<commit_message>
Updated abstract and title page
</commit_message>
<xml_diff>
--- a/manuscript/Muscle-Function/Manuscript.docx
+++ b/manuscript/Muscle-Function/Manuscript.docx
@@ -422,7 +422,6 @@
         <w:rPr>
           <w:sz w:val="32"/>
         </w:rPr>
-        <w:lastRenderedPageBreak/>
         <w:t>Abstract</w:t>
       </w:r>
     </w:p>
@@ -433,6 +432,16 @@
           <w:sz w:val="32"/>
         </w:rPr>
       </w:pPr>
+    </w:p>
+    <w:p>
+      <w:pPr>
+        <w:pStyle w:val="Heading1"/>
+        <w:rPr>
+          <w:sz w:val="32"/>
+        </w:rPr>
+      </w:pPr>
+      <w:bookmarkStart w:id="0" w:name="_GoBack"/>
+      <w:bookmarkEnd w:id="0"/>
       <w:r>
         <w:rPr>
           <w:sz w:val="32"/>
@@ -1637,7 +1646,15 @@
           <w:rFonts w:asciiTheme="minorHAnsi" w:hAnsiTheme="minorHAnsi"/>
           <w:szCs w:val="24"/>
         </w:rPr>
-        <w:t>Glucocorticoids are also elevated during chronic stress or fasting</w:t>
+        <w:t xml:space="preserve">Glucocorticoids are also elevated </w:t>
+      </w:r>
+      <w:r>
+        <w:rPr>
+          <w:rFonts w:asciiTheme="minorHAnsi" w:hAnsiTheme="minorHAnsi"/>
+          <w:szCs w:val="24"/>
+        </w:rPr>
+        <w:lastRenderedPageBreak/>
+        <w:t>during chronic stress or fasting</w:t>
       </w:r>
       <w:r>
         <w:rPr>
@@ -1744,15 +1761,7 @@
           <w:rFonts w:asciiTheme="minorHAnsi" w:hAnsiTheme="minorHAnsi"/>
           <w:szCs w:val="24"/>
         </w:rPr>
-        <w:t xml:space="preserve">. This muscle atrophy </w:t>
-      </w:r>
-      <w:r>
-        <w:rPr>
-          <w:rFonts w:asciiTheme="minorHAnsi" w:hAnsiTheme="minorHAnsi"/>
-          <w:szCs w:val="24"/>
-        </w:rPr>
-        <w:lastRenderedPageBreak/>
-        <w:t>stems fr</w:t>
+        <w:t>. This muscle atrophy stems fr</w:t>
       </w:r>
       <w:r>
         <w:rPr>
@@ -2498,6 +2507,7 @@
           <w:rFonts w:asciiTheme="minorHAnsi" w:hAnsiTheme="minorHAnsi"/>
           <w:color w:val="2A2A2A"/>
         </w:rPr>
+        <w:lastRenderedPageBreak/>
         <w:t xml:space="preserve">weeks of age and </w:t>
       </w:r>
       <w:r>
@@ -2674,15 +2684,7 @@
           <w:rFonts w:asciiTheme="minorHAnsi" w:hAnsiTheme="minorHAnsi"/>
           <w:color w:val="2A2A2A"/>
         </w:rPr>
-        <w:t xml:space="preserve">mice were either treated </w:t>
-      </w:r>
-      <w:r>
-        <w:rPr>
-          <w:rFonts w:asciiTheme="minorHAnsi" w:hAnsiTheme="minorHAnsi"/>
-          <w:color w:val="2A2A2A"/>
-        </w:rPr>
-        <w:lastRenderedPageBreak/>
-        <w:t xml:space="preserve">with </w:t>
+        <w:t xml:space="preserve">mice were either treated with </w:t>
       </w:r>
       <w:r>
         <w:rPr>
@@ -2919,6 +2921,7 @@
           <w:sz w:val="24"/>
           <w:highlight w:val="white"/>
         </w:rPr>
+        <w:lastRenderedPageBreak/>
         <w:t>Contractile Measurements</w:t>
       </w:r>
     </w:p>
@@ -3099,7 +3102,6 @@
           <w:szCs w:val="24"/>
           <w:highlight w:val="white"/>
         </w:rPr>
-        <w:lastRenderedPageBreak/>
         <w:t>The voltage of the electrode pulses was incrementally adjusted to find maximum isometric twitch and the muscle length was altered to find the optimal length (Lo). Optimal length is the length of the muscle in which the maximal twitch force was obtained.</w:t>
       </w:r>
       <w:r>
@@ -3244,6 +3246,7 @@
         <w:rPr>
           <w:sz w:val="24"/>
         </w:rPr>
+        <w:lastRenderedPageBreak/>
         <w:t>Histology</w:t>
       </w:r>
       <w:r>
@@ -3807,7 +3810,6 @@
           <w:sz w:val="24"/>
           <w:highlight w:val="white"/>
         </w:rPr>
-        <w:lastRenderedPageBreak/>
         <w:t>Cell Culture</w:t>
       </w:r>
       <w:r>
@@ -4614,7 +4616,6 @@
           <w:color w:val="000000"/>
           <w:lang w:val="en-US"/>
         </w:rPr>
-        <w:lastRenderedPageBreak/>
         <w:t>lean mice</w:t>
       </w:r>
       <w:r>
@@ -5190,14 +5191,7 @@
         <w:rPr>
           <w:rFonts w:asciiTheme="minorHAnsi" w:hAnsiTheme="minorHAnsi"/>
         </w:rPr>
-        <w:t>except for the HFD-</w:t>
-      </w:r>
-      <w:r>
-        <w:rPr>
-          <w:rFonts w:asciiTheme="minorHAnsi" w:hAnsiTheme="minorHAnsi"/>
-        </w:rPr>
-        <w:lastRenderedPageBreak/>
-        <w:t xml:space="preserve">water animals. </w:t>
+        <w:t xml:space="preserve">except for the HFD-water animals. </w:t>
       </w:r>
       <w:r>
         <w:rPr>
@@ -5721,14 +5715,7 @@
         <w:rPr>
           <w:rFonts w:asciiTheme="minorHAnsi" w:hAnsiTheme="minorHAnsi"/>
         </w:rPr>
-        <w:t xml:space="preserve">direct muscle stimulation. In NCD animals, force generated by direct muscle </w:t>
-      </w:r>
-      <w:r>
-        <w:rPr>
-          <w:rFonts w:asciiTheme="minorHAnsi" w:hAnsiTheme="minorHAnsi"/>
-        </w:rPr>
-        <w:lastRenderedPageBreak/>
-        <w:t xml:space="preserve">stimulation was reduced </w:t>
+        <w:t xml:space="preserve">direct muscle stimulation. In NCD animals, force generated by direct muscle stimulation was reduced </w:t>
       </w:r>
       <w:r>
         <w:rPr>
@@ -6839,14 +6826,7 @@
         <w:rPr>
           <w:rFonts w:asciiTheme="minorHAnsi" w:hAnsiTheme="minorHAnsi"/>
         </w:rPr>
-        <w:t xml:space="preserve">in </w:t>
-      </w:r>
-      <w:r>
-        <w:rPr>
-          <w:rFonts w:asciiTheme="minorHAnsi" w:hAnsiTheme="minorHAnsi"/>
-        </w:rPr>
-        <w:lastRenderedPageBreak/>
-        <w:t>the dexamethasone treated</w:t>
+        <w:t>in the dexamethasone treated</w:t>
       </w:r>
       <w:r>
         <w:rPr>
@@ -8090,15 +8070,7 @@
           <w:rFonts w:asciiTheme="minorHAnsi" w:hAnsiTheme="minorHAnsi"/>
           <w:szCs w:val="24"/>
         </w:rPr>
-        <w:t xml:space="preserve">). This outcome is </w:t>
-      </w:r>
-      <w:r>
-        <w:rPr>
-          <w:rFonts w:asciiTheme="minorHAnsi" w:hAnsiTheme="minorHAnsi"/>
-          <w:szCs w:val="24"/>
-        </w:rPr>
-        <w:lastRenderedPageBreak/>
-        <w:t xml:space="preserve">consistent with previous </w:t>
+        <w:t xml:space="preserve">). This outcome is consistent with previous </w:t>
       </w:r>
       <w:r>
         <w:rPr>
@@ -8987,14 +8959,7 @@
         <w:rPr>
           <w:rFonts w:asciiTheme="minorHAnsi" w:hAnsiTheme="minorHAnsi"/>
         </w:rPr>
-        <w:t xml:space="preserve">fasting blood </w:t>
-      </w:r>
-      <w:r>
-        <w:rPr>
-          <w:rFonts w:asciiTheme="minorHAnsi" w:hAnsiTheme="minorHAnsi"/>
-        </w:rPr>
-        <w:lastRenderedPageBreak/>
-        <w:t xml:space="preserve">glucose in </w:t>
+        <w:t xml:space="preserve">fasting blood glucose in </w:t>
       </w:r>
       <w:r>
         <w:rPr>
@@ -9895,7 +9860,6 @@
         <w:rPr>
           <w:rFonts w:asciiTheme="minorHAnsi" w:hAnsiTheme="minorHAnsi"/>
         </w:rPr>
-        <w:lastRenderedPageBreak/>
         <w:t>Our data agrees with prior</w:t>
       </w:r>
       <w:r>
@@ -10741,14 +10705,7 @@
         <w:rPr>
           <w:rFonts w:asciiTheme="minorHAnsi" w:hAnsiTheme="minorHAnsi"/>
         </w:rPr>
-        <w:t xml:space="preserve">For example, rats treated with dexamethasone </w:t>
-      </w:r>
-      <w:r>
-        <w:rPr>
-          <w:rFonts w:asciiTheme="minorHAnsi" w:hAnsiTheme="minorHAnsi"/>
-        </w:rPr>
-        <w:lastRenderedPageBreak/>
-        <w:t>for two weeks had no significant reduction in mean fiber CSA in their sole</w:t>
+        <w:t>For example, rats treated with dexamethasone for two weeks had no significant reduction in mean fiber CSA in their sole</w:t>
       </w:r>
       <w:r>
         <w:rPr>
@@ -11582,15 +11539,7 @@
           <w:rFonts w:asciiTheme="minorHAnsi" w:hAnsiTheme="minorHAnsi"/>
           <w:lang w:val="en-US"/>
         </w:rPr>
-        <w:t xml:space="preserve"> negative effect associated with both </w:t>
-      </w:r>
-      <w:r>
-        <w:rPr>
-          <w:rFonts w:asciiTheme="minorHAnsi" w:hAnsiTheme="minorHAnsi"/>
-          <w:lang w:val="en-US"/>
-        </w:rPr>
-        <w:lastRenderedPageBreak/>
-        <w:t>elevated glucocorticoids and excess adiposity in the body</w:t>
+        <w:t xml:space="preserve"> negative effect associated with both elevated glucocorticoids and excess adiposity in the body</w:t>
       </w:r>
       <w:r>
         <w:rPr>
@@ -11904,7 +11853,6 @@
           <w:sz w:val="32"/>
           <w:highlight w:val="white"/>
         </w:rPr>
-        <w:lastRenderedPageBreak/>
         <w:t>References</w:t>
       </w:r>
     </w:p>
@@ -13034,7 +12982,6 @@
           <w:rFonts w:asciiTheme="minorHAnsi" w:hAnsiTheme="minorHAnsi"/>
           <w:noProof/>
         </w:rPr>
-        <w:lastRenderedPageBreak/>
         <w:t xml:space="preserve">9. </w:t>
       </w:r>
       <w:r>
@@ -14158,15 +14105,7 @@
           <w:rFonts w:asciiTheme="minorHAnsi" w:hAnsiTheme="minorHAnsi"/>
           <w:noProof/>
         </w:rPr>
-        <w:t xml:space="preserve">. Gene expression changes in subcutaneous adipose tissue due to Cushing’s </w:t>
-      </w:r>
-      <w:r>
-        <w:rPr>
-          <w:rFonts w:asciiTheme="minorHAnsi" w:hAnsiTheme="minorHAnsi"/>
-          <w:noProof/>
-        </w:rPr>
-        <w:lastRenderedPageBreak/>
-        <w:t xml:space="preserve">disease. </w:t>
+        <w:t xml:space="preserve">. Gene expression changes in subcutaneous adipose tissue due to Cushing’s disease. </w:t>
       </w:r>
       <w:r>
         <w:rPr>
@@ -15479,7 +15418,6 @@
           <w:bCs/>
           <w:noProof/>
         </w:rPr>
-        <w:lastRenderedPageBreak/>
         <w:t>Sartorio A</w:t>
       </w:r>
       <w:r>
@@ -16775,15 +16713,7 @@
           <w:rFonts w:asciiTheme="minorHAnsi" w:hAnsiTheme="minorHAnsi"/>
           <w:noProof/>
         </w:rPr>
-        <w:t xml:space="preserve">. Foxo transcription factors induce the atrophy-related ubiquitin </w:t>
-      </w:r>
-      <w:r>
-        <w:rPr>
-          <w:rFonts w:asciiTheme="minorHAnsi" w:hAnsiTheme="minorHAnsi"/>
-          <w:noProof/>
-        </w:rPr>
-        <w:lastRenderedPageBreak/>
-        <w:t xml:space="preserve">ligase atrogin-1 and cause skeletal muscle atrophy. </w:t>
+        <w:t xml:space="preserve">. Foxo transcription factors induce the atrophy-related ubiquitin ligase atrogin-1 and cause skeletal muscle atrophy. </w:t>
       </w:r>
       <w:r>
         <w:rPr>
@@ -18112,7 +18042,6 @@
           <w:bCs/>
           <w:noProof/>
         </w:rPr>
-        <w:lastRenderedPageBreak/>
         <w:t>Klessens-Godfroy FJM</w:t>
       </w:r>
       <w:r>
@@ -18591,14 +18520,11 @@
           <w:highlight w:val="white"/>
         </w:rPr>
       </w:pPr>
-      <w:bookmarkStart w:id="0" w:name="_GoBack"/>
-      <w:bookmarkEnd w:id="0"/>
       <w:r>
         <w:rPr>
           <w:sz w:val="32"/>
           <w:highlight w:val="white"/>
         </w:rPr>
-        <w:lastRenderedPageBreak/>
         <w:t>Figure Legends</w:t>
       </w:r>
     </w:p>
@@ -19622,7 +19548,6 @@
           <w:b/>
           <w:szCs w:val="24"/>
         </w:rPr>
-        <w:lastRenderedPageBreak/>
         <w:t>Figure 4. Dexamethasone Treatment Induced Insulin Resistance</w:t>
       </w:r>
       <w:r>
@@ -19814,7 +19739,6 @@
           <w:b/>
           <w:szCs w:val="24"/>
         </w:rPr>
-        <w:lastRenderedPageBreak/>
         <w:t xml:space="preserve">Table 1. Body Weight, Fat Mass </w:t>
       </w:r>
       <w:r>
@@ -21708,7 +21632,6 @@
           <w:rFonts w:asciiTheme="minorHAnsi" w:hAnsiTheme="minorHAnsi"/>
           <w:szCs w:val="24"/>
         </w:rPr>
-        <w:lastRenderedPageBreak/>
         <w:t xml:space="preserve">Key atrophy transcripts, </w:t>
       </w:r>
       <w:r>
@@ -23698,7 +23621,7 @@
 </file>
 
 <file path=customXml/itemProps1.xml><?xml version="1.0" encoding="utf-8"?>
-<ds:datastoreItem xmlns:ds="http://schemas.openxmlformats.org/officeDocument/2006/customXml" ds:itemID="{C5FD7BF7-B72D-3340-A737-8519E96BDE16}">
+<ds:datastoreItem xmlns:ds="http://schemas.openxmlformats.org/officeDocument/2006/customXml" ds:itemID="{334CE312-965E-5249-B332-85FF1FCC4CC7}">
   <ds:schemaRefs>
     <ds:schemaRef ds:uri="http://schemas.openxmlformats.org/officeDocument/2006/bibliography"/>
   </ds:schemaRefs>

</xml_diff>

<commit_message>
Removed time course figure from Figure 3, revised figure legends
</commit_message>
<xml_diff>
--- a/manuscript/Muscle-Function/Manuscript.docx
+++ b/manuscript/Muscle-Function/Manuscript.docx
@@ -329,25 +329,7 @@
           <w:sz w:val="22"/>
           <w:szCs w:val="22"/>
         </w:rPr>
-        <w:t xml:space="preserve">Department of </w:t>
-      </w:r>
-      <w:r>
-        <w:rPr>
-          <w:rFonts w:cs="Arial"/>
-          <w:color w:val="000000" w:themeColor="text1"/>
-          <w:sz w:val="22"/>
-          <w:szCs w:val="22"/>
-        </w:rPr>
-        <w:t>Pediatrics</w:t>
-      </w:r>
-      <w:r>
-        <w:rPr>
-          <w:rFonts w:cs="Arial"/>
-          <w:color w:val="000000" w:themeColor="text1"/>
-          <w:sz w:val="22"/>
-          <w:szCs w:val="22"/>
-        </w:rPr>
-        <w:t>, University of Tennessee Health Science Center, Memphis, Tennessee, USA</w:t>
+        <w:t>Department of Pediatrics, University of Tennessee Health Science Center, Memphis, Tennessee, USA</w:t>
       </w:r>
     </w:p>
     <w:p>
@@ -7329,8 +7311,6 @@
         </w:rPr>
         <w:t>These data suggest that even after accounting for change in muscle mass, glucocorticoids still cause insulin resistance.</w:t>
       </w:r>
-      <w:bookmarkStart w:id="2" w:name="_GoBack"/>
-      <w:bookmarkEnd w:id="2"/>
       <w:r>
         <w:rPr>
           <w:sz w:val="24"/>
@@ -15648,14 +15628,7 @@
           <w:rFonts w:asciiTheme="minorHAnsi" w:hAnsiTheme="minorHAnsi"/>
           <w:szCs w:val="24"/>
         </w:rPr>
-        <w:t>astrocnemius</w:t>
-      </w:r>
-      <w:r>
-        <w:rPr>
-          <w:rFonts w:asciiTheme="minorHAnsi" w:hAnsiTheme="minorHAnsi"/>
-          <w:szCs w:val="24"/>
-        </w:rPr>
-        <w:t xml:space="preserve"> </w:t>
+        <w:t xml:space="preserve">astrocnemius </w:t>
       </w:r>
       <w:r>
         <w:rPr>
@@ -16057,7 +16030,6 @@
         <w:spacing w:line="480" w:lineRule="auto"/>
         <w:rPr>
           <w:rFonts w:asciiTheme="minorHAnsi" w:hAnsiTheme="minorHAnsi"/>
-          <w:b/>
           <w:szCs w:val="24"/>
         </w:rPr>
       </w:pPr>
@@ -16067,23 +16039,31 @@
           <w:b/>
           <w:szCs w:val="24"/>
         </w:rPr>
-        <w:t>Figure 3. Short-term Dexamethasone Treatment Induced Muscle Degradation Transcripts unlike Chronic or Long-Term Treatment</w:t>
-      </w:r>
-    </w:p>
-    <w:p>
-      <w:pPr>
-        <w:spacing w:line="480" w:lineRule="auto"/>
-        <w:rPr>
-          <w:rFonts w:asciiTheme="minorHAnsi" w:hAnsiTheme="minorHAnsi"/>
-          <w:szCs w:val="24"/>
-        </w:rPr>
-      </w:pPr>
-      <w:r>
-        <w:rPr>
-          <w:rFonts w:asciiTheme="minorHAnsi" w:hAnsiTheme="minorHAnsi"/>
-          <w:szCs w:val="24"/>
-        </w:rPr>
-        <w:t xml:space="preserve">Relative </w:t>
+        <w:t xml:space="preserve">Figure 3. </w:t>
+      </w:r>
+      <w:r>
+        <w:rPr>
+          <w:rFonts w:asciiTheme="minorHAnsi" w:hAnsiTheme="minorHAnsi"/>
+          <w:b/>
+          <w:szCs w:val="24"/>
+        </w:rPr>
+        <w:t>Obesity Enhances Dexamethasone-Induced</w:t>
+      </w:r>
+      <w:r>
+        <w:rPr>
+          <w:rFonts w:asciiTheme="minorHAnsi" w:hAnsiTheme="minorHAnsi"/>
+          <w:b/>
+          <w:szCs w:val="24"/>
+        </w:rPr>
+        <w:t xml:space="preserve"> Muscle Degradation Transcripts</w:t>
+      </w:r>
+      <w:r>
+        <w:rPr>
+          <w:rFonts w:asciiTheme="minorHAnsi" w:hAnsiTheme="minorHAnsi"/>
+          <w:b/>
+          <w:szCs w:val="24"/>
+        </w:rPr>
+        <w:t xml:space="preserve">.  </w:t>
       </w:r>
       <w:proofErr w:type="spellStart"/>
       <w:r>
@@ -16091,7 +16071,7 @@
           <w:rFonts w:asciiTheme="minorHAnsi" w:hAnsiTheme="minorHAnsi"/>
           <w:szCs w:val="24"/>
         </w:rPr>
-        <w:t>atrogene</w:t>
+        <w:t>Atrogene</w:t>
       </w:r>
       <w:proofErr w:type="spellEnd"/>
       <w:r>
@@ -16099,7 +16079,42 @@
           <w:rFonts w:asciiTheme="minorHAnsi" w:hAnsiTheme="minorHAnsi"/>
           <w:szCs w:val="24"/>
         </w:rPr>
-        <w:t xml:space="preserve"> (</w:t>
+        <w:t xml:space="preserve"> expression in </w:t>
+      </w:r>
+      <w:r>
+        <w:rPr>
+          <w:rFonts w:asciiTheme="minorHAnsi" w:hAnsiTheme="minorHAnsi"/>
+          <w:szCs w:val="24"/>
+        </w:rPr>
+        <w:t xml:space="preserve">NCD or HFD </w:t>
+      </w:r>
+      <w:r>
+        <w:rPr>
+          <w:rFonts w:asciiTheme="minorHAnsi" w:hAnsiTheme="minorHAnsi"/>
+          <w:szCs w:val="24"/>
+        </w:rPr>
+        <w:t xml:space="preserve">mice treated </w:t>
+      </w:r>
+      <w:r>
+        <w:rPr>
+          <w:rFonts w:asciiTheme="minorHAnsi" w:hAnsiTheme="minorHAnsi"/>
+          <w:szCs w:val="24"/>
+        </w:rPr>
+        <w:t>with dexamethasone for the indicated time points</w:t>
+      </w:r>
+      <w:r>
+        <w:rPr>
+          <w:rFonts w:asciiTheme="minorHAnsi" w:hAnsiTheme="minorHAnsi"/>
+          <w:szCs w:val="24"/>
+        </w:rPr>
+        <w:t xml:space="preserve"> </w:t>
+      </w:r>
+      <w:r>
+        <w:rPr>
+          <w:rFonts w:asciiTheme="minorHAnsi" w:hAnsiTheme="minorHAnsi"/>
+          <w:szCs w:val="24"/>
+        </w:rPr>
+        <w:t xml:space="preserve">and sacrificed </w:t>
       </w:r>
       <w:r>
         <w:rPr>
@@ -16107,14 +16122,14 @@
           <w:i/>
           <w:szCs w:val="24"/>
         </w:rPr>
-        <w:t>Fbxo32, Trim63, Foxo1</w:t>
-      </w:r>
-      <w:r>
-        <w:rPr>
-          <w:rFonts w:asciiTheme="minorHAnsi" w:hAnsiTheme="minorHAnsi"/>
-          <w:szCs w:val="24"/>
-        </w:rPr>
-        <w:t xml:space="preserve"> and </w:t>
+        <w:t>ad libitum</w:t>
+      </w:r>
+      <w:r>
+        <w:rPr>
+          <w:rFonts w:asciiTheme="minorHAnsi" w:hAnsiTheme="minorHAnsi"/>
+          <w:szCs w:val="24"/>
+        </w:rPr>
+        <w:t>.</w:t>
       </w:r>
       <w:r>
         <w:rPr>
@@ -16122,16 +16137,57 @@
           <w:i/>
           <w:szCs w:val="24"/>
         </w:rPr>
-        <w:t>Foxo3</w:t>
-      </w:r>
-      <w:r>
-        <w:rPr>
-          <w:rFonts w:asciiTheme="minorHAnsi" w:hAnsiTheme="minorHAnsi"/>
-          <w:szCs w:val="24"/>
-        </w:rPr>
-        <w:t xml:space="preserve">) expression in C2C12 myotubes treated with 250 </w:t>
-      </w:r>
-      <w:proofErr w:type="spellStart"/>
+        <w:t xml:space="preserve"> </w:t>
+      </w:r>
+      <w:r>
+        <w:rPr>
+          <w:rFonts w:asciiTheme="minorHAnsi" w:hAnsiTheme="minorHAnsi"/>
+          <w:szCs w:val="24"/>
+        </w:rPr>
+        <w:t>m</w:t>
+      </w:r>
+      <w:r>
+        <w:rPr>
+          <w:rFonts w:asciiTheme="minorHAnsi" w:hAnsiTheme="minorHAnsi"/>
+          <w:szCs w:val="24"/>
+        </w:rPr>
+        <w:t xml:space="preserve">RNA was extracted </w:t>
+      </w:r>
+      <w:r>
+        <w:rPr>
+          <w:rFonts w:asciiTheme="minorHAnsi" w:hAnsiTheme="minorHAnsi"/>
+          <w:szCs w:val="24"/>
+        </w:rPr>
+        <w:t xml:space="preserve">and quantified </w:t>
+      </w:r>
+      <w:r>
+        <w:rPr>
+          <w:rFonts w:asciiTheme="minorHAnsi" w:hAnsiTheme="minorHAnsi"/>
+          <w:szCs w:val="24"/>
+        </w:rPr>
+        <w:t xml:space="preserve">from </w:t>
+      </w:r>
+      <w:r>
+        <w:rPr>
+          <w:rFonts w:asciiTheme="minorHAnsi" w:hAnsiTheme="minorHAnsi"/>
+          <w:szCs w:val="24"/>
+        </w:rPr>
+        <w:t xml:space="preserve">quadriceps. </w:t>
+      </w:r>
+      <w:r>
+        <w:rPr>
+          <w:rFonts w:asciiTheme="minorHAnsi" w:hAnsiTheme="minorHAnsi"/>
+          <w:szCs w:val="24"/>
+        </w:rPr>
+        <w:t>Asterisks indicate significant interaction between diet and dexamethasone treatment by two-way ANOVA</w:t>
+      </w:r>
+      <w:r>
+        <w:rPr>
+          <w:rFonts w:asciiTheme="minorHAnsi" w:hAnsiTheme="minorHAnsi"/>
+          <w:szCs w:val="24"/>
+        </w:rPr>
+        <w:t xml:space="preserve">. </w:t>
+      </w:r>
       <w:r>
         <w:rPr>
           <w:rFonts w:asciiTheme="minorHAnsi" w:hAnsiTheme="minorHAnsi"/>
@@ -16144,132 +16200,21 @@
           <w:rFonts w:asciiTheme="minorHAnsi" w:hAnsiTheme="minorHAnsi"/>
           <w:szCs w:val="24"/>
         </w:rPr>
-        <w:t>M</w:t>
-      </w:r>
-      <w:proofErr w:type="spellEnd"/>
-      <w:r>
-        <w:rPr>
-          <w:rFonts w:asciiTheme="minorHAnsi" w:hAnsiTheme="minorHAnsi"/>
-          <w:szCs w:val="24"/>
-        </w:rPr>
-        <w:t xml:space="preserve"> dexamethasone for 2, 4, 8,12, or 24 hours or left untreated(</w:t>
-      </w:r>
-      <w:r>
-        <w:rPr>
-          <w:rFonts w:asciiTheme="minorHAnsi" w:hAnsiTheme="minorHAnsi"/>
-          <w:szCs w:val="24"/>
-        </w:rPr>
-        <w:t>A</w:t>
-      </w:r>
-      <w:r>
-        <w:rPr>
-          <w:rFonts w:asciiTheme="minorHAnsi" w:hAnsiTheme="minorHAnsi"/>
-          <w:szCs w:val="24"/>
-        </w:rPr>
-        <w:t>). After treatment, cells were homogenized and prepared for RNA extraction.</w:t>
-      </w:r>
-      <w:r>
-        <w:rPr>
-          <w:rFonts w:asciiTheme="minorHAnsi" w:hAnsiTheme="minorHAnsi"/>
-          <w:szCs w:val="24"/>
-        </w:rPr>
-        <w:t xml:space="preserve">  </w:t>
-      </w:r>
-      <w:proofErr w:type="spellStart"/>
-      <w:r>
-        <w:rPr>
-          <w:rFonts w:asciiTheme="minorHAnsi" w:hAnsiTheme="minorHAnsi"/>
-          <w:szCs w:val="24"/>
-        </w:rPr>
-        <w:t>Atrogene</w:t>
-      </w:r>
-      <w:proofErr w:type="spellEnd"/>
-      <w:r>
-        <w:rPr>
-          <w:rFonts w:asciiTheme="minorHAnsi" w:hAnsiTheme="minorHAnsi"/>
-          <w:szCs w:val="24"/>
-        </w:rPr>
-        <w:t xml:space="preserve"> expression in mice treated for either 72 </w:t>
-      </w:r>
-      <w:r>
-        <w:rPr>
-          <w:rFonts w:asciiTheme="minorHAnsi" w:hAnsiTheme="minorHAnsi"/>
-          <w:szCs w:val="24"/>
-        </w:rPr>
-        <w:lastRenderedPageBreak/>
-        <w:t xml:space="preserve">hours, one week, or two weeks with vehicle(water) or </w:t>
-      </w:r>
-      <w:r>
-        <w:rPr>
-          <w:rFonts w:asciiTheme="minorHAnsi" w:hAnsiTheme="minorHAnsi"/>
-          <w:color w:val="2A2A2A"/>
-          <w:szCs w:val="24"/>
-          <w:highlight w:val="white"/>
-        </w:rPr>
-        <w:t xml:space="preserve">1mg/kg/d </w:t>
-      </w:r>
-      <w:r>
-        <w:rPr>
-          <w:rFonts w:asciiTheme="minorHAnsi" w:hAnsiTheme="minorHAnsi"/>
-          <w:szCs w:val="24"/>
-        </w:rPr>
-        <w:t>dexamethasone (</w:t>
-      </w:r>
-      <w:r>
-        <w:rPr>
-          <w:rFonts w:asciiTheme="minorHAnsi" w:hAnsiTheme="minorHAnsi"/>
-          <w:szCs w:val="24"/>
-        </w:rPr>
-        <w:t>B</w:t>
-      </w:r>
-      <w:r>
-        <w:rPr>
-          <w:rFonts w:asciiTheme="minorHAnsi" w:hAnsiTheme="minorHAnsi"/>
-          <w:szCs w:val="24"/>
-        </w:rPr>
-        <w:t xml:space="preserve">). RNA was extracted from the mice </w:t>
-      </w:r>
-      <w:r>
-        <w:rPr>
-          <w:rFonts w:asciiTheme="minorHAnsi" w:hAnsiTheme="minorHAnsi"/>
-          <w:szCs w:val="24"/>
-        </w:rPr>
-        <w:t xml:space="preserve">(quadriceps) </w:t>
-      </w:r>
-      <w:r>
-        <w:rPr>
-          <w:rFonts w:asciiTheme="minorHAnsi" w:hAnsiTheme="minorHAnsi"/>
-          <w:szCs w:val="24"/>
-        </w:rPr>
-        <w:t xml:space="preserve">treated for six weeks with vehicle (water) or dexamethasone. </w:t>
-      </w:r>
-      <w:r>
-        <w:rPr>
-          <w:rFonts w:asciiTheme="minorHAnsi" w:hAnsiTheme="minorHAnsi"/>
-          <w:szCs w:val="24"/>
-        </w:rPr>
-        <w:t>Asterisks indicate significant interaction between diet and dexamethasone treatment by two-way ANOVA</w:t>
-      </w:r>
-      <w:r>
-        <w:rPr>
-          <w:rFonts w:asciiTheme="minorHAnsi" w:hAnsiTheme="minorHAnsi"/>
-          <w:szCs w:val="24"/>
-        </w:rPr>
-        <w:t xml:space="preserve">. </w:t>
-      </w:r>
-      <w:r>
-        <w:rPr>
-          <w:rFonts w:asciiTheme="minorHAnsi" w:hAnsiTheme="minorHAnsi"/>
-          <w:szCs w:val="24"/>
-        </w:rPr>
-        <w:t>n</w:t>
-      </w:r>
-      <w:r>
-        <w:rPr>
-          <w:rFonts w:asciiTheme="minorHAnsi" w:hAnsiTheme="minorHAnsi"/>
-          <w:szCs w:val="24"/>
-        </w:rPr>
-        <w:t>=8 per group.</w:t>
+        <w:t>=</w:t>
+      </w:r>
+      <w:r>
+        <w:rPr>
+          <w:rFonts w:asciiTheme="minorHAnsi" w:hAnsiTheme="minorHAnsi"/>
+          <w:szCs w:val="24"/>
+        </w:rPr>
+        <w:t>6-8</w:t>
+      </w:r>
+      <w:r>
+        <w:rPr>
+          <w:rFonts w:asciiTheme="minorHAnsi" w:hAnsiTheme="minorHAnsi"/>
+          <w:szCs w:val="24"/>
+        </w:rPr>
+        <w:t xml:space="preserve"> per group.</w:t>
       </w:r>
     </w:p>
     <w:p>
@@ -16304,141 +16249,151 @@
           <w:b/>
           <w:szCs w:val="24"/>
         </w:rPr>
-        <w:tab/>
-      </w:r>
-      <w:r>
-        <w:rPr>
-          <w:rFonts w:asciiTheme="minorHAnsi" w:hAnsiTheme="minorHAnsi"/>
-          <w:b/>
-          <w:szCs w:val="24"/>
-        </w:rPr>
-        <w:tab/>
+        <w:t>.</w:t>
+      </w:r>
+      <w:r>
+        <w:rPr>
+          <w:rFonts w:asciiTheme="minorHAnsi" w:hAnsiTheme="minorHAnsi"/>
+          <w:b/>
+          <w:szCs w:val="24"/>
+        </w:rPr>
         <w:t xml:space="preserve"> </w:t>
       </w:r>
       <w:r>
         <w:rPr>
           <w:rFonts w:asciiTheme="minorHAnsi" w:hAnsiTheme="minorHAnsi"/>
-          <w:b/>
-          <w:szCs w:val="24"/>
-        </w:rPr>
-        <w:tab/>
+          <w:szCs w:val="24"/>
+        </w:rPr>
+        <w:t>Blood glucose values taken from the tail vein in lean and obese male mice after a 6-hour fast and two weeks of dexamethasone or vehicle (water) treatment (</w:t>
+      </w:r>
+      <w:r>
+        <w:rPr>
+          <w:rFonts w:asciiTheme="minorHAnsi" w:hAnsiTheme="minorHAnsi"/>
+          <w:szCs w:val="24"/>
+        </w:rPr>
+        <w:t>A</w:t>
+      </w:r>
+      <w:r>
+        <w:rPr>
+          <w:rFonts w:asciiTheme="minorHAnsi" w:hAnsiTheme="minorHAnsi"/>
+          <w:szCs w:val="24"/>
+        </w:rPr>
+        <w:t>)</w:t>
+      </w:r>
+      <w:r>
+        <w:rPr>
+          <w:rFonts w:asciiTheme="minorHAnsi" w:hAnsiTheme="minorHAnsi"/>
+          <w:szCs w:val="24"/>
+        </w:rPr>
+        <w:t>. Asterisks indicate significant interaction between diet and dexamethasone treatment by two-way ANOVA</w:t>
+      </w:r>
+      <w:r>
+        <w:rPr>
+          <w:rFonts w:asciiTheme="minorHAnsi" w:hAnsiTheme="minorHAnsi"/>
+          <w:szCs w:val="24"/>
+        </w:rPr>
+        <w:t xml:space="preserve">.  </w:t>
+      </w:r>
+      <w:r>
+        <w:rPr>
+          <w:rFonts w:asciiTheme="minorHAnsi" w:hAnsiTheme="minorHAnsi"/>
+          <w:szCs w:val="24"/>
+        </w:rPr>
+        <w:t>n</w:t>
+      </w:r>
+      <w:r>
+        <w:rPr>
+          <w:rFonts w:asciiTheme="minorHAnsi" w:hAnsiTheme="minorHAnsi"/>
+          <w:szCs w:val="24"/>
+        </w:rPr>
+        <w:t xml:space="preserve">=4 mice per group. </w:t>
+      </w:r>
+      <w:commentRangeStart w:id="2"/>
+      <w:r>
+        <w:rPr>
+          <w:rFonts w:asciiTheme="minorHAnsi" w:hAnsiTheme="minorHAnsi"/>
+          <w:szCs w:val="24"/>
+        </w:rPr>
+        <w:t xml:space="preserve">Glucose values </w:t>
+      </w:r>
+      <w:r>
+        <w:rPr>
+          <w:rFonts w:asciiTheme="minorHAnsi" w:hAnsiTheme="minorHAnsi"/>
+          <w:szCs w:val="24"/>
+        </w:rPr>
+        <w:t>f</w:t>
+      </w:r>
+      <w:r>
+        <w:rPr>
+          <w:rFonts w:asciiTheme="minorHAnsi" w:hAnsiTheme="minorHAnsi"/>
+          <w:szCs w:val="24"/>
+        </w:rPr>
+        <w:t>ollowing a 6-hour fast (</w:t>
+      </w:r>
+      <w:r>
+        <w:rPr>
+          <w:rFonts w:asciiTheme="minorHAnsi" w:hAnsiTheme="minorHAnsi"/>
+          <w:szCs w:val="24"/>
+        </w:rPr>
+        <w:t>B</w:t>
+      </w:r>
+      <w:r>
+        <w:rPr>
+          <w:rFonts w:asciiTheme="minorHAnsi" w:hAnsiTheme="minorHAnsi"/>
+          <w:szCs w:val="24"/>
+        </w:rPr>
+        <w:t xml:space="preserve">). Insulin was given via intraperitoneal injection at </w:t>
+      </w:r>
+      <w:r>
+        <w:rPr>
+          <w:rFonts w:asciiTheme="minorHAnsi" w:hAnsiTheme="minorHAnsi"/>
+          <w:szCs w:val="24"/>
+        </w:rPr>
+        <w:t>0</w:t>
+      </w:r>
+      <w:r>
+        <w:rPr>
+          <w:rFonts w:asciiTheme="minorHAnsi" w:hAnsiTheme="minorHAnsi"/>
+          <w:szCs w:val="24"/>
+        </w:rPr>
+        <w:t>.75g/kg lean mass for lean mice and 1.5g/kg for obese mice.</w:t>
+      </w:r>
+      <w:r>
+        <w:rPr>
+          <w:rFonts w:asciiTheme="minorHAnsi" w:hAnsiTheme="minorHAnsi"/>
+          <w:b/>
+          <w:szCs w:val="24"/>
+        </w:rPr>
         <w:t xml:space="preserve"> </w:t>
       </w:r>
       <w:r>
         <w:rPr>
           <w:rFonts w:asciiTheme="minorHAnsi" w:hAnsiTheme="minorHAnsi"/>
-          <w:b/>
-          <w:szCs w:val="24"/>
-        </w:rPr>
-        <w:tab/>
+          <w:szCs w:val="24"/>
+        </w:rPr>
+        <w:t>n</w:t>
+      </w:r>
+      <w:r>
+        <w:rPr>
+          <w:rFonts w:asciiTheme="minorHAnsi" w:hAnsiTheme="minorHAnsi"/>
+          <w:szCs w:val="24"/>
+        </w:rPr>
+        <w:t>=4 mice per group.</w:t>
+      </w:r>
+      <w:r>
+        <w:rPr>
+          <w:rFonts w:asciiTheme="minorHAnsi" w:hAnsiTheme="minorHAnsi"/>
+          <w:b/>
+          <w:szCs w:val="24"/>
+        </w:rPr>
         <w:t xml:space="preserve"> </w:t>
       </w:r>
-      <w:r>
-        <w:rPr>
-          <w:rFonts w:asciiTheme="minorHAnsi" w:hAnsiTheme="minorHAnsi"/>
-          <w:szCs w:val="24"/>
-        </w:rPr>
-        <w:t>Blood glucose values taken from the tail vein in lean and obese male mice after a 6-hour fast and two weeks of dexamethasone or vehicle (water) treatment (</w:t>
-      </w:r>
-      <w:r>
-        <w:rPr>
-          <w:rFonts w:asciiTheme="minorHAnsi" w:hAnsiTheme="minorHAnsi"/>
-          <w:szCs w:val="24"/>
-        </w:rPr>
-        <w:t>A</w:t>
-      </w:r>
-      <w:r>
-        <w:rPr>
-          <w:rFonts w:asciiTheme="minorHAnsi" w:hAnsiTheme="minorHAnsi"/>
-          <w:szCs w:val="24"/>
-        </w:rPr>
-        <w:t>)</w:t>
-      </w:r>
-      <w:r>
-        <w:rPr>
-          <w:rFonts w:asciiTheme="minorHAnsi" w:hAnsiTheme="minorHAnsi"/>
-          <w:szCs w:val="24"/>
-        </w:rPr>
-        <w:t>. Asterisks indicate significant interaction between diet and dexamethasone treatment by two-way ANOVA</w:t>
-      </w:r>
-      <w:r>
-        <w:rPr>
-          <w:rFonts w:asciiTheme="minorHAnsi" w:hAnsiTheme="minorHAnsi"/>
-          <w:szCs w:val="24"/>
-        </w:rPr>
-        <w:t xml:space="preserve">.  </w:t>
-      </w:r>
-      <w:r>
-        <w:rPr>
-          <w:rFonts w:asciiTheme="minorHAnsi" w:hAnsiTheme="minorHAnsi"/>
-          <w:szCs w:val="24"/>
-        </w:rPr>
-        <w:t>n</w:t>
-      </w:r>
-      <w:r>
-        <w:rPr>
-          <w:rFonts w:asciiTheme="minorHAnsi" w:hAnsiTheme="minorHAnsi"/>
-          <w:szCs w:val="24"/>
-        </w:rPr>
-        <w:t>=4 mice per group. Glucose values after insulin administration at time 0, following a 6-hour fast (</w:t>
-      </w:r>
-      <w:r>
-        <w:rPr>
-          <w:rFonts w:asciiTheme="minorHAnsi" w:hAnsiTheme="minorHAnsi"/>
-          <w:szCs w:val="24"/>
-        </w:rPr>
-        <w:t>B</w:t>
-      </w:r>
-      <w:r>
-        <w:rPr>
-          <w:rFonts w:asciiTheme="minorHAnsi" w:hAnsiTheme="minorHAnsi"/>
-          <w:szCs w:val="24"/>
-        </w:rPr>
-        <w:t>). Insulin was given via intraperitoneal injection at .75g/kg lean mass for lean mice and 1.5g/kg for obese mice.</w:t>
-      </w:r>
-      <w:r>
-        <w:rPr>
-          <w:rFonts w:asciiTheme="minorHAnsi" w:hAnsiTheme="minorHAnsi"/>
-          <w:b/>
-          <w:szCs w:val="24"/>
-        </w:rPr>
-        <w:t xml:space="preserve"> </w:t>
-      </w:r>
-      <w:r>
-        <w:rPr>
-          <w:rFonts w:asciiTheme="minorHAnsi" w:hAnsiTheme="minorHAnsi"/>
-          <w:szCs w:val="24"/>
-        </w:rPr>
-        <w:t>n</w:t>
-      </w:r>
-      <w:r>
-        <w:rPr>
-          <w:rFonts w:asciiTheme="minorHAnsi" w:hAnsiTheme="minorHAnsi"/>
-          <w:szCs w:val="24"/>
-        </w:rPr>
-        <w:t>=4 mice per group.</w:t>
-      </w:r>
-      <w:r>
-        <w:rPr>
-          <w:rFonts w:asciiTheme="minorHAnsi" w:hAnsiTheme="minorHAnsi"/>
-          <w:b/>
-          <w:szCs w:val="24"/>
-        </w:rPr>
-        <w:t xml:space="preserve"> </w:t>
-      </w:r>
-      <w:r>
-        <w:rPr>
-          <w:rFonts w:asciiTheme="minorHAnsi" w:hAnsiTheme="minorHAnsi"/>
-          <w:szCs w:val="24"/>
-        </w:rPr>
-        <w:t>Asterisks indicate significant interaction between diet and dexamethasone treatment by two-way ANOVA</w:t>
-      </w:r>
-      <w:r>
-        <w:rPr>
-          <w:rFonts w:asciiTheme="minorHAnsi" w:hAnsiTheme="minorHAnsi"/>
-          <w:szCs w:val="24"/>
-        </w:rPr>
-        <w:t>.</w:t>
+      <w:commentRangeEnd w:id="2"/>
+      <w:r>
+        <w:rPr>
+          <w:rStyle w:val="CommentReference"/>
+        </w:rPr>
+        <w:commentReference w:id="2"/>
       </w:r>
     </w:p>
     <w:p>
@@ -17660,19 +17615,7 @@
               <w:spacing w:line="240" w:lineRule="auto"/>
             </w:pPr>
             <w:r>
-              <w:t xml:space="preserve">Body </w:t>
-            </w:r>
-            <w:r>
-              <w:t>w</w:t>
-            </w:r>
-            <w:r>
-              <w:t xml:space="preserve">eight at </w:t>
-            </w:r>
-            <w:r>
-              <w:t>dexamethasone treatment</w:t>
-            </w:r>
-            <w:r>
-              <w:t xml:space="preserve"> (g)</w:t>
+              <w:t>Body weight at dexamethasone treatment (g)</w:t>
             </w:r>
           </w:p>
         </w:tc>
@@ -17823,13 +17766,7 @@
               <w:spacing w:line="240" w:lineRule="auto"/>
             </w:pPr>
             <w:r>
-              <w:t xml:space="preserve">Fat </w:t>
-            </w:r>
-            <w:r>
-              <w:t>m</w:t>
-            </w:r>
-            <w:r>
-              <w:t>ass at dexamethasone treatment (g)</w:t>
+              <w:t>Fat mass at dexamethasone treatment (g)</w:t>
             </w:r>
           </w:p>
         </w:tc>
@@ -17980,19 +17917,7 @@
               <w:spacing w:line="240" w:lineRule="auto"/>
             </w:pPr>
             <w:r>
-              <w:t xml:space="preserve">Percent </w:t>
-            </w:r>
-            <w:r>
-              <w:t>f</w:t>
-            </w:r>
-            <w:r>
-              <w:t xml:space="preserve">at </w:t>
-            </w:r>
-            <w:r>
-              <w:t>m</w:t>
-            </w:r>
-            <w:r>
-              <w:t>ass dexamethasone treatment</w:t>
+              <w:t>Percent fat mass dexamethasone treatment</w:t>
             </w:r>
           </w:p>
         </w:tc>
@@ -18024,7 +17949,7 @@
                 <w:szCs w:val="24"/>
               </w:rPr>
             </w:pPr>
-            <w:commentRangeStart w:id="3"/>
+            <w:commentRangeStart w:id="4"/>
           </w:p>
         </w:tc>
         <w:tc>
@@ -18057,7 +17982,7 @@
             </w:pPr>
           </w:p>
         </w:tc>
-        <w:commentRangeEnd w:id="3"/>
+        <w:commentRangeEnd w:id="4"/>
         <w:tc>
           <w:tcPr>
             <w:tcW w:w="1875" w:type="dxa"/>
@@ -18090,7 +18015,7 @@
               <w:rPr>
                 <w:rStyle w:val="CommentReference"/>
               </w:rPr>
-              <w:commentReference w:id="3"/>
+              <w:commentReference w:id="4"/>
             </w:r>
           </w:p>
         </w:tc>
@@ -19271,7 +19196,28 @@
       </w:r>
     </w:p>
   </w:comment>
-  <w:comment w:id="3" w:author="Dave Bridges" w:date="2019-08-12T18:24:00Z" w:initials="DB">
+  <w:comment w:id="2" w:author="Dave Bridges" w:date="2019-08-12T19:03:00Z" w:initials="DB">
+    <w:p>
+      <w:pPr>
+        <w:pStyle w:val="CommentText"/>
+      </w:pPr>
+      <w:r>
+        <w:rPr>
+          <w:rStyle w:val="CommentReference"/>
+        </w:rPr>
+        <w:annotationRef/>
+      </w:r>
+      <w:r>
+        <w:t xml:space="preserve">Check on stats for </w:t>
+      </w:r>
+      <w:r>
+        <w:t>ITT.</w:t>
+      </w:r>
+      <w:bookmarkStart w:id="3" w:name="_GoBack"/>
+      <w:bookmarkEnd w:id="3"/>
+    </w:p>
+  </w:comment>
+  <w:comment w:id="4" w:author="Dave Bridges" w:date="2019-08-12T18:24:00Z" w:initials="DB">
     <w:p>
       <w:pPr>
         <w:pStyle w:val="CommentText"/>
@@ -19294,6 +19240,7 @@
 <w15:commentsEx xmlns:wpc="http://schemas.microsoft.com/office/word/2010/wordprocessingCanvas" xmlns:cx="http://schemas.microsoft.com/office/drawing/2014/chartex" xmlns:cx1="http://schemas.microsoft.com/office/drawing/2015/9/8/chartex" xmlns:cx2="http://schemas.microsoft.com/office/drawing/2015/10/21/chartex" xmlns:cx3="http://schemas.microsoft.com/office/drawing/2016/5/9/chartex" xmlns:cx4="http://schemas.microsoft.com/office/drawing/2016/5/10/chartex" xmlns:cx5="http://schemas.microsoft.com/office/drawing/2016/5/11/chartex" xmlns:cx6="http://schemas.microsoft.com/office/drawing/2016/5/12/chartex" xmlns:cx7="http://schemas.microsoft.com/office/drawing/2016/5/13/chartex" xmlns:cx8="http://schemas.microsoft.com/office/drawing/2016/5/14/chartex" xmlns:mc="http://schemas.openxmlformats.org/markup-compatibility/2006" xmlns:aink="http://schemas.microsoft.com/office/drawing/2016/ink" xmlns:am3d="http://schemas.microsoft.com/office/drawing/2017/model3d" xmlns:o="urn:schemas-microsoft-com:office:office" xmlns:r="http://schemas.openxmlformats.org/officeDocument/2006/relationships" xmlns:m="http://schemas.openxmlformats.org/officeDocument/2006/math" xmlns:v="urn:schemas-microsoft-com:vml" xmlns:wp14="http://schemas.microsoft.com/office/word/2010/wordprocessingDrawing" xmlns:wp="http://schemas.openxmlformats.org/drawingml/2006/wordprocessingDrawing" xmlns:w10="urn:schemas-microsoft-com:office:word" xmlns:w="http://schemas.openxmlformats.org/wordprocessingml/2006/main" xmlns:w14="http://schemas.microsoft.com/office/word/2010/wordml" xmlns:w15="http://schemas.microsoft.com/office/word/2012/wordml" xmlns:w16cid="http://schemas.microsoft.com/office/word/2016/wordml/cid" xmlns:w16se="http://schemas.microsoft.com/office/word/2015/wordml/symex" xmlns:wpg="http://schemas.microsoft.com/office/word/2010/wordprocessingGroup" xmlns:wpi="http://schemas.microsoft.com/office/word/2010/wordprocessingInk" xmlns:wne="http://schemas.microsoft.com/office/word/2006/wordml" xmlns:wps="http://schemas.microsoft.com/office/word/2010/wordprocessingShape" mc:Ignorable="w14 w15 w16se w16cid wp14">
   <w15:commentEx w15:paraId="474CCC24" w15:done="0"/>
   <w15:commentEx w15:paraId="343D8892" w15:done="0"/>
+  <w15:commentEx w15:paraId="0AE678A9" w15:done="0"/>
   <w15:commentEx w15:paraId="2FBD4817" w15:done="0"/>
 </w15:commentsEx>
 </file>
@@ -19302,6 +19249,7 @@
 <w16cid:commentsIds xmlns:wpc="http://schemas.microsoft.com/office/word/2010/wordprocessingCanvas" xmlns:cx="http://schemas.microsoft.com/office/drawing/2014/chartex" xmlns:cx1="http://schemas.microsoft.com/office/drawing/2015/9/8/chartex" xmlns:cx2="http://schemas.microsoft.com/office/drawing/2015/10/21/chartex" xmlns:cx3="http://schemas.microsoft.com/office/drawing/2016/5/9/chartex" xmlns:cx4="http://schemas.microsoft.com/office/drawing/2016/5/10/chartex" xmlns:cx5="http://schemas.microsoft.com/office/drawing/2016/5/11/chartex" xmlns:cx6="http://schemas.microsoft.com/office/drawing/2016/5/12/chartex" xmlns:cx7="http://schemas.microsoft.com/office/drawing/2016/5/13/chartex" xmlns:cx8="http://schemas.microsoft.com/office/drawing/2016/5/14/chartex" xmlns:mc="http://schemas.openxmlformats.org/markup-compatibility/2006" xmlns:aink="http://schemas.microsoft.com/office/drawing/2016/ink" xmlns:am3d="http://schemas.microsoft.com/office/drawing/2017/model3d" xmlns:o="urn:schemas-microsoft-com:office:office" xmlns:r="http://schemas.openxmlformats.org/officeDocument/2006/relationships" xmlns:m="http://schemas.openxmlformats.org/officeDocument/2006/math" xmlns:v="urn:schemas-microsoft-com:vml" xmlns:wp14="http://schemas.microsoft.com/office/word/2010/wordprocessingDrawing" xmlns:wp="http://schemas.openxmlformats.org/drawingml/2006/wordprocessingDrawing" xmlns:w10="urn:schemas-microsoft-com:office:word" xmlns:w="http://schemas.openxmlformats.org/wordprocessingml/2006/main" xmlns:w14="http://schemas.microsoft.com/office/word/2010/wordml" xmlns:w15="http://schemas.microsoft.com/office/word/2012/wordml" xmlns:w16cid="http://schemas.microsoft.com/office/word/2016/wordml/cid" xmlns:w16se="http://schemas.microsoft.com/office/word/2015/wordml/symex" xmlns:wpg="http://schemas.microsoft.com/office/word/2010/wordprocessingGroup" xmlns:wpi="http://schemas.microsoft.com/office/word/2010/wordprocessingInk" xmlns:wne="http://schemas.microsoft.com/office/word/2006/wordml" xmlns:wps="http://schemas.microsoft.com/office/word/2010/wordprocessingShape" mc:Ignorable="w14 w15 w16se w16cid wp14">
   <w16cid:commentId w16cid:paraId="474CCC24" w16cid:durableId="20FC31A8"/>
   <w16cid:commentId w16cid:paraId="343D8892" w16cid:durableId="20FC34CF"/>
+  <w16cid:commentId w16cid:paraId="0AE678A9" w16cid:durableId="20FC3678"/>
   <w16cid:commentId w16cid:paraId="2FBD4817" w16cid:durableId="20FC2D43"/>
 </w16cid:commentsIds>
 </file>
@@ -20468,7 +20416,7 @@
 </file>
 
 <file path=customXml/itemProps1.xml><?xml version="1.0" encoding="utf-8"?>
-<ds:datastoreItem xmlns:ds="http://schemas.openxmlformats.org/officeDocument/2006/customXml" ds:itemID="{10825EBC-4036-A94C-9F51-748DB8820343}">
+<ds:datastoreItem xmlns:ds="http://schemas.openxmlformats.org/officeDocument/2006/customXml" ds:itemID="{8EEAD3B9-C0AD-4143-AEFE-FC2B0F0A45EA}">
   <ds:schemaRefs>
     <ds:schemaRef ds:uri="http://schemas.openxmlformats.org/officeDocument/2006/bibliography"/>
   </ds:schemaRefs>

</xml_diff>

<commit_message>
Re-read manuscript, made notes for completion.
</commit_message>
<xml_diff>
--- a/manuscript/Muscle-Function/Manuscript.docx
+++ b/manuscript/Muscle-Function/Manuscript.docx
@@ -115,7 +115,23 @@
           <w:rFonts w:asciiTheme="minorHAnsi" w:hAnsiTheme="minorHAnsi"/>
           <w:color w:val="000000" w:themeColor="text1"/>
         </w:rPr>
-        <w:t>, JeAnna R. Redd</w:t>
+        <w:t xml:space="preserve">, </w:t>
+      </w:r>
+      <w:proofErr w:type="spellStart"/>
+      <w:r>
+        <w:rPr>
+          <w:rFonts w:asciiTheme="minorHAnsi" w:hAnsiTheme="minorHAnsi"/>
+          <w:color w:val="000000" w:themeColor="text1"/>
+        </w:rPr>
+        <w:t>JeAnna</w:t>
+      </w:r>
+      <w:proofErr w:type="spellEnd"/>
+      <w:r>
+        <w:rPr>
+          <w:rFonts w:asciiTheme="minorHAnsi" w:hAnsiTheme="minorHAnsi"/>
+          <w:color w:val="000000" w:themeColor="text1"/>
+        </w:rPr>
+        <w:t xml:space="preserve"> R. Redd</w:t>
       </w:r>
       <w:r>
         <w:rPr>
@@ -1261,7 +1277,23 @@
           <w:rFonts w:asciiTheme="minorHAnsi" w:hAnsiTheme="minorHAnsi"/>
           <w:szCs w:val="24"/>
         </w:rPr>
-        <w:t>om an upregulation of atrogenes and other</w:t>
+        <w:t xml:space="preserve">om an upregulation of </w:t>
+      </w:r>
+      <w:proofErr w:type="spellStart"/>
+      <w:r>
+        <w:rPr>
+          <w:rFonts w:asciiTheme="minorHAnsi" w:hAnsiTheme="minorHAnsi"/>
+          <w:szCs w:val="24"/>
+        </w:rPr>
+        <w:t>atrogenes</w:t>
+      </w:r>
+      <w:proofErr w:type="spellEnd"/>
+      <w:r>
+        <w:rPr>
+          <w:rFonts w:asciiTheme="minorHAnsi" w:hAnsiTheme="minorHAnsi"/>
+          <w:szCs w:val="24"/>
+        </w:rPr>
+        <w:t xml:space="preserve"> and other</w:t>
       </w:r>
       <w:r>
         <w:rPr>
@@ -1291,8 +1323,6 @@
         </w:rPr>
         <w:fldChar w:fldCharType="separate"/>
       </w:r>
-      <w:bookmarkStart w:id="0" w:name="_GoBack"/>
-      <w:bookmarkEnd w:id="0"/>
       <w:r>
         <w:rPr>
           <w:rFonts w:asciiTheme="minorHAnsi" w:hAnsiTheme="minorHAnsi"/>
@@ -1842,6 +1872,7 @@
         </w:rPr>
         <w:t xml:space="preserve">; </w:t>
       </w:r>
+      <w:proofErr w:type="spellStart"/>
       <w:r>
         <w:rPr>
           <w:rFonts w:asciiTheme="minorHAnsi" w:hAnsiTheme="minorHAnsi"/>
@@ -1850,6 +1881,7 @@
         </w:rPr>
         <w:t>Teklad</w:t>
       </w:r>
+      <w:proofErr w:type="spellEnd"/>
       <w:r>
         <w:rPr>
           <w:rFonts w:asciiTheme="minorHAnsi" w:hAnsiTheme="minorHAnsi"/>
@@ -2165,8 +2197,19 @@
           <w:szCs w:val="24"/>
           <w:highlight w:val="white"/>
         </w:rPr>
-        <w:t xml:space="preserve"> using isoflurance</w:t>
-      </w:r>
+        <w:t xml:space="preserve"> using </w:t>
+      </w:r>
+      <w:proofErr w:type="spellStart"/>
+      <w:r>
+        <w:rPr>
+          <w:rFonts w:asciiTheme="minorHAnsi" w:hAnsiTheme="minorHAnsi"/>
+          <w:color w:val="2A2A2A"/>
+          <w:szCs w:val="24"/>
+          <w:highlight w:val="white"/>
+        </w:rPr>
+        <w:t>isoflurance</w:t>
+      </w:r>
+      <w:proofErr w:type="spellEnd"/>
       <w:r>
         <w:rPr>
           <w:rFonts w:asciiTheme="minorHAnsi" w:hAnsiTheme="minorHAnsi"/>
@@ -2545,11 +2588,19 @@
         </w:rPr>
         <w:t xml:space="preserve">using a </w:t>
       </w:r>
-      <w:r>
-        <w:rPr>
-          <w:rFonts w:asciiTheme="minorHAnsi" w:hAnsiTheme="minorHAnsi"/>
-        </w:rPr>
-        <w:t xml:space="preserve">CryoStar NX350 HOVP Cryostat </w:t>
+      <w:proofErr w:type="spellStart"/>
+      <w:r>
+        <w:rPr>
+          <w:rFonts w:asciiTheme="minorHAnsi" w:hAnsiTheme="minorHAnsi"/>
+        </w:rPr>
+        <w:t>CryoStar</w:t>
+      </w:r>
+      <w:proofErr w:type="spellEnd"/>
+      <w:r>
+        <w:rPr>
+          <w:rFonts w:asciiTheme="minorHAnsi" w:hAnsiTheme="minorHAnsi"/>
+        </w:rPr>
+        <w:t xml:space="preserve"> NX350 HOVP Cryostat </w:t>
       </w:r>
       <w:r>
         <w:rPr>
@@ -2557,11 +2608,19 @@
         </w:rPr>
         <w:t>(</w:t>
       </w:r>
-      <w:r>
-        <w:rPr>
-          <w:rFonts w:asciiTheme="minorHAnsi" w:hAnsiTheme="minorHAnsi"/>
-        </w:rPr>
-        <w:t>Thermo Scientific</w:t>
+      <w:proofErr w:type="spellStart"/>
+      <w:r>
+        <w:rPr>
+          <w:rFonts w:asciiTheme="minorHAnsi" w:hAnsiTheme="minorHAnsi"/>
+        </w:rPr>
+        <w:t>Thermo</w:t>
+      </w:r>
+      <w:proofErr w:type="spellEnd"/>
+      <w:r>
+        <w:rPr>
+          <w:rFonts w:asciiTheme="minorHAnsi" w:hAnsiTheme="minorHAnsi"/>
+        </w:rPr>
+        <w:t xml:space="preserve"> Scientific</w:t>
       </w:r>
       <w:r>
         <w:rPr>
@@ -2598,7 +2657,21 @@
         <w:rPr>
           <w:rFonts w:asciiTheme="minorHAnsi" w:hAnsiTheme="minorHAnsi"/>
         </w:rPr>
-        <w:t xml:space="preserve"> with a thickness of 10um through the mid-belly and mounted on SuperFrost glass slides</w:t>
+        <w:t xml:space="preserve"> with a thickness of 10um through the mid-belly and mounted on </w:t>
+      </w:r>
+      <w:proofErr w:type="spellStart"/>
+      <w:r>
+        <w:rPr>
+          <w:rFonts w:asciiTheme="minorHAnsi" w:hAnsiTheme="minorHAnsi"/>
+        </w:rPr>
+        <w:t>SuperFrost</w:t>
+      </w:r>
+      <w:proofErr w:type="spellEnd"/>
+      <w:r>
+        <w:rPr>
+          <w:rFonts w:asciiTheme="minorHAnsi" w:hAnsiTheme="minorHAnsi"/>
+        </w:rPr>
+        <w:t xml:space="preserve"> glass slides</w:t>
       </w:r>
       <w:r>
         <w:rPr>
@@ -2830,7 +2903,35 @@
         <w:rPr>
           <w:rFonts w:asciiTheme="minorHAnsi" w:hAnsiTheme="minorHAnsi"/>
         </w:rPr>
-        <w:t xml:space="preserve"> topleft, topright, bottom-left and bottom right</w:t>
+        <w:t xml:space="preserve"> </w:t>
+      </w:r>
+      <w:proofErr w:type="spellStart"/>
+      <w:r>
+        <w:rPr>
+          <w:rFonts w:asciiTheme="minorHAnsi" w:hAnsiTheme="minorHAnsi"/>
+        </w:rPr>
+        <w:t>topleft</w:t>
+      </w:r>
+      <w:proofErr w:type="spellEnd"/>
+      <w:r>
+        <w:rPr>
+          <w:rFonts w:asciiTheme="minorHAnsi" w:hAnsiTheme="minorHAnsi"/>
+        </w:rPr>
+        <w:t xml:space="preserve">, </w:t>
+      </w:r>
+      <w:proofErr w:type="spellStart"/>
+      <w:r>
+        <w:rPr>
+          <w:rFonts w:asciiTheme="minorHAnsi" w:hAnsiTheme="minorHAnsi"/>
+        </w:rPr>
+        <w:t>topright</w:t>
+      </w:r>
+      <w:proofErr w:type="spellEnd"/>
+      <w:r>
+        <w:rPr>
+          <w:rFonts w:asciiTheme="minorHAnsi" w:hAnsiTheme="minorHAnsi"/>
+        </w:rPr>
+        <w:t>, bottom-left and bottom right</w:t>
       </w:r>
       <w:r>
         <w:rPr>
@@ -3035,8 +3136,9 @@
           <w:szCs w:val="24"/>
           <w:highlight w:val="white"/>
         </w:rPr>
-        <w:t>Cells and tissues were lysed in TRIzol using a TissueLyser II (Qiagen) and RNA was extracted using a PureLink RNA kit (catalog no. 12183025; Life Technologies)</w:t>
-      </w:r>
+        <w:t xml:space="preserve">Cells and tissues were lysed in </w:t>
+      </w:r>
+      <w:proofErr w:type="spellStart"/>
       <w:r>
         <w:rPr>
           <w:rFonts w:asciiTheme="minorHAnsi" w:hAnsiTheme="minorHAnsi"/>
@@ -3044,6 +3146,65 @@
           <w:szCs w:val="24"/>
           <w:highlight w:val="white"/>
         </w:rPr>
+        <w:t>TRIzol</w:t>
+      </w:r>
+      <w:proofErr w:type="spellEnd"/>
+      <w:r>
+        <w:rPr>
+          <w:rFonts w:asciiTheme="minorHAnsi" w:hAnsiTheme="minorHAnsi"/>
+          <w:color w:val="2A2A2A"/>
+          <w:szCs w:val="24"/>
+          <w:highlight w:val="white"/>
+        </w:rPr>
+        <w:t xml:space="preserve"> using a </w:t>
+      </w:r>
+      <w:proofErr w:type="spellStart"/>
+      <w:r>
+        <w:rPr>
+          <w:rFonts w:asciiTheme="minorHAnsi" w:hAnsiTheme="minorHAnsi"/>
+          <w:color w:val="2A2A2A"/>
+          <w:szCs w:val="24"/>
+          <w:highlight w:val="white"/>
+        </w:rPr>
+        <w:t>TissueLyser</w:t>
+      </w:r>
+      <w:proofErr w:type="spellEnd"/>
+      <w:r>
+        <w:rPr>
+          <w:rFonts w:asciiTheme="minorHAnsi" w:hAnsiTheme="minorHAnsi"/>
+          <w:color w:val="2A2A2A"/>
+          <w:szCs w:val="24"/>
+          <w:highlight w:val="white"/>
+        </w:rPr>
+        <w:t xml:space="preserve"> II (Qiagen) and RNA was extracted using a </w:t>
+      </w:r>
+      <w:proofErr w:type="spellStart"/>
+      <w:r>
+        <w:rPr>
+          <w:rFonts w:asciiTheme="minorHAnsi" w:hAnsiTheme="minorHAnsi"/>
+          <w:color w:val="2A2A2A"/>
+          <w:szCs w:val="24"/>
+          <w:highlight w:val="white"/>
+        </w:rPr>
+        <w:t>PureLink</w:t>
+      </w:r>
+      <w:proofErr w:type="spellEnd"/>
+      <w:r>
+        <w:rPr>
+          <w:rFonts w:asciiTheme="minorHAnsi" w:hAnsiTheme="minorHAnsi"/>
+          <w:color w:val="2A2A2A"/>
+          <w:szCs w:val="24"/>
+          <w:highlight w:val="white"/>
+        </w:rPr>
+        <w:t xml:space="preserve"> RNA kit (catalog no. 12183025; Life Technologies)</w:t>
+      </w:r>
+      <w:r>
+        <w:rPr>
+          <w:rFonts w:asciiTheme="minorHAnsi" w:hAnsiTheme="minorHAnsi"/>
+          <w:color w:val="2A2A2A"/>
+          <w:szCs w:val="24"/>
+          <w:highlight w:val="white"/>
+        </w:rPr>
         <w:t xml:space="preserve"> following </w:t>
       </w:r>
       <w:r>
@@ -3080,7 +3241,27 @@
           <w:szCs w:val="24"/>
           <w:highlight w:val="white"/>
         </w:rPr>
-        <w:t xml:space="preserve">without RNAse inhibitor </w:t>
+        <w:t xml:space="preserve">without </w:t>
+      </w:r>
+      <w:proofErr w:type="spellStart"/>
+      <w:r>
+        <w:rPr>
+          <w:rFonts w:asciiTheme="minorHAnsi" w:hAnsiTheme="minorHAnsi"/>
+          <w:color w:val="252525"/>
+          <w:szCs w:val="24"/>
+          <w:highlight w:val="white"/>
+        </w:rPr>
+        <w:t>RNAse</w:t>
+      </w:r>
+      <w:proofErr w:type="spellEnd"/>
+      <w:r>
+        <w:rPr>
+          <w:rFonts w:asciiTheme="minorHAnsi" w:hAnsiTheme="minorHAnsi"/>
+          <w:color w:val="252525"/>
+          <w:szCs w:val="24"/>
+          <w:highlight w:val="white"/>
+        </w:rPr>
+        <w:t xml:space="preserve"> inhibitor </w:t>
       </w:r>
       <w:r>
         <w:rPr>
@@ -3089,7 +3270,47 @@
           <w:szCs w:val="24"/>
           <w:highlight w:val="white"/>
         </w:rPr>
-        <w:t xml:space="preserve">(catalog no. 4368813; Life Technologies). Quantitative Real-Time Polymerase Chain reaction (qPCR) was performed using a QuantStudio 5 (Thermo Fisher Scientific) with primers, complementary DNA, and Power SYBR Green PCR Master Mix (catalog no. 4368708; Life Technologies) per </w:t>
+        <w:t xml:space="preserve">(catalog no. 4368813; Life Technologies). Quantitative Real-Time Polymerase Chain reaction (qPCR) was performed using a </w:t>
+      </w:r>
+      <w:proofErr w:type="spellStart"/>
+      <w:r>
+        <w:rPr>
+          <w:rFonts w:asciiTheme="minorHAnsi" w:hAnsiTheme="minorHAnsi"/>
+          <w:color w:val="2A2A2A"/>
+          <w:szCs w:val="24"/>
+          <w:highlight w:val="white"/>
+        </w:rPr>
+        <w:t>QuantStudio</w:t>
+      </w:r>
+      <w:proofErr w:type="spellEnd"/>
+      <w:r>
+        <w:rPr>
+          <w:rFonts w:asciiTheme="minorHAnsi" w:hAnsiTheme="minorHAnsi"/>
+          <w:color w:val="2A2A2A"/>
+          <w:szCs w:val="24"/>
+          <w:highlight w:val="white"/>
+        </w:rPr>
+        <w:t xml:space="preserve"> 5 (</w:t>
+      </w:r>
+      <w:proofErr w:type="spellStart"/>
+      <w:r>
+        <w:rPr>
+          <w:rFonts w:asciiTheme="minorHAnsi" w:hAnsiTheme="minorHAnsi"/>
+          <w:color w:val="2A2A2A"/>
+          <w:szCs w:val="24"/>
+          <w:highlight w:val="white"/>
+        </w:rPr>
+        <w:t>Thermo</w:t>
+      </w:r>
+      <w:proofErr w:type="spellEnd"/>
+      <w:r>
+        <w:rPr>
+          <w:rFonts w:asciiTheme="minorHAnsi" w:hAnsiTheme="minorHAnsi"/>
+          <w:color w:val="2A2A2A"/>
+          <w:szCs w:val="24"/>
+          <w:highlight w:val="white"/>
+        </w:rPr>
+        <w:t xml:space="preserve"> Fisher Scientific) with primers, complementary DNA, and Power SYBR Green PCR Master Mix (catalog no. 4368708; Life Technologies) per </w:t>
       </w:r>
       <w:r>
         <w:rPr>
@@ -3298,6 +3519,7 @@
         </w:rPr>
         <w:t xml:space="preserve"> 6-hour fast. Mice were assessed for glucose levels using a handheld glucometer (</w:t>
       </w:r>
+      <w:proofErr w:type="spellStart"/>
       <w:r>
         <w:rPr>
           <w:rFonts w:asciiTheme="minorHAnsi" w:hAnsiTheme="minorHAnsi"/>
@@ -3306,6 +3528,7 @@
         </w:rPr>
         <w:t>Accuchek</w:t>
       </w:r>
+      <w:proofErr w:type="spellEnd"/>
       <w:r>
         <w:rPr>
           <w:rFonts w:asciiTheme="minorHAnsi" w:hAnsiTheme="minorHAnsi"/>
@@ -3489,12 +3712,21 @@
         </w:rPr>
         <w:t xml:space="preserve">Fat and </w:t>
       </w:r>
+      <w:proofErr w:type="spellStart"/>
       <w:r>
         <w:rPr>
           <w:rFonts w:asciiTheme="minorHAnsi" w:hAnsiTheme="minorHAnsi"/>
           <w:color w:val="000000"/>
         </w:rPr>
-        <w:t xml:space="preserve">and lean mass </w:t>
+        <w:t>and</w:t>
+      </w:r>
+      <w:proofErr w:type="spellEnd"/>
+      <w:r>
+        <w:rPr>
+          <w:rFonts w:asciiTheme="minorHAnsi" w:hAnsiTheme="minorHAnsi"/>
+          <w:color w:val="000000"/>
+        </w:rPr>
+        <w:t xml:space="preserve"> lean mass </w:t>
       </w:r>
       <w:r>
         <w:rPr>
@@ -3507,7 +3739,53 @@
           <w:rFonts w:asciiTheme="minorHAnsi" w:hAnsiTheme="minorHAnsi"/>
           <w:color w:val="000000"/>
         </w:rPr>
-        <w:t xml:space="preserve"> determined using a EchoMRI 2100 (EchoMRI)</w:t>
+        <w:t xml:space="preserve"> determined using a</w:t>
+      </w:r>
+      <w:r>
+        <w:rPr>
+          <w:rFonts w:asciiTheme="minorHAnsi" w:hAnsiTheme="minorHAnsi"/>
+          <w:color w:val="000000"/>
+        </w:rPr>
+        <w:t>n</w:t>
+      </w:r>
+      <w:r>
+        <w:rPr>
+          <w:rFonts w:asciiTheme="minorHAnsi" w:hAnsiTheme="minorHAnsi"/>
+          <w:color w:val="000000"/>
+        </w:rPr>
+        <w:t xml:space="preserve"> </w:t>
+      </w:r>
+      <w:proofErr w:type="spellStart"/>
+      <w:r>
+        <w:rPr>
+          <w:rFonts w:asciiTheme="minorHAnsi" w:hAnsiTheme="minorHAnsi"/>
+          <w:color w:val="000000"/>
+        </w:rPr>
+        <w:t>EchoMRI</w:t>
+      </w:r>
+      <w:proofErr w:type="spellEnd"/>
+      <w:r>
+        <w:rPr>
+          <w:rFonts w:asciiTheme="minorHAnsi" w:hAnsiTheme="minorHAnsi"/>
+          <w:color w:val="000000"/>
+        </w:rPr>
+        <w:t xml:space="preserve"> 2100 (</w:t>
+      </w:r>
+      <w:proofErr w:type="spellStart"/>
+      <w:r>
+        <w:rPr>
+          <w:rFonts w:asciiTheme="minorHAnsi" w:hAnsiTheme="minorHAnsi"/>
+          <w:color w:val="000000"/>
+        </w:rPr>
+        <w:t>EchoMRI</w:t>
+      </w:r>
+      <w:proofErr w:type="spellEnd"/>
+      <w:r>
+        <w:rPr>
+          <w:rFonts w:asciiTheme="minorHAnsi" w:hAnsiTheme="minorHAnsi"/>
+          <w:color w:val="000000"/>
+        </w:rPr>
+        <w:t>)</w:t>
       </w:r>
       <w:r>
         <w:rPr>
@@ -3612,7 +3890,21 @@
         <w:rPr>
           <w:rFonts w:asciiTheme="minorHAnsi" w:hAnsiTheme="minorHAnsi"/>
         </w:rPr>
-        <w:t>, a Levene’s tests was performed</w:t>
+        <w:t xml:space="preserve">, a </w:t>
+      </w:r>
+      <w:proofErr w:type="spellStart"/>
+      <w:r>
+        <w:rPr>
+          <w:rFonts w:asciiTheme="minorHAnsi" w:hAnsiTheme="minorHAnsi"/>
+        </w:rPr>
+        <w:t>Levene’s</w:t>
+      </w:r>
+      <w:proofErr w:type="spellEnd"/>
+      <w:r>
+        <w:rPr>
+          <w:rFonts w:asciiTheme="minorHAnsi" w:hAnsiTheme="minorHAnsi"/>
+        </w:rPr>
+        <w:t xml:space="preserve"> tests was performed</w:t>
       </w:r>
       <w:r>
         <w:rPr>
@@ -4029,19 +4321,43 @@
         </w:rPr>
         <w:t xml:space="preserve">  </w:t>
       </w:r>
-      <w:commentRangeStart w:id="1"/>
-      <w:r>
-        <w:rPr>
-          <w:rFonts w:asciiTheme="minorHAnsi" w:hAnsiTheme="minorHAnsi"/>
-        </w:rPr>
-        <w:t>Our prior work demonstrated substantial elevations of glucocorticoid ingestion over a five-week period, an effect we propose was secondary to their diabetic phenotype.  This shorter exposure had elevated dexamethasone exposure in HFD relative to NCD animals, though this did not reach statistical significance.</w:t>
-      </w:r>
-      <w:commentRangeEnd w:id="1"/>
+      <w:commentRangeStart w:id="0"/>
+      <w:r>
+        <w:rPr>
+          <w:rFonts w:asciiTheme="minorHAnsi" w:hAnsiTheme="minorHAnsi"/>
+        </w:rPr>
+        <w:t xml:space="preserve">Our prior work demonstrated substantial elevations of glucocorticoid ingestion over a five-week period, an effect we propose was secondary to their diabetic phenotype.  This shorter exposure had </w:t>
+      </w:r>
+      <w:r>
+        <w:rPr>
+          <w:rFonts w:asciiTheme="minorHAnsi" w:hAnsiTheme="minorHAnsi"/>
+        </w:rPr>
+        <w:t xml:space="preserve">mildly </w:t>
+      </w:r>
+      <w:r>
+        <w:rPr>
+          <w:rFonts w:asciiTheme="minorHAnsi" w:hAnsiTheme="minorHAnsi"/>
+        </w:rPr>
+        <w:t xml:space="preserve">elevated dexamethasone </w:t>
+      </w:r>
+      <w:r>
+        <w:rPr>
+          <w:rFonts w:asciiTheme="minorHAnsi" w:hAnsiTheme="minorHAnsi"/>
+        </w:rPr>
+        <w:t>water consumption</w:t>
+      </w:r>
+      <w:r>
+        <w:rPr>
+          <w:rFonts w:asciiTheme="minorHAnsi" w:hAnsiTheme="minorHAnsi"/>
+        </w:rPr>
+        <w:t xml:space="preserve"> in HFD relative to NCD animals, though this did not reach statistical significance.</w:t>
+      </w:r>
+      <w:commentRangeEnd w:id="0"/>
       <w:r>
         <w:rPr>
           <w:rStyle w:val="CommentReference"/>
         </w:rPr>
-        <w:commentReference w:id="1"/>
+        <w:commentReference w:id="0"/>
       </w:r>
     </w:p>
     <w:p>
@@ -4391,7 +4707,14 @@
         <w:rPr>
           <w:rFonts w:asciiTheme="minorHAnsi" w:hAnsiTheme="minorHAnsi"/>
         </w:rPr>
-        <w:t xml:space="preserve"> (p</w:t>
+        <w:t xml:space="preserve"> (</w:t>
+      </w:r>
+      <w:proofErr w:type="spellStart"/>
+      <w:r>
+        <w:rPr>
+          <w:rFonts w:asciiTheme="minorHAnsi" w:hAnsiTheme="minorHAnsi"/>
+        </w:rPr>
+        <w:t>p</w:t>
       </w:r>
       <w:r>
         <w:rPr>
@@ -4400,6 +4723,7 @@
         </w:rPr>
         <w:t>interaction</w:t>
       </w:r>
+      <w:proofErr w:type="spellEnd"/>
       <w:r>
         <w:rPr>
           <w:rFonts w:asciiTheme="minorHAnsi" w:hAnsiTheme="minorHAnsi"/>
@@ -4958,7 +5282,14 @@
         <w:rPr>
           <w:rFonts w:asciiTheme="minorHAnsi" w:hAnsiTheme="minorHAnsi"/>
         </w:rPr>
-        <w:t>group (p</w:t>
+        <w:t>group (</w:t>
+      </w:r>
+      <w:proofErr w:type="spellStart"/>
+      <w:r>
+        <w:rPr>
+          <w:rFonts w:asciiTheme="minorHAnsi" w:hAnsiTheme="minorHAnsi"/>
+        </w:rPr>
+        <w:t>p</w:t>
       </w:r>
       <w:r>
         <w:rPr>
@@ -4967,6 +5298,7 @@
         </w:rPr>
         <w:t>interaction</w:t>
       </w:r>
+      <w:proofErr w:type="spellEnd"/>
       <w:r>
         <w:rPr>
           <w:rFonts w:asciiTheme="minorHAnsi" w:hAnsiTheme="minorHAnsi"/>
@@ -5061,7 +5393,14 @@
         <w:rPr>
           <w:rFonts w:asciiTheme="minorHAnsi" w:hAnsiTheme="minorHAnsi"/>
         </w:rPr>
-        <w:t>(p</w:t>
+        <w:t>(</w:t>
+      </w:r>
+      <w:proofErr w:type="spellStart"/>
+      <w:r>
+        <w:rPr>
+          <w:rFonts w:asciiTheme="minorHAnsi" w:hAnsiTheme="minorHAnsi"/>
+        </w:rPr>
+        <w:t>p</w:t>
       </w:r>
       <w:r>
         <w:rPr>
@@ -5070,6 +5409,7 @@
         </w:rPr>
         <w:t>interaction</w:t>
       </w:r>
+      <w:proofErr w:type="spellEnd"/>
       <w:r>
         <w:rPr>
           <w:rFonts w:asciiTheme="minorHAnsi" w:hAnsiTheme="minorHAnsi"/>
@@ -5198,6 +5538,7 @@
         </w:rPr>
         <w:t xml:space="preserve"> </w:t>
       </w:r>
+      <w:proofErr w:type="spellStart"/>
       <w:r>
         <w:rPr>
           <w:rFonts w:asciiTheme="minorHAnsi" w:hAnsiTheme="minorHAnsi"/>
@@ -5208,7 +5549,14 @@
         <w:rPr>
           <w:rFonts w:asciiTheme="minorHAnsi" w:hAnsiTheme="minorHAnsi"/>
         </w:rPr>
-        <w:t xml:space="preserve">sectioned dexamethasone-treated mice quadriceps at the mid-belly and H&amp;E stained </w:t>
+        <w:t>sectioned</w:t>
+      </w:r>
+      <w:proofErr w:type="spellEnd"/>
+      <w:r>
+        <w:rPr>
+          <w:rFonts w:asciiTheme="minorHAnsi" w:hAnsiTheme="minorHAnsi"/>
+        </w:rPr>
+        <w:t xml:space="preserve"> dexamethasone-treated mice quadriceps at the mid-belly and H&amp;E stained </w:t>
       </w:r>
       <w:r>
         <w:rPr>
@@ -5286,7 +5634,14 @@
         <w:rPr>
           <w:rFonts w:asciiTheme="minorHAnsi" w:hAnsiTheme="minorHAnsi"/>
         </w:rPr>
-        <w:t>(p</w:t>
+        <w:t>(</w:t>
+      </w:r>
+      <w:proofErr w:type="spellStart"/>
+      <w:r>
+        <w:rPr>
+          <w:rFonts w:asciiTheme="minorHAnsi" w:hAnsiTheme="minorHAnsi"/>
+        </w:rPr>
+        <w:t>p</w:t>
       </w:r>
       <w:r>
         <w:rPr>
@@ -5295,6 +5650,7 @@
         </w:rPr>
         <w:t>interaction</w:t>
       </w:r>
+      <w:proofErr w:type="spellEnd"/>
       <w:r>
         <w:rPr>
           <w:rFonts w:asciiTheme="minorHAnsi" w:hAnsiTheme="minorHAnsi"/>
@@ -5382,7 +5738,39 @@
           <w:rFonts w:asciiTheme="minorHAnsi" w:hAnsiTheme="minorHAnsi"/>
           <w:szCs w:val="24"/>
         </w:rPr>
-        <w:t xml:space="preserve"> skeletal muscle is made up Type I, Type IIa, Type IIb, and Type IIx fibers</w:t>
+        <w:t xml:space="preserve"> skeletal muscle is made up Type I, Type </w:t>
+      </w:r>
+      <w:proofErr w:type="spellStart"/>
+      <w:r>
+        <w:rPr>
+          <w:rFonts w:asciiTheme="minorHAnsi" w:hAnsiTheme="minorHAnsi"/>
+          <w:szCs w:val="24"/>
+        </w:rPr>
+        <w:t>IIa</w:t>
+      </w:r>
+      <w:proofErr w:type="spellEnd"/>
+      <w:r>
+        <w:rPr>
+          <w:rFonts w:asciiTheme="minorHAnsi" w:hAnsiTheme="minorHAnsi"/>
+          <w:szCs w:val="24"/>
+        </w:rPr>
+        <w:t xml:space="preserve">, Type IIb, and Type </w:t>
+      </w:r>
+      <w:proofErr w:type="spellStart"/>
+      <w:r>
+        <w:rPr>
+          <w:rFonts w:asciiTheme="minorHAnsi" w:hAnsiTheme="minorHAnsi"/>
+          <w:szCs w:val="24"/>
+        </w:rPr>
+        <w:t>IIx</w:t>
+      </w:r>
+      <w:proofErr w:type="spellEnd"/>
+      <w:r>
+        <w:rPr>
+          <w:rFonts w:asciiTheme="minorHAnsi" w:hAnsiTheme="minorHAnsi"/>
+          <w:szCs w:val="24"/>
+        </w:rPr>
+        <w:t xml:space="preserve"> fibers</w:t>
       </w:r>
       <w:r>
         <w:rPr>
@@ -5593,8 +5981,9 @@
           <w:rFonts w:asciiTheme="minorHAnsi" w:hAnsiTheme="minorHAnsi"/>
           <w:szCs w:val="24"/>
         </w:rPr>
-        <w:t>ype I</w:t>
-      </w:r>
+        <w:t xml:space="preserve">ype </w:t>
+      </w:r>
+      <w:proofErr w:type="spellStart"/>
       <w:r>
         <w:rPr>
           <w:rFonts w:asciiTheme="minorHAnsi" w:hAnsiTheme="minorHAnsi"/>
@@ -5607,8 +5996,16 @@
           <w:rFonts w:asciiTheme="minorHAnsi" w:hAnsiTheme="minorHAnsi"/>
           <w:szCs w:val="24"/>
         </w:rPr>
+        <w:t>I</w:t>
+      </w:r>
+      <w:r>
+        <w:rPr>
+          <w:rFonts w:asciiTheme="minorHAnsi" w:hAnsiTheme="minorHAnsi"/>
+          <w:szCs w:val="24"/>
+        </w:rPr>
         <w:t>a</w:t>
       </w:r>
+      <w:proofErr w:type="spellEnd"/>
       <w:r>
         <w:rPr>
           <w:rFonts w:asciiTheme="minorHAnsi" w:hAnsiTheme="minorHAnsi"/>
@@ -5719,7 +6116,15 @@
           <w:rFonts w:asciiTheme="minorHAnsi" w:hAnsiTheme="minorHAnsi"/>
           <w:szCs w:val="24"/>
         </w:rPr>
-        <w:t>(p</w:t>
+        <w:t>(</w:t>
+      </w:r>
+      <w:proofErr w:type="spellStart"/>
+      <w:r>
+        <w:rPr>
+          <w:rFonts w:asciiTheme="minorHAnsi" w:hAnsiTheme="minorHAnsi"/>
+          <w:szCs w:val="24"/>
+        </w:rPr>
+        <w:t>p</w:t>
       </w:r>
       <w:r>
         <w:rPr>
@@ -5729,6 +6134,7 @@
         </w:rPr>
         <w:t>interaction</w:t>
       </w:r>
+      <w:proofErr w:type="spellEnd"/>
       <w:r>
         <w:rPr>
           <w:rFonts w:asciiTheme="minorHAnsi" w:hAnsiTheme="minorHAnsi"/>
@@ -5848,7 +6254,15 @@
           <w:rFonts w:asciiTheme="minorHAnsi" w:hAnsiTheme="minorHAnsi"/>
           <w:szCs w:val="24"/>
         </w:rPr>
-        <w:t xml:space="preserve"> (p</w:t>
+        <w:t xml:space="preserve"> (</w:t>
+      </w:r>
+      <w:proofErr w:type="spellStart"/>
+      <w:r>
+        <w:rPr>
+          <w:rFonts w:asciiTheme="minorHAnsi" w:hAnsiTheme="minorHAnsi"/>
+          <w:szCs w:val="24"/>
+        </w:rPr>
+        <w:t>p</w:t>
       </w:r>
       <w:r>
         <w:rPr>
@@ -5858,6 +6272,7 @@
         </w:rPr>
         <w:t>interaction</w:t>
       </w:r>
+      <w:proofErr w:type="spellEnd"/>
       <w:r>
         <w:rPr>
           <w:rFonts w:asciiTheme="minorHAnsi" w:hAnsiTheme="minorHAnsi"/>
@@ -5998,7 +6413,15 @@
           <w:rFonts w:asciiTheme="minorHAnsi" w:hAnsiTheme="minorHAnsi"/>
           <w:szCs w:val="24"/>
         </w:rPr>
-        <w:t>% in lean, the treatment increased fiber CSA in obese mice by 14% (p</w:t>
+        <w:t>% in lean, the treatment increased fiber CSA in obese mice by 14% (</w:t>
+      </w:r>
+      <w:proofErr w:type="spellStart"/>
+      <w:r>
+        <w:rPr>
+          <w:rFonts w:asciiTheme="minorHAnsi" w:hAnsiTheme="minorHAnsi"/>
+          <w:szCs w:val="24"/>
+        </w:rPr>
+        <w:t>p</w:t>
       </w:r>
       <w:r>
         <w:rPr>
@@ -6008,6 +6431,7 @@
         </w:rPr>
         <w:t>interaction</w:t>
       </w:r>
+      <w:proofErr w:type="spellEnd"/>
       <w:r>
         <w:rPr>
           <w:rFonts w:asciiTheme="minorHAnsi" w:hAnsiTheme="minorHAnsi"/>
@@ -6080,7 +6504,21 @@
         <w:rPr>
           <w:sz w:val="24"/>
         </w:rPr>
-        <w:t>cause elevated atrogene expression</w:t>
+        <w:t xml:space="preserve">cause elevated </w:t>
+      </w:r>
+      <w:proofErr w:type="spellStart"/>
+      <w:r>
+        <w:rPr>
+          <w:sz w:val="24"/>
+        </w:rPr>
+        <w:t>atrogene</w:t>
+      </w:r>
+      <w:proofErr w:type="spellEnd"/>
+      <w:r>
+        <w:rPr>
+          <w:sz w:val="24"/>
+        </w:rPr>
+        <w:t xml:space="preserve"> expression</w:t>
       </w:r>
     </w:p>
     <w:p>
@@ -6126,7 +6564,21 @@
         <w:rPr>
           <w:rFonts w:asciiTheme="minorHAnsi" w:hAnsiTheme="minorHAnsi"/>
         </w:rPr>
-        <w:t>evaluated atrogene expression</w:t>
+        <w:t xml:space="preserve">evaluated </w:t>
+      </w:r>
+      <w:proofErr w:type="spellStart"/>
+      <w:r>
+        <w:rPr>
+          <w:rFonts w:asciiTheme="minorHAnsi" w:hAnsiTheme="minorHAnsi"/>
+        </w:rPr>
+        <w:t>atrogene</w:t>
+      </w:r>
+      <w:proofErr w:type="spellEnd"/>
+      <w:r>
+        <w:rPr>
+          <w:rFonts w:asciiTheme="minorHAnsi" w:hAnsiTheme="minorHAnsi"/>
+        </w:rPr>
+        <w:t xml:space="preserve"> expression</w:t>
       </w:r>
       <w:r>
         <w:rPr>
@@ -6151,7 +6603,21 @@
         <w:rPr>
           <w:rFonts w:asciiTheme="minorHAnsi" w:hAnsiTheme="minorHAnsi"/>
         </w:rPr>
-        <w:t xml:space="preserve">and the atrogenes, </w:t>
+        <w:t xml:space="preserve">and the </w:t>
+      </w:r>
+      <w:proofErr w:type="spellStart"/>
+      <w:r>
+        <w:rPr>
+          <w:rFonts w:asciiTheme="minorHAnsi" w:hAnsiTheme="minorHAnsi"/>
+        </w:rPr>
+        <w:t>atrogenes</w:t>
+      </w:r>
+      <w:proofErr w:type="spellEnd"/>
+      <w:r>
+        <w:rPr>
+          <w:rFonts w:asciiTheme="minorHAnsi" w:hAnsiTheme="minorHAnsi"/>
+        </w:rPr>
+        <w:t xml:space="preserve">, </w:t>
       </w:r>
       <w:r>
         <w:rPr>
@@ -6185,19 +6651,19 @@
         </w:rPr>
         <w:t xml:space="preserve">though the interaction between obesity status and dexamethasone treatment </w:t>
       </w:r>
-      <w:commentRangeStart w:id="2"/>
+      <w:commentRangeStart w:id="1"/>
       <w:r>
         <w:rPr>
           <w:rFonts w:asciiTheme="minorHAnsi" w:hAnsiTheme="minorHAnsi"/>
         </w:rPr>
         <w:t xml:space="preserve">did not reach statistical significance </w:t>
       </w:r>
-      <w:commentRangeEnd w:id="2"/>
+      <w:commentRangeEnd w:id="1"/>
       <w:r>
         <w:rPr>
           <w:rStyle w:val="CommentReference"/>
         </w:rPr>
-        <w:commentReference w:id="2"/>
+        <w:commentReference w:id="1"/>
       </w:r>
       <w:r>
         <w:rPr>
@@ -6370,7 +6836,21 @@
         <w:rPr>
           <w:rFonts w:asciiTheme="minorHAnsi" w:hAnsiTheme="minorHAnsi"/>
         </w:rPr>
-        <w:t xml:space="preserve"> elevations of FOXO3 and these two atrogenes.</w:t>
+        <w:t xml:space="preserve"> elevations of FOXO3 and these two </w:t>
+      </w:r>
+      <w:proofErr w:type="spellStart"/>
+      <w:r>
+        <w:rPr>
+          <w:rFonts w:asciiTheme="minorHAnsi" w:hAnsiTheme="minorHAnsi"/>
+        </w:rPr>
+        <w:t>atrogenes</w:t>
+      </w:r>
+      <w:proofErr w:type="spellEnd"/>
+      <w:r>
+        <w:rPr>
+          <w:rFonts w:asciiTheme="minorHAnsi" w:hAnsiTheme="minorHAnsi"/>
+        </w:rPr>
+        <w:t>.</w:t>
       </w:r>
     </w:p>
     <w:p>
@@ -6567,6 +7047,7 @@
         </w:rPr>
         <w:t>obese animals given dexamethasone (</w:t>
       </w:r>
+      <w:proofErr w:type="spellStart"/>
       <w:r>
         <w:rPr>
           <w:rFonts w:asciiTheme="minorHAnsi" w:hAnsiTheme="minorHAnsi"/>
@@ -6580,6 +7061,7 @@
         </w:rPr>
         <w:t>interaction</w:t>
       </w:r>
+      <w:proofErr w:type="spellEnd"/>
       <w:r>
         <w:rPr>
           <w:rFonts w:asciiTheme="minorHAnsi" w:hAnsiTheme="minorHAnsi"/>
@@ -7898,8 +8380,17 @@
           <w:rFonts w:asciiTheme="minorHAnsi" w:hAnsiTheme="minorHAnsi"/>
           <w:color w:val="000000"/>
         </w:rPr>
-        <w:t>could enhance the glucococorticoid</w:t>
-      </w:r>
+        <w:t xml:space="preserve">could enhance the </w:t>
+      </w:r>
+      <w:proofErr w:type="spellStart"/>
+      <w:r>
+        <w:rPr>
+          <w:rFonts w:asciiTheme="minorHAnsi" w:hAnsiTheme="minorHAnsi"/>
+          <w:color w:val="000000"/>
+        </w:rPr>
+        <w:t>glucococorticoid</w:t>
+      </w:r>
+      <w:proofErr w:type="spellEnd"/>
       <w:r>
         <w:rPr>
           <w:rFonts w:asciiTheme="minorHAnsi" w:hAnsiTheme="minorHAnsi"/>
@@ -7971,7 +8462,21 @@
         <w:rPr>
           <w:rFonts w:asciiTheme="minorHAnsi" w:hAnsiTheme="minorHAnsi"/>
         </w:rPr>
-        <w:t xml:space="preserve">.  These data are also consistent with a recent report showing that glucocorticoids given simultaneously with HFD enhances muscle decay and exacerbated induction of atrogenes </w:t>
+        <w:t xml:space="preserve">.  These data are also consistent with a recent report showing that glucocorticoids given simultaneously with HFD enhances muscle decay and exacerbated induction of </w:t>
+      </w:r>
+      <w:proofErr w:type="spellStart"/>
+      <w:r>
+        <w:rPr>
+          <w:rFonts w:asciiTheme="minorHAnsi" w:hAnsiTheme="minorHAnsi"/>
+        </w:rPr>
+        <w:t>atrogenes</w:t>
+      </w:r>
+      <w:proofErr w:type="spellEnd"/>
+      <w:r>
+        <w:rPr>
+          <w:rFonts w:asciiTheme="minorHAnsi" w:hAnsiTheme="minorHAnsi"/>
+        </w:rPr>
+        <w:t xml:space="preserve"> </w:t>
       </w:r>
       <w:r>
         <w:rPr>
@@ -8444,13 +8949,35 @@
           <w:rFonts w:asciiTheme="minorHAnsi" w:hAnsiTheme="minorHAnsi"/>
           <w:highlight w:val="white"/>
         </w:rPr>
-        <w:t>, R01DK017535</w:t>
-      </w:r>
+        <w:t xml:space="preserve">, </w:t>
+      </w:r>
+      <w:commentRangeStart w:id="2"/>
       <w:r>
         <w:rPr>
           <w:rFonts w:asciiTheme="minorHAnsi" w:hAnsiTheme="minorHAnsi"/>
           <w:highlight w:val="white"/>
         </w:rPr>
+        <w:t>R01</w:t>
+      </w:r>
+      <w:r>
+        <w:rPr>
+          <w:rFonts w:asciiTheme="minorHAnsi" w:hAnsiTheme="minorHAnsi"/>
+          <w:highlight w:val="white"/>
+        </w:rPr>
+        <w:t>-</w:t>
+      </w:r>
+      <w:r>
+        <w:rPr>
+          <w:rFonts w:asciiTheme="minorHAnsi" w:hAnsiTheme="minorHAnsi"/>
+          <w:highlight w:val="white"/>
+        </w:rPr>
+        <w:t>DK017535</w:t>
+      </w:r>
+      <w:r>
+        <w:rPr>
+          <w:rFonts w:asciiTheme="minorHAnsi" w:hAnsiTheme="minorHAnsi"/>
+          <w:highlight w:val="white"/>
+        </w:rPr>
         <w:t xml:space="preserve"> (DB)</w:t>
       </w:r>
       <w:r>
@@ -8458,7 +8985,21 @@
           <w:rFonts w:asciiTheme="minorHAnsi" w:hAnsiTheme="minorHAnsi"/>
           <w:highlight w:val="white"/>
         </w:rPr>
-        <w:t>, a pilot and feasibility grant from the Michigan Diabetes Research Center (</w:t>
+        <w:t xml:space="preserve">, </w:t>
+      </w:r>
+      <w:commentRangeEnd w:id="2"/>
+      <w:r>
+        <w:rPr>
+          <w:rStyle w:val="CommentReference"/>
+        </w:rPr>
+        <w:commentReference w:id="2"/>
+      </w:r>
+      <w:r>
+        <w:rPr>
+          <w:rFonts w:asciiTheme="minorHAnsi" w:hAnsiTheme="minorHAnsi"/>
+          <w:highlight w:val="white"/>
+        </w:rPr>
+        <w:t>a pilot and feasibility grant from the Michigan Diabetes Research Center (</w:t>
       </w:r>
       <w:r>
         <w:rPr>
@@ -8466,7 +9007,7 @@
           <w:highlight w:val="white"/>
           <w:lang w:val="en-US"/>
         </w:rPr>
-        <w:t>P30DK020572</w:t>
+        <w:t>P30</w:t>
       </w:r>
       <w:r>
         <w:rPr>
@@ -8474,7 +9015,7 @@
           <w:highlight w:val="white"/>
           <w:lang w:val="en-US"/>
         </w:rPr>
-        <w:t xml:space="preserve"> to DB</w:t>
+        <w:t>-</w:t>
       </w:r>
       <w:r>
         <w:rPr>
@@ -8482,7 +9023,39 @@
           <w:highlight w:val="white"/>
           <w:lang w:val="en-US"/>
         </w:rPr>
-        <w:t>) and the Functional Assessment Core of the Michigan Integrative Musculoskeletal Health Core Center (P30AR069620).</w:t>
+        <w:t>DK020572</w:t>
+      </w:r>
+      <w:r>
+        <w:rPr>
+          <w:rFonts w:asciiTheme="minorHAnsi" w:hAnsiTheme="minorHAnsi"/>
+          <w:highlight w:val="white"/>
+          <w:lang w:val="en-US"/>
+        </w:rPr>
+        <w:t xml:space="preserve"> to DB</w:t>
+      </w:r>
+      <w:r>
+        <w:rPr>
+          <w:rFonts w:asciiTheme="minorHAnsi" w:hAnsiTheme="minorHAnsi"/>
+          <w:highlight w:val="white"/>
+          <w:lang w:val="en-US"/>
+        </w:rPr>
+        <w:t>) and the Functional Assessment Core of the Michigan Integrative Musculoskeletal Health Core Center (P30</w:t>
+      </w:r>
+      <w:r>
+        <w:rPr>
+          <w:rFonts w:asciiTheme="minorHAnsi" w:hAnsiTheme="minorHAnsi"/>
+          <w:highlight w:val="white"/>
+          <w:lang w:val="en-US"/>
+        </w:rPr>
+        <w:t>-</w:t>
+      </w:r>
+      <w:r>
+        <w:rPr>
+          <w:rFonts w:asciiTheme="minorHAnsi" w:hAnsiTheme="minorHAnsi"/>
+          <w:highlight w:val="white"/>
+          <w:lang w:val="en-US"/>
+        </w:rPr>
+        <w:t>AR069620).</w:t>
       </w:r>
     </w:p>
     <w:p>
@@ -14665,7 +15238,25 @@
           <w:b/>
           <w:szCs w:val="24"/>
         </w:rPr>
-        <w:t>Figure 2. Obese-Dexamethasone Treated Mice had Reduced Lean Mass, Muscle Weights, and Type II Fiber CSA.</w:t>
+        <w:t xml:space="preserve">Figure 2. Obese-Dexamethasone Treated Mice </w:t>
+      </w:r>
+      <w:proofErr w:type="gramStart"/>
+      <w:r>
+        <w:rPr>
+          <w:rFonts w:asciiTheme="minorHAnsi" w:hAnsiTheme="minorHAnsi"/>
+          <w:b/>
+          <w:szCs w:val="24"/>
+        </w:rPr>
+        <w:t>had</w:t>
+      </w:r>
+      <w:proofErr w:type="gramEnd"/>
+      <w:r>
+        <w:rPr>
+          <w:rFonts w:asciiTheme="minorHAnsi" w:hAnsiTheme="minorHAnsi"/>
+          <w:b/>
+          <w:szCs w:val="24"/>
+        </w:rPr>
+        <w:t xml:space="preserve"> Reduced Lean Mass, Muscle Weights, and Type II Fiber CSA.</w:t>
       </w:r>
       <w:r>
         <w:rPr>
@@ -14701,8 +15292,17 @@
           <w:rFonts w:asciiTheme="minorHAnsi" w:hAnsiTheme="minorHAnsi"/>
           <w:szCs w:val="24"/>
         </w:rPr>
-        <w:t>via EchoMRI</w:t>
-      </w:r>
+        <w:t xml:space="preserve">via </w:t>
+      </w:r>
+      <w:proofErr w:type="spellStart"/>
+      <w:r>
+        <w:rPr>
+          <w:rFonts w:asciiTheme="minorHAnsi" w:hAnsiTheme="minorHAnsi"/>
+          <w:szCs w:val="24"/>
+        </w:rPr>
+        <w:t>EchoMRI</w:t>
+      </w:r>
+      <w:proofErr w:type="spellEnd"/>
       <w:r>
         <w:rPr>
           <w:rFonts w:asciiTheme="minorHAnsi" w:hAnsiTheme="minorHAnsi"/>
@@ -15152,12 +15752,21 @@
         </w:rPr>
         <w:t xml:space="preserve">.  </w:t>
       </w:r>
-      <w:r>
-        <w:rPr>
-          <w:rFonts w:asciiTheme="minorHAnsi" w:hAnsiTheme="minorHAnsi"/>
-          <w:szCs w:val="24"/>
-        </w:rPr>
-        <w:t xml:space="preserve">Atrogene expression in </w:t>
+      <w:proofErr w:type="spellStart"/>
+      <w:r>
+        <w:rPr>
+          <w:rFonts w:asciiTheme="minorHAnsi" w:hAnsiTheme="minorHAnsi"/>
+          <w:szCs w:val="24"/>
+        </w:rPr>
+        <w:t>Atrogene</w:t>
+      </w:r>
+      <w:proofErr w:type="spellEnd"/>
+      <w:r>
+        <w:rPr>
+          <w:rFonts w:asciiTheme="minorHAnsi" w:hAnsiTheme="minorHAnsi"/>
+          <w:szCs w:val="24"/>
+        </w:rPr>
+        <w:t xml:space="preserve"> expression in </w:t>
       </w:r>
       <w:r>
         <w:rPr>
@@ -15386,7 +15995,7 @@
         </w:rPr>
         <w:t xml:space="preserve">=4 mice per group. </w:t>
       </w:r>
-      <w:commentRangeStart w:id="3"/>
+      <w:commentRangeStart w:id="4"/>
       <w:r>
         <w:rPr>
           <w:rFonts w:asciiTheme="minorHAnsi" w:hAnsiTheme="minorHAnsi"/>
@@ -15466,12 +16075,12 @@
         </w:rPr>
         <w:t xml:space="preserve"> </w:t>
       </w:r>
-      <w:commentRangeEnd w:id="3"/>
+      <w:commentRangeEnd w:id="4"/>
       <w:r>
         <w:rPr>
           <w:rStyle w:val="CommentReference"/>
         </w:rPr>
-        <w:commentReference w:id="3"/>
+        <w:commentReference w:id="4"/>
       </w:r>
     </w:p>
     <w:p>
@@ -17027,7 +17636,7 @@
                 <w:szCs w:val="24"/>
               </w:rPr>
             </w:pPr>
-            <w:commentRangeStart w:id="4"/>
+            <w:commentRangeStart w:id="5"/>
           </w:p>
         </w:tc>
         <w:tc>
@@ -17060,7 +17669,7 @@
             </w:pPr>
           </w:p>
         </w:tc>
-        <w:commentRangeEnd w:id="4"/>
+        <w:commentRangeEnd w:id="5"/>
         <w:tc>
           <w:tcPr>
             <w:tcW w:w="1875" w:type="dxa"/>
@@ -17093,7 +17702,7 @@
               <w:rPr>
                 <w:rStyle w:val="CommentReference"/>
               </w:rPr>
-              <w:commentReference w:id="4"/>
+              <w:commentReference w:id="5"/>
             </w:r>
           </w:p>
         </w:tc>
@@ -18242,7 +18851,7 @@
 
 <file path=word/comments.xml><?xml version="1.0" encoding="utf-8"?>
 <w:comments xmlns:wpc="http://schemas.microsoft.com/office/word/2010/wordprocessingCanvas" xmlns:cx="http://schemas.microsoft.com/office/drawing/2014/chartex" xmlns:cx1="http://schemas.microsoft.com/office/drawing/2015/9/8/chartex" xmlns:cx2="http://schemas.microsoft.com/office/drawing/2015/10/21/chartex" xmlns:cx3="http://schemas.microsoft.com/office/drawing/2016/5/9/chartex" xmlns:cx4="http://schemas.microsoft.com/office/drawing/2016/5/10/chartex" xmlns:cx5="http://schemas.microsoft.com/office/drawing/2016/5/11/chartex" xmlns:cx6="http://schemas.microsoft.com/office/drawing/2016/5/12/chartex" xmlns:cx7="http://schemas.microsoft.com/office/drawing/2016/5/13/chartex" xmlns:cx8="http://schemas.microsoft.com/office/drawing/2016/5/14/chartex" xmlns:mc="http://schemas.openxmlformats.org/markup-compatibility/2006" xmlns:aink="http://schemas.microsoft.com/office/drawing/2016/ink" xmlns:am3d="http://schemas.microsoft.com/office/drawing/2017/model3d" xmlns:o="urn:schemas-microsoft-com:office:office" xmlns:r="http://schemas.openxmlformats.org/officeDocument/2006/relationships" xmlns:m="http://schemas.openxmlformats.org/officeDocument/2006/math" xmlns:v="urn:schemas-microsoft-com:vml" xmlns:wp14="http://schemas.microsoft.com/office/word/2010/wordprocessingDrawing" xmlns:wp="http://schemas.openxmlformats.org/drawingml/2006/wordprocessingDrawing" xmlns:w10="urn:schemas-microsoft-com:office:word" xmlns:w="http://schemas.openxmlformats.org/wordprocessingml/2006/main" xmlns:w14="http://schemas.microsoft.com/office/word/2010/wordml" xmlns:w15="http://schemas.microsoft.com/office/word/2012/wordml" xmlns:w16cid="http://schemas.microsoft.com/office/word/2016/wordml/cid" xmlns:w16se="http://schemas.microsoft.com/office/word/2015/wordml/symex" xmlns:wpg="http://schemas.microsoft.com/office/word/2010/wordprocessingGroup" xmlns:wpi="http://schemas.microsoft.com/office/word/2010/wordprocessingInk" xmlns:wne="http://schemas.microsoft.com/office/word/2006/wordml" xmlns:wps="http://schemas.microsoft.com/office/word/2010/wordprocessingShape" mc:Ignorable="w14 w15 w16se w16cid wp14">
-  <w:comment w:id="1" w:author="Dave Bridges" w:date="2019-08-12T18:42:00Z" w:initials="DB">
+  <w:comment w:id="0" w:author="Dave Bridges" w:date="2019-08-12T18:42:00Z" w:initials="DB">
     <w:p>
       <w:pPr>
         <w:pStyle w:val="CommentText"/>
@@ -18258,7 +18867,7 @@
       </w:r>
     </w:p>
   </w:comment>
-  <w:comment w:id="2" w:author="Dave Bridges" w:date="2019-08-12T18:56:00Z" w:initials="DB">
+  <w:comment w:id="1" w:author="Dave Bridges" w:date="2019-08-12T18:56:00Z" w:initials="DB">
     <w:p>
       <w:pPr>
         <w:pStyle w:val="CommentText"/>
@@ -18274,7 +18883,7 @@
       </w:r>
     </w:p>
   </w:comment>
-  <w:comment w:id="3" w:author="Dave Bridges" w:date="2019-08-12T19:03:00Z" w:initials="DB">
+  <w:comment w:id="2" w:author="Dave Bridges" w:date="2020-01-06T12:05:00Z" w:initials="DB">
     <w:p>
       <w:pPr>
         <w:pStyle w:val="CommentText"/>
@@ -18286,11 +18895,35 @@
         <w:annotationRef/>
       </w:r>
       <w:r>
-        <w:t>Check on stats for ITT.</w:t>
-      </w:r>
+        <w:t>Susan do you have any funding</w:t>
+      </w:r>
+      <w:r>
+        <w:t xml:space="preserve"> you want to add or conflicts to </w:t>
+      </w:r>
+      <w:r>
+        <w:t>note?</w:t>
+      </w:r>
+      <w:bookmarkStart w:id="3" w:name="_GoBack"/>
+      <w:bookmarkEnd w:id="3"/>
     </w:p>
   </w:comment>
-  <w:comment w:id="4" w:author="Dave Bridges" w:date="2019-08-12T18:24:00Z" w:initials="DB">
+  <w:comment w:id="4" w:author="Dave Bridges" w:date="2019-08-12T19:03:00Z" w:initials="DB">
+    <w:p>
+      <w:pPr>
+        <w:pStyle w:val="CommentText"/>
+      </w:pPr>
+      <w:r>
+        <w:rPr>
+          <w:rStyle w:val="CommentReference"/>
+        </w:rPr>
+        <w:annotationRef/>
+      </w:r>
+      <w:r>
+        <w:t>Check on stats for ITT.</w:t>
+      </w:r>
+    </w:p>
+  </w:comment>
+  <w:comment w:id="5" w:author="Dave Bridges" w:date="2019-08-12T18:24:00Z" w:initials="DB">
     <w:p>
       <w:pPr>
         <w:pStyle w:val="CommentText"/>
@@ -18313,6 +18946,7 @@
 <w15:commentsEx xmlns:wpc="http://schemas.microsoft.com/office/word/2010/wordprocessingCanvas" xmlns:cx="http://schemas.microsoft.com/office/drawing/2014/chartex" xmlns:cx1="http://schemas.microsoft.com/office/drawing/2015/9/8/chartex" xmlns:cx2="http://schemas.microsoft.com/office/drawing/2015/10/21/chartex" xmlns:cx3="http://schemas.microsoft.com/office/drawing/2016/5/9/chartex" xmlns:cx4="http://schemas.microsoft.com/office/drawing/2016/5/10/chartex" xmlns:cx5="http://schemas.microsoft.com/office/drawing/2016/5/11/chartex" xmlns:cx6="http://schemas.microsoft.com/office/drawing/2016/5/12/chartex" xmlns:cx7="http://schemas.microsoft.com/office/drawing/2016/5/13/chartex" xmlns:cx8="http://schemas.microsoft.com/office/drawing/2016/5/14/chartex" xmlns:mc="http://schemas.openxmlformats.org/markup-compatibility/2006" xmlns:aink="http://schemas.microsoft.com/office/drawing/2016/ink" xmlns:am3d="http://schemas.microsoft.com/office/drawing/2017/model3d" xmlns:o="urn:schemas-microsoft-com:office:office" xmlns:r="http://schemas.openxmlformats.org/officeDocument/2006/relationships" xmlns:m="http://schemas.openxmlformats.org/officeDocument/2006/math" xmlns:v="urn:schemas-microsoft-com:vml" xmlns:wp14="http://schemas.microsoft.com/office/word/2010/wordprocessingDrawing" xmlns:wp="http://schemas.openxmlformats.org/drawingml/2006/wordprocessingDrawing" xmlns:w10="urn:schemas-microsoft-com:office:word" xmlns:w="http://schemas.openxmlformats.org/wordprocessingml/2006/main" xmlns:w14="http://schemas.microsoft.com/office/word/2010/wordml" xmlns:w15="http://schemas.microsoft.com/office/word/2012/wordml" xmlns:w16cid="http://schemas.microsoft.com/office/word/2016/wordml/cid" xmlns:w16se="http://schemas.microsoft.com/office/word/2015/wordml/symex" xmlns:wpg="http://schemas.microsoft.com/office/word/2010/wordprocessingGroup" xmlns:wpi="http://schemas.microsoft.com/office/word/2010/wordprocessingInk" xmlns:wne="http://schemas.microsoft.com/office/word/2006/wordml" xmlns:wps="http://schemas.microsoft.com/office/word/2010/wordprocessingShape" mc:Ignorable="w14 w15 w16se w16cid wp14">
   <w15:commentEx w15:paraId="474CCC24" w15:done="0"/>
   <w15:commentEx w15:paraId="343D8892" w15:done="0"/>
+  <w15:commentEx w15:paraId="53EBC262" w15:done="0"/>
   <w15:commentEx w15:paraId="0AE678A9" w15:done="0"/>
   <w15:commentEx w15:paraId="2FBD4817" w15:done="0"/>
 </w15:commentsEx>
@@ -18322,6 +18956,7 @@
 <w16cid:commentsIds xmlns:wpc="http://schemas.microsoft.com/office/word/2010/wordprocessingCanvas" xmlns:cx="http://schemas.microsoft.com/office/drawing/2014/chartex" xmlns:cx1="http://schemas.microsoft.com/office/drawing/2015/9/8/chartex" xmlns:cx2="http://schemas.microsoft.com/office/drawing/2015/10/21/chartex" xmlns:cx3="http://schemas.microsoft.com/office/drawing/2016/5/9/chartex" xmlns:cx4="http://schemas.microsoft.com/office/drawing/2016/5/10/chartex" xmlns:cx5="http://schemas.microsoft.com/office/drawing/2016/5/11/chartex" xmlns:cx6="http://schemas.microsoft.com/office/drawing/2016/5/12/chartex" xmlns:cx7="http://schemas.microsoft.com/office/drawing/2016/5/13/chartex" xmlns:cx8="http://schemas.microsoft.com/office/drawing/2016/5/14/chartex" xmlns:mc="http://schemas.openxmlformats.org/markup-compatibility/2006" xmlns:aink="http://schemas.microsoft.com/office/drawing/2016/ink" xmlns:am3d="http://schemas.microsoft.com/office/drawing/2017/model3d" xmlns:o="urn:schemas-microsoft-com:office:office" xmlns:r="http://schemas.openxmlformats.org/officeDocument/2006/relationships" xmlns:m="http://schemas.openxmlformats.org/officeDocument/2006/math" xmlns:v="urn:schemas-microsoft-com:vml" xmlns:wp14="http://schemas.microsoft.com/office/word/2010/wordprocessingDrawing" xmlns:wp="http://schemas.openxmlformats.org/drawingml/2006/wordprocessingDrawing" xmlns:w10="urn:schemas-microsoft-com:office:word" xmlns:w="http://schemas.openxmlformats.org/wordprocessingml/2006/main" xmlns:w14="http://schemas.microsoft.com/office/word/2010/wordml" xmlns:w15="http://schemas.microsoft.com/office/word/2012/wordml" xmlns:w16cid="http://schemas.microsoft.com/office/word/2016/wordml/cid" xmlns:w16se="http://schemas.microsoft.com/office/word/2015/wordml/symex" xmlns:wpg="http://schemas.microsoft.com/office/word/2010/wordprocessingGroup" xmlns:wpi="http://schemas.microsoft.com/office/word/2010/wordprocessingInk" xmlns:wne="http://schemas.microsoft.com/office/word/2006/wordml" xmlns:wps="http://schemas.microsoft.com/office/word/2010/wordprocessingShape" mc:Ignorable="w14 w15 w16se w16cid wp14">
   <w16cid:commentId w16cid:paraId="474CCC24" w16cid:durableId="20FC31A8"/>
   <w16cid:commentId w16cid:paraId="343D8892" w16cid:durableId="20FC34CF"/>
+  <w16cid:commentId w16cid:paraId="53EBC262" w16cid:durableId="21BDA0F9"/>
   <w16cid:commentId w16cid:paraId="0AE678A9" w16cid:durableId="20FC3678"/>
   <w16cid:commentId w16cid:paraId="2FBD4817" w16cid:durableId="20FC2D43"/>
 </w16cid:commentsIds>
@@ -19490,7 +20125,7 @@
 </file>
 
 <file path=customXml/itemProps1.xml><?xml version="1.0" encoding="utf-8"?>
-<ds:datastoreItem xmlns:ds="http://schemas.openxmlformats.org/officeDocument/2006/customXml" ds:itemID="{3AD6ED42-D3FE-F942-B56C-56147311D506}">
+<ds:datastoreItem xmlns:ds="http://schemas.openxmlformats.org/officeDocument/2006/customXml" ds:itemID="{0ECED3BF-9E1E-AF45-9E22-814BE554E214}">
   <ds:schemaRefs>
     <ds:schemaRef ds:uri="http://schemas.openxmlformats.org/officeDocument/2006/bibliography"/>
   </ds:schemaRefs>

</xml_diff>

<commit_message>
Altered water intake in Table 1
</commit_message>
<xml_diff>
--- a/manuscript/Muscle-Function/Manuscript.docx
+++ b/manuscript/Muscle-Function/Manuscript.docx
@@ -15995,7 +15995,7 @@
         </w:rPr>
         <w:t xml:space="preserve">=4 mice per group. </w:t>
       </w:r>
-      <w:commentRangeStart w:id="4"/>
+      <w:commentRangeStart w:id="3"/>
       <w:r>
         <w:rPr>
           <w:rFonts w:asciiTheme="minorHAnsi" w:hAnsiTheme="minorHAnsi"/>
@@ -16075,12 +16075,12 @@
         </w:rPr>
         <w:t xml:space="preserve"> </w:t>
       </w:r>
-      <w:commentRangeEnd w:id="4"/>
+      <w:commentRangeEnd w:id="3"/>
       <w:r>
         <w:rPr>
           <w:rStyle w:val="CommentReference"/>
         </w:rPr>
-        <w:commentReference w:id="4"/>
+        <w:commentReference w:id="3"/>
       </w:r>
     </w:p>
     <w:p>
@@ -17113,8 +17113,8 @@
       <w:tblGrid>
         <w:gridCol w:w="2550"/>
         <w:gridCol w:w="1440"/>
-        <w:gridCol w:w="1800"/>
-        <w:gridCol w:w="1875"/>
+        <w:gridCol w:w="1890"/>
+        <w:gridCol w:w="1785"/>
         <w:gridCol w:w="2070"/>
       </w:tblGrid>
       <w:tr>
@@ -17186,7 +17186,7 @@
         </w:tc>
         <w:tc>
           <w:tcPr>
-            <w:tcW w:w="1800" w:type="dxa"/>
+            <w:tcW w:w="1890" w:type="dxa"/>
             <w:shd w:val="clear" w:color="auto" w:fill="auto"/>
             <w:tcMar>
               <w:top w:w="100" w:type="dxa"/>
@@ -17221,7 +17221,7 @@
         </w:tc>
         <w:tc>
           <w:tcPr>
-            <w:tcW w:w="1875" w:type="dxa"/>
+            <w:tcW w:w="1785" w:type="dxa"/>
             <w:shd w:val="clear" w:color="auto" w:fill="auto"/>
             <w:tcMar>
               <w:top w:w="100" w:type="dxa"/>
@@ -17338,7 +17338,7 @@
         </w:tc>
         <w:tc>
           <w:tcPr>
-            <w:tcW w:w="1800" w:type="dxa"/>
+            <w:tcW w:w="1890" w:type="dxa"/>
             <w:shd w:val="clear" w:color="auto" w:fill="auto"/>
             <w:tcMar>
               <w:top w:w="100" w:type="dxa"/>
@@ -17368,7 +17368,7 @@
         </w:tc>
         <w:tc>
           <w:tcPr>
-            <w:tcW w:w="1875" w:type="dxa"/>
+            <w:tcW w:w="1785" w:type="dxa"/>
             <w:shd w:val="clear" w:color="auto" w:fill="auto"/>
             <w:tcMar>
               <w:top w:w="100" w:type="dxa"/>
@@ -17489,7 +17489,7 @@
         </w:tc>
         <w:tc>
           <w:tcPr>
-            <w:tcW w:w="1800" w:type="dxa"/>
+            <w:tcW w:w="1890" w:type="dxa"/>
             <w:shd w:val="clear" w:color="auto" w:fill="auto"/>
             <w:tcMar>
               <w:top w:w="100" w:type="dxa"/>
@@ -17519,7 +17519,7 @@
         </w:tc>
         <w:tc>
           <w:tcPr>
-            <w:tcW w:w="1875" w:type="dxa"/>
+            <w:tcW w:w="1785" w:type="dxa"/>
             <w:shd w:val="clear" w:color="auto" w:fill="auto"/>
             <w:tcMar>
               <w:top w:w="100" w:type="dxa"/>
@@ -17636,12 +17636,12 @@
                 <w:szCs w:val="24"/>
               </w:rPr>
             </w:pPr>
-            <w:commentRangeStart w:id="5"/>
+            <w:commentRangeStart w:id="4"/>
           </w:p>
         </w:tc>
         <w:tc>
           <w:tcPr>
-            <w:tcW w:w="1800" w:type="dxa"/>
+            <w:tcW w:w="1890" w:type="dxa"/>
             <w:shd w:val="clear" w:color="auto" w:fill="auto"/>
             <w:tcMar>
               <w:top w:w="100" w:type="dxa"/>
@@ -17669,10 +17669,10 @@
             </w:pPr>
           </w:p>
         </w:tc>
-        <w:commentRangeEnd w:id="5"/>
+        <w:commentRangeEnd w:id="4"/>
         <w:tc>
           <w:tcPr>
-            <w:tcW w:w="1875" w:type="dxa"/>
+            <w:tcW w:w="1785" w:type="dxa"/>
             <w:shd w:val="clear" w:color="auto" w:fill="auto"/>
             <w:tcMar>
               <w:top w:w="100" w:type="dxa"/>
@@ -17702,8 +17702,10 @@
               <w:rPr>
                 <w:rStyle w:val="CommentReference"/>
               </w:rPr>
-              <w:commentReference w:id="5"/>
+              <w:commentReference w:id="4"/>
             </w:r>
+            <w:bookmarkStart w:id="5" w:name="_GoBack"/>
+            <w:bookmarkEnd w:id="5"/>
           </w:p>
         </w:tc>
         <w:tc>
@@ -17806,7 +17808,7 @@
         </w:tc>
         <w:tc>
           <w:tcPr>
-            <w:tcW w:w="1800" w:type="dxa"/>
+            <w:tcW w:w="1890" w:type="dxa"/>
             <w:shd w:val="clear" w:color="auto" w:fill="auto"/>
             <w:tcMar>
               <w:top w:w="100" w:type="dxa"/>
@@ -17843,7 +17845,7 @@
         </w:tc>
         <w:tc>
           <w:tcPr>
-            <w:tcW w:w="1875" w:type="dxa"/>
+            <w:tcW w:w="1785" w:type="dxa"/>
             <w:shd w:val="clear" w:color="auto" w:fill="auto"/>
             <w:tcMar>
               <w:top w:w="100" w:type="dxa"/>
@@ -17978,7 +17980,7 @@
         </w:tc>
         <w:tc>
           <w:tcPr>
-            <w:tcW w:w="1800" w:type="dxa"/>
+            <w:tcW w:w="1890" w:type="dxa"/>
             <w:shd w:val="clear" w:color="auto" w:fill="auto"/>
             <w:tcMar>
               <w:top w:w="100" w:type="dxa"/>
@@ -18008,7 +18010,7 @@
         </w:tc>
         <w:tc>
           <w:tcPr>
-            <w:tcW w:w="1875" w:type="dxa"/>
+            <w:tcW w:w="1785" w:type="dxa"/>
             <w:shd w:val="clear" w:color="auto" w:fill="auto"/>
             <w:tcMar>
               <w:top w:w="100" w:type="dxa"/>
@@ -18136,7 +18138,7 @@
         </w:tc>
         <w:tc>
           <w:tcPr>
-            <w:tcW w:w="1800" w:type="dxa"/>
+            <w:tcW w:w="1890" w:type="dxa"/>
             <w:shd w:val="clear" w:color="auto" w:fill="auto"/>
             <w:tcMar>
               <w:top w:w="100" w:type="dxa"/>
@@ -18173,7 +18175,7 @@
         </w:tc>
         <w:tc>
           <w:tcPr>
-            <w:tcW w:w="1875" w:type="dxa"/>
+            <w:tcW w:w="1785" w:type="dxa"/>
             <w:shd w:val="clear" w:color="auto" w:fill="auto"/>
             <w:tcMar>
               <w:top w:w="100" w:type="dxa"/>
@@ -18314,7 +18316,7 @@
         </w:tc>
         <w:tc>
           <w:tcPr>
-            <w:tcW w:w="1800" w:type="dxa"/>
+            <w:tcW w:w="1890" w:type="dxa"/>
             <w:shd w:val="clear" w:color="auto" w:fill="auto"/>
             <w:tcMar>
               <w:top w:w="100" w:type="dxa"/>
@@ -18351,7 +18353,7 @@
         </w:tc>
         <w:tc>
           <w:tcPr>
-            <w:tcW w:w="1875" w:type="dxa"/>
+            <w:tcW w:w="1785" w:type="dxa"/>
             <w:shd w:val="clear" w:color="auto" w:fill="auto"/>
             <w:tcMar>
               <w:top w:w="100" w:type="dxa"/>
@@ -18492,7 +18494,7 @@
         </w:tc>
         <w:tc>
           <w:tcPr>
-            <w:tcW w:w="1800" w:type="dxa"/>
+            <w:tcW w:w="1890" w:type="dxa"/>
             <w:shd w:val="clear" w:color="auto" w:fill="auto"/>
             <w:tcMar>
               <w:top w:w="100" w:type="dxa"/>
@@ -18529,7 +18531,7 @@
         </w:tc>
         <w:tc>
           <w:tcPr>
-            <w:tcW w:w="1875" w:type="dxa"/>
+            <w:tcW w:w="1785" w:type="dxa"/>
             <w:shd w:val="clear" w:color="auto" w:fill="auto"/>
             <w:tcMar>
               <w:top w:w="100" w:type="dxa"/>
@@ -18658,13 +18660,27 @@
                 <w:sz w:val="24"/>
                 <w:szCs w:val="24"/>
               </w:rPr>
-              <w:t>6.2 ± 1.1</w:t>
+              <w:t xml:space="preserve">8.4 </w:t>
+            </w:r>
+            <w:r>
+              <w:rPr>
+                <w:sz w:val="24"/>
+                <w:szCs w:val="24"/>
+              </w:rPr>
+              <w:t>± 1.</w:t>
+            </w:r>
+            <w:r>
+              <w:rPr>
+                <w:sz w:val="24"/>
+                <w:szCs w:val="24"/>
+              </w:rPr>
+              <w:t>8</w:t>
             </w:r>
           </w:p>
         </w:tc>
         <w:tc>
           <w:tcPr>
-            <w:tcW w:w="1800" w:type="dxa"/>
+            <w:tcW w:w="1890" w:type="dxa"/>
             <w:shd w:val="clear" w:color="auto" w:fill="auto"/>
             <w:tcMar>
               <w:top w:w="100" w:type="dxa"/>
@@ -18695,13 +18711,27 @@
                 <w:sz w:val="24"/>
                 <w:szCs w:val="24"/>
               </w:rPr>
-              <w:t>7.4 ± 0.91</w:t>
+              <w:t>6.1</w:t>
+            </w:r>
+            <w:r>
+              <w:rPr>
+                <w:sz w:val="24"/>
+                <w:szCs w:val="24"/>
+              </w:rPr>
+              <w:t xml:space="preserve"> ± 0.</w:t>
+            </w:r>
+            <w:r>
+              <w:rPr>
+                <w:sz w:val="24"/>
+                <w:szCs w:val="24"/>
+              </w:rPr>
+              <w:t>7</w:t>
             </w:r>
           </w:p>
         </w:tc>
         <w:tc>
           <w:tcPr>
-            <w:tcW w:w="1875" w:type="dxa"/>
+            <w:tcW w:w="1785" w:type="dxa"/>
             <w:shd w:val="clear" w:color="auto" w:fill="auto"/>
             <w:tcMar>
               <w:top w:w="100" w:type="dxa"/>
@@ -18732,7 +18762,14 @@
                 <w:sz w:val="24"/>
                 <w:szCs w:val="24"/>
               </w:rPr>
-              <w:t>4.2 ± 0.43</w:t>
+              <w:t>3.5</w:t>
+            </w:r>
+            <w:r>
+              <w:rPr>
+                <w:sz w:val="24"/>
+                <w:szCs w:val="24"/>
+              </w:rPr>
+              <w:t xml:space="preserve"> ± 0.3</w:t>
             </w:r>
           </w:p>
         </w:tc>
@@ -18769,7 +18806,21 @@
                 <w:sz w:val="24"/>
                 <w:szCs w:val="24"/>
               </w:rPr>
-              <w:t xml:space="preserve">11.3 ± 3.7 </w:t>
+              <w:t>8.4</w:t>
+            </w:r>
+            <w:r>
+              <w:rPr>
+                <w:sz w:val="24"/>
+                <w:szCs w:val="24"/>
+              </w:rPr>
+              <w:t xml:space="preserve"> ± </w:t>
+            </w:r>
+            <w:r>
+              <w:rPr>
+                <w:sz w:val="24"/>
+                <w:szCs w:val="24"/>
+              </w:rPr>
+              <w:t>1.0</w:t>
             </w:r>
           </w:p>
           <w:p>
@@ -18898,16 +18949,11 @@
         <w:t>Susan do you have any funding</w:t>
       </w:r>
       <w:r>
-        <w:t xml:space="preserve"> you want to add or conflicts to </w:t>
-      </w:r>
-      <w:r>
-        <w:t>note?</w:t>
-      </w:r>
-      <w:bookmarkStart w:id="3" w:name="_GoBack"/>
-      <w:bookmarkEnd w:id="3"/>
+        <w:t xml:space="preserve"> you want to add or conflicts to note?</w:t>
+      </w:r>
     </w:p>
   </w:comment>
-  <w:comment w:id="4" w:author="Dave Bridges" w:date="2019-08-12T19:03:00Z" w:initials="DB">
+  <w:comment w:id="3" w:author="Dave Bridges" w:date="2019-08-12T19:03:00Z" w:initials="DB">
     <w:p>
       <w:pPr>
         <w:pStyle w:val="CommentText"/>
@@ -18923,7 +18969,7 @@
       </w:r>
     </w:p>
   </w:comment>
-  <w:comment w:id="5" w:author="Dave Bridges" w:date="2019-08-12T18:24:00Z" w:initials="DB">
+  <w:comment w:id="4" w:author="Dave Bridges" w:date="2019-08-12T18:24:00Z" w:initials="DB">
     <w:p>
       <w:pPr>
         <w:pStyle w:val="CommentText"/>
@@ -20125,7 +20171,7 @@
 </file>
 
 <file path=customXml/itemProps1.xml><?xml version="1.0" encoding="utf-8"?>
-<ds:datastoreItem xmlns:ds="http://schemas.openxmlformats.org/officeDocument/2006/customXml" ds:itemID="{0ECED3BF-9E1E-AF45-9E22-814BE554E214}">
+<ds:datastoreItem xmlns:ds="http://schemas.openxmlformats.org/officeDocument/2006/customXml" ds:itemID="{E2A49DF4-190C-D24F-B4EB-1449BC264811}">
   <ds:schemaRefs>
     <ds:schemaRef ds:uri="http://schemas.openxmlformats.org/officeDocument/2006/bibliography"/>
   </ds:schemaRefs>

</xml_diff>

<commit_message>
Updated manuscript with water intake data.
</commit_message>
<xml_diff>
--- a/manuscript/Muscle-Function/Manuscript.docx
+++ b/manuscript/Muscle-Function/Manuscript.docx
@@ -4089,31 +4089,13 @@
         <w:rPr>
           <w:rFonts w:asciiTheme="minorHAnsi" w:hAnsiTheme="minorHAnsi"/>
         </w:rPr>
-        <w:t xml:space="preserve">Prior to randomization into dexamethasone treatments </w:t>
-      </w:r>
-      <w:r>
-        <w:rPr>
-          <w:rFonts w:asciiTheme="minorHAnsi" w:hAnsiTheme="minorHAnsi"/>
-        </w:rPr>
-        <w:t>animals had approximately the same percent body fat mass at 30%</w:t>
-      </w:r>
-      <w:r>
-        <w:rPr>
-          <w:rFonts w:asciiTheme="minorHAnsi" w:hAnsiTheme="minorHAnsi"/>
-        </w:rPr>
-        <w:t xml:space="preserve"> (Table </w:t>
-      </w:r>
-      <w:r>
-        <w:rPr>
-          <w:rFonts w:asciiTheme="minorHAnsi" w:hAnsiTheme="minorHAnsi"/>
-        </w:rPr>
-        <w:t>1</w:t>
-      </w:r>
-      <w:r>
-        <w:rPr>
-          <w:rFonts w:asciiTheme="minorHAnsi" w:hAnsiTheme="minorHAnsi"/>
-        </w:rPr>
-        <w:t>).</w:t>
+        <w:t>Prior to randomization into dexamethasone treatments</w:t>
+      </w:r>
+      <w:r>
+        <w:rPr>
+          <w:rFonts w:asciiTheme="minorHAnsi" w:hAnsiTheme="minorHAnsi"/>
+        </w:rPr>
+        <w:t>, high fat diet</w:t>
       </w:r>
       <w:r>
         <w:rPr>
@@ -4125,13 +4107,37 @@
         <w:rPr>
           <w:rFonts w:asciiTheme="minorHAnsi" w:hAnsiTheme="minorHAnsi"/>
         </w:rPr>
+        <w:t xml:space="preserve">animals had approximately the same percent body fat mass </w:t>
+      </w:r>
+      <w:r>
+        <w:rPr>
+          <w:rFonts w:asciiTheme="minorHAnsi" w:hAnsiTheme="minorHAnsi"/>
+        </w:rPr>
+        <w:t>of</w:t>
+      </w:r>
+      <w:r>
+        <w:rPr>
+          <w:rFonts w:asciiTheme="minorHAnsi" w:hAnsiTheme="minorHAnsi"/>
+        </w:rPr>
+        <w:t xml:space="preserve"> 30%</w:t>
+      </w:r>
+      <w:r>
+        <w:rPr>
+          <w:rFonts w:asciiTheme="minorHAnsi" w:hAnsiTheme="minorHAnsi"/>
+        </w:rPr>
+        <w:t xml:space="preserve">.  </w:t>
+      </w:r>
+      <w:r>
+        <w:rPr>
+          <w:rFonts w:asciiTheme="minorHAnsi" w:hAnsiTheme="minorHAnsi"/>
+        </w:rPr>
         <w:t>Upon randomization, we</w:t>
       </w:r>
       <w:r>
         <w:rPr>
           <w:rFonts w:asciiTheme="minorHAnsi" w:hAnsiTheme="minorHAnsi"/>
         </w:rPr>
-        <w:t xml:space="preserve"> also evaluated food intake </w:t>
+        <w:t xml:space="preserve"> evaluated food intake </w:t>
       </w:r>
       <w:r>
         <w:rPr>
@@ -4234,13 +4240,19 @@
         <w:rPr>
           <w:rFonts w:asciiTheme="minorHAnsi" w:hAnsiTheme="minorHAnsi"/>
         </w:rPr>
-        <w:t>lost fat mass</w:t>
-      </w:r>
-      <w:r>
-        <w:rPr>
-          <w:rFonts w:asciiTheme="minorHAnsi" w:hAnsiTheme="minorHAnsi"/>
-        </w:rPr>
-        <w:t xml:space="preserve"> when</w:t>
+        <w:t xml:space="preserve">lost </w:t>
+      </w:r>
+      <w:r>
+        <w:rPr>
+          <w:rFonts w:asciiTheme="minorHAnsi" w:hAnsiTheme="minorHAnsi"/>
+        </w:rPr>
+        <w:t xml:space="preserve">both </w:t>
+      </w:r>
+      <w:r>
+        <w:rPr>
+          <w:rFonts w:asciiTheme="minorHAnsi" w:hAnsiTheme="minorHAnsi"/>
+        </w:rPr>
+        <w:t>fat mass</w:t>
       </w:r>
       <w:r>
         <w:rPr>
@@ -4252,6 +4264,24 @@
         <w:rPr>
           <w:rFonts w:asciiTheme="minorHAnsi" w:hAnsiTheme="minorHAnsi"/>
         </w:rPr>
+        <w:t xml:space="preserve">and </w:t>
+      </w:r>
+      <w:r>
+        <w:rPr>
+          <w:rFonts w:asciiTheme="minorHAnsi" w:hAnsiTheme="minorHAnsi"/>
+        </w:rPr>
+        <w:t>when</w:t>
+      </w:r>
+      <w:r>
+        <w:rPr>
+          <w:rFonts w:asciiTheme="minorHAnsi" w:hAnsiTheme="minorHAnsi"/>
+        </w:rPr>
+        <w:t xml:space="preserve"> </w:t>
+      </w:r>
+      <w:r>
+        <w:rPr>
+          <w:rFonts w:asciiTheme="minorHAnsi" w:hAnsiTheme="minorHAnsi"/>
+        </w:rPr>
         <w:t>compared to their HFD counterparts</w:t>
       </w:r>
       <w:r>
@@ -4313,51 +4343,148 @@
         <w:rPr>
           <w:rFonts w:asciiTheme="minorHAnsi" w:hAnsiTheme="minorHAnsi"/>
         </w:rPr>
+        <w:t xml:space="preserve"> and suggestive of increased energy expenditure or decreased digestive efficiency</w:t>
+      </w:r>
+      <w:r>
+        <w:rPr>
+          <w:rFonts w:asciiTheme="minorHAnsi" w:hAnsiTheme="minorHAnsi"/>
+        </w:rPr>
         <w:t>.</w:t>
       </w:r>
       <w:r>
         <w:rPr>
           <w:rFonts w:asciiTheme="minorHAnsi" w:hAnsiTheme="minorHAnsi"/>
         </w:rPr>
-        <w:t xml:space="preserve">  </w:t>
-      </w:r>
-      <w:commentRangeStart w:id="0"/>
-      <w:r>
-        <w:rPr>
-          <w:rFonts w:asciiTheme="minorHAnsi" w:hAnsiTheme="minorHAnsi"/>
-        </w:rPr>
-        <w:t xml:space="preserve">Our prior work demonstrated substantial elevations of glucocorticoid ingestion over a five-week period, an effect we propose was secondary to their diabetic phenotype.  This shorter exposure had </w:t>
-      </w:r>
-      <w:r>
-        <w:rPr>
-          <w:rFonts w:asciiTheme="minorHAnsi" w:hAnsiTheme="minorHAnsi"/>
-        </w:rPr>
-        <w:t xml:space="preserve">mildly </w:t>
-      </w:r>
-      <w:r>
-        <w:rPr>
-          <w:rFonts w:asciiTheme="minorHAnsi" w:hAnsiTheme="minorHAnsi"/>
-        </w:rPr>
-        <w:t xml:space="preserve">elevated dexamethasone </w:t>
-      </w:r>
-      <w:r>
-        <w:rPr>
-          <w:rFonts w:asciiTheme="minorHAnsi" w:hAnsiTheme="minorHAnsi"/>
-        </w:rPr>
-        <w:t>water consumption</w:t>
-      </w:r>
-      <w:r>
-        <w:rPr>
-          <w:rFonts w:asciiTheme="minorHAnsi" w:hAnsiTheme="minorHAnsi"/>
-        </w:rPr>
-        <w:t xml:space="preserve"> in HFD relative to NCD animals, though this did not reach statistical significance.</w:t>
-      </w:r>
-      <w:commentRangeEnd w:id="0"/>
-      <w:r>
-        <w:rPr>
-          <w:rStyle w:val="CommentReference"/>
-        </w:rPr>
-        <w:commentReference w:id="0"/>
+        <w:t xml:space="preserve">  Our prior work demonstrated substantial elevations of </w:t>
+      </w:r>
+      <w:r>
+        <w:rPr>
+          <w:rFonts w:asciiTheme="minorHAnsi" w:hAnsiTheme="minorHAnsi"/>
+        </w:rPr>
+        <w:t>dexamethasone</w:t>
+      </w:r>
+      <w:r>
+        <w:rPr>
+          <w:rFonts w:asciiTheme="minorHAnsi" w:hAnsiTheme="minorHAnsi"/>
+        </w:rPr>
+        <w:t xml:space="preserve"> ingestion over a five-week period</w:t>
+      </w:r>
+      <w:r>
+        <w:rPr>
+          <w:rFonts w:asciiTheme="minorHAnsi" w:hAnsiTheme="minorHAnsi"/>
+        </w:rPr>
+        <w:t xml:space="preserve"> in obese mice</w:t>
+      </w:r>
+      <w:r>
+        <w:rPr>
+          <w:rFonts w:asciiTheme="minorHAnsi" w:hAnsiTheme="minorHAnsi"/>
+        </w:rPr>
+        <w:t>, an effect we propose</w:t>
+      </w:r>
+      <w:r>
+        <w:rPr>
+          <w:rFonts w:asciiTheme="minorHAnsi" w:hAnsiTheme="minorHAnsi"/>
+        </w:rPr>
+        <w:t>d</w:t>
+      </w:r>
+      <w:r>
+        <w:rPr>
+          <w:rFonts w:asciiTheme="minorHAnsi" w:hAnsiTheme="minorHAnsi"/>
+        </w:rPr>
+        <w:t xml:space="preserve"> was secondary to their diabetic phenotype</w:t>
+      </w:r>
+      <w:r>
+        <w:rPr>
+          <w:rFonts w:asciiTheme="minorHAnsi" w:hAnsiTheme="minorHAnsi"/>
+        </w:rPr>
+        <w:t xml:space="preserve"> </w:t>
+      </w:r>
+      <w:r>
+        <w:rPr>
+          <w:rFonts w:asciiTheme="minorHAnsi" w:hAnsiTheme="minorHAnsi"/>
+        </w:rPr>
+        <w:fldChar w:fldCharType="begin" w:fldLock="1"/>
+      </w:r>
+      <w:r>
+        <w:rPr>
+          <w:rFonts w:asciiTheme="minorHAnsi" w:hAnsiTheme="minorHAnsi"/>
+        </w:rPr>
+        <w:instrText>ADDIN CSL_CITATION {"citationItems":[{"id":"ITEM-1","itemData":{"DOI":"10.1210/en.2018-00147","ISSN":"19457170","PMID":"29659785","abstract":"The purpose of this study was to determine the effects of glucocorticoid-induced metabolic dysfunction in the presence of diet-induced obesity. C57BL/6J adult male lean and diet-induced obese mice were given dexamethasone and levels of hepatic steatosis, insulin resistance and lipolysis were determined. Obese mice given dexamethasone had significant, synergistic effects on fasting glucose, insulin resistance and markers of lipolysis, as well as hepatic steatosis. This was associated with synergistic transactivation of the lipolytic enzyme ATGL. The combination of chronically elevated glucocorticoids and obesity leads to exacerbations in metabolic dysfunction. Our findings suggest lipolysis may be a key player in glucocorticoid-induced insulin resistance and fatty liver in individuals with obesity.","author":[{"dropping-particle":"","family":"Harvey","given":"Innocence","non-dropping-particle":"","parse-names":false,"suffix":""},{"dropping-particle":"","family":"Stephenson","given":"Erin J.","non-dropping-particle":"","parse-names":false,"suffix":""},{"dropping-particle":"","family":"Redd","given":"Jeanna R.","non-dropping-particle":"","parse-names":false,"suffix":""},{"dropping-particle":"","family":"Tran","given":"Quynh T.","non-dropping-particle":"","parse-names":false,"suffix":""},{"dropping-particle":"","family":"Hochberg","given":"Irit","non-dropping-particle":"","parse-names":false,"suffix":""},{"dropping-particle":"","family":"Qi","given":"Nathan","non-dropping-particle":"","parse-names":false,"suffix":""},{"dropping-particle":"","family":"Bridges","given":"Dave","non-dropping-particle":"","parse-names":false,"suffix":""}],"container-title":"Endocrinology","id":"ITEM-1","issue":"6","issued":{"date-parts":[["2018","4","11"]]},"page":"2275-2287","title":"Glucocorticoid-Induced Metabolic Disturbances Are Exacerbated in Obese Male Mice","type":"article-journal","volume":"159"},"uris":["http://www.mendeley.com/documents/?uuid=d0178e14-223a-4a7c-9120-b9340661a101"]}],"mendeley":{"formattedCitation":"(12)","plainTextFormattedCitation":"(12)"},"properties":{"noteIndex":0},"schema":"https://github.com/citation-style-language/schema/raw/master/csl-citation.json"}</w:instrText>
+      </w:r>
+      <w:r>
+        <w:rPr>
+          <w:rFonts w:asciiTheme="minorHAnsi" w:hAnsiTheme="minorHAnsi"/>
+        </w:rPr>
+        <w:fldChar w:fldCharType="separate"/>
+      </w:r>
+      <w:r>
+        <w:rPr>
+          <w:rFonts w:asciiTheme="minorHAnsi" w:hAnsiTheme="minorHAnsi"/>
+          <w:noProof/>
+        </w:rPr>
+        <w:t>(12)</w:t>
+      </w:r>
+      <w:r>
+        <w:rPr>
+          <w:rFonts w:asciiTheme="minorHAnsi" w:hAnsiTheme="minorHAnsi"/>
+        </w:rPr>
+        <w:fldChar w:fldCharType="end"/>
+      </w:r>
+      <w:r>
+        <w:rPr>
+          <w:rFonts w:asciiTheme="minorHAnsi" w:hAnsiTheme="minorHAnsi"/>
+        </w:rPr>
+        <w:t xml:space="preserve">.  </w:t>
+      </w:r>
+      <w:r>
+        <w:rPr>
+          <w:rFonts w:asciiTheme="minorHAnsi" w:hAnsiTheme="minorHAnsi"/>
+        </w:rPr>
+        <w:t>In this shorter exposure, while we noted a 3</w:t>
+      </w:r>
+      <w:r>
+        <w:rPr>
+          <w:rFonts w:asciiTheme="minorHAnsi" w:hAnsiTheme="minorHAnsi"/>
+        </w:rPr>
+        <w:t>6% reduction in</w:t>
+      </w:r>
+      <w:r>
+        <w:rPr>
+          <w:rFonts w:asciiTheme="minorHAnsi" w:hAnsiTheme="minorHAnsi"/>
+        </w:rPr>
+        <w:t xml:space="preserve"> fluid intake in dexamethasone-treated mice</w:t>
+      </w:r>
+      <w:r>
+        <w:rPr>
+          <w:rFonts w:asciiTheme="minorHAnsi" w:hAnsiTheme="minorHAnsi"/>
+        </w:rPr>
+        <w:t xml:space="preserve">, there was no effect of HFD treatment (p= </w:t>
+      </w:r>
+      <w:proofErr w:type="gramStart"/>
+      <w:r>
+        <w:rPr>
+          <w:rFonts w:asciiTheme="minorHAnsi" w:hAnsiTheme="minorHAnsi"/>
+        </w:rPr>
+        <w:t>0.85 ;</w:t>
+      </w:r>
+      <w:r>
+        <w:rPr>
+          <w:rFonts w:asciiTheme="minorHAnsi" w:hAnsiTheme="minorHAnsi"/>
+        </w:rPr>
+        <w:t>Table</w:t>
+      </w:r>
+      <w:proofErr w:type="gramEnd"/>
+      <w:r>
+        <w:rPr>
+          <w:rFonts w:asciiTheme="minorHAnsi" w:hAnsiTheme="minorHAnsi"/>
+        </w:rPr>
+        <w:t xml:space="preserve"> 1</w:t>
+      </w:r>
+      <w:r>
+        <w:rPr>
+          <w:rFonts w:asciiTheme="minorHAnsi" w:hAnsiTheme="minorHAnsi"/>
+        </w:rPr>
+        <w:t>) indicating equivalent dexamethasone doses between NCD and HFD mice.</w:t>
       </w:r>
     </w:p>
     <w:p>
@@ -4701,7 +4828,14 @@
         <w:rPr>
           <w:rFonts w:asciiTheme="minorHAnsi" w:hAnsiTheme="minorHAnsi"/>
         </w:rPr>
-        <w:t>% when treated with dexamethasone</w:t>
+        <w:t xml:space="preserve">% when treated with </w:t>
+      </w:r>
+      <w:r>
+        <w:rPr>
+          <w:rFonts w:asciiTheme="minorHAnsi" w:hAnsiTheme="minorHAnsi"/>
+        </w:rPr>
+        <w:lastRenderedPageBreak/>
+        <w:t>dexamethasone</w:t>
       </w:r>
       <w:r>
         <w:rPr>
@@ -4792,7 +4926,6 @@
         <w:rPr>
           <w:rFonts w:asciiTheme="minorHAnsi" w:hAnsiTheme="minorHAnsi"/>
         </w:rPr>
-        <w:lastRenderedPageBreak/>
         <w:t xml:space="preserve">In order to examine whether changes in muscle strength were </w:t>
       </w:r>
       <w:r>
@@ -5431,15 +5564,6 @@
     </w:p>
     <w:p>
       <w:pPr>
-        <w:spacing w:line="480" w:lineRule="auto"/>
-        <w:rPr>
-          <w:sz w:val="24"/>
-          <w:szCs w:val="24"/>
-        </w:rPr>
-      </w:pPr>
-    </w:p>
-    <w:p>
-      <w:pPr>
         <w:pStyle w:val="Heading2"/>
         <w:rPr>
           <w:sz w:val="24"/>
@@ -5702,6 +5826,7 @@
           <w:rFonts w:asciiTheme="minorHAnsi" w:hAnsiTheme="minorHAnsi"/>
           <w:szCs w:val="24"/>
         </w:rPr>
+        <w:lastRenderedPageBreak/>
         <w:t xml:space="preserve">In order to assess any changes in the ratio of oxidative versus non-oxidative fiber-types, </w:t>
       </w:r>
       <w:r>
@@ -5730,7 +5855,6 @@
           <w:rFonts w:asciiTheme="minorHAnsi" w:hAnsiTheme="minorHAnsi"/>
           <w:szCs w:val="24"/>
         </w:rPr>
-        <w:lastRenderedPageBreak/>
         <w:t>Mouse</w:t>
       </w:r>
       <w:r>
@@ -6651,19 +6775,19 @@
         </w:rPr>
         <w:t xml:space="preserve">though the interaction between obesity status and dexamethasone treatment </w:t>
       </w:r>
-      <w:commentRangeStart w:id="1"/>
+      <w:commentRangeStart w:id="0"/>
       <w:r>
         <w:rPr>
           <w:rFonts w:asciiTheme="minorHAnsi" w:hAnsiTheme="minorHAnsi"/>
         </w:rPr>
         <w:t xml:space="preserve">did not reach statistical significance </w:t>
       </w:r>
-      <w:commentRangeEnd w:id="1"/>
+      <w:commentRangeEnd w:id="0"/>
       <w:r>
         <w:rPr>
           <w:rStyle w:val="CommentReference"/>
         </w:rPr>
-        <w:commentReference w:id="1"/>
+        <w:commentReference w:id="0"/>
       </w:r>
       <w:r>
         <w:rPr>
@@ -6865,6 +6989,7 @@
           <w:color w:val="auto"/>
           <w:sz w:val="22"/>
         </w:rPr>
+        <w:lastRenderedPageBreak/>
         <w:t>Obese Dexamethasone-Treated Mice are Insulin Resistant</w:t>
       </w:r>
       <w:r>
@@ -6959,7 +7084,6 @@
         <w:rPr>
           <w:rFonts w:asciiTheme="minorHAnsi" w:hAnsiTheme="minorHAnsi"/>
         </w:rPr>
-        <w:lastRenderedPageBreak/>
         <w:fldChar w:fldCharType="begin" w:fldLock="1"/>
       </w:r>
       <w:r>
@@ -7866,7 +7990,14 @@
         <w:rPr>
           <w:rFonts w:asciiTheme="minorHAnsi" w:hAnsiTheme="minorHAnsi"/>
         </w:rPr>
-        <w:t xml:space="preserve">high therapeutic dose administered to human patients which </w:t>
+        <w:t xml:space="preserve">high therapeutic dose administered to human patients </w:t>
+      </w:r>
+      <w:r>
+        <w:rPr>
+          <w:rFonts w:asciiTheme="minorHAnsi" w:hAnsiTheme="minorHAnsi"/>
+        </w:rPr>
+        <w:lastRenderedPageBreak/>
+        <w:t xml:space="preserve">which </w:t>
       </w:r>
       <w:r>
         <w:rPr>
@@ -7963,7 +8094,6 @@
         <w:rPr>
           <w:rFonts w:asciiTheme="minorHAnsi" w:hAnsiTheme="minorHAnsi"/>
         </w:rPr>
-        <w:lastRenderedPageBreak/>
         <w:t>my our group that</w:t>
       </w:r>
       <w:r>
@@ -8903,7 +9033,6 @@
           <w:sz w:val="32"/>
           <w:highlight w:val="white"/>
         </w:rPr>
-        <w:lastRenderedPageBreak/>
         <w:t>Funding Sources</w:t>
       </w:r>
     </w:p>
@@ -8951,7 +9080,7 @@
         </w:rPr>
         <w:t xml:space="preserve">, </w:t>
       </w:r>
-      <w:commentRangeStart w:id="2"/>
+      <w:commentRangeStart w:id="1"/>
       <w:r>
         <w:rPr>
           <w:rFonts w:asciiTheme="minorHAnsi" w:hAnsiTheme="minorHAnsi"/>
@@ -8987,12 +9116,12 @@
         </w:rPr>
         <w:t xml:space="preserve">, </w:t>
       </w:r>
-      <w:commentRangeEnd w:id="2"/>
+      <w:commentRangeEnd w:id="1"/>
       <w:r>
         <w:rPr>
           <w:rStyle w:val="CommentReference"/>
         </w:rPr>
-        <w:commentReference w:id="2"/>
+        <w:commentReference w:id="1"/>
       </w:r>
       <w:r>
         <w:rPr>
@@ -15995,7 +16124,7 @@
         </w:rPr>
         <w:t xml:space="preserve">=4 mice per group. </w:t>
       </w:r>
-      <w:commentRangeStart w:id="3"/>
+      <w:commentRangeStart w:id="2"/>
       <w:r>
         <w:rPr>
           <w:rFonts w:asciiTheme="minorHAnsi" w:hAnsiTheme="minorHAnsi"/>
@@ -16075,12 +16204,12 @@
         </w:rPr>
         <w:t xml:space="preserve"> </w:t>
       </w:r>
-      <w:commentRangeEnd w:id="3"/>
+      <w:commentRangeEnd w:id="2"/>
       <w:r>
         <w:rPr>
           <w:rStyle w:val="CommentReference"/>
         </w:rPr>
-        <w:commentReference w:id="3"/>
+        <w:commentReference w:id="2"/>
       </w:r>
     </w:p>
     <w:p>
@@ -17020,16 +17149,34 @@
           <w:b/>
           <w:szCs w:val="24"/>
         </w:rPr>
-        <w:t xml:space="preserve">Food and Treatment </w:t>
-      </w:r>
-      <w:r>
-        <w:rPr>
-          <w:rFonts w:asciiTheme="minorHAnsi" w:hAnsiTheme="minorHAnsi"/>
-          <w:b/>
-          <w:szCs w:val="24"/>
-        </w:rPr>
-        <w:t>Intake</w:t>
-      </w:r>
+        <w:t>f</w:t>
+      </w:r>
+      <w:r>
+        <w:rPr>
+          <w:rFonts w:asciiTheme="minorHAnsi" w:hAnsiTheme="minorHAnsi"/>
+          <w:b/>
+          <w:szCs w:val="24"/>
+        </w:rPr>
+        <w:t xml:space="preserve">ood and </w:t>
+      </w:r>
+      <w:r>
+        <w:rPr>
+          <w:rFonts w:asciiTheme="minorHAnsi" w:hAnsiTheme="minorHAnsi"/>
+          <w:b/>
+          <w:szCs w:val="24"/>
+        </w:rPr>
+        <w:t>fluid i</w:t>
+      </w:r>
+      <w:r>
+        <w:rPr>
+          <w:rFonts w:asciiTheme="minorHAnsi" w:hAnsiTheme="minorHAnsi"/>
+          <w:b/>
+          <w:szCs w:val="24"/>
+        </w:rPr>
+        <w:t>ntake</w:t>
+      </w:r>
+      <w:bookmarkStart w:id="3" w:name="_GoBack"/>
+      <w:bookmarkEnd w:id="3"/>
       <w:r>
         <w:rPr>
           <w:rFonts w:asciiTheme="minorHAnsi" w:hAnsiTheme="minorHAnsi"/>
@@ -17180,13 +17327,36 @@
               <w:rPr>
                 <w:b/>
               </w:rPr>
-              <w:t>NCD, Water</w:t>
+              <w:t xml:space="preserve">NCD, </w:t>
+            </w:r>
+          </w:p>
+          <w:p>
+            <w:pPr>
+              <w:pStyle w:val="Normal1"/>
+              <w:widowControl w:val="0"/>
+              <w:pBdr>
+                <w:top w:val="nil"/>
+                <w:left w:val="nil"/>
+                <w:bottom w:val="nil"/>
+                <w:right w:val="nil"/>
+                <w:between w:val="nil"/>
+              </w:pBdr>
+              <w:spacing w:line="240" w:lineRule="auto"/>
+              <w:rPr>
+                <w:b/>
+              </w:rPr>
+            </w:pPr>
+            <w:r>
+              <w:rPr>
+                <w:b/>
+              </w:rPr>
+              <w:t>Water</w:t>
             </w:r>
           </w:p>
         </w:tc>
         <w:tc>
           <w:tcPr>
-            <w:tcW w:w="1890" w:type="dxa"/>
+            <w:tcW w:w="1440" w:type="dxa"/>
             <w:shd w:val="clear" w:color="auto" w:fill="auto"/>
             <w:tcMar>
               <w:top w:w="100" w:type="dxa"/>
@@ -17221,7 +17391,7 @@
         </w:tc>
         <w:tc>
           <w:tcPr>
-            <w:tcW w:w="1785" w:type="dxa"/>
+            <w:tcW w:w="1440" w:type="dxa"/>
             <w:shd w:val="clear" w:color="auto" w:fill="auto"/>
             <w:tcMar>
               <w:top w:w="100" w:type="dxa"/>
@@ -17243,13 +17413,29 @@
               <w:rPr>
                 <w:b/>
               </w:rPr>
-              <w:t>HFD, Water</w:t>
+              <w:t xml:space="preserve">HFD, </w:t>
+            </w:r>
+          </w:p>
+          <w:p>
+            <w:pPr>
+              <w:pStyle w:val="Normal1"/>
+              <w:widowControl w:val="0"/>
+              <w:spacing w:line="240" w:lineRule="auto"/>
+              <w:rPr>
+                <w:b/>
+              </w:rPr>
+            </w:pPr>
+            <w:r>
+              <w:rPr>
+                <w:b/>
+              </w:rPr>
+              <w:t>Water</w:t>
             </w:r>
           </w:p>
         </w:tc>
         <w:tc>
           <w:tcPr>
-            <w:tcW w:w="2070" w:type="dxa"/>
+            <w:tcW w:w="1440" w:type="dxa"/>
             <w:shd w:val="clear" w:color="auto" w:fill="auto"/>
             <w:tcMar>
               <w:top w:w="100" w:type="dxa"/>
@@ -17273,469 +17459,6 @@
               </w:rPr>
               <w:t>HFD, Dexamethasone</w:t>
             </w:r>
-          </w:p>
-        </w:tc>
-      </w:tr>
-      <w:tr>
-        <w:tc>
-          <w:tcPr>
-            <w:tcW w:w="2550" w:type="dxa"/>
-            <w:shd w:val="clear" w:color="auto" w:fill="auto"/>
-            <w:tcMar>
-              <w:top w:w="100" w:type="dxa"/>
-              <w:left w:w="100" w:type="dxa"/>
-              <w:bottom w:w="100" w:type="dxa"/>
-              <w:right w:w="100" w:type="dxa"/>
-            </w:tcMar>
-          </w:tcPr>
-          <w:p>
-            <w:pPr>
-              <w:pStyle w:val="Normal1"/>
-              <w:widowControl w:val="0"/>
-              <w:pBdr>
-                <w:top w:val="nil"/>
-                <w:left w:val="nil"/>
-                <w:bottom w:val="nil"/>
-                <w:right w:val="nil"/>
-                <w:between w:val="nil"/>
-              </w:pBdr>
-              <w:spacing w:line="240" w:lineRule="auto"/>
-            </w:pPr>
-            <w:r>
-              <w:t>Body weight at dexamethasone treatment (g)</w:t>
-            </w:r>
-          </w:p>
-        </w:tc>
-        <w:tc>
-          <w:tcPr>
-            <w:tcW w:w="1440" w:type="dxa"/>
-            <w:shd w:val="clear" w:color="auto" w:fill="auto"/>
-            <w:tcMar>
-              <w:top w:w="100" w:type="dxa"/>
-              <w:left w:w="100" w:type="dxa"/>
-              <w:bottom w:w="100" w:type="dxa"/>
-              <w:right w:w="100" w:type="dxa"/>
-            </w:tcMar>
-          </w:tcPr>
-          <w:p>
-            <w:pPr>
-              <w:pStyle w:val="Normal1"/>
-              <w:widowControl w:val="0"/>
-              <w:pBdr>
-                <w:top w:val="nil"/>
-                <w:left w:val="nil"/>
-                <w:bottom w:val="nil"/>
-                <w:right w:val="nil"/>
-                <w:between w:val="nil"/>
-              </w:pBdr>
-              <w:spacing w:line="240" w:lineRule="auto"/>
-              <w:rPr>
-                <w:sz w:val="24"/>
-                <w:szCs w:val="24"/>
-              </w:rPr>
-            </w:pPr>
-          </w:p>
-        </w:tc>
-        <w:tc>
-          <w:tcPr>
-            <w:tcW w:w="1890" w:type="dxa"/>
-            <w:shd w:val="clear" w:color="auto" w:fill="auto"/>
-            <w:tcMar>
-              <w:top w:w="100" w:type="dxa"/>
-              <w:left w:w="100" w:type="dxa"/>
-              <w:bottom w:w="100" w:type="dxa"/>
-              <w:right w:w="100" w:type="dxa"/>
-            </w:tcMar>
-          </w:tcPr>
-          <w:p>
-            <w:pPr>
-              <w:pStyle w:val="Normal1"/>
-              <w:widowControl w:val="0"/>
-              <w:pBdr>
-                <w:top w:val="nil"/>
-                <w:left w:val="nil"/>
-                <w:bottom w:val="nil"/>
-                <w:right w:val="nil"/>
-                <w:between w:val="nil"/>
-              </w:pBdr>
-              <w:spacing w:line="240" w:lineRule="auto"/>
-              <w:rPr>
-                <w:sz w:val="24"/>
-                <w:szCs w:val="24"/>
-              </w:rPr>
-            </w:pPr>
-          </w:p>
-        </w:tc>
-        <w:tc>
-          <w:tcPr>
-            <w:tcW w:w="1785" w:type="dxa"/>
-            <w:shd w:val="clear" w:color="auto" w:fill="auto"/>
-            <w:tcMar>
-              <w:top w:w="100" w:type="dxa"/>
-              <w:left w:w="100" w:type="dxa"/>
-              <w:bottom w:w="100" w:type="dxa"/>
-              <w:right w:w="100" w:type="dxa"/>
-            </w:tcMar>
-          </w:tcPr>
-          <w:p>
-            <w:pPr>
-              <w:pStyle w:val="Normal1"/>
-              <w:widowControl w:val="0"/>
-              <w:pBdr>
-                <w:top w:val="nil"/>
-                <w:left w:val="nil"/>
-                <w:bottom w:val="nil"/>
-                <w:right w:val="nil"/>
-                <w:between w:val="nil"/>
-              </w:pBdr>
-              <w:spacing w:line="240" w:lineRule="auto"/>
-              <w:rPr>
-                <w:sz w:val="24"/>
-                <w:szCs w:val="24"/>
-              </w:rPr>
-            </w:pPr>
-          </w:p>
-        </w:tc>
-        <w:tc>
-          <w:tcPr>
-            <w:tcW w:w="2070" w:type="dxa"/>
-            <w:shd w:val="clear" w:color="auto" w:fill="auto"/>
-            <w:tcMar>
-              <w:top w:w="100" w:type="dxa"/>
-              <w:left w:w="100" w:type="dxa"/>
-              <w:bottom w:w="100" w:type="dxa"/>
-              <w:right w:w="100" w:type="dxa"/>
-            </w:tcMar>
-          </w:tcPr>
-          <w:p>
-            <w:pPr>
-              <w:pStyle w:val="Normal1"/>
-              <w:widowControl w:val="0"/>
-              <w:pBdr>
-                <w:top w:val="nil"/>
-                <w:left w:val="nil"/>
-                <w:bottom w:val="nil"/>
-                <w:right w:val="nil"/>
-                <w:between w:val="nil"/>
-              </w:pBdr>
-              <w:spacing w:line="240" w:lineRule="auto"/>
-              <w:rPr>
-                <w:sz w:val="24"/>
-                <w:szCs w:val="24"/>
-              </w:rPr>
-            </w:pPr>
-          </w:p>
-        </w:tc>
-      </w:tr>
-      <w:tr>
-        <w:tc>
-          <w:tcPr>
-            <w:tcW w:w="2550" w:type="dxa"/>
-            <w:shd w:val="clear" w:color="auto" w:fill="auto"/>
-            <w:tcMar>
-              <w:top w:w="100" w:type="dxa"/>
-              <w:left w:w="100" w:type="dxa"/>
-              <w:bottom w:w="100" w:type="dxa"/>
-              <w:right w:w="100" w:type="dxa"/>
-            </w:tcMar>
-          </w:tcPr>
-          <w:p>
-            <w:pPr>
-              <w:pStyle w:val="Normal1"/>
-              <w:widowControl w:val="0"/>
-              <w:pBdr>
-                <w:top w:val="nil"/>
-                <w:left w:val="nil"/>
-                <w:bottom w:val="nil"/>
-                <w:right w:val="nil"/>
-                <w:between w:val="nil"/>
-              </w:pBdr>
-              <w:spacing w:line="240" w:lineRule="auto"/>
-            </w:pPr>
-            <w:r>
-              <w:t>Fat mass at dexamethasone treatment (g)</w:t>
-            </w:r>
-          </w:p>
-        </w:tc>
-        <w:tc>
-          <w:tcPr>
-            <w:tcW w:w="1440" w:type="dxa"/>
-            <w:shd w:val="clear" w:color="auto" w:fill="auto"/>
-            <w:tcMar>
-              <w:top w:w="100" w:type="dxa"/>
-              <w:left w:w="100" w:type="dxa"/>
-              <w:bottom w:w="100" w:type="dxa"/>
-              <w:right w:w="100" w:type="dxa"/>
-            </w:tcMar>
-          </w:tcPr>
-          <w:p>
-            <w:pPr>
-              <w:pStyle w:val="Normal1"/>
-              <w:widowControl w:val="0"/>
-              <w:pBdr>
-                <w:top w:val="nil"/>
-                <w:left w:val="nil"/>
-                <w:bottom w:val="nil"/>
-                <w:right w:val="nil"/>
-                <w:between w:val="nil"/>
-              </w:pBdr>
-              <w:spacing w:line="240" w:lineRule="auto"/>
-              <w:rPr>
-                <w:sz w:val="24"/>
-                <w:szCs w:val="24"/>
-              </w:rPr>
-            </w:pPr>
-          </w:p>
-        </w:tc>
-        <w:tc>
-          <w:tcPr>
-            <w:tcW w:w="1890" w:type="dxa"/>
-            <w:shd w:val="clear" w:color="auto" w:fill="auto"/>
-            <w:tcMar>
-              <w:top w:w="100" w:type="dxa"/>
-              <w:left w:w="100" w:type="dxa"/>
-              <w:bottom w:w="100" w:type="dxa"/>
-              <w:right w:w="100" w:type="dxa"/>
-            </w:tcMar>
-          </w:tcPr>
-          <w:p>
-            <w:pPr>
-              <w:pStyle w:val="Normal1"/>
-              <w:widowControl w:val="0"/>
-              <w:pBdr>
-                <w:top w:val="nil"/>
-                <w:left w:val="nil"/>
-                <w:bottom w:val="nil"/>
-                <w:right w:val="nil"/>
-                <w:between w:val="nil"/>
-              </w:pBdr>
-              <w:spacing w:line="240" w:lineRule="auto"/>
-              <w:rPr>
-                <w:sz w:val="24"/>
-                <w:szCs w:val="24"/>
-              </w:rPr>
-            </w:pPr>
-          </w:p>
-        </w:tc>
-        <w:tc>
-          <w:tcPr>
-            <w:tcW w:w="1785" w:type="dxa"/>
-            <w:shd w:val="clear" w:color="auto" w:fill="auto"/>
-            <w:tcMar>
-              <w:top w:w="100" w:type="dxa"/>
-              <w:left w:w="100" w:type="dxa"/>
-              <w:bottom w:w="100" w:type="dxa"/>
-              <w:right w:w="100" w:type="dxa"/>
-            </w:tcMar>
-          </w:tcPr>
-          <w:p>
-            <w:pPr>
-              <w:pStyle w:val="Normal1"/>
-              <w:widowControl w:val="0"/>
-              <w:pBdr>
-                <w:top w:val="nil"/>
-                <w:left w:val="nil"/>
-                <w:bottom w:val="nil"/>
-                <w:right w:val="nil"/>
-                <w:between w:val="nil"/>
-              </w:pBdr>
-              <w:spacing w:line="240" w:lineRule="auto"/>
-              <w:rPr>
-                <w:sz w:val="24"/>
-                <w:szCs w:val="24"/>
-              </w:rPr>
-            </w:pPr>
-          </w:p>
-        </w:tc>
-        <w:tc>
-          <w:tcPr>
-            <w:tcW w:w="2070" w:type="dxa"/>
-            <w:shd w:val="clear" w:color="auto" w:fill="auto"/>
-            <w:tcMar>
-              <w:top w:w="100" w:type="dxa"/>
-              <w:left w:w="100" w:type="dxa"/>
-              <w:bottom w:w="100" w:type="dxa"/>
-              <w:right w:w="100" w:type="dxa"/>
-            </w:tcMar>
-          </w:tcPr>
-          <w:p>
-            <w:pPr>
-              <w:pStyle w:val="Normal1"/>
-              <w:widowControl w:val="0"/>
-              <w:pBdr>
-                <w:top w:val="nil"/>
-                <w:left w:val="nil"/>
-                <w:bottom w:val="nil"/>
-                <w:right w:val="nil"/>
-                <w:between w:val="nil"/>
-              </w:pBdr>
-              <w:spacing w:line="240" w:lineRule="auto"/>
-              <w:rPr>
-                <w:sz w:val="24"/>
-                <w:szCs w:val="24"/>
-              </w:rPr>
-            </w:pPr>
-          </w:p>
-        </w:tc>
-      </w:tr>
-      <w:tr>
-        <w:tc>
-          <w:tcPr>
-            <w:tcW w:w="2550" w:type="dxa"/>
-            <w:shd w:val="clear" w:color="auto" w:fill="auto"/>
-            <w:tcMar>
-              <w:top w:w="100" w:type="dxa"/>
-              <w:left w:w="100" w:type="dxa"/>
-              <w:bottom w:w="100" w:type="dxa"/>
-              <w:right w:w="100" w:type="dxa"/>
-            </w:tcMar>
-          </w:tcPr>
-          <w:p>
-            <w:pPr>
-              <w:pStyle w:val="Normal1"/>
-              <w:widowControl w:val="0"/>
-              <w:pBdr>
-                <w:top w:val="nil"/>
-                <w:left w:val="nil"/>
-                <w:bottom w:val="nil"/>
-                <w:right w:val="nil"/>
-                <w:between w:val="nil"/>
-              </w:pBdr>
-              <w:spacing w:line="240" w:lineRule="auto"/>
-            </w:pPr>
-            <w:r>
-              <w:t>Percent fat mass dexamethasone treatment</w:t>
-            </w:r>
-          </w:p>
-        </w:tc>
-        <w:tc>
-          <w:tcPr>
-            <w:tcW w:w="1440" w:type="dxa"/>
-            <w:shd w:val="clear" w:color="auto" w:fill="auto"/>
-            <w:tcMar>
-              <w:top w:w="100" w:type="dxa"/>
-              <w:left w:w="100" w:type="dxa"/>
-              <w:bottom w:w="100" w:type="dxa"/>
-              <w:right w:w="100" w:type="dxa"/>
-            </w:tcMar>
-          </w:tcPr>
-          <w:p>
-            <w:pPr>
-              <w:pStyle w:val="Normal1"/>
-              <w:widowControl w:val="0"/>
-              <w:pBdr>
-                <w:top w:val="nil"/>
-                <w:left w:val="nil"/>
-                <w:bottom w:val="nil"/>
-                <w:right w:val="nil"/>
-                <w:between w:val="nil"/>
-              </w:pBdr>
-              <w:spacing w:line="240" w:lineRule="auto"/>
-              <w:rPr>
-                <w:sz w:val="24"/>
-                <w:szCs w:val="24"/>
-              </w:rPr>
-            </w:pPr>
-            <w:commentRangeStart w:id="4"/>
-          </w:p>
-        </w:tc>
-        <w:tc>
-          <w:tcPr>
-            <w:tcW w:w="1890" w:type="dxa"/>
-            <w:shd w:val="clear" w:color="auto" w:fill="auto"/>
-            <w:tcMar>
-              <w:top w:w="100" w:type="dxa"/>
-              <w:left w:w="100" w:type="dxa"/>
-              <w:bottom w:w="100" w:type="dxa"/>
-              <w:right w:w="100" w:type="dxa"/>
-            </w:tcMar>
-          </w:tcPr>
-          <w:p>
-            <w:pPr>
-              <w:pStyle w:val="Normal1"/>
-              <w:widowControl w:val="0"/>
-              <w:pBdr>
-                <w:top w:val="nil"/>
-                <w:left w:val="nil"/>
-                <w:bottom w:val="nil"/>
-                <w:right w:val="nil"/>
-                <w:between w:val="nil"/>
-              </w:pBdr>
-              <w:spacing w:line="240" w:lineRule="auto"/>
-              <w:rPr>
-                <w:sz w:val="24"/>
-                <w:szCs w:val="24"/>
-              </w:rPr>
-            </w:pPr>
-          </w:p>
-        </w:tc>
-        <w:commentRangeEnd w:id="4"/>
-        <w:tc>
-          <w:tcPr>
-            <w:tcW w:w="1785" w:type="dxa"/>
-            <w:shd w:val="clear" w:color="auto" w:fill="auto"/>
-            <w:tcMar>
-              <w:top w:w="100" w:type="dxa"/>
-              <w:left w:w="100" w:type="dxa"/>
-              <w:bottom w:w="100" w:type="dxa"/>
-              <w:right w:w="100" w:type="dxa"/>
-            </w:tcMar>
-          </w:tcPr>
-          <w:p>
-            <w:pPr>
-              <w:pStyle w:val="Normal1"/>
-              <w:widowControl w:val="0"/>
-              <w:pBdr>
-                <w:top w:val="nil"/>
-                <w:left w:val="nil"/>
-                <w:bottom w:val="nil"/>
-                <w:right w:val="nil"/>
-                <w:between w:val="nil"/>
-              </w:pBdr>
-              <w:spacing w:line="240" w:lineRule="auto"/>
-              <w:rPr>
-                <w:sz w:val="24"/>
-                <w:szCs w:val="24"/>
-              </w:rPr>
-            </w:pPr>
-            <w:r>
-              <w:rPr>
-                <w:rStyle w:val="CommentReference"/>
-              </w:rPr>
-              <w:commentReference w:id="4"/>
-            </w:r>
-            <w:bookmarkStart w:id="5" w:name="_GoBack"/>
-            <w:bookmarkEnd w:id="5"/>
-          </w:p>
-        </w:tc>
-        <w:tc>
-          <w:tcPr>
-            <w:tcW w:w="2070" w:type="dxa"/>
-            <w:shd w:val="clear" w:color="auto" w:fill="auto"/>
-            <w:tcMar>
-              <w:top w:w="100" w:type="dxa"/>
-              <w:left w:w="100" w:type="dxa"/>
-              <w:bottom w:w="100" w:type="dxa"/>
-              <w:right w:w="100" w:type="dxa"/>
-            </w:tcMar>
-          </w:tcPr>
-          <w:p>
-            <w:pPr>
-              <w:pStyle w:val="Normal1"/>
-              <w:widowControl w:val="0"/>
-              <w:pBdr>
-                <w:top w:val="nil"/>
-                <w:left w:val="nil"/>
-                <w:bottom w:val="nil"/>
-                <w:right w:val="nil"/>
-                <w:between w:val="nil"/>
-              </w:pBdr>
-              <w:spacing w:line="240" w:lineRule="auto"/>
-              <w:rPr>
-                <w:sz w:val="24"/>
-                <w:szCs w:val="24"/>
-              </w:rPr>
-            </w:pPr>
           </w:p>
         </w:tc>
       </w:tr>
@@ -18660,21 +18383,7 @@
                 <w:sz w:val="24"/>
                 <w:szCs w:val="24"/>
               </w:rPr>
-              <w:t xml:space="preserve">8.4 </w:t>
-            </w:r>
-            <w:r>
-              <w:rPr>
-                <w:sz w:val="24"/>
-                <w:szCs w:val="24"/>
-              </w:rPr>
-              <w:t>± 1.</w:t>
-            </w:r>
-            <w:r>
-              <w:rPr>
-                <w:sz w:val="24"/>
-                <w:szCs w:val="24"/>
-              </w:rPr>
-              <w:t>8</w:t>
+              <w:t>11.7 +/- 3.0</w:t>
             </w:r>
           </w:p>
         </w:tc>
@@ -18711,21 +18420,7 @@
                 <w:sz w:val="24"/>
                 <w:szCs w:val="24"/>
               </w:rPr>
-              <w:t>6.1</w:t>
-            </w:r>
-            <w:r>
-              <w:rPr>
-                <w:sz w:val="24"/>
-                <w:szCs w:val="24"/>
-              </w:rPr>
-              <w:t xml:space="preserve"> ± 0.</w:t>
-            </w:r>
-            <w:r>
-              <w:rPr>
-                <w:sz w:val="24"/>
-                <w:szCs w:val="24"/>
-              </w:rPr>
-              <w:t>7</w:t>
+              <w:t>9.3 +/- 3.0</w:t>
             </w:r>
           </w:p>
         </w:tc>
@@ -18762,14 +18457,7 @@
                 <w:sz w:val="24"/>
                 <w:szCs w:val="24"/>
               </w:rPr>
-              <w:t>3.5</w:t>
-            </w:r>
-            <w:r>
-              <w:rPr>
-                <w:sz w:val="24"/>
-                <w:szCs w:val="24"/>
-              </w:rPr>
-              <w:t xml:space="preserve"> ± 0.3</w:t>
+              <w:t>15.9 +/- 1.0</w:t>
             </w:r>
           </w:p>
         </w:tc>
@@ -18806,21 +18494,7 @@
                 <w:sz w:val="24"/>
                 <w:szCs w:val="24"/>
               </w:rPr>
-              <w:t>8.4</w:t>
-            </w:r>
-            <w:r>
-              <w:rPr>
-                <w:sz w:val="24"/>
-                <w:szCs w:val="24"/>
-              </w:rPr>
-              <w:t xml:space="preserve"> ± </w:t>
-            </w:r>
-            <w:r>
-              <w:rPr>
-                <w:sz w:val="24"/>
-                <w:szCs w:val="24"/>
-              </w:rPr>
-              <w:t>1.0</w:t>
+              <w:t>8.6 +/- 1.7</w:t>
             </w:r>
           </w:p>
           <w:p>
@@ -18902,7 +18576,7 @@
 
 <file path=word/comments.xml><?xml version="1.0" encoding="utf-8"?>
 <w:comments xmlns:wpc="http://schemas.microsoft.com/office/word/2010/wordprocessingCanvas" xmlns:cx="http://schemas.microsoft.com/office/drawing/2014/chartex" xmlns:cx1="http://schemas.microsoft.com/office/drawing/2015/9/8/chartex" xmlns:cx2="http://schemas.microsoft.com/office/drawing/2015/10/21/chartex" xmlns:cx3="http://schemas.microsoft.com/office/drawing/2016/5/9/chartex" xmlns:cx4="http://schemas.microsoft.com/office/drawing/2016/5/10/chartex" xmlns:cx5="http://schemas.microsoft.com/office/drawing/2016/5/11/chartex" xmlns:cx6="http://schemas.microsoft.com/office/drawing/2016/5/12/chartex" xmlns:cx7="http://schemas.microsoft.com/office/drawing/2016/5/13/chartex" xmlns:cx8="http://schemas.microsoft.com/office/drawing/2016/5/14/chartex" xmlns:mc="http://schemas.openxmlformats.org/markup-compatibility/2006" xmlns:aink="http://schemas.microsoft.com/office/drawing/2016/ink" xmlns:am3d="http://schemas.microsoft.com/office/drawing/2017/model3d" xmlns:o="urn:schemas-microsoft-com:office:office" xmlns:r="http://schemas.openxmlformats.org/officeDocument/2006/relationships" xmlns:m="http://schemas.openxmlformats.org/officeDocument/2006/math" xmlns:v="urn:schemas-microsoft-com:vml" xmlns:wp14="http://schemas.microsoft.com/office/word/2010/wordprocessingDrawing" xmlns:wp="http://schemas.openxmlformats.org/drawingml/2006/wordprocessingDrawing" xmlns:w10="urn:schemas-microsoft-com:office:word" xmlns:w="http://schemas.openxmlformats.org/wordprocessingml/2006/main" xmlns:w14="http://schemas.microsoft.com/office/word/2010/wordml" xmlns:w15="http://schemas.microsoft.com/office/word/2012/wordml" xmlns:w16cid="http://schemas.microsoft.com/office/word/2016/wordml/cid" xmlns:w16se="http://schemas.microsoft.com/office/word/2015/wordml/symex" xmlns:wpg="http://schemas.microsoft.com/office/word/2010/wordprocessingGroup" xmlns:wpi="http://schemas.microsoft.com/office/word/2010/wordprocessingInk" xmlns:wne="http://schemas.microsoft.com/office/word/2006/wordml" xmlns:wps="http://schemas.microsoft.com/office/word/2010/wordprocessingShape" mc:Ignorable="w14 w15 w16se w16cid wp14">
-  <w:comment w:id="0" w:author="Dave Bridges" w:date="2019-08-12T18:42:00Z" w:initials="DB">
+  <w:comment w:id="0" w:author="Dave Bridges" w:date="2019-08-12T18:56:00Z" w:initials="DB">
     <w:p>
       <w:pPr>
         <w:pStyle w:val="CommentText"/>
@@ -18914,11 +18588,11 @@
         <w:annotationRef/>
       </w:r>
       <w:r>
-        <w:t>Check on water intake, add new data.</w:t>
+        <w:t>Update with new data.</w:t>
       </w:r>
     </w:p>
   </w:comment>
-  <w:comment w:id="1" w:author="Dave Bridges" w:date="2019-08-12T18:56:00Z" w:initials="DB">
+  <w:comment w:id="1" w:author="Dave Bridges" w:date="2020-01-06T12:05:00Z" w:initials="DB">
     <w:p>
       <w:pPr>
         <w:pStyle w:val="CommentText"/>
@@ -18930,11 +18604,14 @@
         <w:annotationRef/>
       </w:r>
       <w:r>
-        <w:t>Update with new data.</w:t>
+        <w:t>Susan do you have any funding</w:t>
+      </w:r>
+      <w:r>
+        <w:t xml:space="preserve"> you want to add or conflicts to note?</w:t>
       </w:r>
     </w:p>
   </w:comment>
-  <w:comment w:id="2" w:author="Dave Bridges" w:date="2020-01-06T12:05:00Z" w:initials="DB">
+  <w:comment w:id="2" w:author="Dave Bridges" w:date="2019-08-12T19:03:00Z" w:initials="DB">
     <w:p>
       <w:pPr>
         <w:pStyle w:val="CommentText"/>
@@ -18946,42 +18623,7 @@
         <w:annotationRef/>
       </w:r>
       <w:r>
-        <w:t>Susan do you have any funding</w:t>
-      </w:r>
-      <w:r>
-        <w:t xml:space="preserve"> you want to add or conflicts to note?</w:t>
-      </w:r>
-    </w:p>
-  </w:comment>
-  <w:comment w:id="3" w:author="Dave Bridges" w:date="2019-08-12T19:03:00Z" w:initials="DB">
-    <w:p>
-      <w:pPr>
-        <w:pStyle w:val="CommentText"/>
-      </w:pPr>
-      <w:r>
-        <w:rPr>
-          <w:rStyle w:val="CommentReference"/>
-        </w:rPr>
-        <w:annotationRef/>
-      </w:r>
-      <w:r>
         <w:t>Check on stats for ITT.</w:t>
-      </w:r>
-    </w:p>
-  </w:comment>
-  <w:comment w:id="4" w:author="Dave Bridges" w:date="2019-08-12T18:24:00Z" w:initials="DB">
-    <w:p>
-      <w:pPr>
-        <w:pStyle w:val="CommentText"/>
-      </w:pPr>
-      <w:r>
-        <w:rPr>
-          <w:rStyle w:val="CommentReference"/>
-        </w:rPr>
-        <w:annotationRef/>
-      </w:r>
-      <w:r>
-        <w:t>Add in this data.</w:t>
       </w:r>
     </w:p>
   </w:comment>
@@ -18990,21 +18632,17 @@
 
 <file path=word/commentsExtended.xml><?xml version="1.0" encoding="utf-8"?>
 <w15:commentsEx xmlns:wpc="http://schemas.microsoft.com/office/word/2010/wordprocessingCanvas" xmlns:cx="http://schemas.microsoft.com/office/drawing/2014/chartex" xmlns:cx1="http://schemas.microsoft.com/office/drawing/2015/9/8/chartex" xmlns:cx2="http://schemas.microsoft.com/office/drawing/2015/10/21/chartex" xmlns:cx3="http://schemas.microsoft.com/office/drawing/2016/5/9/chartex" xmlns:cx4="http://schemas.microsoft.com/office/drawing/2016/5/10/chartex" xmlns:cx5="http://schemas.microsoft.com/office/drawing/2016/5/11/chartex" xmlns:cx6="http://schemas.microsoft.com/office/drawing/2016/5/12/chartex" xmlns:cx7="http://schemas.microsoft.com/office/drawing/2016/5/13/chartex" xmlns:cx8="http://schemas.microsoft.com/office/drawing/2016/5/14/chartex" xmlns:mc="http://schemas.openxmlformats.org/markup-compatibility/2006" xmlns:aink="http://schemas.microsoft.com/office/drawing/2016/ink" xmlns:am3d="http://schemas.microsoft.com/office/drawing/2017/model3d" xmlns:o="urn:schemas-microsoft-com:office:office" xmlns:r="http://schemas.openxmlformats.org/officeDocument/2006/relationships" xmlns:m="http://schemas.openxmlformats.org/officeDocument/2006/math" xmlns:v="urn:schemas-microsoft-com:vml" xmlns:wp14="http://schemas.microsoft.com/office/word/2010/wordprocessingDrawing" xmlns:wp="http://schemas.openxmlformats.org/drawingml/2006/wordprocessingDrawing" xmlns:w10="urn:schemas-microsoft-com:office:word" xmlns:w="http://schemas.openxmlformats.org/wordprocessingml/2006/main" xmlns:w14="http://schemas.microsoft.com/office/word/2010/wordml" xmlns:w15="http://schemas.microsoft.com/office/word/2012/wordml" xmlns:w16cid="http://schemas.microsoft.com/office/word/2016/wordml/cid" xmlns:w16se="http://schemas.microsoft.com/office/word/2015/wordml/symex" xmlns:wpg="http://schemas.microsoft.com/office/word/2010/wordprocessingGroup" xmlns:wpi="http://schemas.microsoft.com/office/word/2010/wordprocessingInk" xmlns:wne="http://schemas.microsoft.com/office/word/2006/wordml" xmlns:wps="http://schemas.microsoft.com/office/word/2010/wordprocessingShape" mc:Ignorable="w14 w15 w16se w16cid wp14">
-  <w15:commentEx w15:paraId="474CCC24" w15:done="0"/>
   <w15:commentEx w15:paraId="343D8892" w15:done="0"/>
   <w15:commentEx w15:paraId="53EBC262" w15:done="0"/>
   <w15:commentEx w15:paraId="0AE678A9" w15:done="0"/>
-  <w15:commentEx w15:paraId="2FBD4817" w15:done="0"/>
 </w15:commentsEx>
 </file>
 
 <file path=word/commentsIds.xml><?xml version="1.0" encoding="utf-8"?>
 <w16cid:commentsIds xmlns:wpc="http://schemas.microsoft.com/office/word/2010/wordprocessingCanvas" xmlns:cx="http://schemas.microsoft.com/office/drawing/2014/chartex" xmlns:cx1="http://schemas.microsoft.com/office/drawing/2015/9/8/chartex" xmlns:cx2="http://schemas.microsoft.com/office/drawing/2015/10/21/chartex" xmlns:cx3="http://schemas.microsoft.com/office/drawing/2016/5/9/chartex" xmlns:cx4="http://schemas.microsoft.com/office/drawing/2016/5/10/chartex" xmlns:cx5="http://schemas.microsoft.com/office/drawing/2016/5/11/chartex" xmlns:cx6="http://schemas.microsoft.com/office/drawing/2016/5/12/chartex" xmlns:cx7="http://schemas.microsoft.com/office/drawing/2016/5/13/chartex" xmlns:cx8="http://schemas.microsoft.com/office/drawing/2016/5/14/chartex" xmlns:mc="http://schemas.openxmlformats.org/markup-compatibility/2006" xmlns:aink="http://schemas.microsoft.com/office/drawing/2016/ink" xmlns:am3d="http://schemas.microsoft.com/office/drawing/2017/model3d" xmlns:o="urn:schemas-microsoft-com:office:office" xmlns:r="http://schemas.openxmlformats.org/officeDocument/2006/relationships" xmlns:m="http://schemas.openxmlformats.org/officeDocument/2006/math" xmlns:v="urn:schemas-microsoft-com:vml" xmlns:wp14="http://schemas.microsoft.com/office/word/2010/wordprocessingDrawing" xmlns:wp="http://schemas.openxmlformats.org/drawingml/2006/wordprocessingDrawing" xmlns:w10="urn:schemas-microsoft-com:office:word" xmlns:w="http://schemas.openxmlformats.org/wordprocessingml/2006/main" xmlns:w14="http://schemas.microsoft.com/office/word/2010/wordml" xmlns:w15="http://schemas.microsoft.com/office/word/2012/wordml" xmlns:w16cid="http://schemas.microsoft.com/office/word/2016/wordml/cid" xmlns:w16se="http://schemas.microsoft.com/office/word/2015/wordml/symex" xmlns:wpg="http://schemas.microsoft.com/office/word/2010/wordprocessingGroup" xmlns:wpi="http://schemas.microsoft.com/office/word/2010/wordprocessingInk" xmlns:wne="http://schemas.microsoft.com/office/word/2006/wordml" xmlns:wps="http://schemas.microsoft.com/office/word/2010/wordprocessingShape" mc:Ignorable="w14 w15 w16se w16cid wp14">
-  <w16cid:commentId w16cid:paraId="474CCC24" w16cid:durableId="20FC31A8"/>
   <w16cid:commentId w16cid:paraId="343D8892" w16cid:durableId="20FC34CF"/>
   <w16cid:commentId w16cid:paraId="53EBC262" w16cid:durableId="21BDA0F9"/>
   <w16cid:commentId w16cid:paraId="0AE678A9" w16cid:durableId="20FC3678"/>
-  <w16cid:commentId w16cid:paraId="2FBD4817" w16cid:durableId="20FC2D43"/>
 </w16cid:commentsIds>
 </file>
 
@@ -20171,7 +19809,7 @@
 </file>
 
 <file path=customXml/itemProps1.xml><?xml version="1.0" encoding="utf-8"?>
-<ds:datastoreItem xmlns:ds="http://schemas.openxmlformats.org/officeDocument/2006/customXml" ds:itemID="{E2A49DF4-190C-D24F-B4EB-1449BC264811}">
+<ds:datastoreItem xmlns:ds="http://schemas.openxmlformats.org/officeDocument/2006/customXml" ds:itemID="{E915FF11-FA75-094E-928A-9496EE41E21E}">
   <ds:schemaRefs>
     <ds:schemaRef ds:uri="http://schemas.openxmlformats.org/officeDocument/2006/bibliography"/>
   </ds:schemaRefs>

</xml_diff>

<commit_message>
Revised abstract after reading
</commit_message>
<xml_diff>
--- a/manuscript/Muscle-Function/Manuscript.docx
+++ b/manuscript/Muscle-Function/Manuscript.docx
@@ -31,7 +31,25 @@
           <w:sz w:val="22"/>
           <w:szCs w:val="22"/>
         </w:rPr>
-        <w:t>Obesity promotes glucocorticoid-dependent muscle atrophy in male mice.</w:t>
+        <w:t xml:space="preserve">Obesity promotes glucocorticoid-dependent muscle atrophy in male </w:t>
+      </w:r>
+      <w:r>
+        <w:rPr>
+          <w:rFonts w:asciiTheme="minorHAnsi" w:hAnsiTheme="minorHAnsi"/>
+          <w:color w:val="000000" w:themeColor="text1"/>
+          <w:sz w:val="22"/>
+          <w:szCs w:val="22"/>
+        </w:rPr>
+        <w:t xml:space="preserve">C57BL/6J </w:t>
+      </w:r>
+      <w:r>
+        <w:rPr>
+          <w:rFonts w:asciiTheme="minorHAnsi" w:hAnsiTheme="minorHAnsi"/>
+          <w:color w:val="000000" w:themeColor="text1"/>
+          <w:sz w:val="22"/>
+          <w:szCs w:val="22"/>
+        </w:rPr>
+        <w:t>mice.</w:t>
       </w:r>
     </w:p>
     <w:p>
@@ -72,6 +90,7 @@
           <w:vertAlign w:val="superscript"/>
         </w:rPr>
       </w:pPr>
+      <w:commentRangeStart w:id="0"/>
       <w:r>
         <w:rPr>
           <w:rFonts w:asciiTheme="minorHAnsi" w:hAnsiTheme="minorHAnsi"/>
@@ -108,30 +127,7 @@
           <w:color w:val="000000" w:themeColor="text1"/>
           <w:vertAlign w:val="superscript"/>
         </w:rPr>
-        <w:t>,3</w:t>
-      </w:r>
-      <w:r>
-        <w:rPr>
-          <w:rFonts w:asciiTheme="minorHAnsi" w:hAnsiTheme="minorHAnsi"/>
-          <w:color w:val="000000" w:themeColor="text1"/>
-        </w:rPr>
-        <w:t xml:space="preserve">, </w:t>
-      </w:r>
-      <w:proofErr w:type="spellStart"/>
-      <w:r>
-        <w:rPr>
-          <w:rFonts w:asciiTheme="minorHAnsi" w:hAnsiTheme="minorHAnsi"/>
-          <w:color w:val="000000" w:themeColor="text1"/>
-        </w:rPr>
-        <w:t>JeAnna</w:t>
-      </w:r>
-      <w:proofErr w:type="spellEnd"/>
-      <w:r>
-        <w:rPr>
-          <w:rFonts w:asciiTheme="minorHAnsi" w:hAnsiTheme="minorHAnsi"/>
-          <w:color w:val="000000" w:themeColor="text1"/>
-        </w:rPr>
-        <w:t xml:space="preserve"> R. Redd</w:t>
+        <w:t>,</w:t>
       </w:r>
       <w:r>
         <w:rPr>
@@ -139,7 +135,7 @@
           <w:color w:val="000000" w:themeColor="text1"/>
           <w:vertAlign w:val="superscript"/>
         </w:rPr>
-        <w:t>1</w:t>
+        <w:t>2,</w:t>
       </w:r>
       <w:r>
         <w:rPr>
@@ -147,14 +143,30 @@
           <w:color w:val="000000" w:themeColor="text1"/>
           <w:vertAlign w:val="superscript"/>
         </w:rPr>
-        <w:t>,3</w:t>
+        <w:t>3</w:t>
       </w:r>
       <w:r>
         <w:rPr>
           <w:rFonts w:asciiTheme="minorHAnsi" w:hAnsiTheme="minorHAnsi"/>
           <w:color w:val="000000" w:themeColor="text1"/>
         </w:rPr>
-        <w:t>, Carol S. Davis</w:t>
+        <w:t xml:space="preserve">, </w:t>
+      </w:r>
+      <w:proofErr w:type="spellStart"/>
+      <w:r>
+        <w:rPr>
+          <w:rFonts w:asciiTheme="minorHAnsi" w:hAnsiTheme="minorHAnsi"/>
+          <w:color w:val="000000" w:themeColor="text1"/>
+        </w:rPr>
+        <w:t>JeAnna</w:t>
+      </w:r>
+      <w:proofErr w:type="spellEnd"/>
+      <w:r>
+        <w:rPr>
+          <w:rFonts w:asciiTheme="minorHAnsi" w:hAnsiTheme="minorHAnsi"/>
+          <w:color w:val="000000" w:themeColor="text1"/>
+        </w:rPr>
+        <w:t xml:space="preserve"> R. Redd</w:t>
       </w:r>
       <w:r>
         <w:rPr>
@@ -162,21 +174,7 @@
           <w:color w:val="000000" w:themeColor="text1"/>
           <w:vertAlign w:val="superscript"/>
         </w:rPr>
-        <w:t>2</w:t>
-      </w:r>
-      <w:r>
-        <w:rPr>
-          <w:rFonts w:asciiTheme="minorHAnsi" w:hAnsiTheme="minorHAnsi"/>
-          <w:color w:val="000000" w:themeColor="text1"/>
-        </w:rPr>
-        <w:t xml:space="preserve">, </w:t>
-      </w:r>
-      <w:r>
-        <w:rPr>
-          <w:rFonts w:asciiTheme="minorHAnsi" w:hAnsiTheme="minorHAnsi"/>
-          <w:color w:val="000000" w:themeColor="text1"/>
-        </w:rPr>
-        <w:t>Ayat AL-Tamimi</w:t>
+        <w:t>1</w:t>
       </w:r>
       <w:r>
         <w:rPr>
@@ -184,21 +182,7 @@
           <w:color w:val="000000" w:themeColor="text1"/>
           <w:vertAlign w:val="superscript"/>
         </w:rPr>
-        <w:t>1</w:t>
-      </w:r>
-      <w:r>
-        <w:rPr>
-          <w:rFonts w:asciiTheme="minorHAnsi" w:hAnsiTheme="minorHAnsi"/>
-          <w:color w:val="000000" w:themeColor="text1"/>
-        </w:rPr>
-        <w:t xml:space="preserve">, </w:t>
-      </w:r>
-      <w:r>
-        <w:rPr>
-          <w:rFonts w:asciiTheme="minorHAnsi" w:hAnsiTheme="minorHAnsi"/>
-          <w:color w:val="000000" w:themeColor="text1"/>
-        </w:rPr>
-        <w:t>Susan V. Brooks</w:t>
+        <w:t>,</w:t>
       </w:r>
       <w:r>
         <w:rPr>
@@ -213,7 +197,28 @@
           <w:rFonts w:asciiTheme="minorHAnsi" w:hAnsiTheme="minorHAnsi"/>
           <w:color w:val="000000" w:themeColor="text1"/>
         </w:rPr>
-        <w:t xml:space="preserve"> and Dave Bridges</w:t>
+        <w:t>, Carol S. Davis</w:t>
+      </w:r>
+      <w:r>
+        <w:rPr>
+          <w:rFonts w:asciiTheme="minorHAnsi" w:hAnsiTheme="minorHAnsi"/>
+          <w:color w:val="000000" w:themeColor="text1"/>
+        </w:rPr>
+        <w:t>3</w:t>
+      </w:r>
+      <w:r>
+        <w:rPr>
+          <w:rFonts w:asciiTheme="minorHAnsi" w:hAnsiTheme="minorHAnsi"/>
+          <w:color w:val="000000" w:themeColor="text1"/>
+        </w:rPr>
+        <w:t xml:space="preserve">, </w:t>
+      </w:r>
+      <w:r>
+        <w:rPr>
+          <w:rFonts w:asciiTheme="minorHAnsi" w:hAnsiTheme="minorHAnsi"/>
+          <w:color w:val="000000" w:themeColor="text1"/>
+        </w:rPr>
+        <w:t>Ayat AL-Tamimi</w:t>
       </w:r>
       <w:r>
         <w:rPr>
@@ -221,7 +226,35 @@
           <w:color w:val="000000" w:themeColor="text1"/>
           <w:vertAlign w:val="superscript"/>
         </w:rPr>
-        <w:t>*,1</w:t>
+        <w:t>1</w:t>
+      </w:r>
+      <w:r>
+        <w:rPr>
+          <w:rFonts w:asciiTheme="minorHAnsi" w:hAnsiTheme="minorHAnsi"/>
+          <w:color w:val="000000" w:themeColor="text1"/>
+        </w:rPr>
+        <w:t xml:space="preserve">, </w:t>
+      </w:r>
+      <w:r>
+        <w:rPr>
+          <w:rFonts w:asciiTheme="minorHAnsi" w:hAnsiTheme="minorHAnsi"/>
+          <w:color w:val="000000" w:themeColor="text1"/>
+        </w:rPr>
+        <w:t>Susan V. Brooks</w:t>
+      </w:r>
+      <w:r>
+        <w:rPr>
+          <w:rFonts w:asciiTheme="minorHAnsi" w:hAnsiTheme="minorHAnsi"/>
+          <w:color w:val="000000" w:themeColor="text1"/>
+        </w:rPr>
+        <w:t>3</w:t>
+      </w:r>
+      <w:r>
+        <w:rPr>
+          <w:rFonts w:asciiTheme="minorHAnsi" w:hAnsiTheme="minorHAnsi"/>
+          <w:color w:val="000000" w:themeColor="text1"/>
+        </w:rPr>
+        <w:t xml:space="preserve"> and Dave Bridges</w:t>
       </w:r>
       <w:r>
         <w:rPr>
@@ -229,7 +262,46 @@
           <w:color w:val="000000" w:themeColor="text1"/>
           <w:vertAlign w:val="superscript"/>
         </w:rPr>
-        <w:t>,3,4</w:t>
+        <w:t>*,1</w:t>
+      </w:r>
+      <w:r>
+        <w:rPr>
+          <w:rFonts w:asciiTheme="minorHAnsi" w:hAnsiTheme="minorHAnsi"/>
+          <w:color w:val="000000" w:themeColor="text1"/>
+          <w:vertAlign w:val="superscript"/>
+        </w:rPr>
+        <w:t>,</w:t>
+      </w:r>
+      <w:r>
+        <w:rPr>
+          <w:rFonts w:asciiTheme="minorHAnsi" w:hAnsiTheme="minorHAnsi"/>
+          <w:color w:val="000000" w:themeColor="text1"/>
+          <w:vertAlign w:val="superscript"/>
+        </w:rPr>
+        <w:t>4</w:t>
+      </w:r>
+      <w:r>
+        <w:rPr>
+          <w:rFonts w:asciiTheme="minorHAnsi" w:hAnsiTheme="minorHAnsi"/>
+          <w:color w:val="000000" w:themeColor="text1"/>
+          <w:vertAlign w:val="superscript"/>
+        </w:rPr>
+        <w:t>,</w:t>
+      </w:r>
+      <w:commentRangeEnd w:id="0"/>
+      <w:r>
+        <w:rPr>
+          <w:rStyle w:val="CommentReference"/>
+        </w:rPr>
+        <w:commentReference w:id="0"/>
+      </w:r>
+      <w:r>
+        <w:rPr>
+          <w:rFonts w:asciiTheme="minorHAnsi" w:hAnsiTheme="minorHAnsi"/>
+          <w:color w:val="000000" w:themeColor="text1"/>
+          <w:vertAlign w:val="superscript"/>
+        </w:rPr>
+        <w:t>5</w:t>
       </w:r>
     </w:p>
     <w:p>
@@ -247,6 +319,7 @@
           <w:szCs w:val="22"/>
         </w:rPr>
       </w:pPr>
+      <w:commentRangeStart w:id="1"/>
       <w:r>
         <w:rPr>
           <w:rFonts w:cs="Arial"/>
@@ -254,7 +327,16 @@
           <w:sz w:val="22"/>
           <w:szCs w:val="22"/>
         </w:rPr>
-        <w:t xml:space="preserve">Department of Nutritional Sciences, University of Michigan School of Public Health, Ann Arbor, Michigan, U.S.A.  </w:t>
+        <w:t xml:space="preserve">Department of Nutritional Sciences, University of Michigan School of Public Health, Ann Arbor, Michigan, USA.  </w:t>
+      </w:r>
+      <w:commentRangeEnd w:id="1"/>
+      <w:r>
+        <w:rPr>
+          <w:rStyle w:val="CommentReference"/>
+          <w:rFonts w:ascii="Arial" w:eastAsia="Arial" w:hAnsi="Arial" w:cs="Arial"/>
+          <w:lang w:val="en"/>
+        </w:rPr>
+        <w:commentReference w:id="1"/>
       </w:r>
     </w:p>
     <w:p>
@@ -279,7 +361,16 @@
           <w:sz w:val="22"/>
           <w:szCs w:val="22"/>
         </w:rPr>
-        <w:t>Department of Molecular &amp; Integrative Physiology, University of Michigan Medical School, Ann Arbor, Michigan, U.S.A.</w:t>
+        <w:t>Department of Physiology, University of Tennessee Health Science Center, Memphis, Tennessee, USA</w:t>
+      </w:r>
+      <w:r>
+        <w:rPr>
+          <w:rFonts w:cs="Arial"/>
+          <w:color w:val="000000" w:themeColor="text1"/>
+          <w:sz w:val="22"/>
+          <w:szCs w:val="22"/>
+        </w:rPr>
+        <w:t>.</w:t>
       </w:r>
     </w:p>
     <w:p>
@@ -291,20 +382,23 @@
         </w:numPr>
         <w:spacing w:line="360" w:lineRule="auto"/>
         <w:rPr>
-          <w:rFonts w:cs="Arial"/>
           <w:color w:val="000000" w:themeColor="text1"/>
           <w:sz w:val="22"/>
-          <w:szCs w:val="22"/>
         </w:rPr>
       </w:pPr>
       <w:r>
         <w:rPr>
-          <w:rFonts w:cs="Arial"/>
           <w:color w:val="000000" w:themeColor="text1"/>
           <w:sz w:val="22"/>
-          <w:szCs w:val="22"/>
-        </w:rPr>
-        <w:t>Department of Physiology, University of Tennessee Health Science Center, Memphis, Tennessee, USA</w:t>
+        </w:rPr>
+        <w:t>Adipocyte Biology Laboratory</w:t>
+      </w:r>
+      <w:r>
+        <w:rPr>
+          <w:color w:val="000000" w:themeColor="text1"/>
+          <w:sz w:val="22"/>
+        </w:rPr>
+        <w:t>, Pennington Biomedical Research Center, Louisiana State University, Baton Rouge, Louisiana, USA.</w:t>
       </w:r>
     </w:p>
     <w:p>
@@ -329,6 +423,31 @@
           <w:sz w:val="22"/>
           <w:szCs w:val="22"/>
         </w:rPr>
+        <w:t>Department of Molecular &amp; Integrative Physiology, University of Michigan Medical School, Ann Arbor, Michigan, U.S.A.</w:t>
+      </w:r>
+    </w:p>
+    <w:p>
+      <w:pPr>
+        <w:pStyle w:val="ListParagraph"/>
+        <w:numPr>
+          <w:ilvl w:val="0"/>
+          <w:numId w:val="1"/>
+        </w:numPr>
+        <w:spacing w:line="360" w:lineRule="auto"/>
+        <w:rPr>
+          <w:rFonts w:cs="Arial"/>
+          <w:color w:val="000000" w:themeColor="text1"/>
+          <w:sz w:val="22"/>
+          <w:szCs w:val="22"/>
+        </w:rPr>
+      </w:pPr>
+      <w:r>
+        <w:rPr>
+          <w:rFonts w:cs="Arial"/>
+          <w:color w:val="000000" w:themeColor="text1"/>
+          <w:sz w:val="22"/>
+          <w:szCs w:val="22"/>
+        </w:rPr>
         <w:t>Department of Pediatrics, University of Tennessee Health Science Center, Memphis, Tennessee, USA</w:t>
       </w:r>
     </w:p>
@@ -409,7 +528,7 @@
         <w:tab/>
         <w:t xml:space="preserve">Email address: </w:t>
       </w:r>
-      <w:hyperlink r:id="rId6" w:history="1">
+      <w:hyperlink r:id="rId9" w:history="1">
         <w:r>
           <w:rPr>
             <w:rStyle w:val="Hyperlink"/>
@@ -440,7 +559,35 @@
           <w:rFonts w:asciiTheme="minorHAnsi" w:hAnsiTheme="minorHAnsi"/>
           <w:color w:val="000000" w:themeColor="text1"/>
         </w:rPr>
-        <w:t>Postal address: 3866 SPH I 1415 Washington Heights Ann Arbor, Michigan 48109-2029 Telephone: +1 (734) 764-1266</w:t>
+        <w:t xml:space="preserve">Postal address: </w:t>
+      </w:r>
+      <w:r>
+        <w:rPr>
+          <w:rFonts w:asciiTheme="minorHAnsi" w:hAnsiTheme="minorHAnsi"/>
+          <w:color w:val="000000" w:themeColor="text1"/>
+        </w:rPr>
+        <w:t>1836</w:t>
+      </w:r>
+      <w:r>
+        <w:rPr>
+          <w:rFonts w:asciiTheme="minorHAnsi" w:hAnsiTheme="minorHAnsi"/>
+          <w:color w:val="000000" w:themeColor="text1"/>
+        </w:rPr>
+        <w:t xml:space="preserve"> SPH I</w:t>
+      </w:r>
+      <w:r>
+        <w:rPr>
+          <w:rFonts w:asciiTheme="minorHAnsi" w:hAnsiTheme="minorHAnsi"/>
+          <w:color w:val="000000" w:themeColor="text1"/>
+        </w:rPr>
+        <w:t>,</w:t>
+      </w:r>
+      <w:r>
+        <w:rPr>
+          <w:rFonts w:asciiTheme="minorHAnsi" w:hAnsiTheme="minorHAnsi"/>
+          <w:color w:val="000000" w:themeColor="text1"/>
+        </w:rPr>
+        <w:t xml:space="preserve"> 1415 Washington Heights Ann Arbor, Michigan 48109-2029 Telephone: +1 (734) 764-1266</w:t>
       </w:r>
     </w:p>
     <w:p>
@@ -471,11 +618,162 @@
     </w:p>
     <w:p>
       <w:pPr>
-        <w:pStyle w:val="Heading1"/>
-        <w:rPr>
-          <w:sz w:val="32"/>
+        <w:spacing w:line="480" w:lineRule="auto"/>
+        <w:rPr>
+          <w:rFonts w:asciiTheme="minorHAnsi" w:hAnsiTheme="minorHAnsi"/>
         </w:rPr>
       </w:pPr>
+      <w:r>
+        <w:rPr>
+          <w:rFonts w:asciiTheme="minorHAnsi" w:hAnsiTheme="minorHAnsi"/>
+        </w:rPr>
+        <w:t xml:space="preserve">Glucocorticoids promote muscle atrophy by inducing a class of proteins called </w:t>
+      </w:r>
+      <w:proofErr w:type="spellStart"/>
+      <w:r>
+        <w:rPr>
+          <w:rFonts w:asciiTheme="minorHAnsi" w:hAnsiTheme="minorHAnsi"/>
+        </w:rPr>
+        <w:t>atrogenes</w:t>
+      </w:r>
+      <w:proofErr w:type="spellEnd"/>
+      <w:r>
+        <w:rPr>
+          <w:rFonts w:asciiTheme="minorHAnsi" w:hAnsiTheme="minorHAnsi"/>
+        </w:rPr>
+        <w:t xml:space="preserve">, resulting in reductions in </w:t>
+      </w:r>
+      <w:r>
+        <w:rPr>
+          <w:rFonts w:asciiTheme="minorHAnsi" w:hAnsiTheme="minorHAnsi"/>
+        </w:rPr>
+        <w:t xml:space="preserve">muscle size and </w:t>
+      </w:r>
+      <w:r>
+        <w:rPr>
+          <w:rFonts w:asciiTheme="minorHAnsi" w:hAnsiTheme="minorHAnsi"/>
+        </w:rPr>
+        <w:t xml:space="preserve">strength.  In this work, we evaluated whether a mouse model with pre-existing diet-induced obesity had altered glucocorticoid responsiveness.   We observed that all animals treated with </w:t>
+      </w:r>
+      <w:r>
+        <w:rPr>
+          <w:rFonts w:asciiTheme="minorHAnsi" w:hAnsiTheme="minorHAnsi"/>
+        </w:rPr>
+        <w:t xml:space="preserve">the synthetic glucocorticoid </w:t>
+      </w:r>
+      <w:r>
+        <w:rPr>
+          <w:rFonts w:asciiTheme="minorHAnsi" w:hAnsiTheme="minorHAnsi"/>
+        </w:rPr>
+        <w:t>dexamethasone had reduced strength</w:t>
+      </w:r>
+      <w:r>
+        <w:rPr>
+          <w:rFonts w:asciiTheme="minorHAnsi" w:hAnsiTheme="minorHAnsi"/>
+        </w:rPr>
+        <w:t>,</w:t>
+      </w:r>
+      <w:r>
+        <w:rPr>
+          <w:rFonts w:asciiTheme="minorHAnsi" w:hAnsiTheme="minorHAnsi"/>
+        </w:rPr>
+        <w:t xml:space="preserve"> but that obese mice had significantly greater reductions in strength.  These changes were concordant with </w:t>
+      </w:r>
+      <w:r>
+        <w:rPr>
+          <w:rFonts w:asciiTheme="minorHAnsi" w:hAnsiTheme="minorHAnsi"/>
+        </w:rPr>
+        <w:t>more pronounced</w:t>
+      </w:r>
+      <w:r>
+        <w:rPr>
+          <w:rFonts w:asciiTheme="minorHAnsi" w:hAnsiTheme="minorHAnsi"/>
+        </w:rPr>
+        <w:t xml:space="preserve"> reductions in muscle size, particularly in type II muscle fibers</w:t>
+      </w:r>
+      <w:r>
+        <w:rPr>
+          <w:rFonts w:asciiTheme="minorHAnsi" w:hAnsiTheme="minorHAnsi"/>
+        </w:rPr>
+        <w:t>,</w:t>
+      </w:r>
+      <w:r>
+        <w:rPr>
+          <w:rFonts w:asciiTheme="minorHAnsi" w:hAnsiTheme="minorHAnsi"/>
+        </w:rPr>
+        <w:t xml:space="preserve"> and potentiated induction of </w:t>
+      </w:r>
+      <w:proofErr w:type="spellStart"/>
+      <w:r>
+        <w:rPr>
+          <w:rFonts w:asciiTheme="minorHAnsi" w:hAnsiTheme="minorHAnsi"/>
+        </w:rPr>
+        <w:t>atrogene</w:t>
+      </w:r>
+      <w:proofErr w:type="spellEnd"/>
+      <w:r>
+        <w:rPr>
+          <w:rFonts w:asciiTheme="minorHAnsi" w:hAnsiTheme="minorHAnsi"/>
+        </w:rPr>
+        <w:t xml:space="preserve"> expression in the obese mice</w:t>
+      </w:r>
+      <w:r>
+        <w:rPr>
+          <w:rFonts w:asciiTheme="minorHAnsi" w:hAnsiTheme="minorHAnsi"/>
+        </w:rPr>
+        <w:t xml:space="preserve"> relative to lean mice</w:t>
+      </w:r>
+      <w:r>
+        <w:rPr>
+          <w:rFonts w:asciiTheme="minorHAnsi" w:hAnsiTheme="minorHAnsi"/>
+        </w:rPr>
+        <w:t xml:space="preserve">.  We show that after accounting for </w:t>
+      </w:r>
+      <w:r>
+        <w:rPr>
+          <w:rFonts w:asciiTheme="minorHAnsi" w:hAnsiTheme="minorHAnsi"/>
+        </w:rPr>
+        <w:t>reductions</w:t>
+      </w:r>
+      <w:r>
+        <w:rPr>
+          <w:rFonts w:asciiTheme="minorHAnsi" w:hAnsiTheme="minorHAnsi"/>
+        </w:rPr>
+        <w:t xml:space="preserve"> in lean mass, mice </w:t>
+      </w:r>
+      <w:r>
+        <w:rPr>
+          <w:rFonts w:asciiTheme="minorHAnsi" w:hAnsiTheme="minorHAnsi"/>
+        </w:rPr>
+        <w:t>remain</w:t>
+      </w:r>
+      <w:bookmarkStart w:id="2" w:name="_GoBack"/>
+      <w:bookmarkEnd w:id="2"/>
+      <w:r>
+        <w:rPr>
+          <w:rFonts w:asciiTheme="minorHAnsi" w:hAnsiTheme="minorHAnsi"/>
+        </w:rPr>
+        <w:t xml:space="preserve"> insulin resistant after dexamethasone administration.</w:t>
+      </w:r>
+      <w:r>
+        <w:rPr>
+          <w:rFonts w:asciiTheme="minorHAnsi" w:hAnsiTheme="minorHAnsi"/>
+        </w:rPr>
+        <w:t xml:space="preserve">  Together these data suggest that obesity potentiates glucocorticoid-induced muscle atrophy.</w:t>
+      </w:r>
+    </w:p>
+    <w:p>
+      <w:pPr>
+        <w:rPr>
+          <w:rFonts w:asciiTheme="minorHAnsi" w:hAnsiTheme="minorHAnsi"/>
+        </w:rPr>
+      </w:pPr>
+      <w:r>
+        <w:rPr>
+          <w:rFonts w:asciiTheme="minorHAnsi" w:hAnsiTheme="minorHAnsi"/>
+        </w:rPr>
+        <w:br w:type="page"/>
+      </w:r>
     </w:p>
     <w:p>
       <w:pPr>
@@ -488,6 +786,7 @@
         <w:rPr>
           <w:sz w:val="32"/>
         </w:rPr>
+        <w:lastRenderedPageBreak/>
         <w:t>Introduction</w:t>
       </w:r>
     </w:p>
@@ -1479,7 +1778,6 @@
           <w:rFonts w:asciiTheme="minorHAnsi" w:hAnsiTheme="minorHAnsi"/>
           <w:szCs w:val="24"/>
         </w:rPr>
-        <w:lastRenderedPageBreak/>
         <w:t>induction</w:t>
       </w:r>
       <w:r>
@@ -1665,6 +1963,7 @@
         <w:rPr>
           <w:sz w:val="32"/>
         </w:rPr>
+        <w:lastRenderedPageBreak/>
         <w:t>Methods</w:t>
       </w:r>
     </w:p>
@@ -2104,17 +2403,7 @@
           <w:szCs w:val="24"/>
           <w:highlight w:val="white"/>
         </w:rPr>
-        <w:t xml:space="preserve">ice were tested using a grip strength meter with a Chatillon digital force gauge (AMETEK). Mice were placed on a grid attached to the meter and once all four paws had contact with the grid, the mice were slowly pulled backwards by the tail until they left the grid. Each mouse was tested five times and given approximately 10 seconds rest in between each test. Final measurements for </w:t>
-      </w:r>
-      <w:r>
-        <w:rPr>
-          <w:rFonts w:asciiTheme="minorHAnsi" w:hAnsiTheme="minorHAnsi"/>
-          <w:color w:val="2A2A2A"/>
-          <w:szCs w:val="24"/>
-          <w:highlight w:val="white"/>
-        </w:rPr>
-        <w:lastRenderedPageBreak/>
-        <w:t xml:space="preserve">grip strength were assessed by taking the average of the five trials and reported as average peak </w:t>
+        <w:t xml:space="preserve">ice were tested using a grip strength meter with a Chatillon digital force gauge (AMETEK). Mice were placed on a grid attached to the meter and once all four paws had contact with the grid, the mice were slowly pulled backwards by the tail until they left the grid. Each mouse was tested five times and given approximately 10 seconds rest in between each test. Final measurements for grip strength were assessed by taking the average of the five trials and reported as average peak </w:t>
       </w:r>
       <w:r>
         <w:rPr>
@@ -2235,7 +2524,17 @@
           <w:szCs w:val="24"/>
           <w:highlight w:val="white"/>
         </w:rPr>
-        <w:t xml:space="preserve">muscle was carefully isolated and a 4–0 silk suture was tied around the distal tendon. After the tendon was secured, the tendon was cut so the hindlimb could be secured at the knee to a fixed post. Animals were placed on a temperature-controlled platform with continual drip of saline over the </w:t>
+        <w:t xml:space="preserve">muscle was carefully isolated and a 4–0 </w:t>
+      </w:r>
+      <w:r>
+        <w:rPr>
+          <w:rFonts w:asciiTheme="minorHAnsi" w:hAnsiTheme="minorHAnsi"/>
+          <w:color w:val="2A2A2A"/>
+          <w:szCs w:val="24"/>
+          <w:highlight w:val="white"/>
+        </w:rPr>
+        <w:lastRenderedPageBreak/>
+        <w:t xml:space="preserve">silk suture was tied around the distal tendon. After the tendon was secured, the tendon was cut so the hindlimb could be secured at the knee to a fixed post. Animals were placed on a temperature-controlled platform with continual drip of saline over the </w:t>
       </w:r>
       <w:r>
         <w:rPr>
@@ -2632,14 +2931,7 @@
         <w:rPr>
           <w:rFonts w:asciiTheme="minorHAnsi" w:hAnsiTheme="minorHAnsi"/>
         </w:rPr>
-        <w:t>at -</w:t>
-      </w:r>
-      <w:r>
-        <w:rPr>
-          <w:rFonts w:asciiTheme="minorHAnsi" w:hAnsiTheme="minorHAnsi"/>
-        </w:rPr>
-        <w:lastRenderedPageBreak/>
-        <w:t>20</w:t>
+        <w:t>at -20</w:t>
       </w:r>
       <w:r>
         <w:rPr>
@@ -2937,7 +3229,14 @@
         <w:rPr>
           <w:rFonts w:asciiTheme="minorHAnsi" w:hAnsiTheme="minorHAnsi"/>
         </w:rPr>
-        <w:t xml:space="preserve"> photos were taken.</w:t>
+        <w:t xml:space="preserve"> photos </w:t>
+      </w:r>
+      <w:r>
+        <w:rPr>
+          <w:rFonts w:asciiTheme="minorHAnsi" w:hAnsiTheme="minorHAnsi"/>
+        </w:rPr>
+        <w:lastRenderedPageBreak/>
+        <w:t>were taken.</w:t>
       </w:r>
       <w:r>
         <w:rPr>
@@ -3551,16 +3850,7 @@
           <w:color w:val="000000"/>
           <w:lang w:val="en-US"/>
         </w:rPr>
-        <w:t xml:space="preserve">from </w:t>
-      </w:r>
-      <w:r>
-        <w:rPr>
-          <w:rFonts w:asciiTheme="minorHAnsi" w:hAnsiTheme="minorHAnsi"/>
-          <w:color w:val="000000"/>
-          <w:lang w:val="en-US"/>
-        </w:rPr>
-        <w:lastRenderedPageBreak/>
-        <w:t xml:space="preserve">the tail vein. </w:t>
+        <w:t xml:space="preserve">from the tail vein. </w:t>
       </w:r>
       <w:r>
         <w:rPr>
@@ -3686,6 +3976,7 @@
         <w:rPr>
           <w:sz w:val="24"/>
         </w:rPr>
+        <w:lastRenderedPageBreak/>
         <w:t>Body, Fat, and Lean Mass Determination</w:t>
       </w:r>
     </w:p>
@@ -4016,7 +4307,7 @@
         </w:rPr>
         <w:t xml:space="preserve">  All raw data and analysis scripts are available at </w:t>
       </w:r>
-      <w:hyperlink r:id="rId7" w:history="1">
+      <w:hyperlink r:id="rId10" w:history="1">
         <w:r>
           <w:rPr>
             <w:rStyle w:val="Hyperlink"/>
@@ -4227,159 +4518,165 @@
         <w:rPr>
           <w:rFonts w:asciiTheme="minorHAnsi" w:hAnsiTheme="minorHAnsi"/>
         </w:rPr>
+        <w:t>Even</w:t>
+      </w:r>
+      <w:r>
+        <w:rPr>
+          <w:rFonts w:asciiTheme="minorHAnsi" w:hAnsiTheme="minorHAnsi"/>
+        </w:rPr>
+        <w:t xml:space="preserve"> HFD dexamethasone mice ate the most calories, they </w:t>
+      </w:r>
+      <w:r>
+        <w:rPr>
+          <w:rFonts w:asciiTheme="minorHAnsi" w:hAnsiTheme="minorHAnsi"/>
+        </w:rPr>
+        <w:t xml:space="preserve">lost </w:t>
+      </w:r>
+      <w:r>
+        <w:rPr>
+          <w:rFonts w:asciiTheme="minorHAnsi" w:hAnsiTheme="minorHAnsi"/>
+        </w:rPr>
+        <w:t xml:space="preserve">both </w:t>
+      </w:r>
+      <w:r>
+        <w:rPr>
+          <w:rFonts w:asciiTheme="minorHAnsi" w:hAnsiTheme="minorHAnsi"/>
+        </w:rPr>
+        <w:t>fat mass</w:t>
+      </w:r>
+      <w:r>
+        <w:rPr>
+          <w:rFonts w:asciiTheme="minorHAnsi" w:hAnsiTheme="minorHAnsi"/>
+        </w:rPr>
+        <w:t xml:space="preserve"> </w:t>
+      </w:r>
+      <w:r>
+        <w:rPr>
+          <w:rFonts w:asciiTheme="minorHAnsi" w:hAnsiTheme="minorHAnsi"/>
+        </w:rPr>
+        <w:t xml:space="preserve">and </w:t>
+      </w:r>
+      <w:r>
+        <w:rPr>
+          <w:rFonts w:asciiTheme="minorHAnsi" w:hAnsiTheme="minorHAnsi"/>
+        </w:rPr>
+        <w:t>when</w:t>
+      </w:r>
+      <w:r>
+        <w:rPr>
+          <w:rFonts w:asciiTheme="minorHAnsi" w:hAnsiTheme="minorHAnsi"/>
+        </w:rPr>
+        <w:t xml:space="preserve"> </w:t>
+      </w:r>
+      <w:r>
+        <w:rPr>
+          <w:rFonts w:asciiTheme="minorHAnsi" w:hAnsiTheme="minorHAnsi"/>
+        </w:rPr>
+        <w:t>compared to their HFD counterparts</w:t>
+      </w:r>
+      <w:r>
+        <w:rPr>
+          <w:rFonts w:asciiTheme="minorHAnsi" w:hAnsiTheme="minorHAnsi"/>
+        </w:rPr>
+        <w:t xml:space="preserve"> </w:t>
+      </w:r>
+      <w:r>
+        <w:rPr>
+          <w:rFonts w:asciiTheme="minorHAnsi" w:hAnsiTheme="minorHAnsi"/>
+        </w:rPr>
+        <w:t xml:space="preserve">(Table 1) </w:t>
+      </w:r>
+      <w:r>
+        <w:rPr>
+          <w:rFonts w:asciiTheme="minorHAnsi" w:hAnsiTheme="minorHAnsi"/>
+        </w:rPr>
+        <w:t xml:space="preserve">consistent with </w:t>
+      </w:r>
+      <w:r>
+        <w:rPr>
+          <w:rFonts w:asciiTheme="minorHAnsi" w:hAnsiTheme="minorHAnsi"/>
+        </w:rPr>
+        <w:t xml:space="preserve">our prior data </w:t>
+      </w:r>
+      <w:r>
+        <w:rPr>
+          <w:rFonts w:asciiTheme="minorHAnsi" w:hAnsiTheme="minorHAnsi"/>
+        </w:rPr>
+        <w:fldChar w:fldCharType="begin" w:fldLock="1"/>
+      </w:r>
+      <w:r>
+        <w:rPr>
+          <w:rFonts w:asciiTheme="minorHAnsi" w:hAnsiTheme="minorHAnsi"/>
+        </w:rPr>
+        <w:instrText>ADDIN CSL_CITATION {"citationItems":[{"id":"ITEM-1","itemData":{"DOI":"10.1210/en.2018-00147","ISSN":"19457170","PMID":"29659785","abstract":"The purpose of this study was to determine the effects of glucocorticoid-induced metabolic dysfunction in the presence of diet-induced obesity. C57BL/6J adult male lean and diet-induced obese mice were given dexamethasone and levels of hepatic steatosis, insulin resistance and lipolysis were determined. Obese mice given dexamethasone had significant, synergistic effects on fasting glucose, insulin resistance and markers of lipolysis, as well as hepatic steatosis. This was associated with synergistic transactivation of the lipolytic enzyme ATGL. The combination of chronically elevated glucocorticoids and obesity leads to exacerbations in metabolic dysfunction. Our findings suggest lipolysis may be a key player in glucocorticoid-induced insulin resistance and fatty liver in individuals with obesity.","author":[{"dropping-particle":"","family":"Harvey","given":"Innocence","non-dropping-particle":"","parse-names":false,"suffix":""},{"dropping-particle":"","family":"Stephenson","given":"Erin J.","non-dropping-particle":"","parse-names":false,"suffix":""},{"dropping-particle":"","family":"Redd","given":"Jeanna R.","non-dropping-particle":"","parse-names":false,"suffix":""},{"dropping-particle":"","family":"Tran","given":"Quynh T.","non-dropping-particle":"","parse-names":false,"suffix":""},{"dropping-particle":"","family":"Hochberg","given":"Irit","non-dropping-particle":"","parse-names":false,"suffix":""},{"dropping-particle":"","family":"Qi","given":"Nathan","non-dropping-particle":"","parse-names":false,"suffix":""},{"dropping-particle":"","family":"Bridges","given":"Dave","non-dropping-particle":"","parse-names":false,"suffix":""}],"container-title":"Endocrinology","id":"ITEM-1","issue":"6","issued":{"date-parts":[["2018","4","11"]]},"page":"2275-2287","title":"Glucocorticoid-Induced Metabolic Disturbances Are Exacerbated in Obese Male Mice","type":"article-journal","volume":"159"},"uris":["http://www.mendeley.com/documents/?uuid=d0178e14-223a-4a7c-9120-b9340661a101"]}],"mendeley":{"formattedCitation":"(12)","plainTextFormattedCitation":"(12)","previouslyFormattedCitation":"(12)"},"properties":{"noteIndex":0},"schema":"https://github.com/citation-style-language/schema/raw/master/csl-citation.json"}</w:instrText>
+      </w:r>
+      <w:r>
+        <w:rPr>
+          <w:rFonts w:asciiTheme="minorHAnsi" w:hAnsiTheme="minorHAnsi"/>
+        </w:rPr>
+        <w:fldChar w:fldCharType="separate"/>
+      </w:r>
+      <w:r>
+        <w:rPr>
+          <w:rFonts w:asciiTheme="minorHAnsi" w:hAnsiTheme="minorHAnsi"/>
+          <w:noProof/>
+        </w:rPr>
+        <w:t>(12)</w:t>
+      </w:r>
+      <w:r>
+        <w:rPr>
+          <w:rFonts w:asciiTheme="minorHAnsi" w:hAnsiTheme="minorHAnsi"/>
+        </w:rPr>
+        <w:fldChar w:fldCharType="end"/>
+      </w:r>
+      <w:r>
+        <w:rPr>
+          <w:rFonts w:asciiTheme="minorHAnsi" w:hAnsiTheme="minorHAnsi"/>
+        </w:rPr>
+        <w:t xml:space="preserve"> and suggestive of increased energy expenditure or decreased digestive efficiency</w:t>
+      </w:r>
+      <w:r>
+        <w:rPr>
+          <w:rFonts w:asciiTheme="minorHAnsi" w:hAnsiTheme="minorHAnsi"/>
+        </w:rPr>
+        <w:t>.</w:t>
+      </w:r>
+      <w:r>
+        <w:rPr>
+          <w:rFonts w:asciiTheme="minorHAnsi" w:hAnsiTheme="minorHAnsi"/>
+        </w:rPr>
+        <w:t xml:space="preserve">  Our prior work demonstrated substantial elevations of </w:t>
+      </w:r>
+      <w:r>
+        <w:rPr>
+          <w:rFonts w:asciiTheme="minorHAnsi" w:hAnsiTheme="minorHAnsi"/>
+        </w:rPr>
+        <w:t>dexamethasone</w:t>
+      </w:r>
+      <w:r>
+        <w:rPr>
+          <w:rFonts w:asciiTheme="minorHAnsi" w:hAnsiTheme="minorHAnsi"/>
+        </w:rPr>
+        <w:t xml:space="preserve"> ingestion over a five-week period</w:t>
+      </w:r>
+      <w:r>
+        <w:rPr>
+          <w:rFonts w:asciiTheme="minorHAnsi" w:hAnsiTheme="minorHAnsi"/>
+        </w:rPr>
+        <w:t xml:space="preserve"> in obese mice</w:t>
+      </w:r>
+      <w:r>
+        <w:rPr>
+          <w:rFonts w:asciiTheme="minorHAnsi" w:hAnsiTheme="minorHAnsi"/>
+        </w:rPr>
+        <w:t xml:space="preserve">, an effect we </w:t>
+      </w:r>
+      <w:r>
+        <w:rPr>
+          <w:rFonts w:asciiTheme="minorHAnsi" w:hAnsiTheme="minorHAnsi"/>
+        </w:rPr>
         <w:lastRenderedPageBreak/>
-        <w:t>Even</w:t>
-      </w:r>
-      <w:r>
-        <w:rPr>
-          <w:rFonts w:asciiTheme="minorHAnsi" w:hAnsiTheme="minorHAnsi"/>
-        </w:rPr>
-        <w:t xml:space="preserve"> HFD dexamethasone mice ate the most calories, they </w:t>
-      </w:r>
-      <w:r>
-        <w:rPr>
-          <w:rFonts w:asciiTheme="minorHAnsi" w:hAnsiTheme="minorHAnsi"/>
-        </w:rPr>
-        <w:t xml:space="preserve">lost </w:t>
-      </w:r>
-      <w:r>
-        <w:rPr>
-          <w:rFonts w:asciiTheme="minorHAnsi" w:hAnsiTheme="minorHAnsi"/>
-        </w:rPr>
-        <w:t xml:space="preserve">both </w:t>
-      </w:r>
-      <w:r>
-        <w:rPr>
-          <w:rFonts w:asciiTheme="minorHAnsi" w:hAnsiTheme="minorHAnsi"/>
-        </w:rPr>
-        <w:t>fat mass</w:t>
-      </w:r>
-      <w:r>
-        <w:rPr>
-          <w:rFonts w:asciiTheme="minorHAnsi" w:hAnsiTheme="minorHAnsi"/>
-        </w:rPr>
-        <w:t xml:space="preserve"> </w:t>
-      </w:r>
-      <w:r>
-        <w:rPr>
-          <w:rFonts w:asciiTheme="minorHAnsi" w:hAnsiTheme="minorHAnsi"/>
-        </w:rPr>
-        <w:t xml:space="preserve">and </w:t>
-      </w:r>
-      <w:r>
-        <w:rPr>
-          <w:rFonts w:asciiTheme="minorHAnsi" w:hAnsiTheme="minorHAnsi"/>
-        </w:rPr>
-        <w:t>when</w:t>
-      </w:r>
-      <w:r>
-        <w:rPr>
-          <w:rFonts w:asciiTheme="minorHAnsi" w:hAnsiTheme="minorHAnsi"/>
-        </w:rPr>
-        <w:t xml:space="preserve"> </w:t>
-      </w:r>
-      <w:r>
-        <w:rPr>
-          <w:rFonts w:asciiTheme="minorHAnsi" w:hAnsiTheme="minorHAnsi"/>
-        </w:rPr>
-        <w:t>compared to their HFD counterparts</w:t>
-      </w:r>
-      <w:r>
-        <w:rPr>
-          <w:rFonts w:asciiTheme="minorHAnsi" w:hAnsiTheme="minorHAnsi"/>
-        </w:rPr>
-        <w:t xml:space="preserve"> </w:t>
-      </w:r>
-      <w:r>
-        <w:rPr>
-          <w:rFonts w:asciiTheme="minorHAnsi" w:hAnsiTheme="minorHAnsi"/>
-        </w:rPr>
-        <w:t xml:space="preserve">(Table 1) </w:t>
-      </w:r>
-      <w:r>
-        <w:rPr>
-          <w:rFonts w:asciiTheme="minorHAnsi" w:hAnsiTheme="minorHAnsi"/>
-        </w:rPr>
-        <w:t xml:space="preserve">consistent with </w:t>
-      </w:r>
-      <w:r>
-        <w:rPr>
-          <w:rFonts w:asciiTheme="minorHAnsi" w:hAnsiTheme="minorHAnsi"/>
-        </w:rPr>
-        <w:t xml:space="preserve">our prior data </w:t>
-      </w:r>
-      <w:r>
-        <w:rPr>
-          <w:rFonts w:asciiTheme="minorHAnsi" w:hAnsiTheme="minorHAnsi"/>
-        </w:rPr>
-        <w:fldChar w:fldCharType="begin" w:fldLock="1"/>
-      </w:r>
-      <w:r>
-        <w:rPr>
-          <w:rFonts w:asciiTheme="minorHAnsi" w:hAnsiTheme="minorHAnsi"/>
-        </w:rPr>
-        <w:instrText>ADDIN CSL_CITATION {"citationItems":[{"id":"ITEM-1","itemData":{"DOI":"10.1210/en.2018-00147","ISSN":"19457170","PMID":"29659785","abstract":"The purpose of this study was to determine the effects of glucocorticoid-induced metabolic dysfunction in the presence of diet-induced obesity. C57BL/6J adult male lean and diet-induced obese mice were given dexamethasone and levels of hepatic steatosis, insulin resistance and lipolysis were determined. Obese mice given dexamethasone had significant, synergistic effects on fasting glucose, insulin resistance and markers of lipolysis, as well as hepatic steatosis. This was associated with synergistic transactivation of the lipolytic enzyme ATGL. The combination of chronically elevated glucocorticoids and obesity leads to exacerbations in metabolic dysfunction. Our findings suggest lipolysis may be a key player in glucocorticoid-induced insulin resistance and fatty liver in individuals with obesity.","author":[{"dropping-particle":"","family":"Harvey","given":"Innocence","non-dropping-particle":"","parse-names":false,"suffix":""},{"dropping-particle":"","family":"Stephenson","given":"Erin J.","non-dropping-particle":"","parse-names":false,"suffix":""},{"dropping-particle":"","family":"Redd","given":"Jeanna R.","non-dropping-particle":"","parse-names":false,"suffix":""},{"dropping-particle":"","family":"Tran","given":"Quynh T.","non-dropping-particle":"","parse-names":false,"suffix":""},{"dropping-particle":"","family":"Hochberg","given":"Irit","non-dropping-particle":"","parse-names":false,"suffix":""},{"dropping-particle":"","family":"Qi","given":"Nathan","non-dropping-particle":"","parse-names":false,"suffix":""},{"dropping-particle":"","family":"Bridges","given":"Dave","non-dropping-particle":"","parse-names":false,"suffix":""}],"container-title":"Endocrinology","id":"ITEM-1","issue":"6","issued":{"date-parts":[["2018","4","11"]]},"page":"2275-2287","title":"Glucocorticoid-Induced Metabolic Disturbances Are Exacerbated in Obese Male Mice","type":"article-journal","volume":"159"},"uris":["http://www.mendeley.com/documents/?uuid=d0178e14-223a-4a7c-9120-b9340661a101"]}],"mendeley":{"formattedCitation":"(12)","plainTextFormattedCitation":"(12)","previouslyFormattedCitation":"(12)"},"properties":{"noteIndex":0},"schema":"https://github.com/citation-style-language/schema/raw/master/csl-citation.json"}</w:instrText>
-      </w:r>
-      <w:r>
-        <w:rPr>
-          <w:rFonts w:asciiTheme="minorHAnsi" w:hAnsiTheme="minorHAnsi"/>
-        </w:rPr>
-        <w:fldChar w:fldCharType="separate"/>
-      </w:r>
-      <w:r>
-        <w:rPr>
-          <w:rFonts w:asciiTheme="minorHAnsi" w:hAnsiTheme="minorHAnsi"/>
-          <w:noProof/>
-        </w:rPr>
-        <w:t>(12)</w:t>
-      </w:r>
-      <w:r>
-        <w:rPr>
-          <w:rFonts w:asciiTheme="minorHAnsi" w:hAnsiTheme="minorHAnsi"/>
-        </w:rPr>
-        <w:fldChar w:fldCharType="end"/>
-      </w:r>
-      <w:r>
-        <w:rPr>
-          <w:rFonts w:asciiTheme="minorHAnsi" w:hAnsiTheme="minorHAnsi"/>
-        </w:rPr>
-        <w:t xml:space="preserve"> and suggestive of increased energy expenditure or decreased digestive efficiency</w:t>
-      </w:r>
-      <w:r>
-        <w:rPr>
-          <w:rFonts w:asciiTheme="minorHAnsi" w:hAnsiTheme="minorHAnsi"/>
-        </w:rPr>
-        <w:t>.</w:t>
-      </w:r>
-      <w:r>
-        <w:rPr>
-          <w:rFonts w:asciiTheme="minorHAnsi" w:hAnsiTheme="minorHAnsi"/>
-        </w:rPr>
-        <w:t xml:space="preserve">  Our prior work demonstrated substantial elevations of </w:t>
-      </w:r>
-      <w:r>
-        <w:rPr>
-          <w:rFonts w:asciiTheme="minorHAnsi" w:hAnsiTheme="minorHAnsi"/>
-        </w:rPr>
-        <w:t>dexamethasone</w:t>
-      </w:r>
-      <w:r>
-        <w:rPr>
-          <w:rFonts w:asciiTheme="minorHAnsi" w:hAnsiTheme="minorHAnsi"/>
-        </w:rPr>
-        <w:t xml:space="preserve"> ingestion over a five-week period</w:t>
-      </w:r>
-      <w:r>
-        <w:rPr>
-          <w:rFonts w:asciiTheme="minorHAnsi" w:hAnsiTheme="minorHAnsi"/>
-        </w:rPr>
-        <w:t xml:space="preserve"> in obese mice</w:t>
-      </w:r>
-      <w:r>
-        <w:rPr>
-          <w:rFonts w:asciiTheme="minorHAnsi" w:hAnsiTheme="minorHAnsi"/>
-        </w:rPr>
-        <w:t>, an effect we propose</w:t>
+        <w:t>propose</w:t>
       </w:r>
       <w:r>
         <w:rPr>
@@ -4828,14 +5125,7 @@
         <w:rPr>
           <w:rFonts w:asciiTheme="minorHAnsi" w:hAnsiTheme="minorHAnsi"/>
         </w:rPr>
-        <w:t xml:space="preserve">% when treated with </w:t>
-      </w:r>
-      <w:r>
-        <w:rPr>
-          <w:rFonts w:asciiTheme="minorHAnsi" w:hAnsiTheme="minorHAnsi"/>
-        </w:rPr>
-        <w:lastRenderedPageBreak/>
-        <w:t>dexamethasone</w:t>
+        <w:t>% when treated with dexamethasone</w:t>
       </w:r>
       <w:r>
         <w:rPr>
@@ -4974,7 +5264,14 @@
         <w:rPr>
           <w:rFonts w:asciiTheme="minorHAnsi" w:hAnsiTheme="minorHAnsi"/>
         </w:rPr>
-        <w:t>The cross</w:t>
+        <w:t xml:space="preserve">The </w:t>
+      </w:r>
+      <w:r>
+        <w:rPr>
+          <w:rFonts w:asciiTheme="minorHAnsi" w:hAnsiTheme="minorHAnsi"/>
+        </w:rPr>
+        <w:lastRenderedPageBreak/>
+        <w:t>cross</w:t>
       </w:r>
       <w:r>
         <w:rPr>
@@ -5826,201 +6123,201 @@
           <w:rFonts w:asciiTheme="minorHAnsi" w:hAnsiTheme="minorHAnsi"/>
           <w:szCs w:val="24"/>
         </w:rPr>
+        <w:t xml:space="preserve">In order to assess any changes in the ratio of oxidative versus non-oxidative fiber-types, </w:t>
+      </w:r>
+      <w:r>
+        <w:rPr>
+          <w:rFonts w:asciiTheme="minorHAnsi" w:hAnsiTheme="minorHAnsi"/>
+          <w:szCs w:val="24"/>
+        </w:rPr>
+        <w:t>I</w:t>
+      </w:r>
+      <w:r>
+        <w:rPr>
+          <w:rFonts w:asciiTheme="minorHAnsi" w:hAnsiTheme="minorHAnsi"/>
+          <w:szCs w:val="24"/>
+        </w:rPr>
+        <w:t xml:space="preserve"> </w:t>
+      </w:r>
+      <w:r>
+        <w:rPr>
+          <w:rFonts w:asciiTheme="minorHAnsi" w:hAnsiTheme="minorHAnsi"/>
+          <w:szCs w:val="24"/>
+        </w:rPr>
+        <w:t xml:space="preserve">stained muscle sections and quantified the muscle fibers based upon their oxidative capacity. </w:t>
+      </w:r>
+      <w:r>
+        <w:rPr>
+          <w:rFonts w:asciiTheme="minorHAnsi" w:hAnsiTheme="minorHAnsi"/>
+          <w:szCs w:val="24"/>
+        </w:rPr>
+        <w:t>Mouse</w:t>
+      </w:r>
+      <w:r>
+        <w:rPr>
+          <w:rFonts w:asciiTheme="minorHAnsi" w:hAnsiTheme="minorHAnsi"/>
+          <w:szCs w:val="24"/>
+        </w:rPr>
+        <w:t xml:space="preserve"> skeletal muscle is made up Type I, Type </w:t>
+      </w:r>
+      <w:proofErr w:type="spellStart"/>
+      <w:r>
+        <w:rPr>
+          <w:rFonts w:asciiTheme="minorHAnsi" w:hAnsiTheme="minorHAnsi"/>
+          <w:szCs w:val="24"/>
+        </w:rPr>
+        <w:t>IIa</w:t>
+      </w:r>
+      <w:proofErr w:type="spellEnd"/>
+      <w:r>
+        <w:rPr>
+          <w:rFonts w:asciiTheme="minorHAnsi" w:hAnsiTheme="minorHAnsi"/>
+          <w:szCs w:val="24"/>
+        </w:rPr>
+        <w:t xml:space="preserve">, Type IIb, and Type </w:t>
+      </w:r>
+      <w:proofErr w:type="spellStart"/>
+      <w:r>
+        <w:rPr>
+          <w:rFonts w:asciiTheme="minorHAnsi" w:hAnsiTheme="minorHAnsi"/>
+          <w:szCs w:val="24"/>
+        </w:rPr>
+        <w:t>IIx</w:t>
+      </w:r>
+      <w:proofErr w:type="spellEnd"/>
+      <w:r>
+        <w:rPr>
+          <w:rFonts w:asciiTheme="minorHAnsi" w:hAnsiTheme="minorHAnsi"/>
+          <w:szCs w:val="24"/>
+        </w:rPr>
+        <w:t xml:space="preserve"> fibers</w:t>
+      </w:r>
+      <w:r>
+        <w:rPr>
+          <w:rFonts w:asciiTheme="minorHAnsi" w:hAnsiTheme="minorHAnsi"/>
+          <w:szCs w:val="24"/>
+        </w:rPr>
+        <w:t xml:space="preserve"> </w:t>
+      </w:r>
+      <w:r>
+        <w:rPr>
+          <w:rFonts w:asciiTheme="minorHAnsi" w:hAnsiTheme="minorHAnsi"/>
+          <w:szCs w:val="24"/>
+        </w:rPr>
+        <w:fldChar w:fldCharType="begin" w:fldLock="1"/>
+      </w:r>
+      <w:r>
+        <w:rPr>
+          <w:rFonts w:asciiTheme="minorHAnsi" w:hAnsiTheme="minorHAnsi"/>
+          <w:szCs w:val="24"/>
+        </w:rPr>
+        <w:instrText>ADDIN CSL_CITATION {"citationItems":[{"id":"ITEM-1","itemData":{"DOI":"10.1111/j.1600-0404.1976.tb07619.x","ISSN":"00016314","abstract":"The ATPase reaction and its pH lability demonstrate three fiber types in the adult mouse gastrocnemius; Type I (light staining with alkaline preincubation and dark with acid preincubation), Type IIA (dark after alkaline preincubation), type IIB (dark after alkaline and acid preincubation). The SDH and NADH-tetrazolium reductase reactions also demonstrate three types of fibers; those low (A), intermediate (B) or high (C) in oxidative enzyme activity. However, the use of both procedures in serial sections demonstrates that four different combinations occur; the IIB fibers are high in SDH activity, the I fibers are intermediate in SDH enzyme activity, while the IIA fibers are either low or intermediate in SDH activity. These fiber types are present within the gastrocnemius muscle in a distinct pattern of zones. The predominant fiber type, located in the superficial half of the muscle, is the IIA (A) fiber which is high in ATPase and low in SDH activity. This is consistent with the fact that the gastrocnemius is generally considered a white, fast muscle. The IIB and I fibers are fewer in number and are located deeper in the muscle.","author":[{"dropping-particle":"","family":"Sher","given":"Joanna","non-dropping-particle":"","parse-names":false,"suffix":""},{"dropping-particle":"","family":"Cardasis","given":"Constance","non-dropping-particle":"","parse-names":false,"suffix":""}],"container-title":"Acta Neurologica Scandinavica","id":"ITEM-1","issue":"1","issued":{"date-parts":[["1976","7"]]},"page":"45-56","title":"Skeletal Muscle Fiber Types in the Adult Mouse","type":"article-journal","volume":"54"},"uris":["http://www.mendeley.com/documents/?uuid=ae7289cd-3ce1-4f8a-bd55-ecc8fb9871b4","http://www.mendeley.com/documents/?uuid=0d041a27-ab94-4728-a882-d5ea4609e5c8"]},{"id":"ITEM-2","itemData":{"DOI":"10.1152/physrev.00031.2010","ISBN":"1522-1210","ISSN":"1522-1210","PMID":"22013216","abstract":"Mammalian skeletal muscle comprises different fiber types, whose identity is first established during embryonic development by intrinsic myogenic control mechanisms and is later modulated by neural and hormonal factors. The relative proportion of the different fiber types varies strikingly between species, and in humans shows significant variability between individuals. Myosin heavy chain isoforms, whose complete inventory and expression pattern are now available, provide a useful marker for fiber types, both for the four major forms present in trunk and limb muscles and the minor forms present in head and neck muscles. However, muscle fiber diversity involves all functional muscle cell compartments, including membrane excitation, excitation-contraction coupling, contractile machinery, cytoskeleton scaffold, and energy supply systems. Variations within each compartment are limited by the need of matching fiber type properties between different compartments. Nerve activity is a major control mechanism of the fiber type profile, and multiple signaling pathways are implicated in activity-dependent changes of muscle fibers. The characterization of these pathways is raising increasing interest in clinical medicine, given the potentially beneficial effects of muscle fiber type switching in the prevention and treatment of metabolic diseases.","author":[{"dropping-particle":"","family":"Schiaffino","given":"Stefano","non-dropping-particle":"","parse-names":false,"suffix":""},{"dropping-particle":"","family":"Reggiani","given":"Carlo","non-dropping-particle":"","parse-names":false,"suffix":""}],"container-title":"Physiological reviews","id":"ITEM-2","issue":"4","issued":{"date-parts":[["2011","10"]]},"page":"1447-531","title":"Fiber types in mammalian skeletal muscles.","type":"article-journal","volume":"91"},"uris":["http://www.mendeley.com/documents/?uuid=931238c7-e1a4-4820-b63f-3ed8de1dd18b"]}],"mendeley":{"formattedCitation":"(34, 35)","plainTextFormattedCitation":"(34, 35)","previouslyFormattedCitation":"(34, 35)"},"properties":{"noteIndex":0},"schema":"https://github.com/citation-style-language/schema/raw/master/csl-citation.json"}</w:instrText>
+      </w:r>
+      <w:r>
+        <w:rPr>
+          <w:rFonts w:asciiTheme="minorHAnsi" w:hAnsiTheme="minorHAnsi"/>
+          <w:szCs w:val="24"/>
+        </w:rPr>
+        <w:fldChar w:fldCharType="separate"/>
+      </w:r>
+      <w:r>
+        <w:rPr>
+          <w:rFonts w:asciiTheme="minorHAnsi" w:hAnsiTheme="minorHAnsi"/>
+          <w:noProof/>
+          <w:szCs w:val="24"/>
+        </w:rPr>
+        <w:t>(34, 35)</w:t>
+      </w:r>
+      <w:r>
+        <w:rPr>
+          <w:rFonts w:asciiTheme="minorHAnsi" w:hAnsiTheme="minorHAnsi"/>
+          <w:szCs w:val="24"/>
+        </w:rPr>
+        <w:fldChar w:fldCharType="end"/>
+      </w:r>
+      <w:r>
+        <w:rPr>
+          <w:rFonts w:asciiTheme="minorHAnsi" w:hAnsiTheme="minorHAnsi"/>
+          <w:szCs w:val="24"/>
+        </w:rPr>
+        <w:t>.</w:t>
+      </w:r>
+      <w:r>
+        <w:rPr>
+          <w:rFonts w:asciiTheme="minorHAnsi" w:hAnsiTheme="minorHAnsi"/>
+          <w:szCs w:val="24"/>
+        </w:rPr>
+        <w:t xml:space="preserve"> Oxidative fibers or Type I fibers </w:t>
+      </w:r>
+      <w:r>
+        <w:rPr>
+          <w:rFonts w:asciiTheme="minorHAnsi" w:hAnsiTheme="minorHAnsi"/>
+          <w:szCs w:val="24"/>
+        </w:rPr>
+        <w:t xml:space="preserve">stain </w:t>
+      </w:r>
+      <w:r>
+        <w:rPr>
+          <w:rFonts w:asciiTheme="minorHAnsi" w:hAnsiTheme="minorHAnsi"/>
+          <w:szCs w:val="24"/>
+        </w:rPr>
+        <w:t>the darkest (Figure 2</w:t>
+      </w:r>
+      <w:r>
+        <w:rPr>
+          <w:rFonts w:asciiTheme="minorHAnsi" w:hAnsiTheme="minorHAnsi"/>
+          <w:szCs w:val="24"/>
+        </w:rPr>
+        <w:t>F</w:t>
+      </w:r>
+      <w:r>
+        <w:rPr>
+          <w:rFonts w:asciiTheme="minorHAnsi" w:hAnsiTheme="minorHAnsi"/>
+          <w:szCs w:val="24"/>
+        </w:rPr>
+        <w:t xml:space="preserve">).  </w:t>
+      </w:r>
+      <w:r>
+        <w:rPr>
+          <w:rFonts w:asciiTheme="minorHAnsi" w:hAnsiTheme="minorHAnsi"/>
+          <w:szCs w:val="24"/>
+        </w:rPr>
+        <w:t>We</w:t>
+      </w:r>
+      <w:r>
+        <w:rPr>
+          <w:rFonts w:asciiTheme="minorHAnsi" w:hAnsiTheme="minorHAnsi"/>
+          <w:szCs w:val="24"/>
+        </w:rPr>
+        <w:t xml:space="preserve"> </w:t>
+      </w:r>
+      <w:r>
+        <w:rPr>
+          <w:rFonts w:asciiTheme="minorHAnsi" w:hAnsiTheme="minorHAnsi"/>
+          <w:szCs w:val="24"/>
+        </w:rPr>
+        <w:t>found no significant change in the ratio of oxidative to total fibers in the mice quadriceps in lean or obese</w:t>
+      </w:r>
+      <w:r>
+        <w:rPr>
+          <w:rFonts w:asciiTheme="minorHAnsi" w:hAnsiTheme="minorHAnsi"/>
+          <w:szCs w:val="24"/>
+        </w:rPr>
+        <w:t xml:space="preserve"> mice treated with dexamethasone</w:t>
+      </w:r>
+      <w:r>
+        <w:rPr>
+          <w:rFonts w:asciiTheme="minorHAnsi" w:hAnsiTheme="minorHAnsi"/>
+          <w:szCs w:val="24"/>
+        </w:rPr>
+        <w:t xml:space="preserve"> </w:t>
+      </w:r>
+      <w:r>
+        <w:rPr>
+          <w:rFonts w:asciiTheme="minorHAnsi" w:hAnsiTheme="minorHAnsi"/>
+          <w:szCs w:val="24"/>
+        </w:rPr>
         <w:lastRenderedPageBreak/>
-        <w:t xml:space="preserve">In order to assess any changes in the ratio of oxidative versus non-oxidative fiber-types, </w:t>
-      </w:r>
-      <w:r>
-        <w:rPr>
-          <w:rFonts w:asciiTheme="minorHAnsi" w:hAnsiTheme="minorHAnsi"/>
-          <w:szCs w:val="24"/>
-        </w:rPr>
-        <w:t>I</w:t>
-      </w:r>
-      <w:r>
-        <w:rPr>
-          <w:rFonts w:asciiTheme="minorHAnsi" w:hAnsiTheme="minorHAnsi"/>
-          <w:szCs w:val="24"/>
-        </w:rPr>
-        <w:t xml:space="preserve"> </w:t>
-      </w:r>
-      <w:r>
-        <w:rPr>
-          <w:rFonts w:asciiTheme="minorHAnsi" w:hAnsiTheme="minorHAnsi"/>
-          <w:szCs w:val="24"/>
-        </w:rPr>
-        <w:t xml:space="preserve">stained muscle sections and quantified the muscle fibers based upon their oxidative capacity. </w:t>
-      </w:r>
-      <w:r>
-        <w:rPr>
-          <w:rFonts w:asciiTheme="minorHAnsi" w:hAnsiTheme="minorHAnsi"/>
-          <w:szCs w:val="24"/>
-        </w:rPr>
-        <w:t>Mouse</w:t>
-      </w:r>
-      <w:r>
-        <w:rPr>
-          <w:rFonts w:asciiTheme="minorHAnsi" w:hAnsiTheme="minorHAnsi"/>
-          <w:szCs w:val="24"/>
-        </w:rPr>
-        <w:t xml:space="preserve"> skeletal muscle is made up Type I, Type </w:t>
-      </w:r>
-      <w:proofErr w:type="spellStart"/>
-      <w:r>
-        <w:rPr>
-          <w:rFonts w:asciiTheme="minorHAnsi" w:hAnsiTheme="minorHAnsi"/>
-          <w:szCs w:val="24"/>
-        </w:rPr>
-        <w:t>IIa</w:t>
-      </w:r>
-      <w:proofErr w:type="spellEnd"/>
-      <w:r>
-        <w:rPr>
-          <w:rFonts w:asciiTheme="minorHAnsi" w:hAnsiTheme="minorHAnsi"/>
-          <w:szCs w:val="24"/>
-        </w:rPr>
-        <w:t xml:space="preserve">, Type IIb, and Type </w:t>
-      </w:r>
-      <w:proofErr w:type="spellStart"/>
-      <w:r>
-        <w:rPr>
-          <w:rFonts w:asciiTheme="minorHAnsi" w:hAnsiTheme="minorHAnsi"/>
-          <w:szCs w:val="24"/>
-        </w:rPr>
-        <w:t>IIx</w:t>
-      </w:r>
-      <w:proofErr w:type="spellEnd"/>
-      <w:r>
-        <w:rPr>
-          <w:rFonts w:asciiTheme="minorHAnsi" w:hAnsiTheme="minorHAnsi"/>
-          <w:szCs w:val="24"/>
-        </w:rPr>
-        <w:t xml:space="preserve"> fibers</w:t>
-      </w:r>
-      <w:r>
-        <w:rPr>
-          <w:rFonts w:asciiTheme="minorHAnsi" w:hAnsiTheme="minorHAnsi"/>
-          <w:szCs w:val="24"/>
-        </w:rPr>
-        <w:t xml:space="preserve"> </w:t>
-      </w:r>
-      <w:r>
-        <w:rPr>
-          <w:rFonts w:asciiTheme="minorHAnsi" w:hAnsiTheme="minorHAnsi"/>
-          <w:szCs w:val="24"/>
-        </w:rPr>
-        <w:fldChar w:fldCharType="begin" w:fldLock="1"/>
-      </w:r>
-      <w:r>
-        <w:rPr>
-          <w:rFonts w:asciiTheme="minorHAnsi" w:hAnsiTheme="minorHAnsi"/>
-          <w:szCs w:val="24"/>
-        </w:rPr>
-        <w:instrText>ADDIN CSL_CITATION {"citationItems":[{"id":"ITEM-1","itemData":{"DOI":"10.1111/j.1600-0404.1976.tb07619.x","ISSN":"00016314","abstract":"The ATPase reaction and its pH lability demonstrate three fiber types in the adult mouse gastrocnemius; Type I (light staining with alkaline preincubation and dark with acid preincubation), Type IIA (dark after alkaline preincubation), type IIB (dark after alkaline and acid preincubation). The SDH and NADH-tetrazolium reductase reactions also demonstrate three types of fibers; those low (A), intermediate (B) or high (C) in oxidative enzyme activity. However, the use of both procedures in serial sections demonstrates that four different combinations occur; the IIB fibers are high in SDH activity, the I fibers are intermediate in SDH enzyme activity, while the IIA fibers are either low or intermediate in SDH activity. These fiber types are present within the gastrocnemius muscle in a distinct pattern of zones. The predominant fiber type, located in the superficial half of the muscle, is the IIA (A) fiber which is high in ATPase and low in SDH activity. This is consistent with the fact that the gastrocnemius is generally considered a white, fast muscle. The IIB and I fibers are fewer in number and are located deeper in the muscle.","author":[{"dropping-particle":"","family":"Sher","given":"Joanna","non-dropping-particle":"","parse-names":false,"suffix":""},{"dropping-particle":"","family":"Cardasis","given":"Constance","non-dropping-particle":"","parse-names":false,"suffix":""}],"container-title":"Acta Neurologica Scandinavica","id":"ITEM-1","issue":"1","issued":{"date-parts":[["1976","7"]]},"page":"45-56","title":"Skeletal Muscle Fiber Types in the Adult Mouse","type":"article-journal","volume":"54"},"uris":["http://www.mendeley.com/documents/?uuid=ae7289cd-3ce1-4f8a-bd55-ecc8fb9871b4","http://www.mendeley.com/documents/?uuid=0d041a27-ab94-4728-a882-d5ea4609e5c8"]},{"id":"ITEM-2","itemData":{"DOI":"10.1152/physrev.00031.2010","ISBN":"1522-1210","ISSN":"1522-1210","PMID":"22013216","abstract":"Mammalian skeletal muscle comprises different fiber types, whose identity is first established during embryonic development by intrinsic myogenic control mechanisms and is later modulated by neural and hormonal factors. The relative proportion of the different fiber types varies strikingly between species, and in humans shows significant variability between individuals. Myosin heavy chain isoforms, whose complete inventory and expression pattern are now available, provide a useful marker for fiber types, both for the four major forms present in trunk and limb muscles and the minor forms present in head and neck muscles. However, muscle fiber diversity involves all functional muscle cell compartments, including membrane excitation, excitation-contraction coupling, contractile machinery, cytoskeleton scaffold, and energy supply systems. Variations within each compartment are limited by the need of matching fiber type properties between different compartments. Nerve activity is a major control mechanism of the fiber type profile, and multiple signaling pathways are implicated in activity-dependent changes of muscle fibers. The characterization of these pathways is raising increasing interest in clinical medicine, given the potentially beneficial effects of muscle fiber type switching in the prevention and treatment of metabolic diseases.","author":[{"dropping-particle":"","family":"Schiaffino","given":"Stefano","non-dropping-particle":"","parse-names":false,"suffix":""},{"dropping-particle":"","family":"Reggiani","given":"Carlo","non-dropping-particle":"","parse-names":false,"suffix":""}],"container-title":"Physiological reviews","id":"ITEM-2","issue":"4","issued":{"date-parts":[["2011","10"]]},"page":"1447-531","title":"Fiber types in mammalian skeletal muscles.","type":"article-journal","volume":"91"},"uris":["http://www.mendeley.com/documents/?uuid=931238c7-e1a4-4820-b63f-3ed8de1dd18b"]}],"mendeley":{"formattedCitation":"(34, 35)","plainTextFormattedCitation":"(34, 35)","previouslyFormattedCitation":"(34, 35)"},"properties":{"noteIndex":0},"schema":"https://github.com/citation-style-language/schema/raw/master/csl-citation.json"}</w:instrText>
-      </w:r>
-      <w:r>
-        <w:rPr>
-          <w:rFonts w:asciiTheme="minorHAnsi" w:hAnsiTheme="minorHAnsi"/>
-          <w:szCs w:val="24"/>
-        </w:rPr>
-        <w:fldChar w:fldCharType="separate"/>
-      </w:r>
-      <w:r>
-        <w:rPr>
-          <w:rFonts w:asciiTheme="minorHAnsi" w:hAnsiTheme="minorHAnsi"/>
-          <w:noProof/>
-          <w:szCs w:val="24"/>
-        </w:rPr>
-        <w:t>(34, 35)</w:t>
-      </w:r>
-      <w:r>
-        <w:rPr>
-          <w:rFonts w:asciiTheme="minorHAnsi" w:hAnsiTheme="minorHAnsi"/>
-          <w:szCs w:val="24"/>
-        </w:rPr>
-        <w:fldChar w:fldCharType="end"/>
-      </w:r>
-      <w:r>
-        <w:rPr>
-          <w:rFonts w:asciiTheme="minorHAnsi" w:hAnsiTheme="minorHAnsi"/>
-          <w:szCs w:val="24"/>
-        </w:rPr>
-        <w:t>.</w:t>
-      </w:r>
-      <w:r>
-        <w:rPr>
-          <w:rFonts w:asciiTheme="minorHAnsi" w:hAnsiTheme="minorHAnsi"/>
-          <w:szCs w:val="24"/>
-        </w:rPr>
-        <w:t xml:space="preserve"> Oxidative fibers or Type I fibers </w:t>
-      </w:r>
-      <w:r>
-        <w:rPr>
-          <w:rFonts w:asciiTheme="minorHAnsi" w:hAnsiTheme="minorHAnsi"/>
-          <w:szCs w:val="24"/>
-        </w:rPr>
-        <w:t xml:space="preserve">stain </w:t>
-      </w:r>
-      <w:r>
-        <w:rPr>
-          <w:rFonts w:asciiTheme="minorHAnsi" w:hAnsiTheme="minorHAnsi"/>
-          <w:szCs w:val="24"/>
-        </w:rPr>
-        <w:t>the darkest (Figure 2</w:t>
-      </w:r>
-      <w:r>
-        <w:rPr>
-          <w:rFonts w:asciiTheme="minorHAnsi" w:hAnsiTheme="minorHAnsi"/>
-          <w:szCs w:val="24"/>
-        </w:rPr>
-        <w:t>F</w:t>
-      </w:r>
-      <w:r>
-        <w:rPr>
-          <w:rFonts w:asciiTheme="minorHAnsi" w:hAnsiTheme="minorHAnsi"/>
-          <w:szCs w:val="24"/>
-        </w:rPr>
-        <w:t xml:space="preserve">).  </w:t>
-      </w:r>
-      <w:r>
-        <w:rPr>
-          <w:rFonts w:asciiTheme="minorHAnsi" w:hAnsiTheme="minorHAnsi"/>
-          <w:szCs w:val="24"/>
-        </w:rPr>
-        <w:t>We</w:t>
-      </w:r>
-      <w:r>
-        <w:rPr>
-          <w:rFonts w:asciiTheme="minorHAnsi" w:hAnsiTheme="minorHAnsi"/>
-          <w:szCs w:val="24"/>
-        </w:rPr>
-        <w:t xml:space="preserve"> </w:t>
-      </w:r>
-      <w:r>
-        <w:rPr>
-          <w:rFonts w:asciiTheme="minorHAnsi" w:hAnsiTheme="minorHAnsi"/>
-          <w:szCs w:val="24"/>
-        </w:rPr>
-        <w:t>found no significant change in the ratio of oxidative to total fibers in the mice quadriceps in lean or obese</w:t>
-      </w:r>
-      <w:r>
-        <w:rPr>
-          <w:rFonts w:asciiTheme="minorHAnsi" w:hAnsiTheme="minorHAnsi"/>
-          <w:szCs w:val="24"/>
-        </w:rPr>
-        <w:t xml:space="preserve"> mice treated with dexamethasone</w:t>
-      </w:r>
-      <w:r>
-        <w:rPr>
-          <w:rFonts w:asciiTheme="minorHAnsi" w:hAnsiTheme="minorHAnsi"/>
-          <w:szCs w:val="24"/>
-        </w:rPr>
-        <w:t xml:space="preserve"> </w:t>
-      </w:r>
-      <w:r>
-        <w:rPr>
-          <w:rFonts w:asciiTheme="minorHAnsi" w:hAnsiTheme="minorHAnsi"/>
-          <w:szCs w:val="24"/>
-        </w:rPr>
         <w:t>(Figure 2</w:t>
       </w:r>
       <w:r>
@@ -6622,27 +6919,75 @@
         <w:rPr>
           <w:sz w:val="24"/>
         </w:rPr>
-        <w:t xml:space="preserve">Obesity and dexamethasone </w:t>
+        <w:t xml:space="preserve">Obesity and </w:t>
       </w:r>
       <w:r>
         <w:rPr>
           <w:sz w:val="24"/>
         </w:rPr>
-        <w:t xml:space="preserve">cause elevated </w:t>
+        <w:t>D</w:t>
+      </w:r>
+      <w:r>
+        <w:rPr>
+          <w:sz w:val="24"/>
+        </w:rPr>
+        <w:t xml:space="preserve">examethasone </w:t>
+      </w:r>
+      <w:r>
+        <w:rPr>
+          <w:sz w:val="24"/>
+        </w:rPr>
+        <w:t>C</w:t>
+      </w:r>
+      <w:r>
+        <w:rPr>
+          <w:sz w:val="24"/>
+        </w:rPr>
+        <w:t xml:space="preserve">ause </w:t>
+      </w:r>
+      <w:r>
+        <w:rPr>
+          <w:sz w:val="24"/>
+        </w:rPr>
+        <w:t>E</w:t>
+      </w:r>
+      <w:r>
+        <w:rPr>
+          <w:sz w:val="24"/>
+        </w:rPr>
+        <w:t xml:space="preserve">levated </w:t>
       </w:r>
       <w:proofErr w:type="spellStart"/>
       <w:r>
         <w:rPr>
           <w:sz w:val="24"/>
         </w:rPr>
-        <w:t>atrogene</w:t>
+        <w:t>A</w:t>
+      </w:r>
+      <w:r>
+        <w:rPr>
+          <w:sz w:val="24"/>
+        </w:rPr>
+        <w:t>trogene</w:t>
       </w:r>
       <w:proofErr w:type="spellEnd"/>
       <w:r>
         <w:rPr>
           <w:sz w:val="24"/>
         </w:rPr>
-        <w:t xml:space="preserve"> expression</w:t>
+        <w:t xml:space="preserve"> </w:t>
+      </w:r>
+      <w:r>
+        <w:rPr>
+          <w:sz w:val="24"/>
+        </w:rPr>
+        <w:t>E</w:t>
+      </w:r>
+      <w:r>
+        <w:rPr>
+          <w:sz w:val="24"/>
+        </w:rPr>
+        <w:t>xpression</w:t>
       </w:r>
     </w:p>
     <w:p>
@@ -6773,21 +7118,7 @@
         <w:rPr>
           <w:rFonts w:asciiTheme="minorHAnsi" w:hAnsiTheme="minorHAnsi"/>
         </w:rPr>
-        <w:t xml:space="preserve">though the interaction between obesity status and dexamethasone treatment </w:t>
-      </w:r>
-      <w:commentRangeStart w:id="0"/>
-      <w:r>
-        <w:rPr>
-          <w:rFonts w:asciiTheme="minorHAnsi" w:hAnsiTheme="minorHAnsi"/>
-        </w:rPr>
-        <w:t xml:space="preserve">did not reach statistical significance </w:t>
-      </w:r>
-      <w:commentRangeEnd w:id="0"/>
-      <w:r>
-        <w:rPr>
-          <w:rStyle w:val="CommentReference"/>
-        </w:rPr>
-        <w:commentReference w:id="0"/>
+        <w:t xml:space="preserve">though the interaction between obesity status and dexamethasone treatment did not reach statistical significance </w:t>
       </w:r>
       <w:r>
         <w:rPr>
@@ -6960,7 +7291,19 @@
         <w:rPr>
           <w:rFonts w:asciiTheme="minorHAnsi" w:hAnsiTheme="minorHAnsi"/>
         </w:rPr>
-        <w:t xml:space="preserve"> elevations of FOXO3 and these two </w:t>
+        <w:t xml:space="preserve"> </w:t>
+      </w:r>
+      <w:r>
+        <w:rPr>
+          <w:rFonts w:asciiTheme="minorHAnsi" w:hAnsiTheme="minorHAnsi"/>
+        </w:rPr>
+        <w:t xml:space="preserve">transcriptional </w:t>
+      </w:r>
+      <w:r>
+        <w:rPr>
+          <w:rFonts w:asciiTheme="minorHAnsi" w:hAnsiTheme="minorHAnsi"/>
+        </w:rPr>
+        <w:t xml:space="preserve">elevations of FOXO3 and these two </w:t>
       </w:r>
       <w:proofErr w:type="spellStart"/>
       <w:r>
@@ -6989,7 +7332,6 @@
           <w:color w:val="auto"/>
           <w:sz w:val="22"/>
         </w:rPr>
-        <w:lastRenderedPageBreak/>
         <w:t>Obese Dexamethasone-Treated Mice are Insulin Resistant</w:t>
       </w:r>
       <w:r>
@@ -7214,7 +7556,14 @@
         <w:rPr>
           <w:rFonts w:asciiTheme="minorHAnsi" w:hAnsiTheme="minorHAnsi"/>
         </w:rPr>
-        <w:t xml:space="preserve">, consistent with our previous report </w:t>
+        <w:t xml:space="preserve">, consistent with our previous </w:t>
+      </w:r>
+      <w:r>
+        <w:rPr>
+          <w:rFonts w:asciiTheme="minorHAnsi" w:hAnsiTheme="minorHAnsi"/>
+        </w:rPr>
+        <w:lastRenderedPageBreak/>
+        <w:t xml:space="preserve">report </w:t>
       </w:r>
       <w:r>
         <w:rPr>
@@ -7963,13 +8312,41 @@
           <w:rFonts w:asciiTheme="minorHAnsi" w:hAnsiTheme="minorHAnsi"/>
           <w:highlight w:val="white"/>
         </w:rPr>
-        <w:t>a human dose of 0.081 mg/kg/</w:t>
+        <w:t xml:space="preserve">a human dose of </w:t>
       </w:r>
       <w:r>
         <w:rPr>
           <w:rFonts w:asciiTheme="minorHAnsi" w:hAnsiTheme="minorHAnsi"/>
           <w:highlight w:val="white"/>
         </w:rPr>
+        <w:t>80</w:t>
+      </w:r>
+      <w:r>
+        <w:rPr>
+          <w:rFonts w:asciiTheme="minorHAnsi" w:hAnsiTheme="minorHAnsi"/>
+          <w:highlight w:val="white"/>
+        </w:rPr>
+        <w:t xml:space="preserve"> </w:t>
+      </w:r>
+      <w:r>
+        <w:rPr>
+          <w:rFonts w:ascii="Symbol" w:hAnsi="Symbol"/>
+          <w:highlight w:val="white"/>
+        </w:rPr>
+        <w:t></w:t>
+      </w:r>
+      <w:r>
+        <w:rPr>
+          <w:rFonts w:asciiTheme="minorHAnsi" w:hAnsiTheme="minorHAnsi"/>
+          <w:highlight w:val="white"/>
+        </w:rPr>
+        <w:t>g/kg/</w:t>
+      </w:r>
+      <w:r>
+        <w:rPr>
+          <w:rFonts w:asciiTheme="minorHAnsi" w:hAnsiTheme="minorHAnsi"/>
+          <w:highlight w:val="white"/>
+        </w:rPr>
         <w:t>d</w:t>
       </w:r>
       <w:r>
@@ -7996,32 +8373,37 @@
         <w:rPr>
           <w:rFonts w:asciiTheme="minorHAnsi" w:hAnsiTheme="minorHAnsi"/>
         </w:rPr>
-        <w:lastRenderedPageBreak/>
-        <w:t xml:space="preserve">which </w:t>
-      </w:r>
-      <w:r>
-        <w:rPr>
-          <w:rFonts w:asciiTheme="minorHAnsi" w:hAnsiTheme="minorHAnsi"/>
-        </w:rPr>
-        <w:t xml:space="preserve">usually </w:t>
-      </w:r>
-      <w:r>
-        <w:rPr>
-          <w:rFonts w:asciiTheme="minorHAnsi" w:hAnsiTheme="minorHAnsi"/>
-        </w:rPr>
-        <w:t>can range from 0</w:t>
-      </w:r>
-      <w:r>
-        <w:rPr>
-          <w:rFonts w:asciiTheme="minorHAnsi" w:hAnsiTheme="minorHAnsi"/>
-        </w:rPr>
-        <w:t>.002-0.2</w:t>
-      </w:r>
-      <w:r>
-        <w:rPr>
-          <w:rFonts w:asciiTheme="minorHAnsi" w:hAnsiTheme="minorHAnsi"/>
-        </w:rPr>
-        <w:t>mg/</w:t>
+        <w:t>(</w:t>
+      </w:r>
+      <w:r>
+        <w:rPr>
+          <w:rFonts w:asciiTheme="minorHAnsi" w:hAnsiTheme="minorHAnsi"/>
+        </w:rPr>
+        <w:t xml:space="preserve">usual </w:t>
+      </w:r>
+      <w:r>
+        <w:rPr>
+          <w:rFonts w:asciiTheme="minorHAnsi" w:hAnsiTheme="minorHAnsi"/>
+        </w:rPr>
+        <w:t xml:space="preserve">range from </w:t>
+      </w:r>
+      <w:r>
+        <w:rPr>
+          <w:rFonts w:asciiTheme="minorHAnsi" w:hAnsiTheme="minorHAnsi"/>
+        </w:rPr>
+        <w:t xml:space="preserve">2-200 </w:t>
+      </w:r>
+      <w:r>
+        <w:rPr>
+          <w:rFonts w:ascii="Symbol" w:hAnsi="Symbol"/>
+        </w:rPr>
+        <w:t></w:t>
+      </w:r>
+      <w:r>
+        <w:rPr>
+          <w:rFonts w:asciiTheme="minorHAnsi" w:hAnsiTheme="minorHAnsi"/>
+        </w:rPr>
+        <w:t>g/</w:t>
       </w:r>
       <w:r>
         <w:rPr>
@@ -8082,92 +8464,7 @@
         <w:rPr>
           <w:rFonts w:asciiTheme="minorHAnsi" w:hAnsiTheme="minorHAnsi"/>
         </w:rPr>
-        <w:t>Our data agrees with prior</w:t>
-      </w:r>
-      <w:r>
-        <w:rPr>
-          <w:rFonts w:asciiTheme="minorHAnsi" w:hAnsiTheme="minorHAnsi"/>
-        </w:rPr>
-        <w:t xml:space="preserve"> research </w:t>
-      </w:r>
-      <w:r>
-        <w:rPr>
-          <w:rFonts w:asciiTheme="minorHAnsi" w:hAnsiTheme="minorHAnsi"/>
-        </w:rPr>
-        <w:t>my our group that</w:t>
-      </w:r>
-      <w:r>
-        <w:rPr>
-          <w:rFonts w:asciiTheme="minorHAnsi" w:hAnsiTheme="minorHAnsi"/>
-        </w:rPr>
-        <w:t xml:space="preserve"> has shown that obese mice drank </w:t>
-      </w:r>
-      <w:r>
-        <w:rPr>
-          <w:rFonts w:asciiTheme="minorHAnsi" w:hAnsiTheme="minorHAnsi"/>
-        </w:rPr>
-        <w:t xml:space="preserve">slightly </w:t>
-      </w:r>
-      <w:r>
-        <w:rPr>
-          <w:rFonts w:asciiTheme="minorHAnsi" w:hAnsiTheme="minorHAnsi"/>
-        </w:rPr>
-        <w:t xml:space="preserve">more dexamethasone water, </w:t>
-      </w:r>
-      <w:r>
-        <w:rPr>
-          <w:rFonts w:asciiTheme="minorHAnsi" w:hAnsiTheme="minorHAnsi"/>
-        </w:rPr>
-        <w:t>which</w:t>
-      </w:r>
-      <w:r>
-        <w:rPr>
-          <w:rFonts w:asciiTheme="minorHAnsi" w:hAnsiTheme="minorHAnsi"/>
-        </w:rPr>
-        <w:t xml:space="preserve"> this is a limitation to our findings</w:t>
-      </w:r>
-      <w:r>
-        <w:rPr>
-          <w:rFonts w:asciiTheme="minorHAnsi" w:hAnsiTheme="minorHAnsi"/>
-        </w:rPr>
-        <w:t xml:space="preserve"> </w:t>
-      </w:r>
-      <w:r>
-        <w:rPr>
-          <w:rFonts w:asciiTheme="minorHAnsi" w:hAnsiTheme="minorHAnsi"/>
-        </w:rPr>
-        <w:fldChar w:fldCharType="begin" w:fldLock="1"/>
-      </w:r>
-      <w:r>
-        <w:rPr>
-          <w:rFonts w:asciiTheme="minorHAnsi" w:hAnsiTheme="minorHAnsi"/>
-        </w:rPr>
-        <w:instrText>ADDIN CSL_CITATION {"citationItems":[{"id":"ITEM-1","itemData":{"DOI":"10.1210/en.2018-00147","ISSN":"19457170","PMID":"29659785","abstract":"The purpose of this study was to determine the effects of glucocorticoid-induced metabolic dysfunction in the presence of diet-induced obesity. C57BL/6J adult male lean and diet-induced obese mice were given dexamethasone and levels of hepatic steatosis, insulin resistance and lipolysis were determined. Obese mice given dexamethasone had significant, synergistic effects on fasting glucose, insulin resistance and markers of lipolysis, as well as hepatic steatosis. This was associated with synergistic transactivation of the lipolytic enzyme ATGL. The combination of chronically elevated glucocorticoids and obesity leads to exacerbations in metabolic dysfunction. Our findings suggest lipolysis may be a key player in glucocorticoid-induced insulin resistance and fatty liver in individuals with obesity.","author":[{"dropping-particle":"","family":"Harvey","given":"Innocence","non-dropping-particle":"","parse-names":false,"suffix":""},{"dropping-particle":"","family":"Stephenson","given":"Erin J.","non-dropping-particle":"","parse-names":false,"suffix":""},{"dropping-particle":"","family":"Redd","given":"Jeanna R.","non-dropping-particle":"","parse-names":false,"suffix":""},{"dropping-particle":"","family":"Tran","given":"Quynh T.","non-dropping-particle":"","parse-names":false,"suffix":""},{"dropping-particle":"","family":"Hochberg","given":"Irit","non-dropping-particle":"","parse-names":false,"suffix":""},{"dropping-particle":"","family":"Qi","given":"Nathan","non-dropping-particle":"","parse-names":false,"suffix":""},{"dropping-particle":"","family":"Bridges","given":"Dave","non-dropping-particle":"","parse-names":false,"suffix":""}],"container-title":"Endocrinology","id":"ITEM-1","issue":"6","issued":{"date-parts":[["2018","4","11"]]},"page":"2275-2287","title":"Glucocorticoid-Induced Metabolic Disturbances Are Exacerbated in Obese Male Mice","type":"article-journal","volume":"159"},"uris":["http://www.mendeley.com/documents/?uuid=d0178e14-223a-4a7c-9120-b9340661a101"]}],"mendeley":{"formattedCitation":"(12)","plainTextFormattedCitation":"(12)","previouslyFormattedCitation":"(12)"},"properties":{"noteIndex":0},"schema":"https://github.com/citation-style-language/schema/raw/master/csl-citation.json"}</w:instrText>
-      </w:r>
-      <w:r>
-        <w:rPr>
-          <w:rFonts w:asciiTheme="minorHAnsi" w:hAnsiTheme="minorHAnsi"/>
-        </w:rPr>
-        <w:fldChar w:fldCharType="separate"/>
-      </w:r>
-      <w:r>
-        <w:rPr>
-          <w:rFonts w:asciiTheme="minorHAnsi" w:hAnsiTheme="minorHAnsi"/>
-          <w:noProof/>
-        </w:rPr>
-        <w:t>(12)</w:t>
-      </w:r>
-      <w:r>
-        <w:rPr>
-          <w:rFonts w:asciiTheme="minorHAnsi" w:hAnsiTheme="minorHAnsi"/>
-        </w:rPr>
-        <w:fldChar w:fldCharType="end"/>
-      </w:r>
-      <w:r>
-        <w:rPr>
-          <w:rFonts w:asciiTheme="minorHAnsi" w:hAnsiTheme="minorHAnsi"/>
-        </w:rPr>
-        <w:t xml:space="preserve">. </w:t>
+        <w:t>.</w:t>
       </w:r>
     </w:p>
     <w:p>
@@ -8216,7 +8513,13 @@
         <w:rPr>
           <w:rFonts w:asciiTheme="minorHAnsi" w:hAnsiTheme="minorHAnsi"/>
         </w:rPr>
-        <w:t>ype II fibers are more prone glucocorticoids</w:t>
+        <w:t>ype II fibers are more prone glucocorticoid</w:t>
+      </w:r>
+      <w:r>
+        <w:rPr>
+          <w:rFonts w:asciiTheme="minorHAnsi" w:hAnsiTheme="minorHAnsi"/>
+        </w:rPr>
+        <w:t xml:space="preserve"> induced changes in cross-sectional area</w:t>
       </w:r>
       <w:r>
         <w:rPr>
@@ -8289,18 +8592,25 @@
         <w:rPr>
           <w:rFonts w:asciiTheme="minorHAnsi" w:hAnsiTheme="minorHAnsi"/>
         </w:rPr>
-        <w:t xml:space="preserve"> heavy objects</w:t>
-      </w:r>
-      <w:r>
-        <w:rPr>
-          <w:rFonts w:asciiTheme="minorHAnsi" w:hAnsiTheme="minorHAnsi"/>
-        </w:rPr>
         <w:t xml:space="preserve"> </w:t>
       </w:r>
       <w:r>
         <w:rPr>
           <w:rFonts w:asciiTheme="minorHAnsi" w:hAnsiTheme="minorHAnsi"/>
         </w:rPr>
+        <w:lastRenderedPageBreak/>
+        <w:t>heavy objects</w:t>
+      </w:r>
+      <w:r>
+        <w:rPr>
+          <w:rFonts w:asciiTheme="minorHAnsi" w:hAnsiTheme="minorHAnsi"/>
+        </w:rPr>
+        <w:t xml:space="preserve"> </w:t>
+      </w:r>
+      <w:r>
+        <w:rPr>
+          <w:rFonts w:asciiTheme="minorHAnsi" w:hAnsiTheme="minorHAnsi"/>
+        </w:rPr>
         <w:fldChar w:fldCharType="begin" w:fldLock="1"/>
       </w:r>
       <w:r>
@@ -8333,6 +8643,12 @@
           <w:rFonts w:asciiTheme="minorHAnsi" w:hAnsiTheme="minorHAnsi"/>
         </w:rPr>
         <w:t xml:space="preserve">. </w:t>
+      </w:r>
+      <w:r>
+        <w:rPr>
+          <w:rFonts w:asciiTheme="minorHAnsi" w:hAnsiTheme="minorHAnsi"/>
+        </w:rPr>
+        <w:t xml:space="preserve"> To our knowledge, the mechanisms causing differential specificity to glucocorticoids between fibers are not understood.</w:t>
       </w:r>
     </w:p>
     <w:p>
@@ -8512,15 +8828,13 @@
         </w:rPr>
         <w:t xml:space="preserve">could enhance the </w:t>
       </w:r>
-      <w:proofErr w:type="spellStart"/>
       <w:r>
         <w:rPr>
           <w:rFonts w:asciiTheme="minorHAnsi" w:hAnsiTheme="minorHAnsi"/>
           <w:color w:val="000000"/>
         </w:rPr>
-        <w:t>glucococorticoid</w:t>
-      </w:r>
-      <w:proofErr w:type="spellEnd"/>
+        <w:t>glucocorticoid</w:t>
+      </w:r>
       <w:r>
         <w:rPr>
           <w:rFonts w:asciiTheme="minorHAnsi" w:hAnsiTheme="minorHAnsi"/>
@@ -9011,6 +9325,14 @@
         </w:rPr>
         <w:t xml:space="preserve"> cross-sectional area. </w:t>
       </w:r>
+      <w:r>
+        <w:rPr>
+          <w:rFonts w:asciiTheme="minorHAnsi" w:hAnsiTheme="minorHAnsi"/>
+          <w:color w:val="000000"/>
+          <w:lang w:val="en-US"/>
+        </w:rPr>
+        <w:t>Based on this, and prior findings about exacerbated insulin resistance and NAFLD, we should consider whether humans with obesity are more prone to stress or drug-induced glucocorticoid responses.</w:t>
+      </w:r>
     </w:p>
     <w:p>
       <w:pPr>
@@ -9033,6 +9355,7 @@
           <w:sz w:val="32"/>
           <w:highlight w:val="white"/>
         </w:rPr>
+        <w:lastRenderedPageBreak/>
         <w:t>Funding Sources</w:t>
       </w:r>
     </w:p>
@@ -9080,7 +9403,7 @@
         </w:rPr>
         <w:t xml:space="preserve">, </w:t>
       </w:r>
-      <w:commentRangeStart w:id="1"/>
+      <w:commentRangeStart w:id="3"/>
       <w:r>
         <w:rPr>
           <w:rFonts w:asciiTheme="minorHAnsi" w:hAnsiTheme="minorHAnsi"/>
@@ -9116,12 +9439,12 @@
         </w:rPr>
         <w:t xml:space="preserve">, </w:t>
       </w:r>
-      <w:commentRangeEnd w:id="1"/>
+      <w:commentRangeEnd w:id="3"/>
       <w:r>
         <w:rPr>
           <w:rStyle w:val="CommentReference"/>
         </w:rPr>
-        <w:commentReference w:id="1"/>
+        <w:commentReference w:id="3"/>
       </w:r>
       <w:r>
         <w:rPr>
@@ -9186,6 +9509,62 @@
         </w:rPr>
         <w:t>AR069620).</w:t>
       </w:r>
+    </w:p>
+    <w:p>
+      <w:pPr>
+        <w:spacing w:line="480" w:lineRule="auto"/>
+        <w:rPr>
+          <w:rFonts w:asciiTheme="minorHAnsi" w:hAnsiTheme="minorHAnsi"/>
+          <w:highlight w:val="white"/>
+          <w:lang w:val="en-US"/>
+        </w:rPr>
+      </w:pPr>
+    </w:p>
+    <w:p>
+      <w:pPr>
+        <w:pStyle w:val="Heading2"/>
+        <w:rPr>
+          <w:highlight w:val="white"/>
+          <w:lang w:val="en-US"/>
+        </w:rPr>
+      </w:pPr>
+      <w:r>
+        <w:rPr>
+          <w:highlight w:val="white"/>
+          <w:lang w:val="en-US"/>
+        </w:rPr>
+        <w:t>Disclosure Statement</w:t>
+      </w:r>
+    </w:p>
+    <w:p>
+      <w:pPr>
+        <w:spacing w:line="240" w:lineRule="auto"/>
+        <w:rPr>
+          <w:rFonts w:asciiTheme="minorHAnsi" w:eastAsia="Times New Roman" w:hAnsiTheme="minorHAnsi" w:cs="Times New Roman"/>
+          <w:szCs w:val="24"/>
+          <w:lang w:val="en-US"/>
+        </w:rPr>
+      </w:pPr>
+      <w:r>
+        <w:rPr>
+          <w:rFonts w:asciiTheme="minorHAnsi" w:eastAsia="Times New Roman" w:hAnsiTheme="minorHAnsi" w:cs="Times New Roman"/>
+          <w:color w:val="333333"/>
+          <w:szCs w:val="24"/>
+          <w:shd w:val="clear" w:color="auto" w:fill="FFFFFF"/>
+          <w:lang w:val="en-US"/>
+        </w:rPr>
+        <w:t>No potential conflict of interest was reported by the authors</w:t>
+      </w:r>
+    </w:p>
+    <w:p>
+      <w:pPr>
+        <w:spacing w:line="480" w:lineRule="auto"/>
+        <w:rPr>
+          <w:rFonts w:asciiTheme="minorHAnsi" w:hAnsiTheme="minorHAnsi"/>
+          <w:highlight w:val="white"/>
+          <w:lang w:val="en-US"/>
+        </w:rPr>
+      </w:pPr>
     </w:p>
     <w:p>
       <w:pPr>
@@ -16124,7 +16503,7 @@
         </w:rPr>
         <w:t xml:space="preserve">=4 mice per group. </w:t>
       </w:r>
-      <w:commentRangeStart w:id="2"/>
+      <w:commentRangeStart w:id="4"/>
       <w:r>
         <w:rPr>
           <w:rFonts w:asciiTheme="minorHAnsi" w:hAnsiTheme="minorHAnsi"/>
@@ -16204,12 +16583,12 @@
         </w:rPr>
         <w:t xml:space="preserve"> </w:t>
       </w:r>
-      <w:commentRangeEnd w:id="2"/>
+      <w:commentRangeEnd w:id="4"/>
       <w:r>
         <w:rPr>
           <w:rStyle w:val="CommentReference"/>
         </w:rPr>
-        <w:commentReference w:id="2"/>
+        <w:commentReference w:id="4"/>
       </w:r>
     </w:p>
     <w:p>
@@ -17175,8 +17554,6 @@
         </w:rPr>
         <w:t>ntake</w:t>
       </w:r>
-      <w:bookmarkStart w:id="3" w:name="_GoBack"/>
-      <w:bookmarkEnd w:id="3"/>
       <w:r>
         <w:rPr>
           <w:rFonts w:asciiTheme="minorHAnsi" w:hAnsiTheme="minorHAnsi"/>
@@ -18576,7 +18953,7 @@
 
 <file path=word/comments.xml><?xml version="1.0" encoding="utf-8"?>
 <w:comments xmlns:wpc="http://schemas.microsoft.com/office/word/2010/wordprocessingCanvas" xmlns:cx="http://schemas.microsoft.com/office/drawing/2014/chartex" xmlns:cx1="http://schemas.microsoft.com/office/drawing/2015/9/8/chartex" xmlns:cx2="http://schemas.microsoft.com/office/drawing/2015/10/21/chartex" xmlns:cx3="http://schemas.microsoft.com/office/drawing/2016/5/9/chartex" xmlns:cx4="http://schemas.microsoft.com/office/drawing/2016/5/10/chartex" xmlns:cx5="http://schemas.microsoft.com/office/drawing/2016/5/11/chartex" xmlns:cx6="http://schemas.microsoft.com/office/drawing/2016/5/12/chartex" xmlns:cx7="http://schemas.microsoft.com/office/drawing/2016/5/13/chartex" xmlns:cx8="http://schemas.microsoft.com/office/drawing/2016/5/14/chartex" xmlns:mc="http://schemas.openxmlformats.org/markup-compatibility/2006" xmlns:aink="http://schemas.microsoft.com/office/drawing/2016/ink" xmlns:am3d="http://schemas.microsoft.com/office/drawing/2017/model3d" xmlns:o="urn:schemas-microsoft-com:office:office" xmlns:r="http://schemas.openxmlformats.org/officeDocument/2006/relationships" xmlns:m="http://schemas.openxmlformats.org/officeDocument/2006/math" xmlns:v="urn:schemas-microsoft-com:vml" xmlns:wp14="http://schemas.microsoft.com/office/word/2010/wordprocessingDrawing" xmlns:wp="http://schemas.openxmlformats.org/drawingml/2006/wordprocessingDrawing" xmlns:w10="urn:schemas-microsoft-com:office:word" xmlns:w="http://schemas.openxmlformats.org/wordprocessingml/2006/main" xmlns:w14="http://schemas.microsoft.com/office/word/2010/wordml" xmlns:w15="http://schemas.microsoft.com/office/word/2012/wordml" xmlns:w16cid="http://schemas.microsoft.com/office/word/2016/wordml/cid" xmlns:w16se="http://schemas.microsoft.com/office/word/2015/wordml/symex" xmlns:wpg="http://schemas.microsoft.com/office/word/2010/wordprocessingGroup" xmlns:wpi="http://schemas.microsoft.com/office/word/2010/wordprocessingInk" xmlns:wne="http://schemas.microsoft.com/office/word/2006/wordml" xmlns:wps="http://schemas.microsoft.com/office/word/2010/wordprocessingShape" mc:Ignorable="w14 w15 w16se w16cid wp14">
-  <w:comment w:id="0" w:author="Dave Bridges" w:date="2019-08-12T18:56:00Z" w:initials="DB">
+  <w:comment w:id="0" w:author="Dave Bridges" w:date="2020-01-10T12:05:00Z" w:initials="DB">
     <w:p>
       <w:pPr>
         <w:pStyle w:val="CommentText"/>
@@ -18588,11 +18965,11 @@
         <w:annotationRef/>
       </w:r>
       <w:r>
-        <w:t>Update with new data.</w:t>
+        <w:t>Can everyone please ensure their name/affiliation are correct and let me know if there are any contributors that are not listed.</w:t>
       </w:r>
     </w:p>
   </w:comment>
-  <w:comment w:id="1" w:author="Dave Bridges" w:date="2020-01-06T12:05:00Z" w:initials="DB">
+  <w:comment w:id="1" w:author="Dave Bridges" w:date="2020-01-13T09:43:00Z" w:initials="DB">
     <w:p>
       <w:pPr>
         <w:pStyle w:val="CommentText"/>
@@ -18604,14 +18981,30 @@
         <w:annotationRef/>
       </w:r>
       <w:r>
-        <w:t>Susan do you have any funding</w:t>
-      </w:r>
-      <w:r>
-        <w:t xml:space="preserve"> you want to add or conflicts to note?</w:t>
+        <w:t>Laura/Innocence if you want me to put down your current address let me know.</w:t>
       </w:r>
     </w:p>
   </w:comment>
-  <w:comment w:id="2" w:author="Dave Bridges" w:date="2019-08-12T19:03:00Z" w:initials="DB">
+  <w:comment w:id="3" w:author="Dave Bridges" w:date="2020-01-06T12:05:00Z" w:initials="DB">
+    <w:p>
+      <w:pPr>
+        <w:pStyle w:val="CommentText"/>
+      </w:pPr>
+      <w:r>
+        <w:rPr>
+          <w:rStyle w:val="CommentReference"/>
+        </w:rPr>
+        <w:annotationRef/>
+      </w:r>
+      <w:r>
+        <w:t>Susan do you have any funding</w:t>
+      </w:r>
+      <w:r>
+        <w:t xml:space="preserve"> you want to add or conflicts to note?</w:t>
+      </w:r>
+    </w:p>
+  </w:comment>
+  <w:comment w:id="4" w:author="Dave Bridges" w:date="2019-08-12T19:03:00Z" w:initials="DB">
     <w:p>
       <w:pPr>
         <w:pStyle w:val="CommentText"/>
@@ -18632,7 +19025,8 @@
 
 <file path=word/commentsExtended.xml><?xml version="1.0" encoding="utf-8"?>
 <w15:commentsEx xmlns:wpc="http://schemas.microsoft.com/office/word/2010/wordprocessingCanvas" xmlns:cx="http://schemas.microsoft.com/office/drawing/2014/chartex" xmlns:cx1="http://schemas.microsoft.com/office/drawing/2015/9/8/chartex" xmlns:cx2="http://schemas.microsoft.com/office/drawing/2015/10/21/chartex" xmlns:cx3="http://schemas.microsoft.com/office/drawing/2016/5/9/chartex" xmlns:cx4="http://schemas.microsoft.com/office/drawing/2016/5/10/chartex" xmlns:cx5="http://schemas.microsoft.com/office/drawing/2016/5/11/chartex" xmlns:cx6="http://schemas.microsoft.com/office/drawing/2016/5/12/chartex" xmlns:cx7="http://schemas.microsoft.com/office/drawing/2016/5/13/chartex" xmlns:cx8="http://schemas.microsoft.com/office/drawing/2016/5/14/chartex" xmlns:mc="http://schemas.openxmlformats.org/markup-compatibility/2006" xmlns:aink="http://schemas.microsoft.com/office/drawing/2016/ink" xmlns:am3d="http://schemas.microsoft.com/office/drawing/2017/model3d" xmlns:o="urn:schemas-microsoft-com:office:office" xmlns:r="http://schemas.openxmlformats.org/officeDocument/2006/relationships" xmlns:m="http://schemas.openxmlformats.org/officeDocument/2006/math" xmlns:v="urn:schemas-microsoft-com:vml" xmlns:wp14="http://schemas.microsoft.com/office/word/2010/wordprocessingDrawing" xmlns:wp="http://schemas.openxmlformats.org/drawingml/2006/wordprocessingDrawing" xmlns:w10="urn:schemas-microsoft-com:office:word" xmlns:w="http://schemas.openxmlformats.org/wordprocessingml/2006/main" xmlns:w14="http://schemas.microsoft.com/office/word/2010/wordml" xmlns:w15="http://schemas.microsoft.com/office/word/2012/wordml" xmlns:w16cid="http://schemas.microsoft.com/office/word/2016/wordml/cid" xmlns:w16se="http://schemas.microsoft.com/office/word/2015/wordml/symex" xmlns:wpg="http://schemas.microsoft.com/office/word/2010/wordprocessingGroup" xmlns:wpi="http://schemas.microsoft.com/office/word/2010/wordprocessingInk" xmlns:wne="http://schemas.microsoft.com/office/word/2006/wordml" xmlns:wps="http://schemas.microsoft.com/office/word/2010/wordprocessingShape" mc:Ignorable="w14 w15 w16se w16cid wp14">
-  <w15:commentEx w15:paraId="343D8892" w15:done="0"/>
+  <w15:commentEx w15:paraId="612D495B" w15:done="0"/>
+  <w15:commentEx w15:paraId="2F4290BE" w15:done="0"/>
   <w15:commentEx w15:paraId="53EBC262" w15:done="0"/>
   <w15:commentEx w15:paraId="0AE678A9" w15:done="0"/>
 </w15:commentsEx>
@@ -18640,7 +19034,8 @@
 
 <file path=word/commentsIds.xml><?xml version="1.0" encoding="utf-8"?>
 <w16cid:commentsIds xmlns:wpc="http://schemas.microsoft.com/office/word/2010/wordprocessingCanvas" xmlns:cx="http://schemas.microsoft.com/office/drawing/2014/chartex" xmlns:cx1="http://schemas.microsoft.com/office/drawing/2015/9/8/chartex" xmlns:cx2="http://schemas.microsoft.com/office/drawing/2015/10/21/chartex" xmlns:cx3="http://schemas.microsoft.com/office/drawing/2016/5/9/chartex" xmlns:cx4="http://schemas.microsoft.com/office/drawing/2016/5/10/chartex" xmlns:cx5="http://schemas.microsoft.com/office/drawing/2016/5/11/chartex" xmlns:cx6="http://schemas.microsoft.com/office/drawing/2016/5/12/chartex" xmlns:cx7="http://schemas.microsoft.com/office/drawing/2016/5/13/chartex" xmlns:cx8="http://schemas.microsoft.com/office/drawing/2016/5/14/chartex" xmlns:mc="http://schemas.openxmlformats.org/markup-compatibility/2006" xmlns:aink="http://schemas.microsoft.com/office/drawing/2016/ink" xmlns:am3d="http://schemas.microsoft.com/office/drawing/2017/model3d" xmlns:o="urn:schemas-microsoft-com:office:office" xmlns:r="http://schemas.openxmlformats.org/officeDocument/2006/relationships" xmlns:m="http://schemas.openxmlformats.org/officeDocument/2006/math" xmlns:v="urn:schemas-microsoft-com:vml" xmlns:wp14="http://schemas.microsoft.com/office/word/2010/wordprocessingDrawing" xmlns:wp="http://schemas.openxmlformats.org/drawingml/2006/wordprocessingDrawing" xmlns:w10="urn:schemas-microsoft-com:office:word" xmlns:w="http://schemas.openxmlformats.org/wordprocessingml/2006/main" xmlns:w14="http://schemas.microsoft.com/office/word/2010/wordml" xmlns:w15="http://schemas.microsoft.com/office/word/2012/wordml" xmlns:w16cid="http://schemas.microsoft.com/office/word/2016/wordml/cid" xmlns:w16se="http://schemas.microsoft.com/office/word/2015/wordml/symex" xmlns:wpg="http://schemas.microsoft.com/office/word/2010/wordprocessingGroup" xmlns:wpi="http://schemas.microsoft.com/office/word/2010/wordprocessingInk" xmlns:wne="http://schemas.microsoft.com/office/word/2006/wordml" xmlns:wps="http://schemas.microsoft.com/office/word/2010/wordprocessingShape" mc:Ignorable="w14 w15 w16se w16cid wp14">
-  <w16cid:commentId w16cid:paraId="343D8892" w16cid:durableId="20FC34CF"/>
+  <w16cid:commentId w16cid:paraId="612D495B" w16cid:durableId="21C2E6EF"/>
+  <w16cid:commentId w16cid:paraId="2F4290BE" w16cid:durableId="21C6BA26"/>
   <w16cid:commentId w16cid:paraId="53EBC262" w16cid:durableId="21BDA0F9"/>
   <w16cid:commentId w16cid:paraId="0AE678A9" w16cid:durableId="20FC3678"/>
 </w16cid:commentsIds>
@@ -19253,7 +19648,6 @@
   <w:style w:type="character" w:default="1" w:styleId="DefaultParagraphFont">
     <w:name w:val="Default Paragraph Font"/>
     <w:uiPriority w:val="1"/>
-    <w:semiHidden/>
     <w:unhideWhenUsed/>
   </w:style>
   <w:style w:type="table" w:default="1" w:styleId="TableNormal">
@@ -19809,7 +20203,7 @@
 </file>
 
 <file path=customXml/itemProps1.xml><?xml version="1.0" encoding="utf-8"?>
-<ds:datastoreItem xmlns:ds="http://schemas.openxmlformats.org/officeDocument/2006/customXml" ds:itemID="{E915FF11-FA75-094E-928A-9496EE41E21E}">
+<ds:datastoreItem xmlns:ds="http://schemas.openxmlformats.org/officeDocument/2006/customXml" ds:itemID="{B83D4FEA-EE30-3A4C-B5D3-CD345906B17B}">
   <ds:schemaRefs>
     <ds:schemaRef ds:uri="http://schemas.openxmlformats.org/officeDocument/2006/bibliography"/>
   </ds:schemaRefs>

</xml_diff>

<commit_message>
Updated results section after a fresh re-reading
</commit_message>
<xml_diff>
--- a/manuscript/Muscle-Function/Manuscript.docx
+++ b/manuscript/Muscle-Function/Manuscript.docx
@@ -203,6 +203,7 @@
         <w:rPr>
           <w:rFonts w:asciiTheme="minorHAnsi" w:hAnsiTheme="minorHAnsi"/>
           <w:color w:val="000000" w:themeColor="text1"/>
+          <w:vertAlign w:val="superscript"/>
         </w:rPr>
         <w:t>3</w:t>
       </w:r>
@@ -246,6 +247,7 @@
         <w:rPr>
           <w:rFonts w:asciiTheme="minorHAnsi" w:hAnsiTheme="minorHAnsi"/>
           <w:color w:val="000000" w:themeColor="text1"/>
+          <w:vertAlign w:val="superscript"/>
         </w:rPr>
         <w:t>3</w:t>
       </w:r>
@@ -689,7 +691,19 @@
         <w:rPr>
           <w:rFonts w:asciiTheme="minorHAnsi" w:hAnsiTheme="minorHAnsi"/>
         </w:rPr>
-        <w:t xml:space="preserve"> reductions in muscle size, particularly in type II muscle fibers</w:t>
+        <w:t xml:space="preserve"> reductions in muscle size, particularly in </w:t>
+      </w:r>
+      <w:r>
+        <w:rPr>
+          <w:rFonts w:asciiTheme="minorHAnsi" w:hAnsiTheme="minorHAnsi"/>
+        </w:rPr>
+        <w:t>T</w:t>
+      </w:r>
+      <w:r>
+        <w:rPr>
+          <w:rFonts w:asciiTheme="minorHAnsi" w:hAnsiTheme="minorHAnsi"/>
+        </w:rPr>
+        <w:t>ype II muscle fibers</w:t>
       </w:r>
       <w:r>
         <w:rPr>
@@ -4267,7 +4281,19 @@
         <w:rPr>
           <w:rFonts w:asciiTheme="minorHAnsi" w:hAnsiTheme="minorHAnsi"/>
         </w:rPr>
-        <w:t xml:space="preserve">randomized mice into diets of chow or high fat diet.  </w:t>
+        <w:t>randomized mice into diets of chow or high fat diet</w:t>
+      </w:r>
+      <w:r>
+        <w:rPr>
+          <w:rFonts w:asciiTheme="minorHAnsi" w:hAnsiTheme="minorHAnsi"/>
+        </w:rPr>
+        <w:t>, then after 12 weeks randomized again into dexamethasone or water treatment</w:t>
+      </w:r>
+      <w:r>
+        <w:rPr>
+          <w:rFonts w:asciiTheme="minorHAnsi" w:hAnsiTheme="minorHAnsi"/>
+        </w:rPr>
+        <w:t xml:space="preserve">.  </w:t>
       </w:r>
       <w:r>
         <w:rPr>
@@ -4417,7 +4443,25 @@
         <w:rPr>
           <w:rFonts w:asciiTheme="minorHAnsi" w:hAnsiTheme="minorHAnsi"/>
         </w:rPr>
-        <w:t xml:space="preserve"> HFD dexamethasone mice ate the most calories, they </w:t>
+        <w:t xml:space="preserve"> though the</w:t>
+      </w:r>
+      <w:r>
+        <w:rPr>
+          <w:rFonts w:asciiTheme="minorHAnsi" w:hAnsiTheme="minorHAnsi"/>
+        </w:rPr>
+        <w:t xml:space="preserve"> HFD</w:t>
+      </w:r>
+      <w:r>
+        <w:rPr>
+          <w:rFonts w:asciiTheme="minorHAnsi" w:hAnsiTheme="minorHAnsi"/>
+        </w:rPr>
+        <w:t>/</w:t>
+      </w:r>
+      <w:r>
+        <w:rPr>
+          <w:rFonts w:asciiTheme="minorHAnsi" w:hAnsiTheme="minorHAnsi"/>
+        </w:rPr>
+        <w:t xml:space="preserve">dexamethasone mice ate the most calories, they </w:t>
       </w:r>
       <w:r>
         <w:rPr>
@@ -4435,7 +4479,19 @@
         <w:rPr>
           <w:rFonts w:asciiTheme="minorHAnsi" w:hAnsiTheme="minorHAnsi"/>
         </w:rPr>
-        <w:t>fat mass</w:t>
+        <w:t xml:space="preserve">fat </w:t>
+      </w:r>
+      <w:r>
+        <w:rPr>
+          <w:rFonts w:asciiTheme="minorHAnsi" w:hAnsiTheme="minorHAnsi"/>
+        </w:rPr>
+        <w:t xml:space="preserve">and lean </w:t>
+      </w:r>
+      <w:r>
+        <w:rPr>
+          <w:rFonts w:asciiTheme="minorHAnsi" w:hAnsiTheme="minorHAnsi"/>
+        </w:rPr>
+        <w:t>mass</w:t>
       </w:r>
       <w:r>
         <w:rPr>
@@ -4465,7 +4521,19 @@
         <w:rPr>
           <w:rFonts w:asciiTheme="minorHAnsi" w:hAnsiTheme="minorHAnsi"/>
         </w:rPr>
-        <w:t>compared to their HFD counterparts</w:t>
+        <w:t>compared to their HFD</w:t>
+      </w:r>
+      <w:r>
+        <w:rPr>
+          <w:rFonts w:asciiTheme="minorHAnsi" w:hAnsiTheme="minorHAnsi"/>
+        </w:rPr>
+        <w:t>/water</w:t>
+      </w:r>
+      <w:r>
+        <w:rPr>
+          <w:rFonts w:asciiTheme="minorHAnsi" w:hAnsiTheme="minorHAnsi"/>
+        </w:rPr>
+        <w:t xml:space="preserve"> counterparts</w:t>
       </w:r>
       <w:r>
         <w:rPr>
@@ -4483,6 +4551,12 @@
         <w:rPr>
           <w:rFonts w:asciiTheme="minorHAnsi" w:hAnsiTheme="minorHAnsi"/>
         </w:rPr>
+        <w:t xml:space="preserve">and </w:t>
+      </w:r>
+      <w:r>
+        <w:rPr>
+          <w:rFonts w:asciiTheme="minorHAnsi" w:hAnsiTheme="minorHAnsi"/>
+        </w:rPr>
         <w:t xml:space="preserve">consistent with </w:t>
       </w:r>
       <w:r>
@@ -4526,7 +4600,31 @@
         <w:rPr>
           <w:rFonts w:asciiTheme="minorHAnsi" w:hAnsiTheme="minorHAnsi"/>
         </w:rPr>
-        <w:t xml:space="preserve"> and suggestive of increased energy expenditure or decreased digestive efficiency</w:t>
+        <w:t xml:space="preserve">.  This is </w:t>
+      </w:r>
+      <w:r>
+        <w:rPr>
+          <w:rFonts w:asciiTheme="minorHAnsi" w:hAnsiTheme="minorHAnsi"/>
+        </w:rPr>
+        <w:t xml:space="preserve">suggestive of </w:t>
+      </w:r>
+      <w:r>
+        <w:rPr>
+          <w:rFonts w:asciiTheme="minorHAnsi" w:hAnsiTheme="minorHAnsi"/>
+        </w:rPr>
+        <w:t xml:space="preserve">either </w:t>
+      </w:r>
+      <w:r>
+        <w:rPr>
+          <w:rFonts w:asciiTheme="minorHAnsi" w:hAnsiTheme="minorHAnsi"/>
+        </w:rPr>
+        <w:t>increased energy expenditure or decreased digestive efficiency</w:t>
+      </w:r>
+      <w:r>
+        <w:rPr>
+          <w:rFonts w:asciiTheme="minorHAnsi" w:hAnsiTheme="minorHAnsi"/>
+        </w:rPr>
+        <w:t xml:space="preserve"> in these animals</w:t>
       </w:r>
       <w:r>
         <w:rPr>
@@ -4538,7 +4636,23 @@
         <w:rPr>
           <w:rFonts w:asciiTheme="minorHAnsi" w:hAnsiTheme="minorHAnsi"/>
         </w:rPr>
-        <w:t xml:space="preserve">  Our prior work demonstrated substantial elevations of </w:t>
+        <w:t xml:space="preserve">  </w:t>
+      </w:r>
+    </w:p>
+    <w:p>
+      <w:pPr>
+        <w:pStyle w:val="Normal1"/>
+        <w:spacing w:line="480" w:lineRule="auto"/>
+        <w:ind w:firstLine="720"/>
+        <w:rPr>
+          <w:rFonts w:asciiTheme="minorHAnsi" w:hAnsiTheme="minorHAnsi"/>
+        </w:rPr>
+      </w:pPr>
+      <w:r>
+        <w:rPr>
+          <w:rFonts w:asciiTheme="minorHAnsi" w:hAnsiTheme="minorHAnsi"/>
+        </w:rPr>
+        <w:t xml:space="preserve">Our prior work demonstrated substantial elevations of </w:t>
       </w:r>
       <w:r>
         <w:rPr>
@@ -4635,13 +4749,38 @@
         <w:rPr>
           <w:rFonts w:asciiTheme="minorHAnsi" w:hAnsiTheme="minorHAnsi"/>
         </w:rPr>
-        <w:t xml:space="preserve"> fluid intake in dexamethasone-treated mice</w:t>
-      </w:r>
-      <w:r>
-        <w:rPr>
-          <w:rFonts w:asciiTheme="minorHAnsi" w:hAnsiTheme="minorHAnsi"/>
-        </w:rPr>
-        <w:t xml:space="preserve">, there was no effect of HFD treatment (p= </w:t>
+        <w:t xml:space="preserve"> fluid intake in </w:t>
+      </w:r>
+      <w:r>
+        <w:rPr>
+          <w:rFonts w:asciiTheme="minorHAnsi" w:hAnsiTheme="minorHAnsi"/>
+        </w:rPr>
+        <w:t xml:space="preserve">both groups of </w:t>
+      </w:r>
+      <w:r>
+        <w:rPr>
+          <w:rFonts w:asciiTheme="minorHAnsi" w:hAnsiTheme="minorHAnsi"/>
+        </w:rPr>
+        <w:lastRenderedPageBreak/>
+        <w:t>dexamethasone-treated mice</w:t>
+      </w:r>
+      <w:r>
+        <w:rPr>
+          <w:rFonts w:asciiTheme="minorHAnsi" w:hAnsiTheme="minorHAnsi"/>
+        </w:rPr>
+        <w:t>, there was no</w:t>
+      </w:r>
+      <w:r>
+        <w:rPr>
+          <w:rFonts w:asciiTheme="minorHAnsi" w:hAnsiTheme="minorHAnsi"/>
+        </w:rPr>
+        <w:t xml:space="preserve"> moderating</w:t>
+      </w:r>
+      <w:r>
+        <w:rPr>
+          <w:rFonts w:asciiTheme="minorHAnsi" w:hAnsiTheme="minorHAnsi"/>
+        </w:rPr>
+        <w:t xml:space="preserve"> effect of HFD treatment (p= </w:t>
       </w:r>
       <w:proofErr w:type="gramStart"/>
       <w:r>
@@ -4678,7 +4817,6 @@
         <w:rPr>
           <w:sz w:val="24"/>
         </w:rPr>
-        <w:lastRenderedPageBreak/>
         <w:t xml:space="preserve">Greater Losses in Grip Strength in Obese-Dexamethasone Mice </w:t>
       </w:r>
       <w:r>
@@ -4700,7 +4838,13 @@
         <w:rPr>
           <w:rFonts w:asciiTheme="minorHAnsi" w:hAnsiTheme="minorHAnsi"/>
         </w:rPr>
-        <w:t>As a test to assess the effect of glucocorticoids on muscle strength, we measured grip strength. Dexamethasone treatment resulted in reductions in grip strength in both lean and obese mice when compared to their counterparts (Figure 1</w:t>
+        <w:t>To</w:t>
+      </w:r>
+      <w:r>
+        <w:rPr>
+          <w:rFonts w:asciiTheme="minorHAnsi" w:hAnsiTheme="minorHAnsi"/>
+        </w:rPr>
+        <w:t xml:space="preserve"> assess the effect of glucocorticoids on muscle strength, we measured grip strength. Dexamethasone treatment resulted in reductions in grip strength in both lean and obese mice when compared to their counterparts (Figure 1</w:t>
       </w:r>
       <w:r>
         <w:rPr>
@@ -4724,7 +4868,19 @@
         <w:rPr>
           <w:rFonts w:asciiTheme="minorHAnsi" w:hAnsiTheme="minorHAnsi"/>
         </w:rPr>
-        <w:t xml:space="preserve"> dexamethasone-treated mice had greater overall losses in grip strength when compared to the lean animals. For mean grip strength, we saw a </w:t>
+        <w:t xml:space="preserve"> dexamethasone-treated mice had greater overall losses in grip strength when compared to the lean animals. </w:t>
+      </w:r>
+      <w:r>
+        <w:rPr>
+          <w:rFonts w:asciiTheme="minorHAnsi" w:hAnsiTheme="minorHAnsi"/>
+        </w:rPr>
+        <w:t>We observed</w:t>
+      </w:r>
+      <w:r>
+        <w:rPr>
+          <w:rFonts w:asciiTheme="minorHAnsi" w:hAnsiTheme="minorHAnsi"/>
+        </w:rPr>
+        <w:t xml:space="preserve"> a </w:t>
       </w:r>
       <w:r>
         <w:rPr>
@@ -4856,19 +5012,70 @@
           <w:rFonts w:asciiTheme="minorHAnsi" w:hAnsiTheme="minorHAnsi"/>
           <w:i/>
         </w:rPr>
-        <w:t>in situ</w:t>
-      </w:r>
-      <w:r>
-        <w:rPr>
-          <w:rFonts w:asciiTheme="minorHAnsi" w:hAnsiTheme="minorHAnsi"/>
-        </w:rPr>
-        <w:t xml:space="preserve"> both by stimulation of the</w:t>
-      </w:r>
-      <w:r>
-        <w:rPr>
-          <w:rFonts w:asciiTheme="minorHAnsi" w:hAnsiTheme="minorHAnsi"/>
-        </w:rPr>
-        <w:t xml:space="preserve"> nerve </w:t>
+        <w:t xml:space="preserve">in </w:t>
+      </w:r>
+      <w:proofErr w:type="gramStart"/>
+      <w:r>
+        <w:rPr>
+          <w:rFonts w:asciiTheme="minorHAnsi" w:hAnsiTheme="minorHAnsi"/>
+          <w:i/>
+        </w:rPr>
+        <w:t>situ</w:t>
+      </w:r>
+      <w:r>
+        <w:rPr>
+          <w:rFonts w:asciiTheme="minorHAnsi" w:hAnsiTheme="minorHAnsi"/>
+        </w:rPr>
+        <w:t xml:space="preserve"> </w:t>
+      </w:r>
+      <w:r>
+        <w:rPr>
+          <w:rFonts w:asciiTheme="minorHAnsi" w:hAnsiTheme="minorHAnsi"/>
+        </w:rPr>
+        <w:t>.</w:t>
+      </w:r>
+      <w:proofErr w:type="gramEnd"/>
+      <w:r>
+        <w:rPr>
+          <w:rFonts w:asciiTheme="minorHAnsi" w:hAnsiTheme="minorHAnsi"/>
+        </w:rPr>
+        <w:t xml:space="preserve"> These experiments were performed</w:t>
+      </w:r>
+      <w:r>
+        <w:rPr>
+          <w:rFonts w:asciiTheme="minorHAnsi" w:hAnsiTheme="minorHAnsi"/>
+        </w:rPr>
+        <w:t xml:space="preserve"> by stimulation of </w:t>
+      </w:r>
+      <w:r>
+        <w:rPr>
+          <w:rFonts w:asciiTheme="minorHAnsi" w:hAnsiTheme="minorHAnsi"/>
+        </w:rPr>
+        <w:t xml:space="preserve">both </w:t>
+      </w:r>
+      <w:r>
+        <w:rPr>
+          <w:rFonts w:asciiTheme="minorHAnsi" w:hAnsiTheme="minorHAnsi"/>
+        </w:rPr>
+        <w:t>the</w:t>
+      </w:r>
+      <w:r>
+        <w:rPr>
+          <w:rFonts w:asciiTheme="minorHAnsi" w:hAnsiTheme="minorHAnsi"/>
+        </w:rPr>
+        <w:t xml:space="preserve"> </w:t>
+      </w:r>
+      <w:r>
+        <w:rPr>
+          <w:rFonts w:asciiTheme="minorHAnsi" w:hAnsiTheme="minorHAnsi"/>
+        </w:rPr>
+        <w:t xml:space="preserve">tibial </w:t>
+      </w:r>
+      <w:r>
+        <w:rPr>
+          <w:rFonts w:asciiTheme="minorHAnsi" w:hAnsiTheme="minorHAnsi"/>
+        </w:rPr>
+        <w:t xml:space="preserve">nerve </w:t>
       </w:r>
       <w:r>
         <w:rPr>
@@ -4898,7 +5105,7 @@
         <w:rPr>
           <w:rFonts w:asciiTheme="minorHAnsi" w:hAnsiTheme="minorHAnsi"/>
         </w:rPr>
-        <w:t>10.2</w:t>
+        <w:t>10</w:t>
       </w:r>
       <w:r>
         <w:rPr>
@@ -4922,7 +5129,136 @@
         <w:rPr>
           <w:rFonts w:asciiTheme="minorHAnsi" w:hAnsiTheme="minorHAnsi"/>
         </w:rPr>
-        <w:t>32.2</w:t>
+        <w:t>32</w:t>
+      </w:r>
+      <w:r>
+        <w:rPr>
+          <w:rFonts w:asciiTheme="minorHAnsi" w:hAnsiTheme="minorHAnsi"/>
+        </w:rPr>
+        <w:t xml:space="preserve">% </w:t>
+      </w:r>
+      <w:r>
+        <w:rPr>
+          <w:rFonts w:asciiTheme="minorHAnsi" w:hAnsiTheme="minorHAnsi"/>
+        </w:rPr>
+        <w:t>in animals</w:t>
+      </w:r>
+      <w:r>
+        <w:rPr>
+          <w:rFonts w:asciiTheme="minorHAnsi" w:hAnsiTheme="minorHAnsi"/>
+        </w:rPr>
+        <w:t xml:space="preserve"> treated with dexamethasone</w:t>
+      </w:r>
+      <w:r>
+        <w:rPr>
+          <w:rFonts w:asciiTheme="minorHAnsi" w:hAnsiTheme="minorHAnsi"/>
+        </w:rPr>
+        <w:t xml:space="preserve">, with </w:t>
+      </w:r>
+      <w:r>
+        <w:rPr>
+          <w:rFonts w:asciiTheme="minorHAnsi" w:hAnsiTheme="minorHAnsi"/>
+        </w:rPr>
+        <w:t xml:space="preserve">a significant interaction between </w:t>
+      </w:r>
+      <w:r>
+        <w:rPr>
+          <w:rFonts w:asciiTheme="minorHAnsi" w:hAnsiTheme="minorHAnsi"/>
+        </w:rPr>
+        <w:t xml:space="preserve">pre-existing obesity </w:t>
+      </w:r>
+      <w:r>
+        <w:rPr>
+          <w:rFonts w:asciiTheme="minorHAnsi" w:hAnsiTheme="minorHAnsi"/>
+        </w:rPr>
+        <w:t xml:space="preserve">and </w:t>
+      </w:r>
+      <w:r>
+        <w:rPr>
+          <w:rFonts w:asciiTheme="minorHAnsi" w:hAnsiTheme="minorHAnsi"/>
+        </w:rPr>
+        <w:t>dexamethasone treatment (</w:t>
+      </w:r>
+      <w:proofErr w:type="spellStart"/>
+      <w:r>
+        <w:rPr>
+          <w:rFonts w:asciiTheme="minorHAnsi" w:hAnsiTheme="minorHAnsi"/>
+        </w:rPr>
+        <w:t>p</w:t>
+      </w:r>
+      <w:r>
+        <w:rPr>
+          <w:rFonts w:asciiTheme="minorHAnsi" w:hAnsiTheme="minorHAnsi"/>
+          <w:vertAlign w:val="subscript"/>
+        </w:rPr>
+        <w:t>interaction</w:t>
+      </w:r>
+      <w:proofErr w:type="spellEnd"/>
+      <w:r>
+        <w:rPr>
+          <w:rFonts w:asciiTheme="minorHAnsi" w:hAnsiTheme="minorHAnsi"/>
+        </w:rPr>
+        <w:t>=</w:t>
+      </w:r>
+      <w:r>
+        <w:rPr>
+          <w:rFonts w:asciiTheme="minorHAnsi" w:hAnsiTheme="minorHAnsi"/>
+        </w:rPr>
+        <w:t>0</w:t>
+      </w:r>
+      <w:r>
+        <w:rPr>
+          <w:rFonts w:asciiTheme="minorHAnsi" w:hAnsiTheme="minorHAnsi"/>
+        </w:rPr>
+        <w:t>.009</w:t>
+      </w:r>
+      <w:r>
+        <w:rPr>
+          <w:rFonts w:asciiTheme="minorHAnsi" w:hAnsiTheme="minorHAnsi"/>
+        </w:rPr>
+        <w:t xml:space="preserve">, </w:t>
+      </w:r>
+      <w:r>
+        <w:rPr>
+          <w:rFonts w:asciiTheme="minorHAnsi" w:hAnsiTheme="minorHAnsi"/>
+        </w:rPr>
+        <w:t>Figure 1</w:t>
+      </w:r>
+      <w:r>
+        <w:rPr>
+          <w:rFonts w:asciiTheme="minorHAnsi" w:hAnsiTheme="minorHAnsi"/>
+        </w:rPr>
+        <w:t>C</w:t>
+      </w:r>
+      <w:r>
+        <w:rPr>
+          <w:rFonts w:asciiTheme="minorHAnsi" w:hAnsiTheme="minorHAnsi"/>
+        </w:rPr>
+        <w:t xml:space="preserve">). </w:t>
+      </w:r>
+      <w:r>
+        <w:rPr>
+          <w:rFonts w:asciiTheme="minorHAnsi" w:hAnsiTheme="minorHAnsi"/>
+        </w:rPr>
+        <w:t>Similarly, in</w:t>
+      </w:r>
+      <w:r>
+        <w:rPr>
+          <w:rFonts w:asciiTheme="minorHAnsi" w:hAnsiTheme="minorHAnsi"/>
+        </w:rPr>
+        <w:t xml:space="preserve"> NCD animals, force generated by direct muscle stimulation was reduced </w:t>
+      </w:r>
+      <w:r>
+        <w:rPr>
+          <w:rFonts w:asciiTheme="minorHAnsi" w:hAnsiTheme="minorHAnsi"/>
+        </w:rPr>
+        <w:t>1</w:t>
+      </w:r>
+      <w:r>
+        <w:rPr>
+          <w:rFonts w:asciiTheme="minorHAnsi" w:hAnsiTheme="minorHAnsi"/>
+        </w:rPr>
+        <w:t>1</w:t>
       </w:r>
       <w:r>
         <w:rPr>
@@ -4934,55 +5270,19 @@
         <w:rPr>
           <w:rFonts w:asciiTheme="minorHAnsi" w:hAnsiTheme="minorHAnsi"/>
         </w:rPr>
-        <w:t xml:space="preserve">, with </w:t>
-      </w:r>
-      <w:r>
-        <w:rPr>
-          <w:rFonts w:asciiTheme="minorHAnsi" w:hAnsiTheme="minorHAnsi"/>
-        </w:rPr>
-        <w:t xml:space="preserve">a significant interaction between </w:t>
-      </w:r>
-      <w:r>
-        <w:rPr>
-          <w:rFonts w:asciiTheme="minorHAnsi" w:hAnsiTheme="minorHAnsi"/>
-        </w:rPr>
-        <w:t xml:space="preserve">pre-existing obesity </w:t>
-      </w:r>
-      <w:r>
-        <w:rPr>
-          <w:rFonts w:asciiTheme="minorHAnsi" w:hAnsiTheme="minorHAnsi"/>
-        </w:rPr>
-        <w:t xml:space="preserve">and </w:t>
-      </w:r>
-      <w:r>
-        <w:rPr>
-          <w:rFonts w:asciiTheme="minorHAnsi" w:hAnsiTheme="minorHAnsi"/>
-        </w:rPr>
-        <w:t>dexamethasone treatment (p</w:t>
-      </w:r>
-      <w:r>
-        <w:rPr>
-          <w:rFonts w:asciiTheme="minorHAnsi" w:hAnsiTheme="minorHAnsi"/>
-        </w:rPr>
-        <w:t>=.009 Figure 1</w:t>
-      </w:r>
-      <w:r>
-        <w:rPr>
-          <w:rFonts w:asciiTheme="minorHAnsi" w:hAnsiTheme="minorHAnsi"/>
-        </w:rPr>
-        <w:t>C</w:t>
-      </w:r>
-      <w:r>
-        <w:rPr>
-          <w:rFonts w:asciiTheme="minorHAnsi" w:hAnsiTheme="minorHAnsi"/>
-        </w:rPr>
-        <w:t xml:space="preserve">). In NCD animals, force generated by direct muscle stimulation was reduced </w:t>
-      </w:r>
-      <w:r>
-        <w:rPr>
-          <w:rFonts w:asciiTheme="minorHAnsi" w:hAnsiTheme="minorHAnsi"/>
-        </w:rPr>
-        <w:t>10.6</w:t>
+        <w:t>, while</w:t>
+      </w:r>
+      <w:r>
+        <w:rPr>
+          <w:rFonts w:asciiTheme="minorHAnsi" w:hAnsiTheme="minorHAnsi"/>
+        </w:rPr>
+        <w:t xml:space="preserve"> in HFD animals, the force generated by direct muscle stimulation was reduced </w:t>
+      </w:r>
+      <w:r>
+        <w:rPr>
+          <w:rFonts w:asciiTheme="minorHAnsi" w:hAnsiTheme="minorHAnsi"/>
+        </w:rPr>
+        <w:t>30</w:t>
       </w:r>
       <w:r>
         <w:rPr>
@@ -4994,31 +5294,19 @@
         <w:rPr>
           <w:rFonts w:asciiTheme="minorHAnsi" w:hAnsiTheme="minorHAnsi"/>
         </w:rPr>
-        <w:t>, while</w:t>
-      </w:r>
-      <w:r>
-        <w:rPr>
-          <w:rFonts w:asciiTheme="minorHAnsi" w:hAnsiTheme="minorHAnsi"/>
-        </w:rPr>
-        <w:t xml:space="preserve"> in HFD animals, the force generated by direct muscle stimulation was reduced </w:t>
-      </w:r>
-      <w:r>
-        <w:rPr>
-          <w:rFonts w:asciiTheme="minorHAnsi" w:hAnsiTheme="minorHAnsi"/>
-        </w:rPr>
-        <w:t>30.2</w:t>
-      </w:r>
-      <w:r>
-        <w:rPr>
-          <w:rFonts w:asciiTheme="minorHAnsi" w:hAnsiTheme="minorHAnsi"/>
-        </w:rPr>
-        <w:t>% when treated with dexamethasone</w:t>
-      </w:r>
-      <w:r>
-        <w:rPr>
-          <w:rFonts w:asciiTheme="minorHAnsi" w:hAnsiTheme="minorHAnsi"/>
-        </w:rPr>
-        <w:t xml:space="preserve"> (</w:t>
+        <w:t xml:space="preserve"> </w:t>
+      </w:r>
+      <w:r>
+        <w:rPr>
+          <w:rFonts w:asciiTheme="minorHAnsi" w:hAnsiTheme="minorHAnsi"/>
+        </w:rPr>
+        <w:t xml:space="preserve">relative to control animals </w:t>
+      </w:r>
+      <w:r>
+        <w:rPr>
+          <w:rFonts w:asciiTheme="minorHAnsi" w:hAnsiTheme="minorHAnsi"/>
+        </w:rPr>
+        <w:t>(</w:t>
       </w:r>
       <w:proofErr w:type="spellStart"/>
       <w:r>
@@ -5087,7 +5375,37 @@
         <w:rPr>
           <w:rFonts w:asciiTheme="minorHAnsi" w:hAnsiTheme="minorHAnsi"/>
         </w:rPr>
-        <w:t xml:space="preserve">  These data suggest a muscle-dependent phenotype as both nervous and direct muscle weakness was detected.</w:t>
+        <w:t xml:space="preserve">  These data suggest </w:t>
+      </w:r>
+      <w:r>
+        <w:rPr>
+          <w:rFonts w:asciiTheme="minorHAnsi" w:hAnsiTheme="minorHAnsi"/>
+        </w:rPr>
+        <w:t xml:space="preserve">primarily </w:t>
+      </w:r>
+      <w:r>
+        <w:rPr>
+          <w:rFonts w:asciiTheme="minorHAnsi" w:hAnsiTheme="minorHAnsi"/>
+        </w:rPr>
+        <w:t>a muscle-</w:t>
+      </w:r>
+      <w:r>
+        <w:rPr>
+          <w:rFonts w:asciiTheme="minorHAnsi" w:hAnsiTheme="minorHAnsi"/>
+        </w:rPr>
+        <w:t>autonomous</w:t>
+      </w:r>
+      <w:r>
+        <w:rPr>
+          <w:rFonts w:asciiTheme="minorHAnsi" w:hAnsiTheme="minorHAnsi"/>
+        </w:rPr>
+        <w:t xml:space="preserve"> phenotype as both nervous and direct muscle weakness was detected.</w:t>
+      </w:r>
+      <w:r>
+        <w:rPr>
+          <w:rFonts w:asciiTheme="minorHAnsi" w:hAnsiTheme="minorHAnsi"/>
+        </w:rPr>
+        <w:t xml:space="preserve">  This also suggests that hyperglycemia-induced peripheral neuropathy is not a major explanation for these reductions.</w:t>
       </w:r>
     </w:p>
     <w:p>
@@ -5151,19 +5469,19 @@
         <w:rPr>
           <w:rFonts w:asciiTheme="minorHAnsi" w:hAnsiTheme="minorHAnsi"/>
         </w:rPr>
-        <w:t>The cross</w:t>
-      </w:r>
-      <w:r>
-        <w:rPr>
-          <w:rFonts w:asciiTheme="minorHAnsi" w:hAnsiTheme="minorHAnsi"/>
-        </w:rPr>
-        <w:t>-</w:t>
-      </w:r>
-      <w:r>
-        <w:rPr>
-          <w:rFonts w:asciiTheme="minorHAnsi" w:hAnsiTheme="minorHAnsi"/>
-        </w:rPr>
-        <w:t>sectional area explained</w:t>
+        <w:t xml:space="preserve">The </w:t>
+      </w:r>
+      <w:r>
+        <w:rPr>
+          <w:rFonts w:asciiTheme="minorHAnsi" w:hAnsiTheme="minorHAnsi"/>
+        </w:rPr>
+        <w:t>CSA</w:t>
+      </w:r>
+      <w:r>
+        <w:rPr>
+          <w:rFonts w:asciiTheme="minorHAnsi" w:hAnsiTheme="minorHAnsi"/>
+        </w:rPr>
+        <w:t xml:space="preserve"> explained</w:t>
       </w:r>
       <w:r>
         <w:rPr>
@@ -5229,7 +5547,14 @@
         <w:rPr>
           <w:rFonts w:asciiTheme="minorHAnsi" w:hAnsiTheme="minorHAnsi"/>
         </w:rPr>
-        <w:t>at the nerve and muscle respectively</w:t>
+        <w:t xml:space="preserve">at the nerve and muscle </w:t>
+      </w:r>
+      <w:r>
+        <w:rPr>
+          <w:rFonts w:asciiTheme="minorHAnsi" w:hAnsiTheme="minorHAnsi"/>
+        </w:rPr>
+        <w:lastRenderedPageBreak/>
+        <w:t>respectively</w:t>
       </w:r>
       <w:r>
         <w:rPr>
@@ -5265,7 +5590,19 @@
         <w:rPr>
           <w:rFonts w:asciiTheme="minorHAnsi" w:hAnsiTheme="minorHAnsi"/>
         </w:rPr>
-        <w:t>modify this force-area relationship (</w:t>
+        <w:t>modify this force-</w:t>
+      </w:r>
+      <w:r>
+        <w:rPr>
+          <w:rFonts w:asciiTheme="minorHAnsi" w:hAnsiTheme="minorHAnsi"/>
+        </w:rPr>
+        <w:t>CSA</w:t>
+      </w:r>
+      <w:r>
+        <w:rPr>
+          <w:rFonts w:asciiTheme="minorHAnsi" w:hAnsiTheme="minorHAnsi"/>
+        </w:rPr>
+        <w:t xml:space="preserve"> relationship (</w:t>
       </w:r>
       <w:r>
         <w:rPr>
@@ -5301,14 +5638,7 @@
         <w:rPr>
           <w:rFonts w:asciiTheme="minorHAnsi" w:hAnsiTheme="minorHAnsi"/>
         </w:rPr>
-        <w:t xml:space="preserve">).  These data </w:t>
-      </w:r>
-      <w:r>
-        <w:rPr>
-          <w:rFonts w:asciiTheme="minorHAnsi" w:hAnsiTheme="minorHAnsi"/>
-        </w:rPr>
-        <w:lastRenderedPageBreak/>
-        <w:t xml:space="preserve">indicate that pre-existing obesity causes </w:t>
+        <w:t xml:space="preserve">).  These data indicate that pre-existing obesity causes </w:t>
       </w:r>
       <w:r>
         <w:rPr>
@@ -5456,7 +5786,13 @@
         <w:rPr>
           <w:rFonts w:asciiTheme="minorHAnsi" w:hAnsiTheme="minorHAnsi"/>
         </w:rPr>
-        <w:t>enhanced reductions</w:t>
+        <w:t>larger</w:t>
+      </w:r>
+      <w:r>
+        <w:rPr>
+          <w:rFonts w:asciiTheme="minorHAnsi" w:hAnsiTheme="minorHAnsi"/>
+        </w:rPr>
+        <w:t xml:space="preserve"> reductions</w:t>
       </w:r>
       <w:r>
         <w:rPr>
@@ -5704,7 +6040,19 @@
         <w:rPr>
           <w:rFonts w:asciiTheme="minorHAnsi" w:hAnsiTheme="minorHAnsi"/>
         </w:rPr>
-        <w:t xml:space="preserve">though the modifying effect of obesity did not statistical significance </w:t>
+        <w:t xml:space="preserve">though the modifying effect of obesity did not </w:t>
+      </w:r>
+      <w:r>
+        <w:rPr>
+          <w:rFonts w:asciiTheme="minorHAnsi" w:hAnsiTheme="minorHAnsi"/>
+        </w:rPr>
+        <w:t xml:space="preserve">quite reach </w:t>
+      </w:r>
+      <w:r>
+        <w:rPr>
+          <w:rFonts w:asciiTheme="minorHAnsi" w:hAnsiTheme="minorHAnsi"/>
+        </w:rPr>
+        <w:t xml:space="preserve">statistical significance </w:t>
       </w:r>
       <w:r>
         <w:rPr>
@@ -5732,6 +6080,12 @@
           <w:rFonts w:asciiTheme="minorHAnsi" w:hAnsiTheme="minorHAnsi"/>
         </w:rPr>
         <w:t>=</w:t>
+      </w:r>
+      <w:r>
+        <w:rPr>
+          <w:rFonts w:asciiTheme="minorHAnsi" w:hAnsiTheme="minorHAnsi"/>
+        </w:rPr>
+        <w:t>0</w:t>
       </w:r>
       <w:r>
         <w:rPr>
@@ -5888,7 +6242,31 @@
         <w:rPr>
           <w:rFonts w:asciiTheme="minorHAnsi" w:hAnsiTheme="minorHAnsi"/>
         </w:rPr>
-        <w:t xml:space="preserve">).  The NCD animal’s muscle fibers were smaller by </w:t>
+        <w:t xml:space="preserve">).  The </w:t>
+      </w:r>
+      <w:r>
+        <w:rPr>
+          <w:rFonts w:asciiTheme="minorHAnsi" w:hAnsiTheme="minorHAnsi"/>
+        </w:rPr>
+        <w:t>lean</w:t>
+      </w:r>
+      <w:r>
+        <w:rPr>
+          <w:rFonts w:asciiTheme="minorHAnsi" w:hAnsiTheme="minorHAnsi"/>
+        </w:rPr>
+        <w:t xml:space="preserve"> animal’s muscle fibers were </w:t>
+      </w:r>
+      <w:r>
+        <w:rPr>
+          <w:rFonts w:asciiTheme="minorHAnsi" w:hAnsiTheme="minorHAnsi"/>
+        </w:rPr>
+        <w:t>reduced</w:t>
+      </w:r>
+      <w:r>
+        <w:rPr>
+          <w:rFonts w:asciiTheme="minorHAnsi" w:hAnsiTheme="minorHAnsi"/>
+        </w:rPr>
+        <w:t xml:space="preserve"> by </w:t>
       </w:r>
       <w:r>
         <w:rPr>
@@ -5906,7 +6284,31 @@
         <w:rPr>
           <w:rFonts w:asciiTheme="minorHAnsi" w:hAnsiTheme="minorHAnsi"/>
         </w:rPr>
-        <w:t xml:space="preserve">in the dexamethasone treated and in HFD animals muscle fibers were smaller by </w:t>
+        <w:t xml:space="preserve">in the dexamethasone treated </w:t>
+      </w:r>
+      <w:r>
+        <w:rPr>
+          <w:rFonts w:asciiTheme="minorHAnsi" w:hAnsiTheme="minorHAnsi"/>
+        </w:rPr>
+        <w:t>groups, while obese</w:t>
+      </w:r>
+      <w:r>
+        <w:rPr>
+          <w:rFonts w:asciiTheme="minorHAnsi" w:hAnsiTheme="minorHAnsi"/>
+        </w:rPr>
+        <w:t xml:space="preserve"> animals muscle fibers were </w:t>
+      </w:r>
+      <w:r>
+        <w:rPr>
+          <w:rFonts w:asciiTheme="minorHAnsi" w:hAnsiTheme="minorHAnsi"/>
+        </w:rPr>
+        <w:t>reduced</w:t>
+      </w:r>
+      <w:r>
+        <w:rPr>
+          <w:rFonts w:asciiTheme="minorHAnsi" w:hAnsiTheme="minorHAnsi"/>
+        </w:rPr>
+        <w:t xml:space="preserve"> by </w:t>
       </w:r>
       <w:r>
         <w:rPr>
@@ -5963,13 +6365,19 @@
         <w:rPr>
           <w:rFonts w:asciiTheme="minorHAnsi" w:hAnsiTheme="minorHAnsi"/>
         </w:rPr>
-        <w:t>=.001</w:t>
+        <w:t>=</w:t>
       </w:r>
       <w:r>
         <w:rPr>
           <w:rFonts w:asciiTheme="minorHAnsi" w:hAnsiTheme="minorHAnsi"/>
         </w:rPr>
         <w:t>0</w:t>
+      </w:r>
+      <w:r>
+        <w:rPr>
+          <w:rFonts w:asciiTheme="minorHAnsi" w:hAnsiTheme="minorHAnsi"/>
+        </w:rPr>
+        <w:t>.001</w:t>
       </w:r>
       <w:r>
         <w:rPr>
@@ -6010,14 +6418,28 @@
           <w:rFonts w:asciiTheme="minorHAnsi" w:hAnsiTheme="minorHAnsi"/>
           <w:szCs w:val="24"/>
         </w:rPr>
-        <w:t xml:space="preserve">In order to assess any changes in the ratio of oxidative versus non-oxidative fiber-types, </w:t>
-      </w:r>
-      <w:r>
-        <w:rPr>
-          <w:rFonts w:asciiTheme="minorHAnsi" w:hAnsiTheme="minorHAnsi"/>
-          <w:szCs w:val="24"/>
-        </w:rPr>
-        <w:t>I</w:t>
+        <w:t xml:space="preserve">In order to </w:t>
+      </w:r>
+      <w:r>
+        <w:rPr>
+          <w:rFonts w:asciiTheme="minorHAnsi" w:hAnsiTheme="minorHAnsi"/>
+          <w:szCs w:val="24"/>
+        </w:rPr>
+        <w:t>evaluate</w:t>
+      </w:r>
+      <w:r>
+        <w:rPr>
+          <w:rFonts w:asciiTheme="minorHAnsi" w:hAnsiTheme="minorHAnsi"/>
+          <w:szCs w:val="24"/>
+        </w:rPr>
+        <w:t xml:space="preserve"> any changes in the ratio of oxidative versus non-oxidative fiber-types, </w:t>
+      </w:r>
+      <w:r>
+        <w:rPr>
+          <w:rFonts w:asciiTheme="minorHAnsi" w:hAnsiTheme="minorHAnsi"/>
+          <w:szCs w:val="24"/>
+        </w:rPr>
+        <w:t>we</w:t>
       </w:r>
       <w:r>
         <w:rPr>
@@ -6233,655 +6655,6 @@
           <w:szCs w:val="24"/>
         </w:rPr>
         <w:t xml:space="preserve"> </w:t>
-      </w:r>
-      <w:r>
-        <w:rPr>
-          <w:rFonts w:asciiTheme="minorHAnsi" w:hAnsiTheme="minorHAnsi"/>
-          <w:szCs w:val="24"/>
-        </w:rPr>
-        <w:t xml:space="preserve">We </w:t>
-      </w:r>
-      <w:r>
-        <w:rPr>
-          <w:rFonts w:asciiTheme="minorHAnsi" w:hAnsiTheme="minorHAnsi"/>
-          <w:szCs w:val="24"/>
-        </w:rPr>
-        <w:t>did observe</w:t>
-      </w:r>
-      <w:r>
-        <w:rPr>
-          <w:rFonts w:asciiTheme="minorHAnsi" w:hAnsiTheme="minorHAnsi"/>
-          <w:szCs w:val="24"/>
-        </w:rPr>
-        <w:t xml:space="preserve"> fiber-type </w:t>
-      </w:r>
-      <w:r>
-        <w:rPr>
-          <w:rFonts w:asciiTheme="minorHAnsi" w:hAnsiTheme="minorHAnsi"/>
-          <w:szCs w:val="24"/>
-        </w:rPr>
-        <w:t xml:space="preserve">specific reductions in </w:t>
-      </w:r>
-      <w:r>
-        <w:rPr>
-          <w:rFonts w:asciiTheme="minorHAnsi" w:hAnsiTheme="minorHAnsi"/>
-          <w:szCs w:val="24"/>
-        </w:rPr>
-        <w:t>fiber size</w:t>
-      </w:r>
-      <w:r>
-        <w:rPr>
-          <w:rFonts w:asciiTheme="minorHAnsi" w:hAnsiTheme="minorHAnsi"/>
-          <w:szCs w:val="24"/>
-        </w:rPr>
-        <w:t xml:space="preserve">. Dexamethasone-treatment reduced </w:t>
-      </w:r>
-      <w:r>
-        <w:rPr>
-          <w:rFonts w:asciiTheme="minorHAnsi" w:hAnsiTheme="minorHAnsi"/>
-          <w:szCs w:val="24"/>
-        </w:rPr>
-        <w:t>T</w:t>
-      </w:r>
-      <w:r>
-        <w:rPr>
-          <w:rFonts w:asciiTheme="minorHAnsi" w:hAnsiTheme="minorHAnsi"/>
-          <w:szCs w:val="24"/>
-        </w:rPr>
-        <w:t xml:space="preserve">ype </w:t>
-      </w:r>
-      <w:proofErr w:type="spellStart"/>
-      <w:r>
-        <w:rPr>
-          <w:rFonts w:asciiTheme="minorHAnsi" w:hAnsiTheme="minorHAnsi"/>
-          <w:szCs w:val="24"/>
-        </w:rPr>
-        <w:t>I</w:t>
-      </w:r>
-      <w:r>
-        <w:rPr>
-          <w:rFonts w:asciiTheme="minorHAnsi" w:hAnsiTheme="minorHAnsi"/>
-          <w:szCs w:val="24"/>
-        </w:rPr>
-        <w:t>I</w:t>
-      </w:r>
-      <w:r>
-        <w:rPr>
-          <w:rFonts w:asciiTheme="minorHAnsi" w:hAnsiTheme="minorHAnsi"/>
-          <w:szCs w:val="24"/>
-        </w:rPr>
-        <w:t>a</w:t>
-      </w:r>
-      <w:proofErr w:type="spellEnd"/>
-      <w:r>
-        <w:rPr>
-          <w:rFonts w:asciiTheme="minorHAnsi" w:hAnsiTheme="minorHAnsi"/>
-          <w:szCs w:val="24"/>
-        </w:rPr>
-        <w:t xml:space="preserve"> or light-stained</w:t>
-      </w:r>
-      <w:r>
-        <w:rPr>
-          <w:rFonts w:asciiTheme="minorHAnsi" w:hAnsiTheme="minorHAnsi"/>
-          <w:szCs w:val="24"/>
-        </w:rPr>
-        <w:t xml:space="preserve"> fibers CSA in lean and obese mice</w:t>
-      </w:r>
-      <w:r>
-        <w:rPr>
-          <w:rFonts w:asciiTheme="minorHAnsi" w:hAnsiTheme="minorHAnsi"/>
-          <w:szCs w:val="24"/>
-        </w:rPr>
-        <w:t xml:space="preserve"> </w:t>
-      </w:r>
-      <w:r>
-        <w:rPr>
-          <w:rFonts w:asciiTheme="minorHAnsi" w:hAnsiTheme="minorHAnsi"/>
-          <w:szCs w:val="24"/>
-        </w:rPr>
-        <w:t>by</w:t>
-      </w:r>
-      <w:r>
-        <w:rPr>
-          <w:rFonts w:asciiTheme="minorHAnsi" w:hAnsiTheme="minorHAnsi"/>
-          <w:szCs w:val="24"/>
-        </w:rPr>
-        <w:t xml:space="preserve"> 28</w:t>
-      </w:r>
-      <w:r>
-        <w:rPr>
-          <w:rFonts w:asciiTheme="minorHAnsi" w:hAnsiTheme="minorHAnsi"/>
-          <w:szCs w:val="24"/>
-        </w:rPr>
-        <w:t xml:space="preserve">% and </w:t>
-      </w:r>
-      <w:r>
-        <w:rPr>
-          <w:rFonts w:asciiTheme="minorHAnsi" w:hAnsiTheme="minorHAnsi"/>
-          <w:szCs w:val="24"/>
-        </w:rPr>
-        <w:t>40</w:t>
-      </w:r>
-      <w:r>
-        <w:rPr>
-          <w:rFonts w:asciiTheme="minorHAnsi" w:hAnsiTheme="minorHAnsi"/>
-          <w:szCs w:val="24"/>
-        </w:rPr>
-        <w:t>% respectively</w:t>
-      </w:r>
-      <w:r>
-        <w:rPr>
-          <w:rFonts w:asciiTheme="minorHAnsi" w:hAnsiTheme="minorHAnsi"/>
-          <w:szCs w:val="24"/>
-        </w:rPr>
-        <w:t xml:space="preserve"> </w:t>
-      </w:r>
-      <w:r>
-        <w:rPr>
-          <w:rFonts w:asciiTheme="minorHAnsi" w:hAnsiTheme="minorHAnsi"/>
-          <w:szCs w:val="24"/>
-        </w:rPr>
-        <w:t xml:space="preserve">though the </w:t>
-      </w:r>
-      <w:r>
-        <w:rPr>
-          <w:rFonts w:asciiTheme="minorHAnsi" w:hAnsiTheme="minorHAnsi"/>
-          <w:szCs w:val="24"/>
-        </w:rPr>
-        <w:t>moderating</w:t>
-      </w:r>
-      <w:r>
-        <w:rPr>
-          <w:rFonts w:asciiTheme="minorHAnsi" w:hAnsiTheme="minorHAnsi"/>
-          <w:szCs w:val="24"/>
-        </w:rPr>
-        <w:t xml:space="preserve"> effect </w:t>
-      </w:r>
-      <w:r>
-        <w:rPr>
-          <w:rFonts w:asciiTheme="minorHAnsi" w:hAnsiTheme="minorHAnsi"/>
-          <w:szCs w:val="24"/>
-        </w:rPr>
-        <w:t xml:space="preserve">of obesity </w:t>
-      </w:r>
-      <w:r>
-        <w:rPr>
-          <w:rFonts w:asciiTheme="minorHAnsi" w:hAnsiTheme="minorHAnsi"/>
-          <w:szCs w:val="24"/>
-        </w:rPr>
-        <w:t>did not reach statistical reference</w:t>
-      </w:r>
-      <w:r>
-        <w:rPr>
-          <w:rFonts w:asciiTheme="minorHAnsi" w:hAnsiTheme="minorHAnsi"/>
-          <w:szCs w:val="24"/>
-        </w:rPr>
-        <w:t xml:space="preserve"> </w:t>
-      </w:r>
-      <w:r>
-        <w:rPr>
-          <w:rFonts w:asciiTheme="minorHAnsi" w:hAnsiTheme="minorHAnsi"/>
-          <w:szCs w:val="24"/>
-        </w:rPr>
-        <w:t>(</w:t>
-      </w:r>
-      <w:proofErr w:type="spellStart"/>
-      <w:r>
-        <w:rPr>
-          <w:rFonts w:asciiTheme="minorHAnsi" w:hAnsiTheme="minorHAnsi"/>
-          <w:szCs w:val="24"/>
-        </w:rPr>
-        <w:t>p</w:t>
-      </w:r>
-      <w:r>
-        <w:rPr>
-          <w:rFonts w:asciiTheme="minorHAnsi" w:hAnsiTheme="minorHAnsi"/>
-          <w:szCs w:val="24"/>
-          <w:vertAlign w:val="subscript"/>
-        </w:rPr>
-        <w:t>interaction</w:t>
-      </w:r>
-      <w:proofErr w:type="spellEnd"/>
-      <w:r>
-        <w:rPr>
-          <w:rFonts w:asciiTheme="minorHAnsi" w:hAnsiTheme="minorHAnsi"/>
-          <w:szCs w:val="24"/>
-        </w:rPr>
-        <w:t>=</w:t>
-      </w:r>
-      <w:r>
-        <w:rPr>
-          <w:rFonts w:asciiTheme="minorHAnsi" w:eastAsia="Times New Roman" w:hAnsiTheme="minorHAnsi"/>
-          <w:color w:val="000000"/>
-          <w:szCs w:val="24"/>
-          <w:lang w:val="en-US"/>
-        </w:rPr>
-        <w:t>0.49</w:t>
-      </w:r>
-      <w:r>
-        <w:rPr>
-          <w:rFonts w:asciiTheme="minorHAnsi" w:hAnsiTheme="minorHAnsi"/>
-          <w:szCs w:val="24"/>
-        </w:rPr>
-        <w:t>)</w:t>
-      </w:r>
-      <w:r>
-        <w:rPr>
-          <w:rFonts w:asciiTheme="minorHAnsi" w:hAnsiTheme="minorHAnsi"/>
-          <w:szCs w:val="24"/>
-        </w:rPr>
-        <w:t>. Dexamethasone</w:t>
-      </w:r>
-      <w:r>
-        <w:rPr>
-          <w:rFonts w:asciiTheme="minorHAnsi" w:hAnsiTheme="minorHAnsi"/>
-          <w:szCs w:val="24"/>
-        </w:rPr>
-        <w:t xml:space="preserve"> </w:t>
-      </w:r>
-      <w:r>
-        <w:rPr>
-          <w:rFonts w:asciiTheme="minorHAnsi" w:hAnsiTheme="minorHAnsi"/>
-          <w:szCs w:val="24"/>
-        </w:rPr>
-        <w:t xml:space="preserve">treatment also reduced </w:t>
-      </w:r>
-      <w:r>
-        <w:rPr>
-          <w:rFonts w:asciiTheme="minorHAnsi" w:hAnsiTheme="minorHAnsi"/>
-          <w:szCs w:val="24"/>
-        </w:rPr>
-        <w:t>T</w:t>
-      </w:r>
-      <w:r>
-        <w:rPr>
-          <w:rFonts w:asciiTheme="minorHAnsi" w:hAnsiTheme="minorHAnsi"/>
-          <w:szCs w:val="24"/>
-        </w:rPr>
-        <w:t>ype I</w:t>
-      </w:r>
-      <w:r>
-        <w:rPr>
-          <w:rFonts w:asciiTheme="minorHAnsi" w:hAnsiTheme="minorHAnsi"/>
-          <w:szCs w:val="24"/>
-        </w:rPr>
-        <w:t>I</w:t>
-      </w:r>
-      <w:r>
-        <w:rPr>
-          <w:rFonts w:asciiTheme="minorHAnsi" w:hAnsiTheme="minorHAnsi"/>
-          <w:szCs w:val="24"/>
-        </w:rPr>
-        <w:t>b</w:t>
-      </w:r>
-      <w:r>
-        <w:rPr>
-          <w:rFonts w:asciiTheme="minorHAnsi" w:hAnsiTheme="minorHAnsi"/>
-          <w:szCs w:val="24"/>
-        </w:rPr>
-        <w:t xml:space="preserve"> or medium-stained</w:t>
-      </w:r>
-      <w:r>
-        <w:rPr>
-          <w:rFonts w:asciiTheme="minorHAnsi" w:hAnsiTheme="minorHAnsi"/>
-          <w:szCs w:val="24"/>
-        </w:rPr>
-        <w:t xml:space="preserve"> fibers CSA in lean and obese </w:t>
-      </w:r>
-      <w:r>
-        <w:rPr>
-          <w:rFonts w:asciiTheme="minorHAnsi" w:hAnsiTheme="minorHAnsi"/>
-          <w:szCs w:val="24"/>
-        </w:rPr>
-        <w:lastRenderedPageBreak/>
-        <w:t xml:space="preserve">by </w:t>
-      </w:r>
-      <w:r>
-        <w:rPr>
-          <w:rFonts w:asciiTheme="minorHAnsi" w:hAnsiTheme="minorHAnsi"/>
-          <w:szCs w:val="24"/>
-        </w:rPr>
-        <w:t>35</w:t>
-      </w:r>
-      <w:r>
-        <w:rPr>
-          <w:rFonts w:asciiTheme="minorHAnsi" w:hAnsiTheme="minorHAnsi"/>
-          <w:szCs w:val="24"/>
-        </w:rPr>
-        <w:t xml:space="preserve">% and </w:t>
-      </w:r>
-      <w:r>
-        <w:rPr>
-          <w:rFonts w:asciiTheme="minorHAnsi" w:hAnsiTheme="minorHAnsi"/>
-          <w:szCs w:val="24"/>
-        </w:rPr>
-        <w:t>32</w:t>
-      </w:r>
-      <w:r>
-        <w:rPr>
-          <w:rFonts w:asciiTheme="minorHAnsi" w:hAnsiTheme="minorHAnsi"/>
-          <w:szCs w:val="24"/>
-        </w:rPr>
-        <w:t>% respectively</w:t>
-      </w:r>
-      <w:r>
-        <w:rPr>
-          <w:rFonts w:asciiTheme="minorHAnsi" w:hAnsiTheme="minorHAnsi"/>
-          <w:szCs w:val="24"/>
-        </w:rPr>
-        <w:t xml:space="preserve"> (</w:t>
-      </w:r>
-      <w:proofErr w:type="spellStart"/>
-      <w:r>
-        <w:rPr>
-          <w:rFonts w:asciiTheme="minorHAnsi" w:hAnsiTheme="minorHAnsi"/>
-          <w:szCs w:val="24"/>
-        </w:rPr>
-        <w:t>p</w:t>
-      </w:r>
-      <w:r>
-        <w:rPr>
-          <w:rFonts w:asciiTheme="minorHAnsi" w:hAnsiTheme="minorHAnsi"/>
-          <w:szCs w:val="24"/>
-          <w:vertAlign w:val="subscript"/>
-        </w:rPr>
-        <w:t>interaction</w:t>
-      </w:r>
-      <w:proofErr w:type="spellEnd"/>
-      <w:r>
-        <w:rPr>
-          <w:rFonts w:asciiTheme="minorHAnsi" w:hAnsiTheme="minorHAnsi"/>
-          <w:szCs w:val="24"/>
-        </w:rPr>
-        <w:t>=</w:t>
-      </w:r>
-      <w:r>
-        <w:rPr>
-          <w:rFonts w:asciiTheme="minorHAnsi" w:eastAsia="Times New Roman" w:hAnsiTheme="minorHAnsi"/>
-          <w:color w:val="000000"/>
-          <w:szCs w:val="24"/>
-          <w:lang w:val="en-US"/>
-        </w:rPr>
-        <w:t>0.58</w:t>
-      </w:r>
-      <w:r>
-        <w:rPr>
-          <w:rFonts w:asciiTheme="minorHAnsi" w:hAnsiTheme="minorHAnsi"/>
-          <w:szCs w:val="24"/>
-        </w:rPr>
-        <w:t>)</w:t>
-      </w:r>
-      <w:r>
-        <w:rPr>
-          <w:rFonts w:asciiTheme="minorHAnsi" w:hAnsiTheme="minorHAnsi"/>
-          <w:szCs w:val="24"/>
-        </w:rPr>
-        <w:t xml:space="preserve">. As for </w:t>
-      </w:r>
-      <w:r>
-        <w:rPr>
-          <w:rFonts w:asciiTheme="minorHAnsi" w:hAnsiTheme="minorHAnsi"/>
-          <w:szCs w:val="24"/>
-        </w:rPr>
-        <w:t>T</w:t>
-      </w:r>
-      <w:r>
-        <w:rPr>
-          <w:rFonts w:asciiTheme="minorHAnsi" w:hAnsiTheme="minorHAnsi"/>
-          <w:szCs w:val="24"/>
-        </w:rPr>
-        <w:t>ype I</w:t>
-      </w:r>
-      <w:r>
-        <w:rPr>
-          <w:rFonts w:asciiTheme="minorHAnsi" w:hAnsiTheme="minorHAnsi"/>
-          <w:szCs w:val="24"/>
-        </w:rPr>
-        <w:t xml:space="preserve"> or</w:t>
-      </w:r>
-      <w:r>
-        <w:rPr>
-          <w:rFonts w:asciiTheme="minorHAnsi" w:hAnsiTheme="minorHAnsi"/>
-          <w:szCs w:val="24"/>
-        </w:rPr>
-        <w:t xml:space="preserve"> dark-stained</w:t>
-      </w:r>
-      <w:r>
-        <w:rPr>
-          <w:rFonts w:asciiTheme="minorHAnsi" w:hAnsiTheme="minorHAnsi"/>
-          <w:szCs w:val="24"/>
-        </w:rPr>
-        <w:t xml:space="preserve"> </w:t>
-      </w:r>
-      <w:r>
-        <w:rPr>
-          <w:rFonts w:asciiTheme="minorHAnsi" w:hAnsiTheme="minorHAnsi"/>
-          <w:szCs w:val="24"/>
-        </w:rPr>
-        <w:t>f</w:t>
-      </w:r>
-      <w:r>
-        <w:rPr>
-          <w:rFonts w:asciiTheme="minorHAnsi" w:hAnsiTheme="minorHAnsi"/>
-          <w:szCs w:val="24"/>
-        </w:rPr>
-        <w:t xml:space="preserve">ibers, dexamethasone treatment only reduced fiber CSA in NCD animals. </w:t>
-      </w:r>
-      <w:r>
-        <w:rPr>
-          <w:rFonts w:asciiTheme="minorHAnsi" w:hAnsiTheme="minorHAnsi"/>
-          <w:szCs w:val="24"/>
-        </w:rPr>
-        <w:t xml:space="preserve">Though </w:t>
-      </w:r>
-      <w:r>
-        <w:rPr>
-          <w:rFonts w:asciiTheme="minorHAnsi" w:hAnsiTheme="minorHAnsi"/>
-          <w:szCs w:val="24"/>
-        </w:rPr>
-        <w:t xml:space="preserve">dexamethasone </w:t>
-      </w:r>
-      <w:r>
-        <w:rPr>
-          <w:rFonts w:asciiTheme="minorHAnsi" w:hAnsiTheme="minorHAnsi"/>
-          <w:szCs w:val="24"/>
-        </w:rPr>
-        <w:t xml:space="preserve">treatment reduced </w:t>
-      </w:r>
-      <w:r>
-        <w:rPr>
-          <w:rFonts w:asciiTheme="minorHAnsi" w:hAnsiTheme="minorHAnsi"/>
-          <w:szCs w:val="24"/>
-        </w:rPr>
-        <w:t>T</w:t>
-      </w:r>
-      <w:r>
-        <w:rPr>
-          <w:rFonts w:asciiTheme="minorHAnsi" w:hAnsiTheme="minorHAnsi"/>
-          <w:szCs w:val="24"/>
-        </w:rPr>
-        <w:t xml:space="preserve">ype I </w:t>
-      </w:r>
-      <w:r>
-        <w:rPr>
-          <w:rFonts w:asciiTheme="minorHAnsi" w:hAnsiTheme="minorHAnsi"/>
-          <w:szCs w:val="24"/>
-        </w:rPr>
-        <w:t xml:space="preserve">fiber CSA </w:t>
-      </w:r>
-      <w:r>
-        <w:rPr>
-          <w:rFonts w:asciiTheme="minorHAnsi" w:hAnsiTheme="minorHAnsi"/>
-          <w:szCs w:val="24"/>
-        </w:rPr>
-        <w:t>by 2</w:t>
-      </w:r>
-      <w:r>
-        <w:rPr>
-          <w:rFonts w:asciiTheme="minorHAnsi" w:hAnsiTheme="minorHAnsi"/>
-          <w:szCs w:val="24"/>
-        </w:rPr>
-        <w:t>1</w:t>
-      </w:r>
-      <w:r>
-        <w:rPr>
-          <w:rFonts w:asciiTheme="minorHAnsi" w:hAnsiTheme="minorHAnsi"/>
-          <w:szCs w:val="24"/>
-        </w:rPr>
-        <w:t>% in lean, the treatment increased fiber CSA in obese mice by 14% (</w:t>
-      </w:r>
-      <w:proofErr w:type="spellStart"/>
-      <w:r>
-        <w:rPr>
-          <w:rFonts w:asciiTheme="minorHAnsi" w:hAnsiTheme="minorHAnsi"/>
-          <w:szCs w:val="24"/>
-        </w:rPr>
-        <w:t>p</w:t>
-      </w:r>
-      <w:r>
-        <w:rPr>
-          <w:rFonts w:asciiTheme="minorHAnsi" w:hAnsiTheme="minorHAnsi"/>
-          <w:szCs w:val="24"/>
-          <w:vertAlign w:val="subscript"/>
-        </w:rPr>
-        <w:t>interaction</w:t>
-      </w:r>
-      <w:proofErr w:type="spellEnd"/>
-      <w:r>
-        <w:rPr>
-          <w:rFonts w:asciiTheme="minorHAnsi" w:hAnsiTheme="minorHAnsi"/>
-          <w:szCs w:val="24"/>
-        </w:rPr>
-        <w:t>=</w:t>
-      </w:r>
-      <w:r>
-        <w:rPr>
-          <w:rFonts w:asciiTheme="minorHAnsi" w:eastAsia="Times New Roman" w:hAnsiTheme="minorHAnsi"/>
-          <w:color w:val="000000"/>
-          <w:szCs w:val="24"/>
-          <w:lang w:val="en-US"/>
-        </w:rPr>
-        <w:t>p=0.003</w:t>
-      </w:r>
-      <w:r>
-        <w:rPr>
-          <w:rFonts w:asciiTheme="minorHAnsi" w:eastAsia="Times New Roman" w:hAnsiTheme="minorHAnsi"/>
-          <w:color w:val="000000"/>
-          <w:szCs w:val="24"/>
-          <w:lang w:val="en-US"/>
-        </w:rPr>
-        <w:t>1</w:t>
-      </w:r>
-      <w:r>
-        <w:rPr>
-          <w:rFonts w:asciiTheme="minorHAnsi" w:hAnsiTheme="minorHAnsi"/>
-          <w:szCs w:val="24"/>
-        </w:rPr>
-        <w:t xml:space="preserve">; </w:t>
-      </w:r>
-      <w:r>
-        <w:rPr>
-          <w:rFonts w:asciiTheme="minorHAnsi" w:hAnsiTheme="minorHAnsi"/>
-          <w:szCs w:val="24"/>
-        </w:rPr>
-        <w:t>Figure 2</w:t>
-      </w:r>
-      <w:r>
-        <w:rPr>
-          <w:rFonts w:asciiTheme="minorHAnsi" w:hAnsiTheme="minorHAnsi"/>
-          <w:szCs w:val="24"/>
-        </w:rPr>
-        <w:t>I</w:t>
-      </w:r>
-      <w:r>
-        <w:rPr>
-          <w:rFonts w:asciiTheme="minorHAnsi" w:hAnsiTheme="minorHAnsi"/>
-          <w:szCs w:val="24"/>
-        </w:rPr>
-        <w:t xml:space="preserve">). </w:t>
-      </w:r>
-    </w:p>
-    <w:p>
-      <w:pPr>
-        <w:pStyle w:val="Heading2"/>
-        <w:rPr>
-          <w:i/>
-          <w:sz w:val="24"/>
-        </w:rPr>
-      </w:pPr>
-      <w:r>
-        <w:rPr>
-          <w:sz w:val="24"/>
-        </w:rPr>
-        <w:t xml:space="preserve">Obesity and </w:t>
-      </w:r>
-      <w:r>
-        <w:rPr>
-          <w:sz w:val="24"/>
-        </w:rPr>
-        <w:t>D</w:t>
-      </w:r>
-      <w:r>
-        <w:rPr>
-          <w:sz w:val="24"/>
-        </w:rPr>
-        <w:t xml:space="preserve">examethasone </w:t>
-      </w:r>
-      <w:r>
-        <w:rPr>
-          <w:sz w:val="24"/>
-        </w:rPr>
-        <w:t>C</w:t>
-      </w:r>
-      <w:r>
-        <w:rPr>
-          <w:sz w:val="24"/>
-        </w:rPr>
-        <w:t xml:space="preserve">ause </w:t>
-      </w:r>
-      <w:r>
-        <w:rPr>
-          <w:sz w:val="24"/>
-        </w:rPr>
-        <w:t>E</w:t>
-      </w:r>
-      <w:r>
-        <w:rPr>
-          <w:sz w:val="24"/>
-        </w:rPr>
-        <w:t xml:space="preserve">levated </w:t>
-      </w:r>
-      <w:proofErr w:type="spellStart"/>
-      <w:r>
-        <w:rPr>
-          <w:sz w:val="24"/>
-        </w:rPr>
-        <w:t>A</w:t>
-      </w:r>
-      <w:r>
-        <w:rPr>
-          <w:sz w:val="24"/>
-        </w:rPr>
-        <w:t>trogene</w:t>
-      </w:r>
-      <w:proofErr w:type="spellEnd"/>
-      <w:r>
-        <w:rPr>
-          <w:sz w:val="24"/>
-        </w:rPr>
-        <w:t xml:space="preserve"> </w:t>
-      </w:r>
-      <w:r>
-        <w:rPr>
-          <w:sz w:val="24"/>
-        </w:rPr>
-        <w:t>E</w:t>
-      </w:r>
-      <w:r>
-        <w:rPr>
-          <w:sz w:val="24"/>
-        </w:rPr>
-        <w:t>xpression</w:t>
       </w:r>
     </w:p>
     <w:p>
@@ -6890,350 +6663,659 @@
         <w:ind w:firstLine="720"/>
         <w:rPr>
           <w:rFonts w:asciiTheme="minorHAnsi" w:hAnsiTheme="minorHAnsi"/>
+          <w:szCs w:val="24"/>
         </w:rPr>
       </w:pPr>
       <w:r>
         <w:rPr>
           <w:rFonts w:asciiTheme="minorHAnsi" w:hAnsiTheme="minorHAnsi"/>
-        </w:rPr>
-        <w:t xml:space="preserve">To evaluate the molecular effects of dexamethasone </w:t>
-      </w:r>
-      <w:r>
-        <w:rPr>
-          <w:rFonts w:asciiTheme="minorHAnsi" w:hAnsiTheme="minorHAnsi"/>
-          <w:i/>
-        </w:rPr>
-        <w:t>in vivo</w:t>
-      </w:r>
-      <w:r>
-        <w:rPr>
-          <w:rFonts w:asciiTheme="minorHAnsi" w:hAnsiTheme="minorHAnsi"/>
-        </w:rPr>
-        <w:t xml:space="preserve"> and how this was moderated by obesity</w:t>
-      </w:r>
-      <w:r>
-        <w:rPr>
-          <w:rFonts w:asciiTheme="minorHAnsi" w:hAnsiTheme="minorHAnsi"/>
-        </w:rPr>
-        <w:t xml:space="preserve">, </w:t>
-      </w:r>
-      <w:r>
-        <w:rPr>
-          <w:rFonts w:asciiTheme="minorHAnsi" w:hAnsiTheme="minorHAnsi"/>
-        </w:rPr>
-        <w:t xml:space="preserve">we </w:t>
-      </w:r>
-      <w:r>
-        <w:rPr>
-          <w:rFonts w:asciiTheme="minorHAnsi" w:hAnsiTheme="minorHAnsi"/>
-        </w:rPr>
-        <w:t xml:space="preserve">evaluated </w:t>
+          <w:szCs w:val="24"/>
+        </w:rPr>
+        <w:lastRenderedPageBreak/>
+        <w:t xml:space="preserve">Using these </w:t>
       </w:r>
       <w:proofErr w:type="spellStart"/>
       <w:r>
         <w:rPr>
           <w:rFonts w:asciiTheme="minorHAnsi" w:hAnsiTheme="minorHAnsi"/>
-        </w:rPr>
-        <w:t>atrogene</w:t>
+          <w:szCs w:val="24"/>
+        </w:rPr>
+        <w:t>cryosections</w:t>
       </w:r>
       <w:proofErr w:type="spellEnd"/>
       <w:r>
         <w:rPr>
           <w:rFonts w:asciiTheme="minorHAnsi" w:hAnsiTheme="minorHAnsi"/>
-        </w:rPr>
-        <w:t xml:space="preserve"> expression</w:t>
-      </w:r>
-      <w:r>
-        <w:rPr>
-          <w:rFonts w:asciiTheme="minorHAnsi" w:hAnsiTheme="minorHAnsi"/>
-        </w:rPr>
-        <w:t xml:space="preserve"> in quadriceps</w:t>
-      </w:r>
-      <w:r>
-        <w:rPr>
-          <w:rFonts w:asciiTheme="minorHAnsi" w:hAnsiTheme="minorHAnsi"/>
-        </w:rPr>
-        <w:t xml:space="preserve">. After one week of dexamethasone treatment, we observed a greater induction of both </w:t>
-      </w:r>
-      <w:r>
-        <w:rPr>
-          <w:rFonts w:asciiTheme="minorHAnsi" w:hAnsiTheme="minorHAnsi"/>
-          <w:i/>
-        </w:rPr>
-        <w:t xml:space="preserve">Foxo3 </w:t>
-      </w:r>
-      <w:r>
-        <w:rPr>
-          <w:rFonts w:asciiTheme="minorHAnsi" w:hAnsiTheme="minorHAnsi"/>
-        </w:rPr>
-        <w:t xml:space="preserve">and the </w:t>
+          <w:szCs w:val="24"/>
+        </w:rPr>
+        <w:t xml:space="preserve">, we next tested for </w:t>
+      </w:r>
+      <w:r>
+        <w:rPr>
+          <w:rFonts w:asciiTheme="minorHAnsi" w:hAnsiTheme="minorHAnsi"/>
+          <w:szCs w:val="24"/>
+        </w:rPr>
+        <w:t xml:space="preserve">fiber-type </w:t>
+      </w:r>
+      <w:r>
+        <w:rPr>
+          <w:rFonts w:asciiTheme="minorHAnsi" w:hAnsiTheme="minorHAnsi"/>
+          <w:szCs w:val="24"/>
+        </w:rPr>
+        <w:t xml:space="preserve">specific reductions in </w:t>
+      </w:r>
+      <w:r>
+        <w:rPr>
+          <w:rFonts w:asciiTheme="minorHAnsi" w:hAnsiTheme="minorHAnsi"/>
+          <w:szCs w:val="24"/>
+        </w:rPr>
+        <w:t>fiber size</w:t>
+      </w:r>
+      <w:r>
+        <w:rPr>
+          <w:rFonts w:asciiTheme="minorHAnsi" w:hAnsiTheme="minorHAnsi"/>
+          <w:szCs w:val="24"/>
+        </w:rPr>
+        <w:t xml:space="preserve">. Dexamethasone-treatment reduced </w:t>
+      </w:r>
+      <w:r>
+        <w:rPr>
+          <w:rFonts w:asciiTheme="minorHAnsi" w:hAnsiTheme="minorHAnsi"/>
+          <w:szCs w:val="24"/>
+        </w:rPr>
+        <w:t>T</w:t>
+      </w:r>
+      <w:r>
+        <w:rPr>
+          <w:rFonts w:asciiTheme="minorHAnsi" w:hAnsiTheme="minorHAnsi"/>
+          <w:szCs w:val="24"/>
+        </w:rPr>
+        <w:t xml:space="preserve">ype </w:t>
       </w:r>
       <w:proofErr w:type="spellStart"/>
       <w:r>
         <w:rPr>
           <w:rFonts w:asciiTheme="minorHAnsi" w:hAnsiTheme="minorHAnsi"/>
-        </w:rPr>
-        <w:t>atrogenes</w:t>
+          <w:szCs w:val="24"/>
+        </w:rPr>
+        <w:t>I</w:t>
+      </w:r>
+      <w:r>
+        <w:rPr>
+          <w:rFonts w:asciiTheme="minorHAnsi" w:hAnsiTheme="minorHAnsi"/>
+          <w:szCs w:val="24"/>
+        </w:rPr>
+        <w:t>I</w:t>
+      </w:r>
+      <w:r>
+        <w:rPr>
+          <w:rFonts w:asciiTheme="minorHAnsi" w:hAnsiTheme="minorHAnsi"/>
+          <w:szCs w:val="24"/>
+        </w:rPr>
+        <w:t>a</w:t>
       </w:r>
       <w:proofErr w:type="spellEnd"/>
       <w:r>
         <w:rPr>
           <w:rFonts w:asciiTheme="minorHAnsi" w:hAnsiTheme="minorHAnsi"/>
-        </w:rPr>
-        <w:t xml:space="preserve">, </w:t>
-      </w:r>
-      <w:r>
-        <w:rPr>
-          <w:rFonts w:asciiTheme="minorHAnsi" w:hAnsiTheme="minorHAnsi"/>
-          <w:i/>
-        </w:rPr>
-        <w:t xml:space="preserve">Trim63 </w:t>
-      </w:r>
-      <w:r>
-        <w:rPr>
-          <w:rFonts w:asciiTheme="minorHAnsi" w:hAnsiTheme="minorHAnsi"/>
-        </w:rPr>
-        <w:t xml:space="preserve">and </w:t>
-      </w:r>
-      <w:r>
-        <w:rPr>
-          <w:rFonts w:asciiTheme="minorHAnsi" w:hAnsiTheme="minorHAnsi"/>
-          <w:i/>
-        </w:rPr>
-        <w:t>Fbxo32</w:t>
-      </w:r>
-      <w:r>
-        <w:rPr>
-          <w:rFonts w:asciiTheme="minorHAnsi" w:hAnsiTheme="minorHAnsi"/>
-        </w:rPr>
-        <w:t xml:space="preserve">, in obese mice as compared to their lean counterparts </w:t>
-      </w:r>
-      <w:r>
-        <w:rPr>
-          <w:rFonts w:asciiTheme="minorHAnsi" w:hAnsiTheme="minorHAnsi"/>
-        </w:rPr>
-        <w:t xml:space="preserve">though the interaction between obesity status and dexamethasone treatment did not reach statistical significance </w:t>
-      </w:r>
-      <w:r>
-        <w:rPr>
-          <w:rFonts w:asciiTheme="minorHAnsi" w:hAnsiTheme="minorHAnsi"/>
-        </w:rPr>
-        <w:t xml:space="preserve">for these transcripts </w:t>
-      </w:r>
-      <w:r>
-        <w:rPr>
-          <w:rFonts w:asciiTheme="minorHAnsi" w:hAnsiTheme="minorHAnsi"/>
-        </w:rPr>
-        <w:t>(Figure 3</w:t>
-      </w:r>
-      <w:r>
-        <w:rPr>
-          <w:rFonts w:asciiTheme="minorHAnsi" w:hAnsiTheme="minorHAnsi"/>
-        </w:rPr>
-        <w:t>B</w:t>
-      </w:r>
-      <w:r>
-        <w:rPr>
-          <w:rFonts w:asciiTheme="minorHAnsi" w:hAnsiTheme="minorHAnsi"/>
-        </w:rPr>
-        <w:t xml:space="preserve">). The expression of </w:t>
-      </w:r>
-      <w:r>
-        <w:rPr>
-          <w:rFonts w:asciiTheme="minorHAnsi" w:hAnsiTheme="minorHAnsi"/>
-          <w:i/>
-        </w:rPr>
-        <w:t xml:space="preserve">Trim63, Fbxo32, </w:t>
-      </w:r>
-      <w:r>
-        <w:rPr>
-          <w:rFonts w:asciiTheme="minorHAnsi" w:hAnsiTheme="minorHAnsi"/>
-        </w:rPr>
-        <w:t>and</w:t>
-      </w:r>
-      <w:r>
-        <w:rPr>
-          <w:rFonts w:asciiTheme="minorHAnsi" w:hAnsiTheme="minorHAnsi"/>
-          <w:i/>
-        </w:rPr>
-        <w:t xml:space="preserve"> Foxo3</w:t>
-      </w:r>
-      <w:r>
-        <w:rPr>
-          <w:rFonts w:asciiTheme="minorHAnsi" w:hAnsiTheme="minorHAnsi"/>
-        </w:rPr>
-        <w:t xml:space="preserve"> was elevated in obese mice than their lean counterparts</w:t>
-      </w:r>
-      <w:r>
-        <w:rPr>
-          <w:rFonts w:asciiTheme="minorHAnsi" w:hAnsiTheme="minorHAnsi"/>
-          <w:i/>
-        </w:rPr>
-        <w:t>.</w:t>
-      </w:r>
-      <w:r>
-        <w:rPr>
-          <w:rFonts w:asciiTheme="minorHAnsi" w:hAnsiTheme="minorHAnsi"/>
-        </w:rPr>
-        <w:t xml:space="preserve"> However</w:t>
-      </w:r>
-      <w:r>
-        <w:rPr>
-          <w:rFonts w:asciiTheme="minorHAnsi" w:hAnsiTheme="minorHAnsi"/>
-        </w:rPr>
-        <w:t>,</w:t>
-      </w:r>
-      <w:r>
-        <w:rPr>
-          <w:rFonts w:asciiTheme="minorHAnsi" w:hAnsiTheme="minorHAnsi"/>
+          <w:szCs w:val="24"/>
+        </w:rPr>
+        <w:t xml:space="preserve"> or light-stained</w:t>
+      </w:r>
+      <w:r>
+        <w:rPr>
+          <w:rFonts w:asciiTheme="minorHAnsi" w:hAnsiTheme="minorHAnsi"/>
+          <w:szCs w:val="24"/>
+        </w:rPr>
+        <w:t xml:space="preserve"> fibers CSA in lean and obese mice</w:t>
+      </w:r>
+      <w:r>
+        <w:rPr>
+          <w:rFonts w:asciiTheme="minorHAnsi" w:hAnsiTheme="minorHAnsi"/>
+          <w:szCs w:val="24"/>
         </w:rPr>
         <w:t xml:space="preserve"> </w:t>
       </w:r>
       <w:r>
         <w:rPr>
           <w:rFonts w:asciiTheme="minorHAnsi" w:hAnsiTheme="minorHAnsi"/>
-        </w:rPr>
-        <w:t xml:space="preserve">I </w:t>
-      </w:r>
-      <w:r>
-        <w:rPr>
-          <w:rFonts w:asciiTheme="minorHAnsi" w:hAnsiTheme="minorHAnsi"/>
-        </w:rPr>
-        <w:t xml:space="preserve">did </w:t>
-      </w:r>
-      <w:r>
-        <w:rPr>
-          <w:rFonts w:asciiTheme="minorHAnsi" w:hAnsiTheme="minorHAnsi"/>
-        </w:rPr>
-        <w:t xml:space="preserve">not </w:t>
-      </w:r>
-      <w:r>
-        <w:rPr>
-          <w:rFonts w:asciiTheme="minorHAnsi" w:hAnsiTheme="minorHAnsi"/>
-        </w:rPr>
-        <w:t xml:space="preserve">observe </w:t>
-      </w:r>
-      <w:r>
-        <w:rPr>
-          <w:rFonts w:asciiTheme="minorHAnsi" w:hAnsiTheme="minorHAnsi"/>
-        </w:rPr>
-        <w:t>a</w:t>
-      </w:r>
-      <w:r>
-        <w:rPr>
-          <w:rFonts w:asciiTheme="minorHAnsi" w:hAnsiTheme="minorHAnsi"/>
-        </w:rPr>
-        <w:t xml:space="preserve"> dexamethasone-induced</w:t>
-      </w:r>
-      <w:r>
-        <w:rPr>
-          <w:rFonts w:asciiTheme="minorHAnsi" w:hAnsiTheme="minorHAnsi"/>
-        </w:rPr>
-        <w:t xml:space="preserve"> increase in </w:t>
-      </w:r>
-      <w:r>
-        <w:rPr>
-          <w:rFonts w:asciiTheme="minorHAnsi" w:hAnsiTheme="minorHAnsi"/>
-          <w:i/>
-        </w:rPr>
-        <w:t>Foxo1</w:t>
-      </w:r>
-      <w:r>
-        <w:rPr>
-          <w:rFonts w:asciiTheme="minorHAnsi" w:hAnsiTheme="minorHAnsi"/>
-        </w:rPr>
-        <w:t xml:space="preserve"> or </w:t>
-      </w:r>
-      <w:r>
-        <w:rPr>
-          <w:rFonts w:asciiTheme="minorHAnsi" w:hAnsiTheme="minorHAnsi"/>
-          <w:i/>
-        </w:rPr>
-        <w:t>Ncr31</w:t>
-      </w:r>
-      <w:r>
-        <w:rPr>
-          <w:rFonts w:asciiTheme="minorHAnsi" w:hAnsiTheme="minorHAnsi"/>
-        </w:rPr>
-        <w:t xml:space="preserve">, glucocorticoid receptor.  </w:t>
-      </w:r>
-      <w:r>
-        <w:rPr>
-          <w:rFonts w:asciiTheme="minorHAnsi" w:hAnsiTheme="minorHAnsi"/>
-        </w:rPr>
-        <w:t xml:space="preserve">These data suggest that the obesity-sensitizing effects on muscle atrophy </w:t>
-      </w:r>
-      <w:r>
-        <w:rPr>
-          <w:rFonts w:asciiTheme="minorHAnsi" w:hAnsiTheme="minorHAnsi"/>
-        </w:rPr>
-        <w:t>could be</w:t>
-      </w:r>
-      <w:r>
-        <w:rPr>
-          <w:rFonts w:asciiTheme="minorHAnsi" w:hAnsiTheme="minorHAnsi"/>
+          <w:szCs w:val="24"/>
+        </w:rPr>
+        <w:t>by</w:t>
+      </w:r>
+      <w:r>
+        <w:rPr>
+          <w:rFonts w:asciiTheme="minorHAnsi" w:hAnsiTheme="minorHAnsi"/>
+          <w:szCs w:val="24"/>
+        </w:rPr>
+        <w:t xml:space="preserve"> 28</w:t>
+      </w:r>
+      <w:r>
+        <w:rPr>
+          <w:rFonts w:asciiTheme="minorHAnsi" w:hAnsiTheme="minorHAnsi"/>
+          <w:szCs w:val="24"/>
+        </w:rPr>
+        <w:t xml:space="preserve">% and </w:t>
+      </w:r>
+      <w:r>
+        <w:rPr>
+          <w:rFonts w:asciiTheme="minorHAnsi" w:hAnsiTheme="minorHAnsi"/>
+          <w:szCs w:val="24"/>
+        </w:rPr>
+        <w:t>40</w:t>
+      </w:r>
+      <w:r>
+        <w:rPr>
+          <w:rFonts w:asciiTheme="minorHAnsi" w:hAnsiTheme="minorHAnsi"/>
+          <w:szCs w:val="24"/>
+        </w:rPr>
+        <w:t>% respectively</w:t>
+      </w:r>
+      <w:r>
+        <w:rPr>
+          <w:rFonts w:asciiTheme="minorHAnsi" w:hAnsiTheme="minorHAnsi"/>
+          <w:szCs w:val="24"/>
         </w:rPr>
         <w:t xml:space="preserve"> </w:t>
       </w:r>
       <w:r>
         <w:rPr>
           <w:rFonts w:asciiTheme="minorHAnsi" w:hAnsiTheme="minorHAnsi"/>
-        </w:rPr>
-        <w:t>related to</w:t>
-      </w:r>
-      <w:r>
-        <w:rPr>
-          <w:rFonts w:asciiTheme="minorHAnsi" w:hAnsiTheme="minorHAnsi"/>
+          <w:szCs w:val="24"/>
+        </w:rPr>
+        <w:t xml:space="preserve">though the </w:t>
+      </w:r>
+      <w:r>
+        <w:rPr>
+          <w:rFonts w:asciiTheme="minorHAnsi" w:hAnsiTheme="minorHAnsi"/>
+          <w:szCs w:val="24"/>
+        </w:rPr>
+        <w:t>moderating</w:t>
+      </w:r>
+      <w:r>
+        <w:rPr>
+          <w:rFonts w:asciiTheme="minorHAnsi" w:hAnsiTheme="minorHAnsi"/>
+          <w:szCs w:val="24"/>
+        </w:rPr>
+        <w:t xml:space="preserve"> effect </w:t>
+      </w:r>
+      <w:r>
+        <w:rPr>
+          <w:rFonts w:asciiTheme="minorHAnsi" w:hAnsiTheme="minorHAnsi"/>
+          <w:szCs w:val="24"/>
+        </w:rPr>
+        <w:t xml:space="preserve">of obesity </w:t>
+      </w:r>
+      <w:r>
+        <w:rPr>
+          <w:rFonts w:asciiTheme="minorHAnsi" w:hAnsiTheme="minorHAnsi"/>
+          <w:szCs w:val="24"/>
+        </w:rPr>
+        <w:t>did not reach statistical reference</w:t>
+      </w:r>
+      <w:r>
+        <w:rPr>
+          <w:rFonts w:asciiTheme="minorHAnsi" w:hAnsiTheme="minorHAnsi"/>
+          <w:szCs w:val="24"/>
         </w:rPr>
         <w:t xml:space="preserve"> </w:t>
       </w:r>
       <w:r>
         <w:rPr>
           <w:rFonts w:asciiTheme="minorHAnsi" w:hAnsiTheme="minorHAnsi"/>
-        </w:rPr>
-        <w:t xml:space="preserve">transcriptional </w:t>
-      </w:r>
-      <w:r>
-        <w:rPr>
-          <w:rFonts w:asciiTheme="minorHAnsi" w:hAnsiTheme="minorHAnsi"/>
-        </w:rPr>
-        <w:t xml:space="preserve">elevations of FOXO3 and these two </w:t>
+          <w:szCs w:val="24"/>
+        </w:rPr>
+        <w:t>(</w:t>
       </w:r>
       <w:proofErr w:type="spellStart"/>
       <w:r>
         <w:rPr>
           <w:rFonts w:asciiTheme="minorHAnsi" w:hAnsiTheme="minorHAnsi"/>
-        </w:rPr>
-        <w:t>atrogenes</w:t>
+          <w:szCs w:val="24"/>
+        </w:rPr>
+        <w:t>p</w:t>
+      </w:r>
+      <w:r>
+        <w:rPr>
+          <w:rFonts w:asciiTheme="minorHAnsi" w:hAnsiTheme="minorHAnsi"/>
+          <w:szCs w:val="24"/>
+          <w:vertAlign w:val="subscript"/>
+        </w:rPr>
+        <w:t>interaction</w:t>
       </w:r>
       <w:proofErr w:type="spellEnd"/>
       <w:r>
         <w:rPr>
           <w:rFonts w:asciiTheme="minorHAnsi" w:hAnsiTheme="minorHAnsi"/>
-        </w:rPr>
-        <w:t>.</w:t>
+          <w:szCs w:val="24"/>
+        </w:rPr>
+        <w:t>=</w:t>
+      </w:r>
+      <w:r>
+        <w:rPr>
+          <w:rFonts w:asciiTheme="minorHAnsi" w:eastAsia="Times New Roman" w:hAnsiTheme="minorHAnsi"/>
+          <w:color w:val="000000"/>
+          <w:szCs w:val="24"/>
+          <w:lang w:val="en-US"/>
+        </w:rPr>
+        <w:t>0.49</w:t>
+      </w:r>
+      <w:r>
+        <w:rPr>
+          <w:rFonts w:asciiTheme="minorHAnsi" w:hAnsiTheme="minorHAnsi"/>
+          <w:szCs w:val="24"/>
+        </w:rPr>
+        <w:t>)</w:t>
+      </w:r>
+      <w:r>
+        <w:rPr>
+          <w:rFonts w:asciiTheme="minorHAnsi" w:hAnsiTheme="minorHAnsi"/>
+          <w:szCs w:val="24"/>
+        </w:rPr>
+        <w:t>. Dexamethasone</w:t>
+      </w:r>
+      <w:r>
+        <w:rPr>
+          <w:rFonts w:asciiTheme="minorHAnsi" w:hAnsiTheme="minorHAnsi"/>
+          <w:szCs w:val="24"/>
+        </w:rPr>
+        <w:t xml:space="preserve"> </w:t>
+      </w:r>
+      <w:r>
+        <w:rPr>
+          <w:rFonts w:asciiTheme="minorHAnsi" w:hAnsiTheme="minorHAnsi"/>
+          <w:szCs w:val="24"/>
+        </w:rPr>
+        <w:t xml:space="preserve">treatment also reduced </w:t>
+      </w:r>
+      <w:r>
+        <w:rPr>
+          <w:rFonts w:asciiTheme="minorHAnsi" w:hAnsiTheme="minorHAnsi"/>
+          <w:szCs w:val="24"/>
+        </w:rPr>
+        <w:t>T</w:t>
+      </w:r>
+      <w:r>
+        <w:rPr>
+          <w:rFonts w:asciiTheme="minorHAnsi" w:hAnsiTheme="minorHAnsi"/>
+          <w:szCs w:val="24"/>
+        </w:rPr>
+        <w:t>ype I</w:t>
+      </w:r>
+      <w:r>
+        <w:rPr>
+          <w:rFonts w:asciiTheme="minorHAnsi" w:hAnsiTheme="minorHAnsi"/>
+          <w:szCs w:val="24"/>
+        </w:rPr>
+        <w:t>I</w:t>
+      </w:r>
+      <w:r>
+        <w:rPr>
+          <w:rFonts w:asciiTheme="minorHAnsi" w:hAnsiTheme="minorHAnsi"/>
+          <w:szCs w:val="24"/>
+        </w:rPr>
+        <w:t>b</w:t>
+      </w:r>
+      <w:r>
+        <w:rPr>
+          <w:rFonts w:asciiTheme="minorHAnsi" w:hAnsiTheme="minorHAnsi"/>
+          <w:szCs w:val="24"/>
+        </w:rPr>
+        <w:t xml:space="preserve"> or medium-stained</w:t>
+      </w:r>
+      <w:r>
+        <w:rPr>
+          <w:rFonts w:asciiTheme="minorHAnsi" w:hAnsiTheme="minorHAnsi"/>
+          <w:szCs w:val="24"/>
+        </w:rPr>
+        <w:t xml:space="preserve"> fibers CSA in lean and obese by </w:t>
+      </w:r>
+      <w:r>
+        <w:rPr>
+          <w:rFonts w:asciiTheme="minorHAnsi" w:hAnsiTheme="minorHAnsi"/>
+          <w:szCs w:val="24"/>
+        </w:rPr>
+        <w:t>35</w:t>
+      </w:r>
+      <w:r>
+        <w:rPr>
+          <w:rFonts w:asciiTheme="minorHAnsi" w:hAnsiTheme="minorHAnsi"/>
+          <w:szCs w:val="24"/>
+        </w:rPr>
+        <w:t xml:space="preserve">% and </w:t>
+      </w:r>
+      <w:r>
+        <w:rPr>
+          <w:rFonts w:asciiTheme="minorHAnsi" w:hAnsiTheme="minorHAnsi"/>
+          <w:szCs w:val="24"/>
+        </w:rPr>
+        <w:t>32</w:t>
+      </w:r>
+      <w:r>
+        <w:rPr>
+          <w:rFonts w:asciiTheme="minorHAnsi" w:hAnsiTheme="minorHAnsi"/>
+          <w:szCs w:val="24"/>
+        </w:rPr>
+        <w:t>% respectively</w:t>
+      </w:r>
+      <w:r>
+        <w:rPr>
+          <w:rFonts w:asciiTheme="minorHAnsi" w:hAnsiTheme="minorHAnsi"/>
+          <w:szCs w:val="24"/>
+        </w:rPr>
+        <w:t xml:space="preserve"> (</w:t>
+      </w:r>
+      <w:proofErr w:type="spellStart"/>
+      <w:r>
+        <w:rPr>
+          <w:rFonts w:asciiTheme="minorHAnsi" w:hAnsiTheme="minorHAnsi"/>
+          <w:szCs w:val="24"/>
+        </w:rPr>
+        <w:t>p</w:t>
+      </w:r>
+      <w:r>
+        <w:rPr>
+          <w:rFonts w:asciiTheme="minorHAnsi" w:hAnsiTheme="minorHAnsi"/>
+          <w:szCs w:val="24"/>
+          <w:vertAlign w:val="subscript"/>
+        </w:rPr>
+        <w:t>interaction</w:t>
+      </w:r>
+      <w:proofErr w:type="spellEnd"/>
+      <w:r>
+        <w:rPr>
+          <w:rFonts w:asciiTheme="minorHAnsi" w:hAnsiTheme="minorHAnsi"/>
+          <w:szCs w:val="24"/>
+        </w:rPr>
+        <w:t>=</w:t>
+      </w:r>
+      <w:r>
+        <w:rPr>
+          <w:rFonts w:asciiTheme="minorHAnsi" w:eastAsia="Times New Roman" w:hAnsiTheme="minorHAnsi"/>
+          <w:color w:val="000000"/>
+          <w:szCs w:val="24"/>
+          <w:lang w:val="en-US"/>
+        </w:rPr>
+        <w:t>0.58</w:t>
+      </w:r>
+      <w:r>
+        <w:rPr>
+          <w:rFonts w:asciiTheme="minorHAnsi" w:hAnsiTheme="minorHAnsi"/>
+          <w:szCs w:val="24"/>
+        </w:rPr>
+        <w:t>)</w:t>
+      </w:r>
+      <w:r>
+        <w:rPr>
+          <w:rFonts w:asciiTheme="minorHAnsi" w:hAnsiTheme="minorHAnsi"/>
+          <w:szCs w:val="24"/>
+        </w:rPr>
+        <w:t xml:space="preserve">. As for </w:t>
+      </w:r>
+      <w:r>
+        <w:rPr>
+          <w:rFonts w:asciiTheme="minorHAnsi" w:hAnsiTheme="minorHAnsi"/>
+          <w:szCs w:val="24"/>
+        </w:rPr>
+        <w:t>T</w:t>
+      </w:r>
+      <w:r>
+        <w:rPr>
+          <w:rFonts w:asciiTheme="minorHAnsi" w:hAnsiTheme="minorHAnsi"/>
+          <w:szCs w:val="24"/>
+        </w:rPr>
+        <w:t>ype I</w:t>
+      </w:r>
+      <w:r>
+        <w:rPr>
+          <w:rFonts w:asciiTheme="minorHAnsi" w:hAnsiTheme="minorHAnsi"/>
+          <w:szCs w:val="24"/>
+        </w:rPr>
+        <w:t xml:space="preserve"> or</w:t>
+      </w:r>
+      <w:r>
+        <w:rPr>
+          <w:rFonts w:asciiTheme="minorHAnsi" w:hAnsiTheme="minorHAnsi"/>
+          <w:szCs w:val="24"/>
+        </w:rPr>
+        <w:t xml:space="preserve"> dark-stained</w:t>
+      </w:r>
+      <w:r>
+        <w:rPr>
+          <w:rFonts w:asciiTheme="minorHAnsi" w:hAnsiTheme="minorHAnsi"/>
+          <w:szCs w:val="24"/>
+        </w:rPr>
+        <w:t xml:space="preserve"> </w:t>
+      </w:r>
+      <w:r>
+        <w:rPr>
+          <w:rFonts w:asciiTheme="minorHAnsi" w:hAnsiTheme="minorHAnsi"/>
+          <w:szCs w:val="24"/>
+        </w:rPr>
+        <w:t>f</w:t>
+      </w:r>
+      <w:r>
+        <w:rPr>
+          <w:rFonts w:asciiTheme="minorHAnsi" w:hAnsiTheme="minorHAnsi"/>
+          <w:szCs w:val="24"/>
+        </w:rPr>
+        <w:t xml:space="preserve">ibers, dexamethasone treatment only reduced fiber CSA in NCD animals. </w:t>
+      </w:r>
+      <w:r>
+        <w:rPr>
+          <w:rFonts w:asciiTheme="minorHAnsi" w:hAnsiTheme="minorHAnsi"/>
+          <w:szCs w:val="24"/>
+        </w:rPr>
+        <w:t>D</w:t>
+      </w:r>
+      <w:r>
+        <w:rPr>
+          <w:rFonts w:asciiTheme="minorHAnsi" w:hAnsiTheme="minorHAnsi"/>
+          <w:szCs w:val="24"/>
+        </w:rPr>
+        <w:t xml:space="preserve">examethasone </w:t>
+      </w:r>
+      <w:r>
+        <w:rPr>
+          <w:rFonts w:asciiTheme="minorHAnsi" w:hAnsiTheme="minorHAnsi"/>
+          <w:szCs w:val="24"/>
+        </w:rPr>
+        <w:t xml:space="preserve">treatment reduced </w:t>
+      </w:r>
+      <w:r>
+        <w:rPr>
+          <w:rFonts w:asciiTheme="minorHAnsi" w:hAnsiTheme="minorHAnsi"/>
+          <w:szCs w:val="24"/>
+        </w:rPr>
+        <w:t>T</w:t>
+      </w:r>
+      <w:r>
+        <w:rPr>
+          <w:rFonts w:asciiTheme="minorHAnsi" w:hAnsiTheme="minorHAnsi"/>
+          <w:szCs w:val="24"/>
+        </w:rPr>
+        <w:t xml:space="preserve">ype I </w:t>
+      </w:r>
+      <w:r>
+        <w:rPr>
+          <w:rFonts w:asciiTheme="minorHAnsi" w:hAnsiTheme="minorHAnsi"/>
+          <w:szCs w:val="24"/>
+        </w:rPr>
+        <w:t xml:space="preserve">fiber CSA </w:t>
+      </w:r>
+      <w:r>
+        <w:rPr>
+          <w:rFonts w:asciiTheme="minorHAnsi" w:hAnsiTheme="minorHAnsi"/>
+          <w:szCs w:val="24"/>
+        </w:rPr>
+        <w:t>by 2</w:t>
+      </w:r>
+      <w:r>
+        <w:rPr>
+          <w:rFonts w:asciiTheme="minorHAnsi" w:hAnsiTheme="minorHAnsi"/>
+          <w:szCs w:val="24"/>
+        </w:rPr>
+        <w:t>1</w:t>
+      </w:r>
+      <w:r>
+        <w:rPr>
+          <w:rFonts w:asciiTheme="minorHAnsi" w:hAnsiTheme="minorHAnsi"/>
+          <w:szCs w:val="24"/>
+        </w:rPr>
+        <w:t>% in lean, the treatment increased fiber CSA in obese mice by 14% (</w:t>
+      </w:r>
+      <w:proofErr w:type="spellStart"/>
+      <w:r>
+        <w:rPr>
+          <w:rFonts w:asciiTheme="minorHAnsi" w:hAnsiTheme="minorHAnsi"/>
+          <w:szCs w:val="24"/>
+        </w:rPr>
+        <w:t>p</w:t>
+      </w:r>
+      <w:r>
+        <w:rPr>
+          <w:rFonts w:asciiTheme="minorHAnsi" w:hAnsiTheme="minorHAnsi"/>
+          <w:szCs w:val="24"/>
+          <w:vertAlign w:val="subscript"/>
+        </w:rPr>
+        <w:t>interaction</w:t>
+      </w:r>
+      <w:proofErr w:type="spellEnd"/>
+      <w:r>
+        <w:rPr>
+          <w:rFonts w:asciiTheme="minorHAnsi" w:hAnsiTheme="minorHAnsi"/>
+          <w:szCs w:val="24"/>
+        </w:rPr>
+        <w:t>=</w:t>
+      </w:r>
+      <w:r>
+        <w:rPr>
+          <w:rFonts w:asciiTheme="minorHAnsi" w:eastAsia="Times New Roman" w:hAnsiTheme="minorHAnsi"/>
+          <w:color w:val="000000"/>
+          <w:szCs w:val="24"/>
+          <w:lang w:val="en-US"/>
+        </w:rPr>
+        <w:t>p=0.003</w:t>
+      </w:r>
+      <w:r>
+        <w:rPr>
+          <w:rFonts w:asciiTheme="minorHAnsi" w:eastAsia="Times New Roman" w:hAnsiTheme="minorHAnsi"/>
+          <w:color w:val="000000"/>
+          <w:szCs w:val="24"/>
+          <w:lang w:val="en-US"/>
+        </w:rPr>
+        <w:t>1</w:t>
+      </w:r>
+      <w:r>
+        <w:rPr>
+          <w:rFonts w:asciiTheme="minorHAnsi" w:hAnsiTheme="minorHAnsi"/>
+          <w:szCs w:val="24"/>
+        </w:rPr>
+        <w:t xml:space="preserve">; </w:t>
+      </w:r>
+      <w:r>
+        <w:rPr>
+          <w:rFonts w:asciiTheme="minorHAnsi" w:hAnsiTheme="minorHAnsi"/>
+          <w:szCs w:val="24"/>
+        </w:rPr>
+        <w:t>Figure 2</w:t>
+      </w:r>
+      <w:r>
+        <w:rPr>
+          <w:rFonts w:asciiTheme="minorHAnsi" w:hAnsiTheme="minorHAnsi"/>
+          <w:szCs w:val="24"/>
+        </w:rPr>
+        <w:t>I</w:t>
+      </w:r>
+      <w:r>
+        <w:rPr>
+          <w:rFonts w:asciiTheme="minorHAnsi" w:hAnsiTheme="minorHAnsi"/>
+          <w:szCs w:val="24"/>
+        </w:rPr>
+        <w:t xml:space="preserve">). </w:t>
       </w:r>
     </w:p>
     <w:p>
       <w:pPr>
-        <w:pStyle w:val="Heading3"/>
-        <w:rPr>
-          <w:color w:val="auto"/>
+        <w:pStyle w:val="Heading2"/>
+        <w:rPr>
+          <w:i/>
+          <w:sz w:val="24"/>
         </w:rPr>
       </w:pPr>
       <w:r>
         <w:rPr>
-          <w:color w:val="auto"/>
-          <w:sz w:val="22"/>
-        </w:rPr>
-        <w:t>Obese Dexamethasone-Treated Mice are Insulin Resistant</w:t>
-      </w:r>
-      <w:r>
-        <w:rPr>
-          <w:color w:val="auto"/>
-          <w:sz w:val="22"/>
-        </w:rPr>
-        <w:t xml:space="preserve"> After Adjusting for Muscle Mass</w:t>
+          <w:sz w:val="24"/>
+        </w:rPr>
+        <w:t xml:space="preserve">Obesity and </w:t>
+      </w:r>
+      <w:r>
+        <w:rPr>
+          <w:sz w:val="24"/>
+        </w:rPr>
+        <w:t>D</w:t>
+      </w:r>
+      <w:r>
+        <w:rPr>
+          <w:sz w:val="24"/>
+        </w:rPr>
+        <w:t xml:space="preserve">examethasone </w:t>
+      </w:r>
+      <w:r>
+        <w:rPr>
+          <w:sz w:val="24"/>
+        </w:rPr>
+        <w:t>C</w:t>
+      </w:r>
+      <w:r>
+        <w:rPr>
+          <w:sz w:val="24"/>
+        </w:rPr>
+        <w:t xml:space="preserve">ause </w:t>
+      </w:r>
+      <w:r>
+        <w:rPr>
+          <w:sz w:val="24"/>
+        </w:rPr>
+        <w:t>E</w:t>
+      </w:r>
+      <w:r>
+        <w:rPr>
+          <w:sz w:val="24"/>
+        </w:rPr>
+        <w:t xml:space="preserve">levated </w:t>
+      </w:r>
+      <w:proofErr w:type="spellStart"/>
+      <w:r>
+        <w:rPr>
+          <w:sz w:val="24"/>
+        </w:rPr>
+        <w:t>A</w:t>
+      </w:r>
+      <w:r>
+        <w:rPr>
+          <w:sz w:val="24"/>
+        </w:rPr>
+        <w:t>trogene</w:t>
+      </w:r>
+      <w:proofErr w:type="spellEnd"/>
+      <w:r>
+        <w:rPr>
+          <w:sz w:val="24"/>
+        </w:rPr>
+        <w:t xml:space="preserve"> </w:t>
+      </w:r>
+      <w:r>
+        <w:rPr>
+          <w:sz w:val="24"/>
+        </w:rPr>
+        <w:t>E</w:t>
+      </w:r>
+      <w:r>
+        <w:rPr>
+          <w:sz w:val="24"/>
+        </w:rPr>
+        <w:t>xpression</w:t>
       </w:r>
     </w:p>
     <w:p>
@@ -7248,37 +7330,400 @@
         <w:rPr>
           <w:rFonts w:asciiTheme="minorHAnsi" w:hAnsiTheme="minorHAnsi"/>
         </w:rPr>
-        <w:t>Since obesity</w:t>
-      </w:r>
-      <w:r>
-        <w:rPr>
-          <w:rFonts w:asciiTheme="minorHAnsi" w:hAnsiTheme="minorHAnsi"/>
-        </w:rPr>
-        <w:t xml:space="preserve"> can enhance </w:t>
-      </w:r>
-      <w:r>
-        <w:rPr>
-          <w:rFonts w:asciiTheme="minorHAnsi" w:hAnsiTheme="minorHAnsi"/>
-        </w:rPr>
-        <w:t xml:space="preserve">steroid-induced </w:t>
-      </w:r>
-      <w:r>
-        <w:rPr>
-          <w:rFonts w:asciiTheme="minorHAnsi" w:hAnsiTheme="minorHAnsi"/>
-        </w:rPr>
-        <w:t xml:space="preserve">skeletal muscle atrophy, </w:t>
-      </w:r>
-      <w:r>
-        <w:rPr>
-          <w:rFonts w:asciiTheme="minorHAnsi" w:hAnsiTheme="minorHAnsi"/>
-        </w:rPr>
-        <w:t xml:space="preserve">I </w:t>
-      </w:r>
-      <w:r>
-        <w:rPr>
-          <w:rFonts w:asciiTheme="minorHAnsi" w:hAnsiTheme="minorHAnsi"/>
-        </w:rPr>
-        <w:t xml:space="preserve">next evaluated insulin </w:t>
+        <w:t xml:space="preserve">To evaluate the molecular effects of dexamethasone </w:t>
+      </w:r>
+      <w:r>
+        <w:rPr>
+          <w:rFonts w:asciiTheme="minorHAnsi" w:hAnsiTheme="minorHAnsi"/>
+          <w:i/>
+        </w:rPr>
+        <w:t>in vivo</w:t>
+      </w:r>
+      <w:r>
+        <w:rPr>
+          <w:rFonts w:asciiTheme="minorHAnsi" w:hAnsiTheme="minorHAnsi"/>
+        </w:rPr>
+        <w:t xml:space="preserve"> and how this was moderated by obesity</w:t>
+      </w:r>
+      <w:r>
+        <w:rPr>
+          <w:rFonts w:asciiTheme="minorHAnsi" w:hAnsiTheme="minorHAnsi"/>
+        </w:rPr>
+        <w:t xml:space="preserve">, </w:t>
+      </w:r>
+      <w:r>
+        <w:rPr>
+          <w:rFonts w:asciiTheme="minorHAnsi" w:hAnsiTheme="minorHAnsi"/>
+        </w:rPr>
+        <w:t xml:space="preserve">we </w:t>
+      </w:r>
+      <w:r>
+        <w:rPr>
+          <w:rFonts w:asciiTheme="minorHAnsi" w:hAnsiTheme="minorHAnsi"/>
+        </w:rPr>
+        <w:t>determined</w:t>
+      </w:r>
+      <w:r>
+        <w:rPr>
+          <w:rFonts w:asciiTheme="minorHAnsi" w:hAnsiTheme="minorHAnsi"/>
+        </w:rPr>
+        <w:t xml:space="preserve"> </w:t>
+      </w:r>
+      <w:proofErr w:type="spellStart"/>
+      <w:r>
+        <w:rPr>
+          <w:rFonts w:asciiTheme="minorHAnsi" w:hAnsiTheme="minorHAnsi"/>
+        </w:rPr>
+        <w:t>atrogene</w:t>
+      </w:r>
+      <w:proofErr w:type="spellEnd"/>
+      <w:r>
+        <w:rPr>
+          <w:rFonts w:asciiTheme="minorHAnsi" w:hAnsiTheme="minorHAnsi"/>
+        </w:rPr>
+        <w:t xml:space="preserve"> expression</w:t>
+      </w:r>
+      <w:r>
+        <w:rPr>
+          <w:rFonts w:asciiTheme="minorHAnsi" w:hAnsiTheme="minorHAnsi"/>
+        </w:rPr>
+        <w:t xml:space="preserve"> in quadriceps</w:t>
+      </w:r>
+      <w:r>
+        <w:rPr>
+          <w:rFonts w:asciiTheme="minorHAnsi" w:hAnsiTheme="minorHAnsi"/>
+        </w:rPr>
+        <w:t xml:space="preserve"> after a </w:t>
+      </w:r>
+      <w:proofErr w:type="gramStart"/>
+      <w:r>
+        <w:rPr>
+          <w:rFonts w:asciiTheme="minorHAnsi" w:hAnsiTheme="minorHAnsi"/>
+        </w:rPr>
+        <w:t>two week</w:t>
+      </w:r>
+      <w:proofErr w:type="gramEnd"/>
+      <w:r>
+        <w:rPr>
+          <w:rFonts w:asciiTheme="minorHAnsi" w:hAnsiTheme="minorHAnsi"/>
+        </w:rPr>
+        <w:t xml:space="preserve"> time course, with animals sacrificed at 0, 3, 7 and 14 days</w:t>
+      </w:r>
+      <w:r>
+        <w:rPr>
+          <w:rFonts w:asciiTheme="minorHAnsi" w:hAnsiTheme="minorHAnsi"/>
+        </w:rPr>
+        <w:t xml:space="preserve">. After one week of dexamethasone treatment, we observed induction of </w:t>
+      </w:r>
+      <w:r>
+        <w:rPr>
+          <w:rFonts w:asciiTheme="minorHAnsi" w:hAnsiTheme="minorHAnsi"/>
+          <w:i/>
+        </w:rPr>
+        <w:t xml:space="preserve">Foxo3 </w:t>
+      </w:r>
+      <w:r>
+        <w:rPr>
+          <w:rFonts w:asciiTheme="minorHAnsi" w:hAnsiTheme="minorHAnsi"/>
+        </w:rPr>
+        <w:t xml:space="preserve">and the </w:t>
+      </w:r>
+      <w:proofErr w:type="spellStart"/>
+      <w:r>
+        <w:rPr>
+          <w:rFonts w:asciiTheme="minorHAnsi" w:hAnsiTheme="minorHAnsi"/>
+        </w:rPr>
+        <w:t>atrogenes</w:t>
+      </w:r>
+      <w:proofErr w:type="spellEnd"/>
+      <w:r>
+        <w:rPr>
+          <w:rFonts w:asciiTheme="minorHAnsi" w:hAnsiTheme="minorHAnsi"/>
+        </w:rPr>
+        <w:t xml:space="preserve">, </w:t>
+      </w:r>
+      <w:r>
+        <w:rPr>
+          <w:rFonts w:asciiTheme="minorHAnsi" w:hAnsiTheme="minorHAnsi"/>
+          <w:i/>
+        </w:rPr>
+        <w:t xml:space="preserve">Trim63 </w:t>
+      </w:r>
+      <w:r>
+        <w:rPr>
+          <w:rFonts w:asciiTheme="minorHAnsi" w:hAnsiTheme="minorHAnsi"/>
+        </w:rPr>
+        <w:t xml:space="preserve">(Atrogin-1) </w:t>
+      </w:r>
+      <w:r>
+        <w:rPr>
+          <w:rFonts w:asciiTheme="minorHAnsi" w:hAnsiTheme="minorHAnsi"/>
+        </w:rPr>
+        <w:t xml:space="preserve">and </w:t>
+      </w:r>
+      <w:r>
+        <w:rPr>
+          <w:rFonts w:asciiTheme="minorHAnsi" w:hAnsiTheme="minorHAnsi"/>
+          <w:i/>
+        </w:rPr>
+        <w:t>Fbxo32</w:t>
+      </w:r>
+      <w:r>
+        <w:rPr>
+          <w:rFonts w:asciiTheme="minorHAnsi" w:hAnsiTheme="minorHAnsi"/>
+        </w:rPr>
+        <w:t xml:space="preserve"> (MuRF1)</w:t>
+      </w:r>
+      <w:r>
+        <w:rPr>
+          <w:rFonts w:asciiTheme="minorHAnsi" w:hAnsiTheme="minorHAnsi"/>
+        </w:rPr>
+        <w:t>, in obese mice compared to their lean counterparts</w:t>
+      </w:r>
+      <w:r>
+        <w:rPr>
+          <w:rFonts w:asciiTheme="minorHAnsi" w:hAnsiTheme="minorHAnsi"/>
+        </w:rPr>
+        <w:t>,</w:t>
+      </w:r>
+      <w:r>
+        <w:rPr>
+          <w:rFonts w:asciiTheme="minorHAnsi" w:hAnsiTheme="minorHAnsi"/>
+        </w:rPr>
+        <w:t xml:space="preserve"> </w:t>
+      </w:r>
+      <w:r>
+        <w:rPr>
+          <w:rFonts w:asciiTheme="minorHAnsi" w:hAnsiTheme="minorHAnsi"/>
+        </w:rPr>
+        <w:t xml:space="preserve">though the interaction between obesity status and dexamethasone treatment did not reach statistical significance </w:t>
+      </w:r>
+      <w:r>
+        <w:rPr>
+          <w:rFonts w:asciiTheme="minorHAnsi" w:hAnsiTheme="minorHAnsi"/>
+        </w:rPr>
+        <w:t xml:space="preserve">for these transcripts </w:t>
+      </w:r>
+      <w:r>
+        <w:rPr>
+          <w:rFonts w:asciiTheme="minorHAnsi" w:hAnsiTheme="minorHAnsi"/>
+        </w:rPr>
+        <w:t>(Figure 3</w:t>
+      </w:r>
+      <w:r>
+        <w:rPr>
+          <w:rFonts w:asciiTheme="minorHAnsi" w:hAnsiTheme="minorHAnsi"/>
+        </w:rPr>
+        <w:t>B</w:t>
+      </w:r>
+      <w:r>
+        <w:rPr>
+          <w:rFonts w:asciiTheme="minorHAnsi" w:hAnsiTheme="minorHAnsi"/>
+        </w:rPr>
+        <w:t xml:space="preserve">). </w:t>
+      </w:r>
+      <w:r>
+        <w:rPr>
+          <w:rFonts w:asciiTheme="minorHAnsi" w:hAnsiTheme="minorHAnsi"/>
+        </w:rPr>
+        <w:t>We</w:t>
+      </w:r>
+      <w:r>
+        <w:rPr>
+          <w:rFonts w:asciiTheme="minorHAnsi" w:hAnsiTheme="minorHAnsi"/>
+        </w:rPr>
+        <w:t xml:space="preserve"> </w:t>
+      </w:r>
+      <w:r>
+        <w:rPr>
+          <w:rFonts w:asciiTheme="minorHAnsi" w:hAnsiTheme="minorHAnsi"/>
+        </w:rPr>
+        <w:t xml:space="preserve">did </w:t>
+      </w:r>
+      <w:r>
+        <w:rPr>
+          <w:rFonts w:asciiTheme="minorHAnsi" w:hAnsiTheme="minorHAnsi"/>
+        </w:rPr>
+        <w:t xml:space="preserve">not </w:t>
+      </w:r>
+      <w:r>
+        <w:rPr>
+          <w:rFonts w:asciiTheme="minorHAnsi" w:hAnsiTheme="minorHAnsi"/>
+        </w:rPr>
+        <w:t xml:space="preserve">observe </w:t>
+      </w:r>
+      <w:r>
+        <w:rPr>
+          <w:rFonts w:asciiTheme="minorHAnsi" w:hAnsiTheme="minorHAnsi"/>
+        </w:rPr>
+        <w:t>a</w:t>
+      </w:r>
+      <w:r>
+        <w:rPr>
+          <w:rFonts w:asciiTheme="minorHAnsi" w:hAnsiTheme="minorHAnsi"/>
+        </w:rPr>
+        <w:t xml:space="preserve"> dexamethasone-induced</w:t>
+      </w:r>
+      <w:r>
+        <w:rPr>
+          <w:rFonts w:asciiTheme="minorHAnsi" w:hAnsiTheme="minorHAnsi"/>
+        </w:rPr>
+        <w:t xml:space="preserve"> increase in </w:t>
+      </w:r>
+      <w:r>
+        <w:rPr>
+          <w:rFonts w:asciiTheme="minorHAnsi" w:hAnsiTheme="minorHAnsi"/>
+          <w:i/>
+        </w:rPr>
+        <w:t>Foxo1</w:t>
+      </w:r>
+      <w:r>
+        <w:rPr>
+          <w:rFonts w:asciiTheme="minorHAnsi" w:hAnsiTheme="minorHAnsi"/>
+        </w:rPr>
+        <w:t xml:space="preserve"> or </w:t>
+      </w:r>
+      <w:r>
+        <w:rPr>
+          <w:rFonts w:asciiTheme="minorHAnsi" w:hAnsiTheme="minorHAnsi"/>
+          <w:i/>
+        </w:rPr>
+        <w:t>Ncr31</w:t>
+      </w:r>
+      <w:r>
+        <w:rPr>
+          <w:rFonts w:asciiTheme="minorHAnsi" w:hAnsiTheme="minorHAnsi"/>
+        </w:rPr>
+        <w:t xml:space="preserve"> (the G</w:t>
+      </w:r>
+      <w:r>
+        <w:rPr>
+          <w:rFonts w:asciiTheme="minorHAnsi" w:hAnsiTheme="minorHAnsi"/>
+        </w:rPr>
+        <w:t xml:space="preserve">lucocorticoid </w:t>
+      </w:r>
+      <w:r>
+        <w:rPr>
+          <w:rFonts w:asciiTheme="minorHAnsi" w:hAnsiTheme="minorHAnsi"/>
+        </w:rPr>
+        <w:t>R</w:t>
+      </w:r>
+      <w:r>
+        <w:rPr>
+          <w:rFonts w:asciiTheme="minorHAnsi" w:hAnsiTheme="minorHAnsi"/>
+        </w:rPr>
+        <w:t>eceptor</w:t>
+      </w:r>
+      <w:r>
+        <w:rPr>
+          <w:rFonts w:asciiTheme="minorHAnsi" w:hAnsiTheme="minorHAnsi"/>
+        </w:rPr>
+        <w:t>)</w:t>
+      </w:r>
+      <w:r>
+        <w:rPr>
+          <w:rFonts w:asciiTheme="minorHAnsi" w:hAnsiTheme="minorHAnsi"/>
+        </w:rPr>
+        <w:t xml:space="preserve">.  </w:t>
+      </w:r>
+      <w:r>
+        <w:rPr>
+          <w:rFonts w:asciiTheme="minorHAnsi" w:hAnsiTheme="minorHAnsi"/>
+        </w:rPr>
+        <w:t xml:space="preserve">These data suggest that the obesity-sensitizing effects on muscle atrophy </w:t>
+      </w:r>
+      <w:r>
+        <w:rPr>
+          <w:rFonts w:asciiTheme="minorHAnsi" w:hAnsiTheme="minorHAnsi"/>
+        </w:rPr>
+        <w:t>could be</w:t>
+      </w:r>
+      <w:r>
+        <w:rPr>
+          <w:rFonts w:asciiTheme="minorHAnsi" w:hAnsiTheme="minorHAnsi"/>
+        </w:rPr>
+        <w:t xml:space="preserve"> </w:t>
+      </w:r>
+      <w:r>
+        <w:rPr>
+          <w:rFonts w:asciiTheme="minorHAnsi" w:hAnsiTheme="minorHAnsi"/>
+        </w:rPr>
+        <w:t>related to</w:t>
+      </w:r>
+      <w:r>
+        <w:rPr>
+          <w:rFonts w:asciiTheme="minorHAnsi" w:hAnsiTheme="minorHAnsi"/>
+        </w:rPr>
+        <w:t xml:space="preserve"> </w:t>
+      </w:r>
+      <w:r>
+        <w:rPr>
+          <w:rFonts w:asciiTheme="minorHAnsi" w:hAnsiTheme="minorHAnsi"/>
+        </w:rPr>
+        <w:t xml:space="preserve">transcriptional </w:t>
+      </w:r>
+      <w:r>
+        <w:rPr>
+          <w:rFonts w:asciiTheme="minorHAnsi" w:hAnsiTheme="minorHAnsi"/>
+        </w:rPr>
+        <w:t xml:space="preserve">elevations of FOXO3 and these two </w:t>
+      </w:r>
+      <w:proofErr w:type="spellStart"/>
+      <w:r>
+        <w:rPr>
+          <w:rFonts w:asciiTheme="minorHAnsi" w:hAnsiTheme="minorHAnsi"/>
+        </w:rPr>
+        <w:t>atrogenes</w:t>
+      </w:r>
+      <w:proofErr w:type="spellEnd"/>
+      <w:r>
+        <w:rPr>
+          <w:rFonts w:asciiTheme="minorHAnsi" w:hAnsiTheme="minorHAnsi"/>
+        </w:rPr>
+        <w:t>.</w:t>
+      </w:r>
+    </w:p>
+    <w:p>
+      <w:pPr>
+        <w:pStyle w:val="Heading3"/>
+        <w:rPr>
+          <w:color w:val="auto"/>
+        </w:rPr>
+      </w:pPr>
+      <w:r>
+        <w:rPr>
+          <w:color w:val="auto"/>
+          <w:sz w:val="22"/>
+        </w:rPr>
+        <w:t>Obese Dexamethasone-Treated Mice are Insulin Resistant</w:t>
+      </w:r>
+      <w:r>
+        <w:rPr>
+          <w:color w:val="auto"/>
+          <w:sz w:val="22"/>
+        </w:rPr>
+        <w:t xml:space="preserve"> After Adjusting for Muscle Mass</w:t>
+      </w:r>
+    </w:p>
+    <w:p>
+      <w:pPr>
+        <w:spacing w:line="480" w:lineRule="auto"/>
+        <w:ind w:firstLine="720"/>
+        <w:rPr>
+          <w:rFonts w:asciiTheme="minorHAnsi" w:hAnsiTheme="minorHAnsi"/>
+        </w:rPr>
+      </w:pPr>
+      <w:r>
+        <w:rPr>
+          <w:rFonts w:asciiTheme="minorHAnsi" w:hAnsiTheme="minorHAnsi"/>
+        </w:rPr>
+        <w:t xml:space="preserve">We </w:t>
+      </w:r>
+      <w:r>
+        <w:rPr>
+          <w:rFonts w:asciiTheme="minorHAnsi" w:hAnsiTheme="minorHAnsi"/>
+        </w:rPr>
+        <w:t xml:space="preserve">evaluated insulin </w:t>
       </w:r>
       <w:r>
         <w:rPr>
@@ -7290,6 +7735,12 @@
         <w:rPr>
           <w:rFonts w:asciiTheme="minorHAnsi" w:hAnsiTheme="minorHAnsi"/>
         </w:rPr>
+        <w:t>,</w:t>
+      </w:r>
+      <w:r>
+        <w:rPr>
+          <w:rFonts w:asciiTheme="minorHAnsi" w:hAnsiTheme="minorHAnsi"/>
+        </w:rPr>
         <w:t xml:space="preserve"> as</w:t>
       </w:r>
       <w:r>
@@ -7363,7 +7814,150 @@
         <w:rPr>
           <w:rFonts w:asciiTheme="minorHAnsi" w:hAnsiTheme="minorHAnsi"/>
         </w:rPr>
-        <w:t xml:space="preserve"> with a reduction of 6.2%</w:t>
+        <w:t>,</w:t>
+      </w:r>
+      <w:r>
+        <w:rPr>
+          <w:rFonts w:asciiTheme="minorHAnsi" w:hAnsiTheme="minorHAnsi"/>
+        </w:rPr>
+        <w:t xml:space="preserve"> however there was a </w:t>
+      </w:r>
+      <w:r>
+        <w:rPr>
+          <w:rFonts w:asciiTheme="minorHAnsi" w:hAnsiTheme="minorHAnsi"/>
+        </w:rPr>
+        <w:t>4</w:t>
+      </w:r>
+      <w:r>
+        <w:rPr>
+          <w:rFonts w:asciiTheme="minorHAnsi" w:hAnsiTheme="minorHAnsi"/>
+        </w:rPr>
+        <w:t>4</w:t>
+      </w:r>
+      <w:r>
+        <w:rPr>
+          <w:rFonts w:asciiTheme="minorHAnsi" w:hAnsiTheme="minorHAnsi"/>
+        </w:rPr>
+        <w:t xml:space="preserve">% increase in </w:t>
+      </w:r>
+      <w:r>
+        <w:rPr>
+          <w:rFonts w:asciiTheme="minorHAnsi" w:hAnsiTheme="minorHAnsi"/>
+        </w:rPr>
+        <w:t xml:space="preserve">fasting blood glucose in </w:t>
+      </w:r>
+      <w:r>
+        <w:rPr>
+          <w:rFonts w:asciiTheme="minorHAnsi" w:hAnsiTheme="minorHAnsi"/>
+        </w:rPr>
+        <w:t>obese animals given dexamethasone (</w:t>
+      </w:r>
+      <w:proofErr w:type="spellStart"/>
+      <w:r>
+        <w:rPr>
+          <w:rFonts w:asciiTheme="minorHAnsi" w:hAnsiTheme="minorHAnsi"/>
+        </w:rPr>
+        <w:t>p</w:t>
+      </w:r>
+      <w:r>
+        <w:rPr>
+          <w:rFonts w:asciiTheme="minorHAnsi" w:hAnsiTheme="minorHAnsi"/>
+          <w:vertAlign w:val="subscript"/>
+        </w:rPr>
+        <w:t>interaction</w:t>
+      </w:r>
+      <w:proofErr w:type="spellEnd"/>
+      <w:r>
+        <w:rPr>
+          <w:rFonts w:asciiTheme="minorHAnsi" w:hAnsiTheme="minorHAnsi"/>
+        </w:rPr>
+        <w:t xml:space="preserve">=0.033; </w:t>
+      </w:r>
+      <w:r>
+        <w:rPr>
+          <w:rFonts w:asciiTheme="minorHAnsi" w:hAnsiTheme="minorHAnsi"/>
+        </w:rPr>
+        <w:t>Figure 4</w:t>
+      </w:r>
+      <w:r>
+        <w:rPr>
+          <w:rFonts w:asciiTheme="minorHAnsi" w:hAnsiTheme="minorHAnsi"/>
+        </w:rPr>
+        <w:t>A</w:t>
+      </w:r>
+      <w:r>
+        <w:rPr>
+          <w:rFonts w:asciiTheme="minorHAnsi" w:hAnsiTheme="minorHAnsi"/>
+        </w:rPr>
+        <w:t>)</w:t>
+      </w:r>
+      <w:r>
+        <w:rPr>
+          <w:rFonts w:asciiTheme="minorHAnsi" w:hAnsiTheme="minorHAnsi"/>
+        </w:rPr>
+        <w:t xml:space="preserve">, consistent with our previous report </w:t>
+      </w:r>
+      <w:r>
+        <w:rPr>
+          <w:rFonts w:asciiTheme="minorHAnsi" w:hAnsiTheme="minorHAnsi"/>
+        </w:rPr>
+        <w:fldChar w:fldCharType="begin" w:fldLock="1"/>
+      </w:r>
+      <w:r>
+        <w:rPr>
+          <w:rFonts w:asciiTheme="minorHAnsi" w:hAnsiTheme="minorHAnsi"/>
+        </w:rPr>
+        <w:instrText>ADDIN CSL_CITATION {"citationItems":[{"id":"ITEM-1","itemData":{"DOI":"10.1210/en.2018-00147","ISSN":"19457170","PMID":"29659785","abstract":"The purpose of this study was to determine the effects of glucocorticoid-induced metabolic dysfunction in the presence of diet-induced obesity. C57BL/6J adult male lean and diet-induced obese mice were given dexamethasone and levels of hepatic steatosis, insulin resistance and lipolysis were determined. Obese mice given dexamethasone had significant, synergistic effects on fasting glucose, insulin resistance and markers of lipolysis, as well as hepatic steatosis. This was associated with synergistic transactivation of the lipolytic enzyme ATGL. The combination of chronically elevated glucocorticoids and obesity leads to exacerbations in metabolic dysfunction. Our findings suggest lipolysis may be a key player in glucocorticoid-induced insulin resistance and fatty liver in individuals with obesity.","author":[{"dropping-particle":"","family":"Harvey","given":"Innocence","non-dropping-particle":"","parse-names":false,"suffix":""},{"dropping-particle":"","family":"Stephenson","given":"Erin J.","non-dropping-particle":"","parse-names":false,"suffix":""},{"dropping-particle":"","family":"Redd","given":"Jeanna R.","non-dropping-particle":"","parse-names":false,"suffix":""},{"dropping-particle":"","family":"Tran","given":"Quynh T.","non-dropping-particle":"","parse-names":false,"suffix":""},{"dropping-particle":"","family":"Hochberg","given":"Irit","non-dropping-particle":"","parse-names":false,"suffix":""},{"dropping-particle":"","family":"Qi","given":"Nathan","non-dropping-particle":"","parse-names":false,"suffix":""},{"dropping-particle":"","family":"Bridges","given":"Dave","non-dropping-particle":"","parse-names":false,"suffix":""}],"container-title":"Endocrinology","id":"ITEM-1","issue":"6","issued":{"date-parts":[["2018","4","11"]]},"page":"2275-2287","title":"Glucocorticoid-Induced Metabolic Disturbances Are Exacerbated in Obese Male Mice","type":"article-journal","volume":"159"},"uris":["http://www.mendeley.com/documents/?uuid=d0178e14-223a-4a7c-9120-b9340661a101"]}],"mendeley":{"formattedCitation":"(14)","plainTextFormattedCitation":"(14)","previouslyFormattedCitation":"(14)"},"properties":{"noteIndex":0},"schema":"https://github.com/citation-style-language/schema/raw/master/csl-citation.json"}</w:instrText>
+      </w:r>
+      <w:r>
+        <w:rPr>
+          <w:rFonts w:asciiTheme="minorHAnsi" w:hAnsiTheme="minorHAnsi"/>
+        </w:rPr>
+        <w:fldChar w:fldCharType="separate"/>
+      </w:r>
+      <w:r>
+        <w:rPr>
+          <w:rFonts w:asciiTheme="minorHAnsi" w:hAnsiTheme="minorHAnsi"/>
+          <w:noProof/>
+        </w:rPr>
+        <w:t>(14)</w:t>
+      </w:r>
+      <w:r>
+        <w:rPr>
+          <w:rFonts w:asciiTheme="minorHAnsi" w:hAnsiTheme="minorHAnsi"/>
+        </w:rPr>
+        <w:fldChar w:fldCharType="end"/>
+      </w:r>
+      <w:r>
+        <w:rPr>
+          <w:rFonts w:asciiTheme="minorHAnsi" w:hAnsiTheme="minorHAnsi"/>
+        </w:rPr>
+        <w:t>. In order to evaluate whether the dexamethasone-treated animals were insulin resistant</w:t>
+      </w:r>
+      <w:r>
+        <w:rPr>
+          <w:rFonts w:asciiTheme="minorHAnsi" w:hAnsiTheme="minorHAnsi"/>
+        </w:rPr>
+        <w:t xml:space="preserve"> beyond what was </w:t>
+      </w:r>
+      <w:r>
+        <w:rPr>
+          <w:rFonts w:asciiTheme="minorHAnsi" w:hAnsiTheme="minorHAnsi"/>
+        </w:rPr>
+        <w:lastRenderedPageBreak/>
+        <w:t>expected by reductions in muscle mass</w:t>
+      </w:r>
+      <w:r>
+        <w:rPr>
+          <w:rFonts w:asciiTheme="minorHAnsi" w:hAnsiTheme="minorHAnsi"/>
+        </w:rPr>
+        <w:t xml:space="preserve">, </w:t>
+      </w:r>
+      <w:r>
+        <w:rPr>
+          <w:rFonts w:asciiTheme="minorHAnsi" w:hAnsiTheme="minorHAnsi"/>
+        </w:rPr>
+        <w:t>we</w:t>
       </w:r>
       <w:r>
         <w:rPr>
@@ -7375,142 +7969,6 @@
         <w:rPr>
           <w:rFonts w:asciiTheme="minorHAnsi" w:hAnsiTheme="minorHAnsi"/>
         </w:rPr>
-        <w:t xml:space="preserve">between treatment groups however there was a </w:t>
-      </w:r>
-      <w:r>
-        <w:rPr>
-          <w:rFonts w:asciiTheme="minorHAnsi" w:hAnsiTheme="minorHAnsi"/>
-        </w:rPr>
-        <w:t>4</w:t>
-      </w:r>
-      <w:r>
-        <w:rPr>
-          <w:rFonts w:asciiTheme="minorHAnsi" w:hAnsiTheme="minorHAnsi"/>
-        </w:rPr>
-        <w:t>4</w:t>
-      </w:r>
-      <w:r>
-        <w:rPr>
-          <w:rFonts w:asciiTheme="minorHAnsi" w:hAnsiTheme="minorHAnsi"/>
-        </w:rPr>
-        <w:t xml:space="preserve">% increase in </w:t>
-      </w:r>
-      <w:r>
-        <w:rPr>
-          <w:rFonts w:asciiTheme="minorHAnsi" w:hAnsiTheme="minorHAnsi"/>
-        </w:rPr>
-        <w:t xml:space="preserve">fasting blood glucose in </w:t>
-      </w:r>
-      <w:r>
-        <w:rPr>
-          <w:rFonts w:asciiTheme="minorHAnsi" w:hAnsiTheme="minorHAnsi"/>
-        </w:rPr>
-        <w:t>obese animals given dexamethasone (</w:t>
-      </w:r>
-      <w:proofErr w:type="spellStart"/>
-      <w:r>
-        <w:rPr>
-          <w:rFonts w:asciiTheme="minorHAnsi" w:hAnsiTheme="minorHAnsi"/>
-        </w:rPr>
-        <w:t>p</w:t>
-      </w:r>
-      <w:r>
-        <w:rPr>
-          <w:rFonts w:asciiTheme="minorHAnsi" w:hAnsiTheme="minorHAnsi"/>
-          <w:vertAlign w:val="subscript"/>
-        </w:rPr>
-        <w:t>interaction</w:t>
-      </w:r>
-      <w:proofErr w:type="spellEnd"/>
-      <w:r>
-        <w:rPr>
-          <w:rFonts w:asciiTheme="minorHAnsi" w:hAnsiTheme="minorHAnsi"/>
-        </w:rPr>
-        <w:t xml:space="preserve">=0.033; </w:t>
-      </w:r>
-      <w:r>
-        <w:rPr>
-          <w:rFonts w:asciiTheme="minorHAnsi" w:hAnsiTheme="minorHAnsi"/>
-        </w:rPr>
-        <w:t>Figure 4</w:t>
-      </w:r>
-      <w:r>
-        <w:rPr>
-          <w:rFonts w:asciiTheme="minorHAnsi" w:hAnsiTheme="minorHAnsi"/>
-        </w:rPr>
-        <w:t>A</w:t>
-      </w:r>
-      <w:r>
-        <w:rPr>
-          <w:rFonts w:asciiTheme="minorHAnsi" w:hAnsiTheme="minorHAnsi"/>
-        </w:rPr>
-        <w:t>)</w:t>
-      </w:r>
-      <w:r>
-        <w:rPr>
-          <w:rFonts w:asciiTheme="minorHAnsi" w:hAnsiTheme="minorHAnsi"/>
-        </w:rPr>
-        <w:t xml:space="preserve">, consistent with our previous report </w:t>
-      </w:r>
-      <w:r>
-        <w:rPr>
-          <w:rFonts w:asciiTheme="minorHAnsi" w:hAnsiTheme="minorHAnsi"/>
-        </w:rPr>
-        <w:fldChar w:fldCharType="begin" w:fldLock="1"/>
-      </w:r>
-      <w:r>
-        <w:rPr>
-          <w:rFonts w:asciiTheme="minorHAnsi" w:hAnsiTheme="minorHAnsi"/>
-        </w:rPr>
-        <w:instrText>ADDIN CSL_CITATION {"citationItems":[{"id":"ITEM-1","itemData":{"DOI":"10.1210/en.2018-00147","ISSN":"19457170","PMID":"29659785","abstract":"The purpose of this study was to determine the effects of glucocorticoid-induced metabolic dysfunction in the presence of diet-induced obesity. C57BL/6J adult male lean and diet-induced obese mice were given dexamethasone and levels of hepatic steatosis, insulin resistance and lipolysis were determined. Obese mice given dexamethasone had significant, synergistic effects on fasting glucose, insulin resistance and markers of lipolysis, as well as hepatic steatosis. This was associated with synergistic transactivation of the lipolytic enzyme ATGL. The combination of chronically elevated glucocorticoids and obesity leads to exacerbations in metabolic dysfunction. Our findings suggest lipolysis may be a key player in glucocorticoid-induced insulin resistance and fatty liver in individuals with obesity.","author":[{"dropping-particle":"","family":"Harvey","given":"Innocence","non-dropping-particle":"","parse-names":false,"suffix":""},{"dropping-particle":"","family":"Stephenson","given":"Erin J.","non-dropping-particle":"","parse-names":false,"suffix":""},{"dropping-particle":"","family":"Redd","given":"Jeanna R.","non-dropping-particle":"","parse-names":false,"suffix":""},{"dropping-particle":"","family":"Tran","given":"Quynh T.","non-dropping-particle":"","parse-names":false,"suffix":""},{"dropping-particle":"","family":"Hochberg","given":"Irit","non-dropping-particle":"","parse-names":false,"suffix":""},{"dropping-particle":"","family":"Qi","given":"Nathan","non-dropping-particle":"","parse-names":false,"suffix":""},{"dropping-particle":"","family":"Bridges","given":"Dave","non-dropping-particle":"","parse-names":false,"suffix":""}],"container-title":"Endocrinology","id":"ITEM-1","issue":"6","issued":{"date-parts":[["2018","4","11"]]},"page":"2275-2287","title":"Glucocorticoid-Induced Metabolic Disturbances Are Exacerbated in Obese Male Mice","type":"article-journal","volume":"159"},"uris":["http://www.mendeley.com/documents/?uuid=d0178e14-223a-4a7c-9120-b9340661a101"]}],"mendeley":{"formattedCitation":"(14)","plainTextFormattedCitation":"(14)","previouslyFormattedCitation":"(14)"},"properties":{"noteIndex":0},"schema":"https://github.com/citation-style-language/schema/raw/master/csl-citation.json"}</w:instrText>
-      </w:r>
-      <w:r>
-        <w:rPr>
-          <w:rFonts w:asciiTheme="minorHAnsi" w:hAnsiTheme="minorHAnsi"/>
-        </w:rPr>
-        <w:fldChar w:fldCharType="separate"/>
-      </w:r>
-      <w:r>
-        <w:rPr>
-          <w:rFonts w:asciiTheme="minorHAnsi" w:hAnsiTheme="minorHAnsi"/>
-          <w:noProof/>
-        </w:rPr>
-        <w:t>(14)</w:t>
-      </w:r>
-      <w:r>
-        <w:rPr>
-          <w:rFonts w:asciiTheme="minorHAnsi" w:hAnsiTheme="minorHAnsi"/>
-        </w:rPr>
-        <w:fldChar w:fldCharType="end"/>
-      </w:r>
-      <w:r>
-        <w:rPr>
-          <w:rFonts w:asciiTheme="minorHAnsi" w:hAnsiTheme="minorHAnsi"/>
-        </w:rPr>
-        <w:t>. In order to evaluate whether the dexamethasone-treated animals were insulin resistant</w:t>
-      </w:r>
-      <w:r>
-        <w:rPr>
-          <w:rFonts w:asciiTheme="minorHAnsi" w:hAnsiTheme="minorHAnsi"/>
-        </w:rPr>
-        <w:t xml:space="preserve"> after accounting for reductions in lean mass</w:t>
-      </w:r>
-      <w:r>
-        <w:rPr>
-          <w:rFonts w:asciiTheme="minorHAnsi" w:hAnsiTheme="minorHAnsi"/>
-        </w:rPr>
-        <w:t xml:space="preserve">, </w:t>
-      </w:r>
-      <w:r>
-        <w:rPr>
-          <w:rFonts w:asciiTheme="minorHAnsi" w:hAnsiTheme="minorHAnsi"/>
-        </w:rPr>
-        <w:t xml:space="preserve">I </w:t>
-      </w:r>
-      <w:r>
-        <w:rPr>
-          <w:rFonts w:asciiTheme="minorHAnsi" w:hAnsiTheme="minorHAnsi"/>
-        </w:rPr>
         <w:t xml:space="preserve">treated lean and obese mice with insulin </w:t>
       </w:r>
       <w:r>
@@ -7529,13 +7987,19 @@
         <w:rPr>
           <w:rFonts w:asciiTheme="minorHAnsi" w:hAnsiTheme="minorHAnsi"/>
         </w:rPr>
-        <w:t>relative to</w:t>
-      </w:r>
-      <w:r>
-        <w:rPr>
-          <w:rFonts w:asciiTheme="minorHAnsi" w:hAnsiTheme="minorHAnsi"/>
-        </w:rPr>
-        <w:t xml:space="preserve"> their </w:t>
+        <w:t>based on</w:t>
+      </w:r>
+      <w:r>
+        <w:rPr>
+          <w:rFonts w:asciiTheme="minorHAnsi" w:hAnsiTheme="minorHAnsi"/>
+        </w:rPr>
+        <w:t xml:space="preserve"> </w:t>
+      </w:r>
+      <w:r>
+        <w:rPr>
+          <w:rFonts w:asciiTheme="minorHAnsi" w:hAnsiTheme="minorHAnsi"/>
+        </w:rPr>
+        <w:t xml:space="preserve">their </w:t>
       </w:r>
       <w:r>
         <w:rPr>
@@ -7559,7 +8023,7 @@
         <w:rPr>
           <w:rFonts w:asciiTheme="minorHAnsi" w:hAnsiTheme="minorHAnsi"/>
         </w:rPr>
-        <w:t xml:space="preserve"> that day</w:t>
+        <w:t>, as a proxy for changes in muscle mass</w:t>
       </w:r>
       <w:r>
         <w:rPr>
@@ -7571,7 +8035,31 @@
         <w:rPr>
           <w:rFonts w:asciiTheme="minorHAnsi" w:hAnsiTheme="minorHAnsi"/>
         </w:rPr>
-        <w:t xml:space="preserve"> In both NCD and HFD animals, dexamethasone induced</w:t>
+        <w:t xml:space="preserve"> In both </w:t>
+      </w:r>
+      <w:r>
+        <w:rPr>
+          <w:rFonts w:asciiTheme="minorHAnsi" w:hAnsiTheme="minorHAnsi"/>
+        </w:rPr>
+        <w:t>lean</w:t>
+      </w:r>
+      <w:r>
+        <w:rPr>
+          <w:rFonts w:asciiTheme="minorHAnsi" w:hAnsiTheme="minorHAnsi"/>
+        </w:rPr>
+        <w:t xml:space="preserve"> and </w:t>
+      </w:r>
+      <w:r>
+        <w:rPr>
+          <w:rFonts w:asciiTheme="minorHAnsi" w:hAnsiTheme="minorHAnsi"/>
+        </w:rPr>
+        <w:t>obese</w:t>
+      </w:r>
+      <w:r>
+        <w:rPr>
+          <w:rFonts w:asciiTheme="minorHAnsi" w:hAnsiTheme="minorHAnsi"/>
+        </w:rPr>
+        <w:t xml:space="preserve"> animals, dexamethasone induced</w:t>
       </w:r>
       <w:r>
         <w:rPr>
@@ -7667,25 +8155,7 @@
         </w:rPr>
         <w:t xml:space="preserve">). </w:t>
       </w:r>
-      <w:r>
-        <w:rPr>
-          <w:rFonts w:asciiTheme="minorHAnsi" w:hAnsiTheme="minorHAnsi"/>
-        </w:rPr>
-        <w:t xml:space="preserve">In these </w:t>
-      </w:r>
-      <w:r>
-        <w:rPr>
-          <w:rFonts w:asciiTheme="minorHAnsi" w:hAnsiTheme="minorHAnsi"/>
-        </w:rPr>
-        <w:lastRenderedPageBreak/>
-        <w:t xml:space="preserve">experiments </w:t>
-      </w:r>
-      <w:r>
-        <w:rPr>
-          <w:rFonts w:asciiTheme="minorHAnsi" w:hAnsiTheme="minorHAnsi"/>
-        </w:rPr>
-        <w:t xml:space="preserve">HFD mice and NCD mice were given different doses of insulin, so that near-equivalent insulin responses could be observed.  </w:t>
-      </w:r>
+      <w:commentRangeStart w:id="2"/>
       <w:r>
         <w:rPr>
           <w:rFonts w:asciiTheme="minorHAnsi" w:hAnsiTheme="minorHAnsi"/>
@@ -7698,6 +8168,13 @@
           <w:szCs w:val="24"/>
         </w:rPr>
         <w:tab/>
+      </w:r>
+      <w:commentRangeEnd w:id="2"/>
+      <w:r>
+        <w:rPr>
+          <w:rStyle w:val="CommentReference"/>
+        </w:rPr>
+        <w:commentReference w:id="2"/>
       </w:r>
       <w:r>
         <w:rPr>
@@ -8401,7 +8878,13 @@
         <w:rPr>
           <w:rFonts w:asciiTheme="minorHAnsi" w:hAnsiTheme="minorHAnsi"/>
         </w:rPr>
-        <w:t>consistent with our findings, t</w:t>
+        <w:t xml:space="preserve">consistent with our findings, </w:t>
+      </w:r>
+      <w:r>
+        <w:rPr>
+          <w:rFonts w:asciiTheme="minorHAnsi" w:hAnsiTheme="minorHAnsi"/>
+        </w:rPr>
+        <w:t>T</w:t>
       </w:r>
       <w:r>
         <w:rPr>
@@ -8552,6 +9035,7 @@
           <w:rFonts w:asciiTheme="minorHAnsi" w:hAnsiTheme="minorHAnsi"/>
           <w:color w:val="000000" w:themeColor="text1"/>
         </w:rPr>
+        <w:lastRenderedPageBreak/>
         <w:t>The mechanisms underlying increased</w:t>
       </w:r>
       <w:r>
@@ -8587,15 +9071,7 @@
           <w:rFonts w:asciiTheme="minorHAnsi" w:hAnsiTheme="minorHAnsi"/>
           <w:color w:val="000000" w:themeColor="text1"/>
         </w:rPr>
-        <w:t xml:space="preserve">. One possibility is that obesity remodels the chromatin </w:t>
-      </w:r>
-      <w:r>
-        <w:rPr>
-          <w:rFonts w:asciiTheme="minorHAnsi" w:hAnsiTheme="minorHAnsi"/>
-          <w:color w:val="000000" w:themeColor="text1"/>
-        </w:rPr>
-        <w:lastRenderedPageBreak/>
-        <w:t xml:space="preserve">landscape, allowing for easier GR access. </w:t>
+        <w:t xml:space="preserve">. One possibility is that obesity remodels the chromatin landscape, allowing for easier GR access. </w:t>
       </w:r>
       <w:r>
         <w:rPr>
@@ -9250,6 +9726,7 @@
           <w:sz w:val="32"/>
           <w:highlight w:val="white"/>
         </w:rPr>
+        <w:lastRenderedPageBreak/>
         <w:t>Funding Sources</w:t>
       </w:r>
     </w:p>
@@ -9297,7 +9774,7 @@
         </w:rPr>
         <w:t xml:space="preserve">, </w:t>
       </w:r>
-      <w:commentRangeStart w:id="2"/>
+      <w:commentRangeStart w:id="3"/>
       <w:r>
         <w:rPr>
           <w:rFonts w:asciiTheme="minorHAnsi" w:hAnsiTheme="minorHAnsi"/>
@@ -9333,27 +9810,19 @@
         </w:rPr>
         <w:t xml:space="preserve">, </w:t>
       </w:r>
-      <w:commentRangeEnd w:id="2"/>
+      <w:commentRangeEnd w:id="3"/>
       <w:r>
         <w:rPr>
           <w:rStyle w:val="CommentReference"/>
         </w:rPr>
-        <w:commentReference w:id="2"/>
+        <w:commentReference w:id="3"/>
       </w:r>
       <w:r>
         <w:rPr>
           <w:rFonts w:asciiTheme="minorHAnsi" w:hAnsiTheme="minorHAnsi"/>
           <w:highlight w:val="white"/>
         </w:rPr>
-        <w:t xml:space="preserve">a pilot and feasibility grant from the Michigan Diabetes Research </w:t>
-      </w:r>
-      <w:r>
-        <w:rPr>
-          <w:rFonts w:asciiTheme="minorHAnsi" w:hAnsiTheme="minorHAnsi"/>
-          <w:highlight w:val="white"/>
-        </w:rPr>
-        <w:lastRenderedPageBreak/>
-        <w:t>Center (</w:t>
+        <w:t>a pilot and feasibility grant from the Michigan Diabetes Research Center (</w:t>
       </w:r>
       <w:r>
         <w:rPr>
@@ -9687,7 +10156,27 @@
           <w:bCs/>
           <w:noProof/>
         </w:rPr>
-        <w:t>Maffiuletti NA</w:t>
+        <w:t>Maffiulett</w:t>
+      </w:r>
+      <w:bookmarkStart w:id="4" w:name="_GoBack"/>
+      <w:r>
+        <w:rPr>
+          <w:rFonts w:ascii="Cambria" w:hAnsi="Cambria" w:cs="Times New Roman"/>
+          <w:b/>
+          <w:bCs/>
+          <w:noProof/>
+        </w:rPr>
+        <w:t xml:space="preserve">i </w:t>
+      </w:r>
+      <w:bookmarkEnd w:id="4"/>
+      <w:r>
+        <w:rPr>
+          <w:rFonts w:ascii="Cambria" w:hAnsi="Cambria" w:cs="Times New Roman"/>
+          <w:b/>
+          <w:bCs/>
+          <w:noProof/>
+        </w:rPr>
+        <w:t>NA</w:t>
       </w:r>
       <w:r>
         <w:rPr>
@@ -16640,7 +17129,7 @@
         </w:rPr>
         <w:t xml:space="preserve">=4 mice per group. </w:t>
       </w:r>
-      <w:commentRangeStart w:id="3"/>
+      <w:commentRangeStart w:id="5"/>
       <w:r>
         <w:rPr>
           <w:rFonts w:asciiTheme="minorHAnsi" w:hAnsiTheme="minorHAnsi"/>
@@ -16720,12 +17209,12 @@
         </w:rPr>
         <w:t xml:space="preserve"> </w:t>
       </w:r>
-      <w:commentRangeEnd w:id="3"/>
+      <w:commentRangeEnd w:id="5"/>
       <w:r>
         <w:rPr>
           <w:rStyle w:val="CommentReference"/>
         </w:rPr>
-        <w:commentReference w:id="3"/>
+        <w:commentReference w:id="5"/>
       </w:r>
     </w:p>
     <w:p>
@@ -16875,8 +17364,6 @@
         </w:rPr>
         <w:t>Pgk1</w:t>
       </w:r>
-      <w:bookmarkStart w:id="4" w:name="_GoBack"/>
-      <w:bookmarkEnd w:id="4"/>
       <w:r>
         <w:rPr>
           <w:rFonts w:asciiTheme="minorHAnsi" w:hAnsiTheme="minorHAnsi"/>
@@ -19140,7 +19627,7 @@
       </w:r>
     </w:p>
   </w:comment>
-  <w:comment w:id="2" w:author="Dave Bridges" w:date="2020-01-06T12:05:00Z" w:initials="DB">
+  <w:comment w:id="2" w:author="Dave Bridges" w:date="2020-01-14T10:05:00Z" w:initials="DB">
     <w:p>
       <w:pPr>
         <w:pStyle w:val="CommentText"/>
@@ -19152,14 +19639,88 @@
         <w:annotationRef/>
       </w:r>
       <w:r>
-        <w:t>Susan do you have any funding</w:t>
-      </w:r>
-      <w:r>
-        <w:t xml:space="preserve"> you want to add or conflicts to note?</w:t>
+        <w:t>Other data that could be added</w:t>
+      </w:r>
+      <w:r>
+        <w:t xml:space="preserve"> (please comment if you think that this should be included)</w:t>
+      </w:r>
+      <w:r>
+        <w:t>:</w:t>
+      </w:r>
+    </w:p>
+    <w:p>
+      <w:pPr>
+        <w:pStyle w:val="CommentText"/>
+      </w:pPr>
+      <w:r>
+        <w:t>• </w:t>
+      </w:r>
+      <w:r>
+        <w:t xml:space="preserve">knockout of GR in adipose does not affect muscle atrophy but does prevent insulin resistance by </w:t>
+      </w:r>
+      <w:proofErr w:type="spellStart"/>
+      <w:r>
+        <w:t>dex</w:t>
+      </w:r>
+      <w:proofErr w:type="spellEnd"/>
+      <w:r>
+        <w:br/>
+        <w:t>• glucose clamp studies of NCD mice (HFD mice in Harvey et al)</w:t>
+      </w:r>
+    </w:p>
+    <w:p>
+      <w:pPr>
+        <w:pStyle w:val="CommentText"/>
+      </w:pPr>
+      <w:r>
+        <w:t xml:space="preserve">• Insulin induced </w:t>
+      </w:r>
+      <w:proofErr w:type="spellStart"/>
+      <w:r>
+        <w:t>pAkt</w:t>
+      </w:r>
+      <w:proofErr w:type="spellEnd"/>
+      <w:r>
+        <w:t xml:space="preserve"> signaling not different between water/</w:t>
+      </w:r>
+      <w:proofErr w:type="spellStart"/>
+      <w:r>
+        <w:t>dex</w:t>
+      </w:r>
+      <w:proofErr w:type="spellEnd"/>
+      <w:r>
+        <w:t xml:space="preserve"> in any groups (both cells and tissues), so mechanism is probably downstream of </w:t>
+      </w:r>
+      <w:proofErr w:type="spellStart"/>
+      <w:r>
+        <w:t>Akt</w:t>
+      </w:r>
+      <w:proofErr w:type="spellEnd"/>
+      <w:r>
+        <w:t>.</w:t>
       </w:r>
     </w:p>
   </w:comment>
-  <w:comment w:id="3" w:author="Dave Bridges" w:date="2019-08-12T19:03:00Z" w:initials="DB">
+  <w:comment w:id="3" w:author="Dave Bridges" w:date="2020-01-06T12:05:00Z" w:initials="DB">
+    <w:p>
+      <w:pPr>
+        <w:pStyle w:val="CommentText"/>
+      </w:pPr>
+      <w:r>
+        <w:rPr>
+          <w:rStyle w:val="CommentReference"/>
+        </w:rPr>
+        <w:annotationRef/>
+      </w:r>
+      <w:r>
+        <w:t>Susan do you have any funding</w:t>
+      </w:r>
+      <w:r>
+        <w:t xml:space="preserve"> you want to add or conflicts to note?</w:t>
+      </w:r>
+    </w:p>
+  </w:comment>
+  <w:comment w:id="5" w:author="Dave Bridges" w:date="2019-08-12T19:03:00Z" w:initials="DB">
     <w:p>
       <w:pPr>
         <w:pStyle w:val="CommentText"/>
@@ -19182,6 +19743,7 @@
 <w15:commentsEx xmlns:wpc="http://schemas.microsoft.com/office/word/2010/wordprocessingCanvas" xmlns:cx="http://schemas.microsoft.com/office/drawing/2014/chartex" xmlns:cx1="http://schemas.microsoft.com/office/drawing/2015/9/8/chartex" xmlns:cx2="http://schemas.microsoft.com/office/drawing/2015/10/21/chartex" xmlns:cx3="http://schemas.microsoft.com/office/drawing/2016/5/9/chartex" xmlns:cx4="http://schemas.microsoft.com/office/drawing/2016/5/10/chartex" xmlns:cx5="http://schemas.microsoft.com/office/drawing/2016/5/11/chartex" xmlns:cx6="http://schemas.microsoft.com/office/drawing/2016/5/12/chartex" xmlns:cx7="http://schemas.microsoft.com/office/drawing/2016/5/13/chartex" xmlns:cx8="http://schemas.microsoft.com/office/drawing/2016/5/14/chartex" xmlns:mc="http://schemas.openxmlformats.org/markup-compatibility/2006" xmlns:aink="http://schemas.microsoft.com/office/drawing/2016/ink" xmlns:am3d="http://schemas.microsoft.com/office/drawing/2017/model3d" xmlns:o="urn:schemas-microsoft-com:office:office" xmlns:r="http://schemas.openxmlformats.org/officeDocument/2006/relationships" xmlns:m="http://schemas.openxmlformats.org/officeDocument/2006/math" xmlns:v="urn:schemas-microsoft-com:vml" xmlns:wp14="http://schemas.microsoft.com/office/word/2010/wordprocessingDrawing" xmlns:wp="http://schemas.openxmlformats.org/drawingml/2006/wordprocessingDrawing" xmlns:w10="urn:schemas-microsoft-com:office:word" xmlns:w="http://schemas.openxmlformats.org/wordprocessingml/2006/main" xmlns:w14="http://schemas.microsoft.com/office/word/2010/wordml" xmlns:w15="http://schemas.microsoft.com/office/word/2012/wordml" xmlns:w16cid="http://schemas.microsoft.com/office/word/2016/wordml/cid" xmlns:w16se="http://schemas.microsoft.com/office/word/2015/wordml/symex" xmlns:wpg="http://schemas.microsoft.com/office/word/2010/wordprocessingGroup" xmlns:wpi="http://schemas.microsoft.com/office/word/2010/wordprocessingInk" xmlns:wne="http://schemas.microsoft.com/office/word/2006/wordml" xmlns:wps="http://schemas.microsoft.com/office/word/2010/wordprocessingShape" mc:Ignorable="w14 w15 w16se w16cid wp14">
   <w15:commentEx w15:paraId="612D495B" w15:done="0"/>
   <w15:commentEx w15:paraId="2F4290BE" w15:done="0"/>
+  <w15:commentEx w15:paraId="14BB0E6B" w15:done="0"/>
   <w15:commentEx w15:paraId="53EBC262" w15:done="0"/>
   <w15:commentEx w15:paraId="0AE678A9" w15:done="0"/>
 </w15:commentsEx>
@@ -19191,6 +19753,7 @@
 <w16cid:commentsIds xmlns:wpc="http://schemas.microsoft.com/office/word/2010/wordprocessingCanvas" xmlns:cx="http://schemas.microsoft.com/office/drawing/2014/chartex" xmlns:cx1="http://schemas.microsoft.com/office/drawing/2015/9/8/chartex" xmlns:cx2="http://schemas.microsoft.com/office/drawing/2015/10/21/chartex" xmlns:cx3="http://schemas.microsoft.com/office/drawing/2016/5/9/chartex" xmlns:cx4="http://schemas.microsoft.com/office/drawing/2016/5/10/chartex" xmlns:cx5="http://schemas.microsoft.com/office/drawing/2016/5/11/chartex" xmlns:cx6="http://schemas.microsoft.com/office/drawing/2016/5/12/chartex" xmlns:cx7="http://schemas.microsoft.com/office/drawing/2016/5/13/chartex" xmlns:cx8="http://schemas.microsoft.com/office/drawing/2016/5/14/chartex" xmlns:mc="http://schemas.openxmlformats.org/markup-compatibility/2006" xmlns:aink="http://schemas.microsoft.com/office/drawing/2016/ink" xmlns:am3d="http://schemas.microsoft.com/office/drawing/2017/model3d" xmlns:o="urn:schemas-microsoft-com:office:office" xmlns:r="http://schemas.openxmlformats.org/officeDocument/2006/relationships" xmlns:m="http://schemas.openxmlformats.org/officeDocument/2006/math" xmlns:v="urn:schemas-microsoft-com:vml" xmlns:wp14="http://schemas.microsoft.com/office/word/2010/wordprocessingDrawing" xmlns:wp="http://schemas.openxmlformats.org/drawingml/2006/wordprocessingDrawing" xmlns:w10="urn:schemas-microsoft-com:office:word" xmlns:w="http://schemas.openxmlformats.org/wordprocessingml/2006/main" xmlns:w14="http://schemas.microsoft.com/office/word/2010/wordml" xmlns:w15="http://schemas.microsoft.com/office/word/2012/wordml" xmlns:w16cid="http://schemas.microsoft.com/office/word/2016/wordml/cid" xmlns:w16se="http://schemas.microsoft.com/office/word/2015/wordml/symex" xmlns:wpg="http://schemas.microsoft.com/office/word/2010/wordprocessingGroup" xmlns:wpi="http://schemas.microsoft.com/office/word/2010/wordprocessingInk" xmlns:wne="http://schemas.microsoft.com/office/word/2006/wordml" xmlns:wps="http://schemas.microsoft.com/office/word/2010/wordprocessingShape" mc:Ignorable="w14 w15 w16se w16cid wp14">
   <w16cid:commentId w16cid:paraId="612D495B" w16cid:durableId="21C2E6EF"/>
   <w16cid:commentId w16cid:paraId="2F4290BE" w16cid:durableId="21C6BA26"/>
+  <w16cid:commentId w16cid:paraId="14BB0E6B" w16cid:durableId="21C810FC"/>
   <w16cid:commentId w16cid:paraId="53EBC262" w16cid:durableId="21BDA0F9"/>
   <w16cid:commentId w16cid:paraId="0AE678A9" w16cid:durableId="20FC3678"/>
 </w16cid:commentsIds>
@@ -19803,6 +20366,7 @@
   <w:style w:type="character" w:default="1" w:styleId="DefaultParagraphFont">
     <w:name w:val="Default Paragraph Font"/>
     <w:uiPriority w:val="1"/>
+    <w:semiHidden/>
     <w:unhideWhenUsed/>
   </w:style>
   <w:style w:type="table" w:default="1" w:styleId="TableNormal">
@@ -20358,7 +20922,7 @@
 </file>
 
 <file path=customXml/itemProps1.xml><?xml version="1.0" encoding="utf-8"?>
-<ds:datastoreItem xmlns:ds="http://schemas.openxmlformats.org/officeDocument/2006/customXml" ds:itemID="{A79F821F-352F-2E4E-AD09-61DF696C21D3}">
+<ds:datastoreItem xmlns:ds="http://schemas.openxmlformats.org/officeDocument/2006/customXml" ds:itemID="{DE22E45B-5E05-2747-A0EF-42F767A82353}">
   <ds:schemaRefs>
     <ds:schemaRef ds:uri="http://schemas.openxmlformats.org/officeDocument/2006/bibliography"/>
   </ds:schemaRefs>

</xml_diff>

<commit_message>
Updated figure legend to match revised Figure 1
</commit_message>
<xml_diff>
--- a/manuscript/Muscle-Function/Manuscript.docx
+++ b/manuscript/Muscle-Function/Manuscript.docx
@@ -9181,25 +9181,7 @@
         <w:rPr>
           <w:rFonts w:asciiTheme="minorHAnsi" w:hAnsiTheme="minorHAnsi"/>
         </w:rPr>
-        <w:t>Our</w:t>
-      </w:r>
-      <w:r>
-        <w:rPr>
-          <w:rFonts w:asciiTheme="minorHAnsi" w:hAnsiTheme="minorHAnsi"/>
-        </w:rPr>
-        <w:t xml:space="preserve"> data are also </w:t>
-      </w:r>
-      <w:r>
-        <w:rPr>
-          <w:rFonts w:asciiTheme="minorHAnsi" w:hAnsiTheme="minorHAnsi"/>
-        </w:rPr>
-        <w:t>concordant</w:t>
-      </w:r>
-      <w:r>
-        <w:rPr>
-          <w:rFonts w:asciiTheme="minorHAnsi" w:hAnsiTheme="minorHAnsi"/>
-        </w:rPr>
-        <w:t xml:space="preserve"> with a report showing that glucocorticoids given simultaneously with HFD enhances muscle decay and exacerbated induction of </w:t>
+        <w:t xml:space="preserve">Our data are also concordant with a report showing that glucocorticoids given simultaneously with HFD enhances muscle decay and exacerbated induction of </w:t>
       </w:r>
       <w:proofErr w:type="spellStart"/>
       <w:r>
@@ -9262,13 +9244,7 @@
         <w:rPr>
           <w:rFonts w:asciiTheme="minorHAnsi" w:hAnsiTheme="minorHAnsi"/>
         </w:rPr>
-        <w:t>We have observed</w:t>
-      </w:r>
-      <w:r>
-        <w:rPr>
-          <w:rFonts w:asciiTheme="minorHAnsi" w:hAnsiTheme="minorHAnsi"/>
-        </w:rPr>
-        <w:t xml:space="preserve"> that there is no transcriptional increases in GR in muscle (Figure 3) or adipose tissue </w:t>
+        <w:t xml:space="preserve">We have observed that there is no transcriptional increases in GR in muscle (Figure 3) or adipose tissue </w:t>
       </w:r>
       <w:r>
         <w:rPr>
@@ -9305,230 +9281,210 @@
         <w:rPr>
           <w:rFonts w:asciiTheme="minorHAnsi" w:hAnsiTheme="minorHAnsi"/>
         </w:rPr>
+        <w:t xml:space="preserve"> in obese animals. </w:t>
+      </w:r>
+      <w:r>
+        <w:rPr>
+          <w:rFonts w:asciiTheme="minorHAnsi" w:hAnsiTheme="minorHAnsi"/>
+          <w:color w:val="000000" w:themeColor="text1"/>
+        </w:rPr>
+        <w:t xml:space="preserve">One </w:t>
+      </w:r>
+      <w:r>
+        <w:rPr>
+          <w:rFonts w:asciiTheme="minorHAnsi" w:hAnsiTheme="minorHAnsi"/>
+          <w:color w:val="000000" w:themeColor="text1"/>
+        </w:rPr>
+        <w:t>hypothesis</w:t>
+      </w:r>
+      <w:r>
+        <w:rPr>
+          <w:rFonts w:asciiTheme="minorHAnsi" w:hAnsiTheme="minorHAnsi"/>
+          <w:color w:val="000000" w:themeColor="text1"/>
+        </w:rPr>
+        <w:t xml:space="preserve"> is that obesity remodels the chromatin landscape, allowing for easier GR access. </w:t>
+      </w:r>
+      <w:r>
+        <w:rPr>
+          <w:rFonts w:asciiTheme="minorHAnsi" w:hAnsiTheme="minorHAnsi"/>
+          <w:color w:val="000000"/>
+        </w:rPr>
+        <w:t>Obesity alter</w:t>
+      </w:r>
+      <w:r>
+        <w:rPr>
+          <w:rFonts w:asciiTheme="minorHAnsi" w:hAnsiTheme="minorHAnsi"/>
+          <w:color w:val="000000"/>
+        </w:rPr>
+        <w:t>s the</w:t>
+      </w:r>
+      <w:r>
+        <w:rPr>
+          <w:rFonts w:asciiTheme="minorHAnsi" w:hAnsiTheme="minorHAnsi"/>
+          <w:color w:val="000000"/>
+        </w:rPr>
+        <w:t xml:space="preserve"> packing </w:t>
+      </w:r>
+      <w:r>
+        <w:rPr>
+          <w:rFonts w:asciiTheme="minorHAnsi" w:hAnsiTheme="minorHAnsi"/>
+        </w:rPr>
+        <w:t xml:space="preserve">and accessibility </w:t>
+      </w:r>
+      <w:r>
+        <w:rPr>
+          <w:rFonts w:asciiTheme="minorHAnsi" w:hAnsiTheme="minorHAnsi"/>
+          <w:color w:val="000000"/>
+        </w:rPr>
+        <w:t xml:space="preserve">of DNA in adipocytes </w:t>
+      </w:r>
+      <w:r>
+        <w:rPr>
+          <w:rFonts w:asciiTheme="minorHAnsi" w:hAnsiTheme="minorHAnsi"/>
+        </w:rPr>
+        <w:fldChar w:fldCharType="begin" w:fldLock="1"/>
+      </w:r>
+      <w:r>
+        <w:rPr>
+          <w:rFonts w:asciiTheme="minorHAnsi" w:hAnsiTheme="minorHAnsi"/>
+        </w:rPr>
+        <w:instrText>ADDIN CSL_CITATION {"citationItems":[{"id":"ITEM-1","itemData":{"DOI":"10.1016/j.tcb.2016.01.002","ISSN":"09628924","author":[{"dropping-particle":"","family":"Kang","given":"Sona","non-dropping-particle":"","parse-names":false,"suffix":""},{"dropping-particle":"","family":"Tsai","given":"Linus T-Y.","non-dropping-particle":"","parse-names":false,"suffix":""},{"dropping-particle":"","family":"Rosen","given":"Evan D.","non-dropping-particle":"","parse-names":false,"suffix":""}],"container-title":"Trends in Cell Biology","id":"ITEM-1","issue":"5","issued":{"date-parts":[["2016","5"]]},"page":"341-351","title":"Nuclear Mechanisms of Insulin Resistance","type":"article-journal","volume":"26"},"uris":["http://www.mendeley.com/documents/?uuid=79eee317-29c6-4371-aaff-3eaf34f9c01d","http://www.mendeley.com/documents/?uuid=8a00318b-9060-47f8-902f-abcc259e231c"]},{"id":"ITEM-2","itemData":{"DOI":"10.1210/en.2018-00147","ISSN":"19457170","PMID":"29659785","abstract":"The purpose of this study was to determine the effects of glucocorticoid-induced metabolic dysfunction in the presence of diet-induced obesity. C57BL/6J adult male lean and diet-induced obese mice were given dexamethasone and levels of hepatic steatosis, insulin resistance and lipolysis were determined. Obese mice given dexamethasone had significant, synergistic effects on fasting glucose, insulin resistance and markers of lipolysis, as well as hepatic steatosis. This was associated with synergistic transactivation of the lipolytic enzyme ATGL. The combination of chronically elevated glucocorticoids and obesity leads to exacerbations in metabolic dysfunction. Our findings suggest lipolysis may be a key player in glucocorticoid-induced insulin resistance and fatty liver in individuals with obesity.","author":[{"dropping-particle":"","family":"Harvey","given":"Innocence","non-dropping-particle":"","parse-names":false,"suffix":""},{"dropping-particle":"","family":"Stephenson","given":"Erin J.","non-dropping-particle":"","parse-names":false,"suffix":""},{"dropping-particle":"","family":"Redd","given":"Jeanna R.","non-dropping-particle":"","parse-names":false,"suffix":""},{"dropping-particle":"","family":"Tran","given":"Quynh T.","non-dropping-particle":"","parse-names":false,"suffix":""},{"dropping-particle":"","family":"Hochberg","given":"Irit","non-dropping-particle":"","parse-names":false,"suffix":""},{"dropping-particle":"","family":"Qi","given":"Nathan","non-dropping-particle":"","parse-names":false,"suffix":""},{"dropping-particle":"","family":"Bridges","given":"Dave","non-dropping-particle":"","parse-names":false,"suffix":""}],"container-title":"Endocrinology","id":"ITEM-2","issue":"6","issued":{"date-parts":[["2018","4","11"]]},"page":"2275-2287","title":"Glucocorticoid-Induced Metabolic Disturbances Are Exacerbated in Obese Male Mice","type":"article-journal","volume":"159"},"uris":["http://www.mendeley.com/documents/?uuid=d0178e14-223a-4a7c-9120-b9340661a101"]},{"id":"ITEM-3","itemData":{"DOI":"10.1530/JME-15-0119","ISSN":"0952-5041","PMID":"26150553","abstract":"Glucocorticoids have major effects on adipose tissue metabolism. To study tissue mRNA expression changes induced by chronic elevated endogenous glucocorticoids, we performed RNA sequencing on subcutaneous adipose tissue from patients with Cushing's disease (n=5) compared to patients with non-functioning pituitary adenomas (n=11). We found higher expression of transcripts involved in several metabolic pathways, including lipogenesis, proteolysis and glucose oxidation as well as decreased expression of transcripts involved in inflammation and protein synthesis. To further study this in a model system, we subjected mice to dexamethasone treatment for 12 weeks and analyzed their inguinal (subcutaneous) fat pads, which led to similar findings. Additionally, mice treated with dexamethasone showed drastic decreases in lean body mass as well as increased fat mass, further supporting the human transcriptomic data. These data provide insight to transcriptional changes that may be responsible for the co-morbidities associated with chronic elevations of glucocorticoids.","author":[{"dropping-particle":"","family":"Hochberg","given":"Irit","non-dropping-particle":"","parse-names":false,"suffix":""},{"dropping-particle":"","family":"Harvey","given":"Innocence","non-dropping-particle":"","parse-names":false,"suffix":""},{"dropping-particle":"","family":"Tran","given":"Quynh T.","non-dropping-particle":"","parse-names":false,"suffix":""},{"dropping-particle":"","family":"Stephenson","given":"Erin J.","non-dropping-particle":"","parse-names":false,"suffix":""},{"dropping-particle":"","family":"Barkan","given":"Ariel L","non-dropping-particle":"","parse-names":false,"suffix":""},{"dropping-particle":"","family":"Saltiel","given":"Alan R.","non-dropping-particle":"","parse-names":false,"suffix":""},{"dropping-particle":"","family":"Chandler","given":"William F.","non-dropping-particle":"","parse-names":false,"suffix":""},{"dropping-particle":"","family":"Bridges","given":"Dave","non-dropping-particle":"","parse-names":false,"suffix":""}],"container-title":"Journal of Molecular Endocrinology","id":"ITEM-3","issue":"2","issued":{"date-parts":[["2015","10"]]},"page":"81-94","title":"Gene expression changes in subcutaneous adipose tissue due to Cushing's disease","type":"article-journal","volume":"55"},"uris":["http://www.mendeley.com/documents/?uuid=b00291bd-42ee-44d7-a7a2-bb9d5a302bbd"]}],"mendeley":{"formattedCitation":"(14, 18, 20)","plainTextFormattedCitation":"(14, 18, 20)","previouslyFormattedCitation":"(14, 18, 20)"},"properties":{"noteIndex":0},"schema":"https://github.com/citation-style-language/schema/raw/master/csl-citation.json"}</w:instrText>
+      </w:r>
+      <w:r>
+        <w:rPr>
+          <w:rFonts w:asciiTheme="minorHAnsi" w:hAnsiTheme="minorHAnsi"/>
+        </w:rPr>
+        <w:fldChar w:fldCharType="separate"/>
+      </w:r>
+      <w:r>
+        <w:rPr>
+          <w:rFonts w:asciiTheme="minorHAnsi" w:hAnsiTheme="minorHAnsi"/>
+          <w:noProof/>
+        </w:rPr>
+        <w:t>(14, 18, 20)</w:t>
+      </w:r>
+      <w:r>
+        <w:rPr>
+          <w:rFonts w:asciiTheme="minorHAnsi" w:hAnsiTheme="minorHAnsi"/>
+        </w:rPr>
+        <w:fldChar w:fldCharType="end"/>
+      </w:r>
+      <w:r>
+        <w:rPr>
+          <w:rFonts w:asciiTheme="minorHAnsi" w:hAnsiTheme="minorHAnsi"/>
+        </w:rPr>
+        <w:t>.</w:t>
+      </w:r>
+      <w:r>
+        <w:rPr>
+          <w:rFonts w:asciiTheme="minorHAnsi" w:hAnsiTheme="minorHAnsi"/>
+        </w:rPr>
         <w:t xml:space="preserve"> </w:t>
       </w:r>
       <w:r>
         <w:rPr>
           <w:rFonts w:asciiTheme="minorHAnsi" w:hAnsiTheme="minorHAnsi"/>
         </w:rPr>
-        <w:t>in obese animals</w:t>
-      </w:r>
-      <w:r>
-        <w:rPr>
-          <w:rFonts w:asciiTheme="minorHAnsi" w:hAnsiTheme="minorHAnsi"/>
+        <w:t xml:space="preserve">Obesity may have a similar effect in muscle in which Glucocorticoid Response Elements </w:t>
+      </w:r>
+      <w:r>
+        <w:rPr>
+          <w:rFonts w:asciiTheme="minorHAnsi" w:hAnsiTheme="minorHAnsi"/>
+        </w:rPr>
+        <w:t xml:space="preserve">are more </w:t>
+      </w:r>
+      <w:r>
+        <w:rPr>
+          <w:rFonts w:asciiTheme="minorHAnsi" w:hAnsiTheme="minorHAnsi"/>
+        </w:rPr>
+        <w:t xml:space="preserve">easily </w:t>
+      </w:r>
+      <w:r>
+        <w:rPr>
+          <w:rFonts w:asciiTheme="minorHAnsi" w:hAnsiTheme="minorHAnsi"/>
+        </w:rPr>
+        <w:t>bound by</w:t>
+      </w:r>
+      <w:r>
+        <w:rPr>
+          <w:rFonts w:asciiTheme="minorHAnsi" w:hAnsiTheme="minorHAnsi"/>
+        </w:rPr>
+        <w:t xml:space="preserve"> </w:t>
+      </w:r>
+      <w:r>
+        <w:rPr>
+          <w:rFonts w:asciiTheme="minorHAnsi" w:hAnsiTheme="minorHAnsi"/>
+        </w:rPr>
+        <w:t>GR</w:t>
+      </w:r>
+      <w:r>
+        <w:rPr>
+          <w:rFonts w:asciiTheme="minorHAnsi" w:hAnsiTheme="minorHAnsi"/>
+        </w:rPr>
+        <w:t xml:space="preserve"> causing increased glucocorticoid action.</w:t>
+      </w:r>
+      <w:r>
+        <w:rPr>
+          <w:rFonts w:asciiTheme="minorHAnsi" w:hAnsiTheme="minorHAnsi"/>
+        </w:rPr>
+        <w:t xml:space="preserve">  </w:t>
+      </w:r>
+      <w:r>
+        <w:rPr>
+          <w:rFonts w:asciiTheme="minorHAnsi" w:hAnsiTheme="minorHAnsi"/>
+          <w:color w:val="000000" w:themeColor="text1"/>
+        </w:rPr>
+        <w:t xml:space="preserve">Another </w:t>
+      </w:r>
+      <w:r>
+        <w:rPr>
+          <w:rFonts w:asciiTheme="minorHAnsi" w:hAnsiTheme="minorHAnsi"/>
+          <w:color w:val="000000" w:themeColor="text1"/>
+        </w:rPr>
+        <w:t>potential mechanism</w:t>
+      </w:r>
+      <w:r>
+        <w:rPr>
+          <w:rFonts w:asciiTheme="minorHAnsi" w:hAnsiTheme="minorHAnsi"/>
+          <w:color w:val="000000" w:themeColor="text1"/>
+        </w:rPr>
+        <w:t xml:space="preserve"> is that the effects of GR-dependent signaling </w:t>
+      </w:r>
+      <w:r>
+        <w:rPr>
+          <w:rFonts w:asciiTheme="minorHAnsi" w:hAnsiTheme="minorHAnsi"/>
+          <w:color w:val="000000" w:themeColor="text1"/>
+        </w:rPr>
+        <w:t>are</w:t>
+      </w:r>
+      <w:r>
+        <w:rPr>
+          <w:rFonts w:asciiTheme="minorHAnsi" w:hAnsiTheme="minorHAnsi"/>
+          <w:color w:val="000000" w:themeColor="text1"/>
+        </w:rPr>
+        <w:t xml:space="preserve"> promoted by insulin resistance</w:t>
+      </w:r>
+      <w:r>
+        <w:rPr>
+          <w:rFonts w:asciiTheme="minorHAnsi" w:hAnsiTheme="minorHAnsi"/>
+          <w:color w:val="000000" w:themeColor="text1"/>
+        </w:rPr>
+        <w:t xml:space="preserve"> by FOXO dephosphorylation</w:t>
+      </w:r>
+      <w:r>
+        <w:rPr>
+          <w:rFonts w:asciiTheme="minorHAnsi" w:hAnsiTheme="minorHAnsi"/>
+          <w:color w:val="000000" w:themeColor="text1"/>
+        </w:rPr>
+        <w:t>, though in our case we observe substantial pre-translational activation of FOXO3</w:t>
+      </w:r>
+      <w:r>
+        <w:rPr>
+          <w:rFonts w:asciiTheme="minorHAnsi" w:hAnsiTheme="minorHAnsi"/>
+          <w:color w:val="000000" w:themeColor="text1"/>
         </w:rPr>
         <w:t>.</w:t>
       </w:r>
-      <w:r>
-        <w:rPr>
-          <w:rFonts w:asciiTheme="minorHAnsi" w:hAnsiTheme="minorHAnsi"/>
-        </w:rPr>
-        <w:t xml:space="preserve"> </w:t>
-      </w:r>
-      <w:r>
-        <w:rPr>
-          <w:rFonts w:asciiTheme="minorHAnsi" w:hAnsiTheme="minorHAnsi"/>
-          <w:color w:val="000000" w:themeColor="text1"/>
-        </w:rPr>
-        <w:t xml:space="preserve">One </w:t>
-      </w:r>
-      <w:r>
-        <w:rPr>
-          <w:rFonts w:asciiTheme="minorHAnsi" w:hAnsiTheme="minorHAnsi"/>
-          <w:color w:val="000000" w:themeColor="text1"/>
-        </w:rPr>
-        <w:t>hypothesis</w:t>
-      </w:r>
-      <w:r>
-        <w:rPr>
-          <w:rFonts w:asciiTheme="minorHAnsi" w:hAnsiTheme="minorHAnsi"/>
-          <w:color w:val="000000" w:themeColor="text1"/>
-        </w:rPr>
-        <w:t xml:space="preserve"> is that obesity remodels the chromatin landscape, allowing for easier GR access. </w:t>
-      </w:r>
-      <w:r>
-        <w:rPr>
-          <w:rFonts w:asciiTheme="minorHAnsi" w:hAnsiTheme="minorHAnsi"/>
-          <w:color w:val="000000"/>
-        </w:rPr>
-        <w:t>Obesity alter</w:t>
-      </w:r>
-      <w:r>
-        <w:rPr>
-          <w:rFonts w:asciiTheme="minorHAnsi" w:hAnsiTheme="minorHAnsi"/>
-          <w:color w:val="000000"/>
-        </w:rPr>
-        <w:t>s the</w:t>
-      </w:r>
-      <w:r>
-        <w:rPr>
-          <w:rFonts w:asciiTheme="minorHAnsi" w:hAnsiTheme="minorHAnsi"/>
-          <w:color w:val="000000"/>
-        </w:rPr>
-        <w:t xml:space="preserve"> packing </w:t>
-      </w:r>
-      <w:r>
-        <w:rPr>
-          <w:rFonts w:asciiTheme="minorHAnsi" w:hAnsiTheme="minorHAnsi"/>
-        </w:rPr>
-        <w:t xml:space="preserve">and accessibility </w:t>
-      </w:r>
-      <w:r>
-        <w:rPr>
-          <w:rFonts w:asciiTheme="minorHAnsi" w:hAnsiTheme="minorHAnsi"/>
-          <w:color w:val="000000"/>
-        </w:rPr>
-        <w:t xml:space="preserve">of DNA in adipocytes </w:t>
-      </w:r>
-      <w:r>
-        <w:rPr>
-          <w:rFonts w:asciiTheme="minorHAnsi" w:hAnsiTheme="minorHAnsi"/>
-        </w:rPr>
-        <w:fldChar w:fldCharType="begin" w:fldLock="1"/>
-      </w:r>
-      <w:r>
-        <w:rPr>
-          <w:rFonts w:asciiTheme="minorHAnsi" w:hAnsiTheme="minorHAnsi"/>
-        </w:rPr>
-        <w:instrText>ADDIN CSL_CITATION {"citationItems":[{"id":"ITEM-1","itemData":{"DOI":"10.1016/j.tcb.2016.01.002","ISSN":"09628924","author":[{"dropping-particle":"","family":"Kang","given":"Sona","non-dropping-particle":"","parse-names":false,"suffix":""},{"dropping-particle":"","family":"Tsai","given":"Linus T-Y.","non-dropping-particle":"","parse-names":false,"suffix":""},{"dropping-particle":"","family":"Rosen","given":"Evan D.","non-dropping-particle":"","parse-names":false,"suffix":""}],"container-title":"Trends in Cell Biology","id":"ITEM-1","issue":"5","issued":{"date-parts":[["2016","5"]]},"page":"341-351","title":"Nuclear Mechanisms of Insulin Resistance","type":"article-journal","volume":"26"},"uris":["http://www.mendeley.com/documents/?uuid=79eee317-29c6-4371-aaff-3eaf34f9c01d","http://www.mendeley.com/documents/?uuid=8a00318b-9060-47f8-902f-abcc259e231c"]},{"id":"ITEM-2","itemData":{"DOI":"10.1210/en.2018-00147","ISSN":"19457170","PMID":"29659785","abstract":"The purpose of this study was to determine the effects of glucocorticoid-induced metabolic dysfunction in the presence of diet-induced obesity. C57BL/6J adult male lean and diet-induced obese mice were given dexamethasone and levels of hepatic steatosis, insulin resistance and lipolysis were determined. Obese mice given dexamethasone had significant, synergistic effects on fasting glucose, insulin resistance and markers of lipolysis, as well as hepatic steatosis. This was associated with synergistic transactivation of the lipolytic enzyme ATGL. The combination of chronically elevated glucocorticoids and obesity leads to exacerbations in metabolic dysfunction. Our findings suggest lipolysis may be a key player in glucocorticoid-induced insulin resistance and fatty liver in individuals with obesity.","author":[{"dropping-particle":"","family":"Harvey","given":"Innocence","non-dropping-particle":"","parse-names":false,"suffix":""},{"dropping-particle":"","family":"Stephenson","given":"Erin J.","non-dropping-particle":"","parse-names":false,"suffix":""},{"dropping-particle":"","family":"Redd","given":"Jeanna R.","non-dropping-particle":"","parse-names":false,"suffix":""},{"dropping-particle":"","family":"Tran","given":"Quynh T.","non-dropping-particle":"","parse-names":false,"suffix":""},{"dropping-particle":"","family":"Hochberg","given":"Irit","non-dropping-particle":"","parse-names":false,"suffix":""},{"dropping-particle":"","family":"Qi","given":"Nathan","non-dropping-particle":"","parse-names":false,"suffix":""},{"dropping-particle":"","family":"Bridges","given":"Dave","non-dropping-particle":"","parse-names":false,"suffix":""}],"container-title":"Endocrinology","id":"ITEM-2","issue":"6","issued":{"date-parts":[["2018","4","11"]]},"page":"2275-2287","title":"Glucocorticoid-Induced Metabolic Disturbances Are Exacerbated in Obese Male Mice","type":"article-journal","volume":"159"},"uris":["http://www.mendeley.com/documents/?uuid=d0178e14-223a-4a7c-9120-b9340661a101"]},{"id":"ITEM-3","itemData":{"DOI":"10.1530/JME-15-0119","ISSN":"0952-5041","PMID":"26150553","abstract":"Glucocorticoids have major effects on adipose tissue metabolism. To study tissue mRNA expression changes induced by chronic elevated endogenous glucocorticoids, we performed RNA sequencing on subcutaneous adipose tissue from patients with Cushing's disease (n=5) compared to patients with non-functioning pituitary adenomas (n=11). We found higher expression of transcripts involved in several metabolic pathways, including lipogenesis, proteolysis and glucose oxidation as well as decreased expression of transcripts involved in inflammation and protein synthesis. To further study this in a model system, we subjected mice to dexamethasone treatment for 12 weeks and analyzed their inguinal (subcutaneous) fat pads, which led to similar findings. Additionally, mice treated with dexamethasone showed drastic decreases in lean body mass as well as increased fat mass, further supporting the human transcriptomic data. These data provide insight to transcriptional changes that may be responsible for the co-morbidities associated with chronic elevations of glucocorticoids.","author":[{"dropping-particle":"","family":"Hochberg","given":"Irit","non-dropping-particle":"","parse-names":false,"suffix":""},{"dropping-particle":"","family":"Harvey","given":"Innocence","non-dropping-particle":"","parse-names":false,"suffix":""},{"dropping-particle":"","family":"Tran","given":"Quynh T.","non-dropping-particle":"","parse-names":false,"suffix":""},{"dropping-particle":"","family":"Stephenson","given":"Erin J.","non-dropping-particle":"","parse-names":false,"suffix":""},{"dropping-particle":"","family":"Barkan","given":"Ariel L","non-dropping-particle":"","parse-names":false,"suffix":""},{"dropping-particle":"","family":"Saltiel","given":"Alan R.","non-dropping-particle":"","parse-names":false,"suffix":""},{"dropping-particle":"","family":"Chandler","given":"William F.","non-dropping-particle":"","parse-names":false,"suffix":""},{"dropping-particle":"","family":"Bridges","given":"Dave","non-dropping-particle":"","parse-names":false,"suffix":""}],"container-title":"Journal of Molecular Endocrinology","id":"ITEM-3","issue":"2","issued":{"date-parts":[["2015","10"]]},"page":"81-94","title":"Gene expression changes in subcutaneous adipose tissue due to Cushing's disease","type":"article-journal","volume":"55"},"uris":["http://www.mendeley.com/documents/?uuid=b00291bd-42ee-44d7-a7a2-bb9d5a302bbd"]}],"mendeley":{"formattedCitation":"(14, 18, 20)","plainTextFormattedCitation":"(14, 18, 20)","previouslyFormattedCitation":"(14, 18, 20)"},"properties":{"noteIndex":0},"schema":"https://github.com/citation-style-language/schema/raw/master/csl-citation.json"}</w:instrText>
-      </w:r>
-      <w:r>
-        <w:rPr>
-          <w:rFonts w:asciiTheme="minorHAnsi" w:hAnsiTheme="minorHAnsi"/>
-        </w:rPr>
-        <w:fldChar w:fldCharType="separate"/>
-      </w:r>
-      <w:r>
-        <w:rPr>
-          <w:rFonts w:asciiTheme="minorHAnsi" w:hAnsiTheme="minorHAnsi"/>
-          <w:noProof/>
-        </w:rPr>
-        <w:t>(14, 18, 20)</w:t>
-      </w:r>
-      <w:r>
-        <w:rPr>
-          <w:rFonts w:asciiTheme="minorHAnsi" w:hAnsiTheme="minorHAnsi"/>
-        </w:rPr>
-        <w:fldChar w:fldCharType="end"/>
-      </w:r>
-      <w:r>
-        <w:rPr>
-          <w:rFonts w:asciiTheme="minorHAnsi" w:hAnsiTheme="minorHAnsi"/>
-        </w:rPr>
-        <w:t>.</w:t>
-      </w:r>
-      <w:r>
-        <w:rPr>
-          <w:rFonts w:asciiTheme="minorHAnsi" w:hAnsiTheme="minorHAnsi"/>
-        </w:rPr>
-        <w:t xml:space="preserve"> </w:t>
-      </w:r>
-      <w:r>
-        <w:rPr>
-          <w:rFonts w:asciiTheme="minorHAnsi" w:hAnsiTheme="minorHAnsi"/>
-        </w:rPr>
-        <w:t xml:space="preserve">Obesity may have a similar effect in muscle in which Glucocorticoid Response Elements </w:t>
-      </w:r>
-      <w:r>
-        <w:rPr>
-          <w:rFonts w:asciiTheme="minorHAnsi" w:hAnsiTheme="minorHAnsi"/>
-        </w:rPr>
-        <w:t xml:space="preserve">are more </w:t>
-      </w:r>
-      <w:r>
-        <w:rPr>
-          <w:rFonts w:asciiTheme="minorHAnsi" w:hAnsiTheme="minorHAnsi"/>
-        </w:rPr>
-        <w:t xml:space="preserve">easily </w:t>
-      </w:r>
-      <w:r>
-        <w:rPr>
-          <w:rFonts w:asciiTheme="minorHAnsi" w:hAnsiTheme="minorHAnsi"/>
-        </w:rPr>
-        <w:t>bound by</w:t>
-      </w:r>
-      <w:r>
-        <w:rPr>
-          <w:rFonts w:asciiTheme="minorHAnsi" w:hAnsiTheme="minorHAnsi"/>
-        </w:rPr>
-        <w:t xml:space="preserve"> </w:t>
-      </w:r>
-      <w:r>
-        <w:rPr>
-          <w:rFonts w:asciiTheme="minorHAnsi" w:hAnsiTheme="minorHAnsi"/>
-        </w:rPr>
-        <w:t>GR</w:t>
-      </w:r>
-      <w:r>
-        <w:rPr>
-          <w:rFonts w:asciiTheme="minorHAnsi" w:hAnsiTheme="minorHAnsi"/>
-        </w:rPr>
-        <w:t xml:space="preserve"> causing increased glucocorticoid action.</w:t>
-      </w:r>
-      <w:r>
-        <w:rPr>
-          <w:rFonts w:asciiTheme="minorHAnsi" w:hAnsiTheme="minorHAnsi"/>
-        </w:rPr>
-        <w:t xml:space="preserve">  </w:t>
-      </w:r>
-      <w:r>
-        <w:rPr>
-          <w:rFonts w:asciiTheme="minorHAnsi" w:hAnsiTheme="minorHAnsi"/>
-          <w:color w:val="000000" w:themeColor="text1"/>
-        </w:rPr>
-        <w:t xml:space="preserve">Another </w:t>
-      </w:r>
-      <w:r>
-        <w:rPr>
-          <w:rFonts w:asciiTheme="minorHAnsi" w:hAnsiTheme="minorHAnsi"/>
-          <w:color w:val="000000" w:themeColor="text1"/>
-        </w:rPr>
-        <w:t>potential mechanism</w:t>
-      </w:r>
-      <w:r>
-        <w:rPr>
-          <w:rFonts w:asciiTheme="minorHAnsi" w:hAnsiTheme="minorHAnsi"/>
-          <w:color w:val="000000" w:themeColor="text1"/>
-        </w:rPr>
-        <w:t xml:space="preserve"> is that the effects of GR-dependent signaling </w:t>
-      </w:r>
-      <w:r>
-        <w:rPr>
-          <w:rFonts w:asciiTheme="minorHAnsi" w:hAnsiTheme="minorHAnsi"/>
-          <w:color w:val="000000" w:themeColor="text1"/>
-        </w:rPr>
-        <w:t>are</w:t>
-      </w:r>
-      <w:r>
-        <w:rPr>
-          <w:rFonts w:asciiTheme="minorHAnsi" w:hAnsiTheme="minorHAnsi"/>
-          <w:color w:val="000000" w:themeColor="text1"/>
-        </w:rPr>
-        <w:t xml:space="preserve"> promoted by insulin resistance</w:t>
-      </w:r>
-      <w:r>
-        <w:rPr>
-          <w:rFonts w:asciiTheme="minorHAnsi" w:hAnsiTheme="minorHAnsi"/>
-          <w:color w:val="000000" w:themeColor="text1"/>
-        </w:rPr>
-        <w:t xml:space="preserve"> by FOXO dephosphorylation</w:t>
-      </w:r>
-      <w:r>
-        <w:rPr>
-          <w:rFonts w:asciiTheme="minorHAnsi" w:hAnsiTheme="minorHAnsi"/>
-          <w:color w:val="000000" w:themeColor="text1"/>
-        </w:rPr>
-        <w:t>, though in our case we observe substantial pre-translational activation of FOXO3</w:t>
-      </w:r>
-      <w:r>
-        <w:rPr>
-          <w:rFonts w:asciiTheme="minorHAnsi" w:hAnsiTheme="minorHAnsi"/>
-          <w:color w:val="000000" w:themeColor="text1"/>
-        </w:rPr>
-        <w:t>.</w:t>
-      </w:r>
-      <w:bookmarkStart w:id="3" w:name="_GoBack"/>
-      <w:bookmarkEnd w:id="3"/>
     </w:p>
     <w:p>
       <w:pPr>
@@ -9973,7 +9929,7 @@
         </w:rPr>
         <w:t xml:space="preserve">, </w:t>
       </w:r>
-      <w:commentRangeStart w:id="4"/>
+      <w:commentRangeStart w:id="3"/>
       <w:r>
         <w:rPr>
           <w:rFonts w:asciiTheme="minorHAnsi" w:hAnsiTheme="minorHAnsi"/>
@@ -10009,12 +9965,12 @@
         </w:rPr>
         <w:t xml:space="preserve">, </w:t>
       </w:r>
-      <w:commentRangeEnd w:id="4"/>
+      <w:commentRangeEnd w:id="3"/>
       <w:r>
         <w:rPr>
           <w:rStyle w:val="CommentReference"/>
         </w:rPr>
-        <w:commentReference w:id="4"/>
+        <w:commentReference w:id="3"/>
       </w:r>
       <w:r>
         <w:rPr>
@@ -16293,7 +16249,7 @@
           <w:rFonts w:asciiTheme="minorHAnsi" w:hAnsiTheme="minorHAnsi"/>
           <w:szCs w:val="24"/>
         </w:rPr>
-        <w:t>Grip strength (N) in lean (</w:t>
+        <w:t>Grip strength in lean (</w:t>
       </w:r>
       <w:r>
         <w:rPr>
@@ -16321,7 +16277,21 @@
           <w:rFonts w:asciiTheme="minorHAnsi" w:hAnsiTheme="minorHAnsi"/>
           <w:szCs w:val="24"/>
         </w:rPr>
-        <w:t>) male mice over of dexamethasone treatmen</w:t>
+        <w:t xml:space="preserve">) male mice over </w:t>
+      </w:r>
+      <w:r>
+        <w:rPr>
+          <w:rFonts w:asciiTheme="minorHAnsi" w:hAnsiTheme="minorHAnsi"/>
+          <w:szCs w:val="24"/>
+        </w:rPr>
+        <w:t>several weeks of</w:t>
+      </w:r>
+      <w:r>
+        <w:rPr>
+          <w:rFonts w:asciiTheme="minorHAnsi" w:hAnsiTheme="minorHAnsi"/>
+          <w:szCs w:val="24"/>
+        </w:rPr>
+        <w:t xml:space="preserve"> dexamethasone treatmen</w:t>
       </w:r>
       <w:r>
         <w:rPr>
@@ -16370,14 +16340,28 @@
           <w:rFonts w:asciiTheme="minorHAnsi" w:hAnsiTheme="minorHAnsi"/>
           <w:szCs w:val="24"/>
         </w:rPr>
-        <w:t>) and by direct muscle stimulation (</w:t>
-      </w:r>
-      <w:r>
-        <w:rPr>
-          <w:rFonts w:asciiTheme="minorHAnsi" w:hAnsiTheme="minorHAnsi"/>
-          <w:szCs w:val="24"/>
-        </w:rPr>
-        <w:t xml:space="preserve">gastrocnemius; </w:t>
+        <w:t xml:space="preserve">) and by direct muscle stimulation </w:t>
+      </w:r>
+      <w:r>
+        <w:rPr>
+          <w:rFonts w:asciiTheme="minorHAnsi" w:hAnsiTheme="minorHAnsi"/>
+          <w:szCs w:val="24"/>
+        </w:rPr>
+        <w:t xml:space="preserve">of the </w:t>
+      </w:r>
+      <w:r>
+        <w:rPr>
+          <w:rFonts w:asciiTheme="minorHAnsi" w:hAnsiTheme="minorHAnsi"/>
+          <w:szCs w:val="24"/>
+        </w:rPr>
+        <w:t>gastrocnemius</w:t>
+      </w:r>
+      <w:r>
+        <w:rPr>
+          <w:rFonts w:asciiTheme="minorHAnsi" w:hAnsiTheme="minorHAnsi"/>
+          <w:szCs w:val="24"/>
+        </w:rPr>
+        <w:t xml:space="preserve"> (</w:t>
       </w:r>
       <w:r>
         <w:rPr>
@@ -16433,13 +16417,6 @@
           <w:rFonts w:asciiTheme="minorHAnsi" w:hAnsiTheme="minorHAnsi"/>
           <w:szCs w:val="24"/>
         </w:rPr>
-        <w:t xml:space="preserve">gastrocnemius; </w:t>
-      </w:r>
-      <w:r>
-        <w:rPr>
-          <w:rFonts w:asciiTheme="minorHAnsi" w:hAnsiTheme="minorHAnsi"/>
-          <w:szCs w:val="24"/>
-        </w:rPr>
         <w:t>E-F</w:t>
       </w:r>
       <w:r>
@@ -16461,7 +16438,16 @@
           <w:rFonts w:asciiTheme="minorHAnsi" w:hAnsiTheme="minorHAnsi"/>
           <w:szCs w:val="24"/>
         </w:rPr>
-        <w:t xml:space="preserve"> indicate significant</w:t>
+        <w:t xml:space="preserve"> indica</w:t>
+      </w:r>
+      <w:bookmarkStart w:id="4" w:name="_GoBack"/>
+      <w:bookmarkEnd w:id="4"/>
+      <w:r>
+        <w:rPr>
+          <w:rFonts w:asciiTheme="minorHAnsi" w:hAnsiTheme="minorHAnsi"/>
+          <w:szCs w:val="24"/>
+        </w:rPr>
+        <w:t>te significant</w:t>
       </w:r>
       <w:r>
         <w:rPr>
@@ -19880,7 +19866,7 @@
       </w:r>
     </w:p>
   </w:comment>
-  <w:comment w:id="4" w:author="Dave Bridges" w:date="2020-01-06T12:05:00Z" w:initials="DB">
+  <w:comment w:id="3" w:author="Dave Bridges" w:date="2020-01-06T12:05:00Z" w:initials="DB">
     <w:p>
       <w:pPr>
         <w:pStyle w:val="CommentText"/>
@@ -21101,7 +21087,7 @@
 </file>
 
 <file path=customXml/itemProps1.xml><?xml version="1.0" encoding="utf-8"?>
-<ds:datastoreItem xmlns:ds="http://schemas.openxmlformats.org/officeDocument/2006/customXml" ds:itemID="{2DC72BFB-0D6F-0242-9CE4-0B22EF053A0D}">
+<ds:datastoreItem xmlns:ds="http://schemas.openxmlformats.org/officeDocument/2006/customXml" ds:itemID="{2D968E4C-C949-D543-9E24-C0F24C59625F}">
   <ds:schemaRefs>
     <ds:schemaRef ds:uri="http://schemas.openxmlformats.org/officeDocument/2006/bibliography"/>
   </ds:schemaRefs>

</xml_diff>

<commit_message>
Converted gastroc area and mass to black and white, rearranged microscope images
</commit_message>
<xml_diff>
--- a/manuscript/Muscle-Function/Manuscript.docx
+++ b/manuscript/Muscle-Function/Manuscript.docx
@@ -16226,7 +16226,23 @@
           <w:b/>
           <w:szCs w:val="24"/>
         </w:rPr>
-        <w:t>Figure 1. Obese-Dexamethasone Treated Mice Lost Significant Muscle Strength</w:t>
+        <w:t xml:space="preserve">Figure 1. Obese-Dexamethasone Treated Mice </w:t>
+      </w:r>
+      <w:r>
+        <w:rPr>
+          <w:rFonts w:asciiTheme="minorHAnsi" w:hAnsiTheme="minorHAnsi"/>
+          <w:b/>
+          <w:szCs w:val="24"/>
+        </w:rPr>
+        <w:t>Have Reduced</w:t>
+      </w:r>
+      <w:r>
+        <w:rPr>
+          <w:rFonts w:asciiTheme="minorHAnsi" w:hAnsiTheme="minorHAnsi"/>
+          <w:b/>
+          <w:szCs w:val="24"/>
+        </w:rPr>
+        <w:t xml:space="preserve"> Muscle Strength</w:t>
       </w:r>
       <w:r>
         <w:rPr>
@@ -16438,16 +16454,7 @@
           <w:rFonts w:asciiTheme="minorHAnsi" w:hAnsiTheme="minorHAnsi"/>
           <w:szCs w:val="24"/>
         </w:rPr>
-        <w:t xml:space="preserve"> indica</w:t>
-      </w:r>
-      <w:bookmarkStart w:id="4" w:name="_GoBack"/>
-      <w:bookmarkEnd w:id="4"/>
-      <w:r>
-        <w:rPr>
-          <w:rFonts w:asciiTheme="minorHAnsi" w:hAnsiTheme="minorHAnsi"/>
-          <w:szCs w:val="24"/>
-        </w:rPr>
-        <w:t>te significant</w:t>
+        <w:t xml:space="preserve"> indicate significant</w:t>
       </w:r>
       <w:r>
         <w:rPr>
@@ -16539,23 +16546,37 @@
         </w:rPr>
         <w:t xml:space="preserve">Figure 2. Obese-Dexamethasone Treated Mice </w:t>
       </w:r>
-      <w:proofErr w:type="gramStart"/>
-      <w:r>
-        <w:rPr>
-          <w:rFonts w:asciiTheme="minorHAnsi" w:hAnsiTheme="minorHAnsi"/>
-          <w:b/>
-          <w:szCs w:val="24"/>
-        </w:rPr>
-        <w:t>had</w:t>
-      </w:r>
-      <w:proofErr w:type="gramEnd"/>
-      <w:r>
-        <w:rPr>
-          <w:rFonts w:asciiTheme="minorHAnsi" w:hAnsiTheme="minorHAnsi"/>
-          <w:b/>
-          <w:szCs w:val="24"/>
-        </w:rPr>
-        <w:t xml:space="preserve"> Reduced Lean Mass, Muscle Weights, and Type II Fiber CSA.</w:t>
+      <w:r>
+        <w:rPr>
+          <w:rFonts w:asciiTheme="minorHAnsi" w:hAnsiTheme="minorHAnsi"/>
+          <w:b/>
+          <w:szCs w:val="24"/>
+        </w:rPr>
+        <w:t>Have</w:t>
+      </w:r>
+      <w:r>
+        <w:rPr>
+          <w:rFonts w:asciiTheme="minorHAnsi" w:hAnsiTheme="minorHAnsi"/>
+          <w:b/>
+          <w:szCs w:val="24"/>
+        </w:rPr>
+        <w:t xml:space="preserve"> Reduced </w:t>
+      </w:r>
+      <w:r>
+        <w:rPr>
+          <w:rFonts w:asciiTheme="minorHAnsi" w:hAnsiTheme="minorHAnsi"/>
+          <w:b/>
+          <w:szCs w:val="24"/>
+        </w:rPr>
+        <w:t>Muscle Size</w:t>
+      </w:r>
+      <w:r>
+        <w:rPr>
+          <w:rFonts w:asciiTheme="minorHAnsi" w:hAnsiTheme="minorHAnsi"/>
+          <w:b/>
+          <w:szCs w:val="24"/>
+        </w:rPr>
+        <w:t>.</w:t>
       </w:r>
       <w:r>
         <w:rPr>
@@ -16621,28 +16642,21 @@
           <w:rFonts w:asciiTheme="minorHAnsi" w:hAnsiTheme="minorHAnsi"/>
           <w:szCs w:val="24"/>
         </w:rPr>
-        <w:t>we</w:t>
-      </w:r>
-      <w:r>
-        <w:rPr>
-          <w:rFonts w:asciiTheme="minorHAnsi" w:hAnsiTheme="minorHAnsi"/>
-          <w:szCs w:val="24"/>
-        </w:rPr>
-        <w:t>i</w:t>
-      </w:r>
-      <w:r>
-        <w:rPr>
-          <w:rFonts w:asciiTheme="minorHAnsi" w:hAnsiTheme="minorHAnsi"/>
-          <w:szCs w:val="24"/>
-        </w:rPr>
-        <w:t>ghts (</w:t>
-      </w:r>
-      <w:r>
-        <w:rPr>
-          <w:rFonts w:asciiTheme="minorHAnsi" w:hAnsiTheme="minorHAnsi"/>
-          <w:szCs w:val="24"/>
-        </w:rPr>
-        <w:t>C</w:t>
+        <w:t>mass</w:t>
+      </w:r>
+      <w:r>
+        <w:rPr>
+          <w:rFonts w:asciiTheme="minorHAnsi" w:hAnsiTheme="minorHAnsi"/>
+          <w:szCs w:val="24"/>
+        </w:rPr>
+        <w:t xml:space="preserve"> (</w:t>
+      </w:r>
+      <w:r>
+        <w:rPr>
+          <w:rFonts w:asciiTheme="minorHAnsi" w:hAnsiTheme="minorHAnsi"/>
+          <w:szCs w:val="24"/>
+        </w:rPr>
+        <w:t>B</w:t>
       </w:r>
       <w:r>
         <w:rPr>
@@ -16670,6 +16684,90 @@
           <w:rFonts w:asciiTheme="minorHAnsi" w:hAnsiTheme="minorHAnsi"/>
           <w:szCs w:val="24"/>
         </w:rPr>
+        <w:t>E</w:t>
+      </w:r>
+      <w:r>
+        <w:rPr>
+          <w:rFonts w:asciiTheme="minorHAnsi" w:hAnsiTheme="minorHAnsi"/>
+          <w:szCs w:val="24"/>
+        </w:rPr>
+        <w:t xml:space="preserve">) </w:t>
+      </w:r>
+      <w:r>
+        <w:rPr>
+          <w:rFonts w:asciiTheme="minorHAnsi" w:hAnsiTheme="minorHAnsi"/>
+          <w:szCs w:val="24"/>
+        </w:rPr>
+        <w:t>from</w:t>
+      </w:r>
+      <w:r>
+        <w:rPr>
+          <w:rFonts w:asciiTheme="minorHAnsi" w:hAnsiTheme="minorHAnsi"/>
+          <w:szCs w:val="24"/>
+        </w:rPr>
+        <w:t xml:space="preserve"> lean and obese mice treated with dexamethasone</w:t>
+      </w:r>
+      <w:r>
+        <w:rPr>
+          <w:rFonts w:asciiTheme="minorHAnsi" w:hAnsiTheme="minorHAnsi"/>
+          <w:szCs w:val="24"/>
+        </w:rPr>
+        <w:t xml:space="preserve"> (n</w:t>
+      </w:r>
+      <w:r>
+        <w:rPr>
+          <w:rFonts w:asciiTheme="minorHAnsi" w:hAnsiTheme="minorHAnsi"/>
+          <w:szCs w:val="24"/>
+        </w:rPr>
+        <w:t>=5-8 per group</w:t>
+      </w:r>
+      <w:r>
+        <w:rPr>
+          <w:rFonts w:asciiTheme="minorHAnsi" w:hAnsiTheme="minorHAnsi"/>
+          <w:szCs w:val="24"/>
+        </w:rPr>
+        <w:t>)</w:t>
+      </w:r>
+      <w:r>
+        <w:rPr>
+          <w:rFonts w:asciiTheme="minorHAnsi" w:hAnsiTheme="minorHAnsi"/>
+          <w:szCs w:val="24"/>
+        </w:rPr>
+        <w:t xml:space="preserve">. H&amp;E stained section of </w:t>
+      </w:r>
+      <w:r>
+        <w:rPr>
+          <w:rFonts w:asciiTheme="minorHAnsi" w:hAnsiTheme="minorHAnsi"/>
+          <w:szCs w:val="24"/>
+        </w:rPr>
+        <w:t>muscles</w:t>
+      </w:r>
+      <w:r>
+        <w:rPr>
+          <w:rFonts w:asciiTheme="minorHAnsi" w:hAnsiTheme="minorHAnsi"/>
+          <w:szCs w:val="24"/>
+        </w:rPr>
+        <w:t xml:space="preserve"> </w:t>
+      </w:r>
+      <w:r>
+        <w:rPr>
+          <w:rFonts w:asciiTheme="minorHAnsi" w:hAnsiTheme="minorHAnsi"/>
+          <w:szCs w:val="24"/>
+        </w:rPr>
+        <w:t>(</w:t>
+      </w:r>
+      <w:r>
+        <w:rPr>
+          <w:rFonts w:asciiTheme="minorHAnsi" w:hAnsiTheme="minorHAnsi"/>
+          <w:szCs w:val="24"/>
+        </w:rPr>
+        <w:t xml:space="preserve">quadriceps; </w:t>
+      </w:r>
+      <w:r>
+        <w:rPr>
+          <w:rFonts w:asciiTheme="minorHAnsi" w:hAnsiTheme="minorHAnsi"/>
+          <w:szCs w:val="24"/>
+        </w:rPr>
         <w:t>D</w:t>
       </w:r>
       <w:r>
@@ -16677,49 +16775,14 @@
           <w:rFonts w:asciiTheme="minorHAnsi" w:hAnsiTheme="minorHAnsi"/>
           <w:szCs w:val="24"/>
         </w:rPr>
-        <w:t>) in lean and obese mice treated with dexamethasone</w:t>
-      </w:r>
-      <w:r>
-        <w:rPr>
-          <w:rFonts w:asciiTheme="minorHAnsi" w:hAnsiTheme="minorHAnsi"/>
-          <w:szCs w:val="24"/>
-        </w:rPr>
-        <w:t xml:space="preserve"> (n</w:t>
-      </w:r>
-      <w:r>
-        <w:rPr>
-          <w:rFonts w:asciiTheme="minorHAnsi" w:hAnsiTheme="minorHAnsi"/>
-          <w:szCs w:val="24"/>
-        </w:rPr>
-        <w:t>=5-8 per group</w:t>
-      </w:r>
-      <w:r>
-        <w:rPr>
-          <w:rFonts w:asciiTheme="minorHAnsi" w:hAnsiTheme="minorHAnsi"/>
-          <w:szCs w:val="24"/>
-        </w:rPr>
-        <w:t>)</w:t>
-      </w:r>
-      <w:r>
-        <w:rPr>
-          <w:rFonts w:asciiTheme="minorHAnsi" w:hAnsiTheme="minorHAnsi"/>
-          <w:szCs w:val="24"/>
-        </w:rPr>
-        <w:t xml:space="preserve">. H&amp;E stained section of </w:t>
-      </w:r>
-      <w:r>
-        <w:rPr>
-          <w:rFonts w:asciiTheme="minorHAnsi" w:hAnsiTheme="minorHAnsi"/>
-          <w:szCs w:val="24"/>
-        </w:rPr>
-        <w:t>muscles</w:t>
-      </w:r>
-      <w:r>
-        <w:rPr>
-          <w:rFonts w:asciiTheme="minorHAnsi" w:hAnsiTheme="minorHAnsi"/>
-          <w:szCs w:val="24"/>
-        </w:rPr>
-        <w:t xml:space="preserve"> </w:t>
+        <w:t xml:space="preserve">) Average fiber </w:t>
+      </w:r>
+      <w:r>
+        <w:rPr>
+          <w:rFonts w:asciiTheme="minorHAnsi" w:hAnsiTheme="minorHAnsi"/>
+          <w:szCs w:val="24"/>
+        </w:rPr>
+        <w:t xml:space="preserve">cross-sectional area </w:t>
       </w:r>
       <w:r>
         <w:rPr>
@@ -16733,6 +16796,41 @@
           <w:rFonts w:asciiTheme="minorHAnsi" w:hAnsiTheme="minorHAnsi"/>
           <w:szCs w:val="24"/>
         </w:rPr>
+        <w:t>E</w:t>
+      </w:r>
+      <w:r>
+        <w:rPr>
+          <w:rFonts w:asciiTheme="minorHAnsi" w:hAnsiTheme="minorHAnsi"/>
+          <w:szCs w:val="24"/>
+        </w:rPr>
+        <w:t xml:space="preserve">) </w:t>
+      </w:r>
+      <w:r>
+        <w:rPr>
+          <w:rFonts w:asciiTheme="minorHAnsi" w:hAnsiTheme="minorHAnsi"/>
+          <w:szCs w:val="24"/>
+        </w:rPr>
+        <w:t xml:space="preserve">averaged </w:t>
+      </w:r>
+      <w:r>
+        <w:rPr>
+          <w:rFonts w:asciiTheme="minorHAnsi" w:hAnsiTheme="minorHAnsi"/>
+          <w:szCs w:val="24"/>
+        </w:rPr>
+        <w:t>from 200 fibers per section</w:t>
+      </w:r>
+      <w:r>
+        <w:rPr>
+          <w:rFonts w:asciiTheme="minorHAnsi" w:hAnsiTheme="minorHAnsi"/>
+          <w:szCs w:val="24"/>
+        </w:rPr>
+        <w:t xml:space="preserve"> (</w:t>
+      </w:r>
+      <w:r>
+        <w:rPr>
+          <w:rFonts w:asciiTheme="minorHAnsi" w:hAnsiTheme="minorHAnsi"/>
+          <w:szCs w:val="24"/>
+        </w:rPr>
         <w:t xml:space="preserve">quadriceps; </w:t>
       </w:r>
       <w:r>
@@ -16740,21 +16838,21 @@
           <w:rFonts w:asciiTheme="minorHAnsi" w:hAnsiTheme="minorHAnsi"/>
           <w:szCs w:val="24"/>
         </w:rPr>
-        <w:t>E</w:t>
-      </w:r>
-      <w:r>
-        <w:rPr>
-          <w:rFonts w:asciiTheme="minorHAnsi" w:hAnsiTheme="minorHAnsi"/>
-          <w:szCs w:val="24"/>
-        </w:rPr>
-        <w:t xml:space="preserve">) Average fiber </w:t>
-      </w:r>
-      <w:r>
-        <w:rPr>
-          <w:rFonts w:asciiTheme="minorHAnsi" w:hAnsiTheme="minorHAnsi"/>
-          <w:szCs w:val="24"/>
-        </w:rPr>
-        <w:t xml:space="preserve">cross-sectional area </w:t>
+        <w:t>n=4 mice per group)</w:t>
+      </w:r>
+      <w:r>
+        <w:rPr>
+          <w:rFonts w:asciiTheme="minorHAnsi" w:hAnsiTheme="minorHAnsi"/>
+          <w:szCs w:val="24"/>
+        </w:rPr>
+        <w:t xml:space="preserve">. NADH-NBT stained section of </w:t>
+      </w:r>
+      <w:r>
+        <w:rPr>
+          <w:rFonts w:asciiTheme="minorHAnsi" w:hAnsiTheme="minorHAnsi"/>
+          <w:szCs w:val="24"/>
+        </w:rPr>
+        <w:t xml:space="preserve">muscles </w:t>
       </w:r>
       <w:r>
         <w:rPr>
@@ -16768,6 +16866,13 @@
           <w:rFonts w:asciiTheme="minorHAnsi" w:hAnsiTheme="minorHAnsi"/>
           <w:szCs w:val="24"/>
         </w:rPr>
+        <w:t xml:space="preserve">quadriceps; </w:t>
+      </w:r>
+      <w:r>
+        <w:rPr>
+          <w:rFonts w:asciiTheme="minorHAnsi" w:hAnsiTheme="minorHAnsi"/>
+          <w:szCs w:val="24"/>
+        </w:rPr>
         <w:t>F</w:t>
       </w:r>
       <w:r>
@@ -16775,28 +16880,133 @@
           <w:rFonts w:asciiTheme="minorHAnsi" w:hAnsiTheme="minorHAnsi"/>
           <w:szCs w:val="24"/>
         </w:rPr>
-        <w:t xml:space="preserve">) </w:t>
-      </w:r>
-      <w:r>
-        <w:rPr>
-          <w:rFonts w:asciiTheme="minorHAnsi" w:hAnsiTheme="minorHAnsi"/>
-          <w:szCs w:val="24"/>
-        </w:rPr>
-        <w:t xml:space="preserve">averaged </w:t>
-      </w:r>
-      <w:r>
-        <w:rPr>
-          <w:rFonts w:asciiTheme="minorHAnsi" w:hAnsiTheme="minorHAnsi"/>
-          <w:szCs w:val="24"/>
-        </w:rPr>
-        <w:t>from 200 fibers per section</w:t>
-      </w:r>
-      <w:r>
-        <w:rPr>
-          <w:rFonts w:asciiTheme="minorHAnsi" w:hAnsiTheme="minorHAnsi"/>
-          <w:szCs w:val="24"/>
-        </w:rPr>
-        <w:t xml:space="preserve"> (</w:t>
+        <w:t xml:space="preserve">) from mice treated with vehicle (water) or dexamethasone for six weeks. Percent of </w:t>
+      </w:r>
+      <w:r>
+        <w:rPr>
+          <w:rFonts w:asciiTheme="minorHAnsi" w:hAnsiTheme="minorHAnsi"/>
+          <w:szCs w:val="24"/>
+        </w:rPr>
+        <w:t>slow-</w:t>
+      </w:r>
+      <w:r>
+        <w:rPr>
+          <w:rFonts w:asciiTheme="minorHAnsi" w:hAnsiTheme="minorHAnsi"/>
+          <w:szCs w:val="24"/>
+        </w:rPr>
+        <w:t xml:space="preserve">oxidative or </w:t>
+      </w:r>
+      <w:r>
+        <w:rPr>
+          <w:rFonts w:asciiTheme="minorHAnsi" w:hAnsiTheme="minorHAnsi"/>
+          <w:szCs w:val="24"/>
+        </w:rPr>
+        <w:t>T</w:t>
+      </w:r>
+      <w:r>
+        <w:rPr>
+          <w:rFonts w:asciiTheme="minorHAnsi" w:hAnsiTheme="minorHAnsi"/>
+          <w:szCs w:val="24"/>
+        </w:rPr>
+        <w:t>ype I fibers to total fibers (</w:t>
+      </w:r>
+      <w:r>
+        <w:rPr>
+          <w:rFonts w:asciiTheme="minorHAnsi" w:hAnsiTheme="minorHAnsi"/>
+          <w:szCs w:val="24"/>
+        </w:rPr>
+        <w:t>G</w:t>
+      </w:r>
+      <w:r>
+        <w:rPr>
+          <w:rFonts w:asciiTheme="minorHAnsi" w:hAnsiTheme="minorHAnsi"/>
+          <w:szCs w:val="24"/>
+        </w:rPr>
+        <w:t>; n=4</w:t>
+      </w:r>
+      <w:r>
+        <w:rPr>
+          <w:rFonts w:asciiTheme="minorHAnsi" w:hAnsiTheme="minorHAnsi"/>
+          <w:szCs w:val="24"/>
+        </w:rPr>
+        <w:t xml:space="preserve"> sections per group</w:t>
+      </w:r>
+      <w:r>
+        <w:rPr>
+          <w:rFonts w:asciiTheme="minorHAnsi" w:hAnsiTheme="minorHAnsi"/>
+          <w:szCs w:val="24"/>
+        </w:rPr>
+        <w:t>).</w:t>
+      </w:r>
+      <w:r>
+        <w:rPr>
+          <w:rFonts w:asciiTheme="minorHAnsi" w:hAnsiTheme="minorHAnsi"/>
+          <w:szCs w:val="24"/>
+        </w:rPr>
+        <w:t xml:space="preserve">  </w:t>
+      </w:r>
+      <w:r>
+        <w:rPr>
+          <w:rFonts w:asciiTheme="minorHAnsi" w:hAnsiTheme="minorHAnsi"/>
+          <w:szCs w:val="24"/>
+        </w:rPr>
+        <w:t xml:space="preserve">Average fiber </w:t>
+      </w:r>
+      <w:r>
+        <w:rPr>
+          <w:rFonts w:asciiTheme="minorHAnsi" w:hAnsiTheme="minorHAnsi"/>
+          <w:szCs w:val="24"/>
+        </w:rPr>
+        <w:t xml:space="preserve">cross-sectional area separated </w:t>
+      </w:r>
+      <w:r>
+        <w:rPr>
+          <w:rFonts w:asciiTheme="minorHAnsi" w:hAnsiTheme="minorHAnsi"/>
+          <w:szCs w:val="24"/>
+        </w:rPr>
+        <w:t xml:space="preserve">by NADH-NBT staining density </w:t>
+      </w:r>
+      <w:r>
+        <w:rPr>
+          <w:rFonts w:asciiTheme="minorHAnsi" w:hAnsiTheme="minorHAnsi"/>
+          <w:szCs w:val="24"/>
+        </w:rPr>
+        <w:t xml:space="preserve">with dark fibers indicating </w:t>
+      </w:r>
+      <w:r>
+        <w:rPr>
+          <w:rFonts w:asciiTheme="minorHAnsi" w:hAnsiTheme="minorHAnsi"/>
+          <w:szCs w:val="24"/>
+        </w:rPr>
+        <w:t>slow-</w:t>
+      </w:r>
+      <w:r>
+        <w:rPr>
+          <w:rFonts w:asciiTheme="minorHAnsi" w:hAnsiTheme="minorHAnsi"/>
+          <w:szCs w:val="24"/>
+        </w:rPr>
+        <w:t xml:space="preserve">oxidative or </w:t>
+      </w:r>
+      <w:r>
+        <w:rPr>
+          <w:rFonts w:asciiTheme="minorHAnsi" w:hAnsiTheme="minorHAnsi"/>
+          <w:szCs w:val="24"/>
+        </w:rPr>
+        <w:t>T</w:t>
+      </w:r>
+      <w:r>
+        <w:rPr>
+          <w:rFonts w:asciiTheme="minorHAnsi" w:hAnsiTheme="minorHAnsi"/>
+          <w:szCs w:val="24"/>
+        </w:rPr>
+        <w:t xml:space="preserve">ype I muscle fibers </w:t>
+      </w:r>
+      <w:r>
+        <w:rPr>
+          <w:rFonts w:asciiTheme="minorHAnsi" w:hAnsiTheme="minorHAnsi"/>
+          <w:szCs w:val="24"/>
+        </w:rPr>
+        <w:t>(</w:t>
       </w:r>
       <w:r>
         <w:rPr>
@@ -16810,183 +17020,10 @@
           <w:rFonts w:asciiTheme="minorHAnsi" w:hAnsiTheme="minorHAnsi"/>
           <w:szCs w:val="24"/>
         </w:rPr>
-        <w:t>n=4 mice per group)</w:t>
-      </w:r>
-      <w:r>
-        <w:rPr>
-          <w:rFonts w:asciiTheme="minorHAnsi" w:hAnsiTheme="minorHAnsi"/>
-          <w:szCs w:val="24"/>
-        </w:rPr>
-        <w:t xml:space="preserve">. NADH-NBT stained section of </w:t>
-      </w:r>
-      <w:r>
-        <w:rPr>
-          <w:rFonts w:asciiTheme="minorHAnsi" w:hAnsiTheme="minorHAnsi"/>
-          <w:szCs w:val="24"/>
-        </w:rPr>
-        <w:t xml:space="preserve">muscles </w:t>
-      </w:r>
-      <w:r>
-        <w:rPr>
-          <w:rFonts w:asciiTheme="minorHAnsi" w:hAnsiTheme="minorHAnsi"/>
-          <w:szCs w:val="24"/>
-        </w:rPr>
-        <w:t>(</w:t>
-      </w:r>
-      <w:r>
-        <w:rPr>
-          <w:rFonts w:asciiTheme="minorHAnsi" w:hAnsiTheme="minorHAnsi"/>
-          <w:szCs w:val="24"/>
-        </w:rPr>
-        <w:t xml:space="preserve">quadriceps; </w:t>
-      </w:r>
-      <w:r>
-        <w:rPr>
-          <w:rFonts w:asciiTheme="minorHAnsi" w:hAnsiTheme="minorHAnsi"/>
-          <w:szCs w:val="24"/>
-        </w:rPr>
-        <w:t>G</w:t>
-      </w:r>
-      <w:r>
-        <w:rPr>
-          <w:rFonts w:asciiTheme="minorHAnsi" w:hAnsiTheme="minorHAnsi"/>
-          <w:szCs w:val="24"/>
-        </w:rPr>
-        <w:t xml:space="preserve">) from mice treated with vehicle (water) or dexamethasone for six weeks. Percent of </w:t>
-      </w:r>
-      <w:r>
-        <w:rPr>
-          <w:rFonts w:asciiTheme="minorHAnsi" w:hAnsiTheme="minorHAnsi"/>
-          <w:szCs w:val="24"/>
-        </w:rPr>
-        <w:t>slow-</w:t>
-      </w:r>
-      <w:r>
-        <w:rPr>
-          <w:rFonts w:asciiTheme="minorHAnsi" w:hAnsiTheme="minorHAnsi"/>
-          <w:szCs w:val="24"/>
-        </w:rPr>
-        <w:t xml:space="preserve">oxidative or </w:t>
-      </w:r>
-      <w:r>
-        <w:rPr>
-          <w:rFonts w:asciiTheme="minorHAnsi" w:hAnsiTheme="minorHAnsi"/>
-          <w:szCs w:val="24"/>
-        </w:rPr>
-        <w:t>T</w:t>
-      </w:r>
-      <w:r>
-        <w:rPr>
-          <w:rFonts w:asciiTheme="minorHAnsi" w:hAnsiTheme="minorHAnsi"/>
-          <w:szCs w:val="24"/>
-        </w:rPr>
-        <w:t>ype I fibers to total fibers (</w:t>
-      </w:r>
-      <w:r>
-        <w:rPr>
-          <w:rFonts w:asciiTheme="minorHAnsi" w:hAnsiTheme="minorHAnsi"/>
-          <w:szCs w:val="24"/>
-        </w:rPr>
-        <w:t>H; n=4</w:t>
-      </w:r>
-      <w:r>
-        <w:rPr>
-          <w:rFonts w:asciiTheme="minorHAnsi" w:hAnsiTheme="minorHAnsi"/>
-          <w:szCs w:val="24"/>
-        </w:rPr>
-        <w:t xml:space="preserve"> sections per group</w:t>
-      </w:r>
-      <w:r>
-        <w:rPr>
-          <w:rFonts w:asciiTheme="minorHAnsi" w:hAnsiTheme="minorHAnsi"/>
-          <w:szCs w:val="24"/>
-        </w:rPr>
-        <w:t>).</w:t>
-      </w:r>
-      <w:r>
-        <w:rPr>
-          <w:rFonts w:asciiTheme="minorHAnsi" w:hAnsiTheme="minorHAnsi"/>
-          <w:szCs w:val="24"/>
-        </w:rPr>
-        <w:t xml:space="preserve">  </w:t>
-      </w:r>
-      <w:r>
-        <w:rPr>
-          <w:rFonts w:asciiTheme="minorHAnsi" w:hAnsiTheme="minorHAnsi"/>
-          <w:szCs w:val="24"/>
-        </w:rPr>
-        <w:t xml:space="preserve">Average fiber </w:t>
-      </w:r>
-      <w:r>
-        <w:rPr>
-          <w:rFonts w:asciiTheme="minorHAnsi" w:hAnsiTheme="minorHAnsi"/>
-          <w:szCs w:val="24"/>
-        </w:rPr>
-        <w:t xml:space="preserve">cross-sectional area separated </w:t>
-      </w:r>
-      <w:r>
-        <w:rPr>
-          <w:rFonts w:asciiTheme="minorHAnsi" w:hAnsiTheme="minorHAnsi"/>
-          <w:szCs w:val="24"/>
-        </w:rPr>
-        <w:t xml:space="preserve">by NADH-NBT staining density </w:t>
-      </w:r>
-      <w:r>
-        <w:rPr>
-          <w:rFonts w:asciiTheme="minorHAnsi" w:hAnsiTheme="minorHAnsi"/>
-          <w:szCs w:val="24"/>
-        </w:rPr>
-        <w:t xml:space="preserve">with dark fibers indicating </w:t>
-      </w:r>
-      <w:r>
-        <w:rPr>
-          <w:rFonts w:asciiTheme="minorHAnsi" w:hAnsiTheme="minorHAnsi"/>
-          <w:szCs w:val="24"/>
-        </w:rPr>
-        <w:t>slow-</w:t>
-      </w:r>
-      <w:r>
-        <w:rPr>
-          <w:rFonts w:asciiTheme="minorHAnsi" w:hAnsiTheme="minorHAnsi"/>
-          <w:szCs w:val="24"/>
-        </w:rPr>
-        <w:t xml:space="preserve">oxidative or </w:t>
-      </w:r>
-      <w:r>
-        <w:rPr>
-          <w:rFonts w:asciiTheme="minorHAnsi" w:hAnsiTheme="minorHAnsi"/>
-          <w:szCs w:val="24"/>
-        </w:rPr>
-        <w:t>T</w:t>
-      </w:r>
-      <w:r>
-        <w:rPr>
-          <w:rFonts w:asciiTheme="minorHAnsi" w:hAnsiTheme="minorHAnsi"/>
-          <w:szCs w:val="24"/>
-        </w:rPr>
-        <w:t xml:space="preserve">ype I muscle fibers </w:t>
-      </w:r>
-      <w:r>
-        <w:rPr>
-          <w:rFonts w:asciiTheme="minorHAnsi" w:hAnsiTheme="minorHAnsi"/>
-          <w:szCs w:val="24"/>
-        </w:rPr>
-        <w:t>(</w:t>
-      </w:r>
-      <w:r>
-        <w:rPr>
-          <w:rFonts w:asciiTheme="minorHAnsi" w:hAnsiTheme="minorHAnsi"/>
-          <w:szCs w:val="24"/>
-        </w:rPr>
-        <w:t xml:space="preserve">quadriceps; </w:t>
-      </w:r>
-      <w:r>
-        <w:rPr>
-          <w:rFonts w:asciiTheme="minorHAnsi" w:hAnsiTheme="minorHAnsi"/>
-          <w:szCs w:val="24"/>
-        </w:rPr>
-        <w:t>I</w:t>
-      </w:r>
+        <w:t>H</w:t>
+      </w:r>
+      <w:bookmarkStart w:id="4" w:name="_GoBack"/>
+      <w:bookmarkEnd w:id="4"/>
       <w:r>
         <w:rPr>
           <w:rFonts w:asciiTheme="minorHAnsi" w:hAnsiTheme="minorHAnsi"/>
@@ -21087,7 +21124,7 @@
 </file>
 
 <file path=customXml/itemProps1.xml><?xml version="1.0" encoding="utf-8"?>
-<ds:datastoreItem xmlns:ds="http://schemas.openxmlformats.org/officeDocument/2006/customXml" ds:itemID="{2D968E4C-C949-D543-9E24-C0F24C59625F}">
+<ds:datastoreItem xmlns:ds="http://schemas.openxmlformats.org/officeDocument/2006/customXml" ds:itemID="{52701C0B-514D-4F4A-BC66-979B0C592DB1}">
   <ds:schemaRefs>
     <ds:schemaRef ds:uri="http://schemas.openxmlformats.org/officeDocument/2006/bibliography"/>
   </ds:schemaRefs>

</xml_diff>

<commit_message>
Updated legend for Figure 4
</commit_message>
<xml_diff>
--- a/manuscript/Muscle-Function/Manuscript.docx
+++ b/manuscript/Muscle-Function/Manuscript.docx
@@ -17022,8 +17022,6 @@
         </w:rPr>
         <w:t>H</w:t>
       </w:r>
-      <w:bookmarkStart w:id="4" w:name="_GoBack"/>
-      <w:bookmarkEnd w:id="4"/>
       <w:r>
         <w:rPr>
           <w:rFonts w:asciiTheme="minorHAnsi" w:hAnsiTheme="minorHAnsi"/>
@@ -17264,7 +17262,23 @@
           <w:b/>
           <w:szCs w:val="24"/>
         </w:rPr>
-        <w:t>Figure 4. Dexamethasone Treatment Induced Insulin Resistance</w:t>
+        <w:t>Figure 4. Dexamethasone Treatment Induce</w:t>
+      </w:r>
+      <w:r>
+        <w:rPr>
+          <w:rFonts w:asciiTheme="minorHAnsi" w:hAnsiTheme="minorHAnsi"/>
+          <w:b/>
+          <w:szCs w:val="24"/>
+        </w:rPr>
+        <w:t>s</w:t>
+      </w:r>
+      <w:r>
+        <w:rPr>
+          <w:rFonts w:asciiTheme="minorHAnsi" w:hAnsiTheme="minorHAnsi"/>
+          <w:b/>
+          <w:szCs w:val="24"/>
+        </w:rPr>
+        <w:t xml:space="preserve"> Insulin Resistance</w:t>
       </w:r>
       <w:r>
         <w:rPr>
@@ -17287,7 +17301,7 @@
           <w:rFonts w:asciiTheme="minorHAnsi" w:hAnsiTheme="minorHAnsi"/>
           <w:szCs w:val="24"/>
         </w:rPr>
-        <w:t>Blood glucose values taken from the tail vein in lean and obese male mice after a 6-hour fast and two weeks of dexamethasone or vehicle (water) treatment (</w:t>
+        <w:t>Blood glucose values from lean and obese male mice after a 6-hour fast and two weeks of dexamethasone or vehicle (water) treatment (</w:t>
       </w:r>
       <w:r>
         <w:rPr>
@@ -17308,14 +17322,28 @@
           <w:rFonts w:asciiTheme="minorHAnsi" w:hAnsiTheme="minorHAnsi"/>
           <w:szCs w:val="24"/>
         </w:rPr>
-        <w:t>. Asterisks indicate significant interaction between diet and dexamethasone treatment by two-way ANOVA</w:t>
-      </w:r>
-      <w:r>
-        <w:rPr>
-          <w:rFonts w:asciiTheme="minorHAnsi" w:hAnsiTheme="minorHAnsi"/>
-          <w:szCs w:val="24"/>
-        </w:rPr>
-        <w:t xml:space="preserve">.  </w:t>
+        <w:t>, followed by in</w:t>
+      </w:r>
+      <w:r>
+        <w:rPr>
+          <w:rFonts w:asciiTheme="minorHAnsi" w:hAnsiTheme="minorHAnsi"/>
+          <w:szCs w:val="24"/>
+        </w:rPr>
+        <w:t>sulin injection (B)</w:t>
+      </w:r>
+      <w:r>
+        <w:rPr>
+          <w:rFonts w:asciiTheme="minorHAnsi" w:hAnsiTheme="minorHAnsi"/>
+          <w:szCs w:val="24"/>
+        </w:rPr>
+        <w:t>.</w:t>
+      </w:r>
+      <w:r>
+        <w:rPr>
+          <w:rFonts w:asciiTheme="minorHAnsi" w:hAnsiTheme="minorHAnsi"/>
+          <w:szCs w:val="24"/>
+        </w:rPr>
+        <w:t xml:space="preserve">  </w:t>
       </w:r>
       <w:r>
         <w:rPr>
@@ -17329,43 +17357,16 @@
           <w:rFonts w:asciiTheme="minorHAnsi" w:hAnsiTheme="minorHAnsi"/>
           <w:szCs w:val="24"/>
         </w:rPr>
-        <w:t xml:space="preserve">=4 mice per group. </w:t>
-      </w:r>
-      <w:commentRangeStart w:id="5"/>
-      <w:r>
-        <w:rPr>
-          <w:rFonts w:asciiTheme="minorHAnsi" w:hAnsiTheme="minorHAnsi"/>
-          <w:szCs w:val="24"/>
-        </w:rPr>
-        <w:t xml:space="preserve">Glucose values </w:t>
-      </w:r>
-      <w:r>
-        <w:rPr>
-          <w:rFonts w:asciiTheme="minorHAnsi" w:hAnsiTheme="minorHAnsi"/>
-          <w:szCs w:val="24"/>
-        </w:rPr>
-        <w:t>f</w:t>
-      </w:r>
-      <w:r>
-        <w:rPr>
-          <w:rFonts w:asciiTheme="minorHAnsi" w:hAnsiTheme="minorHAnsi"/>
-          <w:szCs w:val="24"/>
-        </w:rPr>
-        <w:t>ollowing a 6-hour fast (</w:t>
-      </w:r>
-      <w:r>
-        <w:rPr>
-          <w:rFonts w:asciiTheme="minorHAnsi" w:hAnsiTheme="minorHAnsi"/>
-          <w:szCs w:val="24"/>
-        </w:rPr>
-        <w:t>B</w:t>
-      </w:r>
-      <w:r>
-        <w:rPr>
-          <w:rFonts w:asciiTheme="minorHAnsi" w:hAnsiTheme="minorHAnsi"/>
-          <w:szCs w:val="24"/>
-        </w:rPr>
-        <w:t xml:space="preserve">). Insulin was given via intraperitoneal injection at </w:t>
+        <w:t>=4 mice per group. In</w:t>
+      </w:r>
+      <w:bookmarkStart w:id="4" w:name="_GoBack"/>
+      <w:bookmarkEnd w:id="4"/>
+      <w:r>
+        <w:rPr>
+          <w:rFonts w:asciiTheme="minorHAnsi" w:hAnsiTheme="minorHAnsi"/>
+          <w:szCs w:val="24"/>
+        </w:rPr>
+        <w:t xml:space="preserve">sulin was given via intraperitoneal injection at </w:t>
       </w:r>
       <w:r>
         <w:rPr>
@@ -17411,12 +17412,35 @@
         </w:rPr>
         <w:t xml:space="preserve"> </w:t>
       </w:r>
-      <w:commentRangeEnd w:id="5"/>
-      <w:r>
-        <w:rPr>
-          <w:rStyle w:val="CommentReference"/>
-        </w:rPr>
-        <w:commentReference w:id="5"/>
+      <w:r>
+        <w:rPr>
+          <w:rFonts w:asciiTheme="minorHAnsi" w:hAnsiTheme="minorHAnsi"/>
+          <w:szCs w:val="24"/>
+        </w:rPr>
+        <w:t>Asterisks indicate significant interaction between diet and dexamethasone treatment by two-way ANOVA</w:t>
+      </w:r>
+      <w:r>
+        <w:rPr>
+          <w:rFonts w:asciiTheme="minorHAnsi" w:hAnsiTheme="minorHAnsi"/>
+          <w:szCs w:val="24"/>
+        </w:rPr>
+        <w:t xml:space="preserve"> (A) or mixed linear models (B) </w:t>
+      </w:r>
+      <w:proofErr w:type="spellStart"/>
+      <w:r>
+        <w:rPr>
+          <w:rFonts w:asciiTheme="minorHAnsi" w:hAnsiTheme="minorHAnsi"/>
+          <w:szCs w:val="24"/>
+        </w:rPr>
+        <w:t>analysed</w:t>
+      </w:r>
+      <w:proofErr w:type="spellEnd"/>
+      <w:r>
+        <w:rPr>
+          <w:rFonts w:asciiTheme="minorHAnsi" w:hAnsiTheme="minorHAnsi"/>
+          <w:szCs w:val="24"/>
+        </w:rPr>
+        <w:t xml:space="preserve"> separately for lean and obese mice.</w:t>
       </w:r>
     </w:p>
     <w:p>
@@ -19922,22 +19946,6 @@
       </w:r>
     </w:p>
   </w:comment>
-  <w:comment w:id="5" w:author="Dave Bridges" w:date="2019-08-12T19:03:00Z" w:initials="DB">
-    <w:p>
-      <w:pPr>
-        <w:pStyle w:val="CommentText"/>
-      </w:pPr>
-      <w:r>
-        <w:rPr>
-          <w:rStyle w:val="CommentReference"/>
-        </w:rPr>
-        <w:annotationRef/>
-      </w:r>
-      <w:r>
-        <w:t>Check on stats for ITT.</w:t>
-      </w:r>
-    </w:p>
-  </w:comment>
 </w:comments>
 </file>
 
@@ -19947,7 +19955,6 @@
   <w15:commentEx w15:paraId="2F4290BE" w15:done="0"/>
   <w15:commentEx w15:paraId="14BB0E6B" w15:done="0"/>
   <w15:commentEx w15:paraId="53EBC262" w15:done="0"/>
-  <w15:commentEx w15:paraId="0AE678A9" w15:done="0"/>
 </w15:commentsEx>
 </file>
 
@@ -19957,7 +19964,6 @@
   <w16cid:commentId w16cid:paraId="2F4290BE" w16cid:durableId="21C6BA26"/>
   <w16cid:commentId w16cid:paraId="14BB0E6B" w16cid:durableId="21C810FC"/>
   <w16cid:commentId w16cid:paraId="53EBC262" w16cid:durableId="21BDA0F9"/>
-  <w16cid:commentId w16cid:paraId="0AE678A9" w16cid:durableId="20FC3678"/>
 </w16cid:commentsIds>
 </file>
 
@@ -21124,7 +21130,7 @@
 </file>
 
 <file path=customXml/itemProps1.xml><?xml version="1.0" encoding="utf-8"?>
-<ds:datastoreItem xmlns:ds="http://schemas.openxmlformats.org/officeDocument/2006/customXml" ds:itemID="{52701C0B-514D-4F4A-BC66-979B0C592DB1}">
+<ds:datastoreItem xmlns:ds="http://schemas.openxmlformats.org/officeDocument/2006/customXml" ds:itemID="{D8DEB5FF-7A6F-D146-BB2D-9E4BE36ABE0A}">
   <ds:schemaRefs>
     <ds:schemaRef ds:uri="http://schemas.openxmlformats.org/officeDocument/2006/bibliography"/>
   </ds:schemaRefs>

</xml_diff>

<commit_message>
Incorporated remainder of the revisions from IH
</commit_message>
<xml_diff>
--- a/manuscript/Muscle-Function/Manuscript.docx
+++ b/manuscript/Muscle-Function/Manuscript.docx
@@ -151,7 +151,23 @@
           <w:rFonts w:asciiTheme="minorHAnsi" w:hAnsiTheme="minorHAnsi"/>
           <w:color w:val="000000" w:themeColor="text1"/>
         </w:rPr>
-        <w:t>, JeAnna R. Redd</w:t>
+        <w:t xml:space="preserve">, </w:t>
+      </w:r>
+      <w:proofErr w:type="spellStart"/>
+      <w:r>
+        <w:rPr>
+          <w:rFonts w:asciiTheme="minorHAnsi" w:hAnsiTheme="minorHAnsi"/>
+          <w:color w:val="000000" w:themeColor="text1"/>
+        </w:rPr>
+        <w:t>JeAnna</w:t>
+      </w:r>
+      <w:proofErr w:type="spellEnd"/>
+      <w:r>
+        <w:rPr>
+          <w:rFonts w:asciiTheme="minorHAnsi" w:hAnsiTheme="minorHAnsi"/>
+          <w:color w:val="000000" w:themeColor="text1"/>
+        </w:rPr>
+        <w:t xml:space="preserve"> R. Redd</w:t>
       </w:r>
       <w:r>
         <w:rPr>
@@ -611,7 +627,21 @@
         <w:rPr>
           <w:rFonts w:asciiTheme="minorHAnsi" w:hAnsiTheme="minorHAnsi"/>
         </w:rPr>
-        <w:t xml:space="preserve">Glucocorticoids promote muscle atrophy by inducing a class of proteins called atrogenes, resulting in reductions in </w:t>
+        <w:t xml:space="preserve">Glucocorticoids promote muscle atrophy by inducing a class of proteins called </w:t>
+      </w:r>
+      <w:proofErr w:type="spellStart"/>
+      <w:r>
+        <w:rPr>
+          <w:rFonts w:asciiTheme="minorHAnsi" w:hAnsiTheme="minorHAnsi"/>
+        </w:rPr>
+        <w:t>atrogenes</w:t>
+      </w:r>
+      <w:proofErr w:type="spellEnd"/>
+      <w:r>
+        <w:rPr>
+          <w:rFonts w:asciiTheme="minorHAnsi" w:hAnsiTheme="minorHAnsi"/>
+        </w:rPr>
+        <w:t xml:space="preserve">, resulting in reductions in </w:t>
       </w:r>
       <w:r>
         <w:rPr>
@@ -701,7 +731,21 @@
         <w:rPr>
           <w:rFonts w:asciiTheme="minorHAnsi" w:hAnsiTheme="minorHAnsi"/>
         </w:rPr>
-        <w:t xml:space="preserve"> and potentiated induction of atrogene expression in the obese mice</w:t>
+        <w:t xml:space="preserve"> and potentiated induction of </w:t>
+      </w:r>
+      <w:proofErr w:type="spellStart"/>
+      <w:r>
+        <w:rPr>
+          <w:rFonts w:asciiTheme="minorHAnsi" w:hAnsiTheme="minorHAnsi"/>
+        </w:rPr>
+        <w:t>atrogene</w:t>
+      </w:r>
+      <w:proofErr w:type="spellEnd"/>
+      <w:r>
+        <w:rPr>
+          <w:rFonts w:asciiTheme="minorHAnsi" w:hAnsiTheme="minorHAnsi"/>
+        </w:rPr>
+        <w:t xml:space="preserve"> expression in the obese mice</w:t>
       </w:r>
       <w:r>
         <w:rPr>
@@ -1388,7 +1432,23 @@
           <w:rFonts w:asciiTheme="minorHAnsi" w:hAnsiTheme="minorHAnsi"/>
           <w:szCs w:val="24"/>
         </w:rPr>
-        <w:t xml:space="preserve"> in humans though work by our group has indicated that diet-induced obesity synergises with glucocorticoid responses </w:t>
+        <w:t xml:space="preserve"> in humans though work by our group has indicated that diet-induced obesity </w:t>
+      </w:r>
+      <w:proofErr w:type="spellStart"/>
+      <w:r>
+        <w:rPr>
+          <w:rFonts w:asciiTheme="minorHAnsi" w:hAnsiTheme="minorHAnsi"/>
+          <w:szCs w:val="24"/>
+        </w:rPr>
+        <w:t>synergises</w:t>
+      </w:r>
+      <w:proofErr w:type="spellEnd"/>
+      <w:r>
+        <w:rPr>
+          <w:rFonts w:asciiTheme="minorHAnsi" w:hAnsiTheme="minorHAnsi"/>
+          <w:szCs w:val="24"/>
+        </w:rPr>
+        <w:t xml:space="preserve"> with glucocorticoid responses </w:t>
       </w:r>
       <w:r>
         <w:rPr>
@@ -1433,8 +1493,6 @@
         </w:rPr>
         <w:t xml:space="preserve">.  </w:t>
       </w:r>
-      <w:bookmarkStart w:id="2" w:name="_GoBack"/>
-      <w:bookmarkEnd w:id="2"/>
     </w:p>
     <w:p>
       <w:pPr>
@@ -1599,8 +1657,17 @@
           <w:rFonts w:asciiTheme="minorHAnsi" w:hAnsiTheme="minorHAnsi"/>
           <w:szCs w:val="24"/>
         </w:rPr>
-        <w:t>om an upregulation of atrogenes</w:t>
-      </w:r>
+        <w:t xml:space="preserve">om an upregulation of </w:t>
+      </w:r>
+      <w:proofErr w:type="spellStart"/>
+      <w:r>
+        <w:rPr>
+          <w:rFonts w:asciiTheme="minorHAnsi" w:hAnsiTheme="minorHAnsi"/>
+          <w:szCs w:val="24"/>
+        </w:rPr>
+        <w:t>atrogenes</w:t>
+      </w:r>
+      <w:proofErr w:type="spellEnd"/>
       <w:r>
         <w:rPr>
           <w:rFonts w:asciiTheme="minorHAnsi" w:hAnsiTheme="minorHAnsi"/>
@@ -2319,6 +2386,7 @@
         </w:rPr>
         <w:t xml:space="preserve">; </w:t>
       </w:r>
+      <w:proofErr w:type="spellStart"/>
       <w:r>
         <w:rPr>
           <w:rFonts w:asciiTheme="minorHAnsi" w:hAnsiTheme="minorHAnsi"/>
@@ -2327,6 +2395,7 @@
         </w:rPr>
         <w:t>Teklad</w:t>
       </w:r>
+      <w:proofErr w:type="spellEnd"/>
       <w:r>
         <w:rPr>
           <w:rFonts w:asciiTheme="minorHAnsi" w:hAnsiTheme="minorHAnsi"/>
@@ -3156,11 +3225,19 @@
         </w:rPr>
         <w:t xml:space="preserve">using a </w:t>
       </w:r>
-      <w:r>
-        <w:rPr>
-          <w:rFonts w:asciiTheme="minorHAnsi" w:hAnsiTheme="minorHAnsi"/>
-        </w:rPr>
-        <w:t xml:space="preserve">CryoStar NX350 HOVP Cryostat </w:t>
+      <w:proofErr w:type="spellStart"/>
+      <w:r>
+        <w:rPr>
+          <w:rFonts w:asciiTheme="minorHAnsi" w:hAnsiTheme="minorHAnsi"/>
+        </w:rPr>
+        <w:t>CryoStar</w:t>
+      </w:r>
+      <w:proofErr w:type="spellEnd"/>
+      <w:r>
+        <w:rPr>
+          <w:rFonts w:asciiTheme="minorHAnsi" w:hAnsiTheme="minorHAnsi"/>
+        </w:rPr>
+        <w:t xml:space="preserve"> NX350 HOVP Cryostat </w:t>
       </w:r>
       <w:r>
         <w:rPr>
@@ -3168,11 +3245,19 @@
         </w:rPr>
         <w:t>(</w:t>
       </w:r>
-      <w:r>
-        <w:rPr>
-          <w:rFonts w:asciiTheme="minorHAnsi" w:hAnsiTheme="minorHAnsi"/>
-        </w:rPr>
-        <w:t>Thermo Scientific</w:t>
+      <w:proofErr w:type="spellStart"/>
+      <w:r>
+        <w:rPr>
+          <w:rFonts w:asciiTheme="minorHAnsi" w:hAnsiTheme="minorHAnsi"/>
+        </w:rPr>
+        <w:t>Thermo</w:t>
+      </w:r>
+      <w:proofErr w:type="spellEnd"/>
+      <w:r>
+        <w:rPr>
+          <w:rFonts w:asciiTheme="minorHAnsi" w:hAnsiTheme="minorHAnsi"/>
+        </w:rPr>
+        <w:t xml:space="preserve"> Scientific</w:t>
       </w:r>
       <w:r>
         <w:rPr>
@@ -3202,7 +3287,21 @@
         <w:rPr>
           <w:rFonts w:asciiTheme="minorHAnsi" w:hAnsiTheme="minorHAnsi"/>
         </w:rPr>
-        <w:t xml:space="preserve"> with a thickness of 10um through the mid-belly and mounted on SuperFrost glass slides</w:t>
+        <w:t xml:space="preserve"> with a thickness of 10um through the mid-belly and mounted on </w:t>
+      </w:r>
+      <w:proofErr w:type="spellStart"/>
+      <w:r>
+        <w:rPr>
+          <w:rFonts w:asciiTheme="minorHAnsi" w:hAnsiTheme="minorHAnsi"/>
+        </w:rPr>
+        <w:t>SuperFrost</w:t>
+      </w:r>
+      <w:proofErr w:type="spellEnd"/>
+      <w:r>
+        <w:rPr>
+          <w:rFonts w:asciiTheme="minorHAnsi" w:hAnsiTheme="minorHAnsi"/>
+        </w:rPr>
+        <w:t xml:space="preserve"> glass slides</w:t>
       </w:r>
       <w:r>
         <w:rPr>
@@ -3604,8 +3703,9 @@
           <w:szCs w:val="24"/>
           <w:highlight w:val="white"/>
         </w:rPr>
-        <w:t>Cells and tissues were lysed in TRIzol using a TissueLyser II (Qiagen) and RNA was extracted using a PureLink RNA kit (catalog no. 12183025; Life Technologies)</w:t>
-      </w:r>
+        <w:t xml:space="preserve">Cells and tissues were lysed in </w:t>
+      </w:r>
+      <w:proofErr w:type="spellStart"/>
       <w:r>
         <w:rPr>
           <w:rFonts w:asciiTheme="minorHAnsi" w:hAnsiTheme="minorHAnsi"/>
@@ -3613,6 +3713,65 @@
           <w:szCs w:val="24"/>
           <w:highlight w:val="white"/>
         </w:rPr>
+        <w:t>TRIzol</w:t>
+      </w:r>
+      <w:proofErr w:type="spellEnd"/>
+      <w:r>
+        <w:rPr>
+          <w:rFonts w:asciiTheme="minorHAnsi" w:hAnsiTheme="minorHAnsi"/>
+          <w:color w:val="2A2A2A"/>
+          <w:szCs w:val="24"/>
+          <w:highlight w:val="white"/>
+        </w:rPr>
+        <w:t xml:space="preserve"> using a </w:t>
+      </w:r>
+      <w:proofErr w:type="spellStart"/>
+      <w:r>
+        <w:rPr>
+          <w:rFonts w:asciiTheme="minorHAnsi" w:hAnsiTheme="minorHAnsi"/>
+          <w:color w:val="2A2A2A"/>
+          <w:szCs w:val="24"/>
+          <w:highlight w:val="white"/>
+        </w:rPr>
+        <w:t>TissueLyser</w:t>
+      </w:r>
+      <w:proofErr w:type="spellEnd"/>
+      <w:r>
+        <w:rPr>
+          <w:rFonts w:asciiTheme="minorHAnsi" w:hAnsiTheme="minorHAnsi"/>
+          <w:color w:val="2A2A2A"/>
+          <w:szCs w:val="24"/>
+          <w:highlight w:val="white"/>
+        </w:rPr>
+        <w:t xml:space="preserve"> II (Qiagen) and RNA was extracted using a </w:t>
+      </w:r>
+      <w:proofErr w:type="spellStart"/>
+      <w:r>
+        <w:rPr>
+          <w:rFonts w:asciiTheme="minorHAnsi" w:hAnsiTheme="minorHAnsi"/>
+          <w:color w:val="2A2A2A"/>
+          <w:szCs w:val="24"/>
+          <w:highlight w:val="white"/>
+        </w:rPr>
+        <w:t>PureLink</w:t>
+      </w:r>
+      <w:proofErr w:type="spellEnd"/>
+      <w:r>
+        <w:rPr>
+          <w:rFonts w:asciiTheme="minorHAnsi" w:hAnsiTheme="minorHAnsi"/>
+          <w:color w:val="2A2A2A"/>
+          <w:szCs w:val="24"/>
+          <w:highlight w:val="white"/>
+        </w:rPr>
+        <w:t xml:space="preserve"> RNA kit (catalog no. 12183025; Life Technologies)</w:t>
+      </w:r>
+      <w:r>
+        <w:rPr>
+          <w:rFonts w:asciiTheme="minorHAnsi" w:hAnsiTheme="minorHAnsi"/>
+          <w:color w:val="2A2A2A"/>
+          <w:szCs w:val="24"/>
+          <w:highlight w:val="white"/>
+        </w:rPr>
         <w:t xml:space="preserve"> following </w:t>
       </w:r>
       <w:r>
@@ -3649,7 +3808,27 @@
           <w:szCs w:val="24"/>
           <w:highlight w:val="white"/>
         </w:rPr>
-        <w:t xml:space="preserve">without RNAse inhibitor </w:t>
+        <w:t xml:space="preserve">without </w:t>
+      </w:r>
+      <w:proofErr w:type="spellStart"/>
+      <w:r>
+        <w:rPr>
+          <w:rFonts w:asciiTheme="minorHAnsi" w:hAnsiTheme="minorHAnsi"/>
+          <w:color w:val="252525"/>
+          <w:szCs w:val="24"/>
+          <w:highlight w:val="white"/>
+        </w:rPr>
+        <w:t>RNAse</w:t>
+      </w:r>
+      <w:proofErr w:type="spellEnd"/>
+      <w:r>
+        <w:rPr>
+          <w:rFonts w:asciiTheme="minorHAnsi" w:hAnsiTheme="minorHAnsi"/>
+          <w:color w:val="252525"/>
+          <w:szCs w:val="24"/>
+          <w:highlight w:val="white"/>
+        </w:rPr>
+        <w:t xml:space="preserve"> inhibitor </w:t>
       </w:r>
       <w:r>
         <w:rPr>
@@ -3658,7 +3837,47 @@
           <w:szCs w:val="24"/>
           <w:highlight w:val="white"/>
         </w:rPr>
-        <w:t xml:space="preserve">(catalog no. 4368813; Life Technologies). Quantitative Real-Time Polymerase Chain reaction (qPCR) was performed using a QuantStudio 5 (Thermo Fisher Scientific) with primers, complementary DNA, and Power SYBR Green PCR Master Mix (catalog no. 4368708; Life Technologies) per </w:t>
+        <w:t xml:space="preserve">(catalog no. 4368813; Life Technologies). Quantitative Real-Time Polymerase Chain reaction (qPCR) was performed using a </w:t>
+      </w:r>
+      <w:proofErr w:type="spellStart"/>
+      <w:r>
+        <w:rPr>
+          <w:rFonts w:asciiTheme="minorHAnsi" w:hAnsiTheme="minorHAnsi"/>
+          <w:color w:val="2A2A2A"/>
+          <w:szCs w:val="24"/>
+          <w:highlight w:val="white"/>
+        </w:rPr>
+        <w:t>QuantStudio</w:t>
+      </w:r>
+      <w:proofErr w:type="spellEnd"/>
+      <w:r>
+        <w:rPr>
+          <w:rFonts w:asciiTheme="minorHAnsi" w:hAnsiTheme="minorHAnsi"/>
+          <w:color w:val="2A2A2A"/>
+          <w:szCs w:val="24"/>
+          <w:highlight w:val="white"/>
+        </w:rPr>
+        <w:t xml:space="preserve"> 5 (</w:t>
+      </w:r>
+      <w:proofErr w:type="spellStart"/>
+      <w:r>
+        <w:rPr>
+          <w:rFonts w:asciiTheme="minorHAnsi" w:hAnsiTheme="minorHAnsi"/>
+          <w:color w:val="2A2A2A"/>
+          <w:szCs w:val="24"/>
+          <w:highlight w:val="white"/>
+        </w:rPr>
+        <w:t>Thermo</w:t>
+      </w:r>
+      <w:proofErr w:type="spellEnd"/>
+      <w:r>
+        <w:rPr>
+          <w:rFonts w:asciiTheme="minorHAnsi" w:hAnsiTheme="minorHAnsi"/>
+          <w:color w:val="2A2A2A"/>
+          <w:szCs w:val="24"/>
+          <w:highlight w:val="white"/>
+        </w:rPr>
+        <w:t xml:space="preserve"> Fisher Scientific) with primers, complementary DNA, and Power SYBR Green PCR Master Mix (catalog no. 4368708; Life Technologies) per </w:t>
       </w:r>
       <w:r>
         <w:rPr>
@@ -3867,6 +4086,7 @@
         </w:rPr>
         <w:t xml:space="preserve"> 6-hour fast. Mice were assessed for glucose levels using a handheld glucometer (</w:t>
       </w:r>
+      <w:proofErr w:type="spellStart"/>
       <w:r>
         <w:rPr>
           <w:rFonts w:asciiTheme="minorHAnsi" w:hAnsiTheme="minorHAnsi"/>
@@ -3875,6 +4095,7 @@
         </w:rPr>
         <w:t>Accuchek</w:t>
       </w:r>
+      <w:proofErr w:type="spellEnd"/>
       <w:r>
         <w:rPr>
           <w:rFonts w:asciiTheme="minorHAnsi" w:hAnsiTheme="minorHAnsi"/>
@@ -4202,7 +4423,39 @@
           <w:rFonts w:asciiTheme="minorHAnsi" w:hAnsiTheme="minorHAnsi"/>
           <w:color w:val="000000"/>
         </w:rPr>
-        <w:t xml:space="preserve"> EchoMRI 2100 (EchoMRI)</w:t>
+        <w:t xml:space="preserve"> </w:t>
+      </w:r>
+      <w:proofErr w:type="spellStart"/>
+      <w:r>
+        <w:rPr>
+          <w:rFonts w:asciiTheme="minorHAnsi" w:hAnsiTheme="minorHAnsi"/>
+          <w:color w:val="000000"/>
+        </w:rPr>
+        <w:t>EchoMRI</w:t>
+      </w:r>
+      <w:proofErr w:type="spellEnd"/>
+      <w:r>
+        <w:rPr>
+          <w:rFonts w:asciiTheme="minorHAnsi" w:hAnsiTheme="minorHAnsi"/>
+          <w:color w:val="000000"/>
+        </w:rPr>
+        <w:t xml:space="preserve"> 2100 (</w:t>
+      </w:r>
+      <w:proofErr w:type="spellStart"/>
+      <w:r>
+        <w:rPr>
+          <w:rFonts w:asciiTheme="minorHAnsi" w:hAnsiTheme="minorHAnsi"/>
+          <w:color w:val="000000"/>
+        </w:rPr>
+        <w:t>EchoMRI</w:t>
+      </w:r>
+      <w:proofErr w:type="spellEnd"/>
+      <w:r>
+        <w:rPr>
+          <w:rFonts w:asciiTheme="minorHAnsi" w:hAnsiTheme="minorHAnsi"/>
+          <w:color w:val="000000"/>
+        </w:rPr>
+        <w:t>)</w:t>
       </w:r>
       <w:r>
         <w:rPr>
@@ -4307,7 +4560,21 @@
         <w:rPr>
           <w:rFonts w:asciiTheme="minorHAnsi" w:hAnsiTheme="minorHAnsi"/>
         </w:rPr>
-        <w:t>, a Levene’s tests was performed</w:t>
+        <w:t xml:space="preserve">, a </w:t>
+      </w:r>
+      <w:proofErr w:type="spellStart"/>
+      <w:r>
+        <w:rPr>
+          <w:rFonts w:asciiTheme="minorHAnsi" w:hAnsiTheme="minorHAnsi"/>
+        </w:rPr>
+        <w:t>Levene’s</w:t>
+      </w:r>
+      <w:proofErr w:type="spellEnd"/>
+      <w:r>
+        <w:rPr>
+          <w:rFonts w:asciiTheme="minorHAnsi" w:hAnsiTheme="minorHAnsi"/>
+        </w:rPr>
+        <w:t xml:space="preserve"> tests was performed</w:t>
       </w:r>
       <w:r>
         <w:rPr>
@@ -5045,8 +5312,16 @@
         <w:rPr>
           <w:rFonts w:asciiTheme="minorHAnsi" w:hAnsiTheme="minorHAnsi"/>
         </w:rPr>
-        <w:t xml:space="preserve"> effect of HFD treatment (p= 0.85 ;</w:t>
-      </w:r>
+        <w:t xml:space="preserve"> effect of HFD treatment (p= </w:t>
+      </w:r>
+      <w:proofErr w:type="gramStart"/>
+      <w:r>
+        <w:rPr>
+          <w:rFonts w:asciiTheme="minorHAnsi" w:hAnsiTheme="minorHAnsi"/>
+        </w:rPr>
+        <w:t>0.85 ;</w:t>
+      </w:r>
+      <w:proofErr w:type="gramEnd"/>
       <w:r>
         <w:rPr>
           <w:rFonts w:asciiTheme="minorHAnsi" w:hAnsiTheme="minorHAnsi"/>
@@ -5425,7 +5700,14 @@
         <w:rPr>
           <w:rFonts w:asciiTheme="minorHAnsi" w:hAnsiTheme="minorHAnsi"/>
         </w:rPr>
-        <w:t>dexamethasone treatment (p</w:t>
+        <w:t>dexamethasone treatment (</w:t>
+      </w:r>
+      <w:proofErr w:type="spellStart"/>
+      <w:r>
+        <w:rPr>
+          <w:rFonts w:asciiTheme="minorHAnsi" w:hAnsiTheme="minorHAnsi"/>
+        </w:rPr>
+        <w:t>p</w:t>
       </w:r>
       <w:r>
         <w:rPr>
@@ -5434,6 +5716,7 @@
         </w:rPr>
         <w:t>interaction</w:t>
       </w:r>
+      <w:proofErr w:type="spellEnd"/>
       <w:r>
         <w:rPr>
           <w:rFonts w:asciiTheme="minorHAnsi" w:hAnsiTheme="minorHAnsi"/>
@@ -5553,7 +5836,14 @@
         <w:rPr>
           <w:rFonts w:asciiTheme="minorHAnsi" w:hAnsiTheme="minorHAnsi"/>
         </w:rPr>
-        <w:t>(p</w:t>
+        <w:t>(</w:t>
+      </w:r>
+      <w:proofErr w:type="spellStart"/>
+      <w:r>
+        <w:rPr>
+          <w:rFonts w:asciiTheme="minorHAnsi" w:hAnsiTheme="minorHAnsi"/>
+        </w:rPr>
+        <w:t>p</w:t>
       </w:r>
       <w:r>
         <w:rPr>
@@ -5562,6 +5852,7 @@
         </w:rPr>
         <w:t>interaction</w:t>
       </w:r>
+      <w:proofErr w:type="spellEnd"/>
       <w:r>
         <w:rPr>
           <w:rFonts w:asciiTheme="minorHAnsi" w:hAnsiTheme="minorHAnsi"/>
@@ -6209,7 +6500,14 @@
         <w:rPr>
           <w:rFonts w:asciiTheme="minorHAnsi" w:hAnsiTheme="minorHAnsi"/>
         </w:rPr>
-        <w:t>group (p</w:t>
+        <w:t>group (</w:t>
+      </w:r>
+      <w:proofErr w:type="spellStart"/>
+      <w:r>
+        <w:rPr>
+          <w:rFonts w:asciiTheme="minorHAnsi" w:hAnsiTheme="minorHAnsi"/>
+        </w:rPr>
+        <w:t>p</w:t>
       </w:r>
       <w:r>
         <w:rPr>
@@ -6218,6 +6516,7 @@
         </w:rPr>
         <w:t>interaction</w:t>
       </w:r>
+      <w:proofErr w:type="spellEnd"/>
       <w:r>
         <w:rPr>
           <w:rFonts w:asciiTheme="minorHAnsi" w:hAnsiTheme="minorHAnsi"/>
@@ -6336,7 +6635,14 @@
         <w:rPr>
           <w:rFonts w:asciiTheme="minorHAnsi" w:hAnsiTheme="minorHAnsi"/>
         </w:rPr>
-        <w:t>(p</w:t>
+        <w:t>(</w:t>
+      </w:r>
+      <w:proofErr w:type="spellStart"/>
+      <w:r>
+        <w:rPr>
+          <w:rFonts w:asciiTheme="minorHAnsi" w:hAnsiTheme="minorHAnsi"/>
+        </w:rPr>
+        <w:t>p</w:t>
       </w:r>
       <w:r>
         <w:rPr>
@@ -6345,6 +6651,7 @@
         </w:rPr>
         <w:t>interaction</w:t>
       </w:r>
+      <w:proofErr w:type="spellEnd"/>
       <w:r>
         <w:rPr>
           <w:rFonts w:asciiTheme="minorHAnsi" w:hAnsiTheme="minorHAnsi"/>
@@ -6470,6 +6777,7 @@
         </w:rPr>
         <w:t xml:space="preserve"> </w:t>
       </w:r>
+      <w:proofErr w:type="spellStart"/>
       <w:r>
         <w:rPr>
           <w:rFonts w:asciiTheme="minorHAnsi" w:hAnsiTheme="minorHAnsi"/>
@@ -6480,7 +6788,14 @@
         <w:rPr>
           <w:rFonts w:asciiTheme="minorHAnsi" w:hAnsiTheme="minorHAnsi"/>
         </w:rPr>
-        <w:t xml:space="preserve">sectioned </w:t>
+        <w:t>sectioned</w:t>
+      </w:r>
+      <w:proofErr w:type="spellEnd"/>
+      <w:r>
+        <w:rPr>
+          <w:rFonts w:asciiTheme="minorHAnsi" w:hAnsiTheme="minorHAnsi"/>
+        </w:rPr>
+        <w:t xml:space="preserve"> </w:t>
       </w:r>
       <w:r>
         <w:rPr>
@@ -6630,7 +6945,14 @@
         <w:rPr>
           <w:rFonts w:asciiTheme="minorHAnsi" w:hAnsiTheme="minorHAnsi"/>
         </w:rPr>
-        <w:t>(p</w:t>
+        <w:t>(</w:t>
+      </w:r>
+      <w:proofErr w:type="spellStart"/>
+      <w:r>
+        <w:rPr>
+          <w:rFonts w:asciiTheme="minorHAnsi" w:hAnsiTheme="minorHAnsi"/>
+        </w:rPr>
+        <w:t>p</w:t>
       </w:r>
       <w:r>
         <w:rPr>
@@ -6639,6 +6961,7 @@
         </w:rPr>
         <w:t>interaction</w:t>
       </w:r>
+      <w:proofErr w:type="spellEnd"/>
       <w:r>
         <w:rPr>
           <w:rFonts w:asciiTheme="minorHAnsi" w:hAnsiTheme="minorHAnsi"/>
@@ -6746,7 +7069,39 @@
           <w:rFonts w:asciiTheme="minorHAnsi" w:hAnsiTheme="minorHAnsi"/>
           <w:szCs w:val="24"/>
         </w:rPr>
-        <w:t xml:space="preserve"> skeletal muscle is made up Type I, Type IIa, Type IIb, and Type IIx fibers</w:t>
+        <w:t xml:space="preserve"> skeletal muscle is made up Type I, Type </w:t>
+      </w:r>
+      <w:proofErr w:type="spellStart"/>
+      <w:r>
+        <w:rPr>
+          <w:rFonts w:asciiTheme="minorHAnsi" w:hAnsiTheme="minorHAnsi"/>
+          <w:szCs w:val="24"/>
+        </w:rPr>
+        <w:t>IIa</w:t>
+      </w:r>
+      <w:proofErr w:type="spellEnd"/>
+      <w:r>
+        <w:rPr>
+          <w:rFonts w:asciiTheme="minorHAnsi" w:hAnsiTheme="minorHAnsi"/>
+          <w:szCs w:val="24"/>
+        </w:rPr>
+        <w:t xml:space="preserve">, Type IIb, and Type </w:t>
+      </w:r>
+      <w:proofErr w:type="spellStart"/>
+      <w:r>
+        <w:rPr>
+          <w:rFonts w:asciiTheme="minorHAnsi" w:hAnsiTheme="minorHAnsi"/>
+          <w:szCs w:val="24"/>
+        </w:rPr>
+        <w:t>IIx</w:t>
+      </w:r>
+      <w:proofErr w:type="spellEnd"/>
+      <w:r>
+        <w:rPr>
+          <w:rFonts w:asciiTheme="minorHAnsi" w:hAnsiTheme="minorHAnsi"/>
+          <w:szCs w:val="24"/>
+        </w:rPr>
+        <w:t xml:space="preserve"> fibers</w:t>
       </w:r>
       <w:r>
         <w:rPr>
@@ -6918,7 +7273,23 @@
           <w:rFonts w:asciiTheme="minorHAnsi" w:hAnsiTheme="minorHAnsi"/>
           <w:szCs w:val="24"/>
         </w:rPr>
-        <w:t xml:space="preserve">Using these cryosections, we next tested for </w:t>
+        <w:t xml:space="preserve">Using these </w:t>
+      </w:r>
+      <w:proofErr w:type="spellStart"/>
+      <w:r>
+        <w:rPr>
+          <w:rFonts w:asciiTheme="minorHAnsi" w:hAnsiTheme="minorHAnsi"/>
+          <w:szCs w:val="24"/>
+        </w:rPr>
+        <w:t>cryosections</w:t>
+      </w:r>
+      <w:proofErr w:type="spellEnd"/>
+      <w:r>
+        <w:rPr>
+          <w:rFonts w:asciiTheme="minorHAnsi" w:hAnsiTheme="minorHAnsi"/>
+          <w:szCs w:val="24"/>
+        </w:rPr>
+        <w:t xml:space="preserve">, we next tested for </w:t>
       </w:r>
       <w:r>
         <w:rPr>
@@ -6960,8 +7331,9 @@
           <w:rFonts w:asciiTheme="minorHAnsi" w:hAnsiTheme="minorHAnsi"/>
           <w:szCs w:val="24"/>
         </w:rPr>
-        <w:t>ype I</w:t>
-      </w:r>
+        <w:t xml:space="preserve">ype </w:t>
+      </w:r>
+      <w:proofErr w:type="spellStart"/>
       <w:r>
         <w:rPr>
           <w:rFonts w:asciiTheme="minorHAnsi" w:hAnsiTheme="minorHAnsi"/>
@@ -6974,8 +7346,16 @@
           <w:rFonts w:asciiTheme="minorHAnsi" w:hAnsiTheme="minorHAnsi"/>
           <w:szCs w:val="24"/>
         </w:rPr>
+        <w:t>I</w:t>
+      </w:r>
+      <w:r>
+        <w:rPr>
+          <w:rFonts w:asciiTheme="minorHAnsi" w:hAnsiTheme="minorHAnsi"/>
+          <w:szCs w:val="24"/>
+        </w:rPr>
         <w:t>a</w:t>
       </w:r>
+      <w:proofErr w:type="spellEnd"/>
       <w:r>
         <w:rPr>
           <w:rFonts w:asciiTheme="minorHAnsi" w:hAnsiTheme="minorHAnsi"/>
@@ -7107,7 +7487,15 @@
           <w:rFonts w:asciiTheme="minorHAnsi" w:hAnsiTheme="minorHAnsi"/>
           <w:szCs w:val="24"/>
         </w:rPr>
-        <w:t>(p</w:t>
+        <w:t>(</w:t>
+      </w:r>
+      <w:proofErr w:type="spellStart"/>
+      <w:r>
+        <w:rPr>
+          <w:rFonts w:asciiTheme="minorHAnsi" w:hAnsiTheme="minorHAnsi"/>
+          <w:szCs w:val="24"/>
+        </w:rPr>
+        <w:t>p</w:t>
       </w:r>
       <w:r>
         <w:rPr>
@@ -7117,6 +7505,7 @@
         </w:rPr>
         <w:t>interaction</w:t>
       </w:r>
+      <w:proofErr w:type="spellEnd"/>
       <w:r>
         <w:rPr>
           <w:rFonts w:asciiTheme="minorHAnsi" w:hAnsiTheme="minorHAnsi"/>
@@ -7250,7 +7639,15 @@
           <w:rFonts w:asciiTheme="minorHAnsi" w:hAnsiTheme="minorHAnsi"/>
           <w:szCs w:val="24"/>
         </w:rPr>
-        <w:t xml:space="preserve"> (p</w:t>
+        <w:t xml:space="preserve"> (</w:t>
+      </w:r>
+      <w:proofErr w:type="spellStart"/>
+      <w:r>
+        <w:rPr>
+          <w:rFonts w:asciiTheme="minorHAnsi" w:hAnsiTheme="minorHAnsi"/>
+          <w:szCs w:val="24"/>
+        </w:rPr>
+        <w:t>p</w:t>
       </w:r>
       <w:r>
         <w:rPr>
@@ -7260,6 +7657,7 @@
         </w:rPr>
         <w:t>interaction</w:t>
       </w:r>
+      <w:proofErr w:type="spellEnd"/>
       <w:r>
         <w:rPr>
           <w:rFonts w:asciiTheme="minorHAnsi" w:hAnsiTheme="minorHAnsi"/>
@@ -7400,7 +7798,15 @@
           <w:rFonts w:asciiTheme="minorHAnsi" w:hAnsiTheme="minorHAnsi"/>
           <w:szCs w:val="24"/>
         </w:rPr>
-        <w:t>% in lean, the treatment increased fiber CSA in obese mice by 14% (p</w:t>
+        <w:t>% in lean, the treatment increased fiber CSA in obese mice by 14% (</w:t>
+      </w:r>
+      <w:proofErr w:type="spellStart"/>
+      <w:r>
+        <w:rPr>
+          <w:rFonts w:asciiTheme="minorHAnsi" w:hAnsiTheme="minorHAnsi"/>
+          <w:szCs w:val="24"/>
+        </w:rPr>
+        <w:t>p</w:t>
       </w:r>
       <w:r>
         <w:rPr>
@@ -7410,6 +7816,7 @@
         </w:rPr>
         <w:t>interaction</w:t>
       </w:r>
+      <w:proofErr w:type="spellEnd"/>
       <w:r>
         <w:rPr>
           <w:rFonts w:asciiTheme="minorHAnsi" w:hAnsiTheme="minorHAnsi"/>
@@ -7514,6 +7921,7 @@
         </w:rPr>
         <w:t xml:space="preserve">levated </w:t>
       </w:r>
+      <w:proofErr w:type="spellStart"/>
       <w:r>
         <w:rPr>
           <w:sz w:val="24"/>
@@ -7524,7 +7932,14 @@
         <w:rPr>
           <w:sz w:val="24"/>
         </w:rPr>
-        <w:t xml:space="preserve">trogene </w:t>
+        <w:t>trogene</w:t>
+      </w:r>
+      <w:proofErr w:type="spellEnd"/>
+      <w:r>
+        <w:rPr>
+          <w:sz w:val="24"/>
+        </w:rPr>
+        <w:t xml:space="preserve"> </w:t>
       </w:r>
       <w:r>
         <w:rPr>
@@ -7588,7 +8003,21 @@
         <w:rPr>
           <w:rFonts w:asciiTheme="minorHAnsi" w:hAnsiTheme="minorHAnsi"/>
         </w:rPr>
-        <w:t xml:space="preserve"> atrogene expression</w:t>
+        <w:t xml:space="preserve"> </w:t>
+      </w:r>
+      <w:proofErr w:type="spellStart"/>
+      <w:r>
+        <w:rPr>
+          <w:rFonts w:asciiTheme="minorHAnsi" w:hAnsiTheme="minorHAnsi"/>
+        </w:rPr>
+        <w:t>atrogene</w:t>
+      </w:r>
+      <w:proofErr w:type="spellEnd"/>
+      <w:r>
+        <w:rPr>
+          <w:rFonts w:asciiTheme="minorHAnsi" w:hAnsiTheme="minorHAnsi"/>
+        </w:rPr>
+        <w:t xml:space="preserve"> expression</w:t>
       </w:r>
       <w:r>
         <w:rPr>
@@ -7655,7 +8084,21 @@
         <w:rPr>
           <w:rFonts w:asciiTheme="minorHAnsi" w:hAnsiTheme="minorHAnsi"/>
         </w:rPr>
-        <w:t xml:space="preserve">and the atrogenes, </w:t>
+        <w:t xml:space="preserve">and the </w:t>
+      </w:r>
+      <w:proofErr w:type="spellStart"/>
+      <w:r>
+        <w:rPr>
+          <w:rFonts w:asciiTheme="minorHAnsi" w:hAnsiTheme="minorHAnsi"/>
+        </w:rPr>
+        <w:t>atrogenes</w:t>
+      </w:r>
+      <w:proofErr w:type="spellEnd"/>
+      <w:r>
+        <w:rPr>
+          <w:rFonts w:asciiTheme="minorHAnsi" w:hAnsiTheme="minorHAnsi"/>
+        </w:rPr>
+        <w:t xml:space="preserve">, </w:t>
       </w:r>
       <w:r>
         <w:rPr>
@@ -7936,7 +8379,21 @@
         <w:rPr>
           <w:rFonts w:asciiTheme="minorHAnsi" w:hAnsiTheme="minorHAnsi"/>
         </w:rPr>
-        <w:t xml:space="preserve"> and these two atrogenes.</w:t>
+        <w:t xml:space="preserve"> and these two </w:t>
+      </w:r>
+      <w:proofErr w:type="spellStart"/>
+      <w:r>
+        <w:rPr>
+          <w:rFonts w:asciiTheme="minorHAnsi" w:hAnsiTheme="minorHAnsi"/>
+        </w:rPr>
+        <w:t>atrogenes</w:t>
+      </w:r>
+      <w:proofErr w:type="spellEnd"/>
+      <w:r>
+        <w:rPr>
+          <w:rFonts w:asciiTheme="minorHAnsi" w:hAnsiTheme="minorHAnsi"/>
+        </w:rPr>
+        <w:t>.</w:t>
       </w:r>
     </w:p>
     <w:p>
@@ -8113,6 +8570,7 @@
         </w:rPr>
         <w:t>obese animals given dexamethasone (</w:t>
       </w:r>
+      <w:proofErr w:type="spellStart"/>
       <w:r>
         <w:rPr>
           <w:rFonts w:asciiTheme="minorHAnsi" w:hAnsiTheme="minorHAnsi"/>
@@ -8126,6 +8584,7 @@
         </w:rPr>
         <w:t>interaction</w:t>
       </w:r>
+      <w:proofErr w:type="spellEnd"/>
       <w:r>
         <w:rPr>
           <w:rFonts w:asciiTheme="minorHAnsi" w:hAnsiTheme="minorHAnsi"/>
@@ -8347,8 +8806,8 @@
         </w:rPr>
         <w:t xml:space="preserve">). </w:t>
       </w:r>
+      <w:commentRangeStart w:id="2"/>
       <w:commentRangeStart w:id="3"/>
-      <w:commentRangeStart w:id="4"/>
       <w:r>
         <w:rPr>
           <w:rFonts w:asciiTheme="minorHAnsi" w:hAnsiTheme="minorHAnsi"/>
@@ -8362,19 +8821,19 @@
         </w:rPr>
         <w:tab/>
       </w:r>
+      <w:commentRangeEnd w:id="2"/>
+      <w:r>
+        <w:rPr>
+          <w:rStyle w:val="CommentReference"/>
+        </w:rPr>
+        <w:commentReference w:id="2"/>
+      </w:r>
       <w:commentRangeEnd w:id="3"/>
       <w:r>
         <w:rPr>
           <w:rStyle w:val="CommentReference"/>
         </w:rPr>
         <w:commentReference w:id="3"/>
-      </w:r>
-      <w:commentRangeEnd w:id="4"/>
-      <w:r>
-        <w:rPr>
-          <w:rStyle w:val="CommentReference"/>
-        </w:rPr>
-        <w:commentReference w:id="4"/>
       </w:r>
       <w:r>
         <w:rPr>
@@ -9447,7 +9906,21 @@
         <w:rPr>
           <w:rFonts w:asciiTheme="minorHAnsi" w:hAnsiTheme="minorHAnsi"/>
         </w:rPr>
-        <w:t xml:space="preserve">Our data are also concordant with a report showing that glucocorticoids given simultaneously with HFD enhances muscle decay and exacerbated induction of atrogenes </w:t>
+        <w:t xml:space="preserve">Our data are also concordant with a report showing that glucocorticoids given simultaneously with HFD enhances muscle decay and exacerbated induction of </w:t>
+      </w:r>
+      <w:proofErr w:type="spellStart"/>
+      <w:r>
+        <w:rPr>
+          <w:rFonts w:asciiTheme="minorHAnsi" w:hAnsiTheme="minorHAnsi"/>
+        </w:rPr>
+        <w:t>atrogenes</w:t>
+      </w:r>
+      <w:proofErr w:type="spellEnd"/>
+      <w:r>
+        <w:rPr>
+          <w:rFonts w:asciiTheme="minorHAnsi" w:hAnsiTheme="minorHAnsi"/>
+        </w:rPr>
+        <w:t xml:space="preserve"> </w:t>
       </w:r>
       <w:r>
         <w:rPr>
@@ -10300,7 +10773,7 @@
         </w:rPr>
         <w:t xml:space="preserve">, </w:t>
       </w:r>
-      <w:commentRangeStart w:id="5"/>
+      <w:commentRangeStart w:id="4"/>
       <w:r>
         <w:rPr>
           <w:rFonts w:asciiTheme="minorHAnsi" w:hAnsiTheme="minorHAnsi"/>
@@ -10336,12 +10809,12 @@
         </w:rPr>
         <w:t xml:space="preserve">, </w:t>
       </w:r>
-      <w:commentRangeEnd w:id="5"/>
+      <w:commentRangeEnd w:id="4"/>
       <w:r>
         <w:rPr>
           <w:rStyle w:val="CommentReference"/>
         </w:rPr>
-        <w:commentReference w:id="5"/>
+        <w:commentReference w:id="4"/>
       </w:r>
       <w:r>
         <w:rPr>
@@ -13903,7 +14376,6 @@
           <w:highlight w:val="white"/>
         </w:rPr>
       </w:pPr>
-      <w:commentRangeStart w:id="6"/>
       <w:r>
         <w:rPr>
           <w:sz w:val="32"/>
@@ -13911,13 +14383,6 @@
         </w:rPr>
         <w:lastRenderedPageBreak/>
         <w:t>Figure Legends</w:t>
-      </w:r>
-      <w:commentRangeEnd w:id="6"/>
-      <w:r>
-        <w:rPr>
-          <w:rStyle w:val="CommentReference"/>
-        </w:rPr>
-        <w:commentReference w:id="6"/>
       </w:r>
     </w:p>
     <w:p>
@@ -13936,62 +14401,40 @@
         </w:rPr>
         <w:t>Figure 1. Obese</w:t>
       </w:r>
-      <w:ins w:id="7" w:author="Inn Harvey" w:date="2020-01-30T12:44:00Z">
-        <w:r>
-          <w:rPr>
-            <w:rFonts w:asciiTheme="minorHAnsi" w:hAnsiTheme="minorHAnsi"/>
-            <w:b/>
-            <w:szCs w:val="24"/>
-          </w:rPr>
-          <w:t xml:space="preserve">, </w:t>
-        </w:r>
-      </w:ins>
-      <w:del w:id="8" w:author="Inn Harvey" w:date="2020-01-30T12:44:00Z">
-        <w:r>
-          <w:rPr>
-            <w:rFonts w:asciiTheme="minorHAnsi" w:hAnsiTheme="minorHAnsi"/>
-            <w:b/>
-            <w:szCs w:val="24"/>
-          </w:rPr>
-          <w:delText>-</w:delText>
-        </w:r>
-      </w:del>
       <w:r>
         <w:rPr>
           <w:rFonts w:asciiTheme="minorHAnsi" w:hAnsiTheme="minorHAnsi"/>
           <w:b/>
           <w:szCs w:val="24"/>
         </w:rPr>
+        <w:t xml:space="preserve">, </w:t>
+      </w:r>
+      <w:r>
+        <w:rPr>
+          <w:rFonts w:asciiTheme="minorHAnsi" w:hAnsiTheme="minorHAnsi"/>
+          <w:b/>
+          <w:szCs w:val="24"/>
+        </w:rPr>
         <w:t>Dexamethasone</w:t>
       </w:r>
-      <w:ins w:id="9" w:author="Inn Harvey" w:date="2020-01-30T12:44:00Z">
-        <w:r>
-          <w:rPr>
-            <w:rFonts w:asciiTheme="minorHAnsi" w:hAnsiTheme="minorHAnsi"/>
-            <w:b/>
-            <w:szCs w:val="24"/>
-          </w:rPr>
-          <w:t>-</w:t>
-        </w:r>
-      </w:ins>
-      <w:del w:id="10" w:author="Inn Harvey" w:date="2020-01-30T12:44:00Z">
-        <w:r>
-          <w:rPr>
-            <w:rFonts w:asciiTheme="minorHAnsi" w:hAnsiTheme="minorHAnsi"/>
-            <w:b/>
-            <w:szCs w:val="24"/>
-          </w:rPr>
-          <w:delText xml:space="preserve"> </w:delText>
-        </w:r>
-      </w:del>
       <w:r>
         <w:rPr>
           <w:rFonts w:asciiTheme="minorHAnsi" w:hAnsiTheme="minorHAnsi"/>
           <w:b/>
           <w:szCs w:val="24"/>
         </w:rPr>
+        <w:t>-</w:t>
+      </w:r>
+      <w:r>
+        <w:rPr>
+          <w:rFonts w:asciiTheme="minorHAnsi" w:hAnsiTheme="minorHAnsi"/>
+          <w:b/>
+          <w:szCs w:val="24"/>
+        </w:rPr>
         <w:t xml:space="preserve">Treated Mice </w:t>
       </w:r>
+      <w:bookmarkStart w:id="5" w:name="_GoBack"/>
+      <w:bookmarkEnd w:id="5"/>
       <w:r>
         <w:rPr>
           <w:rFonts w:asciiTheme="minorHAnsi" w:hAnsiTheme="minorHAnsi"/>
@@ -14106,7 +14549,21 @@
           <w:rFonts w:asciiTheme="minorHAnsi" w:hAnsiTheme="minorHAnsi"/>
           <w:szCs w:val="24"/>
         </w:rPr>
-        <w:t>. Force generated by nerve stimulation (</w:t>
+        <w:t xml:space="preserve">. </w:t>
+      </w:r>
+      <w:r>
+        <w:rPr>
+          <w:rFonts w:asciiTheme="minorHAnsi" w:hAnsiTheme="minorHAnsi"/>
+          <w:szCs w:val="24"/>
+        </w:rPr>
+        <w:t xml:space="preserve">Mice were fed HFD or NCD for twelve weeks prior to randomization into water or dexamethasone treatments.  </w:t>
+      </w:r>
+      <w:r>
+        <w:rPr>
+          <w:rFonts w:asciiTheme="minorHAnsi" w:hAnsiTheme="minorHAnsi"/>
+          <w:szCs w:val="24"/>
+        </w:rPr>
+        <w:t>Force generated by nerve stimulation (</w:t>
       </w:r>
       <w:r>
         <w:rPr>
@@ -14122,22 +14579,20 @@
         </w:rPr>
         <w:t xml:space="preserve">) and by direct muscle stimulation </w:t>
       </w:r>
-      <w:ins w:id="11" w:author="Inn Harvey" w:date="2020-01-30T12:45:00Z">
-        <w:r>
-          <w:rPr>
-            <w:rFonts w:asciiTheme="minorHAnsi" w:hAnsiTheme="minorHAnsi"/>
-            <w:szCs w:val="24"/>
-          </w:rPr>
-          <w:t>(</w:t>
-        </w:r>
-        <w:r>
-          <w:rPr>
-            <w:rFonts w:asciiTheme="minorHAnsi" w:hAnsiTheme="minorHAnsi"/>
-            <w:szCs w:val="24"/>
-          </w:rPr>
-          <w:t xml:space="preserve">D) </w:t>
-        </w:r>
-      </w:ins>
+      <w:r>
+        <w:rPr>
+          <w:rFonts w:asciiTheme="minorHAnsi" w:hAnsiTheme="minorHAnsi"/>
+          <w:szCs w:val="24"/>
+        </w:rPr>
+        <w:t>(</w:t>
+      </w:r>
+      <w:r>
+        <w:rPr>
+          <w:rFonts w:asciiTheme="minorHAnsi" w:hAnsiTheme="minorHAnsi"/>
+          <w:szCs w:val="24"/>
+        </w:rPr>
+        <w:t xml:space="preserve">D) </w:t>
+      </w:r>
       <w:r>
         <w:rPr>
           <w:rFonts w:asciiTheme="minorHAnsi" w:hAnsiTheme="minorHAnsi"/>
@@ -14159,29 +14614,6 @@
         </w:rPr>
         <w:t xml:space="preserve"> </w:t>
       </w:r>
-      <w:del w:id="12" w:author="Inn Harvey" w:date="2020-01-30T12:45:00Z">
-        <w:r>
-          <w:rPr>
-            <w:rFonts w:asciiTheme="minorHAnsi" w:hAnsiTheme="minorHAnsi"/>
-            <w:szCs w:val="24"/>
-          </w:rPr>
-          <w:delText>(</w:delText>
-        </w:r>
-        <w:r>
-          <w:rPr>
-            <w:rFonts w:asciiTheme="minorHAnsi" w:hAnsiTheme="minorHAnsi"/>
-            <w:szCs w:val="24"/>
-          </w:rPr>
-          <w:delText>D</w:delText>
-        </w:r>
-        <w:r>
-          <w:rPr>
-            <w:rFonts w:asciiTheme="minorHAnsi" w:hAnsiTheme="minorHAnsi"/>
-            <w:szCs w:val="24"/>
-          </w:rPr>
-          <w:delText xml:space="preserve">) </w:delText>
-        </w:r>
-      </w:del>
       <w:r>
         <w:rPr>
           <w:rFonts w:asciiTheme="minorHAnsi" w:hAnsiTheme="minorHAnsi"/>
@@ -14189,37 +14621,47 @@
         </w:rPr>
         <w:t>in lean and obese mice treated with</w:t>
       </w:r>
-      <w:ins w:id="13" w:author="Inn Harvey" w:date="2020-01-30T12:45:00Z">
-        <w:r>
-          <w:rPr>
-            <w:rFonts w:asciiTheme="minorHAnsi" w:hAnsiTheme="minorHAnsi"/>
-            <w:szCs w:val="24"/>
-          </w:rPr>
-          <w:t xml:space="preserve"> </w:t>
-        </w:r>
-        <w:r>
-          <w:rPr>
-            <w:rFonts w:asciiTheme="minorHAnsi" w:hAnsiTheme="minorHAnsi"/>
-            <w:szCs w:val="24"/>
-          </w:rPr>
-          <w:t>vehicle (water) or</w:t>
-        </w:r>
-      </w:ins>
-      <w:ins w:id="14" w:author="Inn Harvey" w:date="2020-01-30T14:01:00Z">
-        <w:r>
-          <w:rPr>
-            <w:rFonts w:asciiTheme="minorHAnsi" w:hAnsiTheme="minorHAnsi"/>
-            <w:szCs w:val="24"/>
-          </w:rPr>
-          <w:t xml:space="preserve"> </w:t>
-        </w:r>
-      </w:ins>
-      <w:r>
-        <w:rPr>
-          <w:rFonts w:asciiTheme="minorHAnsi" w:hAnsiTheme="minorHAnsi"/>
-          <w:szCs w:val="24"/>
-        </w:rPr>
-        <w:t xml:space="preserve">dexamethasone for 15-21 days. Force plotted </w:t>
+      <w:r>
+        <w:rPr>
+          <w:rFonts w:asciiTheme="minorHAnsi" w:hAnsiTheme="minorHAnsi"/>
+          <w:szCs w:val="24"/>
+        </w:rPr>
+        <w:t xml:space="preserve"> </w:t>
+      </w:r>
+      <w:r>
+        <w:rPr>
+          <w:rFonts w:asciiTheme="minorHAnsi" w:hAnsiTheme="minorHAnsi"/>
+          <w:szCs w:val="24"/>
+        </w:rPr>
+        <w:t>vehicle (water) or</w:t>
+      </w:r>
+      <w:r>
+        <w:rPr>
+          <w:rFonts w:asciiTheme="minorHAnsi" w:hAnsiTheme="minorHAnsi"/>
+          <w:szCs w:val="24"/>
+        </w:rPr>
+        <w:t xml:space="preserve"> </w:t>
+      </w:r>
+      <w:r>
+        <w:rPr>
+          <w:rFonts w:asciiTheme="minorHAnsi" w:hAnsiTheme="minorHAnsi"/>
+          <w:szCs w:val="24"/>
+        </w:rPr>
+        <w:t>dexamethasone for 15-21 days</w:t>
+      </w:r>
+      <w:r>
+        <w:rPr>
+          <w:rFonts w:asciiTheme="minorHAnsi" w:hAnsiTheme="minorHAnsi"/>
+          <w:szCs w:val="24"/>
+        </w:rPr>
+        <w:t xml:space="preserve"> after 12 weeks of NCD/HFD</w:t>
+      </w:r>
+      <w:r>
+        <w:rPr>
+          <w:rFonts w:asciiTheme="minorHAnsi" w:hAnsiTheme="minorHAnsi"/>
+          <w:szCs w:val="24"/>
+        </w:rPr>
+        <w:t xml:space="preserve">. Force plotted </w:t>
       </w:r>
       <w:r>
         <w:rPr>
@@ -14296,23 +14738,7 @@
           <w:rFonts w:asciiTheme="minorHAnsi" w:hAnsiTheme="minorHAnsi"/>
           <w:szCs w:val="24"/>
         </w:rPr>
-        <w:t xml:space="preserve"> between diet and </w:t>
-      </w:r>
-      <w:del w:id="15" w:author="Inn Harvey" w:date="2020-01-30T12:46:00Z">
-        <w:r>
-          <w:rPr>
-            <w:rFonts w:asciiTheme="minorHAnsi" w:hAnsiTheme="minorHAnsi"/>
-            <w:szCs w:val="24"/>
-          </w:rPr>
-          <w:delText xml:space="preserve">dexamethasone </w:delText>
-        </w:r>
-      </w:del>
-      <w:r>
-        <w:rPr>
-          <w:rFonts w:asciiTheme="minorHAnsi" w:hAnsiTheme="minorHAnsi"/>
-          <w:szCs w:val="24"/>
-        </w:rPr>
-        <w:t>treatment</w:t>
+        <w:t xml:space="preserve"> between diet and treatment</w:t>
       </w:r>
       <w:r>
         <w:rPr>
@@ -14390,60 +14816,36 @@
         </w:rPr>
         <w:t>Figure 2. Obese</w:t>
       </w:r>
-      <w:ins w:id="16" w:author="Inn Harvey" w:date="2020-01-30T12:46:00Z">
-        <w:r>
-          <w:rPr>
-            <w:rFonts w:asciiTheme="minorHAnsi" w:hAnsiTheme="minorHAnsi"/>
-            <w:b/>
-            <w:szCs w:val="24"/>
-          </w:rPr>
-          <w:t xml:space="preserve">, </w:t>
-        </w:r>
-      </w:ins>
-      <w:del w:id="17" w:author="Inn Harvey" w:date="2020-01-30T12:46:00Z">
-        <w:r>
-          <w:rPr>
-            <w:rFonts w:asciiTheme="minorHAnsi" w:hAnsiTheme="minorHAnsi"/>
-            <w:b/>
-            <w:szCs w:val="24"/>
-          </w:rPr>
-          <w:delText>-</w:delText>
-        </w:r>
-      </w:del>
       <w:r>
         <w:rPr>
           <w:rFonts w:asciiTheme="minorHAnsi" w:hAnsiTheme="minorHAnsi"/>
           <w:b/>
           <w:szCs w:val="24"/>
         </w:rPr>
+        <w:t xml:space="preserve">, </w:t>
+      </w:r>
+      <w:r>
+        <w:rPr>
+          <w:rFonts w:asciiTheme="minorHAnsi" w:hAnsiTheme="minorHAnsi"/>
+          <w:b/>
+          <w:szCs w:val="24"/>
+        </w:rPr>
         <w:t>Dexamethasone</w:t>
       </w:r>
-      <w:ins w:id="18" w:author="Inn Harvey" w:date="2020-01-30T12:46:00Z">
-        <w:r>
-          <w:rPr>
-            <w:rFonts w:asciiTheme="minorHAnsi" w:hAnsiTheme="minorHAnsi"/>
-            <w:b/>
-            <w:szCs w:val="24"/>
-          </w:rPr>
-          <w:t>-</w:t>
-        </w:r>
-      </w:ins>
-      <w:del w:id="19" w:author="Inn Harvey" w:date="2020-01-30T12:46:00Z">
-        <w:r>
-          <w:rPr>
-            <w:rFonts w:asciiTheme="minorHAnsi" w:hAnsiTheme="minorHAnsi"/>
-            <w:b/>
-            <w:szCs w:val="24"/>
-          </w:rPr>
-          <w:delText xml:space="preserve"> </w:delText>
-        </w:r>
-      </w:del>
       <w:r>
         <w:rPr>
           <w:rFonts w:asciiTheme="minorHAnsi" w:hAnsiTheme="minorHAnsi"/>
           <w:b/>
           <w:szCs w:val="24"/>
         </w:rPr>
+        <w:t>-</w:t>
+      </w:r>
+      <w:r>
+        <w:rPr>
+          <w:rFonts w:asciiTheme="minorHAnsi" w:hAnsiTheme="minorHAnsi"/>
+          <w:b/>
+          <w:szCs w:val="24"/>
+        </w:rPr>
         <w:t xml:space="preserve">Treated Mice </w:t>
       </w:r>
       <w:r>
@@ -14512,8 +14914,17 @@
           <w:rFonts w:asciiTheme="minorHAnsi" w:hAnsiTheme="minorHAnsi"/>
           <w:szCs w:val="24"/>
         </w:rPr>
-        <w:t>via EchoMRI</w:t>
-      </w:r>
+        <w:t xml:space="preserve">via </w:t>
+      </w:r>
+      <w:proofErr w:type="spellStart"/>
+      <w:r>
+        <w:rPr>
+          <w:rFonts w:asciiTheme="minorHAnsi" w:hAnsiTheme="minorHAnsi"/>
+          <w:szCs w:val="24"/>
+        </w:rPr>
+        <w:t>EchoMRI</w:t>
+      </w:r>
+      <w:proofErr w:type="spellEnd"/>
       <w:r>
         <w:rPr>
           <w:rFonts w:asciiTheme="minorHAnsi" w:hAnsiTheme="minorHAnsi"/>
@@ -14598,31 +15009,27 @@
         </w:rPr>
         <w:t xml:space="preserve"> lean and obese mice treated with</w:t>
       </w:r>
-      <w:ins w:id="20" w:author="Inn Harvey" w:date="2020-01-30T12:46:00Z">
-        <w:r>
-          <w:rPr>
-            <w:rFonts w:asciiTheme="minorHAnsi" w:hAnsiTheme="minorHAnsi"/>
-            <w:szCs w:val="24"/>
-          </w:rPr>
-          <w:t xml:space="preserve"> </w:t>
-        </w:r>
-        <w:r>
-          <w:rPr>
-            <w:rFonts w:asciiTheme="minorHAnsi" w:hAnsiTheme="minorHAnsi"/>
-            <w:szCs w:val="24"/>
-          </w:rPr>
-          <w:t>vehicle or</w:t>
-        </w:r>
-      </w:ins>
-      <w:ins w:id="21" w:author="Inn Harvey" w:date="2020-01-30T14:01:00Z">
-        <w:r>
-          <w:rPr>
-            <w:rFonts w:asciiTheme="minorHAnsi" w:hAnsiTheme="minorHAnsi"/>
-            <w:szCs w:val="24"/>
-          </w:rPr>
-          <w:t xml:space="preserve"> </w:t>
-        </w:r>
-      </w:ins>
+      <w:r>
+        <w:rPr>
+          <w:rFonts w:asciiTheme="minorHAnsi" w:hAnsiTheme="minorHAnsi"/>
+          <w:szCs w:val="24"/>
+        </w:rPr>
+        <w:t xml:space="preserve"> </w:t>
+      </w:r>
+      <w:r>
+        <w:rPr>
+          <w:rFonts w:asciiTheme="minorHAnsi" w:hAnsiTheme="minorHAnsi"/>
+          <w:szCs w:val="24"/>
+        </w:rPr>
+        <w:t>vehicle or</w:t>
+      </w:r>
+      <w:r>
+        <w:rPr>
+          <w:rFonts w:asciiTheme="minorHAnsi" w:hAnsiTheme="minorHAnsi"/>
+          <w:szCs w:val="24"/>
+        </w:rPr>
+        <w:t xml:space="preserve"> </w:t>
+      </w:r>
       <w:r>
         <w:rPr>
           <w:rFonts w:asciiTheme="minorHAnsi" w:hAnsiTheme="minorHAnsi"/>
@@ -15009,12 +15416,21 @@
         </w:rPr>
         <w:t xml:space="preserve">.  </w:t>
       </w:r>
-      <w:r>
-        <w:rPr>
-          <w:rFonts w:asciiTheme="minorHAnsi" w:hAnsiTheme="minorHAnsi"/>
-          <w:szCs w:val="24"/>
-        </w:rPr>
-        <w:t xml:space="preserve">Atrogene expression in </w:t>
+      <w:proofErr w:type="spellStart"/>
+      <w:r>
+        <w:rPr>
+          <w:rFonts w:asciiTheme="minorHAnsi" w:hAnsiTheme="minorHAnsi"/>
+          <w:szCs w:val="24"/>
+        </w:rPr>
+        <w:t>Atrogene</w:t>
+      </w:r>
+      <w:proofErr w:type="spellEnd"/>
+      <w:r>
+        <w:rPr>
+          <w:rFonts w:asciiTheme="minorHAnsi" w:hAnsiTheme="minorHAnsi"/>
+          <w:szCs w:val="24"/>
+        </w:rPr>
+        <w:t xml:space="preserve"> expression in </w:t>
       </w:r>
       <w:r>
         <w:rPr>
@@ -15037,40 +15453,27 @@
         </w:rPr>
         <w:t>with</w:t>
       </w:r>
-      <w:ins w:id="22" w:author="Inn Harvey" w:date="2020-01-30T12:47:00Z">
-        <w:r>
-          <w:rPr>
-            <w:rFonts w:asciiTheme="minorHAnsi" w:hAnsiTheme="minorHAnsi"/>
-            <w:szCs w:val="24"/>
-          </w:rPr>
-          <w:t xml:space="preserve"> </w:t>
-        </w:r>
-        <w:r>
-          <w:rPr>
-            <w:rFonts w:asciiTheme="minorHAnsi" w:hAnsiTheme="minorHAnsi"/>
-            <w:szCs w:val="24"/>
-          </w:rPr>
-          <w:t xml:space="preserve">vehicle </w:t>
-        </w:r>
-      </w:ins>
-      <w:ins w:id="23" w:author="Inn Harvey" w:date="2020-01-30T12:48:00Z">
-        <w:r>
-          <w:rPr>
-            <w:rFonts w:asciiTheme="minorHAnsi" w:hAnsiTheme="minorHAnsi"/>
-            <w:szCs w:val="24"/>
-          </w:rPr>
-          <w:t>or</w:t>
-        </w:r>
-      </w:ins>
-      <w:ins w:id="24" w:author="Inn Harvey" w:date="2020-01-30T14:01:00Z">
-        <w:r>
-          <w:rPr>
-            <w:rFonts w:asciiTheme="minorHAnsi" w:hAnsiTheme="minorHAnsi"/>
-            <w:szCs w:val="24"/>
-          </w:rPr>
-          <w:t xml:space="preserve"> </w:t>
-        </w:r>
-      </w:ins>
+      <w:r>
+        <w:rPr>
+          <w:rFonts w:asciiTheme="minorHAnsi" w:hAnsiTheme="minorHAnsi"/>
+          <w:szCs w:val="24"/>
+        </w:rPr>
+        <w:t xml:space="preserve"> </w:t>
+      </w:r>
+      <w:r>
+        <w:rPr>
+          <w:rFonts w:asciiTheme="minorHAnsi" w:hAnsiTheme="minorHAnsi"/>
+          <w:szCs w:val="24"/>
+        </w:rPr>
+        <w:t>vehicle or</w:t>
+      </w:r>
+      <w:r>
+        <w:rPr>
+          <w:rFonts w:asciiTheme="minorHAnsi" w:hAnsiTheme="minorHAnsi"/>
+          <w:szCs w:val="24"/>
+        </w:rPr>
+        <w:t xml:space="preserve"> </w:t>
+      </w:r>
       <w:r>
         <w:rPr>
           <w:rFonts w:asciiTheme="minorHAnsi" w:hAnsiTheme="minorHAnsi"/>
@@ -15092,24 +15495,13 @@
         </w:rPr>
         <w:t xml:space="preserve">and </w:t>
       </w:r>
-      <w:del w:id="25" w:author="Inn Harvey" w:date="2020-01-30T12:48:00Z">
-        <w:r>
-          <w:rPr>
-            <w:rFonts w:asciiTheme="minorHAnsi" w:hAnsiTheme="minorHAnsi"/>
-            <w:szCs w:val="24"/>
-          </w:rPr>
-          <w:delText xml:space="preserve">sacrificed </w:delText>
-        </w:r>
-      </w:del>
-      <w:ins w:id="26" w:author="Inn Harvey" w:date="2020-01-30T12:48:00Z">
-        <w:r>
-          <w:rPr>
-            <w:rFonts w:asciiTheme="minorHAnsi" w:hAnsiTheme="minorHAnsi"/>
-            <w:szCs w:val="24"/>
-          </w:rPr>
-          <w:t xml:space="preserve">euthanized </w:t>
-        </w:r>
-      </w:ins>
+      <w:r>
+        <w:rPr>
+          <w:rFonts w:asciiTheme="minorHAnsi" w:hAnsiTheme="minorHAnsi"/>
+          <w:szCs w:val="24"/>
+        </w:rPr>
+        <w:t xml:space="preserve">euthanized </w:t>
+      </w:r>
       <w:r>
         <w:rPr>
           <w:rFonts w:asciiTheme="minorHAnsi" w:hAnsiTheme="minorHAnsi"/>
@@ -15173,6 +15565,7 @@
           <w:rFonts w:asciiTheme="minorHAnsi" w:hAnsiTheme="minorHAnsi"/>
           <w:szCs w:val="24"/>
         </w:rPr>
+        <w:lastRenderedPageBreak/>
         <w:t>Asterisks indicate significant interaction between diet and dexamethasone treatment by two-way ANOVA</w:t>
       </w:r>
       <w:r>
@@ -15346,15 +15739,6 @@
         </w:rPr>
         <w:t>.75g/kg lean mass for lean mice and 1.5g/kg for obese mice</w:t>
       </w:r>
-      <w:del w:id="27" w:author="Inn Harvey" w:date="2020-01-30T12:49:00Z">
-        <w:r>
-          <w:rPr>
-            <w:rFonts w:asciiTheme="minorHAnsi" w:hAnsiTheme="minorHAnsi"/>
-            <w:szCs w:val="24"/>
-          </w:rPr>
-          <w:delText>.</w:delText>
-        </w:r>
-      </w:del>
       <w:r>
         <w:rPr>
           <w:rFonts w:asciiTheme="minorHAnsi" w:hAnsiTheme="minorHAnsi"/>
@@ -15363,16 +15747,14 @@
         </w:rPr>
         <w:t xml:space="preserve"> </w:t>
       </w:r>
-      <w:ins w:id="28" w:author="Inn Harvey" w:date="2020-01-30T12:49:00Z">
-        <w:r>
-          <w:rPr>
-            <w:rFonts w:asciiTheme="minorHAnsi" w:hAnsiTheme="minorHAnsi"/>
-            <w:b/>
-            <w:szCs w:val="24"/>
-          </w:rPr>
-          <w:t>(</w:t>
-        </w:r>
-      </w:ins>
+      <w:r>
+        <w:rPr>
+          <w:rFonts w:asciiTheme="minorHAnsi" w:hAnsiTheme="minorHAnsi"/>
+          <w:b/>
+          <w:szCs w:val="24"/>
+        </w:rPr>
+        <w:t>(</w:t>
+      </w:r>
       <w:r>
         <w:rPr>
           <w:rFonts w:asciiTheme="minorHAnsi" w:hAnsiTheme="minorHAnsi"/>
@@ -15387,33 +15769,20 @@
         </w:rPr>
         <w:t>=4 mice per group</w:t>
       </w:r>
-      <w:ins w:id="29" w:author="Inn Harvey" w:date="2020-01-30T12:49:00Z">
-        <w:r>
-          <w:rPr>
-            <w:rFonts w:asciiTheme="minorHAnsi" w:hAnsiTheme="minorHAnsi"/>
-            <w:szCs w:val="24"/>
-          </w:rPr>
-          <w:t>)</w:t>
-        </w:r>
-      </w:ins>
-      <w:ins w:id="30" w:author="Inn Harvey" w:date="2020-01-30T14:01:00Z">
-        <w:r>
-          <w:rPr>
-            <w:rFonts w:asciiTheme="minorHAnsi" w:hAnsiTheme="minorHAnsi"/>
-            <w:szCs w:val="24"/>
-          </w:rPr>
-          <w:t>.</w:t>
-        </w:r>
-      </w:ins>
-      <w:del w:id="31" w:author="Inn Harvey" w:date="2020-01-30T14:01:00Z">
-        <w:r>
-          <w:rPr>
-            <w:rFonts w:asciiTheme="minorHAnsi" w:hAnsiTheme="minorHAnsi"/>
-            <w:szCs w:val="24"/>
-          </w:rPr>
-          <w:delText>.</w:delText>
-        </w:r>
-      </w:del>
+      <w:r>
+        <w:rPr>
+          <w:rFonts w:asciiTheme="minorHAnsi" w:hAnsiTheme="minorHAnsi"/>
+          <w:szCs w:val="24"/>
+        </w:rPr>
+        <w:t>)</w:t>
+      </w:r>
+      <w:r>
+        <w:rPr>
+          <w:rFonts w:asciiTheme="minorHAnsi" w:hAnsiTheme="minorHAnsi"/>
+          <w:szCs w:val="24"/>
+        </w:rPr>
+        <w:t>.</w:t>
+      </w:r>
       <w:r>
         <w:rPr>
           <w:rFonts w:asciiTheme="minorHAnsi" w:hAnsiTheme="minorHAnsi"/>
@@ -15427,30 +15796,30 @@
           <w:rFonts w:asciiTheme="minorHAnsi" w:hAnsiTheme="minorHAnsi"/>
           <w:szCs w:val="24"/>
         </w:rPr>
-        <w:t xml:space="preserve">Asterisks indicate significant interaction between diet and </w:t>
-      </w:r>
-      <w:del w:id="32" w:author="Inn Harvey" w:date="2020-01-30T12:48:00Z">
-        <w:r>
-          <w:rPr>
-            <w:rFonts w:asciiTheme="minorHAnsi" w:hAnsiTheme="minorHAnsi"/>
-            <w:szCs w:val="24"/>
-          </w:rPr>
-          <w:delText xml:space="preserve">dexamethasone </w:delText>
-        </w:r>
-      </w:del>
-      <w:r>
-        <w:rPr>
-          <w:rFonts w:asciiTheme="minorHAnsi" w:hAnsiTheme="minorHAnsi"/>
-          <w:szCs w:val="24"/>
-        </w:rPr>
-        <w:t>treatment by two-way ANOVA</w:t>
-      </w:r>
-      <w:r>
-        <w:rPr>
-          <w:rFonts w:asciiTheme="minorHAnsi" w:hAnsiTheme="minorHAnsi"/>
-          <w:szCs w:val="24"/>
-        </w:rPr>
-        <w:t xml:space="preserve"> (A) or mixed linear models (B) analysed separately for lean and obese mice.</w:t>
+        <w:t>Asterisks indicate significant interaction between diet and treatment by two-way ANOVA</w:t>
+      </w:r>
+      <w:r>
+        <w:rPr>
+          <w:rFonts w:asciiTheme="minorHAnsi" w:hAnsiTheme="minorHAnsi"/>
+          <w:szCs w:val="24"/>
+        </w:rPr>
+        <w:t xml:space="preserve"> (A) or mixed linear models (B) </w:t>
+      </w:r>
+      <w:proofErr w:type="spellStart"/>
+      <w:r>
+        <w:rPr>
+          <w:rFonts w:asciiTheme="minorHAnsi" w:hAnsiTheme="minorHAnsi"/>
+          <w:szCs w:val="24"/>
+        </w:rPr>
+        <w:t>analysed</w:t>
+      </w:r>
+      <w:proofErr w:type="spellEnd"/>
+      <w:r>
+        <w:rPr>
+          <w:rFonts w:asciiTheme="minorHAnsi" w:hAnsiTheme="minorHAnsi"/>
+          <w:szCs w:val="24"/>
+        </w:rPr>
+        <w:t xml:space="preserve"> separately for lean and obese mice.</w:t>
       </w:r>
     </w:p>
     <w:p>
@@ -15569,15 +15938,13 @@
         </w:rPr>
         <w:t>, (</w:t>
       </w:r>
-      <w:ins w:id="33" w:author="Inn Harvey" w:date="2020-01-30T12:40:00Z">
-        <w:r>
-          <w:rPr>
-            <w:rFonts w:asciiTheme="minorHAnsi" w:hAnsiTheme="minorHAnsi"/>
-            <w:szCs w:val="24"/>
-          </w:rPr>
-          <w:t xml:space="preserve">encoding </w:t>
-        </w:r>
-      </w:ins>
+      <w:r>
+        <w:rPr>
+          <w:rFonts w:asciiTheme="minorHAnsi" w:hAnsiTheme="minorHAnsi"/>
+          <w:szCs w:val="24"/>
+        </w:rPr>
+        <w:t xml:space="preserve">encoding </w:t>
+      </w:r>
       <w:r>
         <w:rPr>
           <w:rFonts w:asciiTheme="minorHAnsi" w:hAnsiTheme="minorHAnsi"/>
@@ -15585,15 +15952,13 @@
         </w:rPr>
         <w:t>Atrogin-1 and MuRF1</w:t>
       </w:r>
-      <w:ins w:id="34" w:author="Inn Harvey" w:date="2020-01-30T12:40:00Z">
-        <w:r>
-          <w:rPr>
-            <w:rFonts w:asciiTheme="minorHAnsi" w:hAnsiTheme="minorHAnsi"/>
-            <w:szCs w:val="24"/>
-          </w:rPr>
-          <w:t>,</w:t>
-        </w:r>
-      </w:ins>
+      <w:r>
+        <w:rPr>
+          <w:rFonts w:asciiTheme="minorHAnsi" w:hAnsiTheme="minorHAnsi"/>
+          <w:szCs w:val="24"/>
+        </w:rPr>
+        <w:t>,</w:t>
+      </w:r>
       <w:r>
         <w:rPr>
           <w:rFonts w:asciiTheme="minorHAnsi" w:hAnsiTheme="minorHAnsi"/>
@@ -15663,49 +16028,15 @@
         </w:tblBorders>
         <w:tblLayout w:type="fixed"/>
         <w:tblLook w:val="0600" w:firstRow="0" w:lastRow="0" w:firstColumn="0" w:lastColumn="0" w:noHBand="1" w:noVBand="1"/>
-        <w:tblPrChange w:id="35" w:author="Dave Bridges" w:date="2020-01-30T14:01:00Z">
-          <w:tblPr>
-            <w:tblW w:w="9330" w:type="dxa"/>
-            <w:tblInd w:w="100" w:type="dxa"/>
-            <w:tblBorders>
-              <w:top w:val="single" w:sz="8" w:space="0" w:color="000000"/>
-              <w:left w:val="single" w:sz="8" w:space="0" w:color="000000"/>
-              <w:bottom w:val="single" w:sz="8" w:space="0" w:color="000000"/>
-              <w:right w:val="single" w:sz="8" w:space="0" w:color="000000"/>
-              <w:insideH w:val="single" w:sz="8" w:space="0" w:color="000000"/>
-              <w:insideV w:val="single" w:sz="8" w:space="0" w:color="000000"/>
-            </w:tblBorders>
-            <w:tblLayout w:type="fixed"/>
-            <w:tblCellMar>
-              <w:top w:w="100" w:type="dxa"/>
-              <w:left w:w="100" w:type="dxa"/>
-              <w:bottom w:w="100" w:type="dxa"/>
-              <w:right w:w="100" w:type="dxa"/>
-            </w:tblCellMar>
-            <w:tblLook w:val="0600" w:firstRow="0" w:lastRow="0" w:firstColumn="0" w:lastColumn="0" w:noHBand="1" w:noVBand="1"/>
-          </w:tblPr>
-        </w:tblPrChange>
       </w:tblPr>
       <w:tblGrid>
         <w:gridCol w:w="1740"/>
         <w:gridCol w:w="3825"/>
         <w:gridCol w:w="3765"/>
-        <w:tblGridChange w:id="36">
-          <w:tblGrid>
-            <w:gridCol w:w="1740"/>
-            <w:gridCol w:w="3825"/>
-            <w:gridCol w:w="3765"/>
-          </w:tblGrid>
-        </w:tblGridChange>
       </w:tblGrid>
       <w:tr>
         <w:trPr>
           <w:trHeight w:val="276"/>
-          <w:trPrChange w:id="37" w:author="Dave Bridges" w:date="2020-01-30T14:01:00Z">
-            <w:trPr>
-              <w:trHeight w:val="276"/>
-            </w:trPr>
-          </w:trPrChange>
         </w:trPr>
         <w:tc>
           <w:tcPr>
@@ -15717,18 +16048,6 @@
               <w:bottom w:w="100" w:type="dxa"/>
               <w:right w:w="100" w:type="dxa"/>
             </w:tcMar>
-            <w:tcPrChange w:id="38" w:author="Dave Bridges" w:date="2020-01-30T14:01:00Z">
-              <w:tcPr>
-                <w:tcW w:w="1740" w:type="dxa"/>
-                <w:shd w:val="clear" w:color="auto" w:fill="auto"/>
-                <w:tcMar>
-                  <w:top w:w="100" w:type="dxa"/>
-                  <w:left w:w="100" w:type="dxa"/>
-                  <w:bottom w:w="100" w:type="dxa"/>
-                  <w:right w:w="100" w:type="dxa"/>
-                </w:tcMar>
-              </w:tcPr>
-            </w:tcPrChange>
           </w:tcPr>
           <w:p>
             <w:pPr>
@@ -15764,18 +16083,6 @@
               <w:bottom w:w="100" w:type="dxa"/>
               <w:right w:w="100" w:type="dxa"/>
             </w:tcMar>
-            <w:tcPrChange w:id="39" w:author="Dave Bridges" w:date="2020-01-30T14:01:00Z">
-              <w:tcPr>
-                <w:tcW w:w="3825" w:type="dxa"/>
-                <w:shd w:val="clear" w:color="auto" w:fill="auto"/>
-                <w:tcMar>
-                  <w:top w:w="100" w:type="dxa"/>
-                  <w:left w:w="100" w:type="dxa"/>
-                  <w:bottom w:w="100" w:type="dxa"/>
-                  <w:right w:w="100" w:type="dxa"/>
-                </w:tcMar>
-              </w:tcPr>
-            </w:tcPrChange>
           </w:tcPr>
           <w:p>
             <w:pPr>
@@ -15811,18 +16118,6 @@
               <w:bottom w:w="100" w:type="dxa"/>
               <w:right w:w="100" w:type="dxa"/>
             </w:tcMar>
-            <w:tcPrChange w:id="40" w:author="Dave Bridges" w:date="2020-01-30T14:01:00Z">
-              <w:tcPr>
-                <w:tcW w:w="3765" w:type="dxa"/>
-                <w:shd w:val="clear" w:color="auto" w:fill="auto"/>
-                <w:tcMar>
-                  <w:top w:w="100" w:type="dxa"/>
-                  <w:left w:w="100" w:type="dxa"/>
-                  <w:bottom w:w="100" w:type="dxa"/>
-                  <w:right w:w="100" w:type="dxa"/>
-                </w:tcMar>
-              </w:tcPr>
-            </w:tcPrChange>
           </w:tcPr>
           <w:p>
             <w:pPr>
@@ -15852,11 +16147,6 @@
       <w:tr>
         <w:trPr>
           <w:trHeight w:val="303"/>
-          <w:trPrChange w:id="41" w:author="Dave Bridges" w:date="2020-01-30T14:01:00Z">
-            <w:trPr>
-              <w:trHeight w:val="303"/>
-            </w:trPr>
-          </w:trPrChange>
         </w:trPr>
         <w:tc>
           <w:tcPr>
@@ -15868,18 +16158,6 @@
               <w:bottom w:w="100" w:type="dxa"/>
               <w:right w:w="100" w:type="dxa"/>
             </w:tcMar>
-            <w:tcPrChange w:id="42" w:author="Dave Bridges" w:date="2020-01-30T14:01:00Z">
-              <w:tcPr>
-                <w:tcW w:w="1740" w:type="dxa"/>
-                <w:shd w:val="clear" w:color="auto" w:fill="auto"/>
-                <w:tcMar>
-                  <w:top w:w="100" w:type="dxa"/>
-                  <w:left w:w="100" w:type="dxa"/>
-                  <w:bottom w:w="100" w:type="dxa"/>
-                  <w:right w:w="100" w:type="dxa"/>
-                </w:tcMar>
-              </w:tcPr>
-            </w:tcPrChange>
           </w:tcPr>
           <w:p>
             <w:pPr>
@@ -15915,18 +16193,6 @@
               <w:bottom w:w="100" w:type="dxa"/>
               <w:right w:w="100" w:type="dxa"/>
             </w:tcMar>
-            <w:tcPrChange w:id="43" w:author="Dave Bridges" w:date="2020-01-30T14:01:00Z">
-              <w:tcPr>
-                <w:tcW w:w="3825" w:type="dxa"/>
-                <w:shd w:val="clear" w:color="auto" w:fill="auto"/>
-                <w:tcMar>
-                  <w:top w:w="100" w:type="dxa"/>
-                  <w:left w:w="100" w:type="dxa"/>
-                  <w:bottom w:w="100" w:type="dxa"/>
-                  <w:right w:w="100" w:type="dxa"/>
-                </w:tcMar>
-              </w:tcPr>
-            </w:tcPrChange>
           </w:tcPr>
           <w:p>
             <w:pPr>
@@ -15960,18 +16226,6 @@
               <w:bottom w:w="100" w:type="dxa"/>
               <w:right w:w="100" w:type="dxa"/>
             </w:tcMar>
-            <w:tcPrChange w:id="44" w:author="Dave Bridges" w:date="2020-01-30T14:01:00Z">
-              <w:tcPr>
-                <w:tcW w:w="3765" w:type="dxa"/>
-                <w:shd w:val="clear" w:color="auto" w:fill="auto"/>
-                <w:tcMar>
-                  <w:top w:w="100" w:type="dxa"/>
-                  <w:left w:w="100" w:type="dxa"/>
-                  <w:bottom w:w="100" w:type="dxa"/>
-                  <w:right w:w="100" w:type="dxa"/>
-                </w:tcMar>
-              </w:tcPr>
-            </w:tcPrChange>
           </w:tcPr>
           <w:p>
             <w:pPr>
@@ -15999,11 +16253,6 @@
       <w:tr>
         <w:trPr>
           <w:trHeight w:val="330"/>
-          <w:trPrChange w:id="45" w:author="Dave Bridges" w:date="2020-01-30T14:01:00Z">
-            <w:trPr>
-              <w:trHeight w:val="330"/>
-            </w:trPr>
-          </w:trPrChange>
         </w:trPr>
         <w:tc>
           <w:tcPr>
@@ -16015,18 +16264,6 @@
               <w:bottom w:w="100" w:type="dxa"/>
               <w:right w:w="100" w:type="dxa"/>
             </w:tcMar>
-            <w:tcPrChange w:id="46" w:author="Dave Bridges" w:date="2020-01-30T14:01:00Z">
-              <w:tcPr>
-                <w:tcW w:w="1740" w:type="dxa"/>
-                <w:shd w:val="clear" w:color="auto" w:fill="auto"/>
-                <w:tcMar>
-                  <w:top w:w="100" w:type="dxa"/>
-                  <w:left w:w="100" w:type="dxa"/>
-                  <w:bottom w:w="100" w:type="dxa"/>
-                  <w:right w:w="100" w:type="dxa"/>
-                </w:tcMar>
-              </w:tcPr>
-            </w:tcPrChange>
           </w:tcPr>
           <w:p>
             <w:pPr>
@@ -16062,18 +16299,6 @@
               <w:bottom w:w="100" w:type="dxa"/>
               <w:right w:w="100" w:type="dxa"/>
             </w:tcMar>
-            <w:tcPrChange w:id="47" w:author="Dave Bridges" w:date="2020-01-30T14:01:00Z">
-              <w:tcPr>
-                <w:tcW w:w="3825" w:type="dxa"/>
-                <w:shd w:val="clear" w:color="auto" w:fill="auto"/>
-                <w:tcMar>
-                  <w:top w:w="100" w:type="dxa"/>
-                  <w:left w:w="100" w:type="dxa"/>
-                  <w:bottom w:w="100" w:type="dxa"/>
-                  <w:right w:w="100" w:type="dxa"/>
-                </w:tcMar>
-              </w:tcPr>
-            </w:tcPrChange>
           </w:tcPr>
           <w:p>
             <w:pPr>
@@ -16107,18 +16332,6 @@
               <w:bottom w:w="100" w:type="dxa"/>
               <w:right w:w="100" w:type="dxa"/>
             </w:tcMar>
-            <w:tcPrChange w:id="48" w:author="Dave Bridges" w:date="2020-01-30T14:01:00Z">
-              <w:tcPr>
-                <w:tcW w:w="3765" w:type="dxa"/>
-                <w:shd w:val="clear" w:color="auto" w:fill="auto"/>
-                <w:tcMar>
-                  <w:top w:w="100" w:type="dxa"/>
-                  <w:left w:w="100" w:type="dxa"/>
-                  <w:bottom w:w="100" w:type="dxa"/>
-                  <w:right w:w="100" w:type="dxa"/>
-                </w:tcMar>
-              </w:tcPr>
-            </w:tcPrChange>
           </w:tcPr>
           <w:p>
             <w:pPr>
@@ -16146,11 +16359,6 @@
       <w:tr>
         <w:trPr>
           <w:trHeight w:val="357"/>
-          <w:trPrChange w:id="49" w:author="Dave Bridges" w:date="2020-01-30T14:01:00Z">
-            <w:trPr>
-              <w:trHeight w:val="357"/>
-            </w:trPr>
-          </w:trPrChange>
         </w:trPr>
         <w:tc>
           <w:tcPr>
@@ -16162,18 +16370,6 @@
               <w:bottom w:w="100" w:type="dxa"/>
               <w:right w:w="100" w:type="dxa"/>
             </w:tcMar>
-            <w:tcPrChange w:id="50" w:author="Dave Bridges" w:date="2020-01-30T14:01:00Z">
-              <w:tcPr>
-                <w:tcW w:w="1740" w:type="dxa"/>
-                <w:shd w:val="clear" w:color="auto" w:fill="auto"/>
-                <w:tcMar>
-                  <w:top w:w="100" w:type="dxa"/>
-                  <w:left w:w="100" w:type="dxa"/>
-                  <w:bottom w:w="100" w:type="dxa"/>
-                  <w:right w:w="100" w:type="dxa"/>
-                </w:tcMar>
-              </w:tcPr>
-            </w:tcPrChange>
           </w:tcPr>
           <w:p>
             <w:pPr>
@@ -16209,18 +16405,6 @@
               <w:bottom w:w="100" w:type="dxa"/>
               <w:right w:w="100" w:type="dxa"/>
             </w:tcMar>
-            <w:tcPrChange w:id="51" w:author="Dave Bridges" w:date="2020-01-30T14:01:00Z">
-              <w:tcPr>
-                <w:tcW w:w="3825" w:type="dxa"/>
-                <w:shd w:val="clear" w:color="auto" w:fill="auto"/>
-                <w:tcMar>
-                  <w:top w:w="100" w:type="dxa"/>
-                  <w:left w:w="100" w:type="dxa"/>
-                  <w:bottom w:w="100" w:type="dxa"/>
-                  <w:right w:w="100" w:type="dxa"/>
-                </w:tcMar>
-              </w:tcPr>
-            </w:tcPrChange>
           </w:tcPr>
           <w:p>
             <w:pPr>
@@ -16254,18 +16438,6 @@
               <w:bottom w:w="100" w:type="dxa"/>
               <w:right w:w="100" w:type="dxa"/>
             </w:tcMar>
-            <w:tcPrChange w:id="52" w:author="Dave Bridges" w:date="2020-01-30T14:01:00Z">
-              <w:tcPr>
-                <w:tcW w:w="3765" w:type="dxa"/>
-                <w:shd w:val="clear" w:color="auto" w:fill="auto"/>
-                <w:tcMar>
-                  <w:top w:w="100" w:type="dxa"/>
-                  <w:left w:w="100" w:type="dxa"/>
-                  <w:bottom w:w="100" w:type="dxa"/>
-                  <w:right w:w="100" w:type="dxa"/>
-                </w:tcMar>
-              </w:tcPr>
-            </w:tcPrChange>
           </w:tcPr>
           <w:p>
             <w:pPr>
@@ -16293,11 +16465,6 @@
       <w:tr>
         <w:trPr>
           <w:trHeight w:val="474"/>
-          <w:trPrChange w:id="53" w:author="Dave Bridges" w:date="2020-01-30T14:01:00Z">
-            <w:trPr>
-              <w:trHeight w:val="474"/>
-            </w:trPr>
-          </w:trPrChange>
         </w:trPr>
         <w:tc>
           <w:tcPr>
@@ -16309,18 +16476,6 @@
               <w:bottom w:w="100" w:type="dxa"/>
               <w:right w:w="100" w:type="dxa"/>
             </w:tcMar>
-            <w:tcPrChange w:id="54" w:author="Dave Bridges" w:date="2020-01-30T14:01:00Z">
-              <w:tcPr>
-                <w:tcW w:w="1740" w:type="dxa"/>
-                <w:shd w:val="clear" w:color="auto" w:fill="auto"/>
-                <w:tcMar>
-                  <w:top w:w="100" w:type="dxa"/>
-                  <w:left w:w="100" w:type="dxa"/>
-                  <w:bottom w:w="100" w:type="dxa"/>
-                  <w:right w:w="100" w:type="dxa"/>
-                </w:tcMar>
-              </w:tcPr>
-            </w:tcPrChange>
           </w:tcPr>
           <w:p>
             <w:pPr>
@@ -16356,18 +16511,6 @@
               <w:bottom w:w="100" w:type="dxa"/>
               <w:right w:w="100" w:type="dxa"/>
             </w:tcMar>
-            <w:tcPrChange w:id="55" w:author="Dave Bridges" w:date="2020-01-30T14:01:00Z">
-              <w:tcPr>
-                <w:tcW w:w="3825" w:type="dxa"/>
-                <w:shd w:val="clear" w:color="auto" w:fill="auto"/>
-                <w:tcMar>
-                  <w:top w:w="100" w:type="dxa"/>
-                  <w:left w:w="100" w:type="dxa"/>
-                  <w:bottom w:w="100" w:type="dxa"/>
-                  <w:right w:w="100" w:type="dxa"/>
-                </w:tcMar>
-              </w:tcPr>
-            </w:tcPrChange>
           </w:tcPr>
           <w:p>
             <w:pPr>
@@ -16401,18 +16544,6 @@
               <w:bottom w:w="100" w:type="dxa"/>
               <w:right w:w="100" w:type="dxa"/>
             </w:tcMar>
-            <w:tcPrChange w:id="56" w:author="Dave Bridges" w:date="2020-01-30T14:01:00Z">
-              <w:tcPr>
-                <w:tcW w:w="3765" w:type="dxa"/>
-                <w:shd w:val="clear" w:color="auto" w:fill="auto"/>
-                <w:tcMar>
-                  <w:top w:w="100" w:type="dxa"/>
-                  <w:left w:w="100" w:type="dxa"/>
-                  <w:bottom w:w="100" w:type="dxa"/>
-                  <w:right w:w="100" w:type="dxa"/>
-                </w:tcMar>
-              </w:tcPr>
-            </w:tcPrChange>
           </w:tcPr>
           <w:p>
             <w:pPr>
@@ -16440,11 +16571,6 @@
       <w:tr>
         <w:trPr>
           <w:trHeight w:val="231"/>
-          <w:trPrChange w:id="57" w:author="Dave Bridges" w:date="2020-01-30T14:01:00Z">
-            <w:trPr>
-              <w:trHeight w:val="231"/>
-            </w:trPr>
-          </w:trPrChange>
         </w:trPr>
         <w:tc>
           <w:tcPr>
@@ -16456,18 +16582,6 @@
               <w:bottom w:w="100" w:type="dxa"/>
               <w:right w:w="100" w:type="dxa"/>
             </w:tcMar>
-            <w:tcPrChange w:id="58" w:author="Dave Bridges" w:date="2020-01-30T14:01:00Z">
-              <w:tcPr>
-                <w:tcW w:w="1740" w:type="dxa"/>
-                <w:shd w:val="clear" w:color="auto" w:fill="auto"/>
-                <w:tcMar>
-                  <w:top w:w="100" w:type="dxa"/>
-                  <w:left w:w="100" w:type="dxa"/>
-                  <w:bottom w:w="100" w:type="dxa"/>
-                  <w:right w:w="100" w:type="dxa"/>
-                </w:tcMar>
-              </w:tcPr>
-            </w:tcPrChange>
           </w:tcPr>
           <w:p>
             <w:pPr>
@@ -16503,18 +16617,6 @@
               <w:bottom w:w="100" w:type="dxa"/>
               <w:right w:w="100" w:type="dxa"/>
             </w:tcMar>
-            <w:tcPrChange w:id="59" w:author="Dave Bridges" w:date="2020-01-30T14:01:00Z">
-              <w:tcPr>
-                <w:tcW w:w="3825" w:type="dxa"/>
-                <w:shd w:val="clear" w:color="auto" w:fill="auto"/>
-                <w:tcMar>
-                  <w:top w:w="100" w:type="dxa"/>
-                  <w:left w:w="100" w:type="dxa"/>
-                  <w:bottom w:w="100" w:type="dxa"/>
-                  <w:right w:w="100" w:type="dxa"/>
-                </w:tcMar>
-              </w:tcPr>
-            </w:tcPrChange>
           </w:tcPr>
           <w:p>
             <w:pPr>
@@ -16551,18 +16653,6 @@
               <w:bottom w:w="100" w:type="dxa"/>
               <w:right w:w="100" w:type="dxa"/>
             </w:tcMar>
-            <w:tcPrChange w:id="60" w:author="Dave Bridges" w:date="2020-01-30T14:01:00Z">
-              <w:tcPr>
-                <w:tcW w:w="3765" w:type="dxa"/>
-                <w:shd w:val="clear" w:color="auto" w:fill="auto"/>
-                <w:tcMar>
-                  <w:top w:w="100" w:type="dxa"/>
-                  <w:left w:w="100" w:type="dxa"/>
-                  <w:bottom w:w="100" w:type="dxa"/>
-                  <w:right w:w="100" w:type="dxa"/>
-                </w:tcMar>
-              </w:tcPr>
-            </w:tcPrChange>
           </w:tcPr>
           <w:p>
             <w:pPr>
@@ -16657,146 +16747,24 @@
           <w:b/>
           <w:szCs w:val="24"/>
         </w:rPr>
-        <w:t xml:space="preserve">. </w:t>
-      </w:r>
-      <w:commentRangeStart w:id="61"/>
+        <w:t xml:space="preserve">. Body </w:t>
+      </w:r>
       <w:r>
         <w:rPr>
           <w:rFonts w:asciiTheme="minorHAnsi" w:hAnsiTheme="minorHAnsi"/>
           <w:b/>
           <w:szCs w:val="24"/>
         </w:rPr>
-        <w:t xml:space="preserve">Body </w:t>
-      </w:r>
-      <w:del w:id="62" w:author="Inn Harvey" w:date="2020-01-30T12:42:00Z">
-        <w:r>
-          <w:rPr>
-            <w:rFonts w:asciiTheme="minorHAnsi" w:hAnsiTheme="minorHAnsi"/>
-            <w:b/>
-            <w:szCs w:val="24"/>
-          </w:rPr>
-          <w:delText xml:space="preserve">Weight, </w:delText>
-        </w:r>
-        <w:r>
-          <w:rPr>
-            <w:rFonts w:asciiTheme="minorHAnsi" w:hAnsiTheme="minorHAnsi"/>
-            <w:b/>
-            <w:szCs w:val="24"/>
-          </w:rPr>
-          <w:delText>f</w:delText>
-        </w:r>
-        <w:r>
-          <w:rPr>
-            <w:rFonts w:asciiTheme="minorHAnsi" w:hAnsiTheme="minorHAnsi"/>
-            <w:b/>
-            <w:szCs w:val="24"/>
-          </w:rPr>
-          <w:delText xml:space="preserve">at </w:delText>
-        </w:r>
-        <w:r>
-          <w:rPr>
-            <w:rFonts w:asciiTheme="minorHAnsi" w:hAnsiTheme="minorHAnsi"/>
-            <w:b/>
-            <w:szCs w:val="24"/>
-          </w:rPr>
-          <w:delText>m</w:delText>
-        </w:r>
-        <w:r>
-          <w:rPr>
-            <w:rFonts w:asciiTheme="minorHAnsi" w:hAnsiTheme="minorHAnsi"/>
-            <w:b/>
-            <w:szCs w:val="24"/>
-          </w:rPr>
-          <w:delText>ass</w:delText>
-        </w:r>
-      </w:del>
-      <w:ins w:id="63" w:author="Inn Harvey" w:date="2020-01-30T12:42:00Z">
-        <w:r>
-          <w:rPr>
-            <w:rFonts w:asciiTheme="minorHAnsi" w:hAnsiTheme="minorHAnsi"/>
-            <w:b/>
-            <w:szCs w:val="24"/>
-          </w:rPr>
-          <w:t>mass</w:t>
-        </w:r>
-      </w:ins>
+        <w:t xml:space="preserve">mass, fat mass, calorie and dexamethasone </w:t>
+      </w:r>
       <w:r>
         <w:rPr>
           <w:rFonts w:asciiTheme="minorHAnsi" w:hAnsiTheme="minorHAnsi"/>
           <w:b/>
           <w:szCs w:val="24"/>
         </w:rPr>
-        <w:t xml:space="preserve"> </w:t>
-      </w:r>
-      <w:r>
-        <w:rPr>
-          <w:rFonts w:asciiTheme="minorHAnsi" w:hAnsiTheme="minorHAnsi"/>
-          <w:b/>
-          <w:szCs w:val="24"/>
-        </w:rPr>
-        <w:t>and</w:t>
-      </w:r>
-      <w:r>
-        <w:rPr>
-          <w:rFonts w:asciiTheme="minorHAnsi" w:hAnsiTheme="minorHAnsi"/>
-          <w:b/>
-          <w:szCs w:val="24"/>
-        </w:rPr>
-        <w:t xml:space="preserve"> </w:t>
-      </w:r>
-      <w:del w:id="64" w:author="Inn Harvey" w:date="2020-01-30T12:42:00Z">
-        <w:r>
-          <w:rPr>
-            <w:rFonts w:asciiTheme="minorHAnsi" w:hAnsiTheme="minorHAnsi"/>
-            <w:b/>
-            <w:szCs w:val="24"/>
-          </w:rPr>
-          <w:delText>f</w:delText>
-        </w:r>
-        <w:r>
-          <w:rPr>
-            <w:rFonts w:asciiTheme="minorHAnsi" w:hAnsiTheme="minorHAnsi"/>
-            <w:b/>
-            <w:szCs w:val="24"/>
-          </w:rPr>
-          <w:delText xml:space="preserve">ood and </w:delText>
-        </w:r>
-        <w:r>
-          <w:rPr>
-            <w:rFonts w:asciiTheme="minorHAnsi" w:hAnsiTheme="minorHAnsi"/>
-            <w:b/>
-            <w:szCs w:val="24"/>
-          </w:rPr>
-          <w:delText>fluid i</w:delText>
-        </w:r>
-        <w:r>
-          <w:rPr>
-            <w:rFonts w:asciiTheme="minorHAnsi" w:hAnsiTheme="minorHAnsi"/>
-            <w:b/>
-            <w:szCs w:val="24"/>
-          </w:rPr>
-          <w:delText>ntake</w:delText>
-        </w:r>
-      </w:del>
-      <w:ins w:id="65" w:author="Inn Harvey" w:date="2020-01-30T12:42:00Z">
-        <w:r>
-          <w:rPr>
-            <w:rFonts w:asciiTheme="minorHAnsi" w:hAnsiTheme="minorHAnsi"/>
-            <w:b/>
-            <w:szCs w:val="24"/>
-          </w:rPr>
-          <w:t>intake</w:t>
-        </w:r>
-      </w:ins>
-      <w:commentRangeEnd w:id="61"/>
-      <w:ins w:id="66" w:author="Inn Harvey" w:date="2020-01-30T12:43:00Z">
-        <w:r>
-          <w:rPr>
-            <w:rStyle w:val="CommentReference"/>
-          </w:rPr>
-          <w:commentReference w:id="61"/>
-        </w:r>
-      </w:ins>
+        <w:t>intake</w:t>
+      </w:r>
       <w:r>
         <w:rPr>
           <w:rFonts w:asciiTheme="minorHAnsi" w:hAnsiTheme="minorHAnsi"/>
@@ -17107,19 +17075,8 @@
               </w:pBdr>
               <w:spacing w:line="240" w:lineRule="auto"/>
             </w:pPr>
-            <w:commentRangeStart w:id="67"/>
             <w:r>
-              <w:t xml:space="preserve">Body weight at sacrifice </w:t>
-            </w:r>
-            <w:commentRangeEnd w:id="67"/>
-            <w:r>
-              <w:rPr>
-                <w:rStyle w:val="CommentReference"/>
-              </w:rPr>
-              <w:commentReference w:id="67"/>
-            </w:r>
-            <w:r>
-              <w:t>(g)</w:t>
+              <w:t>Body weight at sacrifice (g)</w:t>
             </w:r>
           </w:p>
         </w:tc>
@@ -18239,7 +18196,7 @@
       </w:r>
     </w:p>
   </w:comment>
-  <w:comment w:id="3" w:author="Dave Bridges" w:date="2020-01-14T10:05:00Z" w:initials="DB">
+  <w:comment w:id="2" w:author="Dave Bridges" w:date="2020-01-14T10:05:00Z" w:initials="DB">
     <w:p>
       <w:pPr>
         <w:pStyle w:val="CommentText"/>
@@ -18268,8 +18225,13 @@
         <w:t>• </w:t>
       </w:r>
       <w:r>
-        <w:t>knockout of GR in adipose does not affect muscle atrophy but does prevent insulin resistance by dex</w:t>
-      </w:r>
+        <w:t xml:space="preserve">knockout of GR in adipose does not affect muscle atrophy but does prevent insulin resistance by </w:t>
+      </w:r>
+      <w:proofErr w:type="spellStart"/>
+      <w:r>
+        <w:t>dex</w:t>
+      </w:r>
+      <w:proofErr w:type="spellEnd"/>
       <w:r>
         <w:br/>
         <w:t>• glucose clamp studies of NCD mice (HFD mice in Harvey et al)</w:t>
@@ -18280,11 +18242,35 @@
         <w:pStyle w:val="CommentText"/>
       </w:pPr>
       <w:r>
-        <w:t>• Insulin induced pAkt signaling not different between water/dex in any groups (both cells and tissues), so mechanism is probably downstream of Akt.</w:t>
+        <w:t xml:space="preserve">• Insulin induced </w:t>
+      </w:r>
+      <w:proofErr w:type="spellStart"/>
+      <w:r>
+        <w:t>pAkt</w:t>
+      </w:r>
+      <w:proofErr w:type="spellEnd"/>
+      <w:r>
+        <w:t xml:space="preserve"> signaling not different between water/</w:t>
+      </w:r>
+      <w:proofErr w:type="spellStart"/>
+      <w:r>
+        <w:t>dex</w:t>
+      </w:r>
+      <w:proofErr w:type="spellEnd"/>
+      <w:r>
+        <w:t xml:space="preserve"> in any groups (both cells and tissues), so mechanism is probably downstream of </w:t>
+      </w:r>
+      <w:proofErr w:type="spellStart"/>
+      <w:r>
+        <w:t>Akt</w:t>
+      </w:r>
+      <w:proofErr w:type="spellEnd"/>
+      <w:r>
+        <w:t>.</w:t>
       </w:r>
     </w:p>
   </w:comment>
-  <w:comment w:id="4" w:author="Inn Harvey" w:date="2020-01-29T15:44:00Z" w:initials="IH">
+  <w:comment w:id="3" w:author="Inn Harvey" w:date="2020-01-29T15:44:00Z" w:initials="IH">
     <w:p>
       <w:pPr>
         <w:pStyle w:val="CommentText"/>
@@ -18309,7 +18295,7 @@
       </w:r>
     </w:p>
   </w:comment>
-  <w:comment w:id="5" w:author="Dave Bridges" w:date="2020-01-06T12:05:00Z" w:initials="DB">
+  <w:comment w:id="4" w:author="Dave Bridges" w:date="2020-01-06T12:05:00Z" w:initials="DB">
     <w:p>
       <w:pPr>
         <w:pStyle w:val="CommentText"/>
@@ -18325,57 +18311,6 @@
       </w:r>
       <w:r>
         <w:t xml:space="preserve"> you want to add or conflicts to note?</w:t>
-      </w:r>
-    </w:p>
-  </w:comment>
-  <w:comment w:id="6" w:author="Inn Harvey" w:date="2020-01-30T12:47:00Z" w:initials="IH">
-    <w:p>
-      <w:pPr>
-        <w:pStyle w:val="CommentText"/>
-      </w:pPr>
-      <w:r>
-        <w:rPr>
-          <w:rStyle w:val="CommentReference"/>
-        </w:rPr>
-        <w:annotationRef/>
-      </w:r>
-      <w:r>
-        <w:t>Be clear on duration of diet/treatment if this varies among figures</w:t>
-      </w:r>
-    </w:p>
-  </w:comment>
-  <w:comment w:id="61" w:author="Inn Harvey" w:date="2020-01-30T12:43:00Z" w:initials="IH">
-    <w:p>
-      <w:pPr>
-        <w:pStyle w:val="CommentText"/>
-      </w:pPr>
-      <w:r>
-        <w:rPr>
-          <w:rStyle w:val="CommentReference"/>
-        </w:rPr>
-        <w:annotationRef/>
-      </w:r>
-      <w:r>
-        <w:t>I am not sure if this works but the previous title was</w:t>
-      </w:r>
-      <w:r>
-        <w:t xml:space="preserve"> a lot</w:t>
-      </w:r>
-    </w:p>
-  </w:comment>
-  <w:comment w:id="67" w:author="Inn Harvey" w:date="2020-01-30T12:44:00Z" w:initials="IH">
-    <w:p>
-      <w:pPr>
-        <w:pStyle w:val="CommentText"/>
-      </w:pPr>
-      <w:r>
-        <w:rPr>
-          <w:rStyle w:val="CommentReference"/>
-        </w:rPr>
-        <w:annotationRef/>
-      </w:r>
-      <w:r>
-        <w:t>Maybe change to terminal body weight, etc</w:t>
       </w:r>
     </w:p>
   </w:comment>
@@ -18389,9 +18324,6 @@
   <w15:commentEx w15:paraId="14BB0E6B" w15:done="0"/>
   <w15:commentEx w15:paraId="2DC9728C" w15:paraIdParent="14BB0E6B" w15:done="0"/>
   <w15:commentEx w15:paraId="53EBC262" w15:done="0"/>
-  <w15:commentEx w15:paraId="5B3F4AF6" w15:done="0"/>
-  <w15:commentEx w15:paraId="7A810AC1" w15:done="0"/>
-  <w15:commentEx w15:paraId="797A1CD3" w15:done="0"/>
 </w15:commentsEx>
 </file>
 
@@ -18402,9 +18334,6 @@
   <w16cid:commentId w16cid:paraId="14BB0E6B" w16cid:durableId="21C810FC"/>
   <w16cid:commentId w16cid:paraId="2DC9728C" w16cid:durableId="21DC26D8"/>
   <w16cid:commentId w16cid:paraId="53EBC262" w16cid:durableId="21BDA0F9"/>
-  <w16cid:commentId w16cid:paraId="5B3F4AF6" w16cid:durableId="21DD4ED3"/>
-  <w16cid:commentId w16cid:paraId="7A810AC1" w16cid:durableId="21DD4DDB"/>
-  <w16cid:commentId w16cid:paraId="797A1CD3" w16cid:durableId="21DD4E14"/>
 </w16cid:commentsIds>
 </file>
 
@@ -19574,7 +19503,7 @@
 </file>
 
 <file path=customXml/itemProps1.xml><?xml version="1.0" encoding="utf-8"?>
-<ds:datastoreItem xmlns:ds="http://schemas.openxmlformats.org/officeDocument/2006/customXml" ds:itemID="{00ABA446-9E85-F447-B0BE-136FEB324151}">
+<ds:datastoreItem xmlns:ds="http://schemas.openxmlformats.org/officeDocument/2006/customXml" ds:itemID="{D357DE82-59A0-5F44-B223-636699D9D8D5}">
   <ds:schemaRefs>
     <ds:schemaRef ds:uri="http://schemas.openxmlformats.org/officeDocument/2006/bibliography"/>
   </ds:schemaRefs>

</xml_diff>

<commit_message>
Added comments from SVB
</commit_message>
<xml_diff>
--- a/manuscript/Muscle-Function/Manuscript.docx
+++ b/manuscript/Muscle-Function/Manuscript.docx
@@ -689,13 +689,7 @@
         <w:rPr>
           <w:rFonts w:asciiTheme="minorHAnsi" w:hAnsiTheme="minorHAnsi"/>
         </w:rPr>
-        <w:t>.</w:t>
-      </w:r>
-      <w:r>
-        <w:rPr>
-          <w:rFonts w:asciiTheme="minorHAnsi" w:hAnsiTheme="minorHAnsi"/>
-        </w:rPr>
-        <w:t xml:space="preserve">  These changes were concordant with </w:t>
+        <w:t xml:space="preserve">.  These changes were concordant with </w:t>
       </w:r>
       <w:r>
         <w:rPr>
@@ -980,13 +974,40 @@
         </w:rPr>
         <w:t xml:space="preserve">, processes which are commonly dysregulated </w:t>
       </w:r>
-      <w:r>
-        <w:rPr>
-          <w:rFonts w:asciiTheme="minorHAnsi" w:hAnsiTheme="minorHAnsi"/>
-          <w:szCs w:val="24"/>
-        </w:rPr>
-        <w:t>during times of illness or disease</w:t>
-      </w:r>
+      <w:ins w:id="3" w:author="HP Inc." w:date="2020-08-05T17:32:00Z">
+        <w:r>
+          <w:rPr>
+            <w:rFonts w:asciiTheme="minorHAnsi" w:hAnsiTheme="minorHAnsi"/>
+            <w:szCs w:val="24"/>
+          </w:rPr>
+          <w:t xml:space="preserve">in association with </w:t>
+        </w:r>
+      </w:ins>
+      <w:del w:id="4" w:author="HP Inc." w:date="2020-08-05T17:32:00Z">
+        <w:r>
+          <w:rPr>
+            <w:rFonts w:asciiTheme="minorHAnsi" w:hAnsiTheme="minorHAnsi"/>
+            <w:szCs w:val="24"/>
+          </w:rPr>
+          <w:delText xml:space="preserve">during times of </w:delText>
+        </w:r>
+      </w:del>
+      <w:r>
+        <w:rPr>
+          <w:rFonts w:asciiTheme="minorHAnsi" w:hAnsiTheme="minorHAnsi"/>
+          <w:szCs w:val="24"/>
+        </w:rPr>
+        <w:t>illness</w:t>
+      </w:r>
+      <w:del w:id="5" w:author="HP Inc." w:date="2020-08-05T17:33:00Z">
+        <w:r>
+          <w:rPr>
+            <w:rFonts w:asciiTheme="minorHAnsi" w:hAnsiTheme="minorHAnsi"/>
+            <w:szCs w:val="24"/>
+          </w:rPr>
+          <w:delText xml:space="preserve"> or disease</w:delText>
+        </w:r>
+      </w:del>
       <w:r>
         <w:rPr>
           <w:rFonts w:asciiTheme="minorHAnsi" w:hAnsiTheme="minorHAnsi"/>
@@ -1105,7 +1126,23 @@
           <w:rFonts w:asciiTheme="minorHAnsi" w:hAnsiTheme="minorHAnsi"/>
           <w:szCs w:val="24"/>
         </w:rPr>
-        <w:t xml:space="preserve"> and function, with</w:t>
+        <w:t xml:space="preserve"> </w:t>
+      </w:r>
+      <w:ins w:id="6" w:author="HP Inc." w:date="2020-08-05T17:34:00Z">
+        <w:r>
+          <w:rPr>
+            <w:rFonts w:asciiTheme="minorHAnsi" w:hAnsiTheme="minorHAnsi"/>
+            <w:szCs w:val="24"/>
+          </w:rPr>
+          <w:t xml:space="preserve">mass </w:t>
+        </w:r>
+      </w:ins>
+      <w:r>
+        <w:rPr>
+          <w:rFonts w:asciiTheme="minorHAnsi" w:hAnsiTheme="minorHAnsi"/>
+          <w:szCs w:val="24"/>
+        </w:rPr>
+        <w:t>and function, with</w:t>
       </w:r>
       <w:r>
         <w:rPr>
@@ -1325,7 +1362,32 @@
           <w:rFonts w:asciiTheme="minorHAnsi" w:hAnsiTheme="minorHAnsi"/>
           <w:szCs w:val="24"/>
         </w:rPr>
-        <w:t>What’s more, o</w:t>
+        <w:t>Wh</w:t>
+      </w:r>
+      <w:ins w:id="7" w:author="HP Inc." w:date="2020-08-05T17:39:00Z">
+        <w:r>
+          <w:rPr>
+            <w:rFonts w:asciiTheme="minorHAnsi" w:hAnsiTheme="minorHAnsi"/>
+            <w:szCs w:val="24"/>
+          </w:rPr>
+          <w:t>ile</w:t>
+        </w:r>
+      </w:ins>
+      <w:del w:id="8" w:author="HP Inc." w:date="2020-08-05T17:39:00Z">
+        <w:r>
+          <w:rPr>
+            <w:rFonts w:asciiTheme="minorHAnsi" w:hAnsiTheme="minorHAnsi"/>
+            <w:szCs w:val="24"/>
+          </w:rPr>
+          <w:delText>at’s more,</w:delText>
+        </w:r>
+      </w:del>
+      <w:r>
+        <w:rPr>
+          <w:rFonts w:asciiTheme="minorHAnsi" w:hAnsiTheme="minorHAnsi"/>
+          <w:szCs w:val="24"/>
+        </w:rPr>
+        <w:t xml:space="preserve"> o</w:t>
       </w:r>
       <w:r>
         <w:rPr>
@@ -1441,26 +1503,53 @@
         </w:rPr>
         <w:fldChar w:fldCharType="end"/>
       </w:r>
-      <w:r>
-        <w:rPr>
-          <w:rFonts w:asciiTheme="minorHAnsi" w:hAnsiTheme="minorHAnsi"/>
-          <w:szCs w:val="24"/>
-        </w:rPr>
-        <w:t>.</w:t>
-      </w:r>
-      <w:r>
-        <w:rPr>
-          <w:rFonts w:asciiTheme="minorHAnsi" w:hAnsiTheme="minorHAnsi"/>
-          <w:szCs w:val="24"/>
-        </w:rPr>
-        <w:t xml:space="preserve"> </w:t>
-      </w:r>
-      <w:r>
-        <w:rPr>
-          <w:rFonts w:asciiTheme="minorHAnsi" w:hAnsiTheme="minorHAnsi"/>
-          <w:szCs w:val="24"/>
-        </w:rPr>
-        <w:t xml:space="preserve">The </w:t>
+      <w:ins w:id="9" w:author="HP Inc." w:date="2020-08-05T17:39:00Z">
+        <w:r>
+          <w:rPr>
+            <w:rFonts w:asciiTheme="minorHAnsi" w:hAnsiTheme="minorHAnsi"/>
+            <w:szCs w:val="24"/>
+          </w:rPr>
+          <w:t xml:space="preserve">, </w:t>
+        </w:r>
+      </w:ins>
+      <w:del w:id="10" w:author="HP Inc." w:date="2020-08-05T17:39:00Z">
+        <w:r>
+          <w:rPr>
+            <w:rFonts w:asciiTheme="minorHAnsi" w:hAnsiTheme="minorHAnsi"/>
+            <w:szCs w:val="24"/>
+          </w:rPr>
+          <w:delText>.</w:delText>
+        </w:r>
+        <w:r>
+          <w:rPr>
+            <w:rFonts w:asciiTheme="minorHAnsi" w:hAnsiTheme="minorHAnsi"/>
+            <w:szCs w:val="24"/>
+          </w:rPr>
+          <w:delText xml:space="preserve"> </w:delText>
+        </w:r>
+        <w:r>
+          <w:rPr>
+            <w:rFonts w:asciiTheme="minorHAnsi" w:hAnsiTheme="minorHAnsi"/>
+            <w:szCs w:val="24"/>
+          </w:rPr>
+          <w:delText>T</w:delText>
+        </w:r>
+      </w:del>
+      <w:ins w:id="11" w:author="HP Inc." w:date="2020-08-05T17:39:00Z">
+        <w:r>
+          <w:rPr>
+            <w:rFonts w:asciiTheme="minorHAnsi" w:hAnsiTheme="minorHAnsi"/>
+            <w:szCs w:val="24"/>
+          </w:rPr>
+          <w:t>t</w:t>
+        </w:r>
+      </w:ins>
+      <w:r>
+        <w:rPr>
+          <w:rFonts w:asciiTheme="minorHAnsi" w:hAnsiTheme="minorHAnsi"/>
+          <w:szCs w:val="24"/>
+        </w:rPr>
+        <w:t xml:space="preserve">he </w:t>
       </w:r>
       <w:r>
         <w:rPr>
@@ -1483,64 +1572,84 @@
         </w:rPr>
         <w:t>on outcomes of metabolic health has received little attention</w:t>
       </w:r>
-      <w:r>
-        <w:rPr>
-          <w:rFonts w:asciiTheme="minorHAnsi" w:hAnsiTheme="minorHAnsi"/>
-          <w:szCs w:val="24"/>
-        </w:rPr>
-        <w:t xml:space="preserve"> in humans though work by our group has indicated that diet-induced obesity </w:t>
-      </w:r>
-      <w:proofErr w:type="spellStart"/>
-      <w:r>
-        <w:rPr>
-          <w:rFonts w:asciiTheme="minorHAnsi" w:hAnsiTheme="minorHAnsi"/>
-          <w:szCs w:val="24"/>
-        </w:rPr>
-        <w:t>synergises</w:t>
-      </w:r>
-      <w:proofErr w:type="spellEnd"/>
-      <w:r>
-        <w:rPr>
-          <w:rFonts w:asciiTheme="minorHAnsi" w:hAnsiTheme="minorHAnsi"/>
-          <w:szCs w:val="24"/>
-        </w:rPr>
-        <w:t xml:space="preserve"> with glucocorticoid responses </w:t>
-      </w:r>
-      <w:r>
-        <w:rPr>
-          <w:rFonts w:asciiTheme="minorHAnsi" w:hAnsiTheme="minorHAnsi"/>
-          <w:szCs w:val="24"/>
-        </w:rPr>
-        <w:fldChar w:fldCharType="begin" w:fldLock="1"/>
-      </w:r>
-      <w:r>
-        <w:rPr>
-          <w:rFonts w:asciiTheme="minorHAnsi" w:hAnsiTheme="minorHAnsi"/>
-          <w:szCs w:val="24"/>
-        </w:rPr>
-        <w:instrText>ADDIN CSL_CITATION {"citationItems":[{"id":"ITEM-1","itemData":{"DOI":"10.1530/JME-15-0119","ISSN":"0952-5041","PMID":"26150553","abstract":"Glucocorticoids have major effects on adipose tissue metabolism. To study tissue mRNA expression changes induced by chronic elevated endogenous glucocorticoids, we performed RNA sequencing on subcutaneous adipose tissue from patients with Cushing's disease (n=5) compared to patients with non-functioning pituitary adenomas (n=11). We found higher expression of transcripts involved in several metabolic pathways, including lipogenesis, proteolysis and glucose oxidation as well as decreased expression of transcripts involved in inflammation and protein synthesis. To further study this in a model system, we subjected mice to dexamethasone treatment for 12 weeks and analyzed their inguinal (subcutaneous) fat pads, which led to similar findings. Additionally, mice treated with dexamethasone showed drastic decreases in lean body mass as well as increased fat mass, further supporting the human transcriptomic data. These data provide insight to transcriptional changes that may be responsible for the co-morbidities associated with chronic elevations of glucocorticoids.","author":[{"dropping-particle":"","family":"Hochberg","given":"Irit","non-dropping-particle":"","parse-names":false,"suffix":""},{"dropping-particle":"","family":"Harvey","given":"Innocence","non-dropping-particle":"","parse-names":false,"suffix":""},{"dropping-particle":"","family":"Tran","given":"Quynh T.","non-dropping-particle":"","parse-names":false,"suffix":""},{"dropping-particle":"","family":"Stephenson","given":"Erin J.","non-dropping-particle":"","parse-names":false,"suffix":""},{"dropping-particle":"","family":"Barkan","given":"Ariel L","non-dropping-particle":"","parse-names":false,"suffix":""},{"dropping-particle":"","family":"Saltiel","given":"Alan R.","non-dropping-particle":"","parse-names":false,"suffix":""},{"dropping-particle":"","family":"Chandler","given":"William F.","non-dropping-particle":"","parse-names":false,"suffix":""},{"dropping-particle":"","family":"Bridges","given":"Dave","non-dropping-particle":"","parse-names":false,"suffix":""}],"container-title":"Journal of Molecular Endocrinology","id":"ITEM-1","issue":"2","issued":{"date-parts":[["2015","10"]]},"page":"81-94","title":"Gene expression changes in subcutaneous adipose tissue due to Cushing's disease","type":"article-journal","volume":"55"},"uris":["http://www.mendeley.com/documents/?uuid=b00291bd-42ee-44d7-a7a2-bb9d5a302bbd"]},{"id":"ITEM-2","itemData":{"DOI":"10.1210/en.2018-00147","ISSN":"19457170","PMID":"29659785","abstract":"The purpose of this study was to determine the effects of glucocorticoid-induced metabolic dysfunction in the presence of diet-induced obesity. C57BL/6J adult male lean and diet-induced obese mice were given dexamethasone and levels of hepatic steatosis, insulin resistance and lipolysis were determined. Obese mice given dexamethasone had significant, synergistic effects on fasting glucose, insulin resistance and markers of lipolysis, as well as hepatic steatosis. This was associated with synergistic transactivation of the lipolytic enzyme ATGL. The combination of chronically elevated glucocorticoids and obesity leads to exacerbations in metabolic dysfunction. Our findings suggest lipolysis may be a key player in glucocorticoid-induced insulin resistance and fatty liver in individuals with obesity.","author":[{"dropping-particle":"","family":"Harvey","given":"Innocence","non-dropping-particle":"","parse-names":false,"suffix":""},{"dropping-particle":"","family":"Stephenson","given":"Erin J.","non-dropping-particle":"","parse-names":false,"suffix":""},{"dropping-particle":"","family":"Redd","given":"Jeanna R.","non-dropping-particle":"","parse-names":false,"suffix":""},{"dropping-particle":"","family":"Tran","given":"Quynh T.","non-dropping-particle":"","parse-names":false,"suffix":""},{"dropping-particle":"","family":"Hochberg","given":"Irit","non-dropping-particle":"","parse-names":false,"suffix":""},{"dropping-particle":"","family":"Qi","given":"Nathan","non-dropping-particle":"","parse-names":false,"suffix":""},{"dropping-particle":"","family":"Bridges","given":"Dave","non-dropping-particle":"","parse-names":false,"suffix":""}],"container-title":"Endocrinology","id":"ITEM-2","issue":"6","issued":{"date-parts":[["2018","4","11"]]},"page":"2275-2287","title":"Glucocorticoid-Induced Metabolic Disturbances Are Exacerbated in Obese Male Mice","type":"article-journal","volume":"159"},"uris":["http://www.mendeley.com/documents/?uuid=d0178e14-223a-4a7c-9120-b9340661a101"]}],"mendeley":{"formattedCitation":"[9,10]","plainTextFormattedCitation":"[9,10]"},"properties":{"noteIndex":0},"schema":"https://github.com/citation-style-language/schema/raw/master/csl-citation.json"}</w:instrText>
-      </w:r>
-      <w:r>
-        <w:rPr>
-          <w:rFonts w:asciiTheme="minorHAnsi" w:hAnsiTheme="minorHAnsi"/>
-          <w:szCs w:val="24"/>
-        </w:rPr>
-        <w:fldChar w:fldCharType="separate"/>
-      </w:r>
-      <w:r>
-        <w:rPr>
-          <w:rFonts w:asciiTheme="minorHAnsi" w:hAnsiTheme="minorHAnsi"/>
-          <w:noProof/>
-          <w:szCs w:val="24"/>
-        </w:rPr>
-        <w:t>[9,10]</w:t>
-      </w:r>
-      <w:r>
-        <w:rPr>
-          <w:rFonts w:asciiTheme="minorHAnsi" w:hAnsiTheme="minorHAnsi"/>
-          <w:szCs w:val="24"/>
-        </w:rPr>
-        <w:fldChar w:fldCharType="end"/>
+      <w:commentRangeStart w:id="12"/>
+      <w:del w:id="13" w:author="HP Inc." w:date="2020-08-05T17:39:00Z">
+        <w:r>
+          <w:rPr>
+            <w:rFonts w:asciiTheme="minorHAnsi" w:hAnsiTheme="minorHAnsi"/>
+            <w:szCs w:val="24"/>
+          </w:rPr>
+          <w:delText xml:space="preserve"> in humans though work by our group has indicated that diet-induced obesity </w:delText>
+        </w:r>
+      </w:del>
+      <w:del w:id="14" w:author="HP Inc." w:date="2020-08-05T17:35:00Z">
+        <w:r>
+          <w:rPr>
+            <w:rFonts w:asciiTheme="minorHAnsi" w:hAnsiTheme="minorHAnsi"/>
+            <w:szCs w:val="24"/>
+          </w:rPr>
+          <w:delText>synergises</w:delText>
+        </w:r>
+      </w:del>
+      <w:del w:id="15" w:author="HP Inc." w:date="2020-08-05T17:39:00Z">
+        <w:r>
+          <w:rPr>
+            <w:rFonts w:asciiTheme="minorHAnsi" w:hAnsiTheme="minorHAnsi"/>
+            <w:szCs w:val="24"/>
+          </w:rPr>
+          <w:delText xml:space="preserve"> with glucocorticoid responses </w:delText>
+        </w:r>
+        <w:commentRangeStart w:id="16"/>
+        <w:r>
+          <w:rPr>
+            <w:rFonts w:asciiTheme="minorHAnsi" w:hAnsiTheme="minorHAnsi"/>
+            <w:szCs w:val="24"/>
+          </w:rPr>
+          <w:fldChar w:fldCharType="begin" w:fldLock="1"/>
+        </w:r>
+        <w:r>
+          <w:rPr>
+            <w:rFonts w:asciiTheme="minorHAnsi" w:hAnsiTheme="minorHAnsi"/>
+            <w:szCs w:val="24"/>
+          </w:rPr>
+          <w:delInstrText>ADDIN CSL_CITATION {"citationItems":[{"id":"ITEM-1","itemData":{"DOI":"10.1530/JME-15-0119","ISSN":"0952-5041","PMID":"26150553","abstract":"Glucocorticoids have major effects on adipose tissue metabolism. To study tissue mRNA expression changes induced by chronic elevated endogenous glucocorticoids, we performed RNA sequencing on subcutaneous adipose tissue from patients with Cushing's disease (n=5) compared to patients with non-functioning pituitary adenomas (n=11). We found higher expression of transcripts involved in several metabolic pathways, including lipogenesis, proteolysis and glucose oxidation as well as decreased expression of transcripts involved in inflammation and protein synthesis. To further study this in a model system, we subjected mice to dexamethasone treatment for 12 weeks and analyzed their inguinal (subcutaneous) fat pads, which led to similar findings. Additionally, mice treated with dexamethasone showed drastic decreases in lean body mass as well as increased fat mass, further supporting the human transcriptomic data. These data provide insight to transcriptional changes that may be responsible for the co-morbidities associated with chronic elevations of glucocorticoids.","author":[{"dropping-particle":"","family":"Hochberg","given":"Irit","non-dropping-particle":"","parse-names":false,"suffix":""},{"dropping-particle":"","family":"Harvey","given":"Innocence","non-dropping-particle":"","parse-names":false,"suffix":""},{"dropping-particle":"","family":"Tran","given":"Quynh T.","non-dropping-particle":"","parse-names":false,"suffix":""},{"dropping-particle":"","family":"Stephenson","given":"Erin J.","non-dropping-particle":"","parse-names":false,"suffix":""},{"dropping-particle":"","family":"Barkan","given":"Ariel L","non-dropping-particle":"","parse-names":false,"suffix":""},{"dropping-particle":"","family":"Saltiel","given":"Alan R.","non-dropping-particle":"","parse-names":false,"suffix":""},{"dropping-particle":"","family":"Chandler","given":"William F.","non-dropping-particle":"","parse-names":false,"suffix":""},{"dropping-particle":"","family":"Bridges","given":"Dave","non-dropping-particle":"","parse-names":false,"suffix":""}],"container-title":"Journal of Molecular Endocrinology","id":"ITEM-1","issue":"2","issued":{"date-parts":[["2015","10"]]},"page":"81-94","title":"Gene expression changes in subcutaneous adipose tissue due to Cushing's disease","type":"article-journal","volume":"55"},"uris":["http://www.mendeley.com/documents/?uuid=b00291bd-42ee-44d7-a7a2-bb9d5a302bbd"]},{"id":"ITEM-2","itemData":{"DOI":"10.1210/en.2018-00147","ISSN":"19457170","PMID":"29659785","abstract":"The purpose of this study was to determine the effects of glucocorticoid-induced metabolic dysfunction in the presence of diet-induced obesity. C57BL/6J adult male lean and diet-induced obese mice were given dexamethasone and levels of hepatic steatosis, insulin resistance and lipolysis were determined. Obese mice given dexamethasone had significant, synergistic effects on fasting glucose, insulin resistance and markers of lipolysis, as well as hepatic steatosis. This was associated with synergistic transactivation of the lipolytic enzyme ATGL. The combination of chronically elevated glucocorticoids and obesity leads to exacerbations in metabolic dysfunction. Our findings suggest lipolysis may be a key player in glucocorticoid-induced insulin resistance and fatty liver in individuals with obesity.","author":[{"dropping-particle":"","family":"Harvey","given":"Innocence","non-dropping-particle":"","parse-names":false,"suffix":""},{"dropping-particle":"","family":"Stephenson","given":"Erin J.","non-dropping-particle":"","parse-names":false,"suffix":""},{"dropping-particle":"","family":"Redd","given":"Jeanna R.","non-dropping-particle":"","parse-names":false,"suffix":""},{"dropping-particle":"","family":"Tran","given":"Quynh T.","non-dropping-particle":"","parse-names":false,"suffix":""},{"dropping-particle":"","family":"Hochberg","given":"Irit","non-dropping-particle":"","parse-names":false,"suffix":""},{"dropping-particle":"","family":"Qi","given":"Nathan","non-dropping-particle":"","parse-names":false,"suffix":""},{"dropping-particle":"","family":"Bridges","given":"Dave","non-dropping-particle":"","parse-names":false,"suffix":""}],"container-title":"Endocrinology","id":"ITEM-2","issue":"6","issued":{"date-parts":[["2018","4","11"]]},"page":"2275-2287","title":"Glucocorticoid-Induced Metabolic Disturbances Are Exacerbated in Obese Male Mice","type":"article-journal","volume":"159"},"uris":["http://www.mendeley.com/documents/?uuid=d0178e14-223a-4a7c-9120-b9340661a101"]}],"mendeley":{"formattedCitation":"[9,10]","plainTextFormattedCitation":"[9,10]"},"properties":{"noteIndex":0},"schema":"https://github.com/citation-style-language/schema/raw/master/csl-citation.json"}</w:delInstrText>
+        </w:r>
+        <w:r>
+          <w:rPr>
+            <w:rFonts w:asciiTheme="minorHAnsi" w:hAnsiTheme="minorHAnsi"/>
+            <w:szCs w:val="24"/>
+          </w:rPr>
+          <w:fldChar w:fldCharType="separate"/>
+        </w:r>
+        <w:r>
+          <w:rPr>
+            <w:rFonts w:asciiTheme="minorHAnsi" w:hAnsiTheme="minorHAnsi"/>
+            <w:noProof/>
+            <w:szCs w:val="24"/>
+          </w:rPr>
+          <w:delText>[9,10]</w:delText>
+        </w:r>
+        <w:r>
+          <w:rPr>
+            <w:rFonts w:asciiTheme="minorHAnsi" w:hAnsiTheme="minorHAnsi"/>
+            <w:szCs w:val="24"/>
+          </w:rPr>
+          <w:fldChar w:fldCharType="end"/>
+        </w:r>
+      </w:del>
+      <w:commentRangeEnd w:id="12"/>
+      <w:commentRangeEnd w:id="16"/>
+      <w:r>
+        <w:rPr>
+          <w:rStyle w:val="CommentReference"/>
+        </w:rPr>
+        <w:commentReference w:id="16"/>
+      </w:r>
+      <w:r>
+        <w:rPr>
+          <w:rStyle w:val="CommentReference"/>
+        </w:rPr>
+        <w:commentReference w:id="12"/>
       </w:r>
       <w:r>
         <w:rPr>
@@ -1559,19 +1668,101 @@
           <w:szCs w:val="24"/>
         </w:rPr>
       </w:pPr>
-      <w:r>
-        <w:rPr>
-          <w:rFonts w:asciiTheme="minorHAnsi" w:hAnsiTheme="minorHAnsi"/>
-          <w:szCs w:val="24"/>
-        </w:rPr>
-        <w:t>G</w:t>
-      </w:r>
-      <w:r>
-        <w:rPr>
-          <w:rFonts w:asciiTheme="minorHAnsi" w:hAnsiTheme="minorHAnsi"/>
-          <w:szCs w:val="24"/>
-        </w:rPr>
-        <w:t xml:space="preserve">lucocorticoids induce muscle atrophy through increased muscle proteolysis and inhibition of protein synthesis </w:t>
+      <w:moveFromRangeStart w:id="17" w:author="HP Inc." w:date="2020-08-05T17:36:00Z" w:name="move47541416"/>
+      <w:moveFrom w:id="18" w:author="HP Inc." w:date="2020-08-05T17:36:00Z">
+        <w:r>
+          <w:rPr>
+            <w:rFonts w:asciiTheme="minorHAnsi" w:hAnsiTheme="minorHAnsi"/>
+            <w:szCs w:val="24"/>
+          </w:rPr>
+          <w:t>G</w:t>
+        </w:r>
+        <w:r>
+          <w:rPr>
+            <w:rFonts w:asciiTheme="minorHAnsi" w:hAnsiTheme="minorHAnsi"/>
+            <w:szCs w:val="24"/>
+          </w:rPr>
+          <w:t xml:space="preserve">lucocorticoids induce muscle atrophy through increased muscle proteolysis and inhibition of protein synthesis </w:t>
+        </w:r>
+        <w:r>
+          <w:rPr>
+            <w:rFonts w:asciiTheme="minorHAnsi" w:hAnsiTheme="minorHAnsi"/>
+            <w:szCs w:val="24"/>
+          </w:rPr>
+          <w:fldChar w:fldCharType="begin" w:fldLock="1"/>
+        </w:r>
+        <w:r>
+          <w:rPr>
+            <w:rFonts w:asciiTheme="minorHAnsi" w:hAnsiTheme="minorHAnsi"/>
+            <w:szCs w:val="24"/>
+          </w:rPr>
+          <w:instrText>ADDIN CSL_CITATION {"citationItems":[{"id":"ITEM-1","itemData":{"DOI":"10.1016/j.biocel.2013.05.036","ISSN":"13572725","PMID":"23806868","abstract":"Many pathological states characterized by muscle atrophy (e.g., sepsis, cachexia, starvation, metabolic acidosis and severe insulinopenia) are associated with an increase in circulating glucocorticoids (GC) levels, suggesting that GC could trigger the muscle atrophy observed in these conditions. GC-induced muscle atrophy is characterized by fast-twitch, glycolytic muscles atrophy illustrated by decreased fiber cross-sectional area and reduced myofibrillar protein content. GC-induced muscle atrophy results from increased protein breakdown and decreased protein synthesis. Increased muscle proteolysis, in particular through the activation of the ubiquitin proteasome and the lysosomal systems, is considered to play a major role in the catabolic action of GC. The stimulation by GC of these two proteolytic systems is mediated through the increased expression of several Atrogenes (\"genes involved in atrophy\"), such as FOXO, Atrogin-1, and MuRF-1. The inhibitory effect of GC on muscle protein synthesis is thought to result mainly from the inhibition of the mTOR/S6 kinase 1 pathway. These changes in muscle protein turnover could be explained by changes in the muscle production of two growth factors, namely Insulin-like Growth Factor (IGF)-I, a muscle anabolic growth factor and Myostatin, a muscle catabolic growth factor. This review will discuss the recent progress made in the understanding of the mechanisms involved in GC-induced muscle atrophy and consider the implications of these advancements in the development of new therapeutic approaches for treating GC-induced myopathy. This article is part of a Directed Issue entitled: Molecular basis of muscle wasting.","author":[{"dropping-particle":"","family":"Schakman","given":"O","non-dropping-particle":"","parse-names":false,"suffix":""},{"dropping-particle":"","family":"Kalista","given":"S","non-dropping-particle":"","parse-names":false,"suffix":""},{"dropping-particle":"","family":"Barbé","given":"C","non-dropping-particle":"","parse-names":false,"suffix":""},{"dropping-particle":"","family":"Loumaye","given":"a","non-dropping-particle":"","parse-names":false,"suffix":""},{"dropping-particle":"","family":"Thissen","given":"J.P. P","non-dropping-particle":"","parse-names":false,"suffix":""}],"container-title":"The International Journal of Biochemistry &amp; Cell Biology","id":"ITEM-1","issue":"10","issued":{"date-parts":[["2013","10"]]},"page":"2163-2172","publisher":"Elsevier Ltd","title":"Glucocorticoid-induced skeletal muscle atrophy.","type":"article-journal","volume":"45"},"uris":["http://www.mendeley.com/documents/?uuid=aa8f1e8f-e9f8-4e30-b492-940bf3ca2c7b"]},{"id":"ITEM-2","itemData":{"DOI":"10.1530/JME-15-0119","ISSN":"0952-5041","PMID":"26150553","abstract":"Glucocorticoids have major effects on adipose tissue metabolism. To study tissue mRNA expression changes induced by chronic elevated endogenous glucocorticoids, we performed RNA sequencing on subcutaneous adipose tissue from patients with Cushing's disease (n=5) compared to patients with non-functioning pituitary adenomas (n=11). We found higher expression of transcripts involved in several metabolic pathways, including lipogenesis, proteolysis and glucose oxidation as well as decreased expression of transcripts involved in inflammation and protein synthesis. To further study this in a model system, we subjected mice to dexamethasone treatment for 12 weeks and analyzed their inguinal (subcutaneous) fat pads, which led to similar findings. Additionally, mice treated with dexamethasone showed drastic decreases in lean body mass as well as increased fat mass, further supporting the human transcriptomic data. These data provide insight to transcriptional changes that may be responsible for the co-morbidities associated with chronic elevations of glucocorticoids.","author":[{"dropping-particle":"","family":"Hochberg","given":"Irit","non-dropping-particle":"","parse-names":false,"suffix":""},{"dropping-particle":"","family":"Harvey","given":"Innocence","non-dropping-particle":"","parse-names":false,"suffix":""},{"dropping-particle":"","family":"Tran","given":"Quynh T.","non-dropping-particle":"","parse-names":false,"suffix":""},{"dropping-particle":"","family":"Stephenson","given":"Erin J.","non-dropping-particle":"","parse-names":false,"suffix":""},{"dropping-particle":"","family":"Barkan","given":"Ariel L","non-dropping-particle":"","parse-names":false,"suffix":""},{"dropping-particle":"","family":"Saltiel","given":"Alan R.","non-dropping-particle":"","parse-names":false,"suffix":""},{"dropping-particle":"","family":"Chandler","given":"William F.","non-dropping-particle":"","parse-names":false,"suffix":""},{"dropping-particle":"","family":"Bridges","given":"Dave","non-dropping-particle":"","parse-names":false,"suffix":""}],"container-title":"Journal of Molecular Endocrinology","id":"ITEM-2","issue":"2","issued":{"date-parts":[["2015","10"]]},"page":"81-94","title":"Gene expression changes in subcutaneous adipose tissue due to Cushing's disease","type":"article-journal","volume":"55"},"uris":["http://www.mendeley.com/documents/?uuid=b00291bd-42ee-44d7-a7a2-bb9d5a302bbd"]}],"mendeley":{"formattedCitation":"[9,11]","plainTextFormattedCitation":"[9,11]","previouslyFormattedCitation":"[9,10]"},"properties":{"noteIndex":0},"schema":"https://github.com/citation-style-language/schema/raw/master/csl-citation.json"}</w:instrText>
+        </w:r>
+        <w:r>
+          <w:rPr>
+            <w:rFonts w:asciiTheme="minorHAnsi" w:hAnsiTheme="minorHAnsi"/>
+            <w:szCs w:val="24"/>
+          </w:rPr>
+          <w:fldChar w:fldCharType="separate"/>
+        </w:r>
+        <w:r>
+          <w:rPr>
+            <w:rFonts w:asciiTheme="minorHAnsi" w:hAnsiTheme="minorHAnsi"/>
+            <w:noProof/>
+            <w:szCs w:val="24"/>
+          </w:rPr>
+          <w:t>[9,11]</w:t>
+        </w:r>
+        <w:r>
+          <w:rPr>
+            <w:rFonts w:asciiTheme="minorHAnsi" w:hAnsiTheme="minorHAnsi"/>
+            <w:szCs w:val="24"/>
+          </w:rPr>
+          <w:fldChar w:fldCharType="end"/>
+        </w:r>
+        <w:r>
+          <w:rPr>
+            <w:rFonts w:asciiTheme="minorHAnsi" w:hAnsiTheme="minorHAnsi"/>
+            <w:szCs w:val="24"/>
+          </w:rPr>
+          <w:t xml:space="preserve">. </w:t>
+        </w:r>
+        <w:r>
+          <w:rPr>
+            <w:rFonts w:asciiTheme="minorHAnsi" w:hAnsiTheme="minorHAnsi"/>
+            <w:szCs w:val="24"/>
+          </w:rPr>
+          <w:t xml:space="preserve"> </w:t>
+        </w:r>
+      </w:moveFrom>
+      <w:moveFromRangeEnd w:id="17"/>
+      <w:r>
+        <w:rPr>
+          <w:rFonts w:asciiTheme="minorHAnsi" w:hAnsiTheme="minorHAnsi"/>
+          <w:szCs w:val="24"/>
+        </w:rPr>
+        <w:t xml:space="preserve">Elevated levels of glucocorticoids within the human body have </w:t>
+      </w:r>
+      <w:r>
+        <w:rPr>
+          <w:rFonts w:asciiTheme="minorHAnsi" w:hAnsiTheme="minorHAnsi"/>
+          <w:szCs w:val="24"/>
+        </w:rPr>
+        <w:t>been</w:t>
+      </w:r>
+      <w:r>
+        <w:rPr>
+          <w:rFonts w:asciiTheme="minorHAnsi" w:hAnsiTheme="minorHAnsi"/>
+          <w:szCs w:val="24"/>
+        </w:rPr>
+        <w:t xml:space="preserve"> shown to cause skeletal muscle atrophy</w:t>
+      </w:r>
+      <w:r>
+        <w:rPr>
+          <w:rFonts w:asciiTheme="minorHAnsi" w:hAnsiTheme="minorHAnsi"/>
+          <w:szCs w:val="24"/>
+        </w:rPr>
+        <w:t xml:space="preserve"> </w:t>
       </w:r>
       <w:r>
         <w:rPr>
@@ -1585,7 +1776,7 @@
           <w:rFonts w:asciiTheme="minorHAnsi" w:hAnsiTheme="minorHAnsi"/>
           <w:szCs w:val="24"/>
         </w:rPr>
-        <w:instrText>ADDIN CSL_CITATION {"citationItems":[{"id":"ITEM-1","itemData":{"DOI":"10.1016/j.biocel.2013.05.036","ISSN":"13572725","PMID":"23806868","abstract":"Many pathological states characterized by muscle atrophy (e.g., sepsis, cachexia, starvation, metabolic acidosis and severe insulinopenia) are associated with an increase in circulating glucocorticoids (GC) levels, suggesting that GC could trigger the muscle atrophy observed in these conditions. GC-induced muscle atrophy is characterized by fast-twitch, glycolytic muscles atrophy illustrated by decreased fiber cross-sectional area and reduced myofibrillar protein content. GC-induced muscle atrophy results from increased protein breakdown and decreased protein synthesis. Increased muscle proteolysis, in particular through the activation of the ubiquitin proteasome and the lysosomal systems, is considered to play a major role in the catabolic action of GC. The stimulation by GC of these two proteolytic systems is mediated through the increased expression of several Atrogenes (\"genes involved in atrophy\"), such as FOXO, Atrogin-1, and MuRF-1. The inhibitory effect of GC on muscle protein synthesis is thought to result mainly from the inhibition of the mTOR/S6 kinase 1 pathway. These changes in muscle protein turnover could be explained by changes in the muscle production of two growth factors, namely Insulin-like Growth Factor (IGF)-I, a muscle anabolic growth factor and Myostatin, a muscle catabolic growth factor. This review will discuss the recent progress made in the understanding of the mechanisms involved in GC-induced muscle atrophy and consider the implications of these advancements in the development of new therapeutic approaches for treating GC-induced myopathy. This article is part of a Directed Issue entitled: Molecular basis of muscle wasting.","author":[{"dropping-particle":"","family":"Schakman","given":"O","non-dropping-particle":"","parse-names":false,"suffix":""},{"dropping-particle":"","family":"Kalista","given":"S","non-dropping-particle":"","parse-names":false,"suffix":""},{"dropping-particle":"","family":"Barbé","given":"C","non-dropping-particle":"","parse-names":false,"suffix":""},{"dropping-particle":"","family":"Loumaye","given":"a","non-dropping-particle":"","parse-names":false,"suffix":""},{"dropping-particle":"","family":"Thissen","given":"J.P. P","non-dropping-particle":"","parse-names":false,"suffix":""}],"container-title":"The International Journal of Biochemistry &amp; Cell Biology","id":"ITEM-1","issue":"10","issued":{"date-parts":[["2013","10"]]},"page":"2163-2172","publisher":"Elsevier Ltd","title":"Glucocorticoid-induced skeletal muscle atrophy.","type":"article-journal","volume":"45"},"uris":["http://www.mendeley.com/documents/?uuid=aa8f1e8f-e9f8-4e30-b492-940bf3ca2c7b"]},{"id":"ITEM-2","itemData":{"DOI":"10.1530/JME-15-0119","ISSN":"0952-5041","PMID":"26150553","abstract":"Glucocorticoids have major effects on adipose tissue metabolism. To study tissue mRNA expression changes induced by chronic elevated endogenous glucocorticoids, we performed RNA sequencing on subcutaneous adipose tissue from patients with Cushing's disease (n=5) compared to patients with non-functioning pituitary adenomas (n=11). We found higher expression of transcripts involved in several metabolic pathways, including lipogenesis, proteolysis and glucose oxidation as well as decreased expression of transcripts involved in inflammation and protein synthesis. To further study this in a model system, we subjected mice to dexamethasone treatment for 12 weeks and analyzed their inguinal (subcutaneous) fat pads, which led to similar findings. Additionally, mice treated with dexamethasone showed drastic decreases in lean body mass as well as increased fat mass, further supporting the human transcriptomic data. These data provide insight to transcriptional changes that may be responsible for the co-morbidities associated with chronic elevations of glucocorticoids.","author":[{"dropping-particle":"","family":"Hochberg","given":"Irit","non-dropping-particle":"","parse-names":false,"suffix":""},{"dropping-particle":"","family":"Harvey","given":"Innocence","non-dropping-particle":"","parse-names":false,"suffix":""},{"dropping-particle":"","family":"Tran","given":"Quynh T.","non-dropping-particle":"","parse-names":false,"suffix":""},{"dropping-particle":"","family":"Stephenson","given":"Erin J.","non-dropping-particle":"","parse-names":false,"suffix":""},{"dropping-particle":"","family":"Barkan","given":"Ariel L","non-dropping-particle":"","parse-names":false,"suffix":""},{"dropping-particle":"","family":"Saltiel","given":"Alan R.","non-dropping-particle":"","parse-names":false,"suffix":""},{"dropping-particle":"","family":"Chandler","given":"William F.","non-dropping-particle":"","parse-names":false,"suffix":""},{"dropping-particle":"","family":"Bridges","given":"Dave","non-dropping-particle":"","parse-names":false,"suffix":""}],"container-title":"Journal of Molecular Endocrinology","id":"ITEM-2","issue":"2","issued":{"date-parts":[["2015","10"]]},"page":"81-94","title":"Gene expression changes in subcutaneous adipose tissue due to Cushing's disease","type":"article-journal","volume":"55"},"uris":["http://www.mendeley.com/documents/?uuid=b00291bd-42ee-44d7-a7a2-bb9d5a302bbd"]}],"mendeley":{"formattedCitation":"[9,11]","plainTextFormattedCitation":"[9,11]","previouslyFormattedCitation":"[9,10]"},"properties":{"noteIndex":0},"schema":"https://github.com/citation-style-language/schema/raw/master/csl-citation.json"}</w:instrText>
+        <w:instrText>ADDIN CSL_CITATION {"citationItems":[{"id":"ITEM-1","itemData":{"DOI":"10.1093/nq/175.27.477f","ISSN":"0029-3970","abstract":"The glucocorticoid dexamethasone dramatically altered growth patterns in four muscle types, inducing atrophy of smooth and fast-twitch skeletal muscle, suppressing protein accumulation in slow-twitch muscle and enhancing growth in the heart. These differing responses were explained by steroid-induced changes in RNA content, protein synthesis and protein breakdown. The","author":[{"dropping-particle":"","family":"Kelly, Frank J and Goldspink","given":"David F.","non-dropping-particle":"","parse-names":false,"suffix":""}],"container-title":"Biochem","id":"ITEM-1","issue":"27","issued":{"date-parts":[["1982"]]},"page":"147-151","title":"The differing responses of four muscle types to dexamethasone treatment in the the Rat","type":"article-journal","volume":"175"},"uris":["http://www.mendeley.com/documents/?uuid=ec99ff15-60d6-49d9-bb2d-aaf11f515e89"]},{"id":"ITEM-2","itemData":{"DOI":"10.1152/ajpendo.00487.2002","ISSN":"0193-1849","abstract":"The mechanisms by which excessive glucocorticoids cause muscular atrophy remain unclear. We previously demonstrated that dexamethasone increases the expression of myostatin, a negative regulator of skeletal muscle mass, in vitro. In the present study, we tested the hypothesis that dexamethasone-induced muscle loss is associated with increased myostatin expression in vivo. Daily administration (60, 600, 1,200 micro g/kg body wt) of dexamethasone for 5 days resulted in rapid, dose-dependent loss of body weight (-4.0, -13.4, -17.2%, respectively, P &lt; 0.05 for each comparison), and muscle atrophy (6.3, 15.0, 16.6% below controls, respectively). These changes were associated with dose-dependent, marked induction of intramuscular myostatin mRNA (66.3, 450, 527.6% increase above controls, P &lt; 0.05 for each comparison) and protein expression (0.0, 260.5, 318.4% increase above controls, P &lt; 0.05). We found that the effect of dexamethasone on body weight and muscle loss and upregulation of intramuscular myostatin expression was time dependent. When dexamethasone treatment (600 micro g. kg-1. day-1) was extended from 5 to 10 days, the rate of body weight loss was markedly reduced to approximately 2% within this extended period. The concentrations of intramuscular myosin heavy chain type II in dexamethasone-treated rats were significantly lower (-43% after 5-day treatment, -14% after 10-day treatment) than their respective corresponding controls. The intramuscular myostatin concentration in rats treated with dexamethasone for 10 days returned to basal level. Concurrent treatment with RU-486 blocked dexamethasone-induced myostatin expression and significantly attenuated body loss and muscle atrophy. We propose that dexamethasone-induced muscle loss is mediated, at least in part, by the upregulation of myostatin expression through a glucocorticoid receptor-mediated pathway","author":[{"dropping-particle":"","family":"Bhasin","given":"Shalender","non-dropping-particle":"","parse-names":false,"suffix":""},{"dropping-particle":"","family":"Artaza","given":"Jorge","non-dropping-particle":"","parse-names":false,"suffix":""},{"dropping-particle":"","family":"Mahabadi","given":"Vahid","non-dropping-particle":"","parse-names":false,"suffix":""},{"dropping-particle":"","family":"Mallidis","given":"Con","non-dropping-particle":"","parse-names":false,"suffix":""},{"dropping-particle":"","family":"Ma","given":"Kun","non-dropping-particle":"","parse-names":false,"suffix":""},{"dropping-particle":"","family":"Gonzalez-Cadavid","given":"Nestor","non-dropping-particle":"","parse-names":false,"suffix":""},{"dropping-particle":"","family":"Arias","given":"Jose","non-dropping-particle":"","parse-names":false,"suffix":""},{"dropping-particle":"","family":"Salehian","given":"Behrouz","non-dropping-particle":"","parse-names":false,"suffix":""}],"container-title":"American Journal of Physiology-Endocrinology and Metabolism","id":"ITEM-2","issue":"2","issued":{"date-parts":[["2015"]]},"page":"E363-E371","title":"Glucocorticoid-induced skeletal muscle atrophy is associated with upregulation of myostatin gene expression","type":"article-journal","volume":"285"},"uris":["http://www.mendeley.com/documents/?uuid=a0d9a6b4-9fd6-4cba-9482-0ff0ec978438"]},{"id":"ITEM-3","itemData":{"DOI":"10.1111/j.1365-2265.2008.03212.x","ISSN":"03000664","abstract":"OBJECTIVE: Cortisol levels increase with age and hypercortisolism is associated with muscle weakness. This study examines the relationship between cortisol, muscle mass and muscle strength in community-dwelling older persons and the role of genetic variations in the glucocorticoid receptor (GR).\\n\\nDESIGN/PATIENTS: The study was conducted within the Longitudinal Ageing Study Amsterdam (LASA, 1992-ongoing), a cohort study in a population-based sample of older persons in the Netherlands. Data were used from 1196 and 1046 participants in the second (1995-1996) and fourth (2001-2002) cycle, respectively.\\n\\nMEASUREMENTS: Total serum cortisol and free cortisol were measured in the mornings of the second cycle while salivary cortisol sampled early in the morning and late at night were measured in the fourth cycle. The GR gene polymorphisms (ER22/23EK, N363SS, 9beta and BclI) were genotyped by Taqman. Appendicular skeletal muscle mass (ASMM) was measured using DXA in the second cycle and 3 years later (third cycle). Grip strength was assessed using a handgrip dynamometer in the second, third, fourth and fifth cycle.\\n\\nRESULTS: A relationship was found between both morning and evening salivary cortisol, and loss of grip strength: participants in the highest quartile of cortisol concentration had a twofold higher risk of loss of grip strength than participants in the lowest quartile (P &lt; 0.05). No relationships were found between serum cortisol (loss of) ASMM, and (loss of) grip strength. The ER22/23EK and N363S-polymorphisms modified the relationships between serum cortisol, ASMM and grip strength, respectively. Due to limited power, these relationships were not significant after stratification for the polymorphisms.\\n\\nCONCLUSION: High salivary cortisol is associated with a higher risk of loss of grip strength in older persons. GR genotypes modify the relationship between muscle mass and muscle strength.","author":[{"dropping-particle":"","family":"Peeters","given":"G. M.E.E.","non-dropping-particle":"","parse-names":false,"suffix":""},{"dropping-particle":"","family":"Schoor","given":"N. M.","non-dropping-particle":"Van","parse-names":false,"suffix":""},{"dropping-particle":"","family":"Rossum","given":"E. F.C.","non-dropping-particle":"Van","parse-names":false,"suffix":""},{"dropping-particle":"","family":"Visser","given":"M.","non-dropping-particle":"","parse-names":false,"suffix":""},{"dropping-particle":"","family":"Lips","given":"P.","non-dropping-particle":"","parse-names":false,"suffix":""}],"container-title":"Clinical Endocrinology","id":"ITEM-3","issue":"4","issued":{"date-parts":[["2008"]]},"page":"673-682","title":"The relationship between cortisol, muscle mass and muscle strength in older persons and the role of genetic variations in the glucocorticoid receptor","type":"article-journal","volume":"69"},"uris":["http://www.mendeley.com/documents/?uuid=62ce3c07-cd09-4863-aaaf-2be88319e6bc"]},{"id":"ITEM-4","itemData":{"DOI":"10.1016/j.biocel.2013.05.036","ISSN":"13572725","PMID":"23806868","abstract":"Many pathological states characterized by muscle atrophy (e.g., sepsis, cachexia, starvation, metabolic acidosis and severe insulinopenia) are associated with an increase in circulating glucocorticoids (GC) levels, suggesting that GC could trigger the muscle atrophy observed in these conditions. GC-induced muscle atrophy is characterized by fast-twitch, glycolytic muscles atrophy illustrated by decreased fiber cross-sectional area and reduced myofibrillar protein content. GC-induced muscle atrophy results from increased protein breakdown and decreased protein synthesis. Increased muscle proteolysis, in particular through the activation of the ubiquitin proteasome and the lysosomal systems, is considered to play a major role in the catabolic action of GC. The stimulation by GC of these two proteolytic systems is mediated through the increased expression of several Atrogenes (\"genes involved in atrophy\"), such as FOXO, Atrogin-1, and MuRF-1. The inhibitory effect of GC on muscle protein synthesis is thought to result mainly from the inhibition of the mTOR/S6 kinase 1 pathway. These changes in muscle protein turnover could be explained by changes in the muscle production of two growth factors, namely Insulin-like Growth Factor (IGF)-I, a muscle anabolic growth factor and Myostatin, a muscle catabolic growth factor. This review will discuss the recent progress made in the understanding of the mechanisms involved in GC-induced muscle atrophy and consider the implications of these advancements in the development of new therapeutic approaches for treating GC-induced myopathy. This article is part of a Directed Issue entitled: Molecular basis of muscle wasting.","author":[{"dropping-particle":"","family":"Schakman","given":"O","non-dropping-particle":"","parse-names":false,"suffix":""},{"dropping-particle":"","family":"Kalista","given":"S","non-dropping-particle":"","parse-names":false,"suffix":""},{"dropping-particle":"","family":"Barbé","given":"C","non-dropping-particle":"","parse-names":false,"suffix":""},{"dropping-particle":"","family":"Loumaye","given":"a","non-dropping-particle":"","parse-names":false,"suffix":""},{"dropping-particle":"","family":"Thissen","given":"J.P. P","non-dropping-particle":"","parse-names":false,"suffix":""}],"container-title":"The International Journal of Biochemistry &amp; Cell Biology","id":"ITEM-4","issue":"10","issued":{"date-parts":[["2013","10"]]},"page":"2163-2172","publisher":"Elsevier Ltd","title":"Glucocorticoid-induced skeletal muscle atrophy.","type":"article-journal","volume":"45"},"uris":["http://www.mendeley.com/documents/?uuid=aa8f1e8f-e9f8-4e30-b492-940bf3ca2c7b"]}],"mendeley":{"formattedCitation":"[11–14]","plainTextFormattedCitation":"[11–14]","previouslyFormattedCitation":"[9,11–13]"},"properties":{"noteIndex":0},"schema":"https://github.com/citation-style-language/schema/raw/master/csl-citation.json"}</w:instrText>
       </w:r>
       <w:r>
         <w:rPr>
@@ -1600,7 +1791,7 @@
           <w:noProof/>
           <w:szCs w:val="24"/>
         </w:rPr>
-        <w:t>[9,11]</w:t>
+        <w:t>[11–14]</w:t>
       </w:r>
       <w:r>
         <w:rPr>
@@ -1614,8 +1805,193 @@
           <w:rFonts w:asciiTheme="minorHAnsi" w:hAnsiTheme="minorHAnsi"/>
           <w:szCs w:val="24"/>
         </w:rPr>
-        <w:t xml:space="preserve">. </w:t>
-      </w:r>
+        <w:t xml:space="preserve">. This muscle atrophy </w:t>
+      </w:r>
+      <w:ins w:id="19" w:author="HP Inc." w:date="2020-08-05T17:36:00Z">
+        <w:r>
+          <w:rPr>
+            <w:rFonts w:asciiTheme="minorHAnsi" w:hAnsiTheme="minorHAnsi"/>
+            <w:szCs w:val="24"/>
+          </w:rPr>
+          <w:t xml:space="preserve">is </w:t>
+        </w:r>
+      </w:ins>
+      <w:moveToRangeStart w:id="20" w:author="HP Inc." w:date="2020-08-05T17:36:00Z" w:name="move47541416"/>
+      <w:moveTo w:id="21" w:author="HP Inc." w:date="2020-08-05T17:36:00Z">
+        <w:del w:id="22" w:author="HP Inc." w:date="2020-08-05T17:36:00Z">
+          <w:r>
+            <w:rPr>
+              <w:rFonts w:asciiTheme="minorHAnsi" w:hAnsiTheme="minorHAnsi"/>
+              <w:szCs w:val="24"/>
+            </w:rPr>
+            <w:delText>Glucocorticoids induce muscle atrophy through</w:delText>
+          </w:r>
+        </w:del>
+      </w:moveTo>
+      <w:ins w:id="23" w:author="HP Inc." w:date="2020-08-05T17:36:00Z">
+        <w:r>
+          <w:rPr>
+            <w:rFonts w:asciiTheme="minorHAnsi" w:hAnsiTheme="minorHAnsi"/>
+            <w:szCs w:val="24"/>
+          </w:rPr>
+          <w:t>due to</w:t>
+        </w:r>
+      </w:ins>
+      <w:moveTo w:id="24" w:author="HP Inc." w:date="2020-08-05T17:36:00Z">
+        <w:r>
+          <w:rPr>
+            <w:rFonts w:asciiTheme="minorHAnsi" w:hAnsiTheme="minorHAnsi"/>
+            <w:szCs w:val="24"/>
+          </w:rPr>
+          <w:t xml:space="preserve"> increased muscle proteolysis and inhibition of protein synthesis </w:t>
+        </w:r>
+        <w:r>
+          <w:rPr>
+            <w:rFonts w:asciiTheme="minorHAnsi" w:hAnsiTheme="minorHAnsi"/>
+            <w:szCs w:val="24"/>
+          </w:rPr>
+          <w:fldChar w:fldCharType="begin" w:fldLock="1"/>
+        </w:r>
+        <w:r>
+          <w:rPr>
+            <w:rFonts w:asciiTheme="minorHAnsi" w:hAnsiTheme="minorHAnsi"/>
+            <w:szCs w:val="24"/>
+          </w:rPr>
+          <w:instrText>ADDIN CSL_CITATION {"citationItems":[{"id":"ITEM-1","itemData":{"DOI":"10.1016/j.biocel.2013.05.036","ISSN":"13572725","PMID":"23806868","abstract":"Many pathological states characterized by muscle atrophy (e.g., sepsis, cachexia, starvation, metabolic acidosis and severe insulinopenia) are associated with an increase in circulating glucocorticoids (GC) levels, suggesting that GC could trigger the muscle atrophy observed in these conditions. GC-induced muscle atrophy is characterized by fast-twitch, glycolytic muscles atrophy illustrated by decreased fiber cross-sectional area and reduced myofibrillar protein content. GC-induced muscle atrophy results from increased protein breakdown and decreased protein synthesis. Increased muscle proteolysis, in particular through the activation of the ubiquitin proteasome and the lysosomal systems, is considered to play a major role in the catabolic action of GC. The stimulation by GC of these two proteolytic systems is mediated through the increased expression of several Atrogenes (\"genes involved in atrophy\"), such as FOXO, Atrogin-1, and MuRF-1. The inhibitory effect of GC on muscle protein synthesis is thought to result mainly from the inhibition of the mTOR/S6 kinase 1 pathway. These changes in muscle protein turnover could be explained by changes in the muscle production of two growth factors, namely Insulin-like Growth Factor (IGF)-I, a muscle anabolic growth factor and Myostatin, a muscle catabolic growth factor. This review will discuss the recent progress made in the understanding of the mechanisms involved in GC-induced muscle atrophy and consider the implications of these advancements in the development of new therapeutic approaches for treating GC-induced myopathy. This article is part of a Directed Issue entitled: Molecular basis of muscle wasting.","author":[{"dropping-particle":"","family":"Schakman","given":"O","non-dropping-particle":"","parse-names":false,"suffix":""},{"dropping-particle":"","family":"Kalista","given":"S","non-dropping-particle":"","parse-names":false,"suffix":""},{"dropping-particle":"","family":"Barbé","given":"C","non-dropping-particle":"","parse-names":false,"suffix":""},{"dropping-particle":"","family":"Loumaye","given":"a","non-dropping-particle":"","parse-names":false,"suffix":""},{"dropping-particle":"","family":"Thissen","given":"J.P. P","non-dropping-particle":"","parse-names":false,"suffix":""}],"container-title":"The International Journal of Biochemistry &amp; Cell Biology","id":"ITEM-1","issue":"10","issued":{"date-parts":[["2013","10"]]},"page":"2163-2172","publisher":"Elsevier Ltd","title":"Glucocorticoid-induced skeletal muscle atrophy.","type":"article-journal","volume":"45"},"uris":["http://www.mendeley.com/documents/?uuid=aa8f1e8f-e9f8-4e30-b492-940bf3ca2c7b"]},{"id":"ITEM-2","itemData":{"DOI":"10.1530/JME-15-0119","ISSN":"0952-5041","PMID":"26150553","abstract":"Glucocorticoids have major effects on adipose tissue metabolism. To study tissue mRNA expression changes induced by chronic elevated endogenous glucocorticoids, we performed RNA sequencing on subcutaneous adipose tissue from patients with Cushing's disease (n=5) compared to patients with non-functioning pituitary adenomas (n=11). We found higher expression of transcripts involved in several metabolic pathways, including lipogenesis, proteolysis and glucose oxidation as well as decreased expression of transcripts involved in inflammation and protein synthesis. To further study this in a model system, we subjected mice to dexamethasone treatment for 12 weeks and analyzed their inguinal (subcutaneous) fat pads, which led to similar findings. Additionally, mice treated with dexamethasone showed drastic decreases in lean body mass as well as increased fat mass, further supporting the human transcriptomic data. These data provide insight to transcriptional changes that may be responsible for the co-morbidities associated with chronic elevations of glucocorticoids.","author":[{"dropping-particle":"","family":"Hochberg","given":"Irit","non-dropping-particle":"","parse-names":false,"suffix":""},{"dropping-particle":"","family":"Harvey","given":"Innocence","non-dropping-particle":"","parse-names":false,"suffix":""},{"dropping-particle":"","family":"Tran","given":"Quynh T.","non-dropping-particle":"","parse-names":false,"suffix":""},{"dropping-particle":"","family":"Stephenson","given":"Erin J.","non-dropping-particle":"","parse-names":false,"suffix":""},{"dropping-particle":"","family":"Barkan","given":"Ariel L","non-dropping-particle":"","parse-names":false,"suffix":""},{"dropping-particle":"","family":"Saltiel","given":"Alan R.","non-dropping-particle":"","parse-names":false,"suffix":""},{"dropping-particle":"","family":"Chandler","given":"William F.","non-dropping-particle":"","parse-names":false,"suffix":""},{"dropping-particle":"","family":"Bridges","given":"Dave","non-dropping-particle":"","parse-names":false,"suffix":""}],"container-title":"Journal of Molecular Endocrinology","id":"ITEM-2","issue":"2","issued":{"date-parts":[["2015","10"]]},"page":"81-94","title":"Gene expression changes in subcutaneous adipose tissue due to Cushing's disease","type":"article-journal","volume":"55"},"uris":["http://www.mendeley.com/documents/?uuid=b00291bd-42ee-44d7-a7a2-bb9d5a302bbd"]}],"mendeley":{"formattedCitation":"[9,11]","plainTextFormattedCitation":"[9,11]","previouslyFormattedCitation":"[9,10]"},"properties":{"noteIndex":0},"schema":"https://github.com/citation-style-language/schema/raw/master/csl-citation.json"}</w:instrText>
+        </w:r>
+        <w:r>
+          <w:rPr>
+            <w:rFonts w:asciiTheme="minorHAnsi" w:hAnsiTheme="minorHAnsi"/>
+            <w:szCs w:val="24"/>
+          </w:rPr>
+          <w:fldChar w:fldCharType="separate"/>
+        </w:r>
+        <w:r>
+          <w:rPr>
+            <w:rFonts w:asciiTheme="minorHAnsi" w:hAnsiTheme="minorHAnsi"/>
+            <w:noProof/>
+            <w:szCs w:val="24"/>
+          </w:rPr>
+          <w:t>[9,11]</w:t>
+        </w:r>
+        <w:r>
+          <w:rPr>
+            <w:rFonts w:asciiTheme="minorHAnsi" w:hAnsiTheme="minorHAnsi"/>
+            <w:szCs w:val="24"/>
+          </w:rPr>
+          <w:fldChar w:fldCharType="end"/>
+        </w:r>
+      </w:moveTo>
+      <w:ins w:id="25" w:author="HP Inc." w:date="2020-08-05T17:40:00Z">
+        <w:r>
+          <w:rPr>
+            <w:rFonts w:asciiTheme="minorHAnsi" w:hAnsiTheme="minorHAnsi"/>
+            <w:szCs w:val="24"/>
+          </w:rPr>
+          <w:t>,</w:t>
+        </w:r>
+      </w:ins>
+      <w:ins w:id="26" w:author="HP Inc." w:date="2020-08-05T17:37:00Z">
+        <w:r>
+          <w:rPr>
+            <w:rFonts w:asciiTheme="minorHAnsi" w:hAnsiTheme="minorHAnsi"/>
+            <w:szCs w:val="24"/>
+          </w:rPr>
+          <w:t xml:space="preserve"> linked mechanistically to</w:t>
+        </w:r>
+      </w:ins>
+      <w:moveTo w:id="27" w:author="HP Inc." w:date="2020-08-05T17:36:00Z">
+        <w:del w:id="28" w:author="HP Inc." w:date="2020-08-05T17:37:00Z">
+          <w:r>
+            <w:rPr>
+              <w:rFonts w:asciiTheme="minorHAnsi" w:hAnsiTheme="minorHAnsi"/>
+              <w:szCs w:val="24"/>
+            </w:rPr>
+            <w:delText xml:space="preserve">. </w:delText>
+          </w:r>
+          <w:r>
+            <w:rPr>
+              <w:rFonts w:asciiTheme="minorHAnsi" w:hAnsiTheme="minorHAnsi"/>
+              <w:szCs w:val="24"/>
+            </w:rPr>
+            <w:delText xml:space="preserve"> </w:delText>
+          </w:r>
+        </w:del>
+      </w:moveTo>
+      <w:moveToRangeEnd w:id="20"/>
+      <w:del w:id="29" w:author="HP Inc." w:date="2020-08-05T17:37:00Z">
+        <w:r>
+          <w:rPr>
+            <w:rFonts w:asciiTheme="minorHAnsi" w:hAnsiTheme="minorHAnsi"/>
+            <w:szCs w:val="24"/>
+          </w:rPr>
+          <w:delText>stems fr</w:delText>
+        </w:r>
+        <w:r>
+          <w:rPr>
+            <w:rFonts w:asciiTheme="minorHAnsi" w:hAnsiTheme="minorHAnsi"/>
+            <w:szCs w:val="24"/>
+          </w:rPr>
+          <w:delText>om</w:delText>
+        </w:r>
+      </w:del>
+      <w:r>
+        <w:rPr>
+          <w:rFonts w:asciiTheme="minorHAnsi" w:hAnsiTheme="minorHAnsi"/>
+          <w:szCs w:val="24"/>
+        </w:rPr>
+        <w:t xml:space="preserve"> an upregulation of </w:t>
+      </w:r>
+      <w:proofErr w:type="spellStart"/>
+      <w:r>
+        <w:rPr>
+          <w:rFonts w:asciiTheme="minorHAnsi" w:hAnsiTheme="minorHAnsi"/>
+          <w:szCs w:val="24"/>
+        </w:rPr>
+        <w:t>atrogenes</w:t>
+      </w:r>
+      <w:proofErr w:type="spellEnd"/>
+      <w:r>
+        <w:rPr>
+          <w:rFonts w:asciiTheme="minorHAnsi" w:hAnsiTheme="minorHAnsi"/>
+          <w:szCs w:val="24"/>
+        </w:rPr>
+        <w:t xml:space="preserve"> (a class of E3 ubiquitin ligases)</w:t>
+      </w:r>
+      <w:ins w:id="30" w:author="HP Inc." w:date="2020-08-05T17:40:00Z">
+        <w:r>
+          <w:rPr>
+            <w:rFonts w:asciiTheme="minorHAnsi" w:hAnsiTheme="minorHAnsi"/>
+            <w:szCs w:val="24"/>
+          </w:rPr>
+          <w:t xml:space="preserve"> and a</w:t>
+        </w:r>
+      </w:ins>
+      <w:del w:id="31" w:author="HP Inc." w:date="2020-08-05T17:40:00Z">
+        <w:r>
+          <w:rPr>
+            <w:rFonts w:asciiTheme="minorHAnsi" w:hAnsiTheme="minorHAnsi"/>
+            <w:szCs w:val="24"/>
+          </w:rPr>
+          <w:delText>,</w:delText>
+        </w:r>
+      </w:del>
+      <w:r>
+        <w:rPr>
+          <w:rFonts w:asciiTheme="minorHAnsi" w:hAnsiTheme="minorHAnsi"/>
+          <w:szCs w:val="24"/>
+        </w:rPr>
+        <w:t xml:space="preserve"> downregulation of mTORC1</w:t>
+      </w:r>
+      <w:ins w:id="32" w:author="HP Inc." w:date="2020-08-05T17:40:00Z">
+        <w:r>
+          <w:rPr>
+            <w:rFonts w:asciiTheme="minorHAnsi" w:hAnsiTheme="minorHAnsi"/>
+            <w:szCs w:val="24"/>
+          </w:rPr>
+          <w:t>,</w:t>
+        </w:r>
+      </w:ins>
       <w:r>
         <w:rPr>
           <w:rFonts w:asciiTheme="minorHAnsi" w:hAnsiTheme="minorHAnsi"/>
@@ -1623,127 +1999,30 @@
         </w:rPr>
         <w:t xml:space="preserve"> </w:t>
       </w:r>
-      <w:r>
-        <w:rPr>
-          <w:rFonts w:asciiTheme="minorHAnsi" w:hAnsiTheme="minorHAnsi"/>
-          <w:szCs w:val="24"/>
-        </w:rPr>
-        <w:t>Elevated levels of glucocorticoids within the human body have</w:t>
-      </w:r>
-      <w:r>
-        <w:rPr>
-          <w:rFonts w:asciiTheme="minorHAnsi" w:hAnsiTheme="minorHAnsi"/>
-          <w:szCs w:val="24"/>
-        </w:rPr>
-        <w:t xml:space="preserve"> </w:t>
-      </w:r>
-      <w:r>
-        <w:rPr>
-          <w:rFonts w:asciiTheme="minorHAnsi" w:hAnsiTheme="minorHAnsi"/>
-          <w:szCs w:val="24"/>
-        </w:rPr>
-        <w:t>been</w:t>
-      </w:r>
-      <w:r>
-        <w:rPr>
-          <w:rFonts w:asciiTheme="minorHAnsi" w:hAnsiTheme="minorHAnsi"/>
-          <w:szCs w:val="24"/>
-        </w:rPr>
-        <w:t xml:space="preserve"> </w:t>
-      </w:r>
-      <w:r>
-        <w:rPr>
-          <w:rFonts w:asciiTheme="minorHAnsi" w:hAnsiTheme="minorHAnsi"/>
-          <w:szCs w:val="24"/>
-        </w:rPr>
-        <w:t>shown to cause skeletal muscle atrophy</w:t>
-      </w:r>
-      <w:r>
-        <w:rPr>
-          <w:rFonts w:asciiTheme="minorHAnsi" w:hAnsiTheme="minorHAnsi"/>
-          <w:szCs w:val="24"/>
-        </w:rPr>
-        <w:t xml:space="preserve"> </w:t>
-      </w:r>
-      <w:r>
-        <w:rPr>
-          <w:rFonts w:asciiTheme="minorHAnsi" w:hAnsiTheme="minorHAnsi"/>
-          <w:szCs w:val="24"/>
-        </w:rPr>
-        <w:fldChar w:fldCharType="begin" w:fldLock="1"/>
-      </w:r>
-      <w:r>
-        <w:rPr>
-          <w:rFonts w:asciiTheme="minorHAnsi" w:hAnsiTheme="minorHAnsi"/>
-          <w:szCs w:val="24"/>
-        </w:rPr>
-        <w:instrText>ADDIN CSL_CITATION {"citationItems":[{"id":"ITEM-1","itemData":{"DOI":"10.1093/nq/175.27.477f","ISSN":"0029-3970","abstract":"The glucocorticoid dexamethasone dramatically altered growth patterns in four muscle types, inducing atrophy of smooth and fast-twitch skeletal muscle, suppressing protein accumulation in slow-twitch muscle and enhancing growth in the heart. These differing responses were explained by steroid-induced changes in RNA content, protein synthesis and protein breakdown. The","author":[{"dropping-particle":"","family":"Kelly, Frank J and Goldspink","given":"David F.","non-dropping-particle":"","parse-names":false,"suffix":""}],"container-title":"Biochem","id":"ITEM-1","issue":"27","issued":{"date-parts":[["1982"]]},"page":"147-151","title":"The differing responses of four muscle types to dexamethasone treatment in the the Rat","type":"article-journal","volume":"175"},"uris":["http://www.mendeley.com/documents/?uuid=ec99ff15-60d6-49d9-bb2d-aaf11f515e89"]},{"id":"ITEM-2","itemData":{"DOI":"10.1152/ajpendo.00487.2002","ISSN":"0193-1849","abstract":"The mechanisms by which excessive glucocorticoids cause muscular atrophy remain unclear. We previously demonstrated that dexamethasone increases the expression of myostatin, a negative regulator of skeletal muscle mass, in vitro. In the present study, we tested the hypothesis that dexamethasone-induced muscle loss is associated with increased myostatin expression in vivo. Daily administration (60, 600, 1,200 micro g/kg body wt) of dexamethasone for 5 days resulted in rapid, dose-dependent loss of body weight (-4.0, -13.4, -17.2%, respectively, P &lt; 0.05 for each comparison), and muscle atrophy (6.3, 15.0, 16.6% below controls, respectively). These changes were associated with dose-dependent, marked induction of intramuscular myostatin mRNA (66.3, 450, 527.6% increase above controls, P &lt; 0.05 for each comparison) and protein expression (0.0, 260.5, 318.4% increase above controls, P &lt; 0.05). We found that the effect of dexamethasone on body weight and muscle loss and upregulation of intramuscular myostatin expression was time dependent. When dexamethasone treatment (600 micro g. kg-1. day-1) was extended from 5 to 10 days, the rate of body weight loss was markedly reduced to approximately 2% within this extended period. The concentrations of intramuscular myosin heavy chain type II in dexamethasone-treated rats were significantly lower (-43% after 5-day treatment, -14% after 10-day treatment) than their respective corresponding controls. The intramuscular myostatin concentration in rats treated with dexamethasone for 10 days returned to basal level. Concurrent treatment with RU-486 blocked dexamethasone-induced myostatin expression and significantly attenuated body loss and muscle atrophy. We propose that dexamethasone-induced muscle loss is mediated, at least in part, by the upregulation of myostatin expression through a glucocorticoid receptor-mediated pathway","author":[{"dropping-particle":"","family":"Bhasin","given":"Shalender","non-dropping-particle":"","parse-names":false,"suffix":""},{"dropping-particle":"","family":"Artaza","given":"Jorge","non-dropping-particle":"","parse-names":false,"suffix":""},{"dropping-particle":"","family":"Mahabadi","given":"Vahid","non-dropping-particle":"","parse-names":false,"suffix":""},{"dropping-particle":"","family":"Mallidis","given":"Con","non-dropping-particle":"","parse-names":false,"suffix":""},{"dropping-particle":"","family":"Ma","given":"Kun","non-dropping-particle":"","parse-names":false,"suffix":""},{"dropping-particle":"","family":"Gonzalez-Cadavid","given":"Nestor","non-dropping-particle":"","parse-names":false,"suffix":""},{"dropping-particle":"","family":"Arias","given":"Jose","non-dropping-particle":"","parse-names":false,"suffix":""},{"dropping-particle":"","family":"Salehian","given":"Behrouz","non-dropping-particle":"","parse-names":false,"suffix":""}],"container-title":"American Journal of Physiology-Endocrinology and Metabolism","id":"ITEM-2","issue":"2","issued":{"date-parts":[["2015"]]},"page":"E363-E371","title":"Glucocorticoid-induced skeletal muscle atrophy is associated with upregulation of myostatin gene expression","type":"article-journal","volume":"285"},"uris":["http://www.mendeley.com/documents/?uuid=a0d9a6b4-9fd6-4cba-9482-0ff0ec978438"]},{"id":"ITEM-3","itemData":{"DOI":"10.1111/j.1365-2265.2008.03212.x","ISSN":"03000664","abstract":"OBJECTIVE: Cortisol levels increase with age and hypercortisolism is associated with muscle weakness. This study examines the relationship between cortisol, muscle mass and muscle strength in community-dwelling older persons and the role of genetic variations in the glucocorticoid receptor (GR).\\n\\nDESIGN/PATIENTS: The study was conducted within the Longitudinal Ageing Study Amsterdam (LASA, 1992-ongoing), a cohort study in a population-based sample of older persons in the Netherlands. Data were used from 1196 and 1046 participants in the second (1995-1996) and fourth (2001-2002) cycle, respectively.\\n\\nMEASUREMENTS: Total serum cortisol and free cortisol were measured in the mornings of the second cycle while salivary cortisol sampled early in the morning and late at night were measured in the fourth cycle. The GR gene polymorphisms (ER22/23EK, N363SS, 9beta and BclI) were genotyped by Taqman. Appendicular skeletal muscle mass (ASMM) was measured using DXA in the second cycle and 3 years later (third cycle). Grip strength was assessed using a handgrip dynamometer in the second, third, fourth and fifth cycle.\\n\\nRESULTS: A relationship was found between both morning and evening salivary cortisol, and loss of grip strength: participants in the highest quartile of cortisol concentration had a twofold higher risk of loss of grip strength than participants in the lowest quartile (P &lt; 0.05). No relationships were found between serum cortisol (loss of) ASMM, and (loss of) grip strength. The ER22/23EK and N363S-polymorphisms modified the relationships between serum cortisol, ASMM and grip strength, respectively. Due to limited power, these relationships were not significant after stratification for the polymorphisms.\\n\\nCONCLUSION: High salivary cortisol is associated with a higher risk of loss of grip strength in older persons. GR genotypes modify the relationship between muscle mass and muscle strength.","author":[{"dropping-particle":"","family":"Peeters","given":"G. M.E.E.","non-dropping-particle":"","parse-names":false,"suffix":""},{"dropping-particle":"","family":"Schoor","given":"N. M.","non-dropping-particle":"Van","parse-names":false,"suffix":""},{"dropping-particle":"","family":"Rossum","given":"E. F.C.","non-dropping-particle":"Van","parse-names":false,"suffix":""},{"dropping-particle":"","family":"Visser","given":"M.","non-dropping-particle":"","parse-names":false,"suffix":""},{"dropping-particle":"","family":"Lips","given":"P.","non-dropping-particle":"","parse-names":false,"suffix":""}],"container-title":"Clinical Endocrinology","id":"ITEM-3","issue":"4","issued":{"date-parts":[["2008"]]},"page":"673-682","title":"The relationship between cortisol, muscle mass and muscle strength in older persons and the role of genetic variations in the glucocorticoid receptor","type":"article-journal","volume":"69"},"uris":["http://www.mendeley.com/documents/?uuid=62ce3c07-cd09-4863-aaaf-2be88319e6bc"]},{"id":"ITEM-4","itemData":{"DOI":"10.1016/j.biocel.2013.05.036","ISSN":"13572725","PMID":"23806868","abstract":"Many pathological states characterized by muscle atrophy (e.g., sepsis, cachexia, starvation, metabolic acidosis and severe insulinopenia) are associated with an increase in circulating glucocorticoids (GC) levels, suggesting that GC could trigger the muscle atrophy observed in these conditions. GC-induced muscle atrophy is characterized by fast-twitch, glycolytic muscles atrophy illustrated by decreased fiber cross-sectional area and reduced myofibrillar protein content. GC-induced muscle atrophy results from increased protein breakdown and decreased protein synthesis. Increased muscle proteolysis, in particular through the activation of the ubiquitin proteasome and the lysosomal systems, is considered to play a major role in the catabolic action of GC. The stimulation by GC of these two proteolytic systems is mediated through the increased expression of several Atrogenes (\"genes involved in atrophy\"), such as FOXO, Atrogin-1, and MuRF-1. The inhibitory effect of GC on muscle protein synthesis is thought to result mainly from the inhibition of the mTOR/S6 kinase 1 pathway. These changes in muscle protein turnover could be explained by changes in the muscle production of two growth factors, namely Insulin-like Growth Factor (IGF)-I, a muscle anabolic growth factor and Myostatin, a muscle catabolic growth factor. This review will discuss the recent progress made in the understanding of the mechanisms involved in GC-induced muscle atrophy and consider the implications of these advancements in the development of new therapeutic approaches for treating GC-induced myopathy. This article is part of a Directed Issue entitled: Molecular basis of muscle wasting.","author":[{"dropping-particle":"","family":"Schakman","given":"O","non-dropping-particle":"","parse-names":false,"suffix":""},{"dropping-particle":"","family":"Kalista","given":"S","non-dropping-particle":"","parse-names":false,"suffix":""},{"dropping-particle":"","family":"Barbé","given":"C","non-dropping-particle":"","parse-names":false,"suffix":""},{"dropping-particle":"","family":"Loumaye","given":"a","non-dropping-particle":"","parse-names":false,"suffix":""},{"dropping-particle":"","family":"Thissen","given":"J.P. P","non-dropping-particle":"","parse-names":false,"suffix":""}],"container-title":"The International Journal of Biochemistry &amp; Cell Biology","id":"ITEM-4","issue":"10","issued":{"date-parts":[["2013","10"]]},"page":"2163-2172","publisher":"Elsevier Ltd","title":"Glucocorticoid-induced skeletal muscle atrophy.","type":"article-journal","volume":"45"},"uris":["http://www.mendeley.com/documents/?uuid=aa8f1e8f-e9f8-4e30-b492-940bf3ca2c7b"]}],"mendeley":{"formattedCitation":"[11–14]","plainTextFormattedCitation":"[11–14]","previouslyFormattedCitation":"[9,11–13]"},"properties":{"noteIndex":0},"schema":"https://github.com/citation-style-language/schema/raw/master/csl-citation.json"}</w:instrText>
-      </w:r>
-      <w:r>
-        <w:rPr>
-          <w:rFonts w:asciiTheme="minorHAnsi" w:hAnsiTheme="minorHAnsi"/>
-          <w:szCs w:val="24"/>
-        </w:rPr>
-        <w:fldChar w:fldCharType="separate"/>
-      </w:r>
-      <w:r>
-        <w:rPr>
-          <w:rFonts w:asciiTheme="minorHAnsi" w:hAnsiTheme="minorHAnsi"/>
-          <w:noProof/>
-          <w:szCs w:val="24"/>
-        </w:rPr>
-        <w:t>[11–14]</w:t>
-      </w:r>
-      <w:r>
-        <w:rPr>
-          <w:rFonts w:asciiTheme="minorHAnsi" w:hAnsiTheme="minorHAnsi"/>
-          <w:szCs w:val="24"/>
-        </w:rPr>
-        <w:fldChar w:fldCharType="end"/>
-      </w:r>
-      <w:r>
-        <w:rPr>
-          <w:rFonts w:asciiTheme="minorHAnsi" w:hAnsiTheme="minorHAnsi"/>
-          <w:szCs w:val="24"/>
-        </w:rPr>
-        <w:t>. This muscle atrophy stems fr</w:t>
-      </w:r>
-      <w:r>
-        <w:rPr>
-          <w:rFonts w:asciiTheme="minorHAnsi" w:hAnsiTheme="minorHAnsi"/>
-          <w:szCs w:val="24"/>
-        </w:rPr>
-        <w:t xml:space="preserve">om an upregulation of </w:t>
-      </w:r>
-      <w:proofErr w:type="spellStart"/>
-      <w:r>
-        <w:rPr>
-          <w:rFonts w:asciiTheme="minorHAnsi" w:hAnsiTheme="minorHAnsi"/>
-          <w:szCs w:val="24"/>
-        </w:rPr>
-        <w:t>atrogenes</w:t>
-      </w:r>
-      <w:proofErr w:type="spellEnd"/>
-      <w:r>
-        <w:rPr>
-          <w:rFonts w:asciiTheme="minorHAnsi" w:hAnsiTheme="minorHAnsi"/>
-          <w:szCs w:val="24"/>
-        </w:rPr>
-        <w:t xml:space="preserve"> (a class of E3 ubiquitin ligases)</w:t>
-      </w:r>
-      <w:r>
-        <w:rPr>
-          <w:rFonts w:asciiTheme="minorHAnsi" w:hAnsiTheme="minorHAnsi"/>
-          <w:szCs w:val="24"/>
-        </w:rPr>
-        <w:t>, downregulation of mTORC1</w:t>
-      </w:r>
-      <w:r>
-        <w:rPr>
-          <w:rFonts w:asciiTheme="minorHAnsi" w:hAnsiTheme="minorHAnsi"/>
-          <w:szCs w:val="24"/>
-        </w:rPr>
-        <w:t xml:space="preserve"> and other</w:t>
+      <w:ins w:id="33" w:author="HP Inc." w:date="2020-08-05T17:40:00Z">
+        <w:r>
+          <w:rPr>
+            <w:rFonts w:asciiTheme="minorHAnsi" w:hAnsiTheme="minorHAnsi"/>
+            <w:szCs w:val="24"/>
+          </w:rPr>
+          <w:t>as well as</w:t>
+        </w:r>
+      </w:ins>
+      <w:del w:id="34" w:author="HP Inc." w:date="2020-08-05T17:40:00Z">
+        <w:r>
+          <w:rPr>
+            <w:rFonts w:asciiTheme="minorHAnsi" w:hAnsiTheme="minorHAnsi"/>
+            <w:szCs w:val="24"/>
+          </w:rPr>
+          <w:delText>and</w:delText>
+        </w:r>
+      </w:del>
+      <w:r>
+        <w:rPr>
+          <w:rFonts w:asciiTheme="minorHAnsi" w:hAnsiTheme="minorHAnsi"/>
+          <w:szCs w:val="24"/>
+        </w:rPr>
+        <w:t xml:space="preserve"> other</w:t>
       </w:r>
       <w:r>
         <w:rPr>
@@ -1986,14 +2265,7 @@
           <w:rFonts w:asciiTheme="minorHAnsi" w:hAnsiTheme="minorHAnsi"/>
           <w:szCs w:val="24"/>
         </w:rPr>
-        <w:t xml:space="preserve"> </w:t>
-      </w:r>
-      <w:r>
-        <w:rPr>
-          <w:rFonts w:asciiTheme="minorHAnsi" w:hAnsiTheme="minorHAnsi"/>
-          <w:szCs w:val="24"/>
-        </w:rPr>
-        <w:t>ha</w:t>
+        <w:t xml:space="preserve"> ha</w:t>
       </w:r>
       <w:r>
         <w:rPr>
@@ -2263,19 +2535,49 @@
         <w:rPr>
           <w:rFonts w:asciiTheme="minorHAnsi" w:hAnsiTheme="minorHAnsi"/>
         </w:rPr>
-        <w:t>randomized mice into diets of chow or high fat diet</w:t>
-      </w:r>
-      <w:r>
-        <w:rPr>
-          <w:rFonts w:asciiTheme="minorHAnsi" w:hAnsiTheme="minorHAnsi"/>
-        </w:rPr>
-        <w:t>, then after 12 weeks</w:t>
-      </w:r>
-      <w:r>
-        <w:rPr>
-          <w:rFonts w:asciiTheme="minorHAnsi" w:hAnsiTheme="minorHAnsi"/>
-        </w:rPr>
-        <w:t xml:space="preserve"> </w:t>
+        <w:t xml:space="preserve">randomized mice into diets of </w:t>
+      </w:r>
+      <w:ins w:id="35" w:author="HP Inc." w:date="2020-08-05T17:52:00Z">
+        <w:r>
+          <w:rPr>
+            <w:rFonts w:asciiTheme="minorHAnsi" w:hAnsiTheme="minorHAnsi"/>
+          </w:rPr>
+          <w:t xml:space="preserve">normal </w:t>
+        </w:r>
+      </w:ins>
+      <w:r>
+        <w:rPr>
+          <w:rFonts w:asciiTheme="minorHAnsi" w:hAnsiTheme="minorHAnsi"/>
+        </w:rPr>
+        <w:t xml:space="preserve">chow </w:t>
+      </w:r>
+      <w:ins w:id="36" w:author="HP Inc." w:date="2020-08-05T17:52:00Z">
+        <w:r>
+          <w:rPr>
+            <w:rFonts w:asciiTheme="minorHAnsi" w:hAnsiTheme="minorHAnsi"/>
+          </w:rPr>
+          <w:t xml:space="preserve">(NCD) </w:t>
+        </w:r>
+      </w:ins>
+      <w:r>
+        <w:rPr>
+          <w:rFonts w:asciiTheme="minorHAnsi" w:hAnsiTheme="minorHAnsi"/>
+        </w:rPr>
+        <w:t>or high fat diet</w:t>
+      </w:r>
+      <w:ins w:id="37" w:author="HP Inc." w:date="2020-08-05T17:52:00Z">
+        <w:r>
+          <w:rPr>
+            <w:rFonts w:asciiTheme="minorHAnsi" w:hAnsiTheme="minorHAnsi"/>
+          </w:rPr>
+          <w:t xml:space="preserve"> (HFD)</w:t>
+        </w:r>
+      </w:ins>
+      <w:r>
+        <w:rPr>
+          <w:rFonts w:asciiTheme="minorHAnsi" w:hAnsiTheme="minorHAnsi"/>
+        </w:rPr>
+        <w:t xml:space="preserve">, then after 12 weeks </w:t>
       </w:r>
       <w:r>
         <w:rPr>
@@ -2287,19 +2589,7 @@
         <w:rPr>
           <w:rFonts w:asciiTheme="minorHAnsi" w:hAnsiTheme="minorHAnsi"/>
         </w:rPr>
-        <w:t xml:space="preserve"> </w:t>
-      </w:r>
-      <w:r>
-        <w:rPr>
-          <w:rFonts w:asciiTheme="minorHAnsi" w:hAnsiTheme="minorHAnsi"/>
-        </w:rPr>
-        <w:t>randomized again into</w:t>
-      </w:r>
-      <w:r>
-        <w:rPr>
-          <w:rFonts w:asciiTheme="minorHAnsi" w:hAnsiTheme="minorHAnsi"/>
-        </w:rPr>
-        <w:t xml:space="preserve"> </w:t>
+        <w:t xml:space="preserve"> randomized again into </w:t>
       </w:r>
       <w:r>
         <w:rPr>
@@ -2897,7 +3187,21 @@
         <w:rPr>
           <w:rFonts w:asciiTheme="minorHAnsi" w:hAnsiTheme="minorHAnsi"/>
         </w:rPr>
-        <w:t>muscle strength, we measured grip strength. Dexamethasone treatment resulted in reductions in grip strength in both lean and obese mice when compared to their counterparts (Figure 1</w:t>
+        <w:t xml:space="preserve">muscle strength, we measured grip strength. Dexamethasone treatment resulted in reductions in grip strength in both lean and obese mice when compared to their </w:t>
+      </w:r>
+      <w:ins w:id="38" w:author="HP Inc." w:date="2020-08-05T17:48:00Z">
+        <w:r>
+          <w:rPr>
+            <w:rFonts w:asciiTheme="minorHAnsi" w:hAnsiTheme="minorHAnsi"/>
+          </w:rPr>
+          <w:t xml:space="preserve">non-treated </w:t>
+        </w:r>
+      </w:ins>
+      <w:r>
+        <w:rPr>
+          <w:rFonts w:asciiTheme="minorHAnsi" w:hAnsiTheme="minorHAnsi"/>
+        </w:rPr>
+        <w:t>counterparts (Figure 1</w:t>
       </w:r>
       <w:r>
         <w:rPr>
@@ -2927,7 +3231,14 @@
         <w:rPr>
           <w:rFonts w:asciiTheme="minorHAnsi" w:hAnsiTheme="minorHAnsi"/>
         </w:rPr>
-        <w:t>We observed</w:t>
+        <w:t xml:space="preserve">We </w:t>
+      </w:r>
+      <w:r>
+        <w:rPr>
+          <w:rFonts w:asciiTheme="minorHAnsi" w:hAnsiTheme="minorHAnsi"/>
+        </w:rPr>
+        <w:lastRenderedPageBreak/>
+        <w:t>observed</w:t>
       </w:r>
       <w:r>
         <w:rPr>
@@ -2945,14 +3256,7 @@
         <w:rPr>
           <w:rFonts w:asciiTheme="minorHAnsi" w:hAnsiTheme="minorHAnsi"/>
         </w:rPr>
-        <w:t xml:space="preserve">% </w:t>
-      </w:r>
-      <w:r>
-        <w:rPr>
-          <w:rFonts w:asciiTheme="minorHAnsi" w:hAnsiTheme="minorHAnsi"/>
-        </w:rPr>
-        <w:lastRenderedPageBreak/>
-        <w:t>reduction in lean animals (</w:t>
+        <w:t>% reduction in lean animals (</w:t>
       </w:r>
       <w:r>
         <w:rPr>
@@ -3438,7 +3742,103 @@
         <w:rPr>
           <w:rFonts w:asciiTheme="minorHAnsi" w:hAnsiTheme="minorHAnsi"/>
         </w:rPr>
-        <w:t xml:space="preserve"> phenotype as both nervous and direct muscle weakness was detected.</w:t>
+        <w:t xml:space="preserve"> phenotype </w:t>
+      </w:r>
+      <w:ins w:id="39" w:author="HP Inc." w:date="2020-08-05T17:53:00Z">
+        <w:r>
+          <w:rPr>
+            <w:rFonts w:asciiTheme="minorHAnsi" w:hAnsiTheme="minorHAnsi"/>
+          </w:rPr>
+          <w:t xml:space="preserve">rather than </w:t>
+        </w:r>
+      </w:ins>
+      <w:ins w:id="40" w:author="HP Inc." w:date="2020-08-05T17:54:00Z">
+        <w:r>
+          <w:rPr>
+            <w:rFonts w:asciiTheme="minorHAnsi" w:hAnsiTheme="minorHAnsi"/>
+          </w:rPr>
+          <w:t xml:space="preserve">the presence of functional </w:t>
+        </w:r>
+      </w:ins>
+      <w:ins w:id="41" w:author="HP Inc." w:date="2020-08-05T17:53:00Z">
+        <w:r>
+          <w:rPr>
+            <w:rFonts w:asciiTheme="minorHAnsi" w:hAnsiTheme="minorHAnsi"/>
+          </w:rPr>
+          <w:t xml:space="preserve">denervation </w:t>
+        </w:r>
+      </w:ins>
+      <w:r>
+        <w:rPr>
+          <w:rFonts w:asciiTheme="minorHAnsi" w:hAnsiTheme="minorHAnsi"/>
+        </w:rPr>
+        <w:t xml:space="preserve">as </w:t>
+      </w:r>
+      <w:ins w:id="42" w:author="HP Inc." w:date="2020-08-05T17:54:00Z">
+        <w:r>
+          <w:rPr>
+            <w:rFonts w:asciiTheme="minorHAnsi" w:hAnsiTheme="minorHAnsi"/>
+          </w:rPr>
+          <w:t xml:space="preserve">the weakness was comparable with </w:t>
+        </w:r>
+      </w:ins>
+      <w:del w:id="43" w:author="HP Inc." w:date="2020-08-05T17:55:00Z">
+        <w:r>
+          <w:rPr>
+            <w:rFonts w:asciiTheme="minorHAnsi" w:hAnsiTheme="minorHAnsi"/>
+          </w:rPr>
+          <w:delText xml:space="preserve">both </w:delText>
+        </w:r>
+      </w:del>
+      <w:r>
+        <w:rPr>
+          <w:rFonts w:asciiTheme="minorHAnsi" w:hAnsiTheme="minorHAnsi"/>
+        </w:rPr>
+        <w:t>nerv</w:t>
+      </w:r>
+      <w:ins w:id="44" w:author="HP Inc." w:date="2020-08-05T17:55:00Z">
+        <w:r>
+          <w:rPr>
+            <w:rFonts w:asciiTheme="minorHAnsi" w:hAnsiTheme="minorHAnsi"/>
+          </w:rPr>
+          <w:t>e</w:t>
+        </w:r>
+      </w:ins>
+      <w:del w:id="45" w:author="HP Inc." w:date="2020-08-05T17:55:00Z">
+        <w:r>
+          <w:rPr>
+            <w:rFonts w:asciiTheme="minorHAnsi" w:hAnsiTheme="minorHAnsi"/>
+          </w:rPr>
+          <w:delText>ous</w:delText>
+        </w:r>
+      </w:del>
+      <w:r>
+        <w:rPr>
+          <w:rFonts w:asciiTheme="minorHAnsi" w:hAnsiTheme="minorHAnsi"/>
+        </w:rPr>
+        <w:t xml:space="preserve"> and direct muscle </w:t>
+      </w:r>
+      <w:ins w:id="46" w:author="HP Inc." w:date="2020-08-05T17:55:00Z">
+        <w:r>
+          <w:rPr>
+            <w:rFonts w:asciiTheme="minorHAnsi" w:hAnsiTheme="minorHAnsi"/>
+          </w:rPr>
+          <w:t>stimulation</w:t>
+        </w:r>
+      </w:ins>
+      <w:del w:id="47" w:author="HP Inc." w:date="2020-08-05T17:55:00Z">
+        <w:r>
+          <w:rPr>
+            <w:rFonts w:asciiTheme="minorHAnsi" w:hAnsiTheme="minorHAnsi"/>
+          </w:rPr>
+          <w:delText>weakness was detected</w:delText>
+        </w:r>
+      </w:del>
+      <w:r>
+        <w:rPr>
+          <w:rFonts w:asciiTheme="minorHAnsi" w:hAnsiTheme="minorHAnsi"/>
+        </w:rPr>
+        <w:t>.</w:t>
       </w:r>
       <w:r>
         <w:rPr>
@@ -3706,7 +4106,45 @@
         <w:rPr>
           <w:rFonts w:asciiTheme="minorHAnsi" w:hAnsiTheme="minorHAnsi"/>
         </w:rPr>
-        <w:t>this is largely explained by reductions in muscle size.</w:t>
+        <w:t>this is largely explained by reductions in muscle size</w:t>
+      </w:r>
+      <w:ins w:id="48" w:author="HP Inc." w:date="2020-08-05T17:56:00Z">
+        <w:r>
+          <w:rPr>
+            <w:rFonts w:asciiTheme="minorHAnsi" w:hAnsiTheme="minorHAnsi"/>
+          </w:rPr>
+          <w:t xml:space="preserve"> rather than </w:t>
+        </w:r>
+      </w:ins>
+      <w:ins w:id="49" w:author="HP Inc." w:date="2020-08-05T17:57:00Z">
+        <w:r>
+          <w:rPr>
+            <w:rFonts w:asciiTheme="minorHAnsi" w:hAnsiTheme="minorHAnsi"/>
+          </w:rPr>
+          <w:t xml:space="preserve">qualitative </w:t>
+        </w:r>
+      </w:ins>
+      <w:ins w:id="50" w:author="HP Inc." w:date="2020-08-05T17:56:00Z">
+        <w:r>
+          <w:rPr>
+            <w:rFonts w:asciiTheme="minorHAnsi" w:hAnsiTheme="minorHAnsi"/>
+          </w:rPr>
+          <w:t>defects in the force generating machinery</w:t>
+        </w:r>
+      </w:ins>
+      <w:ins w:id="51" w:author="HP Inc." w:date="2020-08-05T17:58:00Z">
+        <w:r>
+          <w:rPr>
+            <w:rFonts w:asciiTheme="minorHAnsi" w:hAnsiTheme="minorHAnsi"/>
+          </w:rPr>
+          <w:t xml:space="preserve"> within the muscle</w:t>
+        </w:r>
+      </w:ins>
+      <w:r>
+        <w:rPr>
+          <w:rFonts w:asciiTheme="minorHAnsi" w:hAnsiTheme="minorHAnsi"/>
+        </w:rPr>
+        <w:t>.</w:t>
       </w:r>
       <w:r>
         <w:rPr>
@@ -4031,13 +4469,7 @@
         <w:rPr>
           <w:rFonts w:asciiTheme="minorHAnsi" w:hAnsiTheme="minorHAnsi"/>
         </w:rPr>
-        <w:t>=0</w:t>
-      </w:r>
-      <w:r>
-        <w:rPr>
-          <w:rFonts w:asciiTheme="minorHAnsi" w:hAnsiTheme="minorHAnsi"/>
-        </w:rPr>
-        <w:t>.021)</w:t>
+        <w:t>=0.021)</w:t>
       </w:r>
       <w:r>
         <w:rPr>
@@ -4049,13 +4481,7 @@
         <w:rPr>
           <w:rFonts w:asciiTheme="minorHAnsi" w:hAnsiTheme="minorHAnsi"/>
         </w:rPr>
-        <w:t>Similarly</w:t>
-      </w:r>
-      <w:r>
-        <w:rPr>
-          <w:rFonts w:asciiTheme="minorHAnsi" w:hAnsiTheme="minorHAnsi"/>
-        </w:rPr>
-        <w:t xml:space="preserve">, cross-sectional area of the muscle was reduced </w:t>
+        <w:t xml:space="preserve">Similarly, cross-sectional area of the muscle was reduced </w:t>
       </w:r>
       <w:r>
         <w:rPr>
@@ -5646,6 +6072,24 @@
         <w:rPr>
           <w:rFonts w:asciiTheme="minorHAnsi" w:hAnsiTheme="minorHAnsi"/>
         </w:rPr>
+        <w:t xml:space="preserve">, </w:t>
+      </w:r>
+      <w:r>
+        <w:rPr>
+          <w:rFonts w:asciiTheme="minorHAnsi" w:hAnsiTheme="minorHAnsi"/>
+        </w:rPr>
+        <w:t>to be greater</w:t>
+      </w:r>
+      <w:r>
+        <w:rPr>
+          <w:rFonts w:asciiTheme="minorHAnsi" w:hAnsiTheme="minorHAnsi"/>
+        </w:rPr>
+        <w:t xml:space="preserve"> in obese mice compared to their lean counterparts</w:t>
+      </w:r>
+      <w:r>
+        <w:rPr>
+          <w:rFonts w:asciiTheme="minorHAnsi" w:hAnsiTheme="minorHAnsi"/>
+        </w:rPr>
         <w:t>,</w:t>
       </w:r>
       <w:r>
@@ -5658,7 +6102,25 @@
         <w:rPr>
           <w:rFonts w:asciiTheme="minorHAnsi" w:hAnsiTheme="minorHAnsi"/>
         </w:rPr>
-        <w:t>to be greater</w:t>
+        <w:t xml:space="preserve">though the interaction between obesity status and dexamethasone treatment did not reach statistical significance </w:t>
+      </w:r>
+      <w:r>
+        <w:rPr>
+          <w:rFonts w:asciiTheme="minorHAnsi" w:hAnsiTheme="minorHAnsi"/>
+        </w:rPr>
+        <w:t xml:space="preserve">for these transcripts </w:t>
+      </w:r>
+      <w:r>
+        <w:rPr>
+          <w:rFonts w:asciiTheme="minorHAnsi" w:hAnsiTheme="minorHAnsi"/>
+        </w:rPr>
+        <w:t xml:space="preserve">(Figure 3). </w:t>
+      </w:r>
+      <w:r>
+        <w:rPr>
+          <w:rFonts w:asciiTheme="minorHAnsi" w:hAnsiTheme="minorHAnsi"/>
+        </w:rPr>
+        <w:t>We</w:t>
       </w:r>
       <w:r>
         <w:rPr>
@@ -5670,13 +6132,25 @@
         <w:rPr>
           <w:rFonts w:asciiTheme="minorHAnsi" w:hAnsiTheme="minorHAnsi"/>
         </w:rPr>
-        <w:t>in obese mice compared to their lean counterparts</w:t>
-      </w:r>
-      <w:r>
-        <w:rPr>
-          <w:rFonts w:asciiTheme="minorHAnsi" w:hAnsiTheme="minorHAnsi"/>
-        </w:rPr>
-        <w:t>,</w:t>
+        <w:t xml:space="preserve">did </w:t>
+      </w:r>
+      <w:r>
+        <w:rPr>
+          <w:rFonts w:asciiTheme="minorHAnsi" w:hAnsiTheme="minorHAnsi"/>
+        </w:rPr>
+        <w:t xml:space="preserve">not </w:t>
+      </w:r>
+      <w:r>
+        <w:rPr>
+          <w:rFonts w:asciiTheme="minorHAnsi" w:hAnsiTheme="minorHAnsi"/>
+        </w:rPr>
+        <w:t xml:space="preserve">observe </w:t>
+      </w:r>
+      <w:r>
+        <w:rPr>
+          <w:rFonts w:asciiTheme="minorHAnsi" w:hAnsiTheme="minorHAnsi"/>
+        </w:rPr>
+        <w:t>a</w:t>
       </w:r>
       <w:r>
         <w:rPr>
@@ -5688,25 +6162,7 @@
         <w:rPr>
           <w:rFonts w:asciiTheme="minorHAnsi" w:hAnsiTheme="minorHAnsi"/>
         </w:rPr>
-        <w:t xml:space="preserve">though the interaction between obesity status and dexamethasone treatment did not reach statistical significance </w:t>
-      </w:r>
-      <w:r>
-        <w:rPr>
-          <w:rFonts w:asciiTheme="minorHAnsi" w:hAnsiTheme="minorHAnsi"/>
-        </w:rPr>
-        <w:t xml:space="preserve">for these transcripts </w:t>
-      </w:r>
-      <w:r>
-        <w:rPr>
-          <w:rFonts w:asciiTheme="minorHAnsi" w:hAnsiTheme="minorHAnsi"/>
-        </w:rPr>
-        <w:t xml:space="preserve">(Figure 3). </w:t>
-      </w:r>
-      <w:r>
-        <w:rPr>
-          <w:rFonts w:asciiTheme="minorHAnsi" w:hAnsiTheme="minorHAnsi"/>
-        </w:rPr>
-        <w:t>We</w:t>
+        <w:t>treatment effect in either diet for</w:t>
       </w:r>
       <w:r>
         <w:rPr>
@@ -5717,48 +6173,6 @@
       <w:r>
         <w:rPr>
           <w:rFonts w:asciiTheme="minorHAnsi" w:hAnsiTheme="minorHAnsi"/>
-        </w:rPr>
-        <w:t xml:space="preserve">did </w:t>
-      </w:r>
-      <w:r>
-        <w:rPr>
-          <w:rFonts w:asciiTheme="minorHAnsi" w:hAnsiTheme="minorHAnsi"/>
-        </w:rPr>
-        <w:t xml:space="preserve">not </w:t>
-      </w:r>
-      <w:r>
-        <w:rPr>
-          <w:rFonts w:asciiTheme="minorHAnsi" w:hAnsiTheme="minorHAnsi"/>
-        </w:rPr>
-        <w:t xml:space="preserve">observe </w:t>
-      </w:r>
-      <w:r>
-        <w:rPr>
-          <w:rFonts w:asciiTheme="minorHAnsi" w:hAnsiTheme="minorHAnsi"/>
-        </w:rPr>
-        <w:t>a</w:t>
-      </w:r>
-      <w:r>
-        <w:rPr>
-          <w:rFonts w:asciiTheme="minorHAnsi" w:hAnsiTheme="minorHAnsi"/>
-        </w:rPr>
-        <w:t xml:space="preserve"> </w:t>
-      </w:r>
-      <w:r>
-        <w:rPr>
-          <w:rFonts w:asciiTheme="minorHAnsi" w:hAnsiTheme="minorHAnsi"/>
-        </w:rPr>
-        <w:t>treatment effect in either diet for</w:t>
-      </w:r>
-      <w:r>
-        <w:rPr>
-          <w:rFonts w:asciiTheme="minorHAnsi" w:hAnsiTheme="minorHAnsi"/>
-        </w:rPr>
-        <w:t xml:space="preserve"> </w:t>
-      </w:r>
-      <w:r>
-        <w:rPr>
-          <w:rFonts w:asciiTheme="minorHAnsi" w:hAnsiTheme="minorHAnsi"/>
           <w:i/>
         </w:rPr>
         <w:t>Foxo1</w:t>
@@ -5780,13 +6194,7 @@
         <w:rPr>
           <w:rFonts w:asciiTheme="minorHAnsi" w:hAnsiTheme="minorHAnsi"/>
         </w:rPr>
-        <w:t xml:space="preserve"> (</w:t>
-      </w:r>
-      <w:r>
-        <w:rPr>
-          <w:rFonts w:asciiTheme="minorHAnsi" w:hAnsiTheme="minorHAnsi"/>
-        </w:rPr>
-        <w:t xml:space="preserve">the </w:t>
+        <w:t xml:space="preserve"> (the </w:t>
       </w:r>
       <w:r>
         <w:rPr>
@@ -5798,13 +6206,7 @@
         <w:rPr>
           <w:rFonts w:asciiTheme="minorHAnsi" w:hAnsiTheme="minorHAnsi"/>
         </w:rPr>
-        <w:t xml:space="preserve">the </w:t>
-      </w:r>
-      <w:r>
-        <w:rPr>
-          <w:rFonts w:asciiTheme="minorHAnsi" w:hAnsiTheme="minorHAnsi"/>
-        </w:rPr>
-        <w:t>G</w:t>
+        <w:t>the G</w:t>
       </w:r>
       <w:r>
         <w:rPr>
@@ -6037,17 +6439,41 @@
         </w:rPr>
         <w:t>fasting blood glucose</w:t>
       </w:r>
-      <w:r>
-        <w:rPr>
-          <w:rFonts w:asciiTheme="minorHAnsi" w:hAnsiTheme="minorHAnsi"/>
-        </w:rPr>
-        <w:t>,</w:t>
-      </w:r>
-      <w:r>
-        <w:rPr>
-          <w:rFonts w:asciiTheme="minorHAnsi" w:hAnsiTheme="minorHAnsi"/>
-        </w:rPr>
-        <w:t xml:space="preserve"> however there was a </w:t>
+      <w:ins w:id="52" w:author="HP Inc." w:date="2020-08-05T18:54:00Z">
+        <w:r>
+          <w:rPr>
+            <w:rFonts w:asciiTheme="minorHAnsi" w:hAnsiTheme="minorHAnsi"/>
+          </w:rPr>
+          <w:t xml:space="preserve"> following dexamethasone treatment;</w:t>
+        </w:r>
+      </w:ins>
+      <w:del w:id="53" w:author="HP Inc." w:date="2020-08-05T18:54:00Z">
+        <w:r>
+          <w:rPr>
+            <w:rFonts w:asciiTheme="minorHAnsi" w:hAnsiTheme="minorHAnsi"/>
+          </w:rPr>
+          <w:delText>,</w:delText>
+        </w:r>
+      </w:del>
+      <w:r>
+        <w:rPr>
+          <w:rFonts w:asciiTheme="minorHAnsi" w:hAnsiTheme="minorHAnsi"/>
+        </w:rPr>
+        <w:t xml:space="preserve"> however</w:t>
+      </w:r>
+      <w:ins w:id="54" w:author="HP Inc." w:date="2020-08-05T18:54:00Z">
+        <w:r>
+          <w:rPr>
+            <w:rFonts w:asciiTheme="minorHAnsi" w:hAnsiTheme="minorHAnsi"/>
+          </w:rPr>
+          <w:t>,</w:t>
+        </w:r>
+      </w:ins>
+      <w:r>
+        <w:rPr>
+          <w:rFonts w:asciiTheme="minorHAnsi" w:hAnsiTheme="minorHAnsi"/>
+        </w:rPr>
+        <w:t xml:space="preserve"> there was a </w:t>
       </w:r>
       <w:r>
         <w:rPr>
@@ -6315,8 +6741,8 @@
         </w:rPr>
         <w:t xml:space="preserve">). </w:t>
       </w:r>
-      <w:commentRangeStart w:id="2"/>
-      <w:commentRangeStart w:id="3"/>
+      <w:commentRangeStart w:id="55"/>
+      <w:commentRangeStart w:id="56"/>
       <w:r>
         <w:rPr>
           <w:rFonts w:asciiTheme="minorHAnsi" w:hAnsiTheme="minorHAnsi"/>
@@ -6330,19 +6756,19 @@
         </w:rPr>
         <w:tab/>
       </w:r>
-      <w:commentRangeEnd w:id="2"/>
+      <w:commentRangeEnd w:id="55"/>
       <w:r>
         <w:rPr>
           <w:rStyle w:val="CommentReference"/>
         </w:rPr>
-        <w:commentReference w:id="2"/>
-      </w:r>
-      <w:commentRangeEnd w:id="3"/>
+        <w:commentReference w:id="55"/>
+      </w:r>
+      <w:commentRangeEnd w:id="56"/>
       <w:r>
         <w:rPr>
           <w:rStyle w:val="CommentReference"/>
         </w:rPr>
-        <w:commentReference w:id="3"/>
+        <w:commentReference w:id="56"/>
       </w:r>
       <w:r>
         <w:rPr>
@@ -6867,13 +7293,7 @@
         <w:rPr>
           <w:rFonts w:asciiTheme="minorHAnsi" w:hAnsiTheme="minorHAnsi"/>
         </w:rPr>
-        <w:t xml:space="preserve"> with high selectivity for the glucocorticoid receptor over the </w:t>
-      </w:r>
-      <w:r>
-        <w:rPr>
-          <w:rFonts w:asciiTheme="minorHAnsi" w:hAnsiTheme="minorHAnsi"/>
-        </w:rPr>
-        <w:t>mineral</w:t>
+        <w:t xml:space="preserve"> with high selectivity for the glucocorticoid receptor over the mineral</w:t>
       </w:r>
       <w:r>
         <w:rPr>
@@ -6885,13 +7305,7 @@
         <w:rPr>
           <w:rFonts w:asciiTheme="minorHAnsi" w:hAnsiTheme="minorHAnsi"/>
         </w:rPr>
-        <w:t>corticoid</w:t>
-      </w:r>
-      <w:r>
-        <w:rPr>
-          <w:rFonts w:asciiTheme="minorHAnsi" w:hAnsiTheme="minorHAnsi"/>
-        </w:rPr>
-        <w:t xml:space="preserve"> receptor</w:t>
+        <w:t>corticoid receptor</w:t>
       </w:r>
       <w:r>
         <w:rPr>
@@ -7409,7 +7823,14 @@
         <w:rPr>
           <w:rFonts w:asciiTheme="minorHAnsi" w:hAnsiTheme="minorHAnsi"/>
         </w:rPr>
-        <w:t xml:space="preserve">Our data are also concordant with a report showing that glucocorticoids given simultaneously with HFD enhances muscle decay and exacerbated induction of </w:t>
+        <w:t xml:space="preserve">Our data are also concordant with a report showing that glucocorticoids given simultaneously with HFD </w:t>
+      </w:r>
+      <w:commentRangeStart w:id="57"/>
+      <w:r>
+        <w:rPr>
+          <w:rFonts w:asciiTheme="minorHAnsi" w:hAnsiTheme="minorHAnsi"/>
+        </w:rPr>
+        <w:t xml:space="preserve">enhances muscle decay and exacerbated induction of </w:t>
       </w:r>
       <w:proofErr w:type="spellStart"/>
       <w:r>
@@ -7462,6 +7883,13 @@
         </w:rPr>
         <w:t>.</w:t>
       </w:r>
+      <w:commentRangeEnd w:id="57"/>
+      <w:r>
+        <w:rPr>
+          <w:rStyle w:val="CommentReference"/>
+        </w:rPr>
+        <w:commentReference w:id="57"/>
+      </w:r>
       <w:r>
         <w:rPr>
           <w:rFonts w:asciiTheme="minorHAnsi" w:hAnsiTheme="minorHAnsi"/>
@@ -7533,13 +7961,7 @@
         <w:rPr>
           <w:rFonts w:asciiTheme="minorHAnsi" w:hAnsiTheme="minorHAnsi"/>
         </w:rPr>
-        <w:t>.</w:t>
-      </w:r>
-      <w:r>
-        <w:rPr>
-          <w:rFonts w:asciiTheme="minorHAnsi" w:hAnsiTheme="minorHAnsi"/>
-        </w:rPr>
-        <w:t xml:space="preserve"> </w:t>
+        <w:t xml:space="preserve">. </w:t>
       </w:r>
       <w:r>
         <w:rPr>
@@ -7596,14 +8018,7 @@
           <w:rFonts w:asciiTheme="minorHAnsi" w:hAnsiTheme="minorHAnsi"/>
           <w:color w:val="000000"/>
         </w:rPr>
-        <w:t xml:space="preserve">besity </w:t>
-      </w:r>
-      <w:r>
-        <w:rPr>
-          <w:rFonts w:asciiTheme="minorHAnsi" w:hAnsiTheme="minorHAnsi"/>
-          <w:color w:val="000000"/>
-        </w:rPr>
-        <w:t>alter</w:t>
+        <w:t>besity alter</w:t>
       </w:r>
       <w:r>
         <w:rPr>
@@ -8212,7 +8627,53 @@
           <w:color w:val="000000"/>
           <w:lang w:val="en-US"/>
         </w:rPr>
-        <w:t xml:space="preserve"> insulin resistance and NAFLD, we should consider whether humans with obesity are more prone to stress or drug-induced glucocorticoid responses.</w:t>
+        <w:t xml:space="preserve"> insulin resistance and NAFLD, </w:t>
+      </w:r>
+      <w:del w:id="58" w:author="HP Inc." w:date="2020-08-05T18:58:00Z">
+        <w:r>
+          <w:rPr>
+            <w:rFonts w:asciiTheme="minorHAnsi" w:hAnsiTheme="minorHAnsi"/>
+            <w:color w:val="000000"/>
+            <w:lang w:val="en-US"/>
+          </w:rPr>
+          <w:delText>we should c</w:delText>
+        </w:r>
+      </w:del>
+      <w:del w:id="59" w:author="HP Inc." w:date="2020-08-05T18:59:00Z">
+        <w:r>
+          <w:rPr>
+            <w:rFonts w:asciiTheme="minorHAnsi" w:hAnsiTheme="minorHAnsi"/>
+            <w:color w:val="000000"/>
+            <w:lang w:val="en-US"/>
+          </w:rPr>
+          <w:delText xml:space="preserve">onsider </w:delText>
+        </w:r>
+      </w:del>
+      <w:r>
+        <w:rPr>
+          <w:rFonts w:asciiTheme="minorHAnsi" w:hAnsiTheme="minorHAnsi"/>
+          <w:color w:val="000000"/>
+          <w:lang w:val="en-US"/>
+        </w:rPr>
+        <w:t>whether humans with obesity are more prone to stress or drug-induced glucocorticoid responses</w:t>
+      </w:r>
+      <w:ins w:id="60" w:author="HP Inc." w:date="2020-08-05T18:59:00Z">
+        <w:r>
+          <w:rPr>
+            <w:rFonts w:asciiTheme="minorHAnsi" w:hAnsiTheme="minorHAnsi"/>
+            <w:color w:val="000000"/>
+            <w:lang w:val="en-US"/>
+          </w:rPr>
+          <w:t xml:space="preserve"> should be considered when prescribing steroids</w:t>
+        </w:r>
+      </w:ins>
+      <w:r>
+        <w:rPr>
+          <w:rFonts w:asciiTheme="minorHAnsi" w:hAnsiTheme="minorHAnsi"/>
+          <w:color w:val="000000"/>
+          <w:lang w:val="en-US"/>
+        </w:rPr>
+        <w:t>.</w:t>
       </w:r>
     </w:p>
     <w:p>
@@ -8489,6 +8950,7 @@
         <w:spacing w:line="480" w:lineRule="auto"/>
         <w:ind w:firstLine="720"/>
         <w:rPr>
+          <w:del w:id="61" w:author="HP Inc." w:date="2020-08-05T19:03:00Z"/>
           <w:rFonts w:asciiTheme="minorHAnsi" w:hAnsiTheme="minorHAnsi"/>
           <w:color w:val="2A2A2A"/>
           <w:szCs w:val="24"/>
@@ -8529,7 +8991,78 @@
           <w:szCs w:val="24"/>
           <w:highlight w:val="white"/>
         </w:rPr>
-        <w:t xml:space="preserve">was cut so the hindlimb could be secured at the knee to a fixed post. Animals were placed on a temperature-controlled platform with continual drip of saline over the gastrocnemius at 37°C to keep with muscle warm and </w:t>
+        <w:t xml:space="preserve">was cut so the hindlimb could be secured at the knee to a fixed post. Animals were placed on a temperature-controlled platform with continual drip of saline over the </w:t>
+      </w:r>
+      <w:del w:id="62" w:author="HP Inc." w:date="2020-08-05T19:49:00Z">
+        <w:r>
+          <w:rPr>
+            <w:rFonts w:asciiTheme="minorHAnsi" w:hAnsiTheme="minorHAnsi"/>
+            <w:color w:val="2A2A2A"/>
+            <w:szCs w:val="24"/>
+            <w:highlight w:val="white"/>
+          </w:rPr>
+          <w:delText xml:space="preserve">gastrocnemius </w:delText>
+        </w:r>
+      </w:del>
+      <w:ins w:id="63" w:author="HP Inc." w:date="2020-08-05T19:49:00Z">
+        <w:r>
+          <w:rPr>
+            <w:rFonts w:asciiTheme="minorHAnsi" w:hAnsiTheme="minorHAnsi"/>
+            <w:color w:val="2A2A2A"/>
+            <w:szCs w:val="24"/>
+            <w:highlight w:val="white"/>
+          </w:rPr>
+          <w:t>muscle</w:t>
+        </w:r>
+        <w:r>
+          <w:rPr>
+            <w:rFonts w:asciiTheme="minorHAnsi" w:hAnsiTheme="minorHAnsi"/>
+            <w:color w:val="2A2A2A"/>
+            <w:szCs w:val="24"/>
+            <w:highlight w:val="white"/>
+          </w:rPr>
+          <w:t xml:space="preserve"> </w:t>
+        </w:r>
+      </w:ins>
+      <w:r>
+        <w:rPr>
+          <w:rFonts w:asciiTheme="minorHAnsi" w:hAnsiTheme="minorHAnsi"/>
+          <w:color w:val="2A2A2A"/>
+          <w:szCs w:val="24"/>
+          <w:highlight w:val="white"/>
+        </w:rPr>
+        <w:t xml:space="preserve">at 37°C to keep </w:t>
+      </w:r>
+      <w:del w:id="64" w:author="HP Inc." w:date="2020-08-05T19:49:00Z">
+        <w:r>
+          <w:rPr>
+            <w:rFonts w:asciiTheme="minorHAnsi" w:hAnsiTheme="minorHAnsi"/>
+            <w:color w:val="2A2A2A"/>
+            <w:szCs w:val="24"/>
+            <w:highlight w:val="white"/>
+          </w:rPr>
+          <w:delText>with muscle</w:delText>
+        </w:r>
+      </w:del>
+      <w:ins w:id="65" w:author="HP Inc." w:date="2020-08-05T19:49:00Z">
+        <w:r>
+          <w:rPr>
+            <w:rFonts w:asciiTheme="minorHAnsi" w:hAnsiTheme="minorHAnsi"/>
+            <w:color w:val="2A2A2A"/>
+            <w:szCs w:val="24"/>
+            <w:highlight w:val="white"/>
+          </w:rPr>
+          <w:t>it</w:t>
+        </w:r>
+      </w:ins>
+      <w:r>
+        <w:rPr>
+          <w:rFonts w:asciiTheme="minorHAnsi" w:hAnsiTheme="minorHAnsi"/>
+          <w:color w:val="2A2A2A"/>
+          <w:szCs w:val="24"/>
+          <w:highlight w:val="white"/>
+        </w:rPr>
+        <w:t xml:space="preserve"> warm and </w:t>
       </w:r>
       <w:r>
         <w:rPr>
@@ -8566,18 +9099,97 @@
           <w:szCs w:val="24"/>
           <w:highlight w:val="white"/>
         </w:rPr>
-        <w:t xml:space="preserve">). In order to measure force generated at the nerve, a bipolar platinum wire electrode was used to stimulate the muscle at the tibial nerve. </w:t>
+        <w:t xml:space="preserve">). In order to measure force generated </w:t>
+      </w:r>
+      <w:ins w:id="66" w:author="HP Inc." w:date="2020-08-05T19:02:00Z">
+        <w:r>
+          <w:rPr>
+            <w:rFonts w:asciiTheme="minorHAnsi" w:hAnsiTheme="minorHAnsi"/>
+            <w:color w:val="2A2A2A"/>
+            <w:szCs w:val="24"/>
+            <w:highlight w:val="white"/>
+          </w:rPr>
+          <w:t xml:space="preserve">under circumstances when </w:t>
+        </w:r>
+      </w:ins>
+      <w:del w:id="67" w:author="HP Inc." w:date="2020-08-05T19:01:00Z">
+        <w:r>
+          <w:rPr>
+            <w:rFonts w:asciiTheme="minorHAnsi" w:hAnsiTheme="minorHAnsi"/>
+            <w:color w:val="2A2A2A"/>
+            <w:szCs w:val="24"/>
+            <w:highlight w:val="white"/>
+          </w:rPr>
+          <w:delText xml:space="preserve">at the </w:delText>
+        </w:r>
+      </w:del>
+      <w:del w:id="68" w:author="HP Inc." w:date="2020-08-05T19:02:00Z">
+        <w:r>
+          <w:rPr>
+            <w:rFonts w:asciiTheme="minorHAnsi" w:hAnsiTheme="minorHAnsi"/>
+            <w:color w:val="2A2A2A"/>
+            <w:szCs w:val="24"/>
+            <w:highlight w:val="white"/>
+          </w:rPr>
+          <w:delText>nerve</w:delText>
+        </w:r>
+      </w:del>
+      <w:ins w:id="69" w:author="HP Inc." w:date="2020-08-05T19:01:00Z">
+        <w:r>
+          <w:rPr>
+            <w:rFonts w:asciiTheme="minorHAnsi" w:hAnsiTheme="minorHAnsi"/>
+            <w:color w:val="2A2A2A"/>
+            <w:szCs w:val="24"/>
+            <w:highlight w:val="white"/>
+          </w:rPr>
+          <w:t>neuromuscular transmission of action potentials to activate the muscle fibers</w:t>
+        </w:r>
+      </w:ins>
+      <w:r>
+        <w:rPr>
+          <w:rFonts w:asciiTheme="minorHAnsi" w:hAnsiTheme="minorHAnsi"/>
+          <w:color w:val="2A2A2A"/>
+          <w:szCs w:val="24"/>
+          <w:highlight w:val="white"/>
+        </w:rPr>
+        <w:t xml:space="preserve">, a bipolar platinum wire electrode was used to stimulate the </w:t>
+      </w:r>
+      <w:del w:id="70" w:author="HP Inc." w:date="2020-08-05T19:02:00Z">
+        <w:r>
+          <w:rPr>
+            <w:rFonts w:asciiTheme="minorHAnsi" w:hAnsiTheme="minorHAnsi"/>
+            <w:color w:val="2A2A2A"/>
+            <w:szCs w:val="24"/>
+            <w:highlight w:val="white"/>
+          </w:rPr>
+          <w:delText xml:space="preserve">muscle at the </w:delText>
+        </w:r>
+      </w:del>
+      <w:r>
+        <w:rPr>
+          <w:rFonts w:asciiTheme="minorHAnsi" w:hAnsiTheme="minorHAnsi"/>
+          <w:color w:val="2A2A2A"/>
+          <w:szCs w:val="24"/>
+          <w:highlight w:val="white"/>
+        </w:rPr>
+        <w:t xml:space="preserve">tibial nerve. </w:t>
       </w:r>
     </w:p>
     <w:p>
       <w:pPr>
         <w:spacing w:line="480" w:lineRule="auto"/>
+        <w:ind w:firstLine="720"/>
         <w:rPr>
           <w:rFonts w:asciiTheme="minorHAnsi" w:hAnsiTheme="minorHAnsi"/>
           <w:color w:val="2A2A2A"/>
           <w:szCs w:val="24"/>
           <w:highlight w:val="white"/>
         </w:rPr>
+        <w:pPrChange w:id="71" w:author="HP Inc." w:date="2020-08-05T19:03:00Z">
+          <w:pPr>
+            <w:spacing w:line="480" w:lineRule="auto"/>
+          </w:pPr>
+        </w:pPrChange>
       </w:pPr>
       <w:r>
         <w:rPr>
@@ -8605,7 +9217,17 @@
           <w:szCs w:val="24"/>
           <w:highlight w:val="white"/>
         </w:rPr>
-        <w:t>). Optimal length is the length of the muscle in which the maximal twitch force was obtained.  Once L</w:t>
+        <w:t xml:space="preserve">). Optimal length is the length of the muscle in which the maximal twitch force </w:t>
+      </w:r>
+      <w:r>
+        <w:rPr>
+          <w:rFonts w:asciiTheme="minorHAnsi" w:hAnsiTheme="minorHAnsi"/>
+          <w:color w:val="2A2A2A"/>
+          <w:szCs w:val="24"/>
+          <w:highlight w:val="white"/>
+        </w:rPr>
+        <w:lastRenderedPageBreak/>
+        <w:t>was obtained.  Once L</w:t>
       </w:r>
       <w:r>
         <w:rPr>
@@ -8623,17 +9245,7 @@
           <w:szCs w:val="24"/>
           <w:highlight w:val="white"/>
         </w:rPr>
-        <w:t xml:space="preserve"> was found, gastrocnemius muscles </w:t>
-      </w:r>
-      <w:r>
-        <w:rPr>
-          <w:rFonts w:asciiTheme="minorHAnsi" w:hAnsiTheme="minorHAnsi"/>
-          <w:color w:val="2A2A2A"/>
-          <w:szCs w:val="24"/>
-          <w:highlight w:val="white"/>
-        </w:rPr>
-        <w:lastRenderedPageBreak/>
-        <w:t>were kept at that length (L</w:t>
+        <w:t xml:space="preserve"> was found, gastrocnemius muscles were kept at that length (L</w:t>
       </w:r>
       <w:r>
         <w:rPr>
@@ -8652,8 +9264,39 @@
           <w:szCs w:val="24"/>
           <w:highlight w:val="white"/>
         </w:rPr>
-        <w:t>) and the frequency of pulses was increased in increments of 300</w:t>
-      </w:r>
+        <w:t xml:space="preserve">) and the frequency of </w:t>
+      </w:r>
+      <w:ins w:id="72" w:author="HP Inc." w:date="2020-08-05T19:03:00Z">
+        <w:r>
+          <w:rPr>
+            <w:rFonts w:asciiTheme="minorHAnsi" w:hAnsiTheme="minorHAnsi"/>
+            <w:color w:val="2A2A2A"/>
+            <w:szCs w:val="24"/>
+            <w:highlight w:val="white"/>
+          </w:rPr>
+          <w:t xml:space="preserve">300 </w:t>
+        </w:r>
+        <w:proofErr w:type="spellStart"/>
+        <w:r>
+          <w:rPr>
+            <w:rFonts w:asciiTheme="minorHAnsi" w:hAnsiTheme="minorHAnsi"/>
+            <w:color w:val="2A2A2A"/>
+            <w:szCs w:val="24"/>
+            <w:highlight w:val="white"/>
+          </w:rPr>
+          <w:t>ms</w:t>
+        </w:r>
+        <w:proofErr w:type="spellEnd"/>
+        <w:r>
+          <w:rPr>
+            <w:rFonts w:asciiTheme="minorHAnsi" w:hAnsiTheme="minorHAnsi"/>
+            <w:color w:val="2A2A2A"/>
+            <w:szCs w:val="24"/>
+            <w:highlight w:val="white"/>
+          </w:rPr>
+          <w:t xml:space="preserve"> trains of </w:t>
+        </w:r>
+      </w:ins>
       <w:r>
         <w:rPr>
           <w:rFonts w:asciiTheme="minorHAnsi" w:hAnsiTheme="minorHAnsi"/>
@@ -8661,8 +9304,125 @@
           <w:szCs w:val="24"/>
           <w:highlight w:val="white"/>
         </w:rPr>
-        <w:t xml:space="preserve"> </w:t>
-      </w:r>
+        <w:t xml:space="preserve">pulses was increased in increments of </w:t>
+      </w:r>
+      <w:commentRangeStart w:id="73"/>
+      <w:del w:id="74" w:author="HP Inc." w:date="2020-08-05T19:04:00Z">
+        <w:r>
+          <w:rPr>
+            <w:rFonts w:asciiTheme="minorHAnsi" w:hAnsiTheme="minorHAnsi"/>
+            <w:color w:val="2A2A2A"/>
+            <w:szCs w:val="24"/>
+            <w:highlight w:val="white"/>
+          </w:rPr>
+          <w:delText>300</w:delText>
+        </w:r>
+        <w:r>
+          <w:rPr>
+            <w:rFonts w:asciiTheme="minorHAnsi" w:hAnsiTheme="minorHAnsi"/>
+            <w:color w:val="2A2A2A"/>
+            <w:szCs w:val="24"/>
+            <w:highlight w:val="white"/>
+          </w:rPr>
+          <w:delText xml:space="preserve"> </w:delText>
+        </w:r>
+      </w:del>
+      <w:ins w:id="75" w:author="HP Inc." w:date="2020-08-05T19:04:00Z">
+        <w:r>
+          <w:rPr>
+            <w:rFonts w:asciiTheme="minorHAnsi" w:hAnsiTheme="minorHAnsi"/>
+            <w:color w:val="2A2A2A"/>
+            <w:szCs w:val="24"/>
+            <w:highlight w:val="white"/>
+          </w:rPr>
+          <w:t>50 Hz</w:t>
+        </w:r>
+        <w:commentRangeEnd w:id="73"/>
+        <w:r>
+          <w:rPr>
+            <w:rStyle w:val="CommentReference"/>
+          </w:rPr>
+          <w:commentReference w:id="73"/>
+        </w:r>
+        <w:r>
+          <w:rPr>
+            <w:rFonts w:asciiTheme="minorHAnsi" w:hAnsiTheme="minorHAnsi"/>
+            <w:color w:val="2A2A2A"/>
+            <w:szCs w:val="24"/>
+            <w:highlight w:val="white"/>
+          </w:rPr>
+          <w:t xml:space="preserve"> </w:t>
+        </w:r>
+      </w:ins>
+      <w:del w:id="76" w:author="HP Inc." w:date="2020-08-05T19:04:00Z">
+        <w:r>
+          <w:rPr>
+            <w:rFonts w:asciiTheme="minorHAnsi" w:hAnsiTheme="minorHAnsi"/>
+            <w:color w:val="2A2A2A"/>
+            <w:szCs w:val="24"/>
+            <w:highlight w:val="white"/>
+          </w:rPr>
+          <w:delText>m</w:delText>
+        </w:r>
+        <w:r>
+          <w:rPr>
+            <w:rFonts w:asciiTheme="minorHAnsi" w:hAnsiTheme="minorHAnsi"/>
+            <w:color w:val="2A2A2A"/>
+            <w:szCs w:val="24"/>
+            <w:highlight w:val="white"/>
+          </w:rPr>
+          <w:delText>illi</w:delText>
+        </w:r>
+        <w:r>
+          <w:rPr>
+            <w:rFonts w:asciiTheme="minorHAnsi" w:hAnsiTheme="minorHAnsi"/>
+            <w:color w:val="2A2A2A"/>
+            <w:szCs w:val="24"/>
+            <w:highlight w:val="white"/>
+          </w:rPr>
+          <w:delText>s</w:delText>
+        </w:r>
+        <w:r>
+          <w:rPr>
+            <w:rFonts w:asciiTheme="minorHAnsi" w:hAnsiTheme="minorHAnsi"/>
+            <w:color w:val="2A2A2A"/>
+            <w:szCs w:val="24"/>
+            <w:highlight w:val="white"/>
+          </w:rPr>
+          <w:delText>econds</w:delText>
+        </w:r>
+        <w:r>
+          <w:rPr>
+            <w:rFonts w:asciiTheme="minorHAnsi" w:hAnsiTheme="minorHAnsi"/>
+            <w:color w:val="2A2A2A"/>
+            <w:szCs w:val="24"/>
+            <w:highlight w:val="white"/>
+          </w:rPr>
+          <w:delText xml:space="preserve"> </w:delText>
+        </w:r>
+      </w:del>
+      <w:ins w:id="77" w:author="HP Inc." w:date="2020-08-05T19:04:00Z">
+        <w:r>
+          <w:rPr>
+            <w:rFonts w:asciiTheme="minorHAnsi" w:hAnsiTheme="minorHAnsi"/>
+            <w:color w:val="2A2A2A"/>
+            <w:szCs w:val="24"/>
+            <w:highlight w:val="white"/>
+          </w:rPr>
+          <w:t xml:space="preserve">until </w:t>
+        </w:r>
+      </w:ins>
+      <w:del w:id="78" w:author="HP Inc." w:date="2020-08-05T19:04:00Z">
+        <w:r>
+          <w:rPr>
+            <w:rFonts w:asciiTheme="minorHAnsi" w:hAnsiTheme="minorHAnsi"/>
+            <w:color w:val="2A2A2A"/>
+            <w:szCs w:val="24"/>
+            <w:highlight w:val="white"/>
+          </w:rPr>
+          <w:delText xml:space="preserve">to obtain </w:delText>
+        </w:r>
+      </w:del>
       <w:r>
         <w:rPr>
           <w:rFonts w:asciiTheme="minorHAnsi" w:hAnsiTheme="minorHAnsi"/>
@@ -8670,43 +9430,7 @@
           <w:szCs w:val="24"/>
           <w:highlight w:val="white"/>
         </w:rPr>
-        <w:t>m</w:t>
-      </w:r>
-      <w:r>
-        <w:rPr>
-          <w:rFonts w:asciiTheme="minorHAnsi" w:hAnsiTheme="minorHAnsi"/>
-          <w:color w:val="2A2A2A"/>
-          <w:szCs w:val="24"/>
-          <w:highlight w:val="white"/>
-        </w:rPr>
-        <w:t>illi</w:t>
-      </w:r>
-      <w:r>
-        <w:rPr>
-          <w:rFonts w:asciiTheme="minorHAnsi" w:hAnsiTheme="minorHAnsi"/>
-          <w:color w:val="2A2A2A"/>
-          <w:szCs w:val="24"/>
-          <w:highlight w:val="white"/>
-        </w:rPr>
-        <w:t>s</w:t>
-      </w:r>
-      <w:r>
-        <w:rPr>
-          <w:rFonts w:asciiTheme="minorHAnsi" w:hAnsiTheme="minorHAnsi"/>
-          <w:color w:val="2A2A2A"/>
-          <w:szCs w:val="24"/>
-          <w:highlight w:val="white"/>
-        </w:rPr>
-        <w:t>econds</w:t>
-      </w:r>
-      <w:r>
-        <w:rPr>
-          <w:rFonts w:asciiTheme="minorHAnsi" w:hAnsiTheme="minorHAnsi"/>
-          <w:color w:val="2A2A2A"/>
-          <w:szCs w:val="24"/>
-          <w:highlight w:val="white"/>
-        </w:rPr>
-        <w:t xml:space="preserve"> to obtain maximum isometric tetanic force (P</w:t>
+        <w:t>maximum isometric tetanic force (P</w:t>
       </w:r>
       <w:r>
         <w:rPr>
@@ -8725,8 +9449,19 @@
           <w:szCs w:val="24"/>
           <w:highlight w:val="white"/>
         </w:rPr>
-        <w:t>).  In order to measure force generated at the muscle, an electrode cuff was placed around the mid-belly of gastrocnemius for muscle stimulation. The process was then repeated for nerve</w:t>
-      </w:r>
+        <w:t>)</w:t>
+      </w:r>
+      <w:ins w:id="79" w:author="HP Inc." w:date="2020-08-05T19:04:00Z">
+        <w:r>
+          <w:rPr>
+            <w:rFonts w:asciiTheme="minorHAnsi" w:hAnsiTheme="minorHAnsi"/>
+            <w:color w:val="2A2A2A"/>
+            <w:szCs w:val="24"/>
+            <w:highlight w:val="white"/>
+          </w:rPr>
+          <w:t xml:space="preserve"> was achieved</w:t>
+        </w:r>
+      </w:ins>
       <w:r>
         <w:rPr>
           <w:rFonts w:asciiTheme="minorHAnsi" w:hAnsiTheme="minorHAnsi"/>
@@ -8734,7 +9469,149 @@
           <w:szCs w:val="24"/>
           <w:highlight w:val="white"/>
         </w:rPr>
-        <w:t xml:space="preserve"> stimulated contraction.  </w:t>
+        <w:t xml:space="preserve">. </w:t>
+      </w:r>
+      <w:ins w:id="80" w:author="HP Inc." w:date="2020-08-05T19:04:00Z">
+        <w:r>
+          <w:rPr>
+            <w:rFonts w:asciiTheme="minorHAnsi" w:hAnsiTheme="minorHAnsi"/>
+            <w:color w:val="2A2A2A"/>
+            <w:szCs w:val="24"/>
+            <w:highlight w:val="white"/>
+          </w:rPr>
+          <w:t>Musc</w:t>
+        </w:r>
+      </w:ins>
+      <w:ins w:id="81" w:author="HP Inc." w:date="2020-08-05T19:05:00Z">
+        <w:r>
+          <w:rPr>
+            <w:rFonts w:asciiTheme="minorHAnsi" w:hAnsiTheme="minorHAnsi"/>
+            <w:color w:val="2A2A2A"/>
+            <w:szCs w:val="24"/>
+            <w:highlight w:val="white"/>
+          </w:rPr>
+          <w:t>les were rested for 1 minute in between stimulations.</w:t>
+        </w:r>
+      </w:ins>
+      <w:r>
+        <w:rPr>
+          <w:rFonts w:asciiTheme="minorHAnsi" w:hAnsiTheme="minorHAnsi"/>
+          <w:color w:val="2A2A2A"/>
+          <w:szCs w:val="24"/>
+          <w:highlight w:val="white"/>
+        </w:rPr>
+        <w:t xml:space="preserve"> In order to measure force generated </w:t>
+      </w:r>
+      <w:ins w:id="82" w:author="HP Inc." w:date="2020-08-05T19:05:00Z">
+        <w:r>
+          <w:rPr>
+            <w:rFonts w:asciiTheme="minorHAnsi" w:hAnsiTheme="minorHAnsi"/>
+            <w:color w:val="2A2A2A"/>
+            <w:szCs w:val="24"/>
+            <w:highlight w:val="white"/>
+          </w:rPr>
+          <w:t xml:space="preserve">in response to direct depolarization of the muscle fibers bypassing the requirement for neuromuscular transmission of the </w:t>
+        </w:r>
+      </w:ins>
+      <w:ins w:id="83" w:author="HP Inc." w:date="2020-08-05T19:07:00Z">
+        <w:r>
+          <w:rPr>
+            <w:rFonts w:asciiTheme="minorHAnsi" w:hAnsiTheme="minorHAnsi"/>
+            <w:color w:val="2A2A2A"/>
+            <w:szCs w:val="24"/>
+            <w:highlight w:val="white"/>
+          </w:rPr>
+          <w:t>activating stimulus</w:t>
+        </w:r>
+      </w:ins>
+      <w:del w:id="84" w:author="HP Inc." w:date="2020-08-05T19:06:00Z">
+        <w:r>
+          <w:rPr>
+            <w:rFonts w:asciiTheme="minorHAnsi" w:hAnsiTheme="minorHAnsi"/>
+            <w:color w:val="2A2A2A"/>
+            <w:szCs w:val="24"/>
+            <w:highlight w:val="white"/>
+          </w:rPr>
+          <w:delText>at the muscle</w:delText>
+        </w:r>
+      </w:del>
+      <w:r>
+        <w:rPr>
+          <w:rFonts w:asciiTheme="minorHAnsi" w:hAnsiTheme="minorHAnsi"/>
+          <w:color w:val="2A2A2A"/>
+          <w:szCs w:val="24"/>
+          <w:highlight w:val="white"/>
+        </w:rPr>
+        <w:t xml:space="preserve">, an electrode cuff was placed around the mid-belly of gastrocnemius for muscle stimulation. The </w:t>
+      </w:r>
+      <w:ins w:id="85" w:author="HP Inc." w:date="2020-08-05T19:07:00Z">
+        <w:r>
+          <w:rPr>
+            <w:rFonts w:asciiTheme="minorHAnsi" w:hAnsiTheme="minorHAnsi"/>
+            <w:color w:val="2A2A2A"/>
+            <w:szCs w:val="24"/>
+            <w:highlight w:val="white"/>
+          </w:rPr>
+          <w:t xml:space="preserve">same </w:t>
+        </w:r>
+      </w:ins>
+      <w:r>
+        <w:rPr>
+          <w:rFonts w:asciiTheme="minorHAnsi" w:hAnsiTheme="minorHAnsi"/>
+          <w:color w:val="2A2A2A"/>
+          <w:szCs w:val="24"/>
+          <w:highlight w:val="white"/>
+        </w:rPr>
+        <w:t xml:space="preserve">process was then repeated </w:t>
+      </w:r>
+      <w:ins w:id="86" w:author="HP Inc." w:date="2020-08-05T19:07:00Z">
+        <w:r>
+          <w:rPr>
+            <w:rFonts w:asciiTheme="minorHAnsi" w:hAnsiTheme="minorHAnsi"/>
+            <w:color w:val="2A2A2A"/>
+            <w:szCs w:val="24"/>
+            <w:highlight w:val="white"/>
+          </w:rPr>
+          <w:t xml:space="preserve">as described above </w:t>
+        </w:r>
+      </w:ins>
+      <w:r>
+        <w:rPr>
+          <w:rFonts w:asciiTheme="minorHAnsi" w:hAnsiTheme="minorHAnsi"/>
+          <w:color w:val="2A2A2A"/>
+          <w:szCs w:val="24"/>
+          <w:highlight w:val="white"/>
+        </w:rPr>
+        <w:t>for nerve</w:t>
+      </w:r>
+      <w:r>
+        <w:rPr>
+          <w:rFonts w:asciiTheme="minorHAnsi" w:hAnsiTheme="minorHAnsi"/>
+          <w:color w:val="2A2A2A"/>
+          <w:szCs w:val="24"/>
+          <w:highlight w:val="white"/>
+        </w:rPr>
+        <w:t xml:space="preserve"> stimulated contraction</w:t>
+      </w:r>
+      <w:ins w:id="87" w:author="HP Inc." w:date="2020-08-05T19:07:00Z">
+        <w:r>
+          <w:rPr>
+            <w:rFonts w:asciiTheme="minorHAnsi" w:hAnsiTheme="minorHAnsi"/>
+            <w:color w:val="2A2A2A"/>
+            <w:szCs w:val="24"/>
+            <w:highlight w:val="white"/>
+          </w:rPr>
+          <w:t>s</w:t>
+        </w:r>
+      </w:ins>
+      <w:r>
+        <w:rPr>
+          <w:rFonts w:asciiTheme="minorHAnsi" w:hAnsiTheme="minorHAnsi"/>
+          <w:color w:val="2A2A2A"/>
+          <w:szCs w:val="24"/>
+          <w:highlight w:val="white"/>
+        </w:rPr>
+        <w:t xml:space="preserve">.  </w:t>
       </w:r>
       <w:r>
         <w:rPr>
@@ -9113,7 +9990,17 @@
           <w:szCs w:val="24"/>
           <w:highlight w:val="white"/>
         </w:rPr>
-        <w:t xml:space="preserve"> RNA kit (catalog no. 12183025; Life Technologies) following manufacturer’s instructions. Complementary DNA (cDNA) was synthesized using the High Capacity cDNA Reverse Transcription Kit </w:t>
+        <w:t xml:space="preserve"> RNA kit (catalog no. 12183025; Life Technologies) following </w:t>
+      </w:r>
+      <w:r>
+        <w:rPr>
+          <w:rFonts w:asciiTheme="minorHAnsi" w:hAnsiTheme="minorHAnsi"/>
+          <w:color w:val="2A2A2A"/>
+          <w:szCs w:val="24"/>
+          <w:highlight w:val="white"/>
+        </w:rPr>
+        <w:lastRenderedPageBreak/>
+        <w:t xml:space="preserve">manufacturer’s instructions. Complementary DNA (cDNA) was synthesized using the High Capacity cDNA Reverse Transcription Kit </w:t>
       </w:r>
       <w:r>
         <w:rPr>
@@ -9171,17 +10058,7 @@
           <w:szCs w:val="24"/>
           <w:highlight w:val="white"/>
         </w:rPr>
-        <w:t xml:space="preserve"> 5 </w:t>
-      </w:r>
-      <w:r>
-        <w:rPr>
-          <w:rFonts w:asciiTheme="minorHAnsi" w:hAnsiTheme="minorHAnsi"/>
-          <w:color w:val="2A2A2A"/>
-          <w:szCs w:val="24"/>
-          <w:highlight w:val="white"/>
-        </w:rPr>
-        <w:lastRenderedPageBreak/>
-        <w:t>(</w:t>
+        <w:t xml:space="preserve"> 5 (</w:t>
       </w:r>
       <w:proofErr w:type="spellStart"/>
       <w:r>
@@ -9639,7 +10516,14 @@
         <w:rPr>
           <w:rFonts w:asciiTheme="minorHAnsi" w:hAnsiTheme="minorHAnsi"/>
         </w:rPr>
-        <w:t xml:space="preserve">followed by Welch’s or Student’s </w:t>
+        <w:t xml:space="preserve">followed by </w:t>
+      </w:r>
+      <w:r>
+        <w:rPr>
+          <w:rFonts w:asciiTheme="minorHAnsi" w:hAnsiTheme="minorHAnsi"/>
+        </w:rPr>
+        <w:lastRenderedPageBreak/>
+        <w:t xml:space="preserve">Welch’s or Student’s </w:t>
       </w:r>
       <w:r>
         <w:rPr>
@@ -9664,14 +10548,7 @@
         <w:rPr>
           <w:rFonts w:asciiTheme="minorHAnsi" w:hAnsiTheme="minorHAnsi"/>
         </w:rPr>
-        <w:t xml:space="preserve"> p-value under 0.05 was considered significant. All statistical tests were </w:t>
-      </w:r>
-      <w:r>
-        <w:rPr>
-          <w:rFonts w:asciiTheme="minorHAnsi" w:hAnsiTheme="minorHAnsi"/>
-        </w:rPr>
-        <w:lastRenderedPageBreak/>
-        <w:t xml:space="preserve">conducted using R version 3.5.0 </w:t>
+        <w:t xml:space="preserve"> p-value under 0.05 was considered significant. All statistical tests were conducted using R version 3.5.0 </w:t>
       </w:r>
       <w:r>
         <w:rPr>
@@ -9760,7 +10637,7 @@
         </w:rPr>
         <w:t xml:space="preserve">This work was supported by the Walter Block Scholarship and the Nutritional Sciences Dean’s Award (LG), </w:t>
       </w:r>
-      <w:commentRangeStart w:id="4"/>
+      <w:commentRangeStart w:id="88"/>
       <w:r>
         <w:rPr>
           <w:rFonts w:asciiTheme="minorHAnsi" w:hAnsiTheme="minorHAnsi"/>
@@ -9782,12 +10659,12 @@
         </w:rPr>
         <w:t xml:space="preserve">DK017535 (DB), </w:t>
       </w:r>
-      <w:commentRangeEnd w:id="4"/>
+      <w:commentRangeEnd w:id="88"/>
       <w:r>
         <w:rPr>
           <w:rStyle w:val="CommentReference"/>
         </w:rPr>
-        <w:commentReference w:id="4"/>
+        <w:commentReference w:id="88"/>
       </w:r>
       <w:r>
         <w:rPr>
@@ -9844,8 +10721,6 @@
         </w:rPr>
         <w:t>.</w:t>
       </w:r>
-      <w:bookmarkStart w:id="5" w:name="_GoBack"/>
-      <w:bookmarkEnd w:id="5"/>
     </w:p>
     <w:p>
       <w:pPr>
@@ -13774,7 +14649,71 @@
           <w:rFonts w:asciiTheme="minorHAnsi" w:hAnsiTheme="minorHAnsi"/>
           <w:szCs w:val="24"/>
         </w:rPr>
-        <w:t xml:space="preserve">Mice were fed HFD or NCD for twelve weeks prior to randomization into water or dexamethasone treatments.  </w:t>
+        <w:t xml:space="preserve">Mice were fed </w:t>
+      </w:r>
+      <w:ins w:id="89" w:author="HP Inc." w:date="2020-08-05T19:42:00Z">
+        <w:r>
+          <w:rPr>
+            <w:rFonts w:asciiTheme="minorHAnsi" w:hAnsiTheme="minorHAnsi"/>
+            <w:szCs w:val="24"/>
+          </w:rPr>
+          <w:t>a high fat diet (</w:t>
+        </w:r>
+      </w:ins>
+      <w:r>
+        <w:rPr>
+          <w:rFonts w:asciiTheme="minorHAnsi" w:hAnsiTheme="minorHAnsi"/>
+          <w:szCs w:val="24"/>
+        </w:rPr>
+        <w:t>HFD</w:t>
+      </w:r>
+      <w:ins w:id="90" w:author="HP Inc." w:date="2020-08-05T19:42:00Z">
+        <w:r>
+          <w:rPr>
+            <w:rFonts w:asciiTheme="minorHAnsi" w:hAnsiTheme="minorHAnsi"/>
+            <w:szCs w:val="24"/>
+          </w:rPr>
+          <w:t>)</w:t>
+        </w:r>
+      </w:ins>
+      <w:r>
+        <w:rPr>
+          <w:rFonts w:asciiTheme="minorHAnsi" w:hAnsiTheme="minorHAnsi"/>
+          <w:szCs w:val="24"/>
+        </w:rPr>
+        <w:t xml:space="preserve"> or </w:t>
+      </w:r>
+      <w:ins w:id="91" w:author="HP Inc." w:date="2020-08-05T19:42:00Z">
+        <w:r>
+          <w:rPr>
+            <w:rFonts w:asciiTheme="minorHAnsi" w:hAnsiTheme="minorHAnsi"/>
+            <w:szCs w:val="24"/>
+          </w:rPr>
+          <w:t>normal chow diet (</w:t>
+        </w:r>
+      </w:ins>
+      <w:r>
+        <w:rPr>
+          <w:rFonts w:asciiTheme="minorHAnsi" w:hAnsiTheme="minorHAnsi"/>
+          <w:szCs w:val="24"/>
+        </w:rPr>
+        <w:t>NCD</w:t>
+      </w:r>
+      <w:ins w:id="92" w:author="HP Inc." w:date="2020-08-05T19:42:00Z">
+        <w:r>
+          <w:rPr>
+            <w:rFonts w:asciiTheme="minorHAnsi" w:hAnsiTheme="minorHAnsi"/>
+            <w:szCs w:val="24"/>
+          </w:rPr>
+          <w:t>)</w:t>
+        </w:r>
+      </w:ins>
+      <w:r>
+        <w:rPr>
+          <w:rFonts w:asciiTheme="minorHAnsi" w:hAnsiTheme="minorHAnsi"/>
+          <w:szCs w:val="24"/>
+        </w:rPr>
+        <w:t xml:space="preserve"> for twelve weeks prior to randomization into water or dexamethasone treatments.  </w:t>
       </w:r>
       <w:r>
         <w:rPr>
@@ -13825,6 +14764,15 @@
         </w:rPr>
         <w:t>gastrocnemius</w:t>
       </w:r>
+      <w:ins w:id="93" w:author="HP Inc." w:date="2020-08-05T19:45:00Z">
+        <w:r>
+          <w:rPr>
+            <w:rFonts w:asciiTheme="minorHAnsi" w:hAnsiTheme="minorHAnsi"/>
+            <w:szCs w:val="24"/>
+          </w:rPr>
+          <w:t xml:space="preserve"> muscle</w:t>
+        </w:r>
+      </w:ins>
       <w:r>
         <w:rPr>
           <w:rFonts w:asciiTheme="minorHAnsi" w:hAnsiTheme="minorHAnsi"/>
@@ -13837,14 +14785,7 @@
           <w:rFonts w:asciiTheme="minorHAnsi" w:hAnsiTheme="minorHAnsi"/>
           <w:szCs w:val="24"/>
         </w:rPr>
-        <w:t>in lean and obese mice treated with</w:t>
-      </w:r>
-      <w:r>
-        <w:rPr>
-          <w:rFonts w:asciiTheme="minorHAnsi" w:hAnsiTheme="minorHAnsi"/>
-          <w:szCs w:val="24"/>
-        </w:rPr>
-        <w:t xml:space="preserve"> </w:t>
+        <w:t xml:space="preserve">in lean and obese mice treated with </w:t>
       </w:r>
       <w:r>
         <w:rPr>
@@ -13858,21 +14799,39 @@
           <w:rFonts w:asciiTheme="minorHAnsi" w:hAnsiTheme="minorHAnsi"/>
           <w:szCs w:val="24"/>
         </w:rPr>
-        <w:t xml:space="preserve"> </w:t>
-      </w:r>
-      <w:r>
-        <w:rPr>
-          <w:rFonts w:asciiTheme="minorHAnsi" w:hAnsiTheme="minorHAnsi"/>
-          <w:szCs w:val="24"/>
-        </w:rPr>
-        <w:t>dexamethasone for 15-21 days</w:t>
-      </w:r>
-      <w:r>
-        <w:rPr>
-          <w:rFonts w:asciiTheme="minorHAnsi" w:hAnsiTheme="minorHAnsi"/>
-          <w:szCs w:val="24"/>
-        </w:rPr>
-        <w:t xml:space="preserve"> after 12 weeks of NCD/HFD</w:t>
+        <w:t xml:space="preserve"> dexamethasone for 15-21 days</w:t>
+      </w:r>
+      <w:r>
+        <w:rPr>
+          <w:rFonts w:asciiTheme="minorHAnsi" w:hAnsiTheme="minorHAnsi"/>
+          <w:szCs w:val="24"/>
+        </w:rPr>
+        <w:t xml:space="preserve"> after 12 weeks of NCD</w:t>
+      </w:r>
+      <w:del w:id="94" w:author="HP Inc." w:date="2020-08-05T19:43:00Z">
+        <w:r>
+          <w:rPr>
+            <w:rFonts w:asciiTheme="minorHAnsi" w:hAnsiTheme="minorHAnsi"/>
+            <w:szCs w:val="24"/>
+          </w:rPr>
+          <w:delText>/</w:delText>
+        </w:r>
+      </w:del>
+      <w:ins w:id="95" w:author="HP Inc." w:date="2020-08-05T19:43:00Z">
+        <w:r>
+          <w:rPr>
+            <w:rFonts w:asciiTheme="minorHAnsi" w:hAnsiTheme="minorHAnsi"/>
+            <w:szCs w:val="24"/>
+          </w:rPr>
+          <w:t xml:space="preserve"> or </w:t>
+        </w:r>
+      </w:ins>
+      <w:r>
+        <w:rPr>
+          <w:rFonts w:asciiTheme="minorHAnsi" w:hAnsiTheme="minorHAnsi"/>
+          <w:szCs w:val="24"/>
+        </w:rPr>
+        <w:t>HFD</w:t>
       </w:r>
       <w:r>
         <w:rPr>
@@ -14157,6 +15116,15 @@
         </w:rPr>
         <w:t xml:space="preserve">astrocnemius </w:t>
       </w:r>
+      <w:ins w:id="96" w:author="HP Inc." w:date="2020-08-05T19:45:00Z">
+        <w:r>
+          <w:rPr>
+            <w:rFonts w:asciiTheme="minorHAnsi" w:hAnsiTheme="minorHAnsi"/>
+            <w:szCs w:val="24"/>
+          </w:rPr>
+          <w:t xml:space="preserve">muscle </w:t>
+        </w:r>
+      </w:ins>
       <w:r>
         <w:rPr>
           <w:rFonts w:asciiTheme="minorHAnsi" w:hAnsiTheme="minorHAnsi"/>
@@ -14225,7 +15193,56 @@
           <w:rFonts w:asciiTheme="minorHAnsi" w:hAnsiTheme="minorHAnsi"/>
           <w:szCs w:val="24"/>
         </w:rPr>
-        <w:t xml:space="preserve"> lean and obese mice treated with</w:t>
+        <w:t xml:space="preserve"> lean and obese mice treated with </w:t>
+      </w:r>
+      <w:r>
+        <w:rPr>
+          <w:rFonts w:asciiTheme="minorHAnsi" w:hAnsiTheme="minorHAnsi"/>
+          <w:szCs w:val="24"/>
+        </w:rPr>
+        <w:t>vehicle or</w:t>
+      </w:r>
+      <w:r>
+        <w:rPr>
+          <w:rFonts w:asciiTheme="minorHAnsi" w:hAnsiTheme="minorHAnsi"/>
+          <w:szCs w:val="24"/>
+        </w:rPr>
+        <w:t xml:space="preserve"> dexamethasone</w:t>
+      </w:r>
+      <w:r>
+        <w:rPr>
+          <w:rFonts w:asciiTheme="minorHAnsi" w:hAnsiTheme="minorHAnsi"/>
+          <w:szCs w:val="24"/>
+        </w:rPr>
+        <w:t xml:space="preserve"> (n</w:t>
+      </w:r>
+      <w:r>
+        <w:rPr>
+          <w:rFonts w:asciiTheme="minorHAnsi" w:hAnsiTheme="minorHAnsi"/>
+          <w:szCs w:val="24"/>
+        </w:rPr>
+        <w:t>=5-8 per group</w:t>
+      </w:r>
+      <w:r>
+        <w:rPr>
+          <w:rFonts w:asciiTheme="minorHAnsi" w:hAnsiTheme="minorHAnsi"/>
+          <w:szCs w:val="24"/>
+        </w:rPr>
+        <w:t>)</w:t>
+      </w:r>
+      <w:r>
+        <w:rPr>
+          <w:rFonts w:asciiTheme="minorHAnsi" w:hAnsiTheme="minorHAnsi"/>
+          <w:szCs w:val="24"/>
+        </w:rPr>
+        <w:t xml:space="preserve">. H&amp;E stained section of </w:t>
+      </w:r>
+      <w:r>
+        <w:rPr>
+          <w:rFonts w:asciiTheme="minorHAnsi" w:hAnsiTheme="minorHAnsi"/>
+          <w:szCs w:val="24"/>
+        </w:rPr>
+        <w:t>muscles</w:t>
       </w:r>
       <w:r>
         <w:rPr>
@@ -14239,69 +15256,6 @@
           <w:rFonts w:asciiTheme="minorHAnsi" w:hAnsiTheme="minorHAnsi"/>
           <w:szCs w:val="24"/>
         </w:rPr>
-        <w:t>vehicle or</w:t>
-      </w:r>
-      <w:r>
-        <w:rPr>
-          <w:rFonts w:asciiTheme="minorHAnsi" w:hAnsiTheme="minorHAnsi"/>
-          <w:szCs w:val="24"/>
-        </w:rPr>
-        <w:t xml:space="preserve"> </w:t>
-      </w:r>
-      <w:r>
-        <w:rPr>
-          <w:rFonts w:asciiTheme="minorHAnsi" w:hAnsiTheme="minorHAnsi"/>
-          <w:szCs w:val="24"/>
-        </w:rPr>
-        <w:t>dexamethasone</w:t>
-      </w:r>
-      <w:r>
-        <w:rPr>
-          <w:rFonts w:asciiTheme="minorHAnsi" w:hAnsiTheme="minorHAnsi"/>
-          <w:szCs w:val="24"/>
-        </w:rPr>
-        <w:t xml:space="preserve"> (n</w:t>
-      </w:r>
-      <w:r>
-        <w:rPr>
-          <w:rFonts w:asciiTheme="minorHAnsi" w:hAnsiTheme="minorHAnsi"/>
-          <w:szCs w:val="24"/>
-        </w:rPr>
-        <w:t>=5-8 per group</w:t>
-      </w:r>
-      <w:r>
-        <w:rPr>
-          <w:rFonts w:asciiTheme="minorHAnsi" w:hAnsiTheme="minorHAnsi"/>
-          <w:szCs w:val="24"/>
-        </w:rPr>
-        <w:t>)</w:t>
-      </w:r>
-      <w:r>
-        <w:rPr>
-          <w:rFonts w:asciiTheme="minorHAnsi" w:hAnsiTheme="minorHAnsi"/>
-          <w:szCs w:val="24"/>
-        </w:rPr>
-        <w:t xml:space="preserve">. H&amp;E stained section of </w:t>
-      </w:r>
-      <w:r>
-        <w:rPr>
-          <w:rFonts w:asciiTheme="minorHAnsi" w:hAnsiTheme="minorHAnsi"/>
-          <w:szCs w:val="24"/>
-        </w:rPr>
-        <w:t>muscles</w:t>
-      </w:r>
-      <w:r>
-        <w:rPr>
-          <w:rFonts w:asciiTheme="minorHAnsi" w:hAnsiTheme="minorHAnsi"/>
-          <w:szCs w:val="24"/>
-        </w:rPr>
-        <w:t xml:space="preserve"> </w:t>
-      </w:r>
-      <w:r>
-        <w:rPr>
-          <w:rFonts w:asciiTheme="minorHAnsi" w:hAnsiTheme="minorHAnsi"/>
-          <w:szCs w:val="24"/>
-        </w:rPr>
         <w:t>(</w:t>
       </w:r>
       <w:r>
@@ -14561,7 +15515,23 @@
           <w:rFonts w:asciiTheme="minorHAnsi" w:hAnsiTheme="minorHAnsi"/>
           <w:szCs w:val="24"/>
         </w:rPr>
-        <w:t xml:space="preserve">quadriceps; </w:t>
+        <w:t>quadriceps</w:t>
+      </w:r>
+      <w:ins w:id="97" w:author="HP Inc." w:date="2020-08-05T19:45:00Z">
+        <w:r>
+          <w:rPr>
+            <w:rFonts w:asciiTheme="minorHAnsi" w:hAnsiTheme="minorHAnsi"/>
+            <w:szCs w:val="24"/>
+          </w:rPr>
+          <w:t xml:space="preserve"> muscle</w:t>
+        </w:r>
+      </w:ins>
+      <w:r>
+        <w:rPr>
+          <w:rFonts w:asciiTheme="minorHAnsi" w:hAnsiTheme="minorHAnsi"/>
+          <w:szCs w:val="24"/>
+        </w:rPr>
+        <w:t xml:space="preserve">; </w:t>
       </w:r>
       <w:r>
         <w:rPr>
@@ -14669,7 +15639,21 @@
           <w:rFonts w:asciiTheme="minorHAnsi" w:hAnsiTheme="minorHAnsi"/>
           <w:szCs w:val="24"/>
         </w:rPr>
-        <w:t>with</w:t>
+        <w:t xml:space="preserve">with </w:t>
+      </w:r>
+      <w:r>
+        <w:rPr>
+          <w:rFonts w:asciiTheme="minorHAnsi" w:hAnsiTheme="minorHAnsi"/>
+          <w:szCs w:val="24"/>
+        </w:rPr>
+        <w:t>vehicle or</w:t>
+      </w:r>
+      <w:r>
+        <w:rPr>
+          <w:rFonts w:asciiTheme="minorHAnsi" w:hAnsiTheme="minorHAnsi"/>
+          <w:szCs w:val="24"/>
+        </w:rPr>
+        <w:t xml:space="preserve"> dexamethasone for the indicated time points</w:t>
       </w:r>
       <w:r>
         <w:rPr>
@@ -14683,11 +15667,34 @@
           <w:rFonts w:asciiTheme="minorHAnsi" w:hAnsiTheme="minorHAnsi"/>
           <w:szCs w:val="24"/>
         </w:rPr>
-        <w:t>vehicle or</w:t>
-      </w:r>
-      <w:r>
-        <w:rPr>
-          <w:rFonts w:asciiTheme="minorHAnsi" w:hAnsiTheme="minorHAnsi"/>
+        <w:t xml:space="preserve">and </w:t>
+      </w:r>
+      <w:r>
+        <w:rPr>
+          <w:rFonts w:asciiTheme="minorHAnsi" w:hAnsiTheme="minorHAnsi"/>
+          <w:szCs w:val="24"/>
+        </w:rPr>
+        <w:t xml:space="preserve">euthanized </w:t>
+      </w:r>
+      <w:r>
+        <w:rPr>
+          <w:rFonts w:asciiTheme="minorHAnsi" w:hAnsiTheme="minorHAnsi"/>
+          <w:i/>
+          <w:szCs w:val="24"/>
+        </w:rPr>
+        <w:t>ad libitum</w:t>
+      </w:r>
+      <w:r>
+        <w:rPr>
+          <w:rFonts w:asciiTheme="minorHAnsi" w:hAnsiTheme="minorHAnsi"/>
+          <w:szCs w:val="24"/>
+        </w:rPr>
+        <w:t>.</w:t>
+      </w:r>
+      <w:r>
+        <w:rPr>
+          <w:rFonts w:asciiTheme="minorHAnsi" w:hAnsiTheme="minorHAnsi"/>
+          <w:i/>
           <w:szCs w:val="24"/>
         </w:rPr>
         <w:t xml:space="preserve"> </w:t>
@@ -14697,57 +15704,6 @@
           <w:rFonts w:asciiTheme="minorHAnsi" w:hAnsiTheme="minorHAnsi"/>
           <w:szCs w:val="24"/>
         </w:rPr>
-        <w:t>dexamethasone for the indicated time points</w:t>
-      </w:r>
-      <w:r>
-        <w:rPr>
-          <w:rFonts w:asciiTheme="minorHAnsi" w:hAnsiTheme="minorHAnsi"/>
-          <w:szCs w:val="24"/>
-        </w:rPr>
-        <w:t xml:space="preserve"> </w:t>
-      </w:r>
-      <w:r>
-        <w:rPr>
-          <w:rFonts w:asciiTheme="minorHAnsi" w:hAnsiTheme="minorHAnsi"/>
-          <w:szCs w:val="24"/>
-        </w:rPr>
-        <w:t xml:space="preserve">and </w:t>
-      </w:r>
-      <w:r>
-        <w:rPr>
-          <w:rFonts w:asciiTheme="minorHAnsi" w:hAnsiTheme="minorHAnsi"/>
-          <w:szCs w:val="24"/>
-        </w:rPr>
-        <w:t xml:space="preserve">euthanized </w:t>
-      </w:r>
-      <w:r>
-        <w:rPr>
-          <w:rFonts w:asciiTheme="minorHAnsi" w:hAnsiTheme="minorHAnsi"/>
-          <w:i/>
-          <w:szCs w:val="24"/>
-        </w:rPr>
-        <w:t>ad libitum</w:t>
-      </w:r>
-      <w:r>
-        <w:rPr>
-          <w:rFonts w:asciiTheme="minorHAnsi" w:hAnsiTheme="minorHAnsi"/>
-          <w:szCs w:val="24"/>
-        </w:rPr>
-        <w:t>.</w:t>
-      </w:r>
-      <w:r>
-        <w:rPr>
-          <w:rFonts w:asciiTheme="minorHAnsi" w:hAnsiTheme="minorHAnsi"/>
-          <w:i/>
-          <w:szCs w:val="24"/>
-        </w:rPr>
-        <w:t xml:space="preserve"> </w:t>
-      </w:r>
-      <w:r>
-        <w:rPr>
-          <w:rFonts w:asciiTheme="minorHAnsi" w:hAnsiTheme="minorHAnsi"/>
-          <w:szCs w:val="24"/>
-        </w:rPr>
         <w:t>m</w:t>
       </w:r>
       <w:r>
@@ -14776,14 +15732,37 @@
           <w:rFonts w:asciiTheme="minorHAnsi" w:hAnsiTheme="minorHAnsi"/>
           <w:szCs w:val="24"/>
         </w:rPr>
-        <w:t xml:space="preserve">quadriceps. </w:t>
-      </w:r>
-      <w:r>
-        <w:rPr>
-          <w:rFonts w:asciiTheme="minorHAnsi" w:hAnsiTheme="minorHAnsi"/>
-          <w:szCs w:val="24"/>
-        </w:rPr>
-        <w:lastRenderedPageBreak/>
+        <w:t>quadriceps</w:t>
+      </w:r>
+      <w:ins w:id="98" w:author="HP Inc." w:date="2020-08-05T19:46:00Z">
+        <w:r>
+          <w:rPr>
+            <w:rFonts w:asciiTheme="minorHAnsi" w:hAnsiTheme="minorHAnsi"/>
+            <w:szCs w:val="24"/>
+          </w:rPr>
+          <w:t xml:space="preserve"> </w:t>
+        </w:r>
+        <w:r>
+          <w:rPr>
+            <w:rFonts w:asciiTheme="minorHAnsi" w:hAnsiTheme="minorHAnsi"/>
+            <w:szCs w:val="24"/>
+          </w:rPr>
+          <w:lastRenderedPageBreak/>
+          <w:t>muscles</w:t>
+        </w:r>
+      </w:ins>
+      <w:r>
+        <w:rPr>
+          <w:rFonts w:asciiTheme="minorHAnsi" w:hAnsiTheme="minorHAnsi"/>
+          <w:szCs w:val="24"/>
+        </w:rPr>
+        <w:t xml:space="preserve">. </w:t>
+      </w:r>
+      <w:r>
+        <w:rPr>
+          <w:rFonts w:asciiTheme="minorHAnsi" w:hAnsiTheme="minorHAnsi"/>
+          <w:szCs w:val="24"/>
+        </w:rPr>
         <w:t>Asterisks indicate significant interaction between diet and dexamethasone treatment by two-way ANOVA</w:t>
       </w:r>
       <w:r>
@@ -15023,15 +16002,24 @@
         </w:rPr>
         <w:t xml:space="preserve"> (A) or mixed linear models (B) </w:t>
       </w:r>
-      <w:proofErr w:type="spellStart"/>
-      <w:r>
-        <w:rPr>
-          <w:rFonts w:asciiTheme="minorHAnsi" w:hAnsiTheme="minorHAnsi"/>
-          <w:szCs w:val="24"/>
-        </w:rPr>
-        <w:t>analysed</w:t>
-      </w:r>
-      <w:proofErr w:type="spellEnd"/>
+      <w:del w:id="99" w:author="HP Inc." w:date="2020-08-05T19:50:00Z">
+        <w:r>
+          <w:rPr>
+            <w:rFonts w:asciiTheme="minorHAnsi" w:hAnsiTheme="minorHAnsi"/>
+            <w:szCs w:val="24"/>
+          </w:rPr>
+          <w:delText>analysed</w:delText>
+        </w:r>
+      </w:del>
+      <w:ins w:id="100" w:author="HP Inc." w:date="2020-08-05T19:50:00Z">
+        <w:r>
+          <w:rPr>
+            <w:rFonts w:asciiTheme="minorHAnsi" w:hAnsiTheme="minorHAnsi"/>
+            <w:szCs w:val="24"/>
+          </w:rPr>
+          <w:t>analyzed</w:t>
+        </w:r>
+      </w:ins>
       <w:r>
         <w:rPr>
           <w:rFonts w:asciiTheme="minorHAnsi" w:hAnsiTheme="minorHAnsi"/>
@@ -17152,7 +18140,15 @@
               <w:spacing w:line="240" w:lineRule="auto"/>
             </w:pPr>
             <w:r>
-              <w:t>Fluid intake per mouse per day during dexamethasone treatment(mL)</w:t>
+              <w:t>Fluid intake per mouse per day during dexamethasone treatment</w:t>
+            </w:r>
+            <w:ins w:id="101" w:author="HP Inc." w:date="2020-08-05T19:50:00Z">
+              <w:r>
+                <w:t xml:space="preserve"> </w:t>
+              </w:r>
+            </w:ins>
+            <w:r>
+              <w:t>(mL)</w:t>
             </w:r>
           </w:p>
         </w:tc>
@@ -17394,7 +18390,12 @@
         <w:annotationRef/>
       </w:r>
       <w:r>
-        <w:t>Can everyone please ensure their name/affiliation are correct and let me know if there are any contributors that are not listed.</w:t>
+        <w:t>Can everyone please ensure their name/affiliation are correct and let me k</w:t>
+      </w:r>
+      <w:bookmarkStart w:id="2" w:name="_GoBack"/>
+      <w:bookmarkEnd w:id="2"/>
+      <w:r>
+        <w:t>now if there are any contributors that are not listed.</w:t>
       </w:r>
     </w:p>
   </w:comment>
@@ -17414,7 +18415,39 @@
       </w:r>
     </w:p>
   </w:comment>
-  <w:comment w:id="2" w:author="Dave Bridges" w:date="2020-01-14T10:05:00Z" w:initials="DB">
+  <w:comment w:id="16" w:author="HP Inc." w:date="2020-08-05T17:39:00Z" w:initials="HI">
+    <w:p>
+      <w:pPr>
+        <w:pStyle w:val="CommentText"/>
+      </w:pPr>
+      <w:r>
+        <w:rPr>
+          <w:rStyle w:val="CommentReference"/>
+        </w:rPr>
+        <w:annotationRef/>
+      </w:r>
+      <w:r>
+        <w:t>Repeated below</w:t>
+      </w:r>
+    </w:p>
+  </w:comment>
+  <w:comment w:id="12" w:author="HP Inc." w:date="2020-08-05T17:38:00Z" w:initials="HI">
+    <w:p>
+      <w:pPr>
+        <w:pStyle w:val="CommentText"/>
+      </w:pPr>
+      <w:r>
+        <w:rPr>
+          <w:rStyle w:val="CommentReference"/>
+        </w:rPr>
+        <w:annotationRef/>
+      </w:r>
+      <w:r>
+        <w:t>Repeated below</w:t>
+      </w:r>
+    </w:p>
+  </w:comment>
+  <w:comment w:id="55" w:author="Dave Bridges" w:date="2020-01-14T10:05:00Z" w:initials="DB">
     <w:p>
       <w:pPr>
         <w:pStyle w:val="CommentText"/>
@@ -17488,7 +18521,7 @@
       </w:r>
     </w:p>
   </w:comment>
-  <w:comment w:id="3" w:author="Inn Harvey" w:date="2020-01-29T15:44:00Z" w:initials="IH">
+  <w:comment w:id="56" w:author="Inn Harvey" w:date="2020-01-29T15:44:00Z" w:initials="IH">
     <w:p>
       <w:pPr>
         <w:pStyle w:val="CommentText"/>
@@ -17513,7 +18546,47 @@
       </w:r>
     </w:p>
   </w:comment>
-  <w:comment w:id="4" w:author="Dave Bridges" w:date="2020-01-06T12:05:00Z" w:initials="DB">
+  <w:comment w:id="57" w:author="HP Inc." w:date="2020-08-05T18:57:00Z" w:initials="HI">
+    <w:p>
+      <w:pPr>
+        <w:pStyle w:val="CommentText"/>
+      </w:pPr>
+      <w:r>
+        <w:rPr>
+          <w:rStyle w:val="CommentReference"/>
+        </w:rPr>
+        <w:annotationRef/>
+      </w:r>
+      <w:r>
+        <w:t xml:space="preserve">Maybe turn this around?  HFD induced </w:t>
+      </w:r>
+      <w:proofErr w:type="spellStart"/>
+      <w:r>
+        <w:t>atrogenes</w:t>
+      </w:r>
+      <w:proofErr w:type="spellEnd"/>
+      <w:r>
+        <w:t xml:space="preserve"> leading to muscle decay?</w:t>
+      </w:r>
+    </w:p>
+  </w:comment>
+  <w:comment w:id="73" w:author="HP Inc." w:date="2020-08-05T19:04:00Z" w:initials="HI">
+    <w:p>
+      <w:pPr>
+        <w:pStyle w:val="CommentText"/>
+      </w:pPr>
+      <w:r>
+        <w:rPr>
+          <w:rStyle w:val="CommentReference"/>
+        </w:rPr>
+        <w:annotationRef/>
+      </w:r>
+      <w:r>
+        <w:t xml:space="preserve">Not 100% sure this is what Carol did, but I will ask.  </w:t>
+      </w:r>
+    </w:p>
+  </w:comment>
+  <w:comment w:id="88" w:author="Dave Bridges" w:date="2020-01-06T12:05:00Z" w:initials="DB">
     <w:p>
       <w:pPr>
         <w:pStyle w:val="CommentText"/>
@@ -17536,8 +18609,12 @@
 <w15:commentsEx xmlns:wpc="http://schemas.microsoft.com/office/word/2010/wordprocessingCanvas" xmlns:cx="http://schemas.microsoft.com/office/drawing/2014/chartex" xmlns:cx1="http://schemas.microsoft.com/office/drawing/2015/9/8/chartex" xmlns:cx2="http://schemas.microsoft.com/office/drawing/2015/10/21/chartex" xmlns:cx3="http://schemas.microsoft.com/office/drawing/2016/5/9/chartex" xmlns:cx4="http://schemas.microsoft.com/office/drawing/2016/5/10/chartex" xmlns:cx5="http://schemas.microsoft.com/office/drawing/2016/5/11/chartex" xmlns:cx6="http://schemas.microsoft.com/office/drawing/2016/5/12/chartex" xmlns:cx7="http://schemas.microsoft.com/office/drawing/2016/5/13/chartex" xmlns:cx8="http://schemas.microsoft.com/office/drawing/2016/5/14/chartex" xmlns:mc="http://schemas.openxmlformats.org/markup-compatibility/2006" xmlns:aink="http://schemas.microsoft.com/office/drawing/2016/ink" xmlns:am3d="http://schemas.microsoft.com/office/drawing/2017/model3d" xmlns:o="urn:schemas-microsoft-com:office:office" xmlns:r="http://schemas.openxmlformats.org/officeDocument/2006/relationships" xmlns:m="http://schemas.openxmlformats.org/officeDocument/2006/math" xmlns:v="urn:schemas-microsoft-com:vml" xmlns:wp14="http://schemas.microsoft.com/office/word/2010/wordprocessingDrawing" xmlns:wp="http://schemas.openxmlformats.org/drawingml/2006/wordprocessingDrawing" xmlns:w10="urn:schemas-microsoft-com:office:word" xmlns:w="http://schemas.openxmlformats.org/wordprocessingml/2006/main" xmlns:w14="http://schemas.microsoft.com/office/word/2010/wordml" xmlns:w15="http://schemas.microsoft.com/office/word/2012/wordml" xmlns:w16cid="http://schemas.microsoft.com/office/word/2016/wordml/cid" xmlns:w16se="http://schemas.microsoft.com/office/word/2015/wordml/symex" xmlns:wpg="http://schemas.microsoft.com/office/word/2010/wordprocessingGroup" xmlns:wpi="http://schemas.microsoft.com/office/word/2010/wordprocessingInk" xmlns:wne="http://schemas.microsoft.com/office/word/2006/wordml" xmlns:wps="http://schemas.microsoft.com/office/word/2010/wordprocessingShape" mc:Ignorable="w14 w15 w16se w16cid wp14">
   <w15:commentEx w15:paraId="612D495B" w15:done="0"/>
   <w15:commentEx w15:paraId="22EE6342" w15:paraIdParent="612D495B" w15:done="0"/>
+  <w15:commentEx w15:paraId="69DCF2FF" w15:done="0"/>
+  <w15:commentEx w15:paraId="4A831207" w15:done="0"/>
   <w15:commentEx w15:paraId="14BB0E6B" w15:done="0"/>
   <w15:commentEx w15:paraId="2DC9728C" w15:paraIdParent="14BB0E6B" w15:done="0"/>
+  <w15:commentEx w15:paraId="356FFF1B" w15:done="0"/>
+  <w15:commentEx w15:paraId="45DCB56C" w15:done="0"/>
   <w15:commentEx w15:paraId="5EC17BAC" w15:done="0"/>
 </w15:commentsEx>
 </file>
@@ -17546,8 +18623,12 @@
 <w16cid:commentsIds xmlns:wpc="http://schemas.microsoft.com/office/word/2010/wordprocessingCanvas" xmlns:cx="http://schemas.microsoft.com/office/drawing/2014/chartex" xmlns:cx1="http://schemas.microsoft.com/office/drawing/2015/9/8/chartex" xmlns:cx2="http://schemas.microsoft.com/office/drawing/2015/10/21/chartex" xmlns:cx3="http://schemas.microsoft.com/office/drawing/2016/5/9/chartex" xmlns:cx4="http://schemas.microsoft.com/office/drawing/2016/5/10/chartex" xmlns:cx5="http://schemas.microsoft.com/office/drawing/2016/5/11/chartex" xmlns:cx6="http://schemas.microsoft.com/office/drawing/2016/5/12/chartex" xmlns:cx7="http://schemas.microsoft.com/office/drawing/2016/5/13/chartex" xmlns:cx8="http://schemas.microsoft.com/office/drawing/2016/5/14/chartex" xmlns:mc="http://schemas.openxmlformats.org/markup-compatibility/2006" xmlns:aink="http://schemas.microsoft.com/office/drawing/2016/ink" xmlns:am3d="http://schemas.microsoft.com/office/drawing/2017/model3d" xmlns:o="urn:schemas-microsoft-com:office:office" xmlns:r="http://schemas.openxmlformats.org/officeDocument/2006/relationships" xmlns:m="http://schemas.openxmlformats.org/officeDocument/2006/math" xmlns:v="urn:schemas-microsoft-com:vml" xmlns:wp14="http://schemas.microsoft.com/office/word/2010/wordprocessingDrawing" xmlns:wp="http://schemas.openxmlformats.org/drawingml/2006/wordprocessingDrawing" xmlns:w10="urn:schemas-microsoft-com:office:word" xmlns:w="http://schemas.openxmlformats.org/wordprocessingml/2006/main" xmlns:w14="http://schemas.microsoft.com/office/word/2010/wordml" xmlns:w15="http://schemas.microsoft.com/office/word/2012/wordml" xmlns:w16cid="http://schemas.microsoft.com/office/word/2016/wordml/cid" xmlns:w16se="http://schemas.microsoft.com/office/word/2015/wordml/symex" xmlns:wpg="http://schemas.microsoft.com/office/word/2010/wordprocessingGroup" xmlns:wpi="http://schemas.microsoft.com/office/word/2010/wordprocessingInk" xmlns:wne="http://schemas.microsoft.com/office/word/2006/wordml" xmlns:wps="http://schemas.microsoft.com/office/word/2010/wordprocessingShape" mc:Ignorable="w14 w15 w16se w16cid wp14">
   <w16cid:commentId w16cid:paraId="612D495B" w16cid:durableId="21C2E6EF"/>
   <w16cid:commentId w16cid:paraId="22EE6342" w16cid:durableId="21DD4F96"/>
+  <w16cid:commentId w16cid:paraId="69DCF2FF" w16cid:durableId="22D69377"/>
+  <w16cid:commentId w16cid:paraId="4A831207" w16cid:durableId="22D69378"/>
   <w16cid:commentId w16cid:paraId="14BB0E6B" w16cid:durableId="21C810FC"/>
   <w16cid:commentId w16cid:paraId="2DC9728C" w16cid:durableId="21DC26D8"/>
+  <w16cid:commentId w16cid:paraId="356FFF1B" w16cid:durableId="22D6937B"/>
+  <w16cid:commentId w16cid:paraId="45DCB56C" w16cid:durableId="22D6937C"/>
   <w16cid:commentId w16cid:paraId="5EC17BAC" w16cid:durableId="21BDA0F9"/>
 </w16cid:commentsIds>
 </file>
@@ -17656,6 +18737,9 @@
   </w15:person>
   <w15:person w15:author="Inn Harvey">
     <w15:presenceInfo w15:providerId="Windows Live" w15:userId="c9eed2908b050c1a"/>
+  </w15:person>
+  <w15:person w15:author="HP Inc.">
+    <w15:presenceInfo w15:providerId="None" w15:userId="HP Inc."/>
   </w15:person>
 </w15:people>
 </file>
@@ -17783,7 +18867,6 @@
     <w:lsdException w:name="HTML Sample" w:semiHidden="1" w:unhideWhenUsed="1"/>
     <w:lsdException w:name="HTML Typewriter" w:semiHidden="1" w:unhideWhenUsed="1"/>
     <w:lsdException w:name="HTML Variable" w:semiHidden="1" w:unhideWhenUsed="1"/>
-    <w:lsdException w:name="Normal Table" w:semiHidden="1" w:unhideWhenUsed="1"/>
     <w:lsdException w:name="annotation subject" w:semiHidden="1" w:unhideWhenUsed="1"/>
     <w:lsdException w:name="No List" w:semiHidden="1" w:unhideWhenUsed="1"/>
     <w:lsdException w:name="Outline List 1" w:semiHidden="1" w:unhideWhenUsed="1"/>
@@ -17827,10 +18910,8 @@
     <w:lsdException w:name="Table Elegant" w:semiHidden="1" w:unhideWhenUsed="1"/>
     <w:lsdException w:name="Table Professional" w:semiHidden="1" w:unhideWhenUsed="1"/>
     <w:lsdException w:name="Table Subtle 1" w:semiHidden="1" w:unhideWhenUsed="1"/>
-    <w:lsdException w:name="Table Subtle 2" w:semiHidden="1" w:unhideWhenUsed="1"/>
     <w:lsdException w:name="Table Web 1" w:semiHidden="1" w:unhideWhenUsed="1"/>
     <w:lsdException w:name="Table Web 2" w:semiHidden="1" w:unhideWhenUsed="1"/>
-    <w:lsdException w:name="Table Web 3" w:semiHidden="1" w:unhideWhenUsed="1"/>
     <w:lsdException w:name="Balloon Text" w:semiHidden="1" w:unhideWhenUsed="1"/>
     <w:lsdException w:name="Table Grid" w:uiPriority="39"/>
     <w:lsdException w:name="Table Theme" w:semiHidden="1" w:unhideWhenUsed="1"/>
@@ -18162,6 +19243,7 @@
   <w:style w:type="character" w:default="1" w:styleId="DefaultParagraphFont">
     <w:name w:val="Default Paragraph Font"/>
     <w:uiPriority w:val="1"/>
+    <w:semiHidden/>
     <w:unhideWhenUsed/>
   </w:style>
   <w:style w:type="table" w:default="1" w:styleId="TableNormal">
@@ -18377,8 +19459,8 @@
       <w:u w:val="single"/>
     </w:rPr>
   </w:style>
-  <w:style w:type="character" w:styleId="UnresolvedMention">
-    <w:name w:val="Unresolved Mention"/>
+  <w:style w:type="character" w:customStyle="1" w:styleId="UnresolvedMention1">
+    <w:name w:val="Unresolved Mention1"/>
     <w:basedOn w:val="DefaultParagraphFont"/>
     <w:uiPriority w:val="99"/>
     <w:semiHidden/>
@@ -18717,7 +19799,7 @@
 </file>
 
 <file path=customXml/itemProps1.xml><?xml version="1.0" encoding="utf-8"?>
-<ds:datastoreItem xmlns:ds="http://schemas.openxmlformats.org/officeDocument/2006/customXml" ds:itemID="{C38C1186-89C2-6949-AF40-1CCFC05B75DD}">
+<ds:datastoreItem xmlns:ds="http://schemas.openxmlformats.org/officeDocument/2006/customXml" ds:itemID="{DFE7689C-0FF3-6145-B9A4-CBF65F7F9CE1}">
   <ds:schemaRefs>
     <ds:schemaRef ds:uri="http://schemas.openxmlformats.org/officeDocument/2006/bibliography"/>
   </ds:schemaRefs>

</xml_diff>

<commit_message>
Integrated comments from SVB
</commit_message>
<xml_diff>
--- a/manuscript/Muscle-Function/Manuscript.docx
+++ b/manuscript/Muscle-Function/Manuscript.docx
@@ -90,8 +90,6 @@
           <w:vertAlign w:val="superscript"/>
         </w:rPr>
       </w:pPr>
-      <w:commentRangeStart w:id="0"/>
-      <w:commentRangeStart w:id="1"/>
       <w:r>
         <w:rPr>
           <w:rFonts w:asciiTheme="minorHAnsi" w:hAnsiTheme="minorHAnsi"/>
@@ -290,20 +288,6 @@
           <w:vertAlign w:val="superscript"/>
         </w:rPr>
         <w:t>,</w:t>
-      </w:r>
-      <w:commentRangeEnd w:id="0"/>
-      <w:r>
-        <w:rPr>
-          <w:rStyle w:val="CommentReference"/>
-        </w:rPr>
-        <w:commentReference w:id="0"/>
-      </w:r>
-      <w:commentRangeEnd w:id="1"/>
-      <w:r>
-        <w:rPr>
-          <w:rStyle w:val="CommentReference"/>
-        </w:rPr>
-        <w:commentReference w:id="1"/>
       </w:r>
       <w:r>
         <w:rPr>
@@ -528,7 +512,7 @@
         <w:tab/>
         <w:t xml:space="preserve">Email address: </w:t>
       </w:r>
-      <w:hyperlink r:id="rId9" w:history="1">
+      <w:hyperlink r:id="rId6" w:history="1">
         <w:r>
           <w:rPr>
             <w:rStyle w:val="Hyperlink"/>
@@ -974,24 +958,13 @@
         </w:rPr>
         <w:t xml:space="preserve">, processes which are commonly dysregulated </w:t>
       </w:r>
-      <w:ins w:id="3" w:author="HP Inc." w:date="2020-08-05T17:32:00Z">
-        <w:r>
-          <w:rPr>
-            <w:rFonts w:asciiTheme="minorHAnsi" w:hAnsiTheme="minorHAnsi"/>
-            <w:szCs w:val="24"/>
-          </w:rPr>
-          <w:t xml:space="preserve">in association with </w:t>
-        </w:r>
-      </w:ins>
-      <w:del w:id="4" w:author="HP Inc." w:date="2020-08-05T17:32:00Z">
-        <w:r>
-          <w:rPr>
-            <w:rFonts w:asciiTheme="minorHAnsi" w:hAnsiTheme="minorHAnsi"/>
-            <w:szCs w:val="24"/>
-          </w:rPr>
-          <w:delText xml:space="preserve">during times of </w:delText>
-        </w:r>
-      </w:del>
+      <w:r>
+        <w:rPr>
+          <w:rFonts w:asciiTheme="minorHAnsi" w:hAnsiTheme="minorHAnsi"/>
+          <w:szCs w:val="24"/>
+        </w:rPr>
+        <w:t xml:space="preserve">in association with </w:t>
+      </w:r>
       <w:r>
         <w:rPr>
           <w:rFonts w:asciiTheme="minorHAnsi" w:hAnsiTheme="minorHAnsi"/>
@@ -999,15 +972,6 @@
         </w:rPr>
         <w:t>illness</w:t>
       </w:r>
-      <w:del w:id="5" w:author="HP Inc." w:date="2020-08-05T17:33:00Z">
-        <w:r>
-          <w:rPr>
-            <w:rFonts w:asciiTheme="minorHAnsi" w:hAnsiTheme="minorHAnsi"/>
-            <w:szCs w:val="24"/>
-          </w:rPr>
-          <w:delText xml:space="preserve"> or disease</w:delText>
-        </w:r>
-      </w:del>
       <w:r>
         <w:rPr>
           <w:rFonts w:asciiTheme="minorHAnsi" w:hAnsiTheme="minorHAnsi"/>
@@ -1128,15 +1092,13 @@
         </w:rPr>
         <w:t xml:space="preserve"> </w:t>
       </w:r>
-      <w:ins w:id="6" w:author="HP Inc." w:date="2020-08-05T17:34:00Z">
-        <w:r>
-          <w:rPr>
-            <w:rFonts w:asciiTheme="minorHAnsi" w:hAnsiTheme="minorHAnsi"/>
-            <w:szCs w:val="24"/>
-          </w:rPr>
-          <w:t xml:space="preserve">mass </w:t>
-        </w:r>
-      </w:ins>
+      <w:r>
+        <w:rPr>
+          <w:rFonts w:asciiTheme="minorHAnsi" w:hAnsiTheme="minorHAnsi"/>
+          <w:szCs w:val="24"/>
+        </w:rPr>
+        <w:t xml:space="preserve">mass </w:t>
+      </w:r>
       <w:r>
         <w:rPr>
           <w:rFonts w:asciiTheme="minorHAnsi" w:hAnsiTheme="minorHAnsi"/>
@@ -1364,24 +1326,13 @@
         </w:rPr>
         <w:t>Wh</w:t>
       </w:r>
-      <w:ins w:id="7" w:author="HP Inc." w:date="2020-08-05T17:39:00Z">
-        <w:r>
-          <w:rPr>
-            <w:rFonts w:asciiTheme="minorHAnsi" w:hAnsiTheme="minorHAnsi"/>
-            <w:szCs w:val="24"/>
-          </w:rPr>
-          <w:t>ile</w:t>
-        </w:r>
-      </w:ins>
-      <w:del w:id="8" w:author="HP Inc." w:date="2020-08-05T17:39:00Z">
-        <w:r>
-          <w:rPr>
-            <w:rFonts w:asciiTheme="minorHAnsi" w:hAnsiTheme="minorHAnsi"/>
-            <w:szCs w:val="24"/>
-          </w:rPr>
-          <w:delText>at’s more,</w:delText>
-        </w:r>
-      </w:del>
+      <w:r>
+        <w:rPr>
+          <w:rFonts w:asciiTheme="minorHAnsi" w:hAnsiTheme="minorHAnsi"/>
+          <w:szCs w:val="24"/>
+        </w:rPr>
+        <w:t>ile</w:t>
+      </w:r>
       <w:r>
         <w:rPr>
           <w:rFonts w:asciiTheme="minorHAnsi" w:hAnsiTheme="minorHAnsi"/>
@@ -1503,47 +1454,13 @@
         </w:rPr>
         <w:fldChar w:fldCharType="end"/>
       </w:r>
-      <w:ins w:id="9" w:author="HP Inc." w:date="2020-08-05T17:39:00Z">
-        <w:r>
-          <w:rPr>
-            <w:rFonts w:asciiTheme="minorHAnsi" w:hAnsiTheme="minorHAnsi"/>
-            <w:szCs w:val="24"/>
-          </w:rPr>
-          <w:t xml:space="preserve">, </w:t>
-        </w:r>
-      </w:ins>
-      <w:del w:id="10" w:author="HP Inc." w:date="2020-08-05T17:39:00Z">
-        <w:r>
-          <w:rPr>
-            <w:rFonts w:asciiTheme="minorHAnsi" w:hAnsiTheme="minorHAnsi"/>
-            <w:szCs w:val="24"/>
-          </w:rPr>
-          <w:delText>.</w:delText>
-        </w:r>
-        <w:r>
-          <w:rPr>
-            <w:rFonts w:asciiTheme="minorHAnsi" w:hAnsiTheme="minorHAnsi"/>
-            <w:szCs w:val="24"/>
-          </w:rPr>
-          <w:delText xml:space="preserve"> </w:delText>
-        </w:r>
-        <w:r>
-          <w:rPr>
-            <w:rFonts w:asciiTheme="minorHAnsi" w:hAnsiTheme="minorHAnsi"/>
-            <w:szCs w:val="24"/>
-          </w:rPr>
-          <w:delText>T</w:delText>
-        </w:r>
-      </w:del>
-      <w:ins w:id="11" w:author="HP Inc." w:date="2020-08-05T17:39:00Z">
-        <w:r>
-          <w:rPr>
-            <w:rFonts w:asciiTheme="minorHAnsi" w:hAnsiTheme="minorHAnsi"/>
-            <w:szCs w:val="24"/>
-          </w:rPr>
-          <w:t>t</w:t>
-        </w:r>
-      </w:ins>
+      <w:r>
+        <w:rPr>
+          <w:rFonts w:asciiTheme="minorHAnsi" w:hAnsiTheme="minorHAnsi"/>
+          <w:szCs w:val="24"/>
+        </w:rPr>
+        <w:t>, t</w:t>
+      </w:r>
       <w:r>
         <w:rPr>
           <w:rFonts w:asciiTheme="minorHAnsi" w:hAnsiTheme="minorHAnsi"/>
@@ -1570,93 +1487,7 @@
           <w:rFonts w:asciiTheme="minorHAnsi" w:hAnsiTheme="minorHAnsi"/>
           <w:szCs w:val="24"/>
         </w:rPr>
-        <w:t>on outcomes of metabolic health has received little attention</w:t>
-      </w:r>
-      <w:commentRangeStart w:id="12"/>
-      <w:del w:id="13" w:author="HP Inc." w:date="2020-08-05T17:39:00Z">
-        <w:r>
-          <w:rPr>
-            <w:rFonts w:asciiTheme="minorHAnsi" w:hAnsiTheme="minorHAnsi"/>
-            <w:szCs w:val="24"/>
-          </w:rPr>
-          <w:delText xml:space="preserve"> in humans though work by our group has indicated that diet-induced obesity </w:delText>
-        </w:r>
-      </w:del>
-      <w:del w:id="14" w:author="HP Inc." w:date="2020-08-05T17:35:00Z">
-        <w:r>
-          <w:rPr>
-            <w:rFonts w:asciiTheme="minorHAnsi" w:hAnsiTheme="minorHAnsi"/>
-            <w:szCs w:val="24"/>
-          </w:rPr>
-          <w:delText>synergises</w:delText>
-        </w:r>
-      </w:del>
-      <w:del w:id="15" w:author="HP Inc." w:date="2020-08-05T17:39:00Z">
-        <w:r>
-          <w:rPr>
-            <w:rFonts w:asciiTheme="minorHAnsi" w:hAnsiTheme="minorHAnsi"/>
-            <w:szCs w:val="24"/>
-          </w:rPr>
-          <w:delText xml:space="preserve"> with glucocorticoid responses </w:delText>
-        </w:r>
-        <w:commentRangeStart w:id="16"/>
-        <w:r>
-          <w:rPr>
-            <w:rFonts w:asciiTheme="minorHAnsi" w:hAnsiTheme="minorHAnsi"/>
-            <w:szCs w:val="24"/>
-          </w:rPr>
-          <w:fldChar w:fldCharType="begin" w:fldLock="1"/>
-        </w:r>
-        <w:r>
-          <w:rPr>
-            <w:rFonts w:asciiTheme="minorHAnsi" w:hAnsiTheme="minorHAnsi"/>
-            <w:szCs w:val="24"/>
-          </w:rPr>
-          <w:delInstrText>ADDIN CSL_CITATION {"citationItems":[{"id":"ITEM-1","itemData":{"DOI":"10.1530/JME-15-0119","ISSN":"0952-5041","PMID":"26150553","abstract":"Glucocorticoids have major effects on adipose tissue metabolism. To study tissue mRNA expression changes induced by chronic elevated endogenous glucocorticoids, we performed RNA sequencing on subcutaneous adipose tissue from patients with Cushing's disease (n=5) compared to patients with non-functioning pituitary adenomas (n=11). We found higher expression of transcripts involved in several metabolic pathways, including lipogenesis, proteolysis and glucose oxidation as well as decreased expression of transcripts involved in inflammation and protein synthesis. To further study this in a model system, we subjected mice to dexamethasone treatment for 12 weeks and analyzed their inguinal (subcutaneous) fat pads, which led to similar findings. Additionally, mice treated with dexamethasone showed drastic decreases in lean body mass as well as increased fat mass, further supporting the human transcriptomic data. These data provide insight to transcriptional changes that may be responsible for the co-morbidities associated with chronic elevations of glucocorticoids.","author":[{"dropping-particle":"","family":"Hochberg","given":"Irit","non-dropping-particle":"","parse-names":false,"suffix":""},{"dropping-particle":"","family":"Harvey","given":"Innocence","non-dropping-particle":"","parse-names":false,"suffix":""},{"dropping-particle":"","family":"Tran","given":"Quynh T.","non-dropping-particle":"","parse-names":false,"suffix":""},{"dropping-particle":"","family":"Stephenson","given":"Erin J.","non-dropping-particle":"","parse-names":false,"suffix":""},{"dropping-particle":"","family":"Barkan","given":"Ariel L","non-dropping-particle":"","parse-names":false,"suffix":""},{"dropping-particle":"","family":"Saltiel","given":"Alan R.","non-dropping-particle":"","parse-names":false,"suffix":""},{"dropping-particle":"","family":"Chandler","given":"William F.","non-dropping-particle":"","parse-names":false,"suffix":""},{"dropping-particle":"","family":"Bridges","given":"Dave","non-dropping-particle":"","parse-names":false,"suffix":""}],"container-title":"Journal of Molecular Endocrinology","id":"ITEM-1","issue":"2","issued":{"date-parts":[["2015","10"]]},"page":"81-94","title":"Gene expression changes in subcutaneous adipose tissue due to Cushing's disease","type":"article-journal","volume":"55"},"uris":["http://www.mendeley.com/documents/?uuid=b00291bd-42ee-44d7-a7a2-bb9d5a302bbd"]},{"id":"ITEM-2","itemData":{"DOI":"10.1210/en.2018-00147","ISSN":"19457170","PMID":"29659785","abstract":"The purpose of this study was to determine the effects of glucocorticoid-induced metabolic dysfunction in the presence of diet-induced obesity. C57BL/6J adult male lean and diet-induced obese mice were given dexamethasone and levels of hepatic steatosis, insulin resistance and lipolysis were determined. Obese mice given dexamethasone had significant, synergistic effects on fasting glucose, insulin resistance and markers of lipolysis, as well as hepatic steatosis. This was associated with synergistic transactivation of the lipolytic enzyme ATGL. The combination of chronically elevated glucocorticoids and obesity leads to exacerbations in metabolic dysfunction. Our findings suggest lipolysis may be a key player in glucocorticoid-induced insulin resistance and fatty liver in individuals with obesity.","author":[{"dropping-particle":"","family":"Harvey","given":"Innocence","non-dropping-particle":"","parse-names":false,"suffix":""},{"dropping-particle":"","family":"Stephenson","given":"Erin J.","non-dropping-particle":"","parse-names":false,"suffix":""},{"dropping-particle":"","family":"Redd","given":"Jeanna R.","non-dropping-particle":"","parse-names":false,"suffix":""},{"dropping-particle":"","family":"Tran","given":"Quynh T.","non-dropping-particle":"","parse-names":false,"suffix":""},{"dropping-particle":"","family":"Hochberg","given":"Irit","non-dropping-particle":"","parse-names":false,"suffix":""},{"dropping-particle":"","family":"Qi","given":"Nathan","non-dropping-particle":"","parse-names":false,"suffix":""},{"dropping-particle":"","family":"Bridges","given":"Dave","non-dropping-particle":"","parse-names":false,"suffix":""}],"container-title":"Endocrinology","id":"ITEM-2","issue":"6","issued":{"date-parts":[["2018","4","11"]]},"page":"2275-2287","title":"Glucocorticoid-Induced Metabolic Disturbances Are Exacerbated in Obese Male Mice","type":"article-journal","volume":"159"},"uris":["http://www.mendeley.com/documents/?uuid=d0178e14-223a-4a7c-9120-b9340661a101"]}],"mendeley":{"formattedCitation":"[9,10]","plainTextFormattedCitation":"[9,10]"},"properties":{"noteIndex":0},"schema":"https://github.com/citation-style-language/schema/raw/master/csl-citation.json"}</w:delInstrText>
-        </w:r>
-        <w:r>
-          <w:rPr>
-            <w:rFonts w:asciiTheme="minorHAnsi" w:hAnsiTheme="minorHAnsi"/>
-            <w:szCs w:val="24"/>
-          </w:rPr>
-          <w:fldChar w:fldCharType="separate"/>
-        </w:r>
-        <w:r>
-          <w:rPr>
-            <w:rFonts w:asciiTheme="minorHAnsi" w:hAnsiTheme="minorHAnsi"/>
-            <w:noProof/>
-            <w:szCs w:val="24"/>
-          </w:rPr>
-          <w:delText>[9,10]</w:delText>
-        </w:r>
-        <w:r>
-          <w:rPr>
-            <w:rFonts w:asciiTheme="minorHAnsi" w:hAnsiTheme="minorHAnsi"/>
-            <w:szCs w:val="24"/>
-          </w:rPr>
-          <w:fldChar w:fldCharType="end"/>
-        </w:r>
-      </w:del>
-      <w:commentRangeEnd w:id="12"/>
-      <w:commentRangeEnd w:id="16"/>
-      <w:r>
-        <w:rPr>
-          <w:rStyle w:val="CommentReference"/>
-        </w:rPr>
-        <w:commentReference w:id="16"/>
-      </w:r>
-      <w:r>
-        <w:rPr>
-          <w:rStyle w:val="CommentReference"/>
-        </w:rPr>
-        <w:commentReference w:id="12"/>
-      </w:r>
-      <w:r>
-        <w:rPr>
-          <w:rFonts w:asciiTheme="minorHAnsi" w:hAnsiTheme="minorHAnsi"/>
-          <w:szCs w:val="24"/>
-        </w:rPr>
-        <w:t xml:space="preserve">.  </w:t>
+        <w:t xml:space="preserve">on outcomes of metabolic health has received little attention.  </w:t>
       </w:r>
     </w:p>
     <w:p>
@@ -1668,74 +1499,6 @@
           <w:szCs w:val="24"/>
         </w:rPr>
       </w:pPr>
-      <w:moveFromRangeStart w:id="17" w:author="HP Inc." w:date="2020-08-05T17:36:00Z" w:name="move47541416"/>
-      <w:moveFrom w:id="18" w:author="HP Inc." w:date="2020-08-05T17:36:00Z">
-        <w:r>
-          <w:rPr>
-            <w:rFonts w:asciiTheme="minorHAnsi" w:hAnsiTheme="minorHAnsi"/>
-            <w:szCs w:val="24"/>
-          </w:rPr>
-          <w:t>G</w:t>
-        </w:r>
-        <w:r>
-          <w:rPr>
-            <w:rFonts w:asciiTheme="minorHAnsi" w:hAnsiTheme="minorHAnsi"/>
-            <w:szCs w:val="24"/>
-          </w:rPr>
-          <w:t xml:space="preserve">lucocorticoids induce muscle atrophy through increased muscle proteolysis and inhibition of protein synthesis </w:t>
-        </w:r>
-        <w:r>
-          <w:rPr>
-            <w:rFonts w:asciiTheme="minorHAnsi" w:hAnsiTheme="minorHAnsi"/>
-            <w:szCs w:val="24"/>
-          </w:rPr>
-          <w:fldChar w:fldCharType="begin" w:fldLock="1"/>
-        </w:r>
-        <w:r>
-          <w:rPr>
-            <w:rFonts w:asciiTheme="minorHAnsi" w:hAnsiTheme="minorHAnsi"/>
-            <w:szCs w:val="24"/>
-          </w:rPr>
-          <w:instrText>ADDIN CSL_CITATION {"citationItems":[{"id":"ITEM-1","itemData":{"DOI":"10.1016/j.biocel.2013.05.036","ISSN":"13572725","PMID":"23806868","abstract":"Many pathological states characterized by muscle atrophy (e.g., sepsis, cachexia, starvation, metabolic acidosis and severe insulinopenia) are associated with an increase in circulating glucocorticoids (GC) levels, suggesting that GC could trigger the muscle atrophy observed in these conditions. GC-induced muscle atrophy is characterized by fast-twitch, glycolytic muscles atrophy illustrated by decreased fiber cross-sectional area and reduced myofibrillar protein content. GC-induced muscle atrophy results from increased protein breakdown and decreased protein synthesis. Increased muscle proteolysis, in particular through the activation of the ubiquitin proteasome and the lysosomal systems, is considered to play a major role in the catabolic action of GC. The stimulation by GC of these two proteolytic systems is mediated through the increased expression of several Atrogenes (\"genes involved in atrophy\"), such as FOXO, Atrogin-1, and MuRF-1. The inhibitory effect of GC on muscle protein synthesis is thought to result mainly from the inhibition of the mTOR/S6 kinase 1 pathway. These changes in muscle protein turnover could be explained by changes in the muscle production of two growth factors, namely Insulin-like Growth Factor (IGF)-I, a muscle anabolic growth factor and Myostatin, a muscle catabolic growth factor. This review will discuss the recent progress made in the understanding of the mechanisms involved in GC-induced muscle atrophy and consider the implications of these advancements in the development of new therapeutic approaches for treating GC-induced myopathy. This article is part of a Directed Issue entitled: Molecular basis of muscle wasting.","author":[{"dropping-particle":"","family":"Schakman","given":"O","non-dropping-particle":"","parse-names":false,"suffix":""},{"dropping-particle":"","family":"Kalista","given":"S","non-dropping-particle":"","parse-names":false,"suffix":""},{"dropping-particle":"","family":"Barbé","given":"C","non-dropping-particle":"","parse-names":false,"suffix":""},{"dropping-particle":"","family":"Loumaye","given":"a","non-dropping-particle":"","parse-names":false,"suffix":""},{"dropping-particle":"","family":"Thissen","given":"J.P. P","non-dropping-particle":"","parse-names":false,"suffix":""}],"container-title":"The International Journal of Biochemistry &amp; Cell Biology","id":"ITEM-1","issue":"10","issued":{"date-parts":[["2013","10"]]},"page":"2163-2172","publisher":"Elsevier Ltd","title":"Glucocorticoid-induced skeletal muscle atrophy.","type":"article-journal","volume":"45"},"uris":["http://www.mendeley.com/documents/?uuid=aa8f1e8f-e9f8-4e30-b492-940bf3ca2c7b"]},{"id":"ITEM-2","itemData":{"DOI":"10.1530/JME-15-0119","ISSN":"0952-5041","PMID":"26150553","abstract":"Glucocorticoids have major effects on adipose tissue metabolism. To study tissue mRNA expression changes induced by chronic elevated endogenous glucocorticoids, we performed RNA sequencing on subcutaneous adipose tissue from patients with Cushing's disease (n=5) compared to patients with non-functioning pituitary adenomas (n=11). We found higher expression of transcripts involved in several metabolic pathways, including lipogenesis, proteolysis and glucose oxidation as well as decreased expression of transcripts involved in inflammation and protein synthesis. To further study this in a model system, we subjected mice to dexamethasone treatment for 12 weeks and analyzed their inguinal (subcutaneous) fat pads, which led to similar findings. Additionally, mice treated with dexamethasone showed drastic decreases in lean body mass as well as increased fat mass, further supporting the human transcriptomic data. These data provide insight to transcriptional changes that may be responsible for the co-morbidities associated with chronic elevations of glucocorticoids.","author":[{"dropping-particle":"","family":"Hochberg","given":"Irit","non-dropping-particle":"","parse-names":false,"suffix":""},{"dropping-particle":"","family":"Harvey","given":"Innocence","non-dropping-particle":"","parse-names":false,"suffix":""},{"dropping-particle":"","family":"Tran","given":"Quynh T.","non-dropping-particle":"","parse-names":false,"suffix":""},{"dropping-particle":"","family":"Stephenson","given":"Erin J.","non-dropping-particle":"","parse-names":false,"suffix":""},{"dropping-particle":"","family":"Barkan","given":"Ariel L","non-dropping-particle":"","parse-names":false,"suffix":""},{"dropping-particle":"","family":"Saltiel","given":"Alan R.","non-dropping-particle":"","parse-names":false,"suffix":""},{"dropping-particle":"","family":"Chandler","given":"William F.","non-dropping-particle":"","parse-names":false,"suffix":""},{"dropping-particle":"","family":"Bridges","given":"Dave","non-dropping-particle":"","parse-names":false,"suffix":""}],"container-title":"Journal of Molecular Endocrinology","id":"ITEM-2","issue":"2","issued":{"date-parts":[["2015","10"]]},"page":"81-94","title":"Gene expression changes in subcutaneous adipose tissue due to Cushing's disease","type":"article-journal","volume":"55"},"uris":["http://www.mendeley.com/documents/?uuid=b00291bd-42ee-44d7-a7a2-bb9d5a302bbd"]}],"mendeley":{"formattedCitation":"[9,11]","plainTextFormattedCitation":"[9,11]","previouslyFormattedCitation":"[9,10]"},"properties":{"noteIndex":0},"schema":"https://github.com/citation-style-language/schema/raw/master/csl-citation.json"}</w:instrText>
-        </w:r>
-        <w:r>
-          <w:rPr>
-            <w:rFonts w:asciiTheme="minorHAnsi" w:hAnsiTheme="minorHAnsi"/>
-            <w:szCs w:val="24"/>
-          </w:rPr>
-          <w:fldChar w:fldCharType="separate"/>
-        </w:r>
-        <w:r>
-          <w:rPr>
-            <w:rFonts w:asciiTheme="minorHAnsi" w:hAnsiTheme="minorHAnsi"/>
-            <w:noProof/>
-            <w:szCs w:val="24"/>
-          </w:rPr>
-          <w:t>[9,11]</w:t>
-        </w:r>
-        <w:r>
-          <w:rPr>
-            <w:rFonts w:asciiTheme="minorHAnsi" w:hAnsiTheme="minorHAnsi"/>
-            <w:szCs w:val="24"/>
-          </w:rPr>
-          <w:fldChar w:fldCharType="end"/>
-        </w:r>
-        <w:r>
-          <w:rPr>
-            <w:rFonts w:asciiTheme="minorHAnsi" w:hAnsiTheme="minorHAnsi"/>
-            <w:szCs w:val="24"/>
-          </w:rPr>
-          <w:t xml:space="preserve">. </w:t>
-        </w:r>
-        <w:r>
-          <w:rPr>
-            <w:rFonts w:asciiTheme="minorHAnsi" w:hAnsiTheme="minorHAnsi"/>
-            <w:szCs w:val="24"/>
-          </w:rPr>
-          <w:t xml:space="preserve"> </w:t>
-        </w:r>
-      </w:moveFrom>
-      <w:moveFromRangeEnd w:id="17"/>
       <w:r>
         <w:rPr>
           <w:rFonts w:asciiTheme="minorHAnsi" w:hAnsiTheme="minorHAnsi"/>
@@ -1807,134 +1570,70 @@
         </w:rPr>
         <w:t xml:space="preserve">. This muscle atrophy </w:t>
       </w:r>
-      <w:ins w:id="19" w:author="HP Inc." w:date="2020-08-05T17:36:00Z">
-        <w:r>
-          <w:rPr>
-            <w:rFonts w:asciiTheme="minorHAnsi" w:hAnsiTheme="minorHAnsi"/>
-            <w:szCs w:val="24"/>
-          </w:rPr>
-          <w:t xml:space="preserve">is </w:t>
-        </w:r>
-      </w:ins>
-      <w:moveToRangeStart w:id="20" w:author="HP Inc." w:date="2020-08-05T17:36:00Z" w:name="move47541416"/>
-      <w:moveTo w:id="21" w:author="HP Inc." w:date="2020-08-05T17:36:00Z">
-        <w:del w:id="22" w:author="HP Inc." w:date="2020-08-05T17:36:00Z">
-          <w:r>
-            <w:rPr>
-              <w:rFonts w:asciiTheme="minorHAnsi" w:hAnsiTheme="minorHAnsi"/>
-              <w:szCs w:val="24"/>
-            </w:rPr>
-            <w:delText>Glucocorticoids induce muscle atrophy through</w:delText>
-          </w:r>
-        </w:del>
-      </w:moveTo>
-      <w:ins w:id="23" w:author="HP Inc." w:date="2020-08-05T17:36:00Z">
-        <w:r>
-          <w:rPr>
-            <w:rFonts w:asciiTheme="minorHAnsi" w:hAnsiTheme="minorHAnsi"/>
-            <w:szCs w:val="24"/>
-          </w:rPr>
-          <w:t>due to</w:t>
-        </w:r>
-      </w:ins>
-      <w:moveTo w:id="24" w:author="HP Inc." w:date="2020-08-05T17:36:00Z">
-        <w:r>
-          <w:rPr>
-            <w:rFonts w:asciiTheme="minorHAnsi" w:hAnsiTheme="minorHAnsi"/>
-            <w:szCs w:val="24"/>
-          </w:rPr>
-          <w:t xml:space="preserve"> increased muscle proteolysis and inhibition of protein synthesis </w:t>
-        </w:r>
-        <w:r>
-          <w:rPr>
-            <w:rFonts w:asciiTheme="minorHAnsi" w:hAnsiTheme="minorHAnsi"/>
-            <w:szCs w:val="24"/>
-          </w:rPr>
-          <w:fldChar w:fldCharType="begin" w:fldLock="1"/>
-        </w:r>
-        <w:r>
-          <w:rPr>
-            <w:rFonts w:asciiTheme="minorHAnsi" w:hAnsiTheme="minorHAnsi"/>
-            <w:szCs w:val="24"/>
-          </w:rPr>
-          <w:instrText>ADDIN CSL_CITATION {"citationItems":[{"id":"ITEM-1","itemData":{"DOI":"10.1016/j.biocel.2013.05.036","ISSN":"13572725","PMID":"23806868","abstract":"Many pathological states characterized by muscle atrophy (e.g., sepsis, cachexia, starvation, metabolic acidosis and severe insulinopenia) are associated with an increase in circulating glucocorticoids (GC) levels, suggesting that GC could trigger the muscle atrophy observed in these conditions. GC-induced muscle atrophy is characterized by fast-twitch, glycolytic muscles atrophy illustrated by decreased fiber cross-sectional area and reduced myofibrillar protein content. GC-induced muscle atrophy results from increased protein breakdown and decreased protein synthesis. Increased muscle proteolysis, in particular through the activation of the ubiquitin proteasome and the lysosomal systems, is considered to play a major role in the catabolic action of GC. The stimulation by GC of these two proteolytic systems is mediated through the increased expression of several Atrogenes (\"genes involved in atrophy\"), such as FOXO, Atrogin-1, and MuRF-1. The inhibitory effect of GC on muscle protein synthesis is thought to result mainly from the inhibition of the mTOR/S6 kinase 1 pathway. These changes in muscle protein turnover could be explained by changes in the muscle production of two growth factors, namely Insulin-like Growth Factor (IGF)-I, a muscle anabolic growth factor and Myostatin, a muscle catabolic growth factor. This review will discuss the recent progress made in the understanding of the mechanisms involved in GC-induced muscle atrophy and consider the implications of these advancements in the development of new therapeutic approaches for treating GC-induced myopathy. This article is part of a Directed Issue entitled: Molecular basis of muscle wasting.","author":[{"dropping-particle":"","family":"Schakman","given":"O","non-dropping-particle":"","parse-names":false,"suffix":""},{"dropping-particle":"","family":"Kalista","given":"S","non-dropping-particle":"","parse-names":false,"suffix":""},{"dropping-particle":"","family":"Barbé","given":"C","non-dropping-particle":"","parse-names":false,"suffix":""},{"dropping-particle":"","family":"Loumaye","given":"a","non-dropping-particle":"","parse-names":false,"suffix":""},{"dropping-particle":"","family":"Thissen","given":"J.P. P","non-dropping-particle":"","parse-names":false,"suffix":""}],"container-title":"The International Journal of Biochemistry &amp; Cell Biology","id":"ITEM-1","issue":"10","issued":{"date-parts":[["2013","10"]]},"page":"2163-2172","publisher":"Elsevier Ltd","title":"Glucocorticoid-induced skeletal muscle atrophy.","type":"article-journal","volume":"45"},"uris":["http://www.mendeley.com/documents/?uuid=aa8f1e8f-e9f8-4e30-b492-940bf3ca2c7b"]},{"id":"ITEM-2","itemData":{"DOI":"10.1530/JME-15-0119","ISSN":"0952-5041","PMID":"26150553","abstract":"Glucocorticoids have major effects on adipose tissue metabolism. To study tissue mRNA expression changes induced by chronic elevated endogenous glucocorticoids, we performed RNA sequencing on subcutaneous adipose tissue from patients with Cushing's disease (n=5) compared to patients with non-functioning pituitary adenomas (n=11). We found higher expression of transcripts involved in several metabolic pathways, including lipogenesis, proteolysis and glucose oxidation as well as decreased expression of transcripts involved in inflammation and protein synthesis. To further study this in a model system, we subjected mice to dexamethasone treatment for 12 weeks and analyzed their inguinal (subcutaneous) fat pads, which led to similar findings. Additionally, mice treated with dexamethasone showed drastic decreases in lean body mass as well as increased fat mass, further supporting the human transcriptomic data. These data provide insight to transcriptional changes that may be responsible for the co-morbidities associated with chronic elevations of glucocorticoids.","author":[{"dropping-particle":"","family":"Hochberg","given":"Irit","non-dropping-particle":"","parse-names":false,"suffix":""},{"dropping-particle":"","family":"Harvey","given":"Innocence","non-dropping-particle":"","parse-names":false,"suffix":""},{"dropping-particle":"","family":"Tran","given":"Quynh T.","non-dropping-particle":"","parse-names":false,"suffix":""},{"dropping-particle":"","family":"Stephenson","given":"Erin J.","non-dropping-particle":"","parse-names":false,"suffix":""},{"dropping-particle":"","family":"Barkan","given":"Ariel L","non-dropping-particle":"","parse-names":false,"suffix":""},{"dropping-particle":"","family":"Saltiel","given":"Alan R.","non-dropping-particle":"","parse-names":false,"suffix":""},{"dropping-particle":"","family":"Chandler","given":"William F.","non-dropping-particle":"","parse-names":false,"suffix":""},{"dropping-particle":"","family":"Bridges","given":"Dave","non-dropping-particle":"","parse-names":false,"suffix":""}],"container-title":"Journal of Molecular Endocrinology","id":"ITEM-2","issue":"2","issued":{"date-parts":[["2015","10"]]},"page":"81-94","title":"Gene expression changes in subcutaneous adipose tissue due to Cushing's disease","type":"article-journal","volume":"55"},"uris":["http://www.mendeley.com/documents/?uuid=b00291bd-42ee-44d7-a7a2-bb9d5a302bbd"]}],"mendeley":{"formattedCitation":"[9,11]","plainTextFormattedCitation":"[9,11]","previouslyFormattedCitation":"[9,10]"},"properties":{"noteIndex":0},"schema":"https://github.com/citation-style-language/schema/raw/master/csl-citation.json"}</w:instrText>
-        </w:r>
-        <w:r>
-          <w:rPr>
-            <w:rFonts w:asciiTheme="minorHAnsi" w:hAnsiTheme="minorHAnsi"/>
-            <w:szCs w:val="24"/>
-          </w:rPr>
-          <w:fldChar w:fldCharType="separate"/>
-        </w:r>
-        <w:r>
-          <w:rPr>
-            <w:rFonts w:asciiTheme="minorHAnsi" w:hAnsiTheme="minorHAnsi"/>
-            <w:noProof/>
-            <w:szCs w:val="24"/>
-          </w:rPr>
-          <w:t>[9,11]</w:t>
-        </w:r>
-        <w:r>
-          <w:rPr>
-            <w:rFonts w:asciiTheme="minorHAnsi" w:hAnsiTheme="minorHAnsi"/>
-            <w:szCs w:val="24"/>
-          </w:rPr>
-          <w:fldChar w:fldCharType="end"/>
-        </w:r>
-      </w:moveTo>
-      <w:ins w:id="25" w:author="HP Inc." w:date="2020-08-05T17:40:00Z">
-        <w:r>
-          <w:rPr>
-            <w:rFonts w:asciiTheme="minorHAnsi" w:hAnsiTheme="minorHAnsi"/>
-            <w:szCs w:val="24"/>
-          </w:rPr>
-          <w:t>,</w:t>
-        </w:r>
-      </w:ins>
-      <w:ins w:id="26" w:author="HP Inc." w:date="2020-08-05T17:37:00Z">
-        <w:r>
-          <w:rPr>
-            <w:rFonts w:asciiTheme="minorHAnsi" w:hAnsiTheme="minorHAnsi"/>
-            <w:szCs w:val="24"/>
-          </w:rPr>
-          <w:t xml:space="preserve"> linked mechanistically to</w:t>
-        </w:r>
-      </w:ins>
-      <w:moveTo w:id="27" w:author="HP Inc." w:date="2020-08-05T17:36:00Z">
-        <w:del w:id="28" w:author="HP Inc." w:date="2020-08-05T17:37:00Z">
-          <w:r>
-            <w:rPr>
-              <w:rFonts w:asciiTheme="minorHAnsi" w:hAnsiTheme="minorHAnsi"/>
-              <w:szCs w:val="24"/>
-            </w:rPr>
-            <w:delText xml:space="preserve">. </w:delText>
-          </w:r>
-          <w:r>
-            <w:rPr>
-              <w:rFonts w:asciiTheme="minorHAnsi" w:hAnsiTheme="minorHAnsi"/>
-              <w:szCs w:val="24"/>
-            </w:rPr>
-            <w:delText xml:space="preserve"> </w:delText>
-          </w:r>
-        </w:del>
-      </w:moveTo>
-      <w:moveToRangeEnd w:id="20"/>
-      <w:del w:id="29" w:author="HP Inc." w:date="2020-08-05T17:37:00Z">
-        <w:r>
-          <w:rPr>
-            <w:rFonts w:asciiTheme="minorHAnsi" w:hAnsiTheme="minorHAnsi"/>
-            <w:szCs w:val="24"/>
-          </w:rPr>
-          <w:delText>stems fr</w:delText>
-        </w:r>
-        <w:r>
-          <w:rPr>
-            <w:rFonts w:asciiTheme="minorHAnsi" w:hAnsiTheme="minorHAnsi"/>
-            <w:szCs w:val="24"/>
-          </w:rPr>
-          <w:delText>om</w:delText>
-        </w:r>
-      </w:del>
+      <w:r>
+        <w:rPr>
+          <w:rFonts w:asciiTheme="minorHAnsi" w:hAnsiTheme="minorHAnsi"/>
+          <w:szCs w:val="24"/>
+        </w:rPr>
+        <w:t xml:space="preserve">is </w:t>
+      </w:r>
+      <w:r>
+        <w:rPr>
+          <w:rFonts w:asciiTheme="minorHAnsi" w:hAnsiTheme="minorHAnsi"/>
+          <w:szCs w:val="24"/>
+        </w:rPr>
+        <w:t>due to</w:t>
+      </w:r>
+      <w:r>
+        <w:rPr>
+          <w:rFonts w:asciiTheme="minorHAnsi" w:hAnsiTheme="minorHAnsi"/>
+          <w:szCs w:val="24"/>
+        </w:rPr>
+        <w:t xml:space="preserve"> increased muscle proteolysis and inhibition of protein synthesis </w:t>
+      </w:r>
+      <w:r>
+        <w:rPr>
+          <w:rFonts w:asciiTheme="minorHAnsi" w:hAnsiTheme="minorHAnsi"/>
+          <w:szCs w:val="24"/>
+        </w:rPr>
+        <w:fldChar w:fldCharType="begin" w:fldLock="1"/>
+      </w:r>
+      <w:r>
+        <w:rPr>
+          <w:rFonts w:asciiTheme="minorHAnsi" w:hAnsiTheme="minorHAnsi"/>
+          <w:szCs w:val="24"/>
+        </w:rPr>
+        <w:instrText>ADDIN CSL_CITATION {"citationItems":[{"id":"ITEM-1","itemData":{"DOI":"10.1016/j.biocel.2013.05.036","ISSN":"13572725","PMID":"23806868","abstract":"Many pathological states characterized by muscle atrophy (e.g., sepsis, cachexia, starvation, metabolic acidosis and severe insulinopenia) are associated with an increase in circulating glucocorticoids (GC) levels, suggesting that GC could trigger the muscle atrophy observed in these conditions. GC-induced muscle atrophy is characterized by fast-twitch, glycolytic muscles atrophy illustrated by decreased fiber cross-sectional area and reduced myofibrillar protein content. GC-induced muscle atrophy results from increased protein breakdown and decreased protein synthesis. Increased muscle proteolysis, in particular through the activation of the ubiquitin proteasome and the lysosomal systems, is considered to play a major role in the catabolic action of GC. The stimulation by GC of these two proteolytic systems is mediated through the increased expression of several Atrogenes (\"genes involved in atrophy\"), such as FOXO, Atrogin-1, and MuRF-1. The inhibitory effect of GC on muscle protein synthesis is thought to result mainly from the inhibition of the mTOR/S6 kinase 1 pathway. These changes in muscle protein turnover could be explained by changes in the muscle production of two growth factors, namely Insulin-like Growth Factor (IGF)-I, a muscle anabolic growth factor and Myostatin, a muscle catabolic growth factor. This review will discuss the recent progress made in the understanding of the mechanisms involved in GC-induced muscle atrophy and consider the implications of these advancements in the development of new therapeutic approaches for treating GC-induced myopathy. This article is part of a Directed Issue entitled: Molecular basis of muscle wasting.","author":[{"dropping-particle":"","family":"Schakman","given":"O","non-dropping-particle":"","parse-names":false,"suffix":""},{"dropping-particle":"","family":"Kalista","given":"S","non-dropping-particle":"","parse-names":false,"suffix":""},{"dropping-particle":"","family":"Barbé","given":"C","non-dropping-particle":"","parse-names":false,"suffix":""},{"dropping-particle":"","family":"Loumaye","given":"a","non-dropping-particle":"","parse-names":false,"suffix":""},{"dropping-particle":"","family":"Thissen","given":"J.P. P","non-dropping-particle":"","parse-names":false,"suffix":""}],"container-title":"The International Journal of Biochemistry &amp; Cell Biology","id":"ITEM-1","issue":"10","issued":{"date-parts":[["2013","10"]]},"page":"2163-2172","publisher":"Elsevier Ltd","title":"Glucocorticoid-induced skeletal muscle atrophy.","type":"article-journal","volume":"45"},"uris":["http://www.mendeley.com/documents/?uuid=aa8f1e8f-e9f8-4e30-b492-940bf3ca2c7b"]},{"id":"ITEM-2","itemData":{"DOI":"10.1530/JME-15-0119","ISSN":"0952-5041","PMID":"26150553","abstract":"Glucocorticoids have major effects on adipose tissue metabolism. To study tissue mRNA expression changes induced by chronic elevated endogenous glucocorticoids, we performed RNA sequencing on subcutaneous adipose tissue from patients with Cushing's disease (n=5) compared to patients with non-functioning pituitary adenomas (n=11). We found higher expression of transcripts involved in several metabolic pathways, including lipogenesis, proteolysis and glucose oxidation as well as decreased expression of transcripts involved in inflammation and protein synthesis. To further study this in a model system, we subjected mice to dexamethasone treatment for 12 weeks and analyzed their inguinal (subcutaneous) fat pads, which led to similar findings. Additionally, mice treated with dexamethasone showed drastic decreases in lean body mass as well as increased fat mass, further supporting the human transcriptomic data. These data provide insight to transcriptional changes that may be responsible for the co-morbidities associated with chronic elevations of glucocorticoids.","author":[{"dropping-particle":"","family":"Hochberg","given":"Irit","non-dropping-particle":"","parse-names":false,"suffix":""},{"dropping-particle":"","family":"Harvey","given":"Innocence","non-dropping-particle":"","parse-names":false,"suffix":""},{"dropping-particle":"","family":"Tran","given":"Quynh T.","non-dropping-particle":"","parse-names":false,"suffix":""},{"dropping-particle":"","family":"Stephenson","given":"Erin J.","non-dropping-particle":"","parse-names":false,"suffix":""},{"dropping-particle":"","family":"Barkan","given":"Ariel L","non-dropping-particle":"","parse-names":false,"suffix":""},{"dropping-particle":"","family":"Saltiel","given":"Alan R.","non-dropping-particle":"","parse-names":false,"suffix":""},{"dropping-particle":"","family":"Chandler","given":"William F.","non-dropping-particle":"","parse-names":false,"suffix":""},{"dropping-particle":"","family":"Bridges","given":"Dave","non-dropping-particle":"","parse-names":false,"suffix":""}],"container-title":"Journal of Molecular Endocrinology","id":"ITEM-2","issue":"2","issued":{"date-parts":[["2015","10"]]},"page":"81-94","title":"Gene expression changes in subcutaneous adipose tissue due to Cushing's disease","type":"article-journal","volume":"55"},"uris":["http://www.mendeley.com/documents/?uuid=b00291bd-42ee-44d7-a7a2-bb9d5a302bbd"]}],"mendeley":{"formattedCitation":"[9,11]","plainTextFormattedCitation":"[9,11]","previouslyFormattedCitation":"[9,10]"},"properties":{"noteIndex":0},"schema":"https://github.com/citation-style-language/schema/raw/master/csl-citation.json"}</w:instrText>
+      </w:r>
+      <w:r>
+        <w:rPr>
+          <w:rFonts w:asciiTheme="minorHAnsi" w:hAnsiTheme="minorHAnsi"/>
+          <w:szCs w:val="24"/>
+        </w:rPr>
+        <w:fldChar w:fldCharType="separate"/>
+      </w:r>
+      <w:r>
+        <w:rPr>
+          <w:rFonts w:asciiTheme="minorHAnsi" w:hAnsiTheme="minorHAnsi"/>
+          <w:noProof/>
+          <w:szCs w:val="24"/>
+        </w:rPr>
+        <w:t>[9,11]</w:t>
+      </w:r>
+      <w:r>
+        <w:rPr>
+          <w:rFonts w:asciiTheme="minorHAnsi" w:hAnsiTheme="minorHAnsi"/>
+          <w:szCs w:val="24"/>
+        </w:rPr>
+        <w:fldChar w:fldCharType="end"/>
+      </w:r>
+      <w:r>
+        <w:rPr>
+          <w:rFonts w:asciiTheme="minorHAnsi" w:hAnsiTheme="minorHAnsi"/>
+          <w:szCs w:val="24"/>
+        </w:rPr>
+        <w:t>, linked mechanistically to</w:t>
+      </w:r>
       <w:r>
         <w:rPr>
           <w:rFonts w:asciiTheme="minorHAnsi" w:hAnsiTheme="minorHAnsi"/>
@@ -1958,24 +1657,13 @@
         </w:rPr>
         <w:t xml:space="preserve"> (a class of E3 ubiquitin ligases)</w:t>
       </w:r>
-      <w:ins w:id="30" w:author="HP Inc." w:date="2020-08-05T17:40:00Z">
-        <w:r>
-          <w:rPr>
-            <w:rFonts w:asciiTheme="minorHAnsi" w:hAnsiTheme="minorHAnsi"/>
-            <w:szCs w:val="24"/>
-          </w:rPr>
-          <w:t xml:space="preserve"> and a</w:t>
-        </w:r>
-      </w:ins>
-      <w:del w:id="31" w:author="HP Inc." w:date="2020-08-05T17:40:00Z">
-        <w:r>
-          <w:rPr>
-            <w:rFonts w:asciiTheme="minorHAnsi" w:hAnsiTheme="minorHAnsi"/>
-            <w:szCs w:val="24"/>
-          </w:rPr>
-          <w:delText>,</w:delText>
-        </w:r>
-      </w:del>
+      <w:r>
+        <w:rPr>
+          <w:rFonts w:asciiTheme="minorHAnsi" w:hAnsiTheme="minorHAnsi"/>
+          <w:szCs w:val="24"/>
+        </w:rPr>
+        <w:t xml:space="preserve"> and a</w:t>
+      </w:r>
       <w:r>
         <w:rPr>
           <w:rFonts w:asciiTheme="minorHAnsi" w:hAnsiTheme="minorHAnsi"/>
@@ -1983,15 +1671,13 @@
         </w:rPr>
         <w:t xml:space="preserve"> downregulation of mTORC1</w:t>
       </w:r>
-      <w:ins w:id="32" w:author="HP Inc." w:date="2020-08-05T17:40:00Z">
-        <w:r>
-          <w:rPr>
-            <w:rFonts w:asciiTheme="minorHAnsi" w:hAnsiTheme="minorHAnsi"/>
-            <w:szCs w:val="24"/>
-          </w:rPr>
-          <w:t>,</w:t>
-        </w:r>
-      </w:ins>
+      <w:r>
+        <w:rPr>
+          <w:rFonts w:asciiTheme="minorHAnsi" w:hAnsiTheme="minorHAnsi"/>
+          <w:szCs w:val="24"/>
+        </w:rPr>
+        <w:t>,</w:t>
+      </w:r>
       <w:r>
         <w:rPr>
           <w:rFonts w:asciiTheme="minorHAnsi" w:hAnsiTheme="minorHAnsi"/>
@@ -1999,24 +1685,13 @@
         </w:rPr>
         <w:t xml:space="preserve"> </w:t>
       </w:r>
-      <w:ins w:id="33" w:author="HP Inc." w:date="2020-08-05T17:40:00Z">
-        <w:r>
-          <w:rPr>
-            <w:rFonts w:asciiTheme="minorHAnsi" w:hAnsiTheme="minorHAnsi"/>
-            <w:szCs w:val="24"/>
-          </w:rPr>
-          <w:t>as well as</w:t>
-        </w:r>
-      </w:ins>
-      <w:del w:id="34" w:author="HP Inc." w:date="2020-08-05T17:40:00Z">
-        <w:r>
-          <w:rPr>
-            <w:rFonts w:asciiTheme="minorHAnsi" w:hAnsiTheme="minorHAnsi"/>
-            <w:szCs w:val="24"/>
-          </w:rPr>
-          <w:delText>and</w:delText>
-        </w:r>
-      </w:del>
+      <w:r>
+        <w:rPr>
+          <w:rFonts w:asciiTheme="minorHAnsi" w:hAnsiTheme="minorHAnsi"/>
+          <w:szCs w:val="24"/>
+        </w:rPr>
+        <w:t>as well as</w:t>
+      </w:r>
       <w:r>
         <w:rPr>
           <w:rFonts w:asciiTheme="minorHAnsi" w:hAnsiTheme="minorHAnsi"/>
@@ -2537,42 +2212,36 @@
         </w:rPr>
         <w:t xml:space="preserve">randomized mice into diets of </w:t>
       </w:r>
-      <w:ins w:id="35" w:author="HP Inc." w:date="2020-08-05T17:52:00Z">
-        <w:r>
-          <w:rPr>
-            <w:rFonts w:asciiTheme="minorHAnsi" w:hAnsiTheme="minorHAnsi"/>
-          </w:rPr>
-          <w:t xml:space="preserve">normal </w:t>
-        </w:r>
-      </w:ins>
+      <w:r>
+        <w:rPr>
+          <w:rFonts w:asciiTheme="minorHAnsi" w:hAnsiTheme="minorHAnsi"/>
+        </w:rPr>
+        <w:t xml:space="preserve">normal </w:t>
+      </w:r>
       <w:r>
         <w:rPr>
           <w:rFonts w:asciiTheme="minorHAnsi" w:hAnsiTheme="minorHAnsi"/>
         </w:rPr>
         <w:t xml:space="preserve">chow </w:t>
       </w:r>
-      <w:ins w:id="36" w:author="HP Inc." w:date="2020-08-05T17:52:00Z">
-        <w:r>
-          <w:rPr>
-            <w:rFonts w:asciiTheme="minorHAnsi" w:hAnsiTheme="minorHAnsi"/>
-          </w:rPr>
-          <w:t xml:space="preserve">(NCD) </w:t>
-        </w:r>
-      </w:ins>
+      <w:r>
+        <w:rPr>
+          <w:rFonts w:asciiTheme="minorHAnsi" w:hAnsiTheme="minorHAnsi"/>
+        </w:rPr>
+        <w:t xml:space="preserve">(NCD) </w:t>
+      </w:r>
       <w:r>
         <w:rPr>
           <w:rFonts w:asciiTheme="minorHAnsi" w:hAnsiTheme="minorHAnsi"/>
         </w:rPr>
         <w:t>or high fat diet</w:t>
       </w:r>
-      <w:ins w:id="37" w:author="HP Inc." w:date="2020-08-05T17:52:00Z">
-        <w:r>
-          <w:rPr>
-            <w:rFonts w:asciiTheme="minorHAnsi" w:hAnsiTheme="minorHAnsi"/>
-          </w:rPr>
-          <w:t xml:space="preserve"> (HFD)</w:t>
-        </w:r>
-      </w:ins>
+      <w:r>
+        <w:rPr>
+          <w:rFonts w:asciiTheme="minorHAnsi" w:hAnsiTheme="minorHAnsi"/>
+        </w:rPr>
+        <w:t xml:space="preserve"> (HFD)</w:t>
+      </w:r>
       <w:r>
         <w:rPr>
           <w:rFonts w:asciiTheme="minorHAnsi" w:hAnsiTheme="minorHAnsi"/>
@@ -3189,14 +2858,12 @@
         </w:rPr>
         <w:t xml:space="preserve">muscle strength, we measured grip strength. Dexamethasone treatment resulted in reductions in grip strength in both lean and obese mice when compared to their </w:t>
       </w:r>
-      <w:ins w:id="38" w:author="HP Inc." w:date="2020-08-05T17:48:00Z">
-        <w:r>
-          <w:rPr>
-            <w:rFonts w:asciiTheme="minorHAnsi" w:hAnsiTheme="minorHAnsi"/>
-          </w:rPr>
-          <w:t xml:space="preserve">non-treated </w:t>
-        </w:r>
-      </w:ins>
+      <w:r>
+        <w:rPr>
+          <w:rFonts w:asciiTheme="minorHAnsi" w:hAnsiTheme="minorHAnsi"/>
+        </w:rPr>
+        <w:t xml:space="preserve">non-treated </w:t>
+      </w:r>
       <w:r>
         <w:rPr>
           <w:rFonts w:asciiTheme="minorHAnsi" w:hAnsiTheme="minorHAnsi"/>
@@ -3744,96 +3411,48 @@
         </w:rPr>
         <w:t xml:space="preserve"> phenotype </w:t>
       </w:r>
-      <w:ins w:id="39" w:author="HP Inc." w:date="2020-08-05T17:53:00Z">
-        <w:r>
-          <w:rPr>
-            <w:rFonts w:asciiTheme="minorHAnsi" w:hAnsiTheme="minorHAnsi"/>
-          </w:rPr>
-          <w:t xml:space="preserve">rather than </w:t>
-        </w:r>
-      </w:ins>
-      <w:ins w:id="40" w:author="HP Inc." w:date="2020-08-05T17:54:00Z">
-        <w:r>
-          <w:rPr>
-            <w:rFonts w:asciiTheme="minorHAnsi" w:hAnsiTheme="minorHAnsi"/>
-          </w:rPr>
-          <w:t xml:space="preserve">the presence of functional </w:t>
-        </w:r>
-      </w:ins>
-      <w:ins w:id="41" w:author="HP Inc." w:date="2020-08-05T17:53:00Z">
-        <w:r>
-          <w:rPr>
-            <w:rFonts w:asciiTheme="minorHAnsi" w:hAnsiTheme="minorHAnsi"/>
-          </w:rPr>
-          <w:t xml:space="preserve">denervation </w:t>
-        </w:r>
-      </w:ins>
+      <w:r>
+        <w:rPr>
+          <w:rFonts w:asciiTheme="minorHAnsi" w:hAnsiTheme="minorHAnsi"/>
+        </w:rPr>
+        <w:t xml:space="preserve">rather than the presence of functional denervation </w:t>
+      </w:r>
       <w:r>
         <w:rPr>
           <w:rFonts w:asciiTheme="minorHAnsi" w:hAnsiTheme="minorHAnsi"/>
         </w:rPr>
         <w:t xml:space="preserve">as </w:t>
       </w:r>
-      <w:ins w:id="42" w:author="HP Inc." w:date="2020-08-05T17:54:00Z">
-        <w:r>
-          <w:rPr>
-            <w:rFonts w:asciiTheme="minorHAnsi" w:hAnsiTheme="minorHAnsi"/>
-          </w:rPr>
-          <w:t xml:space="preserve">the weakness was comparable with </w:t>
-        </w:r>
-      </w:ins>
-      <w:del w:id="43" w:author="HP Inc." w:date="2020-08-05T17:55:00Z">
-        <w:r>
-          <w:rPr>
-            <w:rFonts w:asciiTheme="minorHAnsi" w:hAnsiTheme="minorHAnsi"/>
-          </w:rPr>
-          <w:delText xml:space="preserve">both </w:delText>
-        </w:r>
-      </w:del>
+      <w:r>
+        <w:rPr>
+          <w:rFonts w:asciiTheme="minorHAnsi" w:hAnsiTheme="minorHAnsi"/>
+        </w:rPr>
+        <w:t xml:space="preserve">the weakness was comparable with </w:t>
+      </w:r>
       <w:r>
         <w:rPr>
           <w:rFonts w:asciiTheme="minorHAnsi" w:hAnsiTheme="minorHAnsi"/>
         </w:rPr>
         <w:t>nerv</w:t>
       </w:r>
-      <w:ins w:id="44" w:author="HP Inc." w:date="2020-08-05T17:55:00Z">
-        <w:r>
-          <w:rPr>
-            <w:rFonts w:asciiTheme="minorHAnsi" w:hAnsiTheme="minorHAnsi"/>
-          </w:rPr>
-          <w:t>e</w:t>
-        </w:r>
-      </w:ins>
-      <w:del w:id="45" w:author="HP Inc." w:date="2020-08-05T17:55:00Z">
-        <w:r>
-          <w:rPr>
-            <w:rFonts w:asciiTheme="minorHAnsi" w:hAnsiTheme="minorHAnsi"/>
-          </w:rPr>
-          <w:delText>ous</w:delText>
-        </w:r>
-      </w:del>
+      <w:r>
+        <w:rPr>
+          <w:rFonts w:asciiTheme="minorHAnsi" w:hAnsiTheme="minorHAnsi"/>
+        </w:rPr>
+        <w:t>e</w:t>
+      </w:r>
       <w:r>
         <w:rPr>
           <w:rFonts w:asciiTheme="minorHAnsi" w:hAnsiTheme="minorHAnsi"/>
         </w:rPr>
         <w:t xml:space="preserve"> and direct muscle </w:t>
       </w:r>
-      <w:ins w:id="46" w:author="HP Inc." w:date="2020-08-05T17:55:00Z">
-        <w:r>
-          <w:rPr>
-            <w:rFonts w:asciiTheme="minorHAnsi" w:hAnsiTheme="minorHAnsi"/>
-          </w:rPr>
-          <w:t>stimulation</w:t>
-        </w:r>
-      </w:ins>
-      <w:del w:id="47" w:author="HP Inc." w:date="2020-08-05T17:55:00Z">
-        <w:r>
-          <w:rPr>
-            <w:rFonts w:asciiTheme="minorHAnsi" w:hAnsiTheme="minorHAnsi"/>
-          </w:rPr>
-          <w:delText>weakness was detected</w:delText>
-        </w:r>
-      </w:del>
+      <w:r>
+        <w:rPr>
+          <w:rFonts w:asciiTheme="minorHAnsi" w:hAnsiTheme="minorHAnsi"/>
+        </w:rPr>
+        <w:t>stimulation</w:t>
+      </w:r>
       <w:r>
         <w:rPr>
           <w:rFonts w:asciiTheme="minorHAnsi" w:hAnsiTheme="minorHAnsi"/>
@@ -4108,38 +3727,18 @@
         </w:rPr>
         <w:t>this is largely explained by reductions in muscle size</w:t>
       </w:r>
-      <w:ins w:id="48" w:author="HP Inc." w:date="2020-08-05T17:56:00Z">
-        <w:r>
-          <w:rPr>
-            <w:rFonts w:asciiTheme="minorHAnsi" w:hAnsiTheme="minorHAnsi"/>
-          </w:rPr>
-          <w:t xml:space="preserve"> rather than </w:t>
-        </w:r>
-      </w:ins>
-      <w:ins w:id="49" w:author="HP Inc." w:date="2020-08-05T17:57:00Z">
-        <w:r>
-          <w:rPr>
-            <w:rFonts w:asciiTheme="minorHAnsi" w:hAnsiTheme="minorHAnsi"/>
-          </w:rPr>
-          <w:t xml:space="preserve">qualitative </w:t>
-        </w:r>
-      </w:ins>
-      <w:ins w:id="50" w:author="HP Inc." w:date="2020-08-05T17:56:00Z">
-        <w:r>
-          <w:rPr>
-            <w:rFonts w:asciiTheme="minorHAnsi" w:hAnsiTheme="minorHAnsi"/>
-          </w:rPr>
-          <w:t>defects in the force generating machinery</w:t>
-        </w:r>
-      </w:ins>
-      <w:ins w:id="51" w:author="HP Inc." w:date="2020-08-05T17:58:00Z">
-        <w:r>
-          <w:rPr>
-            <w:rFonts w:asciiTheme="minorHAnsi" w:hAnsiTheme="minorHAnsi"/>
-          </w:rPr>
-          <w:t xml:space="preserve"> within the muscle</w:t>
-        </w:r>
-      </w:ins>
+      <w:r>
+        <w:rPr>
+          <w:rFonts w:asciiTheme="minorHAnsi" w:hAnsiTheme="minorHAnsi"/>
+        </w:rPr>
+        <w:t xml:space="preserve"> rather than qualitative defects in the force generating machinery</w:t>
+      </w:r>
+      <w:r>
+        <w:rPr>
+          <w:rFonts w:asciiTheme="minorHAnsi" w:hAnsiTheme="minorHAnsi"/>
+        </w:rPr>
+        <w:t xml:space="preserve"> within the muscle</w:t>
+      </w:r>
       <w:r>
         <w:rPr>
           <w:rFonts w:asciiTheme="minorHAnsi" w:hAnsiTheme="minorHAnsi"/>
@@ -6439,36 +6038,24 @@
         </w:rPr>
         <w:t>fasting blood glucose</w:t>
       </w:r>
-      <w:ins w:id="52" w:author="HP Inc." w:date="2020-08-05T18:54:00Z">
-        <w:r>
-          <w:rPr>
-            <w:rFonts w:asciiTheme="minorHAnsi" w:hAnsiTheme="minorHAnsi"/>
-          </w:rPr>
-          <w:t xml:space="preserve"> following dexamethasone treatment;</w:t>
-        </w:r>
-      </w:ins>
-      <w:del w:id="53" w:author="HP Inc." w:date="2020-08-05T18:54:00Z">
-        <w:r>
-          <w:rPr>
-            <w:rFonts w:asciiTheme="minorHAnsi" w:hAnsiTheme="minorHAnsi"/>
-          </w:rPr>
-          <w:delText>,</w:delText>
-        </w:r>
-      </w:del>
+      <w:r>
+        <w:rPr>
+          <w:rFonts w:asciiTheme="minorHAnsi" w:hAnsiTheme="minorHAnsi"/>
+        </w:rPr>
+        <w:t xml:space="preserve"> following dexamethasone treatment;</w:t>
+      </w:r>
       <w:r>
         <w:rPr>
           <w:rFonts w:asciiTheme="minorHAnsi" w:hAnsiTheme="minorHAnsi"/>
         </w:rPr>
         <w:t xml:space="preserve"> however</w:t>
       </w:r>
-      <w:ins w:id="54" w:author="HP Inc." w:date="2020-08-05T18:54:00Z">
-        <w:r>
-          <w:rPr>
-            <w:rFonts w:asciiTheme="minorHAnsi" w:hAnsiTheme="minorHAnsi"/>
-          </w:rPr>
-          <w:t>,</w:t>
-        </w:r>
-      </w:ins>
+      <w:r>
+        <w:rPr>
+          <w:rFonts w:asciiTheme="minorHAnsi" w:hAnsiTheme="minorHAnsi"/>
+        </w:rPr>
+        <w:t>,</w:t>
+      </w:r>
       <w:r>
         <w:rPr>
           <w:rFonts w:asciiTheme="minorHAnsi" w:hAnsiTheme="minorHAnsi"/>
@@ -6741,8 +6328,6 @@
         </w:rPr>
         <w:t xml:space="preserve">). </w:t>
       </w:r>
-      <w:commentRangeStart w:id="55"/>
-      <w:commentRangeStart w:id="56"/>
       <w:r>
         <w:rPr>
           <w:rFonts w:asciiTheme="minorHAnsi" w:hAnsiTheme="minorHAnsi"/>
@@ -6755,20 +6340,6 @@
           <w:szCs w:val="24"/>
         </w:rPr>
         <w:tab/>
-      </w:r>
-      <w:commentRangeEnd w:id="55"/>
-      <w:r>
-        <w:rPr>
-          <w:rStyle w:val="CommentReference"/>
-        </w:rPr>
-        <w:commentReference w:id="55"/>
-      </w:r>
-      <w:commentRangeEnd w:id="56"/>
-      <w:r>
-        <w:rPr>
-          <w:rStyle w:val="CommentReference"/>
-        </w:rPr>
-        <w:commentReference w:id="56"/>
       </w:r>
       <w:r>
         <w:rPr>
@@ -7823,14 +7394,7 @@
         <w:rPr>
           <w:rFonts w:asciiTheme="minorHAnsi" w:hAnsiTheme="minorHAnsi"/>
         </w:rPr>
-        <w:t xml:space="preserve">Our data are also concordant with a report showing that glucocorticoids given simultaneously with HFD </w:t>
-      </w:r>
-      <w:commentRangeStart w:id="57"/>
-      <w:r>
-        <w:rPr>
-          <w:rFonts w:asciiTheme="minorHAnsi" w:hAnsiTheme="minorHAnsi"/>
-        </w:rPr>
-        <w:t xml:space="preserve">enhances muscle decay and exacerbated induction of </w:t>
+        <w:t xml:space="preserve">Our data are also concordant with a report showing that glucocorticoids given simultaneously with HFD enhances muscle decay and exacerbated induction of </w:t>
       </w:r>
       <w:proofErr w:type="spellStart"/>
       <w:r>
@@ -7882,13 +7446,6 @@
           <w:rFonts w:asciiTheme="minorHAnsi" w:hAnsiTheme="minorHAnsi"/>
         </w:rPr>
         <w:t>.</w:t>
-      </w:r>
-      <w:commentRangeEnd w:id="57"/>
-      <w:r>
-        <w:rPr>
-          <w:rStyle w:val="CommentReference"/>
-        </w:rPr>
-        <w:commentReference w:id="57"/>
       </w:r>
       <w:r>
         <w:rPr>
@@ -8627,46 +8184,16 @@
           <w:color w:val="000000"/>
           <w:lang w:val="en-US"/>
         </w:rPr>
-        <w:t xml:space="preserve"> insulin resistance and NAFLD, </w:t>
-      </w:r>
-      <w:del w:id="58" w:author="HP Inc." w:date="2020-08-05T18:58:00Z">
-        <w:r>
-          <w:rPr>
-            <w:rFonts w:asciiTheme="minorHAnsi" w:hAnsiTheme="minorHAnsi"/>
-            <w:color w:val="000000"/>
-            <w:lang w:val="en-US"/>
-          </w:rPr>
-          <w:delText>we should c</w:delText>
-        </w:r>
-      </w:del>
-      <w:del w:id="59" w:author="HP Inc." w:date="2020-08-05T18:59:00Z">
-        <w:r>
-          <w:rPr>
-            <w:rFonts w:asciiTheme="minorHAnsi" w:hAnsiTheme="minorHAnsi"/>
-            <w:color w:val="000000"/>
-            <w:lang w:val="en-US"/>
-          </w:rPr>
-          <w:delText xml:space="preserve">onsider </w:delText>
-        </w:r>
-      </w:del>
+        <w:t xml:space="preserve"> insulin resistance and NAFLD, whether humans with obesity are more prone to stress or drug-induced glucocorticoid responses</w:t>
+      </w:r>
       <w:r>
         <w:rPr>
           <w:rFonts w:asciiTheme="minorHAnsi" w:hAnsiTheme="minorHAnsi"/>
           <w:color w:val="000000"/>
           <w:lang w:val="en-US"/>
         </w:rPr>
-        <w:t>whether humans with obesity are more prone to stress or drug-induced glucocorticoid responses</w:t>
-      </w:r>
-      <w:ins w:id="60" w:author="HP Inc." w:date="2020-08-05T18:59:00Z">
-        <w:r>
-          <w:rPr>
-            <w:rFonts w:asciiTheme="minorHAnsi" w:hAnsiTheme="minorHAnsi"/>
-            <w:color w:val="000000"/>
-            <w:lang w:val="en-US"/>
-          </w:rPr>
-          <w:t xml:space="preserve"> should be considered when prescribing steroids</w:t>
-        </w:r>
-      </w:ins>
+        <w:t xml:space="preserve"> should be considered when prescribing steroids</w:t>
+      </w:r>
       <w:r>
         <w:rPr>
           <w:rFonts w:asciiTheme="minorHAnsi" w:hAnsiTheme="minorHAnsi"/>
@@ -8950,7 +8477,6 @@
         <w:spacing w:line="480" w:lineRule="auto"/>
         <w:ind w:firstLine="720"/>
         <w:rPr>
-          <w:del w:id="61" w:author="HP Inc." w:date="2020-08-05T19:03:00Z"/>
           <w:rFonts w:asciiTheme="minorHAnsi" w:hAnsiTheme="minorHAnsi"/>
           <w:color w:val="2A2A2A"/>
           <w:szCs w:val="24"/>
@@ -8993,37 +8519,6 @@
         </w:rPr>
         <w:t xml:space="preserve">was cut so the hindlimb could be secured at the knee to a fixed post. Animals were placed on a temperature-controlled platform with continual drip of saline over the </w:t>
       </w:r>
-      <w:del w:id="62" w:author="HP Inc." w:date="2020-08-05T19:49:00Z">
-        <w:r>
-          <w:rPr>
-            <w:rFonts w:asciiTheme="minorHAnsi" w:hAnsiTheme="minorHAnsi"/>
-            <w:color w:val="2A2A2A"/>
-            <w:szCs w:val="24"/>
-            <w:highlight w:val="white"/>
-          </w:rPr>
-          <w:delText xml:space="preserve">gastrocnemius </w:delText>
-        </w:r>
-      </w:del>
-      <w:ins w:id="63" w:author="HP Inc." w:date="2020-08-05T19:49:00Z">
-        <w:r>
-          <w:rPr>
-            <w:rFonts w:asciiTheme="minorHAnsi" w:hAnsiTheme="minorHAnsi"/>
-            <w:color w:val="2A2A2A"/>
-            <w:szCs w:val="24"/>
-            <w:highlight w:val="white"/>
-          </w:rPr>
-          <w:t>muscle</w:t>
-        </w:r>
-        <w:r>
-          <w:rPr>
-            <w:rFonts w:asciiTheme="minorHAnsi" w:hAnsiTheme="minorHAnsi"/>
-            <w:color w:val="2A2A2A"/>
-            <w:szCs w:val="24"/>
-            <w:highlight w:val="white"/>
-          </w:rPr>
-          <w:t xml:space="preserve"> </w:t>
-        </w:r>
-      </w:ins>
       <w:r>
         <w:rPr>
           <w:rFonts w:asciiTheme="minorHAnsi" w:hAnsiTheme="minorHAnsi"/>
@@ -9031,30 +8526,35 @@
           <w:szCs w:val="24"/>
           <w:highlight w:val="white"/>
         </w:rPr>
+        <w:t>muscle</w:t>
+      </w:r>
+      <w:r>
+        <w:rPr>
+          <w:rFonts w:asciiTheme="minorHAnsi" w:hAnsiTheme="minorHAnsi"/>
+          <w:color w:val="2A2A2A"/>
+          <w:szCs w:val="24"/>
+          <w:highlight w:val="white"/>
+        </w:rPr>
+        <w:t xml:space="preserve"> </w:t>
+      </w:r>
+      <w:r>
+        <w:rPr>
+          <w:rFonts w:asciiTheme="minorHAnsi" w:hAnsiTheme="minorHAnsi"/>
+          <w:color w:val="2A2A2A"/>
+          <w:szCs w:val="24"/>
+          <w:highlight w:val="white"/>
+        </w:rPr>
         <w:t xml:space="preserve">at 37°C to keep </w:t>
       </w:r>
-      <w:del w:id="64" w:author="HP Inc." w:date="2020-08-05T19:49:00Z">
-        <w:r>
-          <w:rPr>
-            <w:rFonts w:asciiTheme="minorHAnsi" w:hAnsiTheme="minorHAnsi"/>
-            <w:color w:val="2A2A2A"/>
-            <w:szCs w:val="24"/>
-            <w:highlight w:val="white"/>
-          </w:rPr>
-          <w:delText>with muscle</w:delText>
-        </w:r>
-      </w:del>
-      <w:ins w:id="65" w:author="HP Inc." w:date="2020-08-05T19:49:00Z">
-        <w:r>
-          <w:rPr>
-            <w:rFonts w:asciiTheme="minorHAnsi" w:hAnsiTheme="minorHAnsi"/>
-            <w:color w:val="2A2A2A"/>
-            <w:szCs w:val="24"/>
-            <w:highlight w:val="white"/>
-          </w:rPr>
-          <w:t>it</w:t>
-        </w:r>
-      </w:ins>
+      <w:r>
+        <w:rPr>
+          <w:rFonts w:asciiTheme="minorHAnsi" w:hAnsiTheme="minorHAnsi"/>
+          <w:color w:val="2A2A2A"/>
+          <w:szCs w:val="24"/>
+          <w:highlight w:val="white"/>
+        </w:rPr>
+        <w:t>it</w:t>
+      </w:r>
       <w:r>
         <w:rPr>
           <w:rFonts w:asciiTheme="minorHAnsi" w:hAnsiTheme="minorHAnsi"/>
@@ -9101,50 +8601,6 @@
         </w:rPr>
         <w:t xml:space="preserve">). In order to measure force generated </w:t>
       </w:r>
-      <w:ins w:id="66" w:author="HP Inc." w:date="2020-08-05T19:02:00Z">
-        <w:r>
-          <w:rPr>
-            <w:rFonts w:asciiTheme="minorHAnsi" w:hAnsiTheme="minorHAnsi"/>
-            <w:color w:val="2A2A2A"/>
-            <w:szCs w:val="24"/>
-            <w:highlight w:val="white"/>
-          </w:rPr>
-          <w:t xml:space="preserve">under circumstances when </w:t>
-        </w:r>
-      </w:ins>
-      <w:del w:id="67" w:author="HP Inc." w:date="2020-08-05T19:01:00Z">
-        <w:r>
-          <w:rPr>
-            <w:rFonts w:asciiTheme="minorHAnsi" w:hAnsiTheme="minorHAnsi"/>
-            <w:color w:val="2A2A2A"/>
-            <w:szCs w:val="24"/>
-            <w:highlight w:val="white"/>
-          </w:rPr>
-          <w:delText xml:space="preserve">at the </w:delText>
-        </w:r>
-      </w:del>
-      <w:del w:id="68" w:author="HP Inc." w:date="2020-08-05T19:02:00Z">
-        <w:r>
-          <w:rPr>
-            <w:rFonts w:asciiTheme="minorHAnsi" w:hAnsiTheme="minorHAnsi"/>
-            <w:color w:val="2A2A2A"/>
-            <w:szCs w:val="24"/>
-            <w:highlight w:val="white"/>
-          </w:rPr>
-          <w:delText>nerve</w:delText>
-        </w:r>
-      </w:del>
-      <w:ins w:id="69" w:author="HP Inc." w:date="2020-08-05T19:01:00Z">
-        <w:r>
-          <w:rPr>
-            <w:rFonts w:asciiTheme="minorHAnsi" w:hAnsiTheme="minorHAnsi"/>
-            <w:color w:val="2A2A2A"/>
-            <w:szCs w:val="24"/>
-            <w:highlight w:val="white"/>
-          </w:rPr>
-          <w:t>neuromuscular transmission of action potentials to activate the muscle fibers</w:t>
-        </w:r>
-      </w:ins>
       <w:r>
         <w:rPr>
           <w:rFonts w:asciiTheme="minorHAnsi" w:hAnsiTheme="minorHAnsi"/>
@@ -9152,19 +8608,8 @@
           <w:szCs w:val="24"/>
           <w:highlight w:val="white"/>
         </w:rPr>
-        <w:t xml:space="preserve">, a bipolar platinum wire electrode was used to stimulate the </w:t>
-      </w:r>
-      <w:del w:id="70" w:author="HP Inc." w:date="2020-08-05T19:02:00Z">
-        <w:r>
-          <w:rPr>
-            <w:rFonts w:asciiTheme="minorHAnsi" w:hAnsiTheme="minorHAnsi"/>
-            <w:color w:val="2A2A2A"/>
-            <w:szCs w:val="24"/>
-            <w:highlight w:val="white"/>
-          </w:rPr>
-          <w:delText xml:space="preserve">muscle at the </w:delText>
-        </w:r>
-      </w:del>
+        <w:t>under circumstances when neuromuscular transmission of action potentials to activate the muscle fibers</w:t>
+      </w:r>
       <w:r>
         <w:rPr>
           <w:rFonts w:asciiTheme="minorHAnsi" w:hAnsiTheme="minorHAnsi"/>
@@ -9172,33 +8617,7 @@
           <w:szCs w:val="24"/>
           <w:highlight w:val="white"/>
         </w:rPr>
-        <w:t xml:space="preserve">tibial nerve. </w:t>
-      </w:r>
-    </w:p>
-    <w:p>
-      <w:pPr>
-        <w:spacing w:line="480" w:lineRule="auto"/>
-        <w:ind w:firstLine="720"/>
-        <w:rPr>
-          <w:rFonts w:asciiTheme="minorHAnsi" w:hAnsiTheme="minorHAnsi"/>
-          <w:color w:val="2A2A2A"/>
-          <w:szCs w:val="24"/>
-          <w:highlight w:val="white"/>
-        </w:rPr>
-        <w:pPrChange w:id="71" w:author="HP Inc." w:date="2020-08-05T19:03:00Z">
-          <w:pPr>
-            <w:spacing w:line="480" w:lineRule="auto"/>
-          </w:pPr>
-        </w:pPrChange>
-      </w:pPr>
-      <w:r>
-        <w:rPr>
-          <w:rFonts w:asciiTheme="minorHAnsi" w:hAnsiTheme="minorHAnsi"/>
-          <w:color w:val="2A2A2A"/>
-          <w:szCs w:val="24"/>
-          <w:highlight w:val="white"/>
-        </w:rPr>
-        <w:t>The voltage of the electrode pulses was incrementally adjusted to find maximum isometric twitch and the muscle length was altered to find the optimal length (L</w:t>
+        <w:t>, a bipolar platinum wire electrode was used to stimulate the tibial nerve. The voltage of the electrode pulses was incrementally adjusted to find maximum isometric twitch and the muscle length was altered to find the optimal length (L</w:t>
       </w:r>
       <w:r>
         <w:rPr>
@@ -9266,37 +8685,6 @@
         </w:rPr>
         <w:t xml:space="preserve">) and the frequency of </w:t>
       </w:r>
-      <w:ins w:id="72" w:author="HP Inc." w:date="2020-08-05T19:03:00Z">
-        <w:r>
-          <w:rPr>
-            <w:rFonts w:asciiTheme="minorHAnsi" w:hAnsiTheme="minorHAnsi"/>
-            <w:color w:val="2A2A2A"/>
-            <w:szCs w:val="24"/>
-            <w:highlight w:val="white"/>
-          </w:rPr>
-          <w:t xml:space="preserve">300 </w:t>
-        </w:r>
-        <w:proofErr w:type="spellStart"/>
-        <w:r>
-          <w:rPr>
-            <w:rFonts w:asciiTheme="minorHAnsi" w:hAnsiTheme="minorHAnsi"/>
-            <w:color w:val="2A2A2A"/>
-            <w:szCs w:val="24"/>
-            <w:highlight w:val="white"/>
-          </w:rPr>
-          <w:t>ms</w:t>
-        </w:r>
-        <w:proofErr w:type="spellEnd"/>
-        <w:r>
-          <w:rPr>
-            <w:rFonts w:asciiTheme="minorHAnsi" w:hAnsiTheme="minorHAnsi"/>
-            <w:color w:val="2A2A2A"/>
-            <w:szCs w:val="24"/>
-            <w:highlight w:val="white"/>
-          </w:rPr>
-          <w:t xml:space="preserve"> trains of </w:t>
-        </w:r>
-      </w:ins>
       <w:r>
         <w:rPr>
           <w:rFonts w:asciiTheme="minorHAnsi" w:hAnsiTheme="minorHAnsi"/>
@@ -9304,125 +8692,57 @@
           <w:szCs w:val="24"/>
           <w:highlight w:val="white"/>
         </w:rPr>
+        <w:t xml:space="preserve">300 </w:t>
+      </w:r>
+      <w:proofErr w:type="spellStart"/>
+      <w:r>
+        <w:rPr>
+          <w:rFonts w:asciiTheme="minorHAnsi" w:hAnsiTheme="minorHAnsi"/>
+          <w:color w:val="2A2A2A"/>
+          <w:szCs w:val="24"/>
+          <w:highlight w:val="white"/>
+        </w:rPr>
+        <w:t>ms</w:t>
+      </w:r>
+      <w:proofErr w:type="spellEnd"/>
+      <w:r>
+        <w:rPr>
+          <w:rFonts w:asciiTheme="minorHAnsi" w:hAnsiTheme="minorHAnsi"/>
+          <w:color w:val="2A2A2A"/>
+          <w:szCs w:val="24"/>
+          <w:highlight w:val="white"/>
+        </w:rPr>
+        <w:t xml:space="preserve"> trains of </w:t>
+      </w:r>
+      <w:r>
+        <w:rPr>
+          <w:rFonts w:asciiTheme="minorHAnsi" w:hAnsiTheme="minorHAnsi"/>
+          <w:color w:val="2A2A2A"/>
+          <w:szCs w:val="24"/>
+          <w:highlight w:val="white"/>
+        </w:rPr>
         <w:t xml:space="preserve">pulses was increased in increments of </w:t>
       </w:r>
-      <w:commentRangeStart w:id="73"/>
-      <w:del w:id="74" w:author="HP Inc." w:date="2020-08-05T19:04:00Z">
-        <w:r>
-          <w:rPr>
-            <w:rFonts w:asciiTheme="minorHAnsi" w:hAnsiTheme="minorHAnsi"/>
-            <w:color w:val="2A2A2A"/>
-            <w:szCs w:val="24"/>
-            <w:highlight w:val="white"/>
-          </w:rPr>
-          <w:delText>300</w:delText>
-        </w:r>
-        <w:r>
-          <w:rPr>
-            <w:rFonts w:asciiTheme="minorHAnsi" w:hAnsiTheme="minorHAnsi"/>
-            <w:color w:val="2A2A2A"/>
-            <w:szCs w:val="24"/>
-            <w:highlight w:val="white"/>
-          </w:rPr>
-          <w:delText xml:space="preserve"> </w:delText>
-        </w:r>
-      </w:del>
-      <w:ins w:id="75" w:author="HP Inc." w:date="2020-08-05T19:04:00Z">
-        <w:r>
-          <w:rPr>
-            <w:rFonts w:asciiTheme="minorHAnsi" w:hAnsiTheme="minorHAnsi"/>
-            <w:color w:val="2A2A2A"/>
-            <w:szCs w:val="24"/>
-            <w:highlight w:val="white"/>
-          </w:rPr>
-          <w:t>50 Hz</w:t>
-        </w:r>
-        <w:commentRangeEnd w:id="73"/>
-        <w:r>
-          <w:rPr>
-            <w:rStyle w:val="CommentReference"/>
-          </w:rPr>
-          <w:commentReference w:id="73"/>
-        </w:r>
-        <w:r>
-          <w:rPr>
-            <w:rFonts w:asciiTheme="minorHAnsi" w:hAnsiTheme="minorHAnsi"/>
-            <w:color w:val="2A2A2A"/>
-            <w:szCs w:val="24"/>
-            <w:highlight w:val="white"/>
-          </w:rPr>
-          <w:t xml:space="preserve"> </w:t>
-        </w:r>
-      </w:ins>
-      <w:del w:id="76" w:author="HP Inc." w:date="2020-08-05T19:04:00Z">
-        <w:r>
-          <w:rPr>
-            <w:rFonts w:asciiTheme="minorHAnsi" w:hAnsiTheme="minorHAnsi"/>
-            <w:color w:val="2A2A2A"/>
-            <w:szCs w:val="24"/>
-            <w:highlight w:val="white"/>
-          </w:rPr>
-          <w:delText>m</w:delText>
-        </w:r>
-        <w:r>
-          <w:rPr>
-            <w:rFonts w:asciiTheme="minorHAnsi" w:hAnsiTheme="minorHAnsi"/>
-            <w:color w:val="2A2A2A"/>
-            <w:szCs w:val="24"/>
-            <w:highlight w:val="white"/>
-          </w:rPr>
-          <w:delText>illi</w:delText>
-        </w:r>
-        <w:r>
-          <w:rPr>
-            <w:rFonts w:asciiTheme="minorHAnsi" w:hAnsiTheme="minorHAnsi"/>
-            <w:color w:val="2A2A2A"/>
-            <w:szCs w:val="24"/>
-            <w:highlight w:val="white"/>
-          </w:rPr>
-          <w:delText>s</w:delText>
-        </w:r>
-        <w:r>
-          <w:rPr>
-            <w:rFonts w:asciiTheme="minorHAnsi" w:hAnsiTheme="minorHAnsi"/>
-            <w:color w:val="2A2A2A"/>
-            <w:szCs w:val="24"/>
-            <w:highlight w:val="white"/>
-          </w:rPr>
-          <w:delText>econds</w:delText>
-        </w:r>
-        <w:r>
-          <w:rPr>
-            <w:rFonts w:asciiTheme="minorHAnsi" w:hAnsiTheme="minorHAnsi"/>
-            <w:color w:val="2A2A2A"/>
-            <w:szCs w:val="24"/>
-            <w:highlight w:val="white"/>
-          </w:rPr>
-          <w:delText xml:space="preserve"> </w:delText>
-        </w:r>
-      </w:del>
-      <w:ins w:id="77" w:author="HP Inc." w:date="2020-08-05T19:04:00Z">
-        <w:r>
-          <w:rPr>
-            <w:rFonts w:asciiTheme="minorHAnsi" w:hAnsiTheme="minorHAnsi"/>
-            <w:color w:val="2A2A2A"/>
-            <w:szCs w:val="24"/>
-            <w:highlight w:val="white"/>
-          </w:rPr>
-          <w:t xml:space="preserve">until </w:t>
-        </w:r>
-      </w:ins>
-      <w:del w:id="78" w:author="HP Inc." w:date="2020-08-05T19:04:00Z">
-        <w:r>
-          <w:rPr>
-            <w:rFonts w:asciiTheme="minorHAnsi" w:hAnsiTheme="minorHAnsi"/>
-            <w:color w:val="2A2A2A"/>
-            <w:szCs w:val="24"/>
-            <w:highlight w:val="white"/>
-          </w:rPr>
-          <w:delText xml:space="preserve">to obtain </w:delText>
-        </w:r>
-      </w:del>
+      <w:bookmarkStart w:id="0" w:name="_GoBack"/>
+      <w:r>
+        <w:rPr>
+          <w:rFonts w:asciiTheme="minorHAnsi" w:hAnsiTheme="minorHAnsi"/>
+          <w:color w:val="2A2A2A"/>
+          <w:szCs w:val="24"/>
+          <w:highlight w:val="white"/>
+        </w:rPr>
+        <w:t>50 Hz</w:t>
+      </w:r>
+      <w:bookmarkEnd w:id="0"/>
+      <w:r>
+        <w:rPr>
+          <w:rFonts w:asciiTheme="minorHAnsi" w:hAnsiTheme="minorHAnsi"/>
+          <w:color w:val="2A2A2A"/>
+          <w:szCs w:val="24"/>
+          <w:highlight w:val="white"/>
+        </w:rPr>
+        <w:t xml:space="preserve"> until </w:t>
+      </w:r>
       <w:r>
         <w:rPr>
           <w:rFonts w:asciiTheme="minorHAnsi" w:hAnsiTheme="minorHAnsi"/>
@@ -9451,17 +8771,6 @@
         </w:rPr>
         <w:t>)</w:t>
       </w:r>
-      <w:ins w:id="79" w:author="HP Inc." w:date="2020-08-05T19:04:00Z">
-        <w:r>
-          <w:rPr>
-            <w:rFonts w:asciiTheme="minorHAnsi" w:hAnsiTheme="minorHAnsi"/>
-            <w:color w:val="2A2A2A"/>
-            <w:szCs w:val="24"/>
-            <w:highlight w:val="white"/>
-          </w:rPr>
-          <w:t xml:space="preserve"> was achieved</w:t>
-        </w:r>
-      </w:ins>
       <w:r>
         <w:rPr>
           <w:rFonts w:asciiTheme="minorHAnsi" w:hAnsiTheme="minorHAnsi"/>
@@ -9469,30 +8778,17 @@
           <w:szCs w:val="24"/>
           <w:highlight w:val="white"/>
         </w:rPr>
+        <w:t xml:space="preserve"> was achieved</w:t>
+      </w:r>
+      <w:r>
+        <w:rPr>
+          <w:rFonts w:asciiTheme="minorHAnsi" w:hAnsiTheme="minorHAnsi"/>
+          <w:color w:val="2A2A2A"/>
+          <w:szCs w:val="24"/>
+          <w:highlight w:val="white"/>
+        </w:rPr>
         <w:t xml:space="preserve">. </w:t>
       </w:r>
-      <w:ins w:id="80" w:author="HP Inc." w:date="2020-08-05T19:04:00Z">
-        <w:r>
-          <w:rPr>
-            <w:rFonts w:asciiTheme="minorHAnsi" w:hAnsiTheme="minorHAnsi"/>
-            <w:color w:val="2A2A2A"/>
-            <w:szCs w:val="24"/>
-            <w:highlight w:val="white"/>
-          </w:rPr>
-          <w:t>Musc</w:t>
-        </w:r>
-      </w:ins>
-      <w:ins w:id="81" w:author="HP Inc." w:date="2020-08-05T19:05:00Z">
-        <w:r>
-          <w:rPr>
-            <w:rFonts w:asciiTheme="minorHAnsi" w:hAnsiTheme="minorHAnsi"/>
-            <w:color w:val="2A2A2A"/>
-            <w:szCs w:val="24"/>
-            <w:highlight w:val="white"/>
-          </w:rPr>
-          <w:t>les were rested for 1 minute in between stimulations.</w:t>
-        </w:r>
-      </w:ins>
       <w:r>
         <w:rPr>
           <w:rFonts w:asciiTheme="minorHAnsi" w:hAnsiTheme="minorHAnsi"/>
@@ -9500,41 +8796,17 @@
           <w:szCs w:val="24"/>
           <w:highlight w:val="white"/>
         </w:rPr>
+        <w:t>Muscles were rested for 1 minute in between stimulations.</w:t>
+      </w:r>
+      <w:r>
+        <w:rPr>
+          <w:rFonts w:asciiTheme="minorHAnsi" w:hAnsiTheme="minorHAnsi"/>
+          <w:color w:val="2A2A2A"/>
+          <w:szCs w:val="24"/>
+          <w:highlight w:val="white"/>
+        </w:rPr>
         <w:t xml:space="preserve"> In order to measure force generated </w:t>
       </w:r>
-      <w:ins w:id="82" w:author="HP Inc." w:date="2020-08-05T19:05:00Z">
-        <w:r>
-          <w:rPr>
-            <w:rFonts w:asciiTheme="minorHAnsi" w:hAnsiTheme="minorHAnsi"/>
-            <w:color w:val="2A2A2A"/>
-            <w:szCs w:val="24"/>
-            <w:highlight w:val="white"/>
-          </w:rPr>
-          <w:t xml:space="preserve">in response to direct depolarization of the muscle fibers bypassing the requirement for neuromuscular transmission of the </w:t>
-        </w:r>
-      </w:ins>
-      <w:ins w:id="83" w:author="HP Inc." w:date="2020-08-05T19:07:00Z">
-        <w:r>
-          <w:rPr>
-            <w:rFonts w:asciiTheme="minorHAnsi" w:hAnsiTheme="minorHAnsi"/>
-            <w:color w:val="2A2A2A"/>
-            <w:szCs w:val="24"/>
-            <w:highlight w:val="white"/>
-          </w:rPr>
-          <w:t>activating stimulus</w:t>
-        </w:r>
-      </w:ins>
-      <w:del w:id="84" w:author="HP Inc." w:date="2020-08-05T19:06:00Z">
-        <w:r>
-          <w:rPr>
-            <w:rFonts w:asciiTheme="minorHAnsi" w:hAnsiTheme="minorHAnsi"/>
-            <w:color w:val="2A2A2A"/>
-            <w:szCs w:val="24"/>
-            <w:highlight w:val="white"/>
-          </w:rPr>
-          <w:delText>at the muscle</w:delText>
-        </w:r>
-      </w:del>
       <w:r>
         <w:rPr>
           <w:rFonts w:asciiTheme="minorHAnsi" w:hAnsiTheme="minorHAnsi"/>
@@ -9542,19 +8814,17 @@
           <w:szCs w:val="24"/>
           <w:highlight w:val="white"/>
         </w:rPr>
+        <w:t>in response to direct depolarization of the muscle fibers bypassing the requirement for neuromuscular transmission of the activating stimulus</w:t>
+      </w:r>
+      <w:r>
+        <w:rPr>
+          <w:rFonts w:asciiTheme="minorHAnsi" w:hAnsiTheme="minorHAnsi"/>
+          <w:color w:val="2A2A2A"/>
+          <w:szCs w:val="24"/>
+          <w:highlight w:val="white"/>
+        </w:rPr>
         <w:t xml:space="preserve">, an electrode cuff was placed around the mid-belly of gastrocnemius for muscle stimulation. The </w:t>
       </w:r>
-      <w:ins w:id="85" w:author="HP Inc." w:date="2020-08-05T19:07:00Z">
-        <w:r>
-          <w:rPr>
-            <w:rFonts w:asciiTheme="minorHAnsi" w:hAnsiTheme="minorHAnsi"/>
-            <w:color w:val="2A2A2A"/>
-            <w:szCs w:val="24"/>
-            <w:highlight w:val="white"/>
-          </w:rPr>
-          <w:t xml:space="preserve">same </w:t>
-        </w:r>
-      </w:ins>
       <w:r>
         <w:rPr>
           <w:rFonts w:asciiTheme="minorHAnsi" w:hAnsiTheme="minorHAnsi"/>
@@ -9562,19 +8832,17 @@
           <w:szCs w:val="24"/>
           <w:highlight w:val="white"/>
         </w:rPr>
+        <w:t xml:space="preserve">same </w:t>
+      </w:r>
+      <w:r>
+        <w:rPr>
+          <w:rFonts w:asciiTheme="minorHAnsi" w:hAnsiTheme="minorHAnsi"/>
+          <w:color w:val="2A2A2A"/>
+          <w:szCs w:val="24"/>
+          <w:highlight w:val="white"/>
+        </w:rPr>
         <w:t xml:space="preserve">process was then repeated </w:t>
       </w:r>
-      <w:ins w:id="86" w:author="HP Inc." w:date="2020-08-05T19:07:00Z">
-        <w:r>
-          <w:rPr>
-            <w:rFonts w:asciiTheme="minorHAnsi" w:hAnsiTheme="minorHAnsi"/>
-            <w:color w:val="2A2A2A"/>
-            <w:szCs w:val="24"/>
-            <w:highlight w:val="white"/>
-          </w:rPr>
-          <w:t xml:space="preserve">as described above </w:t>
-        </w:r>
-      </w:ins>
       <w:r>
         <w:rPr>
           <w:rFonts w:asciiTheme="minorHAnsi" w:hAnsiTheme="minorHAnsi"/>
@@ -9582,6 +8850,15 @@
           <w:szCs w:val="24"/>
           <w:highlight w:val="white"/>
         </w:rPr>
+        <w:t xml:space="preserve">as described above </w:t>
+      </w:r>
+      <w:r>
+        <w:rPr>
+          <w:rFonts w:asciiTheme="minorHAnsi" w:hAnsiTheme="minorHAnsi"/>
+          <w:color w:val="2A2A2A"/>
+          <w:szCs w:val="24"/>
+          <w:highlight w:val="white"/>
+        </w:rPr>
         <w:t>for nerve</w:t>
       </w:r>
       <w:r>
@@ -9593,17 +8870,15 @@
         </w:rPr>
         <w:t xml:space="preserve"> stimulated contraction</w:t>
       </w:r>
-      <w:ins w:id="87" w:author="HP Inc." w:date="2020-08-05T19:07:00Z">
-        <w:r>
-          <w:rPr>
-            <w:rFonts w:asciiTheme="minorHAnsi" w:hAnsiTheme="minorHAnsi"/>
-            <w:color w:val="2A2A2A"/>
-            <w:szCs w:val="24"/>
-            <w:highlight w:val="white"/>
-          </w:rPr>
-          <w:t>s</w:t>
-        </w:r>
-      </w:ins>
+      <w:r>
+        <w:rPr>
+          <w:rFonts w:asciiTheme="minorHAnsi" w:hAnsiTheme="minorHAnsi"/>
+          <w:color w:val="2A2A2A"/>
+          <w:szCs w:val="24"/>
+          <w:highlight w:val="white"/>
+        </w:rPr>
+        <w:t>s</w:t>
+      </w:r>
       <w:r>
         <w:rPr>
           <w:rFonts w:asciiTheme="minorHAnsi" w:hAnsiTheme="minorHAnsi"/>
@@ -10593,7 +9868,7 @@
         </w:rPr>
         <w:t xml:space="preserve">  All raw data and analysis scripts are available at </w:t>
       </w:r>
-      <w:hyperlink r:id="rId10" w:history="1">
+      <w:hyperlink r:id="rId7" w:history="1">
         <w:r>
           <w:rPr>
             <w:rStyle w:val="Hyperlink"/>
@@ -10635,43 +9910,21 @@
           <w:rFonts w:asciiTheme="minorHAnsi" w:hAnsiTheme="minorHAnsi"/>
           <w:highlight w:val="white"/>
         </w:rPr>
-        <w:t xml:space="preserve">This work was supported by the Walter Block Scholarship and the Nutritional Sciences Dean’s Award (LG), </w:t>
-      </w:r>
-      <w:commentRangeStart w:id="88"/>
+        <w:t>This work was supported by the Walter Block Scholarship and the Nutritional Sciences Dean’s Award (LG), R01</w:t>
+      </w:r>
       <w:r>
         <w:rPr>
           <w:rFonts w:asciiTheme="minorHAnsi" w:hAnsiTheme="minorHAnsi"/>
           <w:highlight w:val="white"/>
         </w:rPr>
-        <w:t>R01</w:t>
+        <w:t>-</w:t>
       </w:r>
       <w:r>
         <w:rPr>
           <w:rFonts w:asciiTheme="minorHAnsi" w:hAnsiTheme="minorHAnsi"/>
           <w:highlight w:val="white"/>
         </w:rPr>
-        <w:t>-</w:t>
-      </w:r>
-      <w:r>
-        <w:rPr>
-          <w:rFonts w:asciiTheme="minorHAnsi" w:hAnsiTheme="minorHAnsi"/>
-          <w:highlight w:val="white"/>
-        </w:rPr>
-        <w:t xml:space="preserve">DK017535 (DB), </w:t>
-      </w:r>
-      <w:commentRangeEnd w:id="88"/>
-      <w:r>
-        <w:rPr>
-          <w:rStyle w:val="CommentReference"/>
-        </w:rPr>
-        <w:commentReference w:id="88"/>
-      </w:r>
-      <w:r>
-        <w:rPr>
-          <w:rFonts w:asciiTheme="minorHAnsi" w:hAnsiTheme="minorHAnsi"/>
-          <w:highlight w:val="white"/>
-        </w:rPr>
-        <w:t>a pilot and feasibility grant from the Michigan Diabetes Research Center (</w:t>
+        <w:t>DK017535 (DB), a pilot and feasibility grant from the Michigan Diabetes Research Center (</w:t>
       </w:r>
       <w:r>
         <w:rPr>
@@ -14651,15 +13904,13 @@
         </w:rPr>
         <w:t xml:space="preserve">Mice were fed </w:t>
       </w:r>
-      <w:ins w:id="89" w:author="HP Inc." w:date="2020-08-05T19:42:00Z">
-        <w:r>
-          <w:rPr>
-            <w:rFonts w:asciiTheme="minorHAnsi" w:hAnsiTheme="minorHAnsi"/>
-            <w:szCs w:val="24"/>
-          </w:rPr>
-          <w:t>a high fat diet (</w:t>
-        </w:r>
-      </w:ins>
+      <w:r>
+        <w:rPr>
+          <w:rFonts w:asciiTheme="minorHAnsi" w:hAnsiTheme="minorHAnsi"/>
+          <w:szCs w:val="24"/>
+        </w:rPr>
+        <w:t>a high fat diet (</w:t>
+      </w:r>
       <w:r>
         <w:rPr>
           <w:rFonts w:asciiTheme="minorHAnsi" w:hAnsiTheme="minorHAnsi"/>
@@ -14667,15 +13918,13 @@
         </w:rPr>
         <w:t>HFD</w:t>
       </w:r>
-      <w:ins w:id="90" w:author="HP Inc." w:date="2020-08-05T19:42:00Z">
-        <w:r>
-          <w:rPr>
-            <w:rFonts w:asciiTheme="minorHAnsi" w:hAnsiTheme="minorHAnsi"/>
-            <w:szCs w:val="24"/>
-          </w:rPr>
-          <w:t>)</w:t>
-        </w:r>
-      </w:ins>
+      <w:r>
+        <w:rPr>
+          <w:rFonts w:asciiTheme="minorHAnsi" w:hAnsiTheme="minorHAnsi"/>
+          <w:szCs w:val="24"/>
+        </w:rPr>
+        <w:t>)</w:t>
+      </w:r>
       <w:r>
         <w:rPr>
           <w:rFonts w:asciiTheme="minorHAnsi" w:hAnsiTheme="minorHAnsi"/>
@@ -14683,15 +13932,13 @@
         </w:rPr>
         <w:t xml:space="preserve"> or </w:t>
       </w:r>
-      <w:ins w:id="91" w:author="HP Inc." w:date="2020-08-05T19:42:00Z">
-        <w:r>
-          <w:rPr>
-            <w:rFonts w:asciiTheme="minorHAnsi" w:hAnsiTheme="minorHAnsi"/>
-            <w:szCs w:val="24"/>
-          </w:rPr>
-          <w:t>normal chow diet (</w:t>
-        </w:r>
-      </w:ins>
+      <w:r>
+        <w:rPr>
+          <w:rFonts w:asciiTheme="minorHAnsi" w:hAnsiTheme="minorHAnsi"/>
+          <w:szCs w:val="24"/>
+        </w:rPr>
+        <w:t>normal chow diet (</w:t>
+      </w:r>
       <w:r>
         <w:rPr>
           <w:rFonts w:asciiTheme="minorHAnsi" w:hAnsiTheme="minorHAnsi"/>
@@ -14699,15 +13946,13 @@
         </w:rPr>
         <w:t>NCD</w:t>
       </w:r>
-      <w:ins w:id="92" w:author="HP Inc." w:date="2020-08-05T19:42:00Z">
-        <w:r>
-          <w:rPr>
-            <w:rFonts w:asciiTheme="minorHAnsi" w:hAnsiTheme="minorHAnsi"/>
-            <w:szCs w:val="24"/>
-          </w:rPr>
-          <w:t>)</w:t>
-        </w:r>
-      </w:ins>
+      <w:r>
+        <w:rPr>
+          <w:rFonts w:asciiTheme="minorHAnsi" w:hAnsiTheme="minorHAnsi"/>
+          <w:szCs w:val="24"/>
+        </w:rPr>
+        <w:t>)</w:t>
+      </w:r>
       <w:r>
         <w:rPr>
           <w:rFonts w:asciiTheme="minorHAnsi" w:hAnsiTheme="minorHAnsi"/>
@@ -14764,15 +14009,13 @@
         </w:rPr>
         <w:t>gastrocnemius</w:t>
       </w:r>
-      <w:ins w:id="93" w:author="HP Inc." w:date="2020-08-05T19:45:00Z">
-        <w:r>
-          <w:rPr>
-            <w:rFonts w:asciiTheme="minorHAnsi" w:hAnsiTheme="minorHAnsi"/>
-            <w:szCs w:val="24"/>
-          </w:rPr>
-          <w:t xml:space="preserve"> muscle</w:t>
-        </w:r>
-      </w:ins>
+      <w:r>
+        <w:rPr>
+          <w:rFonts w:asciiTheme="minorHAnsi" w:hAnsiTheme="minorHAnsi"/>
+          <w:szCs w:val="24"/>
+        </w:rPr>
+        <w:t xml:space="preserve"> muscle</w:t>
+      </w:r>
       <w:r>
         <w:rPr>
           <w:rFonts w:asciiTheme="minorHAnsi" w:hAnsiTheme="minorHAnsi"/>
@@ -14808,24 +14051,13 @@
         </w:rPr>
         <w:t xml:space="preserve"> after 12 weeks of NCD</w:t>
       </w:r>
-      <w:del w:id="94" w:author="HP Inc." w:date="2020-08-05T19:43:00Z">
-        <w:r>
-          <w:rPr>
-            <w:rFonts w:asciiTheme="minorHAnsi" w:hAnsiTheme="minorHAnsi"/>
-            <w:szCs w:val="24"/>
-          </w:rPr>
-          <w:delText>/</w:delText>
-        </w:r>
-      </w:del>
-      <w:ins w:id="95" w:author="HP Inc." w:date="2020-08-05T19:43:00Z">
-        <w:r>
-          <w:rPr>
-            <w:rFonts w:asciiTheme="minorHAnsi" w:hAnsiTheme="minorHAnsi"/>
-            <w:szCs w:val="24"/>
-          </w:rPr>
-          <w:t xml:space="preserve"> or </w:t>
-        </w:r>
-      </w:ins>
+      <w:r>
+        <w:rPr>
+          <w:rFonts w:asciiTheme="minorHAnsi" w:hAnsiTheme="minorHAnsi"/>
+          <w:szCs w:val="24"/>
+        </w:rPr>
+        <w:t xml:space="preserve"> or </w:t>
+      </w:r>
       <w:r>
         <w:rPr>
           <w:rFonts w:asciiTheme="minorHAnsi" w:hAnsiTheme="minorHAnsi"/>
@@ -15116,15 +14348,13 @@
         </w:rPr>
         <w:t xml:space="preserve">astrocnemius </w:t>
       </w:r>
-      <w:ins w:id="96" w:author="HP Inc." w:date="2020-08-05T19:45:00Z">
-        <w:r>
-          <w:rPr>
-            <w:rFonts w:asciiTheme="minorHAnsi" w:hAnsiTheme="minorHAnsi"/>
-            <w:szCs w:val="24"/>
-          </w:rPr>
-          <w:t xml:space="preserve">muscle </w:t>
-        </w:r>
-      </w:ins>
+      <w:r>
+        <w:rPr>
+          <w:rFonts w:asciiTheme="minorHAnsi" w:hAnsiTheme="minorHAnsi"/>
+          <w:szCs w:val="24"/>
+        </w:rPr>
+        <w:t xml:space="preserve">muscle </w:t>
+      </w:r>
       <w:r>
         <w:rPr>
           <w:rFonts w:asciiTheme="minorHAnsi" w:hAnsiTheme="minorHAnsi"/>
@@ -15517,15 +14747,13 @@
         </w:rPr>
         <w:t>quadriceps</w:t>
       </w:r>
-      <w:ins w:id="97" w:author="HP Inc." w:date="2020-08-05T19:45:00Z">
-        <w:r>
-          <w:rPr>
-            <w:rFonts w:asciiTheme="minorHAnsi" w:hAnsiTheme="minorHAnsi"/>
-            <w:szCs w:val="24"/>
-          </w:rPr>
-          <w:t xml:space="preserve"> muscle</w:t>
-        </w:r>
-      </w:ins>
+      <w:r>
+        <w:rPr>
+          <w:rFonts w:asciiTheme="minorHAnsi" w:hAnsiTheme="minorHAnsi"/>
+          <w:szCs w:val="24"/>
+        </w:rPr>
+        <w:t xml:space="preserve"> muscle</w:t>
+      </w:r>
       <w:r>
         <w:rPr>
           <w:rFonts w:asciiTheme="minorHAnsi" w:hAnsiTheme="minorHAnsi"/>
@@ -15734,23 +14962,21 @@
         </w:rPr>
         <w:t>quadriceps</w:t>
       </w:r>
-      <w:ins w:id="98" w:author="HP Inc." w:date="2020-08-05T19:46:00Z">
-        <w:r>
-          <w:rPr>
-            <w:rFonts w:asciiTheme="minorHAnsi" w:hAnsiTheme="minorHAnsi"/>
-            <w:szCs w:val="24"/>
-          </w:rPr>
-          <w:t xml:space="preserve"> </w:t>
-        </w:r>
-        <w:r>
-          <w:rPr>
-            <w:rFonts w:asciiTheme="minorHAnsi" w:hAnsiTheme="minorHAnsi"/>
-            <w:szCs w:val="24"/>
-          </w:rPr>
-          <w:lastRenderedPageBreak/>
-          <w:t>muscles</w:t>
-        </w:r>
-      </w:ins>
+      <w:r>
+        <w:rPr>
+          <w:rFonts w:asciiTheme="minorHAnsi" w:hAnsiTheme="minorHAnsi"/>
+          <w:szCs w:val="24"/>
+        </w:rPr>
+        <w:t xml:space="preserve"> </w:t>
+      </w:r>
+      <w:r>
+        <w:rPr>
+          <w:rFonts w:asciiTheme="minorHAnsi" w:hAnsiTheme="minorHAnsi"/>
+          <w:szCs w:val="24"/>
+        </w:rPr>
+        <w:lastRenderedPageBreak/>
+        <w:t>muscles</w:t>
+      </w:r>
       <w:r>
         <w:rPr>
           <w:rFonts w:asciiTheme="minorHAnsi" w:hAnsiTheme="minorHAnsi"/>
@@ -16002,24 +15228,13 @@
         </w:rPr>
         <w:t xml:space="preserve"> (A) or mixed linear models (B) </w:t>
       </w:r>
-      <w:del w:id="99" w:author="HP Inc." w:date="2020-08-05T19:50:00Z">
-        <w:r>
-          <w:rPr>
-            <w:rFonts w:asciiTheme="minorHAnsi" w:hAnsiTheme="minorHAnsi"/>
-            <w:szCs w:val="24"/>
-          </w:rPr>
-          <w:delText>analysed</w:delText>
-        </w:r>
-      </w:del>
-      <w:ins w:id="100" w:author="HP Inc." w:date="2020-08-05T19:50:00Z">
-        <w:r>
-          <w:rPr>
-            <w:rFonts w:asciiTheme="minorHAnsi" w:hAnsiTheme="minorHAnsi"/>
-            <w:szCs w:val="24"/>
-          </w:rPr>
-          <w:t>analyzed</w:t>
-        </w:r>
-      </w:ins>
+      <w:r>
+        <w:rPr>
+          <w:rFonts w:asciiTheme="minorHAnsi" w:hAnsiTheme="minorHAnsi"/>
+          <w:szCs w:val="24"/>
+        </w:rPr>
+        <w:t>analyzed</w:t>
+      </w:r>
       <w:r>
         <w:rPr>
           <w:rFonts w:asciiTheme="minorHAnsi" w:hAnsiTheme="minorHAnsi"/>
@@ -18142,11 +17357,9 @@
             <w:r>
               <w:t>Fluid intake per mouse per day during dexamethasone treatment</w:t>
             </w:r>
-            <w:ins w:id="101" w:author="HP Inc." w:date="2020-08-05T19:50:00Z">
-              <w:r>
-                <w:t xml:space="preserve"> </w:t>
-              </w:r>
-            </w:ins>
+            <w:r>
+              <w:t xml:space="preserve"> </w:t>
+            </w:r>
             <w:r>
               <w:t>(mL)</w:t>
             </w:r>
@@ -18376,263 +17589,6 @@
 </w:document>
 </file>
 
-<file path=word/comments.xml><?xml version="1.0" encoding="utf-8"?>
-<w:comments xmlns:wpc="http://schemas.microsoft.com/office/word/2010/wordprocessingCanvas" xmlns:cx="http://schemas.microsoft.com/office/drawing/2014/chartex" xmlns:cx1="http://schemas.microsoft.com/office/drawing/2015/9/8/chartex" xmlns:cx2="http://schemas.microsoft.com/office/drawing/2015/10/21/chartex" xmlns:cx3="http://schemas.microsoft.com/office/drawing/2016/5/9/chartex" xmlns:cx4="http://schemas.microsoft.com/office/drawing/2016/5/10/chartex" xmlns:cx5="http://schemas.microsoft.com/office/drawing/2016/5/11/chartex" xmlns:cx6="http://schemas.microsoft.com/office/drawing/2016/5/12/chartex" xmlns:cx7="http://schemas.microsoft.com/office/drawing/2016/5/13/chartex" xmlns:cx8="http://schemas.microsoft.com/office/drawing/2016/5/14/chartex" xmlns:mc="http://schemas.openxmlformats.org/markup-compatibility/2006" xmlns:aink="http://schemas.microsoft.com/office/drawing/2016/ink" xmlns:am3d="http://schemas.microsoft.com/office/drawing/2017/model3d" xmlns:o="urn:schemas-microsoft-com:office:office" xmlns:r="http://schemas.openxmlformats.org/officeDocument/2006/relationships" xmlns:m="http://schemas.openxmlformats.org/officeDocument/2006/math" xmlns:v="urn:schemas-microsoft-com:vml" xmlns:wp14="http://schemas.microsoft.com/office/word/2010/wordprocessingDrawing" xmlns:wp="http://schemas.openxmlformats.org/drawingml/2006/wordprocessingDrawing" xmlns:w10="urn:schemas-microsoft-com:office:word" xmlns:w="http://schemas.openxmlformats.org/wordprocessingml/2006/main" xmlns:w14="http://schemas.microsoft.com/office/word/2010/wordml" xmlns:w15="http://schemas.microsoft.com/office/word/2012/wordml" xmlns:w16cid="http://schemas.microsoft.com/office/word/2016/wordml/cid" xmlns:w16se="http://schemas.microsoft.com/office/word/2015/wordml/symex" xmlns:wpg="http://schemas.microsoft.com/office/word/2010/wordprocessingGroup" xmlns:wpi="http://schemas.microsoft.com/office/word/2010/wordprocessingInk" xmlns:wne="http://schemas.microsoft.com/office/word/2006/wordml" xmlns:wps="http://schemas.microsoft.com/office/word/2010/wordprocessingShape" mc:Ignorable="w14 w15 w16se w16cid wp14">
-  <w:comment w:id="0" w:author="Dave Bridges" w:date="2020-01-10T12:05:00Z" w:initials="DB">
-    <w:p>
-      <w:pPr>
-        <w:pStyle w:val="CommentText"/>
-      </w:pPr>
-      <w:r>
-        <w:rPr>
-          <w:rStyle w:val="CommentReference"/>
-        </w:rPr>
-        <w:annotationRef/>
-      </w:r>
-      <w:r>
-        <w:t>Can everyone please ensure their name/affiliation are correct and let me k</w:t>
-      </w:r>
-      <w:bookmarkStart w:id="2" w:name="_GoBack"/>
-      <w:bookmarkEnd w:id="2"/>
-      <w:r>
-        <w:t>now if there are any contributors that are not listed.</w:t>
-      </w:r>
-    </w:p>
-  </w:comment>
-  <w:comment w:id="1" w:author="Inn Harvey" w:date="2020-01-30T12:50:00Z" w:initials="IH">
-    <w:p>
-      <w:pPr>
-        <w:pStyle w:val="CommentText"/>
-      </w:pPr>
-      <w:r>
-        <w:rPr>
-          <w:rStyle w:val="CommentReference"/>
-        </w:rPr>
-        <w:annotationRef/>
-      </w:r>
-      <w:r>
-        <w:t>Mine is correct</w:t>
-      </w:r>
-    </w:p>
-  </w:comment>
-  <w:comment w:id="16" w:author="HP Inc." w:date="2020-08-05T17:39:00Z" w:initials="HI">
-    <w:p>
-      <w:pPr>
-        <w:pStyle w:val="CommentText"/>
-      </w:pPr>
-      <w:r>
-        <w:rPr>
-          <w:rStyle w:val="CommentReference"/>
-        </w:rPr>
-        <w:annotationRef/>
-      </w:r>
-      <w:r>
-        <w:t>Repeated below</w:t>
-      </w:r>
-    </w:p>
-  </w:comment>
-  <w:comment w:id="12" w:author="HP Inc." w:date="2020-08-05T17:38:00Z" w:initials="HI">
-    <w:p>
-      <w:pPr>
-        <w:pStyle w:val="CommentText"/>
-      </w:pPr>
-      <w:r>
-        <w:rPr>
-          <w:rStyle w:val="CommentReference"/>
-        </w:rPr>
-        <w:annotationRef/>
-      </w:r>
-      <w:r>
-        <w:t>Repeated below</w:t>
-      </w:r>
-    </w:p>
-  </w:comment>
-  <w:comment w:id="55" w:author="Dave Bridges" w:date="2020-01-14T10:05:00Z" w:initials="DB">
-    <w:p>
-      <w:pPr>
-        <w:pStyle w:val="CommentText"/>
-      </w:pPr>
-      <w:r>
-        <w:rPr>
-          <w:rStyle w:val="CommentReference"/>
-        </w:rPr>
-        <w:annotationRef/>
-      </w:r>
-      <w:r>
-        <w:t>Other data that could be added</w:t>
-      </w:r>
-      <w:r>
-        <w:t xml:space="preserve"> (please comment if you think that this should be included)</w:t>
-      </w:r>
-      <w:r>
-        <w:t>:</w:t>
-      </w:r>
-    </w:p>
-    <w:p>
-      <w:pPr>
-        <w:pStyle w:val="CommentText"/>
-      </w:pPr>
-      <w:r>
-        <w:t>• </w:t>
-      </w:r>
-      <w:r>
-        <w:t xml:space="preserve">knockout of GR in adipose does not affect muscle atrophy but does prevent insulin resistance by </w:t>
-      </w:r>
-      <w:proofErr w:type="spellStart"/>
-      <w:r>
-        <w:t>dex</w:t>
-      </w:r>
-      <w:proofErr w:type="spellEnd"/>
-      <w:r>
-        <w:br/>
-        <w:t>• glucose clamp studies of NCD mice (HFD mice in Harvey et al)</w:t>
-      </w:r>
-    </w:p>
-    <w:p>
-      <w:pPr>
-        <w:pStyle w:val="CommentText"/>
-      </w:pPr>
-      <w:r>
-        <w:t xml:space="preserve">• Insulin induced </w:t>
-      </w:r>
-      <w:proofErr w:type="spellStart"/>
-      <w:r>
-        <w:t>pAkt</w:t>
-      </w:r>
-      <w:proofErr w:type="spellEnd"/>
-      <w:r>
-        <w:t xml:space="preserve"> signaling not different between water/</w:t>
-      </w:r>
-      <w:proofErr w:type="spellStart"/>
-      <w:r>
-        <w:t>dex</w:t>
-      </w:r>
-      <w:proofErr w:type="spellEnd"/>
-      <w:r>
-        <w:t xml:space="preserve"> in any groups (both cells and tissues), so mechanism is probably downstream of </w:t>
-      </w:r>
-      <w:proofErr w:type="spellStart"/>
-      <w:r>
-        <w:t>Akt</w:t>
-      </w:r>
-      <w:proofErr w:type="spellEnd"/>
-      <w:r>
-        <w:t>.</w:t>
-      </w:r>
-    </w:p>
-  </w:comment>
-  <w:comment w:id="56" w:author="Inn Harvey" w:date="2020-01-29T15:44:00Z" w:initials="IH">
-    <w:p>
-      <w:pPr>
-        <w:pStyle w:val="CommentText"/>
-      </w:pPr>
-      <w:r>
-        <w:rPr>
-          <w:rStyle w:val="CommentReference"/>
-        </w:rPr>
-        <w:annotationRef/>
-      </w:r>
-      <w:r>
-        <w:t>I would suggest including all, especially data that will not have a home otherwise, since it is relevant he</w:t>
-      </w:r>
-      <w:r>
-        <w:t>r</w:t>
-      </w:r>
-      <w:r>
-        <w:t>e</w:t>
-      </w:r>
-      <w:r>
-        <w:t xml:space="preserve"> and the more we can point to mechanism, the better.</w:t>
-      </w:r>
-    </w:p>
-  </w:comment>
-  <w:comment w:id="57" w:author="HP Inc." w:date="2020-08-05T18:57:00Z" w:initials="HI">
-    <w:p>
-      <w:pPr>
-        <w:pStyle w:val="CommentText"/>
-      </w:pPr>
-      <w:r>
-        <w:rPr>
-          <w:rStyle w:val="CommentReference"/>
-        </w:rPr>
-        <w:annotationRef/>
-      </w:r>
-      <w:r>
-        <w:t xml:space="preserve">Maybe turn this around?  HFD induced </w:t>
-      </w:r>
-      <w:proofErr w:type="spellStart"/>
-      <w:r>
-        <w:t>atrogenes</w:t>
-      </w:r>
-      <w:proofErr w:type="spellEnd"/>
-      <w:r>
-        <w:t xml:space="preserve"> leading to muscle decay?</w:t>
-      </w:r>
-    </w:p>
-  </w:comment>
-  <w:comment w:id="73" w:author="HP Inc." w:date="2020-08-05T19:04:00Z" w:initials="HI">
-    <w:p>
-      <w:pPr>
-        <w:pStyle w:val="CommentText"/>
-      </w:pPr>
-      <w:r>
-        <w:rPr>
-          <w:rStyle w:val="CommentReference"/>
-        </w:rPr>
-        <w:annotationRef/>
-      </w:r>
-      <w:r>
-        <w:t xml:space="preserve">Not 100% sure this is what Carol did, but I will ask.  </w:t>
-      </w:r>
-    </w:p>
-  </w:comment>
-  <w:comment w:id="88" w:author="Dave Bridges" w:date="2020-01-06T12:05:00Z" w:initials="DB">
-    <w:p>
-      <w:pPr>
-        <w:pStyle w:val="CommentText"/>
-      </w:pPr>
-      <w:r>
-        <w:rPr>
-          <w:rStyle w:val="CommentReference"/>
-        </w:rPr>
-        <w:annotationRef/>
-      </w:r>
-      <w:r>
-        <w:t>Susan do you have any funding you want to add or conflicts to note?</w:t>
-      </w:r>
-    </w:p>
-  </w:comment>
-</w:comments>
-</file>
-
-<file path=word/commentsExtended.xml><?xml version="1.0" encoding="utf-8"?>
-<w15:commentsEx xmlns:wpc="http://schemas.microsoft.com/office/word/2010/wordprocessingCanvas" xmlns:cx="http://schemas.microsoft.com/office/drawing/2014/chartex" xmlns:cx1="http://schemas.microsoft.com/office/drawing/2015/9/8/chartex" xmlns:cx2="http://schemas.microsoft.com/office/drawing/2015/10/21/chartex" xmlns:cx3="http://schemas.microsoft.com/office/drawing/2016/5/9/chartex" xmlns:cx4="http://schemas.microsoft.com/office/drawing/2016/5/10/chartex" xmlns:cx5="http://schemas.microsoft.com/office/drawing/2016/5/11/chartex" xmlns:cx6="http://schemas.microsoft.com/office/drawing/2016/5/12/chartex" xmlns:cx7="http://schemas.microsoft.com/office/drawing/2016/5/13/chartex" xmlns:cx8="http://schemas.microsoft.com/office/drawing/2016/5/14/chartex" xmlns:mc="http://schemas.openxmlformats.org/markup-compatibility/2006" xmlns:aink="http://schemas.microsoft.com/office/drawing/2016/ink" xmlns:am3d="http://schemas.microsoft.com/office/drawing/2017/model3d" xmlns:o="urn:schemas-microsoft-com:office:office" xmlns:r="http://schemas.openxmlformats.org/officeDocument/2006/relationships" xmlns:m="http://schemas.openxmlformats.org/officeDocument/2006/math" xmlns:v="urn:schemas-microsoft-com:vml" xmlns:wp14="http://schemas.microsoft.com/office/word/2010/wordprocessingDrawing" xmlns:wp="http://schemas.openxmlformats.org/drawingml/2006/wordprocessingDrawing" xmlns:w10="urn:schemas-microsoft-com:office:word" xmlns:w="http://schemas.openxmlformats.org/wordprocessingml/2006/main" xmlns:w14="http://schemas.microsoft.com/office/word/2010/wordml" xmlns:w15="http://schemas.microsoft.com/office/word/2012/wordml" xmlns:w16cid="http://schemas.microsoft.com/office/word/2016/wordml/cid" xmlns:w16se="http://schemas.microsoft.com/office/word/2015/wordml/symex" xmlns:wpg="http://schemas.microsoft.com/office/word/2010/wordprocessingGroup" xmlns:wpi="http://schemas.microsoft.com/office/word/2010/wordprocessingInk" xmlns:wne="http://schemas.microsoft.com/office/word/2006/wordml" xmlns:wps="http://schemas.microsoft.com/office/word/2010/wordprocessingShape" mc:Ignorable="w14 w15 w16se w16cid wp14">
-  <w15:commentEx w15:paraId="612D495B" w15:done="0"/>
-  <w15:commentEx w15:paraId="22EE6342" w15:paraIdParent="612D495B" w15:done="0"/>
-  <w15:commentEx w15:paraId="69DCF2FF" w15:done="0"/>
-  <w15:commentEx w15:paraId="4A831207" w15:done="0"/>
-  <w15:commentEx w15:paraId="14BB0E6B" w15:done="0"/>
-  <w15:commentEx w15:paraId="2DC9728C" w15:paraIdParent="14BB0E6B" w15:done="0"/>
-  <w15:commentEx w15:paraId="356FFF1B" w15:done="0"/>
-  <w15:commentEx w15:paraId="45DCB56C" w15:done="0"/>
-  <w15:commentEx w15:paraId="5EC17BAC" w15:done="0"/>
-</w15:commentsEx>
-</file>
-
-<file path=word/commentsIds.xml><?xml version="1.0" encoding="utf-8"?>
-<w16cid:commentsIds xmlns:wpc="http://schemas.microsoft.com/office/word/2010/wordprocessingCanvas" xmlns:cx="http://schemas.microsoft.com/office/drawing/2014/chartex" xmlns:cx1="http://schemas.microsoft.com/office/drawing/2015/9/8/chartex" xmlns:cx2="http://schemas.microsoft.com/office/drawing/2015/10/21/chartex" xmlns:cx3="http://schemas.microsoft.com/office/drawing/2016/5/9/chartex" xmlns:cx4="http://schemas.microsoft.com/office/drawing/2016/5/10/chartex" xmlns:cx5="http://schemas.microsoft.com/office/drawing/2016/5/11/chartex" xmlns:cx6="http://schemas.microsoft.com/office/drawing/2016/5/12/chartex" xmlns:cx7="http://schemas.microsoft.com/office/drawing/2016/5/13/chartex" xmlns:cx8="http://schemas.microsoft.com/office/drawing/2016/5/14/chartex" xmlns:mc="http://schemas.openxmlformats.org/markup-compatibility/2006" xmlns:aink="http://schemas.microsoft.com/office/drawing/2016/ink" xmlns:am3d="http://schemas.microsoft.com/office/drawing/2017/model3d" xmlns:o="urn:schemas-microsoft-com:office:office" xmlns:r="http://schemas.openxmlformats.org/officeDocument/2006/relationships" xmlns:m="http://schemas.openxmlformats.org/officeDocument/2006/math" xmlns:v="urn:schemas-microsoft-com:vml" xmlns:wp14="http://schemas.microsoft.com/office/word/2010/wordprocessingDrawing" xmlns:wp="http://schemas.openxmlformats.org/drawingml/2006/wordprocessingDrawing" xmlns:w10="urn:schemas-microsoft-com:office:word" xmlns:w="http://schemas.openxmlformats.org/wordprocessingml/2006/main" xmlns:w14="http://schemas.microsoft.com/office/word/2010/wordml" xmlns:w15="http://schemas.microsoft.com/office/word/2012/wordml" xmlns:w16cid="http://schemas.microsoft.com/office/word/2016/wordml/cid" xmlns:w16se="http://schemas.microsoft.com/office/word/2015/wordml/symex" xmlns:wpg="http://schemas.microsoft.com/office/word/2010/wordprocessingGroup" xmlns:wpi="http://schemas.microsoft.com/office/word/2010/wordprocessingInk" xmlns:wne="http://schemas.microsoft.com/office/word/2006/wordml" xmlns:wps="http://schemas.microsoft.com/office/word/2010/wordprocessingShape" mc:Ignorable="w14 w15 w16se w16cid wp14">
-  <w16cid:commentId w16cid:paraId="612D495B" w16cid:durableId="21C2E6EF"/>
-  <w16cid:commentId w16cid:paraId="22EE6342" w16cid:durableId="21DD4F96"/>
-  <w16cid:commentId w16cid:paraId="69DCF2FF" w16cid:durableId="22D69377"/>
-  <w16cid:commentId w16cid:paraId="4A831207" w16cid:durableId="22D69378"/>
-  <w16cid:commentId w16cid:paraId="14BB0E6B" w16cid:durableId="21C810FC"/>
-  <w16cid:commentId w16cid:paraId="2DC9728C" w16cid:durableId="21DC26D8"/>
-  <w16cid:commentId w16cid:paraId="356FFF1B" w16cid:durableId="22D6937B"/>
-  <w16cid:commentId w16cid:paraId="45DCB56C" w16cid:durableId="22D6937C"/>
-  <w16cid:commentId w16cid:paraId="5EC17BAC" w16cid:durableId="21BDA0F9"/>
-</w16cid:commentsIds>
-</file>
-
 <file path=word/numbering.xml><?xml version="1.0" encoding="utf-8"?>
 <w:numbering xmlns:wpc="http://schemas.microsoft.com/office/word/2010/wordprocessingCanvas" xmlns:cx="http://schemas.microsoft.com/office/drawing/2014/chartex" xmlns:cx1="http://schemas.microsoft.com/office/drawing/2015/9/8/chartex" xmlns:cx2="http://schemas.microsoft.com/office/drawing/2015/10/21/chartex" xmlns:cx3="http://schemas.microsoft.com/office/drawing/2016/5/9/chartex" xmlns:cx4="http://schemas.microsoft.com/office/drawing/2016/5/10/chartex" xmlns:cx5="http://schemas.microsoft.com/office/drawing/2016/5/11/chartex" xmlns:cx6="http://schemas.microsoft.com/office/drawing/2016/5/12/chartex" xmlns:cx7="http://schemas.microsoft.com/office/drawing/2016/5/13/chartex" xmlns:cx8="http://schemas.microsoft.com/office/drawing/2016/5/14/chartex" xmlns:mc="http://schemas.openxmlformats.org/markup-compatibility/2006" xmlns:aink="http://schemas.microsoft.com/office/drawing/2016/ink" xmlns:am3d="http://schemas.microsoft.com/office/drawing/2017/model3d" xmlns:o="urn:schemas-microsoft-com:office:office" xmlns:r="http://schemas.openxmlformats.org/officeDocument/2006/relationships" xmlns:m="http://schemas.openxmlformats.org/officeDocument/2006/math" xmlns:v="urn:schemas-microsoft-com:vml" xmlns:wp14="http://schemas.microsoft.com/office/word/2010/wordprocessingDrawing" xmlns:wp="http://schemas.openxmlformats.org/drawingml/2006/wordprocessingDrawing" xmlns:w10="urn:schemas-microsoft-com:office:word" xmlns:w="http://schemas.openxmlformats.org/wordprocessingml/2006/main" xmlns:w14="http://schemas.microsoft.com/office/word/2010/wordml" xmlns:w15="http://schemas.microsoft.com/office/word/2012/wordml" xmlns:w16cid="http://schemas.microsoft.com/office/word/2016/wordml/cid" xmlns:w16se="http://schemas.microsoft.com/office/word/2015/wordml/symex" xmlns:wpg="http://schemas.microsoft.com/office/word/2010/wordprocessingGroup" xmlns:wpi="http://schemas.microsoft.com/office/word/2010/wordprocessingInk" xmlns:wne="http://schemas.microsoft.com/office/word/2006/wordml" xmlns:wps="http://schemas.microsoft.com/office/word/2010/wordprocessingShape" mc:Ignorable="w14 w15 w16se w16cid wp14">
   <w:abstractNum w:abstractNumId="0" w15:restartNumberingAfterBreak="0">
@@ -18728,20 +17684,6 @@
     <w:abstractNumId w:val="0"/>
   </w:num>
 </w:numbering>
-</file>
-
-<file path=word/people.xml><?xml version="1.0" encoding="utf-8"?>
-<w15:people xmlns:wpc="http://schemas.microsoft.com/office/word/2010/wordprocessingCanvas" xmlns:cx="http://schemas.microsoft.com/office/drawing/2014/chartex" xmlns:cx1="http://schemas.microsoft.com/office/drawing/2015/9/8/chartex" xmlns:cx2="http://schemas.microsoft.com/office/drawing/2015/10/21/chartex" xmlns:cx3="http://schemas.microsoft.com/office/drawing/2016/5/9/chartex" xmlns:cx4="http://schemas.microsoft.com/office/drawing/2016/5/10/chartex" xmlns:cx5="http://schemas.microsoft.com/office/drawing/2016/5/11/chartex" xmlns:cx6="http://schemas.microsoft.com/office/drawing/2016/5/12/chartex" xmlns:cx7="http://schemas.microsoft.com/office/drawing/2016/5/13/chartex" xmlns:cx8="http://schemas.microsoft.com/office/drawing/2016/5/14/chartex" xmlns:mc="http://schemas.openxmlformats.org/markup-compatibility/2006" xmlns:aink="http://schemas.microsoft.com/office/drawing/2016/ink" xmlns:am3d="http://schemas.microsoft.com/office/drawing/2017/model3d" xmlns:o="urn:schemas-microsoft-com:office:office" xmlns:r="http://schemas.openxmlformats.org/officeDocument/2006/relationships" xmlns:m="http://schemas.openxmlformats.org/officeDocument/2006/math" xmlns:v="urn:schemas-microsoft-com:vml" xmlns:wp14="http://schemas.microsoft.com/office/word/2010/wordprocessingDrawing" xmlns:wp="http://schemas.openxmlformats.org/drawingml/2006/wordprocessingDrawing" xmlns:w10="urn:schemas-microsoft-com:office:word" xmlns:w="http://schemas.openxmlformats.org/wordprocessingml/2006/main" xmlns:w14="http://schemas.microsoft.com/office/word/2010/wordml" xmlns:w15="http://schemas.microsoft.com/office/word/2012/wordml" xmlns:w16cid="http://schemas.microsoft.com/office/word/2016/wordml/cid" xmlns:w16se="http://schemas.microsoft.com/office/word/2015/wordml/symex" xmlns:wpg="http://schemas.microsoft.com/office/word/2010/wordprocessingGroup" xmlns:wpi="http://schemas.microsoft.com/office/word/2010/wordprocessingInk" xmlns:wne="http://schemas.microsoft.com/office/word/2006/wordml" xmlns:wps="http://schemas.microsoft.com/office/word/2010/wordprocessingShape" mc:Ignorable="w14 w15 w16se w16cid wp14">
-  <w15:person w15:author="Dave Bridges">
-    <w15:presenceInfo w15:providerId="Windows Live" w15:userId="4bc1184c43c78bbd"/>
-  </w15:person>
-  <w15:person w15:author="Inn Harvey">
-    <w15:presenceInfo w15:providerId="Windows Live" w15:userId="c9eed2908b050c1a"/>
-  </w15:person>
-  <w15:person w15:author="HP Inc.">
-    <w15:presenceInfo w15:providerId="None" w15:userId="HP Inc."/>
-  </w15:person>
-</w15:people>
 </file>
 
 <file path=word/styles.xml><?xml version="1.0" encoding="utf-8"?>
@@ -19799,7 +18741,7 @@
 </file>
 
 <file path=customXml/itemProps1.xml><?xml version="1.0" encoding="utf-8"?>
-<ds:datastoreItem xmlns:ds="http://schemas.openxmlformats.org/officeDocument/2006/customXml" ds:itemID="{DFE7689C-0FF3-6145-B9A4-CBF65F7F9CE1}">
+<ds:datastoreItem xmlns:ds="http://schemas.openxmlformats.org/officeDocument/2006/customXml" ds:itemID="{FF055CD1-C0C8-F54F-8D2E-71D82DB40431}">
   <ds:schemaRefs>
     <ds:schemaRef ds:uri="http://schemas.openxmlformats.org/officeDocument/2006/bibliography"/>
   </ds:schemaRefs>

</xml_diff>

<commit_message>
Reordered tables in manuscript file
</commit_message>
<xml_diff>
--- a/manuscript/Muscle-Function/Manuscript.docx
+++ b/manuscript/Muscle-Function/Manuscript.docx
@@ -1575,14 +1575,7 @@
           <w:rFonts w:asciiTheme="minorHAnsi" w:hAnsiTheme="minorHAnsi"/>
           <w:szCs w:val="24"/>
         </w:rPr>
-        <w:t xml:space="preserve">is </w:t>
-      </w:r>
-      <w:r>
-        <w:rPr>
-          <w:rFonts w:asciiTheme="minorHAnsi" w:hAnsiTheme="minorHAnsi"/>
-          <w:szCs w:val="24"/>
-        </w:rPr>
-        <w:t>due to</w:t>
+        <w:t>is due to</w:t>
       </w:r>
       <w:r>
         <w:rPr>
@@ -8723,7 +8716,6 @@
         </w:rPr>
         <w:t xml:space="preserve">pulses was increased in increments of </w:t>
       </w:r>
-      <w:bookmarkStart w:id="0" w:name="_GoBack"/>
       <w:r>
         <w:rPr>
           <w:rFonts w:asciiTheme="minorHAnsi" w:hAnsiTheme="minorHAnsi"/>
@@ -8731,17 +8723,7 @@
           <w:szCs w:val="24"/>
           <w:highlight w:val="white"/>
         </w:rPr>
-        <w:t>50 Hz</w:t>
-      </w:r>
-      <w:bookmarkEnd w:id="0"/>
-      <w:r>
-        <w:rPr>
-          <w:rFonts w:asciiTheme="minorHAnsi" w:hAnsiTheme="minorHAnsi"/>
-          <w:color w:val="2A2A2A"/>
-          <w:szCs w:val="24"/>
-          <w:highlight w:val="white"/>
-        </w:rPr>
-        <w:t xml:space="preserve"> until </w:t>
+        <w:t xml:space="preserve">50 Hz until </w:t>
       </w:r>
       <w:r>
         <w:rPr>
@@ -9417,7 +9399,27 @@
           <w:szCs w:val="24"/>
           <w:highlight w:val="white"/>
         </w:rPr>
-        <w:t>Table 1).</w:t>
+        <w:t xml:space="preserve">Table </w:t>
+      </w:r>
+      <w:r>
+        <w:rPr>
+          <w:rFonts w:asciiTheme="minorHAnsi" w:hAnsiTheme="minorHAnsi"/>
+          <w:color w:val="2A2A2A"/>
+          <w:szCs w:val="24"/>
+          <w:highlight w:val="white"/>
+        </w:rPr>
+        <w:t>2</w:t>
+      </w:r>
+      <w:bookmarkStart w:id="0" w:name="_GoBack"/>
+      <w:bookmarkEnd w:id="0"/>
+      <w:r>
+        <w:rPr>
+          <w:rFonts w:asciiTheme="minorHAnsi" w:hAnsiTheme="minorHAnsi"/>
+          <w:color w:val="2A2A2A"/>
+          <w:szCs w:val="24"/>
+          <w:highlight w:val="white"/>
+        </w:rPr>
+        <w:t>).</w:t>
       </w:r>
     </w:p>
     <w:p>
@@ -15282,858 +15284,12 @@
     </w:p>
     <w:p>
       <w:pPr>
-        <w:spacing w:line="480" w:lineRule="auto"/>
         <w:rPr>
           <w:rFonts w:asciiTheme="minorHAnsi" w:hAnsiTheme="minorHAnsi"/>
           <w:b/>
           <w:szCs w:val="24"/>
         </w:rPr>
       </w:pPr>
-      <w:r>
-        <w:rPr>
-          <w:rFonts w:asciiTheme="minorHAnsi" w:hAnsiTheme="minorHAnsi"/>
-          <w:b/>
-          <w:szCs w:val="24"/>
-        </w:rPr>
-        <w:lastRenderedPageBreak/>
-        <w:t xml:space="preserve">Table </w:t>
-      </w:r>
-      <w:r>
-        <w:rPr>
-          <w:rFonts w:asciiTheme="minorHAnsi" w:hAnsiTheme="minorHAnsi"/>
-          <w:b/>
-          <w:szCs w:val="24"/>
-        </w:rPr>
-        <w:t>1:</w:t>
-      </w:r>
-      <w:r>
-        <w:rPr>
-          <w:rFonts w:asciiTheme="minorHAnsi" w:hAnsiTheme="minorHAnsi"/>
-          <w:b/>
-          <w:szCs w:val="24"/>
-        </w:rPr>
-        <w:t xml:space="preserve"> </w:t>
-      </w:r>
-      <w:r>
-        <w:rPr>
-          <w:rFonts w:asciiTheme="minorHAnsi" w:hAnsiTheme="minorHAnsi"/>
-          <w:b/>
-          <w:szCs w:val="24"/>
-        </w:rPr>
-        <w:t xml:space="preserve">Primers used in this manuscript.  </w:t>
-      </w:r>
-      <w:r>
-        <w:rPr>
-          <w:rFonts w:asciiTheme="minorHAnsi" w:hAnsiTheme="minorHAnsi"/>
-          <w:szCs w:val="24"/>
-        </w:rPr>
-        <w:t xml:space="preserve">Key atrophy transcripts, </w:t>
-      </w:r>
-      <w:r>
-        <w:rPr>
-          <w:rFonts w:asciiTheme="minorHAnsi" w:hAnsiTheme="minorHAnsi"/>
-          <w:i/>
-          <w:szCs w:val="24"/>
-        </w:rPr>
-        <w:t>Fbxo32</w:t>
-      </w:r>
-      <w:r>
-        <w:rPr>
-          <w:rFonts w:asciiTheme="minorHAnsi" w:hAnsiTheme="minorHAnsi"/>
-          <w:szCs w:val="24"/>
-        </w:rPr>
-        <w:t xml:space="preserve"> and </w:t>
-      </w:r>
-      <w:r>
-        <w:rPr>
-          <w:rFonts w:asciiTheme="minorHAnsi" w:hAnsiTheme="minorHAnsi"/>
-          <w:i/>
-          <w:szCs w:val="24"/>
-        </w:rPr>
-        <w:t>Trim63</w:t>
-      </w:r>
-      <w:r>
-        <w:rPr>
-          <w:rFonts w:asciiTheme="minorHAnsi" w:hAnsiTheme="minorHAnsi"/>
-          <w:szCs w:val="24"/>
-        </w:rPr>
-        <w:t>, (</w:t>
-      </w:r>
-      <w:r>
-        <w:rPr>
-          <w:rFonts w:asciiTheme="minorHAnsi" w:hAnsiTheme="minorHAnsi"/>
-          <w:szCs w:val="24"/>
-        </w:rPr>
-        <w:t xml:space="preserve">encoding </w:t>
-      </w:r>
-      <w:r>
-        <w:rPr>
-          <w:rFonts w:asciiTheme="minorHAnsi" w:hAnsiTheme="minorHAnsi"/>
-          <w:szCs w:val="24"/>
-        </w:rPr>
-        <w:t>Atrogin-1 and MuRF1</w:t>
-      </w:r>
-      <w:r>
-        <w:rPr>
-          <w:rFonts w:asciiTheme="minorHAnsi" w:hAnsiTheme="minorHAnsi"/>
-          <w:szCs w:val="24"/>
-        </w:rPr>
-        <w:t>,</w:t>
-      </w:r>
-      <w:r>
-        <w:rPr>
-          <w:rFonts w:asciiTheme="minorHAnsi" w:hAnsiTheme="minorHAnsi"/>
-          <w:szCs w:val="24"/>
-        </w:rPr>
-        <w:t xml:space="preserve"> respectively) and their upstream regulators,</w:t>
-      </w:r>
-      <w:r>
-        <w:rPr>
-          <w:rFonts w:asciiTheme="minorHAnsi" w:hAnsiTheme="minorHAnsi"/>
-          <w:i/>
-          <w:szCs w:val="24"/>
-        </w:rPr>
-        <w:t xml:space="preserve"> Foxo1</w:t>
-      </w:r>
-      <w:r>
-        <w:rPr>
-          <w:rFonts w:asciiTheme="minorHAnsi" w:hAnsiTheme="minorHAnsi"/>
-          <w:szCs w:val="24"/>
-        </w:rPr>
-        <w:t xml:space="preserve"> and </w:t>
-      </w:r>
-      <w:r>
-        <w:rPr>
-          <w:rFonts w:asciiTheme="minorHAnsi" w:hAnsiTheme="minorHAnsi"/>
-          <w:i/>
-          <w:szCs w:val="24"/>
-        </w:rPr>
-        <w:t xml:space="preserve">Foxo3. </w:t>
-      </w:r>
-      <w:r>
-        <w:rPr>
-          <w:rFonts w:asciiTheme="minorHAnsi" w:hAnsiTheme="minorHAnsi"/>
-          <w:i/>
-          <w:szCs w:val="24"/>
-        </w:rPr>
-        <w:t>Pgk1</w:t>
-      </w:r>
-      <w:r>
-        <w:rPr>
-          <w:rFonts w:asciiTheme="minorHAnsi" w:hAnsiTheme="minorHAnsi"/>
-          <w:i/>
-          <w:szCs w:val="24"/>
-        </w:rPr>
-        <w:t xml:space="preserve"> </w:t>
-      </w:r>
-      <w:r>
-        <w:rPr>
-          <w:rFonts w:asciiTheme="minorHAnsi" w:hAnsiTheme="minorHAnsi"/>
-          <w:szCs w:val="24"/>
-        </w:rPr>
-        <w:t>was used a control gene.</w:t>
-      </w:r>
-    </w:p>
-    <w:tbl>
-      <w:tblPr>
-        <w:tblStyle w:val="a"/>
-        <w:tblW w:w="9330" w:type="dxa"/>
-        <w:tblInd w:w="100" w:type="dxa"/>
-        <w:tblBorders>
-          <w:top w:val="single" w:sz="8" w:space="0" w:color="000000"/>
-          <w:left w:val="single" w:sz="8" w:space="0" w:color="000000"/>
-          <w:bottom w:val="single" w:sz="8" w:space="0" w:color="000000"/>
-          <w:right w:val="single" w:sz="8" w:space="0" w:color="000000"/>
-          <w:insideH w:val="single" w:sz="8" w:space="0" w:color="000000"/>
-          <w:insideV w:val="single" w:sz="8" w:space="0" w:color="000000"/>
-        </w:tblBorders>
-        <w:tblLayout w:type="fixed"/>
-        <w:tblLook w:val="0600" w:firstRow="0" w:lastRow="0" w:firstColumn="0" w:lastColumn="0" w:noHBand="1" w:noVBand="1"/>
-      </w:tblPr>
-      <w:tblGrid>
-        <w:gridCol w:w="1740"/>
-        <w:gridCol w:w="3825"/>
-        <w:gridCol w:w="3765"/>
-      </w:tblGrid>
-      <w:tr>
-        <w:trPr>
-          <w:trHeight w:val="276"/>
-        </w:trPr>
-        <w:tc>
-          <w:tcPr>
-            <w:tcW w:w="1740" w:type="dxa"/>
-            <w:shd w:val="clear" w:color="auto" w:fill="auto"/>
-            <w:tcMar>
-              <w:top w:w="100" w:type="dxa"/>
-              <w:left w:w="100" w:type="dxa"/>
-              <w:bottom w:w="100" w:type="dxa"/>
-              <w:right w:w="100" w:type="dxa"/>
-            </w:tcMar>
-          </w:tcPr>
-          <w:p>
-            <w:pPr>
-              <w:widowControl w:val="0"/>
-              <w:spacing w:line="480" w:lineRule="auto"/>
-              <w:rPr>
-                <w:b/>
-                <w:color w:val="2A2A2A"/>
-                <w:sz w:val="24"/>
-                <w:szCs w:val="24"/>
-                <w:highlight w:val="white"/>
-              </w:rPr>
-            </w:pPr>
-            <w:r>
-              <w:rPr>
-                <w:b/>
-                <w:color w:val="2A2A2A"/>
-                <w:sz w:val="24"/>
-                <w:szCs w:val="24"/>
-                <w:highlight w:val="white"/>
-              </w:rPr>
-              <w:t>Gene</w:t>
-            </w:r>
-          </w:p>
-        </w:tc>
-        <w:tc>
-          <w:tcPr>
-            <w:tcW w:w="3825" w:type="dxa"/>
-            <w:shd w:val="clear" w:color="auto" w:fill="auto"/>
-            <w:tcMar>
-              <w:top w:w="100" w:type="dxa"/>
-              <w:left w:w="100" w:type="dxa"/>
-              <w:bottom w:w="100" w:type="dxa"/>
-              <w:right w:w="100" w:type="dxa"/>
-            </w:tcMar>
-          </w:tcPr>
-          <w:p>
-            <w:pPr>
-              <w:widowControl w:val="0"/>
-              <w:spacing w:line="480" w:lineRule="auto"/>
-              <w:rPr>
-                <w:b/>
-                <w:color w:val="2A2A2A"/>
-                <w:sz w:val="24"/>
-                <w:szCs w:val="24"/>
-                <w:highlight w:val="white"/>
-              </w:rPr>
-            </w:pPr>
-            <w:r>
-              <w:rPr>
-                <w:b/>
-                <w:color w:val="2A2A2A"/>
-                <w:sz w:val="24"/>
-                <w:szCs w:val="24"/>
-                <w:highlight w:val="white"/>
-              </w:rPr>
-              <w:t>Forward 5’-3’ Sequence</w:t>
-            </w:r>
-          </w:p>
-        </w:tc>
-        <w:tc>
-          <w:tcPr>
-            <w:tcW w:w="3765" w:type="dxa"/>
-            <w:shd w:val="clear" w:color="auto" w:fill="auto"/>
-            <w:tcMar>
-              <w:top w:w="100" w:type="dxa"/>
-              <w:left w:w="100" w:type="dxa"/>
-              <w:bottom w:w="100" w:type="dxa"/>
-              <w:right w:w="100" w:type="dxa"/>
-            </w:tcMar>
-          </w:tcPr>
-          <w:p>
-            <w:pPr>
-              <w:widowControl w:val="0"/>
-              <w:spacing w:line="480" w:lineRule="auto"/>
-              <w:rPr>
-                <w:b/>
-                <w:color w:val="2A2A2A"/>
-                <w:sz w:val="24"/>
-                <w:szCs w:val="24"/>
-                <w:highlight w:val="white"/>
-              </w:rPr>
-            </w:pPr>
-            <w:r>
-              <w:rPr>
-                <w:b/>
-                <w:color w:val="2A2A2A"/>
-                <w:sz w:val="24"/>
-                <w:szCs w:val="24"/>
-                <w:highlight w:val="white"/>
-              </w:rPr>
-              <w:t>Reverse 5’-3’ Sequence</w:t>
-            </w:r>
-          </w:p>
-        </w:tc>
-      </w:tr>
-      <w:tr>
-        <w:trPr>
-          <w:trHeight w:val="303"/>
-        </w:trPr>
-        <w:tc>
-          <w:tcPr>
-            <w:tcW w:w="1740" w:type="dxa"/>
-            <w:shd w:val="clear" w:color="auto" w:fill="auto"/>
-            <w:tcMar>
-              <w:top w:w="100" w:type="dxa"/>
-              <w:left w:w="100" w:type="dxa"/>
-              <w:bottom w:w="100" w:type="dxa"/>
-              <w:right w:w="100" w:type="dxa"/>
-            </w:tcMar>
-          </w:tcPr>
-          <w:p>
-            <w:pPr>
-              <w:widowControl w:val="0"/>
-              <w:spacing w:line="480" w:lineRule="auto"/>
-              <w:rPr>
-                <w:i/>
-                <w:color w:val="2A2A2A"/>
-                <w:sz w:val="24"/>
-                <w:szCs w:val="24"/>
-                <w:highlight w:val="white"/>
-              </w:rPr>
-            </w:pPr>
-            <w:r>
-              <w:rPr>
-                <w:i/>
-                <w:color w:val="2A2A2A"/>
-                <w:sz w:val="24"/>
-                <w:szCs w:val="24"/>
-                <w:highlight w:val="white"/>
-              </w:rPr>
-              <w:t>Fbxo32</w:t>
-            </w:r>
-          </w:p>
-        </w:tc>
-        <w:tc>
-          <w:tcPr>
-            <w:tcW w:w="3825" w:type="dxa"/>
-            <w:shd w:val="clear" w:color="auto" w:fill="auto"/>
-            <w:tcMar>
-              <w:top w:w="100" w:type="dxa"/>
-              <w:left w:w="100" w:type="dxa"/>
-              <w:bottom w:w="100" w:type="dxa"/>
-              <w:right w:w="100" w:type="dxa"/>
-            </w:tcMar>
-          </w:tcPr>
-          <w:p>
-            <w:pPr>
-              <w:widowControl w:val="0"/>
-              <w:spacing w:line="480" w:lineRule="auto"/>
-              <w:rPr>
-                <w:color w:val="2A2A2A"/>
-                <w:sz w:val="24"/>
-                <w:szCs w:val="24"/>
-                <w:highlight w:val="white"/>
-              </w:rPr>
-            </w:pPr>
-            <w:r>
-              <w:rPr>
-                <w:color w:val="2A2A2A"/>
-                <w:sz w:val="24"/>
-                <w:szCs w:val="24"/>
-                <w:highlight w:val="white"/>
-              </w:rPr>
-              <w:t xml:space="preserve">CTTCTCGACTGCCATCCTGG </w:t>
-            </w:r>
-          </w:p>
-        </w:tc>
-        <w:tc>
-          <w:tcPr>
-            <w:tcW w:w="3765" w:type="dxa"/>
-            <w:shd w:val="clear" w:color="auto" w:fill="auto"/>
-            <w:tcMar>
-              <w:top w:w="100" w:type="dxa"/>
-              <w:left w:w="100" w:type="dxa"/>
-              <w:bottom w:w="100" w:type="dxa"/>
-              <w:right w:w="100" w:type="dxa"/>
-            </w:tcMar>
-          </w:tcPr>
-          <w:p>
-            <w:pPr>
-              <w:widowControl w:val="0"/>
-              <w:spacing w:line="480" w:lineRule="auto"/>
-              <w:rPr>
-                <w:color w:val="2A2A2A"/>
-                <w:sz w:val="24"/>
-                <w:szCs w:val="24"/>
-                <w:highlight w:val="white"/>
-              </w:rPr>
-            </w:pPr>
-            <w:r>
-              <w:rPr>
-                <w:color w:val="2A2A2A"/>
-                <w:sz w:val="24"/>
-                <w:szCs w:val="24"/>
-                <w:highlight w:val="white"/>
-              </w:rPr>
-              <w:t xml:space="preserve">GTTCTTTTGGGCGATGCCAC </w:t>
-            </w:r>
-          </w:p>
-        </w:tc>
-      </w:tr>
-      <w:tr>
-        <w:trPr>
-          <w:trHeight w:val="330"/>
-        </w:trPr>
-        <w:tc>
-          <w:tcPr>
-            <w:tcW w:w="1740" w:type="dxa"/>
-            <w:shd w:val="clear" w:color="auto" w:fill="auto"/>
-            <w:tcMar>
-              <w:top w:w="100" w:type="dxa"/>
-              <w:left w:w="100" w:type="dxa"/>
-              <w:bottom w:w="100" w:type="dxa"/>
-              <w:right w:w="100" w:type="dxa"/>
-            </w:tcMar>
-          </w:tcPr>
-          <w:p>
-            <w:pPr>
-              <w:widowControl w:val="0"/>
-              <w:spacing w:line="480" w:lineRule="auto"/>
-              <w:rPr>
-                <w:i/>
-                <w:color w:val="2A2A2A"/>
-                <w:sz w:val="24"/>
-                <w:szCs w:val="24"/>
-                <w:highlight w:val="white"/>
-              </w:rPr>
-            </w:pPr>
-            <w:r>
-              <w:rPr>
-                <w:i/>
-                <w:color w:val="2A2A2A"/>
-                <w:sz w:val="24"/>
-                <w:szCs w:val="24"/>
-                <w:highlight w:val="white"/>
-              </w:rPr>
-              <w:t>Trim63</w:t>
-            </w:r>
-          </w:p>
-        </w:tc>
-        <w:tc>
-          <w:tcPr>
-            <w:tcW w:w="3825" w:type="dxa"/>
-            <w:shd w:val="clear" w:color="auto" w:fill="auto"/>
-            <w:tcMar>
-              <w:top w:w="100" w:type="dxa"/>
-              <w:left w:w="100" w:type="dxa"/>
-              <w:bottom w:w="100" w:type="dxa"/>
-              <w:right w:w="100" w:type="dxa"/>
-            </w:tcMar>
-          </w:tcPr>
-          <w:p>
-            <w:pPr>
-              <w:widowControl w:val="0"/>
-              <w:spacing w:line="480" w:lineRule="auto"/>
-              <w:rPr>
-                <w:color w:val="2A2A2A"/>
-                <w:sz w:val="24"/>
-                <w:szCs w:val="24"/>
-                <w:highlight w:val="white"/>
-              </w:rPr>
-            </w:pPr>
-            <w:r>
-              <w:rPr>
-                <w:color w:val="2A2A2A"/>
-                <w:sz w:val="24"/>
-                <w:szCs w:val="24"/>
-                <w:highlight w:val="white"/>
-              </w:rPr>
-              <w:t>GAGGGCCATTGACTTTGGGA</w:t>
-            </w:r>
-          </w:p>
-        </w:tc>
-        <w:tc>
-          <w:tcPr>
-            <w:tcW w:w="3765" w:type="dxa"/>
-            <w:shd w:val="clear" w:color="auto" w:fill="auto"/>
-            <w:tcMar>
-              <w:top w:w="100" w:type="dxa"/>
-              <w:left w:w="100" w:type="dxa"/>
-              <w:bottom w:w="100" w:type="dxa"/>
-              <w:right w:w="100" w:type="dxa"/>
-            </w:tcMar>
-          </w:tcPr>
-          <w:p>
-            <w:pPr>
-              <w:widowControl w:val="0"/>
-              <w:spacing w:line="480" w:lineRule="auto"/>
-              <w:rPr>
-                <w:color w:val="2A2A2A"/>
-                <w:sz w:val="24"/>
-                <w:szCs w:val="24"/>
-                <w:highlight w:val="white"/>
-              </w:rPr>
-            </w:pPr>
-            <w:r>
-              <w:rPr>
-                <w:color w:val="2A2A2A"/>
-                <w:sz w:val="24"/>
-                <w:szCs w:val="24"/>
-                <w:highlight w:val="white"/>
-              </w:rPr>
-              <w:t xml:space="preserve">TTTACCCTCTGTGGTCACGC </w:t>
-            </w:r>
-          </w:p>
-        </w:tc>
-      </w:tr>
-      <w:tr>
-        <w:trPr>
-          <w:trHeight w:val="357"/>
-        </w:trPr>
-        <w:tc>
-          <w:tcPr>
-            <w:tcW w:w="1740" w:type="dxa"/>
-            <w:shd w:val="clear" w:color="auto" w:fill="auto"/>
-            <w:tcMar>
-              <w:top w:w="100" w:type="dxa"/>
-              <w:left w:w="100" w:type="dxa"/>
-              <w:bottom w:w="100" w:type="dxa"/>
-              <w:right w:w="100" w:type="dxa"/>
-            </w:tcMar>
-          </w:tcPr>
-          <w:p>
-            <w:pPr>
-              <w:widowControl w:val="0"/>
-              <w:spacing w:line="480" w:lineRule="auto"/>
-              <w:rPr>
-                <w:i/>
-                <w:color w:val="2A2A2A"/>
-                <w:sz w:val="24"/>
-                <w:szCs w:val="24"/>
-                <w:highlight w:val="white"/>
-              </w:rPr>
-            </w:pPr>
-            <w:r>
-              <w:rPr>
-                <w:i/>
-                <w:color w:val="2A2A2A"/>
-                <w:sz w:val="24"/>
-                <w:szCs w:val="24"/>
-                <w:highlight w:val="white"/>
-              </w:rPr>
-              <w:t>Foxo1</w:t>
-            </w:r>
-          </w:p>
-        </w:tc>
-        <w:tc>
-          <w:tcPr>
-            <w:tcW w:w="3825" w:type="dxa"/>
-            <w:shd w:val="clear" w:color="auto" w:fill="auto"/>
-            <w:tcMar>
-              <w:top w:w="100" w:type="dxa"/>
-              <w:left w:w="100" w:type="dxa"/>
-              <w:bottom w:w="100" w:type="dxa"/>
-              <w:right w:w="100" w:type="dxa"/>
-            </w:tcMar>
-          </w:tcPr>
-          <w:p>
-            <w:pPr>
-              <w:widowControl w:val="0"/>
-              <w:spacing w:line="480" w:lineRule="auto"/>
-              <w:rPr>
-                <w:color w:val="2A2A2A"/>
-                <w:sz w:val="24"/>
-                <w:szCs w:val="24"/>
-                <w:highlight w:val="white"/>
-              </w:rPr>
-            </w:pPr>
-            <w:r>
-              <w:rPr>
-                <w:color w:val="2A2A2A"/>
-                <w:sz w:val="24"/>
-                <w:szCs w:val="24"/>
-                <w:highlight w:val="white"/>
-              </w:rPr>
-              <w:t>AGTGGATGGTGAAGAGCGTG</w:t>
-            </w:r>
-          </w:p>
-        </w:tc>
-        <w:tc>
-          <w:tcPr>
-            <w:tcW w:w="3765" w:type="dxa"/>
-            <w:shd w:val="clear" w:color="auto" w:fill="auto"/>
-            <w:tcMar>
-              <w:top w:w="100" w:type="dxa"/>
-              <w:left w:w="100" w:type="dxa"/>
-              <w:bottom w:w="100" w:type="dxa"/>
-              <w:right w:w="100" w:type="dxa"/>
-            </w:tcMar>
-          </w:tcPr>
-          <w:p>
-            <w:pPr>
-              <w:widowControl w:val="0"/>
-              <w:spacing w:line="480" w:lineRule="auto"/>
-              <w:rPr>
-                <w:color w:val="2A2A2A"/>
-                <w:sz w:val="24"/>
-                <w:szCs w:val="24"/>
-                <w:highlight w:val="white"/>
-              </w:rPr>
-            </w:pPr>
-            <w:r>
-              <w:rPr>
-                <w:color w:val="2A2A2A"/>
-                <w:sz w:val="24"/>
-                <w:szCs w:val="24"/>
-                <w:highlight w:val="white"/>
-              </w:rPr>
-              <w:t>GAAGGGACAGATTGTGGCGA</w:t>
-            </w:r>
-          </w:p>
-        </w:tc>
-      </w:tr>
-      <w:tr>
-        <w:trPr>
-          <w:trHeight w:val="474"/>
-        </w:trPr>
-        <w:tc>
-          <w:tcPr>
-            <w:tcW w:w="1740" w:type="dxa"/>
-            <w:shd w:val="clear" w:color="auto" w:fill="auto"/>
-            <w:tcMar>
-              <w:top w:w="100" w:type="dxa"/>
-              <w:left w:w="100" w:type="dxa"/>
-              <w:bottom w:w="100" w:type="dxa"/>
-              <w:right w:w="100" w:type="dxa"/>
-            </w:tcMar>
-          </w:tcPr>
-          <w:p>
-            <w:pPr>
-              <w:widowControl w:val="0"/>
-              <w:spacing w:line="480" w:lineRule="auto"/>
-              <w:rPr>
-                <w:i/>
-                <w:color w:val="2A2A2A"/>
-                <w:sz w:val="24"/>
-                <w:szCs w:val="24"/>
-                <w:highlight w:val="white"/>
-              </w:rPr>
-            </w:pPr>
-            <w:r>
-              <w:rPr>
-                <w:i/>
-                <w:color w:val="2A2A2A"/>
-                <w:sz w:val="24"/>
-                <w:szCs w:val="24"/>
-                <w:highlight w:val="white"/>
-              </w:rPr>
-              <w:t>Foxo3</w:t>
-            </w:r>
-          </w:p>
-        </w:tc>
-        <w:tc>
-          <w:tcPr>
-            <w:tcW w:w="3825" w:type="dxa"/>
-            <w:shd w:val="clear" w:color="auto" w:fill="auto"/>
-            <w:tcMar>
-              <w:top w:w="100" w:type="dxa"/>
-              <w:left w:w="100" w:type="dxa"/>
-              <w:bottom w:w="100" w:type="dxa"/>
-              <w:right w:w="100" w:type="dxa"/>
-            </w:tcMar>
-          </w:tcPr>
-          <w:p>
-            <w:pPr>
-              <w:widowControl w:val="0"/>
-              <w:spacing w:line="480" w:lineRule="auto"/>
-              <w:rPr>
-                <w:color w:val="2A2A2A"/>
-                <w:sz w:val="24"/>
-                <w:szCs w:val="24"/>
-                <w:highlight w:val="white"/>
-              </w:rPr>
-            </w:pPr>
-            <w:r>
-              <w:rPr>
-                <w:color w:val="2A2A2A"/>
-                <w:sz w:val="24"/>
-                <w:szCs w:val="24"/>
-                <w:highlight w:val="white"/>
-              </w:rPr>
-              <w:t>AAACGGCTCACTTTGTCCCA</w:t>
-            </w:r>
-          </w:p>
-        </w:tc>
-        <w:tc>
-          <w:tcPr>
-            <w:tcW w:w="3765" w:type="dxa"/>
-            <w:shd w:val="clear" w:color="auto" w:fill="auto"/>
-            <w:tcMar>
-              <w:top w:w="100" w:type="dxa"/>
-              <w:left w:w="100" w:type="dxa"/>
-              <w:bottom w:w="100" w:type="dxa"/>
-              <w:right w:w="100" w:type="dxa"/>
-            </w:tcMar>
-          </w:tcPr>
-          <w:p>
-            <w:pPr>
-              <w:widowControl w:val="0"/>
-              <w:spacing w:line="480" w:lineRule="auto"/>
-              <w:rPr>
-                <w:color w:val="2A2A2A"/>
-                <w:sz w:val="24"/>
-                <w:szCs w:val="24"/>
-                <w:highlight w:val="white"/>
-              </w:rPr>
-            </w:pPr>
-            <w:r>
-              <w:rPr>
-                <w:color w:val="2A2A2A"/>
-                <w:sz w:val="24"/>
-                <w:szCs w:val="24"/>
-                <w:highlight w:val="white"/>
-              </w:rPr>
-              <w:t>ATTCTGAACGCGCATGAAGC</w:t>
-            </w:r>
-          </w:p>
-        </w:tc>
-      </w:tr>
-      <w:tr>
-        <w:trPr>
-          <w:trHeight w:val="231"/>
-        </w:trPr>
-        <w:tc>
-          <w:tcPr>
-            <w:tcW w:w="1740" w:type="dxa"/>
-            <w:shd w:val="clear" w:color="auto" w:fill="auto"/>
-            <w:tcMar>
-              <w:top w:w="100" w:type="dxa"/>
-              <w:left w:w="100" w:type="dxa"/>
-              <w:bottom w:w="100" w:type="dxa"/>
-              <w:right w:w="100" w:type="dxa"/>
-            </w:tcMar>
-          </w:tcPr>
-          <w:p>
-            <w:pPr>
-              <w:widowControl w:val="0"/>
-              <w:spacing w:line="480" w:lineRule="auto"/>
-              <w:rPr>
-                <w:i/>
-                <w:color w:val="2A2A2A"/>
-                <w:sz w:val="24"/>
-                <w:szCs w:val="24"/>
-                <w:highlight w:val="white"/>
-              </w:rPr>
-            </w:pPr>
-            <w:r>
-              <w:rPr>
-                <w:i/>
-                <w:color w:val="2A2A2A"/>
-                <w:sz w:val="24"/>
-                <w:szCs w:val="24"/>
-                <w:highlight w:val="white"/>
-              </w:rPr>
-              <w:t>Pgk1</w:t>
-            </w:r>
-          </w:p>
-        </w:tc>
-        <w:tc>
-          <w:tcPr>
-            <w:tcW w:w="3825" w:type="dxa"/>
-            <w:shd w:val="clear" w:color="auto" w:fill="auto"/>
-            <w:tcMar>
-              <w:top w:w="100" w:type="dxa"/>
-              <w:left w:w="100" w:type="dxa"/>
-              <w:bottom w:w="100" w:type="dxa"/>
-              <w:right w:w="100" w:type="dxa"/>
-            </w:tcMar>
-          </w:tcPr>
-          <w:p>
-            <w:pPr>
-              <w:widowControl w:val="0"/>
-              <w:autoSpaceDE w:val="0"/>
-              <w:autoSpaceDN w:val="0"/>
-              <w:adjustRightInd w:val="0"/>
-              <w:spacing w:after="240" w:line="360" w:lineRule="atLeast"/>
-              <w:rPr>
-                <w:color w:val="000000"/>
-                <w:sz w:val="24"/>
-                <w:szCs w:val="24"/>
-                <w:lang w:val="en-US"/>
-              </w:rPr>
-            </w:pPr>
-            <w:r>
-              <w:rPr>
-                <w:color w:val="000000"/>
-                <w:sz w:val="24"/>
-                <w:szCs w:val="24"/>
-                <w:lang w:val="en-US"/>
-              </w:rPr>
-              <w:t>CAAGCTACTGTGGCCTCTGG</w:t>
-            </w:r>
-          </w:p>
-        </w:tc>
-        <w:tc>
-          <w:tcPr>
-            <w:tcW w:w="3765" w:type="dxa"/>
-            <w:shd w:val="clear" w:color="auto" w:fill="auto"/>
-            <w:tcMar>
-              <w:top w:w="100" w:type="dxa"/>
-              <w:left w:w="100" w:type="dxa"/>
-              <w:bottom w:w="100" w:type="dxa"/>
-              <w:right w:w="100" w:type="dxa"/>
-            </w:tcMar>
-          </w:tcPr>
-          <w:p>
-            <w:pPr>
-              <w:widowControl w:val="0"/>
-              <w:autoSpaceDE w:val="0"/>
-              <w:autoSpaceDN w:val="0"/>
-              <w:adjustRightInd w:val="0"/>
-              <w:spacing w:after="240" w:line="360" w:lineRule="atLeast"/>
-              <w:rPr>
-                <w:color w:val="000000"/>
-                <w:sz w:val="24"/>
-                <w:szCs w:val="24"/>
-                <w:lang w:val="en-US"/>
-              </w:rPr>
-            </w:pPr>
-            <w:r>
-              <w:rPr>
-                <w:color w:val="000000"/>
-                <w:sz w:val="24"/>
-                <w:szCs w:val="24"/>
-                <w:lang w:val="en-US"/>
-              </w:rPr>
-              <w:t>CCCACAGCCTCGGCATATTT</w:t>
-            </w:r>
-          </w:p>
-        </w:tc>
-      </w:tr>
-    </w:tbl>
-    <w:p>
-      <w:pPr>
-        <w:spacing w:line="480" w:lineRule="auto"/>
-        <w:rPr>
-          <w:sz w:val="24"/>
-          <w:szCs w:val="24"/>
-        </w:rPr>
-      </w:pPr>
-      <w:r>
-        <w:rPr>
-          <w:sz w:val="24"/>
-          <w:szCs w:val="24"/>
-        </w:rPr>
-        <w:tab/>
-      </w:r>
-    </w:p>
-    <w:p>
-      <w:pPr>
-        <w:rPr>
-          <w:rFonts w:asciiTheme="minorHAnsi" w:hAnsiTheme="minorHAnsi"/>
-          <w:b/>
-          <w:szCs w:val="24"/>
-        </w:rPr>
-      </w:pPr>
-      <w:r>
-        <w:rPr>
-          <w:rFonts w:asciiTheme="minorHAnsi" w:hAnsiTheme="minorHAnsi"/>
-          <w:b/>
-          <w:szCs w:val="24"/>
-        </w:rPr>
-        <w:br w:type="page"/>
-      </w:r>
     </w:p>
     <w:p>
       <w:pPr>
@@ -16151,7 +15307,6 @@
           <w:b/>
           <w:szCs w:val="24"/>
         </w:rPr>
-        <w:lastRenderedPageBreak/>
         <w:t xml:space="preserve">Table </w:t>
       </w:r>
       <w:r>
@@ -17579,6 +16734,879 @@
         </w:rPr>
       </w:pPr>
     </w:p>
+    <w:p>
+      <w:pPr>
+        <w:rPr>
+          <w:b/>
+          <w:sz w:val="24"/>
+          <w:szCs w:val="24"/>
+        </w:rPr>
+      </w:pPr>
+      <w:r>
+        <w:rPr>
+          <w:b/>
+          <w:sz w:val="24"/>
+          <w:szCs w:val="24"/>
+        </w:rPr>
+        <w:br w:type="page"/>
+      </w:r>
+    </w:p>
+    <w:p>
+      <w:pPr>
+        <w:spacing w:line="480" w:lineRule="auto"/>
+        <w:rPr>
+          <w:rFonts w:asciiTheme="minorHAnsi" w:hAnsiTheme="minorHAnsi"/>
+          <w:b/>
+          <w:szCs w:val="24"/>
+        </w:rPr>
+      </w:pPr>
+      <w:r>
+        <w:rPr>
+          <w:rFonts w:asciiTheme="minorHAnsi" w:hAnsiTheme="minorHAnsi"/>
+          <w:b/>
+          <w:szCs w:val="24"/>
+        </w:rPr>
+        <w:lastRenderedPageBreak/>
+        <w:t xml:space="preserve">Table </w:t>
+      </w:r>
+      <w:r>
+        <w:rPr>
+          <w:rFonts w:asciiTheme="minorHAnsi" w:hAnsiTheme="minorHAnsi"/>
+          <w:b/>
+          <w:szCs w:val="24"/>
+        </w:rPr>
+        <w:t>2</w:t>
+      </w:r>
+      <w:r>
+        <w:rPr>
+          <w:rFonts w:asciiTheme="minorHAnsi" w:hAnsiTheme="minorHAnsi"/>
+          <w:b/>
+          <w:szCs w:val="24"/>
+        </w:rPr>
+        <w:t>:</w:t>
+      </w:r>
+      <w:r>
+        <w:rPr>
+          <w:rFonts w:asciiTheme="minorHAnsi" w:hAnsiTheme="minorHAnsi"/>
+          <w:b/>
+          <w:szCs w:val="24"/>
+        </w:rPr>
+        <w:t xml:space="preserve"> </w:t>
+      </w:r>
+      <w:r>
+        <w:rPr>
+          <w:rFonts w:asciiTheme="minorHAnsi" w:hAnsiTheme="minorHAnsi"/>
+          <w:b/>
+          <w:szCs w:val="24"/>
+        </w:rPr>
+        <w:t xml:space="preserve">Primers used in this manuscript.  </w:t>
+      </w:r>
+      <w:r>
+        <w:rPr>
+          <w:rFonts w:asciiTheme="minorHAnsi" w:hAnsiTheme="minorHAnsi"/>
+          <w:szCs w:val="24"/>
+        </w:rPr>
+        <w:t xml:space="preserve">Key atrophy transcripts, </w:t>
+      </w:r>
+      <w:r>
+        <w:rPr>
+          <w:rFonts w:asciiTheme="minorHAnsi" w:hAnsiTheme="minorHAnsi"/>
+          <w:i/>
+          <w:szCs w:val="24"/>
+        </w:rPr>
+        <w:t>Fbxo32</w:t>
+      </w:r>
+      <w:r>
+        <w:rPr>
+          <w:rFonts w:asciiTheme="minorHAnsi" w:hAnsiTheme="minorHAnsi"/>
+          <w:szCs w:val="24"/>
+        </w:rPr>
+        <w:t xml:space="preserve"> and </w:t>
+      </w:r>
+      <w:r>
+        <w:rPr>
+          <w:rFonts w:asciiTheme="minorHAnsi" w:hAnsiTheme="minorHAnsi"/>
+          <w:i/>
+          <w:szCs w:val="24"/>
+        </w:rPr>
+        <w:t>Trim63</w:t>
+      </w:r>
+      <w:r>
+        <w:rPr>
+          <w:rFonts w:asciiTheme="minorHAnsi" w:hAnsiTheme="minorHAnsi"/>
+          <w:szCs w:val="24"/>
+        </w:rPr>
+        <w:t>, (</w:t>
+      </w:r>
+      <w:r>
+        <w:rPr>
+          <w:rFonts w:asciiTheme="minorHAnsi" w:hAnsiTheme="minorHAnsi"/>
+          <w:szCs w:val="24"/>
+        </w:rPr>
+        <w:t xml:space="preserve">encoding </w:t>
+      </w:r>
+      <w:r>
+        <w:rPr>
+          <w:rFonts w:asciiTheme="minorHAnsi" w:hAnsiTheme="minorHAnsi"/>
+          <w:szCs w:val="24"/>
+        </w:rPr>
+        <w:t>Atrogin-1 and MuRF1</w:t>
+      </w:r>
+      <w:r>
+        <w:rPr>
+          <w:rFonts w:asciiTheme="minorHAnsi" w:hAnsiTheme="minorHAnsi"/>
+          <w:szCs w:val="24"/>
+        </w:rPr>
+        <w:t>,</w:t>
+      </w:r>
+      <w:r>
+        <w:rPr>
+          <w:rFonts w:asciiTheme="minorHAnsi" w:hAnsiTheme="minorHAnsi"/>
+          <w:szCs w:val="24"/>
+        </w:rPr>
+        <w:t xml:space="preserve"> respectively) and their upstream regulators,</w:t>
+      </w:r>
+      <w:r>
+        <w:rPr>
+          <w:rFonts w:asciiTheme="minorHAnsi" w:hAnsiTheme="minorHAnsi"/>
+          <w:i/>
+          <w:szCs w:val="24"/>
+        </w:rPr>
+        <w:t xml:space="preserve"> Foxo1</w:t>
+      </w:r>
+      <w:r>
+        <w:rPr>
+          <w:rFonts w:asciiTheme="minorHAnsi" w:hAnsiTheme="minorHAnsi"/>
+          <w:szCs w:val="24"/>
+        </w:rPr>
+        <w:t xml:space="preserve"> and </w:t>
+      </w:r>
+      <w:r>
+        <w:rPr>
+          <w:rFonts w:asciiTheme="minorHAnsi" w:hAnsiTheme="minorHAnsi"/>
+          <w:i/>
+          <w:szCs w:val="24"/>
+        </w:rPr>
+        <w:t xml:space="preserve">Foxo3. </w:t>
+      </w:r>
+      <w:r>
+        <w:rPr>
+          <w:rFonts w:asciiTheme="minorHAnsi" w:hAnsiTheme="minorHAnsi"/>
+          <w:i/>
+          <w:szCs w:val="24"/>
+        </w:rPr>
+        <w:t>Pgk1</w:t>
+      </w:r>
+      <w:r>
+        <w:rPr>
+          <w:rFonts w:asciiTheme="minorHAnsi" w:hAnsiTheme="minorHAnsi"/>
+          <w:i/>
+          <w:szCs w:val="24"/>
+        </w:rPr>
+        <w:t xml:space="preserve"> </w:t>
+      </w:r>
+      <w:r>
+        <w:rPr>
+          <w:rFonts w:asciiTheme="minorHAnsi" w:hAnsiTheme="minorHAnsi"/>
+          <w:szCs w:val="24"/>
+        </w:rPr>
+        <w:t>was used a control gene.</w:t>
+      </w:r>
+    </w:p>
+    <w:tbl>
+      <w:tblPr>
+        <w:tblStyle w:val="a"/>
+        <w:tblW w:w="9330" w:type="dxa"/>
+        <w:tblInd w:w="100" w:type="dxa"/>
+        <w:tblBorders>
+          <w:top w:val="single" w:sz="8" w:space="0" w:color="000000"/>
+          <w:left w:val="single" w:sz="8" w:space="0" w:color="000000"/>
+          <w:bottom w:val="single" w:sz="8" w:space="0" w:color="000000"/>
+          <w:right w:val="single" w:sz="8" w:space="0" w:color="000000"/>
+          <w:insideH w:val="single" w:sz="8" w:space="0" w:color="000000"/>
+          <w:insideV w:val="single" w:sz="8" w:space="0" w:color="000000"/>
+        </w:tblBorders>
+        <w:tblLayout w:type="fixed"/>
+        <w:tblLook w:val="0600" w:firstRow="0" w:lastRow="0" w:firstColumn="0" w:lastColumn="0" w:noHBand="1" w:noVBand="1"/>
+      </w:tblPr>
+      <w:tblGrid>
+        <w:gridCol w:w="1740"/>
+        <w:gridCol w:w="3825"/>
+        <w:gridCol w:w="3765"/>
+      </w:tblGrid>
+      <w:tr>
+        <w:trPr>
+          <w:trHeight w:val="276"/>
+        </w:trPr>
+        <w:tc>
+          <w:tcPr>
+            <w:tcW w:w="1740" w:type="dxa"/>
+            <w:shd w:val="clear" w:color="auto" w:fill="auto"/>
+            <w:tcMar>
+              <w:top w:w="100" w:type="dxa"/>
+              <w:left w:w="100" w:type="dxa"/>
+              <w:bottom w:w="100" w:type="dxa"/>
+              <w:right w:w="100" w:type="dxa"/>
+            </w:tcMar>
+          </w:tcPr>
+          <w:p>
+            <w:pPr>
+              <w:widowControl w:val="0"/>
+              <w:spacing w:line="480" w:lineRule="auto"/>
+              <w:rPr>
+                <w:b/>
+                <w:color w:val="2A2A2A"/>
+                <w:sz w:val="24"/>
+                <w:szCs w:val="24"/>
+                <w:highlight w:val="white"/>
+              </w:rPr>
+            </w:pPr>
+            <w:r>
+              <w:rPr>
+                <w:b/>
+                <w:color w:val="2A2A2A"/>
+                <w:sz w:val="24"/>
+                <w:szCs w:val="24"/>
+                <w:highlight w:val="white"/>
+              </w:rPr>
+              <w:t>Gene</w:t>
+            </w:r>
+          </w:p>
+        </w:tc>
+        <w:tc>
+          <w:tcPr>
+            <w:tcW w:w="3825" w:type="dxa"/>
+            <w:shd w:val="clear" w:color="auto" w:fill="auto"/>
+            <w:tcMar>
+              <w:top w:w="100" w:type="dxa"/>
+              <w:left w:w="100" w:type="dxa"/>
+              <w:bottom w:w="100" w:type="dxa"/>
+              <w:right w:w="100" w:type="dxa"/>
+            </w:tcMar>
+          </w:tcPr>
+          <w:p>
+            <w:pPr>
+              <w:widowControl w:val="0"/>
+              <w:spacing w:line="480" w:lineRule="auto"/>
+              <w:rPr>
+                <w:b/>
+                <w:color w:val="2A2A2A"/>
+                <w:sz w:val="24"/>
+                <w:szCs w:val="24"/>
+                <w:highlight w:val="white"/>
+              </w:rPr>
+            </w:pPr>
+            <w:r>
+              <w:rPr>
+                <w:b/>
+                <w:color w:val="2A2A2A"/>
+                <w:sz w:val="24"/>
+                <w:szCs w:val="24"/>
+                <w:highlight w:val="white"/>
+              </w:rPr>
+              <w:t>Forward 5’-3’ Sequence</w:t>
+            </w:r>
+          </w:p>
+        </w:tc>
+        <w:tc>
+          <w:tcPr>
+            <w:tcW w:w="3765" w:type="dxa"/>
+            <w:shd w:val="clear" w:color="auto" w:fill="auto"/>
+            <w:tcMar>
+              <w:top w:w="100" w:type="dxa"/>
+              <w:left w:w="100" w:type="dxa"/>
+              <w:bottom w:w="100" w:type="dxa"/>
+              <w:right w:w="100" w:type="dxa"/>
+            </w:tcMar>
+          </w:tcPr>
+          <w:p>
+            <w:pPr>
+              <w:widowControl w:val="0"/>
+              <w:spacing w:line="480" w:lineRule="auto"/>
+              <w:rPr>
+                <w:b/>
+                <w:color w:val="2A2A2A"/>
+                <w:sz w:val="24"/>
+                <w:szCs w:val="24"/>
+                <w:highlight w:val="white"/>
+              </w:rPr>
+            </w:pPr>
+            <w:r>
+              <w:rPr>
+                <w:b/>
+                <w:color w:val="2A2A2A"/>
+                <w:sz w:val="24"/>
+                <w:szCs w:val="24"/>
+                <w:highlight w:val="white"/>
+              </w:rPr>
+              <w:t>Reverse 5’-3’ Sequence</w:t>
+            </w:r>
+          </w:p>
+        </w:tc>
+      </w:tr>
+      <w:tr>
+        <w:trPr>
+          <w:trHeight w:val="303"/>
+        </w:trPr>
+        <w:tc>
+          <w:tcPr>
+            <w:tcW w:w="1740" w:type="dxa"/>
+            <w:shd w:val="clear" w:color="auto" w:fill="auto"/>
+            <w:tcMar>
+              <w:top w:w="100" w:type="dxa"/>
+              <w:left w:w="100" w:type="dxa"/>
+              <w:bottom w:w="100" w:type="dxa"/>
+              <w:right w:w="100" w:type="dxa"/>
+            </w:tcMar>
+          </w:tcPr>
+          <w:p>
+            <w:pPr>
+              <w:widowControl w:val="0"/>
+              <w:spacing w:line="480" w:lineRule="auto"/>
+              <w:rPr>
+                <w:i/>
+                <w:color w:val="2A2A2A"/>
+                <w:sz w:val="24"/>
+                <w:szCs w:val="24"/>
+                <w:highlight w:val="white"/>
+              </w:rPr>
+            </w:pPr>
+            <w:r>
+              <w:rPr>
+                <w:i/>
+                <w:color w:val="2A2A2A"/>
+                <w:sz w:val="24"/>
+                <w:szCs w:val="24"/>
+                <w:highlight w:val="white"/>
+              </w:rPr>
+              <w:t>Fbxo32</w:t>
+            </w:r>
+          </w:p>
+        </w:tc>
+        <w:tc>
+          <w:tcPr>
+            <w:tcW w:w="3825" w:type="dxa"/>
+            <w:shd w:val="clear" w:color="auto" w:fill="auto"/>
+            <w:tcMar>
+              <w:top w:w="100" w:type="dxa"/>
+              <w:left w:w="100" w:type="dxa"/>
+              <w:bottom w:w="100" w:type="dxa"/>
+              <w:right w:w="100" w:type="dxa"/>
+            </w:tcMar>
+          </w:tcPr>
+          <w:p>
+            <w:pPr>
+              <w:widowControl w:val="0"/>
+              <w:spacing w:line="480" w:lineRule="auto"/>
+              <w:rPr>
+                <w:color w:val="2A2A2A"/>
+                <w:sz w:val="24"/>
+                <w:szCs w:val="24"/>
+                <w:highlight w:val="white"/>
+              </w:rPr>
+            </w:pPr>
+            <w:r>
+              <w:rPr>
+                <w:color w:val="2A2A2A"/>
+                <w:sz w:val="24"/>
+                <w:szCs w:val="24"/>
+                <w:highlight w:val="white"/>
+              </w:rPr>
+              <w:t xml:space="preserve">CTTCTCGACTGCCATCCTGG </w:t>
+            </w:r>
+          </w:p>
+        </w:tc>
+        <w:tc>
+          <w:tcPr>
+            <w:tcW w:w="3765" w:type="dxa"/>
+            <w:shd w:val="clear" w:color="auto" w:fill="auto"/>
+            <w:tcMar>
+              <w:top w:w="100" w:type="dxa"/>
+              <w:left w:w="100" w:type="dxa"/>
+              <w:bottom w:w="100" w:type="dxa"/>
+              <w:right w:w="100" w:type="dxa"/>
+            </w:tcMar>
+          </w:tcPr>
+          <w:p>
+            <w:pPr>
+              <w:widowControl w:val="0"/>
+              <w:spacing w:line="480" w:lineRule="auto"/>
+              <w:rPr>
+                <w:color w:val="2A2A2A"/>
+                <w:sz w:val="24"/>
+                <w:szCs w:val="24"/>
+                <w:highlight w:val="white"/>
+              </w:rPr>
+            </w:pPr>
+            <w:r>
+              <w:rPr>
+                <w:color w:val="2A2A2A"/>
+                <w:sz w:val="24"/>
+                <w:szCs w:val="24"/>
+                <w:highlight w:val="white"/>
+              </w:rPr>
+              <w:t xml:space="preserve">GTTCTTTTGGGCGATGCCAC </w:t>
+            </w:r>
+          </w:p>
+        </w:tc>
+      </w:tr>
+      <w:tr>
+        <w:trPr>
+          <w:trHeight w:val="330"/>
+        </w:trPr>
+        <w:tc>
+          <w:tcPr>
+            <w:tcW w:w="1740" w:type="dxa"/>
+            <w:shd w:val="clear" w:color="auto" w:fill="auto"/>
+            <w:tcMar>
+              <w:top w:w="100" w:type="dxa"/>
+              <w:left w:w="100" w:type="dxa"/>
+              <w:bottom w:w="100" w:type="dxa"/>
+              <w:right w:w="100" w:type="dxa"/>
+            </w:tcMar>
+          </w:tcPr>
+          <w:p>
+            <w:pPr>
+              <w:widowControl w:val="0"/>
+              <w:spacing w:line="480" w:lineRule="auto"/>
+              <w:rPr>
+                <w:i/>
+                <w:color w:val="2A2A2A"/>
+                <w:sz w:val="24"/>
+                <w:szCs w:val="24"/>
+                <w:highlight w:val="white"/>
+              </w:rPr>
+            </w:pPr>
+            <w:r>
+              <w:rPr>
+                <w:i/>
+                <w:color w:val="2A2A2A"/>
+                <w:sz w:val="24"/>
+                <w:szCs w:val="24"/>
+                <w:highlight w:val="white"/>
+              </w:rPr>
+              <w:t>Trim63</w:t>
+            </w:r>
+          </w:p>
+        </w:tc>
+        <w:tc>
+          <w:tcPr>
+            <w:tcW w:w="3825" w:type="dxa"/>
+            <w:shd w:val="clear" w:color="auto" w:fill="auto"/>
+            <w:tcMar>
+              <w:top w:w="100" w:type="dxa"/>
+              <w:left w:w="100" w:type="dxa"/>
+              <w:bottom w:w="100" w:type="dxa"/>
+              <w:right w:w="100" w:type="dxa"/>
+            </w:tcMar>
+          </w:tcPr>
+          <w:p>
+            <w:pPr>
+              <w:widowControl w:val="0"/>
+              <w:spacing w:line="480" w:lineRule="auto"/>
+              <w:rPr>
+                <w:color w:val="2A2A2A"/>
+                <w:sz w:val="24"/>
+                <w:szCs w:val="24"/>
+                <w:highlight w:val="white"/>
+              </w:rPr>
+            </w:pPr>
+            <w:r>
+              <w:rPr>
+                <w:color w:val="2A2A2A"/>
+                <w:sz w:val="24"/>
+                <w:szCs w:val="24"/>
+                <w:highlight w:val="white"/>
+              </w:rPr>
+              <w:t>GAGGGCCATTGACTTTGGGA</w:t>
+            </w:r>
+          </w:p>
+        </w:tc>
+        <w:tc>
+          <w:tcPr>
+            <w:tcW w:w="3765" w:type="dxa"/>
+            <w:shd w:val="clear" w:color="auto" w:fill="auto"/>
+            <w:tcMar>
+              <w:top w:w="100" w:type="dxa"/>
+              <w:left w:w="100" w:type="dxa"/>
+              <w:bottom w:w="100" w:type="dxa"/>
+              <w:right w:w="100" w:type="dxa"/>
+            </w:tcMar>
+          </w:tcPr>
+          <w:p>
+            <w:pPr>
+              <w:widowControl w:val="0"/>
+              <w:spacing w:line="480" w:lineRule="auto"/>
+              <w:rPr>
+                <w:color w:val="2A2A2A"/>
+                <w:sz w:val="24"/>
+                <w:szCs w:val="24"/>
+                <w:highlight w:val="white"/>
+              </w:rPr>
+            </w:pPr>
+            <w:r>
+              <w:rPr>
+                <w:color w:val="2A2A2A"/>
+                <w:sz w:val="24"/>
+                <w:szCs w:val="24"/>
+                <w:highlight w:val="white"/>
+              </w:rPr>
+              <w:t xml:space="preserve">TTTACCCTCTGTGGTCACGC </w:t>
+            </w:r>
+          </w:p>
+        </w:tc>
+      </w:tr>
+      <w:tr>
+        <w:trPr>
+          <w:trHeight w:val="357"/>
+        </w:trPr>
+        <w:tc>
+          <w:tcPr>
+            <w:tcW w:w="1740" w:type="dxa"/>
+            <w:shd w:val="clear" w:color="auto" w:fill="auto"/>
+            <w:tcMar>
+              <w:top w:w="100" w:type="dxa"/>
+              <w:left w:w="100" w:type="dxa"/>
+              <w:bottom w:w="100" w:type="dxa"/>
+              <w:right w:w="100" w:type="dxa"/>
+            </w:tcMar>
+          </w:tcPr>
+          <w:p>
+            <w:pPr>
+              <w:widowControl w:val="0"/>
+              <w:spacing w:line="480" w:lineRule="auto"/>
+              <w:rPr>
+                <w:i/>
+                <w:color w:val="2A2A2A"/>
+                <w:sz w:val="24"/>
+                <w:szCs w:val="24"/>
+                <w:highlight w:val="white"/>
+              </w:rPr>
+            </w:pPr>
+            <w:r>
+              <w:rPr>
+                <w:i/>
+                <w:color w:val="2A2A2A"/>
+                <w:sz w:val="24"/>
+                <w:szCs w:val="24"/>
+                <w:highlight w:val="white"/>
+              </w:rPr>
+              <w:t>Foxo1</w:t>
+            </w:r>
+          </w:p>
+        </w:tc>
+        <w:tc>
+          <w:tcPr>
+            <w:tcW w:w="3825" w:type="dxa"/>
+            <w:shd w:val="clear" w:color="auto" w:fill="auto"/>
+            <w:tcMar>
+              <w:top w:w="100" w:type="dxa"/>
+              <w:left w:w="100" w:type="dxa"/>
+              <w:bottom w:w="100" w:type="dxa"/>
+              <w:right w:w="100" w:type="dxa"/>
+            </w:tcMar>
+          </w:tcPr>
+          <w:p>
+            <w:pPr>
+              <w:widowControl w:val="0"/>
+              <w:spacing w:line="480" w:lineRule="auto"/>
+              <w:rPr>
+                <w:color w:val="2A2A2A"/>
+                <w:sz w:val="24"/>
+                <w:szCs w:val="24"/>
+                <w:highlight w:val="white"/>
+              </w:rPr>
+            </w:pPr>
+            <w:r>
+              <w:rPr>
+                <w:color w:val="2A2A2A"/>
+                <w:sz w:val="24"/>
+                <w:szCs w:val="24"/>
+                <w:highlight w:val="white"/>
+              </w:rPr>
+              <w:t>AGTGGATGGTGAAGAGCGTG</w:t>
+            </w:r>
+          </w:p>
+        </w:tc>
+        <w:tc>
+          <w:tcPr>
+            <w:tcW w:w="3765" w:type="dxa"/>
+            <w:shd w:val="clear" w:color="auto" w:fill="auto"/>
+            <w:tcMar>
+              <w:top w:w="100" w:type="dxa"/>
+              <w:left w:w="100" w:type="dxa"/>
+              <w:bottom w:w="100" w:type="dxa"/>
+              <w:right w:w="100" w:type="dxa"/>
+            </w:tcMar>
+          </w:tcPr>
+          <w:p>
+            <w:pPr>
+              <w:widowControl w:val="0"/>
+              <w:spacing w:line="480" w:lineRule="auto"/>
+              <w:rPr>
+                <w:color w:val="2A2A2A"/>
+                <w:sz w:val="24"/>
+                <w:szCs w:val="24"/>
+                <w:highlight w:val="white"/>
+              </w:rPr>
+            </w:pPr>
+            <w:r>
+              <w:rPr>
+                <w:color w:val="2A2A2A"/>
+                <w:sz w:val="24"/>
+                <w:szCs w:val="24"/>
+                <w:highlight w:val="white"/>
+              </w:rPr>
+              <w:t>GAAGGGACAGATTGTGGCGA</w:t>
+            </w:r>
+          </w:p>
+        </w:tc>
+      </w:tr>
+      <w:tr>
+        <w:trPr>
+          <w:trHeight w:val="474"/>
+        </w:trPr>
+        <w:tc>
+          <w:tcPr>
+            <w:tcW w:w="1740" w:type="dxa"/>
+            <w:shd w:val="clear" w:color="auto" w:fill="auto"/>
+            <w:tcMar>
+              <w:top w:w="100" w:type="dxa"/>
+              <w:left w:w="100" w:type="dxa"/>
+              <w:bottom w:w="100" w:type="dxa"/>
+              <w:right w:w="100" w:type="dxa"/>
+            </w:tcMar>
+          </w:tcPr>
+          <w:p>
+            <w:pPr>
+              <w:widowControl w:val="0"/>
+              <w:spacing w:line="480" w:lineRule="auto"/>
+              <w:rPr>
+                <w:i/>
+                <w:color w:val="2A2A2A"/>
+                <w:sz w:val="24"/>
+                <w:szCs w:val="24"/>
+                <w:highlight w:val="white"/>
+              </w:rPr>
+            </w:pPr>
+            <w:r>
+              <w:rPr>
+                <w:i/>
+                <w:color w:val="2A2A2A"/>
+                <w:sz w:val="24"/>
+                <w:szCs w:val="24"/>
+                <w:highlight w:val="white"/>
+              </w:rPr>
+              <w:t>Foxo3</w:t>
+            </w:r>
+          </w:p>
+        </w:tc>
+        <w:tc>
+          <w:tcPr>
+            <w:tcW w:w="3825" w:type="dxa"/>
+            <w:shd w:val="clear" w:color="auto" w:fill="auto"/>
+            <w:tcMar>
+              <w:top w:w="100" w:type="dxa"/>
+              <w:left w:w="100" w:type="dxa"/>
+              <w:bottom w:w="100" w:type="dxa"/>
+              <w:right w:w="100" w:type="dxa"/>
+            </w:tcMar>
+          </w:tcPr>
+          <w:p>
+            <w:pPr>
+              <w:widowControl w:val="0"/>
+              <w:spacing w:line="480" w:lineRule="auto"/>
+              <w:rPr>
+                <w:color w:val="2A2A2A"/>
+                <w:sz w:val="24"/>
+                <w:szCs w:val="24"/>
+                <w:highlight w:val="white"/>
+              </w:rPr>
+            </w:pPr>
+            <w:r>
+              <w:rPr>
+                <w:color w:val="2A2A2A"/>
+                <w:sz w:val="24"/>
+                <w:szCs w:val="24"/>
+                <w:highlight w:val="white"/>
+              </w:rPr>
+              <w:t>AAACGGCTCACTTTGTCCCA</w:t>
+            </w:r>
+          </w:p>
+        </w:tc>
+        <w:tc>
+          <w:tcPr>
+            <w:tcW w:w="3765" w:type="dxa"/>
+            <w:shd w:val="clear" w:color="auto" w:fill="auto"/>
+            <w:tcMar>
+              <w:top w:w="100" w:type="dxa"/>
+              <w:left w:w="100" w:type="dxa"/>
+              <w:bottom w:w="100" w:type="dxa"/>
+              <w:right w:w="100" w:type="dxa"/>
+            </w:tcMar>
+          </w:tcPr>
+          <w:p>
+            <w:pPr>
+              <w:widowControl w:val="0"/>
+              <w:spacing w:line="480" w:lineRule="auto"/>
+              <w:rPr>
+                <w:color w:val="2A2A2A"/>
+                <w:sz w:val="24"/>
+                <w:szCs w:val="24"/>
+                <w:highlight w:val="white"/>
+              </w:rPr>
+            </w:pPr>
+            <w:r>
+              <w:rPr>
+                <w:color w:val="2A2A2A"/>
+                <w:sz w:val="24"/>
+                <w:szCs w:val="24"/>
+                <w:highlight w:val="white"/>
+              </w:rPr>
+              <w:t>ATTCTGAACGCGCATGAAGC</w:t>
+            </w:r>
+          </w:p>
+        </w:tc>
+      </w:tr>
+      <w:tr>
+        <w:trPr>
+          <w:trHeight w:val="231"/>
+        </w:trPr>
+        <w:tc>
+          <w:tcPr>
+            <w:tcW w:w="1740" w:type="dxa"/>
+            <w:shd w:val="clear" w:color="auto" w:fill="auto"/>
+            <w:tcMar>
+              <w:top w:w="100" w:type="dxa"/>
+              <w:left w:w="100" w:type="dxa"/>
+              <w:bottom w:w="100" w:type="dxa"/>
+              <w:right w:w="100" w:type="dxa"/>
+            </w:tcMar>
+          </w:tcPr>
+          <w:p>
+            <w:pPr>
+              <w:widowControl w:val="0"/>
+              <w:spacing w:line="480" w:lineRule="auto"/>
+              <w:rPr>
+                <w:i/>
+                <w:color w:val="2A2A2A"/>
+                <w:sz w:val="24"/>
+                <w:szCs w:val="24"/>
+                <w:highlight w:val="white"/>
+              </w:rPr>
+            </w:pPr>
+            <w:r>
+              <w:rPr>
+                <w:i/>
+                <w:color w:val="2A2A2A"/>
+                <w:sz w:val="24"/>
+                <w:szCs w:val="24"/>
+                <w:highlight w:val="white"/>
+              </w:rPr>
+              <w:t>Pgk1</w:t>
+            </w:r>
+          </w:p>
+        </w:tc>
+        <w:tc>
+          <w:tcPr>
+            <w:tcW w:w="3825" w:type="dxa"/>
+            <w:shd w:val="clear" w:color="auto" w:fill="auto"/>
+            <w:tcMar>
+              <w:top w:w="100" w:type="dxa"/>
+              <w:left w:w="100" w:type="dxa"/>
+              <w:bottom w:w="100" w:type="dxa"/>
+              <w:right w:w="100" w:type="dxa"/>
+            </w:tcMar>
+          </w:tcPr>
+          <w:p>
+            <w:pPr>
+              <w:widowControl w:val="0"/>
+              <w:autoSpaceDE w:val="0"/>
+              <w:autoSpaceDN w:val="0"/>
+              <w:adjustRightInd w:val="0"/>
+              <w:spacing w:after="240" w:line="360" w:lineRule="atLeast"/>
+              <w:rPr>
+                <w:color w:val="000000"/>
+                <w:sz w:val="24"/>
+                <w:szCs w:val="24"/>
+                <w:lang w:val="en-US"/>
+              </w:rPr>
+            </w:pPr>
+            <w:r>
+              <w:rPr>
+                <w:color w:val="000000"/>
+                <w:sz w:val="24"/>
+                <w:szCs w:val="24"/>
+                <w:lang w:val="en-US"/>
+              </w:rPr>
+              <w:t>CAAGCTACTGTGGCCTCTGG</w:t>
+            </w:r>
+          </w:p>
+        </w:tc>
+        <w:tc>
+          <w:tcPr>
+            <w:tcW w:w="3765" w:type="dxa"/>
+            <w:shd w:val="clear" w:color="auto" w:fill="auto"/>
+            <w:tcMar>
+              <w:top w:w="100" w:type="dxa"/>
+              <w:left w:w="100" w:type="dxa"/>
+              <w:bottom w:w="100" w:type="dxa"/>
+              <w:right w:w="100" w:type="dxa"/>
+            </w:tcMar>
+          </w:tcPr>
+          <w:p>
+            <w:pPr>
+              <w:widowControl w:val="0"/>
+              <w:autoSpaceDE w:val="0"/>
+              <w:autoSpaceDN w:val="0"/>
+              <w:adjustRightInd w:val="0"/>
+              <w:spacing w:after="240" w:line="360" w:lineRule="atLeast"/>
+              <w:rPr>
+                <w:color w:val="000000"/>
+                <w:sz w:val="24"/>
+                <w:szCs w:val="24"/>
+                <w:lang w:val="en-US"/>
+              </w:rPr>
+            </w:pPr>
+            <w:r>
+              <w:rPr>
+                <w:color w:val="000000"/>
+                <w:sz w:val="24"/>
+                <w:szCs w:val="24"/>
+                <w:lang w:val="en-US"/>
+              </w:rPr>
+              <w:t>CCCACAGCCTCGGCATATTT</w:t>
+            </w:r>
+          </w:p>
+        </w:tc>
+      </w:tr>
+    </w:tbl>
+    <w:p>
+      <w:pPr>
+        <w:spacing w:line="480" w:lineRule="auto"/>
+        <w:rPr>
+          <w:sz w:val="24"/>
+          <w:szCs w:val="24"/>
+        </w:rPr>
+      </w:pPr>
+      <w:r>
+        <w:rPr>
+          <w:sz w:val="24"/>
+          <w:szCs w:val="24"/>
+        </w:rPr>
+        <w:tab/>
+      </w:r>
+    </w:p>
+    <w:p>
+      <w:pPr>
+        <w:spacing w:line="360" w:lineRule="auto"/>
+        <w:rPr>
+          <w:b/>
+          <w:sz w:val="24"/>
+          <w:szCs w:val="24"/>
+        </w:rPr>
+      </w:pPr>
+    </w:p>
     <w:sectPr>
       <w:pgSz w:w="12240" w:h="15840"/>
       <w:pgMar w:top="1440" w:right="1440" w:bottom="1440" w:left="1440" w:header="720" w:footer="720" w:gutter="0"/>
@@ -17809,6 +17837,7 @@
     <w:lsdException w:name="HTML Sample" w:semiHidden="1" w:unhideWhenUsed="1"/>
     <w:lsdException w:name="HTML Typewriter" w:semiHidden="1" w:unhideWhenUsed="1"/>
     <w:lsdException w:name="HTML Variable" w:semiHidden="1" w:unhideWhenUsed="1"/>
+    <w:lsdException w:name="Normal Table" w:semiHidden="1" w:unhideWhenUsed="1"/>
     <w:lsdException w:name="annotation subject" w:semiHidden="1" w:unhideWhenUsed="1"/>
     <w:lsdException w:name="No List" w:semiHidden="1" w:unhideWhenUsed="1"/>
     <w:lsdException w:name="Outline List 1" w:semiHidden="1" w:unhideWhenUsed="1"/>
@@ -17852,8 +17881,10 @@
     <w:lsdException w:name="Table Elegant" w:semiHidden="1" w:unhideWhenUsed="1"/>
     <w:lsdException w:name="Table Professional" w:semiHidden="1" w:unhideWhenUsed="1"/>
     <w:lsdException w:name="Table Subtle 1" w:semiHidden="1" w:unhideWhenUsed="1"/>
+    <w:lsdException w:name="Table Subtle 2" w:semiHidden="1" w:unhideWhenUsed="1"/>
     <w:lsdException w:name="Table Web 1" w:semiHidden="1" w:unhideWhenUsed="1"/>
     <w:lsdException w:name="Table Web 2" w:semiHidden="1" w:unhideWhenUsed="1"/>
+    <w:lsdException w:name="Table Web 3" w:semiHidden="1" w:unhideWhenUsed="1"/>
     <w:lsdException w:name="Balloon Text" w:semiHidden="1" w:unhideWhenUsed="1"/>
     <w:lsdException w:name="Table Grid" w:uiPriority="39"/>
     <w:lsdException w:name="Table Theme" w:semiHidden="1" w:unhideWhenUsed="1"/>
@@ -18741,7 +18772,7 @@
 </file>
 
 <file path=customXml/itemProps1.xml><?xml version="1.0" encoding="utf-8"?>
-<ds:datastoreItem xmlns:ds="http://schemas.openxmlformats.org/officeDocument/2006/customXml" ds:itemID="{FF055CD1-C0C8-F54F-8D2E-71D82DB40431}">
+<ds:datastoreItem xmlns:ds="http://schemas.openxmlformats.org/officeDocument/2006/customXml" ds:itemID="{DBD8EF54-0EE0-FE4A-94E5-9E6F946667D5}">
   <ds:schemaRefs>
     <ds:schemaRef ds:uri="http://schemas.openxmlformats.org/officeDocument/2006/bibliography"/>
   </ds:schemaRefs>

</xml_diff>

<commit_message>
Started revisions to comments
</commit_message>
<xml_diff>
--- a/manuscript/Muscle-Function/Manuscript.docx
+++ b/manuscript/Muscle-Function/Manuscript.docx
@@ -1504,7 +1504,7 @@
           <w:rFonts w:asciiTheme="minorHAnsi" w:hAnsiTheme="minorHAnsi"/>
           <w:szCs w:val="24"/>
         </w:rPr>
-        <w:t xml:space="preserve">Elevated levels of glucocorticoids within the human body have </w:t>
+        <w:t xml:space="preserve">Elevated levels of glucocorticoids within have </w:t>
       </w:r>
       <w:r>
         <w:rPr>
@@ -1532,6 +1532,13 @@
           <w:rFonts w:asciiTheme="minorHAnsi" w:hAnsiTheme="minorHAnsi"/>
           <w:szCs w:val="24"/>
         </w:rPr>
+        <w:t xml:space="preserve">and weakness </w:t>
+      </w:r>
+      <w:r>
+        <w:rPr>
+          <w:rFonts w:asciiTheme="minorHAnsi" w:hAnsiTheme="minorHAnsi"/>
+          <w:szCs w:val="24"/>
+        </w:rPr>
         <w:fldChar w:fldCharType="begin" w:fldLock="1"/>
       </w:r>
       <w:r>
@@ -1539,7 +1546,7 @@
           <w:rFonts w:asciiTheme="minorHAnsi" w:hAnsiTheme="minorHAnsi"/>
           <w:szCs w:val="24"/>
         </w:rPr>
-        <w:instrText>ADDIN CSL_CITATION {"citationItems":[{"id":"ITEM-1","itemData":{"DOI":"10.1093/nq/175.27.477f","ISSN":"0029-3970","abstract":"The glucocorticoid dexamethasone dramatically altered growth patterns in four muscle types, inducing atrophy of smooth and fast-twitch skeletal muscle, suppressing protein accumulation in slow-twitch muscle and enhancing growth in the heart. These differing responses were explained by steroid-induced changes in RNA content, protein synthesis and protein breakdown. The","author":[{"dropping-particle":"","family":"Kelly, Frank J and Goldspink","given":"David F.","non-dropping-particle":"","parse-names":false,"suffix":""}],"container-title":"Biochem","id":"ITEM-1","issue":"27","issued":{"date-parts":[["1982"]]},"page":"147-151","title":"The differing responses of four muscle types to dexamethasone treatment in the the Rat","type":"article-journal","volume":"175"},"uris":["http://www.mendeley.com/documents/?uuid=ec99ff15-60d6-49d9-bb2d-aaf11f515e89"]},{"id":"ITEM-2","itemData":{"DOI":"10.1152/ajpendo.00487.2002","ISSN":"0193-1849","abstract":"The mechanisms by which excessive glucocorticoids cause muscular atrophy remain unclear. We previously demonstrated that dexamethasone increases the expression of myostatin, a negative regulator of skeletal muscle mass, in vitro. In the present study, we tested the hypothesis that dexamethasone-induced muscle loss is associated with increased myostatin expression in vivo. Daily administration (60, 600, 1,200 micro g/kg body wt) of dexamethasone for 5 days resulted in rapid, dose-dependent loss of body weight (-4.0, -13.4, -17.2%, respectively, P &lt; 0.05 for each comparison), and muscle atrophy (6.3, 15.0, 16.6% below controls, respectively). These changes were associated with dose-dependent, marked induction of intramuscular myostatin mRNA (66.3, 450, 527.6% increase above controls, P &lt; 0.05 for each comparison) and protein expression (0.0, 260.5, 318.4% increase above controls, P &lt; 0.05). We found that the effect of dexamethasone on body weight and muscle loss and upregulation of intramuscular myostatin expression was time dependent. When dexamethasone treatment (600 micro g. kg-1. day-1) was extended from 5 to 10 days, the rate of body weight loss was markedly reduced to approximately 2% within this extended period. The concentrations of intramuscular myosin heavy chain type II in dexamethasone-treated rats were significantly lower (-43% after 5-day treatment, -14% after 10-day treatment) than their respective corresponding controls. The intramuscular myostatin concentration in rats treated with dexamethasone for 10 days returned to basal level. Concurrent treatment with RU-486 blocked dexamethasone-induced myostatin expression and significantly attenuated body loss and muscle atrophy. We propose that dexamethasone-induced muscle loss is mediated, at least in part, by the upregulation of myostatin expression through a glucocorticoid receptor-mediated pathway","author":[{"dropping-particle":"","family":"Bhasin","given":"Shalender","non-dropping-particle":"","parse-names":false,"suffix":""},{"dropping-particle":"","family":"Artaza","given":"Jorge","non-dropping-particle":"","parse-names":false,"suffix":""},{"dropping-particle":"","family":"Mahabadi","given":"Vahid","non-dropping-particle":"","parse-names":false,"suffix":""},{"dropping-particle":"","family":"Mallidis","given":"Con","non-dropping-particle":"","parse-names":false,"suffix":""},{"dropping-particle":"","family":"Ma","given":"Kun","non-dropping-particle":"","parse-names":false,"suffix":""},{"dropping-particle":"","family":"Gonzalez-Cadavid","given":"Nestor","non-dropping-particle":"","parse-names":false,"suffix":""},{"dropping-particle":"","family":"Arias","given":"Jose","non-dropping-particle":"","parse-names":false,"suffix":""},{"dropping-particle":"","family":"Salehian","given":"Behrouz","non-dropping-particle":"","parse-names":false,"suffix":""}],"container-title":"American Journal of Physiology-Endocrinology and Metabolism","id":"ITEM-2","issue":"2","issued":{"date-parts":[["2015"]]},"page":"E363-E371","title":"Glucocorticoid-induced skeletal muscle atrophy is associated with upregulation of myostatin gene expression","type":"article-journal","volume":"285"},"uris":["http://www.mendeley.com/documents/?uuid=a0d9a6b4-9fd6-4cba-9482-0ff0ec978438"]},{"id":"ITEM-3","itemData":{"DOI":"10.1111/j.1365-2265.2008.03212.x","ISSN":"03000664","abstract":"OBJECTIVE: Cortisol levels increase with age and hypercortisolism is associated with muscle weakness. This study examines the relationship between cortisol, muscle mass and muscle strength in community-dwelling older persons and the role of genetic variations in the glucocorticoid receptor (GR).\\n\\nDESIGN/PATIENTS: The study was conducted within the Longitudinal Ageing Study Amsterdam (LASA, 1992-ongoing), a cohort study in a population-based sample of older persons in the Netherlands. Data were used from 1196 and 1046 participants in the second (1995-1996) and fourth (2001-2002) cycle, respectively.\\n\\nMEASUREMENTS: Total serum cortisol and free cortisol were measured in the mornings of the second cycle while salivary cortisol sampled early in the morning and late at night were measured in the fourth cycle. The GR gene polymorphisms (ER22/23EK, N363SS, 9beta and BclI) were genotyped by Taqman. Appendicular skeletal muscle mass (ASMM) was measured using DXA in the second cycle and 3 years later (third cycle). Grip strength was assessed using a handgrip dynamometer in the second, third, fourth and fifth cycle.\\n\\nRESULTS: A relationship was found between both morning and evening salivary cortisol, and loss of grip strength: participants in the highest quartile of cortisol concentration had a twofold higher risk of loss of grip strength than participants in the lowest quartile (P &lt; 0.05). No relationships were found between serum cortisol (loss of) ASMM, and (loss of) grip strength. The ER22/23EK and N363S-polymorphisms modified the relationships between serum cortisol, ASMM and grip strength, respectively. Due to limited power, these relationships were not significant after stratification for the polymorphisms.\\n\\nCONCLUSION: High salivary cortisol is associated with a higher risk of loss of grip strength in older persons. GR genotypes modify the relationship between muscle mass and muscle strength.","author":[{"dropping-particle":"","family":"Peeters","given":"G. M.E.E.","non-dropping-particle":"","parse-names":false,"suffix":""},{"dropping-particle":"","family":"Schoor","given":"N. M.","non-dropping-particle":"Van","parse-names":false,"suffix":""},{"dropping-particle":"","family":"Rossum","given":"E. F.C.","non-dropping-particle":"Van","parse-names":false,"suffix":""},{"dropping-particle":"","family":"Visser","given":"M.","non-dropping-particle":"","parse-names":false,"suffix":""},{"dropping-particle":"","family":"Lips","given":"P.","non-dropping-particle":"","parse-names":false,"suffix":""}],"container-title":"Clinical Endocrinology","id":"ITEM-3","issue":"4","issued":{"date-parts":[["2008"]]},"page":"673-682","title":"The relationship between cortisol, muscle mass and muscle strength in older persons and the role of genetic variations in the glucocorticoid receptor","type":"article-journal","volume":"69"},"uris":["http://www.mendeley.com/documents/?uuid=62ce3c07-cd09-4863-aaaf-2be88319e6bc"]},{"id":"ITEM-4","itemData":{"DOI":"10.1016/j.biocel.2013.05.036","ISSN":"13572725","PMID":"23806868","abstract":"Many pathological states characterized by muscle atrophy (e.g., sepsis, cachexia, starvation, metabolic acidosis and severe insulinopenia) are associated with an increase in circulating glucocorticoids (GC) levels, suggesting that GC could trigger the muscle atrophy observed in these conditions. GC-induced muscle atrophy is characterized by fast-twitch, glycolytic muscles atrophy illustrated by decreased fiber cross-sectional area and reduced myofibrillar protein content. GC-induced muscle atrophy results from increased protein breakdown and decreased protein synthesis. Increased muscle proteolysis, in particular through the activation of the ubiquitin proteasome and the lysosomal systems, is considered to play a major role in the catabolic action of GC. The stimulation by GC of these two proteolytic systems is mediated through the increased expression of several Atrogenes (\"genes involved in atrophy\"), such as FOXO, Atrogin-1, and MuRF-1. The inhibitory effect of GC on muscle protein synthesis is thought to result mainly from the inhibition of the mTOR/S6 kinase 1 pathway. These changes in muscle protein turnover could be explained by changes in the muscle production of two growth factors, namely Insulin-like Growth Factor (IGF)-I, a muscle anabolic growth factor and Myostatin, a muscle catabolic growth factor. This review will discuss the recent progress made in the understanding of the mechanisms involved in GC-induced muscle atrophy and consider the implications of these advancements in the development of new therapeutic approaches for treating GC-induced myopathy. This article is part of a Directed Issue entitled: Molecular basis of muscle wasting.","author":[{"dropping-particle":"","family":"Schakman","given":"O","non-dropping-particle":"","parse-names":false,"suffix":""},{"dropping-particle":"","family":"Kalista","given":"S","non-dropping-particle":"","parse-names":false,"suffix":""},{"dropping-particle":"","family":"Barbé","given":"C","non-dropping-particle":"","parse-names":false,"suffix":""},{"dropping-particle":"","family":"Loumaye","given":"a","non-dropping-particle":"","parse-names":false,"suffix":""},{"dropping-particle":"","family":"Thissen","given":"J.P. P","non-dropping-particle":"","parse-names":false,"suffix":""}],"container-title":"The International Journal of Biochemistry &amp; Cell Biology","id":"ITEM-4","issue":"10","issued":{"date-parts":[["2013","10"]]},"page":"2163-2172","publisher":"Elsevier Ltd","title":"Glucocorticoid-induced skeletal muscle atrophy.","type":"article-journal","volume":"45"},"uris":["http://www.mendeley.com/documents/?uuid=aa8f1e8f-e9f8-4e30-b492-940bf3ca2c7b"]}],"mendeley":{"formattedCitation":"[11–14]","plainTextFormattedCitation":"[11–14]","previouslyFormattedCitation":"[9,11–13]"},"properties":{"noteIndex":0},"schema":"https://github.com/citation-style-language/schema/raw/master/csl-citation.json"}</w:instrText>
+        <w:instrText>ADDIN CSL_CITATION {"citationItems":[{"id":"ITEM-1","itemData":{"DOI":"10.1093/nq/175.27.477f","ISSN":"0029-3970","abstract":"The glucocorticoid dexamethasone dramatically altered growth patterns in four muscle types, inducing atrophy of smooth and fast-twitch skeletal muscle, suppressing protein accumulation in slow-twitch muscle and enhancing growth in the heart. These differing responses were explained by steroid-induced changes in RNA content, protein synthesis and protein breakdown. The","author":[{"dropping-particle":"","family":"Kelly, Frank J and Goldspink","given":"David F.","non-dropping-particle":"","parse-names":false,"suffix":""}],"container-title":"Biochem","id":"ITEM-1","issue":"27","issued":{"date-parts":[["1982"]]},"page":"147-151","title":"The differing responses of four muscle types to dexamethasone treatment in the the Rat","type":"article-journal","volume":"175"},"uris":["http://www.mendeley.com/documents/?uuid=ec99ff15-60d6-49d9-bb2d-aaf11f515e89"]},{"id":"ITEM-2","itemData":{"DOI":"10.1152/ajpendo.00487.2002","ISSN":"0193-1849","abstract":"The mechanisms by which excessive glucocorticoids cause muscular atrophy remain unclear. We previously demonstrated that dexamethasone increases the expression of myostatin, a negative regulator of skeletal muscle mass, in vitro. In the present study, we tested the hypothesis that dexamethasone-induced muscle loss is associated with increased myostatin expression in vivo. Daily administration (60, 600, 1,200 micro g/kg body wt) of dexamethasone for 5 days resulted in rapid, dose-dependent loss of body weight (-4.0, -13.4, -17.2%, respectively, P &lt; 0.05 for each comparison), and muscle atrophy (6.3, 15.0, 16.6% below controls, respectively). These changes were associated with dose-dependent, marked induction of intramuscular myostatin mRNA (66.3, 450, 527.6% increase above controls, P &lt; 0.05 for each comparison) and protein expression (0.0, 260.5, 318.4% increase above controls, P &lt; 0.05). We found that the effect of dexamethasone on body weight and muscle loss and upregulation of intramuscular myostatin expression was time dependent. When dexamethasone treatment (600 micro g. kg-1. day-1) was extended from 5 to 10 days, the rate of body weight loss was markedly reduced to approximately 2% within this extended period. The concentrations of intramuscular myosin heavy chain type II in dexamethasone-treated rats were significantly lower (-43% after 5-day treatment, -14% after 10-day treatment) than their respective corresponding controls. The intramuscular myostatin concentration in rats treated with dexamethasone for 10 days returned to basal level. Concurrent treatment with RU-486 blocked dexamethasone-induced myostatin expression and significantly attenuated body loss and muscle atrophy. We propose that dexamethasone-induced muscle loss is mediated, at least in part, by the upregulation of myostatin expression through a glucocorticoid receptor-mediated pathway","author":[{"dropping-particle":"","family":"Bhasin","given":"Shalender","non-dropping-particle":"","parse-names":false,"suffix":""},{"dropping-particle":"","family":"Artaza","given":"Jorge","non-dropping-particle":"","parse-names":false,"suffix":""},{"dropping-particle":"","family":"Mahabadi","given":"Vahid","non-dropping-particle":"","parse-names":false,"suffix":""},{"dropping-particle":"","family":"Mallidis","given":"Con","non-dropping-particle":"","parse-names":false,"suffix":""},{"dropping-particle":"","family":"Ma","given":"Kun","non-dropping-particle":"","parse-names":false,"suffix":""},{"dropping-particle":"","family":"Gonzalez-Cadavid","given":"Nestor","non-dropping-particle":"","parse-names":false,"suffix":""},{"dropping-particle":"","family":"Arias","given":"Jose","non-dropping-particle":"","parse-names":false,"suffix":""},{"dropping-particle":"","family":"Salehian","given":"Behrouz","non-dropping-particle":"","parse-names":false,"suffix":""}],"container-title":"American Journal of Physiology-Endocrinology and Metabolism","id":"ITEM-2","issue":"2","issued":{"date-parts":[["2015"]]},"page":"E363-E371","title":"Glucocorticoid-induced skeletal muscle atrophy is associated with upregulation of myostatin gene expression","type":"article-journal","volume":"285"},"uris":["http://www.mendeley.com/documents/?uuid=a0d9a6b4-9fd6-4cba-9482-0ff0ec978438"]},{"id":"ITEM-3","itemData":{"DOI":"10.1111/j.1365-2265.2008.03212.x","ISSN":"03000664","abstract":"OBJECTIVE: Cortisol levels increase with age and hypercortisolism is associated with muscle weakness. This study examines the relationship between cortisol, muscle mass and muscle strength in community-dwelling older persons and the role of genetic variations in the glucocorticoid receptor (GR).\\n\\nDESIGN/PATIENTS: The study was conducted within the Longitudinal Ageing Study Amsterdam (LASA, 1992-ongoing), a cohort study in a population-based sample of older persons in the Netherlands. Data were used from 1196 and 1046 participants in the second (1995-1996) and fourth (2001-2002) cycle, respectively.\\n\\nMEASUREMENTS: Total serum cortisol and free cortisol were measured in the mornings of the second cycle while salivary cortisol sampled early in the morning and late at night were measured in the fourth cycle. The GR gene polymorphisms (ER22/23EK, N363SS, 9beta and BclI) were genotyped by Taqman. Appendicular skeletal muscle mass (ASMM) was measured using DXA in the second cycle and 3 years later (third cycle). Grip strength was assessed using a handgrip dynamometer in the second, third, fourth and fifth cycle.\\n\\nRESULTS: A relationship was found between both morning and evening salivary cortisol, and loss of grip strength: participants in the highest quartile of cortisol concentration had a twofold higher risk of loss of grip strength than participants in the lowest quartile (P &lt; 0.05). No relationships were found between serum cortisol (loss of) ASMM, and (loss of) grip strength. The ER22/23EK and N363S-polymorphisms modified the relationships between serum cortisol, ASMM and grip strength, respectively. Due to limited power, these relationships were not significant after stratification for the polymorphisms.\\n\\nCONCLUSION: High salivary cortisol is associated with a higher risk of loss of grip strength in older persons. GR genotypes modify the relationship between muscle mass and muscle strength.","author":[{"dropping-particle":"","family":"Peeters","given":"G. M.E.E.","non-dropping-particle":"","parse-names":false,"suffix":""},{"dropping-particle":"","family":"Schoor","given":"N. M.","non-dropping-particle":"Van","parse-names":false,"suffix":""},{"dropping-particle":"","family":"Rossum","given":"E. F.C.","non-dropping-particle":"Van","parse-names":false,"suffix":""},{"dropping-particle":"","family":"Visser","given":"M.","non-dropping-particle":"","parse-names":false,"suffix":""},{"dropping-particle":"","family":"Lips","given":"P.","non-dropping-particle":"","parse-names":false,"suffix":""}],"container-title":"Clinical Endocrinology","id":"ITEM-3","issue":"4","issued":{"date-parts":[["2008"]]},"page":"673-682","title":"The relationship between cortisol, muscle mass and muscle strength in older persons and the role of genetic variations in the glucocorticoid receptor","type":"article-journal","volume":"69"},"uris":["http://www.mendeley.com/documents/?uuid=62ce3c07-cd09-4863-aaaf-2be88319e6bc"]},{"id":"ITEM-4","itemData":{"DOI":"10.1016/j.biocel.2013.05.036","ISSN":"13572725","PMID":"23806868","abstract":"Many pathological states characterized by muscle atrophy (e.g., sepsis, cachexia, starvation, metabolic acidosis and severe insulinopenia) are associated with an increase in circulating glucocorticoids (GC) levels, suggesting that GC could trigger the muscle atrophy observed in these conditions. GC-induced muscle atrophy is characterized by fast-twitch, glycolytic muscles atrophy illustrated by decreased fiber cross-sectional area and reduced myofibrillar protein content. GC-induced muscle atrophy results from increased protein breakdown and decreased protein synthesis. Increased muscle proteolysis, in particular through the activation of the ubiquitin proteasome and the lysosomal systems, is considered to play a major role in the catabolic action of GC. The stimulation by GC of these two proteolytic systems is mediated through the increased expression of several Atrogenes (\"genes involved in atrophy\"), such as FOXO, Atrogin-1, and MuRF-1. The inhibitory effect of GC on muscle protein synthesis is thought to result mainly from the inhibition of the mTOR/S6 kinase 1 pathway. These changes in muscle protein turnover could be explained by changes in the muscle production of two growth factors, namely Insulin-like Growth Factor (IGF)-I, a muscle anabolic growth factor and Myostatin, a muscle catabolic growth factor. This review will discuss the recent progress made in the understanding of the mechanisms involved in GC-induced muscle atrophy and consider the implications of these advancements in the development of new therapeutic approaches for treating GC-induced myopathy. This article is part of a Directed Issue entitled: Molecular basis of muscle wasting.","author":[{"dropping-particle":"","family":"Schakman","given":"O","non-dropping-particle":"","parse-names":false,"suffix":""},{"dropping-particle":"","family":"Kalista","given":"S","non-dropping-particle":"","parse-names":false,"suffix":""},{"dropping-particle":"","family":"Barbé","given":"C","non-dropping-particle":"","parse-names":false,"suffix":""},{"dropping-particle":"","family":"Loumaye","given":"a","non-dropping-particle":"","parse-names":false,"suffix":""},{"dropping-particle":"","family":"Thissen","given":"J.P. P","non-dropping-particle":"","parse-names":false,"suffix":""}],"container-title":"The International Journal of Biochemistry &amp; Cell Biology","id":"ITEM-4","issue":"10","issued":{"date-parts":[["2013","10"]]},"page":"2163-2172","publisher":"Elsevier Ltd","title":"Glucocorticoid-induced skeletal muscle atrophy.","type":"article-journal","volume":"45"},"uris":["http://www.mendeley.com/documents/?uuid=aa8f1e8f-e9f8-4e30-b492-940bf3ca2c7b"]},{"id":"ITEM-5","itemData":{"DOI":"10.1002/jcsm.12393","ISSN":"21906009","PMID":"30793539","abstract":"Background: Muscle atrophy and weakness are adverse effects of high dose or the sustained usage of glucocorticoids. Loss of mitochondria and degradation of protein are highly correlated with muscle dysfunction. The deacetylase sirtuin 1 (SIRT1) plays a vital role in muscle remodelling. The current study was designed to identify myricanol as a SIRT1 activator, which could protect skeletal muscle against dexamethasone-induced wasting. Methods: The dexamethasone-induced atrophy in C2C12 myotubes was evaluated by expression of myosin heavy chain, muscle atrophy F-box (atrogin-1), and muscle ring finger 1 (MuRF1), using western blots. The mitochondrial content and oxygen consumption were assessed by MitoTracker staining and extracellular flux analysis, respectively. Muscle dysfunction was established in male C57BL/6 mice (8–10 weeks old, n = 6) treated with a relatively high dose of dexamethasone (25 mg/kg body weight, i.p., 10 days). Body weight, grip strength, forced swimming capacity, muscle weight, and muscle histology were assessed. The expression of proteolysis-related, autophagy-related, apoptosis-related, and mitochondria-related proteins was analysed by western blots or immunoprecipitation. Results: Myricanol (10 μM) was found to rescue dexamethasone-induced muscle atrophy and dysfunction in C2C12 myotubes, indicated by increased expression of myosin heavy chain (0.33 ± 0.14 vs. 0.89 ± 0.21, *P &lt; 0.05), decreased expression of atrogin-1 (2.31 ± 0.67 vs. 1.53 ± 0.25, *P &lt; 0.05) and MuRF1 (1.55 ± 0.08 vs. 0.99 ± 0.12, **P &lt; 0.01), and elevated ATP production (3.83 ± 0.46 vs. 5.84 ± 0.79 nM/mg protein, **P &lt; 0.01), mitochondrial content (68.12 ± 10.07% vs. 116.38 ± 5.12%, *P &lt; 0.05), and mitochondrial oxygen consumption (166.59 ± 22.89 vs. 223.77 ± 22.59 pmol/min, **P &lt; 0.01). Myricanol directly binds and activates SIRT1, with binding energy of −5.87 kcal/mol. Through activating SIRT1 deacetylation, myricanol inhibits forkhead box O 3a transcriptional activity to reduce protein degradation, induces autophagy to enhance degraded protein clearance, and increases peroxisome proliferator-activated receptor γ coactivator-1α activity to promote mitochondrial biogenesis. In dexamethasone-induced muscle wasting C57BL/6 mice, 5 mg/kg myricanol treatment reduces the loss of muscle mass; the percentages of quadriceps and gastrocnemius muscle in myricanol-treated mice are 1.36 ± 0.02% and 0.87 ± 0.08%, respectively (cf. 1.18 ± 0.06% and 0.78 ± 0.05% in dexamethaso…","author":[{"dropping-particle":"","family":"Shen","given":"Shengnan","non-dropping-particle":"","parse-names":false,"suffix":""},{"dropping-particle":"","family":"Liao","given":"Qiwen","non-dropping-particle":"","parse-names":false,"suffix":""},{"dropping-particle":"","family":"Liu","given":"Jingxin","non-dropping-particle":"","parse-names":false,"suffix":""},{"dropping-particle":"","family":"Pan","given":"Ruile","non-dropping-particle":"","parse-names":false,"suffix":""},{"dropping-particle":"","family":"Lee","given":"Simon Ming Yuen","non-dropping-particle":"","parse-names":false,"suffix":""},{"dropping-particle":"","family":"Lin","given":"Ligen","non-dropping-particle":"","parse-names":false,"suffix":""}],"container-title":"Journal of Cachexia, Sarcopenia and Muscle","id":"ITEM-5","issue":"2","issued":{"date-parts":[["2019"]]},"page":"429-444","title":"Myricanol rescues dexamethasone-induced muscle dysfunction via a sirtuin 1-dependent mechanism","type":"article-journal","volume":"10"},"uris":["http://www.mendeley.com/documents/?uuid=6c8e4c5e-8c72-4c6b-bb69-997741be1ed3"]}],"mendeley":{"formattedCitation":"[9–13]","plainTextFormattedCitation":"[9–13]","previouslyFormattedCitation":"[9–13]"},"properties":{"noteIndex":0},"schema":"https://github.com/citation-style-language/schema/raw/master/csl-citation.json"}</w:instrText>
       </w:r>
       <w:r>
         <w:rPr>
@@ -1554,7 +1561,7 @@
           <w:noProof/>
           <w:szCs w:val="24"/>
         </w:rPr>
-        <w:t>[11–14]</w:t>
+        <w:t>[9–13]</w:t>
       </w:r>
       <w:r>
         <w:rPr>
@@ -1596,7 +1603,7 @@
           <w:rFonts w:asciiTheme="minorHAnsi" w:hAnsiTheme="minorHAnsi"/>
           <w:szCs w:val="24"/>
         </w:rPr>
-        <w:instrText>ADDIN CSL_CITATION {"citationItems":[{"id":"ITEM-1","itemData":{"DOI":"10.1016/j.biocel.2013.05.036","ISSN":"13572725","PMID":"23806868","abstract":"Many pathological states characterized by muscle atrophy (e.g., sepsis, cachexia, starvation, metabolic acidosis and severe insulinopenia) are associated with an increase in circulating glucocorticoids (GC) levels, suggesting that GC could trigger the muscle atrophy observed in these conditions. GC-induced muscle atrophy is characterized by fast-twitch, glycolytic muscles atrophy illustrated by decreased fiber cross-sectional area and reduced myofibrillar protein content. GC-induced muscle atrophy results from increased protein breakdown and decreased protein synthesis. Increased muscle proteolysis, in particular through the activation of the ubiquitin proteasome and the lysosomal systems, is considered to play a major role in the catabolic action of GC. The stimulation by GC of these two proteolytic systems is mediated through the increased expression of several Atrogenes (\"genes involved in atrophy\"), such as FOXO, Atrogin-1, and MuRF-1. The inhibitory effect of GC on muscle protein synthesis is thought to result mainly from the inhibition of the mTOR/S6 kinase 1 pathway. These changes in muscle protein turnover could be explained by changes in the muscle production of two growth factors, namely Insulin-like Growth Factor (IGF)-I, a muscle anabolic growth factor and Myostatin, a muscle catabolic growth factor. This review will discuss the recent progress made in the understanding of the mechanisms involved in GC-induced muscle atrophy and consider the implications of these advancements in the development of new therapeutic approaches for treating GC-induced myopathy. This article is part of a Directed Issue entitled: Molecular basis of muscle wasting.","author":[{"dropping-particle":"","family":"Schakman","given":"O","non-dropping-particle":"","parse-names":false,"suffix":""},{"dropping-particle":"","family":"Kalista","given":"S","non-dropping-particle":"","parse-names":false,"suffix":""},{"dropping-particle":"","family":"Barbé","given":"C","non-dropping-particle":"","parse-names":false,"suffix":""},{"dropping-particle":"","family":"Loumaye","given":"a","non-dropping-particle":"","parse-names":false,"suffix":""},{"dropping-particle":"","family":"Thissen","given":"J.P. P","non-dropping-particle":"","parse-names":false,"suffix":""}],"container-title":"The International Journal of Biochemistry &amp; Cell Biology","id":"ITEM-1","issue":"10","issued":{"date-parts":[["2013","10"]]},"page":"2163-2172","publisher":"Elsevier Ltd","title":"Glucocorticoid-induced skeletal muscle atrophy.","type":"article-journal","volume":"45"},"uris":["http://www.mendeley.com/documents/?uuid=aa8f1e8f-e9f8-4e30-b492-940bf3ca2c7b"]},{"id":"ITEM-2","itemData":{"DOI":"10.1530/JME-15-0119","ISSN":"0952-5041","PMID":"26150553","abstract":"Glucocorticoids have major effects on adipose tissue metabolism. To study tissue mRNA expression changes induced by chronic elevated endogenous glucocorticoids, we performed RNA sequencing on subcutaneous adipose tissue from patients with Cushing's disease (n=5) compared to patients with non-functioning pituitary adenomas (n=11). We found higher expression of transcripts involved in several metabolic pathways, including lipogenesis, proteolysis and glucose oxidation as well as decreased expression of transcripts involved in inflammation and protein synthesis. To further study this in a model system, we subjected mice to dexamethasone treatment for 12 weeks and analyzed their inguinal (subcutaneous) fat pads, which led to similar findings. Additionally, mice treated with dexamethasone showed drastic decreases in lean body mass as well as increased fat mass, further supporting the human transcriptomic data. These data provide insight to transcriptional changes that may be responsible for the co-morbidities associated with chronic elevations of glucocorticoids.","author":[{"dropping-particle":"","family":"Hochberg","given":"Irit","non-dropping-particle":"","parse-names":false,"suffix":""},{"dropping-particle":"","family":"Harvey","given":"Innocence","non-dropping-particle":"","parse-names":false,"suffix":""},{"dropping-particle":"","family":"Tran","given":"Quynh T.","non-dropping-particle":"","parse-names":false,"suffix":""},{"dropping-particle":"","family":"Stephenson","given":"Erin J.","non-dropping-particle":"","parse-names":false,"suffix":""},{"dropping-particle":"","family":"Barkan","given":"Ariel L","non-dropping-particle":"","parse-names":false,"suffix":""},{"dropping-particle":"","family":"Saltiel","given":"Alan R.","non-dropping-particle":"","parse-names":false,"suffix":""},{"dropping-particle":"","family":"Chandler","given":"William F.","non-dropping-particle":"","parse-names":false,"suffix":""},{"dropping-particle":"","family":"Bridges","given":"Dave","non-dropping-particle":"","parse-names":false,"suffix":""}],"container-title":"Journal of Molecular Endocrinology","id":"ITEM-2","issue":"2","issued":{"date-parts":[["2015","10"]]},"page":"81-94","title":"Gene expression changes in subcutaneous adipose tissue due to Cushing's disease","type":"article-journal","volume":"55"},"uris":["http://www.mendeley.com/documents/?uuid=b00291bd-42ee-44d7-a7a2-bb9d5a302bbd"]}],"mendeley":{"formattedCitation":"[9,11]","plainTextFormattedCitation":"[9,11]","previouslyFormattedCitation":"[9,10]"},"properties":{"noteIndex":0},"schema":"https://github.com/citation-style-language/schema/raw/master/csl-citation.json"}</w:instrText>
+        <w:instrText>ADDIN CSL_CITATION {"citationItems":[{"id":"ITEM-1","itemData":{"DOI":"10.1016/j.biocel.2013.05.036","ISSN":"13572725","PMID":"23806868","abstract":"Many pathological states characterized by muscle atrophy (e.g., sepsis, cachexia, starvation, metabolic acidosis and severe insulinopenia) are associated with an increase in circulating glucocorticoids (GC) levels, suggesting that GC could trigger the muscle atrophy observed in these conditions. GC-induced muscle atrophy is characterized by fast-twitch, glycolytic muscles atrophy illustrated by decreased fiber cross-sectional area and reduced myofibrillar protein content. GC-induced muscle atrophy results from increased protein breakdown and decreased protein synthesis. Increased muscle proteolysis, in particular through the activation of the ubiquitin proteasome and the lysosomal systems, is considered to play a major role in the catabolic action of GC. The stimulation by GC of these two proteolytic systems is mediated through the increased expression of several Atrogenes (\"genes involved in atrophy\"), such as FOXO, Atrogin-1, and MuRF-1. The inhibitory effect of GC on muscle protein synthesis is thought to result mainly from the inhibition of the mTOR/S6 kinase 1 pathway. These changes in muscle protein turnover could be explained by changes in the muscle production of two growth factors, namely Insulin-like Growth Factor (IGF)-I, a muscle anabolic growth factor and Myostatin, a muscle catabolic growth factor. This review will discuss the recent progress made in the understanding of the mechanisms involved in GC-induced muscle atrophy and consider the implications of these advancements in the development of new therapeutic approaches for treating GC-induced myopathy. This article is part of a Directed Issue entitled: Molecular basis of muscle wasting.","author":[{"dropping-particle":"","family":"Schakman","given":"O","non-dropping-particle":"","parse-names":false,"suffix":""},{"dropping-particle":"","family":"Kalista","given":"S","non-dropping-particle":"","parse-names":false,"suffix":""},{"dropping-particle":"","family":"Barbé","given":"C","non-dropping-particle":"","parse-names":false,"suffix":""},{"dropping-particle":"","family":"Loumaye","given":"a","non-dropping-particle":"","parse-names":false,"suffix":""},{"dropping-particle":"","family":"Thissen","given":"J.P. P","non-dropping-particle":"","parse-names":false,"suffix":""}],"container-title":"The International Journal of Biochemistry &amp; Cell Biology","id":"ITEM-1","issue":"10","issued":{"date-parts":[["2013","10"]]},"page":"2163-2172","publisher":"Elsevier Ltd","title":"Glucocorticoid-induced skeletal muscle atrophy.","type":"article-journal","volume":"45"},"uris":["http://www.mendeley.com/documents/?uuid=aa8f1e8f-e9f8-4e30-b492-940bf3ca2c7b"]},{"id":"ITEM-2","itemData":{"DOI":"10.1530/JME-15-0119","ISSN":"0952-5041","PMID":"26150553","abstract":"Glucocorticoids have major effects on adipose tissue metabolism. To study tissue mRNA expression changes induced by chronic elevated endogenous glucocorticoids, we performed RNA sequencing on subcutaneous adipose tissue from patients with Cushing's disease (n=5) compared to patients with non-functioning pituitary adenomas (n=11). We found higher expression of transcripts involved in several metabolic pathways, including lipogenesis, proteolysis and glucose oxidation as well as decreased expression of transcripts involved in inflammation and protein synthesis. To further study this in a model system, we subjected mice to dexamethasone treatment for 12 weeks and analyzed their inguinal (subcutaneous) fat pads, which led to similar findings. Additionally, mice treated with dexamethasone showed drastic decreases in lean body mass as well as increased fat mass, further supporting the human transcriptomic data. These data provide insight to transcriptional changes that may be responsible for the co-morbidities associated with chronic elevations of glucocorticoids.","author":[{"dropping-particle":"","family":"Hochberg","given":"Irit","non-dropping-particle":"","parse-names":false,"suffix":""},{"dropping-particle":"","family":"Harvey","given":"Innocence","non-dropping-particle":"","parse-names":false,"suffix":""},{"dropping-particle":"","family":"Tran","given":"Quynh T.","non-dropping-particle":"","parse-names":false,"suffix":""},{"dropping-particle":"","family":"Stephenson","given":"Erin J.","non-dropping-particle":"","parse-names":false,"suffix":""},{"dropping-particle":"","family":"Barkan","given":"Ariel L","non-dropping-particle":"","parse-names":false,"suffix":""},{"dropping-particle":"","family":"Saltiel","given":"Alan R.","non-dropping-particle":"","parse-names":false,"suffix":""},{"dropping-particle":"","family":"Chandler","given":"William F.","non-dropping-particle":"","parse-names":false,"suffix":""},{"dropping-particle":"","family":"Bridges","given":"Dave","non-dropping-particle":"","parse-names":false,"suffix":""}],"container-title":"Journal of Molecular Endocrinology","id":"ITEM-2","issue":"2","issued":{"date-parts":[["2015","10"]]},"page":"81-94","title":"Gene expression changes in subcutaneous adipose tissue due to Cushing's disease","type":"article-journal","volume":"55"},"uris":["http://www.mendeley.com/documents/?uuid=b00291bd-42ee-44d7-a7a2-bb9d5a302bbd"]}],"mendeley":{"formattedCitation":"[12,14]","plainTextFormattedCitation":"[12,14]","previouslyFormattedCitation":"[12,14]"},"properties":{"noteIndex":0},"schema":"https://github.com/citation-style-language/schema/raw/master/csl-citation.json"}</w:instrText>
       </w:r>
       <w:r>
         <w:rPr>
@@ -1611,7 +1618,7 @@
           <w:noProof/>
           <w:szCs w:val="24"/>
         </w:rPr>
-        <w:t>[9,11]</w:t>
+        <w:t>[12,14]</w:t>
       </w:r>
       <w:r>
         <w:rPr>
@@ -1711,7 +1718,7 @@
           <w:rFonts w:asciiTheme="minorHAnsi" w:hAnsiTheme="minorHAnsi"/>
           <w:szCs w:val="24"/>
         </w:rPr>
-        <w:instrText>ADDIN CSL_CITATION {"citationItems":[{"id":"ITEM-1","itemData":{"DOI":"10.1016/j.jbspin.2010.02.025","ISSN":"1297319X","abstract":"Glucocorticoid-induced myopathy, characterized by muscle weakness without pain, fatigue and atrophy, is an adverse effect of glucocorticoid use and is the most common type of drug-induced myopathy. This muscle disturbance has a frequency of 60%, and it has been most often associated with fluorinated glucocorticoid preparations. Glucocorticoids have a direct catabolic effect on muscle, decreasing protein synthesis and increasing the rate of protein catabolism leading to muscle atrophy. In clinical practice, it is important to differentiate myopathy due to glucocorticoid from muscle inflammatory diseases. The treatment is based on reduction or, if possible, on discontinuation of the steroid. Fluorinated glucocorticoids such as dexamethasone should be replaced with nonfluorinated glucocorticoids such as prednisone. Other experimental treatments may be tried such as IGF-I, branched-chain amino acids, creatine, androgens such as testosterone, nandrolone and dehydroepiandrosterone (DHEA), and glutamine. © 2010 Société française de rhumatologie.","author":[{"dropping-particle":"","family":"Pereira","given":"Rosa Maria Rodrigues","non-dropping-particle":"","parse-names":false,"suffix":""},{"dropping-particle":"","family":"Freire de Carvalho","given":"Jozélio","non-dropping-particle":"","parse-names":false,"suffix":""}],"container-title":"Joint Bone Spine","id":"ITEM-1","issue":"1","issued":{"date-parts":[["2011"]]},"page":"41-44","title":"Glucocorticoid-induced myopathy","type":"article-journal","volume":"78"},"uris":["http://www.mendeley.com/documents/?uuid=cd209dbe-e18b-4908-9b71-515cbc80f26e","http://www.mendeley.com/documents/?uuid=835b7a56-05e4-49ee-a06c-4a87e11c8791"]},{"id":"ITEM-2","itemData":{"DOI":"10.1016/S0092-8674(04)00400-3","ISBN":"5052725647","ISSN":"0092-8674","PMID":"15109499","abstract":"Skeletal muscle atrophy is a debilitating response to fasting, disuse, cancer, and other systemic diseases. In atrophying muscles, the ubiquitin ligase, atrogin-1 (MAFbx), is dramatically induced, and this response is necessary for rapid atrophy. Here, we show that in cultured myotubes undergoing atrophy, the activity of the PI3K/AKT pathway decreases, leading to activation of Foxo transcription factors and atrogin-1 induction. IGF-1 treatment or AKT overexpression inhibits Foxo and atrogin-1 expression. Moreover, constitutively active Foxo3 acts on the atrogin-1 promoter to cause atrogin-1 transcription and dramatic atrophy of myotubes and muscle fibers. When Foxo activation is blocked by a dominant-negative construct in myotubes or by RNAi in mouse muscles in vivo, atrogin-1 induction during starvation and atrophy of myotubes induced by glucocorticoids are prevented. Thus, forkhead factor(s) play a critical role in the development of muscle atrophy, and inhibition of Foxo factors is an attractive approach to combat muscle wasting.","author":[{"dropping-particle":"","family":"Sandri","given":"Marco","non-dropping-particle":"","parse-names":false,"suffix":""},{"dropping-particle":"","family":"Sandri","given":"Claudia","non-dropping-particle":"","parse-names":false,"suffix":""},{"dropping-particle":"","family":"Gilbert","given":"Alex","non-dropping-particle":"","parse-names":false,"suffix":""},{"dropping-particle":"","family":"Skurk","given":"Carsten","non-dropping-particle":"","parse-names":false,"suffix":""},{"dropping-particle":"","family":"Calabria","given":"Elisa","non-dropping-particle":"","parse-names":false,"suffix":""},{"dropping-particle":"","family":"Picard","given":"Anne","non-dropping-particle":"","parse-names":false,"suffix":""},{"dropping-particle":"","family":"Walsh","given":"Kenneth","non-dropping-particle":"","parse-names":false,"suffix":""},{"dropping-particle":"","family":"Schiaffino","given":"Stefano","non-dropping-particle":"","parse-names":false,"suffix":""},{"dropping-particle":"","family":"Lecker","given":"Stewart H.","non-dropping-particle":"","parse-names":false,"suffix":""},{"dropping-particle":"","family":"Goldberg","given":"Alfred L","non-dropping-particle":"","parse-names":false,"suffix":""}],"container-title":"Cell","id":"ITEM-2","issue":"3","issued":{"date-parts":[["2004","4","30"]]},"page":"399-412","title":"Foxo transcription factors induce the atrophy-related ubiquitin ligase atrogin-1 and cause skeletal muscle atrophy.","type":"article-journal","volume":"117"},"uris":["http://www.mendeley.com/documents/?uuid=ac8d4cb9-774a-40dc-a253-a46fe3feadb1"]},{"id":"ITEM-3","itemData":{"DOI":"10.1016/j.biocel.2013.05.036","ISSN":"13572725","PMID":"23806868","abstract":"Many pathological states characterized by muscle atrophy (e.g., sepsis, cachexia, starvation, metabolic acidosis and severe insulinopenia) are associated with an increase in circulating glucocorticoids (GC) levels, suggesting that GC could trigger the muscle atrophy observed in these conditions. GC-induced muscle atrophy is characterized by fast-twitch, glycolytic muscles atrophy illustrated by decreased fiber cross-sectional area and reduced myofibrillar protein content. GC-induced muscle atrophy results from increased protein breakdown and decreased protein synthesis. Increased muscle proteolysis, in particular through the activation of the ubiquitin proteasome and the lysosomal systems, is considered to play a major role in the catabolic action of GC. The stimulation by GC of these two proteolytic systems is mediated through the increased expression of several Atrogenes (\"genes involved in atrophy\"), such as FOXO, Atrogin-1, and MuRF-1. The inhibitory effect of GC on muscle protein synthesis is thought to result mainly from the inhibition of the mTOR/S6 kinase 1 pathway. These changes in muscle protein turnover could be explained by changes in the muscle production of two growth factors, namely Insulin-like Growth Factor (IGF)-I, a muscle anabolic growth factor and Myostatin, a muscle catabolic growth factor. This review will discuss the recent progress made in the understanding of the mechanisms involved in GC-induced muscle atrophy and consider the implications of these advancements in the development of new therapeutic approaches for treating GC-induced myopathy. This article is part of a Directed Issue entitled: Molecular basis of muscle wasting.","author":[{"dropping-particle":"","family":"Schakman","given":"O","non-dropping-particle":"","parse-names":false,"suffix":""},{"dropping-particle":"","family":"Kalista","given":"S","non-dropping-particle":"","parse-names":false,"suffix":""},{"dropping-particle":"","family":"Barbé","given":"C","non-dropping-particle":"","parse-names":false,"suffix":""},{"dropping-particle":"","family":"Loumaye","given":"a","non-dropping-particle":"","parse-names":false,"suffix":""},{"dropping-particle":"","family":"Thissen","given":"J.P. P","non-dropping-particle":"","parse-names":false,"suffix":""}],"container-title":"The International Journal of Biochemistry &amp; Cell Biology","id":"ITEM-3","issue":"10","issued":{"date-parts":[["2013","10"]]},"page":"2163-2172","publisher":"Elsevier Ltd","title":"Glucocorticoid-induced skeletal muscle atrophy.","type":"article-journal","volume":"45"},"uris":["http://www.mendeley.com/documents/?uuid=aa8f1e8f-e9f8-4e30-b492-940bf3ca2c7b"]},{"id":"ITEM-4","itemData":{"DOI":"10.1016/j.jsbmb.2019.105468","ISSN":"09600760","abstract":"© 2019 Elsevier Ltd Clinical glucocorticoid use, and diseases that produce elevated circulating glucocorticoids, promote drastic changes in body composition and reduction in whole body insulin sensitivity. Because steroid-induced diabetes is the most common form of drug-induced hyperglycemia, we investigated mechanisms underlying the recognized phenotypes associated with glucocorticoid excess. Male C57BL/6 J mice were exposed to either 100ug/mL corticosterone (cort) or vehicle in their drinking water. Body composition measurements revealed an increase in fat mass with drastically reduced lean mass during the first week (i.e., seven days) of cort exposure. Relative to the vehicle control group, mice receiving cort had a significant reduction in insulin sensitivity (measured by insulin tolerance test) five days after drug intervention. The increase in insulin resistance significantly correlated with an increase in the number of Ki-67 positive β-cells. Moreover, the ability to switch between fuel sources in liver tissue homogenate substrate oxidation assays revealed reduced metabolic flexibility. Furthermore, metabolomics analyses revealed a decrease in liver glycolytic metabolites, suggesting reduced glucose utilization, a finding consistent with onset of systemic insulin resistance. Physical activity was reduced, while respiratory quotient was increased, in mice receiving corticosterone. The majority of metabolic changes were reversed upon cessation of the drug regimen. Collectively, we conclude that changes in body composition and tissue level substrate metabolism are key components influencing the reductions in whole body insulin sensitivity observed during glucocorticoid administration.","author":[{"dropping-particle":"","family":"Burke","given":"Susan J.","non-dropping-particle":"","parse-names":false,"suffix":""},{"dropping-particle":"","family":"Batdorf","given":"Heidi M.","non-dropping-particle":"","parse-names":false,"suffix":""},{"dropping-particle":"","family":"Huang","given":"Tai-Yu","non-dropping-particle":"","parse-names":false,"suffix":""},{"dropping-particle":"","family":"Jackson","given":"Joseph W.","non-dropping-particle":"","parse-names":false,"suffix":""},{"dropping-particle":"","family":"Jones","given":"Katarina A.","non-dropping-particle":"","parse-names":false,"suffix":""},{"dropping-particle":"","family":"Martin","given":"Thomas M.","non-dropping-particle":"","parse-names":false,"suffix":""},{"dropping-particle":"","family":"Rohli","given":"Kristen E.","non-dropping-particle":"","parse-names":false,"suffix":""},{"dropping-particle":"","family":"Karlstad","given":"Michael D.","non-dropping-particle":"","parse-names":false,"suffix":""},{"dropping-particle":"","family":"Sparer","given":"Tim E.","non-dropping-particle":"","parse-names":false,"suffix":""},{"dropping-particle":"","family":"Burk","given":"David H.","non-dropping-particle":"","parse-names":false,"suffix":""},{"dropping-particle":"","family":"Campagna","given":"Shawn R.","non-dropping-particle":"","parse-names":false,"suffix":""},{"dropping-particle":"","family":"Noland","given":"Robert C.","non-dropping-particle":"","parse-names":false,"suffix":""},{"dropping-particle":"","family":"Soto","given":"Paul L.","non-dropping-particle":"","parse-names":false,"suffix":""},{"dropping-particle":"","family":"Collier","given":"J. Jason","non-dropping-particle":"","parse-names":false,"suffix":""}],"container-title":"The Journal of Steroid Biochemistry and Molecular Biology","id":"ITEM-4","issue":"September","issued":{"date-parts":[["2019"]]},"page":"105468","publisher":"Elsevier","title":"One week of continuous corticosterone exposure impairs hepatic metabolic flexibility, promotes islet β-cell proliferation, and reduces physical activity in male C57BL/6 J mice","type":"article-journal","volume":"195"},"uris":["http://www.mendeley.com/documents/?uuid=7e8c8015-3c71-4127-8162-7cc26f20913e"]},{"id":"ITEM-5","itemData":{"DOI":"10.1186/2044-5040-3-6","ISSN":"2044-5040","PMID":"23497627","abstract":"BACKGROUND: Skeletal muscle mass is determined by the balance between protein synthesis and degradation. Mammalian target of rapamycin complex 1 (mTORC1) is a master regulator of protein translation and has been implicated in the control of muscle mass. Inactivation of mTORC1 by skeletal muscle-specific deletion of its obligatory component raptor results in smaller muscles and a lethal dystrophy. Moreover, raptor-deficient muscles are less oxidative through changes in the expression PGC-1α, a critical determinant of mitochondrial biogenesis. These results suggest that activation of mTORC1 might be beneficial to skeletal muscle by providing resistance to muscle atrophy and increasing oxidative function. Here, we tested this hypothesis by deletion of the mTORC1 inhibitor tuberous sclerosis complex (TSC) in muscle fibers. METHOD: Skeletal muscles of mice with an acute or a permanent deletion of raptor or TSC1 were examined using histological, biochemical and molecular biological methods. Response of the muscles to changes in mechanical load and nerve input was investigated by ablation of synergistic muscles or by denervation . RESULTS: Genetic deletion or knockdown of raptor, causing inactivation of mTORC1, was sufficient to prevent muscle growth and enhance muscle atrophy. Conversely, short-term activation of mTORC1 by knockdown of TSC induced muscle fiber hypertrophy and atrophy-resistance upon denervation, in both fast tibialis anterior (TA) and slow soleus muscles. Surprisingly, however, sustained activation of mTORC1 by genetic deletion of Tsc1 caused muscle atrophy in all but soleus muscles. In contrast, oxidative capacity was increased in all muscles examined. Consistently, TSC1-deficient soleus muscle was atrophy-resistant whereas TA underwent normal atrophy upon denervation. Moreover, upon overloading, plantaris muscle did not display enhanced hypertrophy compared to controls. Biochemical analysis indicated that the atrophy response of muscles was based on the suppressed phosphorylation of PKB/Akt via feedback inhibition by mTORC1 and subsequent increased expression of the E3 ubiquitin ligases MuRF1 and atrogin-1/MAFbx. In contrast, expression of both E3 ligases was not increased in soleus muscle suggesting the presence of compensatory mechanisms in this muscle. CONCLUSIONS: Our study shows that the mTORC1- and the PKB/Akt-FoxO pathways are tightly interconnected and differentially regulated depending on the muscle type. These results indicate tha…","author":[{"dropping-particle":"","family":"Bentzinger","given":"C. Florian","non-dropping-particle":"","parse-names":false,"suffix":""},{"dropping-particle":"","family":"Lin","given":"Shuo","non-dropping-particle":"","parse-names":false,"suffix":""},{"dropping-particle":"","family":"Romanino","given":"Klaas","non-dropping-particle":"","parse-names":false,"suffix":""},{"dropping-particle":"","family":"Castets","given":"Perrine","non-dropping-particle":"","parse-names":false,"suffix":""},{"dropping-particle":"","family":"Guridi","given":"Maitea","non-dropping-particle":"","parse-names":false,"suffix":""},{"dropping-particle":"","family":"Summermatter","given":"Serge","non-dropping-particle":"","parse-names":false,"suffix":""},{"dropping-particle":"","family":"Handschin","given":"Christoph","non-dropping-particle":"","parse-names":false,"suffix":""},{"dropping-particle":"","family":"Tintignac","given":"Lionel A.","non-dropping-particle":"","parse-names":false,"suffix":""},{"dropping-particle":"","family":"Hall","given":"Michael N.","non-dropping-particle":"","parse-names":false,"suffix":""},{"dropping-particle":"","family":"Rüegg","given":"Markus A.","non-dropping-particle":"","parse-names":false,"suffix":""}],"container-title":"Skeletal muscle","id":"ITEM-5","issue":"1","issued":{"date-parts":[["2013","1"]]},"page":"6","title":"Differential response of skeletal muscles to mTORC1 signaling during atrophy and hypertrophy.","type":"article-journal","volume":"3"},"uris":["http://www.mendeley.com/documents/?uuid=0a749ec3-0f9f-470f-affa-fb5468a48dc2"]},{"id":"ITEM-6","itemData":{"DOI":"10.1016/j.cmet.2008.10.002","ISBN":"1550-4131","ISSN":"1932-7420","PMID":"19046572","abstract":"Mammalian target of rapamycin (mTOR) is a central controller of cell growth. mTOR assembles into two distinct multiprotein complexes called mTOR complex 1 (mTORC1) and mTORC2. Here we show that the mTORC1 component raptor is critical for muscle function and prolonged survival. In contrast, muscles lacking the mTORC2 component rictor are indistinguishable from wild-type controls. Raptor-deficient muscles become progressively dystrophic, are impaired in their oxidative capacity, and contain increased glycogen stores, but they express structural components indicative of oxidative muscle fibers. Biochemical analysis indicates that these changes are probably due to loss of activation of direct downstream targets of mTORC1, downregulation of genes involved in mitochondrial biogenesis, including PGC1alpha, and hyperactivation of PKB/Akt. Finally, we show that activation of PKB/Akt does not require mTORC2. Together, these results demonstrate that muscle mTORC1 has an unexpected role in the regulation of the metabolic properties and that its function is essential for life.","author":[{"dropping-particle":"","family":"Bentzinger","given":"C. Florian","non-dropping-particle":"","parse-names":false,"suffix":""},{"dropping-particle":"","family":"Romanino","given":"Klaas","non-dropping-particle":"","parse-names":false,"suffix":""},{"dropping-particle":"","family":"Cloëtta","given":"Dimitri","non-dropping-particle":"","parse-names":false,"suffix":""},{"dropping-particle":"","family":"Lin","given":"Shuo","non-dropping-particle":"","parse-names":false,"suffix":""},{"dropping-particle":"","family":"Mascarenhas","given":"Joseph B.","non-dropping-particle":"","parse-names":false,"suffix":""},{"dropping-particle":"","family":"Oliveri","given":"Filippo","non-dropping-particle":"","parse-names":false,"suffix":""},{"dropping-particle":"","family":"Xia","given":"Jinyu","non-dropping-particle":"","parse-names":false,"suffix":""},{"dropping-particle":"","family":"Casanova","given":"Emilio","non-dropping-particle":"","parse-names":false,"suffix":""},{"dropping-particle":"","family":"Costa","given":"Céline F.","non-dropping-particle":"","parse-names":false,"suffix":""},{"dropping-particle":"","family":"Brink","given":"Marijke","non-dropping-particle":"","parse-names":false,"suffix":""},{"dropping-particle":"","family":"Zorzato","given":"Francesco","non-dropping-particle":"","parse-names":false,"suffix":""},{"dropping-particle":"","family":"Hall","given":"Michael N.","non-dropping-particle":"","parse-names":false,"suffix":""},{"dropping-particle":"","family":"Rüegg","given":"Markus A.","non-dropping-particle":"","parse-names":false,"suffix":""}],"container-title":"Cell metabolism","id":"ITEM-6","issue":"5","issued":{"date-parts":[["2008","11"]]},"page":"411-24","title":"Skeletal muscle-specific ablation of raptor, but not of rictor, causes metabolic changes and results in muscle dystrophy.","type":"article-journal","volume":"8"},"uris":["http://www.mendeley.com/documents/?uuid=5aefb0e4-b913-4672-97b1-4683153bbf3a"]},{"id":"ITEM-7","itemData":{"DOI":"10.1038/ncb1101-1014","ISBN":"1465-7392","ISSN":"1465-7392","PMID":"11715023","abstract":"Skeletal muscles adapt to changes in their workload by regulating fibre size by unknown mechanisms. The roles of two signalling pathways implicated in muscle hypertrophy on the basis of findings in vitro, Akt/mTOR (mammalian target of rapamycin) and calcineurin/NFAT (nuclear factor of activated T cells), were investigated in several models of skeletal muscle hypertrophy and atrophy in vivo. The Akt/mTOR pathway was upregulated during hypertrophy and downregulated during muscle atrophy. Furthermore, rapamycin, a selective blocker of mTOR, blocked hypertrophy in all models tested, without causing atrophy in control muscles. In contrast, the calcineurin pathway was not activated during hypertrophy in vivo, and inhibitors of calcineurin, cyclosporin A and FK506 did not blunt hypertrophy. Finally, genetic activation of the Akt/mTOR pathway was sufficient to cause hypertrophy and prevent atrophy in vivo, whereas genetic blockade of this pathway blocked hypertrophy in vivo. We conclude that the activation of the Akt/mTOR pathway and its downstream targets, p70S6K and PHAS-1/4E-BP1, is requisitely involved in regulating skeletal muscle fibre size, and that activation of the Akt/mTOR pathway can oppose muscle atrophy induced by disuse.","author":[{"dropping-particle":"","family":"Bodine","given":"Sue C.","non-dropping-particle":"","parse-names":false,"suffix":""},{"dropping-particle":"","family":"Stitt","given":"Trevor N.","non-dropping-particle":"","parse-names":false,"suffix":""},{"dropping-particle":"","family":"Gonzalez","given":"M","non-dropping-particle":"","parse-names":false,"suffix":""},{"dropping-particle":"","family":"Kline","given":"W O","non-dropping-particle":"","parse-names":false,"suffix":""},{"dropping-particle":"","family":"Stover","given":"G L","non-dropping-particle":"","parse-names":false,"suffix":""},{"dropping-particle":"","family":"Bauerlein","given":"R","non-dropping-particle":"","parse-names":false,"suffix":""},{"dropping-particle":"","family":"Zlotchenko","given":"E","non-dropping-particle":"","parse-names":false,"suffix":""},{"dropping-particle":"","family":"Scrimgeour","given":"A","non-dropping-particle":"","parse-names":false,"suffix":""},{"dropping-particle":"","family":"Lawrence","given":"J C","non-dropping-particle":"","parse-names":false,"suffix":""},{"dropping-particle":"","family":"Glass","given":"David J.","non-dropping-particle":"","parse-names":false,"suffix":""},{"dropping-particle":"","family":"Yancopoulos","given":"George D.","non-dropping-particle":"","parse-names":false,"suffix":""}],"container-title":"Nature cell biology","id":"ITEM-7","issue":"11","issued":{"date-parts":[["2001","11"]]},"page":"1014-1019","title":"Akt/mTOR pathway is a crucial regulator of skeletal muscle hypertrophy and can prevent muscle atrophy in vivo.","type":"article-journal","volume":"3"},"uris":["http://www.mendeley.com/documents/?uuid=4f912d8e-f5a0-48a6-a97f-9f67d57552f6"]}],"mendeley":{"formattedCitation":"[11,15–20]","plainTextFormattedCitation":"[11,15–20]","previouslyFormattedCitation":"[9,14–19]"},"properties":{"noteIndex":0},"schema":"https://github.com/citation-style-language/schema/raw/master/csl-citation.json"}</w:instrText>
+        <w:instrText>ADDIN CSL_CITATION {"citationItems":[{"id":"ITEM-1","itemData":{"DOI":"10.1016/j.jbspin.2010.02.025","ISSN":"1297319X","abstract":"Glucocorticoid-induced myopathy, characterized by muscle weakness without pain, fatigue and atrophy, is an adverse effect of glucocorticoid use and is the most common type of drug-induced myopathy. This muscle disturbance has a frequency of 60%, and it has been most often associated with fluorinated glucocorticoid preparations. Glucocorticoids have a direct catabolic effect on muscle, decreasing protein synthesis and increasing the rate of protein catabolism leading to muscle atrophy. In clinical practice, it is important to differentiate myopathy due to glucocorticoid from muscle inflammatory diseases. The treatment is based on reduction or, if possible, on discontinuation of the steroid. Fluorinated glucocorticoids such as dexamethasone should be replaced with nonfluorinated glucocorticoids such as prednisone. Other experimental treatments may be tried such as IGF-I, branched-chain amino acids, creatine, androgens such as testosterone, nandrolone and dehydroepiandrosterone (DHEA), and glutamine. © 2010 Société française de rhumatologie.","author":[{"dropping-particle":"","family":"Pereira","given":"Rosa Maria Rodrigues","non-dropping-particle":"","parse-names":false,"suffix":""},{"dropping-particle":"","family":"Freire de Carvalho","given":"Jozélio","non-dropping-particle":"","parse-names":false,"suffix":""}],"container-title":"Joint Bone Spine","id":"ITEM-1","issue":"1","issued":{"date-parts":[["2011"]]},"page":"41-44","title":"Glucocorticoid-induced myopathy","type":"article-journal","volume":"78"},"uris":["http://www.mendeley.com/documents/?uuid=cd209dbe-e18b-4908-9b71-515cbc80f26e","http://www.mendeley.com/documents/?uuid=835b7a56-05e4-49ee-a06c-4a87e11c8791"]},{"id":"ITEM-2","itemData":{"DOI":"10.1016/S0092-8674(04)00400-3","ISBN":"5052725647","ISSN":"0092-8674","PMID":"15109499","abstract":"Skeletal muscle atrophy is a debilitating response to fasting, disuse, cancer, and other systemic diseases. In atrophying muscles, the ubiquitin ligase, atrogin-1 (MAFbx), is dramatically induced, and this response is necessary for rapid atrophy. Here, we show that in cultured myotubes undergoing atrophy, the activity of the PI3K/AKT pathway decreases, leading to activation of Foxo transcription factors and atrogin-1 induction. IGF-1 treatment or AKT overexpression inhibits Foxo and atrogin-1 expression. Moreover, constitutively active Foxo3 acts on the atrogin-1 promoter to cause atrogin-1 transcription and dramatic atrophy of myotubes and muscle fibers. When Foxo activation is blocked by a dominant-negative construct in myotubes or by RNAi in mouse muscles in vivo, atrogin-1 induction during starvation and atrophy of myotubes induced by glucocorticoids are prevented. Thus, forkhead factor(s) play a critical role in the development of muscle atrophy, and inhibition of Foxo factors is an attractive approach to combat muscle wasting.","author":[{"dropping-particle":"","family":"Sandri","given":"Marco","non-dropping-particle":"","parse-names":false,"suffix":""},{"dropping-particle":"","family":"Sandri","given":"Claudia","non-dropping-particle":"","parse-names":false,"suffix":""},{"dropping-particle":"","family":"Gilbert","given":"Alex","non-dropping-particle":"","parse-names":false,"suffix":""},{"dropping-particle":"","family":"Skurk","given":"Carsten","non-dropping-particle":"","parse-names":false,"suffix":""},{"dropping-particle":"","family":"Calabria","given":"Elisa","non-dropping-particle":"","parse-names":false,"suffix":""},{"dropping-particle":"","family":"Picard","given":"Anne","non-dropping-particle":"","parse-names":false,"suffix":""},{"dropping-particle":"","family":"Walsh","given":"Kenneth","non-dropping-particle":"","parse-names":false,"suffix":""},{"dropping-particle":"","family":"Schiaffino","given":"Stefano","non-dropping-particle":"","parse-names":false,"suffix":""},{"dropping-particle":"","family":"Lecker","given":"Stewart H.","non-dropping-particle":"","parse-names":false,"suffix":""},{"dropping-particle":"","family":"Goldberg","given":"Alfred L","non-dropping-particle":"","parse-names":false,"suffix":""}],"container-title":"Cell","id":"ITEM-2","issue":"3","issued":{"date-parts":[["2004","4","30"]]},"page":"399-412","title":"Foxo transcription factors induce the atrophy-related ubiquitin ligase atrogin-1 and cause skeletal muscle atrophy.","type":"article-journal","volume":"117"},"uris":["http://www.mendeley.com/documents/?uuid=ac8d4cb9-774a-40dc-a253-a46fe3feadb1"]},{"id":"ITEM-3","itemData":{"DOI":"10.1016/j.biocel.2013.05.036","ISSN":"13572725","PMID":"23806868","abstract":"Many pathological states characterized by muscle atrophy (e.g., sepsis, cachexia, starvation, metabolic acidosis and severe insulinopenia) are associated with an increase in circulating glucocorticoids (GC) levels, suggesting that GC could trigger the muscle atrophy observed in these conditions. GC-induced muscle atrophy is characterized by fast-twitch, glycolytic muscles atrophy illustrated by decreased fiber cross-sectional area and reduced myofibrillar protein content. GC-induced muscle atrophy results from increased protein breakdown and decreased protein synthesis. Increased muscle proteolysis, in particular through the activation of the ubiquitin proteasome and the lysosomal systems, is considered to play a major role in the catabolic action of GC. The stimulation by GC of these two proteolytic systems is mediated through the increased expression of several Atrogenes (\"genes involved in atrophy\"), such as FOXO, Atrogin-1, and MuRF-1. The inhibitory effect of GC on muscle protein synthesis is thought to result mainly from the inhibition of the mTOR/S6 kinase 1 pathway. These changes in muscle protein turnover could be explained by changes in the muscle production of two growth factors, namely Insulin-like Growth Factor (IGF)-I, a muscle anabolic growth factor and Myostatin, a muscle catabolic growth factor. This review will discuss the recent progress made in the understanding of the mechanisms involved in GC-induced muscle atrophy and consider the implications of these advancements in the development of new therapeutic approaches for treating GC-induced myopathy. This article is part of a Directed Issue entitled: Molecular basis of muscle wasting.","author":[{"dropping-particle":"","family":"Schakman","given":"O","non-dropping-particle":"","parse-names":false,"suffix":""},{"dropping-particle":"","family":"Kalista","given":"S","non-dropping-particle":"","parse-names":false,"suffix":""},{"dropping-particle":"","family":"Barbé","given":"C","non-dropping-particle":"","parse-names":false,"suffix":""},{"dropping-particle":"","family":"Loumaye","given":"a","non-dropping-particle":"","parse-names":false,"suffix":""},{"dropping-particle":"","family":"Thissen","given":"J.P. P","non-dropping-particle":"","parse-names":false,"suffix":""}],"container-title":"The International Journal of Biochemistry &amp; Cell Biology","id":"ITEM-3","issue":"10","issued":{"date-parts":[["2013","10"]]},"page":"2163-2172","publisher":"Elsevier Ltd","title":"Glucocorticoid-induced skeletal muscle atrophy.","type":"article-journal","volume":"45"},"uris":["http://www.mendeley.com/documents/?uuid=aa8f1e8f-e9f8-4e30-b492-940bf3ca2c7b"]},{"id":"ITEM-4","itemData":{"DOI":"10.1016/j.jsbmb.2019.105468","ISSN":"09600760","abstract":"© 2019 Elsevier Ltd Clinical glucocorticoid use, and diseases that produce elevated circulating glucocorticoids, promote drastic changes in body composition and reduction in whole body insulin sensitivity. Because steroid-induced diabetes is the most common form of drug-induced hyperglycemia, we investigated mechanisms underlying the recognized phenotypes associated with glucocorticoid excess. Male C57BL/6 J mice were exposed to either 100ug/mL corticosterone (cort) or vehicle in their drinking water. Body composition measurements revealed an increase in fat mass with drastically reduced lean mass during the first week (i.e., seven days) of cort exposure. Relative to the vehicle control group, mice receiving cort had a significant reduction in insulin sensitivity (measured by insulin tolerance test) five days after drug intervention. The increase in insulin resistance significantly correlated with an increase in the number of Ki-67 positive β-cells. Moreover, the ability to switch between fuel sources in liver tissue homogenate substrate oxidation assays revealed reduced metabolic flexibility. Furthermore, metabolomics analyses revealed a decrease in liver glycolytic metabolites, suggesting reduced glucose utilization, a finding consistent with onset of systemic insulin resistance. Physical activity was reduced, while respiratory quotient was increased, in mice receiving corticosterone. The majority of metabolic changes were reversed upon cessation of the drug regimen. Collectively, we conclude that changes in body composition and tissue level substrate metabolism are key components influencing the reductions in whole body insulin sensitivity observed during glucocorticoid administration.","author":[{"dropping-particle":"","family":"Burke","given":"Susan J.","non-dropping-particle":"","parse-names":false,"suffix":""},{"dropping-particle":"","family":"Batdorf","given":"Heidi M.","non-dropping-particle":"","parse-names":false,"suffix":""},{"dropping-particle":"","family":"Huang","given":"Tai-Yu","non-dropping-particle":"","parse-names":false,"suffix":""},{"dropping-particle":"","family":"Jackson","given":"Joseph W.","non-dropping-particle":"","parse-names":false,"suffix":""},{"dropping-particle":"","family":"Jones","given":"Katarina A.","non-dropping-particle":"","parse-names":false,"suffix":""},{"dropping-particle":"","family":"Martin","given":"Thomas M.","non-dropping-particle":"","parse-names":false,"suffix":""},{"dropping-particle":"","family":"Rohli","given":"Kristen E.","non-dropping-particle":"","parse-names":false,"suffix":""},{"dropping-particle":"","family":"Karlstad","given":"Michael D.","non-dropping-particle":"","parse-names":false,"suffix":""},{"dropping-particle":"","family":"Sparer","given":"Tim E.","non-dropping-particle":"","parse-names":false,"suffix":""},{"dropping-particle":"","family":"Burk","given":"David H.","non-dropping-particle":"","parse-names":false,"suffix":""},{"dropping-particle":"","family":"Campagna","given":"Shawn R.","non-dropping-particle":"","parse-names":false,"suffix":""},{"dropping-particle":"","family":"Noland","given":"Robert C.","non-dropping-particle":"","parse-names":false,"suffix":""},{"dropping-particle":"","family":"Soto","given":"Paul L.","non-dropping-particle":"","parse-names":false,"suffix":""},{"dropping-particle":"","family":"Collier","given":"J. Jason","non-dropping-particle":"","parse-names":false,"suffix":""}],"container-title":"The Journal of Steroid Biochemistry and Molecular Biology","id":"ITEM-4","issue":"September","issued":{"date-parts":[["2019"]]},"page":"105468","publisher":"Elsevier","title":"One week of continuous corticosterone exposure impairs hepatic metabolic flexibility, promotes islet β-cell proliferation, and reduces physical activity in male C57BL/6 J mice","type":"article-journal","volume":"195"},"uris":["http://www.mendeley.com/documents/?uuid=7e8c8015-3c71-4127-8162-7cc26f20913e"]},{"id":"ITEM-5","itemData":{"DOI":"10.1186/2044-5040-3-6","ISSN":"2044-5040","PMID":"23497627","abstract":"BACKGROUND: Skeletal muscle mass is determined by the balance between protein synthesis and degradation. Mammalian target of rapamycin complex 1 (mTORC1) is a master regulator of protein translation and has been implicated in the control of muscle mass. Inactivation of mTORC1 by skeletal muscle-specific deletion of its obligatory component raptor results in smaller muscles and a lethal dystrophy. Moreover, raptor-deficient muscles are less oxidative through changes in the expression PGC-1α, a critical determinant of mitochondrial biogenesis. These results suggest that activation of mTORC1 might be beneficial to skeletal muscle by providing resistance to muscle atrophy and increasing oxidative function. Here, we tested this hypothesis by deletion of the mTORC1 inhibitor tuberous sclerosis complex (TSC) in muscle fibers. METHOD: Skeletal muscles of mice with an acute or a permanent deletion of raptor or TSC1 were examined using histological, biochemical and molecular biological methods. Response of the muscles to changes in mechanical load and nerve input was investigated by ablation of synergistic muscles or by denervation . RESULTS: Genetic deletion or knockdown of raptor, causing inactivation of mTORC1, was sufficient to prevent muscle growth and enhance muscle atrophy. Conversely, short-term activation of mTORC1 by knockdown of TSC induced muscle fiber hypertrophy and atrophy-resistance upon denervation, in both fast tibialis anterior (TA) and slow soleus muscles. Surprisingly, however, sustained activation of mTORC1 by genetic deletion of Tsc1 caused muscle atrophy in all but soleus muscles. In contrast, oxidative capacity was increased in all muscles examined. Consistently, TSC1-deficient soleus muscle was atrophy-resistant whereas TA underwent normal atrophy upon denervation. Moreover, upon overloading, plantaris muscle did not display enhanced hypertrophy compared to controls. Biochemical analysis indicated that the atrophy response of muscles was based on the suppressed phosphorylation of PKB/Akt via feedback inhibition by mTORC1 and subsequent increased expression of the E3 ubiquitin ligases MuRF1 and atrogin-1/MAFbx. In contrast, expression of both E3 ligases was not increased in soleus muscle suggesting the presence of compensatory mechanisms in this muscle. CONCLUSIONS: Our study shows that the mTORC1- and the PKB/Akt-FoxO pathways are tightly interconnected and differentially regulated depending on the muscle type. These results indicate tha…","author":[{"dropping-particle":"","family":"Bentzinger","given":"C. Florian","non-dropping-particle":"","parse-names":false,"suffix":""},{"dropping-particle":"","family":"Lin","given":"Shuo","non-dropping-particle":"","parse-names":false,"suffix":""},{"dropping-particle":"","family":"Romanino","given":"Klaas","non-dropping-particle":"","parse-names":false,"suffix":""},{"dropping-particle":"","family":"Castets","given":"Perrine","non-dropping-particle":"","parse-names":false,"suffix":""},{"dropping-particle":"","family":"Guridi","given":"Maitea","non-dropping-particle":"","parse-names":false,"suffix":""},{"dropping-particle":"","family":"Summermatter","given":"Serge","non-dropping-particle":"","parse-names":false,"suffix":""},{"dropping-particle":"","family":"Handschin","given":"Christoph","non-dropping-particle":"","parse-names":false,"suffix":""},{"dropping-particle":"","family":"Tintignac","given":"Lionel A.","non-dropping-particle":"","parse-names":false,"suffix":""},{"dropping-particle":"","family":"Hall","given":"Michael N.","non-dropping-particle":"","parse-names":false,"suffix":""},{"dropping-particle":"","family":"Rüegg","given":"Markus A.","non-dropping-particle":"","parse-names":false,"suffix":""}],"container-title":"Skeletal muscle","id":"ITEM-5","issue":"1","issued":{"date-parts":[["2013","1"]]},"page":"6","title":"Differential response of skeletal muscles to mTORC1 signaling during atrophy and hypertrophy.","type":"article-journal","volume":"3"},"uris":["http://www.mendeley.com/documents/?uuid=0a749ec3-0f9f-470f-affa-fb5468a48dc2"]},{"id":"ITEM-6","itemData":{"DOI":"10.1016/j.cmet.2008.10.002","ISBN":"1550-4131","ISSN":"1932-7420","PMID":"19046572","abstract":"Mammalian target of rapamycin (mTOR) is a central controller of cell growth. mTOR assembles into two distinct multiprotein complexes called mTOR complex 1 (mTORC1) and mTORC2. Here we show that the mTORC1 component raptor is critical for muscle function and prolonged survival. In contrast, muscles lacking the mTORC2 component rictor are indistinguishable from wild-type controls. Raptor-deficient muscles become progressively dystrophic, are impaired in their oxidative capacity, and contain increased glycogen stores, but they express structural components indicative of oxidative muscle fibers. Biochemical analysis indicates that these changes are probably due to loss of activation of direct downstream targets of mTORC1, downregulation of genes involved in mitochondrial biogenesis, including PGC1alpha, and hyperactivation of PKB/Akt. Finally, we show that activation of PKB/Akt does not require mTORC2. Together, these results demonstrate that muscle mTORC1 has an unexpected role in the regulation of the metabolic properties and that its function is essential for life.","author":[{"dropping-particle":"","family":"Bentzinger","given":"C. Florian","non-dropping-particle":"","parse-names":false,"suffix":""},{"dropping-particle":"","family":"Romanino","given":"Klaas","non-dropping-particle":"","parse-names":false,"suffix":""},{"dropping-particle":"","family":"Cloëtta","given":"Dimitri","non-dropping-particle":"","parse-names":false,"suffix":""},{"dropping-particle":"","family":"Lin","given":"Shuo","non-dropping-particle":"","parse-names":false,"suffix":""},{"dropping-particle":"","family":"Mascarenhas","given":"Joseph B.","non-dropping-particle":"","parse-names":false,"suffix":""},{"dropping-particle":"","family":"Oliveri","given":"Filippo","non-dropping-particle":"","parse-names":false,"suffix":""},{"dropping-particle":"","family":"Xia","given":"Jinyu","non-dropping-particle":"","parse-names":false,"suffix":""},{"dropping-particle":"","family":"Casanova","given":"Emilio","non-dropping-particle":"","parse-names":false,"suffix":""},{"dropping-particle":"","family":"Costa","given":"Céline F.","non-dropping-particle":"","parse-names":false,"suffix":""},{"dropping-particle":"","family":"Brink","given":"Marijke","non-dropping-particle":"","parse-names":false,"suffix":""},{"dropping-particle":"","family":"Zorzato","given":"Francesco","non-dropping-particle":"","parse-names":false,"suffix":""},{"dropping-particle":"","family":"Hall","given":"Michael N.","non-dropping-particle":"","parse-names":false,"suffix":""},{"dropping-particle":"","family":"Rüegg","given":"Markus A.","non-dropping-particle":"","parse-names":false,"suffix":""}],"container-title":"Cell metabolism","id":"ITEM-6","issue":"5","issued":{"date-parts":[["2008","11"]]},"page":"411-24","title":"Skeletal muscle-specific ablation of raptor, but not of rictor, causes metabolic changes and results in muscle dystrophy.","type":"article-journal","volume":"8"},"uris":["http://www.mendeley.com/documents/?uuid=5aefb0e4-b913-4672-97b1-4683153bbf3a"]},{"id":"ITEM-7","itemData":{"DOI":"10.1038/ncb1101-1014","ISBN":"1465-7392","ISSN":"1465-7392","PMID":"11715023","abstract":"Skeletal muscles adapt to changes in their workload by regulating fibre size by unknown mechanisms. The roles of two signalling pathways implicated in muscle hypertrophy on the basis of findings in vitro, Akt/mTOR (mammalian target of rapamycin) and calcineurin/NFAT (nuclear factor of activated T cells), were investigated in several models of skeletal muscle hypertrophy and atrophy in vivo. The Akt/mTOR pathway was upregulated during hypertrophy and downregulated during muscle atrophy. Furthermore, rapamycin, a selective blocker of mTOR, blocked hypertrophy in all models tested, without causing atrophy in control muscles. In contrast, the calcineurin pathway was not activated during hypertrophy in vivo, and inhibitors of calcineurin, cyclosporin A and FK506 did not blunt hypertrophy. Finally, genetic activation of the Akt/mTOR pathway was sufficient to cause hypertrophy and prevent atrophy in vivo, whereas genetic blockade of this pathway blocked hypertrophy in vivo. We conclude that the activation of the Akt/mTOR pathway and its downstream targets, p70S6K and PHAS-1/4E-BP1, is requisitely involved in regulating skeletal muscle fibre size, and that activation of the Akt/mTOR pathway can oppose muscle atrophy induced by disuse.","author":[{"dropping-particle":"","family":"Bodine","given":"Sue C.","non-dropping-particle":"","parse-names":false,"suffix":""},{"dropping-particle":"","family":"Stitt","given":"Trevor N.","non-dropping-particle":"","parse-names":false,"suffix":""},{"dropping-particle":"","family":"Gonzalez","given":"M","non-dropping-particle":"","parse-names":false,"suffix":""},{"dropping-particle":"","family":"Kline","given":"W O","non-dropping-particle":"","parse-names":false,"suffix":""},{"dropping-particle":"","family":"Stover","given":"G L","non-dropping-particle":"","parse-names":false,"suffix":""},{"dropping-particle":"","family":"Bauerlein","given":"R","non-dropping-particle":"","parse-names":false,"suffix":""},{"dropping-particle":"","family":"Zlotchenko","given":"E","non-dropping-particle":"","parse-names":false,"suffix":""},{"dropping-particle":"","family":"Scrimgeour","given":"A","non-dropping-particle":"","parse-names":false,"suffix":""},{"dropping-particle":"","family":"Lawrence","given":"J C","non-dropping-particle":"","parse-names":false,"suffix":""},{"dropping-particle":"","family":"Glass","given":"David J.","non-dropping-particle":"","parse-names":false,"suffix":""},{"dropping-particle":"","family":"Yancopoulos","given":"George D.","non-dropping-particle":"","parse-names":false,"suffix":""}],"container-title":"Nature cell biology","id":"ITEM-7","issue":"11","issued":{"date-parts":[["2001","11"]]},"page":"1014-1019","title":"Akt/mTOR pathway is a crucial regulator of skeletal muscle hypertrophy and can prevent muscle atrophy in vivo.","type":"article-journal","volume":"3"},"uris":["http://www.mendeley.com/documents/?uuid=4f912d8e-f5a0-48a6-a97f-9f67d57552f6"]}],"mendeley":{"formattedCitation":"[12,15–20]","plainTextFormattedCitation":"[12,15–20]","previouslyFormattedCitation":"[12,15–20]"},"properties":{"noteIndex":0},"schema":"https://github.com/citation-style-language/schema/raw/master/csl-citation.json"}</w:instrText>
       </w:r>
       <w:r>
         <w:rPr>
@@ -1726,7 +1733,7 @@
           <w:noProof/>
           <w:szCs w:val="24"/>
         </w:rPr>
-        <w:t>[11,15–20]</w:t>
+        <w:t>[12,15–20]</w:t>
       </w:r>
       <w:r>
         <w:rPr>
@@ -1768,7 +1775,7 @@
           <w:rFonts w:asciiTheme="minorHAnsi" w:hAnsiTheme="minorHAnsi"/>
           <w:szCs w:val="24"/>
         </w:rPr>
-        <w:instrText>ADDIN CSL_CITATION {"citationItems":[{"id":"ITEM-1","itemData":{"DOI":"10.1210/en.2018-00147","ISSN":"19457170","PMID":"29659785","abstract":"The purpose of this study was to determine the effects of glucocorticoid-induced metabolic dysfunction in the presence of diet-induced obesity. C57BL/6J adult male lean and diet-induced obese mice were given dexamethasone and levels of hepatic steatosis, insulin resistance and lipolysis were determined. Obese mice given dexamethasone had significant, synergistic effects on fasting glucose, insulin resistance and markers of lipolysis, as well as hepatic steatosis. This was associated with synergistic transactivation of the lipolytic enzyme ATGL. The combination of chronically elevated glucocorticoids and obesity leads to exacerbations in metabolic dysfunction. Our findings suggest lipolysis may be a key player in glucocorticoid-induced insulin resistance and fatty liver in individuals with obesity.","author":[{"dropping-particle":"","family":"Harvey","given":"Innocence","non-dropping-particle":"","parse-names":false,"suffix":""},{"dropping-particle":"","family":"Stephenson","given":"Erin J.","non-dropping-particle":"","parse-names":false,"suffix":""},{"dropping-particle":"","family":"Redd","given":"Jeanna R.","non-dropping-particle":"","parse-names":false,"suffix":""},{"dropping-particle":"","family":"Tran","given":"Quynh T.","non-dropping-particle":"","parse-names":false,"suffix":""},{"dropping-particle":"","family":"Hochberg","given":"Irit","non-dropping-particle":"","parse-names":false,"suffix":""},{"dropping-particle":"","family":"Qi","given":"Nathan","non-dropping-particle":"","parse-names":false,"suffix":""},{"dropping-particle":"","family":"Bridges","given":"Dave","non-dropping-particle":"","parse-names":false,"suffix":""}],"container-title":"Endocrinology","id":"ITEM-1","issue":"6","issued":{"date-parts":[["2018","4","11"]]},"page":"2275-2287","title":"Glucocorticoid-Induced Metabolic Disturbances Are Exacerbated in Obese Male Mice","type":"article-journal","volume":"159"},"uris":["http://www.mendeley.com/documents/?uuid=d0178e14-223a-4a7c-9120-b9340661a101"]},{"id":"ITEM-2","itemData":{"DOI":"10.1530/JME-15-0119","ISSN":"0952-5041","PMID":"26150553","abstract":"Glucocorticoids have major effects on adipose tissue metabolism. To study tissue mRNA expression changes induced by chronic elevated endogenous glucocorticoids, we performed RNA sequencing on subcutaneous adipose tissue from patients with Cushing's disease (n=5) compared to patients with non-functioning pituitary adenomas (n=11). We found higher expression of transcripts involved in several metabolic pathways, including lipogenesis, proteolysis and glucose oxidation as well as decreased expression of transcripts involved in inflammation and protein synthesis. To further study this in a model system, we subjected mice to dexamethasone treatment for 12 weeks and analyzed their inguinal (subcutaneous) fat pads, which led to similar findings. Additionally, mice treated with dexamethasone showed drastic decreases in lean body mass as well as increased fat mass, further supporting the human transcriptomic data. These data provide insight to transcriptional changes that may be responsible for the co-morbidities associated with chronic elevations of glucocorticoids.","author":[{"dropping-particle":"","family":"Hochberg","given":"Irit","non-dropping-particle":"","parse-names":false,"suffix":""},{"dropping-particle":"","family":"Harvey","given":"Innocence","non-dropping-particle":"","parse-names":false,"suffix":""},{"dropping-particle":"","family":"Tran","given":"Quynh T.","non-dropping-particle":"","parse-names":false,"suffix":""},{"dropping-particle":"","family":"Stephenson","given":"Erin J.","non-dropping-particle":"","parse-names":false,"suffix":""},{"dropping-particle":"","family":"Barkan","given":"Ariel L","non-dropping-particle":"","parse-names":false,"suffix":""},{"dropping-particle":"","family":"Saltiel","given":"Alan R.","non-dropping-particle":"","parse-names":false,"suffix":""},{"dropping-particle":"","family":"Chandler","given":"William F.","non-dropping-particle":"","parse-names":false,"suffix":""},{"dropping-particle":"","family":"Bridges","given":"Dave","non-dropping-particle":"","parse-names":false,"suffix":""}],"container-title":"Journal of Molecular Endocrinology","id":"ITEM-2","issue":"2","issued":{"date-parts":[["2015","10"]]},"page":"81-94","title":"Gene expression changes in subcutaneous adipose tissue due to Cushing's disease","type":"article-journal","volume":"55"},"uris":["http://www.mendeley.com/documents/?uuid=b00291bd-42ee-44d7-a7a2-bb9d5a302bbd"]},{"id":"ITEM-3","itemData":{"DOI":"10.1242/dmm.008912","ISBN":"1754-8411 (Electronic)\\r1754-8403 (Linking)","ISSN":"1754-8403","PMID":"22184636","abstract":"Glucocorticoids (GCs) are potent pharmacological agents used to treat a number of immune conditions. GCs are also naturally occurring steroid hormones (e.g. cortisol, corticosterone) produced in response to stressful conditions that are thought to increase the preference for calorie dense 'comfort' foods. If chronically elevated, GCs can contribute to the development of type 2 diabetes mellitus (T2DM), although the mechanisms for the diabetogenic effects are not entirely clear. The present study proposes a new rodent model to investigate the combined metabolic effects of elevated GCs and high-fat feeding on ectopic fat deposition and diabetes development. Male Sprague-Dawley rats (aged 7-8 weeks) received exogenous corticosterone or wax (placebo) pellets, implanted subcutaneously, and were fed either a standard chow diet (SD) or a 60% high-fat diet (HFD) for 16 days. Animals given corticosterone and a HFD (cort-HFD) had lower body weight and smaller relative glycolytic muscle mass, but increased relative epididymal mass, compared with controls (placebo-SD). Cort-HFD rats exhibited severe hepatic steatosis and increased muscle lipid deposition compared with placebo-SD animals. Moreover, cort-HFD animals were found to exhibit severe fasting hyperglycemia (60% increase), hyperinsulinemia (80% increase), insulin resistance (60% increase) and impaired β-cell response to oral glucose load (20% decrease) compared with placebo-SD animals. Thus, a metabolic syndrome or T2DM phenotype can be rapidly induced in young Sprague-Dawley rats by using exogenous GCs if a HFD is consumed. This finding might be valuable in examining the physiological and molecular mechanisms of GC-induced metabolic disease.","author":[{"dropping-particle":"","family":"Shpilberg","given":"Y.","non-dropping-particle":"","parse-names":false,"suffix":""},{"dropping-particle":"","family":"Beaudry","given":"Jacqueline L.","non-dropping-particle":"","parse-names":false,"suffix":""},{"dropping-particle":"","family":"D'Souza","given":"A.","non-dropping-particle":"","parse-names":false,"suffix":""},{"dropping-particle":"","family":"Campbell","given":"J. E.","non-dropping-particle":"","parse-names":false,"suffix":""},{"dropping-particle":"","family":"Peckett","given":"A.","non-dropping-particle":"","parse-names":false,"suffix":""},{"dropping-particle":"","family":"Riddell","given":"Michael C.","non-dropping-particle":"","parse-names":false,"suffix":""}],"container-title":"Disease Models &amp; Mechanisms","id":"ITEM-3","issue":"5","issued":{"date-parts":[["2012"]]},"page":"671-680","title":"A rodent model of rapid-onset diabetes induced by glucocorticoids and high-fat feeding","type":"article-journal","volume":"5"},"uris":["http://www.mendeley.com/documents/?uuid=c01deb51-fd0e-4879-829d-32de0f35d2c8"]},{"id":"ITEM-4","itemData":{"DOI":"10.1210/en.2012-2114","ISSN":"00137227","PMID":"23766132","abstract":"Corticosterone (CORT) and other glucocorticoids cause peripheral insulin resistance and compensatory increases in β-cell mass. A prolonged high-fat diet (HFD) induces insulin resistance and impairs β-cell insulin secretion. This study examined islet adaptive capacity in rats treated with CORT and a HFD. Male Sprague-Dawley rats (age ∼6 weeks) were given exogenous CORT (400 mg/rat) or wax (placebo) implants and placed on a HFD (60% calories from fat) or standard diet (SD) for 2 weeks (N = 10 per group). CORT-HFD rats developed fasting hyperglycemia (&gt;11 mM) and hyperinsulinemia (∼5-fold higher than controls) and were 15-fold more insulin resistant than placebo-SD rats by the end of ∼2 weeks (Homeostatic Model Assessment for Insulin Resistance [HOMA-IR] levels, 15.08 ± 1.64 vs 1.0 ± 0.12, P &lt; .05). Pancreatic β-cell function, as measured by HOMA-β, was lower in the CORT-HFD group as compared to the CORT-SD group (1.64 ± 0.22 vs 3.72 ± 0.64, P &lt; .001) as well as acute insulin response (0.25 ± 0.22 vs 1.68 ± 0.41, P &lt; .05). Moreover, β- and α-cell mass were 2.6- and 1.6-fold higher, respectively, in CORT-HFD animals compared to controls (both P &lt; .05). CORT treatment increased p-protein kinase C-α content in SD but not HFD-fed rats, suggesting that a HFD may lower insulin secretory capacity via impaired glucose sensing. Isolated islets from CORT-HFD animals secreted more insulin in both low and high glucose conditions; however, total insulin content was relatively depleted after glucose challenge. Thus, CORT and HFD, synergistically not independently, act to promote severe insulin resistance, which overwhelms islet adaptive capacity, thereby resulting in overt hyperglycemia.","author":[{"dropping-particle":"","family":"Beaudry","given":"Jacqueline L.","non-dropping-particle":"","parse-names":false,"suffix":""},{"dropping-particle":"","family":"D'souza","given":"Anna M.","non-dropping-particle":"","parse-names":false,"suffix":""},{"dropping-particle":"","family":"Teich","given":"Trevor","non-dropping-particle":"","parse-names":false,"suffix":""},{"dropping-particle":"","family":"Tsushima","given":"Robert","non-dropping-particle":"","parse-names":false,"suffix":""},{"dropping-particle":"","family":"Riddell","given":"Michael C.","non-dropping-particle":"","parse-names":false,"suffix":""}],"container-title":"Endocrinology","id":"ITEM-4","issue":"9","issued":{"date-parts":[["2013"]]},"page":"3197-3208","title":"Exogenous glucocorticoids and a high-fat diet cause severe hyperglycemia and hyperinsulinemia and limit islet glucose responsiveness in young male Sprague-Dawley rats","type":"article-journal","volume":"154"},"uris":["http://www.mendeley.com/documents/?uuid=d4f53a5d-ac13-4426-bfa2-e35f82c53bea"]},{"id":"ITEM-5","itemData":{"DOI":"10.1016/j.steroids.2019.05.008","ISSN":"0039-128X","author":[{"dropping-particle":"","family":"Adhikary","given":"Sulekha","non-dropping-particle":"","parse-names":false,"suffix":""},{"dropping-particle":"","family":"Kothari","given":"Priyanka","non-dropping-particle":"","parse-names":false,"suffix":""},{"dropping-particle":"","family":"Choudhary","given":"Dharmendra","non-dropping-particle":"","parse-names":false,"suffix":""},{"dropping-particle":"","family":"Tripathi","given":"Ashish Kumar","non-dropping-particle":"","parse-names":false,"suffix":""},{"dropping-particle":"","family":"Trivedi","given":"Ritu","non-dropping-particle":"","parse-names":false,"suffix":""}],"container-title":"Steroids","id":"ITEM-5","issued":{"date-parts":[["2019"]]},"publisher":"Elsevier Inc.","title":"Glucocorticoid aggravates bone micro-architecture deterioration and skeletal muscle atrophy in mice fed on high-fat diet","type":"article-journal"},"uris":["http://www.mendeley.com/documents/?uuid=12e3e7ad-858c-41c8-ba0b-c369cc939680"]}],"mendeley":{"formattedCitation":"[9,10,21–23]","plainTextFormattedCitation":"[9,10,21–23]","previouslyFormattedCitation":"[10,20–23]"},"properties":{"noteIndex":0},"schema":"https://github.com/citation-style-language/schema/raw/master/csl-citation.json"}</w:instrText>
+        <w:instrText>ADDIN CSL_CITATION {"citationItems":[{"id":"ITEM-1","itemData":{"DOI":"10.1210/en.2018-00147","ISSN":"19457170","PMID":"29659785","abstract":"The purpose of this study was to determine the effects of glucocorticoid-induced metabolic dysfunction in the presence of diet-induced obesity. C57BL/6J adult male lean and diet-induced obese mice were given dexamethasone and levels of hepatic steatosis, insulin resistance and lipolysis were determined. Obese mice given dexamethasone had significant, synergistic effects on fasting glucose, insulin resistance and markers of lipolysis, as well as hepatic steatosis. This was associated with synergistic transactivation of the lipolytic enzyme ATGL. The combination of chronically elevated glucocorticoids and obesity leads to exacerbations in metabolic dysfunction. Our findings suggest lipolysis may be a key player in glucocorticoid-induced insulin resistance and fatty liver in individuals with obesity.","author":[{"dropping-particle":"","family":"Harvey","given":"Innocence","non-dropping-particle":"","parse-names":false,"suffix":""},{"dropping-particle":"","family":"Stephenson","given":"Erin J.","non-dropping-particle":"","parse-names":false,"suffix":""},{"dropping-particle":"","family":"Redd","given":"Jeanna R.","non-dropping-particle":"","parse-names":false,"suffix":""},{"dropping-particle":"","family":"Tran","given":"Quynh T.","non-dropping-particle":"","parse-names":false,"suffix":""},{"dropping-particle":"","family":"Hochberg","given":"Irit","non-dropping-particle":"","parse-names":false,"suffix":""},{"dropping-particle":"","family":"Qi","given":"Nathan","non-dropping-particle":"","parse-names":false,"suffix":""},{"dropping-particle":"","family":"Bridges","given":"Dave","non-dropping-particle":"","parse-names":false,"suffix":""}],"container-title":"Endocrinology","id":"ITEM-1","issue":"6","issued":{"date-parts":[["2018","4","11"]]},"page":"2275-2287","title":"Glucocorticoid-Induced Metabolic Disturbances Are Exacerbated in Obese Male Mice","type":"article-journal","volume":"159"},"uris":["http://www.mendeley.com/documents/?uuid=d0178e14-223a-4a7c-9120-b9340661a101"]},{"id":"ITEM-2","itemData":{"DOI":"10.1530/JME-15-0119","ISSN":"0952-5041","PMID":"26150553","abstract":"Glucocorticoids have major effects on adipose tissue metabolism. To study tissue mRNA expression changes induced by chronic elevated endogenous glucocorticoids, we performed RNA sequencing on subcutaneous adipose tissue from patients with Cushing's disease (n=5) compared to patients with non-functioning pituitary adenomas (n=11). We found higher expression of transcripts involved in several metabolic pathways, including lipogenesis, proteolysis and glucose oxidation as well as decreased expression of transcripts involved in inflammation and protein synthesis. To further study this in a model system, we subjected mice to dexamethasone treatment for 12 weeks and analyzed their inguinal (subcutaneous) fat pads, which led to similar findings. Additionally, mice treated with dexamethasone showed drastic decreases in lean body mass as well as increased fat mass, further supporting the human transcriptomic data. These data provide insight to transcriptional changes that may be responsible for the co-morbidities associated with chronic elevations of glucocorticoids.","author":[{"dropping-particle":"","family":"Hochberg","given":"Irit","non-dropping-particle":"","parse-names":false,"suffix":""},{"dropping-particle":"","family":"Harvey","given":"Innocence","non-dropping-particle":"","parse-names":false,"suffix":""},{"dropping-particle":"","family":"Tran","given":"Quynh T.","non-dropping-particle":"","parse-names":false,"suffix":""},{"dropping-particle":"","family":"Stephenson","given":"Erin J.","non-dropping-particle":"","parse-names":false,"suffix":""},{"dropping-particle":"","family":"Barkan","given":"Ariel L","non-dropping-particle":"","parse-names":false,"suffix":""},{"dropping-particle":"","family":"Saltiel","given":"Alan R.","non-dropping-particle":"","parse-names":false,"suffix":""},{"dropping-particle":"","family":"Chandler","given":"William F.","non-dropping-particle":"","parse-names":false,"suffix":""},{"dropping-particle":"","family":"Bridges","given":"Dave","non-dropping-particle":"","parse-names":false,"suffix":""}],"container-title":"Journal of Molecular Endocrinology","id":"ITEM-2","issue":"2","issued":{"date-parts":[["2015","10"]]},"page":"81-94","title":"Gene expression changes in subcutaneous adipose tissue due to Cushing's disease","type":"article-journal","volume":"55"},"uris":["http://www.mendeley.com/documents/?uuid=b00291bd-42ee-44d7-a7a2-bb9d5a302bbd"]},{"id":"ITEM-3","itemData":{"DOI":"10.1242/dmm.008912","ISBN":"1754-8411 (Electronic)\\r1754-8403 (Linking)","ISSN":"1754-8403","PMID":"22184636","abstract":"Glucocorticoids (GCs) are potent pharmacological agents used to treat a number of immune conditions. GCs are also naturally occurring steroid hormones (e.g. cortisol, corticosterone) produced in response to stressful conditions that are thought to increase the preference for calorie dense 'comfort' foods. If chronically elevated, GCs can contribute to the development of type 2 diabetes mellitus (T2DM), although the mechanisms for the diabetogenic effects are not entirely clear. The present study proposes a new rodent model to investigate the combined metabolic effects of elevated GCs and high-fat feeding on ectopic fat deposition and diabetes development. Male Sprague-Dawley rats (aged 7-8 weeks) received exogenous corticosterone or wax (placebo) pellets, implanted subcutaneously, and were fed either a standard chow diet (SD) or a 60% high-fat diet (HFD) for 16 days. Animals given corticosterone and a HFD (cort-HFD) had lower body weight and smaller relative glycolytic muscle mass, but increased relative epididymal mass, compared with controls (placebo-SD). Cort-HFD rats exhibited severe hepatic steatosis and increased muscle lipid deposition compared with placebo-SD animals. Moreover, cort-HFD animals were found to exhibit severe fasting hyperglycemia (60% increase), hyperinsulinemia (80% increase), insulin resistance (60% increase) and impaired β-cell response to oral glucose load (20% decrease) compared with placebo-SD animals. Thus, a metabolic syndrome or T2DM phenotype can be rapidly induced in young Sprague-Dawley rats by using exogenous GCs if a HFD is consumed. This finding might be valuable in examining the physiological and molecular mechanisms of GC-induced metabolic disease.","author":[{"dropping-particle":"","family":"Shpilberg","given":"Y.","non-dropping-particle":"","parse-names":false,"suffix":""},{"dropping-particle":"","family":"Beaudry","given":"Jacqueline L.","non-dropping-particle":"","parse-names":false,"suffix":""},{"dropping-particle":"","family":"D'Souza","given":"A.","non-dropping-particle":"","parse-names":false,"suffix":""},{"dropping-particle":"","family":"Campbell","given":"J. E.","non-dropping-particle":"","parse-names":false,"suffix":""},{"dropping-particle":"","family":"Peckett","given":"A.","non-dropping-particle":"","parse-names":false,"suffix":""},{"dropping-particle":"","family":"Riddell","given":"Michael C.","non-dropping-particle":"","parse-names":false,"suffix":""}],"container-title":"Disease Models &amp; Mechanisms","id":"ITEM-3","issue":"5","issued":{"date-parts":[["2012"]]},"page":"671-680","title":"A rodent model of rapid-onset diabetes induced by glucocorticoids and high-fat feeding","type":"article-journal","volume":"5"},"uris":["http://www.mendeley.com/documents/?uuid=c01deb51-fd0e-4879-829d-32de0f35d2c8"]},{"id":"ITEM-4","itemData":{"DOI":"10.1210/en.2012-2114","ISSN":"00137227","PMID":"23766132","abstract":"Corticosterone (CORT) and other glucocorticoids cause peripheral insulin resistance and compensatory increases in β-cell mass. A prolonged high-fat diet (HFD) induces insulin resistance and impairs β-cell insulin secretion. This study examined islet adaptive capacity in rats treated with CORT and a HFD. Male Sprague-Dawley rats (age ∼6 weeks) were given exogenous CORT (400 mg/rat) or wax (placebo) implants and placed on a HFD (60% calories from fat) or standard diet (SD) for 2 weeks (N = 10 per group). CORT-HFD rats developed fasting hyperglycemia (&gt;11 mM) and hyperinsulinemia (∼5-fold higher than controls) and were 15-fold more insulin resistant than placebo-SD rats by the end of ∼2 weeks (Homeostatic Model Assessment for Insulin Resistance [HOMA-IR] levels, 15.08 ± 1.64 vs 1.0 ± 0.12, P &lt; .05). Pancreatic β-cell function, as measured by HOMA-β, was lower in the CORT-HFD group as compared to the CORT-SD group (1.64 ± 0.22 vs 3.72 ± 0.64, P &lt; .001) as well as acute insulin response (0.25 ± 0.22 vs 1.68 ± 0.41, P &lt; .05). Moreover, β- and α-cell mass were 2.6- and 1.6-fold higher, respectively, in CORT-HFD animals compared to controls (both P &lt; .05). CORT treatment increased p-protein kinase C-α content in SD but not HFD-fed rats, suggesting that a HFD may lower insulin secretory capacity via impaired glucose sensing. Isolated islets from CORT-HFD animals secreted more insulin in both low and high glucose conditions; however, total insulin content was relatively depleted after glucose challenge. Thus, CORT and HFD, synergistically not independently, act to promote severe insulin resistance, which overwhelms islet adaptive capacity, thereby resulting in overt hyperglycemia.","author":[{"dropping-particle":"","family":"Beaudry","given":"Jacqueline L.","non-dropping-particle":"","parse-names":false,"suffix":""},{"dropping-particle":"","family":"D'souza","given":"Anna M.","non-dropping-particle":"","parse-names":false,"suffix":""},{"dropping-particle":"","family":"Teich","given":"Trevor","non-dropping-particle":"","parse-names":false,"suffix":""},{"dropping-particle":"","family":"Tsushima","given":"Robert","non-dropping-particle":"","parse-names":false,"suffix":""},{"dropping-particle":"","family":"Riddell","given":"Michael C.","non-dropping-particle":"","parse-names":false,"suffix":""}],"container-title":"Endocrinology","id":"ITEM-4","issue":"9","issued":{"date-parts":[["2013"]]},"page":"3197-3208","title":"Exogenous glucocorticoids and a high-fat diet cause severe hyperglycemia and hyperinsulinemia and limit islet glucose responsiveness in young male Sprague-Dawley rats","type":"article-journal","volume":"154"},"uris":["http://www.mendeley.com/documents/?uuid=d4f53a5d-ac13-4426-bfa2-e35f82c53bea"]},{"id":"ITEM-5","itemData":{"DOI":"10.1016/j.steroids.2019.05.008","ISSN":"0039-128X","author":[{"dropping-particle":"","family":"Adhikary","given":"Sulekha","non-dropping-particle":"","parse-names":false,"suffix":""},{"dropping-particle":"","family":"Kothari","given":"Priyanka","non-dropping-particle":"","parse-names":false,"suffix":""},{"dropping-particle":"","family":"Choudhary","given":"Dharmendra","non-dropping-particle":"","parse-names":false,"suffix":""},{"dropping-particle":"","family":"Tripathi","given":"Ashish Kumar","non-dropping-particle":"","parse-names":false,"suffix":""},{"dropping-particle":"","family":"Trivedi","given":"Ritu","non-dropping-particle":"","parse-names":false,"suffix":""}],"container-title":"Steroids","id":"ITEM-5","issued":{"date-parts":[["2019"]]},"publisher":"Elsevier Inc.","title":"Glucocorticoid aggravates bone micro-architecture deterioration and skeletal muscle atrophy in mice fed on high-fat diet","type":"article-journal"},"uris":["http://www.mendeley.com/documents/?uuid=12e3e7ad-858c-41c8-ba0b-c369cc939680"]}],"mendeley":{"formattedCitation":"[14,21–24]","plainTextFormattedCitation":"[14,21–24]","previouslyFormattedCitation":"[14,21–24]"},"properties":{"noteIndex":0},"schema":"https://github.com/citation-style-language/schema/raw/master/csl-citation.json"}</w:instrText>
       </w:r>
       <w:r>
         <w:rPr>
@@ -1783,7 +1790,7 @@
           <w:noProof/>
           <w:szCs w:val="24"/>
         </w:rPr>
-        <w:t>[9,10,21–23]</w:t>
+        <w:t>[14,21–24]</w:t>
       </w:r>
       <w:r>
         <w:rPr>
@@ -2569,7 +2576,7 @@
         <w:rPr>
           <w:rFonts w:asciiTheme="minorHAnsi" w:hAnsiTheme="minorHAnsi"/>
         </w:rPr>
-        <w:instrText>ADDIN CSL_CITATION {"citationItems":[{"id":"ITEM-1","itemData":{"DOI":"10.1210/en.2018-00147","ISSN":"19457170","PMID":"29659785","abstract":"The purpose of this study was to determine the effects of glucocorticoid-induced metabolic dysfunction in the presence of diet-induced obesity. C57BL/6J adult male lean and diet-induced obese mice were given dexamethasone and levels of hepatic steatosis, insulin resistance and lipolysis were determined. Obese mice given dexamethasone had significant, synergistic effects on fasting glucose, insulin resistance and markers of lipolysis, as well as hepatic steatosis. This was associated with synergistic transactivation of the lipolytic enzyme ATGL. The combination of chronically elevated glucocorticoids and obesity leads to exacerbations in metabolic dysfunction. Our findings suggest lipolysis may be a key player in glucocorticoid-induced insulin resistance and fatty liver in individuals with obesity.","author":[{"dropping-particle":"","family":"Harvey","given":"Innocence","non-dropping-particle":"","parse-names":false,"suffix":""},{"dropping-particle":"","family":"Stephenson","given":"Erin J.","non-dropping-particle":"","parse-names":false,"suffix":""},{"dropping-particle":"","family":"Redd","given":"Jeanna R.","non-dropping-particle":"","parse-names":false,"suffix":""},{"dropping-particle":"","family":"Tran","given":"Quynh T.","non-dropping-particle":"","parse-names":false,"suffix":""},{"dropping-particle":"","family":"Hochberg","given":"Irit","non-dropping-particle":"","parse-names":false,"suffix":""},{"dropping-particle":"","family":"Qi","given":"Nathan","non-dropping-particle":"","parse-names":false,"suffix":""},{"dropping-particle":"","family":"Bridges","given":"Dave","non-dropping-particle":"","parse-names":false,"suffix":""}],"container-title":"Endocrinology","id":"ITEM-1","issue":"6","issued":{"date-parts":[["2018","4","11"]]},"page":"2275-2287","title":"Glucocorticoid-Induced Metabolic Disturbances Are Exacerbated in Obese Male Mice","type":"article-journal","volume":"159"},"uris":["http://www.mendeley.com/documents/?uuid=d0178e14-223a-4a7c-9120-b9340661a101"]}],"mendeley":{"formattedCitation":"[10]","plainTextFormattedCitation":"[10]","previouslyFormattedCitation":"[20]"},"properties":{"noteIndex":0},"schema":"https://github.com/citation-style-language/schema/raw/master/csl-citation.json"}</w:instrText>
+        <w:instrText>ADDIN CSL_CITATION {"citationItems":[{"id":"ITEM-1","itemData":{"DOI":"10.1210/en.2018-00147","ISSN":"19457170","PMID":"29659785","abstract":"The purpose of this study was to determine the effects of glucocorticoid-induced metabolic dysfunction in the presence of diet-induced obesity. C57BL/6J adult male lean and diet-induced obese mice were given dexamethasone and levels of hepatic steatosis, insulin resistance and lipolysis were determined. Obese mice given dexamethasone had significant, synergistic effects on fasting glucose, insulin resistance and markers of lipolysis, as well as hepatic steatosis. This was associated with synergistic transactivation of the lipolytic enzyme ATGL. The combination of chronically elevated glucocorticoids and obesity leads to exacerbations in metabolic dysfunction. Our findings suggest lipolysis may be a key player in glucocorticoid-induced insulin resistance and fatty liver in individuals with obesity.","author":[{"dropping-particle":"","family":"Harvey","given":"Innocence","non-dropping-particle":"","parse-names":false,"suffix":""},{"dropping-particle":"","family":"Stephenson","given":"Erin J.","non-dropping-particle":"","parse-names":false,"suffix":""},{"dropping-particle":"","family":"Redd","given":"Jeanna R.","non-dropping-particle":"","parse-names":false,"suffix":""},{"dropping-particle":"","family":"Tran","given":"Quynh T.","non-dropping-particle":"","parse-names":false,"suffix":""},{"dropping-particle":"","family":"Hochberg","given":"Irit","non-dropping-particle":"","parse-names":false,"suffix":""},{"dropping-particle":"","family":"Qi","given":"Nathan","non-dropping-particle":"","parse-names":false,"suffix":""},{"dropping-particle":"","family":"Bridges","given":"Dave","non-dropping-particle":"","parse-names":false,"suffix":""}],"container-title":"Endocrinology","id":"ITEM-1","issue":"6","issued":{"date-parts":[["2018","4","11"]]},"page":"2275-2287","title":"Glucocorticoid-Induced Metabolic Disturbances Are Exacerbated in Obese Male Mice","type":"article-journal","volume":"159"},"uris":["http://www.mendeley.com/documents/?uuid=d0178e14-223a-4a7c-9120-b9340661a101"]}],"mendeley":{"formattedCitation":"[21]","plainTextFormattedCitation":"[21]","previouslyFormattedCitation":"[21]"},"properties":{"noteIndex":0},"schema":"https://github.com/citation-style-language/schema/raw/master/csl-citation.json"}</w:instrText>
       </w:r>
       <w:r>
         <w:rPr>
@@ -2582,7 +2589,7 @@
           <w:rFonts w:asciiTheme="minorHAnsi" w:hAnsiTheme="minorHAnsi"/>
           <w:noProof/>
         </w:rPr>
-        <w:t>[10]</w:t>
+        <w:t>[21]</w:t>
       </w:r>
       <w:r>
         <w:rPr>
@@ -2700,7 +2707,7 @@
         <w:rPr>
           <w:rFonts w:asciiTheme="minorHAnsi" w:hAnsiTheme="minorHAnsi"/>
         </w:rPr>
-        <w:instrText>ADDIN CSL_CITATION {"citationItems":[{"id":"ITEM-1","itemData":{"DOI":"10.1210/en.2018-00147","ISSN":"19457170","PMID":"29659785","abstract":"The purpose of this study was to determine the effects of glucocorticoid-induced metabolic dysfunction in the presence of diet-induced obesity. C57BL/6J adult male lean and diet-induced obese mice were given dexamethasone and levels of hepatic steatosis, insulin resistance and lipolysis were determined. Obese mice given dexamethasone had significant, synergistic effects on fasting glucose, insulin resistance and markers of lipolysis, as well as hepatic steatosis. This was associated with synergistic transactivation of the lipolytic enzyme ATGL. The combination of chronically elevated glucocorticoids and obesity leads to exacerbations in metabolic dysfunction. Our findings suggest lipolysis may be a key player in glucocorticoid-induced insulin resistance and fatty liver in individuals with obesity.","author":[{"dropping-particle":"","family":"Harvey","given":"Innocence","non-dropping-particle":"","parse-names":false,"suffix":""},{"dropping-particle":"","family":"Stephenson","given":"Erin J.","non-dropping-particle":"","parse-names":false,"suffix":""},{"dropping-particle":"","family":"Redd","given":"Jeanna R.","non-dropping-particle":"","parse-names":false,"suffix":""},{"dropping-particle":"","family":"Tran","given":"Quynh T.","non-dropping-particle":"","parse-names":false,"suffix":""},{"dropping-particle":"","family":"Hochberg","given":"Irit","non-dropping-particle":"","parse-names":false,"suffix":""},{"dropping-particle":"","family":"Qi","given":"Nathan","non-dropping-particle":"","parse-names":false,"suffix":""},{"dropping-particle":"","family":"Bridges","given":"Dave","non-dropping-particle":"","parse-names":false,"suffix":""}],"container-title":"Endocrinology","id":"ITEM-1","issue":"6","issued":{"date-parts":[["2018","4","11"]]},"page":"2275-2287","title":"Glucocorticoid-Induced Metabolic Disturbances Are Exacerbated in Obese Male Mice","type":"article-journal","volume":"159"},"uris":["http://www.mendeley.com/documents/?uuid=d0178e14-223a-4a7c-9120-b9340661a101"]}],"mendeley":{"formattedCitation":"[10]","plainTextFormattedCitation":"[10]","previouslyFormattedCitation":"[20]"},"properties":{"noteIndex":0},"schema":"https://github.com/citation-style-language/schema/raw/master/csl-citation.json"}</w:instrText>
+        <w:instrText>ADDIN CSL_CITATION {"citationItems":[{"id":"ITEM-1","itemData":{"DOI":"10.1210/en.2018-00147","ISSN":"19457170","PMID":"29659785","abstract":"The purpose of this study was to determine the effects of glucocorticoid-induced metabolic dysfunction in the presence of diet-induced obesity. C57BL/6J adult male lean and diet-induced obese mice were given dexamethasone and levels of hepatic steatosis, insulin resistance and lipolysis were determined. Obese mice given dexamethasone had significant, synergistic effects on fasting glucose, insulin resistance and markers of lipolysis, as well as hepatic steatosis. This was associated with synergistic transactivation of the lipolytic enzyme ATGL. The combination of chronically elevated glucocorticoids and obesity leads to exacerbations in metabolic dysfunction. Our findings suggest lipolysis may be a key player in glucocorticoid-induced insulin resistance and fatty liver in individuals with obesity.","author":[{"dropping-particle":"","family":"Harvey","given":"Innocence","non-dropping-particle":"","parse-names":false,"suffix":""},{"dropping-particle":"","family":"Stephenson","given":"Erin J.","non-dropping-particle":"","parse-names":false,"suffix":""},{"dropping-particle":"","family":"Redd","given":"Jeanna R.","non-dropping-particle":"","parse-names":false,"suffix":""},{"dropping-particle":"","family":"Tran","given":"Quynh T.","non-dropping-particle":"","parse-names":false,"suffix":""},{"dropping-particle":"","family":"Hochberg","given":"Irit","non-dropping-particle":"","parse-names":false,"suffix":""},{"dropping-particle":"","family":"Qi","given":"Nathan","non-dropping-particle":"","parse-names":false,"suffix":""},{"dropping-particle":"","family":"Bridges","given":"Dave","non-dropping-particle":"","parse-names":false,"suffix":""}],"container-title":"Endocrinology","id":"ITEM-1","issue":"6","issued":{"date-parts":[["2018","4","11"]]},"page":"2275-2287","title":"Glucocorticoid-Induced Metabolic Disturbances Are Exacerbated in Obese Male Mice","type":"article-journal","volume":"159"},"uris":["http://www.mendeley.com/documents/?uuid=d0178e14-223a-4a7c-9120-b9340661a101"]}],"mendeley":{"formattedCitation":"[21]","plainTextFormattedCitation":"[21]","previouslyFormattedCitation":"[21]"},"properties":{"noteIndex":0},"schema":"https://github.com/citation-style-language/schema/raw/master/csl-citation.json"}</w:instrText>
       </w:r>
       <w:r>
         <w:rPr>
@@ -2713,7 +2720,7 @@
           <w:rFonts w:asciiTheme="minorHAnsi" w:hAnsiTheme="minorHAnsi"/>
           <w:noProof/>
         </w:rPr>
-        <w:t>[10]</w:t>
+        <w:t>[21]</w:t>
       </w:r>
       <w:r>
         <w:rPr>
@@ -3514,7 +3521,19 @@
         <w:rPr>
           <w:rFonts w:asciiTheme="minorHAnsi" w:hAnsiTheme="minorHAnsi"/>
         </w:rPr>
-        <w:t xml:space="preserve">plotted a regression of force versus whole-muscle cross-sectional area (CSA). </w:t>
+        <w:t>plotted a regression of force versus whole-muscle cross-sectional area (CSA</w:t>
+      </w:r>
+      <w:r>
+        <w:rPr>
+          <w:rFonts w:asciiTheme="minorHAnsi" w:hAnsiTheme="minorHAnsi"/>
+        </w:rPr>
+        <w:t>; Figure 1E-F</w:t>
+      </w:r>
+      <w:r>
+        <w:rPr>
+          <w:rFonts w:asciiTheme="minorHAnsi" w:hAnsiTheme="minorHAnsi"/>
+        </w:rPr>
+        <w:t xml:space="preserve">). </w:t>
       </w:r>
       <w:r>
         <w:rPr>
@@ -4649,7 +4668,7 @@
           <w:rFonts w:asciiTheme="minorHAnsi" w:hAnsiTheme="minorHAnsi"/>
           <w:szCs w:val="24"/>
         </w:rPr>
-        <w:instrText>ADDIN CSL_CITATION {"citationItems":[{"id":"ITEM-1","itemData":{"DOI":"10.1111/j.1600-0404.1976.tb07619.x","ISSN":"00016314","abstract":"The ATPase reaction and its pH lability demonstrate three fiber types in the adult mouse gastrocnemius; Type I (light staining with alkaline preincubation and dark with acid preincubation), Type IIA (dark after alkaline preincubation), type IIB (dark after alkaline and acid preincubation). The SDH and NADH-tetrazolium reductase reactions also demonstrate three types of fibers; those low (A), intermediate (B) or high (C) in oxidative enzyme activity. However, the use of both procedures in serial sections demonstrates that four different combinations occur; the IIB fibers are high in SDH activity, the I fibers are intermediate in SDH enzyme activity, while the IIA fibers are either low or intermediate in SDH activity. These fiber types are present within the gastrocnemius muscle in a distinct pattern of zones. The predominant fiber type, located in the superficial half of the muscle, is the IIA (A) fiber which is high in ATPase and low in SDH activity. This is consistent with the fact that the gastrocnemius is generally considered a white, fast muscle. The IIB and I fibers are fewer in number and are located deeper in the muscle.","author":[{"dropping-particle":"","family":"Sher","given":"Joanna","non-dropping-particle":"","parse-names":false,"suffix":""},{"dropping-particle":"","family":"Cardasis","given":"Constance","non-dropping-particle":"","parse-names":false,"suffix":""}],"container-title":"Acta Neurologica Scandinavica","id":"ITEM-1","issue":"1","issued":{"date-parts":[["1976","7"]]},"page":"45-56","title":"Skeletal Muscle Fiber Types in the Adult Mouse","type":"article-journal","volume":"54"},"uris":["http://www.mendeley.com/documents/?uuid=ae7289cd-3ce1-4f8a-bd55-ecc8fb9871b4","http://www.mendeley.com/documents/?uuid=0d041a27-ab94-4728-a882-d5ea4609e5c8"]},{"id":"ITEM-2","itemData":{"DOI":"10.1152/physrev.00031.2010","ISBN":"1522-1210","ISSN":"1522-1210","PMID":"22013216","abstract":"Mammalian skeletal muscle comprises different fiber types, whose identity is first established during embryonic development by intrinsic myogenic control mechanisms and is later modulated by neural and hormonal factors. The relative proportion of the different fiber types varies strikingly between species, and in humans shows significant variability between individuals. Myosin heavy chain isoforms, whose complete inventory and expression pattern are now available, provide a useful marker for fiber types, both for the four major forms present in trunk and limb muscles and the minor forms present in head and neck muscles. However, muscle fiber diversity involves all functional muscle cell compartments, including membrane excitation, excitation-contraction coupling, contractile machinery, cytoskeleton scaffold, and energy supply systems. Variations within each compartment are limited by the need of matching fiber type properties between different compartments. Nerve activity is a major control mechanism of the fiber type profile, and multiple signaling pathways are implicated in activity-dependent changes of muscle fibers. The characterization of these pathways is raising increasing interest in clinical medicine, given the potentially beneficial effects of muscle fiber type switching in the prevention and treatment of metabolic diseases.","author":[{"dropping-particle":"","family":"Schiaffino","given":"Stefano","non-dropping-particle":"","parse-names":false,"suffix":""},{"dropping-particle":"","family":"Reggiani","given":"Carlo","non-dropping-particle":"","parse-names":false,"suffix":""}],"container-title":"Physiological reviews","id":"ITEM-2","issue":"4","issued":{"date-parts":[["2011","10"]]},"page":"1447-531","title":"Fiber types in mammalian skeletal muscles.","type":"article-journal","volume":"91"},"uris":["http://www.mendeley.com/documents/?uuid=931238c7-e1a4-4820-b63f-3ed8de1dd18b"]}],"mendeley":{"formattedCitation":"[24,28]","plainTextFormattedCitation":"[24,28]","previouslyFormattedCitation":"[24,28]"},"properties":{"noteIndex":0},"schema":"https://github.com/citation-style-language/schema/raw/master/csl-citation.json"}</w:instrText>
+        <w:instrText>ADDIN CSL_CITATION {"citationItems":[{"id":"ITEM-1","itemData":{"DOI":"10.1111/j.1600-0404.1976.tb07619.x","ISSN":"00016314","abstract":"The ATPase reaction and its pH lability demonstrate three fiber types in the adult mouse gastrocnemius; Type I (light staining with alkaline preincubation and dark with acid preincubation), Type IIA (dark after alkaline preincubation), type IIB (dark after alkaline and acid preincubation). The SDH and NADH-tetrazolium reductase reactions also demonstrate three types of fibers; those low (A), intermediate (B) or high (C) in oxidative enzyme activity. However, the use of both procedures in serial sections demonstrates that four different combinations occur; the IIB fibers are high in SDH activity, the I fibers are intermediate in SDH enzyme activity, while the IIA fibers are either low or intermediate in SDH activity. These fiber types are present within the gastrocnemius muscle in a distinct pattern of zones. The predominant fiber type, located in the superficial half of the muscle, is the IIA (A) fiber which is high in ATPase and low in SDH activity. This is consistent with the fact that the gastrocnemius is generally considered a white, fast muscle. The IIB and I fibers are fewer in number and are located deeper in the muscle.","author":[{"dropping-particle":"","family":"Sher","given":"Joanna","non-dropping-particle":"","parse-names":false,"suffix":""},{"dropping-particle":"","family":"Cardasis","given":"Constance","non-dropping-particle":"","parse-names":false,"suffix":""}],"container-title":"Acta Neurologica Scandinavica","id":"ITEM-1","issue":"1","issued":{"date-parts":[["1976","7"]]},"page":"45-56","title":"Skeletal Muscle Fiber Types in the Adult Mouse","type":"article-journal","volume":"54"},"uris":["http://www.mendeley.com/documents/?uuid=ae7289cd-3ce1-4f8a-bd55-ecc8fb9871b4","http://www.mendeley.com/documents/?uuid=0d041a27-ab94-4728-a882-d5ea4609e5c8"]},{"id":"ITEM-2","itemData":{"DOI":"10.1152/physrev.00031.2010","ISBN":"1522-1210","ISSN":"1522-1210","PMID":"22013216","abstract":"Mammalian skeletal muscle comprises different fiber types, whose identity is first established during embryonic development by intrinsic myogenic control mechanisms and is later modulated by neural and hormonal factors. The relative proportion of the different fiber types varies strikingly between species, and in humans shows significant variability between individuals. Myosin heavy chain isoforms, whose complete inventory and expression pattern are now available, provide a useful marker for fiber types, both for the four major forms present in trunk and limb muscles and the minor forms present in head and neck muscles. However, muscle fiber diversity involves all functional muscle cell compartments, including membrane excitation, excitation-contraction coupling, contractile machinery, cytoskeleton scaffold, and energy supply systems. Variations within each compartment are limited by the need of matching fiber type properties between different compartments. Nerve activity is a major control mechanism of the fiber type profile, and multiple signaling pathways are implicated in activity-dependent changes of muscle fibers. The characterization of these pathways is raising increasing interest in clinical medicine, given the potentially beneficial effects of muscle fiber type switching in the prevention and treatment of metabolic diseases.","author":[{"dropping-particle":"","family":"Schiaffino","given":"Stefano","non-dropping-particle":"","parse-names":false,"suffix":""},{"dropping-particle":"","family":"Reggiani","given":"Carlo","non-dropping-particle":"","parse-names":false,"suffix":""}],"container-title":"Physiological reviews","id":"ITEM-2","issue":"4","issued":{"date-parts":[["2011","10"]]},"page":"1447-531","title":"Fiber types in mammalian skeletal muscles.","type":"article-journal","volume":"91"},"uris":["http://www.mendeley.com/documents/?uuid=931238c7-e1a4-4820-b63f-3ed8de1dd18b"]}],"mendeley":{"formattedCitation":"[25,26]","plainTextFormattedCitation":"[25,26]","previouslyFormattedCitation":"[25,26]"},"properties":{"noteIndex":0},"schema":"https://github.com/citation-style-language/schema/raw/master/csl-citation.json"}</w:instrText>
       </w:r>
       <w:r>
         <w:rPr>
@@ -4664,7 +4683,7 @@
           <w:noProof/>
           <w:szCs w:val="24"/>
         </w:rPr>
-        <w:t>[24,28]</w:t>
+        <w:t>[25,26]</w:t>
       </w:r>
       <w:r>
         <w:rPr>
@@ -5389,7 +5408,7 @@
           <w:rFonts w:asciiTheme="minorHAnsi" w:hAnsiTheme="minorHAnsi"/>
           <w:szCs w:val="24"/>
         </w:rPr>
-        <w:t>I</w:t>
+        <w:t>H</w:t>
       </w:r>
       <w:r>
         <w:rPr>
@@ -5998,7 +6017,7 @@
         <w:rPr>
           <w:rFonts w:asciiTheme="minorHAnsi" w:hAnsiTheme="minorHAnsi"/>
         </w:rPr>
-        <w:instrText>ADDIN CSL_CITATION {"citationItems":[{"id":"ITEM-1","itemData":{"DOI":"10.2337/diab.37.6.667","ISBN":"9788578110796","ISSN":"00121797","PMID":"3289989","abstract":"Après l'ingestion de glucose, l'insulino-sécrétion du pancréas est stimulée et la combinaison de l'hyperglycémie et de l'hyperinsulinémie doit induire la captation de glucose dans les territoires splanchique (foie et tube digestif) et périphérique (muscles) et la suppression de la production hépatique du glucose. Le but de cette conférence est de prouver que, bien que la perturbation du métabolisme hépatique du glucose joue un rôle dans le maintien de l'état diabétique, le foie ne joue probablement pas de rôle majeur dans le développement précoce de l'hyperglycémie à jeun des DNID","author":[{"dropping-particle":"","family":"DeFronzo","given":"Ralph A.","non-dropping-particle":"","parse-names":false,"suffix":""}],"container-title":"Diabetes","id":"ITEM-1","issue":"6","issued":{"date-parts":[["1988"]]},"page":"667-687","title":"Lilly lecture 1987. The triumvirate: beta-cell, muscle, liver. A collusion responsible for NIDDM.","type":"article-journal","volume":"37"},"uris":["http://www.mendeley.com/documents/?uuid=cc38127c-c1a8-4257-bab5-bc4fa64814fe"]}],"mendeley":{"formattedCitation":"[29]","plainTextFormattedCitation":"[29]","previouslyFormattedCitation":"[29]"},"properties":{"noteIndex":0},"schema":"https://github.com/citation-style-language/schema/raw/master/csl-citation.json"}</w:instrText>
+        <w:instrText>ADDIN CSL_CITATION {"citationItems":[{"id":"ITEM-1","itemData":{"DOI":"10.2337/diab.37.6.667","ISBN":"9788578110796","ISSN":"00121797","PMID":"3289989","abstract":"Après l'ingestion de glucose, l'insulino-sécrétion du pancréas est stimulée et la combinaison de l'hyperglycémie et de l'hyperinsulinémie doit induire la captation de glucose dans les territoires splanchique (foie et tube digestif) et périphérique (muscles) et la suppression de la production hépatique du glucose. Le but de cette conférence est de prouver que, bien que la perturbation du métabolisme hépatique du glucose joue un rôle dans le maintien de l'état diabétique, le foie ne joue probablement pas de rôle majeur dans le développement précoce de l'hyperglycémie à jeun des DNID","author":[{"dropping-particle":"","family":"DeFronzo","given":"Ralph A.","non-dropping-particle":"","parse-names":false,"suffix":""}],"container-title":"Diabetes","id":"ITEM-1","issue":"6","issued":{"date-parts":[["1988"]]},"page":"667-687","title":"Lilly lecture 1987. The triumvirate: beta-cell, muscle, liver. A collusion responsible for NIDDM.","type":"article-journal","volume":"37"},"uris":["http://www.mendeley.com/documents/?uuid=cc38127c-c1a8-4257-bab5-bc4fa64814fe"]}],"mendeley":{"formattedCitation":"[27]","plainTextFormattedCitation":"[27]","previouslyFormattedCitation":"[27]"},"properties":{"noteIndex":0},"schema":"https://github.com/citation-style-language/schema/raw/master/csl-citation.json"}</w:instrText>
       </w:r>
       <w:r>
         <w:rPr>
@@ -6011,7 +6030,7 @@
           <w:rFonts w:asciiTheme="minorHAnsi" w:hAnsiTheme="minorHAnsi"/>
           <w:noProof/>
         </w:rPr>
-        <w:t>[29]</w:t>
+        <w:t>[27]</w:t>
       </w:r>
       <w:r>
         <w:rPr>
@@ -6140,7 +6159,7 @@
         <w:rPr>
           <w:rFonts w:asciiTheme="minorHAnsi" w:hAnsiTheme="minorHAnsi"/>
         </w:rPr>
-        <w:instrText>ADDIN CSL_CITATION {"citationItems":[{"id":"ITEM-1","itemData":{"DOI":"10.1210/en.2018-00147","ISSN":"19457170","PMID":"29659785","abstract":"The purpose of this study was to determine the effects of glucocorticoid-induced metabolic dysfunction in the presence of diet-induced obesity. C57BL/6J adult male lean and diet-induced obese mice were given dexamethasone and levels of hepatic steatosis, insulin resistance and lipolysis were determined. Obese mice given dexamethasone had significant, synergistic effects on fasting glucose, insulin resistance and markers of lipolysis, as well as hepatic steatosis. This was associated with synergistic transactivation of the lipolytic enzyme ATGL. The combination of chronically elevated glucocorticoids and obesity leads to exacerbations in metabolic dysfunction. Our findings suggest lipolysis may be a key player in glucocorticoid-induced insulin resistance and fatty liver in individuals with obesity.","author":[{"dropping-particle":"","family":"Harvey","given":"Innocence","non-dropping-particle":"","parse-names":false,"suffix":""},{"dropping-particle":"","family":"Stephenson","given":"Erin J.","non-dropping-particle":"","parse-names":false,"suffix":""},{"dropping-particle":"","family":"Redd","given":"Jeanna R.","non-dropping-particle":"","parse-names":false,"suffix":""},{"dropping-particle":"","family":"Tran","given":"Quynh T.","non-dropping-particle":"","parse-names":false,"suffix":""},{"dropping-particle":"","family":"Hochberg","given":"Irit","non-dropping-particle":"","parse-names":false,"suffix":""},{"dropping-particle":"","family":"Qi","given":"Nathan","non-dropping-particle":"","parse-names":false,"suffix":""},{"dropping-particle":"","family":"Bridges","given":"Dave","non-dropping-particle":"","parse-names":false,"suffix":""}],"container-title":"Endocrinology","id":"ITEM-1","issue":"6","issued":{"date-parts":[["2018","4","11"]]},"page":"2275-2287","title":"Glucocorticoid-Induced Metabolic Disturbances Are Exacerbated in Obese Male Mice","type":"article-journal","volume":"159"},"uris":["http://www.mendeley.com/documents/?uuid=d0178e14-223a-4a7c-9120-b9340661a101"]}],"mendeley":{"formattedCitation":"[10]","plainTextFormattedCitation":"[10]","previouslyFormattedCitation":"[20]"},"properties":{"noteIndex":0},"schema":"https://github.com/citation-style-language/schema/raw/master/csl-citation.json"}</w:instrText>
+        <w:instrText>ADDIN CSL_CITATION {"citationItems":[{"id":"ITEM-1","itemData":{"DOI":"10.1210/en.2018-00147","ISSN":"19457170","PMID":"29659785","abstract":"The purpose of this study was to determine the effects of glucocorticoid-induced metabolic dysfunction in the presence of diet-induced obesity. C57BL/6J adult male lean and diet-induced obese mice were given dexamethasone and levels of hepatic steatosis, insulin resistance and lipolysis were determined. Obese mice given dexamethasone had significant, synergistic effects on fasting glucose, insulin resistance and markers of lipolysis, as well as hepatic steatosis. This was associated with synergistic transactivation of the lipolytic enzyme ATGL. The combination of chronically elevated glucocorticoids and obesity leads to exacerbations in metabolic dysfunction. Our findings suggest lipolysis may be a key player in glucocorticoid-induced insulin resistance and fatty liver in individuals with obesity.","author":[{"dropping-particle":"","family":"Harvey","given":"Innocence","non-dropping-particle":"","parse-names":false,"suffix":""},{"dropping-particle":"","family":"Stephenson","given":"Erin J.","non-dropping-particle":"","parse-names":false,"suffix":""},{"dropping-particle":"","family":"Redd","given":"Jeanna R.","non-dropping-particle":"","parse-names":false,"suffix":""},{"dropping-particle":"","family":"Tran","given":"Quynh T.","non-dropping-particle":"","parse-names":false,"suffix":""},{"dropping-particle":"","family":"Hochberg","given":"Irit","non-dropping-particle":"","parse-names":false,"suffix":""},{"dropping-particle":"","family":"Qi","given":"Nathan","non-dropping-particle":"","parse-names":false,"suffix":""},{"dropping-particle":"","family":"Bridges","given":"Dave","non-dropping-particle":"","parse-names":false,"suffix":""}],"container-title":"Endocrinology","id":"ITEM-1","issue":"6","issued":{"date-parts":[["2018","4","11"]]},"page":"2275-2287","title":"Glucocorticoid-Induced Metabolic Disturbances Are Exacerbated in Obese Male Mice","type":"article-journal","volume":"159"},"uris":["http://www.mendeley.com/documents/?uuid=d0178e14-223a-4a7c-9120-b9340661a101"]}],"mendeley":{"formattedCitation":"[21]","plainTextFormattedCitation":"[21]","previouslyFormattedCitation":"[21]"},"properties":{"noteIndex":0},"schema":"https://github.com/citation-style-language/schema/raw/master/csl-citation.json"}</w:instrText>
       </w:r>
       <w:r>
         <w:rPr>
@@ -6153,7 +6172,7 @@
           <w:rFonts w:asciiTheme="minorHAnsi" w:hAnsiTheme="minorHAnsi"/>
           <w:noProof/>
         </w:rPr>
-        <w:t>[10]</w:t>
+        <w:t>[21]</w:t>
       </w:r>
       <w:r>
         <w:rPr>
@@ -6165,7 +6184,19 @@
         <w:rPr>
           <w:rFonts w:asciiTheme="minorHAnsi" w:hAnsiTheme="minorHAnsi"/>
         </w:rPr>
-        <w:t>. In order to evaluate whether the dexamethasone-treated animals were insulin resistant</w:t>
+        <w:t>.</w:t>
+      </w:r>
+      <w:r>
+        <w:rPr>
+          <w:rFonts w:asciiTheme="minorHAnsi" w:hAnsiTheme="minorHAnsi"/>
+        </w:rPr>
+        <w:t xml:space="preserve">  </w:t>
+      </w:r>
+      <w:r>
+        <w:rPr>
+          <w:rFonts w:asciiTheme="minorHAnsi" w:hAnsiTheme="minorHAnsi"/>
+        </w:rPr>
+        <w:t>In order to evaluate whether the dexamethasone-treated animals were insulin resistant</w:t>
       </w:r>
       <w:r>
         <w:rPr>
@@ -6326,6 +6357,26 @@
           <w:rFonts w:asciiTheme="minorHAnsi" w:hAnsiTheme="minorHAnsi"/>
         </w:rPr>
         <w:t>These data suggest that even after accounting for change in muscle mass, glucocorticoids still cause insulin resistance.</w:t>
+      </w:r>
+      <w:r>
+        <w:rPr>
+          <w:rFonts w:asciiTheme="minorHAnsi" w:hAnsiTheme="minorHAnsi"/>
+        </w:rPr>
+        <w:t xml:space="preserve">  In terms of a mechanism, we evaluated muscle lysates from gastrocnemius tissues at the end of a </w:t>
+      </w:r>
+      <w:proofErr w:type="spellStart"/>
+      <w:r>
+        <w:rPr>
+          <w:rFonts w:asciiTheme="minorHAnsi" w:hAnsiTheme="minorHAnsi"/>
+        </w:rPr>
+        <w:t>hyperinsulinemic</w:t>
+      </w:r>
+      <w:proofErr w:type="spellEnd"/>
+      <w:r>
+        <w:rPr>
+          <w:rFonts w:asciiTheme="minorHAnsi" w:hAnsiTheme="minorHAnsi"/>
+        </w:rPr>
+        <w:t xml:space="preserve"> euglycemic clamp.  </w:t>
       </w:r>
       <w:r>
         <w:rPr>
@@ -6523,6 +6574,72 @@
         <w:rPr>
           <w:rFonts w:asciiTheme="minorHAnsi" w:hAnsiTheme="minorHAnsi"/>
         </w:rPr>
+        <w:t xml:space="preserve">In our previous study we demonstrated vie euglycemic </w:t>
+      </w:r>
+      <w:proofErr w:type="spellStart"/>
+      <w:r>
+        <w:rPr>
+          <w:rFonts w:asciiTheme="minorHAnsi" w:hAnsiTheme="minorHAnsi"/>
+        </w:rPr>
+        <w:t>hyperinsulinemic</w:t>
+      </w:r>
+      <w:proofErr w:type="spellEnd"/>
+      <w:r>
+        <w:rPr>
+          <w:rFonts w:asciiTheme="minorHAnsi" w:hAnsiTheme="minorHAnsi"/>
+        </w:rPr>
+        <w:t xml:space="preserve"> clamps that obese dexamethasone treated mice were insulin resistant (as determined by suppressed glucose infusion rates), had lowered muscle glucose uptake, and had elevated endogenous glucose production.  Based on elevated lipolysis in these mice, we posited that this is due to indirect promotion of glucose production by adipocyte lipolysis </w:t>
+      </w:r>
+      <w:r>
+        <w:rPr>
+          <w:rFonts w:asciiTheme="minorHAnsi" w:hAnsiTheme="minorHAnsi"/>
+        </w:rPr>
+        <w:fldChar w:fldCharType="begin" w:fldLock="1"/>
+      </w:r>
+      <w:r>
+        <w:rPr>
+          <w:rFonts w:asciiTheme="minorHAnsi" w:hAnsiTheme="minorHAnsi"/>
+        </w:rPr>
+        <w:instrText>ADDIN CSL_CITATION {"citationItems":[{"id":"ITEM-1","itemData":{"DOI":"10.1210/en.2018-00147","ISSN":"19457170","PMID":"29659785","abstract":"The purpose of this study was to determine the effects of glucocorticoid-induced metabolic dysfunction in the presence of diet-induced obesity. C57BL/6J adult male lean and diet-induced obese mice were given dexamethasone and levels of hepatic steatosis, insulin resistance and lipolysis were determined. Obese mice given dexamethasone had significant, synergistic effects on fasting glucose, insulin resistance and markers of lipolysis, as well as hepatic steatosis. This was associated with synergistic transactivation of the lipolytic enzyme ATGL. The combination of chronically elevated glucocorticoids and obesity leads to exacerbations in metabolic dysfunction. Our findings suggest lipolysis may be a key player in glucocorticoid-induced insulin resistance and fatty liver in individuals with obesity.","author":[{"dropping-particle":"","family":"Harvey","given":"Innocence","non-dropping-particle":"","parse-names":false,"suffix":""},{"dropping-particle":"","family":"Stephenson","given":"Erin J.","non-dropping-particle":"","parse-names":false,"suffix":""},{"dropping-particle":"","family":"Redd","given":"Jeanna R.","non-dropping-particle":"","parse-names":false,"suffix":""},{"dropping-particle":"","family":"Tran","given":"Quynh T.","non-dropping-particle":"","parse-names":false,"suffix":""},{"dropping-particle":"","family":"Hochberg","given":"Irit","non-dropping-particle":"","parse-names":false,"suffix":""},{"dropping-particle":"","family":"Qi","given":"Nathan","non-dropping-particle":"","parse-names":false,"suffix":""},{"dropping-particle":"","family":"Bridges","given":"Dave","non-dropping-particle":"","parse-names":false,"suffix":""}],"container-title":"Endocrinology","id":"ITEM-1","issue":"6","issued":{"date-parts":[["2018","4","11"]]},"page":"2275-2287","title":"Glucocorticoid-Induced Metabolic Disturbances Are Exacerbated in Obese Male Mice","type":"article-journal","volume":"159"},"uris":["http://www.mendeley.com/documents/?uuid=d0178e14-223a-4a7c-9120-b9340661a101"]}],"mendeley":{"formattedCitation":"[21]","plainTextFormattedCitation":"[21]"},"properties":{"noteIndex":0},"schema":"https://github.com/citation-style-language/schema/raw/master/csl-citation.json"}</w:instrText>
+      </w:r>
+      <w:r>
+        <w:rPr>
+          <w:rFonts w:asciiTheme="minorHAnsi" w:hAnsiTheme="minorHAnsi"/>
+        </w:rPr>
+        <w:fldChar w:fldCharType="separate"/>
+      </w:r>
+      <w:r>
+        <w:rPr>
+          <w:rFonts w:asciiTheme="minorHAnsi" w:hAnsiTheme="minorHAnsi"/>
+          <w:noProof/>
+        </w:rPr>
+        <w:t>[21]</w:t>
+      </w:r>
+      <w:r>
+        <w:rPr>
+          <w:rFonts w:asciiTheme="minorHAnsi" w:hAnsiTheme="minorHAnsi"/>
+        </w:rPr>
+        <w:fldChar w:fldCharType="end"/>
+      </w:r>
+      <w:r>
+        <w:rPr>
+          <w:rFonts w:asciiTheme="minorHAnsi" w:hAnsiTheme="minorHAnsi"/>
+        </w:rPr>
+        <w:t xml:space="preserve">.  </w:t>
+      </w:r>
+    </w:p>
+    <w:p>
+      <w:pPr>
+        <w:spacing w:line="480" w:lineRule="auto"/>
+        <w:ind w:firstLine="720"/>
+        <w:rPr>
+          <w:rFonts w:asciiTheme="minorHAnsi" w:hAnsiTheme="minorHAnsi"/>
+        </w:rPr>
+      </w:pPr>
+      <w:r>
+        <w:rPr>
+          <w:rFonts w:asciiTheme="minorHAnsi" w:hAnsiTheme="minorHAnsi"/>
+        </w:rPr>
         <w:t>M</w:t>
       </w:r>
       <w:r>
@@ -6565,7 +6682,7 @@
         <w:rPr>
           <w:rFonts w:asciiTheme="minorHAnsi" w:hAnsiTheme="minorHAnsi"/>
         </w:rPr>
-        <w:instrText>ADDIN CSL_CITATION {"citationItems":[{"id":"ITEM-1","itemData":{"DOI":"10.1152/jappl.1990.69.3.1058","ISSN":"8750-7587","abstract":"Exercise has been shown to be effective in preventing glucocorticoid-induced atrophy in muscles containing high proportions of type II or fast-twitch fibers. This investigation was undertaken to further evaluate this response in type IIa and IIb fibers, determined by histochemical staining for myofibrillar adenosinetriphosphatase with alkaline and acid preincubation. Steroid [cortisol acetate (CA), 100 mg/kg body wt] and exercise (running 90 min/day, 29 m/min) treatments were initiated simultaneously for 11 consecutive days in female rats. Fiber distribution and area measurements were performed in a deep and superficial region of plantaris muscle. The exercise regimen spared approximately 40% of the CA-induced plantaris muscle atrophy. In the deep region, the fiber population, which contained approximately 13% type I (slow-twitch), 24% type IIa, and 63% IIb fibers, was not affected by either treatment. In the superficial section, which consisted solely of type II fibers, the proportion of type IIa fibers was higher (27 vs. 9%, P less than 0.01) in the steroid- than in the vehicle-treated groups. Within each region, type IIa fibers were less susceptible to atrophy than type IIb fibers, and within each fiber type, the deep region had less atrophy than the superficial region. Type I fibers were unchanged by steroid treatment. For type IIa fibers, exercise prevented 100% of the atrophy in the deep region and 50% in the superficial region. For type IIb fibers, the activity spared 67 and 40% of the atrophy in these same regions, respectively. These results show that glucocorticoids are capable of changing the myosin phenotype.(ABSTRACT TRUNCATED AT 250 WORDS)","author":[{"dropping-particle":"","family":"Falduto","given":"M. T.","non-dropping-particle":"","parse-names":false,"suffix":""},{"dropping-particle":"","family":"Czerwinski","given":"S. M.","non-dropping-particle":"","parse-names":false,"suffix":""},{"dropping-particle":"","family":"Hickson","given":"R. C.","non-dropping-particle":"","parse-names":false,"suffix":""}],"container-title":"Journal of Applied Physiology","id":"ITEM-1","issue":"3","issued":{"date-parts":[["2017"]]},"page":"1058-1062","title":"Glucocorticoid-induced muscle atrophy prevention by exercise in fast-twitch fibers","type":"article-journal","volume":"69"},"uris":["http://www.mendeley.com/documents/?uuid=4809f81e-b062-424c-896b-7041847d9880"]},{"id":"ITEM-2","itemData":{"DOI":"10.1016/j.biocel.2013.05.036","ISSN":"13572725","PMID":"23806868","abstract":"Many pathological states characterized by muscle atrophy (e.g., sepsis, cachexia, starvation, metabolic acidosis and severe insulinopenia) are associated with an increase in circulating glucocorticoids (GC) levels, suggesting that GC could trigger the muscle atrophy observed in these conditions. GC-induced muscle atrophy is characterized by fast-twitch, glycolytic muscles atrophy illustrated by decreased fiber cross-sectional area and reduced myofibrillar protein content. GC-induced muscle atrophy results from increased protein breakdown and decreased protein synthesis. Increased muscle proteolysis, in particular through the activation of the ubiquitin proteasome and the lysosomal systems, is considered to play a major role in the catabolic action of GC. The stimulation by GC of these two proteolytic systems is mediated through the increased expression of several Atrogenes (\"genes involved in atrophy\"), such as FOXO, Atrogin-1, and MuRF-1. The inhibitory effect of GC on muscle protein synthesis is thought to result mainly from the inhibition of the mTOR/S6 kinase 1 pathway. These changes in muscle protein turnover could be explained by changes in the muscle production of two growth factors, namely Insulin-like Growth Factor (IGF)-I, a muscle anabolic growth factor and Myostatin, a muscle catabolic growth factor. This review will discuss the recent progress made in the understanding of the mechanisms involved in GC-induced muscle atrophy and consider the implications of these advancements in the development of new therapeutic approaches for treating GC-induced myopathy. This article is part of a Directed Issue entitled: Molecular basis of muscle wasting.","author":[{"dropping-particle":"","family":"Schakman","given":"O","non-dropping-particle":"","parse-names":false,"suffix":""},{"dropping-particle":"","family":"Kalista","given":"S","non-dropping-particle":"","parse-names":false,"suffix":""},{"dropping-particle":"","family":"Barbé","given":"C","non-dropping-particle":"","parse-names":false,"suffix":""},{"dropping-particle":"","family":"Loumaye","given":"a","non-dropping-particle":"","parse-names":false,"suffix":""},{"dropping-particle":"","family":"Thissen","given":"J.P. P","non-dropping-particle":"","parse-names":false,"suffix":""}],"container-title":"The International Journal of Biochemistry &amp; Cell Biology","id":"ITEM-2","issue":"10","issued":{"date-parts":[["2013","10"]]},"page":"2163-2172","publisher":"Elsevier Ltd","title":"Glucocorticoid-induced skeletal muscle atrophy.","type":"article-journal","volume":"45"},"uris":["http://www.mendeley.com/documents/?uuid=aa8f1e8f-e9f8-4e30-b492-940bf3ca2c7b"]}],"mendeley":{"formattedCitation":"[11,30]","plainTextFormattedCitation":"[11,30]","previouslyFormattedCitation":"[9,30]"},"properties":{"noteIndex":0},"schema":"https://github.com/citation-style-language/schema/raw/master/csl-citation.json"}</w:instrText>
+        <w:instrText>ADDIN CSL_CITATION {"citationItems":[{"id":"ITEM-1","itemData":{"DOI":"10.1152/jappl.1990.69.3.1058","ISSN":"8750-7587","abstract":"Exercise has been shown to be effective in preventing glucocorticoid-induced atrophy in muscles containing high proportions of type II or fast-twitch fibers. This investigation was undertaken to further evaluate this response in type IIa and IIb fibers, determined by histochemical staining for myofibrillar adenosinetriphosphatase with alkaline and acid preincubation. Steroid [cortisol acetate (CA), 100 mg/kg body wt] and exercise (running 90 min/day, 29 m/min) treatments were initiated simultaneously for 11 consecutive days in female rats. Fiber distribution and area measurements were performed in a deep and superficial region of plantaris muscle. The exercise regimen spared approximately 40% of the CA-induced plantaris muscle atrophy. In the deep region, the fiber population, which contained approximately 13% type I (slow-twitch), 24% type IIa, and 63% IIb fibers, was not affected by either treatment. In the superficial section, which consisted solely of type II fibers, the proportion of type IIa fibers was higher (27 vs. 9%, P less than 0.01) in the steroid- than in the vehicle-treated groups. Within each region, type IIa fibers were less susceptible to atrophy than type IIb fibers, and within each fiber type, the deep region had less atrophy than the superficial region. Type I fibers were unchanged by steroid treatment. For type IIa fibers, exercise prevented 100% of the atrophy in the deep region and 50% in the superficial region. For type IIb fibers, the activity spared 67 and 40% of the atrophy in these same regions, respectively. These results show that glucocorticoids are capable of changing the myosin phenotype.(ABSTRACT TRUNCATED AT 250 WORDS)","author":[{"dropping-particle":"","family":"Falduto","given":"M. T.","non-dropping-particle":"","parse-names":false,"suffix":""},{"dropping-particle":"","family":"Czerwinski","given":"S. M.","non-dropping-particle":"","parse-names":false,"suffix":""},{"dropping-particle":"","family":"Hickson","given":"R. C.","non-dropping-particle":"","parse-names":false,"suffix":""}],"container-title":"Journal of Applied Physiology","id":"ITEM-1","issue":"3","issued":{"date-parts":[["2017"]]},"page":"1058-1062","title":"Glucocorticoid-induced muscle atrophy prevention by exercise in fast-twitch fibers","type":"article-journal","volume":"69"},"uris":["http://www.mendeley.com/documents/?uuid=4809f81e-b062-424c-896b-7041847d9880"]},{"id":"ITEM-2","itemData":{"DOI":"10.1016/j.biocel.2013.05.036","ISSN":"13572725","PMID":"23806868","abstract":"Many pathological states characterized by muscle atrophy (e.g., sepsis, cachexia, starvation, metabolic acidosis and severe insulinopenia) are associated with an increase in circulating glucocorticoids (GC) levels, suggesting that GC could trigger the muscle atrophy observed in these conditions. GC-induced muscle atrophy is characterized by fast-twitch, glycolytic muscles atrophy illustrated by decreased fiber cross-sectional area and reduced myofibrillar protein content. GC-induced muscle atrophy results from increased protein breakdown and decreased protein synthesis. Increased muscle proteolysis, in particular through the activation of the ubiquitin proteasome and the lysosomal systems, is considered to play a major role in the catabolic action of GC. The stimulation by GC of these two proteolytic systems is mediated through the increased expression of several Atrogenes (\"genes involved in atrophy\"), such as FOXO, Atrogin-1, and MuRF-1. The inhibitory effect of GC on muscle protein synthesis is thought to result mainly from the inhibition of the mTOR/S6 kinase 1 pathway. These changes in muscle protein turnover could be explained by changes in the muscle production of two growth factors, namely Insulin-like Growth Factor (IGF)-I, a muscle anabolic growth factor and Myostatin, a muscle catabolic growth factor. This review will discuss the recent progress made in the understanding of the mechanisms involved in GC-induced muscle atrophy and consider the implications of these advancements in the development of new therapeutic approaches for treating GC-induced myopathy. This article is part of a Directed Issue entitled: Molecular basis of muscle wasting.","author":[{"dropping-particle":"","family":"Schakman","given":"O","non-dropping-particle":"","parse-names":false,"suffix":""},{"dropping-particle":"","family":"Kalista","given":"S","non-dropping-particle":"","parse-names":false,"suffix":""},{"dropping-particle":"","family":"Barbé","given":"C","non-dropping-particle":"","parse-names":false,"suffix":""},{"dropping-particle":"","family":"Loumaye","given":"a","non-dropping-particle":"","parse-names":false,"suffix":""},{"dropping-particle":"","family":"Thissen","given":"J.P. P","non-dropping-particle":"","parse-names":false,"suffix":""}],"container-title":"The International Journal of Biochemistry &amp; Cell Biology","id":"ITEM-2","issue":"10","issued":{"date-parts":[["2013","10"]]},"page":"2163-2172","publisher":"Elsevier Ltd","title":"Glucocorticoid-induced skeletal muscle atrophy.","type":"article-journal","volume":"45"},"uris":["http://www.mendeley.com/documents/?uuid=aa8f1e8f-e9f8-4e30-b492-940bf3ca2c7b"]}],"mendeley":{"formattedCitation":"[12,28]","plainTextFormattedCitation":"[12,28]","previouslyFormattedCitation":"[12,28]"},"properties":{"noteIndex":0},"schema":"https://github.com/citation-style-language/schema/raw/master/csl-citation.json"}</w:instrText>
       </w:r>
       <w:r>
         <w:rPr>
@@ -6578,7 +6695,7 @@
           <w:rFonts w:asciiTheme="minorHAnsi" w:hAnsiTheme="minorHAnsi"/>
           <w:noProof/>
         </w:rPr>
-        <w:t>[11,30]</w:t>
+        <w:t>[12,28]</w:t>
       </w:r>
       <w:r>
         <w:rPr>
@@ -6620,7 +6737,7 @@
         <w:rPr>
           <w:rFonts w:asciiTheme="minorHAnsi" w:hAnsiTheme="minorHAnsi"/>
         </w:rPr>
-        <w:instrText>ADDIN CSL_CITATION {"citationItems":[{"id":"ITEM-1","itemData":{"DOI":"10.1111/j.1365-2265.2008.03212.x","ISSN":"03000664","abstract":"OBJECTIVE: Cortisol levels increase with age and hypercortisolism is associated with muscle weakness. This study examines the relationship between cortisol, muscle mass and muscle strength in community-dwelling older persons and the role of genetic variations in the glucocorticoid receptor (GR).\\n\\nDESIGN/PATIENTS: The study was conducted within the Longitudinal Ageing Study Amsterdam (LASA, 1992-ongoing), a cohort study in a population-based sample of older persons in the Netherlands. Data were used from 1196 and 1046 participants in the second (1995-1996) and fourth (2001-2002) cycle, respectively.\\n\\nMEASUREMENTS: Total serum cortisol and free cortisol were measured in the mornings of the second cycle while salivary cortisol sampled early in the morning and late at night were measured in the fourth cycle. The GR gene polymorphisms (ER22/23EK, N363SS, 9beta and BclI) were genotyped by Taqman. Appendicular skeletal muscle mass (ASMM) was measured using DXA in the second cycle and 3 years later (third cycle). Grip strength was assessed using a handgrip dynamometer in the second, third, fourth and fifth cycle.\\n\\nRESULTS: A relationship was found between both morning and evening salivary cortisol, and loss of grip strength: participants in the highest quartile of cortisol concentration had a twofold higher risk of loss of grip strength than participants in the lowest quartile (P &lt; 0.05). No relationships were found between serum cortisol (loss of) ASMM, and (loss of) grip strength. The ER22/23EK and N363S-polymorphisms modified the relationships between serum cortisol, ASMM and grip strength, respectively. Due to limited power, these relationships were not significant after stratification for the polymorphisms.\\n\\nCONCLUSION: High salivary cortisol is associated with a higher risk of loss of grip strength in older persons. GR genotypes modify the relationship between muscle mass and muscle strength.","author":[{"dropping-particle":"","family":"Peeters","given":"G. M.E.E.","non-dropping-particle":"","parse-names":false,"suffix":""},{"dropping-particle":"","family":"Schoor","given":"N. M.","non-dropping-particle":"Van","parse-names":false,"suffix":""},{"dropping-particle":"","family":"Rossum","given":"E. F.C.","non-dropping-particle":"Van","parse-names":false,"suffix":""},{"dropping-particle":"","family":"Visser","given":"M.","non-dropping-particle":"","parse-names":false,"suffix":""},{"dropping-particle":"","family":"Lips","given":"P.","non-dropping-particle":"","parse-names":false,"suffix":""}],"container-title":"Clinical Endocrinology","id":"ITEM-1","issue":"4","issued":{"date-parts":[["2008"]]},"page":"673-682","title":"The relationship between cortisol, muscle mass and muscle strength in older persons and the role of genetic variations in the glucocorticoid receptor","type":"article-journal","volume":"69"},"uris":["http://www.mendeley.com/documents/?uuid=62ce3c07-cd09-4863-aaaf-2be88319e6bc","http://www.mendeley.com/documents/?uuid=69e543a8-4911-4eab-8881-a427d3b4c3e5"]}],"mendeley":{"formattedCitation":"[14]","plainTextFormattedCitation":"[14]","previouslyFormattedCitation":"[13]"},"properties":{"noteIndex":0},"schema":"https://github.com/citation-style-language/schema/raw/master/csl-citation.json"}</w:instrText>
+        <w:instrText>ADDIN CSL_CITATION {"citationItems":[{"id":"ITEM-1","itemData":{"DOI":"10.1111/j.1365-2265.2008.03212.x","ISSN":"03000664","abstract":"OBJECTIVE: Cortisol levels increase with age and hypercortisolism is associated with muscle weakness. This study examines the relationship between cortisol, muscle mass and muscle strength in community-dwelling older persons and the role of genetic variations in the glucocorticoid receptor (GR).\\n\\nDESIGN/PATIENTS: The study was conducted within the Longitudinal Ageing Study Amsterdam (LASA, 1992-ongoing), a cohort study in a population-based sample of older persons in the Netherlands. Data were used from 1196 and 1046 participants in the second (1995-1996) and fourth (2001-2002) cycle, respectively.\\n\\nMEASUREMENTS: Total serum cortisol and free cortisol were measured in the mornings of the second cycle while salivary cortisol sampled early in the morning and late at night were measured in the fourth cycle. The GR gene polymorphisms (ER22/23EK, N363SS, 9beta and BclI) were genotyped by Taqman. Appendicular skeletal muscle mass (ASMM) was measured using DXA in the second cycle and 3 years later (third cycle). Grip strength was assessed using a handgrip dynamometer in the second, third, fourth and fifth cycle.\\n\\nRESULTS: A relationship was found between both morning and evening salivary cortisol, and loss of grip strength: participants in the highest quartile of cortisol concentration had a twofold higher risk of loss of grip strength than participants in the lowest quartile (P &lt; 0.05). No relationships were found between serum cortisol (loss of) ASMM, and (loss of) grip strength. The ER22/23EK and N363S-polymorphisms modified the relationships between serum cortisol, ASMM and grip strength, respectively. Due to limited power, these relationships were not significant after stratification for the polymorphisms.\\n\\nCONCLUSION: High salivary cortisol is associated with a higher risk of loss of grip strength in older persons. GR genotypes modify the relationship between muscle mass and muscle strength.","author":[{"dropping-particle":"","family":"Peeters","given":"G. M.E.E.","non-dropping-particle":"","parse-names":false,"suffix":""},{"dropping-particle":"","family":"Schoor","given":"N. M.","non-dropping-particle":"Van","parse-names":false,"suffix":""},{"dropping-particle":"","family":"Rossum","given":"E. F.C.","non-dropping-particle":"Van","parse-names":false,"suffix":""},{"dropping-particle":"","family":"Visser","given":"M.","non-dropping-particle":"","parse-names":false,"suffix":""},{"dropping-particle":"","family":"Lips","given":"P.","non-dropping-particle":"","parse-names":false,"suffix":""}],"container-title":"Clinical Endocrinology","id":"ITEM-1","issue":"4","issued":{"date-parts":[["2008"]]},"page":"673-682","title":"The relationship between cortisol, muscle mass and muscle strength in older persons and the role of genetic variations in the glucocorticoid receptor","type":"article-journal","volume":"69"},"uris":["http://www.mendeley.com/documents/?uuid=62ce3c07-cd09-4863-aaaf-2be88319e6bc","http://www.mendeley.com/documents/?uuid=69e543a8-4911-4eab-8881-a427d3b4c3e5"]}],"mendeley":{"formattedCitation":"[11]","plainTextFormattedCitation":"[11]","previouslyFormattedCitation":"[11]"},"properties":{"noteIndex":0},"schema":"https://github.com/citation-style-language/schema/raw/master/csl-citation.json"}</w:instrText>
       </w:r>
       <w:r>
         <w:rPr>
@@ -6633,7 +6750,7 @@
           <w:rFonts w:asciiTheme="minorHAnsi" w:hAnsiTheme="minorHAnsi"/>
           <w:noProof/>
         </w:rPr>
-        <w:t>[14]</w:t>
+        <w:t>[11]</w:t>
       </w:r>
       <w:r>
         <w:rPr>
@@ -6705,7 +6822,7 @@
         <w:rPr>
           <w:rFonts w:asciiTheme="minorHAnsi" w:hAnsiTheme="minorHAnsi"/>
         </w:rPr>
-        <w:instrText>ADDIN CSL_CITATION {"citationItems":[{"id":"ITEM-1","itemData":{"DOI":"10.1007/s00421-007-0471-2","ISBN":"0042100704","ISSN":"14396319","abstract":"The present study aimed to compare quadriceps femoris muscle strength and fatigue between obese (grade II and III) and nonobese adults. Ten obese (mean age: 25 years; mean BMI: 41 kg/m(2)) and ten lean (mean age: 27 years; mean BMI: 23 kg/m(2)) men were tested. Quadriceps muscle fatigue was quantified as the (percent) torque loss during a voluntary isokinetic (50 maximal contractions at 180 degrees /s) and an electrostimulated (40 Hz) isometric protocol (5 min, 10% of the maximal torque). Maximal voluntary isometric and isokinetic torque and power were also measured. Voluntary torque loss was significantly higher (P &lt; 0.05) in obese (-63.5%) than in lean subjects (-50.6%). Stimulated torque decreased significantly (P &lt; 0.05) but equally in the two subject groups. Obese subjects displayed higher absolute (+20%; P &lt; 0.01) but lower relative (i.e., normalized to body mass) (-32%; P &lt; 0.001) muscle torque and power than their lean counterparts. Obese individuals demonstrated lower fatigue resistance during voluntary but not during stimulated knee extensions compared to their nonobese counterparts. Peripheral mechanisms of muscle fatigue -- at least those associated to the present stimulated test -- were not influenced by obesity. The observed quadriceps muscle function impairments (voluntary fatigue and relative strength) probably contribute to the reduced functional capacity of obese subjects during daily living activities.","author":[{"dropping-particle":"","family":"Maffiuletti","given":"Nicola A.","non-dropping-particle":"","parse-names":false,"suffix":""},{"dropping-particle":"","family":"Jubeau","given":"Marc","non-dropping-particle":"","parse-names":false,"suffix":""},{"dropping-particle":"","family":"Munzinger","given":"Urs","non-dropping-particle":"","parse-names":false,"suffix":""},{"dropping-particle":"","family":"Bizzini","given":"Mario","non-dropping-particle":"","parse-names":false,"suffix":""},{"dropping-particle":"","family":"Agosti","given":"Fiorenza","non-dropping-particle":"","parse-names":false,"suffix":""},{"dropping-particle":"","family":"Col","given":"Alessandra","non-dropping-particle":"De","parse-names":false,"suffix":""},{"dropping-particle":"","family":"Lafortuna","given":"Claudio L.","non-dropping-particle":"","parse-names":false,"suffix":""},{"dropping-particle":"","family":"Sartorio","given":"Alessandro","non-dropping-particle":"","parse-names":false,"suffix":""}],"container-title":"European Journal of Applied Physiology","id":"ITEM-1","issue":"1","issued":{"date-parts":[["2007"]]},"page":"51-59","title":"Differences in quadriceps muscle strength and fatigue between lean and obese subjects","type":"article-journal","volume":"101"},"uris":["http://www.mendeley.com/documents/?uuid=40e197fe-4c34-49cb-bb7e-2ccdf4b576a4","http://www.mendeley.com/documents/?uuid=d4cc7c59-ebb7-4e70-bde6-4b22dbe5f42b"]},{"id":"ITEM-2","itemData":{"DOI":"10.1139/h2012-010","ISSN":"1715-5312","PMID":"22448629","abstract":"The aim of the present study was to compare \"absolute\" and \"relative\" knee extension strength between obese and nonobese adolescents. Ten nonobese and 12 severely obese adolescent boys of similar chronological age, maturity status, and height were compared. Total body and regional soft tissue composition were determined using dual-energy X-ray absorptiometry (DXA). Knee extensors maximum voluntary contraction (MVC) torque was measured using an isometric dynamometer at a knee angle of 60° (0° is full extension). Absolute MVC torque was significantly higher in obese adolescents than in controls. However, although MVC torque expressed per unit of body mass was found to be significantly lower in obese adolescent boys, no significant difference in MVC torque was found between groups when normalized to fat-free mass. Conversely, when correcting for thigh lean mass and estimated thigh muscle mass, MVC torque was significantly higher in the obese group (17.9% and 22.2%, respectively; P &lt;0.05). To conclude, our sample of obese adolescent boys had higher absolute and relative knee extension strength than our nonobese controls. However, further studies are required to ascertain whether or not relative strength, measured with more accurate in vivo methods such as magnetic resonance imaging, is higher in obese adolescents than in nonobese controls.","author":[{"dropping-particle":"","family":"Abdelmoula","given":"Achref","non-dropping-particle":"","parse-names":false,"suffix":""},{"dropping-particle":"","family":"Martin","given":"Vincent","non-dropping-particle":"","parse-names":false,"suffix":""},{"dropping-particle":"","family":"Bouchant","given":"Antoine","non-dropping-particle":"","parse-names":false,"suffix":""},{"dropping-particle":"","family":"Walrand","given":"Stéphane","non-dropping-particle":"","parse-names":false,"suffix":""},{"dropping-particle":"","family":"Lavet","given":"Cédric","non-dropping-particle":"","parse-names":false,"suffix":""},{"dropping-particle":"","family":"Taillardat","given":"Michel","non-dropping-particle":"","parse-names":false,"suffix":""},{"dropping-particle":"","family":"Maffiuletti","given":"Nicola A","non-dropping-particle":"","parse-names":false,"suffix":""},{"dropping-particle":"","family":"Boisseau","given":"Nathalie","non-dropping-particle":"","parse-names":false,"suffix":""},{"dropping-particle":"","family":"Duché","given":"Pascale","non-dropping-particle":"","parse-names":false,"suffix":""},{"dropping-particle":"","family":"Ratel","given":"Sébastien","non-dropping-particle":"","parse-names":false,"suffix":""}],"container-title":"Applied physiology, nutrition, and metabolism = Physiologie appliquee, nutrition et metabolisme","id":"ITEM-2","issue":"2","issued":{"date-parts":[["2012"]]},"page":"269-75","title":"Knee extension strength in obese and nonobese male adolescents.","type":"article-journal","volume":"37"},"uris":["http://www.mendeley.com/documents/?uuid=dd63590a-0150-4286-a7b6-71654d272a50","http://www.mendeley.com/documents/?uuid=f53af0f2-0b4e-4dc7-9e72-35348db41b79"]},{"id":"ITEM-3","itemData":{"DOI":"10.1034/j.1600-0838.2001.110509.x","ISSN":"09057188","abstract":"The aim of this study was to assess the nature and magnitude of the differences in submaximal and maximal exercise capacity parameters between lean and obese women. A total of 225 healthy obese women 18-65 years (BMI&gt; or=30 kg/m(2)) and 81 non-athletic lean women (BMI&lt; or=26 kg/m(2)) were selected. Anthropometric measurements (weight and height), body composition assessment (bioelectrical impedance method) and a maximal exercise capacity test on a bicycle ergometer were performed. Oxygen uptake (VO(2)), carbon dioxide production (VCO(2)), expired ventilation (VE), respiratory quotient (RQ), breathing efficiency (VE/VO(2)), mechanical efficiency (ME) and anaerobic threshold (AT) were calculated. At a submaximal intensity load of 70 W, VO(2) (l/min) was larger in the obese women and was already 78% of their peak VO(2), whereas in the non-obese it was only 69% (P=0.0001). VE (l/min) was larger, VE/VO(2) did not differ and ME was lower in obese compared to the lean women. AT occurred at the same percentage of peak VO(2) in both lean and obese women. At peak effort, achieved load, terminal VO(2) (l min(-1) kg(-1)), VE, heart rate, RQ respiratory exchange ratio and perceived exertion were lower in obese subjects compared to the non-obese. Obese subjects mentioned significantly more musculoskeletal pain as a reason to end the test, whereas in lean subjects it was leg fatigue. Lean women recovered better as after 2 min they were already at 35% of the peak VO(2), whereas in the obese women it was 47% (P=0.0001). Our results confirm that exercise capacity is decreased in obesity, both at submaximal and peak intensity, and during recovery. Moreover, at peak effort musculoskeletal pain was an important reason to end the test and not true leg fatigue. These findings are important when designing exercise programs for obese subjects.","author":[{"dropping-particle":"","family":"Hulens","given":"M.","non-dropping-particle":"","parse-names":false,"suffix":""},{"dropping-particle":"","family":"Vansant","given":"G.","non-dropping-particle":"","parse-names":false,"suffix":""},{"dropping-particle":"","family":"Lysens","given":"R.","non-dropping-particle":"","parse-names":false,"suffix":""},{"dropping-particle":"","family":"Claessens","given":"A. L.","non-dropping-particle":"","parse-names":false,"suffix":""},{"dropping-particle":"","family":"Muls","given":"E.","non-dropping-particle":"","parse-names":false,"suffix":""}],"container-title":"Scandinavian Journal of Medicine and Science in Sports","id":"ITEM-3","issue":"5","issued":{"date-parts":[["2001"]]},"page":"305-309","title":"Exercise capacity in lean versus obese women","type":"article-journal","volume":"11"},"uris":["http://www.mendeley.com/documents/?uuid=a0e2a3cd-1241-4eb5-80e8-a379cb96528c","http://www.mendeley.com/documents/?uuid=9963b52b-2d67-4bb6-9492-9246dfc25b39"]},{"id":"ITEM-4","itemData":{"DOI":"10.1038/sj.ijo.0802552","ISSN":"03070565","abstract":"OBJECTIVES: The aim of the present study was to test the association between muscular strength, functional limitations, body composition measurements and indexes of sarcopenia in a sample of community-dwelling, elderly women at the high end of the functional spectrum. DESIGN: Cross-sectional. SUBJECTS: In all, 167 women aged 67-78 y were selected from the general population in central Verona. A group of 120 premenopausal healthy women aged 20-50 y represented the young reference group. MEASUREMENTS: Body weight, height, body mass index (BMI) and the presence of acute and chronic conditions were evaluated in each subject. Body composition was measured by dual-energy X-ray absorptiometry (DXA). Physical functioning was assessed using a modified version of the Activities of Daily Living Scale. Dominant leg isometric strength was measured with a Spark Handheld Dynamometer. RESULTS: Elderly women with BMI higher than 30 kg/m(2) and in the highest quintile of body fat percent showed a significantly higher prevalence of functional limitation. In our population study, about 40% of sarcopenic elderly women and 50% of elderly women with high body fat and normal muscle mass were functionally limited. The prevalence of functional limitation significantly increased in subjects with class II sarcopenia, defined according to the skeletal muscle mass index (SMI=skeletal muscle mass/body mass x 100). In logistic regression models, after adjusting for age and different chronic health conditions, subjects with BMI higher than 30 kg/m(2), in the highest quintile of body fat, or with high body fat and normal muscle mass or class II sarcopenia according to SMI, had a 3-4 times increased risk of functional limitations. Finally, isometric leg strength was significantly lower in subjects in the lowest quintile of relative muscle mass and in sarcopenic and sarcopenic obese women. CONCLUSIONS: High body fat and high BMI values were associated with a greater probability of functional limitation in a population of elderly women at the high end of the functional spectrum. Among the different indexes of sarcopenia used in this study, only SMI predicted functional impairment and disability. Isometric leg strength was significantly lower in subjects with sarcopenia and sarcopenic obesity.","author":[{"dropping-particle":"","family":"Zoico","given":"E.","non-dropping-particle":"","parse-names":false,"suffix":""},{"dropping-particle":"","family":"Francesco","given":"V.","non-dropping-particle":"Di","parse-names":false,"suffix":""},{"dropping-particle":"","family":"Guralnik","given":"J. M.","non-dropping-particle":"","parse-names":false,"suffix":""},{"dropping-particle":"","family":"Mazzali","given":"G.","non-dropping-particle":"","parse-names":false,"suffix":""},{"dropping-particle":"","family":"Bortolani","given":"A.","non-dropping-particle":"","parse-names":false,"suffix":""},{"dropping-particle":"","family":"Guariento","given":"S.","non-dropping-particle":"","parse-names":false,"suffix":""},{"dropping-particle":"","family":"Sergi","given":"G.","non-dropping-particle":"","parse-names":false,"suffix":""},{"dropping-particle":"","family":"Bosello","given":"O.","non-dropping-particle":"","parse-names":false,"suffix":""},{"dropping-particle":"","family":"Zamboni","given":"M.","non-dropping-particle":"","parse-names":false,"suffix":""}],"container-title":"International Journal of Obesity","id":"ITEM-4","issue":"2","issued":{"date-parts":[["2004"]]},"page":"234-241","title":"Physical disability and muscular strength in relation to obesity and different body composition indexes in a sample of healthy elderly women","type":"article-journal","volume":"28"},"uris":["http://www.mendeley.com/documents/?uuid=0beeb6fe-9198-4c3e-9a83-8732ae22a853","http://www.mendeley.com/documents/?uuid=79a052c1-8b43-45f2-9c75-bac2e66dc49a"]}],"mendeley":{"formattedCitation":"[31–34]","plainTextFormattedCitation":"[31–34]","previouslyFormattedCitation":"[31–34]"},"properties":{"noteIndex":0},"schema":"https://github.com/citation-style-language/schema/raw/master/csl-citation.json"}</w:instrText>
+        <w:instrText>ADDIN CSL_CITATION {"citationItems":[{"id":"ITEM-1","itemData":{"DOI":"10.1007/s00421-007-0471-2","ISBN":"0042100704","ISSN":"14396319","abstract":"The present study aimed to compare quadriceps femoris muscle strength and fatigue between obese (grade II and III) and nonobese adults. Ten obese (mean age: 25 years; mean BMI: 41 kg/m(2)) and ten lean (mean age: 27 years; mean BMI: 23 kg/m(2)) men were tested. Quadriceps muscle fatigue was quantified as the (percent) torque loss during a voluntary isokinetic (50 maximal contractions at 180 degrees /s) and an electrostimulated (40 Hz) isometric protocol (5 min, 10% of the maximal torque). Maximal voluntary isometric and isokinetic torque and power were also measured. Voluntary torque loss was significantly higher (P &lt; 0.05) in obese (-63.5%) than in lean subjects (-50.6%). Stimulated torque decreased significantly (P &lt; 0.05) but equally in the two subject groups. Obese subjects displayed higher absolute (+20%; P &lt; 0.01) but lower relative (i.e., normalized to body mass) (-32%; P &lt; 0.001) muscle torque and power than their lean counterparts. Obese individuals demonstrated lower fatigue resistance during voluntary but not during stimulated knee extensions compared to their nonobese counterparts. Peripheral mechanisms of muscle fatigue -- at least those associated to the present stimulated test -- were not influenced by obesity. The observed quadriceps muscle function impairments (voluntary fatigue and relative strength) probably contribute to the reduced functional capacity of obese subjects during daily living activities.","author":[{"dropping-particle":"","family":"Maffiuletti","given":"Nicola A.","non-dropping-particle":"","parse-names":false,"suffix":""},{"dropping-particle":"","family":"Jubeau","given":"Marc","non-dropping-particle":"","parse-names":false,"suffix":""},{"dropping-particle":"","family":"Munzinger","given":"Urs","non-dropping-particle":"","parse-names":false,"suffix":""},{"dropping-particle":"","family":"Bizzini","given":"Mario","non-dropping-particle":"","parse-names":false,"suffix":""},{"dropping-particle":"","family":"Agosti","given":"Fiorenza","non-dropping-particle":"","parse-names":false,"suffix":""},{"dropping-particle":"","family":"Col","given":"Alessandra","non-dropping-particle":"De","parse-names":false,"suffix":""},{"dropping-particle":"","family":"Lafortuna","given":"Claudio L.","non-dropping-particle":"","parse-names":false,"suffix":""},{"dropping-particle":"","family":"Sartorio","given":"Alessandro","non-dropping-particle":"","parse-names":false,"suffix":""}],"container-title":"European Journal of Applied Physiology","id":"ITEM-1","issue":"1","issued":{"date-parts":[["2007"]]},"page":"51-59","title":"Differences in quadriceps muscle strength and fatigue between lean and obese subjects","type":"article-journal","volume":"101"},"uris":["http://www.mendeley.com/documents/?uuid=40e197fe-4c34-49cb-bb7e-2ccdf4b576a4","http://www.mendeley.com/documents/?uuid=d4cc7c59-ebb7-4e70-bde6-4b22dbe5f42b"]},{"id":"ITEM-2","itemData":{"DOI":"10.1139/h2012-010","ISSN":"1715-5312","PMID":"22448629","abstract":"The aim of the present study was to compare \"absolute\" and \"relative\" knee extension strength between obese and nonobese adolescents. Ten nonobese and 12 severely obese adolescent boys of similar chronological age, maturity status, and height were compared. Total body and regional soft tissue composition were determined using dual-energy X-ray absorptiometry (DXA). Knee extensors maximum voluntary contraction (MVC) torque was measured using an isometric dynamometer at a knee angle of 60° (0° is full extension). Absolute MVC torque was significantly higher in obese adolescents than in controls. However, although MVC torque expressed per unit of body mass was found to be significantly lower in obese adolescent boys, no significant difference in MVC torque was found between groups when normalized to fat-free mass. Conversely, when correcting for thigh lean mass and estimated thigh muscle mass, MVC torque was significantly higher in the obese group (17.9% and 22.2%, respectively; P &lt;0.05). To conclude, our sample of obese adolescent boys had higher absolute and relative knee extension strength than our nonobese controls. However, further studies are required to ascertain whether or not relative strength, measured with more accurate in vivo methods such as magnetic resonance imaging, is higher in obese adolescents than in nonobese controls.","author":[{"dropping-particle":"","family":"Abdelmoula","given":"Achref","non-dropping-particle":"","parse-names":false,"suffix":""},{"dropping-particle":"","family":"Martin","given":"Vincent","non-dropping-particle":"","parse-names":false,"suffix":""},{"dropping-particle":"","family":"Bouchant","given":"Antoine","non-dropping-particle":"","parse-names":false,"suffix":""},{"dropping-particle":"","family":"Walrand","given":"Stéphane","non-dropping-particle":"","parse-names":false,"suffix":""},{"dropping-particle":"","family":"Lavet","given":"Cédric","non-dropping-particle":"","parse-names":false,"suffix":""},{"dropping-particle":"","family":"Taillardat","given":"Michel","non-dropping-particle":"","parse-names":false,"suffix":""},{"dropping-particle":"","family":"Maffiuletti","given":"Nicola A","non-dropping-particle":"","parse-names":false,"suffix":""},{"dropping-particle":"","family":"Boisseau","given":"Nathalie","non-dropping-particle":"","parse-names":false,"suffix":""},{"dropping-particle":"","family":"Duché","given":"Pascale","non-dropping-particle":"","parse-names":false,"suffix":""},{"dropping-particle":"","family":"Ratel","given":"Sébastien","non-dropping-particle":"","parse-names":false,"suffix":""}],"container-title":"Applied physiology, nutrition, and metabolism = Physiologie appliquee, nutrition et metabolisme","id":"ITEM-2","issue":"2","issued":{"date-parts":[["2012"]]},"page":"269-75","title":"Knee extension strength in obese and nonobese male adolescents.","type":"article-journal","volume":"37"},"uris":["http://www.mendeley.com/documents/?uuid=dd63590a-0150-4286-a7b6-71654d272a50","http://www.mendeley.com/documents/?uuid=f53af0f2-0b4e-4dc7-9e72-35348db41b79"]},{"id":"ITEM-3","itemData":{"DOI":"10.1034/j.1600-0838.2001.110509.x","ISSN":"09057188","abstract":"The aim of this study was to assess the nature and magnitude of the differences in submaximal and maximal exercise capacity parameters between lean and obese women. A total of 225 healthy obese women 18-65 years (BMI&gt; or=30 kg/m(2)) and 81 non-athletic lean women (BMI&lt; or=26 kg/m(2)) were selected. Anthropometric measurements (weight and height), body composition assessment (bioelectrical impedance method) and a maximal exercise capacity test on a bicycle ergometer were performed. Oxygen uptake (VO(2)), carbon dioxide production (VCO(2)), expired ventilation (VE), respiratory quotient (RQ), breathing efficiency (VE/VO(2)), mechanical efficiency (ME) and anaerobic threshold (AT) were calculated. At a submaximal intensity load of 70 W, VO(2) (l/min) was larger in the obese women and was already 78% of their peak VO(2), whereas in the non-obese it was only 69% (P=0.0001). VE (l/min) was larger, VE/VO(2) did not differ and ME was lower in obese compared to the lean women. AT occurred at the same percentage of peak VO(2) in both lean and obese women. At peak effort, achieved load, terminal VO(2) (l min(-1) kg(-1)), VE, heart rate, RQ respiratory exchange ratio and perceived exertion were lower in obese subjects compared to the non-obese. Obese subjects mentioned significantly more musculoskeletal pain as a reason to end the test, whereas in lean subjects it was leg fatigue. Lean women recovered better as after 2 min they were already at 35% of the peak VO(2), whereas in the obese women it was 47% (P=0.0001). Our results confirm that exercise capacity is decreased in obesity, both at submaximal and peak intensity, and during recovery. Moreover, at peak effort musculoskeletal pain was an important reason to end the test and not true leg fatigue. These findings are important when designing exercise programs for obese subjects.","author":[{"dropping-particle":"","family":"Hulens","given":"M.","non-dropping-particle":"","parse-names":false,"suffix":""},{"dropping-particle":"","family":"Vansant","given":"G.","non-dropping-particle":"","parse-names":false,"suffix":""},{"dropping-particle":"","family":"Lysens","given":"R.","non-dropping-particle":"","parse-names":false,"suffix":""},{"dropping-particle":"","family":"Claessens","given":"A. L.","non-dropping-particle":"","parse-names":false,"suffix":""},{"dropping-particle":"","family":"Muls","given":"E.","non-dropping-particle":"","parse-names":false,"suffix":""}],"container-title":"Scandinavian Journal of Medicine and Science in Sports","id":"ITEM-3","issue":"5","issued":{"date-parts":[["2001"]]},"page":"305-309","title":"Exercise capacity in lean versus obese women","type":"article-journal","volume":"11"},"uris":["http://www.mendeley.com/documents/?uuid=a0e2a3cd-1241-4eb5-80e8-a379cb96528c","http://www.mendeley.com/documents/?uuid=9963b52b-2d67-4bb6-9492-9246dfc25b39"]},{"id":"ITEM-4","itemData":{"DOI":"10.1038/sj.ijo.0802552","ISSN":"03070565","abstract":"OBJECTIVES: The aim of the present study was to test the association between muscular strength, functional limitations, body composition measurements and indexes of sarcopenia in a sample of community-dwelling, elderly women at the high end of the functional spectrum. DESIGN: Cross-sectional. SUBJECTS: In all, 167 women aged 67-78 y were selected from the general population in central Verona. A group of 120 premenopausal healthy women aged 20-50 y represented the young reference group. MEASUREMENTS: Body weight, height, body mass index (BMI) and the presence of acute and chronic conditions were evaluated in each subject. Body composition was measured by dual-energy X-ray absorptiometry (DXA). Physical functioning was assessed using a modified version of the Activities of Daily Living Scale. Dominant leg isometric strength was measured with a Spark Handheld Dynamometer. RESULTS: Elderly women with BMI higher than 30 kg/m(2) and in the highest quintile of body fat percent showed a significantly higher prevalence of functional limitation. In our population study, about 40% of sarcopenic elderly women and 50% of elderly women with high body fat and normal muscle mass were functionally limited. The prevalence of functional limitation significantly increased in subjects with class II sarcopenia, defined according to the skeletal muscle mass index (SMI=skeletal muscle mass/body mass x 100). In logistic regression models, after adjusting for age and different chronic health conditions, subjects with BMI higher than 30 kg/m(2), in the highest quintile of body fat, or with high body fat and normal muscle mass or class II sarcopenia according to SMI, had a 3-4 times increased risk of functional limitations. Finally, isometric leg strength was significantly lower in subjects in the lowest quintile of relative muscle mass and in sarcopenic and sarcopenic obese women. CONCLUSIONS: High body fat and high BMI values were associated with a greater probability of functional limitation in a population of elderly women at the high end of the functional spectrum. Among the different indexes of sarcopenia used in this study, only SMI predicted functional impairment and disability. Isometric leg strength was significantly lower in subjects with sarcopenia and sarcopenic obesity.","author":[{"dropping-particle":"","family":"Zoico","given":"E.","non-dropping-particle":"","parse-names":false,"suffix":""},{"dropping-particle":"","family":"Francesco","given":"V.","non-dropping-particle":"Di","parse-names":false,"suffix":""},{"dropping-particle":"","family":"Guralnik","given":"J. M.","non-dropping-particle":"","parse-names":false,"suffix":""},{"dropping-particle":"","family":"Mazzali","given":"G.","non-dropping-particle":"","parse-names":false,"suffix":""},{"dropping-particle":"","family":"Bortolani","given":"A.","non-dropping-particle":"","parse-names":false,"suffix":""},{"dropping-particle":"","family":"Guariento","given":"S.","non-dropping-particle":"","parse-names":false,"suffix":""},{"dropping-particle":"","family":"Sergi","given":"G.","non-dropping-particle":"","parse-names":false,"suffix":""},{"dropping-particle":"","family":"Bosello","given":"O.","non-dropping-particle":"","parse-names":false,"suffix":""},{"dropping-particle":"","family":"Zamboni","given":"M.","non-dropping-particle":"","parse-names":false,"suffix":""}],"container-title":"International Journal of Obesity","id":"ITEM-4","issue":"2","issued":{"date-parts":[["2004"]]},"page":"234-241","title":"Physical disability and muscular strength in relation to obesity and different body composition indexes in a sample of healthy elderly women","type":"article-journal","volume":"28"},"uris":["http://www.mendeley.com/documents/?uuid=0beeb6fe-9198-4c3e-9a83-8732ae22a853","http://www.mendeley.com/documents/?uuid=79a052c1-8b43-45f2-9c75-bac2e66dc49a"]}],"mendeley":{"formattedCitation":"[29–32]","plainTextFormattedCitation":"[29–32]","previouslyFormattedCitation":"[29–32]"},"properties":{"noteIndex":0},"schema":"https://github.com/citation-style-language/schema/raw/master/csl-citation.json"}</w:instrText>
       </w:r>
       <w:r>
         <w:rPr>
@@ -6718,7 +6835,7 @@
           <w:rFonts w:asciiTheme="minorHAnsi" w:hAnsiTheme="minorHAnsi"/>
           <w:noProof/>
         </w:rPr>
-        <w:t>[31–34]</w:t>
+        <w:t>[29–32]</w:t>
       </w:r>
       <w:r>
         <w:rPr>
@@ -6808,7 +6925,7 @@
         <w:rPr>
           <w:rFonts w:asciiTheme="minorHAnsi" w:hAnsiTheme="minorHAnsi"/>
         </w:rPr>
-        <w:instrText>ADDIN CSL_CITATION {"citationItems":[{"id":"ITEM-1","itemData":{"DOI":"10.1002/oby.20795","ISSN":"1930-739X","PMID":"24852462","abstract":"OBJECTIVE: In obese subjects a relatively high cortisol output in urine has been observed compared to nonobese individuals. However, cortisol levels in blood, saliva, and urine in association with obesity have been inconsistent across studies, possibly due to the high variability of systemic cortisol levels. Cortisol levels measured in scalp hair provide a marker for long-term cortisol exposure, and have been associated with cardiovascular disease in an elderly population and to disease course in Cushing's disease. We aimed to compare hair cortisol levels between obese patients and nonobese controls.\n\nMETHODS: Hair cortisol levels of 47 obese patients (median BMI 38.8, range 31.1-65.8), 41 overweight, and 87 normal-weight subjects using an enzyme-linked immunosorbent assay (ELISA) were measured.\n\nRESULTS: Obese patients had higher hair cortisol levels than overweight and normal weight subjects (respectively 30.8 vs 8.5 and 8.4 pg/mg hair, P &lt; 0.001). No significant difference in hair cortisol levels was found between normal weight and overweight subjects.\n\nCONCLUSIONS: Our results suggest a higher long-term cortisol exposure in obese patients, which may contribute to cardiovascular disease risk. Future research will determine whether long-term cortisol levels provide a novel treatment target in the management of cardiovascular disease risk in obesity.","author":[{"dropping-particle":"","family":"Wester","given":"Vincent L","non-dropping-particle":"","parse-names":false,"suffix":""},{"dropping-particle":"","family":"Staufenbiel","given":"Sabine M","non-dropping-particle":"","parse-names":false,"suffix":""},{"dropping-particle":"","family":"Veldhorst","given":"Margriet a B","non-dropping-particle":"","parse-names":false,"suffix":""},{"dropping-particle":"","family":"Visser","given":"Jenny a","non-dropping-particle":"","parse-names":false,"suffix":""},{"dropping-particle":"","family":"Manenschijn","given":"Laura","non-dropping-particle":"","parse-names":false,"suffix":""},{"dropping-particle":"","family":"Koper","given":"Jan W","non-dropping-particle":"","parse-names":false,"suffix":""},{"dropping-particle":"","family":"Klessens-Godfroy","given":"Francoise J M","non-dropping-particle":"","parse-names":false,"suffix":""},{"dropping-particle":"","family":"Akker","given":"Erica L T","non-dropping-particle":"van den","parse-names":false,"suffix":""},{"dropping-particle":"","family":"Rossum","given":"Elisabeth F C","non-dropping-particle":"van","parse-names":false,"suffix":""}],"container-title":"Obesity","id":"ITEM-1","issue":"916","issued":{"date-parts":[["2014","5","23"]]},"page":"1-3","title":"Long-term cortisol levels measured in scalp hair of obese patients.","type":"article-journal","volume":"00"},"uris":["http://www.mendeley.com/documents/?uuid=440e1df1-0b7d-4b3b-b2dd-f1fac7178322"]},{"id":"ITEM-2","itemData":{"DOI":"10.1038/oby.2000.24","ISSN":"1071-7323","PMID":"10832763","abstract":"OBJECTIVE Abdominal obesity has a key role in the pathogenesis of prevalent and serious diseases and has been shown to be associated with an altered hypothalamic-pituitary-adrenal (HPA) axis function, which is regulated by endocrine feedback mediated via hippocampal glucocorticoid receptors (GR). RESEARCH METHODS AND PROCEDURES We examined the HPA axis function by repeated salivary samples for the assessment of cortisol, as well as other endocrine, anthropometric, metabolic, and circulatory variables in middle-aged Swedish men (n = 284). With the restriction enzyme BclI, variants of the GR gene (GRL) locus were identified and two alleles with fragment lengths of 4.5 and 2.3 kilobases (kb) were detected. RESULTS The observed frequencies were 40.1% for the 2.3- and 2.3-kb, 46.2% for the 4.5- and 2.3-kb, and 13.7% for the 4.5- and 4.5-kb genotypes. The larger allele (4.5 and 4.5 kb) was associated with elevated body mass index (BMI; p &lt; 0.001), waist-to-hip circumference ratio (p = 0.015), abdominal sagittal diameter (p = 0.002), leptin (p &lt; 0.001), and systolic blood pressure (borderline, p = 0.058). The 4.5- and 4.5-kb allele was associated with leptin after adjustment for BMI. Moreover, salivary cortisol values, particularly after stimulation by a standardized lunch (p = 0.040 to 0.086), were elevated in the men with the larger allele. DISCUSSION These results indicate that there is an association between a deficient GR function, defined as a poor feedback regulation of the HPA axis activity, and a polymorphic restriction site at the GR gene locus. An abnormal control of HPA axis function due to genetic alterations may contribute to the pathogenesis of abdominal obesity.","author":[{"dropping-particle":"","family":"Rosmond","given":"Roland","non-dropping-particle":"","parse-names":false,"suffix":""},{"dropping-particle":"","family":"Chagnon","given":"Yvon C C","non-dropping-particle":"","parse-names":false,"suffix":""},{"dropping-particle":"","family":"Chagnon","given":"Monique","non-dropping-particle":"","parse-names":false,"suffix":""},{"dropping-particle":"","family":"Pe","given":"Louis","non-dropping-particle":"","parse-names":false,"suffix":""},{"dropping-particle":"","family":"Chagnon","given":"Monique","non-dropping-particle":"","parse-names":false,"suffix":""},{"dropping-particle":"","family":"Russe","given":"Louis P E","non-dropping-particle":"","parse-names":false,"suffix":""},{"dropping-particle":"","family":"Carlsson","given":"R N","non-dropping-particle":"","parse-names":false,"suffix":""},{"dropping-particle":"","family":"Lindell","given":"Kajsa","non-dropping-particle":"","parse-names":false,"suffix":""},{"dropping-particle":"","family":"Holm","given":"G","non-dropping-particle":"","parse-names":false,"suffix":""},{"dropping-particle":"","family":"Chagnon","given":"Monique","non-dropping-particle":"","parse-names":false,"suffix":""},{"dropping-particle":"","family":"Pérusse","given":"L","non-dropping-particle":"","parse-names":false,"suffix":""},{"dropping-particle":"","family":"Lindell","given":"Kajsa","non-dropping-particle":"","parse-names":false,"suffix":""},{"dropping-particle":"","family":"Carlsson","given":"B","non-dropping-particle":"","parse-names":false,"suffix":""},{"dropping-particle":"","family":"Bouchard","given":"C","non-dropping-particle":"","parse-names":false,"suffix":""},{"dropping-particle":"","family":"Björntorp","given":"P","non-dropping-particle":"","parse-names":false,"suffix":""}],"container-title":"Obesity research","id":"ITEM-2","issue":"3","issued":{"date-parts":[["2000","5"]]},"page":"211-8","title":"A glucocorticoid receptor gene marker is associated with abdominal obesity, leptin, and dysregulation of the hypothalamic-pituitary-adrenal axis.","type":"article-journal","volume":"8"},"uris":["http://www.mendeley.com/documents/?uuid=cdd601a6-a269-4e10-8ee6-841ffcc14336"]}],"mendeley":{"formattedCitation":"[35,36]","plainTextFormattedCitation":"[35,36]","previouslyFormattedCitation":"[35,36]"},"properties":{"noteIndex":0},"schema":"https://github.com/citation-style-language/schema/raw/master/csl-citation.json"}</w:instrText>
+        <w:instrText>ADDIN CSL_CITATION {"citationItems":[{"id":"ITEM-1","itemData":{"DOI":"10.1002/oby.20795","ISSN":"1930-739X","PMID":"24852462","abstract":"OBJECTIVE: In obese subjects a relatively high cortisol output in urine has been observed compared to nonobese individuals. However, cortisol levels in blood, saliva, and urine in association with obesity have been inconsistent across studies, possibly due to the high variability of systemic cortisol levels. Cortisol levels measured in scalp hair provide a marker for long-term cortisol exposure, and have been associated with cardiovascular disease in an elderly population and to disease course in Cushing's disease. We aimed to compare hair cortisol levels between obese patients and nonobese controls.\n\nMETHODS: Hair cortisol levels of 47 obese patients (median BMI 38.8, range 31.1-65.8), 41 overweight, and 87 normal-weight subjects using an enzyme-linked immunosorbent assay (ELISA) were measured.\n\nRESULTS: Obese patients had higher hair cortisol levels than overweight and normal weight subjects (respectively 30.8 vs 8.5 and 8.4 pg/mg hair, P &lt; 0.001). No significant difference in hair cortisol levels was found between normal weight and overweight subjects.\n\nCONCLUSIONS: Our results suggest a higher long-term cortisol exposure in obese patients, which may contribute to cardiovascular disease risk. Future research will determine whether long-term cortisol levels provide a novel treatment target in the management of cardiovascular disease risk in obesity.","author":[{"dropping-particle":"","family":"Wester","given":"Vincent L","non-dropping-particle":"","parse-names":false,"suffix":""},{"dropping-particle":"","family":"Staufenbiel","given":"Sabine M","non-dropping-particle":"","parse-names":false,"suffix":""},{"dropping-particle":"","family":"Veldhorst","given":"Margriet a B","non-dropping-particle":"","parse-names":false,"suffix":""},{"dropping-particle":"","family":"Visser","given":"Jenny a","non-dropping-particle":"","parse-names":false,"suffix":""},{"dropping-particle":"","family":"Manenschijn","given":"Laura","non-dropping-particle":"","parse-names":false,"suffix":""},{"dropping-particle":"","family":"Koper","given":"Jan W","non-dropping-particle":"","parse-names":false,"suffix":""},{"dropping-particle":"","family":"Klessens-Godfroy","given":"Francoise J M","non-dropping-particle":"","parse-names":false,"suffix":""},{"dropping-particle":"","family":"Akker","given":"Erica L T","non-dropping-particle":"van den","parse-names":false,"suffix":""},{"dropping-particle":"","family":"Rossum","given":"Elisabeth F C","non-dropping-particle":"van","parse-names":false,"suffix":""}],"container-title":"Obesity","id":"ITEM-1","issue":"916","issued":{"date-parts":[["2014","5","23"]]},"page":"1-3","title":"Long-term cortisol levels measured in scalp hair of obese patients.","type":"article-journal","volume":"00"},"uris":["http://www.mendeley.com/documents/?uuid=440e1df1-0b7d-4b3b-b2dd-f1fac7178322"]},{"id":"ITEM-2","itemData":{"DOI":"10.1038/oby.2000.24","ISSN":"1071-7323","PMID":"10832763","abstract":"OBJECTIVE Abdominal obesity has a key role in the pathogenesis of prevalent and serious diseases and has been shown to be associated with an altered hypothalamic-pituitary-adrenal (HPA) axis function, which is regulated by endocrine feedback mediated via hippocampal glucocorticoid receptors (GR). RESEARCH METHODS AND PROCEDURES We examined the HPA axis function by repeated salivary samples for the assessment of cortisol, as well as other endocrine, anthropometric, metabolic, and circulatory variables in middle-aged Swedish men (n = 284). With the restriction enzyme BclI, variants of the GR gene (GRL) locus were identified and two alleles with fragment lengths of 4.5 and 2.3 kilobases (kb) were detected. RESULTS The observed frequencies were 40.1% for the 2.3- and 2.3-kb, 46.2% for the 4.5- and 2.3-kb, and 13.7% for the 4.5- and 4.5-kb genotypes. The larger allele (4.5 and 4.5 kb) was associated with elevated body mass index (BMI; p &lt; 0.001), waist-to-hip circumference ratio (p = 0.015), abdominal sagittal diameter (p = 0.002), leptin (p &lt; 0.001), and systolic blood pressure (borderline, p = 0.058). The 4.5- and 4.5-kb allele was associated with leptin after adjustment for BMI. Moreover, salivary cortisol values, particularly after stimulation by a standardized lunch (p = 0.040 to 0.086), were elevated in the men with the larger allele. DISCUSSION These results indicate that there is an association between a deficient GR function, defined as a poor feedback regulation of the HPA axis activity, and a polymorphic restriction site at the GR gene locus. An abnormal control of HPA axis function due to genetic alterations may contribute to the pathogenesis of abdominal obesity.","author":[{"dropping-particle":"","family":"Rosmond","given":"Roland","non-dropping-particle":"","parse-names":false,"suffix":""},{"dropping-particle":"","family":"Chagnon","given":"Yvon C C","non-dropping-particle":"","parse-names":false,"suffix":""},{"dropping-particle":"","family":"Chagnon","given":"Monique","non-dropping-particle":"","parse-names":false,"suffix":""},{"dropping-particle":"","family":"Pe","given":"Louis","non-dropping-particle":"","parse-names":false,"suffix":""},{"dropping-particle":"","family":"Chagnon","given":"Monique","non-dropping-particle":"","parse-names":false,"suffix":""},{"dropping-particle":"","family":"Russe","given":"Louis P E","non-dropping-particle":"","parse-names":false,"suffix":""},{"dropping-particle":"","family":"Carlsson","given":"R N","non-dropping-particle":"","parse-names":false,"suffix":""},{"dropping-particle":"","family":"Lindell","given":"Kajsa","non-dropping-particle":"","parse-names":false,"suffix":""},{"dropping-particle":"","family":"Holm","given":"G","non-dropping-particle":"","parse-names":false,"suffix":""},{"dropping-particle":"","family":"Chagnon","given":"Monique","non-dropping-particle":"","parse-names":false,"suffix":""},{"dropping-particle":"","family":"Pérusse","given":"L","non-dropping-particle":"","parse-names":false,"suffix":""},{"dropping-particle":"","family":"Lindell","given":"Kajsa","non-dropping-particle":"","parse-names":false,"suffix":""},{"dropping-particle":"","family":"Carlsson","given":"B","non-dropping-particle":"","parse-names":false,"suffix":""},{"dropping-particle":"","family":"Bouchard","given":"C","non-dropping-particle":"","parse-names":false,"suffix":""},{"dropping-particle":"","family":"Björntorp","given":"P","non-dropping-particle":"","parse-names":false,"suffix":""}],"container-title":"Obesity research","id":"ITEM-2","issue":"3","issued":{"date-parts":[["2000","5"]]},"page":"211-8","title":"A glucocorticoid receptor gene marker is associated with abdominal obesity, leptin, and dysregulation of the hypothalamic-pituitary-adrenal axis.","type":"article-journal","volume":"8"},"uris":["http://www.mendeley.com/documents/?uuid=cdd601a6-a269-4e10-8ee6-841ffcc14336"]}],"mendeley":{"formattedCitation":"[33,34]","plainTextFormattedCitation":"[33,34]","previouslyFormattedCitation":"[33,34]"},"properties":{"noteIndex":0},"schema":"https://github.com/citation-style-language/schema/raw/master/csl-citation.json"}</w:instrText>
       </w:r>
       <w:r>
         <w:rPr>
@@ -6821,7 +6938,7 @@
           <w:rFonts w:asciiTheme="minorHAnsi" w:hAnsiTheme="minorHAnsi"/>
           <w:noProof/>
         </w:rPr>
-        <w:t>[35,36]</w:t>
+        <w:t>[33,34]</w:t>
       </w:r>
       <w:r>
         <w:rPr>
@@ -7031,7 +7148,7 @@
         <w:rPr>
           <w:rFonts w:asciiTheme="minorHAnsi" w:hAnsiTheme="minorHAnsi"/>
         </w:rPr>
-        <w:instrText>ADDIN CSL_CITATION {"citationItems":[{"id":"ITEM-1","itemData":{"ISSN":"11804882","abstract":"OBJECTIVE: To examine if atypical depression may be associated with hypersuppression of the hypothalamic-pituitary-adrenal (HPA) axis.\\n\\nMETHOD: Eight women with atypical major depression and 11 controls with no history of psychiatric illness, matched on age and body mass index, were challenged with low-dose dexamethasone (0.25 mg and 0.50 mg in random order and 1 week apart). Dexamethasone was self administered at 11 pm, and plasma cortisol samples were drawn at 8 am and 3 pm on the following day.\\n\\nRESULTS: After the 0.50-mg dexamethasone challenge, mean suppression of morning cortisol was significantly greater in patients with atypical depression (91.9%, standard deviation [SD] 6.8%) than in the controls (78.3%, SD 10.7%; p &lt; 0.01).\\n\\nCONCLUSION: These preliminary data add to the growing body of literature that suggests atypical depression, in contrast to classic melancholia, may be associated with exaggerated negative feedback regulation of the HPA axis.","author":[{"dropping-particle":"","family":"Levitan","given":"Robert D.","non-dropping-particle":"","parse-names":false,"suffix":""},{"dropping-particle":"","family":"Vaccarino","given":"Franco J.","non-dropping-particle":"","parse-names":false,"suffix":""},{"dropping-particle":"","family":"Brown","given":"Gregory M.","non-dropping-particle":"","parse-names":false,"suffix":""},{"dropping-particle":"","family":"Kennedy","given":"Sidney H.","non-dropping-particle":"","parse-names":false,"suffix":""}],"container-title":"Journal of Psychiatry and Neuroscience","id":"ITEM-1","issue":"1","issued":{"date-parts":[["2002"]]},"page":"47-51","title":"Low-dose dexamethasone challenge in women with atypical major depression: Pilot study","type":"article-journal","volume":"27"},"uris":["http://www.mendeley.com/documents/?uuid=6dd42896-278b-4a62-a3ef-f6e20fffa433","http://www.mendeley.com/documents/?uuid=5e338736-8f49-471c-b7b4-65d1835b54b4"]},{"id":"ITEM-2","itemData":{"DOI":"10.1038/tp.2016.251","ISSN":"21583188","abstract":"Glucocorticoids (GC) released during stress response exert feedforward effects in the whole brain, but particularly in the limbic circuits that modulates cognition, emotion and behavior. GC are the most commonly prescribed anti-inflammatory and immunosuppressant medication worldwide and pharmacological GC treatment has been paralleled by the high incidence of acute and chronic neuropsychiatric side effects, which reinforces the brain sensitivity for GC. Synapses can be bi-directionally modifiable via potentiation (long-term potentiation, LTP) or depotentiation (long-term depression, LTD) of synaptic transmission efficacy, and the phosphorylation state of Ser831 and Ser845 sites, in the GluA1 subunit of the glutamate AMPA receptors, are a critical event for these synaptic neuroplasticity events. Through a quasi-randomized controlled study, we show that a single high dexamethasone dose significantly reduces in a dose-dependent manner the levels of GluA1-Ser831 phosphorylation in the amygdala resected during surgery for temporal lobe epilepsy. This is the first report demonstrating GC effects on key markers of synaptic neuroplasticity in the human limbic system. The results contribute to understanding how GC affects the human brain under physiologic and pharmacologic conditions.","author":[{"dropping-particle":"","family":"Lopes","given":"M. W.","non-dropping-particle":"","parse-names":false,"suffix":""},{"dropping-particle":"","family":"Leal","given":"R. B.","non-dropping-particle":"","parse-names":false,"suffix":""},{"dropping-particle":"","family":"Guarnieri","given":"R.","non-dropping-particle":"","parse-names":false,"suffix":""},{"dropping-particle":"","family":"Schwarzbold","given":"M. L.","non-dropping-particle":"","parse-names":false,"suffix":""},{"dropping-particle":"","family":"Hoeller","given":"A.","non-dropping-particle":"","parse-names":false,"suffix":""},{"dropping-particle":"","family":"Diaz","given":"A. P.","non-dropping-particle":"","parse-names":false,"suffix":""},{"dropping-particle":"","family":"Boos","given":"G. L.","non-dropping-particle":"","parse-names":false,"suffix":""},{"dropping-particle":"","family":"Lin","given":"K.","non-dropping-particle":"","parse-names":false,"suffix":""},{"dropping-particle":"","family":"Linhares","given":"M. N.","non-dropping-particle":"","parse-names":false,"suffix":""},{"dropping-particle":"","family":"Nunes","given":"J. C.","non-dropping-particle":"","parse-names":false,"suffix":""},{"dropping-particle":"","family":"Quevedo","given":"J.","non-dropping-particle":"","parse-names":false,"suffix":""},{"dropping-particle":"","family":"Bortolotto","given":"Z. A.","non-dropping-particle":"","parse-names":false,"suffix":""},{"dropping-particle":"","family":"Markowitsch","given":"H. J.","non-dropping-particle":"","parse-names":false,"suffix":""},{"dropping-particle":"","family":"Lightman","given":"S. L.","non-dropping-particle":"","parse-names":false,"suffix":""},{"dropping-particle":"","family":"Walz","given":"R.","non-dropping-particle":"","parse-names":false,"suffix":""}],"container-title":"Translational Psychiatry","id":"ITEM-2","issue":"12","issued":{"date-parts":[["2016"]]},"title":"A single high dose of dexamethasone affects the phosphorylation state of glutamate AMPA receptors in the human limbic system","type":"article-journal","volume":"6"},"uris":["http://www.mendeley.com/documents/?uuid=7c977789-b523-4ecd-9724-82d6c7e98ccb","http://www.mendeley.com/documents/?uuid=c740f6bc-910b-4d6a-81e8-3d3e169eaa83"]},{"id":"ITEM-3","itemData":{"DOI":"10.4103/0976-0105.177703","ISBN":"0976-0105 (Print)\\r0976-0113 (Linking)","ISSN":"0976-0105","PMID":"27057123","abstract":"Understanding the concept of extrapolation of dose between species is important for pharmaceutical researchers when initiating new animal or human experiments. Interspecies allometric scaling for dose conversion from animal to human studies is one of the most controversial areas in clinical pharmacology. Allometric approach considers the differences in body surface area, which is associated with animal weight while extrapolating the doses of therapeutic agents among the species. This review provides basic information about translation of doses between species and estimation of starting dose for clinical trials using allometric scaling. The method of calculation of injection volume for parenteral formulation based on human equivalent dose is also briefed.","author":[{"dropping-particle":"","family":"Nair","given":"Anroop B.","non-dropping-particle":"","parse-names":false,"suffix":""},{"dropping-particle":"","family":"Jacob","given":"Shery","non-dropping-particle":"","parse-names":false,"suffix":""}],"container-title":"Journal of Basic and Clinical Pharmacy","id":"ITEM-3","issue":"2","issued":{"date-parts":[["2016"]]},"page":"27","title":"A simple practice guide for dose conversion between animals and human","type":"article-journal","volume":"7"},"uris":["http://www.mendeley.com/documents/?uuid=182ca3ab-c96e-4708-b0db-9b549fa51b54"]},{"id":"ITEM-4","itemData":{"DOI":"10.2344/0003-3006-60.1.25","ISSN":"0003-3006","abstract":"Glucocorticosteroids are a product of the adrenal cortex and perform a staggering number of physiological effects essential for life. Their clinical use is largely predicated on their anti-inflammatory and immunosuppressive properties, but they also have notable efficacy in the prophylaxis of postoperative nausea and vomiting. This article reviews the basic functions of glucocorticoids and their clinical use in dental practice.","author":[{"dropping-particle":"","family":"Becker","given":"Daniel E.","non-dropping-particle":"","parse-names":false,"suffix":""}],"container-title":"Anesthesia Progress","id":"ITEM-4","issue":"1","issued":{"date-parts":[["2013"]]},"page":"25-32","title":"Basic and Clinical Pharmacology of Glucocorticosteroids","type":"article-journal","volume":"60"},"uris":["http://www.mendeley.com/documents/?uuid=7ab6607b-6fcb-4440-8557-52e07637f4ca","http://www.mendeley.com/documents/?uuid=4c5f8662-2a5f-4170-a911-7c5447acb92d"]}],"mendeley":{"formattedCitation":"[37–40]","plainTextFormattedCitation":"[37–40]","previouslyFormattedCitation":"[37–40]"},"properties":{"noteIndex":0},"schema":"https://github.com/citation-style-language/schema/raw/master/csl-citation.json"}</w:instrText>
+        <w:instrText>ADDIN CSL_CITATION {"citationItems":[{"id":"ITEM-1","itemData":{"ISSN":"11804882","abstract":"OBJECTIVE: To examine if atypical depression may be associated with hypersuppression of the hypothalamic-pituitary-adrenal (HPA) axis.\\n\\nMETHOD: Eight women with atypical major depression and 11 controls with no history of psychiatric illness, matched on age and body mass index, were challenged with low-dose dexamethasone (0.25 mg and 0.50 mg in random order and 1 week apart). Dexamethasone was self administered at 11 pm, and plasma cortisol samples were drawn at 8 am and 3 pm on the following day.\\n\\nRESULTS: After the 0.50-mg dexamethasone challenge, mean suppression of morning cortisol was significantly greater in patients with atypical depression (91.9%, standard deviation [SD] 6.8%) than in the controls (78.3%, SD 10.7%; p &lt; 0.01).\\n\\nCONCLUSION: These preliminary data add to the growing body of literature that suggests atypical depression, in contrast to classic melancholia, may be associated with exaggerated negative feedback regulation of the HPA axis.","author":[{"dropping-particle":"","family":"Levitan","given":"Robert D.","non-dropping-particle":"","parse-names":false,"suffix":""},{"dropping-particle":"","family":"Vaccarino","given":"Franco J.","non-dropping-particle":"","parse-names":false,"suffix":""},{"dropping-particle":"","family":"Brown","given":"Gregory M.","non-dropping-particle":"","parse-names":false,"suffix":""},{"dropping-particle":"","family":"Kennedy","given":"Sidney H.","non-dropping-particle":"","parse-names":false,"suffix":""}],"container-title":"Journal of Psychiatry and Neuroscience","id":"ITEM-1","issue":"1","issued":{"date-parts":[["2002"]]},"page":"47-51","title":"Low-dose dexamethasone challenge in women with atypical major depression: Pilot study","type":"article-journal","volume":"27"},"uris":["http://www.mendeley.com/documents/?uuid=6dd42896-278b-4a62-a3ef-f6e20fffa433","http://www.mendeley.com/documents/?uuid=5e338736-8f49-471c-b7b4-65d1835b54b4"]},{"id":"ITEM-2","itemData":{"DOI":"10.1038/tp.2016.251","ISSN":"21583188","abstract":"Glucocorticoids (GC) released during stress response exert feedforward effects in the whole brain, but particularly in the limbic circuits that modulates cognition, emotion and behavior. GC are the most commonly prescribed anti-inflammatory and immunosuppressant medication worldwide and pharmacological GC treatment has been paralleled by the high incidence of acute and chronic neuropsychiatric side effects, which reinforces the brain sensitivity for GC. Synapses can be bi-directionally modifiable via potentiation (long-term potentiation, LTP) or depotentiation (long-term depression, LTD) of synaptic transmission efficacy, and the phosphorylation state of Ser831 and Ser845 sites, in the GluA1 subunit of the glutamate AMPA receptors, are a critical event for these synaptic neuroplasticity events. Through a quasi-randomized controlled study, we show that a single high dexamethasone dose significantly reduces in a dose-dependent manner the levels of GluA1-Ser831 phosphorylation in the amygdala resected during surgery for temporal lobe epilepsy. This is the first report demonstrating GC effects on key markers of synaptic neuroplasticity in the human limbic system. The results contribute to understanding how GC affects the human brain under physiologic and pharmacologic conditions.","author":[{"dropping-particle":"","family":"Lopes","given":"M. W.","non-dropping-particle":"","parse-names":false,"suffix":""},{"dropping-particle":"","family":"Leal","given":"R. B.","non-dropping-particle":"","parse-names":false,"suffix":""},{"dropping-particle":"","family":"Guarnieri","given":"R.","non-dropping-particle":"","parse-names":false,"suffix":""},{"dropping-particle":"","family":"Schwarzbold","given":"M. L.","non-dropping-particle":"","parse-names":false,"suffix":""},{"dropping-particle":"","family":"Hoeller","given":"A.","non-dropping-particle":"","parse-names":false,"suffix":""},{"dropping-particle":"","family":"Diaz","given":"A. P.","non-dropping-particle":"","parse-names":false,"suffix":""},{"dropping-particle":"","family":"Boos","given":"G. L.","non-dropping-particle":"","parse-names":false,"suffix":""},{"dropping-particle":"","family":"Lin","given":"K.","non-dropping-particle":"","parse-names":false,"suffix":""},{"dropping-particle":"","family":"Linhares","given":"M. N.","non-dropping-particle":"","parse-names":false,"suffix":""},{"dropping-particle":"","family":"Nunes","given":"J. C.","non-dropping-particle":"","parse-names":false,"suffix":""},{"dropping-particle":"","family":"Quevedo","given":"J.","non-dropping-particle":"","parse-names":false,"suffix":""},{"dropping-particle":"","family":"Bortolotto","given":"Z. A.","non-dropping-particle":"","parse-names":false,"suffix":""},{"dropping-particle":"","family":"Markowitsch","given":"H. J.","non-dropping-particle":"","parse-names":false,"suffix":""},{"dropping-particle":"","family":"Lightman","given":"S. L.","non-dropping-particle":"","parse-names":false,"suffix":""},{"dropping-particle":"","family":"Walz","given":"R.","non-dropping-particle":"","parse-names":false,"suffix":""}],"container-title":"Translational Psychiatry","id":"ITEM-2","issue":"12","issued":{"date-parts":[["2016"]]},"title":"A single high dose of dexamethasone affects the phosphorylation state of glutamate AMPA receptors in the human limbic system","type":"article-journal","volume":"6"},"uris":["http://www.mendeley.com/documents/?uuid=7c977789-b523-4ecd-9724-82d6c7e98ccb","http://www.mendeley.com/documents/?uuid=c740f6bc-910b-4d6a-81e8-3d3e169eaa83"]},{"id":"ITEM-3","itemData":{"DOI":"10.4103/0976-0105.177703","ISBN":"0976-0105 (Print)\\r0976-0113 (Linking)","ISSN":"0976-0105","PMID":"27057123","abstract":"Understanding the concept of extrapolation of dose between species is important for pharmaceutical researchers when initiating new animal or human experiments. Interspecies allometric scaling for dose conversion from animal to human studies is one of the most controversial areas in clinical pharmacology. Allometric approach considers the differences in body surface area, which is associated with animal weight while extrapolating the doses of therapeutic agents among the species. This review provides basic information about translation of doses between species and estimation of starting dose for clinical trials using allometric scaling. The method of calculation of injection volume for parenteral formulation based on human equivalent dose is also briefed.","author":[{"dropping-particle":"","family":"Nair","given":"Anroop B.","non-dropping-particle":"","parse-names":false,"suffix":""},{"dropping-particle":"","family":"Jacob","given":"Shery","non-dropping-particle":"","parse-names":false,"suffix":""}],"container-title":"Journal of Basic and Clinical Pharmacy","id":"ITEM-3","issue":"2","issued":{"date-parts":[["2016"]]},"page":"27","title":"A simple practice guide for dose conversion between animals and human","type":"article-journal","volume":"7"},"uris":["http://www.mendeley.com/documents/?uuid=182ca3ab-c96e-4708-b0db-9b549fa51b54"]},{"id":"ITEM-4","itemData":{"DOI":"10.2344/0003-3006-60.1.25","ISSN":"0003-3006","abstract":"Glucocorticosteroids are a product of the adrenal cortex and perform a staggering number of physiological effects essential for life. Their clinical use is largely predicated on their anti-inflammatory and immunosuppressive properties, but they also have notable efficacy in the prophylaxis of postoperative nausea and vomiting. This article reviews the basic functions of glucocorticoids and their clinical use in dental practice.","author":[{"dropping-particle":"","family":"Becker","given":"Daniel E.","non-dropping-particle":"","parse-names":false,"suffix":""}],"container-title":"Anesthesia Progress","id":"ITEM-4","issue":"1","issued":{"date-parts":[["2013"]]},"page":"25-32","title":"Basic and Clinical Pharmacology of Glucocorticosteroids","type":"article-journal","volume":"60"},"uris":["http://www.mendeley.com/documents/?uuid=7ab6607b-6fcb-4440-8557-52e07637f4ca","http://www.mendeley.com/documents/?uuid=4c5f8662-2a5f-4170-a911-7c5447acb92d"]}],"mendeley":{"formattedCitation":"[35–38]","plainTextFormattedCitation":"[35–38]","previouslyFormattedCitation":"[35–38]"},"properties":{"noteIndex":0},"schema":"https://github.com/citation-style-language/schema/raw/master/csl-citation.json"}</w:instrText>
       </w:r>
       <w:r>
         <w:rPr>
@@ -7044,7 +7161,7 @@
           <w:rFonts w:asciiTheme="minorHAnsi" w:hAnsiTheme="minorHAnsi"/>
           <w:noProof/>
         </w:rPr>
-        <w:t>[37–40]</w:t>
+        <w:t>[35–38]</w:t>
       </w:r>
       <w:r>
         <w:rPr>
@@ -7147,7 +7264,7 @@
         <w:rPr>
           <w:rFonts w:asciiTheme="minorHAnsi" w:hAnsiTheme="minorHAnsi"/>
         </w:rPr>
-        <w:instrText>ADDIN CSL_CITATION {"citationItems":[{"id":"ITEM-1","itemData":{"DOI":"10.1093/nq/175.27.477f","ISSN":"0029-3970","abstract":"The glucocorticoid dexamethasone dramatically altered growth patterns in four muscle types, inducing atrophy of smooth and fast-twitch skeletal muscle, suppressing protein accumulation in slow-twitch muscle and enhancing growth in the heart. These differing responses were explained by steroid-induced changes in RNA content, protein synthesis and protein breakdown. The","author":[{"dropping-particle":"","family":"Kelly, Frank J and Goldspink","given":"David F.","non-dropping-particle":"","parse-names":false,"suffix":""}],"container-title":"Biochem","id":"ITEM-1","issue":"27","issued":{"date-parts":[["1982"]]},"page":"147-151","title":"The differing responses of four muscle types to dexamethasone treatment in the the Rat","type":"article-journal","volume":"175"},"uris":["http://www.mendeley.com/documents/?uuid=9c2927f7-f2e4-47ed-aa3d-e2476963087e","http://www.mendeley.com/documents/?uuid=ec99ff15-60d6-49d9-bb2d-aaf11f515e89"]},{"id":"ITEM-2","itemData":{"DOI":"10.1002/mus.880100509","ISBN":"0148-639X (Print)\\r0148-639X (Linking)","ISSN":"10974598","PMID":"3614257","abstract":"The combined effects of dexamethasone treatment (1 mg/Kg/day) plus denervation (DEX-DEN), were studied at 7, 13, and 28 days by microscopic, biochemical, and physiological techniques in plantaris and soleus muscles of adult rats. The results were compared with corresponding dexamethasone-treated (DEX) and denervated (DEN) muscles and appropriate controls. There was a significantly more marked atrophy of all fiber types in the DEX-DEN plantares at 7 and 13 days than in either DEX or DEN muscles. The degree of atrophy was greatest in type 2B fibers in DEX-DEN plantares. Electron microscopy revealed a severe preferential depletion of thick myofilaments in DEX-DEN plantares and solei but not in DEX or DEN muscles. The thick myofilament depletion in DEX-DEN muscles occurred in addition to a severe overall reduction of myofibrillar caliber. Gel electrophoresis showed a marked preferential decrease of myosin heavy chain in DEX-DEN plantares and solei, but not in either DEX or DEN muscles. Myosin light chains were also markedly reduced in DEX-DEN plantares and solei. In vitro physiological studies showed a marked reduction of the denervation-induced twitch potentiation in DEX-DEN solei. Maximal tetanic tension (20 Hz stimulation) per gram weight of muscle as well as the twitch-tetanus ratio was significantly reduced only in DEX-DEN solei in relation to controls. Myosin depletion in DEX-DEN muscles may be due to a severe preferential inhibition of its synthesis coupled with an accelerated catabolism.","author":[{"dropping-particle":"","family":"Rouleau","given":"Guy","non-dropping-particle":"","parse-names":false,"suffix":""},{"dropping-particle":"","family":"Karpati","given":"George","non-dropping-particle":"","parse-names":false,"suffix":""},{"dropping-particle":"","family":"Carpenter","given":"Stirling","non-dropping-particle":"","parse-names":false,"suffix":""},{"dropping-particle":"","family":"Soza","given":"Marco","non-dropping-particle":"","parse-names":false,"suffix":""},{"dropping-particle":"","family":"Prescott","given":"Steve","non-dropping-particle":"","parse-names":false,"suffix":""},{"dropping-particle":"","family":"Holland","given":"Paul","non-dropping-particle":"","parse-names":false,"suffix":""}],"container-title":"Muscle &amp; Nerve","id":"ITEM-2","issue":"5","issued":{"date-parts":[["1987"]]},"page":"428-438","title":"Glucocorticoid excess induces preferential depletion of myosin in denervated skeletal muscle fibers","type":"article-journal","volume":"10"},"uris":["http://www.mendeley.com/documents/?uuid=e4b06557-e449-4c7d-a61e-5423535cf505"]},{"id":"ITEM-3","itemData":{"DOI":"10.1152/ajpendo.00487.2002","ISSN":"0193-1849","abstract":"The mechanisms by which excessive glucocorticoids cause muscular atrophy remain unclear. We previously demonstrated that dexamethasone increases the expression of myostatin, a negative regulator of skeletal muscle mass, in vitro. In the present study, we tested the hypothesis that dexamethasone-induced muscle loss is associated with increased myostatin expression in vivo. Daily administration (60, 600, 1,200 micro g/kg body wt) of dexamethasone for 5 days resulted in rapid, dose-dependent loss of body weight (-4.0, -13.4, -17.2%, respectively, P &lt; 0.05 for each comparison), and muscle atrophy (6.3, 15.0, 16.6% below controls, respectively). These changes were associated with dose-dependent, marked induction of intramuscular myostatin mRNA (66.3, 450, 527.6% increase above controls, P &lt; 0.05 for each comparison) and protein expression (0.0, 260.5, 318.4% increase above controls, P &lt; 0.05). We found that the effect of dexamethasone on body weight and muscle loss and upregulation of intramuscular myostatin expression was time dependent. When dexamethasone treatment (600 micro g. kg-1. day-1) was extended from 5 to 10 days, the rate of body weight loss was markedly reduced to approximately 2% within this extended period. The concentrations of intramuscular myosin heavy chain type II in dexamethasone-treated rats were significantly lower (-43% after 5-day treatment, -14% after 10-day treatment) than their respective corresponding controls. The intramuscular myostatin concentration in rats treated with dexamethasone for 10 days returned to basal level. Concurrent treatment with RU-486 blocked dexamethasone-induced myostatin expression and significantly attenuated body loss and muscle atrophy. We propose that dexamethasone-induced muscle loss is mediated, at least in part, by the upregulation of myostatin expression through a glucocorticoid receptor-mediated pathway","author":[{"dropping-particle":"","family":"Bhasin","given":"Shalender","non-dropping-particle":"","parse-names":false,"suffix":""},{"dropping-particle":"","family":"Artaza","given":"Jorge","non-dropping-particle":"","parse-names":false,"suffix":""},{"dropping-particle":"","family":"Mahabadi","given":"Vahid","non-dropping-particle":"","parse-names":false,"suffix":""},{"dropping-particle":"","family":"Mallidis","given":"Con","non-dropping-particle":"","parse-names":false,"suffix":""},{"dropping-particle":"","family":"Ma","given":"Kun","non-dropping-particle":"","parse-names":false,"suffix":""},{"dropping-particle":"","family":"Gonzalez-Cadavid","given":"Nestor","non-dropping-particle":"","parse-names":false,"suffix":""},{"dropping-particle":"","family":"Arias","given":"Jose","non-dropping-particle":"","parse-names":false,"suffix":""},{"dropping-particle":"","family":"Salehian","given":"Behrouz","non-dropping-particle":"","parse-names":false,"suffix":""}],"container-title":"American Journal of Physiology-Endocrinology and Metabolism","id":"ITEM-3","issue":"2","issued":{"date-parts":[["2015"]]},"page":"E363-E371","title":"Glucocorticoid-induced skeletal muscle atrophy is associated with upregulation of myostatin gene expression","type":"article-journal","volume":"285"},"uris":["http://www.mendeley.com/documents/?uuid=a0d9a6b4-9fd6-4cba-9482-0ff0ec978438"]},{"id":"ITEM-4","itemData":{"DOI":"10.1152/jappl.1990.69.3.1058","ISSN":"8750-7587","abstract":"Exercise has been shown to be effective in preventing glucocorticoid-induced atrophy in muscles containing high proportions of type II or fast-twitch fibers. This investigation was undertaken to further evaluate this response in type IIa and IIb fibers, determined by histochemical staining for myofibrillar adenosinetriphosphatase with alkaline and acid preincubation. Steroid [cortisol acetate (CA), 100 mg/kg body wt] and exercise (running 90 min/day, 29 m/min) treatments were initiated simultaneously for 11 consecutive days in female rats. Fiber distribution and area measurements were performed in a deep and superficial region of plantaris muscle. The exercise regimen spared approximately 40% of the CA-induced plantaris muscle atrophy. In the deep region, the fiber population, which contained approximately 13% type I (slow-twitch), 24% type IIa, and 63% IIb fibers, was not affected by either treatment. In the superficial section, which consisted solely of type II fibers, the proportion of type IIa fibers was higher (27 vs. 9%, P less than 0.01) in the steroid- than in the vehicle-treated groups. Within each region, type IIa fibers were less susceptible to atrophy than type IIb fibers, and within each fiber type, the deep region had less atrophy than the superficial region. Type I fibers were unchanged by steroid treatment. For type IIa fibers, exercise prevented 100% of the atrophy in the deep region and 50% in the superficial region. For type IIb fibers, the activity spared 67 and 40% of the atrophy in these same regions, respectively. These results show that glucocorticoids are capable of changing the myosin phenotype.(ABSTRACT TRUNCATED AT 250 WORDS)","author":[{"dropping-particle":"","family":"Falduto","given":"M. T.","non-dropping-particle":"","parse-names":false,"suffix":""},{"dropping-particle":"","family":"Czerwinski","given":"S. M.","non-dropping-particle":"","parse-names":false,"suffix":""},{"dropping-particle":"","family":"Hickson","given":"R. C.","non-dropping-particle":"","parse-names":false,"suffix":""}],"container-title":"Journal of Applied Physiology","id":"ITEM-4","issue":"3","issued":{"date-parts":[["2017"]]},"page":"1058-1062","title":"Glucocorticoid-induced muscle atrophy prevention by exercise in fast-twitch fibers","type":"article-journal","volume":"69"},"uris":["http://www.mendeley.com/documents/?uuid=4809f81e-b062-424c-896b-7041847d9880"]},{"id":"ITEM-5","itemData":{"DOI":"10.1016/j.biocel.2013.05.036","ISSN":"13572725","PMID":"23806868","abstract":"Many pathological states characterized by muscle atrophy (e.g., sepsis, cachexia, starvation, metabolic acidosis and severe insulinopenia) are associated with an increase in circulating glucocorticoids (GC) levels, suggesting that GC could trigger the muscle atrophy observed in these conditions. GC-induced muscle atrophy is characterized by fast-twitch, glycolytic muscles atrophy illustrated by decreased fiber cross-sectional area and reduced myofibrillar protein content. GC-induced muscle atrophy results from increased protein breakdown and decreased protein synthesis. Increased muscle proteolysis, in particular through the activation of the ubiquitin proteasome and the lysosomal systems, is considered to play a major role in the catabolic action of GC. The stimulation by GC of these two proteolytic systems is mediated through the increased expression of several Atrogenes (\"genes involved in atrophy\"), such as FOXO, Atrogin-1, and MuRF-1. The inhibitory effect of GC on muscle protein synthesis is thought to result mainly from the inhibition of the mTOR/S6 kinase 1 pathway. These changes in muscle protein turnover could be explained by changes in the muscle production of two growth factors, namely Insulin-like Growth Factor (IGF)-I, a muscle anabolic growth factor and Myostatin, a muscle catabolic growth factor. This review will discuss the recent progress made in the understanding of the mechanisms involved in GC-induced muscle atrophy and consider the implications of these advancements in the development of new therapeutic approaches for treating GC-induced myopathy. This article is part of a Directed Issue entitled: Molecular basis of muscle wasting.","author":[{"dropping-particle":"","family":"Schakman","given":"O","non-dropping-particle":"","parse-names":false,"suffix":""},{"dropping-particle":"","family":"Kalista","given":"S","non-dropping-particle":"","parse-names":false,"suffix":""},{"dropping-particle":"","family":"Barbé","given":"C","non-dropping-particle":"","parse-names":false,"suffix":""},{"dropping-particle":"","family":"Loumaye","given":"a","non-dropping-particle":"","parse-names":false,"suffix":""},{"dropping-particle":"","family":"Thissen","given":"J.P. P","non-dropping-particle":"","parse-names":false,"suffix":""}],"container-title":"The International Journal of Biochemistry &amp; Cell Biology","id":"ITEM-5","issue":"10","issued":{"date-parts":[["2013","10"]]},"page":"2163-2172","publisher":"Elsevier Ltd","title":"Glucocorticoid-induced skeletal muscle atrophy.","type":"article-journal","volume":"45"},"uris":["http://www.mendeley.com/documents/?uuid=aa8f1e8f-e9f8-4e30-b492-940bf3ca2c7b"]}],"mendeley":{"formattedCitation":"[11–13,30,41]","plainTextFormattedCitation":"[11–13,30,41]","previouslyFormattedCitation":"[9,11,12,30,41]"},"properties":{"noteIndex":0},"schema":"https://github.com/citation-style-language/schema/raw/master/csl-citation.json"}</w:instrText>
+        <w:instrText>ADDIN CSL_CITATION {"citationItems":[{"id":"ITEM-1","itemData":{"DOI":"10.1093/nq/175.27.477f","ISSN":"0029-3970","abstract":"The glucocorticoid dexamethasone dramatically altered growth patterns in four muscle types, inducing atrophy of smooth and fast-twitch skeletal muscle, suppressing protein accumulation in slow-twitch muscle and enhancing growth in the heart. These differing responses were explained by steroid-induced changes in RNA content, protein synthesis and protein breakdown. The","author":[{"dropping-particle":"","family":"Kelly, Frank J and Goldspink","given":"David F.","non-dropping-particle":"","parse-names":false,"suffix":""}],"container-title":"Biochem","id":"ITEM-1","issue":"27","issued":{"date-parts":[["1982"]]},"page":"147-151","title":"The differing responses of four muscle types to dexamethasone treatment in the the Rat","type":"article-journal","volume":"175"},"uris":["http://www.mendeley.com/documents/?uuid=9c2927f7-f2e4-47ed-aa3d-e2476963087e","http://www.mendeley.com/documents/?uuid=ec99ff15-60d6-49d9-bb2d-aaf11f515e89"]},{"id":"ITEM-2","itemData":{"DOI":"10.1002/mus.880100509","ISBN":"0148-639X (Print)\\r0148-639X (Linking)","ISSN":"10974598","PMID":"3614257","abstract":"The combined effects of dexamethasone treatment (1 mg/Kg/day) plus denervation (DEX-DEN), were studied at 7, 13, and 28 days by microscopic, biochemical, and physiological techniques in plantaris and soleus muscles of adult rats. The results were compared with corresponding dexamethasone-treated (DEX) and denervated (DEN) muscles and appropriate controls. There was a significantly more marked atrophy of all fiber types in the DEX-DEN plantares at 7 and 13 days than in either DEX or DEN muscles. The degree of atrophy was greatest in type 2B fibers in DEX-DEN plantares. Electron microscopy revealed a severe preferential depletion of thick myofilaments in DEX-DEN plantares and solei but not in DEX or DEN muscles. The thick myofilament depletion in DEX-DEN muscles occurred in addition to a severe overall reduction of myofibrillar caliber. Gel electrophoresis showed a marked preferential decrease of myosin heavy chain in DEX-DEN plantares and solei, but not in either DEX or DEN muscles. Myosin light chains were also markedly reduced in DEX-DEN plantares and solei. In vitro physiological studies showed a marked reduction of the denervation-induced twitch potentiation in DEX-DEN solei. Maximal tetanic tension (20 Hz stimulation) per gram weight of muscle as well as the twitch-tetanus ratio was significantly reduced only in DEX-DEN solei in relation to controls. Myosin depletion in DEX-DEN muscles may be due to a severe preferential inhibition of its synthesis coupled with an accelerated catabolism.","author":[{"dropping-particle":"","family":"Rouleau","given":"Guy","non-dropping-particle":"","parse-names":false,"suffix":""},{"dropping-particle":"","family":"Karpati","given":"George","non-dropping-particle":"","parse-names":false,"suffix":""},{"dropping-particle":"","family":"Carpenter","given":"Stirling","non-dropping-particle":"","parse-names":false,"suffix":""},{"dropping-particle":"","family":"Soza","given":"Marco","non-dropping-particle":"","parse-names":false,"suffix":""},{"dropping-particle":"","family":"Prescott","given":"Steve","non-dropping-particle":"","parse-names":false,"suffix":""},{"dropping-particle":"","family":"Holland","given":"Paul","non-dropping-particle":"","parse-names":false,"suffix":""}],"container-title":"Muscle &amp; Nerve","id":"ITEM-2","issue":"5","issued":{"date-parts":[["1987"]]},"page":"428-438","title":"Glucocorticoid excess induces preferential depletion of myosin in denervated skeletal muscle fibers","type":"article-journal","volume":"10"},"uris":["http://www.mendeley.com/documents/?uuid=e4b06557-e449-4c7d-a61e-5423535cf505"]},{"id":"ITEM-3","itemData":{"DOI":"10.1152/ajpendo.00487.2002","ISSN":"0193-1849","abstract":"The mechanisms by which excessive glucocorticoids cause muscular atrophy remain unclear. We previously demonstrated that dexamethasone increases the expression of myostatin, a negative regulator of skeletal muscle mass, in vitro. In the present study, we tested the hypothesis that dexamethasone-induced muscle loss is associated with increased myostatin expression in vivo. Daily administration (60, 600, 1,200 micro g/kg body wt) of dexamethasone for 5 days resulted in rapid, dose-dependent loss of body weight (-4.0, -13.4, -17.2%, respectively, P &lt; 0.05 for each comparison), and muscle atrophy (6.3, 15.0, 16.6% below controls, respectively). These changes were associated with dose-dependent, marked induction of intramuscular myostatin mRNA (66.3, 450, 527.6% increase above controls, P &lt; 0.05 for each comparison) and protein expression (0.0, 260.5, 318.4% increase above controls, P &lt; 0.05). We found that the effect of dexamethasone on body weight and muscle loss and upregulation of intramuscular myostatin expression was time dependent. When dexamethasone treatment (600 micro g. kg-1. day-1) was extended from 5 to 10 days, the rate of body weight loss was markedly reduced to approximately 2% within this extended period. The concentrations of intramuscular myosin heavy chain type II in dexamethasone-treated rats were significantly lower (-43% after 5-day treatment, -14% after 10-day treatment) than their respective corresponding controls. The intramuscular myostatin concentration in rats treated with dexamethasone for 10 days returned to basal level. Concurrent treatment with RU-486 blocked dexamethasone-induced myostatin expression and significantly attenuated body loss and muscle atrophy. We propose that dexamethasone-induced muscle loss is mediated, at least in part, by the upregulation of myostatin expression through a glucocorticoid receptor-mediated pathway","author":[{"dropping-particle":"","family":"Bhasin","given":"Shalender","non-dropping-particle":"","parse-names":false,"suffix":""},{"dropping-particle":"","family":"Artaza","given":"Jorge","non-dropping-particle":"","parse-names":false,"suffix":""},{"dropping-particle":"","family":"Mahabadi","given":"Vahid","non-dropping-particle":"","parse-names":false,"suffix":""},{"dropping-particle":"","family":"Mallidis","given":"Con","non-dropping-particle":"","parse-names":false,"suffix":""},{"dropping-particle":"","family":"Ma","given":"Kun","non-dropping-particle":"","parse-names":false,"suffix":""},{"dropping-particle":"","family":"Gonzalez-Cadavid","given":"Nestor","non-dropping-particle":"","parse-names":false,"suffix":""},{"dropping-particle":"","family":"Arias","given":"Jose","non-dropping-particle":"","parse-names":false,"suffix":""},{"dropping-particle":"","family":"Salehian","given":"Behrouz","non-dropping-particle":"","parse-names":false,"suffix":""}],"container-title":"American Journal of Physiology-Endocrinology and Metabolism","id":"ITEM-3","issue":"2","issued":{"date-parts":[["2015"]]},"page":"E363-E371","title":"Glucocorticoid-induced skeletal muscle atrophy is associated with upregulation of myostatin gene expression","type":"article-journal","volume":"285"},"uris":["http://www.mendeley.com/documents/?uuid=a0d9a6b4-9fd6-4cba-9482-0ff0ec978438"]},{"id":"ITEM-4","itemData":{"DOI":"10.1152/jappl.1990.69.3.1058","ISSN":"8750-7587","abstract":"Exercise has been shown to be effective in preventing glucocorticoid-induced atrophy in muscles containing high proportions of type II or fast-twitch fibers. This investigation was undertaken to further evaluate this response in type IIa and IIb fibers, determined by histochemical staining for myofibrillar adenosinetriphosphatase with alkaline and acid preincubation. Steroid [cortisol acetate (CA), 100 mg/kg body wt] and exercise (running 90 min/day, 29 m/min) treatments were initiated simultaneously for 11 consecutive days in female rats. Fiber distribution and area measurements were performed in a deep and superficial region of plantaris muscle. The exercise regimen spared approximately 40% of the CA-induced plantaris muscle atrophy. In the deep region, the fiber population, which contained approximately 13% type I (slow-twitch), 24% type IIa, and 63% IIb fibers, was not affected by either treatment. In the superficial section, which consisted solely of type II fibers, the proportion of type IIa fibers was higher (27 vs. 9%, P less than 0.01) in the steroid- than in the vehicle-treated groups. Within each region, type IIa fibers were less susceptible to atrophy than type IIb fibers, and within each fiber type, the deep region had less atrophy than the superficial region. Type I fibers were unchanged by steroid treatment. For type IIa fibers, exercise prevented 100% of the atrophy in the deep region and 50% in the superficial region. For type IIb fibers, the activity spared 67 and 40% of the atrophy in these same regions, respectively. These results show that glucocorticoids are capable of changing the myosin phenotype.(ABSTRACT TRUNCATED AT 250 WORDS)","author":[{"dropping-particle":"","family":"Falduto","given":"M. T.","non-dropping-particle":"","parse-names":false,"suffix":""},{"dropping-particle":"","family":"Czerwinski","given":"S. M.","non-dropping-particle":"","parse-names":false,"suffix":""},{"dropping-particle":"","family":"Hickson","given":"R. C.","non-dropping-particle":"","parse-names":false,"suffix":""}],"container-title":"Journal of Applied Physiology","id":"ITEM-4","issue":"3","issued":{"date-parts":[["2017"]]},"page":"1058-1062","title":"Glucocorticoid-induced muscle atrophy prevention by exercise in fast-twitch fibers","type":"article-journal","volume":"69"},"uris":["http://www.mendeley.com/documents/?uuid=4809f81e-b062-424c-896b-7041847d9880"]},{"id":"ITEM-5","itemData":{"DOI":"10.1016/j.biocel.2013.05.036","ISSN":"13572725","PMID":"23806868","abstract":"Many pathological states characterized by muscle atrophy (e.g., sepsis, cachexia, starvation, metabolic acidosis and severe insulinopenia) are associated with an increase in circulating glucocorticoids (GC) levels, suggesting that GC could trigger the muscle atrophy observed in these conditions. GC-induced muscle atrophy is characterized by fast-twitch, glycolytic muscles atrophy illustrated by decreased fiber cross-sectional area and reduced myofibrillar protein content. GC-induced muscle atrophy results from increased protein breakdown and decreased protein synthesis. Increased muscle proteolysis, in particular through the activation of the ubiquitin proteasome and the lysosomal systems, is considered to play a major role in the catabolic action of GC. The stimulation by GC of these two proteolytic systems is mediated through the increased expression of several Atrogenes (\"genes involved in atrophy\"), such as FOXO, Atrogin-1, and MuRF-1. The inhibitory effect of GC on muscle protein synthesis is thought to result mainly from the inhibition of the mTOR/S6 kinase 1 pathway. These changes in muscle protein turnover could be explained by changes in the muscle production of two growth factors, namely Insulin-like Growth Factor (IGF)-I, a muscle anabolic growth factor and Myostatin, a muscle catabolic growth factor. This review will discuss the recent progress made in the understanding of the mechanisms involved in GC-induced muscle atrophy and consider the implications of these advancements in the development of new therapeutic approaches for treating GC-induced myopathy. This article is part of a Directed Issue entitled: Molecular basis of muscle wasting.","author":[{"dropping-particle":"","family":"Schakman","given":"O","non-dropping-particle":"","parse-names":false,"suffix":""},{"dropping-particle":"","family":"Kalista","given":"S","non-dropping-particle":"","parse-names":false,"suffix":""},{"dropping-particle":"","family":"Barbé","given":"C","non-dropping-particle":"","parse-names":false,"suffix":""},{"dropping-particle":"","family":"Loumaye","given":"a","non-dropping-particle":"","parse-names":false,"suffix":""},{"dropping-particle":"","family":"Thissen","given":"J.P. P","non-dropping-particle":"","parse-names":false,"suffix":""}],"container-title":"The International Journal of Biochemistry &amp; Cell Biology","id":"ITEM-5","issue":"10","issued":{"date-parts":[["2013","10"]]},"page":"2163-2172","publisher":"Elsevier Ltd","title":"Glucocorticoid-induced skeletal muscle atrophy.","type":"article-journal","volume":"45"},"uris":["http://www.mendeley.com/documents/?uuid=aa8f1e8f-e9f8-4e30-b492-940bf3ca2c7b"]}],"mendeley":{"formattedCitation":"[9,10,12,28,39]","plainTextFormattedCitation":"[9,10,12,28,39]","previouslyFormattedCitation":"[9,10,12,28,39]"},"properties":{"noteIndex":0},"schema":"https://github.com/citation-style-language/schema/raw/master/csl-citation.json"}</w:instrText>
       </w:r>
       <w:r>
         <w:rPr>
@@ -7160,7 +7277,7 @@
           <w:rFonts w:asciiTheme="minorHAnsi" w:hAnsiTheme="minorHAnsi"/>
           <w:noProof/>
         </w:rPr>
-        <w:t>[11–13,30,41]</w:t>
+        <w:t>[9,10,12,28,39]</w:t>
       </w:r>
       <w:r>
         <w:rPr>
@@ -7244,7 +7361,7 @@
         <w:rPr>
           <w:rFonts w:asciiTheme="minorHAnsi" w:hAnsiTheme="minorHAnsi"/>
         </w:rPr>
-        <w:instrText>ADDIN CSL_CITATION {"citationItems":[{"id":"ITEM-1","itemData":{"DOI":"10.1519/JSC.0b013e318234eb6f","ISSN":"1064-8011","author":[{"dropping-particle":"","family":"Wilson","given":"Jacob M.","non-dropping-particle":"","parse-names":false,"suffix":""},{"dropping-particle":"","family":"Loenneke","given":"Jeremy P.","non-dropping-particle":"","parse-names":false,"suffix":""},{"dropping-particle":"","family":"Jo","given":"Edward","non-dropping-particle":"","parse-names":false,"suffix":""},{"dropping-particle":"","family":"Wilson","given":"Gabriel J.","non-dropping-particle":"","parse-names":false,"suffix":""},{"dropping-particle":"","family":"Zourdos","given":"Michael C.","non-dropping-particle":"","parse-names":false,"suffix":""},{"dropping-particle":"","family":"Kim","given":"Jeong-Su","non-dropping-particle":"","parse-names":false,"suffix":""}],"container-title":"Journal of Strength and Conditioning Research","id":"ITEM-1","issue":"6","issued":{"date-parts":[["2012","6"]]},"page":"1724-1729","title":"The Effects of Endurance, Strength, and Power Training on Muscle Fiber Type Shifting","type":"article-journal","volume":"26"},"uris":["http://www.mendeley.com/documents/?uuid=874ee9ff-4fc4-474f-999a-58939db9d543","http://www.mendeley.com/documents/?uuid=eea215e4-eba0-4191-8cb0-4d8927cdf863"]}],"mendeley":{"formattedCitation":"[42]","plainTextFormattedCitation":"[42]","previouslyFormattedCitation":"[42]"},"properties":{"noteIndex":0},"schema":"https://github.com/citation-style-language/schema/raw/master/csl-citation.json"}</w:instrText>
+        <w:instrText>ADDIN CSL_CITATION {"citationItems":[{"id":"ITEM-1","itemData":{"DOI":"10.1519/JSC.0b013e318234eb6f","ISSN":"1064-8011","author":[{"dropping-particle":"","family":"Wilson","given":"Jacob M.","non-dropping-particle":"","parse-names":false,"suffix":""},{"dropping-particle":"","family":"Loenneke","given":"Jeremy P.","non-dropping-particle":"","parse-names":false,"suffix":""},{"dropping-particle":"","family":"Jo","given":"Edward","non-dropping-particle":"","parse-names":false,"suffix":""},{"dropping-particle":"","family":"Wilson","given":"Gabriel J.","non-dropping-particle":"","parse-names":false,"suffix":""},{"dropping-particle":"","family":"Zourdos","given":"Michael C.","non-dropping-particle":"","parse-names":false,"suffix":""},{"dropping-particle":"","family":"Kim","given":"Jeong-Su","non-dropping-particle":"","parse-names":false,"suffix":""}],"container-title":"Journal of Strength and Conditioning Research","id":"ITEM-1","issue":"6","issued":{"date-parts":[["2012","6"]]},"page":"1724-1729","title":"The Effects of Endurance, Strength, and Power Training on Muscle Fiber Type Shifting","type":"article-journal","volume":"26"},"uris":["http://www.mendeley.com/documents/?uuid=874ee9ff-4fc4-474f-999a-58939db9d543","http://www.mendeley.com/documents/?uuid=eea215e4-eba0-4191-8cb0-4d8927cdf863"]}],"mendeley":{"formattedCitation":"[40]","plainTextFormattedCitation":"[40]","previouslyFormattedCitation":"[40]"},"properties":{"noteIndex":0},"schema":"https://github.com/citation-style-language/schema/raw/master/csl-citation.json"}</w:instrText>
       </w:r>
       <w:r>
         <w:rPr>
@@ -7257,7 +7374,7 @@
           <w:rFonts w:asciiTheme="minorHAnsi" w:hAnsiTheme="minorHAnsi"/>
           <w:noProof/>
         </w:rPr>
-        <w:t>[42]</w:t>
+        <w:t>[40]</w:t>
       </w:r>
       <w:r>
         <w:rPr>
@@ -7304,6 +7421,7 @@
           <w:rFonts w:asciiTheme="minorHAnsi" w:hAnsiTheme="minorHAnsi"/>
           <w:color w:val="000000" w:themeColor="text1"/>
         </w:rPr>
+        <w:lastRenderedPageBreak/>
         <w:t>More broadly, the</w:t>
       </w:r>
       <w:r>
@@ -7413,7 +7531,7 @@
         <w:rPr>
           <w:rFonts w:asciiTheme="minorHAnsi" w:hAnsiTheme="minorHAnsi"/>
         </w:rPr>
-        <w:instrText>ADDIN CSL_CITATION {"citationItems":[{"id":"ITEM-1","itemData":{"DOI":"10.1016/j.steroids.2019.05.008","ISSN":"0039-128X","author":[{"dropping-particle":"","family":"Adhikary","given":"Sulekha","non-dropping-particle":"","parse-names":false,"suffix":""},{"dropping-particle":"","family":"Kothari","given":"Priyanka","non-dropping-particle":"","parse-names":false,"suffix":""},{"dropping-particle":"","family":"Choudhary","given":"Dharmendra","non-dropping-particle":"","parse-names":false,"suffix":""},{"dropping-particle":"","family":"Tripathi","given":"Ashish Kumar","non-dropping-particle":"","parse-names":false,"suffix":""},{"dropping-particle":"","family":"Trivedi","given":"Ritu","non-dropping-particle":"","parse-names":false,"suffix":""}],"container-title":"Steroids","id":"ITEM-1","issued":{"date-parts":[["2019"]]},"publisher":"Elsevier Inc.","title":"Glucocorticoid aggravates bone micro-architecture deterioration and skeletal muscle atrophy in mice fed on high-fat diet","type":"article-journal"},"uris":["http://www.mendeley.com/documents/?uuid=12e3e7ad-858c-41c8-ba0b-c369cc939680"]}],"mendeley":{"formattedCitation":"[23]","plainTextFormattedCitation":"[23]","previouslyFormattedCitation":"[23]"},"properties":{"noteIndex":0},"schema":"https://github.com/citation-style-language/schema/raw/master/csl-citation.json"}</w:instrText>
+        <w:instrText>ADDIN CSL_CITATION {"citationItems":[{"id":"ITEM-1","itemData":{"DOI":"10.1016/j.steroids.2019.05.008","ISSN":"0039-128X","author":[{"dropping-particle":"","family":"Adhikary","given":"Sulekha","non-dropping-particle":"","parse-names":false,"suffix":""},{"dropping-particle":"","family":"Kothari","given":"Priyanka","non-dropping-particle":"","parse-names":false,"suffix":""},{"dropping-particle":"","family":"Choudhary","given":"Dharmendra","non-dropping-particle":"","parse-names":false,"suffix":""},{"dropping-particle":"","family":"Tripathi","given":"Ashish Kumar","non-dropping-particle":"","parse-names":false,"suffix":""},{"dropping-particle":"","family":"Trivedi","given":"Ritu","non-dropping-particle":"","parse-names":false,"suffix":""}],"container-title":"Steroids","id":"ITEM-1","issued":{"date-parts":[["2019"]]},"publisher":"Elsevier Inc.","title":"Glucocorticoid aggravates bone micro-architecture deterioration and skeletal muscle atrophy in mice fed on high-fat diet","type":"article-journal"},"uris":["http://www.mendeley.com/documents/?uuid=12e3e7ad-858c-41c8-ba0b-c369cc939680"]}],"mendeley":{"formattedCitation":"[24]","plainTextFormattedCitation":"[24]","previouslyFormattedCitation":"[24]"},"properties":{"noteIndex":0},"schema":"https://github.com/citation-style-language/schema/raw/master/csl-citation.json"}</w:instrText>
       </w:r>
       <w:r>
         <w:rPr>
@@ -7426,7 +7544,7 @@
           <w:rFonts w:asciiTheme="minorHAnsi" w:hAnsiTheme="minorHAnsi"/>
           <w:noProof/>
         </w:rPr>
-        <w:t>[23]</w:t>
+        <w:t>[24]</w:t>
       </w:r>
       <w:r>
         <w:rPr>
@@ -7474,7 +7592,7 @@
         <w:rPr>
           <w:rFonts w:asciiTheme="minorHAnsi" w:hAnsiTheme="minorHAnsi"/>
         </w:rPr>
-        <w:instrText>ADDIN CSL_CITATION {"citationItems":[{"id":"ITEM-1","itemData":{"DOI":"10.1210/en.2018-00147","ISSN":"19457170","PMID":"29659785","abstract":"The purpose of this study was to determine the effects of glucocorticoid-induced metabolic dysfunction in the presence of diet-induced obesity. C57BL/6J adult male lean and diet-induced obese mice were given dexamethasone and levels of hepatic steatosis, insulin resistance and lipolysis were determined. Obese mice given dexamethasone had significant, synergistic effects on fasting glucose, insulin resistance and markers of lipolysis, as well as hepatic steatosis. This was associated with synergistic transactivation of the lipolytic enzyme ATGL. The combination of chronically elevated glucocorticoids and obesity leads to exacerbations in metabolic dysfunction. Our findings suggest lipolysis may be a key player in glucocorticoid-induced insulin resistance and fatty liver in individuals with obesity.","author":[{"dropping-particle":"","family":"Harvey","given":"Innocence","non-dropping-particle":"","parse-names":false,"suffix":""},{"dropping-particle":"","family":"Stephenson","given":"Erin J.","non-dropping-particle":"","parse-names":false,"suffix":""},{"dropping-particle":"","family":"Redd","given":"Jeanna R.","non-dropping-particle":"","parse-names":false,"suffix":""},{"dropping-particle":"","family":"Tran","given":"Quynh T.","non-dropping-particle":"","parse-names":false,"suffix":""},{"dropping-particle":"","family":"Hochberg","given":"Irit","non-dropping-particle":"","parse-names":false,"suffix":""},{"dropping-particle":"","family":"Qi","given":"Nathan","non-dropping-particle":"","parse-names":false,"suffix":""},{"dropping-particle":"","family":"Bridges","given":"Dave","non-dropping-particle":"","parse-names":false,"suffix":""}],"container-title":"Endocrinology","id":"ITEM-1","issue":"6","issued":{"date-parts":[["2018","4","11"]]},"page":"2275-2287","title":"Glucocorticoid-Induced Metabolic Disturbances Are Exacerbated in Obese Male Mice","type":"article-journal","volume":"159"},"uris":["http://www.mendeley.com/documents/?uuid=d0178e14-223a-4a7c-9120-b9340661a101"]}],"mendeley":{"formattedCitation":"[10]","plainTextFormattedCitation":"[10]","previouslyFormattedCitation":"[20]"},"properties":{"noteIndex":0},"schema":"https://github.com/citation-style-language/schema/raw/master/csl-citation.json"}</w:instrText>
+        <w:instrText>ADDIN CSL_CITATION {"citationItems":[{"id":"ITEM-1","itemData":{"DOI":"10.1210/en.2018-00147","ISSN":"19457170","PMID":"29659785","abstract":"The purpose of this study was to determine the effects of glucocorticoid-induced metabolic dysfunction in the presence of diet-induced obesity. C57BL/6J adult male lean and diet-induced obese mice were given dexamethasone and levels of hepatic steatosis, insulin resistance and lipolysis were determined. Obese mice given dexamethasone had significant, synergistic effects on fasting glucose, insulin resistance and markers of lipolysis, as well as hepatic steatosis. This was associated with synergistic transactivation of the lipolytic enzyme ATGL. The combination of chronically elevated glucocorticoids and obesity leads to exacerbations in metabolic dysfunction. Our findings suggest lipolysis may be a key player in glucocorticoid-induced insulin resistance and fatty liver in individuals with obesity.","author":[{"dropping-particle":"","family":"Harvey","given":"Innocence","non-dropping-particle":"","parse-names":false,"suffix":""},{"dropping-particle":"","family":"Stephenson","given":"Erin J.","non-dropping-particle":"","parse-names":false,"suffix":""},{"dropping-particle":"","family":"Redd","given":"Jeanna R.","non-dropping-particle":"","parse-names":false,"suffix":""},{"dropping-particle":"","family":"Tran","given":"Quynh T.","non-dropping-particle":"","parse-names":false,"suffix":""},{"dropping-particle":"","family":"Hochberg","given":"Irit","non-dropping-particle":"","parse-names":false,"suffix":""},{"dropping-particle":"","family":"Qi","given":"Nathan","non-dropping-particle":"","parse-names":false,"suffix":""},{"dropping-particle":"","family":"Bridges","given":"Dave","non-dropping-particle":"","parse-names":false,"suffix":""}],"container-title":"Endocrinology","id":"ITEM-1","issue":"6","issued":{"date-parts":[["2018","4","11"]]},"page":"2275-2287","title":"Glucocorticoid-Induced Metabolic Disturbances Are Exacerbated in Obese Male Mice","type":"article-journal","volume":"159"},"uris":["http://www.mendeley.com/documents/?uuid=d0178e14-223a-4a7c-9120-b9340661a101"]}],"mendeley":{"formattedCitation":"[21]","plainTextFormattedCitation":"[21]","previouslyFormattedCitation":"[21]"},"properties":{"noteIndex":0},"schema":"https://github.com/citation-style-language/schema/raw/master/csl-citation.json"}</w:instrText>
       </w:r>
       <w:r>
         <w:rPr>
@@ -7487,7 +7605,7 @@
           <w:rFonts w:asciiTheme="minorHAnsi" w:hAnsiTheme="minorHAnsi"/>
           <w:noProof/>
         </w:rPr>
-        <w:t>[10]</w:t>
+        <w:t>[21]</w:t>
       </w:r>
       <w:r>
         <w:rPr>
@@ -7518,13 +7636,21 @@
           <w:rFonts w:asciiTheme="minorHAnsi" w:hAnsiTheme="minorHAnsi"/>
           <w:color w:val="000000" w:themeColor="text1"/>
         </w:rPr>
-        <w:t xml:space="preserve">One </w:t>
-      </w:r>
+        <w:t>On</w:t>
+      </w:r>
+      <w:bookmarkStart w:id="0" w:name="_GoBack"/>
       <w:r>
         <w:rPr>
           <w:rFonts w:asciiTheme="minorHAnsi" w:hAnsiTheme="minorHAnsi"/>
           <w:color w:val="000000" w:themeColor="text1"/>
         </w:rPr>
+        <w:t xml:space="preserve">e </w:t>
+      </w:r>
+      <w:r>
+        <w:rPr>
+          <w:rFonts w:asciiTheme="minorHAnsi" w:hAnsiTheme="minorHAnsi"/>
+          <w:color w:val="000000" w:themeColor="text1"/>
+        </w:rPr>
         <w:t>hypothesis</w:t>
       </w:r>
       <w:r>
@@ -7532,212 +7658,205 @@
           <w:rFonts w:asciiTheme="minorHAnsi" w:hAnsiTheme="minorHAnsi"/>
           <w:color w:val="000000" w:themeColor="text1"/>
         </w:rPr>
-        <w:t xml:space="preserve"> is that obesity remodels the chromatin landscape, allowing for easier </w:t>
+        <w:t xml:space="preserve"> is that obesity remodels the chromatin landscape, allowing for easier GR access</w:t>
       </w:r>
       <w:r>
         <w:rPr>
           <w:rFonts w:asciiTheme="minorHAnsi" w:hAnsiTheme="minorHAnsi"/>
           <w:color w:val="000000" w:themeColor="text1"/>
         </w:rPr>
-        <w:lastRenderedPageBreak/>
-        <w:t>GR access</w:t>
+        <w:t xml:space="preserve"> to genes involved in modulating muscle size and function</w:t>
       </w:r>
       <w:r>
         <w:rPr>
           <w:rFonts w:asciiTheme="minorHAnsi" w:hAnsiTheme="minorHAnsi"/>
           <w:color w:val="000000" w:themeColor="text1"/>
         </w:rPr>
-        <w:t xml:space="preserve"> to genes involved in modulating muscle size and function</w:t>
+        <w:t xml:space="preserve">. </w:t>
+      </w:r>
+      <w:r>
+        <w:rPr>
+          <w:rFonts w:asciiTheme="minorHAnsi" w:hAnsiTheme="minorHAnsi"/>
+          <w:color w:val="000000"/>
+        </w:rPr>
+        <w:t>Indeed, o</w:t>
+      </w:r>
+      <w:r>
+        <w:rPr>
+          <w:rFonts w:asciiTheme="minorHAnsi" w:hAnsiTheme="minorHAnsi"/>
+          <w:color w:val="000000"/>
+        </w:rPr>
+        <w:t>besity alter</w:t>
+      </w:r>
+      <w:r>
+        <w:rPr>
+          <w:rFonts w:asciiTheme="minorHAnsi" w:hAnsiTheme="minorHAnsi"/>
+          <w:color w:val="000000"/>
+        </w:rPr>
+        <w:t>s the</w:t>
+      </w:r>
+      <w:r>
+        <w:rPr>
+          <w:rFonts w:asciiTheme="minorHAnsi" w:hAnsiTheme="minorHAnsi"/>
+          <w:color w:val="000000"/>
+        </w:rPr>
+        <w:t xml:space="preserve"> packing </w:t>
+      </w:r>
+      <w:r>
+        <w:rPr>
+          <w:rFonts w:asciiTheme="minorHAnsi" w:hAnsiTheme="minorHAnsi"/>
+        </w:rPr>
+        <w:t xml:space="preserve">and accessibility </w:t>
+      </w:r>
+      <w:r>
+        <w:rPr>
+          <w:rFonts w:asciiTheme="minorHAnsi" w:hAnsiTheme="minorHAnsi"/>
+          <w:color w:val="000000"/>
+        </w:rPr>
+        <w:t xml:space="preserve">of DNA in adipocytes </w:t>
+      </w:r>
+      <w:r>
+        <w:rPr>
+          <w:rFonts w:asciiTheme="minorHAnsi" w:hAnsiTheme="minorHAnsi"/>
+        </w:rPr>
+        <w:fldChar w:fldCharType="begin" w:fldLock="1"/>
+      </w:r>
+      <w:r>
+        <w:rPr>
+          <w:rFonts w:asciiTheme="minorHAnsi" w:hAnsiTheme="minorHAnsi"/>
+        </w:rPr>
+        <w:instrText>ADDIN CSL_CITATION {"citationItems":[{"id":"ITEM-1","itemData":{"DOI":"10.1016/j.tcb.2016.01.002","ISSN":"09628924","author":[{"dropping-particle":"","family":"Kang","given":"Sona","non-dropping-particle":"","parse-names":false,"suffix":""},{"dropping-particle":"","family":"Tsai","given":"Linus T-Y.","non-dropping-particle":"","parse-names":false,"suffix":""},{"dropping-particle":"","family":"Rosen","given":"Evan D.","non-dropping-particle":"","parse-names":false,"suffix":""}],"container-title":"Trends in Cell Biology","id":"ITEM-1","issue":"5","issued":{"date-parts":[["2016","5"]]},"page":"341-351","title":"Nuclear Mechanisms of Insulin Resistance","type":"article-journal","volume":"26"},"uris":["http://www.mendeley.com/documents/?uuid=79eee317-29c6-4371-aaff-3eaf34f9c01d","http://www.mendeley.com/documents/?uuid=8a00318b-9060-47f8-902f-abcc259e231c"]},{"id":"ITEM-2","itemData":{"DOI":"10.1210/en.2018-00147","ISSN":"19457170","PMID":"29659785","abstract":"The purpose of this study was to determine the effects of glucocorticoid-induced metabolic dysfunction in the presence of diet-induced obesity. C57BL/6J adult male lean and diet-induced obese mice were given dexamethasone and levels of hepatic steatosis, insulin resistance and lipolysis were determined. Obese mice given dexamethasone had significant, synergistic effects on fasting glucose, insulin resistance and markers of lipolysis, as well as hepatic steatosis. This was associated with synergistic transactivation of the lipolytic enzyme ATGL. The combination of chronically elevated glucocorticoids and obesity leads to exacerbations in metabolic dysfunction. Our findings suggest lipolysis may be a key player in glucocorticoid-induced insulin resistance and fatty liver in individuals with obesity.","author":[{"dropping-particle":"","family":"Harvey","given":"Innocence","non-dropping-particle":"","parse-names":false,"suffix":""},{"dropping-particle":"","family":"Stephenson","given":"Erin J.","non-dropping-particle":"","parse-names":false,"suffix":""},{"dropping-particle":"","family":"Redd","given":"Jeanna R.","non-dropping-particle":"","parse-names":false,"suffix":""},{"dropping-particle":"","family":"Tran","given":"Quynh T.","non-dropping-particle":"","parse-names":false,"suffix":""},{"dropping-particle":"","family":"Hochberg","given":"Irit","non-dropping-particle":"","parse-names":false,"suffix":""},{"dropping-particle":"","family":"Qi","given":"Nathan","non-dropping-particle":"","parse-names":false,"suffix":""},{"dropping-particle":"","family":"Bridges","given":"Dave","non-dropping-particle":"","parse-names":false,"suffix":""}],"container-title":"Endocrinology","id":"ITEM-2","issue":"6","issued":{"date-parts":[["2018","4","11"]]},"page":"2275-2287","title":"Glucocorticoid-Induced Metabolic Disturbances Are Exacerbated in Obese Male Mice","type":"article-journal","volume":"159"},"uris":["http://www.mendeley.com/documents/?uuid=d0178e14-223a-4a7c-9120-b9340661a101"]},{"id":"ITEM-3","itemData":{"DOI":"10.1530/JME-15-0119","ISSN":"0952-5041","PMID":"26150553","abstract":"Glucocorticoids have major effects on adipose tissue metabolism. To study tissue mRNA expression changes induced by chronic elevated endogenous glucocorticoids, we performed RNA sequencing on subcutaneous adipose tissue from patients with Cushing's disease (n=5) compared to patients with non-functioning pituitary adenomas (n=11). We found higher expression of transcripts involved in several metabolic pathways, including lipogenesis, proteolysis and glucose oxidation as well as decreased expression of transcripts involved in inflammation and protein synthesis. To further study this in a model system, we subjected mice to dexamethasone treatment for 12 weeks and analyzed their inguinal (subcutaneous) fat pads, which led to similar findings. Additionally, mice treated with dexamethasone showed drastic decreases in lean body mass as well as increased fat mass, further supporting the human transcriptomic data. These data provide insight to transcriptional changes that may be responsible for the co-morbidities associated with chronic elevations of glucocorticoids.","author":[{"dropping-particle":"","family":"Hochberg","given":"Irit","non-dropping-particle":"","parse-names":false,"suffix":""},{"dropping-particle":"","family":"Harvey","given":"Innocence","non-dropping-particle":"","parse-names":false,"suffix":""},{"dropping-particle":"","family":"Tran","given":"Quynh T.","non-dropping-particle":"","parse-names":false,"suffix":""},{"dropping-particle":"","family":"Stephenson","given":"Erin J.","non-dropping-particle":"","parse-names":false,"suffix":""},{"dropping-particle":"","family":"Barkan","given":"Ariel L","non-dropping-particle":"","parse-names":false,"suffix":""},{"dropping-particle":"","family":"Saltiel","given":"Alan R.","non-dropping-particle":"","parse-names":false,"suffix":""},{"dropping-particle":"","family":"Chandler","given":"William F.","non-dropping-particle":"","parse-names":false,"suffix":""},{"dropping-particle":"","family":"Bridges","given":"Dave","non-dropping-particle":"","parse-names":false,"suffix":""}],"container-title":"Journal of Molecular Endocrinology","id":"ITEM-3","issue":"2","issued":{"date-parts":[["2015","10"]]},"page":"81-94","title":"Gene expression changes in subcutaneous adipose tissue due to Cushing's disease","type":"article-journal","volume":"55"},"uris":["http://www.mendeley.com/documents/?uuid=b00291bd-42ee-44d7-a7a2-bb9d5a302bbd"]}],"mendeley":{"formattedCitation":"[14,21,41]","plainTextFormattedCitation":"[14,21,41]","previouslyFormattedCitation":"[14,21,41]"},"properties":{"noteIndex":0},"schema":"https://github.com/citation-style-language/schema/raw/master/csl-citation.json"}</w:instrText>
+      </w:r>
+      <w:r>
+        <w:rPr>
+          <w:rFonts w:asciiTheme="minorHAnsi" w:hAnsiTheme="minorHAnsi"/>
+        </w:rPr>
+        <w:fldChar w:fldCharType="separate"/>
+      </w:r>
+      <w:r>
+        <w:rPr>
+          <w:rFonts w:asciiTheme="minorHAnsi" w:hAnsiTheme="minorHAnsi"/>
+          <w:noProof/>
+        </w:rPr>
+        <w:t>[14,21,41]</w:t>
+      </w:r>
+      <w:r>
+        <w:rPr>
+          <w:rFonts w:asciiTheme="minorHAnsi" w:hAnsiTheme="minorHAnsi"/>
+        </w:rPr>
+        <w:fldChar w:fldCharType="end"/>
+      </w:r>
+      <w:r>
+        <w:rPr>
+          <w:rFonts w:asciiTheme="minorHAnsi" w:hAnsiTheme="minorHAnsi"/>
+        </w:rPr>
+        <w:t xml:space="preserve"> and therefore </w:t>
+      </w:r>
+      <w:r>
+        <w:rPr>
+          <w:rFonts w:asciiTheme="minorHAnsi" w:hAnsiTheme="minorHAnsi"/>
+        </w:rPr>
+        <w:t xml:space="preserve">may have a similar effect in muscle in which Glucocorticoid Response Elements </w:t>
+      </w:r>
+      <w:r>
+        <w:rPr>
+          <w:rFonts w:asciiTheme="minorHAnsi" w:hAnsiTheme="minorHAnsi"/>
+        </w:rPr>
+        <w:t xml:space="preserve">are more </w:t>
+      </w:r>
+      <w:r>
+        <w:rPr>
+          <w:rFonts w:asciiTheme="minorHAnsi" w:hAnsiTheme="minorHAnsi"/>
+        </w:rPr>
+        <w:t xml:space="preserve">easily </w:t>
+      </w:r>
+      <w:r>
+        <w:rPr>
+          <w:rFonts w:asciiTheme="minorHAnsi" w:hAnsiTheme="minorHAnsi"/>
+        </w:rPr>
+        <w:t>bound by</w:t>
+      </w:r>
+      <w:r>
+        <w:rPr>
+          <w:rFonts w:asciiTheme="minorHAnsi" w:hAnsiTheme="minorHAnsi"/>
+        </w:rPr>
+        <w:t xml:space="preserve"> </w:t>
+      </w:r>
+      <w:r>
+        <w:rPr>
+          <w:rFonts w:asciiTheme="minorHAnsi" w:hAnsiTheme="minorHAnsi"/>
+        </w:rPr>
+        <w:t>GR</w:t>
+      </w:r>
+      <w:r>
+        <w:rPr>
+          <w:rFonts w:asciiTheme="minorHAnsi" w:hAnsiTheme="minorHAnsi"/>
+        </w:rPr>
+        <w:t xml:space="preserve"> causing increased glucocorticoid action.</w:t>
+      </w:r>
+      <w:r>
+        <w:rPr>
+          <w:rFonts w:asciiTheme="minorHAnsi" w:hAnsiTheme="minorHAnsi"/>
+        </w:rPr>
+        <w:t xml:space="preserve">  </w:t>
       </w:r>
       <w:r>
         <w:rPr>
           <w:rFonts w:asciiTheme="minorHAnsi" w:hAnsiTheme="minorHAnsi"/>
           <w:color w:val="000000" w:themeColor="text1"/>
         </w:rPr>
-        <w:t xml:space="preserve">. </w:t>
-      </w:r>
-      <w:r>
-        <w:rPr>
-          <w:rFonts w:asciiTheme="minorHAnsi" w:hAnsiTheme="minorHAnsi"/>
-          <w:color w:val="000000"/>
-        </w:rPr>
-        <w:t>Indeed, o</w:t>
-      </w:r>
-      <w:r>
-        <w:rPr>
-          <w:rFonts w:asciiTheme="minorHAnsi" w:hAnsiTheme="minorHAnsi"/>
-          <w:color w:val="000000"/>
-        </w:rPr>
-        <w:t>besity alter</w:t>
-      </w:r>
-      <w:r>
-        <w:rPr>
-          <w:rFonts w:asciiTheme="minorHAnsi" w:hAnsiTheme="minorHAnsi"/>
-          <w:color w:val="000000"/>
-        </w:rPr>
-        <w:t>s the</w:t>
-      </w:r>
-      <w:r>
-        <w:rPr>
-          <w:rFonts w:asciiTheme="minorHAnsi" w:hAnsiTheme="minorHAnsi"/>
-          <w:color w:val="000000"/>
-        </w:rPr>
-        <w:t xml:space="preserve"> packing </w:t>
-      </w:r>
-      <w:r>
-        <w:rPr>
-          <w:rFonts w:asciiTheme="minorHAnsi" w:hAnsiTheme="minorHAnsi"/>
-        </w:rPr>
-        <w:t xml:space="preserve">and accessibility </w:t>
-      </w:r>
-      <w:r>
-        <w:rPr>
-          <w:rFonts w:asciiTheme="minorHAnsi" w:hAnsiTheme="minorHAnsi"/>
-          <w:color w:val="000000"/>
-        </w:rPr>
-        <w:t xml:space="preserve">of DNA in adipocytes </w:t>
-      </w:r>
-      <w:r>
-        <w:rPr>
-          <w:rFonts w:asciiTheme="minorHAnsi" w:hAnsiTheme="minorHAnsi"/>
-        </w:rPr>
-        <w:fldChar w:fldCharType="begin" w:fldLock="1"/>
-      </w:r>
-      <w:r>
-        <w:rPr>
-          <w:rFonts w:asciiTheme="minorHAnsi" w:hAnsiTheme="minorHAnsi"/>
-        </w:rPr>
-        <w:instrText>ADDIN CSL_CITATION {"citationItems":[{"id":"ITEM-1","itemData":{"DOI":"10.1016/j.tcb.2016.01.002","ISSN":"09628924","author":[{"dropping-particle":"","family":"Kang","given":"Sona","non-dropping-particle":"","parse-names":false,"suffix":""},{"dropping-particle":"","family":"Tsai","given":"Linus T-Y.","non-dropping-particle":"","parse-names":false,"suffix":""},{"dropping-particle":"","family":"Rosen","given":"Evan D.","non-dropping-particle":"","parse-names":false,"suffix":""}],"container-title":"Trends in Cell Biology","id":"ITEM-1","issue":"5","issued":{"date-parts":[["2016","5"]]},"page":"341-351","title":"Nuclear Mechanisms of Insulin Resistance","type":"article-journal","volume":"26"},"uris":["http://www.mendeley.com/documents/?uuid=79eee317-29c6-4371-aaff-3eaf34f9c01d","http://www.mendeley.com/documents/?uuid=8a00318b-9060-47f8-902f-abcc259e231c"]},{"id":"ITEM-2","itemData":{"DOI":"10.1210/en.2018-00147","ISSN":"19457170","PMID":"29659785","abstract":"The purpose of this study was to determine the effects of glucocorticoid-induced metabolic dysfunction in the presence of diet-induced obesity. C57BL/6J adult male lean and diet-induced obese mice were given dexamethasone and levels of hepatic steatosis, insulin resistance and lipolysis were determined. Obese mice given dexamethasone had significant, synergistic effects on fasting glucose, insulin resistance and markers of lipolysis, as well as hepatic steatosis. This was associated with synergistic transactivation of the lipolytic enzyme ATGL. The combination of chronically elevated glucocorticoids and obesity leads to exacerbations in metabolic dysfunction. Our findings suggest lipolysis may be a key player in glucocorticoid-induced insulin resistance and fatty liver in individuals with obesity.","author":[{"dropping-particle":"","family":"Harvey","given":"Innocence","non-dropping-particle":"","parse-names":false,"suffix":""},{"dropping-particle":"","family":"Stephenson","given":"Erin J.","non-dropping-particle":"","parse-names":false,"suffix":""},{"dropping-particle":"","family":"Redd","given":"Jeanna R.","non-dropping-particle":"","parse-names":false,"suffix":""},{"dropping-particle":"","family":"Tran","given":"Quynh T.","non-dropping-particle":"","parse-names":false,"suffix":""},{"dropping-particle":"","family":"Hochberg","given":"Irit","non-dropping-particle":"","parse-names":false,"suffix":""},{"dropping-particle":"","family":"Qi","given":"Nathan","non-dropping-particle":"","parse-names":false,"suffix":""},{"dropping-particle":"","family":"Bridges","given":"Dave","non-dropping-particle":"","parse-names":false,"suffix":""}],"container-title":"Endocrinology","id":"ITEM-2","issue":"6","issued":{"date-parts":[["2018","4","11"]]},"page":"2275-2287","title":"Glucocorticoid-Induced Metabolic Disturbances Are Exacerbated in Obese Male Mice","type":"article-journal","volume":"159"},"uris":["http://www.mendeley.com/documents/?uuid=d0178e14-223a-4a7c-9120-b9340661a101"]},{"id":"ITEM-3","itemData":{"DOI":"10.1530/JME-15-0119","ISSN":"0952-5041","PMID":"26150553","abstract":"Glucocorticoids have major effects on adipose tissue metabolism. To study tissue mRNA expression changes induced by chronic elevated endogenous glucocorticoids, we performed RNA sequencing on subcutaneous adipose tissue from patients with Cushing's disease (n=5) compared to patients with non-functioning pituitary adenomas (n=11). We found higher expression of transcripts involved in several metabolic pathways, including lipogenesis, proteolysis and glucose oxidation as well as decreased expression of transcripts involved in inflammation and protein synthesis. To further study this in a model system, we subjected mice to dexamethasone treatment for 12 weeks and analyzed their inguinal (subcutaneous) fat pads, which led to similar findings. Additionally, mice treated with dexamethasone showed drastic decreases in lean body mass as well as increased fat mass, further supporting the human transcriptomic data. These data provide insight to transcriptional changes that may be responsible for the co-morbidities associated with chronic elevations of glucocorticoids.","author":[{"dropping-particle":"","family":"Hochberg","given":"Irit","non-dropping-particle":"","parse-names":false,"suffix":""},{"dropping-particle":"","family":"Harvey","given":"Innocence","non-dropping-particle":"","parse-names":false,"suffix":""},{"dropping-particle":"","family":"Tran","given":"Quynh T.","non-dropping-particle":"","parse-names":false,"suffix":""},{"dropping-particle":"","family":"Stephenson","given":"Erin J.","non-dropping-particle":"","parse-names":false,"suffix":""},{"dropping-particle":"","family":"Barkan","given":"Ariel L","non-dropping-particle":"","parse-names":false,"suffix":""},{"dropping-particle":"","family":"Saltiel","given":"Alan R.","non-dropping-particle":"","parse-names":false,"suffix":""},{"dropping-particle":"","family":"Chandler","given":"William F.","non-dropping-particle":"","parse-names":false,"suffix":""},{"dropping-particle":"","family":"Bridges","given":"Dave","non-dropping-particle":"","parse-names":false,"suffix":""}],"container-title":"Journal of Molecular Endocrinology","id":"ITEM-3","issue":"2","issued":{"date-parts":[["2015","10"]]},"page":"81-94","title":"Gene expression changes in subcutaneous adipose tissue due to Cushing's disease","type":"article-journal","volume":"55"},"uris":["http://www.mendeley.com/documents/?uuid=b00291bd-42ee-44d7-a7a2-bb9d5a302bbd"]}],"mendeley":{"formattedCitation":"[9,10,43]","plainTextFormattedCitation":"[9,10,43]","previouslyFormattedCitation":"[10,20,43]"},"properties":{"noteIndex":0},"schema":"https://github.com/citation-style-language/schema/raw/master/csl-citation.json"}</w:instrText>
-      </w:r>
-      <w:r>
-        <w:rPr>
-          <w:rFonts w:asciiTheme="minorHAnsi" w:hAnsiTheme="minorHAnsi"/>
-        </w:rPr>
-        <w:fldChar w:fldCharType="separate"/>
-      </w:r>
-      <w:r>
-        <w:rPr>
-          <w:rFonts w:asciiTheme="minorHAnsi" w:hAnsiTheme="minorHAnsi"/>
-          <w:noProof/>
-        </w:rPr>
-        <w:t>[9,10,43]</w:t>
-      </w:r>
-      <w:r>
-        <w:rPr>
-          <w:rFonts w:asciiTheme="minorHAnsi" w:hAnsiTheme="minorHAnsi"/>
-        </w:rPr>
-        <w:fldChar w:fldCharType="end"/>
-      </w:r>
-      <w:r>
-        <w:rPr>
-          <w:rFonts w:asciiTheme="minorHAnsi" w:hAnsiTheme="minorHAnsi"/>
-        </w:rPr>
-        <w:t xml:space="preserve"> and therefore </w:t>
-      </w:r>
-      <w:r>
-        <w:rPr>
-          <w:rFonts w:asciiTheme="minorHAnsi" w:hAnsiTheme="minorHAnsi"/>
-        </w:rPr>
-        <w:t xml:space="preserve">may have a similar effect in muscle in which Glucocorticoid Response Elements </w:t>
-      </w:r>
-      <w:r>
-        <w:rPr>
-          <w:rFonts w:asciiTheme="minorHAnsi" w:hAnsiTheme="minorHAnsi"/>
-        </w:rPr>
-        <w:t xml:space="preserve">are more </w:t>
-      </w:r>
-      <w:r>
-        <w:rPr>
-          <w:rFonts w:asciiTheme="minorHAnsi" w:hAnsiTheme="minorHAnsi"/>
-        </w:rPr>
-        <w:t xml:space="preserve">easily </w:t>
-      </w:r>
-      <w:r>
-        <w:rPr>
-          <w:rFonts w:asciiTheme="minorHAnsi" w:hAnsiTheme="minorHAnsi"/>
-        </w:rPr>
-        <w:t>bound by</w:t>
-      </w:r>
-      <w:r>
-        <w:rPr>
-          <w:rFonts w:asciiTheme="minorHAnsi" w:hAnsiTheme="minorHAnsi"/>
+        <w:t xml:space="preserve">Another </w:t>
+      </w:r>
+      <w:r>
+        <w:rPr>
+          <w:rFonts w:asciiTheme="minorHAnsi" w:hAnsiTheme="minorHAnsi"/>
+          <w:color w:val="000000" w:themeColor="text1"/>
+        </w:rPr>
+        <w:t>potential mechanism</w:t>
+      </w:r>
+      <w:r>
+        <w:rPr>
+          <w:rFonts w:asciiTheme="minorHAnsi" w:hAnsiTheme="minorHAnsi"/>
+          <w:color w:val="000000" w:themeColor="text1"/>
+        </w:rPr>
+        <w:t xml:space="preserve"> is that the effects of GR-dependent signaling </w:t>
+      </w:r>
+      <w:r>
+        <w:rPr>
+          <w:rFonts w:asciiTheme="minorHAnsi" w:hAnsiTheme="minorHAnsi"/>
+          <w:color w:val="000000" w:themeColor="text1"/>
+        </w:rPr>
+        <w:t>are</w:t>
+      </w:r>
+      <w:r>
+        <w:rPr>
+          <w:rFonts w:asciiTheme="minorHAnsi" w:hAnsiTheme="minorHAnsi"/>
+          <w:color w:val="000000" w:themeColor="text1"/>
         </w:rPr>
         <w:t xml:space="preserve"> </w:t>
       </w:r>
       <w:r>
         <w:rPr>
           <w:rFonts w:asciiTheme="minorHAnsi" w:hAnsiTheme="minorHAnsi"/>
-        </w:rPr>
-        <w:t>GR</w:t>
-      </w:r>
-      <w:r>
-        <w:rPr>
-          <w:rFonts w:asciiTheme="minorHAnsi" w:hAnsiTheme="minorHAnsi"/>
-        </w:rPr>
-        <w:t xml:space="preserve"> causing increased glucocorticoid action.</w:t>
-      </w:r>
-      <w:r>
-        <w:rPr>
-          <w:rFonts w:asciiTheme="minorHAnsi" w:hAnsiTheme="minorHAnsi"/>
-        </w:rPr>
-        <w:t xml:space="preserve">  </w:t>
-      </w:r>
-      <w:r>
-        <w:rPr>
-          <w:rFonts w:asciiTheme="minorHAnsi" w:hAnsiTheme="minorHAnsi"/>
           <w:color w:val="000000" w:themeColor="text1"/>
         </w:rPr>
-        <w:t xml:space="preserve">Another </w:t>
+        <w:t>enhanced</w:t>
       </w:r>
       <w:r>
         <w:rPr>
           <w:rFonts w:asciiTheme="minorHAnsi" w:hAnsiTheme="minorHAnsi"/>
           <w:color w:val="000000" w:themeColor="text1"/>
         </w:rPr>
-        <w:t>potential mechanism</w:t>
+        <w:t xml:space="preserve"> by insulin resistance</w:t>
       </w:r>
       <w:r>
         <w:rPr>
           <w:rFonts w:asciiTheme="minorHAnsi" w:hAnsiTheme="minorHAnsi"/>
           <w:color w:val="000000" w:themeColor="text1"/>
         </w:rPr>
-        <w:t xml:space="preserve"> is that the effects of GR-dependent signaling </w:t>
-      </w:r>
-      <w:r>
-        <w:rPr>
-          <w:rFonts w:asciiTheme="minorHAnsi" w:hAnsiTheme="minorHAnsi"/>
-          <w:color w:val="000000" w:themeColor="text1"/>
-        </w:rPr>
-        <w:t>are</w:t>
-      </w:r>
-      <w:r>
-        <w:rPr>
-          <w:rFonts w:asciiTheme="minorHAnsi" w:hAnsiTheme="minorHAnsi"/>
-          <w:color w:val="000000" w:themeColor="text1"/>
-        </w:rPr>
-        <w:t xml:space="preserve"> </w:t>
-      </w:r>
-      <w:r>
-        <w:rPr>
-          <w:rFonts w:asciiTheme="minorHAnsi" w:hAnsiTheme="minorHAnsi"/>
-          <w:color w:val="000000" w:themeColor="text1"/>
-        </w:rPr>
-        <w:t>enhanced</w:t>
-      </w:r>
-      <w:r>
-        <w:rPr>
-          <w:rFonts w:asciiTheme="minorHAnsi" w:hAnsiTheme="minorHAnsi"/>
-          <w:color w:val="000000" w:themeColor="text1"/>
-        </w:rPr>
-        <w:t xml:space="preserve"> by insulin resistance</w:t>
-      </w:r>
-      <w:r>
-        <w:rPr>
-          <w:rFonts w:asciiTheme="minorHAnsi" w:hAnsiTheme="minorHAnsi"/>
-          <w:color w:val="000000" w:themeColor="text1"/>
-        </w:rPr>
         <w:t xml:space="preserve"> by FOXO dephosphorylation</w:t>
       </w:r>
+      <w:bookmarkEnd w:id="0"/>
       <w:r>
         <w:rPr>
           <w:rFonts w:asciiTheme="minorHAnsi" w:hAnsiTheme="minorHAnsi"/>
@@ -7897,7 +8016,7 @@
           <w:rFonts w:asciiTheme="minorHAnsi" w:hAnsiTheme="minorHAnsi"/>
           <w:lang w:val="en-US"/>
         </w:rPr>
-        <w:instrText>ADDIN CSL_CITATION {"citationItems":[{"id":"ITEM-1","itemData":{"DOI":"10.1038/sj.ijo.0802552","ISSN":"03070565","abstract":"OBJECTIVES: The aim of the present study was to test the association between muscular strength, functional limitations, body composition measurements and indexes of sarcopenia in a sample of community-dwelling, elderly women at the high end of the functional spectrum. DESIGN: Cross-sectional. SUBJECTS: In all, 167 women aged 67-78 y were selected from the general population in central Verona. A group of 120 premenopausal healthy women aged 20-50 y represented the young reference group. MEASUREMENTS: Body weight, height, body mass index (BMI) and the presence of acute and chronic conditions were evaluated in each subject. Body composition was measured by dual-energy X-ray absorptiometry (DXA). Physical functioning was assessed using a modified version of the Activities of Daily Living Scale. Dominant leg isometric strength was measured with a Spark Handheld Dynamometer. RESULTS: Elderly women with BMI higher than 30 kg/m(2) and in the highest quintile of body fat percent showed a significantly higher prevalence of functional limitation. In our population study, about 40% of sarcopenic elderly women and 50% of elderly women with high body fat and normal muscle mass were functionally limited. The prevalence of functional limitation significantly increased in subjects with class II sarcopenia, defined according to the skeletal muscle mass index (SMI=skeletal muscle mass/body mass x 100). In logistic regression models, after adjusting for age and different chronic health conditions, subjects with BMI higher than 30 kg/m(2), in the highest quintile of body fat, or with high body fat and normal muscle mass or class II sarcopenia according to SMI, had a 3-4 times increased risk of functional limitations. Finally, isometric leg strength was significantly lower in subjects in the lowest quintile of relative muscle mass and in sarcopenic and sarcopenic obese women. CONCLUSIONS: High body fat and high BMI values were associated with a greater probability of functional limitation in a population of elderly women at the high end of the functional spectrum. Among the different indexes of sarcopenia used in this study, only SMI predicted functional impairment and disability. Isometric leg strength was significantly lower in subjects with sarcopenia and sarcopenic obesity.","author":[{"dropping-particle":"","family":"Zoico","given":"E.","non-dropping-particle":"","parse-names":false,"suffix":""},{"dropping-particle":"","family":"Francesco","given":"V.","non-dropping-particle":"Di","parse-names":false,"suffix":""},{"dropping-particle":"","family":"Guralnik","given":"J. M.","non-dropping-particle":"","parse-names":false,"suffix":""},{"dropping-particle":"","family":"Mazzali","given":"G.","non-dropping-particle":"","parse-names":false,"suffix":""},{"dropping-particle":"","family":"Bortolani","given":"A.","non-dropping-particle":"","parse-names":false,"suffix":""},{"dropping-particle":"","family":"Guariento","given":"S.","non-dropping-particle":"","parse-names":false,"suffix":""},{"dropping-particle":"","family":"Sergi","given":"G.","non-dropping-particle":"","parse-names":false,"suffix":""},{"dropping-particle":"","family":"Bosello","given":"O.","non-dropping-particle":"","parse-names":false,"suffix":""},{"dropping-particle":"","family":"Zamboni","given":"M.","non-dropping-particle":"","parse-names":false,"suffix":""}],"container-title":"International Journal of Obesity","id":"ITEM-1","issue":"2","issued":{"date-parts":[["2004"]]},"page":"234-241","title":"Physical disability and muscular strength in relation to obesity and different body composition indexes in a sample of healthy elderly women","type":"article-journal","volume":"28"},"uris":["http://www.mendeley.com/documents/?uuid=79a052c1-8b43-45f2-9c75-bac2e66dc49a"]},{"id":"ITEM-2","itemData":{"DOI":"10.1007/s00421-007-0471-2","ISBN":"0042100704","ISSN":"14396319","abstract":"The present study aimed to compare quadriceps femoris muscle strength and fatigue between obese (grade II and III) and nonobese adults. Ten obese (mean age: 25 years; mean BMI: 41 kg/m(2)) and ten lean (mean age: 27 years; mean BMI: 23 kg/m(2)) men were tested. Quadriceps muscle fatigue was quantified as the (percent) torque loss during a voluntary isokinetic (50 maximal contractions at 180 degrees /s) and an electrostimulated (40 Hz) isometric protocol (5 min, 10% of the maximal torque). Maximal voluntary isometric and isokinetic torque and power were also measured. Voluntary torque loss was significantly higher (P &lt; 0.05) in obese (-63.5%) than in lean subjects (-50.6%). Stimulated torque decreased significantly (P &lt; 0.05) but equally in the two subject groups. Obese subjects displayed higher absolute (+20%; P &lt; 0.01) but lower relative (i.e., normalized to body mass) (-32%; P &lt; 0.001) muscle torque and power than their lean counterparts. Obese individuals demonstrated lower fatigue resistance during voluntary but not during stimulated knee extensions compared to their nonobese counterparts. Peripheral mechanisms of muscle fatigue -- at least those associated to the present stimulated test -- were not influenced by obesity. The observed quadriceps muscle function impairments (voluntary fatigue and relative strength) probably contribute to the reduced functional capacity of obese subjects during daily living activities.","author":[{"dropping-particle":"","family":"Maffiuletti","given":"Nicola A.","non-dropping-particle":"","parse-names":false,"suffix":""},{"dropping-particle":"","family":"Jubeau","given":"Marc","non-dropping-particle":"","parse-names":false,"suffix":""},{"dropping-particle":"","family":"Munzinger","given":"Urs","non-dropping-particle":"","parse-names":false,"suffix":""},{"dropping-particle":"","family":"Bizzini","given":"Mario","non-dropping-particle":"","parse-names":false,"suffix":""},{"dropping-particle":"","family":"Agosti","given":"Fiorenza","non-dropping-particle":"","parse-names":false,"suffix":""},{"dropping-particle":"","family":"Col","given":"Alessandra","non-dropping-particle":"De","parse-names":false,"suffix":""},{"dropping-particle":"","family":"Lafortuna","given":"Claudio L.","non-dropping-particle":"","parse-names":false,"suffix":""},{"dropping-particle":"","family":"Sartorio","given":"Alessandro","non-dropping-particle":"","parse-names":false,"suffix":""}],"container-title":"European Journal of Applied Physiology","id":"ITEM-2","issue":"1","issued":{"date-parts":[["2007"]]},"page":"51-59","title":"Differences in quadriceps muscle strength and fatigue between lean and obese subjects","type":"article-journal","volume":"101"},"uris":["http://www.mendeley.com/documents/?uuid=d4cc7c59-ebb7-4e70-bde6-4b22dbe5f42b"]},{"id":"ITEM-3","itemData":{"DOI":"10.1034/j.1600-0838.2001.110509.x","ISSN":"09057188","abstract":"The aim of this study was to assess the nature and magnitude of the differences in submaximal and maximal exercise capacity parameters between lean and obese women. A total of 225 healthy obese women 18-65 years (BMI&gt; or=30 kg/m(2)) and 81 non-athletic lean women (BMI&lt; or=26 kg/m(2)) were selected. Anthropometric measurements (weight and height), body composition assessment (bioelectrical impedance method) and a maximal exercise capacity test on a bicycle ergometer were performed. Oxygen uptake (VO(2)), carbon dioxide production (VCO(2)), expired ventilation (VE), respiratory quotient (RQ), breathing efficiency (VE/VO(2)), mechanical efficiency (ME) and anaerobic threshold (AT) were calculated. At a submaximal intensity load of 70 W, VO(2) (l/min) was larger in the obese women and was already 78% of their peak VO(2), whereas in the non-obese it was only 69% (P=0.0001). VE (l/min) was larger, VE/VO(2) did not differ and ME was lower in obese compared to the lean women. AT occurred at the same percentage of peak VO(2) in both lean and obese women. At peak effort, achieved load, terminal VO(2) (l min(-1) kg(-1)), VE, heart rate, RQ respiratory exchange ratio and perceived exertion were lower in obese subjects compared to the non-obese. Obese subjects mentioned significantly more musculoskeletal pain as a reason to end the test, whereas in lean subjects it was leg fatigue. Lean women recovered better as after 2 min they were already at 35% of the peak VO(2), whereas in the obese women it was 47% (P=0.0001). Our results confirm that exercise capacity is decreased in obesity, both at submaximal and peak intensity, and during recovery. Moreover, at peak effort musculoskeletal pain was an important reason to end the test and not true leg fatigue. These findings are important when designing exercise programs for obese subjects.","author":[{"dropping-particle":"","family":"Hulens","given":"M.","non-dropping-particle":"","parse-names":false,"suffix":""},{"dropping-particle":"","family":"Vansant","given":"G.","non-dropping-particle":"","parse-names":false,"suffix":""},{"dropping-particle":"","family":"Lysens","given":"R.","non-dropping-particle":"","parse-names":false,"suffix":""},{"dropping-particle":"","family":"Claessens","given":"A. L.","non-dropping-particle":"","parse-names":false,"suffix":""},{"dropping-particle":"","family":"Muls","given":"E.","non-dropping-particle":"","parse-names":false,"suffix":""}],"container-title":"Scandinavian Journal of Medicine and Science in Sports","id":"ITEM-3","issue":"5","issued":{"date-parts":[["2001"]]},"page":"305-309","title":"Exercise capacity in lean versus obese women","type":"article-journal","volume":"11"},"uris":["http://www.mendeley.com/documents/?uuid=9963b52b-2d67-4bb6-9492-9246dfc25b39"]}],"mendeley":{"formattedCitation":"[31,33,34]","plainTextFormattedCitation":"[31,33,34]","previouslyFormattedCitation":"[31,33,34]"},"properties":{"noteIndex":0},"schema":"https://github.com/citation-style-language/schema/raw/master/csl-citation.json"}</w:instrText>
+        <w:instrText>ADDIN CSL_CITATION {"citationItems":[{"id":"ITEM-1","itemData":{"DOI":"10.1038/sj.ijo.0802552","ISSN":"03070565","abstract":"OBJECTIVES: The aim of the present study was to test the association between muscular strength, functional limitations, body composition measurements and indexes of sarcopenia in a sample of community-dwelling, elderly women at the high end of the functional spectrum. DESIGN: Cross-sectional. SUBJECTS: In all, 167 women aged 67-78 y were selected from the general population in central Verona. A group of 120 premenopausal healthy women aged 20-50 y represented the young reference group. MEASUREMENTS: Body weight, height, body mass index (BMI) and the presence of acute and chronic conditions were evaluated in each subject. Body composition was measured by dual-energy X-ray absorptiometry (DXA). Physical functioning was assessed using a modified version of the Activities of Daily Living Scale. Dominant leg isometric strength was measured with a Spark Handheld Dynamometer. RESULTS: Elderly women with BMI higher than 30 kg/m(2) and in the highest quintile of body fat percent showed a significantly higher prevalence of functional limitation. In our population study, about 40% of sarcopenic elderly women and 50% of elderly women with high body fat and normal muscle mass were functionally limited. The prevalence of functional limitation significantly increased in subjects with class II sarcopenia, defined according to the skeletal muscle mass index (SMI=skeletal muscle mass/body mass x 100). In logistic regression models, after adjusting for age and different chronic health conditions, subjects with BMI higher than 30 kg/m(2), in the highest quintile of body fat, or with high body fat and normal muscle mass or class II sarcopenia according to SMI, had a 3-4 times increased risk of functional limitations. Finally, isometric leg strength was significantly lower in subjects in the lowest quintile of relative muscle mass and in sarcopenic and sarcopenic obese women. CONCLUSIONS: High body fat and high BMI values were associated with a greater probability of functional limitation in a population of elderly women at the high end of the functional spectrum. Among the different indexes of sarcopenia used in this study, only SMI predicted functional impairment and disability. Isometric leg strength was significantly lower in subjects with sarcopenia and sarcopenic obesity.","author":[{"dropping-particle":"","family":"Zoico","given":"E.","non-dropping-particle":"","parse-names":false,"suffix":""},{"dropping-particle":"","family":"Francesco","given":"V.","non-dropping-particle":"Di","parse-names":false,"suffix":""},{"dropping-particle":"","family":"Guralnik","given":"J. M.","non-dropping-particle":"","parse-names":false,"suffix":""},{"dropping-particle":"","family":"Mazzali","given":"G.","non-dropping-particle":"","parse-names":false,"suffix":""},{"dropping-particle":"","family":"Bortolani","given":"A.","non-dropping-particle":"","parse-names":false,"suffix":""},{"dropping-particle":"","family":"Guariento","given":"S.","non-dropping-particle":"","parse-names":false,"suffix":""},{"dropping-particle":"","family":"Sergi","given":"G.","non-dropping-particle":"","parse-names":false,"suffix":""},{"dropping-particle":"","family":"Bosello","given":"O.","non-dropping-particle":"","parse-names":false,"suffix":""},{"dropping-particle":"","family":"Zamboni","given":"M.","non-dropping-particle":"","parse-names":false,"suffix":""}],"container-title":"International Journal of Obesity","id":"ITEM-1","issue":"2","issued":{"date-parts":[["2004"]]},"page":"234-241","title":"Physical disability and muscular strength in relation to obesity and different body composition indexes in a sample of healthy elderly women","type":"article-journal","volume":"28"},"uris":["http://www.mendeley.com/documents/?uuid=79a052c1-8b43-45f2-9c75-bac2e66dc49a"]},{"id":"ITEM-2","itemData":{"DOI":"10.1007/s00421-007-0471-2","ISBN":"0042100704","ISSN":"14396319","abstract":"The present study aimed to compare quadriceps femoris muscle strength and fatigue between obese (grade II and III) and nonobese adults. Ten obese (mean age: 25 years; mean BMI: 41 kg/m(2)) and ten lean (mean age: 27 years; mean BMI: 23 kg/m(2)) men were tested. Quadriceps muscle fatigue was quantified as the (percent) torque loss during a voluntary isokinetic (50 maximal contractions at 180 degrees /s) and an electrostimulated (40 Hz) isometric protocol (5 min, 10% of the maximal torque). Maximal voluntary isometric and isokinetic torque and power were also measured. Voluntary torque loss was significantly higher (P &lt; 0.05) in obese (-63.5%) than in lean subjects (-50.6%). Stimulated torque decreased significantly (P &lt; 0.05) but equally in the two subject groups. Obese subjects displayed higher absolute (+20%; P &lt; 0.01) but lower relative (i.e., normalized to body mass) (-32%; P &lt; 0.001) muscle torque and power than their lean counterparts. Obese individuals demonstrated lower fatigue resistance during voluntary but not during stimulated knee extensions compared to their nonobese counterparts. Peripheral mechanisms of muscle fatigue -- at least those associated to the present stimulated test -- were not influenced by obesity. The observed quadriceps muscle function impairments (voluntary fatigue and relative strength) probably contribute to the reduced functional capacity of obese subjects during daily living activities.","author":[{"dropping-particle":"","family":"Maffiuletti","given":"Nicola A.","non-dropping-particle":"","parse-names":false,"suffix":""},{"dropping-particle":"","family":"Jubeau","given":"Marc","non-dropping-particle":"","parse-names":false,"suffix":""},{"dropping-particle":"","family":"Munzinger","given":"Urs","non-dropping-particle":"","parse-names":false,"suffix":""},{"dropping-particle":"","family":"Bizzini","given":"Mario","non-dropping-particle":"","parse-names":false,"suffix":""},{"dropping-particle":"","family":"Agosti","given":"Fiorenza","non-dropping-particle":"","parse-names":false,"suffix":""},{"dropping-particle":"","family":"Col","given":"Alessandra","non-dropping-particle":"De","parse-names":false,"suffix":""},{"dropping-particle":"","family":"Lafortuna","given":"Claudio L.","non-dropping-particle":"","parse-names":false,"suffix":""},{"dropping-particle":"","family":"Sartorio","given":"Alessandro","non-dropping-particle":"","parse-names":false,"suffix":""}],"container-title":"European Journal of Applied Physiology","id":"ITEM-2","issue":"1","issued":{"date-parts":[["2007"]]},"page":"51-59","title":"Differences in quadriceps muscle strength and fatigue between lean and obese subjects","type":"article-journal","volume":"101"},"uris":["http://www.mendeley.com/documents/?uuid=d4cc7c59-ebb7-4e70-bde6-4b22dbe5f42b"]},{"id":"ITEM-3","itemData":{"DOI":"10.1034/j.1600-0838.2001.110509.x","ISSN":"09057188","abstract":"The aim of this study was to assess the nature and magnitude of the differences in submaximal and maximal exercise capacity parameters between lean and obese women. A total of 225 healthy obese women 18-65 years (BMI&gt; or=30 kg/m(2)) and 81 non-athletic lean women (BMI&lt; or=26 kg/m(2)) were selected. Anthropometric measurements (weight and height), body composition assessment (bioelectrical impedance method) and a maximal exercise capacity test on a bicycle ergometer were performed. Oxygen uptake (VO(2)), carbon dioxide production (VCO(2)), expired ventilation (VE), respiratory quotient (RQ), breathing efficiency (VE/VO(2)), mechanical efficiency (ME) and anaerobic threshold (AT) were calculated. At a submaximal intensity load of 70 W, VO(2) (l/min) was larger in the obese women and was already 78% of their peak VO(2), whereas in the non-obese it was only 69% (P=0.0001). VE (l/min) was larger, VE/VO(2) did not differ and ME was lower in obese compared to the lean women. AT occurred at the same percentage of peak VO(2) in both lean and obese women. At peak effort, achieved load, terminal VO(2) (l min(-1) kg(-1)), VE, heart rate, RQ respiratory exchange ratio and perceived exertion were lower in obese subjects compared to the non-obese. Obese subjects mentioned significantly more musculoskeletal pain as a reason to end the test, whereas in lean subjects it was leg fatigue. Lean women recovered better as after 2 min they were already at 35% of the peak VO(2), whereas in the obese women it was 47% (P=0.0001). Our results confirm that exercise capacity is decreased in obesity, both at submaximal and peak intensity, and during recovery. Moreover, at peak effort musculoskeletal pain was an important reason to end the test and not true leg fatigue. These findings are important when designing exercise programs for obese subjects.","author":[{"dropping-particle":"","family":"Hulens","given":"M.","non-dropping-particle":"","parse-names":false,"suffix":""},{"dropping-particle":"","family":"Vansant","given":"G.","non-dropping-particle":"","parse-names":false,"suffix":""},{"dropping-particle":"","family":"Lysens","given":"R.","non-dropping-particle":"","parse-names":false,"suffix":""},{"dropping-particle":"","family":"Claessens","given":"A. L.","non-dropping-particle":"","parse-names":false,"suffix":""},{"dropping-particle":"","family":"Muls","given":"E.","non-dropping-particle":"","parse-names":false,"suffix":""}],"container-title":"Scandinavian Journal of Medicine and Science in Sports","id":"ITEM-3","issue":"5","issued":{"date-parts":[["2001"]]},"page":"305-309","title":"Exercise capacity in lean versus obese women","type":"article-journal","volume":"11"},"uris":["http://www.mendeley.com/documents/?uuid=9963b52b-2d67-4bb6-9492-9246dfc25b39"]}],"mendeley":{"formattedCitation":"[29,31,32]","plainTextFormattedCitation":"[29,31,32]","previouslyFormattedCitation":"[29,31,32]"},"properties":{"noteIndex":0},"schema":"https://github.com/citation-style-language/schema/raw/master/csl-citation.json"}</w:instrText>
       </w:r>
       <w:r>
         <w:rPr>
@@ -7912,7 +8031,7 @@
           <w:noProof/>
           <w:lang w:val="en-US"/>
         </w:rPr>
-        <w:t>[31,33,34]</w:t>
+        <w:t>[29,31,32]</w:t>
       </w:r>
       <w:r>
         <w:rPr>
@@ -7982,7 +8101,7 @@
           <w:rFonts w:asciiTheme="minorHAnsi" w:hAnsiTheme="minorHAnsi"/>
           <w:lang w:val="en-US"/>
         </w:rPr>
-        <w:instrText>ADDIN CSL_CITATION {"citationItems":[{"id":"ITEM-1","itemData":{"DOI":"10.1016/j.jbspin.2010.02.025","ISSN":"1297319X","abstract":"Glucocorticoid-induced myopathy, characterized by muscle weakness without pain, fatigue and atrophy, is an adverse effect of glucocorticoid use and is the most common type of drug-induced myopathy. This muscle disturbance has a frequency of 60%, and it has been most often associated with fluorinated glucocorticoid preparations. Glucocorticoids have a direct catabolic effect on muscle, decreasing protein synthesis and increasing the rate of protein catabolism leading to muscle atrophy. In clinical practice, it is important to differentiate myopathy due to glucocorticoid from muscle inflammatory diseases. The treatment is based on reduction or, if possible, on discontinuation of the steroid. Fluorinated glucocorticoids such as dexamethasone should be replaced with nonfluorinated glucocorticoids such as prednisone. Other experimental treatments may be tried such as IGF-I, branched-chain amino acids, creatine, androgens such as testosterone, nandrolone and dehydroepiandrosterone (DHEA), and glutamine. © 2010 Société française de rhumatologie.","author":[{"dropping-particle":"","family":"Pereira","given":"Rosa Maria Rodrigues","non-dropping-particle":"","parse-names":false,"suffix":""},{"dropping-particle":"","family":"Freire de Carvalho","given":"Jozélio","non-dropping-particle":"","parse-names":false,"suffix":""}],"container-title":"Joint Bone Spine","id":"ITEM-1","issue":"1","issued":{"date-parts":[["2011"]]},"page":"41-44","title":"Glucocorticoid-induced myopathy","type":"article-journal","volume":"78"},"uris":["http://www.mendeley.com/documents/?uuid=835b7a56-05e4-49ee-a06c-4a87e11c8791"]},{"id":"ITEM-2","itemData":{"DOI":"10.1038/nn.3871.Locus-Specific","author":[{"dropping-particle":"","family":"Heller","given":"Elizabeth A","non-dropping-particle":"","parse-names":false,"suffix":""},{"dropping-particle":"","family":"Cates","given":"Hannah M","non-dropping-particle":"","parse-names":false,"suffix":""},{"dropping-particle":"","family":"Peña","given":"Catherine J","non-dropping-particle":"","parse-names":false,"suffix":""},{"dropping-particle":"","family":"Herman","given":"James P","non-dropping-particle":"","parse-names":false,"suffix":""},{"dropping-particle":"","family":"Walsh","given":"Jessica J","non-dropping-particle":"","parse-names":false,"suffix":""}],"id":"ITEM-2","issue":"12","issued":{"date-parts":[["2015"]]},"page":"1720-1727","title":"Mechanisms of Glucocorticoid-Induced Insulin Resistance: Focus on Adipose Tissue Function and Lipid Metabolism","type":"article-journal","volume":"17"},"uris":["http://www.mendeley.com/documents/?uuid=6d8ec280-8bda-43e9-9208-83c20cd8396b"]},{"id":"ITEM-3","itemData":{"DOI":"10.1210/en.2018-00147","ISSN":"19457170","PMID":"29659785","abstract":"The purpose of this study was to determine the effects of glucocorticoid-induced metabolic dysfunction in the presence of diet-induced obesity. C57BL/6J adult male lean and diet-induced obese mice were given dexamethasone and levels of hepatic steatosis, insulin resistance and lipolysis were determined. Obese mice given dexamethasone had significant, synergistic effects on fasting glucose, insulin resistance and markers of lipolysis, as well as hepatic steatosis. This was associated with synergistic transactivation of the lipolytic enzyme ATGL. The combination of chronically elevated glucocorticoids and obesity leads to exacerbations in metabolic dysfunction. Our findings suggest lipolysis may be a key player in glucocorticoid-induced insulin resistance and fatty liver in individuals with obesity.","author":[{"dropping-particle":"","family":"Harvey","given":"Innocence","non-dropping-particle":"","parse-names":false,"suffix":""},{"dropping-particle":"","family":"Stephenson","given":"Erin J.","non-dropping-particle":"","parse-names":false,"suffix":""},{"dropping-particle":"","family":"Redd","given":"Jeanna R.","non-dropping-particle":"","parse-names":false,"suffix":""},{"dropping-particle":"","family":"Tran","given":"Quynh T.","non-dropping-particle":"","parse-names":false,"suffix":""},{"dropping-particle":"","family":"Hochberg","given":"Irit","non-dropping-particle":"","parse-names":false,"suffix":""},{"dropping-particle":"","family":"Qi","given":"Nathan","non-dropping-particle":"","parse-names":false,"suffix":""},{"dropping-particle":"","family":"Bridges","given":"Dave","non-dropping-particle":"","parse-names":false,"suffix":""}],"container-title":"Endocrinology","id":"ITEM-3","issue":"6","issued":{"date-parts":[["2018","4","11"]]},"page":"2275-2287","title":"Glucocorticoid-Induced Metabolic Disturbances Are Exacerbated in Obese Male Mice","type":"article-journal","volume":"159"},"uris":["http://www.mendeley.com/documents/?uuid=d0178e14-223a-4a7c-9120-b9340661a101"]}],"mendeley":{"formattedCitation":"[10,15,44]","plainTextFormattedCitation":"[10,15,44]","previouslyFormattedCitation":"[14,20,44]"},"properties":{"noteIndex":0},"schema":"https://github.com/citation-style-language/schema/raw/master/csl-citation.json"}</w:instrText>
+        <w:instrText>ADDIN CSL_CITATION {"citationItems":[{"id":"ITEM-1","itemData":{"DOI":"10.1016/j.jbspin.2010.02.025","ISSN":"1297319X","abstract":"Glucocorticoid-induced myopathy, characterized by muscle weakness without pain, fatigue and atrophy, is an adverse effect of glucocorticoid use and is the most common type of drug-induced myopathy. This muscle disturbance has a frequency of 60%, and it has been most often associated with fluorinated glucocorticoid preparations. Glucocorticoids have a direct catabolic effect on muscle, decreasing protein synthesis and increasing the rate of protein catabolism leading to muscle atrophy. In clinical practice, it is important to differentiate myopathy due to glucocorticoid from muscle inflammatory diseases. The treatment is based on reduction or, if possible, on discontinuation of the steroid. Fluorinated glucocorticoids such as dexamethasone should be replaced with nonfluorinated glucocorticoids such as prednisone. Other experimental treatments may be tried such as IGF-I, branched-chain amino acids, creatine, androgens such as testosterone, nandrolone and dehydroepiandrosterone (DHEA), and glutamine. © 2010 Société française de rhumatologie.","author":[{"dropping-particle":"","family":"Pereira","given":"Rosa Maria Rodrigues","non-dropping-particle":"","parse-names":false,"suffix":""},{"dropping-particle":"","family":"Freire de Carvalho","given":"Jozélio","non-dropping-particle":"","parse-names":false,"suffix":""}],"container-title":"Joint Bone Spine","id":"ITEM-1","issue":"1","issued":{"date-parts":[["2011"]]},"page":"41-44","title":"Glucocorticoid-induced myopathy","type":"article-journal","volume":"78"},"uris":["http://www.mendeley.com/documents/?uuid=835b7a56-05e4-49ee-a06c-4a87e11c8791"]},{"id":"ITEM-2","itemData":{"DOI":"10.1038/nn.3871.Locus-Specific","author":[{"dropping-particle":"","family":"Heller","given":"Elizabeth A","non-dropping-particle":"","parse-names":false,"suffix":""},{"dropping-particle":"","family":"Cates","given":"Hannah M","non-dropping-particle":"","parse-names":false,"suffix":""},{"dropping-particle":"","family":"Peña","given":"Catherine J","non-dropping-particle":"","parse-names":false,"suffix":""},{"dropping-particle":"","family":"Herman","given":"James P","non-dropping-particle":"","parse-names":false,"suffix":""},{"dropping-particle":"","family":"Walsh","given":"Jessica J","non-dropping-particle":"","parse-names":false,"suffix":""}],"id":"ITEM-2","issue":"12","issued":{"date-parts":[["2015"]]},"page":"1720-1727","title":"Mechanisms of Glucocorticoid-Induced Insulin Resistance: Focus on Adipose Tissue Function and Lipid Metabolism","type":"article-journal","volume":"17"},"uris":["http://www.mendeley.com/documents/?uuid=6d8ec280-8bda-43e9-9208-83c20cd8396b"]},{"id":"ITEM-3","itemData":{"DOI":"10.1210/en.2018-00147","ISSN":"19457170","PMID":"29659785","abstract":"The purpose of this study was to determine the effects of glucocorticoid-induced metabolic dysfunction in the presence of diet-induced obesity. C57BL/6J adult male lean and diet-induced obese mice were given dexamethasone and levels of hepatic steatosis, insulin resistance and lipolysis were determined. Obese mice given dexamethasone had significant, synergistic effects on fasting glucose, insulin resistance and markers of lipolysis, as well as hepatic steatosis. This was associated with synergistic transactivation of the lipolytic enzyme ATGL. The combination of chronically elevated glucocorticoids and obesity leads to exacerbations in metabolic dysfunction. Our findings suggest lipolysis may be a key player in glucocorticoid-induced insulin resistance and fatty liver in individuals with obesity.","author":[{"dropping-particle":"","family":"Harvey","given":"Innocence","non-dropping-particle":"","parse-names":false,"suffix":""},{"dropping-particle":"","family":"Stephenson","given":"Erin J.","non-dropping-particle":"","parse-names":false,"suffix":""},{"dropping-particle":"","family":"Redd","given":"Jeanna R.","non-dropping-particle":"","parse-names":false,"suffix":""},{"dropping-particle":"","family":"Tran","given":"Quynh T.","non-dropping-particle":"","parse-names":false,"suffix":""},{"dropping-particle":"","family":"Hochberg","given":"Irit","non-dropping-particle":"","parse-names":false,"suffix":""},{"dropping-particle":"","family":"Qi","given":"Nathan","non-dropping-particle":"","parse-names":false,"suffix":""},{"dropping-particle":"","family":"Bridges","given":"Dave","non-dropping-particle":"","parse-names":false,"suffix":""}],"container-title":"Endocrinology","id":"ITEM-3","issue":"6","issued":{"date-parts":[["2018","4","11"]]},"page":"2275-2287","title":"Glucocorticoid-Induced Metabolic Disturbances Are Exacerbated in Obese Male Mice","type":"article-journal","volume":"159"},"uris":["http://www.mendeley.com/documents/?uuid=d0178e14-223a-4a7c-9120-b9340661a101"]}],"mendeley":{"formattedCitation":"[15,21,42]","plainTextFormattedCitation":"[15,21,42]","previouslyFormattedCitation":"[15,21,42]"},"properties":{"noteIndex":0},"schema":"https://github.com/citation-style-language/schema/raw/master/csl-citation.json"}</w:instrText>
       </w:r>
       <w:r>
         <w:rPr>
@@ -7997,7 +8116,7 @@
           <w:noProof/>
           <w:lang w:val="en-US"/>
         </w:rPr>
-        <w:t>[10,15,44]</w:t>
+        <w:t>[15,21,42]</w:t>
       </w:r>
       <w:r>
         <w:rPr>
@@ -8207,6 +8326,7 @@
         <w:rPr>
           <w:sz w:val="32"/>
         </w:rPr>
+        <w:lastRenderedPageBreak/>
         <w:t xml:space="preserve">Materials and </w:t>
       </w:r>
       <w:r>
@@ -8335,16 +8455,7 @@
           <w:color w:val="2A2A2A"/>
           <w:highlight w:val="white"/>
         </w:rPr>
-        <w:t xml:space="preserve">vehicle </w:t>
-      </w:r>
-      <w:r>
-        <w:rPr>
-          <w:rFonts w:asciiTheme="minorHAnsi" w:hAnsiTheme="minorHAnsi"/>
-          <w:color w:val="2A2A2A"/>
-          <w:highlight w:val="white"/>
-        </w:rPr>
-        <w:lastRenderedPageBreak/>
-        <w:t xml:space="preserve">(water) or </w:t>
+        <w:t xml:space="preserve">vehicle (water) or </w:t>
       </w:r>
       <w:r>
         <w:rPr>
@@ -8510,7 +8621,17 @@
           <w:szCs w:val="24"/>
           <w:highlight w:val="white"/>
         </w:rPr>
-        <w:t xml:space="preserve">was cut so the hindlimb could be secured at the knee to a fixed post. Animals were placed on a temperature-controlled platform with continual drip of saline over the </w:t>
+        <w:t xml:space="preserve">was cut so </w:t>
+      </w:r>
+      <w:r>
+        <w:rPr>
+          <w:rFonts w:asciiTheme="minorHAnsi" w:hAnsiTheme="minorHAnsi"/>
+          <w:color w:val="2A2A2A"/>
+          <w:szCs w:val="24"/>
+          <w:highlight w:val="white"/>
+        </w:rPr>
+        <w:lastRenderedPageBreak/>
+        <w:t xml:space="preserve">the hindlimb could be secured at the knee to a fixed post. Animals were placed on a temperature-controlled platform with continual drip of saline over the </w:t>
       </w:r>
       <w:r>
         <w:rPr>
@@ -8629,17 +8750,7 @@
           <w:szCs w:val="24"/>
           <w:highlight w:val="white"/>
         </w:rPr>
-        <w:t xml:space="preserve">). Optimal length is the length of the muscle in which the maximal twitch force </w:t>
-      </w:r>
-      <w:r>
-        <w:rPr>
-          <w:rFonts w:asciiTheme="minorHAnsi" w:hAnsiTheme="minorHAnsi"/>
-          <w:color w:val="2A2A2A"/>
-          <w:szCs w:val="24"/>
-          <w:highlight w:val="white"/>
-        </w:rPr>
-        <w:lastRenderedPageBreak/>
-        <w:t>was obtained.  Once L</w:t>
+        <w:t>). Optimal length is the length of the muscle in which the maximal twitch force was obtained.  Once L</w:t>
       </w:r>
       <w:r>
         <w:rPr>
@@ -9029,7 +9140,7 @@
         <w:rPr>
           <w:rFonts w:asciiTheme="minorHAnsi" w:hAnsiTheme="minorHAnsi"/>
         </w:rPr>
-        <w:instrText>ADDIN CSL_CITATION {"citationItems":[{"id":"ITEM-1","itemData":{"DOI":"10.1111/j.1600-0404.1976.tb07619.x","ISSN":"00016314","abstract":"The ATPase reaction and its pH lability demonstrate three fiber types in the adult mouse gastrocnemius; Type I (light staining with alkaline preincubation and dark with acid preincubation), Type IIA (dark after alkaline preincubation), type IIB (dark after alkaline and acid preincubation). The SDH and NADH-tetrazolium reductase reactions also demonstrate three types of fibers; those low (A), intermediate (B) or high (C) in oxidative enzyme activity. However, the use of both procedures in serial sections demonstrates that four different combinations occur; the IIB fibers are high in SDH activity, the I fibers are intermediate in SDH enzyme activity, while the IIA fibers are either low or intermediate in SDH activity. These fiber types are present within the gastrocnemius muscle in a distinct pattern of zones. The predominant fiber type, located in the superficial half of the muscle, is the IIA (A) fiber which is high in ATPase and low in SDH activity. This is consistent with the fact that the gastrocnemius is generally considered a white, fast muscle. The IIB and I fibers are fewer in number and are located deeper in the muscle.","author":[{"dropping-particle":"","family":"Sher","given":"Joanna","non-dropping-particle":"","parse-names":false,"suffix":""},{"dropping-particle":"","family":"Cardasis","given":"Constance","non-dropping-particle":"","parse-names":false,"suffix":""}],"container-title":"Acta Neurologica Scandinavica","id":"ITEM-1","issue":"1","issued":{"date-parts":[["1976","7"]]},"page":"45-56","title":"Skeletal Muscle Fiber Types in the Adult Mouse","type":"article-journal","volume":"54"},"uris":["http://www.mendeley.com/documents/?uuid=0d041a27-ab94-4728-a882-d5ea4609e5c8","http://www.mendeley.com/documents/?uuid=ae7289cd-3ce1-4f8a-bd55-ecc8fb9871b4"]},{"id":"ITEM-2","itemData":{"DOI":"10.4067/s0717-95022009000100032","author":[{"dropping-particle":"","family":"Hebling","given":"André","non-dropping-particle":"","parse-names":false,"suffix":""},{"dropping-particle":"","family":"Scabora","given":"José Eduardo","non-dropping-particle":"","parse-names":false,"suffix":""},{"dropping-particle":"","family":"Esquisatto","given":"Marcelo Augusto Marretto","non-dropping-particle":"","parse-names":false,"suffix":""}],"container-title":"International Journal of Morphology","id":"ITEM-2","issue":"1","issued":{"date-parts":[["2009"]]},"page":"187-191","title":"Muscle Fibre Types and Connective Tissue Morphometry in Frontal Muscle of Norfolk Rabbits (Oryctolagus cuniculus)","type":"article-journal","volume":"27"},"uris":["http://www.mendeley.com/documents/?uuid=7476b1a4-740a-435c-b45b-ce16432053ba","http://www.mendeley.com/documents/?uuid=eb42fac2-a07e-4892-9815-70c83731f345"]}],"mendeley":{"formattedCitation":"[24,25]","plainTextFormattedCitation":"[24,25]","previouslyFormattedCitation":"[24,25]"},"properties":{"noteIndex":0},"schema":"https://github.com/citation-style-language/schema/raw/master/csl-citation.json"}</w:instrText>
+        <w:instrText>ADDIN CSL_CITATION {"citationItems":[{"id":"ITEM-1","itemData":{"DOI":"10.1111/j.1600-0404.1976.tb07619.x","ISSN":"00016314","abstract":"The ATPase reaction and its pH lability demonstrate three fiber types in the adult mouse gastrocnemius; Type I (light staining with alkaline preincubation and dark with acid preincubation), Type IIA (dark after alkaline preincubation), type IIB (dark after alkaline and acid preincubation). The SDH and NADH-tetrazolium reductase reactions also demonstrate three types of fibers; those low (A), intermediate (B) or high (C) in oxidative enzyme activity. However, the use of both procedures in serial sections demonstrates that four different combinations occur; the IIB fibers are high in SDH activity, the I fibers are intermediate in SDH enzyme activity, while the IIA fibers are either low or intermediate in SDH activity. These fiber types are present within the gastrocnemius muscle in a distinct pattern of zones. The predominant fiber type, located in the superficial half of the muscle, is the IIA (A) fiber which is high in ATPase and low in SDH activity. This is consistent with the fact that the gastrocnemius is generally considered a white, fast muscle. The IIB and I fibers are fewer in number and are located deeper in the muscle.","author":[{"dropping-particle":"","family":"Sher","given":"Joanna","non-dropping-particle":"","parse-names":false,"suffix":""},{"dropping-particle":"","family":"Cardasis","given":"Constance","non-dropping-particle":"","parse-names":false,"suffix":""}],"container-title":"Acta Neurologica Scandinavica","id":"ITEM-1","issue":"1","issued":{"date-parts":[["1976","7"]]},"page":"45-56","title":"Skeletal Muscle Fiber Types in the Adult Mouse","type":"article-journal","volume":"54"},"uris":["http://www.mendeley.com/documents/?uuid=0d041a27-ab94-4728-a882-d5ea4609e5c8","http://www.mendeley.com/documents/?uuid=ae7289cd-3ce1-4f8a-bd55-ecc8fb9871b4"]},{"id":"ITEM-2","itemData":{"DOI":"10.4067/s0717-95022009000100032","author":[{"dropping-particle":"","family":"Hebling","given":"André","non-dropping-particle":"","parse-names":false,"suffix":""},{"dropping-particle":"","family":"Scabora","given":"José Eduardo","non-dropping-particle":"","parse-names":false,"suffix":""},{"dropping-particle":"","family":"Esquisatto","given":"Marcelo Augusto Marretto","non-dropping-particle":"","parse-names":false,"suffix":""}],"container-title":"International Journal of Morphology","id":"ITEM-2","issue":"1","issued":{"date-parts":[["2009"]]},"page":"187-191","title":"Muscle Fibre Types and Connective Tissue Morphometry in Frontal Muscle of Norfolk Rabbits (Oryctolagus cuniculus)","type":"article-journal","volume":"27"},"uris":["http://www.mendeley.com/documents/?uuid=7476b1a4-740a-435c-b45b-ce16432053ba","http://www.mendeley.com/documents/?uuid=eb42fac2-a07e-4892-9815-70c83731f345"]}],"mendeley":{"formattedCitation":"[25,43]","plainTextFormattedCitation":"[25,43]","previouslyFormattedCitation":"[25,43]"},"properties":{"noteIndex":0},"schema":"https://github.com/citation-style-language/schema/raw/master/csl-citation.json"}</w:instrText>
       </w:r>
       <w:r>
         <w:rPr>
@@ -9042,7 +9153,7 @@
           <w:rFonts w:asciiTheme="minorHAnsi" w:hAnsiTheme="minorHAnsi"/>
           <w:noProof/>
         </w:rPr>
-        <w:t>[24,25]</w:t>
+        <w:t>[25,43]</w:t>
       </w:r>
       <w:r>
         <w:rPr>
@@ -9090,7 +9201,14 @@
         <w:rPr>
           <w:rFonts w:asciiTheme="minorHAnsi" w:hAnsiTheme="minorHAnsi"/>
         </w:rPr>
-        <w:t>The images were taken using a 20x objective of an EVOS XL digital inverted microscope</w:t>
+        <w:t xml:space="preserve">The images </w:t>
+      </w:r>
+      <w:r>
+        <w:rPr>
+          <w:rFonts w:asciiTheme="minorHAnsi" w:hAnsiTheme="minorHAnsi"/>
+        </w:rPr>
+        <w:lastRenderedPageBreak/>
+        <w:t>were taken using a 20x objective of an EVOS XL digital inverted microscope</w:t>
       </w:r>
       <w:r>
         <w:rPr>
@@ -9126,7 +9244,7 @@
         <w:rPr>
           <w:rFonts w:asciiTheme="minorHAnsi" w:hAnsiTheme="minorHAnsi"/>
         </w:rPr>
-        <w:instrText>ADDIN CSL_CITATION {"citationItems":[{"id":"ITEM-1","itemData":{"DOI":"10.1002/mus.25033","ISSN":"10974598","PMID":"26788932","abstract":"INTRODUCTION Skeletal muscle consists of different fiber types which adapt to exercise, aging, disease, or trauma. Here we present a protocol for fast staining, automatic acquisition, and quantification of fiber populations with ImageJ. METHODS Biceps and lumbrical muscles were harvested from Sprague-Dawley rats. Quadruple immunohistochemical staining was performed on single sections using antibodies against myosin heavy chains and secondary fluorescent antibodies. Slides were scanned automatically with a slide scanner. Manual and automatic analyses were performed and compared statistically. RESULTS The protocol provided rapid and reliable staining for automated image acquisition. Analyses between manual and automatic data indicated Pearson correlation-coefficient for biceps of 0.645-0.841 and 0.564-0.673 for lumbrical muscles. Relative fiber populations were accurate to a degree of ± 4%. DISCUSSION This protocol provides a reliable tool for quantification of muscle fiber populations. Using freely available software, it decreases the required time to analyze whole muscle sections. This article is protected by copyright. All rights reserved.","author":[{"dropping-particle":"","family":"Bergmeister","given":"Konstantin D.","non-dropping-particle":"","parse-names":false,"suffix":""},{"dropping-particle":"","family":"Gröger","given":"Marion","non-dropping-particle":"","parse-names":false,"suffix":""},{"dropping-particle":"","family":"Aman","given":"Martin","non-dropping-particle":"","parse-names":false,"suffix":""},{"dropping-particle":"","family":"Willensdorfer","given":"Anna","non-dropping-particle":"","parse-names":false,"suffix":""},{"dropping-particle":"","family":"Manzano-Szalai","given":"Krisztina","non-dropping-particle":"","parse-names":false,"suffix":""},{"dropping-particle":"","family":"Salminger","given":"Stefan","non-dropping-particle":"","parse-names":false,"suffix":""},{"dropping-particle":"","family":"Aszmann","given":"Oskar C.","non-dropping-particle":"","parse-names":false,"suffix":""}],"container-title":"Muscle and Nerve","id":"ITEM-1","issue":"2","issued":{"date-parts":[["2016"]]},"page":"292-299","title":"Automated muscle fiber type population analysis with ImageJ of whole rat muscles using rapid myosin heavy chain immunohistochemistry","type":"article-journal","volume":"54"},"uris":["http://www.mendeley.com/documents/?uuid=b14b5030-4df5-4afc-82b5-86b8b2e5113d"]}],"mendeley":{"formattedCitation":"[26]","plainTextFormattedCitation":"[26]","previouslyFormattedCitation":"[26]"},"properties":{"noteIndex":0},"schema":"https://github.com/citation-style-language/schema/raw/master/csl-citation.json"}</w:instrText>
+        <w:instrText>ADDIN CSL_CITATION {"citationItems":[{"id":"ITEM-1","itemData":{"DOI":"10.1002/mus.25033","ISSN":"10974598","PMID":"26788932","abstract":"INTRODUCTION Skeletal muscle consists of different fiber types which adapt to exercise, aging, disease, or trauma. Here we present a protocol for fast staining, automatic acquisition, and quantification of fiber populations with ImageJ. METHODS Biceps and lumbrical muscles were harvested from Sprague-Dawley rats. Quadruple immunohistochemical staining was performed on single sections using antibodies against myosin heavy chains and secondary fluorescent antibodies. Slides were scanned automatically with a slide scanner. Manual and automatic analyses were performed and compared statistically. RESULTS The protocol provided rapid and reliable staining for automated image acquisition. Analyses between manual and automatic data indicated Pearson correlation-coefficient for biceps of 0.645-0.841 and 0.564-0.673 for lumbrical muscles. Relative fiber populations were accurate to a degree of ± 4%. DISCUSSION This protocol provides a reliable tool for quantification of muscle fiber populations. Using freely available software, it decreases the required time to analyze whole muscle sections. This article is protected by copyright. All rights reserved.","author":[{"dropping-particle":"","family":"Bergmeister","given":"Konstantin D.","non-dropping-particle":"","parse-names":false,"suffix":""},{"dropping-particle":"","family":"Gröger","given":"Marion","non-dropping-particle":"","parse-names":false,"suffix":""},{"dropping-particle":"","family":"Aman","given":"Martin","non-dropping-particle":"","parse-names":false,"suffix":""},{"dropping-particle":"","family":"Willensdorfer","given":"Anna","non-dropping-particle":"","parse-names":false,"suffix":""},{"dropping-particle":"","family":"Manzano-Szalai","given":"Krisztina","non-dropping-particle":"","parse-names":false,"suffix":""},{"dropping-particle":"","family":"Salminger","given":"Stefan","non-dropping-particle":"","parse-names":false,"suffix":""},{"dropping-particle":"","family":"Aszmann","given":"Oskar C.","non-dropping-particle":"","parse-names":false,"suffix":""}],"container-title":"Muscle and Nerve","id":"ITEM-1","issue":"2","issued":{"date-parts":[["2016"]]},"page":"292-299","title":"Automated muscle fiber type population analysis with ImageJ of whole rat muscles using rapid myosin heavy chain immunohistochemistry","type":"article-journal","volume":"54"},"uris":["http://www.mendeley.com/documents/?uuid=b14b5030-4df5-4afc-82b5-86b8b2e5113d"]}],"mendeley":{"formattedCitation":"[44]","plainTextFormattedCitation":"[44]","previouslyFormattedCitation":"[44]"},"properties":{"noteIndex":0},"schema":"https://github.com/citation-style-language/schema/raw/master/csl-citation.json"}</w:instrText>
       </w:r>
       <w:r>
         <w:rPr>
@@ -9139,7 +9257,7 @@
           <w:rFonts w:asciiTheme="minorHAnsi" w:hAnsiTheme="minorHAnsi"/>
           <w:noProof/>
         </w:rPr>
-        <w:t>[26]</w:t>
+        <w:t>[44]</w:t>
       </w:r>
       <w:r>
         <w:rPr>
@@ -9247,17 +9365,7 @@
           <w:szCs w:val="24"/>
           <w:highlight w:val="white"/>
         </w:rPr>
-        <w:t xml:space="preserve"> RNA kit (catalog no. 12183025; Life Technologies) following </w:t>
-      </w:r>
-      <w:r>
-        <w:rPr>
-          <w:rFonts w:asciiTheme="minorHAnsi" w:hAnsiTheme="minorHAnsi"/>
-          <w:color w:val="2A2A2A"/>
-          <w:szCs w:val="24"/>
-          <w:highlight w:val="white"/>
-        </w:rPr>
-        <w:lastRenderedPageBreak/>
-        <w:t xml:space="preserve">manufacturer’s instructions. Complementary DNA (cDNA) was synthesized using the High Capacity cDNA Reverse Transcription Kit </w:t>
+        <w:t xml:space="preserve"> RNA kit (catalog no. 12183025; Life Technologies) following manufacturer’s instructions. Complementary DNA (cDNA) was synthesized using the High Capacity cDNA Reverse Transcription Kit </w:t>
       </w:r>
       <w:r>
         <w:rPr>
@@ -9410,8 +9518,6 @@
         </w:rPr>
         <w:t>2</w:t>
       </w:r>
-      <w:bookmarkStart w:id="0" w:name="_GoBack"/>
-      <w:bookmarkEnd w:id="0"/>
       <w:r>
         <w:rPr>
           <w:rFonts w:asciiTheme="minorHAnsi" w:hAnsiTheme="minorHAnsi"/>
@@ -9620,6 +9726,7 @@
         <w:rPr>
           <w:sz w:val="24"/>
         </w:rPr>
+        <w:lastRenderedPageBreak/>
         <w:t>Body, Fat, and Lean Mass Determination</w:t>
       </w:r>
     </w:p>
@@ -9793,14 +9900,7 @@
         <w:rPr>
           <w:rFonts w:asciiTheme="minorHAnsi" w:hAnsiTheme="minorHAnsi"/>
         </w:rPr>
-        <w:t xml:space="preserve">followed by </w:t>
-      </w:r>
-      <w:r>
-        <w:rPr>
-          <w:rFonts w:asciiTheme="minorHAnsi" w:hAnsiTheme="minorHAnsi"/>
-        </w:rPr>
-        <w:lastRenderedPageBreak/>
-        <w:t xml:space="preserve">Welch’s or Student’s </w:t>
+        <w:t xml:space="preserve">followed by Welch’s or Student’s </w:t>
       </w:r>
       <w:r>
         <w:rPr>
@@ -9837,7 +9937,7 @@
         <w:rPr>
           <w:rFonts w:asciiTheme="minorHAnsi" w:hAnsiTheme="minorHAnsi"/>
         </w:rPr>
-        <w:instrText>ADDIN CSL_CITATION {"citationItems":[{"id":"ITEM-1","itemData":{"author":[{"dropping-particle":"","family":"R Core Team","given":"","non-dropping-particle":"","parse-names":false,"suffix":""}],"id":"ITEM-1","issued":{"date-parts":[["2019"]]},"publisher-place":"Vienna, Austria","title":"R: A Language and Environment for Statistical Computing","type":"article"},"uris":["http://www.mendeley.com/documents/?uuid=50734a56-ef7d-4808-9c16-802efc99246f"]}],"mendeley":{"formattedCitation":"[27]","plainTextFormattedCitation":"[27]","previouslyFormattedCitation":"[27]"},"properties":{"noteIndex":0},"schema":"https://github.com/citation-style-language/schema/raw/master/csl-citation.json"}</w:instrText>
+        <w:instrText>ADDIN CSL_CITATION {"citationItems":[{"id":"ITEM-1","itemData":{"author":[{"dropping-particle":"","family":"R Core Team","given":"","non-dropping-particle":"","parse-names":false,"suffix":""}],"id":"ITEM-1","issued":{"date-parts":[["2019"]]},"publisher-place":"Vienna, Austria","title":"R: A Language and Environment for Statistical Computing","type":"article"},"uris":["http://www.mendeley.com/documents/?uuid=50734a56-ef7d-4808-9c16-802efc99246f"]}],"mendeley":{"formattedCitation":"[45]","plainTextFormattedCitation":"[45]","previouslyFormattedCitation":"[45]"},"properties":{"noteIndex":0},"schema":"https://github.com/citation-style-language/schema/raw/master/csl-citation.json"}</w:instrText>
       </w:r>
       <w:r>
         <w:rPr>
@@ -9850,7 +9950,7 @@
           <w:rFonts w:asciiTheme="minorHAnsi" w:hAnsiTheme="minorHAnsi"/>
           <w:noProof/>
         </w:rPr>
-        <w:t>[27]</w:t>
+        <w:t>[45]</w:t>
       </w:r>
       <w:r>
         <w:rPr>
@@ -10137,7 +10237,16 @@
           <w:highlight w:val="white"/>
           <w:lang w:val="en-US"/>
         </w:rPr>
-        <w:t xml:space="preserve">.; Writing – Review &amp; Editing, </w:t>
+        <w:t xml:space="preserve">.; Writing – </w:t>
+      </w:r>
+      <w:r>
+        <w:rPr>
+          <w:rFonts w:asciiTheme="minorHAnsi" w:hAnsiTheme="minorHAnsi"/>
+          <w:highlight w:val="white"/>
+          <w:lang w:val="en-US"/>
+        </w:rPr>
+        <w:lastRenderedPageBreak/>
+        <w:t xml:space="preserve">Review &amp; Editing, </w:t>
       </w:r>
       <w:r>
         <w:rPr>
@@ -10986,7 +11095,7 @@
           <w:noProof/>
         </w:rPr>
         <w:tab/>
-        <w:t xml:space="preserve">Hochberg, I.; Harvey, I.; Tran, Q.T.; Stephenson, E.J.; Barkan, A.L.; Saltiel, A.R.; Chandler, W.F.; Bridges, D. Gene expression changes in subcutaneous adipose tissue due to Cushing’s disease. </w:t>
+        <w:t xml:space="preserve">Kelly, Frank J and Goldspink, D.F. The differing responses of four muscle types to dexamethasone treatment in the the Rat. </w:t>
       </w:r>
       <w:r>
         <w:rPr>
@@ -10995,7 +11104,7 @@
           <w:iCs/>
           <w:noProof/>
         </w:rPr>
-        <w:t>J. Mol. Endocrinol.</w:t>
+        <w:t>Biochem</w:t>
       </w:r>
       <w:r>
         <w:rPr>
@@ -11011,7 +11120,7 @@
           <w:bCs/>
           <w:noProof/>
         </w:rPr>
-        <w:t>2015</w:t>
+        <w:t>1982</w:t>
       </w:r>
       <w:r>
         <w:rPr>
@@ -11027,14 +11136,14 @@
           <w:iCs/>
           <w:noProof/>
         </w:rPr>
-        <w:t>55</w:t>
-      </w:r>
-      <w:r>
-        <w:rPr>
-          <w:rFonts w:ascii="Cambria" w:hAnsi="Cambria" w:cs="Times New Roman"/>
-          <w:noProof/>
-        </w:rPr>
-        <w:t>, 81–94, doi:10.1530/JME-15-0119.</w:t>
+        <w:t>175</w:t>
+      </w:r>
+      <w:r>
+        <w:rPr>
+          <w:rFonts w:ascii="Cambria" w:hAnsi="Cambria" w:cs="Times New Roman"/>
+          <w:noProof/>
+        </w:rPr>
+        <w:t>, 147–151, doi:10.1093/nq/175.27.477f.</w:t>
       </w:r>
     </w:p>
     <w:p>
@@ -11063,7 +11172,7 @@
           <w:noProof/>
         </w:rPr>
         <w:tab/>
-        <w:t xml:space="preserve">Harvey, I.; Stephenson, E.J.; Redd, J.R.; Tran, Q.T.; Hochberg, I.; Qi, N.; Bridges, D. Glucocorticoid-Induced Metabolic Disturbances Are Exacerbated in Obese Male Mice. </w:t>
+        <w:t xml:space="preserve">Bhasin, S.; Artaza, J.; Mahabadi, V.; Mallidis, C.; Ma, K.; Gonzalez-Cadavid, N.; Arias, J.; Salehian, B. Glucocorticoid-induced skeletal muscle atrophy is associated with upregulation of myostatin gene expression. </w:t>
       </w:r>
       <w:r>
         <w:rPr>
@@ -11072,7 +11181,7 @@
           <w:iCs/>
           <w:noProof/>
         </w:rPr>
-        <w:t>Endocrinology</w:t>
+        <w:t>Am. J. Physiol. Metab.</w:t>
       </w:r>
       <w:r>
         <w:rPr>
@@ -11088,7 +11197,7 @@
           <w:bCs/>
           <w:noProof/>
         </w:rPr>
-        <w:t>2018</w:t>
+        <w:t>2015</w:t>
       </w:r>
       <w:r>
         <w:rPr>
@@ -11104,14 +11213,14 @@
           <w:iCs/>
           <w:noProof/>
         </w:rPr>
-        <w:t>159</w:t>
-      </w:r>
-      <w:r>
-        <w:rPr>
-          <w:rFonts w:ascii="Cambria" w:hAnsi="Cambria" w:cs="Times New Roman"/>
-          <w:noProof/>
-        </w:rPr>
-        <w:t>, 2275–2287, doi:10.1210/en.2018-00147.</w:t>
+        <w:t>285</w:t>
+      </w:r>
+      <w:r>
+        <w:rPr>
+          <w:rFonts w:ascii="Cambria" w:hAnsi="Cambria" w:cs="Times New Roman"/>
+          <w:noProof/>
+        </w:rPr>
+        <w:t>, E363–E371, doi:10.1152/ajpendo.00487.2002.</w:t>
       </w:r>
     </w:p>
     <w:p>
@@ -11140,7 +11249,7 @@
           <w:noProof/>
         </w:rPr>
         <w:tab/>
-        <w:t xml:space="preserve">Schakman, O.; Kalista, S.; Barbé, C.; Loumaye,  a; Thissen, J.P.P. Glucocorticoid-induced skeletal muscle atrophy. </w:t>
+        <w:t xml:space="preserve">Peeters, G.M.E.E.; Van Schoor, N.M.; Van Rossum, E.F.C.; Visser, M.; Lips, P. The relationship between cortisol, muscle mass and muscle strength in older persons and the role of genetic variations in the glucocorticoid receptor. </w:t>
       </w:r>
       <w:r>
         <w:rPr>
@@ -11149,7 +11258,7 @@
           <w:iCs/>
           <w:noProof/>
         </w:rPr>
-        <w:t>Int. J. Biochem. Cell Biol.</w:t>
+        <w:t>Clin. Endocrinol. (Oxf).</w:t>
       </w:r>
       <w:r>
         <w:rPr>
@@ -11165,7 +11274,7 @@
           <w:bCs/>
           <w:noProof/>
         </w:rPr>
-        <w:t>2013</w:t>
+        <w:t>2008</w:t>
       </w:r>
       <w:r>
         <w:rPr>
@@ -11181,14 +11290,14 @@
           <w:iCs/>
           <w:noProof/>
         </w:rPr>
-        <w:t>45</w:t>
-      </w:r>
-      <w:r>
-        <w:rPr>
-          <w:rFonts w:ascii="Cambria" w:hAnsi="Cambria" w:cs="Times New Roman"/>
-          <w:noProof/>
-        </w:rPr>
-        <w:t>, 2163–2172, doi:10.1016/j.biocel.2013.05.036.</w:t>
+        <w:t>69</w:t>
+      </w:r>
+      <w:r>
+        <w:rPr>
+          <w:rFonts w:ascii="Cambria" w:hAnsi="Cambria" w:cs="Times New Roman"/>
+          <w:noProof/>
+        </w:rPr>
+        <w:t>, 673–682, doi:10.1111/j.1365-2265.2008.03212.x.</w:t>
       </w:r>
     </w:p>
     <w:p>
@@ -11217,7 +11326,7 @@
           <w:noProof/>
         </w:rPr>
         <w:tab/>
-        <w:t xml:space="preserve">Kelly, Frank J and Goldspink, D.F. The differing responses of four muscle types to dexamethasone treatment in the the Rat. </w:t>
+        <w:t xml:space="preserve">Schakman, O.; Kalista, S.; Barbé, C.; Loumaye,  a; Thissen, J.P.P. Glucocorticoid-induced skeletal muscle atrophy. </w:t>
       </w:r>
       <w:r>
         <w:rPr>
@@ -11226,7 +11335,7 @@
           <w:iCs/>
           <w:noProof/>
         </w:rPr>
-        <w:t>Biochem</w:t>
+        <w:t>Int. J. Biochem. Cell Biol.</w:t>
       </w:r>
       <w:r>
         <w:rPr>
@@ -11242,7 +11351,7 @@
           <w:bCs/>
           <w:noProof/>
         </w:rPr>
-        <w:t>1982</w:t>
+        <w:t>2013</w:t>
       </w:r>
       <w:r>
         <w:rPr>
@@ -11258,14 +11367,14 @@
           <w:iCs/>
           <w:noProof/>
         </w:rPr>
-        <w:t>175</w:t>
-      </w:r>
-      <w:r>
-        <w:rPr>
-          <w:rFonts w:ascii="Cambria" w:hAnsi="Cambria" w:cs="Times New Roman"/>
-          <w:noProof/>
-        </w:rPr>
-        <w:t>, 147–151, doi:10.1093/nq/175.27.477f.</w:t>
+        <w:t>45</w:t>
+      </w:r>
+      <w:r>
+        <w:rPr>
+          <w:rFonts w:ascii="Cambria" w:hAnsi="Cambria" w:cs="Times New Roman"/>
+          <w:noProof/>
+        </w:rPr>
+        <w:t>, 2163–2172, doi:10.1016/j.biocel.2013.05.036.</w:t>
       </w:r>
     </w:p>
     <w:p>
@@ -11294,7 +11403,7 @@
           <w:noProof/>
         </w:rPr>
         <w:tab/>
-        <w:t xml:space="preserve">Bhasin, S.; Artaza, J.; Mahabadi, V.; Mallidis, C.; Ma, K.; Gonzalez-Cadavid, N.; Arias, J.; Salehian, B. Glucocorticoid-induced skeletal muscle atrophy is associated with upregulation of myostatin gene expression. </w:t>
+        <w:t xml:space="preserve">Shen, S.; Liao, Q.; Liu, J.; Pan, R.; Lee, S.M.Y.; Lin, L. Myricanol rescues dexamethasone-induced muscle dysfunction via a sirtuin 1-dependent mechanism. </w:t>
       </w:r>
       <w:r>
         <w:rPr>
@@ -11303,7 +11412,7 @@
           <w:iCs/>
           <w:noProof/>
         </w:rPr>
-        <w:t>Am. J. Physiol. Metab.</w:t>
+        <w:t>J. Cachexia. Sarcopenia Muscle</w:t>
       </w:r>
       <w:r>
         <w:rPr>
@@ -11319,7 +11428,7 @@
           <w:bCs/>
           <w:noProof/>
         </w:rPr>
-        <w:t>2015</w:t>
+        <w:t>2019</w:t>
       </w:r>
       <w:r>
         <w:rPr>
@@ -11335,14 +11444,14 @@
           <w:iCs/>
           <w:noProof/>
         </w:rPr>
-        <w:t>285</w:t>
-      </w:r>
-      <w:r>
-        <w:rPr>
-          <w:rFonts w:ascii="Cambria" w:hAnsi="Cambria" w:cs="Times New Roman"/>
-          <w:noProof/>
-        </w:rPr>
-        <w:t>, E363–E371, doi:10.1152/ajpendo.00487.2002.</w:t>
+        <w:t>10</w:t>
+      </w:r>
+      <w:r>
+        <w:rPr>
+          <w:rFonts w:ascii="Cambria" w:hAnsi="Cambria" w:cs="Times New Roman"/>
+          <w:noProof/>
+        </w:rPr>
+        <w:t>, 429–444, doi:10.1002/jcsm.12393.</w:t>
       </w:r>
     </w:p>
     <w:p>
@@ -11371,7 +11480,7 @@
           <w:noProof/>
         </w:rPr>
         <w:tab/>
-        <w:t xml:space="preserve">Peeters, G.M.E.E.; Van Schoor, N.M.; Van Rossum, E.F.C.; Visser, M.; Lips, P. The relationship between cortisol, muscle mass and muscle strength in older persons and the role of genetic variations in the glucocorticoid receptor. </w:t>
+        <w:t xml:space="preserve">Hochberg, I.; Harvey, I.; Tran, Q.T.; Stephenson, E.J.; Barkan, A.L.; Saltiel, A.R.; Chandler, W.F.; Bridges, D. Gene expression changes in subcutaneous adipose tissue due to Cushing’s disease. </w:t>
       </w:r>
       <w:r>
         <w:rPr>
@@ -11380,7 +11489,7 @@
           <w:iCs/>
           <w:noProof/>
         </w:rPr>
-        <w:t>Clin. Endocrinol. (Oxf).</w:t>
+        <w:t>J. Mol. Endocrinol.</w:t>
       </w:r>
       <w:r>
         <w:rPr>
@@ -11396,7 +11505,7 @@
           <w:bCs/>
           <w:noProof/>
         </w:rPr>
-        <w:t>2008</w:t>
+        <w:t>2015</w:t>
       </w:r>
       <w:r>
         <w:rPr>
@@ -11412,14 +11521,14 @@
           <w:iCs/>
           <w:noProof/>
         </w:rPr>
-        <w:t>69</w:t>
-      </w:r>
-      <w:r>
-        <w:rPr>
-          <w:rFonts w:ascii="Cambria" w:hAnsi="Cambria" w:cs="Times New Roman"/>
-          <w:noProof/>
-        </w:rPr>
-        <w:t>, 673–682, doi:10.1111/j.1365-2265.2008.03212.x.</w:t>
+        <w:t>55</w:t>
+      </w:r>
+      <w:r>
+        <w:rPr>
+          <w:rFonts w:ascii="Cambria" w:hAnsi="Cambria" w:cs="Times New Roman"/>
+          <w:noProof/>
+        </w:rPr>
+        <w:t>, 81–94, doi:10.1530/JME-15-0119.</w:t>
       </w:r>
     </w:p>
     <w:p>
@@ -11918,7 +12027,7 @@
           <w:noProof/>
         </w:rPr>
         <w:tab/>
-        <w:t xml:space="preserve">Shpilberg, Y.; Beaudry, J.L.; D’Souza, A.; Campbell, J.E.; Peckett, A.; Riddell, M.C. A rodent model of rapid-onset diabetes induced by glucocorticoids and high-fat feeding. </w:t>
+        <w:t xml:space="preserve">Harvey, I.; Stephenson, E.J.; Redd, J.R.; Tran, Q.T.; Hochberg, I.; Qi, N.; Bridges, D. Glucocorticoid-Induced Metabolic Disturbances Are Exacerbated in Obese Male Mice. </w:t>
       </w:r>
       <w:r>
         <w:rPr>
@@ -11927,7 +12036,7 @@
           <w:iCs/>
           <w:noProof/>
         </w:rPr>
-        <w:t>Dis. Model. Mech.</w:t>
+        <w:t>Endocrinology</w:t>
       </w:r>
       <w:r>
         <w:rPr>
@@ -11943,7 +12052,7 @@
           <w:bCs/>
           <w:noProof/>
         </w:rPr>
-        <w:t>2012</w:t>
+        <w:t>2018</w:t>
       </w:r>
       <w:r>
         <w:rPr>
@@ -11959,14 +12068,14 @@
           <w:iCs/>
           <w:noProof/>
         </w:rPr>
-        <w:t>5</w:t>
-      </w:r>
-      <w:r>
-        <w:rPr>
-          <w:rFonts w:ascii="Cambria" w:hAnsi="Cambria" w:cs="Times New Roman"/>
-          <w:noProof/>
-        </w:rPr>
-        <w:t>, 671–680, doi:10.1242/dmm.008912.</w:t>
+        <w:t>159</w:t>
+      </w:r>
+      <w:r>
+        <w:rPr>
+          <w:rFonts w:ascii="Cambria" w:hAnsi="Cambria" w:cs="Times New Roman"/>
+          <w:noProof/>
+        </w:rPr>
+        <w:t>, 2275–2287, doi:10.1210/en.2018-00147.</w:t>
       </w:r>
     </w:p>
     <w:p>
@@ -11995,7 +12104,7 @@
           <w:noProof/>
         </w:rPr>
         <w:tab/>
-        <w:t xml:space="preserve">Beaudry, J.L.; D’souza, A.M.; Teich, T.; Tsushima, R.; Riddell, M.C. Exogenous glucocorticoids and a high-fat diet cause severe hyperglycemia and hyperinsulinemia and limit islet glucose responsiveness in young male Sprague-Dawley rats. </w:t>
+        <w:t xml:space="preserve">Shpilberg, Y.; Beaudry, J.L.; D’Souza, A.; Campbell, J.E.; Peckett, A.; Riddell, M.C. A rodent model of rapid-onset diabetes induced by glucocorticoids and high-fat feeding. </w:t>
       </w:r>
       <w:r>
         <w:rPr>
@@ -12004,7 +12113,7 @@
           <w:iCs/>
           <w:noProof/>
         </w:rPr>
-        <w:t>Endocrinology</w:t>
+        <w:t>Dis. Model. Mech.</w:t>
       </w:r>
       <w:r>
         <w:rPr>
@@ -12020,7 +12129,7 @@
           <w:bCs/>
           <w:noProof/>
         </w:rPr>
-        <w:t>2013</w:t>
+        <w:t>2012</w:t>
       </w:r>
       <w:r>
         <w:rPr>
@@ -12036,14 +12145,14 @@
           <w:iCs/>
           <w:noProof/>
         </w:rPr>
-        <w:t>154</w:t>
-      </w:r>
-      <w:r>
-        <w:rPr>
-          <w:rFonts w:ascii="Cambria" w:hAnsi="Cambria" w:cs="Times New Roman"/>
-          <w:noProof/>
-        </w:rPr>
-        <w:t>, 3197–3208, doi:10.1210/en.2012-2114.</w:t>
+        <w:t>5</w:t>
+      </w:r>
+      <w:r>
+        <w:rPr>
+          <w:rFonts w:ascii="Cambria" w:hAnsi="Cambria" w:cs="Times New Roman"/>
+          <w:noProof/>
+        </w:rPr>
+        <w:t>, 671–680, doi:10.1242/dmm.008912.</w:t>
       </w:r>
     </w:p>
     <w:p>
@@ -12064,16 +12173,23 @@
           <w:rFonts w:ascii="Cambria" w:hAnsi="Cambria" w:cs="Times New Roman"/>
           <w:noProof/>
         </w:rPr>
+        <w:t xml:space="preserve">23. </w:t>
+      </w:r>
+      <w:r>
+        <w:rPr>
+          <w:rFonts w:ascii="Cambria" w:hAnsi="Cambria" w:cs="Times New Roman"/>
+          <w:noProof/>
+        </w:rPr>
+        <w:tab/>
+        <w:t xml:space="preserve">Beaudry, J.L.; D’souza, A.M.; Teich, T.; Tsushima, R.; Riddell, M.C. Exogenous glucocorticoids </w:t>
+      </w:r>
+      <w:r>
+        <w:rPr>
+          <w:rFonts w:ascii="Cambria" w:hAnsi="Cambria" w:cs="Times New Roman"/>
+          <w:noProof/>
+        </w:rPr>
         <w:lastRenderedPageBreak/>
-        <w:t xml:space="preserve">23. </w:t>
-      </w:r>
-      <w:r>
-        <w:rPr>
-          <w:rFonts w:ascii="Cambria" w:hAnsi="Cambria" w:cs="Times New Roman"/>
-          <w:noProof/>
-        </w:rPr>
-        <w:tab/>
-        <w:t xml:space="preserve">Adhikary, S.; Kothari, P.; Choudhary, D.; Tripathi, A.K.; Trivedi, R. Glucocorticoid aggravates bone micro-architecture deterioration and skeletal muscle atrophy in mice fed on high-fat diet. </w:t>
+        <w:t xml:space="preserve">and a high-fat diet cause severe hyperglycemia and hyperinsulinemia and limit islet glucose responsiveness in young male Sprague-Dawley rats. </w:t>
       </w:r>
       <w:r>
         <w:rPr>
@@ -12082,7 +12198,7 @@
           <w:iCs/>
           <w:noProof/>
         </w:rPr>
-        <w:t>Steroids</w:t>
+        <w:t>Endocrinology</w:t>
       </w:r>
       <w:r>
         <w:rPr>
@@ -12098,14 +12214,30 @@
           <w:bCs/>
           <w:noProof/>
         </w:rPr>
-        <w:t>2019</w:t>
-      </w:r>
-      <w:r>
-        <w:rPr>
-          <w:rFonts w:ascii="Cambria" w:hAnsi="Cambria" w:cs="Times New Roman"/>
-          <w:noProof/>
-        </w:rPr>
-        <w:t>, doi:10.1016/j.steroids.2019.05.008.</w:t>
+        <w:t>2013</w:t>
+      </w:r>
+      <w:r>
+        <w:rPr>
+          <w:rFonts w:ascii="Cambria" w:hAnsi="Cambria" w:cs="Times New Roman"/>
+          <w:noProof/>
+        </w:rPr>
+        <w:t xml:space="preserve">, </w:t>
+      </w:r>
+      <w:r>
+        <w:rPr>
+          <w:rFonts w:ascii="Cambria" w:hAnsi="Cambria" w:cs="Times New Roman"/>
+          <w:i/>
+          <w:iCs/>
+          <w:noProof/>
+        </w:rPr>
+        <w:t>154</w:t>
+      </w:r>
+      <w:r>
+        <w:rPr>
+          <w:rFonts w:ascii="Cambria" w:hAnsi="Cambria" w:cs="Times New Roman"/>
+          <w:noProof/>
+        </w:rPr>
+        <w:t>, 3197–3208, doi:10.1210/en.2012-2114.</w:t>
       </w:r>
     </w:p>
     <w:p>
@@ -12134,7 +12266,7 @@
           <w:noProof/>
         </w:rPr>
         <w:tab/>
-        <w:t xml:space="preserve">Sher, J.; Cardasis, C. Skeletal Muscle Fiber Types in the Adult Mouse. </w:t>
+        <w:t xml:space="preserve">Adhikary, S.; Kothari, P.; Choudhary, D.; Tripathi, A.K.; Trivedi, R. Glucocorticoid aggravates bone micro-architecture deterioration and skeletal muscle atrophy in mice fed on high-fat diet. </w:t>
       </w:r>
       <w:r>
         <w:rPr>
@@ -12143,7 +12275,7 @@
           <w:iCs/>
           <w:noProof/>
         </w:rPr>
-        <w:t>Acta Neurol. Scand.</w:t>
+        <w:t>Steroids</w:t>
       </w:r>
       <w:r>
         <w:rPr>
@@ -12159,30 +12291,14 @@
           <w:bCs/>
           <w:noProof/>
         </w:rPr>
-        <w:t>1976</w:t>
-      </w:r>
-      <w:r>
-        <w:rPr>
-          <w:rFonts w:ascii="Cambria" w:hAnsi="Cambria" w:cs="Times New Roman"/>
-          <w:noProof/>
-        </w:rPr>
-        <w:t xml:space="preserve">, </w:t>
-      </w:r>
-      <w:r>
-        <w:rPr>
-          <w:rFonts w:ascii="Cambria" w:hAnsi="Cambria" w:cs="Times New Roman"/>
-          <w:i/>
-          <w:iCs/>
-          <w:noProof/>
-        </w:rPr>
-        <w:t>54</w:t>
-      </w:r>
-      <w:r>
-        <w:rPr>
-          <w:rFonts w:ascii="Cambria" w:hAnsi="Cambria" w:cs="Times New Roman"/>
-          <w:noProof/>
-        </w:rPr>
-        <w:t>, 45–56, doi:10.1111/j.1600-0404.1976.tb07619.x.</w:t>
+        <w:t>2019</w:t>
+      </w:r>
+      <w:r>
+        <w:rPr>
+          <w:rFonts w:ascii="Cambria" w:hAnsi="Cambria" w:cs="Times New Roman"/>
+          <w:noProof/>
+        </w:rPr>
+        <w:t>, doi:10.1016/j.steroids.2019.05.008.</w:t>
       </w:r>
     </w:p>
     <w:p>
@@ -12211,7 +12327,7 @@
           <w:noProof/>
         </w:rPr>
         <w:tab/>
-        <w:t xml:space="preserve">Hebling, A.; Scabora, J.E.; Esquisatto, M.A.M. Muscle Fibre Types and Connective Tissue Morphometry in Frontal Muscle of Norfolk Rabbits (Oryctolagus cuniculus). </w:t>
+        <w:t xml:space="preserve">Sher, J.; Cardasis, C. Skeletal Muscle Fiber Types in the Adult Mouse. </w:t>
       </w:r>
       <w:r>
         <w:rPr>
@@ -12220,7 +12336,7 @@
           <w:iCs/>
           <w:noProof/>
         </w:rPr>
-        <w:t>Int. J. Morphol.</w:t>
+        <w:t>Acta Neurol. Scand.</w:t>
       </w:r>
       <w:r>
         <w:rPr>
@@ -12236,7 +12352,7 @@
           <w:bCs/>
           <w:noProof/>
         </w:rPr>
-        <w:t>2009</w:t>
+        <w:t>1976</w:t>
       </w:r>
       <w:r>
         <w:rPr>
@@ -12252,14 +12368,14 @@
           <w:iCs/>
           <w:noProof/>
         </w:rPr>
-        <w:t>27</w:t>
-      </w:r>
-      <w:r>
-        <w:rPr>
-          <w:rFonts w:ascii="Cambria" w:hAnsi="Cambria" w:cs="Times New Roman"/>
-          <w:noProof/>
-        </w:rPr>
-        <w:t>, 187–191, doi:10.4067/s0717-95022009000100032.</w:t>
+        <w:t>54</w:t>
+      </w:r>
+      <w:r>
+        <w:rPr>
+          <w:rFonts w:ascii="Cambria" w:hAnsi="Cambria" w:cs="Times New Roman"/>
+          <w:noProof/>
+        </w:rPr>
+        <w:t>, 45–56, doi:10.1111/j.1600-0404.1976.tb07619.x.</w:t>
       </w:r>
     </w:p>
     <w:p>
@@ -12288,7 +12404,7 @@
           <w:noProof/>
         </w:rPr>
         <w:tab/>
-        <w:t xml:space="preserve">Bergmeister, K.D.; Gröger, M.; Aman, M.; Willensdorfer, A.; Manzano-Szalai, K.; Salminger, S.; Aszmann, O.C. Automated muscle fiber type population analysis with ImageJ of whole rat muscles using rapid myosin heavy chain immunohistochemistry. </w:t>
+        <w:t xml:space="preserve">Schiaffino, S.; Reggiani, C. Fiber types in mammalian skeletal muscles. </w:t>
       </w:r>
       <w:r>
         <w:rPr>
@@ -12297,7 +12413,7 @@
           <w:iCs/>
           <w:noProof/>
         </w:rPr>
-        <w:t>Muscle and Nerve</w:t>
+        <w:t>Physiol. Rev.</w:t>
       </w:r>
       <w:r>
         <w:rPr>
@@ -12313,7 +12429,7 @@
           <w:bCs/>
           <w:noProof/>
         </w:rPr>
-        <w:t>2016</w:t>
+        <w:t>2011</w:t>
       </w:r>
       <w:r>
         <w:rPr>
@@ -12329,14 +12445,14 @@
           <w:iCs/>
           <w:noProof/>
         </w:rPr>
-        <w:t>54</w:t>
-      </w:r>
-      <w:r>
-        <w:rPr>
-          <w:rFonts w:ascii="Cambria" w:hAnsi="Cambria" w:cs="Times New Roman"/>
-          <w:noProof/>
-        </w:rPr>
-        <w:t>, 292–299, doi:10.1002/mus.25033.</w:t>
+        <w:t>91</w:t>
+      </w:r>
+      <w:r>
+        <w:rPr>
+          <w:rFonts w:ascii="Cambria" w:hAnsi="Cambria" w:cs="Times New Roman"/>
+          <w:noProof/>
+        </w:rPr>
+        <w:t>, 1447–531, doi:10.1152/physrev.00031.2010.</w:t>
       </w:r>
     </w:p>
     <w:p>
@@ -12365,7 +12481,55 @@
           <w:noProof/>
         </w:rPr>
         <w:tab/>
-        <w:t>R Core Team R: A Language and Environment for Statistical Computing 2019.</w:t>
+        <w:t xml:space="preserve">DeFronzo, R.A. Lilly lecture 1987. The triumvirate: beta-cell, muscle, liver. A collusion responsible for NIDDM. </w:t>
+      </w:r>
+      <w:r>
+        <w:rPr>
+          <w:rFonts w:ascii="Cambria" w:hAnsi="Cambria" w:cs="Times New Roman"/>
+          <w:i/>
+          <w:iCs/>
+          <w:noProof/>
+        </w:rPr>
+        <w:t>Diabetes</w:t>
+      </w:r>
+      <w:r>
+        <w:rPr>
+          <w:rFonts w:ascii="Cambria" w:hAnsi="Cambria" w:cs="Times New Roman"/>
+          <w:noProof/>
+        </w:rPr>
+        <w:t xml:space="preserve"> </w:t>
+      </w:r>
+      <w:r>
+        <w:rPr>
+          <w:rFonts w:ascii="Cambria" w:hAnsi="Cambria" w:cs="Times New Roman"/>
+          <w:b/>
+          <w:bCs/>
+          <w:noProof/>
+        </w:rPr>
+        <w:t>1988</w:t>
+      </w:r>
+      <w:r>
+        <w:rPr>
+          <w:rFonts w:ascii="Cambria" w:hAnsi="Cambria" w:cs="Times New Roman"/>
+          <w:noProof/>
+        </w:rPr>
+        <w:t xml:space="preserve">, </w:t>
+      </w:r>
+      <w:r>
+        <w:rPr>
+          <w:rFonts w:ascii="Cambria" w:hAnsi="Cambria" w:cs="Times New Roman"/>
+          <w:i/>
+          <w:iCs/>
+          <w:noProof/>
+        </w:rPr>
+        <w:t>37</w:t>
+      </w:r>
+      <w:r>
+        <w:rPr>
+          <w:rFonts w:ascii="Cambria" w:hAnsi="Cambria" w:cs="Times New Roman"/>
+          <w:noProof/>
+        </w:rPr>
+        <w:t>, 667–687, doi:10.2337/diab.37.6.667.</w:t>
       </w:r>
     </w:p>
     <w:p>
@@ -12394,7 +12558,7 @@
           <w:noProof/>
         </w:rPr>
         <w:tab/>
-        <w:t xml:space="preserve">Schiaffino, S.; Reggiani, C. Fiber types in mammalian skeletal muscles. </w:t>
+        <w:t xml:space="preserve">Falduto, M.T.; Czerwinski, S.M.; Hickson, R.C. Glucocorticoid-induced muscle atrophy prevention by exercise in fast-twitch fibers. </w:t>
       </w:r>
       <w:r>
         <w:rPr>
@@ -12403,7 +12567,7 @@
           <w:iCs/>
           <w:noProof/>
         </w:rPr>
-        <w:t>Physiol. Rev.</w:t>
+        <w:t>J. Appl. Physiol.</w:t>
       </w:r>
       <w:r>
         <w:rPr>
@@ -12419,7 +12583,7 @@
           <w:bCs/>
           <w:noProof/>
         </w:rPr>
-        <w:t>2011</w:t>
+        <w:t>2017</w:t>
       </w:r>
       <w:r>
         <w:rPr>
@@ -12435,14 +12599,14 @@
           <w:iCs/>
           <w:noProof/>
         </w:rPr>
-        <w:t>91</w:t>
-      </w:r>
-      <w:r>
-        <w:rPr>
-          <w:rFonts w:ascii="Cambria" w:hAnsi="Cambria" w:cs="Times New Roman"/>
-          <w:noProof/>
-        </w:rPr>
-        <w:t>, 1447–531, doi:10.1152/physrev.00031.2010.</w:t>
+        <w:t>69</w:t>
+      </w:r>
+      <w:r>
+        <w:rPr>
+          <w:rFonts w:ascii="Cambria" w:hAnsi="Cambria" w:cs="Times New Roman"/>
+          <w:noProof/>
+        </w:rPr>
+        <w:t>, 1058–1062, doi:10.1152/jappl.1990.69.3.1058.</w:t>
       </w:r>
     </w:p>
     <w:p>
@@ -12471,7 +12635,7 @@
           <w:noProof/>
         </w:rPr>
         <w:tab/>
-        <w:t xml:space="preserve">DeFronzo, R.A. Lilly lecture 1987. The triumvirate: beta-cell, muscle, liver. A collusion responsible for NIDDM. </w:t>
+        <w:t xml:space="preserve">Maffiuletti, N.A.; Jubeau, M.; Munzinger, U.; Bizzini, M.; Agosti, F.; De Col, A.; Lafortuna, C.L.; Sartorio, A. Differences in quadriceps muscle strength and fatigue between lean and obese subjects. </w:t>
       </w:r>
       <w:r>
         <w:rPr>
@@ -12480,7 +12644,7 @@
           <w:iCs/>
           <w:noProof/>
         </w:rPr>
-        <w:t>Diabetes</w:t>
+        <w:t>Eur. J. Appl. Physiol.</w:t>
       </w:r>
       <w:r>
         <w:rPr>
@@ -12496,7 +12660,7 @@
           <w:bCs/>
           <w:noProof/>
         </w:rPr>
-        <w:t>1988</w:t>
+        <w:t>2007</w:t>
       </w:r>
       <w:r>
         <w:rPr>
@@ -12512,14 +12676,14 @@
           <w:iCs/>
           <w:noProof/>
         </w:rPr>
-        <w:t>37</w:t>
-      </w:r>
-      <w:r>
-        <w:rPr>
-          <w:rFonts w:ascii="Cambria" w:hAnsi="Cambria" w:cs="Times New Roman"/>
-          <w:noProof/>
-        </w:rPr>
-        <w:t>, 667–687, doi:10.2337/diab.37.6.667.</w:t>
+        <w:t>101</w:t>
+      </w:r>
+      <w:r>
+        <w:rPr>
+          <w:rFonts w:ascii="Cambria" w:hAnsi="Cambria" w:cs="Times New Roman"/>
+          <w:noProof/>
+        </w:rPr>
+        <w:t>, 51–59, doi:10.1007/s00421-007-0471-2.</w:t>
       </w:r>
     </w:p>
     <w:p>
@@ -12548,7 +12712,7 @@
           <w:noProof/>
         </w:rPr>
         <w:tab/>
-        <w:t xml:space="preserve">Falduto, M.T.; Czerwinski, S.M.; Hickson, R.C. Glucocorticoid-induced muscle atrophy prevention by exercise in fast-twitch fibers. </w:t>
+        <w:t xml:space="preserve">Abdelmoula, A.; Martin, V.; Bouchant, A.; Walrand, S.; Lavet, C.; Taillardat, M.; Maffiuletti, N.A.; Boisseau, N.; Duché, P.; Ratel, S. Knee extension strength in obese and nonobese male adolescents. </w:t>
       </w:r>
       <w:r>
         <w:rPr>
@@ -12557,7 +12721,7 @@
           <w:iCs/>
           <w:noProof/>
         </w:rPr>
-        <w:t>J. Appl. Physiol.</w:t>
+        <w:t>Appl. Physiol. Nutr. Metab.</w:t>
       </w:r>
       <w:r>
         <w:rPr>
@@ -12573,7 +12737,7 @@
           <w:bCs/>
           <w:noProof/>
         </w:rPr>
-        <w:t>2017</w:t>
+        <w:t>2012</w:t>
       </w:r>
       <w:r>
         <w:rPr>
@@ -12589,14 +12753,14 @@
           <w:iCs/>
           <w:noProof/>
         </w:rPr>
-        <w:t>69</w:t>
-      </w:r>
-      <w:r>
-        <w:rPr>
-          <w:rFonts w:ascii="Cambria" w:hAnsi="Cambria" w:cs="Times New Roman"/>
-          <w:noProof/>
-        </w:rPr>
-        <w:t>, 1058–1062, doi:10.1152/jappl.1990.69.3.1058.</w:t>
+        <w:t>37</w:t>
+      </w:r>
+      <w:r>
+        <w:rPr>
+          <w:rFonts w:ascii="Cambria" w:hAnsi="Cambria" w:cs="Times New Roman"/>
+          <w:noProof/>
+        </w:rPr>
+        <w:t>, 269–75, doi:10.1139/h2012-010.</w:t>
       </w:r>
     </w:p>
     <w:p>
@@ -12625,7 +12789,7 @@
           <w:noProof/>
         </w:rPr>
         <w:tab/>
-        <w:t xml:space="preserve">Maffiuletti, N.A.; Jubeau, M.; Munzinger, U.; Bizzini, M.; Agosti, F.; De Col, A.; Lafortuna, C.L.; Sartorio, A. Differences in quadriceps muscle strength and fatigue between lean and obese subjects. </w:t>
+        <w:t xml:space="preserve">Hulens, M.; Vansant, G.; Lysens, R.; Claessens, A.L.; Muls, E. Exercise capacity in lean versus obese women. </w:t>
       </w:r>
       <w:r>
         <w:rPr>
@@ -12634,7 +12798,7 @@
           <w:iCs/>
           <w:noProof/>
         </w:rPr>
-        <w:t>Eur. J. Appl. Physiol.</w:t>
+        <w:t>Scand. J. Med. Sci. Sport.</w:t>
       </w:r>
       <w:r>
         <w:rPr>
@@ -12650,7 +12814,7 @@
           <w:bCs/>
           <w:noProof/>
         </w:rPr>
-        <w:t>2007</w:t>
+        <w:t>2001</w:t>
       </w:r>
       <w:r>
         <w:rPr>
@@ -12666,14 +12830,14 @@
           <w:iCs/>
           <w:noProof/>
         </w:rPr>
-        <w:t>101</w:t>
-      </w:r>
-      <w:r>
-        <w:rPr>
-          <w:rFonts w:ascii="Cambria" w:hAnsi="Cambria" w:cs="Times New Roman"/>
-          <w:noProof/>
-        </w:rPr>
-        <w:t>, 51–59, doi:10.1007/s00421-007-0471-2.</w:t>
+        <w:t>11</w:t>
+      </w:r>
+      <w:r>
+        <w:rPr>
+          <w:rFonts w:ascii="Cambria" w:hAnsi="Cambria" w:cs="Times New Roman"/>
+          <w:noProof/>
+        </w:rPr>
+        <w:t>, 305–309, doi:10.1034/j.1600-0838.2001.110509.x.</w:t>
       </w:r>
     </w:p>
     <w:p>
@@ -12702,7 +12866,7 @@
           <w:noProof/>
         </w:rPr>
         <w:tab/>
-        <w:t xml:space="preserve">Abdelmoula, A.; Martin, V.; Bouchant, A.; Walrand, S.; Lavet, C.; Taillardat, M.; Maffiuletti, N.A.; Boisseau, N.; Duché, P.; Ratel, S. Knee extension strength in obese and nonobese male </w:t>
+        <w:t xml:space="preserve">Zoico, E.; Di Francesco, V.; Guralnik, J.M.; Mazzali, G.; Bortolani, A.; Guariento, S.; Sergi, G.; </w:t>
       </w:r>
       <w:r>
         <w:rPr>
@@ -12710,7 +12874,7 @@
           <w:noProof/>
         </w:rPr>
         <w:lastRenderedPageBreak/>
-        <w:t xml:space="preserve">adolescents. </w:t>
+        <w:t xml:space="preserve">Bosello, O.; Zamboni, M. Physical disability and muscular strength in relation to obesity and different body composition indexes in a sample of healthy elderly women. </w:t>
       </w:r>
       <w:r>
         <w:rPr>
@@ -12719,7 +12883,7 @@
           <w:iCs/>
           <w:noProof/>
         </w:rPr>
-        <w:t>Appl. Physiol. Nutr. Metab.</w:t>
+        <w:t>Int. J. Obes.</w:t>
       </w:r>
       <w:r>
         <w:rPr>
@@ -12735,7 +12899,7 @@
           <w:bCs/>
           <w:noProof/>
         </w:rPr>
-        <w:t>2012</w:t>
+        <w:t>2004</w:t>
       </w:r>
       <w:r>
         <w:rPr>
@@ -12751,14 +12915,14 @@
           <w:iCs/>
           <w:noProof/>
         </w:rPr>
-        <w:t>37</w:t>
-      </w:r>
-      <w:r>
-        <w:rPr>
-          <w:rFonts w:ascii="Cambria" w:hAnsi="Cambria" w:cs="Times New Roman"/>
-          <w:noProof/>
-        </w:rPr>
-        <w:t>, 269–75, doi:10.1139/h2012-010.</w:t>
+        <w:t>28</w:t>
+      </w:r>
+      <w:r>
+        <w:rPr>
+          <w:rFonts w:ascii="Cambria" w:hAnsi="Cambria" w:cs="Times New Roman"/>
+          <w:noProof/>
+        </w:rPr>
+        <w:t>, 234–241, doi:10.1038/sj.ijo.0802552.</w:t>
       </w:r>
     </w:p>
     <w:p>
@@ -12787,7 +12951,7 @@
           <w:noProof/>
         </w:rPr>
         <w:tab/>
-        <w:t xml:space="preserve">Hulens, M.; Vansant, G.; Lysens, R.; Claessens, A.L.; Muls, E. Exercise capacity in lean versus obese women. </w:t>
+        <w:t xml:space="preserve">Wester, V.L.; Staufenbiel, S.M.; Veldhorst, M. a B.; Visser, J. a; Manenschijn, L.; Koper, J.W.; Klessens-Godfroy, F.J.M.; van den Akker, E.L.T.; van Rossum, E.F.C. Long-term cortisol levels measured in scalp hair of obese patients. </w:t>
       </w:r>
       <w:r>
         <w:rPr>
@@ -12796,7 +12960,7 @@
           <w:iCs/>
           <w:noProof/>
         </w:rPr>
-        <w:t>Scand. J. Med. Sci. Sport.</w:t>
+        <w:t>Obesity</w:t>
       </w:r>
       <w:r>
         <w:rPr>
@@ -12812,7 +12976,7 @@
           <w:bCs/>
           <w:noProof/>
         </w:rPr>
-        <w:t>2001</w:t>
+        <w:t>2014</w:t>
       </w:r>
       <w:r>
         <w:rPr>
@@ -12828,14 +12992,14 @@
           <w:iCs/>
           <w:noProof/>
         </w:rPr>
-        <w:t>11</w:t>
-      </w:r>
-      <w:r>
-        <w:rPr>
-          <w:rFonts w:ascii="Cambria" w:hAnsi="Cambria" w:cs="Times New Roman"/>
-          <w:noProof/>
-        </w:rPr>
-        <w:t>, 305–309, doi:10.1034/j.1600-0838.2001.110509.x.</w:t>
+        <w:t>00</w:t>
+      </w:r>
+      <w:r>
+        <w:rPr>
+          <w:rFonts w:ascii="Cambria" w:hAnsi="Cambria" w:cs="Times New Roman"/>
+          <w:noProof/>
+        </w:rPr>
+        <w:t>, 1–3, doi:10.1002/oby.20795.</w:t>
       </w:r>
     </w:p>
     <w:p>
@@ -12864,7 +13028,7 @@
           <w:noProof/>
         </w:rPr>
         <w:tab/>
-        <w:t xml:space="preserve">Zoico, E.; Di Francesco, V.; Guralnik, J.M.; Mazzali, G.; Bortolani, A.; Guariento, S.; Sergi, G.; Bosello, O.; Zamboni, M. Physical disability and muscular strength in relation to obesity and different body composition indexes in a sample of healthy elderly women. </w:t>
+        <w:t xml:space="preserve">Rosmond, R.; Chagnon, Y.C.C.; Chagnon, M.; Pe, L.; Chagnon, M.; Russe, L.P.E.; Carlsson, R.N.; Lindell, K.; Holm, G.; Chagnon, M.; et al. A glucocorticoid receptor gene marker is associated with abdominal obesity, leptin, and dysregulation of the hypothalamic-pituitary-adrenal axis. </w:t>
       </w:r>
       <w:r>
         <w:rPr>
@@ -12873,7 +13037,7 @@
           <w:iCs/>
           <w:noProof/>
         </w:rPr>
-        <w:t>Int. J. Obes.</w:t>
+        <w:t>Obes. Res.</w:t>
       </w:r>
       <w:r>
         <w:rPr>
@@ -12889,7 +13053,7 @@
           <w:bCs/>
           <w:noProof/>
         </w:rPr>
-        <w:t>2004</w:t>
+        <w:t>2000</w:t>
       </w:r>
       <w:r>
         <w:rPr>
@@ -12905,14 +13069,14 @@
           <w:iCs/>
           <w:noProof/>
         </w:rPr>
-        <w:t>28</w:t>
-      </w:r>
-      <w:r>
-        <w:rPr>
-          <w:rFonts w:ascii="Cambria" w:hAnsi="Cambria" w:cs="Times New Roman"/>
-          <w:noProof/>
-        </w:rPr>
-        <w:t>, 234–241, doi:10.1038/sj.ijo.0802552.</w:t>
+        <w:t>8</w:t>
+      </w:r>
+      <w:r>
+        <w:rPr>
+          <w:rFonts w:ascii="Cambria" w:hAnsi="Cambria" w:cs="Times New Roman"/>
+          <w:noProof/>
+        </w:rPr>
+        <w:t>, 211–8, doi:10.1038/oby.2000.24.</w:t>
       </w:r>
     </w:p>
     <w:p>
@@ -12941,7 +13105,7 @@
           <w:noProof/>
         </w:rPr>
         <w:tab/>
-        <w:t xml:space="preserve">Wester, V.L.; Staufenbiel, S.M.; Veldhorst, M. a B.; Visser, J. a; Manenschijn, L.; Koper, J.W.; Klessens-Godfroy, F.J.M.; van den Akker, E.L.T.; van Rossum, E.F.C. Long-term cortisol levels measured in scalp hair of obese patients. </w:t>
+        <w:t xml:space="preserve">Levitan, R.D.; Vaccarino, F.J.; Brown, G.M.; Kennedy, S.H. Low-dose dexamethasone challenge in women with atypical major depression: Pilot study. </w:t>
       </w:r>
       <w:r>
         <w:rPr>
@@ -12950,7 +13114,7 @@
           <w:iCs/>
           <w:noProof/>
         </w:rPr>
-        <w:t>Obesity</w:t>
+        <w:t>J. Psychiatry Neurosci.</w:t>
       </w:r>
       <w:r>
         <w:rPr>
@@ -12966,7 +13130,7 @@
           <w:bCs/>
           <w:noProof/>
         </w:rPr>
-        <w:t>2014</w:t>
+        <w:t>2002</w:t>
       </w:r>
       <w:r>
         <w:rPr>
@@ -12982,14 +13146,14 @@
           <w:iCs/>
           <w:noProof/>
         </w:rPr>
-        <w:t>00</w:t>
-      </w:r>
-      <w:r>
-        <w:rPr>
-          <w:rFonts w:ascii="Cambria" w:hAnsi="Cambria" w:cs="Times New Roman"/>
-          <w:noProof/>
-        </w:rPr>
-        <w:t>, 1–3, doi:10.1002/oby.20795.</w:t>
+        <w:t>27</w:t>
+      </w:r>
+      <w:r>
+        <w:rPr>
+          <w:rFonts w:ascii="Cambria" w:hAnsi="Cambria" w:cs="Times New Roman"/>
+          <w:noProof/>
+        </w:rPr>
+        <w:t>, 47–51.</w:t>
       </w:r>
     </w:p>
     <w:p>
@@ -13018,7 +13182,7 @@
           <w:noProof/>
         </w:rPr>
         <w:tab/>
-        <w:t xml:space="preserve">Rosmond, R.; Chagnon, Y.C.C.; Chagnon, M.; Pe, L.; Chagnon, M.; Russe, L.P.E.; Carlsson, R.N.; Lindell, K.; Holm, G.; Chagnon, M.; et al. A glucocorticoid receptor gene marker is associated with abdominal obesity, leptin, and dysregulation of the hypothalamic-pituitary-adrenal axis. </w:t>
+        <w:t xml:space="preserve">Lopes, M.W.; Leal, R.B.; Guarnieri, R.; Schwarzbold, M.L.; Hoeller, A.; Diaz, A.P.; Boos, G.L.; Lin, K.; Linhares, M.N.; Nunes, J.C.; et al. A single high dose of dexamethasone affects the phosphorylation state of glutamate AMPA receptors in the human limbic system. </w:t>
       </w:r>
       <w:r>
         <w:rPr>
@@ -13027,7 +13191,7 @@
           <w:iCs/>
           <w:noProof/>
         </w:rPr>
-        <w:t>Obes. Res.</w:t>
+        <w:t>Transl. Psychiatry</w:t>
       </w:r>
       <w:r>
         <w:rPr>
@@ -13043,7 +13207,7 @@
           <w:bCs/>
           <w:noProof/>
         </w:rPr>
-        <w:t>2000</w:t>
+        <w:t>2016</w:t>
       </w:r>
       <w:r>
         <w:rPr>
@@ -13059,14 +13223,14 @@
           <w:iCs/>
           <w:noProof/>
         </w:rPr>
-        <w:t>8</w:t>
-      </w:r>
-      <w:r>
-        <w:rPr>
-          <w:rFonts w:ascii="Cambria" w:hAnsi="Cambria" w:cs="Times New Roman"/>
-          <w:noProof/>
-        </w:rPr>
-        <w:t>, 211–8, doi:10.1038/oby.2000.24.</w:t>
+        <w:t>6</w:t>
+      </w:r>
+      <w:r>
+        <w:rPr>
+          <w:rFonts w:ascii="Cambria" w:hAnsi="Cambria" w:cs="Times New Roman"/>
+          <w:noProof/>
+        </w:rPr>
+        <w:t>, doi:10.1038/tp.2016.251.</w:t>
       </w:r>
     </w:p>
     <w:p>
@@ -13095,7 +13259,7 @@
           <w:noProof/>
         </w:rPr>
         <w:tab/>
-        <w:t xml:space="preserve">Levitan, R.D.; Vaccarino, F.J.; Brown, G.M.; Kennedy, S.H. Low-dose dexamethasone challenge in women with atypical major depression: Pilot study. </w:t>
+        <w:t xml:space="preserve">Nair, A.B.; Jacob, S. A simple practice guide for dose conversion between animals and human. </w:t>
       </w:r>
       <w:r>
         <w:rPr>
@@ -13104,7 +13268,7 @@
           <w:iCs/>
           <w:noProof/>
         </w:rPr>
-        <w:t>J. Psychiatry Neurosci.</w:t>
+        <w:t>J. Basic Clin. Pharm.</w:t>
       </w:r>
       <w:r>
         <w:rPr>
@@ -13120,7 +13284,7 @@
           <w:bCs/>
           <w:noProof/>
         </w:rPr>
-        <w:t>2002</w:t>
+        <w:t>2016</w:t>
       </w:r>
       <w:r>
         <w:rPr>
@@ -13136,14 +13300,14 @@
           <w:iCs/>
           <w:noProof/>
         </w:rPr>
-        <w:t>27</w:t>
-      </w:r>
-      <w:r>
-        <w:rPr>
-          <w:rFonts w:ascii="Cambria" w:hAnsi="Cambria" w:cs="Times New Roman"/>
-          <w:noProof/>
-        </w:rPr>
-        <w:t>, 47–51.</w:t>
+        <w:t>7</w:t>
+      </w:r>
+      <w:r>
+        <w:rPr>
+          <w:rFonts w:ascii="Cambria" w:hAnsi="Cambria" w:cs="Times New Roman"/>
+          <w:noProof/>
+        </w:rPr>
+        <w:t>, 27, doi:10.4103/0976-0105.177703.</w:t>
       </w:r>
     </w:p>
     <w:p>
@@ -13172,7 +13336,7 @@
           <w:noProof/>
         </w:rPr>
         <w:tab/>
-        <w:t xml:space="preserve">Lopes, M.W.; Leal, R.B.; Guarnieri, R.; Schwarzbold, M.L.; Hoeller, A.; Diaz, A.P.; Boos, G.L.; Lin, K.; Linhares, M.N.; Nunes, J.C.; et al. A single high dose of dexamethasone affects the phosphorylation state of glutamate AMPA receptors in the human limbic system. </w:t>
+        <w:t xml:space="preserve">Becker, D.E. Basic and Clinical Pharmacology of Glucocorticosteroids. </w:t>
       </w:r>
       <w:r>
         <w:rPr>
@@ -13181,7 +13345,7 @@
           <w:iCs/>
           <w:noProof/>
         </w:rPr>
-        <w:t>Transl. Psychiatry</w:t>
+        <w:t>Anesth. Prog.</w:t>
       </w:r>
       <w:r>
         <w:rPr>
@@ -13197,7 +13361,7 @@
           <w:bCs/>
           <w:noProof/>
         </w:rPr>
-        <w:t>2016</w:t>
+        <w:t>2013</w:t>
       </w:r>
       <w:r>
         <w:rPr>
@@ -13213,14 +13377,14 @@
           <w:iCs/>
           <w:noProof/>
         </w:rPr>
-        <w:t>6</w:t>
-      </w:r>
-      <w:r>
-        <w:rPr>
-          <w:rFonts w:ascii="Cambria" w:hAnsi="Cambria" w:cs="Times New Roman"/>
-          <w:noProof/>
-        </w:rPr>
-        <w:t>, doi:10.1038/tp.2016.251.</w:t>
+        <w:t>60</w:t>
+      </w:r>
+      <w:r>
+        <w:rPr>
+          <w:rFonts w:ascii="Cambria" w:hAnsi="Cambria" w:cs="Times New Roman"/>
+          <w:noProof/>
+        </w:rPr>
+        <w:t>, 25–32, doi:10.2344/0003-3006-60.1.25.</w:t>
       </w:r>
     </w:p>
     <w:p>
@@ -13249,7 +13413,7 @@
           <w:noProof/>
         </w:rPr>
         <w:tab/>
-        <w:t xml:space="preserve">Nair, A.B.; Jacob, S. A simple practice guide for dose conversion between animals and human. </w:t>
+        <w:t xml:space="preserve">Rouleau, G.; Karpati, G.; Carpenter, S.; Soza, M.; Prescott, S.; Holland, P. Glucocorticoid excess induces preferential depletion of myosin in denervated skeletal muscle fibers. </w:t>
       </w:r>
       <w:r>
         <w:rPr>
@@ -13258,7 +13422,7 @@
           <w:iCs/>
           <w:noProof/>
         </w:rPr>
-        <w:t>J. Basic Clin. Pharm.</w:t>
+        <w:t>Muscle Nerve</w:t>
       </w:r>
       <w:r>
         <w:rPr>
@@ -13274,7 +13438,7 @@
           <w:bCs/>
           <w:noProof/>
         </w:rPr>
-        <w:t>2016</w:t>
+        <w:t>1987</w:t>
       </w:r>
       <w:r>
         <w:rPr>
@@ -13290,14 +13454,14 @@
           <w:iCs/>
           <w:noProof/>
         </w:rPr>
-        <w:t>7</w:t>
-      </w:r>
-      <w:r>
-        <w:rPr>
-          <w:rFonts w:ascii="Cambria" w:hAnsi="Cambria" w:cs="Times New Roman"/>
-          <w:noProof/>
-        </w:rPr>
-        <w:t>, 27, doi:10.4103/0976-0105.177703.</w:t>
+        <w:t>10</w:t>
+      </w:r>
+      <w:r>
+        <w:rPr>
+          <w:rFonts w:ascii="Cambria" w:hAnsi="Cambria" w:cs="Times New Roman"/>
+          <w:noProof/>
+        </w:rPr>
+        <w:t>, 428–438, doi:10.1002/mus.880100509.</w:t>
       </w:r>
     </w:p>
     <w:p>
@@ -13326,7 +13490,15 @@
           <w:noProof/>
         </w:rPr>
         <w:tab/>
-        <w:t xml:space="preserve">Becker, D.E. Basic and Clinical Pharmacology of Glucocorticosteroids. </w:t>
+        <w:t xml:space="preserve">Wilson, J.M.; Loenneke, J.P.; Jo, E.; Wilson, G.J.; Zourdos, M.C.; Kim, J.-S. The Effects of </w:t>
+      </w:r>
+      <w:r>
+        <w:rPr>
+          <w:rFonts w:ascii="Cambria" w:hAnsi="Cambria" w:cs="Times New Roman"/>
+          <w:noProof/>
+        </w:rPr>
+        <w:lastRenderedPageBreak/>
+        <w:t xml:space="preserve">Endurance, Strength, and Power Training on Muscle Fiber Type Shifting. </w:t>
       </w:r>
       <w:r>
         <w:rPr>
@@ -13335,7 +13507,7 @@
           <w:iCs/>
           <w:noProof/>
         </w:rPr>
-        <w:t>Anesth. Prog.</w:t>
+        <w:t>J. Strength Cond. Res.</w:t>
       </w:r>
       <w:r>
         <w:rPr>
@@ -13351,7 +13523,7 @@
           <w:bCs/>
           <w:noProof/>
         </w:rPr>
-        <w:t>2013</w:t>
+        <w:t>2012</w:t>
       </w:r>
       <w:r>
         <w:rPr>
@@ -13367,22 +13539,14 @@
           <w:iCs/>
           <w:noProof/>
         </w:rPr>
-        <w:t>60</w:t>
-      </w:r>
-      <w:r>
-        <w:rPr>
-          <w:rFonts w:ascii="Cambria" w:hAnsi="Cambria" w:cs="Times New Roman"/>
-          <w:noProof/>
-        </w:rPr>
-        <w:t xml:space="preserve">, </w:t>
-      </w:r>
-      <w:r>
-        <w:rPr>
-          <w:rFonts w:ascii="Cambria" w:hAnsi="Cambria" w:cs="Times New Roman"/>
-          <w:noProof/>
-        </w:rPr>
-        <w:lastRenderedPageBreak/>
-        <w:t>25–32, doi:10.2344/0003-3006-60.1.25.</w:t>
+        <w:t>26</w:t>
+      </w:r>
+      <w:r>
+        <w:rPr>
+          <w:rFonts w:ascii="Cambria" w:hAnsi="Cambria" w:cs="Times New Roman"/>
+          <w:noProof/>
+        </w:rPr>
+        <w:t>, 1724–1729, doi:10.1519/JSC.0b013e318234eb6f.</w:t>
       </w:r>
     </w:p>
     <w:p>
@@ -13411,7 +13575,7 @@
           <w:noProof/>
         </w:rPr>
         <w:tab/>
-        <w:t xml:space="preserve">Rouleau, G.; Karpati, G.; Carpenter, S.; Soza, M.; Prescott, S.; Holland, P. Glucocorticoid excess induces preferential depletion of myosin in denervated skeletal muscle fibers. </w:t>
+        <w:t xml:space="preserve">Kang, S.; Tsai, L.T.-Y.; Rosen, E.D. Nuclear Mechanisms of Insulin Resistance. </w:t>
       </w:r>
       <w:r>
         <w:rPr>
@@ -13420,7 +13584,7 @@
           <w:iCs/>
           <w:noProof/>
         </w:rPr>
-        <w:t>Muscle Nerve</w:t>
+        <w:t>Trends Cell Biol.</w:t>
       </w:r>
       <w:r>
         <w:rPr>
@@ -13436,7 +13600,7 @@
           <w:bCs/>
           <w:noProof/>
         </w:rPr>
-        <w:t>1987</w:t>
+        <w:t>2016</w:t>
       </w:r>
       <w:r>
         <w:rPr>
@@ -13452,14 +13616,14 @@
           <w:iCs/>
           <w:noProof/>
         </w:rPr>
-        <w:t>10</w:t>
-      </w:r>
-      <w:r>
-        <w:rPr>
-          <w:rFonts w:ascii="Cambria" w:hAnsi="Cambria" w:cs="Times New Roman"/>
-          <w:noProof/>
-        </w:rPr>
-        <w:t>, 428–438, doi:10.1002/mus.880100509.</w:t>
+        <w:t>26</w:t>
+      </w:r>
+      <w:r>
+        <w:rPr>
+          <w:rFonts w:ascii="Cambria" w:hAnsi="Cambria" w:cs="Times New Roman"/>
+          <w:noProof/>
+        </w:rPr>
+        <w:t>, 341–351, doi:10.1016/j.tcb.2016.01.002.</w:t>
       </w:r>
     </w:p>
     <w:p>
@@ -13488,7 +13652,23 @@
           <w:noProof/>
         </w:rPr>
         <w:tab/>
-        <w:t xml:space="preserve">Wilson, J.M.; Loenneke, J.P.; Jo, E.; Wilson, G.J.; Zourdos, M.C.; Kim, J.-S. The Effects of Endurance, Strength, and Power Training on Muscle Fiber Type Shifting. </w:t>
+        <w:t xml:space="preserve">Heller, E.A.; Cates, H.M.; Peña, C.J.; Herman, J.P.; Walsh, J.J. Mechanisms of Glucocorticoid-Induced Insulin Resistance: Focus on Adipose Tissue Function and Lipid Metabolism. </w:t>
+      </w:r>
+      <w:r>
+        <w:rPr>
+          <w:rFonts w:ascii="Cambria" w:hAnsi="Cambria" w:cs="Times New Roman"/>
+          <w:b/>
+          <w:bCs/>
+          <w:noProof/>
+        </w:rPr>
+        <w:t>2015</w:t>
+      </w:r>
+      <w:r>
+        <w:rPr>
+          <w:rFonts w:ascii="Cambria" w:hAnsi="Cambria" w:cs="Times New Roman"/>
+          <w:noProof/>
+        </w:rPr>
+        <w:t xml:space="preserve">, </w:t>
       </w:r>
       <w:r>
         <w:rPr>
@@ -13497,46 +13677,14 @@
           <w:iCs/>
           <w:noProof/>
         </w:rPr>
-        <w:t>J. Strength Cond. Res.</w:t>
-      </w:r>
-      <w:r>
-        <w:rPr>
-          <w:rFonts w:ascii="Cambria" w:hAnsi="Cambria" w:cs="Times New Roman"/>
-          <w:noProof/>
-        </w:rPr>
-        <w:t xml:space="preserve"> </w:t>
-      </w:r>
-      <w:r>
-        <w:rPr>
-          <w:rFonts w:ascii="Cambria" w:hAnsi="Cambria" w:cs="Times New Roman"/>
-          <w:b/>
-          <w:bCs/>
-          <w:noProof/>
-        </w:rPr>
-        <w:t>2012</w:t>
-      </w:r>
-      <w:r>
-        <w:rPr>
-          <w:rFonts w:ascii="Cambria" w:hAnsi="Cambria" w:cs="Times New Roman"/>
-          <w:noProof/>
-        </w:rPr>
-        <w:t xml:space="preserve">, </w:t>
-      </w:r>
-      <w:r>
-        <w:rPr>
-          <w:rFonts w:ascii="Cambria" w:hAnsi="Cambria" w:cs="Times New Roman"/>
-          <w:i/>
-          <w:iCs/>
-          <w:noProof/>
-        </w:rPr>
-        <w:t>26</w:t>
-      </w:r>
-      <w:r>
-        <w:rPr>
-          <w:rFonts w:ascii="Cambria" w:hAnsi="Cambria" w:cs="Times New Roman"/>
-          <w:noProof/>
-        </w:rPr>
-        <w:t>, 1724–1729, doi:10.1519/JSC.0b013e318234eb6f.</w:t>
+        <w:t>17</w:t>
+      </w:r>
+      <w:r>
+        <w:rPr>
+          <w:rFonts w:ascii="Cambria" w:hAnsi="Cambria" w:cs="Times New Roman"/>
+          <w:noProof/>
+        </w:rPr>
+        <w:t>, 1720–1727, doi:10.1038/nn.3871.Locus-Specific.</w:t>
       </w:r>
     </w:p>
     <w:p>
@@ -13565,7 +13713,7 @@
           <w:noProof/>
         </w:rPr>
         <w:tab/>
-        <w:t xml:space="preserve">Kang, S.; Tsai, L.T.-Y.; Rosen, E.D. Nuclear Mechanisms of Insulin Resistance. </w:t>
+        <w:t xml:space="preserve">Hebling, A.; Scabora, J.E.; Esquisatto, M.A.M. Muscle Fibre Types and Connective Tissue Morphometry in Frontal Muscle of Norfolk Rabbits (Oryctolagus cuniculus). </w:t>
       </w:r>
       <w:r>
         <w:rPr>
@@ -13574,7 +13722,7 @@
           <w:iCs/>
           <w:noProof/>
         </w:rPr>
-        <w:t>Trends Cell Biol.</w:t>
+        <w:t>Int. J. Morphol.</w:t>
       </w:r>
       <w:r>
         <w:rPr>
@@ -13590,7 +13738,7 @@
           <w:bCs/>
           <w:noProof/>
         </w:rPr>
-        <w:t>2016</w:t>
+        <w:t>2009</w:t>
       </w:r>
       <w:r>
         <w:rPr>
@@ -13606,14 +13754,14 @@
           <w:iCs/>
           <w:noProof/>
         </w:rPr>
-        <w:t>26</w:t>
-      </w:r>
-      <w:r>
-        <w:rPr>
-          <w:rFonts w:ascii="Cambria" w:hAnsi="Cambria" w:cs="Times New Roman"/>
-          <w:noProof/>
-        </w:rPr>
-        <w:t>, 341–351, doi:10.1016/j.tcb.2016.01.002.</w:t>
+        <w:t>27</w:t>
+      </w:r>
+      <w:r>
+        <w:rPr>
+          <w:rFonts w:ascii="Cambria" w:hAnsi="Cambria" w:cs="Times New Roman"/>
+          <w:noProof/>
+        </w:rPr>
+        <w:t>, 187–191, doi:10.4067/s0717-95022009000100032.</w:t>
       </w:r>
     </w:p>
     <w:p>
@@ -13625,7 +13773,7 @@
         <w:spacing w:line="480" w:lineRule="auto"/>
         <w:ind w:left="640" w:hanging="640"/>
         <w:rPr>
-          <w:rFonts w:ascii="Cambria" w:hAnsi="Cambria"/>
+          <w:rFonts w:ascii="Cambria" w:hAnsi="Cambria" w:cs="Times New Roman"/>
           <w:noProof/>
         </w:rPr>
       </w:pPr>
@@ -13642,7 +13790,23 @@
           <w:noProof/>
         </w:rPr>
         <w:tab/>
-        <w:t xml:space="preserve">Heller, E.A.; Cates, H.M.; Peña, C.J.; Herman, J.P.; Walsh, J.J. Mechanisms of Glucocorticoid-Induced Insulin Resistance: Focus on Adipose Tissue Function and Lipid Metabolism. </w:t>
+        <w:t xml:space="preserve">Bergmeister, K.D.; Gröger, M.; Aman, M.; Willensdorfer, A.; Manzano-Szalai, K.; Salminger, S.; Aszmann, O.C. Automated muscle fiber type population analysis with ImageJ of whole rat muscles using rapid myosin heavy chain immunohistochemistry. </w:t>
+      </w:r>
+      <w:r>
+        <w:rPr>
+          <w:rFonts w:ascii="Cambria" w:hAnsi="Cambria" w:cs="Times New Roman"/>
+          <w:i/>
+          <w:iCs/>
+          <w:noProof/>
+        </w:rPr>
+        <w:t>Muscle and Nerve</w:t>
+      </w:r>
+      <w:r>
+        <w:rPr>
+          <w:rFonts w:ascii="Cambria" w:hAnsi="Cambria" w:cs="Times New Roman"/>
+          <w:noProof/>
+        </w:rPr>
+        <w:t xml:space="preserve"> </w:t>
       </w:r>
       <w:r>
         <w:rPr>
@@ -13651,7 +13815,7 @@
           <w:bCs/>
           <w:noProof/>
         </w:rPr>
-        <w:t>2015</w:t>
+        <w:t>2016</w:t>
       </w:r>
       <w:r>
         <w:rPr>
@@ -13667,14 +13831,14 @@
           <w:iCs/>
           <w:noProof/>
         </w:rPr>
-        <w:t>17</w:t>
-      </w:r>
-      <w:r>
-        <w:rPr>
-          <w:rFonts w:ascii="Cambria" w:hAnsi="Cambria" w:cs="Times New Roman"/>
-          <w:noProof/>
-        </w:rPr>
-        <w:t>, 1720–1727, doi:10.1038/nn.3871.Locus-Specific.</w:t>
+        <w:t>54</w:t>
+      </w:r>
+      <w:r>
+        <w:rPr>
+          <w:rFonts w:ascii="Cambria" w:hAnsi="Cambria" w:cs="Times New Roman"/>
+          <w:noProof/>
+        </w:rPr>
+        <w:t>, 292–299, doi:10.1002/mus.25033.</w:t>
       </w:r>
     </w:p>
     <w:p>
@@ -13686,6 +13850,35 @@
         <w:spacing w:line="480" w:lineRule="auto"/>
         <w:ind w:left="640" w:hanging="640"/>
         <w:rPr>
+          <w:rFonts w:ascii="Cambria" w:hAnsi="Cambria"/>
+          <w:noProof/>
+        </w:rPr>
+      </w:pPr>
+      <w:r>
+        <w:rPr>
+          <w:rFonts w:ascii="Cambria" w:hAnsi="Cambria" w:cs="Times New Roman"/>
+          <w:noProof/>
+        </w:rPr>
+        <w:t xml:space="preserve">45. </w:t>
+      </w:r>
+      <w:r>
+        <w:rPr>
+          <w:rFonts w:ascii="Cambria" w:hAnsi="Cambria" w:cs="Times New Roman"/>
+          <w:noProof/>
+        </w:rPr>
+        <w:tab/>
+        <w:t>R Core Team R: A Language and Environment for Statistical Computing 2019.</w:t>
+      </w:r>
+    </w:p>
+    <w:p>
+      <w:pPr>
+        <w:widowControl w:val="0"/>
+        <w:autoSpaceDE w:val="0"/>
+        <w:autoSpaceDN w:val="0"/>
+        <w:adjustRightInd w:val="0"/>
+        <w:spacing w:line="480" w:lineRule="auto"/>
+        <w:ind w:left="640" w:hanging="640"/>
+        <w:rPr>
           <w:color w:val="333333"/>
           <w:sz w:val="24"/>
           <w:szCs w:val="24"/>
@@ -14191,7 +14384,21 @@
           <w:rFonts w:asciiTheme="minorHAnsi" w:hAnsiTheme="minorHAnsi"/>
           <w:szCs w:val="24"/>
         </w:rPr>
-        <w:t xml:space="preserve"> (n=5-8 per group)</w:t>
+        <w:t xml:space="preserve"> </w:t>
+      </w:r>
+      <w:r>
+        <w:rPr>
+          <w:rFonts w:asciiTheme="minorHAnsi" w:hAnsiTheme="minorHAnsi"/>
+          <w:szCs w:val="24"/>
+        </w:rPr>
+        <w:t xml:space="preserve">except for panels A-B where it indicates a difference between treatments </w:t>
+      </w:r>
+      <w:r>
+        <w:rPr>
+          <w:rFonts w:asciiTheme="minorHAnsi" w:hAnsiTheme="minorHAnsi"/>
+          <w:szCs w:val="24"/>
+        </w:rPr>
+        <w:t>(n=5-8 per group)</w:t>
       </w:r>
       <w:r>
         <w:rPr>
@@ -14883,7 +15090,15 @@
           <w:rFonts w:asciiTheme="minorHAnsi" w:hAnsiTheme="minorHAnsi"/>
           <w:szCs w:val="24"/>
         </w:rPr>
-        <w:t xml:space="preserve"> dexamethasone for the indicated time points</w:t>
+        <w:t xml:space="preserve"> dexamethasone for the indicated </w:t>
+      </w:r>
+      <w:r>
+        <w:rPr>
+          <w:rFonts w:asciiTheme="minorHAnsi" w:hAnsiTheme="minorHAnsi"/>
+          <w:szCs w:val="24"/>
+        </w:rPr>
+        <w:lastRenderedPageBreak/>
+        <w:t>time points</w:t>
       </w:r>
       <w:r>
         <w:rPr>
@@ -14969,15 +15184,7 @@
           <w:rFonts w:asciiTheme="minorHAnsi" w:hAnsiTheme="minorHAnsi"/>
           <w:szCs w:val="24"/>
         </w:rPr>
-        <w:t xml:space="preserve"> </w:t>
-      </w:r>
-      <w:r>
-        <w:rPr>
-          <w:rFonts w:asciiTheme="minorHAnsi" w:hAnsiTheme="minorHAnsi"/>
-          <w:szCs w:val="24"/>
-        </w:rPr>
-        <w:lastRenderedPageBreak/>
-        <w:t>muscles</w:t>
+        <w:t xml:space="preserve"> muscles</w:t>
       </w:r>
       <w:r>
         <w:rPr>
@@ -16775,15 +16982,7 @@
           <w:b/>
           <w:szCs w:val="24"/>
         </w:rPr>
-        <w:t>2</w:t>
-      </w:r>
-      <w:r>
-        <w:rPr>
-          <w:rFonts w:asciiTheme="minorHAnsi" w:hAnsiTheme="minorHAnsi"/>
-          <w:b/>
-          <w:szCs w:val="24"/>
-        </w:rPr>
-        <w:t>:</w:t>
+        <w:t>2:</w:t>
       </w:r>
       <w:r>
         <w:rPr>
@@ -17610,8 +17809,10 @@
     <w:sectPr>
       <w:pgSz w:w="12240" w:h="15840"/>
       <w:pgMar w:top="1440" w:right="1440" w:bottom="1440" w:left="1440" w:header="720" w:footer="720" w:gutter="0"/>
+      <w:lnNumType w:countBy="1" w:restart="continuous"/>
       <w:pgNumType w:start="1"/>
       <w:cols w:space="720"/>
+      <w:docGrid w:linePitch="299"/>
     </w:sectPr>
   </w:body>
 </w:document>
@@ -18444,6 +18645,14 @@
       <w:shd w:val="clear" w:color="auto" w:fill="E1DFDD"/>
     </w:rPr>
   </w:style>
+  <w:style w:type="character" w:styleId="LineNumber">
+    <w:name w:val="line number"/>
+    <w:basedOn w:val="DefaultParagraphFont"/>
+    <w:uiPriority w:val="99"/>
+    <w:semiHidden/>
+    <w:unhideWhenUsed/>
+    <w:rsid w:val="00061920"/>
+  </w:style>
 </w:styles>
 </file>
 
@@ -18772,7 +18981,7 @@
 </file>
 
 <file path=customXml/itemProps1.xml><?xml version="1.0" encoding="utf-8"?>
-<ds:datastoreItem xmlns:ds="http://schemas.openxmlformats.org/officeDocument/2006/customXml" ds:itemID="{DBD8EF54-0EE0-FE4A-94E5-9E6F946667D5}">
+<ds:datastoreItem xmlns:ds="http://schemas.openxmlformats.org/officeDocument/2006/customXml" ds:itemID="{CCE0CE5E-22A5-994B-B603-05DD7AE7D6D8}">
   <ds:schemaRefs>
     <ds:schemaRef ds:uri="http://schemas.openxmlformats.org/officeDocument/2006/bibliography"/>
   </ds:schemaRefs>

</xml_diff>

<commit_message>
Updated pAkt blots, added to the manuscript
</commit_message>
<xml_diff>
--- a/manuscript/Muscle-Function/Manuscript.docx
+++ b/manuscript/Muscle-Function/Manuscript.docx
@@ -6362,7 +6362,19 @@
         <w:rPr>
           <w:rFonts w:asciiTheme="minorHAnsi" w:hAnsiTheme="minorHAnsi"/>
         </w:rPr>
-        <w:t xml:space="preserve">  In terms of a mechanism, we evaluated muscle lysates from gastrocnemius tissues at the end of a </w:t>
+        <w:t xml:space="preserve">  </w:t>
+      </w:r>
+      <w:r>
+        <w:rPr>
+          <w:rFonts w:asciiTheme="minorHAnsi" w:hAnsiTheme="minorHAnsi"/>
+        </w:rPr>
+        <w:t>To test whether proximal insulin signaling was affected in either group</w:t>
+      </w:r>
+      <w:r>
+        <w:rPr>
+          <w:rFonts w:asciiTheme="minorHAnsi" w:hAnsiTheme="minorHAnsi"/>
+        </w:rPr>
+        <w:t xml:space="preserve">, we evaluated muscle lysates from gastrocnemius tissues at the end of a </w:t>
       </w:r>
       <w:proofErr w:type="spellStart"/>
       <w:r>
@@ -6376,7 +6388,97 @@
         <w:rPr>
           <w:rFonts w:asciiTheme="minorHAnsi" w:hAnsiTheme="minorHAnsi"/>
         </w:rPr>
-        <w:t xml:space="preserve"> euglycemic clamp.  </w:t>
+        <w:t xml:space="preserve"> euglycemic </w:t>
+      </w:r>
+      <w:r>
+        <w:rPr>
+          <w:rFonts w:asciiTheme="minorHAnsi" w:hAnsiTheme="minorHAnsi"/>
+        </w:rPr>
+        <w:lastRenderedPageBreak/>
+        <w:t>clamp.</w:t>
+      </w:r>
+      <w:r>
+        <w:rPr>
+          <w:rFonts w:asciiTheme="minorHAnsi" w:hAnsiTheme="minorHAnsi"/>
+        </w:rPr>
+        <w:t xml:space="preserve">  We found that the relative phosphorylation of </w:t>
+      </w:r>
+      <w:proofErr w:type="spellStart"/>
+      <w:r>
+        <w:rPr>
+          <w:rFonts w:asciiTheme="minorHAnsi" w:hAnsiTheme="minorHAnsi"/>
+        </w:rPr>
+        <w:t>Akt</w:t>
+      </w:r>
+      <w:proofErr w:type="spellEnd"/>
+      <w:r>
+        <w:rPr>
+          <w:rFonts w:asciiTheme="minorHAnsi" w:hAnsiTheme="minorHAnsi"/>
+        </w:rPr>
+        <w:t xml:space="preserve"> at Ser 473 was unchanged between water and dexamethasone treatments, in either group (Figure 4C-D).  This is consistent with prior work demonstrating that proximal insulin signaling is </w:t>
+      </w:r>
+      <w:r>
+        <w:rPr>
+          <w:rFonts w:asciiTheme="minorHAnsi" w:hAnsiTheme="minorHAnsi"/>
+        </w:rPr>
+        <w:t xml:space="preserve">largely </w:t>
+      </w:r>
+      <w:bookmarkStart w:id="0" w:name="_GoBack"/>
+      <w:bookmarkEnd w:id="0"/>
+      <w:r>
+        <w:rPr>
+          <w:rFonts w:asciiTheme="minorHAnsi" w:hAnsiTheme="minorHAnsi"/>
+        </w:rPr>
+        <w:t>unaffected by glucocorticoids</w:t>
+      </w:r>
+      <w:r>
+        <w:rPr>
+          <w:rFonts w:asciiTheme="minorHAnsi" w:hAnsiTheme="minorHAnsi"/>
+        </w:rPr>
+        <w:t xml:space="preserve"> </w:t>
+      </w:r>
+      <w:r>
+        <w:rPr>
+          <w:rFonts w:asciiTheme="minorHAnsi" w:hAnsiTheme="minorHAnsi"/>
+        </w:rPr>
+        <w:fldChar w:fldCharType="begin" w:fldLock="1"/>
+      </w:r>
+      <w:r>
+        <w:rPr>
+          <w:rFonts w:asciiTheme="minorHAnsi" w:hAnsiTheme="minorHAnsi"/>
+        </w:rPr>
+        <w:instrText>ADDIN CSL_CITATION {"citationItems":[{"id":"ITEM-1","itemData":{"DOI":"10.1016/j.biopha.2017.09.002","ISSN":"19506007","abstract":"Muscle atrophy occurs in various catabolic conditions, including hormone imbalance, severe injury, sepsis, cancer, and aging. Dexamethasone (DEX) is a synthetic glucocorticoid and is used an anti-inflammatory agent. However, when chronically used, it is accompanied by side effects, such as, muscle atrophy, diabetes mellitus, and obesity. In this study, we investigated the effect of sulforaphane (SFN) on DEX-induced muscle atrophy and the underlying mechanisms involved. DEX induced muscle atrophy was accompanied by increased muscle specific ubiquitin E3 ligase markers, such as, Atrogin-1 and myostatin, and decreased MyoD in C2C12 myotubes. To investigate the role played by SFN in DEX-induced muscle atrophy, we quantified mRNA levels of muscle atrophy markers, protein synthesis using a puromycin incorporation assay, protein degradation by ubiquitination, and myotube diameters by PAS staining in C2C12 myotubes co-treated with DEX and SFN. Interestingly, SFN effectively prevented myostatin and Atrogin-1 mRNA upregulations by DEX, increased the mRNA level of MyoD, and consequently, reduced protein degradation. Furthermore, SFN enhanced protein synthesis through a Foxo-dependent pathway by activating Akt, and thus, increased myotube diameters. These results show SFN inhibits DEX-induced muscle atrophy in C2C12 myotubes via Akt/Foxo signaling.","author":[{"dropping-particle":"","family":"Son","given":"Young Hoon","non-dropping-particle":"","parse-names":false,"suffix":""},{"dropping-particle":"","family":"Jang","given":"Eun Jeong","non-dropping-particle":"","parse-names":false,"suffix":""},{"dropping-particle":"","family":"Kim","given":"Young Woo","non-dropping-particle":"","parse-names":false,"suffix":""},{"dropping-particle":"","family":"Lee","given":"Ju Hee","non-dropping-particle":"","parse-names":false,"suffix":""}],"container-title":"Biomedicine and Pharmacotherapy","id":"ITEM-1","issue":"September","issued":{"date-parts":[["2017"]]},"page":"1486-1492","publisher":"Elsevier","title":"Sulforaphane prevents dexamethasone-induced muscle atrophy via regulation of the Akt/Foxo1 axis in C2C12 myotubes","type":"article-journal","volume":"95"},"uris":["http://www.mendeley.com/documents/?uuid=08b28450-9d79-4c8f-9686-c3aec9387210"]},{"id":"ITEM-2","itemData":{"DOI":"10.1016/j.cmet.2011.01.001","ISBN":"1550-4131","ISSN":"1932-7420","PMID":"21284984","abstract":"Maintenance of skeletal muscle mass relies on the dynamic balance between anabolic and catabolic processes and is important for motility, systemic energy homeostasis, and viability. We identified direct target genes of the glucocorticoid receptor (GR) in skeletal muscle, i.e., REDD1 and KLF15. As well as REDD1, KLF15 inhibits mTOR activity, but via a distinct mechanism involving BCAT2 gene activation. Moreover, KLF15 upregulates the expression of the E3 ubiquitin ligases atrogin-1 and MuRF1 genes and negatively modulates myofiber size. Thus, GR is a liaison involving a variety of downstream molecular cascades toward muscle atrophy. Notably, mTOR activation inhibits GR transcription function and efficiently counteracts the catabolic processes provoked by glucocorticoids. This mutually exclusive crosstalk between GR and mTOR, a highly coordinated interaction between the catabolic hormone signal and the anabolic machinery, may be a rational mechanism for fine-tuning of muscle volume and a potential therapeutic target for muscle wasting.","author":[{"dropping-particle":"","family":"Shimizu","given":"Noriaki","non-dropping-particle":"","parse-names":false,"suffix":""},{"dropping-particle":"","family":"Yoshikawa","given":"Noritada","non-dropping-particle":"","parse-names":false,"suffix":""},{"dropping-particle":"","family":"Ito","given":"Naoki","non-dropping-particle":"","parse-names":false,"suffix":""},{"dropping-particle":"","family":"Maruyama","given":"Takako","non-dropping-particle":"","parse-names":false,"suffix":""},{"dropping-particle":"","family":"Suzuki","given":"Yuko","non-dropping-particle":"","parse-names":false,"suffix":""},{"dropping-particle":"","family":"Takeda","given":"Sin-ichi Ichi","non-dropping-particle":"","parse-names":false,"suffix":""},{"dropping-particle":"","family":"Nakae","given":"Jun","non-dropping-particle":"","parse-names":false,"suffix":""},{"dropping-particle":"","family":"Tagata","given":"Yusuke","non-dropping-particle":"","parse-names":false,"suffix":""},{"dropping-particle":"","family":"Nishitani","given":"Shinobu","non-dropping-particle":"","parse-names":false,"suffix":""},{"dropping-particle":"","family":"Takehana","given":"Kenji","non-dropping-particle":"","parse-names":false,"suffix":""},{"dropping-particle":"","family":"Sano","given":"Motoaki","non-dropping-particle":"","parse-names":false,"suffix":""},{"dropping-particle":"","family":"Fukuda","given":"Keiichi","non-dropping-particle":"","parse-names":false,"suffix":""},{"dropping-particle":"","family":"Suematsu","given":"Makoto","non-dropping-particle":"","parse-names":false,"suffix":""},{"dropping-particle":"","family":"Morimoto","given":"Chikao","non-dropping-particle":"","parse-names":false,"suffix":""},{"dropping-particle":"","family":"Tanaka","given":"Hirotoshi","non-dropping-particle":"","parse-names":false,"suffix":""}],"container-title":"Cell metabolism","id":"ITEM-2","issue":"2","issued":{"date-parts":[["2011","2","2"]]},"page":"170-82","publisher":"Elsevier Inc.","title":"Crosstalk between glucocorticoid receptor and nutritional sensor mTOR in skeletal muscle.","type":"article-journal","volume":"13"},"uris":["http://www.mendeley.com/documents/?uuid=5a230576-9f8e-4570-a058-e45927c71e58"]}],"mendeley":{"formattedCitation":"[28,29]","plainTextFormattedCitation":"[28,29]","previouslyFormattedCitation":"[28]"},"properties":{"noteIndex":0},"schema":"https://github.com/citation-style-language/schema/raw/master/csl-citation.json"}</w:instrText>
+      </w:r>
+      <w:r>
+        <w:rPr>
+          <w:rFonts w:asciiTheme="minorHAnsi" w:hAnsiTheme="minorHAnsi"/>
+        </w:rPr>
+        <w:fldChar w:fldCharType="separate"/>
+      </w:r>
+      <w:r>
+        <w:rPr>
+          <w:rFonts w:asciiTheme="minorHAnsi" w:hAnsiTheme="minorHAnsi"/>
+          <w:noProof/>
+        </w:rPr>
+        <w:t>[28,29]</w:t>
+      </w:r>
+      <w:r>
+        <w:rPr>
+          <w:rFonts w:asciiTheme="minorHAnsi" w:hAnsiTheme="minorHAnsi"/>
+        </w:rPr>
+        <w:fldChar w:fldCharType="end"/>
+      </w:r>
+      <w:r>
+        <w:rPr>
+          <w:rFonts w:asciiTheme="minorHAnsi" w:hAnsiTheme="minorHAnsi"/>
+        </w:rPr>
+        <w:t>.</w:t>
+      </w:r>
+      <w:r>
+        <w:rPr>
+          <w:rFonts w:asciiTheme="minorHAnsi" w:hAnsiTheme="minorHAnsi"/>
+        </w:rPr>
+        <w:t xml:space="preserve">  </w:t>
       </w:r>
       <w:r>
         <w:rPr>
@@ -6420,7 +6522,6 @@
         <w:rPr>
           <w:sz w:val="32"/>
         </w:rPr>
-        <w:lastRenderedPageBreak/>
         <w:t>Discussion</w:t>
       </w:r>
     </w:p>
@@ -6600,7 +6701,7 @@
         <w:rPr>
           <w:rFonts w:asciiTheme="minorHAnsi" w:hAnsiTheme="minorHAnsi"/>
         </w:rPr>
-        <w:instrText>ADDIN CSL_CITATION {"citationItems":[{"id":"ITEM-1","itemData":{"DOI":"10.1210/en.2018-00147","ISSN":"19457170","PMID":"29659785","abstract":"The purpose of this study was to determine the effects of glucocorticoid-induced metabolic dysfunction in the presence of diet-induced obesity. C57BL/6J adult male lean and diet-induced obese mice were given dexamethasone and levels of hepatic steatosis, insulin resistance and lipolysis were determined. Obese mice given dexamethasone had significant, synergistic effects on fasting glucose, insulin resistance and markers of lipolysis, as well as hepatic steatosis. This was associated with synergistic transactivation of the lipolytic enzyme ATGL. The combination of chronically elevated glucocorticoids and obesity leads to exacerbations in metabolic dysfunction. Our findings suggest lipolysis may be a key player in glucocorticoid-induced insulin resistance and fatty liver in individuals with obesity.","author":[{"dropping-particle":"","family":"Harvey","given":"Innocence","non-dropping-particle":"","parse-names":false,"suffix":""},{"dropping-particle":"","family":"Stephenson","given":"Erin J.","non-dropping-particle":"","parse-names":false,"suffix":""},{"dropping-particle":"","family":"Redd","given":"Jeanna R.","non-dropping-particle":"","parse-names":false,"suffix":""},{"dropping-particle":"","family":"Tran","given":"Quynh T.","non-dropping-particle":"","parse-names":false,"suffix":""},{"dropping-particle":"","family":"Hochberg","given":"Irit","non-dropping-particle":"","parse-names":false,"suffix":""},{"dropping-particle":"","family":"Qi","given":"Nathan","non-dropping-particle":"","parse-names":false,"suffix":""},{"dropping-particle":"","family":"Bridges","given":"Dave","non-dropping-particle":"","parse-names":false,"suffix":""}],"container-title":"Endocrinology","id":"ITEM-1","issue":"6","issued":{"date-parts":[["2018","4","11"]]},"page":"2275-2287","title":"Glucocorticoid-Induced Metabolic Disturbances Are Exacerbated in Obese Male Mice","type":"article-journal","volume":"159"},"uris":["http://www.mendeley.com/documents/?uuid=d0178e14-223a-4a7c-9120-b9340661a101"]}],"mendeley":{"formattedCitation":"[21]","plainTextFormattedCitation":"[21]"},"properties":{"noteIndex":0},"schema":"https://github.com/citation-style-language/schema/raw/master/csl-citation.json"}</w:instrText>
+        <w:instrText>ADDIN CSL_CITATION {"citationItems":[{"id":"ITEM-1","itemData":{"DOI":"10.1210/en.2018-00147","ISSN":"19457170","PMID":"29659785","abstract":"The purpose of this study was to determine the effects of glucocorticoid-induced metabolic dysfunction in the presence of diet-induced obesity. C57BL/6J adult male lean and diet-induced obese mice were given dexamethasone and levels of hepatic steatosis, insulin resistance and lipolysis were determined. Obese mice given dexamethasone had significant, synergistic effects on fasting glucose, insulin resistance and markers of lipolysis, as well as hepatic steatosis. This was associated with synergistic transactivation of the lipolytic enzyme ATGL. The combination of chronically elevated glucocorticoids and obesity leads to exacerbations in metabolic dysfunction. Our findings suggest lipolysis may be a key player in glucocorticoid-induced insulin resistance and fatty liver in individuals with obesity.","author":[{"dropping-particle":"","family":"Harvey","given":"Innocence","non-dropping-particle":"","parse-names":false,"suffix":""},{"dropping-particle":"","family":"Stephenson","given":"Erin J.","non-dropping-particle":"","parse-names":false,"suffix":""},{"dropping-particle":"","family":"Redd","given":"Jeanna R.","non-dropping-particle":"","parse-names":false,"suffix":""},{"dropping-particle":"","family":"Tran","given":"Quynh T.","non-dropping-particle":"","parse-names":false,"suffix":""},{"dropping-particle":"","family":"Hochberg","given":"Irit","non-dropping-particle":"","parse-names":false,"suffix":""},{"dropping-particle":"","family":"Qi","given":"Nathan","non-dropping-particle":"","parse-names":false,"suffix":""},{"dropping-particle":"","family":"Bridges","given":"Dave","non-dropping-particle":"","parse-names":false,"suffix":""}],"container-title":"Endocrinology","id":"ITEM-1","issue":"6","issued":{"date-parts":[["2018","4","11"]]},"page":"2275-2287","title":"Glucocorticoid-Induced Metabolic Disturbances Are Exacerbated in Obese Male Mice","type":"article-journal","volume":"159"},"uris":["http://www.mendeley.com/documents/?uuid=d0178e14-223a-4a7c-9120-b9340661a101"]}],"mendeley":{"formattedCitation":"[21]","plainTextFormattedCitation":"[21]","previouslyFormattedCitation":"[21]"},"properties":{"noteIndex":0},"schema":"https://github.com/citation-style-language/schema/raw/master/csl-citation.json"}</w:instrText>
       </w:r>
       <w:r>
         <w:rPr>
@@ -6682,7 +6783,7 @@
         <w:rPr>
           <w:rFonts w:asciiTheme="minorHAnsi" w:hAnsiTheme="minorHAnsi"/>
         </w:rPr>
-        <w:instrText>ADDIN CSL_CITATION {"citationItems":[{"id":"ITEM-1","itemData":{"DOI":"10.1152/jappl.1990.69.3.1058","ISSN":"8750-7587","abstract":"Exercise has been shown to be effective in preventing glucocorticoid-induced atrophy in muscles containing high proportions of type II or fast-twitch fibers. This investigation was undertaken to further evaluate this response in type IIa and IIb fibers, determined by histochemical staining for myofibrillar adenosinetriphosphatase with alkaline and acid preincubation. Steroid [cortisol acetate (CA), 100 mg/kg body wt] and exercise (running 90 min/day, 29 m/min) treatments were initiated simultaneously for 11 consecutive days in female rats. Fiber distribution and area measurements were performed in a deep and superficial region of plantaris muscle. The exercise regimen spared approximately 40% of the CA-induced plantaris muscle atrophy. In the deep region, the fiber population, which contained approximately 13% type I (slow-twitch), 24% type IIa, and 63% IIb fibers, was not affected by either treatment. In the superficial section, which consisted solely of type II fibers, the proportion of type IIa fibers was higher (27 vs. 9%, P less than 0.01) in the steroid- than in the vehicle-treated groups. Within each region, type IIa fibers were less susceptible to atrophy than type IIb fibers, and within each fiber type, the deep region had less atrophy than the superficial region. Type I fibers were unchanged by steroid treatment. For type IIa fibers, exercise prevented 100% of the atrophy in the deep region and 50% in the superficial region. For type IIb fibers, the activity spared 67 and 40% of the atrophy in these same regions, respectively. These results show that glucocorticoids are capable of changing the myosin phenotype.(ABSTRACT TRUNCATED AT 250 WORDS)","author":[{"dropping-particle":"","family":"Falduto","given":"M. T.","non-dropping-particle":"","parse-names":false,"suffix":""},{"dropping-particle":"","family":"Czerwinski","given":"S. M.","non-dropping-particle":"","parse-names":false,"suffix":""},{"dropping-particle":"","family":"Hickson","given":"R. C.","non-dropping-particle":"","parse-names":false,"suffix":""}],"container-title":"Journal of Applied Physiology","id":"ITEM-1","issue":"3","issued":{"date-parts":[["2017"]]},"page":"1058-1062","title":"Glucocorticoid-induced muscle atrophy prevention by exercise in fast-twitch fibers","type":"article-journal","volume":"69"},"uris":["http://www.mendeley.com/documents/?uuid=4809f81e-b062-424c-896b-7041847d9880"]},{"id":"ITEM-2","itemData":{"DOI":"10.1016/j.biocel.2013.05.036","ISSN":"13572725","PMID":"23806868","abstract":"Many pathological states characterized by muscle atrophy (e.g., sepsis, cachexia, starvation, metabolic acidosis and severe insulinopenia) are associated with an increase in circulating glucocorticoids (GC) levels, suggesting that GC could trigger the muscle atrophy observed in these conditions. GC-induced muscle atrophy is characterized by fast-twitch, glycolytic muscles atrophy illustrated by decreased fiber cross-sectional area and reduced myofibrillar protein content. GC-induced muscle atrophy results from increased protein breakdown and decreased protein synthesis. Increased muscle proteolysis, in particular through the activation of the ubiquitin proteasome and the lysosomal systems, is considered to play a major role in the catabolic action of GC. The stimulation by GC of these two proteolytic systems is mediated through the increased expression of several Atrogenes (\"genes involved in atrophy\"), such as FOXO, Atrogin-1, and MuRF-1. The inhibitory effect of GC on muscle protein synthesis is thought to result mainly from the inhibition of the mTOR/S6 kinase 1 pathway. These changes in muscle protein turnover could be explained by changes in the muscle production of two growth factors, namely Insulin-like Growth Factor (IGF)-I, a muscle anabolic growth factor and Myostatin, a muscle catabolic growth factor. This review will discuss the recent progress made in the understanding of the mechanisms involved in GC-induced muscle atrophy and consider the implications of these advancements in the development of new therapeutic approaches for treating GC-induced myopathy. This article is part of a Directed Issue entitled: Molecular basis of muscle wasting.","author":[{"dropping-particle":"","family":"Schakman","given":"O","non-dropping-particle":"","parse-names":false,"suffix":""},{"dropping-particle":"","family":"Kalista","given":"S","non-dropping-particle":"","parse-names":false,"suffix":""},{"dropping-particle":"","family":"Barbé","given":"C","non-dropping-particle":"","parse-names":false,"suffix":""},{"dropping-particle":"","family":"Loumaye","given":"a","non-dropping-particle":"","parse-names":false,"suffix":""},{"dropping-particle":"","family":"Thissen","given":"J.P. P","non-dropping-particle":"","parse-names":false,"suffix":""}],"container-title":"The International Journal of Biochemistry &amp; Cell Biology","id":"ITEM-2","issue":"10","issued":{"date-parts":[["2013","10"]]},"page":"2163-2172","publisher":"Elsevier Ltd","title":"Glucocorticoid-induced skeletal muscle atrophy.","type":"article-journal","volume":"45"},"uris":["http://www.mendeley.com/documents/?uuid=aa8f1e8f-e9f8-4e30-b492-940bf3ca2c7b"]}],"mendeley":{"formattedCitation":"[12,28]","plainTextFormattedCitation":"[12,28]","previouslyFormattedCitation":"[12,28]"},"properties":{"noteIndex":0},"schema":"https://github.com/citation-style-language/schema/raw/master/csl-citation.json"}</w:instrText>
+        <w:instrText>ADDIN CSL_CITATION {"citationItems":[{"id":"ITEM-1","itemData":{"DOI":"10.1152/jappl.1990.69.3.1058","ISSN":"8750-7587","abstract":"Exercise has been shown to be effective in preventing glucocorticoid-induced atrophy in muscles containing high proportions of type II or fast-twitch fibers. This investigation was undertaken to further evaluate this response in type IIa and IIb fibers, determined by histochemical staining for myofibrillar adenosinetriphosphatase with alkaline and acid preincubation. Steroid [cortisol acetate (CA), 100 mg/kg body wt] and exercise (running 90 min/day, 29 m/min) treatments were initiated simultaneously for 11 consecutive days in female rats. Fiber distribution and area measurements were performed in a deep and superficial region of plantaris muscle. The exercise regimen spared approximately 40% of the CA-induced plantaris muscle atrophy. In the deep region, the fiber population, which contained approximately 13% type I (slow-twitch), 24% type IIa, and 63% IIb fibers, was not affected by either treatment. In the superficial section, which consisted solely of type II fibers, the proportion of type IIa fibers was higher (27 vs. 9%, P less than 0.01) in the steroid- than in the vehicle-treated groups. Within each region, type IIa fibers were less susceptible to atrophy than type IIb fibers, and within each fiber type, the deep region had less atrophy than the superficial region. Type I fibers were unchanged by steroid treatment. For type IIa fibers, exercise prevented 100% of the atrophy in the deep region and 50% in the superficial region. For type IIb fibers, the activity spared 67 and 40% of the atrophy in these same regions, respectively. These results show that glucocorticoids are capable of changing the myosin phenotype.(ABSTRACT TRUNCATED AT 250 WORDS)","author":[{"dropping-particle":"","family":"Falduto","given":"M. T.","non-dropping-particle":"","parse-names":false,"suffix":""},{"dropping-particle":"","family":"Czerwinski","given":"S. M.","non-dropping-particle":"","parse-names":false,"suffix":""},{"dropping-particle":"","family":"Hickson","given":"R. C.","non-dropping-particle":"","parse-names":false,"suffix":""}],"container-title":"Journal of Applied Physiology","id":"ITEM-1","issue":"3","issued":{"date-parts":[["2017"]]},"page":"1058-1062","title":"Glucocorticoid-induced muscle atrophy prevention by exercise in fast-twitch fibers","type":"article-journal","volume":"69"},"uris":["http://www.mendeley.com/documents/?uuid=4809f81e-b062-424c-896b-7041847d9880"]},{"id":"ITEM-2","itemData":{"DOI":"10.1016/j.biocel.2013.05.036","ISSN":"13572725","PMID":"23806868","abstract":"Many pathological states characterized by muscle atrophy (e.g., sepsis, cachexia, starvation, metabolic acidosis and severe insulinopenia) are associated with an increase in circulating glucocorticoids (GC) levels, suggesting that GC could trigger the muscle atrophy observed in these conditions. GC-induced muscle atrophy is characterized by fast-twitch, glycolytic muscles atrophy illustrated by decreased fiber cross-sectional area and reduced myofibrillar protein content. GC-induced muscle atrophy results from increased protein breakdown and decreased protein synthesis. Increased muscle proteolysis, in particular through the activation of the ubiquitin proteasome and the lysosomal systems, is considered to play a major role in the catabolic action of GC. The stimulation by GC of these two proteolytic systems is mediated through the increased expression of several Atrogenes (\"genes involved in atrophy\"), such as FOXO, Atrogin-1, and MuRF-1. The inhibitory effect of GC on muscle protein synthesis is thought to result mainly from the inhibition of the mTOR/S6 kinase 1 pathway. These changes in muscle protein turnover could be explained by changes in the muscle production of two growth factors, namely Insulin-like Growth Factor (IGF)-I, a muscle anabolic growth factor and Myostatin, a muscle catabolic growth factor. This review will discuss the recent progress made in the understanding of the mechanisms involved in GC-induced muscle atrophy and consider the implications of these advancements in the development of new therapeutic approaches for treating GC-induced myopathy. This article is part of a Directed Issue entitled: Molecular basis of muscle wasting.","author":[{"dropping-particle":"","family":"Schakman","given":"O","non-dropping-particle":"","parse-names":false,"suffix":""},{"dropping-particle":"","family":"Kalista","given":"S","non-dropping-particle":"","parse-names":false,"suffix":""},{"dropping-particle":"","family":"Barbé","given":"C","non-dropping-particle":"","parse-names":false,"suffix":""},{"dropping-particle":"","family":"Loumaye","given":"a","non-dropping-particle":"","parse-names":false,"suffix":""},{"dropping-particle":"","family":"Thissen","given":"J.P. P","non-dropping-particle":"","parse-names":false,"suffix":""}],"container-title":"The International Journal of Biochemistry &amp; Cell Biology","id":"ITEM-2","issue":"10","issued":{"date-parts":[["2013","10"]]},"page":"2163-2172","publisher":"Elsevier Ltd","title":"Glucocorticoid-induced skeletal muscle atrophy.","type":"article-journal","volume":"45"},"uris":["http://www.mendeley.com/documents/?uuid=aa8f1e8f-e9f8-4e30-b492-940bf3ca2c7b"]}],"mendeley":{"formattedCitation":"[12,30]","plainTextFormattedCitation":"[12,30]","previouslyFormattedCitation":"[12,29]"},"properties":{"noteIndex":0},"schema":"https://github.com/citation-style-language/schema/raw/master/csl-citation.json"}</w:instrText>
       </w:r>
       <w:r>
         <w:rPr>
@@ -6695,7 +6796,7 @@
           <w:rFonts w:asciiTheme="minorHAnsi" w:hAnsiTheme="minorHAnsi"/>
           <w:noProof/>
         </w:rPr>
-        <w:t>[12,28]</w:t>
+        <w:t>[12,30]</w:t>
       </w:r>
       <w:r>
         <w:rPr>
@@ -6822,7 +6923,7 @@
         <w:rPr>
           <w:rFonts w:asciiTheme="minorHAnsi" w:hAnsiTheme="minorHAnsi"/>
         </w:rPr>
-        <w:instrText>ADDIN CSL_CITATION {"citationItems":[{"id":"ITEM-1","itemData":{"DOI":"10.1007/s00421-007-0471-2","ISBN":"0042100704","ISSN":"14396319","abstract":"The present study aimed to compare quadriceps femoris muscle strength and fatigue between obese (grade II and III) and nonobese adults. Ten obese (mean age: 25 years; mean BMI: 41 kg/m(2)) and ten lean (mean age: 27 years; mean BMI: 23 kg/m(2)) men were tested. Quadriceps muscle fatigue was quantified as the (percent) torque loss during a voluntary isokinetic (50 maximal contractions at 180 degrees /s) and an electrostimulated (40 Hz) isometric protocol (5 min, 10% of the maximal torque). Maximal voluntary isometric and isokinetic torque and power were also measured. Voluntary torque loss was significantly higher (P &lt; 0.05) in obese (-63.5%) than in lean subjects (-50.6%). Stimulated torque decreased significantly (P &lt; 0.05) but equally in the two subject groups. Obese subjects displayed higher absolute (+20%; P &lt; 0.01) but lower relative (i.e., normalized to body mass) (-32%; P &lt; 0.001) muscle torque and power than their lean counterparts. Obese individuals demonstrated lower fatigue resistance during voluntary but not during stimulated knee extensions compared to their nonobese counterparts. Peripheral mechanisms of muscle fatigue -- at least those associated to the present stimulated test -- were not influenced by obesity. The observed quadriceps muscle function impairments (voluntary fatigue and relative strength) probably contribute to the reduced functional capacity of obese subjects during daily living activities.","author":[{"dropping-particle":"","family":"Maffiuletti","given":"Nicola A.","non-dropping-particle":"","parse-names":false,"suffix":""},{"dropping-particle":"","family":"Jubeau","given":"Marc","non-dropping-particle":"","parse-names":false,"suffix":""},{"dropping-particle":"","family":"Munzinger","given":"Urs","non-dropping-particle":"","parse-names":false,"suffix":""},{"dropping-particle":"","family":"Bizzini","given":"Mario","non-dropping-particle":"","parse-names":false,"suffix":""},{"dropping-particle":"","family":"Agosti","given":"Fiorenza","non-dropping-particle":"","parse-names":false,"suffix":""},{"dropping-particle":"","family":"Col","given":"Alessandra","non-dropping-particle":"De","parse-names":false,"suffix":""},{"dropping-particle":"","family":"Lafortuna","given":"Claudio L.","non-dropping-particle":"","parse-names":false,"suffix":""},{"dropping-particle":"","family":"Sartorio","given":"Alessandro","non-dropping-particle":"","parse-names":false,"suffix":""}],"container-title":"European Journal of Applied Physiology","id":"ITEM-1","issue":"1","issued":{"date-parts":[["2007"]]},"page":"51-59","title":"Differences in quadriceps muscle strength and fatigue between lean and obese subjects","type":"article-journal","volume":"101"},"uris":["http://www.mendeley.com/documents/?uuid=40e197fe-4c34-49cb-bb7e-2ccdf4b576a4","http://www.mendeley.com/documents/?uuid=d4cc7c59-ebb7-4e70-bde6-4b22dbe5f42b"]},{"id":"ITEM-2","itemData":{"DOI":"10.1139/h2012-010","ISSN":"1715-5312","PMID":"22448629","abstract":"The aim of the present study was to compare \"absolute\" and \"relative\" knee extension strength between obese and nonobese adolescents. Ten nonobese and 12 severely obese adolescent boys of similar chronological age, maturity status, and height were compared. Total body and regional soft tissue composition were determined using dual-energy X-ray absorptiometry (DXA). Knee extensors maximum voluntary contraction (MVC) torque was measured using an isometric dynamometer at a knee angle of 60° (0° is full extension). Absolute MVC torque was significantly higher in obese adolescents than in controls. However, although MVC torque expressed per unit of body mass was found to be significantly lower in obese adolescent boys, no significant difference in MVC torque was found between groups when normalized to fat-free mass. Conversely, when correcting for thigh lean mass and estimated thigh muscle mass, MVC torque was significantly higher in the obese group (17.9% and 22.2%, respectively; P &lt;0.05). To conclude, our sample of obese adolescent boys had higher absolute and relative knee extension strength than our nonobese controls. However, further studies are required to ascertain whether or not relative strength, measured with more accurate in vivo methods such as magnetic resonance imaging, is higher in obese adolescents than in nonobese controls.","author":[{"dropping-particle":"","family":"Abdelmoula","given":"Achref","non-dropping-particle":"","parse-names":false,"suffix":""},{"dropping-particle":"","family":"Martin","given":"Vincent","non-dropping-particle":"","parse-names":false,"suffix":""},{"dropping-particle":"","family":"Bouchant","given":"Antoine","non-dropping-particle":"","parse-names":false,"suffix":""},{"dropping-particle":"","family":"Walrand","given":"Stéphane","non-dropping-particle":"","parse-names":false,"suffix":""},{"dropping-particle":"","family":"Lavet","given":"Cédric","non-dropping-particle":"","parse-names":false,"suffix":""},{"dropping-particle":"","family":"Taillardat","given":"Michel","non-dropping-particle":"","parse-names":false,"suffix":""},{"dropping-particle":"","family":"Maffiuletti","given":"Nicola A","non-dropping-particle":"","parse-names":false,"suffix":""},{"dropping-particle":"","family":"Boisseau","given":"Nathalie","non-dropping-particle":"","parse-names":false,"suffix":""},{"dropping-particle":"","family":"Duché","given":"Pascale","non-dropping-particle":"","parse-names":false,"suffix":""},{"dropping-particle":"","family":"Ratel","given":"Sébastien","non-dropping-particle":"","parse-names":false,"suffix":""}],"container-title":"Applied physiology, nutrition, and metabolism = Physiologie appliquee, nutrition et metabolisme","id":"ITEM-2","issue":"2","issued":{"date-parts":[["2012"]]},"page":"269-75","title":"Knee extension strength in obese and nonobese male adolescents.","type":"article-journal","volume":"37"},"uris":["http://www.mendeley.com/documents/?uuid=dd63590a-0150-4286-a7b6-71654d272a50","http://www.mendeley.com/documents/?uuid=f53af0f2-0b4e-4dc7-9e72-35348db41b79"]},{"id":"ITEM-3","itemData":{"DOI":"10.1034/j.1600-0838.2001.110509.x","ISSN":"09057188","abstract":"The aim of this study was to assess the nature and magnitude of the differences in submaximal and maximal exercise capacity parameters between lean and obese women. A total of 225 healthy obese women 18-65 years (BMI&gt; or=30 kg/m(2)) and 81 non-athletic lean women (BMI&lt; or=26 kg/m(2)) were selected. Anthropometric measurements (weight and height), body composition assessment (bioelectrical impedance method) and a maximal exercise capacity test on a bicycle ergometer were performed. Oxygen uptake (VO(2)), carbon dioxide production (VCO(2)), expired ventilation (VE), respiratory quotient (RQ), breathing efficiency (VE/VO(2)), mechanical efficiency (ME) and anaerobic threshold (AT) were calculated. At a submaximal intensity load of 70 W, VO(2) (l/min) was larger in the obese women and was already 78% of their peak VO(2), whereas in the non-obese it was only 69% (P=0.0001). VE (l/min) was larger, VE/VO(2) did not differ and ME was lower in obese compared to the lean women. AT occurred at the same percentage of peak VO(2) in both lean and obese women. At peak effort, achieved load, terminal VO(2) (l min(-1) kg(-1)), VE, heart rate, RQ respiratory exchange ratio and perceived exertion were lower in obese subjects compared to the non-obese. Obese subjects mentioned significantly more musculoskeletal pain as a reason to end the test, whereas in lean subjects it was leg fatigue. Lean women recovered better as after 2 min they were already at 35% of the peak VO(2), whereas in the obese women it was 47% (P=0.0001). Our results confirm that exercise capacity is decreased in obesity, both at submaximal and peak intensity, and during recovery. Moreover, at peak effort musculoskeletal pain was an important reason to end the test and not true leg fatigue. These findings are important when designing exercise programs for obese subjects.","author":[{"dropping-particle":"","family":"Hulens","given":"M.","non-dropping-particle":"","parse-names":false,"suffix":""},{"dropping-particle":"","family":"Vansant","given":"G.","non-dropping-particle":"","parse-names":false,"suffix":""},{"dropping-particle":"","family":"Lysens","given":"R.","non-dropping-particle":"","parse-names":false,"suffix":""},{"dropping-particle":"","family":"Claessens","given":"A. L.","non-dropping-particle":"","parse-names":false,"suffix":""},{"dropping-particle":"","family":"Muls","given":"E.","non-dropping-particle":"","parse-names":false,"suffix":""}],"container-title":"Scandinavian Journal of Medicine and Science in Sports","id":"ITEM-3","issue":"5","issued":{"date-parts":[["2001"]]},"page":"305-309","title":"Exercise capacity in lean versus obese women","type":"article-journal","volume":"11"},"uris":["http://www.mendeley.com/documents/?uuid=a0e2a3cd-1241-4eb5-80e8-a379cb96528c","http://www.mendeley.com/documents/?uuid=9963b52b-2d67-4bb6-9492-9246dfc25b39"]},{"id":"ITEM-4","itemData":{"DOI":"10.1038/sj.ijo.0802552","ISSN":"03070565","abstract":"OBJECTIVES: The aim of the present study was to test the association between muscular strength, functional limitations, body composition measurements and indexes of sarcopenia in a sample of community-dwelling, elderly women at the high end of the functional spectrum. DESIGN: Cross-sectional. SUBJECTS: In all, 167 women aged 67-78 y were selected from the general population in central Verona. A group of 120 premenopausal healthy women aged 20-50 y represented the young reference group. MEASUREMENTS: Body weight, height, body mass index (BMI) and the presence of acute and chronic conditions were evaluated in each subject. Body composition was measured by dual-energy X-ray absorptiometry (DXA). Physical functioning was assessed using a modified version of the Activities of Daily Living Scale. Dominant leg isometric strength was measured with a Spark Handheld Dynamometer. RESULTS: Elderly women with BMI higher than 30 kg/m(2) and in the highest quintile of body fat percent showed a significantly higher prevalence of functional limitation. In our population study, about 40% of sarcopenic elderly women and 50% of elderly women with high body fat and normal muscle mass were functionally limited. The prevalence of functional limitation significantly increased in subjects with class II sarcopenia, defined according to the skeletal muscle mass index (SMI=skeletal muscle mass/body mass x 100). In logistic regression models, after adjusting for age and different chronic health conditions, subjects with BMI higher than 30 kg/m(2), in the highest quintile of body fat, or with high body fat and normal muscle mass or class II sarcopenia according to SMI, had a 3-4 times increased risk of functional limitations. Finally, isometric leg strength was significantly lower in subjects in the lowest quintile of relative muscle mass and in sarcopenic and sarcopenic obese women. CONCLUSIONS: High body fat and high BMI values were associated with a greater probability of functional limitation in a population of elderly women at the high end of the functional spectrum. Among the different indexes of sarcopenia used in this study, only SMI predicted functional impairment and disability. Isometric leg strength was significantly lower in subjects with sarcopenia and sarcopenic obesity.","author":[{"dropping-particle":"","family":"Zoico","given":"E.","non-dropping-particle":"","parse-names":false,"suffix":""},{"dropping-particle":"","family":"Francesco","given":"V.","non-dropping-particle":"Di","parse-names":false,"suffix":""},{"dropping-particle":"","family":"Guralnik","given":"J. M.","non-dropping-particle":"","parse-names":false,"suffix":""},{"dropping-particle":"","family":"Mazzali","given":"G.","non-dropping-particle":"","parse-names":false,"suffix":""},{"dropping-particle":"","family":"Bortolani","given":"A.","non-dropping-particle":"","parse-names":false,"suffix":""},{"dropping-particle":"","family":"Guariento","given":"S.","non-dropping-particle":"","parse-names":false,"suffix":""},{"dropping-particle":"","family":"Sergi","given":"G.","non-dropping-particle":"","parse-names":false,"suffix":""},{"dropping-particle":"","family":"Bosello","given":"O.","non-dropping-particle":"","parse-names":false,"suffix":""},{"dropping-particle":"","family":"Zamboni","given":"M.","non-dropping-particle":"","parse-names":false,"suffix":""}],"container-title":"International Journal of Obesity","id":"ITEM-4","issue":"2","issued":{"date-parts":[["2004"]]},"page":"234-241","title":"Physical disability and muscular strength in relation to obesity and different body composition indexes in a sample of healthy elderly women","type":"article-journal","volume":"28"},"uris":["http://www.mendeley.com/documents/?uuid=0beeb6fe-9198-4c3e-9a83-8732ae22a853","http://www.mendeley.com/documents/?uuid=79a052c1-8b43-45f2-9c75-bac2e66dc49a"]}],"mendeley":{"formattedCitation":"[29–32]","plainTextFormattedCitation":"[29–32]","previouslyFormattedCitation":"[29–32]"},"properties":{"noteIndex":0},"schema":"https://github.com/citation-style-language/schema/raw/master/csl-citation.json"}</w:instrText>
+        <w:instrText>ADDIN CSL_CITATION {"citationItems":[{"id":"ITEM-1","itemData":{"DOI":"10.1007/s00421-007-0471-2","ISBN":"0042100704","ISSN":"14396319","abstract":"The present study aimed to compare quadriceps femoris muscle strength and fatigue between obese (grade II and III) and nonobese adults. Ten obese (mean age: 25 years; mean BMI: 41 kg/m(2)) and ten lean (mean age: 27 years; mean BMI: 23 kg/m(2)) men were tested. Quadriceps muscle fatigue was quantified as the (percent) torque loss during a voluntary isokinetic (50 maximal contractions at 180 degrees /s) and an electrostimulated (40 Hz) isometric protocol (5 min, 10% of the maximal torque). Maximal voluntary isometric and isokinetic torque and power were also measured. Voluntary torque loss was significantly higher (P &lt; 0.05) in obese (-63.5%) than in lean subjects (-50.6%). Stimulated torque decreased significantly (P &lt; 0.05) but equally in the two subject groups. Obese subjects displayed higher absolute (+20%; P &lt; 0.01) but lower relative (i.e., normalized to body mass) (-32%; P &lt; 0.001) muscle torque and power than their lean counterparts. Obese individuals demonstrated lower fatigue resistance during voluntary but not during stimulated knee extensions compared to their nonobese counterparts. Peripheral mechanisms of muscle fatigue -- at least those associated to the present stimulated test -- were not influenced by obesity. The observed quadriceps muscle function impairments (voluntary fatigue and relative strength) probably contribute to the reduced functional capacity of obese subjects during daily living activities.","author":[{"dropping-particle":"","family":"Maffiuletti","given":"Nicola A.","non-dropping-particle":"","parse-names":false,"suffix":""},{"dropping-particle":"","family":"Jubeau","given":"Marc","non-dropping-particle":"","parse-names":false,"suffix":""},{"dropping-particle":"","family":"Munzinger","given":"Urs","non-dropping-particle":"","parse-names":false,"suffix":""},{"dropping-particle":"","family":"Bizzini","given":"Mario","non-dropping-particle":"","parse-names":false,"suffix":""},{"dropping-particle":"","family":"Agosti","given":"Fiorenza","non-dropping-particle":"","parse-names":false,"suffix":""},{"dropping-particle":"","family":"Col","given":"Alessandra","non-dropping-particle":"De","parse-names":false,"suffix":""},{"dropping-particle":"","family":"Lafortuna","given":"Claudio L.","non-dropping-particle":"","parse-names":false,"suffix":""},{"dropping-particle":"","family":"Sartorio","given":"Alessandro","non-dropping-particle":"","parse-names":false,"suffix":""}],"container-title":"European Journal of Applied Physiology","id":"ITEM-1","issue":"1","issued":{"date-parts":[["2007"]]},"page":"51-59","title":"Differences in quadriceps muscle strength and fatigue between lean and obese subjects","type":"article-journal","volume":"101"},"uris":["http://www.mendeley.com/documents/?uuid=40e197fe-4c34-49cb-bb7e-2ccdf4b576a4","http://www.mendeley.com/documents/?uuid=d4cc7c59-ebb7-4e70-bde6-4b22dbe5f42b"]},{"id":"ITEM-2","itemData":{"DOI":"10.1139/h2012-010","ISSN":"1715-5312","PMID":"22448629","abstract":"The aim of the present study was to compare \"absolute\" and \"relative\" knee extension strength between obese and nonobese adolescents. Ten nonobese and 12 severely obese adolescent boys of similar chronological age, maturity status, and height were compared. Total body and regional soft tissue composition were determined using dual-energy X-ray absorptiometry (DXA). Knee extensors maximum voluntary contraction (MVC) torque was measured using an isometric dynamometer at a knee angle of 60° (0° is full extension). Absolute MVC torque was significantly higher in obese adolescents than in controls. However, although MVC torque expressed per unit of body mass was found to be significantly lower in obese adolescent boys, no significant difference in MVC torque was found between groups when normalized to fat-free mass. Conversely, when correcting for thigh lean mass and estimated thigh muscle mass, MVC torque was significantly higher in the obese group (17.9% and 22.2%, respectively; P &lt;0.05). To conclude, our sample of obese adolescent boys had higher absolute and relative knee extension strength than our nonobese controls. However, further studies are required to ascertain whether or not relative strength, measured with more accurate in vivo methods such as magnetic resonance imaging, is higher in obese adolescents than in nonobese controls.","author":[{"dropping-particle":"","family":"Abdelmoula","given":"Achref","non-dropping-particle":"","parse-names":false,"suffix":""},{"dropping-particle":"","family":"Martin","given":"Vincent","non-dropping-particle":"","parse-names":false,"suffix":""},{"dropping-particle":"","family":"Bouchant","given":"Antoine","non-dropping-particle":"","parse-names":false,"suffix":""},{"dropping-particle":"","family":"Walrand","given":"Stéphane","non-dropping-particle":"","parse-names":false,"suffix":""},{"dropping-particle":"","family":"Lavet","given":"Cédric","non-dropping-particle":"","parse-names":false,"suffix":""},{"dropping-particle":"","family":"Taillardat","given":"Michel","non-dropping-particle":"","parse-names":false,"suffix":""},{"dropping-particle":"","family":"Maffiuletti","given":"Nicola A","non-dropping-particle":"","parse-names":false,"suffix":""},{"dropping-particle":"","family":"Boisseau","given":"Nathalie","non-dropping-particle":"","parse-names":false,"suffix":""},{"dropping-particle":"","family":"Duché","given":"Pascale","non-dropping-particle":"","parse-names":false,"suffix":""},{"dropping-particle":"","family":"Ratel","given":"Sébastien","non-dropping-particle":"","parse-names":false,"suffix":""}],"container-title":"Applied physiology, nutrition, and metabolism = Physiologie appliquee, nutrition et metabolisme","id":"ITEM-2","issue":"2","issued":{"date-parts":[["2012"]]},"page":"269-75","title":"Knee extension strength in obese and nonobese male adolescents.","type":"article-journal","volume":"37"},"uris":["http://www.mendeley.com/documents/?uuid=dd63590a-0150-4286-a7b6-71654d272a50","http://www.mendeley.com/documents/?uuid=f53af0f2-0b4e-4dc7-9e72-35348db41b79"]},{"id":"ITEM-3","itemData":{"DOI":"10.1034/j.1600-0838.2001.110509.x","ISSN":"09057188","abstract":"The aim of this study was to assess the nature and magnitude of the differences in submaximal and maximal exercise capacity parameters between lean and obese women. A total of 225 healthy obese women 18-65 years (BMI&gt; or=30 kg/m(2)) and 81 non-athletic lean women (BMI&lt; or=26 kg/m(2)) were selected. Anthropometric measurements (weight and height), body composition assessment (bioelectrical impedance method) and a maximal exercise capacity test on a bicycle ergometer were performed. Oxygen uptake (VO(2)), carbon dioxide production (VCO(2)), expired ventilation (VE), respiratory quotient (RQ), breathing efficiency (VE/VO(2)), mechanical efficiency (ME) and anaerobic threshold (AT) were calculated. At a submaximal intensity load of 70 W, VO(2) (l/min) was larger in the obese women and was already 78% of their peak VO(2), whereas in the non-obese it was only 69% (P=0.0001). VE (l/min) was larger, VE/VO(2) did not differ and ME was lower in obese compared to the lean women. AT occurred at the same percentage of peak VO(2) in both lean and obese women. At peak effort, achieved load, terminal VO(2) (l min(-1) kg(-1)), VE, heart rate, RQ respiratory exchange ratio and perceived exertion were lower in obese subjects compared to the non-obese. Obese subjects mentioned significantly more musculoskeletal pain as a reason to end the test, whereas in lean subjects it was leg fatigue. Lean women recovered better as after 2 min they were already at 35% of the peak VO(2), whereas in the obese women it was 47% (P=0.0001). Our results confirm that exercise capacity is decreased in obesity, both at submaximal and peak intensity, and during recovery. Moreover, at peak effort musculoskeletal pain was an important reason to end the test and not true leg fatigue. These findings are important when designing exercise programs for obese subjects.","author":[{"dropping-particle":"","family":"Hulens","given":"M.","non-dropping-particle":"","parse-names":false,"suffix":""},{"dropping-particle":"","family":"Vansant","given":"G.","non-dropping-particle":"","parse-names":false,"suffix":""},{"dropping-particle":"","family":"Lysens","given":"R.","non-dropping-particle":"","parse-names":false,"suffix":""},{"dropping-particle":"","family":"Claessens","given":"A. L.","non-dropping-particle":"","parse-names":false,"suffix":""},{"dropping-particle":"","family":"Muls","given":"E.","non-dropping-particle":"","parse-names":false,"suffix":""}],"container-title":"Scandinavian Journal of Medicine and Science in Sports","id":"ITEM-3","issue":"5","issued":{"date-parts":[["2001"]]},"page":"305-309","title":"Exercise capacity in lean versus obese women","type":"article-journal","volume":"11"},"uris":["http://www.mendeley.com/documents/?uuid=a0e2a3cd-1241-4eb5-80e8-a379cb96528c","http://www.mendeley.com/documents/?uuid=9963b52b-2d67-4bb6-9492-9246dfc25b39"]},{"id":"ITEM-4","itemData":{"DOI":"10.1038/sj.ijo.0802552","ISSN":"03070565","abstract":"OBJECTIVES: The aim of the present study was to test the association between muscular strength, functional limitations, body composition measurements and indexes of sarcopenia in a sample of community-dwelling, elderly women at the high end of the functional spectrum. DESIGN: Cross-sectional. SUBJECTS: In all, 167 women aged 67-78 y were selected from the general population in central Verona. A group of 120 premenopausal healthy women aged 20-50 y represented the young reference group. MEASUREMENTS: Body weight, height, body mass index (BMI) and the presence of acute and chronic conditions were evaluated in each subject. Body composition was measured by dual-energy X-ray absorptiometry (DXA). Physical functioning was assessed using a modified version of the Activities of Daily Living Scale. Dominant leg isometric strength was measured with a Spark Handheld Dynamometer. RESULTS: Elderly women with BMI higher than 30 kg/m(2) and in the highest quintile of body fat percent showed a significantly higher prevalence of functional limitation. In our population study, about 40% of sarcopenic elderly women and 50% of elderly women with high body fat and normal muscle mass were functionally limited. The prevalence of functional limitation significantly increased in subjects with class II sarcopenia, defined according to the skeletal muscle mass index (SMI=skeletal muscle mass/body mass x 100). In logistic regression models, after adjusting for age and different chronic health conditions, subjects with BMI higher than 30 kg/m(2), in the highest quintile of body fat, or with high body fat and normal muscle mass or class II sarcopenia according to SMI, had a 3-4 times increased risk of functional limitations. Finally, isometric leg strength was significantly lower in subjects in the lowest quintile of relative muscle mass and in sarcopenic and sarcopenic obese women. CONCLUSIONS: High body fat and high BMI values were associated with a greater probability of functional limitation in a population of elderly women at the high end of the functional spectrum. Among the different indexes of sarcopenia used in this study, only SMI predicted functional impairment and disability. Isometric leg strength was significantly lower in subjects with sarcopenia and sarcopenic obesity.","author":[{"dropping-particle":"","family":"Zoico","given":"E.","non-dropping-particle":"","parse-names":false,"suffix":""},{"dropping-particle":"","family":"Francesco","given":"V.","non-dropping-particle":"Di","parse-names":false,"suffix":""},{"dropping-particle":"","family":"Guralnik","given":"J. M.","non-dropping-particle":"","parse-names":false,"suffix":""},{"dropping-particle":"","family":"Mazzali","given":"G.","non-dropping-particle":"","parse-names":false,"suffix":""},{"dropping-particle":"","family":"Bortolani","given":"A.","non-dropping-particle":"","parse-names":false,"suffix":""},{"dropping-particle":"","family":"Guariento","given":"S.","non-dropping-particle":"","parse-names":false,"suffix":""},{"dropping-particle":"","family":"Sergi","given":"G.","non-dropping-particle":"","parse-names":false,"suffix":""},{"dropping-particle":"","family":"Bosello","given":"O.","non-dropping-particle":"","parse-names":false,"suffix":""},{"dropping-particle":"","family":"Zamboni","given":"M.","non-dropping-particle":"","parse-names":false,"suffix":""}],"container-title":"International Journal of Obesity","id":"ITEM-4","issue":"2","issued":{"date-parts":[["2004"]]},"page":"234-241","title":"Physical disability and muscular strength in relation to obesity and different body composition indexes in a sample of healthy elderly women","type":"article-journal","volume":"28"},"uris":["http://www.mendeley.com/documents/?uuid=0beeb6fe-9198-4c3e-9a83-8732ae22a853","http://www.mendeley.com/documents/?uuid=79a052c1-8b43-45f2-9c75-bac2e66dc49a"]}],"mendeley":{"formattedCitation":"[31–34]","plainTextFormattedCitation":"[31–34]","previouslyFormattedCitation":"[30–33]"},"properties":{"noteIndex":0},"schema":"https://github.com/citation-style-language/schema/raw/master/csl-citation.json"}</w:instrText>
       </w:r>
       <w:r>
         <w:rPr>
@@ -6835,7 +6936,7 @@
           <w:rFonts w:asciiTheme="minorHAnsi" w:hAnsiTheme="minorHAnsi"/>
           <w:noProof/>
         </w:rPr>
-        <w:t>[29–32]</w:t>
+        <w:t>[31–34]</w:t>
       </w:r>
       <w:r>
         <w:rPr>
@@ -6925,7 +7026,7 @@
         <w:rPr>
           <w:rFonts w:asciiTheme="minorHAnsi" w:hAnsiTheme="minorHAnsi"/>
         </w:rPr>
-        <w:instrText>ADDIN CSL_CITATION {"citationItems":[{"id":"ITEM-1","itemData":{"DOI":"10.1002/oby.20795","ISSN":"1930-739X","PMID":"24852462","abstract":"OBJECTIVE: In obese subjects a relatively high cortisol output in urine has been observed compared to nonobese individuals. However, cortisol levels in blood, saliva, and urine in association with obesity have been inconsistent across studies, possibly due to the high variability of systemic cortisol levels. Cortisol levels measured in scalp hair provide a marker for long-term cortisol exposure, and have been associated with cardiovascular disease in an elderly population and to disease course in Cushing's disease. We aimed to compare hair cortisol levels between obese patients and nonobese controls.\n\nMETHODS: Hair cortisol levels of 47 obese patients (median BMI 38.8, range 31.1-65.8), 41 overweight, and 87 normal-weight subjects using an enzyme-linked immunosorbent assay (ELISA) were measured.\n\nRESULTS: Obese patients had higher hair cortisol levels than overweight and normal weight subjects (respectively 30.8 vs 8.5 and 8.4 pg/mg hair, P &lt; 0.001). No significant difference in hair cortisol levels was found between normal weight and overweight subjects.\n\nCONCLUSIONS: Our results suggest a higher long-term cortisol exposure in obese patients, which may contribute to cardiovascular disease risk. Future research will determine whether long-term cortisol levels provide a novel treatment target in the management of cardiovascular disease risk in obesity.","author":[{"dropping-particle":"","family":"Wester","given":"Vincent L","non-dropping-particle":"","parse-names":false,"suffix":""},{"dropping-particle":"","family":"Staufenbiel","given":"Sabine M","non-dropping-particle":"","parse-names":false,"suffix":""},{"dropping-particle":"","family":"Veldhorst","given":"Margriet a B","non-dropping-particle":"","parse-names":false,"suffix":""},{"dropping-particle":"","family":"Visser","given":"Jenny a","non-dropping-particle":"","parse-names":false,"suffix":""},{"dropping-particle":"","family":"Manenschijn","given":"Laura","non-dropping-particle":"","parse-names":false,"suffix":""},{"dropping-particle":"","family":"Koper","given":"Jan W","non-dropping-particle":"","parse-names":false,"suffix":""},{"dropping-particle":"","family":"Klessens-Godfroy","given":"Francoise J M","non-dropping-particle":"","parse-names":false,"suffix":""},{"dropping-particle":"","family":"Akker","given":"Erica L T","non-dropping-particle":"van den","parse-names":false,"suffix":""},{"dropping-particle":"","family":"Rossum","given":"Elisabeth F C","non-dropping-particle":"van","parse-names":false,"suffix":""}],"container-title":"Obesity","id":"ITEM-1","issue":"916","issued":{"date-parts":[["2014","5","23"]]},"page":"1-3","title":"Long-term cortisol levels measured in scalp hair of obese patients.","type":"article-journal","volume":"00"},"uris":["http://www.mendeley.com/documents/?uuid=440e1df1-0b7d-4b3b-b2dd-f1fac7178322"]},{"id":"ITEM-2","itemData":{"DOI":"10.1038/oby.2000.24","ISSN":"1071-7323","PMID":"10832763","abstract":"OBJECTIVE Abdominal obesity has a key role in the pathogenesis of prevalent and serious diseases and has been shown to be associated with an altered hypothalamic-pituitary-adrenal (HPA) axis function, which is regulated by endocrine feedback mediated via hippocampal glucocorticoid receptors (GR). RESEARCH METHODS AND PROCEDURES We examined the HPA axis function by repeated salivary samples for the assessment of cortisol, as well as other endocrine, anthropometric, metabolic, and circulatory variables in middle-aged Swedish men (n = 284). With the restriction enzyme BclI, variants of the GR gene (GRL) locus were identified and two alleles with fragment lengths of 4.5 and 2.3 kilobases (kb) were detected. RESULTS The observed frequencies were 40.1% for the 2.3- and 2.3-kb, 46.2% for the 4.5- and 2.3-kb, and 13.7% for the 4.5- and 4.5-kb genotypes. The larger allele (4.5 and 4.5 kb) was associated with elevated body mass index (BMI; p &lt; 0.001), waist-to-hip circumference ratio (p = 0.015), abdominal sagittal diameter (p = 0.002), leptin (p &lt; 0.001), and systolic blood pressure (borderline, p = 0.058). The 4.5- and 4.5-kb allele was associated with leptin after adjustment for BMI. Moreover, salivary cortisol values, particularly after stimulation by a standardized lunch (p = 0.040 to 0.086), were elevated in the men with the larger allele. DISCUSSION These results indicate that there is an association between a deficient GR function, defined as a poor feedback regulation of the HPA axis activity, and a polymorphic restriction site at the GR gene locus. An abnormal control of HPA axis function due to genetic alterations may contribute to the pathogenesis of abdominal obesity.","author":[{"dropping-particle":"","family":"Rosmond","given":"Roland","non-dropping-particle":"","parse-names":false,"suffix":""},{"dropping-particle":"","family":"Chagnon","given":"Yvon C C","non-dropping-particle":"","parse-names":false,"suffix":""},{"dropping-particle":"","family":"Chagnon","given":"Monique","non-dropping-particle":"","parse-names":false,"suffix":""},{"dropping-particle":"","family":"Pe","given":"Louis","non-dropping-particle":"","parse-names":false,"suffix":""},{"dropping-particle":"","family":"Chagnon","given":"Monique","non-dropping-particle":"","parse-names":false,"suffix":""},{"dropping-particle":"","family":"Russe","given":"Louis P E","non-dropping-particle":"","parse-names":false,"suffix":""},{"dropping-particle":"","family":"Carlsson","given":"R N","non-dropping-particle":"","parse-names":false,"suffix":""},{"dropping-particle":"","family":"Lindell","given":"Kajsa","non-dropping-particle":"","parse-names":false,"suffix":""},{"dropping-particle":"","family":"Holm","given":"G","non-dropping-particle":"","parse-names":false,"suffix":""},{"dropping-particle":"","family":"Chagnon","given":"Monique","non-dropping-particle":"","parse-names":false,"suffix":""},{"dropping-particle":"","family":"Pérusse","given":"L","non-dropping-particle":"","parse-names":false,"suffix":""},{"dropping-particle":"","family":"Lindell","given":"Kajsa","non-dropping-particle":"","parse-names":false,"suffix":""},{"dropping-particle":"","family":"Carlsson","given":"B","non-dropping-particle":"","parse-names":false,"suffix":""},{"dropping-particle":"","family":"Bouchard","given":"C","non-dropping-particle":"","parse-names":false,"suffix":""},{"dropping-particle":"","family":"Björntorp","given":"P","non-dropping-particle":"","parse-names":false,"suffix":""}],"container-title":"Obesity research","id":"ITEM-2","issue":"3","issued":{"date-parts":[["2000","5"]]},"page":"211-8","title":"A glucocorticoid receptor gene marker is associated with abdominal obesity, leptin, and dysregulation of the hypothalamic-pituitary-adrenal axis.","type":"article-journal","volume":"8"},"uris":["http://www.mendeley.com/documents/?uuid=cdd601a6-a269-4e10-8ee6-841ffcc14336"]}],"mendeley":{"formattedCitation":"[33,34]","plainTextFormattedCitation":"[33,34]","previouslyFormattedCitation":"[33,34]"},"properties":{"noteIndex":0},"schema":"https://github.com/citation-style-language/schema/raw/master/csl-citation.json"}</w:instrText>
+        <w:instrText>ADDIN CSL_CITATION {"citationItems":[{"id":"ITEM-1","itemData":{"DOI":"10.1002/oby.20795","ISSN":"1930-739X","PMID":"24852462","abstract":"OBJECTIVE: In obese subjects a relatively high cortisol output in urine has been observed compared to nonobese individuals. However, cortisol levels in blood, saliva, and urine in association with obesity have been inconsistent across studies, possibly due to the high variability of systemic cortisol levels. Cortisol levels measured in scalp hair provide a marker for long-term cortisol exposure, and have been associated with cardiovascular disease in an elderly population and to disease course in Cushing's disease. We aimed to compare hair cortisol levels between obese patients and nonobese controls.\n\nMETHODS: Hair cortisol levels of 47 obese patients (median BMI 38.8, range 31.1-65.8), 41 overweight, and 87 normal-weight subjects using an enzyme-linked immunosorbent assay (ELISA) were measured.\n\nRESULTS: Obese patients had higher hair cortisol levels than overweight and normal weight subjects (respectively 30.8 vs 8.5 and 8.4 pg/mg hair, P &lt; 0.001). No significant difference in hair cortisol levels was found between normal weight and overweight subjects.\n\nCONCLUSIONS: Our results suggest a higher long-term cortisol exposure in obese patients, which may contribute to cardiovascular disease risk. Future research will determine whether long-term cortisol levels provide a novel treatment target in the management of cardiovascular disease risk in obesity.","author":[{"dropping-particle":"","family":"Wester","given":"Vincent L","non-dropping-particle":"","parse-names":false,"suffix":""},{"dropping-particle":"","family":"Staufenbiel","given":"Sabine M","non-dropping-particle":"","parse-names":false,"suffix":""},{"dropping-particle":"","family":"Veldhorst","given":"Margriet a B","non-dropping-particle":"","parse-names":false,"suffix":""},{"dropping-particle":"","family":"Visser","given":"Jenny a","non-dropping-particle":"","parse-names":false,"suffix":""},{"dropping-particle":"","family":"Manenschijn","given":"Laura","non-dropping-particle":"","parse-names":false,"suffix":""},{"dropping-particle":"","family":"Koper","given":"Jan W","non-dropping-particle":"","parse-names":false,"suffix":""},{"dropping-particle":"","family":"Klessens-Godfroy","given":"Francoise J M","non-dropping-particle":"","parse-names":false,"suffix":""},{"dropping-particle":"","family":"Akker","given":"Erica L T","non-dropping-particle":"van den","parse-names":false,"suffix":""},{"dropping-particle":"","family":"Rossum","given":"Elisabeth F C","non-dropping-particle":"van","parse-names":false,"suffix":""}],"container-title":"Obesity","id":"ITEM-1","issue":"916","issued":{"date-parts":[["2014","5","23"]]},"page":"1-3","title":"Long-term cortisol levels measured in scalp hair of obese patients.","type":"article-journal","volume":"00"},"uris":["http://www.mendeley.com/documents/?uuid=440e1df1-0b7d-4b3b-b2dd-f1fac7178322"]},{"id":"ITEM-2","itemData":{"DOI":"10.1038/oby.2000.24","ISSN":"1071-7323","PMID":"10832763","abstract":"OBJECTIVE Abdominal obesity has a key role in the pathogenesis of prevalent and serious diseases and has been shown to be associated with an altered hypothalamic-pituitary-adrenal (HPA) axis function, which is regulated by endocrine feedback mediated via hippocampal glucocorticoid receptors (GR). RESEARCH METHODS AND PROCEDURES We examined the HPA axis function by repeated salivary samples for the assessment of cortisol, as well as other endocrine, anthropometric, metabolic, and circulatory variables in middle-aged Swedish men (n = 284). With the restriction enzyme BclI, variants of the GR gene (GRL) locus were identified and two alleles with fragment lengths of 4.5 and 2.3 kilobases (kb) were detected. RESULTS The observed frequencies were 40.1% for the 2.3- and 2.3-kb, 46.2% for the 4.5- and 2.3-kb, and 13.7% for the 4.5- and 4.5-kb genotypes. The larger allele (4.5 and 4.5 kb) was associated with elevated body mass index (BMI; p &lt; 0.001), waist-to-hip circumference ratio (p = 0.015), abdominal sagittal diameter (p = 0.002), leptin (p &lt; 0.001), and systolic blood pressure (borderline, p = 0.058). The 4.5- and 4.5-kb allele was associated with leptin after adjustment for BMI. Moreover, salivary cortisol values, particularly after stimulation by a standardized lunch (p = 0.040 to 0.086), were elevated in the men with the larger allele. DISCUSSION These results indicate that there is an association between a deficient GR function, defined as a poor feedback regulation of the HPA axis activity, and a polymorphic restriction site at the GR gene locus. An abnormal control of HPA axis function due to genetic alterations may contribute to the pathogenesis of abdominal obesity.","author":[{"dropping-particle":"","family":"Rosmond","given":"Roland","non-dropping-particle":"","parse-names":false,"suffix":""},{"dropping-particle":"","family":"Chagnon","given":"Yvon C C","non-dropping-particle":"","parse-names":false,"suffix":""},{"dropping-particle":"","family":"Chagnon","given":"Monique","non-dropping-particle":"","parse-names":false,"suffix":""},{"dropping-particle":"","family":"Pe","given":"Louis","non-dropping-particle":"","parse-names":false,"suffix":""},{"dropping-particle":"","family":"Chagnon","given":"Monique","non-dropping-particle":"","parse-names":false,"suffix":""},{"dropping-particle":"","family":"Russe","given":"Louis P E","non-dropping-particle":"","parse-names":false,"suffix":""},{"dropping-particle":"","family":"Carlsson","given":"R N","non-dropping-particle":"","parse-names":false,"suffix":""},{"dropping-particle":"","family":"Lindell","given":"Kajsa","non-dropping-particle":"","parse-names":false,"suffix":""},{"dropping-particle":"","family":"Holm","given":"G","non-dropping-particle":"","parse-names":false,"suffix":""},{"dropping-particle":"","family":"Chagnon","given":"Monique","non-dropping-particle":"","parse-names":false,"suffix":""},{"dropping-particle":"","family":"Pérusse","given":"L","non-dropping-particle":"","parse-names":false,"suffix":""},{"dropping-particle":"","family":"Lindell","given":"Kajsa","non-dropping-particle":"","parse-names":false,"suffix":""},{"dropping-particle":"","family":"Carlsson","given":"B","non-dropping-particle":"","parse-names":false,"suffix":""},{"dropping-particle":"","family":"Bouchard","given":"C","non-dropping-particle":"","parse-names":false,"suffix":""},{"dropping-particle":"","family":"Björntorp","given":"P","non-dropping-particle":"","parse-names":false,"suffix":""}],"container-title":"Obesity research","id":"ITEM-2","issue":"3","issued":{"date-parts":[["2000","5"]]},"page":"211-8","title":"A glucocorticoid receptor gene marker is associated with abdominal obesity, leptin, and dysregulation of the hypothalamic-pituitary-adrenal axis.","type":"article-journal","volume":"8"},"uris":["http://www.mendeley.com/documents/?uuid=cdd601a6-a269-4e10-8ee6-841ffcc14336"]}],"mendeley":{"formattedCitation":"[35,36]","plainTextFormattedCitation":"[35,36]","previouslyFormattedCitation":"[34,35]"},"properties":{"noteIndex":0},"schema":"https://github.com/citation-style-language/schema/raw/master/csl-citation.json"}</w:instrText>
       </w:r>
       <w:r>
         <w:rPr>
@@ -6938,7 +7039,7 @@
           <w:rFonts w:asciiTheme="minorHAnsi" w:hAnsiTheme="minorHAnsi"/>
           <w:noProof/>
         </w:rPr>
-        <w:t>[33,34]</w:t>
+        <w:t>[35,36]</w:t>
       </w:r>
       <w:r>
         <w:rPr>
@@ -7148,7 +7249,7 @@
         <w:rPr>
           <w:rFonts w:asciiTheme="minorHAnsi" w:hAnsiTheme="minorHAnsi"/>
         </w:rPr>
-        <w:instrText>ADDIN CSL_CITATION {"citationItems":[{"id":"ITEM-1","itemData":{"ISSN":"11804882","abstract":"OBJECTIVE: To examine if atypical depression may be associated with hypersuppression of the hypothalamic-pituitary-adrenal (HPA) axis.\\n\\nMETHOD: Eight women with atypical major depression and 11 controls with no history of psychiatric illness, matched on age and body mass index, were challenged with low-dose dexamethasone (0.25 mg and 0.50 mg in random order and 1 week apart). Dexamethasone was self administered at 11 pm, and plasma cortisol samples were drawn at 8 am and 3 pm on the following day.\\n\\nRESULTS: After the 0.50-mg dexamethasone challenge, mean suppression of morning cortisol was significantly greater in patients with atypical depression (91.9%, standard deviation [SD] 6.8%) than in the controls (78.3%, SD 10.7%; p &lt; 0.01).\\n\\nCONCLUSION: These preliminary data add to the growing body of literature that suggests atypical depression, in contrast to classic melancholia, may be associated with exaggerated negative feedback regulation of the HPA axis.","author":[{"dropping-particle":"","family":"Levitan","given":"Robert D.","non-dropping-particle":"","parse-names":false,"suffix":""},{"dropping-particle":"","family":"Vaccarino","given":"Franco J.","non-dropping-particle":"","parse-names":false,"suffix":""},{"dropping-particle":"","family":"Brown","given":"Gregory M.","non-dropping-particle":"","parse-names":false,"suffix":""},{"dropping-particle":"","family":"Kennedy","given":"Sidney H.","non-dropping-particle":"","parse-names":false,"suffix":""}],"container-title":"Journal of Psychiatry and Neuroscience","id":"ITEM-1","issue":"1","issued":{"date-parts":[["2002"]]},"page":"47-51","title":"Low-dose dexamethasone challenge in women with atypical major depression: Pilot study","type":"article-journal","volume":"27"},"uris":["http://www.mendeley.com/documents/?uuid=6dd42896-278b-4a62-a3ef-f6e20fffa433","http://www.mendeley.com/documents/?uuid=5e338736-8f49-471c-b7b4-65d1835b54b4"]},{"id":"ITEM-2","itemData":{"DOI":"10.1038/tp.2016.251","ISSN":"21583188","abstract":"Glucocorticoids (GC) released during stress response exert feedforward effects in the whole brain, but particularly in the limbic circuits that modulates cognition, emotion and behavior. GC are the most commonly prescribed anti-inflammatory and immunosuppressant medication worldwide and pharmacological GC treatment has been paralleled by the high incidence of acute and chronic neuropsychiatric side effects, which reinforces the brain sensitivity for GC. Synapses can be bi-directionally modifiable via potentiation (long-term potentiation, LTP) or depotentiation (long-term depression, LTD) of synaptic transmission efficacy, and the phosphorylation state of Ser831 and Ser845 sites, in the GluA1 subunit of the glutamate AMPA receptors, are a critical event for these synaptic neuroplasticity events. Through a quasi-randomized controlled study, we show that a single high dexamethasone dose significantly reduces in a dose-dependent manner the levels of GluA1-Ser831 phosphorylation in the amygdala resected during surgery for temporal lobe epilepsy. This is the first report demonstrating GC effects on key markers of synaptic neuroplasticity in the human limbic system. The results contribute to understanding how GC affects the human brain under physiologic and pharmacologic conditions.","author":[{"dropping-particle":"","family":"Lopes","given":"M. W.","non-dropping-particle":"","parse-names":false,"suffix":""},{"dropping-particle":"","family":"Leal","given":"R. B.","non-dropping-particle":"","parse-names":false,"suffix":""},{"dropping-particle":"","family":"Guarnieri","given":"R.","non-dropping-particle":"","parse-names":false,"suffix":""},{"dropping-particle":"","family":"Schwarzbold","given":"M. L.","non-dropping-particle":"","parse-names":false,"suffix":""},{"dropping-particle":"","family":"Hoeller","given":"A.","non-dropping-particle":"","parse-names":false,"suffix":""},{"dropping-particle":"","family":"Diaz","given":"A. P.","non-dropping-particle":"","parse-names":false,"suffix":""},{"dropping-particle":"","family":"Boos","given":"G. L.","non-dropping-particle":"","parse-names":false,"suffix":""},{"dropping-particle":"","family":"Lin","given":"K.","non-dropping-particle":"","parse-names":false,"suffix":""},{"dropping-particle":"","family":"Linhares","given":"M. N.","non-dropping-particle":"","parse-names":false,"suffix":""},{"dropping-particle":"","family":"Nunes","given":"J. C.","non-dropping-particle":"","parse-names":false,"suffix":""},{"dropping-particle":"","family":"Quevedo","given":"J.","non-dropping-particle":"","parse-names":false,"suffix":""},{"dropping-particle":"","family":"Bortolotto","given":"Z. A.","non-dropping-particle":"","parse-names":false,"suffix":""},{"dropping-particle":"","family":"Markowitsch","given":"H. J.","non-dropping-particle":"","parse-names":false,"suffix":""},{"dropping-particle":"","family":"Lightman","given":"S. L.","non-dropping-particle":"","parse-names":false,"suffix":""},{"dropping-particle":"","family":"Walz","given":"R.","non-dropping-particle":"","parse-names":false,"suffix":""}],"container-title":"Translational Psychiatry","id":"ITEM-2","issue":"12","issued":{"date-parts":[["2016"]]},"title":"A single high dose of dexamethasone affects the phosphorylation state of glutamate AMPA receptors in the human limbic system","type":"article-journal","volume":"6"},"uris":["http://www.mendeley.com/documents/?uuid=7c977789-b523-4ecd-9724-82d6c7e98ccb","http://www.mendeley.com/documents/?uuid=c740f6bc-910b-4d6a-81e8-3d3e169eaa83"]},{"id":"ITEM-3","itemData":{"DOI":"10.4103/0976-0105.177703","ISBN":"0976-0105 (Print)\\r0976-0113 (Linking)","ISSN":"0976-0105","PMID":"27057123","abstract":"Understanding the concept of extrapolation of dose between species is important for pharmaceutical researchers when initiating new animal or human experiments. Interspecies allometric scaling for dose conversion from animal to human studies is one of the most controversial areas in clinical pharmacology. Allometric approach considers the differences in body surface area, which is associated with animal weight while extrapolating the doses of therapeutic agents among the species. This review provides basic information about translation of doses between species and estimation of starting dose for clinical trials using allometric scaling. The method of calculation of injection volume for parenteral formulation based on human equivalent dose is also briefed.","author":[{"dropping-particle":"","family":"Nair","given":"Anroop B.","non-dropping-particle":"","parse-names":false,"suffix":""},{"dropping-particle":"","family":"Jacob","given":"Shery","non-dropping-particle":"","parse-names":false,"suffix":""}],"container-title":"Journal of Basic and Clinical Pharmacy","id":"ITEM-3","issue":"2","issued":{"date-parts":[["2016"]]},"page":"27","title":"A simple practice guide for dose conversion between animals and human","type":"article-journal","volume":"7"},"uris":["http://www.mendeley.com/documents/?uuid=182ca3ab-c96e-4708-b0db-9b549fa51b54"]},{"id":"ITEM-4","itemData":{"DOI":"10.2344/0003-3006-60.1.25","ISSN":"0003-3006","abstract":"Glucocorticosteroids are a product of the adrenal cortex and perform a staggering number of physiological effects essential for life. Their clinical use is largely predicated on their anti-inflammatory and immunosuppressive properties, but they also have notable efficacy in the prophylaxis of postoperative nausea and vomiting. This article reviews the basic functions of glucocorticoids and their clinical use in dental practice.","author":[{"dropping-particle":"","family":"Becker","given":"Daniel E.","non-dropping-particle":"","parse-names":false,"suffix":""}],"container-title":"Anesthesia Progress","id":"ITEM-4","issue":"1","issued":{"date-parts":[["2013"]]},"page":"25-32","title":"Basic and Clinical Pharmacology of Glucocorticosteroids","type":"article-journal","volume":"60"},"uris":["http://www.mendeley.com/documents/?uuid=7ab6607b-6fcb-4440-8557-52e07637f4ca","http://www.mendeley.com/documents/?uuid=4c5f8662-2a5f-4170-a911-7c5447acb92d"]}],"mendeley":{"formattedCitation":"[35–38]","plainTextFormattedCitation":"[35–38]","previouslyFormattedCitation":"[35–38]"},"properties":{"noteIndex":0},"schema":"https://github.com/citation-style-language/schema/raw/master/csl-citation.json"}</w:instrText>
+        <w:instrText>ADDIN CSL_CITATION {"citationItems":[{"id":"ITEM-1","itemData":{"ISSN":"11804882","abstract":"OBJECTIVE: To examine if atypical depression may be associated with hypersuppression of the hypothalamic-pituitary-adrenal (HPA) axis.\\n\\nMETHOD: Eight women with atypical major depression and 11 controls with no history of psychiatric illness, matched on age and body mass index, were challenged with low-dose dexamethasone (0.25 mg and 0.50 mg in random order and 1 week apart). Dexamethasone was self administered at 11 pm, and plasma cortisol samples were drawn at 8 am and 3 pm on the following day.\\n\\nRESULTS: After the 0.50-mg dexamethasone challenge, mean suppression of morning cortisol was significantly greater in patients with atypical depression (91.9%, standard deviation [SD] 6.8%) than in the controls (78.3%, SD 10.7%; p &lt; 0.01).\\n\\nCONCLUSION: These preliminary data add to the growing body of literature that suggests atypical depression, in contrast to classic melancholia, may be associated with exaggerated negative feedback regulation of the HPA axis.","author":[{"dropping-particle":"","family":"Levitan","given":"Robert D.","non-dropping-particle":"","parse-names":false,"suffix":""},{"dropping-particle":"","family":"Vaccarino","given":"Franco J.","non-dropping-particle":"","parse-names":false,"suffix":""},{"dropping-particle":"","family":"Brown","given":"Gregory M.","non-dropping-particle":"","parse-names":false,"suffix":""},{"dropping-particle":"","family":"Kennedy","given":"Sidney H.","non-dropping-particle":"","parse-names":false,"suffix":""}],"container-title":"Journal of Psychiatry and Neuroscience","id":"ITEM-1","issue":"1","issued":{"date-parts":[["2002"]]},"page":"47-51","title":"Low-dose dexamethasone challenge in women with atypical major depression: Pilot study","type":"article-journal","volume":"27"},"uris":["http://www.mendeley.com/documents/?uuid=6dd42896-278b-4a62-a3ef-f6e20fffa433","http://www.mendeley.com/documents/?uuid=5e338736-8f49-471c-b7b4-65d1835b54b4"]},{"id":"ITEM-2","itemData":{"DOI":"10.1038/tp.2016.251","ISSN":"21583188","abstract":"Glucocorticoids (GC) released during stress response exert feedforward effects in the whole brain, but particularly in the limbic circuits that modulates cognition, emotion and behavior. GC are the most commonly prescribed anti-inflammatory and immunosuppressant medication worldwide and pharmacological GC treatment has been paralleled by the high incidence of acute and chronic neuropsychiatric side effects, which reinforces the brain sensitivity for GC. Synapses can be bi-directionally modifiable via potentiation (long-term potentiation, LTP) or depotentiation (long-term depression, LTD) of synaptic transmission efficacy, and the phosphorylation state of Ser831 and Ser845 sites, in the GluA1 subunit of the glutamate AMPA receptors, are a critical event for these synaptic neuroplasticity events. Through a quasi-randomized controlled study, we show that a single high dexamethasone dose significantly reduces in a dose-dependent manner the levels of GluA1-Ser831 phosphorylation in the amygdala resected during surgery for temporal lobe epilepsy. This is the first report demonstrating GC effects on key markers of synaptic neuroplasticity in the human limbic system. The results contribute to understanding how GC affects the human brain under physiologic and pharmacologic conditions.","author":[{"dropping-particle":"","family":"Lopes","given":"M. W.","non-dropping-particle":"","parse-names":false,"suffix":""},{"dropping-particle":"","family":"Leal","given":"R. B.","non-dropping-particle":"","parse-names":false,"suffix":""},{"dropping-particle":"","family":"Guarnieri","given":"R.","non-dropping-particle":"","parse-names":false,"suffix":""},{"dropping-particle":"","family":"Schwarzbold","given":"M. L.","non-dropping-particle":"","parse-names":false,"suffix":""},{"dropping-particle":"","family":"Hoeller","given":"A.","non-dropping-particle":"","parse-names":false,"suffix":""},{"dropping-particle":"","family":"Diaz","given":"A. P.","non-dropping-particle":"","parse-names":false,"suffix":""},{"dropping-particle":"","family":"Boos","given":"G. L.","non-dropping-particle":"","parse-names":false,"suffix":""},{"dropping-particle":"","family":"Lin","given":"K.","non-dropping-particle":"","parse-names":false,"suffix":""},{"dropping-particle":"","family":"Linhares","given":"M. N.","non-dropping-particle":"","parse-names":false,"suffix":""},{"dropping-particle":"","family":"Nunes","given":"J. C.","non-dropping-particle":"","parse-names":false,"suffix":""},{"dropping-particle":"","family":"Quevedo","given":"J.","non-dropping-particle":"","parse-names":false,"suffix":""},{"dropping-particle":"","family":"Bortolotto","given":"Z. A.","non-dropping-particle":"","parse-names":false,"suffix":""},{"dropping-particle":"","family":"Markowitsch","given":"H. J.","non-dropping-particle":"","parse-names":false,"suffix":""},{"dropping-particle":"","family":"Lightman","given":"S. L.","non-dropping-particle":"","parse-names":false,"suffix":""},{"dropping-particle":"","family":"Walz","given":"R.","non-dropping-particle":"","parse-names":false,"suffix":""}],"container-title":"Translational Psychiatry","id":"ITEM-2","issue":"12","issued":{"date-parts":[["2016"]]},"title":"A single high dose of dexamethasone affects the phosphorylation state of glutamate AMPA receptors in the human limbic system","type":"article-journal","volume":"6"},"uris":["http://www.mendeley.com/documents/?uuid=7c977789-b523-4ecd-9724-82d6c7e98ccb","http://www.mendeley.com/documents/?uuid=c740f6bc-910b-4d6a-81e8-3d3e169eaa83"]},{"id":"ITEM-3","itemData":{"DOI":"10.4103/0976-0105.177703","ISBN":"0976-0105 (Print)\\r0976-0113 (Linking)","ISSN":"0976-0105","PMID":"27057123","abstract":"Understanding the concept of extrapolation of dose between species is important for pharmaceutical researchers when initiating new animal or human experiments. Interspecies allometric scaling for dose conversion from animal to human studies is one of the most controversial areas in clinical pharmacology. Allometric approach considers the differences in body surface area, which is associated with animal weight while extrapolating the doses of therapeutic agents among the species. This review provides basic information about translation of doses between species and estimation of starting dose for clinical trials using allometric scaling. The method of calculation of injection volume for parenteral formulation based on human equivalent dose is also briefed.","author":[{"dropping-particle":"","family":"Nair","given":"Anroop B.","non-dropping-particle":"","parse-names":false,"suffix":""},{"dropping-particle":"","family":"Jacob","given":"Shery","non-dropping-particle":"","parse-names":false,"suffix":""}],"container-title":"Journal of Basic and Clinical Pharmacy","id":"ITEM-3","issue":"2","issued":{"date-parts":[["2016"]]},"page":"27","title":"A simple practice guide for dose conversion between animals and human","type":"article-journal","volume":"7"},"uris":["http://www.mendeley.com/documents/?uuid=182ca3ab-c96e-4708-b0db-9b549fa51b54"]},{"id":"ITEM-4","itemData":{"DOI":"10.2344/0003-3006-60.1.25","ISSN":"0003-3006","abstract":"Glucocorticosteroids are a product of the adrenal cortex and perform a staggering number of physiological effects essential for life. Their clinical use is largely predicated on their anti-inflammatory and immunosuppressive properties, but they also have notable efficacy in the prophylaxis of postoperative nausea and vomiting. This article reviews the basic functions of glucocorticoids and their clinical use in dental practice.","author":[{"dropping-particle":"","family":"Becker","given":"Daniel E.","non-dropping-particle":"","parse-names":false,"suffix":""}],"container-title":"Anesthesia Progress","id":"ITEM-4","issue":"1","issued":{"date-parts":[["2013"]]},"page":"25-32","title":"Basic and Clinical Pharmacology of Glucocorticosteroids","type":"article-journal","volume":"60"},"uris":["http://www.mendeley.com/documents/?uuid=7ab6607b-6fcb-4440-8557-52e07637f4ca","http://www.mendeley.com/documents/?uuid=4c5f8662-2a5f-4170-a911-7c5447acb92d"]}],"mendeley":{"formattedCitation":"[37–40]","plainTextFormattedCitation":"[37–40]","previouslyFormattedCitation":"[36–39]"},"properties":{"noteIndex":0},"schema":"https://github.com/citation-style-language/schema/raw/master/csl-citation.json"}</w:instrText>
       </w:r>
       <w:r>
         <w:rPr>
@@ -7161,7 +7262,7 @@
           <w:rFonts w:asciiTheme="minorHAnsi" w:hAnsiTheme="minorHAnsi"/>
           <w:noProof/>
         </w:rPr>
-        <w:t>[35–38]</w:t>
+        <w:t>[37–40]</w:t>
       </w:r>
       <w:r>
         <w:rPr>
@@ -7246,7 +7347,14 @@
         <w:rPr>
           <w:rFonts w:asciiTheme="minorHAnsi" w:hAnsiTheme="minorHAnsi"/>
         </w:rPr>
-        <w:t xml:space="preserve"> induced changes in cross-sectional area</w:t>
+        <w:t xml:space="preserve"> induced </w:t>
+      </w:r>
+      <w:r>
+        <w:rPr>
+          <w:rFonts w:asciiTheme="minorHAnsi" w:hAnsiTheme="minorHAnsi"/>
+        </w:rPr>
+        <w:lastRenderedPageBreak/>
+        <w:t>changes in cross-sectional area</w:t>
       </w:r>
       <w:r>
         <w:rPr>
@@ -7264,7 +7372,7 @@
         <w:rPr>
           <w:rFonts w:asciiTheme="minorHAnsi" w:hAnsiTheme="minorHAnsi"/>
         </w:rPr>
-        <w:instrText>ADDIN CSL_CITATION {"citationItems":[{"id":"ITEM-1","itemData":{"DOI":"10.1093/nq/175.27.477f","ISSN":"0029-3970","abstract":"The glucocorticoid dexamethasone dramatically altered growth patterns in four muscle types, inducing atrophy of smooth and fast-twitch skeletal muscle, suppressing protein accumulation in slow-twitch muscle and enhancing growth in the heart. These differing responses were explained by steroid-induced changes in RNA content, protein synthesis and protein breakdown. The","author":[{"dropping-particle":"","family":"Kelly, Frank J and Goldspink","given":"David F.","non-dropping-particle":"","parse-names":false,"suffix":""}],"container-title":"Biochem","id":"ITEM-1","issue":"27","issued":{"date-parts":[["1982"]]},"page":"147-151","title":"The differing responses of four muscle types to dexamethasone treatment in the the Rat","type":"article-journal","volume":"175"},"uris":["http://www.mendeley.com/documents/?uuid=9c2927f7-f2e4-47ed-aa3d-e2476963087e","http://www.mendeley.com/documents/?uuid=ec99ff15-60d6-49d9-bb2d-aaf11f515e89"]},{"id":"ITEM-2","itemData":{"DOI":"10.1002/mus.880100509","ISBN":"0148-639X (Print)\\r0148-639X (Linking)","ISSN":"10974598","PMID":"3614257","abstract":"The combined effects of dexamethasone treatment (1 mg/Kg/day) plus denervation (DEX-DEN), were studied at 7, 13, and 28 days by microscopic, biochemical, and physiological techniques in plantaris and soleus muscles of adult rats. The results were compared with corresponding dexamethasone-treated (DEX) and denervated (DEN) muscles and appropriate controls. There was a significantly more marked atrophy of all fiber types in the DEX-DEN plantares at 7 and 13 days than in either DEX or DEN muscles. The degree of atrophy was greatest in type 2B fibers in DEX-DEN plantares. Electron microscopy revealed a severe preferential depletion of thick myofilaments in DEX-DEN plantares and solei but not in DEX or DEN muscles. The thick myofilament depletion in DEX-DEN muscles occurred in addition to a severe overall reduction of myofibrillar caliber. Gel electrophoresis showed a marked preferential decrease of myosin heavy chain in DEX-DEN plantares and solei, but not in either DEX or DEN muscles. Myosin light chains were also markedly reduced in DEX-DEN plantares and solei. In vitro physiological studies showed a marked reduction of the denervation-induced twitch potentiation in DEX-DEN solei. Maximal tetanic tension (20 Hz stimulation) per gram weight of muscle as well as the twitch-tetanus ratio was significantly reduced only in DEX-DEN solei in relation to controls. Myosin depletion in DEX-DEN muscles may be due to a severe preferential inhibition of its synthesis coupled with an accelerated catabolism.","author":[{"dropping-particle":"","family":"Rouleau","given":"Guy","non-dropping-particle":"","parse-names":false,"suffix":""},{"dropping-particle":"","family":"Karpati","given":"George","non-dropping-particle":"","parse-names":false,"suffix":""},{"dropping-particle":"","family":"Carpenter","given":"Stirling","non-dropping-particle":"","parse-names":false,"suffix":""},{"dropping-particle":"","family":"Soza","given":"Marco","non-dropping-particle":"","parse-names":false,"suffix":""},{"dropping-particle":"","family":"Prescott","given":"Steve","non-dropping-particle":"","parse-names":false,"suffix":""},{"dropping-particle":"","family":"Holland","given":"Paul","non-dropping-particle":"","parse-names":false,"suffix":""}],"container-title":"Muscle &amp; Nerve","id":"ITEM-2","issue":"5","issued":{"date-parts":[["1987"]]},"page":"428-438","title":"Glucocorticoid excess induces preferential depletion of myosin in denervated skeletal muscle fibers","type":"article-journal","volume":"10"},"uris":["http://www.mendeley.com/documents/?uuid=e4b06557-e449-4c7d-a61e-5423535cf505"]},{"id":"ITEM-3","itemData":{"DOI":"10.1152/ajpendo.00487.2002","ISSN":"0193-1849","abstract":"The mechanisms by which excessive glucocorticoids cause muscular atrophy remain unclear. We previously demonstrated that dexamethasone increases the expression of myostatin, a negative regulator of skeletal muscle mass, in vitro. In the present study, we tested the hypothesis that dexamethasone-induced muscle loss is associated with increased myostatin expression in vivo. Daily administration (60, 600, 1,200 micro g/kg body wt) of dexamethasone for 5 days resulted in rapid, dose-dependent loss of body weight (-4.0, -13.4, -17.2%, respectively, P &lt; 0.05 for each comparison), and muscle atrophy (6.3, 15.0, 16.6% below controls, respectively). These changes were associated with dose-dependent, marked induction of intramuscular myostatin mRNA (66.3, 450, 527.6% increase above controls, P &lt; 0.05 for each comparison) and protein expression (0.0, 260.5, 318.4% increase above controls, P &lt; 0.05). We found that the effect of dexamethasone on body weight and muscle loss and upregulation of intramuscular myostatin expression was time dependent. When dexamethasone treatment (600 micro g. kg-1. day-1) was extended from 5 to 10 days, the rate of body weight loss was markedly reduced to approximately 2% within this extended period. The concentrations of intramuscular myosin heavy chain type II in dexamethasone-treated rats were significantly lower (-43% after 5-day treatment, -14% after 10-day treatment) than their respective corresponding controls. The intramuscular myostatin concentration in rats treated with dexamethasone for 10 days returned to basal level. Concurrent treatment with RU-486 blocked dexamethasone-induced myostatin expression and significantly attenuated body loss and muscle atrophy. We propose that dexamethasone-induced muscle loss is mediated, at least in part, by the upregulation of myostatin expression through a glucocorticoid receptor-mediated pathway","author":[{"dropping-particle":"","family":"Bhasin","given":"Shalender","non-dropping-particle":"","parse-names":false,"suffix":""},{"dropping-particle":"","family":"Artaza","given":"Jorge","non-dropping-particle":"","parse-names":false,"suffix":""},{"dropping-particle":"","family":"Mahabadi","given":"Vahid","non-dropping-particle":"","parse-names":false,"suffix":""},{"dropping-particle":"","family":"Mallidis","given":"Con","non-dropping-particle":"","parse-names":false,"suffix":""},{"dropping-particle":"","family":"Ma","given":"Kun","non-dropping-particle":"","parse-names":false,"suffix":""},{"dropping-particle":"","family":"Gonzalez-Cadavid","given":"Nestor","non-dropping-particle":"","parse-names":false,"suffix":""},{"dropping-particle":"","family":"Arias","given":"Jose","non-dropping-particle":"","parse-names":false,"suffix":""},{"dropping-particle":"","family":"Salehian","given":"Behrouz","non-dropping-particle":"","parse-names":false,"suffix":""}],"container-title":"American Journal of Physiology-Endocrinology and Metabolism","id":"ITEM-3","issue":"2","issued":{"date-parts":[["2015"]]},"page":"E363-E371","title":"Glucocorticoid-induced skeletal muscle atrophy is associated with upregulation of myostatin gene expression","type":"article-journal","volume":"285"},"uris":["http://www.mendeley.com/documents/?uuid=a0d9a6b4-9fd6-4cba-9482-0ff0ec978438"]},{"id":"ITEM-4","itemData":{"DOI":"10.1152/jappl.1990.69.3.1058","ISSN":"8750-7587","abstract":"Exercise has been shown to be effective in preventing glucocorticoid-induced atrophy in muscles containing high proportions of type II or fast-twitch fibers. This investigation was undertaken to further evaluate this response in type IIa and IIb fibers, determined by histochemical staining for myofibrillar adenosinetriphosphatase with alkaline and acid preincubation. Steroid [cortisol acetate (CA), 100 mg/kg body wt] and exercise (running 90 min/day, 29 m/min) treatments were initiated simultaneously for 11 consecutive days in female rats. Fiber distribution and area measurements were performed in a deep and superficial region of plantaris muscle. The exercise regimen spared approximately 40% of the CA-induced plantaris muscle atrophy. In the deep region, the fiber population, which contained approximately 13% type I (slow-twitch), 24% type IIa, and 63% IIb fibers, was not affected by either treatment. In the superficial section, which consisted solely of type II fibers, the proportion of type IIa fibers was higher (27 vs. 9%, P less than 0.01) in the steroid- than in the vehicle-treated groups. Within each region, type IIa fibers were less susceptible to atrophy than type IIb fibers, and within each fiber type, the deep region had less atrophy than the superficial region. Type I fibers were unchanged by steroid treatment. For type IIa fibers, exercise prevented 100% of the atrophy in the deep region and 50% in the superficial region. For type IIb fibers, the activity spared 67 and 40% of the atrophy in these same regions, respectively. These results show that glucocorticoids are capable of changing the myosin phenotype.(ABSTRACT TRUNCATED AT 250 WORDS)","author":[{"dropping-particle":"","family":"Falduto","given":"M. T.","non-dropping-particle":"","parse-names":false,"suffix":""},{"dropping-particle":"","family":"Czerwinski","given":"S. M.","non-dropping-particle":"","parse-names":false,"suffix":""},{"dropping-particle":"","family":"Hickson","given":"R. C.","non-dropping-particle":"","parse-names":false,"suffix":""}],"container-title":"Journal of Applied Physiology","id":"ITEM-4","issue":"3","issued":{"date-parts":[["2017"]]},"page":"1058-1062","title":"Glucocorticoid-induced muscle atrophy prevention by exercise in fast-twitch fibers","type":"article-journal","volume":"69"},"uris":["http://www.mendeley.com/documents/?uuid=4809f81e-b062-424c-896b-7041847d9880"]},{"id":"ITEM-5","itemData":{"DOI":"10.1016/j.biocel.2013.05.036","ISSN":"13572725","PMID":"23806868","abstract":"Many pathological states characterized by muscle atrophy (e.g., sepsis, cachexia, starvation, metabolic acidosis and severe insulinopenia) are associated with an increase in circulating glucocorticoids (GC) levels, suggesting that GC could trigger the muscle atrophy observed in these conditions. GC-induced muscle atrophy is characterized by fast-twitch, glycolytic muscles atrophy illustrated by decreased fiber cross-sectional area and reduced myofibrillar protein content. GC-induced muscle atrophy results from increased protein breakdown and decreased protein synthesis. Increased muscle proteolysis, in particular through the activation of the ubiquitin proteasome and the lysosomal systems, is considered to play a major role in the catabolic action of GC. The stimulation by GC of these two proteolytic systems is mediated through the increased expression of several Atrogenes (\"genes involved in atrophy\"), such as FOXO, Atrogin-1, and MuRF-1. The inhibitory effect of GC on muscle protein synthesis is thought to result mainly from the inhibition of the mTOR/S6 kinase 1 pathway. These changes in muscle protein turnover could be explained by changes in the muscle production of two growth factors, namely Insulin-like Growth Factor (IGF)-I, a muscle anabolic growth factor and Myostatin, a muscle catabolic growth factor. This review will discuss the recent progress made in the understanding of the mechanisms involved in GC-induced muscle atrophy and consider the implications of these advancements in the development of new therapeutic approaches for treating GC-induced myopathy. This article is part of a Directed Issue entitled: Molecular basis of muscle wasting.","author":[{"dropping-particle":"","family":"Schakman","given":"O","non-dropping-particle":"","parse-names":false,"suffix":""},{"dropping-particle":"","family":"Kalista","given":"S","non-dropping-particle":"","parse-names":false,"suffix":""},{"dropping-particle":"","family":"Barbé","given":"C","non-dropping-particle":"","parse-names":false,"suffix":""},{"dropping-particle":"","family":"Loumaye","given":"a","non-dropping-particle":"","parse-names":false,"suffix":""},{"dropping-particle":"","family":"Thissen","given":"J.P. P","non-dropping-particle":"","parse-names":false,"suffix":""}],"container-title":"The International Journal of Biochemistry &amp; Cell Biology","id":"ITEM-5","issue":"10","issued":{"date-parts":[["2013","10"]]},"page":"2163-2172","publisher":"Elsevier Ltd","title":"Glucocorticoid-induced skeletal muscle atrophy.","type":"article-journal","volume":"45"},"uris":["http://www.mendeley.com/documents/?uuid=aa8f1e8f-e9f8-4e30-b492-940bf3ca2c7b"]}],"mendeley":{"formattedCitation":"[9,10,12,28,39]","plainTextFormattedCitation":"[9,10,12,28,39]","previouslyFormattedCitation":"[9,10,12,28,39]"},"properties":{"noteIndex":0},"schema":"https://github.com/citation-style-language/schema/raw/master/csl-citation.json"}</w:instrText>
+        <w:instrText>ADDIN CSL_CITATION {"citationItems":[{"id":"ITEM-1","itemData":{"DOI":"10.1093/nq/175.27.477f","ISSN":"0029-3970","abstract":"The glucocorticoid dexamethasone dramatically altered growth patterns in four muscle types, inducing atrophy of smooth and fast-twitch skeletal muscle, suppressing protein accumulation in slow-twitch muscle and enhancing growth in the heart. These differing responses were explained by steroid-induced changes in RNA content, protein synthesis and protein breakdown. The","author":[{"dropping-particle":"","family":"Kelly, Frank J and Goldspink","given":"David F.","non-dropping-particle":"","parse-names":false,"suffix":""}],"container-title":"Biochem","id":"ITEM-1","issue":"27","issued":{"date-parts":[["1982"]]},"page":"147-151","title":"The differing responses of four muscle types to dexamethasone treatment in the the Rat","type":"article-journal","volume":"175"},"uris":["http://www.mendeley.com/documents/?uuid=9c2927f7-f2e4-47ed-aa3d-e2476963087e","http://www.mendeley.com/documents/?uuid=ec99ff15-60d6-49d9-bb2d-aaf11f515e89"]},{"id":"ITEM-2","itemData":{"DOI":"10.1002/mus.880100509","ISBN":"0148-639X (Print)\\r0148-639X (Linking)","ISSN":"10974598","PMID":"3614257","abstract":"The combined effects of dexamethasone treatment (1 mg/Kg/day) plus denervation (DEX-DEN), were studied at 7, 13, and 28 days by microscopic, biochemical, and physiological techniques in plantaris and soleus muscles of adult rats. The results were compared with corresponding dexamethasone-treated (DEX) and denervated (DEN) muscles and appropriate controls. There was a significantly more marked atrophy of all fiber types in the DEX-DEN plantares at 7 and 13 days than in either DEX or DEN muscles. The degree of atrophy was greatest in type 2B fibers in DEX-DEN plantares. Electron microscopy revealed a severe preferential depletion of thick myofilaments in DEX-DEN plantares and solei but not in DEX or DEN muscles. The thick myofilament depletion in DEX-DEN muscles occurred in addition to a severe overall reduction of myofibrillar caliber. Gel electrophoresis showed a marked preferential decrease of myosin heavy chain in DEX-DEN plantares and solei, but not in either DEX or DEN muscles. Myosin light chains were also markedly reduced in DEX-DEN plantares and solei. In vitro physiological studies showed a marked reduction of the denervation-induced twitch potentiation in DEX-DEN solei. Maximal tetanic tension (20 Hz stimulation) per gram weight of muscle as well as the twitch-tetanus ratio was significantly reduced only in DEX-DEN solei in relation to controls. Myosin depletion in DEX-DEN muscles may be due to a severe preferential inhibition of its synthesis coupled with an accelerated catabolism.","author":[{"dropping-particle":"","family":"Rouleau","given":"Guy","non-dropping-particle":"","parse-names":false,"suffix":""},{"dropping-particle":"","family":"Karpati","given":"George","non-dropping-particle":"","parse-names":false,"suffix":""},{"dropping-particle":"","family":"Carpenter","given":"Stirling","non-dropping-particle":"","parse-names":false,"suffix":""},{"dropping-particle":"","family":"Soza","given":"Marco","non-dropping-particle":"","parse-names":false,"suffix":""},{"dropping-particle":"","family":"Prescott","given":"Steve","non-dropping-particle":"","parse-names":false,"suffix":""},{"dropping-particle":"","family":"Holland","given":"Paul","non-dropping-particle":"","parse-names":false,"suffix":""}],"container-title":"Muscle &amp; Nerve","id":"ITEM-2","issue":"5","issued":{"date-parts":[["1987"]]},"page":"428-438","title":"Glucocorticoid excess induces preferential depletion of myosin in denervated skeletal muscle fibers","type":"article-journal","volume":"10"},"uris":["http://www.mendeley.com/documents/?uuid=e4b06557-e449-4c7d-a61e-5423535cf505"]},{"id":"ITEM-3","itemData":{"DOI":"10.1152/ajpendo.00487.2002","ISSN":"0193-1849","abstract":"The mechanisms by which excessive glucocorticoids cause muscular atrophy remain unclear. We previously demonstrated that dexamethasone increases the expression of myostatin, a negative regulator of skeletal muscle mass, in vitro. In the present study, we tested the hypothesis that dexamethasone-induced muscle loss is associated with increased myostatin expression in vivo. Daily administration (60, 600, 1,200 micro g/kg body wt) of dexamethasone for 5 days resulted in rapid, dose-dependent loss of body weight (-4.0, -13.4, -17.2%, respectively, P &lt; 0.05 for each comparison), and muscle atrophy (6.3, 15.0, 16.6% below controls, respectively). These changes were associated with dose-dependent, marked induction of intramuscular myostatin mRNA (66.3, 450, 527.6% increase above controls, P &lt; 0.05 for each comparison) and protein expression (0.0, 260.5, 318.4% increase above controls, P &lt; 0.05). We found that the effect of dexamethasone on body weight and muscle loss and upregulation of intramuscular myostatin expression was time dependent. When dexamethasone treatment (600 micro g. kg-1. day-1) was extended from 5 to 10 days, the rate of body weight loss was markedly reduced to approximately 2% within this extended period. The concentrations of intramuscular myosin heavy chain type II in dexamethasone-treated rats were significantly lower (-43% after 5-day treatment, -14% after 10-day treatment) than their respective corresponding controls. The intramuscular myostatin concentration in rats treated with dexamethasone for 10 days returned to basal level. Concurrent treatment with RU-486 blocked dexamethasone-induced myostatin expression and significantly attenuated body loss and muscle atrophy. We propose that dexamethasone-induced muscle loss is mediated, at least in part, by the upregulation of myostatin expression through a glucocorticoid receptor-mediated pathway","author":[{"dropping-particle":"","family":"Bhasin","given":"Shalender","non-dropping-particle":"","parse-names":false,"suffix":""},{"dropping-particle":"","family":"Artaza","given":"Jorge","non-dropping-particle":"","parse-names":false,"suffix":""},{"dropping-particle":"","family":"Mahabadi","given":"Vahid","non-dropping-particle":"","parse-names":false,"suffix":""},{"dropping-particle":"","family":"Mallidis","given":"Con","non-dropping-particle":"","parse-names":false,"suffix":""},{"dropping-particle":"","family":"Ma","given":"Kun","non-dropping-particle":"","parse-names":false,"suffix":""},{"dropping-particle":"","family":"Gonzalez-Cadavid","given":"Nestor","non-dropping-particle":"","parse-names":false,"suffix":""},{"dropping-particle":"","family":"Arias","given":"Jose","non-dropping-particle":"","parse-names":false,"suffix":""},{"dropping-particle":"","family":"Salehian","given":"Behrouz","non-dropping-particle":"","parse-names":false,"suffix":""}],"container-title":"American Journal of Physiology-Endocrinology and Metabolism","id":"ITEM-3","issue":"2","issued":{"date-parts":[["2015"]]},"page":"E363-E371","title":"Glucocorticoid-induced skeletal muscle atrophy is associated with upregulation of myostatin gene expression","type":"article-journal","volume":"285"},"uris":["http://www.mendeley.com/documents/?uuid=a0d9a6b4-9fd6-4cba-9482-0ff0ec978438"]},{"id":"ITEM-4","itemData":{"DOI":"10.1152/jappl.1990.69.3.1058","ISSN":"8750-7587","abstract":"Exercise has been shown to be effective in preventing glucocorticoid-induced atrophy in muscles containing high proportions of type II or fast-twitch fibers. This investigation was undertaken to further evaluate this response in type IIa and IIb fibers, determined by histochemical staining for myofibrillar adenosinetriphosphatase with alkaline and acid preincubation. Steroid [cortisol acetate (CA), 100 mg/kg body wt] and exercise (running 90 min/day, 29 m/min) treatments were initiated simultaneously for 11 consecutive days in female rats. Fiber distribution and area measurements were performed in a deep and superficial region of plantaris muscle. The exercise regimen spared approximately 40% of the CA-induced plantaris muscle atrophy. In the deep region, the fiber population, which contained approximately 13% type I (slow-twitch), 24% type IIa, and 63% IIb fibers, was not affected by either treatment. In the superficial section, which consisted solely of type II fibers, the proportion of type IIa fibers was higher (27 vs. 9%, P less than 0.01) in the steroid- than in the vehicle-treated groups. Within each region, type IIa fibers were less susceptible to atrophy than type IIb fibers, and within each fiber type, the deep region had less atrophy than the superficial region. Type I fibers were unchanged by steroid treatment. For type IIa fibers, exercise prevented 100% of the atrophy in the deep region and 50% in the superficial region. For type IIb fibers, the activity spared 67 and 40% of the atrophy in these same regions, respectively. These results show that glucocorticoids are capable of changing the myosin phenotype.(ABSTRACT TRUNCATED AT 250 WORDS)","author":[{"dropping-particle":"","family":"Falduto","given":"M. T.","non-dropping-particle":"","parse-names":false,"suffix":""},{"dropping-particle":"","family":"Czerwinski","given":"S. M.","non-dropping-particle":"","parse-names":false,"suffix":""},{"dropping-particle":"","family":"Hickson","given":"R. C.","non-dropping-particle":"","parse-names":false,"suffix":""}],"container-title":"Journal of Applied Physiology","id":"ITEM-4","issue":"3","issued":{"date-parts":[["2017"]]},"page":"1058-1062","title":"Glucocorticoid-induced muscle atrophy prevention by exercise in fast-twitch fibers","type":"article-journal","volume":"69"},"uris":["http://www.mendeley.com/documents/?uuid=4809f81e-b062-424c-896b-7041847d9880"]},{"id":"ITEM-5","itemData":{"DOI":"10.1016/j.biocel.2013.05.036","ISSN":"13572725","PMID":"23806868","abstract":"Many pathological states characterized by muscle atrophy (e.g., sepsis, cachexia, starvation, metabolic acidosis and severe insulinopenia) are associated with an increase in circulating glucocorticoids (GC) levels, suggesting that GC could trigger the muscle atrophy observed in these conditions. GC-induced muscle atrophy is characterized by fast-twitch, glycolytic muscles atrophy illustrated by decreased fiber cross-sectional area and reduced myofibrillar protein content. GC-induced muscle atrophy results from increased protein breakdown and decreased protein synthesis. Increased muscle proteolysis, in particular through the activation of the ubiquitin proteasome and the lysosomal systems, is considered to play a major role in the catabolic action of GC. The stimulation by GC of these two proteolytic systems is mediated through the increased expression of several Atrogenes (\"genes involved in atrophy\"), such as FOXO, Atrogin-1, and MuRF-1. The inhibitory effect of GC on muscle protein synthesis is thought to result mainly from the inhibition of the mTOR/S6 kinase 1 pathway. These changes in muscle protein turnover could be explained by changes in the muscle production of two growth factors, namely Insulin-like Growth Factor (IGF)-I, a muscle anabolic growth factor and Myostatin, a muscle catabolic growth factor. This review will discuss the recent progress made in the understanding of the mechanisms involved in GC-induced muscle atrophy and consider the implications of these advancements in the development of new therapeutic approaches for treating GC-induced myopathy. This article is part of a Directed Issue entitled: Molecular basis of muscle wasting.","author":[{"dropping-particle":"","family":"Schakman","given":"O","non-dropping-particle":"","parse-names":false,"suffix":""},{"dropping-particle":"","family":"Kalista","given":"S","non-dropping-particle":"","parse-names":false,"suffix":""},{"dropping-particle":"","family":"Barbé","given":"C","non-dropping-particle":"","parse-names":false,"suffix":""},{"dropping-particle":"","family":"Loumaye","given":"a","non-dropping-particle":"","parse-names":false,"suffix":""},{"dropping-particle":"","family":"Thissen","given":"J.P. P","non-dropping-particle":"","parse-names":false,"suffix":""}],"container-title":"The International Journal of Biochemistry &amp; Cell Biology","id":"ITEM-5","issue":"10","issued":{"date-parts":[["2013","10"]]},"page":"2163-2172","publisher":"Elsevier Ltd","title":"Glucocorticoid-induced skeletal muscle atrophy.","type":"article-journal","volume":"45"},"uris":["http://www.mendeley.com/documents/?uuid=aa8f1e8f-e9f8-4e30-b492-940bf3ca2c7b"]}],"mendeley":{"formattedCitation":"[9,10,12,30,41]","plainTextFormattedCitation":"[9,10,12,30,41]","previouslyFormattedCitation":"[9,10,12,29,40]"},"properties":{"noteIndex":0},"schema":"https://github.com/citation-style-language/schema/raw/master/csl-citation.json"}</w:instrText>
       </w:r>
       <w:r>
         <w:rPr>
@@ -7277,7 +7385,7 @@
           <w:rFonts w:asciiTheme="minorHAnsi" w:hAnsiTheme="minorHAnsi"/>
           <w:noProof/>
         </w:rPr>
-        <w:t>[9,10,12,28,39]</w:t>
+        <w:t>[9,10,12,30,41]</w:t>
       </w:r>
       <w:r>
         <w:rPr>
@@ -7361,7 +7469,7 @@
         <w:rPr>
           <w:rFonts w:asciiTheme="minorHAnsi" w:hAnsiTheme="minorHAnsi"/>
         </w:rPr>
-        <w:instrText>ADDIN CSL_CITATION {"citationItems":[{"id":"ITEM-1","itemData":{"DOI":"10.1519/JSC.0b013e318234eb6f","ISSN":"1064-8011","author":[{"dropping-particle":"","family":"Wilson","given":"Jacob M.","non-dropping-particle":"","parse-names":false,"suffix":""},{"dropping-particle":"","family":"Loenneke","given":"Jeremy P.","non-dropping-particle":"","parse-names":false,"suffix":""},{"dropping-particle":"","family":"Jo","given":"Edward","non-dropping-particle":"","parse-names":false,"suffix":""},{"dropping-particle":"","family":"Wilson","given":"Gabriel J.","non-dropping-particle":"","parse-names":false,"suffix":""},{"dropping-particle":"","family":"Zourdos","given":"Michael C.","non-dropping-particle":"","parse-names":false,"suffix":""},{"dropping-particle":"","family":"Kim","given":"Jeong-Su","non-dropping-particle":"","parse-names":false,"suffix":""}],"container-title":"Journal of Strength and Conditioning Research","id":"ITEM-1","issue":"6","issued":{"date-parts":[["2012","6"]]},"page":"1724-1729","title":"The Effects of Endurance, Strength, and Power Training on Muscle Fiber Type Shifting","type":"article-journal","volume":"26"},"uris":["http://www.mendeley.com/documents/?uuid=874ee9ff-4fc4-474f-999a-58939db9d543","http://www.mendeley.com/documents/?uuid=eea215e4-eba0-4191-8cb0-4d8927cdf863"]}],"mendeley":{"formattedCitation":"[40]","plainTextFormattedCitation":"[40]","previouslyFormattedCitation":"[40]"},"properties":{"noteIndex":0},"schema":"https://github.com/citation-style-language/schema/raw/master/csl-citation.json"}</w:instrText>
+        <w:instrText>ADDIN CSL_CITATION {"citationItems":[{"id":"ITEM-1","itemData":{"DOI":"10.1519/JSC.0b013e318234eb6f","ISSN":"1064-8011","author":[{"dropping-particle":"","family":"Wilson","given":"Jacob M.","non-dropping-particle":"","parse-names":false,"suffix":""},{"dropping-particle":"","family":"Loenneke","given":"Jeremy P.","non-dropping-particle":"","parse-names":false,"suffix":""},{"dropping-particle":"","family":"Jo","given":"Edward","non-dropping-particle":"","parse-names":false,"suffix":""},{"dropping-particle":"","family":"Wilson","given":"Gabriel J.","non-dropping-particle":"","parse-names":false,"suffix":""},{"dropping-particle":"","family":"Zourdos","given":"Michael C.","non-dropping-particle":"","parse-names":false,"suffix":""},{"dropping-particle":"","family":"Kim","given":"Jeong-Su","non-dropping-particle":"","parse-names":false,"suffix":""}],"container-title":"Journal of Strength and Conditioning Research","id":"ITEM-1","issue":"6","issued":{"date-parts":[["2012","6"]]},"page":"1724-1729","title":"The Effects of Endurance, Strength, and Power Training on Muscle Fiber Type Shifting","type":"article-journal","volume":"26"},"uris":["http://www.mendeley.com/documents/?uuid=874ee9ff-4fc4-474f-999a-58939db9d543","http://www.mendeley.com/documents/?uuid=eea215e4-eba0-4191-8cb0-4d8927cdf863"]}],"mendeley":{"formattedCitation":"[42]","plainTextFormattedCitation":"[42]","previouslyFormattedCitation":"[41]"},"properties":{"noteIndex":0},"schema":"https://github.com/citation-style-language/schema/raw/master/csl-citation.json"}</w:instrText>
       </w:r>
       <w:r>
         <w:rPr>
@@ -7374,7 +7482,7 @@
           <w:rFonts w:asciiTheme="minorHAnsi" w:hAnsiTheme="minorHAnsi"/>
           <w:noProof/>
         </w:rPr>
-        <w:t>[40]</w:t>
+        <w:t>[42]</w:t>
       </w:r>
       <w:r>
         <w:rPr>
@@ -7421,7 +7529,6 @@
           <w:rFonts w:asciiTheme="minorHAnsi" w:hAnsiTheme="minorHAnsi"/>
           <w:color w:val="000000" w:themeColor="text1"/>
         </w:rPr>
-        <w:lastRenderedPageBreak/>
         <w:t>More broadly, the</w:t>
       </w:r>
       <w:r>
@@ -7636,227 +7743,218 @@
           <w:rFonts w:asciiTheme="minorHAnsi" w:hAnsiTheme="minorHAnsi"/>
           <w:color w:val="000000" w:themeColor="text1"/>
         </w:rPr>
-        <w:t>On</w:t>
-      </w:r>
-      <w:bookmarkStart w:id="0" w:name="_GoBack"/>
+        <w:t xml:space="preserve">One </w:t>
+      </w:r>
       <w:r>
         <w:rPr>
           <w:rFonts w:asciiTheme="minorHAnsi" w:hAnsiTheme="minorHAnsi"/>
           <w:color w:val="000000" w:themeColor="text1"/>
         </w:rPr>
-        <w:t xml:space="preserve">e </w:t>
+        <w:t>hypothesis</w:t>
       </w:r>
       <w:r>
         <w:rPr>
           <w:rFonts w:asciiTheme="minorHAnsi" w:hAnsiTheme="minorHAnsi"/>
           <w:color w:val="000000" w:themeColor="text1"/>
         </w:rPr>
-        <w:t>hypothesis</w:t>
+        <w:t xml:space="preserve"> is that obesity remodels the chromatin landscape, allowing for easier GR access</w:t>
       </w:r>
       <w:r>
         <w:rPr>
           <w:rFonts w:asciiTheme="minorHAnsi" w:hAnsiTheme="minorHAnsi"/>
           <w:color w:val="000000" w:themeColor="text1"/>
         </w:rPr>
-        <w:t xml:space="preserve"> is that obesity remodels the chromatin landscape, allowing for easier GR access</w:t>
+        <w:t xml:space="preserve"> to genes involved in modulating muscle size and function</w:t>
       </w:r>
       <w:r>
         <w:rPr>
           <w:rFonts w:asciiTheme="minorHAnsi" w:hAnsiTheme="minorHAnsi"/>
           <w:color w:val="000000" w:themeColor="text1"/>
         </w:rPr>
-        <w:t xml:space="preserve"> to genes involved in modulating muscle size and function</w:t>
+        <w:t xml:space="preserve">. </w:t>
+      </w:r>
+      <w:r>
+        <w:rPr>
+          <w:rFonts w:asciiTheme="minorHAnsi" w:hAnsiTheme="minorHAnsi"/>
+          <w:color w:val="000000"/>
+        </w:rPr>
+        <w:t>Indeed, o</w:t>
+      </w:r>
+      <w:r>
+        <w:rPr>
+          <w:rFonts w:asciiTheme="minorHAnsi" w:hAnsiTheme="minorHAnsi"/>
+          <w:color w:val="000000"/>
+        </w:rPr>
+        <w:t>besity alter</w:t>
+      </w:r>
+      <w:r>
+        <w:rPr>
+          <w:rFonts w:asciiTheme="minorHAnsi" w:hAnsiTheme="minorHAnsi"/>
+          <w:color w:val="000000"/>
+        </w:rPr>
+        <w:t>s the</w:t>
+      </w:r>
+      <w:r>
+        <w:rPr>
+          <w:rFonts w:asciiTheme="minorHAnsi" w:hAnsiTheme="minorHAnsi"/>
+          <w:color w:val="000000"/>
+        </w:rPr>
+        <w:t xml:space="preserve"> packing </w:t>
+      </w:r>
+      <w:r>
+        <w:rPr>
+          <w:rFonts w:asciiTheme="minorHAnsi" w:hAnsiTheme="minorHAnsi"/>
+        </w:rPr>
+        <w:t xml:space="preserve">and accessibility </w:t>
+      </w:r>
+      <w:r>
+        <w:rPr>
+          <w:rFonts w:asciiTheme="minorHAnsi" w:hAnsiTheme="minorHAnsi"/>
+          <w:color w:val="000000"/>
+        </w:rPr>
+        <w:t xml:space="preserve">of DNA in adipocytes </w:t>
+      </w:r>
+      <w:r>
+        <w:rPr>
+          <w:rFonts w:asciiTheme="minorHAnsi" w:hAnsiTheme="minorHAnsi"/>
+        </w:rPr>
+        <w:fldChar w:fldCharType="begin" w:fldLock="1"/>
+      </w:r>
+      <w:r>
+        <w:rPr>
+          <w:rFonts w:asciiTheme="minorHAnsi" w:hAnsiTheme="minorHAnsi"/>
+        </w:rPr>
+        <w:instrText>ADDIN CSL_CITATION {"citationItems":[{"id":"ITEM-1","itemData":{"DOI":"10.1016/j.tcb.2016.01.002","ISSN":"09628924","author":[{"dropping-particle":"","family":"Kang","given":"Sona","non-dropping-particle":"","parse-names":false,"suffix":""},{"dropping-particle":"","family":"Tsai","given":"Linus T-Y.","non-dropping-particle":"","parse-names":false,"suffix":""},{"dropping-particle":"","family":"Rosen","given":"Evan D.","non-dropping-particle":"","parse-names":false,"suffix":""}],"container-title":"Trends in Cell Biology","id":"ITEM-1","issue":"5","issued":{"date-parts":[["2016","5"]]},"page":"341-351","title":"Nuclear Mechanisms of Insulin Resistance","type":"article-journal","volume":"26"},"uris":["http://www.mendeley.com/documents/?uuid=79eee317-29c6-4371-aaff-3eaf34f9c01d","http://www.mendeley.com/documents/?uuid=8a00318b-9060-47f8-902f-abcc259e231c"]},{"id":"ITEM-2","itemData":{"DOI":"10.1210/en.2018-00147","ISSN":"19457170","PMID":"29659785","abstract":"The purpose of this study was to determine the effects of glucocorticoid-induced metabolic dysfunction in the presence of diet-induced obesity. C57BL/6J adult male lean and diet-induced obese mice were given dexamethasone and levels of hepatic steatosis, insulin resistance and lipolysis were determined. Obese mice given dexamethasone had significant, synergistic effects on fasting glucose, insulin resistance and markers of lipolysis, as well as hepatic steatosis. This was associated with synergistic transactivation of the lipolytic enzyme ATGL. The combination of chronically elevated glucocorticoids and obesity leads to exacerbations in metabolic dysfunction. Our findings suggest lipolysis may be a key player in glucocorticoid-induced insulin resistance and fatty liver in individuals with obesity.","author":[{"dropping-particle":"","family":"Harvey","given":"Innocence","non-dropping-particle":"","parse-names":false,"suffix":""},{"dropping-particle":"","family":"Stephenson","given":"Erin J.","non-dropping-particle":"","parse-names":false,"suffix":""},{"dropping-particle":"","family":"Redd","given":"Jeanna R.","non-dropping-particle":"","parse-names":false,"suffix":""},{"dropping-particle":"","family":"Tran","given":"Quynh T.","non-dropping-particle":"","parse-names":false,"suffix":""},{"dropping-particle":"","family":"Hochberg","given":"Irit","non-dropping-particle":"","parse-names":false,"suffix":""},{"dropping-particle":"","family":"Qi","given":"Nathan","non-dropping-particle":"","parse-names":false,"suffix":""},{"dropping-particle":"","family":"Bridges","given":"Dave","non-dropping-particle":"","parse-names":false,"suffix":""}],"container-title":"Endocrinology","id":"ITEM-2","issue":"6","issued":{"date-parts":[["2018","4","11"]]},"page":"2275-2287","title":"Glucocorticoid-Induced Metabolic Disturbances Are Exacerbated in Obese Male Mice","type":"article-journal","volume":"159"},"uris":["http://www.mendeley.com/documents/?uuid=d0178e14-223a-4a7c-9120-b9340661a101"]},{"id":"ITEM-3","itemData":{"DOI":"10.1530/JME-15-0119","ISSN":"0952-5041","PMID":"26150553","abstract":"Glucocorticoids have major effects on adipose tissue metabolism. To study tissue mRNA expression changes induced by chronic elevated endogenous glucocorticoids, we performed RNA sequencing on subcutaneous adipose tissue from patients with Cushing's disease (n=5) compared to patients with non-functioning pituitary adenomas (n=11). We found higher expression of transcripts involved in several metabolic pathways, including lipogenesis, proteolysis and glucose oxidation as well as decreased expression of transcripts involved in inflammation and protein synthesis. To further study this in a model system, we subjected mice to dexamethasone treatment for 12 weeks and analyzed their inguinal (subcutaneous) fat pads, which led to similar findings. Additionally, mice treated with dexamethasone showed drastic decreases in lean body mass as well as increased fat mass, further supporting the human transcriptomic data. These data provide insight to transcriptional changes that may be responsible for the co-morbidities associated with chronic elevations of glucocorticoids.","author":[{"dropping-particle":"","family":"Hochberg","given":"Irit","non-dropping-particle":"","parse-names":false,"suffix":""},{"dropping-particle":"","family":"Harvey","given":"Innocence","non-dropping-particle":"","parse-names":false,"suffix":""},{"dropping-particle":"","family":"Tran","given":"Quynh T.","non-dropping-particle":"","parse-names":false,"suffix":""},{"dropping-particle":"","family":"Stephenson","given":"Erin J.","non-dropping-particle":"","parse-names":false,"suffix":""},{"dropping-particle":"","family":"Barkan","given":"Ariel L","non-dropping-particle":"","parse-names":false,"suffix":""},{"dropping-particle":"","family":"Saltiel","given":"Alan R.","non-dropping-particle":"","parse-names":false,"suffix":""},{"dropping-particle":"","family":"Chandler","given":"William F.","non-dropping-particle":"","parse-names":false,"suffix":""},{"dropping-particle":"","family":"Bridges","given":"Dave","non-dropping-particle":"","parse-names":false,"suffix":""}],"container-title":"Journal of Molecular Endocrinology","id":"ITEM-3","issue":"2","issued":{"date-parts":[["2015","10"]]},"page":"81-94","title":"Gene expression changes in subcutaneous adipose tissue due to Cushing's disease","type":"article-journal","volume":"55"},"uris":["http://www.mendeley.com/documents/?uuid=b00291bd-42ee-44d7-a7a2-bb9d5a302bbd"]}],"mendeley":{"formattedCitation":"[14,21,43]","plainTextFormattedCitation":"[14,21,43]","previouslyFormattedCitation":"[14,21,42]"},"properties":{"noteIndex":0},"schema":"https://github.com/citation-style-language/schema/raw/master/csl-citation.json"}</w:instrText>
+      </w:r>
+      <w:r>
+        <w:rPr>
+          <w:rFonts w:asciiTheme="minorHAnsi" w:hAnsiTheme="minorHAnsi"/>
+        </w:rPr>
+        <w:fldChar w:fldCharType="separate"/>
+      </w:r>
+      <w:r>
+        <w:rPr>
+          <w:rFonts w:asciiTheme="minorHAnsi" w:hAnsiTheme="minorHAnsi"/>
+          <w:noProof/>
+        </w:rPr>
+        <w:t>[14,21,43]</w:t>
+      </w:r>
+      <w:r>
+        <w:rPr>
+          <w:rFonts w:asciiTheme="minorHAnsi" w:hAnsiTheme="minorHAnsi"/>
+        </w:rPr>
+        <w:fldChar w:fldCharType="end"/>
+      </w:r>
+      <w:r>
+        <w:rPr>
+          <w:rFonts w:asciiTheme="minorHAnsi" w:hAnsiTheme="minorHAnsi"/>
+        </w:rPr>
+        <w:t xml:space="preserve"> and therefore </w:t>
+      </w:r>
+      <w:r>
+        <w:rPr>
+          <w:rFonts w:asciiTheme="minorHAnsi" w:hAnsiTheme="minorHAnsi"/>
+        </w:rPr>
+        <w:t xml:space="preserve">may have a similar effect in muscle in which Glucocorticoid Response Elements </w:t>
+      </w:r>
+      <w:r>
+        <w:rPr>
+          <w:rFonts w:asciiTheme="minorHAnsi" w:hAnsiTheme="minorHAnsi"/>
+        </w:rPr>
+        <w:t xml:space="preserve">are more </w:t>
+      </w:r>
+      <w:r>
+        <w:rPr>
+          <w:rFonts w:asciiTheme="minorHAnsi" w:hAnsiTheme="minorHAnsi"/>
+        </w:rPr>
+        <w:t xml:space="preserve">easily </w:t>
+      </w:r>
+      <w:r>
+        <w:rPr>
+          <w:rFonts w:asciiTheme="minorHAnsi" w:hAnsiTheme="minorHAnsi"/>
+        </w:rPr>
+        <w:t>bound by</w:t>
+      </w:r>
+      <w:r>
+        <w:rPr>
+          <w:rFonts w:asciiTheme="minorHAnsi" w:hAnsiTheme="minorHAnsi"/>
+        </w:rPr>
+        <w:t xml:space="preserve"> </w:t>
+      </w:r>
+      <w:r>
+        <w:rPr>
+          <w:rFonts w:asciiTheme="minorHAnsi" w:hAnsiTheme="minorHAnsi"/>
+        </w:rPr>
+        <w:t>GR</w:t>
+      </w:r>
+      <w:r>
+        <w:rPr>
+          <w:rFonts w:asciiTheme="minorHAnsi" w:hAnsiTheme="minorHAnsi"/>
+        </w:rPr>
+        <w:t xml:space="preserve"> causing increased glucocorticoid action.</w:t>
+      </w:r>
+      <w:r>
+        <w:rPr>
+          <w:rFonts w:asciiTheme="minorHAnsi" w:hAnsiTheme="minorHAnsi"/>
+        </w:rPr>
+        <w:t xml:space="preserve">  </w:t>
       </w:r>
       <w:r>
         <w:rPr>
           <w:rFonts w:asciiTheme="minorHAnsi" w:hAnsiTheme="minorHAnsi"/>
           <w:color w:val="000000" w:themeColor="text1"/>
         </w:rPr>
-        <w:t xml:space="preserve">. </w:t>
-      </w:r>
-      <w:r>
-        <w:rPr>
-          <w:rFonts w:asciiTheme="minorHAnsi" w:hAnsiTheme="minorHAnsi"/>
-          <w:color w:val="000000"/>
-        </w:rPr>
-        <w:t>Indeed, o</w:t>
-      </w:r>
-      <w:r>
-        <w:rPr>
-          <w:rFonts w:asciiTheme="minorHAnsi" w:hAnsiTheme="minorHAnsi"/>
-          <w:color w:val="000000"/>
-        </w:rPr>
-        <w:t>besity alter</w:t>
-      </w:r>
-      <w:r>
-        <w:rPr>
-          <w:rFonts w:asciiTheme="minorHAnsi" w:hAnsiTheme="minorHAnsi"/>
-          <w:color w:val="000000"/>
-        </w:rPr>
-        <w:t>s the</w:t>
-      </w:r>
-      <w:r>
-        <w:rPr>
-          <w:rFonts w:asciiTheme="minorHAnsi" w:hAnsiTheme="minorHAnsi"/>
-          <w:color w:val="000000"/>
-        </w:rPr>
-        <w:t xml:space="preserve"> packing </w:t>
-      </w:r>
-      <w:r>
-        <w:rPr>
-          <w:rFonts w:asciiTheme="minorHAnsi" w:hAnsiTheme="minorHAnsi"/>
-        </w:rPr>
-        <w:t xml:space="preserve">and accessibility </w:t>
-      </w:r>
-      <w:r>
-        <w:rPr>
-          <w:rFonts w:asciiTheme="minorHAnsi" w:hAnsiTheme="minorHAnsi"/>
-          <w:color w:val="000000"/>
-        </w:rPr>
-        <w:t xml:space="preserve">of DNA in adipocytes </w:t>
-      </w:r>
-      <w:r>
-        <w:rPr>
-          <w:rFonts w:asciiTheme="minorHAnsi" w:hAnsiTheme="minorHAnsi"/>
-        </w:rPr>
-        <w:fldChar w:fldCharType="begin" w:fldLock="1"/>
-      </w:r>
-      <w:r>
-        <w:rPr>
-          <w:rFonts w:asciiTheme="minorHAnsi" w:hAnsiTheme="minorHAnsi"/>
-        </w:rPr>
-        <w:instrText>ADDIN CSL_CITATION {"citationItems":[{"id":"ITEM-1","itemData":{"DOI":"10.1016/j.tcb.2016.01.002","ISSN":"09628924","author":[{"dropping-particle":"","family":"Kang","given":"Sona","non-dropping-particle":"","parse-names":false,"suffix":""},{"dropping-particle":"","family":"Tsai","given":"Linus T-Y.","non-dropping-particle":"","parse-names":false,"suffix":""},{"dropping-particle":"","family":"Rosen","given":"Evan D.","non-dropping-particle":"","parse-names":false,"suffix":""}],"container-title":"Trends in Cell Biology","id":"ITEM-1","issue":"5","issued":{"date-parts":[["2016","5"]]},"page":"341-351","title":"Nuclear Mechanisms of Insulin Resistance","type":"article-journal","volume":"26"},"uris":["http://www.mendeley.com/documents/?uuid=79eee317-29c6-4371-aaff-3eaf34f9c01d","http://www.mendeley.com/documents/?uuid=8a00318b-9060-47f8-902f-abcc259e231c"]},{"id":"ITEM-2","itemData":{"DOI":"10.1210/en.2018-00147","ISSN":"19457170","PMID":"29659785","abstract":"The purpose of this study was to determine the effects of glucocorticoid-induced metabolic dysfunction in the presence of diet-induced obesity. C57BL/6J adult male lean and diet-induced obese mice were given dexamethasone and levels of hepatic steatosis, insulin resistance and lipolysis were determined. Obese mice given dexamethasone had significant, synergistic effects on fasting glucose, insulin resistance and markers of lipolysis, as well as hepatic steatosis. This was associated with synergistic transactivation of the lipolytic enzyme ATGL. The combination of chronically elevated glucocorticoids and obesity leads to exacerbations in metabolic dysfunction. Our findings suggest lipolysis may be a key player in glucocorticoid-induced insulin resistance and fatty liver in individuals with obesity.","author":[{"dropping-particle":"","family":"Harvey","given":"Innocence","non-dropping-particle":"","parse-names":false,"suffix":""},{"dropping-particle":"","family":"Stephenson","given":"Erin J.","non-dropping-particle":"","parse-names":false,"suffix":""},{"dropping-particle":"","family":"Redd","given":"Jeanna R.","non-dropping-particle":"","parse-names":false,"suffix":""},{"dropping-particle":"","family":"Tran","given":"Quynh T.","non-dropping-particle":"","parse-names":false,"suffix":""},{"dropping-particle":"","family":"Hochberg","given":"Irit","non-dropping-particle":"","parse-names":false,"suffix":""},{"dropping-particle":"","family":"Qi","given":"Nathan","non-dropping-particle":"","parse-names":false,"suffix":""},{"dropping-particle":"","family":"Bridges","given":"Dave","non-dropping-particle":"","parse-names":false,"suffix":""}],"container-title":"Endocrinology","id":"ITEM-2","issue":"6","issued":{"date-parts":[["2018","4","11"]]},"page":"2275-2287","title":"Glucocorticoid-Induced Metabolic Disturbances Are Exacerbated in Obese Male Mice","type":"article-journal","volume":"159"},"uris":["http://www.mendeley.com/documents/?uuid=d0178e14-223a-4a7c-9120-b9340661a101"]},{"id":"ITEM-3","itemData":{"DOI":"10.1530/JME-15-0119","ISSN":"0952-5041","PMID":"26150553","abstract":"Glucocorticoids have major effects on adipose tissue metabolism. To study tissue mRNA expression changes induced by chronic elevated endogenous glucocorticoids, we performed RNA sequencing on subcutaneous adipose tissue from patients with Cushing's disease (n=5) compared to patients with non-functioning pituitary adenomas (n=11). We found higher expression of transcripts involved in several metabolic pathways, including lipogenesis, proteolysis and glucose oxidation as well as decreased expression of transcripts involved in inflammation and protein synthesis. To further study this in a model system, we subjected mice to dexamethasone treatment for 12 weeks and analyzed their inguinal (subcutaneous) fat pads, which led to similar findings. Additionally, mice treated with dexamethasone showed drastic decreases in lean body mass as well as increased fat mass, further supporting the human transcriptomic data. These data provide insight to transcriptional changes that may be responsible for the co-morbidities associated with chronic elevations of glucocorticoids.","author":[{"dropping-particle":"","family":"Hochberg","given":"Irit","non-dropping-particle":"","parse-names":false,"suffix":""},{"dropping-particle":"","family":"Harvey","given":"Innocence","non-dropping-particle":"","parse-names":false,"suffix":""},{"dropping-particle":"","family":"Tran","given":"Quynh T.","non-dropping-particle":"","parse-names":false,"suffix":""},{"dropping-particle":"","family":"Stephenson","given":"Erin J.","non-dropping-particle":"","parse-names":false,"suffix":""},{"dropping-particle":"","family":"Barkan","given":"Ariel L","non-dropping-particle":"","parse-names":false,"suffix":""},{"dropping-particle":"","family":"Saltiel","given":"Alan R.","non-dropping-particle":"","parse-names":false,"suffix":""},{"dropping-particle":"","family":"Chandler","given":"William F.","non-dropping-particle":"","parse-names":false,"suffix":""},{"dropping-particle":"","family":"Bridges","given":"Dave","non-dropping-particle":"","parse-names":false,"suffix":""}],"container-title":"Journal of Molecular Endocrinology","id":"ITEM-3","issue":"2","issued":{"date-parts":[["2015","10"]]},"page":"81-94","title":"Gene expression changes in subcutaneous adipose tissue due to Cushing's disease","type":"article-journal","volume":"55"},"uris":["http://www.mendeley.com/documents/?uuid=b00291bd-42ee-44d7-a7a2-bb9d5a302bbd"]}],"mendeley":{"formattedCitation":"[14,21,41]","plainTextFormattedCitation":"[14,21,41]","previouslyFormattedCitation":"[14,21,41]"},"properties":{"noteIndex":0},"schema":"https://github.com/citation-style-language/schema/raw/master/csl-citation.json"}</w:instrText>
-      </w:r>
-      <w:r>
-        <w:rPr>
-          <w:rFonts w:asciiTheme="minorHAnsi" w:hAnsiTheme="minorHAnsi"/>
-        </w:rPr>
-        <w:fldChar w:fldCharType="separate"/>
-      </w:r>
-      <w:r>
-        <w:rPr>
-          <w:rFonts w:asciiTheme="minorHAnsi" w:hAnsiTheme="minorHAnsi"/>
-          <w:noProof/>
-        </w:rPr>
-        <w:t>[14,21,41]</w:t>
-      </w:r>
-      <w:r>
-        <w:rPr>
-          <w:rFonts w:asciiTheme="minorHAnsi" w:hAnsiTheme="minorHAnsi"/>
-        </w:rPr>
-        <w:fldChar w:fldCharType="end"/>
-      </w:r>
-      <w:r>
-        <w:rPr>
-          <w:rFonts w:asciiTheme="minorHAnsi" w:hAnsiTheme="minorHAnsi"/>
-        </w:rPr>
-        <w:t xml:space="preserve"> and therefore </w:t>
-      </w:r>
-      <w:r>
-        <w:rPr>
-          <w:rFonts w:asciiTheme="minorHAnsi" w:hAnsiTheme="minorHAnsi"/>
-        </w:rPr>
-        <w:t xml:space="preserve">may have a similar effect in muscle in which Glucocorticoid Response Elements </w:t>
-      </w:r>
-      <w:r>
-        <w:rPr>
-          <w:rFonts w:asciiTheme="minorHAnsi" w:hAnsiTheme="minorHAnsi"/>
-        </w:rPr>
-        <w:t xml:space="preserve">are more </w:t>
-      </w:r>
-      <w:r>
-        <w:rPr>
-          <w:rFonts w:asciiTheme="minorHAnsi" w:hAnsiTheme="minorHAnsi"/>
-        </w:rPr>
-        <w:t xml:space="preserve">easily </w:t>
-      </w:r>
-      <w:r>
-        <w:rPr>
-          <w:rFonts w:asciiTheme="minorHAnsi" w:hAnsiTheme="minorHAnsi"/>
-        </w:rPr>
-        <w:t>bound by</w:t>
-      </w:r>
-      <w:r>
-        <w:rPr>
-          <w:rFonts w:asciiTheme="minorHAnsi" w:hAnsiTheme="minorHAnsi"/>
+        <w:t xml:space="preserve">Another </w:t>
+      </w:r>
+      <w:r>
+        <w:rPr>
+          <w:rFonts w:asciiTheme="minorHAnsi" w:hAnsiTheme="minorHAnsi"/>
+          <w:color w:val="000000" w:themeColor="text1"/>
+        </w:rPr>
+        <w:t>potential mechanism</w:t>
+      </w:r>
+      <w:r>
+        <w:rPr>
+          <w:rFonts w:asciiTheme="minorHAnsi" w:hAnsiTheme="minorHAnsi"/>
+          <w:color w:val="000000" w:themeColor="text1"/>
+        </w:rPr>
+        <w:t xml:space="preserve"> is that the effects of GR-dependent signaling </w:t>
+      </w:r>
+      <w:r>
+        <w:rPr>
+          <w:rFonts w:asciiTheme="minorHAnsi" w:hAnsiTheme="minorHAnsi"/>
+          <w:color w:val="000000" w:themeColor="text1"/>
+        </w:rPr>
+        <w:t>are</w:t>
+      </w:r>
+      <w:r>
+        <w:rPr>
+          <w:rFonts w:asciiTheme="minorHAnsi" w:hAnsiTheme="minorHAnsi"/>
+          <w:color w:val="000000" w:themeColor="text1"/>
         </w:rPr>
         <w:t xml:space="preserve"> </w:t>
       </w:r>
       <w:r>
         <w:rPr>
           <w:rFonts w:asciiTheme="minorHAnsi" w:hAnsiTheme="minorHAnsi"/>
-        </w:rPr>
-        <w:t>GR</w:t>
-      </w:r>
-      <w:r>
-        <w:rPr>
-          <w:rFonts w:asciiTheme="minorHAnsi" w:hAnsiTheme="minorHAnsi"/>
-        </w:rPr>
-        <w:t xml:space="preserve"> causing increased glucocorticoid action.</w:t>
-      </w:r>
-      <w:r>
-        <w:rPr>
-          <w:rFonts w:asciiTheme="minorHAnsi" w:hAnsiTheme="minorHAnsi"/>
-        </w:rPr>
-        <w:t xml:space="preserve">  </w:t>
-      </w:r>
-      <w:r>
-        <w:rPr>
-          <w:rFonts w:asciiTheme="minorHAnsi" w:hAnsiTheme="minorHAnsi"/>
           <w:color w:val="000000" w:themeColor="text1"/>
         </w:rPr>
-        <w:t xml:space="preserve">Another </w:t>
+        <w:t>enhanced</w:t>
       </w:r>
       <w:r>
         <w:rPr>
           <w:rFonts w:asciiTheme="minorHAnsi" w:hAnsiTheme="minorHAnsi"/>
           <w:color w:val="000000" w:themeColor="text1"/>
         </w:rPr>
-        <w:t>potential mechanism</w:t>
+        <w:t xml:space="preserve"> by insulin resistance</w:t>
       </w:r>
       <w:r>
         <w:rPr>
           <w:rFonts w:asciiTheme="minorHAnsi" w:hAnsiTheme="minorHAnsi"/>
           <w:color w:val="000000" w:themeColor="text1"/>
         </w:rPr>
-        <w:t xml:space="preserve"> is that the effects of GR-dependent signaling </w:t>
-      </w:r>
-      <w:r>
-        <w:rPr>
-          <w:rFonts w:asciiTheme="minorHAnsi" w:hAnsiTheme="minorHAnsi"/>
-          <w:color w:val="000000" w:themeColor="text1"/>
-        </w:rPr>
-        <w:t>are</w:t>
-      </w:r>
-      <w:r>
-        <w:rPr>
-          <w:rFonts w:asciiTheme="minorHAnsi" w:hAnsiTheme="minorHAnsi"/>
-          <w:color w:val="000000" w:themeColor="text1"/>
-        </w:rPr>
-        <w:t xml:space="preserve"> </w:t>
-      </w:r>
-      <w:r>
-        <w:rPr>
-          <w:rFonts w:asciiTheme="minorHAnsi" w:hAnsiTheme="minorHAnsi"/>
-          <w:color w:val="000000" w:themeColor="text1"/>
-        </w:rPr>
-        <w:t>enhanced</w:t>
-      </w:r>
-      <w:r>
-        <w:rPr>
-          <w:rFonts w:asciiTheme="minorHAnsi" w:hAnsiTheme="minorHAnsi"/>
-          <w:color w:val="000000" w:themeColor="text1"/>
-        </w:rPr>
-        <w:t xml:space="preserve"> by insulin resistance</w:t>
-      </w:r>
-      <w:r>
-        <w:rPr>
-          <w:rFonts w:asciiTheme="minorHAnsi" w:hAnsiTheme="minorHAnsi"/>
-          <w:color w:val="000000" w:themeColor="text1"/>
-        </w:rPr>
         <w:t xml:space="preserve"> by FOXO dephosphorylation</w:t>
       </w:r>
-      <w:bookmarkEnd w:id="0"/>
       <w:r>
         <w:rPr>
           <w:rFonts w:asciiTheme="minorHAnsi" w:hAnsiTheme="minorHAnsi"/>
@@ -8016,7 +8114,7 @@
           <w:rFonts w:asciiTheme="minorHAnsi" w:hAnsiTheme="minorHAnsi"/>
           <w:lang w:val="en-US"/>
         </w:rPr>
-        <w:instrText>ADDIN CSL_CITATION {"citationItems":[{"id":"ITEM-1","itemData":{"DOI":"10.1038/sj.ijo.0802552","ISSN":"03070565","abstract":"OBJECTIVES: The aim of the present study was to test the association between muscular strength, functional limitations, body composition measurements and indexes of sarcopenia in a sample of community-dwelling, elderly women at the high end of the functional spectrum. DESIGN: Cross-sectional. SUBJECTS: In all, 167 women aged 67-78 y were selected from the general population in central Verona. A group of 120 premenopausal healthy women aged 20-50 y represented the young reference group. MEASUREMENTS: Body weight, height, body mass index (BMI) and the presence of acute and chronic conditions were evaluated in each subject. Body composition was measured by dual-energy X-ray absorptiometry (DXA). Physical functioning was assessed using a modified version of the Activities of Daily Living Scale. Dominant leg isometric strength was measured with a Spark Handheld Dynamometer. RESULTS: Elderly women with BMI higher than 30 kg/m(2) and in the highest quintile of body fat percent showed a significantly higher prevalence of functional limitation. In our population study, about 40% of sarcopenic elderly women and 50% of elderly women with high body fat and normal muscle mass were functionally limited. The prevalence of functional limitation significantly increased in subjects with class II sarcopenia, defined according to the skeletal muscle mass index (SMI=skeletal muscle mass/body mass x 100). In logistic regression models, after adjusting for age and different chronic health conditions, subjects with BMI higher than 30 kg/m(2), in the highest quintile of body fat, or with high body fat and normal muscle mass or class II sarcopenia according to SMI, had a 3-4 times increased risk of functional limitations. Finally, isometric leg strength was significantly lower in subjects in the lowest quintile of relative muscle mass and in sarcopenic and sarcopenic obese women. CONCLUSIONS: High body fat and high BMI values were associated with a greater probability of functional limitation in a population of elderly women at the high end of the functional spectrum. Among the different indexes of sarcopenia used in this study, only SMI predicted functional impairment and disability. Isometric leg strength was significantly lower in subjects with sarcopenia and sarcopenic obesity.","author":[{"dropping-particle":"","family":"Zoico","given":"E.","non-dropping-particle":"","parse-names":false,"suffix":""},{"dropping-particle":"","family":"Francesco","given":"V.","non-dropping-particle":"Di","parse-names":false,"suffix":""},{"dropping-particle":"","family":"Guralnik","given":"J. M.","non-dropping-particle":"","parse-names":false,"suffix":""},{"dropping-particle":"","family":"Mazzali","given":"G.","non-dropping-particle":"","parse-names":false,"suffix":""},{"dropping-particle":"","family":"Bortolani","given":"A.","non-dropping-particle":"","parse-names":false,"suffix":""},{"dropping-particle":"","family":"Guariento","given":"S.","non-dropping-particle":"","parse-names":false,"suffix":""},{"dropping-particle":"","family":"Sergi","given":"G.","non-dropping-particle":"","parse-names":false,"suffix":""},{"dropping-particle":"","family":"Bosello","given":"O.","non-dropping-particle":"","parse-names":false,"suffix":""},{"dropping-particle":"","family":"Zamboni","given":"M.","non-dropping-particle":"","parse-names":false,"suffix":""}],"container-title":"International Journal of Obesity","id":"ITEM-1","issue":"2","issued":{"date-parts":[["2004"]]},"page":"234-241","title":"Physical disability and muscular strength in relation to obesity and different body composition indexes in a sample of healthy elderly women","type":"article-journal","volume":"28"},"uris":["http://www.mendeley.com/documents/?uuid=79a052c1-8b43-45f2-9c75-bac2e66dc49a"]},{"id":"ITEM-2","itemData":{"DOI":"10.1007/s00421-007-0471-2","ISBN":"0042100704","ISSN":"14396319","abstract":"The present study aimed to compare quadriceps femoris muscle strength and fatigue between obese (grade II and III) and nonobese adults. Ten obese (mean age: 25 years; mean BMI: 41 kg/m(2)) and ten lean (mean age: 27 years; mean BMI: 23 kg/m(2)) men were tested. Quadriceps muscle fatigue was quantified as the (percent) torque loss during a voluntary isokinetic (50 maximal contractions at 180 degrees /s) and an electrostimulated (40 Hz) isometric protocol (5 min, 10% of the maximal torque). Maximal voluntary isometric and isokinetic torque and power were also measured. Voluntary torque loss was significantly higher (P &lt; 0.05) in obese (-63.5%) than in lean subjects (-50.6%). Stimulated torque decreased significantly (P &lt; 0.05) but equally in the two subject groups. Obese subjects displayed higher absolute (+20%; P &lt; 0.01) but lower relative (i.e., normalized to body mass) (-32%; P &lt; 0.001) muscle torque and power than their lean counterparts. Obese individuals demonstrated lower fatigue resistance during voluntary but not during stimulated knee extensions compared to their nonobese counterparts. Peripheral mechanisms of muscle fatigue -- at least those associated to the present stimulated test -- were not influenced by obesity. The observed quadriceps muscle function impairments (voluntary fatigue and relative strength) probably contribute to the reduced functional capacity of obese subjects during daily living activities.","author":[{"dropping-particle":"","family":"Maffiuletti","given":"Nicola A.","non-dropping-particle":"","parse-names":false,"suffix":""},{"dropping-particle":"","family":"Jubeau","given":"Marc","non-dropping-particle":"","parse-names":false,"suffix":""},{"dropping-particle":"","family":"Munzinger","given":"Urs","non-dropping-particle":"","parse-names":false,"suffix":""},{"dropping-particle":"","family":"Bizzini","given":"Mario","non-dropping-particle":"","parse-names":false,"suffix":""},{"dropping-particle":"","family":"Agosti","given":"Fiorenza","non-dropping-particle":"","parse-names":false,"suffix":""},{"dropping-particle":"","family":"Col","given":"Alessandra","non-dropping-particle":"De","parse-names":false,"suffix":""},{"dropping-particle":"","family":"Lafortuna","given":"Claudio L.","non-dropping-particle":"","parse-names":false,"suffix":""},{"dropping-particle":"","family":"Sartorio","given":"Alessandro","non-dropping-particle":"","parse-names":false,"suffix":""}],"container-title":"European Journal of Applied Physiology","id":"ITEM-2","issue":"1","issued":{"date-parts":[["2007"]]},"page":"51-59","title":"Differences in quadriceps muscle strength and fatigue between lean and obese subjects","type":"article-journal","volume":"101"},"uris":["http://www.mendeley.com/documents/?uuid=d4cc7c59-ebb7-4e70-bde6-4b22dbe5f42b"]},{"id":"ITEM-3","itemData":{"DOI":"10.1034/j.1600-0838.2001.110509.x","ISSN":"09057188","abstract":"The aim of this study was to assess the nature and magnitude of the differences in submaximal and maximal exercise capacity parameters between lean and obese women. A total of 225 healthy obese women 18-65 years (BMI&gt; or=30 kg/m(2)) and 81 non-athletic lean women (BMI&lt; or=26 kg/m(2)) were selected. Anthropometric measurements (weight and height), body composition assessment (bioelectrical impedance method) and a maximal exercise capacity test on a bicycle ergometer were performed. Oxygen uptake (VO(2)), carbon dioxide production (VCO(2)), expired ventilation (VE), respiratory quotient (RQ), breathing efficiency (VE/VO(2)), mechanical efficiency (ME) and anaerobic threshold (AT) were calculated. At a submaximal intensity load of 70 W, VO(2) (l/min) was larger in the obese women and was already 78% of their peak VO(2), whereas in the non-obese it was only 69% (P=0.0001). VE (l/min) was larger, VE/VO(2) did not differ and ME was lower in obese compared to the lean women. AT occurred at the same percentage of peak VO(2) in both lean and obese women. At peak effort, achieved load, terminal VO(2) (l min(-1) kg(-1)), VE, heart rate, RQ respiratory exchange ratio and perceived exertion were lower in obese subjects compared to the non-obese. Obese subjects mentioned significantly more musculoskeletal pain as a reason to end the test, whereas in lean subjects it was leg fatigue. Lean women recovered better as after 2 min they were already at 35% of the peak VO(2), whereas in the obese women it was 47% (P=0.0001). Our results confirm that exercise capacity is decreased in obesity, both at submaximal and peak intensity, and during recovery. Moreover, at peak effort musculoskeletal pain was an important reason to end the test and not true leg fatigue. These findings are important when designing exercise programs for obese subjects.","author":[{"dropping-particle":"","family":"Hulens","given":"M.","non-dropping-particle":"","parse-names":false,"suffix":""},{"dropping-particle":"","family":"Vansant","given":"G.","non-dropping-particle":"","parse-names":false,"suffix":""},{"dropping-particle":"","family":"Lysens","given":"R.","non-dropping-particle":"","parse-names":false,"suffix":""},{"dropping-particle":"","family":"Claessens","given":"A. L.","non-dropping-particle":"","parse-names":false,"suffix":""},{"dropping-particle":"","family":"Muls","given":"E.","non-dropping-particle":"","parse-names":false,"suffix":""}],"container-title":"Scandinavian Journal of Medicine and Science in Sports","id":"ITEM-3","issue":"5","issued":{"date-parts":[["2001"]]},"page":"305-309","title":"Exercise capacity in lean versus obese women","type":"article-journal","volume":"11"},"uris":["http://www.mendeley.com/documents/?uuid=9963b52b-2d67-4bb6-9492-9246dfc25b39"]}],"mendeley":{"formattedCitation":"[29,31,32]","plainTextFormattedCitation":"[29,31,32]","previouslyFormattedCitation":"[29,31,32]"},"properties":{"noteIndex":0},"schema":"https://github.com/citation-style-language/schema/raw/master/csl-citation.json"}</w:instrText>
+        <w:instrText>ADDIN CSL_CITATION {"citationItems":[{"id":"ITEM-1","itemData":{"DOI":"10.1038/sj.ijo.0802552","ISSN":"03070565","abstract":"OBJECTIVES: The aim of the present study was to test the association between muscular strength, functional limitations, body composition measurements and indexes of sarcopenia in a sample of community-dwelling, elderly women at the high end of the functional spectrum. DESIGN: Cross-sectional. SUBJECTS: In all, 167 women aged 67-78 y were selected from the general population in central Verona. A group of 120 premenopausal healthy women aged 20-50 y represented the young reference group. MEASUREMENTS: Body weight, height, body mass index (BMI) and the presence of acute and chronic conditions were evaluated in each subject. Body composition was measured by dual-energy X-ray absorptiometry (DXA). Physical functioning was assessed using a modified version of the Activities of Daily Living Scale. Dominant leg isometric strength was measured with a Spark Handheld Dynamometer. RESULTS: Elderly women with BMI higher than 30 kg/m(2) and in the highest quintile of body fat percent showed a significantly higher prevalence of functional limitation. In our population study, about 40% of sarcopenic elderly women and 50% of elderly women with high body fat and normal muscle mass were functionally limited. The prevalence of functional limitation significantly increased in subjects with class II sarcopenia, defined according to the skeletal muscle mass index (SMI=skeletal muscle mass/body mass x 100). In logistic regression models, after adjusting for age and different chronic health conditions, subjects with BMI higher than 30 kg/m(2), in the highest quintile of body fat, or with high body fat and normal muscle mass or class II sarcopenia according to SMI, had a 3-4 times increased risk of functional limitations. Finally, isometric leg strength was significantly lower in subjects in the lowest quintile of relative muscle mass and in sarcopenic and sarcopenic obese women. CONCLUSIONS: High body fat and high BMI values were associated with a greater probability of functional limitation in a population of elderly women at the high end of the functional spectrum. Among the different indexes of sarcopenia used in this study, only SMI predicted functional impairment and disability. Isometric leg strength was significantly lower in subjects with sarcopenia and sarcopenic obesity.","author":[{"dropping-particle":"","family":"Zoico","given":"E.","non-dropping-particle":"","parse-names":false,"suffix":""},{"dropping-particle":"","family":"Francesco","given":"V.","non-dropping-particle":"Di","parse-names":false,"suffix":""},{"dropping-particle":"","family":"Guralnik","given":"J. M.","non-dropping-particle":"","parse-names":false,"suffix":""},{"dropping-particle":"","family":"Mazzali","given":"G.","non-dropping-particle":"","parse-names":false,"suffix":""},{"dropping-particle":"","family":"Bortolani","given":"A.","non-dropping-particle":"","parse-names":false,"suffix":""},{"dropping-particle":"","family":"Guariento","given":"S.","non-dropping-particle":"","parse-names":false,"suffix":""},{"dropping-particle":"","family":"Sergi","given":"G.","non-dropping-particle":"","parse-names":false,"suffix":""},{"dropping-particle":"","family":"Bosello","given":"O.","non-dropping-particle":"","parse-names":false,"suffix":""},{"dropping-particle":"","family":"Zamboni","given":"M.","non-dropping-particle":"","parse-names":false,"suffix":""}],"container-title":"International Journal of Obesity","id":"ITEM-1","issue":"2","issued":{"date-parts":[["2004"]]},"page":"234-241","title":"Physical disability and muscular strength in relation to obesity and different body composition indexes in a sample of healthy elderly women","type":"article-journal","volume":"28"},"uris":["http://www.mendeley.com/documents/?uuid=79a052c1-8b43-45f2-9c75-bac2e66dc49a"]},{"id":"ITEM-2","itemData":{"DOI":"10.1007/s00421-007-0471-2","ISBN":"0042100704","ISSN":"14396319","abstract":"The present study aimed to compare quadriceps femoris muscle strength and fatigue between obese (grade II and III) and nonobese adults. Ten obese (mean age: 25 years; mean BMI: 41 kg/m(2)) and ten lean (mean age: 27 years; mean BMI: 23 kg/m(2)) men were tested. Quadriceps muscle fatigue was quantified as the (percent) torque loss during a voluntary isokinetic (50 maximal contractions at 180 degrees /s) and an electrostimulated (40 Hz) isometric protocol (5 min, 10% of the maximal torque). Maximal voluntary isometric and isokinetic torque and power were also measured. Voluntary torque loss was significantly higher (P &lt; 0.05) in obese (-63.5%) than in lean subjects (-50.6%). Stimulated torque decreased significantly (P &lt; 0.05) but equally in the two subject groups. Obese subjects displayed higher absolute (+20%; P &lt; 0.01) but lower relative (i.e., normalized to body mass) (-32%; P &lt; 0.001) muscle torque and power than their lean counterparts. Obese individuals demonstrated lower fatigue resistance during voluntary but not during stimulated knee extensions compared to their nonobese counterparts. Peripheral mechanisms of muscle fatigue -- at least those associated to the present stimulated test -- were not influenced by obesity. The observed quadriceps muscle function impairments (voluntary fatigue and relative strength) probably contribute to the reduced functional capacity of obese subjects during daily living activities.","author":[{"dropping-particle":"","family":"Maffiuletti","given":"Nicola A.","non-dropping-particle":"","parse-names":false,"suffix":""},{"dropping-particle":"","family":"Jubeau","given":"Marc","non-dropping-particle":"","parse-names":false,"suffix":""},{"dropping-particle":"","family":"Munzinger","given":"Urs","non-dropping-particle":"","parse-names":false,"suffix":""},{"dropping-particle":"","family":"Bizzini","given":"Mario","non-dropping-particle":"","parse-names":false,"suffix":""},{"dropping-particle":"","family":"Agosti","given":"Fiorenza","non-dropping-particle":"","parse-names":false,"suffix":""},{"dropping-particle":"","family":"Col","given":"Alessandra","non-dropping-particle":"De","parse-names":false,"suffix":""},{"dropping-particle":"","family":"Lafortuna","given":"Claudio L.","non-dropping-particle":"","parse-names":false,"suffix":""},{"dropping-particle":"","family":"Sartorio","given":"Alessandro","non-dropping-particle":"","parse-names":false,"suffix":""}],"container-title":"European Journal of Applied Physiology","id":"ITEM-2","issue":"1","issued":{"date-parts":[["2007"]]},"page":"51-59","title":"Differences in quadriceps muscle strength and fatigue between lean and obese subjects","type":"article-journal","volume":"101"},"uris":["http://www.mendeley.com/documents/?uuid=d4cc7c59-ebb7-4e70-bde6-4b22dbe5f42b"]},{"id":"ITEM-3","itemData":{"DOI":"10.1034/j.1600-0838.2001.110509.x","ISSN":"09057188","abstract":"The aim of this study was to assess the nature and magnitude of the differences in submaximal and maximal exercise capacity parameters between lean and obese women. A total of 225 healthy obese women 18-65 years (BMI&gt; or=30 kg/m(2)) and 81 non-athletic lean women (BMI&lt; or=26 kg/m(2)) were selected. Anthropometric measurements (weight and height), body composition assessment (bioelectrical impedance method) and a maximal exercise capacity test on a bicycle ergometer were performed. Oxygen uptake (VO(2)), carbon dioxide production (VCO(2)), expired ventilation (VE), respiratory quotient (RQ), breathing efficiency (VE/VO(2)), mechanical efficiency (ME) and anaerobic threshold (AT) were calculated. At a submaximal intensity load of 70 W, VO(2) (l/min) was larger in the obese women and was already 78% of their peak VO(2), whereas in the non-obese it was only 69% (P=0.0001). VE (l/min) was larger, VE/VO(2) did not differ and ME was lower in obese compared to the lean women. AT occurred at the same percentage of peak VO(2) in both lean and obese women. At peak effort, achieved load, terminal VO(2) (l min(-1) kg(-1)), VE, heart rate, RQ respiratory exchange ratio and perceived exertion were lower in obese subjects compared to the non-obese. Obese subjects mentioned significantly more musculoskeletal pain as a reason to end the test, whereas in lean subjects it was leg fatigue. Lean women recovered better as after 2 min they were already at 35% of the peak VO(2), whereas in the obese women it was 47% (P=0.0001). Our results confirm that exercise capacity is decreased in obesity, both at submaximal and peak intensity, and during recovery. Moreover, at peak effort musculoskeletal pain was an important reason to end the test and not true leg fatigue. These findings are important when designing exercise programs for obese subjects.","author":[{"dropping-particle":"","family":"Hulens","given":"M.","non-dropping-particle":"","parse-names":false,"suffix":""},{"dropping-particle":"","family":"Vansant","given":"G.","non-dropping-particle":"","parse-names":false,"suffix":""},{"dropping-particle":"","family":"Lysens","given":"R.","non-dropping-particle":"","parse-names":false,"suffix":""},{"dropping-particle":"","family":"Claessens","given":"A. L.","non-dropping-particle":"","parse-names":false,"suffix":""},{"dropping-particle":"","family":"Muls","given":"E.","non-dropping-particle":"","parse-names":false,"suffix":""}],"container-title":"Scandinavian Journal of Medicine and Science in Sports","id":"ITEM-3","issue":"5","issued":{"date-parts":[["2001"]]},"page":"305-309","title":"Exercise capacity in lean versus obese women","type":"article-journal","volume":"11"},"uris":["http://www.mendeley.com/documents/?uuid=9963b52b-2d67-4bb6-9492-9246dfc25b39"]}],"mendeley":{"formattedCitation":"[31,33,34]","plainTextFormattedCitation":"[31,33,34]","previouslyFormattedCitation":"[30,32,33]"},"properties":{"noteIndex":0},"schema":"https://github.com/citation-style-language/schema/raw/master/csl-citation.json"}</w:instrText>
       </w:r>
       <w:r>
         <w:rPr>
@@ -8031,7 +8129,7 @@
           <w:noProof/>
           <w:lang w:val="en-US"/>
         </w:rPr>
-        <w:t>[29,31,32]</w:t>
+        <w:t>[31,33,34]</w:t>
       </w:r>
       <w:r>
         <w:rPr>
@@ -8101,7 +8199,7 @@
           <w:rFonts w:asciiTheme="minorHAnsi" w:hAnsiTheme="minorHAnsi"/>
           <w:lang w:val="en-US"/>
         </w:rPr>
-        <w:instrText>ADDIN CSL_CITATION {"citationItems":[{"id":"ITEM-1","itemData":{"DOI":"10.1016/j.jbspin.2010.02.025","ISSN":"1297319X","abstract":"Glucocorticoid-induced myopathy, characterized by muscle weakness without pain, fatigue and atrophy, is an adverse effect of glucocorticoid use and is the most common type of drug-induced myopathy. This muscle disturbance has a frequency of 60%, and it has been most often associated with fluorinated glucocorticoid preparations. Glucocorticoids have a direct catabolic effect on muscle, decreasing protein synthesis and increasing the rate of protein catabolism leading to muscle atrophy. In clinical practice, it is important to differentiate myopathy due to glucocorticoid from muscle inflammatory diseases. The treatment is based on reduction or, if possible, on discontinuation of the steroid. Fluorinated glucocorticoids such as dexamethasone should be replaced with nonfluorinated glucocorticoids such as prednisone. Other experimental treatments may be tried such as IGF-I, branched-chain amino acids, creatine, androgens such as testosterone, nandrolone and dehydroepiandrosterone (DHEA), and glutamine. © 2010 Société française de rhumatologie.","author":[{"dropping-particle":"","family":"Pereira","given":"Rosa Maria Rodrigues","non-dropping-particle":"","parse-names":false,"suffix":""},{"dropping-particle":"","family":"Freire de Carvalho","given":"Jozélio","non-dropping-particle":"","parse-names":false,"suffix":""}],"container-title":"Joint Bone Spine","id":"ITEM-1","issue":"1","issued":{"date-parts":[["2011"]]},"page":"41-44","title":"Glucocorticoid-induced myopathy","type":"article-journal","volume":"78"},"uris":["http://www.mendeley.com/documents/?uuid=835b7a56-05e4-49ee-a06c-4a87e11c8791"]},{"id":"ITEM-2","itemData":{"DOI":"10.1038/nn.3871.Locus-Specific","author":[{"dropping-particle":"","family":"Heller","given":"Elizabeth A","non-dropping-particle":"","parse-names":false,"suffix":""},{"dropping-particle":"","family":"Cates","given":"Hannah M","non-dropping-particle":"","parse-names":false,"suffix":""},{"dropping-particle":"","family":"Peña","given":"Catherine J","non-dropping-particle":"","parse-names":false,"suffix":""},{"dropping-particle":"","family":"Herman","given":"James P","non-dropping-particle":"","parse-names":false,"suffix":""},{"dropping-particle":"","family":"Walsh","given":"Jessica J","non-dropping-particle":"","parse-names":false,"suffix":""}],"id":"ITEM-2","issue":"12","issued":{"date-parts":[["2015"]]},"page":"1720-1727","title":"Mechanisms of Glucocorticoid-Induced Insulin Resistance: Focus on Adipose Tissue Function and Lipid Metabolism","type":"article-journal","volume":"17"},"uris":["http://www.mendeley.com/documents/?uuid=6d8ec280-8bda-43e9-9208-83c20cd8396b"]},{"id":"ITEM-3","itemData":{"DOI":"10.1210/en.2018-00147","ISSN":"19457170","PMID":"29659785","abstract":"The purpose of this study was to determine the effects of glucocorticoid-induced metabolic dysfunction in the presence of diet-induced obesity. C57BL/6J adult male lean and diet-induced obese mice were given dexamethasone and levels of hepatic steatosis, insulin resistance and lipolysis were determined. Obese mice given dexamethasone had significant, synergistic effects on fasting glucose, insulin resistance and markers of lipolysis, as well as hepatic steatosis. This was associated with synergistic transactivation of the lipolytic enzyme ATGL. The combination of chronically elevated glucocorticoids and obesity leads to exacerbations in metabolic dysfunction. Our findings suggest lipolysis may be a key player in glucocorticoid-induced insulin resistance and fatty liver in individuals with obesity.","author":[{"dropping-particle":"","family":"Harvey","given":"Innocence","non-dropping-particle":"","parse-names":false,"suffix":""},{"dropping-particle":"","family":"Stephenson","given":"Erin J.","non-dropping-particle":"","parse-names":false,"suffix":""},{"dropping-particle":"","family":"Redd","given":"Jeanna R.","non-dropping-particle":"","parse-names":false,"suffix":""},{"dropping-particle":"","family":"Tran","given":"Quynh T.","non-dropping-particle":"","parse-names":false,"suffix":""},{"dropping-particle":"","family":"Hochberg","given":"Irit","non-dropping-particle":"","parse-names":false,"suffix":""},{"dropping-particle":"","family":"Qi","given":"Nathan","non-dropping-particle":"","parse-names":false,"suffix":""},{"dropping-particle":"","family":"Bridges","given":"Dave","non-dropping-particle":"","parse-names":false,"suffix":""}],"container-title":"Endocrinology","id":"ITEM-3","issue":"6","issued":{"date-parts":[["2018","4","11"]]},"page":"2275-2287","title":"Glucocorticoid-Induced Metabolic Disturbances Are Exacerbated in Obese Male Mice","type":"article-journal","volume":"159"},"uris":["http://www.mendeley.com/documents/?uuid=d0178e14-223a-4a7c-9120-b9340661a101"]}],"mendeley":{"formattedCitation":"[15,21,42]","plainTextFormattedCitation":"[15,21,42]","previouslyFormattedCitation":"[15,21,42]"},"properties":{"noteIndex":0},"schema":"https://github.com/citation-style-language/schema/raw/master/csl-citation.json"}</w:instrText>
+        <w:instrText>ADDIN CSL_CITATION {"citationItems":[{"id":"ITEM-1","itemData":{"DOI":"10.1016/j.jbspin.2010.02.025","ISSN":"1297319X","abstract":"Glucocorticoid-induced myopathy, characterized by muscle weakness without pain, fatigue and atrophy, is an adverse effect of glucocorticoid use and is the most common type of drug-induced myopathy. This muscle disturbance has a frequency of 60%, and it has been most often associated with fluorinated glucocorticoid preparations. Glucocorticoids have a direct catabolic effect on muscle, decreasing protein synthesis and increasing the rate of protein catabolism leading to muscle atrophy. In clinical practice, it is important to differentiate myopathy due to glucocorticoid from muscle inflammatory diseases. The treatment is based on reduction or, if possible, on discontinuation of the steroid. Fluorinated glucocorticoids such as dexamethasone should be replaced with nonfluorinated glucocorticoids such as prednisone. Other experimental treatments may be tried such as IGF-I, branched-chain amino acids, creatine, androgens such as testosterone, nandrolone and dehydroepiandrosterone (DHEA), and glutamine. © 2010 Société française de rhumatologie.","author":[{"dropping-particle":"","family":"Pereira","given":"Rosa Maria Rodrigues","non-dropping-particle":"","parse-names":false,"suffix":""},{"dropping-particle":"","family":"Freire de Carvalho","given":"Jozélio","non-dropping-particle":"","parse-names":false,"suffix":""}],"container-title":"Joint Bone Spine","id":"ITEM-1","issue":"1","issued":{"date-parts":[["2011"]]},"page":"41-44","title":"Glucocorticoid-induced myopathy","type":"article-journal","volume":"78"},"uris":["http://www.mendeley.com/documents/?uuid=835b7a56-05e4-49ee-a06c-4a87e11c8791"]},{"id":"ITEM-2","itemData":{"DOI":"10.1038/nn.3871.Locus-Specific","author":[{"dropping-particle":"","family":"Heller","given":"Elizabeth A","non-dropping-particle":"","parse-names":false,"suffix":""},{"dropping-particle":"","family":"Cates","given":"Hannah M","non-dropping-particle":"","parse-names":false,"suffix":""},{"dropping-particle":"","family":"Peña","given":"Catherine J","non-dropping-particle":"","parse-names":false,"suffix":""},{"dropping-particle":"","family":"Herman","given":"James P","non-dropping-particle":"","parse-names":false,"suffix":""},{"dropping-particle":"","family":"Walsh","given":"Jessica J","non-dropping-particle":"","parse-names":false,"suffix":""}],"id":"ITEM-2","issue":"12","issued":{"date-parts":[["2015"]]},"page":"1720-1727","title":"Mechanisms of Glucocorticoid-Induced Insulin Resistance: Focus on Adipose Tissue Function and Lipid Metabolism","type":"article-journal","volume":"17"},"uris":["http://www.mendeley.com/documents/?uuid=6d8ec280-8bda-43e9-9208-83c20cd8396b"]},{"id":"ITEM-3","itemData":{"DOI":"10.1210/en.2018-00147","ISSN":"19457170","PMID":"29659785","abstract":"The purpose of this study was to determine the effects of glucocorticoid-induced metabolic dysfunction in the presence of diet-induced obesity. C57BL/6J adult male lean and diet-induced obese mice were given dexamethasone and levels of hepatic steatosis, insulin resistance and lipolysis were determined. Obese mice given dexamethasone had significant, synergistic effects on fasting glucose, insulin resistance and markers of lipolysis, as well as hepatic steatosis. This was associated with synergistic transactivation of the lipolytic enzyme ATGL. The combination of chronically elevated glucocorticoids and obesity leads to exacerbations in metabolic dysfunction. Our findings suggest lipolysis may be a key player in glucocorticoid-induced insulin resistance and fatty liver in individuals with obesity.","author":[{"dropping-particle":"","family":"Harvey","given":"Innocence","non-dropping-particle":"","parse-names":false,"suffix":""},{"dropping-particle":"","family":"Stephenson","given":"Erin J.","non-dropping-particle":"","parse-names":false,"suffix":""},{"dropping-particle":"","family":"Redd","given":"Jeanna R.","non-dropping-particle":"","parse-names":false,"suffix":""},{"dropping-particle":"","family":"Tran","given":"Quynh T.","non-dropping-particle":"","parse-names":false,"suffix":""},{"dropping-particle":"","family":"Hochberg","given":"Irit","non-dropping-particle":"","parse-names":false,"suffix":""},{"dropping-particle":"","family":"Qi","given":"Nathan","non-dropping-particle":"","parse-names":false,"suffix":""},{"dropping-particle":"","family":"Bridges","given":"Dave","non-dropping-particle":"","parse-names":false,"suffix":""}],"container-title":"Endocrinology","id":"ITEM-3","issue":"6","issued":{"date-parts":[["2018","4","11"]]},"page":"2275-2287","title":"Glucocorticoid-Induced Metabolic Disturbances Are Exacerbated in Obese Male Mice","type":"article-journal","volume":"159"},"uris":["http://www.mendeley.com/documents/?uuid=d0178e14-223a-4a7c-9120-b9340661a101"]}],"mendeley":{"formattedCitation":"[15,21,44]","plainTextFormattedCitation":"[15,21,44]","previouslyFormattedCitation":"[15,21,43]"},"properties":{"noteIndex":0},"schema":"https://github.com/citation-style-language/schema/raw/master/csl-citation.json"}</w:instrText>
       </w:r>
       <w:r>
         <w:rPr>
@@ -8116,7 +8214,7 @@
           <w:noProof/>
           <w:lang w:val="en-US"/>
         </w:rPr>
-        <w:t>[15,21,42]</w:t>
+        <w:t>[15,21,44]</w:t>
       </w:r>
       <w:r>
         <w:rPr>
@@ -8296,7 +8394,16 @@
           <w:color w:val="000000"/>
           <w:lang w:val="en-US"/>
         </w:rPr>
-        <w:t xml:space="preserve"> insulin resistance and NAFLD, whether humans with obesity are more prone to stress or drug-induced glucocorticoid responses</w:t>
+        <w:t xml:space="preserve"> insulin resistance and NAFLD, whether humans with obesity are more prone to stress </w:t>
+      </w:r>
+      <w:r>
+        <w:rPr>
+          <w:rFonts w:asciiTheme="minorHAnsi" w:hAnsiTheme="minorHAnsi"/>
+          <w:color w:val="000000"/>
+          <w:lang w:val="en-US"/>
+        </w:rPr>
+        <w:lastRenderedPageBreak/>
+        <w:t>or drug-induced glucocorticoid responses</w:t>
       </w:r>
       <w:r>
         <w:rPr>
@@ -8326,7 +8433,6 @@
         <w:rPr>
           <w:sz w:val="32"/>
         </w:rPr>
-        <w:lastRenderedPageBreak/>
         <w:t xml:space="preserve">Materials and </w:t>
       </w:r>
       <w:r>
@@ -8566,6 +8672,7 @@
           <w:sz w:val="24"/>
           <w:highlight w:val="white"/>
         </w:rPr>
+        <w:lastRenderedPageBreak/>
         <w:t xml:space="preserve">In situ </w:t>
       </w:r>
       <w:r>
@@ -8621,17 +8728,7 @@
           <w:szCs w:val="24"/>
           <w:highlight w:val="white"/>
         </w:rPr>
-        <w:t xml:space="preserve">was cut so </w:t>
-      </w:r>
-      <w:r>
-        <w:rPr>
-          <w:rFonts w:asciiTheme="minorHAnsi" w:hAnsiTheme="minorHAnsi"/>
-          <w:color w:val="2A2A2A"/>
-          <w:szCs w:val="24"/>
-          <w:highlight w:val="white"/>
-        </w:rPr>
-        <w:lastRenderedPageBreak/>
-        <w:t xml:space="preserve">the hindlimb could be secured at the knee to a fixed post. Animals were placed on a temperature-controlled platform with continual drip of saline over the </w:t>
+        <w:t xml:space="preserve">was cut so the hindlimb could be secured at the knee to a fixed post. Animals were placed on a temperature-controlled platform with continual drip of saline over the </w:t>
       </w:r>
       <w:r>
         <w:rPr>
@@ -9128,7 +9225,14 @@
         <w:rPr>
           <w:rFonts w:asciiTheme="minorHAnsi" w:hAnsiTheme="minorHAnsi"/>
         </w:rPr>
-        <w:t xml:space="preserve">. For analysis of fiber cross-sectional area (CSA), fibers were assessed by hematoxylin and eosin (H&amp;E staining) and for fiber-type, muscles were stained using NADH-NBT staining as described in </w:t>
+        <w:t xml:space="preserve">. For analysis of fiber cross-sectional area </w:t>
+      </w:r>
+      <w:r>
+        <w:rPr>
+          <w:rFonts w:asciiTheme="minorHAnsi" w:hAnsiTheme="minorHAnsi"/>
+        </w:rPr>
+        <w:lastRenderedPageBreak/>
+        <w:t xml:space="preserve">(CSA), fibers were assessed by hematoxylin and eosin (H&amp;E staining) and for fiber-type, muscles were stained using NADH-NBT staining as described in </w:t>
       </w:r>
       <w:r>
         <w:rPr>
@@ -9140,7 +9244,7 @@
         <w:rPr>
           <w:rFonts w:asciiTheme="minorHAnsi" w:hAnsiTheme="minorHAnsi"/>
         </w:rPr>
-        <w:instrText>ADDIN CSL_CITATION {"citationItems":[{"id":"ITEM-1","itemData":{"DOI":"10.1111/j.1600-0404.1976.tb07619.x","ISSN":"00016314","abstract":"The ATPase reaction and its pH lability demonstrate three fiber types in the adult mouse gastrocnemius; Type I (light staining with alkaline preincubation and dark with acid preincubation), Type IIA (dark after alkaline preincubation), type IIB (dark after alkaline and acid preincubation). The SDH and NADH-tetrazolium reductase reactions also demonstrate three types of fibers; those low (A), intermediate (B) or high (C) in oxidative enzyme activity. However, the use of both procedures in serial sections demonstrates that four different combinations occur; the IIB fibers are high in SDH activity, the I fibers are intermediate in SDH enzyme activity, while the IIA fibers are either low or intermediate in SDH activity. These fiber types are present within the gastrocnemius muscle in a distinct pattern of zones. The predominant fiber type, located in the superficial half of the muscle, is the IIA (A) fiber which is high in ATPase and low in SDH activity. This is consistent with the fact that the gastrocnemius is generally considered a white, fast muscle. The IIB and I fibers are fewer in number and are located deeper in the muscle.","author":[{"dropping-particle":"","family":"Sher","given":"Joanna","non-dropping-particle":"","parse-names":false,"suffix":""},{"dropping-particle":"","family":"Cardasis","given":"Constance","non-dropping-particle":"","parse-names":false,"suffix":""}],"container-title":"Acta Neurologica Scandinavica","id":"ITEM-1","issue":"1","issued":{"date-parts":[["1976","7"]]},"page":"45-56","title":"Skeletal Muscle Fiber Types in the Adult Mouse","type":"article-journal","volume":"54"},"uris":["http://www.mendeley.com/documents/?uuid=0d041a27-ab94-4728-a882-d5ea4609e5c8","http://www.mendeley.com/documents/?uuid=ae7289cd-3ce1-4f8a-bd55-ecc8fb9871b4"]},{"id":"ITEM-2","itemData":{"DOI":"10.4067/s0717-95022009000100032","author":[{"dropping-particle":"","family":"Hebling","given":"André","non-dropping-particle":"","parse-names":false,"suffix":""},{"dropping-particle":"","family":"Scabora","given":"José Eduardo","non-dropping-particle":"","parse-names":false,"suffix":""},{"dropping-particle":"","family":"Esquisatto","given":"Marcelo Augusto Marretto","non-dropping-particle":"","parse-names":false,"suffix":""}],"container-title":"International Journal of Morphology","id":"ITEM-2","issue":"1","issued":{"date-parts":[["2009"]]},"page":"187-191","title":"Muscle Fibre Types and Connective Tissue Morphometry in Frontal Muscle of Norfolk Rabbits (Oryctolagus cuniculus)","type":"article-journal","volume":"27"},"uris":["http://www.mendeley.com/documents/?uuid=7476b1a4-740a-435c-b45b-ce16432053ba","http://www.mendeley.com/documents/?uuid=eb42fac2-a07e-4892-9815-70c83731f345"]}],"mendeley":{"formattedCitation":"[25,43]","plainTextFormattedCitation":"[25,43]","previouslyFormattedCitation":"[25,43]"},"properties":{"noteIndex":0},"schema":"https://github.com/citation-style-language/schema/raw/master/csl-citation.json"}</w:instrText>
+        <w:instrText>ADDIN CSL_CITATION {"citationItems":[{"id":"ITEM-1","itemData":{"DOI":"10.1111/j.1600-0404.1976.tb07619.x","ISSN":"00016314","abstract":"The ATPase reaction and its pH lability demonstrate three fiber types in the adult mouse gastrocnemius; Type I (light staining with alkaline preincubation and dark with acid preincubation), Type IIA (dark after alkaline preincubation), type IIB (dark after alkaline and acid preincubation). The SDH and NADH-tetrazolium reductase reactions also demonstrate three types of fibers; those low (A), intermediate (B) or high (C) in oxidative enzyme activity. However, the use of both procedures in serial sections demonstrates that four different combinations occur; the IIB fibers are high in SDH activity, the I fibers are intermediate in SDH enzyme activity, while the IIA fibers are either low or intermediate in SDH activity. These fiber types are present within the gastrocnemius muscle in a distinct pattern of zones. The predominant fiber type, located in the superficial half of the muscle, is the IIA (A) fiber which is high in ATPase and low in SDH activity. This is consistent with the fact that the gastrocnemius is generally considered a white, fast muscle. The IIB and I fibers are fewer in number and are located deeper in the muscle.","author":[{"dropping-particle":"","family":"Sher","given":"Joanna","non-dropping-particle":"","parse-names":false,"suffix":""},{"dropping-particle":"","family":"Cardasis","given":"Constance","non-dropping-particle":"","parse-names":false,"suffix":""}],"container-title":"Acta Neurologica Scandinavica","id":"ITEM-1","issue":"1","issued":{"date-parts":[["1976","7"]]},"page":"45-56","title":"Skeletal Muscle Fiber Types in the Adult Mouse","type":"article-journal","volume":"54"},"uris":["http://www.mendeley.com/documents/?uuid=0d041a27-ab94-4728-a882-d5ea4609e5c8","http://www.mendeley.com/documents/?uuid=ae7289cd-3ce1-4f8a-bd55-ecc8fb9871b4"]},{"id":"ITEM-2","itemData":{"DOI":"10.4067/s0717-95022009000100032","author":[{"dropping-particle":"","family":"Hebling","given":"André","non-dropping-particle":"","parse-names":false,"suffix":""},{"dropping-particle":"","family":"Scabora","given":"José Eduardo","non-dropping-particle":"","parse-names":false,"suffix":""},{"dropping-particle":"","family":"Esquisatto","given":"Marcelo Augusto Marretto","non-dropping-particle":"","parse-names":false,"suffix":""}],"container-title":"International Journal of Morphology","id":"ITEM-2","issue":"1","issued":{"date-parts":[["2009"]]},"page":"187-191","title":"Muscle Fibre Types and Connective Tissue Morphometry in Frontal Muscle of Norfolk Rabbits (Oryctolagus cuniculus)","type":"article-journal","volume":"27"},"uris":["http://www.mendeley.com/documents/?uuid=7476b1a4-740a-435c-b45b-ce16432053ba","http://www.mendeley.com/documents/?uuid=eb42fac2-a07e-4892-9815-70c83731f345"]}],"mendeley":{"formattedCitation":"[25,45]","plainTextFormattedCitation":"[25,45]","previouslyFormattedCitation":"[25,44]"},"properties":{"noteIndex":0},"schema":"https://github.com/citation-style-language/schema/raw/master/csl-citation.json"}</w:instrText>
       </w:r>
       <w:r>
         <w:rPr>
@@ -9153,7 +9257,7 @@
           <w:rFonts w:asciiTheme="minorHAnsi" w:hAnsiTheme="minorHAnsi"/>
           <w:noProof/>
         </w:rPr>
-        <w:t>[25,43]</w:t>
+        <w:t>[25,45]</w:t>
       </w:r>
       <w:r>
         <w:rPr>
@@ -9201,14 +9305,7 @@
         <w:rPr>
           <w:rFonts w:asciiTheme="minorHAnsi" w:hAnsiTheme="minorHAnsi"/>
         </w:rPr>
-        <w:t xml:space="preserve">The images </w:t>
-      </w:r>
-      <w:r>
-        <w:rPr>
-          <w:rFonts w:asciiTheme="minorHAnsi" w:hAnsiTheme="minorHAnsi"/>
-        </w:rPr>
-        <w:lastRenderedPageBreak/>
-        <w:t>were taken using a 20x objective of an EVOS XL digital inverted microscope</w:t>
+        <w:t>The images were taken using a 20x objective of an EVOS XL digital inverted microscope</w:t>
       </w:r>
       <w:r>
         <w:rPr>
@@ -9244,7 +9341,7 @@
         <w:rPr>
           <w:rFonts w:asciiTheme="minorHAnsi" w:hAnsiTheme="minorHAnsi"/>
         </w:rPr>
-        <w:instrText>ADDIN CSL_CITATION {"citationItems":[{"id":"ITEM-1","itemData":{"DOI":"10.1002/mus.25033","ISSN":"10974598","PMID":"26788932","abstract":"INTRODUCTION Skeletal muscle consists of different fiber types which adapt to exercise, aging, disease, or trauma. Here we present a protocol for fast staining, automatic acquisition, and quantification of fiber populations with ImageJ. METHODS Biceps and lumbrical muscles were harvested from Sprague-Dawley rats. Quadruple immunohistochemical staining was performed on single sections using antibodies against myosin heavy chains and secondary fluorescent antibodies. Slides were scanned automatically with a slide scanner. Manual and automatic analyses were performed and compared statistically. RESULTS The protocol provided rapid and reliable staining for automated image acquisition. Analyses between manual and automatic data indicated Pearson correlation-coefficient for biceps of 0.645-0.841 and 0.564-0.673 for lumbrical muscles. Relative fiber populations were accurate to a degree of ± 4%. DISCUSSION This protocol provides a reliable tool for quantification of muscle fiber populations. Using freely available software, it decreases the required time to analyze whole muscle sections. This article is protected by copyright. All rights reserved.","author":[{"dropping-particle":"","family":"Bergmeister","given":"Konstantin D.","non-dropping-particle":"","parse-names":false,"suffix":""},{"dropping-particle":"","family":"Gröger","given":"Marion","non-dropping-particle":"","parse-names":false,"suffix":""},{"dropping-particle":"","family":"Aman","given":"Martin","non-dropping-particle":"","parse-names":false,"suffix":""},{"dropping-particle":"","family":"Willensdorfer","given":"Anna","non-dropping-particle":"","parse-names":false,"suffix":""},{"dropping-particle":"","family":"Manzano-Szalai","given":"Krisztina","non-dropping-particle":"","parse-names":false,"suffix":""},{"dropping-particle":"","family":"Salminger","given":"Stefan","non-dropping-particle":"","parse-names":false,"suffix":""},{"dropping-particle":"","family":"Aszmann","given":"Oskar C.","non-dropping-particle":"","parse-names":false,"suffix":""}],"container-title":"Muscle and Nerve","id":"ITEM-1","issue":"2","issued":{"date-parts":[["2016"]]},"page":"292-299","title":"Automated muscle fiber type population analysis with ImageJ of whole rat muscles using rapid myosin heavy chain immunohistochemistry","type":"article-journal","volume":"54"},"uris":["http://www.mendeley.com/documents/?uuid=b14b5030-4df5-4afc-82b5-86b8b2e5113d"]}],"mendeley":{"formattedCitation":"[44]","plainTextFormattedCitation":"[44]","previouslyFormattedCitation":"[44]"},"properties":{"noteIndex":0},"schema":"https://github.com/citation-style-language/schema/raw/master/csl-citation.json"}</w:instrText>
+        <w:instrText>ADDIN CSL_CITATION {"citationItems":[{"id":"ITEM-1","itemData":{"DOI":"10.1002/mus.25033","ISSN":"10974598","PMID":"26788932","abstract":"INTRODUCTION Skeletal muscle consists of different fiber types which adapt to exercise, aging, disease, or trauma. Here we present a protocol for fast staining, automatic acquisition, and quantification of fiber populations with ImageJ. METHODS Biceps and lumbrical muscles were harvested from Sprague-Dawley rats. Quadruple immunohistochemical staining was performed on single sections using antibodies against myosin heavy chains and secondary fluorescent antibodies. Slides were scanned automatically with a slide scanner. Manual and automatic analyses were performed and compared statistically. RESULTS The protocol provided rapid and reliable staining for automated image acquisition. Analyses between manual and automatic data indicated Pearson correlation-coefficient for biceps of 0.645-0.841 and 0.564-0.673 for lumbrical muscles. Relative fiber populations were accurate to a degree of ± 4%. DISCUSSION This protocol provides a reliable tool for quantification of muscle fiber populations. Using freely available software, it decreases the required time to analyze whole muscle sections. This article is protected by copyright. All rights reserved.","author":[{"dropping-particle":"","family":"Bergmeister","given":"Konstantin D.","non-dropping-particle":"","parse-names":false,"suffix":""},{"dropping-particle":"","family":"Gröger","given":"Marion","non-dropping-particle":"","parse-names":false,"suffix":""},{"dropping-particle":"","family":"Aman","given":"Martin","non-dropping-particle":"","parse-names":false,"suffix":""},{"dropping-particle":"","family":"Willensdorfer","given":"Anna","non-dropping-particle":"","parse-names":false,"suffix":""},{"dropping-particle":"","family":"Manzano-Szalai","given":"Krisztina","non-dropping-particle":"","parse-names":false,"suffix":""},{"dropping-particle":"","family":"Salminger","given":"Stefan","non-dropping-particle":"","parse-names":false,"suffix":""},{"dropping-particle":"","family":"Aszmann","given":"Oskar C.","non-dropping-particle":"","parse-names":false,"suffix":""}],"container-title":"Muscle and Nerve","id":"ITEM-1","issue":"2","issued":{"date-parts":[["2016"]]},"page":"292-299","title":"Automated muscle fiber type population analysis with ImageJ of whole rat muscles using rapid myosin heavy chain immunohistochemistry","type":"article-journal","volume":"54"},"uris":["http://www.mendeley.com/documents/?uuid=b14b5030-4df5-4afc-82b5-86b8b2e5113d"]}],"mendeley":{"formattedCitation":"[46]","plainTextFormattedCitation":"[46]","previouslyFormattedCitation":"[45]"},"properties":{"noteIndex":0},"schema":"https://github.com/citation-style-language/schema/raw/master/csl-citation.json"}</w:instrText>
       </w:r>
       <w:r>
         <w:rPr>
@@ -9257,7 +9354,7 @@
           <w:rFonts w:asciiTheme="minorHAnsi" w:hAnsiTheme="minorHAnsi"/>
           <w:noProof/>
         </w:rPr>
-        <w:t>[44]</w:t>
+        <w:t>[46]</w:t>
       </w:r>
       <w:r>
         <w:rPr>
@@ -9533,9 +9630,213 @@
         <w:shd w:val="clear" w:color="auto" w:fill="FFFFFF"/>
         <w:spacing w:line="480" w:lineRule="auto"/>
         <w:rPr>
+          <w:color w:val="2A2A2A"/>
+          <w:sz w:val="24"/>
+          <w:szCs w:val="24"/>
           <w:highlight w:val="white"/>
         </w:rPr>
       </w:pPr>
+    </w:p>
+    <w:p>
+      <w:pPr>
+        <w:shd w:val="clear" w:color="auto" w:fill="FFFFFF"/>
+        <w:spacing w:line="480" w:lineRule="auto"/>
+        <w:rPr>
+          <w:color w:val="2A2A2A"/>
+          <w:sz w:val="24"/>
+          <w:szCs w:val="24"/>
+          <w:highlight w:val="white"/>
+        </w:rPr>
+      </w:pPr>
+      <w:r>
+        <w:rPr>
+          <w:color w:val="2A2A2A"/>
+          <w:sz w:val="24"/>
+          <w:szCs w:val="24"/>
+          <w:highlight w:val="white"/>
+        </w:rPr>
+        <w:t>Protein Quantification</w:t>
+      </w:r>
+    </w:p>
+    <w:p>
+      <w:pPr>
+        <w:shd w:val="clear" w:color="auto" w:fill="FFFFFF"/>
+        <w:spacing w:line="480" w:lineRule="auto"/>
+        <w:rPr>
+          <w:rFonts w:asciiTheme="minorHAnsi" w:hAnsiTheme="minorHAnsi"/>
+          <w:highlight w:val="white"/>
+        </w:rPr>
+      </w:pPr>
+      <w:r>
+        <w:rPr>
+          <w:highlight w:val="white"/>
+        </w:rPr>
+        <w:tab/>
+      </w:r>
+      <w:r>
+        <w:rPr>
+          <w:rFonts w:asciiTheme="minorHAnsi" w:hAnsiTheme="minorHAnsi"/>
+          <w:highlight w:val="white"/>
+        </w:rPr>
+        <w:t xml:space="preserve">Quadriceps </w:t>
+      </w:r>
+      <w:r>
+        <w:rPr>
+          <w:rFonts w:asciiTheme="minorHAnsi" w:hAnsiTheme="minorHAnsi"/>
+          <w:highlight w:val="white"/>
+        </w:rPr>
+        <w:t xml:space="preserve">were dissected from mice after 2h of insulin infusion under euglycemic conditions.  Glucose clamped conditions are described in </w:t>
+      </w:r>
+      <w:r>
+        <w:rPr>
+          <w:rFonts w:asciiTheme="minorHAnsi" w:hAnsiTheme="minorHAnsi"/>
+          <w:highlight w:val="white"/>
+        </w:rPr>
+        <w:fldChar w:fldCharType="begin" w:fldLock="1"/>
+      </w:r>
+      <w:r>
+        <w:rPr>
+          <w:rFonts w:asciiTheme="minorHAnsi" w:hAnsiTheme="minorHAnsi"/>
+          <w:highlight w:val="white"/>
+        </w:rPr>
+        <w:instrText>ADDIN CSL_CITATION {"citationItems":[{"id":"ITEM-1","itemData":{"DOI":"10.7717/peerj.6273","ISSN":"2167-8359","PMID":"30740270","author":[{"dropping-particle":"","family":"Harvey","given":"Cliff J. d. C.","non-dropping-particle":"","parse-names":false,"suffix":""},{"dropping-particle":"","family":"Schofield","given":"Grant M.","non-dropping-particle":"","parse-names":false,"suffix":""},{"dropping-particle":"","family":"Zinn","given":"Caryn","non-dropping-particle":"","parse-names":false,"suffix":""},{"dropping-particle":"","family":"Thornley","given":"Simon J.","non-dropping-particle":"","parse-names":false,"suffix":""},{"dropping-particle":"","family":"Crofts","given":"Catherine","non-dropping-particle":"","parse-names":false,"suffix":""},{"dropping-particle":"","family":"Merien","given":"Fabrice L. R.","non-dropping-particle":"","parse-names":false,"suffix":""}],"container-title":"PeerJ","id":"ITEM-1","issued":{"date-parts":[["2019"]]},"page":"e6273","title":"Low-carbohydrate diets differing in carbohydrate restriction improve cardiometabolic and anthropometric markers in healthy adults: A randomised clinical trial","type":"article-journal","volume":"7"},"uris":["http://www.mendeley.com/documents/?uuid=66586477-ff5f-48dd-b91a-f43b805ec459"]}],"mendeley":{"formattedCitation":"[47]","plainTextFormattedCitation":"[47]","previouslyFormattedCitation":"[46]"},"properties":{"noteIndex":0},"schema":"https://github.com/citation-style-language/schema/raw/master/csl-citation.json"}</w:instrText>
+      </w:r>
+      <w:r>
+        <w:rPr>
+          <w:rFonts w:asciiTheme="minorHAnsi" w:hAnsiTheme="minorHAnsi"/>
+          <w:highlight w:val="white"/>
+        </w:rPr>
+        <w:fldChar w:fldCharType="separate"/>
+      </w:r>
+      <w:r>
+        <w:rPr>
+          <w:rFonts w:asciiTheme="minorHAnsi" w:hAnsiTheme="minorHAnsi"/>
+          <w:noProof/>
+          <w:highlight w:val="white"/>
+        </w:rPr>
+        <w:t>[47]</w:t>
+      </w:r>
+      <w:r>
+        <w:rPr>
+          <w:rFonts w:asciiTheme="minorHAnsi" w:hAnsiTheme="minorHAnsi"/>
+          <w:highlight w:val="white"/>
+        </w:rPr>
+        <w:fldChar w:fldCharType="end"/>
+      </w:r>
+      <w:r>
+        <w:rPr>
+          <w:rFonts w:asciiTheme="minorHAnsi" w:hAnsiTheme="minorHAnsi"/>
+          <w:highlight w:val="white"/>
+        </w:rPr>
+        <w:t xml:space="preserve">.  Muscles </w:t>
+      </w:r>
+      <w:r>
+        <w:rPr>
+          <w:rFonts w:asciiTheme="minorHAnsi" w:hAnsiTheme="minorHAnsi"/>
+          <w:highlight w:val="white"/>
+        </w:rPr>
+        <w:t xml:space="preserve">were lysed in RIPA buffer using a </w:t>
+      </w:r>
+      <w:proofErr w:type="spellStart"/>
+      <w:r>
+        <w:rPr>
+          <w:rFonts w:asciiTheme="minorHAnsi" w:hAnsiTheme="minorHAnsi"/>
+          <w:highlight w:val="white"/>
+        </w:rPr>
+        <w:t>TissueLyser</w:t>
+      </w:r>
+      <w:proofErr w:type="spellEnd"/>
+      <w:r>
+        <w:rPr>
+          <w:rFonts w:asciiTheme="minorHAnsi" w:hAnsiTheme="minorHAnsi"/>
+          <w:highlight w:val="white"/>
+        </w:rPr>
+        <w:t xml:space="preserve"> II, followed by centrifugation at </w:t>
+      </w:r>
+      <w:r>
+        <w:rPr>
+          <w:rFonts w:asciiTheme="minorHAnsi" w:hAnsiTheme="minorHAnsi"/>
+          <w:highlight w:val="white"/>
+        </w:rPr>
+        <w:t xml:space="preserve">20,000g.  Lysates were combined with reducing agent and SDS loading buffer and loaded onto SDS-PAGE gradient gels and then transferred to nitrocellulose.  Membranes were blotted using </w:t>
+      </w:r>
+      <w:proofErr w:type="spellStart"/>
+      <w:r>
+        <w:rPr>
+          <w:rFonts w:asciiTheme="minorHAnsi" w:hAnsiTheme="minorHAnsi"/>
+          <w:highlight w:val="white"/>
+        </w:rPr>
+        <w:t>pAkt</w:t>
+      </w:r>
+      <w:proofErr w:type="spellEnd"/>
+      <w:r>
+        <w:rPr>
+          <w:rFonts w:asciiTheme="minorHAnsi" w:hAnsiTheme="minorHAnsi"/>
+          <w:highlight w:val="white"/>
+        </w:rPr>
+        <w:t xml:space="preserve"> Ser 473 (cat # 4060; RRID AB_2314509) and </w:t>
+      </w:r>
+      <w:proofErr w:type="spellStart"/>
+      <w:r>
+        <w:rPr>
+          <w:rFonts w:asciiTheme="minorHAnsi" w:hAnsiTheme="minorHAnsi"/>
+          <w:highlight w:val="white"/>
+        </w:rPr>
+        <w:lastRenderedPageBreak/>
+        <w:t>Akt</w:t>
+      </w:r>
+      <w:proofErr w:type="spellEnd"/>
+      <w:r>
+        <w:rPr>
+          <w:rFonts w:asciiTheme="minorHAnsi" w:hAnsiTheme="minorHAnsi"/>
+          <w:highlight w:val="white"/>
+        </w:rPr>
+        <w:t xml:space="preserve"> (cat </w:t>
+      </w:r>
+      <w:r>
+        <w:rPr>
+          <w:rFonts w:asciiTheme="minorHAnsi" w:hAnsiTheme="minorHAnsi"/>
+          <w:highlight w:val="white"/>
+        </w:rPr>
+        <w:t xml:space="preserve"># </w:t>
+      </w:r>
+      <w:r>
+        <w:rPr>
+          <w:rFonts w:asciiTheme="minorHAnsi" w:hAnsiTheme="minorHAnsi"/>
+          <w:highlight w:val="white"/>
+        </w:rPr>
+        <w:t>9272</w:t>
+      </w:r>
+      <w:r>
+        <w:rPr>
+          <w:rFonts w:asciiTheme="minorHAnsi" w:hAnsiTheme="minorHAnsi"/>
+          <w:highlight w:val="white"/>
+        </w:rPr>
+        <w:t>; RRID AB_329827)</w:t>
+      </w:r>
+      <w:r>
+        <w:rPr>
+          <w:rFonts w:asciiTheme="minorHAnsi" w:hAnsiTheme="minorHAnsi"/>
+          <w:highlight w:val="white"/>
+        </w:rPr>
+        <w:t xml:space="preserve"> antibodies from Cell Signaling Technologies.  Blots were scanned and quantified using a </w:t>
+      </w:r>
+      <w:proofErr w:type="spellStart"/>
+      <w:r>
+        <w:rPr>
+          <w:rFonts w:asciiTheme="minorHAnsi" w:hAnsiTheme="minorHAnsi"/>
+          <w:highlight w:val="white"/>
+        </w:rPr>
+        <w:t>LiCOR</w:t>
+      </w:r>
+      <w:proofErr w:type="spellEnd"/>
+      <w:r>
+        <w:rPr>
+          <w:rFonts w:asciiTheme="minorHAnsi" w:hAnsiTheme="minorHAnsi"/>
+          <w:highlight w:val="white"/>
+        </w:rPr>
+        <w:t xml:space="preserve"> imaging system.</w:t>
+      </w:r>
     </w:p>
     <w:p>
       <w:pPr>
@@ -9726,7 +10027,6 @@
         <w:rPr>
           <w:sz w:val="24"/>
         </w:rPr>
-        <w:lastRenderedPageBreak/>
         <w:t>Body, Fat, and Lean Mass Determination</w:t>
       </w:r>
     </w:p>
@@ -9937,7 +10237,7 @@
         <w:rPr>
           <w:rFonts w:asciiTheme="minorHAnsi" w:hAnsiTheme="minorHAnsi"/>
         </w:rPr>
-        <w:instrText>ADDIN CSL_CITATION {"citationItems":[{"id":"ITEM-1","itemData":{"author":[{"dropping-particle":"","family":"R Core Team","given":"","non-dropping-particle":"","parse-names":false,"suffix":""}],"id":"ITEM-1","issued":{"date-parts":[["2019"]]},"publisher-place":"Vienna, Austria","title":"R: A Language and Environment for Statistical Computing","type":"article"},"uris":["http://www.mendeley.com/documents/?uuid=50734a56-ef7d-4808-9c16-802efc99246f"]}],"mendeley":{"formattedCitation":"[45]","plainTextFormattedCitation":"[45]","previouslyFormattedCitation":"[45]"},"properties":{"noteIndex":0},"schema":"https://github.com/citation-style-language/schema/raw/master/csl-citation.json"}</w:instrText>
+        <w:instrText>ADDIN CSL_CITATION {"citationItems":[{"id":"ITEM-1","itemData":{"author":[{"dropping-particle":"","family":"R Core Team","given":"","non-dropping-particle":"","parse-names":false,"suffix":""}],"id":"ITEM-1","issued":{"date-parts":[["2019"]]},"publisher-place":"Vienna, Austria","title":"R: A Language and Environment for Statistical Computing","type":"article"},"uris":["http://www.mendeley.com/documents/?uuid=50734a56-ef7d-4808-9c16-802efc99246f"]}],"mendeley":{"formattedCitation":"[48]","plainTextFormattedCitation":"[48]","previouslyFormattedCitation":"[47]"},"properties":{"noteIndex":0},"schema":"https://github.com/citation-style-language/schema/raw/master/csl-citation.json"}</w:instrText>
       </w:r>
       <w:r>
         <w:rPr>
@@ -9950,7 +10250,7 @@
           <w:rFonts w:asciiTheme="minorHAnsi" w:hAnsiTheme="minorHAnsi"/>
           <w:noProof/>
         </w:rPr>
-        <w:t>[45]</w:t>
+        <w:t>[48]</w:t>
       </w:r>
       <w:r>
         <w:rPr>
@@ -9995,6 +10295,7 @@
           <w:sz w:val="32"/>
           <w:highlight w:val="white"/>
         </w:rPr>
+        <w:lastRenderedPageBreak/>
         <w:t>Acknowledgements</w:t>
       </w:r>
     </w:p>
@@ -10237,16 +10538,7 @@
           <w:highlight w:val="white"/>
           <w:lang w:val="en-US"/>
         </w:rPr>
-        <w:t xml:space="preserve">.; Writing – </w:t>
-      </w:r>
-      <w:r>
-        <w:rPr>
-          <w:rFonts w:asciiTheme="minorHAnsi" w:hAnsiTheme="minorHAnsi"/>
-          <w:highlight w:val="white"/>
-          <w:lang w:val="en-US"/>
-        </w:rPr>
-        <w:lastRenderedPageBreak/>
-        <w:t xml:space="preserve">Review &amp; Editing, </w:t>
+        <w:t xml:space="preserve">.; Writing – Review &amp; Editing, </w:t>
       </w:r>
       <w:r>
         <w:rPr>
@@ -12558,7 +12850,7 @@
           <w:noProof/>
         </w:rPr>
         <w:tab/>
-        <w:t xml:space="preserve">Falduto, M.T.; Czerwinski, S.M.; Hickson, R.C. Glucocorticoid-induced muscle atrophy prevention by exercise in fast-twitch fibers. </w:t>
+        <w:t xml:space="preserve">Son, Y.H.; Jang, E.J.; Kim, Y.W.; Lee, J.H. Sulforaphane prevents dexamethasone-induced muscle atrophy via regulation of the Akt/Foxo1 axis in C2C12 myotubes. </w:t>
       </w:r>
       <w:r>
         <w:rPr>
@@ -12567,7 +12859,7 @@
           <w:iCs/>
           <w:noProof/>
         </w:rPr>
-        <w:t>J. Appl. Physiol.</w:t>
+        <w:t>Biomed. Pharmacother.</w:t>
       </w:r>
       <w:r>
         <w:rPr>
@@ -12599,14 +12891,14 @@
           <w:iCs/>
           <w:noProof/>
         </w:rPr>
-        <w:t>69</w:t>
-      </w:r>
-      <w:r>
-        <w:rPr>
-          <w:rFonts w:ascii="Cambria" w:hAnsi="Cambria" w:cs="Times New Roman"/>
-          <w:noProof/>
-        </w:rPr>
-        <w:t>, 1058–1062, doi:10.1152/jappl.1990.69.3.1058.</w:t>
+        <w:t>95</w:t>
+      </w:r>
+      <w:r>
+        <w:rPr>
+          <w:rFonts w:ascii="Cambria" w:hAnsi="Cambria" w:cs="Times New Roman"/>
+          <w:noProof/>
+        </w:rPr>
+        <w:t>, 1486–1492, doi:10.1016/j.biopha.2017.09.002.</w:t>
       </w:r>
     </w:p>
     <w:p>
@@ -12635,7 +12927,7 @@
           <w:noProof/>
         </w:rPr>
         <w:tab/>
-        <w:t xml:space="preserve">Maffiuletti, N.A.; Jubeau, M.; Munzinger, U.; Bizzini, M.; Agosti, F.; De Col, A.; Lafortuna, C.L.; Sartorio, A. Differences in quadriceps muscle strength and fatigue between lean and obese subjects. </w:t>
+        <w:t xml:space="preserve">Shimizu, N.; Yoshikawa, N.; Ito, N.; Maruyama, T.; Suzuki, Y.; Takeda, S.I.; Nakae, J.; Tagata, Y.; Nishitani, S.; Takehana, K.; et al. Crosstalk between glucocorticoid receptor and nutritional sensor mTOR in skeletal muscle. </w:t>
       </w:r>
       <w:r>
         <w:rPr>
@@ -12644,7 +12936,7 @@
           <w:iCs/>
           <w:noProof/>
         </w:rPr>
-        <w:t>Eur. J. Appl. Physiol.</w:t>
+        <w:t>Cell Metab.</w:t>
       </w:r>
       <w:r>
         <w:rPr>
@@ -12660,7 +12952,7 @@
           <w:bCs/>
           <w:noProof/>
         </w:rPr>
-        <w:t>2007</w:t>
+        <w:t>2011</w:t>
       </w:r>
       <w:r>
         <w:rPr>
@@ -12676,14 +12968,14 @@
           <w:iCs/>
           <w:noProof/>
         </w:rPr>
-        <w:t>101</w:t>
-      </w:r>
-      <w:r>
-        <w:rPr>
-          <w:rFonts w:ascii="Cambria" w:hAnsi="Cambria" w:cs="Times New Roman"/>
-          <w:noProof/>
-        </w:rPr>
-        <w:t>, 51–59, doi:10.1007/s00421-007-0471-2.</w:t>
+        <w:t>13</w:t>
+      </w:r>
+      <w:r>
+        <w:rPr>
+          <w:rFonts w:ascii="Cambria" w:hAnsi="Cambria" w:cs="Times New Roman"/>
+          <w:noProof/>
+        </w:rPr>
+        <w:t>, 170–82, doi:10.1016/j.cmet.2011.01.001.</w:t>
       </w:r>
     </w:p>
     <w:p>
@@ -12712,7 +13004,7 @@
           <w:noProof/>
         </w:rPr>
         <w:tab/>
-        <w:t xml:space="preserve">Abdelmoula, A.; Martin, V.; Bouchant, A.; Walrand, S.; Lavet, C.; Taillardat, M.; Maffiuletti, N.A.; Boisseau, N.; Duché, P.; Ratel, S. Knee extension strength in obese and nonobese male adolescents. </w:t>
+        <w:t xml:space="preserve">Falduto, M.T.; Czerwinski, S.M.; Hickson, R.C. Glucocorticoid-induced muscle atrophy prevention by exercise in fast-twitch fibers. </w:t>
       </w:r>
       <w:r>
         <w:rPr>
@@ -12721,7 +13013,7 @@
           <w:iCs/>
           <w:noProof/>
         </w:rPr>
-        <w:t>Appl. Physiol. Nutr. Metab.</w:t>
+        <w:t>J. Appl. Physiol.</w:t>
       </w:r>
       <w:r>
         <w:rPr>
@@ -12737,7 +13029,7 @@
           <w:bCs/>
           <w:noProof/>
         </w:rPr>
-        <w:t>2012</w:t>
+        <w:t>2017</w:t>
       </w:r>
       <w:r>
         <w:rPr>
@@ -12753,14 +13045,14 @@
           <w:iCs/>
           <w:noProof/>
         </w:rPr>
-        <w:t>37</w:t>
-      </w:r>
-      <w:r>
-        <w:rPr>
-          <w:rFonts w:ascii="Cambria" w:hAnsi="Cambria" w:cs="Times New Roman"/>
-          <w:noProof/>
-        </w:rPr>
-        <w:t>, 269–75, doi:10.1139/h2012-010.</w:t>
+        <w:t>69</w:t>
+      </w:r>
+      <w:r>
+        <w:rPr>
+          <w:rFonts w:ascii="Cambria" w:hAnsi="Cambria" w:cs="Times New Roman"/>
+          <w:noProof/>
+        </w:rPr>
+        <w:t>, 1058–1062, doi:10.1152/jappl.1990.69.3.1058.</w:t>
       </w:r>
     </w:p>
     <w:p>
@@ -12789,7 +13081,7 @@
           <w:noProof/>
         </w:rPr>
         <w:tab/>
-        <w:t xml:space="preserve">Hulens, M.; Vansant, G.; Lysens, R.; Claessens, A.L.; Muls, E. Exercise capacity in lean versus obese women. </w:t>
+        <w:t xml:space="preserve">Maffiuletti, N.A.; Jubeau, M.; Munzinger, U.; Bizzini, M.; Agosti, F.; De Col, A.; Lafortuna, C.L.; Sartorio, A. Differences in quadriceps muscle strength and fatigue between lean and obese subjects. </w:t>
       </w:r>
       <w:r>
         <w:rPr>
@@ -12798,7 +13090,7 @@
           <w:iCs/>
           <w:noProof/>
         </w:rPr>
-        <w:t>Scand. J. Med. Sci. Sport.</w:t>
+        <w:t>Eur. J. Appl. Physiol.</w:t>
       </w:r>
       <w:r>
         <w:rPr>
@@ -12814,7 +13106,7 @@
           <w:bCs/>
           <w:noProof/>
         </w:rPr>
-        <w:t>2001</w:t>
+        <w:t>2007</w:t>
       </w:r>
       <w:r>
         <w:rPr>
@@ -12830,14 +13122,14 @@
           <w:iCs/>
           <w:noProof/>
         </w:rPr>
-        <w:t>11</w:t>
-      </w:r>
-      <w:r>
-        <w:rPr>
-          <w:rFonts w:ascii="Cambria" w:hAnsi="Cambria" w:cs="Times New Roman"/>
-          <w:noProof/>
-        </w:rPr>
-        <w:t>, 305–309, doi:10.1034/j.1600-0838.2001.110509.x.</w:t>
+        <w:t>101</w:t>
+      </w:r>
+      <w:r>
+        <w:rPr>
+          <w:rFonts w:ascii="Cambria" w:hAnsi="Cambria" w:cs="Times New Roman"/>
+          <w:noProof/>
+        </w:rPr>
+        <w:t>, 51–59, doi:10.1007/s00421-007-0471-2.</w:t>
       </w:r>
     </w:p>
     <w:p>
@@ -12858,6 +13150,7 @@
           <w:rFonts w:ascii="Cambria" w:hAnsi="Cambria" w:cs="Times New Roman"/>
           <w:noProof/>
         </w:rPr>
+        <w:lastRenderedPageBreak/>
         <w:t xml:space="preserve">32. </w:t>
       </w:r>
       <w:r>
@@ -12866,15 +13159,7 @@
           <w:noProof/>
         </w:rPr>
         <w:tab/>
-        <w:t xml:space="preserve">Zoico, E.; Di Francesco, V.; Guralnik, J.M.; Mazzali, G.; Bortolani, A.; Guariento, S.; Sergi, G.; </w:t>
-      </w:r>
-      <w:r>
-        <w:rPr>
-          <w:rFonts w:ascii="Cambria" w:hAnsi="Cambria" w:cs="Times New Roman"/>
-          <w:noProof/>
-        </w:rPr>
-        <w:lastRenderedPageBreak/>
-        <w:t xml:space="preserve">Bosello, O.; Zamboni, M. Physical disability and muscular strength in relation to obesity and different body composition indexes in a sample of healthy elderly women. </w:t>
+        <w:t xml:space="preserve">Abdelmoula, A.; Martin, V.; Bouchant, A.; Walrand, S.; Lavet, C.; Taillardat, M.; Maffiuletti, N.A.; Boisseau, N.; Duché, P.; Ratel, S. Knee extension strength in obese and nonobese male adolescents. </w:t>
       </w:r>
       <w:r>
         <w:rPr>
@@ -12883,7 +13168,7 @@
           <w:iCs/>
           <w:noProof/>
         </w:rPr>
-        <w:t>Int. J. Obes.</w:t>
+        <w:t>Appl. Physiol. Nutr. Metab.</w:t>
       </w:r>
       <w:r>
         <w:rPr>
@@ -12899,7 +13184,7 @@
           <w:bCs/>
           <w:noProof/>
         </w:rPr>
-        <w:t>2004</w:t>
+        <w:t>2012</w:t>
       </w:r>
       <w:r>
         <w:rPr>
@@ -12915,14 +13200,14 @@
           <w:iCs/>
           <w:noProof/>
         </w:rPr>
-        <w:t>28</w:t>
-      </w:r>
-      <w:r>
-        <w:rPr>
-          <w:rFonts w:ascii="Cambria" w:hAnsi="Cambria" w:cs="Times New Roman"/>
-          <w:noProof/>
-        </w:rPr>
-        <w:t>, 234–241, doi:10.1038/sj.ijo.0802552.</w:t>
+        <w:t>37</w:t>
+      </w:r>
+      <w:r>
+        <w:rPr>
+          <w:rFonts w:ascii="Cambria" w:hAnsi="Cambria" w:cs="Times New Roman"/>
+          <w:noProof/>
+        </w:rPr>
+        <w:t>, 269–75, doi:10.1139/h2012-010.</w:t>
       </w:r>
     </w:p>
     <w:p>
@@ -12951,7 +13236,7 @@
           <w:noProof/>
         </w:rPr>
         <w:tab/>
-        <w:t xml:space="preserve">Wester, V.L.; Staufenbiel, S.M.; Veldhorst, M. a B.; Visser, J. a; Manenschijn, L.; Koper, J.W.; Klessens-Godfroy, F.J.M.; van den Akker, E.L.T.; van Rossum, E.F.C. Long-term cortisol levels measured in scalp hair of obese patients. </w:t>
+        <w:t xml:space="preserve">Hulens, M.; Vansant, G.; Lysens, R.; Claessens, A.L.; Muls, E. Exercise capacity in lean versus obese women. </w:t>
       </w:r>
       <w:r>
         <w:rPr>
@@ -12960,7 +13245,7 @@
           <w:iCs/>
           <w:noProof/>
         </w:rPr>
-        <w:t>Obesity</w:t>
+        <w:t>Scand. J. Med. Sci. Sport.</w:t>
       </w:r>
       <w:r>
         <w:rPr>
@@ -12976,7 +13261,7 @@
           <w:bCs/>
           <w:noProof/>
         </w:rPr>
-        <w:t>2014</w:t>
+        <w:t>2001</w:t>
       </w:r>
       <w:r>
         <w:rPr>
@@ -12992,14 +13277,14 @@
           <w:iCs/>
           <w:noProof/>
         </w:rPr>
-        <w:t>00</w:t>
-      </w:r>
-      <w:r>
-        <w:rPr>
-          <w:rFonts w:ascii="Cambria" w:hAnsi="Cambria" w:cs="Times New Roman"/>
-          <w:noProof/>
-        </w:rPr>
-        <w:t>, 1–3, doi:10.1002/oby.20795.</w:t>
+        <w:t>11</w:t>
+      </w:r>
+      <w:r>
+        <w:rPr>
+          <w:rFonts w:ascii="Cambria" w:hAnsi="Cambria" w:cs="Times New Roman"/>
+          <w:noProof/>
+        </w:rPr>
+        <w:t>, 305–309, doi:10.1034/j.1600-0838.2001.110509.x.</w:t>
       </w:r>
     </w:p>
     <w:p>
@@ -13028,7 +13313,7 @@
           <w:noProof/>
         </w:rPr>
         <w:tab/>
-        <w:t xml:space="preserve">Rosmond, R.; Chagnon, Y.C.C.; Chagnon, M.; Pe, L.; Chagnon, M.; Russe, L.P.E.; Carlsson, R.N.; Lindell, K.; Holm, G.; Chagnon, M.; et al. A glucocorticoid receptor gene marker is associated with abdominal obesity, leptin, and dysregulation of the hypothalamic-pituitary-adrenal axis. </w:t>
+        <w:t xml:space="preserve">Zoico, E.; Di Francesco, V.; Guralnik, J.M.; Mazzali, G.; Bortolani, A.; Guariento, S.; Sergi, G.; Bosello, O.; Zamboni, M. Physical disability and muscular strength in relation to obesity and different body composition indexes in a sample of healthy elderly women. </w:t>
       </w:r>
       <w:r>
         <w:rPr>
@@ -13037,7 +13322,7 @@
           <w:iCs/>
           <w:noProof/>
         </w:rPr>
-        <w:t>Obes. Res.</w:t>
+        <w:t>Int. J. Obes.</w:t>
       </w:r>
       <w:r>
         <w:rPr>
@@ -13053,7 +13338,7 @@
           <w:bCs/>
           <w:noProof/>
         </w:rPr>
-        <w:t>2000</w:t>
+        <w:t>2004</w:t>
       </w:r>
       <w:r>
         <w:rPr>
@@ -13069,14 +13354,14 @@
           <w:iCs/>
           <w:noProof/>
         </w:rPr>
-        <w:t>8</w:t>
-      </w:r>
-      <w:r>
-        <w:rPr>
-          <w:rFonts w:ascii="Cambria" w:hAnsi="Cambria" w:cs="Times New Roman"/>
-          <w:noProof/>
-        </w:rPr>
-        <w:t>, 211–8, doi:10.1038/oby.2000.24.</w:t>
+        <w:t>28</w:t>
+      </w:r>
+      <w:r>
+        <w:rPr>
+          <w:rFonts w:ascii="Cambria" w:hAnsi="Cambria" w:cs="Times New Roman"/>
+          <w:noProof/>
+        </w:rPr>
+        <w:t>, 234–241, doi:10.1038/sj.ijo.0802552.</w:t>
       </w:r>
     </w:p>
     <w:p>
@@ -13105,7 +13390,7 @@
           <w:noProof/>
         </w:rPr>
         <w:tab/>
-        <w:t xml:space="preserve">Levitan, R.D.; Vaccarino, F.J.; Brown, G.M.; Kennedy, S.H. Low-dose dexamethasone challenge in women with atypical major depression: Pilot study. </w:t>
+        <w:t xml:space="preserve">Wester, V.L.; Staufenbiel, S.M.; Veldhorst, M. a B.; Visser, J. a; Manenschijn, L.; Koper, J.W.; Klessens-Godfroy, F.J.M.; van den Akker, E.L.T.; van Rossum, E.F.C. Long-term cortisol levels measured in scalp hair of obese patients. </w:t>
       </w:r>
       <w:r>
         <w:rPr>
@@ -13114,7 +13399,7 @@
           <w:iCs/>
           <w:noProof/>
         </w:rPr>
-        <w:t>J. Psychiatry Neurosci.</w:t>
+        <w:t>Obesity</w:t>
       </w:r>
       <w:r>
         <w:rPr>
@@ -13130,7 +13415,7 @@
           <w:bCs/>
           <w:noProof/>
         </w:rPr>
-        <w:t>2002</w:t>
+        <w:t>2014</w:t>
       </w:r>
       <w:r>
         <w:rPr>
@@ -13146,14 +13431,14 @@
           <w:iCs/>
           <w:noProof/>
         </w:rPr>
-        <w:t>27</w:t>
-      </w:r>
-      <w:r>
-        <w:rPr>
-          <w:rFonts w:ascii="Cambria" w:hAnsi="Cambria" w:cs="Times New Roman"/>
-          <w:noProof/>
-        </w:rPr>
-        <w:t>, 47–51.</w:t>
+        <w:t>00</w:t>
+      </w:r>
+      <w:r>
+        <w:rPr>
+          <w:rFonts w:ascii="Cambria" w:hAnsi="Cambria" w:cs="Times New Roman"/>
+          <w:noProof/>
+        </w:rPr>
+        <w:t>, 1–3, doi:10.1002/oby.20795.</w:t>
       </w:r>
     </w:p>
     <w:p>
@@ -13182,7 +13467,7 @@
           <w:noProof/>
         </w:rPr>
         <w:tab/>
-        <w:t xml:space="preserve">Lopes, M.W.; Leal, R.B.; Guarnieri, R.; Schwarzbold, M.L.; Hoeller, A.; Diaz, A.P.; Boos, G.L.; Lin, K.; Linhares, M.N.; Nunes, J.C.; et al. A single high dose of dexamethasone affects the phosphorylation state of glutamate AMPA receptors in the human limbic system. </w:t>
+        <w:t xml:space="preserve">Rosmond, R.; Chagnon, Y.C.C.; Chagnon, M.; Pe, L.; Chagnon, M.; Russe, L.P.E.; Carlsson, R.N.; Lindell, K.; Holm, G.; Chagnon, M.; et al. A glucocorticoid receptor gene marker is associated with abdominal obesity, leptin, and dysregulation of the hypothalamic-pituitary-adrenal axis. </w:t>
       </w:r>
       <w:r>
         <w:rPr>
@@ -13191,7 +13476,7 @@
           <w:iCs/>
           <w:noProof/>
         </w:rPr>
-        <w:t>Transl. Psychiatry</w:t>
+        <w:t>Obes. Res.</w:t>
       </w:r>
       <w:r>
         <w:rPr>
@@ -13207,7 +13492,7 @@
           <w:bCs/>
           <w:noProof/>
         </w:rPr>
-        <w:t>2016</w:t>
+        <w:t>2000</w:t>
       </w:r>
       <w:r>
         <w:rPr>
@@ -13223,14 +13508,14 @@
           <w:iCs/>
           <w:noProof/>
         </w:rPr>
-        <w:t>6</w:t>
-      </w:r>
-      <w:r>
-        <w:rPr>
-          <w:rFonts w:ascii="Cambria" w:hAnsi="Cambria" w:cs="Times New Roman"/>
-          <w:noProof/>
-        </w:rPr>
-        <w:t>, doi:10.1038/tp.2016.251.</w:t>
+        <w:t>8</w:t>
+      </w:r>
+      <w:r>
+        <w:rPr>
+          <w:rFonts w:ascii="Cambria" w:hAnsi="Cambria" w:cs="Times New Roman"/>
+          <w:noProof/>
+        </w:rPr>
+        <w:t>, 211–8, doi:10.1038/oby.2000.24.</w:t>
       </w:r>
     </w:p>
     <w:p>
@@ -13259,7 +13544,7 @@
           <w:noProof/>
         </w:rPr>
         <w:tab/>
-        <w:t xml:space="preserve">Nair, A.B.; Jacob, S. A simple practice guide for dose conversion between animals and human. </w:t>
+        <w:t xml:space="preserve">Levitan, R.D.; Vaccarino, F.J.; Brown, G.M.; Kennedy, S.H. Low-dose dexamethasone challenge in women with atypical major depression: Pilot study. </w:t>
       </w:r>
       <w:r>
         <w:rPr>
@@ -13268,7 +13553,7 @@
           <w:iCs/>
           <w:noProof/>
         </w:rPr>
-        <w:t>J. Basic Clin. Pharm.</w:t>
+        <w:t>J. Psychiatry Neurosci.</w:t>
       </w:r>
       <w:r>
         <w:rPr>
@@ -13284,7 +13569,7 @@
           <w:bCs/>
           <w:noProof/>
         </w:rPr>
-        <w:t>2016</w:t>
+        <w:t>2002</w:t>
       </w:r>
       <w:r>
         <w:rPr>
@@ -13300,14 +13585,14 @@
           <w:iCs/>
           <w:noProof/>
         </w:rPr>
-        <w:t>7</w:t>
-      </w:r>
-      <w:r>
-        <w:rPr>
-          <w:rFonts w:ascii="Cambria" w:hAnsi="Cambria" w:cs="Times New Roman"/>
-          <w:noProof/>
-        </w:rPr>
-        <w:t>, 27, doi:10.4103/0976-0105.177703.</w:t>
+        <w:t>27</w:t>
+      </w:r>
+      <w:r>
+        <w:rPr>
+          <w:rFonts w:ascii="Cambria" w:hAnsi="Cambria" w:cs="Times New Roman"/>
+          <w:noProof/>
+        </w:rPr>
+        <w:t>, 47–51.</w:t>
       </w:r>
     </w:p>
     <w:p>
@@ -13336,7 +13621,7 @@
           <w:noProof/>
         </w:rPr>
         <w:tab/>
-        <w:t xml:space="preserve">Becker, D.E. Basic and Clinical Pharmacology of Glucocorticosteroids. </w:t>
+        <w:t xml:space="preserve">Lopes, M.W.; Leal, R.B.; Guarnieri, R.; Schwarzbold, M.L.; Hoeller, A.; Diaz, A.P.; Boos, G.L.; Lin, K.; Linhares, M.N.; Nunes, J.C.; et al. A single high dose of dexamethasone affects the phosphorylation state of glutamate AMPA receptors in the human limbic system. </w:t>
       </w:r>
       <w:r>
         <w:rPr>
@@ -13345,7 +13630,7 @@
           <w:iCs/>
           <w:noProof/>
         </w:rPr>
-        <w:t>Anesth. Prog.</w:t>
+        <w:t>Transl. Psychiatry</w:t>
       </w:r>
       <w:r>
         <w:rPr>
@@ -13361,7 +13646,7 @@
           <w:bCs/>
           <w:noProof/>
         </w:rPr>
-        <w:t>2013</w:t>
+        <w:t>2016</w:t>
       </w:r>
       <w:r>
         <w:rPr>
@@ -13377,14 +13662,14 @@
           <w:iCs/>
           <w:noProof/>
         </w:rPr>
-        <w:t>60</w:t>
-      </w:r>
-      <w:r>
-        <w:rPr>
-          <w:rFonts w:ascii="Cambria" w:hAnsi="Cambria" w:cs="Times New Roman"/>
-          <w:noProof/>
-        </w:rPr>
-        <w:t>, 25–32, doi:10.2344/0003-3006-60.1.25.</w:t>
+        <w:t>6</w:t>
+      </w:r>
+      <w:r>
+        <w:rPr>
+          <w:rFonts w:ascii="Cambria" w:hAnsi="Cambria" w:cs="Times New Roman"/>
+          <w:noProof/>
+        </w:rPr>
+        <w:t>, doi:10.1038/tp.2016.251.</w:t>
       </w:r>
     </w:p>
     <w:p>
@@ -13413,7 +13698,7 @@
           <w:noProof/>
         </w:rPr>
         <w:tab/>
-        <w:t xml:space="preserve">Rouleau, G.; Karpati, G.; Carpenter, S.; Soza, M.; Prescott, S.; Holland, P. Glucocorticoid excess induces preferential depletion of myosin in denervated skeletal muscle fibers. </w:t>
+        <w:t xml:space="preserve">Nair, A.B.; Jacob, S. A simple practice guide for dose conversion between animals and human. </w:t>
       </w:r>
       <w:r>
         <w:rPr>
@@ -13422,7 +13707,8 @@
           <w:iCs/>
           <w:noProof/>
         </w:rPr>
-        <w:t>Muscle Nerve</w:t>
+        <w:lastRenderedPageBreak/>
+        <w:t>J. Basic Clin. Pharm.</w:t>
       </w:r>
       <w:r>
         <w:rPr>
@@ -13438,7 +13724,7 @@
           <w:bCs/>
           <w:noProof/>
         </w:rPr>
-        <w:t>1987</w:t>
+        <w:t>2016</w:t>
       </w:r>
       <w:r>
         <w:rPr>
@@ -13454,14 +13740,14 @@
           <w:iCs/>
           <w:noProof/>
         </w:rPr>
-        <w:t>10</w:t>
-      </w:r>
-      <w:r>
-        <w:rPr>
-          <w:rFonts w:ascii="Cambria" w:hAnsi="Cambria" w:cs="Times New Roman"/>
-          <w:noProof/>
-        </w:rPr>
-        <w:t>, 428–438, doi:10.1002/mus.880100509.</w:t>
+        <w:t>7</w:t>
+      </w:r>
+      <w:r>
+        <w:rPr>
+          <w:rFonts w:ascii="Cambria" w:hAnsi="Cambria" w:cs="Times New Roman"/>
+          <w:noProof/>
+        </w:rPr>
+        <w:t>, 27, doi:10.4103/0976-0105.177703.</w:t>
       </w:r>
     </w:p>
     <w:p>
@@ -13490,15 +13776,7 @@
           <w:noProof/>
         </w:rPr>
         <w:tab/>
-        <w:t xml:space="preserve">Wilson, J.M.; Loenneke, J.P.; Jo, E.; Wilson, G.J.; Zourdos, M.C.; Kim, J.-S. The Effects of </w:t>
-      </w:r>
-      <w:r>
-        <w:rPr>
-          <w:rFonts w:ascii="Cambria" w:hAnsi="Cambria" w:cs="Times New Roman"/>
-          <w:noProof/>
-        </w:rPr>
-        <w:lastRenderedPageBreak/>
-        <w:t xml:space="preserve">Endurance, Strength, and Power Training on Muscle Fiber Type Shifting. </w:t>
+        <w:t xml:space="preserve">Becker, D.E. Basic and Clinical Pharmacology of Glucocorticosteroids. </w:t>
       </w:r>
       <w:r>
         <w:rPr>
@@ -13507,7 +13785,7 @@
           <w:iCs/>
           <w:noProof/>
         </w:rPr>
-        <w:t>J. Strength Cond. Res.</w:t>
+        <w:t>Anesth. Prog.</w:t>
       </w:r>
       <w:r>
         <w:rPr>
@@ -13523,7 +13801,7 @@
           <w:bCs/>
           <w:noProof/>
         </w:rPr>
-        <w:t>2012</w:t>
+        <w:t>2013</w:t>
       </w:r>
       <w:r>
         <w:rPr>
@@ -13539,14 +13817,14 @@
           <w:iCs/>
           <w:noProof/>
         </w:rPr>
-        <w:t>26</w:t>
-      </w:r>
-      <w:r>
-        <w:rPr>
-          <w:rFonts w:ascii="Cambria" w:hAnsi="Cambria" w:cs="Times New Roman"/>
-          <w:noProof/>
-        </w:rPr>
-        <w:t>, 1724–1729, doi:10.1519/JSC.0b013e318234eb6f.</w:t>
+        <w:t>60</w:t>
+      </w:r>
+      <w:r>
+        <w:rPr>
+          <w:rFonts w:ascii="Cambria" w:hAnsi="Cambria" w:cs="Times New Roman"/>
+          <w:noProof/>
+        </w:rPr>
+        <w:t>, 25–32, doi:10.2344/0003-3006-60.1.25.</w:t>
       </w:r>
     </w:p>
     <w:p>
@@ -13575,7 +13853,7 @@
           <w:noProof/>
         </w:rPr>
         <w:tab/>
-        <w:t xml:space="preserve">Kang, S.; Tsai, L.T.-Y.; Rosen, E.D. Nuclear Mechanisms of Insulin Resistance. </w:t>
+        <w:t xml:space="preserve">Rouleau, G.; Karpati, G.; Carpenter, S.; Soza, M.; Prescott, S.; Holland, P. Glucocorticoid excess induces preferential depletion of myosin in denervated skeletal muscle fibers. </w:t>
       </w:r>
       <w:r>
         <w:rPr>
@@ -13584,7 +13862,7 @@
           <w:iCs/>
           <w:noProof/>
         </w:rPr>
-        <w:t>Trends Cell Biol.</w:t>
+        <w:t>Muscle Nerve</w:t>
       </w:r>
       <w:r>
         <w:rPr>
@@ -13600,7 +13878,7 @@
           <w:bCs/>
           <w:noProof/>
         </w:rPr>
-        <w:t>2016</w:t>
+        <w:t>1987</w:t>
       </w:r>
       <w:r>
         <w:rPr>
@@ -13616,14 +13894,14 @@
           <w:iCs/>
           <w:noProof/>
         </w:rPr>
-        <w:t>26</w:t>
-      </w:r>
-      <w:r>
-        <w:rPr>
-          <w:rFonts w:ascii="Cambria" w:hAnsi="Cambria" w:cs="Times New Roman"/>
-          <w:noProof/>
-        </w:rPr>
-        <w:t>, 341–351, doi:10.1016/j.tcb.2016.01.002.</w:t>
+        <w:t>10</w:t>
+      </w:r>
+      <w:r>
+        <w:rPr>
+          <w:rFonts w:ascii="Cambria" w:hAnsi="Cambria" w:cs="Times New Roman"/>
+          <w:noProof/>
+        </w:rPr>
+        <w:t>, 428–438, doi:10.1002/mus.880100509.</w:t>
       </w:r>
     </w:p>
     <w:p>
@@ -13652,7 +13930,23 @@
           <w:noProof/>
         </w:rPr>
         <w:tab/>
-        <w:t xml:space="preserve">Heller, E.A.; Cates, H.M.; Peña, C.J.; Herman, J.P.; Walsh, J.J. Mechanisms of Glucocorticoid-Induced Insulin Resistance: Focus on Adipose Tissue Function and Lipid Metabolism. </w:t>
+        <w:t xml:space="preserve">Wilson, J.M.; Loenneke, J.P.; Jo, E.; Wilson, G.J.; Zourdos, M.C.; Kim, J.-S. The Effects of Endurance, Strength, and Power Training on Muscle Fiber Type Shifting. </w:t>
+      </w:r>
+      <w:r>
+        <w:rPr>
+          <w:rFonts w:ascii="Cambria" w:hAnsi="Cambria" w:cs="Times New Roman"/>
+          <w:i/>
+          <w:iCs/>
+          <w:noProof/>
+        </w:rPr>
+        <w:t>J. Strength Cond. Res.</w:t>
+      </w:r>
+      <w:r>
+        <w:rPr>
+          <w:rFonts w:ascii="Cambria" w:hAnsi="Cambria" w:cs="Times New Roman"/>
+          <w:noProof/>
+        </w:rPr>
+        <w:t xml:space="preserve"> </w:t>
       </w:r>
       <w:r>
         <w:rPr>
@@ -13661,7 +13955,7 @@
           <w:bCs/>
           <w:noProof/>
         </w:rPr>
-        <w:t>2015</w:t>
+        <w:t>2012</w:t>
       </w:r>
       <w:r>
         <w:rPr>
@@ -13677,14 +13971,14 @@
           <w:iCs/>
           <w:noProof/>
         </w:rPr>
-        <w:t>17</w:t>
-      </w:r>
-      <w:r>
-        <w:rPr>
-          <w:rFonts w:ascii="Cambria" w:hAnsi="Cambria" w:cs="Times New Roman"/>
-          <w:noProof/>
-        </w:rPr>
-        <w:t>, 1720–1727, doi:10.1038/nn.3871.Locus-Specific.</w:t>
+        <w:t>26</w:t>
+      </w:r>
+      <w:r>
+        <w:rPr>
+          <w:rFonts w:ascii="Cambria" w:hAnsi="Cambria" w:cs="Times New Roman"/>
+          <w:noProof/>
+        </w:rPr>
+        <w:t>, 1724–1729, doi:10.1519/JSC.0b013e318234eb6f.</w:t>
       </w:r>
     </w:p>
     <w:p>
@@ -13713,7 +14007,7 @@
           <w:noProof/>
         </w:rPr>
         <w:tab/>
-        <w:t xml:space="preserve">Hebling, A.; Scabora, J.E.; Esquisatto, M.A.M. Muscle Fibre Types and Connective Tissue Morphometry in Frontal Muscle of Norfolk Rabbits (Oryctolagus cuniculus). </w:t>
+        <w:t xml:space="preserve">Kang, S.; Tsai, L.T.-Y.; Rosen, E.D. Nuclear Mechanisms of Insulin Resistance. </w:t>
       </w:r>
       <w:r>
         <w:rPr>
@@ -13722,7 +14016,7 @@
           <w:iCs/>
           <w:noProof/>
         </w:rPr>
-        <w:t>Int. J. Morphol.</w:t>
+        <w:t>Trends Cell Biol.</w:t>
       </w:r>
       <w:r>
         <w:rPr>
@@ -13738,7 +14032,7 @@
           <w:bCs/>
           <w:noProof/>
         </w:rPr>
-        <w:t>2009</w:t>
+        <w:t>2016</w:t>
       </w:r>
       <w:r>
         <w:rPr>
@@ -13754,14 +14048,14 @@
           <w:iCs/>
           <w:noProof/>
         </w:rPr>
-        <w:t>27</w:t>
-      </w:r>
-      <w:r>
-        <w:rPr>
-          <w:rFonts w:ascii="Cambria" w:hAnsi="Cambria" w:cs="Times New Roman"/>
-          <w:noProof/>
-        </w:rPr>
-        <w:t>, 187–191, doi:10.4067/s0717-95022009000100032.</w:t>
+        <w:t>26</w:t>
+      </w:r>
+      <w:r>
+        <w:rPr>
+          <w:rFonts w:ascii="Cambria" w:hAnsi="Cambria" w:cs="Times New Roman"/>
+          <w:noProof/>
+        </w:rPr>
+        <w:t>, 341–351, doi:10.1016/j.tcb.2016.01.002.</w:t>
       </w:r>
     </w:p>
     <w:p>
@@ -13790,7 +14084,23 @@
           <w:noProof/>
         </w:rPr>
         <w:tab/>
-        <w:t xml:space="preserve">Bergmeister, K.D.; Gröger, M.; Aman, M.; Willensdorfer, A.; Manzano-Szalai, K.; Salminger, S.; Aszmann, O.C. Automated muscle fiber type population analysis with ImageJ of whole rat muscles using rapid myosin heavy chain immunohistochemistry. </w:t>
+        <w:t xml:space="preserve">Heller, E.A.; Cates, H.M.; Peña, C.J.; Herman, J.P.; Walsh, J.J. Mechanisms of Glucocorticoid-Induced Insulin Resistance: Focus on Adipose Tissue Function and Lipid Metabolism. </w:t>
+      </w:r>
+      <w:r>
+        <w:rPr>
+          <w:rFonts w:ascii="Cambria" w:hAnsi="Cambria" w:cs="Times New Roman"/>
+          <w:b/>
+          <w:bCs/>
+          <w:noProof/>
+        </w:rPr>
+        <w:t>2015</w:t>
+      </w:r>
+      <w:r>
+        <w:rPr>
+          <w:rFonts w:ascii="Cambria" w:hAnsi="Cambria" w:cs="Times New Roman"/>
+          <w:noProof/>
+        </w:rPr>
+        <w:t xml:space="preserve">, </w:t>
       </w:r>
       <w:r>
         <w:rPr>
@@ -13799,46 +14109,14 @@
           <w:iCs/>
           <w:noProof/>
         </w:rPr>
-        <w:t>Muscle and Nerve</w:t>
-      </w:r>
-      <w:r>
-        <w:rPr>
-          <w:rFonts w:ascii="Cambria" w:hAnsi="Cambria" w:cs="Times New Roman"/>
-          <w:noProof/>
-        </w:rPr>
-        <w:t xml:space="preserve"> </w:t>
-      </w:r>
-      <w:r>
-        <w:rPr>
-          <w:rFonts w:ascii="Cambria" w:hAnsi="Cambria" w:cs="Times New Roman"/>
-          <w:b/>
-          <w:bCs/>
-          <w:noProof/>
-        </w:rPr>
-        <w:t>2016</w:t>
-      </w:r>
-      <w:r>
-        <w:rPr>
-          <w:rFonts w:ascii="Cambria" w:hAnsi="Cambria" w:cs="Times New Roman"/>
-          <w:noProof/>
-        </w:rPr>
-        <w:t xml:space="preserve">, </w:t>
-      </w:r>
-      <w:r>
-        <w:rPr>
-          <w:rFonts w:ascii="Cambria" w:hAnsi="Cambria" w:cs="Times New Roman"/>
-          <w:i/>
-          <w:iCs/>
-          <w:noProof/>
-        </w:rPr>
-        <w:t>54</w:t>
-      </w:r>
-      <w:r>
-        <w:rPr>
-          <w:rFonts w:ascii="Cambria" w:hAnsi="Cambria" w:cs="Times New Roman"/>
-          <w:noProof/>
-        </w:rPr>
-        <w:t>, 292–299, doi:10.1002/mus.25033.</w:t>
+        <w:t>17</w:t>
+      </w:r>
+      <w:r>
+        <w:rPr>
+          <w:rFonts w:ascii="Cambria" w:hAnsi="Cambria" w:cs="Times New Roman"/>
+          <w:noProof/>
+        </w:rPr>
+        <w:t>, 1720–1727, doi:10.1038/nn.3871.Locus-Specific.</w:t>
       </w:r>
     </w:p>
     <w:p>
@@ -13850,7 +14128,7 @@
         <w:spacing w:line="480" w:lineRule="auto"/>
         <w:ind w:left="640" w:hanging="640"/>
         <w:rPr>
-          <w:rFonts w:ascii="Cambria" w:hAnsi="Cambria"/>
+          <w:rFonts w:ascii="Cambria" w:hAnsi="Cambria" w:cs="Times New Roman"/>
           <w:noProof/>
         </w:rPr>
       </w:pPr>
@@ -13867,7 +14145,55 @@
           <w:noProof/>
         </w:rPr>
         <w:tab/>
-        <w:t>R Core Team R: A Language and Environment for Statistical Computing 2019.</w:t>
+        <w:t xml:space="preserve">Hebling, A.; Scabora, J.E.; Esquisatto, M.A.M. Muscle Fibre Types and Connective Tissue Morphometry in Frontal Muscle of Norfolk Rabbits (Oryctolagus cuniculus). </w:t>
+      </w:r>
+      <w:r>
+        <w:rPr>
+          <w:rFonts w:ascii="Cambria" w:hAnsi="Cambria" w:cs="Times New Roman"/>
+          <w:i/>
+          <w:iCs/>
+          <w:noProof/>
+        </w:rPr>
+        <w:t>Int. J. Morphol.</w:t>
+      </w:r>
+      <w:r>
+        <w:rPr>
+          <w:rFonts w:ascii="Cambria" w:hAnsi="Cambria" w:cs="Times New Roman"/>
+          <w:noProof/>
+        </w:rPr>
+        <w:t xml:space="preserve"> </w:t>
+      </w:r>
+      <w:r>
+        <w:rPr>
+          <w:rFonts w:ascii="Cambria" w:hAnsi="Cambria" w:cs="Times New Roman"/>
+          <w:b/>
+          <w:bCs/>
+          <w:noProof/>
+        </w:rPr>
+        <w:t>2009</w:t>
+      </w:r>
+      <w:r>
+        <w:rPr>
+          <w:rFonts w:ascii="Cambria" w:hAnsi="Cambria" w:cs="Times New Roman"/>
+          <w:noProof/>
+        </w:rPr>
+        <w:t xml:space="preserve">, </w:t>
+      </w:r>
+      <w:r>
+        <w:rPr>
+          <w:rFonts w:ascii="Cambria" w:hAnsi="Cambria" w:cs="Times New Roman"/>
+          <w:i/>
+          <w:iCs/>
+          <w:noProof/>
+        </w:rPr>
+        <w:t>27</w:t>
+      </w:r>
+      <w:r>
+        <w:rPr>
+          <w:rFonts w:ascii="Cambria" w:hAnsi="Cambria" w:cs="Times New Roman"/>
+          <w:noProof/>
+        </w:rPr>
+        <w:t>, 187–191, doi:10.4067/s0717-95022009000100032.</w:t>
       </w:r>
     </w:p>
     <w:p>
@@ -13879,6 +14205,190 @@
         <w:spacing w:line="480" w:lineRule="auto"/>
         <w:ind w:left="640" w:hanging="640"/>
         <w:rPr>
+          <w:rFonts w:ascii="Cambria" w:hAnsi="Cambria" w:cs="Times New Roman"/>
+          <w:noProof/>
+        </w:rPr>
+      </w:pPr>
+      <w:r>
+        <w:rPr>
+          <w:rFonts w:ascii="Cambria" w:hAnsi="Cambria" w:cs="Times New Roman"/>
+          <w:noProof/>
+        </w:rPr>
+        <w:t xml:space="preserve">46. </w:t>
+      </w:r>
+      <w:r>
+        <w:rPr>
+          <w:rFonts w:ascii="Cambria" w:hAnsi="Cambria" w:cs="Times New Roman"/>
+          <w:noProof/>
+        </w:rPr>
+        <w:tab/>
+        <w:t xml:space="preserve">Bergmeister, K.D.; Gröger, M.; Aman, M.; Willensdorfer, A.; Manzano-Szalai, K.; Salminger, S.; Aszmann, O.C. Automated muscle fiber type population analysis with ImageJ of whole rat muscles using rapid myosin heavy chain immunohistochemistry. </w:t>
+      </w:r>
+      <w:r>
+        <w:rPr>
+          <w:rFonts w:ascii="Cambria" w:hAnsi="Cambria" w:cs="Times New Roman"/>
+          <w:i/>
+          <w:iCs/>
+          <w:noProof/>
+        </w:rPr>
+        <w:t>Muscle and Nerve</w:t>
+      </w:r>
+      <w:r>
+        <w:rPr>
+          <w:rFonts w:ascii="Cambria" w:hAnsi="Cambria" w:cs="Times New Roman"/>
+          <w:noProof/>
+        </w:rPr>
+        <w:t xml:space="preserve"> </w:t>
+      </w:r>
+      <w:r>
+        <w:rPr>
+          <w:rFonts w:ascii="Cambria" w:hAnsi="Cambria" w:cs="Times New Roman"/>
+          <w:b/>
+          <w:bCs/>
+          <w:noProof/>
+        </w:rPr>
+        <w:t>2016</w:t>
+      </w:r>
+      <w:r>
+        <w:rPr>
+          <w:rFonts w:ascii="Cambria" w:hAnsi="Cambria" w:cs="Times New Roman"/>
+          <w:noProof/>
+        </w:rPr>
+        <w:t xml:space="preserve">, </w:t>
+      </w:r>
+      <w:r>
+        <w:rPr>
+          <w:rFonts w:ascii="Cambria" w:hAnsi="Cambria" w:cs="Times New Roman"/>
+          <w:i/>
+          <w:iCs/>
+          <w:noProof/>
+        </w:rPr>
+        <w:t>54</w:t>
+      </w:r>
+      <w:r>
+        <w:rPr>
+          <w:rFonts w:ascii="Cambria" w:hAnsi="Cambria" w:cs="Times New Roman"/>
+          <w:noProof/>
+        </w:rPr>
+        <w:t>, 292–299, doi:10.1002/mus.25033.</w:t>
+      </w:r>
+    </w:p>
+    <w:p>
+      <w:pPr>
+        <w:widowControl w:val="0"/>
+        <w:autoSpaceDE w:val="0"/>
+        <w:autoSpaceDN w:val="0"/>
+        <w:adjustRightInd w:val="0"/>
+        <w:spacing w:line="480" w:lineRule="auto"/>
+        <w:ind w:left="640" w:hanging="640"/>
+        <w:rPr>
+          <w:rFonts w:ascii="Cambria" w:hAnsi="Cambria" w:cs="Times New Roman"/>
+          <w:noProof/>
+        </w:rPr>
+      </w:pPr>
+      <w:r>
+        <w:rPr>
+          <w:rFonts w:ascii="Cambria" w:hAnsi="Cambria" w:cs="Times New Roman"/>
+          <w:noProof/>
+        </w:rPr>
+        <w:t xml:space="preserve">47. </w:t>
+      </w:r>
+      <w:r>
+        <w:rPr>
+          <w:rFonts w:ascii="Cambria" w:hAnsi="Cambria" w:cs="Times New Roman"/>
+          <w:noProof/>
+        </w:rPr>
+        <w:tab/>
+        <w:t xml:space="preserve">Harvey, C.J. d. C.; Schofield, G.M.; Zinn, C.; Thornley, S.J.; Crofts, C.; Merien, F.L.R. Low-carbohydrate diets differing in carbohydrate restriction improve cardiometabolic and anthropometric markers in healthy adults: A randomised clinical trial. </w:t>
+      </w:r>
+      <w:r>
+        <w:rPr>
+          <w:rFonts w:ascii="Cambria" w:hAnsi="Cambria" w:cs="Times New Roman"/>
+          <w:i/>
+          <w:iCs/>
+          <w:noProof/>
+        </w:rPr>
+        <w:t>PeerJ</w:t>
+      </w:r>
+      <w:r>
+        <w:rPr>
+          <w:rFonts w:ascii="Cambria" w:hAnsi="Cambria" w:cs="Times New Roman"/>
+          <w:noProof/>
+        </w:rPr>
+        <w:t xml:space="preserve"> </w:t>
+      </w:r>
+      <w:r>
+        <w:rPr>
+          <w:rFonts w:ascii="Cambria" w:hAnsi="Cambria" w:cs="Times New Roman"/>
+          <w:b/>
+          <w:bCs/>
+          <w:noProof/>
+        </w:rPr>
+        <w:t>2019</w:t>
+      </w:r>
+      <w:r>
+        <w:rPr>
+          <w:rFonts w:ascii="Cambria" w:hAnsi="Cambria" w:cs="Times New Roman"/>
+          <w:noProof/>
+        </w:rPr>
+        <w:t xml:space="preserve">, </w:t>
+      </w:r>
+      <w:r>
+        <w:rPr>
+          <w:rFonts w:ascii="Cambria" w:hAnsi="Cambria" w:cs="Times New Roman"/>
+          <w:i/>
+          <w:iCs/>
+          <w:noProof/>
+        </w:rPr>
+        <w:t>7</w:t>
+      </w:r>
+      <w:r>
+        <w:rPr>
+          <w:rFonts w:ascii="Cambria" w:hAnsi="Cambria" w:cs="Times New Roman"/>
+          <w:noProof/>
+        </w:rPr>
+        <w:t>, e6273, doi:10.7717/peerj.6273.</w:t>
+      </w:r>
+    </w:p>
+    <w:p>
+      <w:pPr>
+        <w:widowControl w:val="0"/>
+        <w:autoSpaceDE w:val="0"/>
+        <w:autoSpaceDN w:val="0"/>
+        <w:adjustRightInd w:val="0"/>
+        <w:spacing w:line="480" w:lineRule="auto"/>
+        <w:ind w:left="640" w:hanging="640"/>
+        <w:rPr>
+          <w:rFonts w:ascii="Cambria" w:hAnsi="Cambria"/>
+          <w:noProof/>
+        </w:rPr>
+      </w:pPr>
+      <w:r>
+        <w:rPr>
+          <w:rFonts w:ascii="Cambria" w:hAnsi="Cambria" w:cs="Times New Roman"/>
+          <w:noProof/>
+        </w:rPr>
+        <w:lastRenderedPageBreak/>
+        <w:t xml:space="preserve">48. </w:t>
+      </w:r>
+      <w:r>
+        <w:rPr>
+          <w:rFonts w:ascii="Cambria" w:hAnsi="Cambria" w:cs="Times New Roman"/>
+          <w:noProof/>
+        </w:rPr>
+        <w:tab/>
+        <w:t>R Core Team R: A Language and Environment for Statistical Computing 2019.</w:t>
+      </w:r>
+    </w:p>
+    <w:p>
+      <w:pPr>
+        <w:widowControl w:val="0"/>
+        <w:autoSpaceDE w:val="0"/>
+        <w:autoSpaceDN w:val="0"/>
+        <w:adjustRightInd w:val="0"/>
+        <w:spacing w:line="480" w:lineRule="auto"/>
+        <w:ind w:left="640" w:hanging="640"/>
+        <w:rPr>
           <w:color w:val="333333"/>
           <w:sz w:val="24"/>
           <w:szCs w:val="24"/>
@@ -15418,6 +15928,13 @@
       <w:r>
         <w:rPr>
           <w:rFonts w:asciiTheme="minorHAnsi" w:hAnsiTheme="minorHAnsi"/>
+          <w:szCs w:val="24"/>
+        </w:rPr>
+        <w:t xml:space="preserve"> C) Representative western blotting of quadriceps lysates from NCD or HFD animals</w:t>
+      </w:r>
+      <w:r>
+        <w:rPr>
+          <w:rFonts w:asciiTheme="minorHAnsi" w:hAnsiTheme="minorHAnsi"/>
           <w:b/>
           <w:szCs w:val="24"/>
         </w:rPr>
@@ -15428,6 +15945,53 @@
           <w:rFonts w:asciiTheme="minorHAnsi" w:hAnsiTheme="minorHAnsi"/>
           <w:szCs w:val="24"/>
         </w:rPr>
+        <w:t xml:space="preserve">treated with water or dexamethasone.  D) Quantification of </w:t>
+      </w:r>
+      <w:proofErr w:type="spellStart"/>
+      <w:r>
+        <w:rPr>
+          <w:rFonts w:asciiTheme="minorHAnsi" w:hAnsiTheme="minorHAnsi"/>
+          <w:szCs w:val="24"/>
+        </w:rPr>
+        <w:t>pAkt</w:t>
+      </w:r>
+      <w:proofErr w:type="spellEnd"/>
+      <w:r>
+        <w:rPr>
+          <w:rFonts w:asciiTheme="minorHAnsi" w:hAnsiTheme="minorHAnsi"/>
+          <w:szCs w:val="24"/>
+        </w:rPr>
+        <w:t>/</w:t>
+      </w:r>
+      <w:proofErr w:type="spellStart"/>
+      <w:r>
+        <w:rPr>
+          <w:rFonts w:asciiTheme="minorHAnsi" w:hAnsiTheme="minorHAnsi"/>
+          <w:szCs w:val="24"/>
+        </w:rPr>
+        <w:t>Akt</w:t>
+      </w:r>
+      <w:proofErr w:type="spellEnd"/>
+      <w:r>
+        <w:rPr>
+          <w:rFonts w:asciiTheme="minorHAnsi" w:hAnsiTheme="minorHAnsi"/>
+          <w:szCs w:val="24"/>
+        </w:rPr>
+        <w:t xml:space="preserve"> from samples described in C).</w:t>
+      </w:r>
+      <w:r>
+        <w:rPr>
+          <w:rFonts w:asciiTheme="minorHAnsi" w:hAnsiTheme="minorHAnsi"/>
+          <w:b/>
+          <w:szCs w:val="24"/>
+        </w:rPr>
+        <w:t xml:space="preserve">  </w:t>
+      </w:r>
+      <w:r>
+        <w:rPr>
+          <w:rFonts w:asciiTheme="minorHAnsi" w:hAnsiTheme="minorHAnsi"/>
+          <w:szCs w:val="24"/>
+        </w:rPr>
         <w:t>Asterisks indicate significant interaction between diet and treatment by two-way ANOVA</w:t>
       </w:r>
       <w:r>
@@ -15450,6 +16014,13 @@
           <w:szCs w:val="24"/>
         </w:rPr>
         <w:t xml:space="preserve"> separately for lean and obese mice.</w:t>
+      </w:r>
+      <w:r>
+        <w:rPr>
+          <w:rFonts w:asciiTheme="minorHAnsi" w:hAnsiTheme="minorHAnsi"/>
+          <w:szCs w:val="24"/>
+        </w:rPr>
+        <w:t xml:space="preserve"> </w:t>
       </w:r>
     </w:p>
     <w:p>
@@ -18981,7 +19552,7 @@
 </file>
 
 <file path=customXml/itemProps1.xml><?xml version="1.0" encoding="utf-8"?>
-<ds:datastoreItem xmlns:ds="http://schemas.openxmlformats.org/officeDocument/2006/customXml" ds:itemID="{CCE0CE5E-22A5-994B-B603-05DD7AE7D6D8}">
+<ds:datastoreItem xmlns:ds="http://schemas.openxmlformats.org/officeDocument/2006/customXml" ds:itemID="{8B41490F-502D-1941-A548-FC6C72C86F08}">
   <ds:schemaRefs>
     <ds:schemaRef ds:uri="http://schemas.openxmlformats.org/officeDocument/2006/bibliography"/>
   </ds:schemaRefs>

</xml_diff>

<commit_message>
Started in response to reviewer 4
</commit_message>
<xml_diff>
--- a/manuscript/Muscle-Function/Manuscript.docx
+++ b/manuscript/Muscle-Function/Manuscript.docx
@@ -149,23 +149,7 @@
           <w:rFonts w:asciiTheme="minorHAnsi" w:hAnsiTheme="minorHAnsi"/>
           <w:color w:val="000000" w:themeColor="text1"/>
         </w:rPr>
-        <w:t xml:space="preserve">, </w:t>
-      </w:r>
-      <w:proofErr w:type="spellStart"/>
-      <w:r>
-        <w:rPr>
-          <w:rFonts w:asciiTheme="minorHAnsi" w:hAnsiTheme="minorHAnsi"/>
-          <w:color w:val="000000" w:themeColor="text1"/>
-        </w:rPr>
-        <w:t>JeAnna</w:t>
-      </w:r>
-      <w:proofErr w:type="spellEnd"/>
-      <w:r>
-        <w:rPr>
-          <w:rFonts w:asciiTheme="minorHAnsi" w:hAnsiTheme="minorHAnsi"/>
-          <w:color w:val="000000" w:themeColor="text1"/>
-        </w:rPr>
-        <w:t xml:space="preserve"> R. Redd</w:t>
+        <w:t>, JeAnna R. Redd</w:t>
       </w:r>
       <w:r>
         <w:rPr>
@@ -611,21 +595,7 @@
         <w:rPr>
           <w:rFonts w:asciiTheme="minorHAnsi" w:hAnsiTheme="minorHAnsi"/>
         </w:rPr>
-        <w:t xml:space="preserve">Glucocorticoids promote muscle atrophy by inducing a class of proteins called </w:t>
-      </w:r>
-      <w:proofErr w:type="spellStart"/>
-      <w:r>
-        <w:rPr>
-          <w:rFonts w:asciiTheme="minorHAnsi" w:hAnsiTheme="minorHAnsi"/>
-        </w:rPr>
-        <w:t>atrogenes</w:t>
-      </w:r>
-      <w:proofErr w:type="spellEnd"/>
-      <w:r>
-        <w:rPr>
-          <w:rFonts w:asciiTheme="minorHAnsi" w:hAnsiTheme="minorHAnsi"/>
-        </w:rPr>
-        <w:t xml:space="preserve">, resulting in reductions in </w:t>
+        <w:t xml:space="preserve">Glucocorticoids promote muscle atrophy by inducing a class of proteins called atrogenes, resulting in reductions in </w:t>
       </w:r>
       <w:r>
         <w:rPr>
@@ -709,21 +679,7 @@
         <w:rPr>
           <w:rFonts w:asciiTheme="minorHAnsi" w:hAnsiTheme="minorHAnsi"/>
         </w:rPr>
-        <w:t xml:space="preserve"> and potentiated induction of </w:t>
-      </w:r>
-      <w:proofErr w:type="spellStart"/>
-      <w:r>
-        <w:rPr>
-          <w:rFonts w:asciiTheme="minorHAnsi" w:hAnsiTheme="minorHAnsi"/>
-        </w:rPr>
-        <w:t>atrogene</w:t>
-      </w:r>
-      <w:proofErr w:type="spellEnd"/>
-      <w:r>
-        <w:rPr>
-          <w:rFonts w:asciiTheme="minorHAnsi" w:hAnsiTheme="minorHAnsi"/>
-        </w:rPr>
-        <w:t xml:space="preserve"> expression in the obese mice</w:t>
+        <w:t xml:space="preserve"> and potentiated induction of atrogene expression in the obese mice</w:t>
       </w:r>
       <w:r>
         <w:rPr>
@@ -779,23 +735,7 @@
           <w:rFonts w:asciiTheme="minorHAnsi" w:hAnsiTheme="minorHAnsi"/>
           <w:color w:val="000000" w:themeColor="text1"/>
         </w:rPr>
-        <w:t xml:space="preserve">: Glucocorticoids, atrophy, obesity, </w:t>
-      </w:r>
-      <w:proofErr w:type="spellStart"/>
-      <w:r>
-        <w:rPr>
-          <w:rFonts w:asciiTheme="minorHAnsi" w:hAnsiTheme="minorHAnsi"/>
-          <w:color w:val="000000" w:themeColor="text1"/>
-        </w:rPr>
-        <w:t>atrogenes</w:t>
-      </w:r>
-      <w:proofErr w:type="spellEnd"/>
-      <w:r>
-        <w:rPr>
-          <w:rFonts w:asciiTheme="minorHAnsi" w:hAnsiTheme="minorHAnsi"/>
-          <w:color w:val="000000" w:themeColor="text1"/>
-        </w:rPr>
-        <w:t>, insulin resistance</w:t>
+        <w:t>: Glucocorticoids, atrophy, obesity, atrogenes, insulin resistance</w:t>
       </w:r>
     </w:p>
     <w:p>
@@ -1639,17 +1579,8 @@
           <w:rFonts w:asciiTheme="minorHAnsi" w:hAnsiTheme="minorHAnsi"/>
           <w:szCs w:val="24"/>
         </w:rPr>
-        <w:t xml:space="preserve"> an upregulation of </w:t>
-      </w:r>
-      <w:proofErr w:type="spellStart"/>
-      <w:r>
-        <w:rPr>
-          <w:rFonts w:asciiTheme="minorHAnsi" w:hAnsiTheme="minorHAnsi"/>
-          <w:szCs w:val="24"/>
-        </w:rPr>
-        <w:t>atrogenes</w:t>
-      </w:r>
-      <w:proofErr w:type="spellEnd"/>
+        <w:t xml:space="preserve"> an upregulation of atrogenes</w:t>
+      </w:r>
       <w:r>
         <w:rPr>
           <w:rFonts w:asciiTheme="minorHAnsi" w:hAnsiTheme="minorHAnsi"/>
@@ -2780,16 +2711,8 @@
         <w:rPr>
           <w:rFonts w:asciiTheme="minorHAnsi" w:hAnsiTheme="minorHAnsi"/>
         </w:rPr>
-        <w:t xml:space="preserve"> effect of HFD treatment (p= </w:t>
-      </w:r>
-      <w:proofErr w:type="gramStart"/>
-      <w:r>
-        <w:rPr>
-          <w:rFonts w:asciiTheme="minorHAnsi" w:hAnsiTheme="minorHAnsi"/>
-        </w:rPr>
-        <w:t>0.85 ;</w:t>
-      </w:r>
-      <w:proofErr w:type="gramEnd"/>
+        <w:t xml:space="preserve"> effect of HFD treatment (p= 0.85 ;</w:t>
+      </w:r>
       <w:r>
         <w:rPr>
           <w:rFonts w:asciiTheme="minorHAnsi" w:hAnsiTheme="minorHAnsi"/>
@@ -3187,14 +3110,7 @@
         <w:rPr>
           <w:rFonts w:asciiTheme="minorHAnsi" w:hAnsiTheme="minorHAnsi"/>
         </w:rPr>
-        <w:t>dexamethasone treatment (</w:t>
-      </w:r>
-      <w:proofErr w:type="spellStart"/>
-      <w:r>
-        <w:rPr>
-          <w:rFonts w:asciiTheme="minorHAnsi" w:hAnsiTheme="minorHAnsi"/>
-        </w:rPr>
-        <w:t>p</w:t>
+        <w:t>dexamethasone treatment (p</w:t>
       </w:r>
       <w:r>
         <w:rPr>
@@ -3203,7 +3119,6 @@
         </w:rPr>
         <w:t>interaction</w:t>
       </w:r>
-      <w:proofErr w:type="spellEnd"/>
       <w:r>
         <w:rPr>
           <w:rFonts w:asciiTheme="minorHAnsi" w:hAnsiTheme="minorHAnsi"/>
@@ -3316,14 +3231,7 @@
         <w:rPr>
           <w:rFonts w:asciiTheme="minorHAnsi" w:hAnsiTheme="minorHAnsi"/>
         </w:rPr>
-        <w:t>(</w:t>
-      </w:r>
-      <w:proofErr w:type="spellStart"/>
-      <w:r>
-        <w:rPr>
-          <w:rFonts w:asciiTheme="minorHAnsi" w:hAnsiTheme="minorHAnsi"/>
-        </w:rPr>
-        <w:t>p</w:t>
+        <w:t>(p</w:t>
       </w:r>
       <w:r>
         <w:rPr>
@@ -3332,7 +3240,6 @@
         </w:rPr>
         <w:t>interaction</w:t>
       </w:r>
-      <w:proofErr w:type="spellEnd"/>
       <w:r>
         <w:rPr>
           <w:rFonts w:asciiTheme="minorHAnsi" w:hAnsiTheme="minorHAnsi"/>
@@ -4059,14 +3966,7 @@
         <w:rPr>
           <w:rFonts w:asciiTheme="minorHAnsi" w:hAnsiTheme="minorHAnsi"/>
         </w:rPr>
-        <w:t>group (</w:t>
-      </w:r>
-      <w:proofErr w:type="spellStart"/>
-      <w:r>
-        <w:rPr>
-          <w:rFonts w:asciiTheme="minorHAnsi" w:hAnsiTheme="minorHAnsi"/>
-        </w:rPr>
-        <w:t>p</w:t>
+        <w:t>group (p</w:t>
       </w:r>
       <w:r>
         <w:rPr>
@@ -4075,7 +3975,6 @@
         </w:rPr>
         <w:t>interaction</w:t>
       </w:r>
-      <w:proofErr w:type="spellEnd"/>
       <w:r>
         <w:rPr>
           <w:rFonts w:asciiTheme="minorHAnsi" w:hAnsiTheme="minorHAnsi"/>
@@ -4182,14 +4081,7 @@
         <w:rPr>
           <w:rFonts w:asciiTheme="minorHAnsi" w:hAnsiTheme="minorHAnsi"/>
         </w:rPr>
-        <w:t>(</w:t>
-      </w:r>
-      <w:proofErr w:type="spellStart"/>
-      <w:r>
-        <w:rPr>
-          <w:rFonts w:asciiTheme="minorHAnsi" w:hAnsiTheme="minorHAnsi"/>
-        </w:rPr>
-        <w:t>p</w:t>
+        <w:t>(p</w:t>
       </w:r>
       <w:r>
         <w:rPr>
@@ -4198,7 +4090,6 @@
         </w:rPr>
         <w:t>interaction</w:t>
       </w:r>
-      <w:proofErr w:type="spellEnd"/>
       <w:r>
         <w:rPr>
           <w:rFonts w:asciiTheme="minorHAnsi" w:hAnsiTheme="minorHAnsi"/>
@@ -4324,7 +4215,6 @@
         </w:rPr>
         <w:t xml:space="preserve"> </w:t>
       </w:r>
-      <w:proofErr w:type="spellStart"/>
       <w:r>
         <w:rPr>
           <w:rFonts w:asciiTheme="minorHAnsi" w:hAnsiTheme="minorHAnsi"/>
@@ -4335,14 +4225,7 @@
         <w:rPr>
           <w:rFonts w:asciiTheme="minorHAnsi" w:hAnsiTheme="minorHAnsi"/>
         </w:rPr>
-        <w:t>sectioned</w:t>
-      </w:r>
-      <w:proofErr w:type="spellEnd"/>
-      <w:r>
-        <w:rPr>
-          <w:rFonts w:asciiTheme="minorHAnsi" w:hAnsiTheme="minorHAnsi"/>
-        </w:rPr>
-        <w:t xml:space="preserve"> </w:t>
+        <w:t xml:space="preserve">sectioned </w:t>
       </w:r>
       <w:r>
         <w:rPr>
@@ -4492,14 +4375,7 @@
         <w:rPr>
           <w:rFonts w:asciiTheme="minorHAnsi" w:hAnsiTheme="minorHAnsi"/>
         </w:rPr>
-        <w:t>(</w:t>
-      </w:r>
-      <w:proofErr w:type="spellStart"/>
-      <w:r>
-        <w:rPr>
-          <w:rFonts w:asciiTheme="minorHAnsi" w:hAnsiTheme="minorHAnsi"/>
-        </w:rPr>
-        <w:t>p</w:t>
+        <w:t>(p</w:t>
       </w:r>
       <w:r>
         <w:rPr>
@@ -4508,7 +4384,6 @@
         </w:rPr>
         <w:t>interaction</w:t>
       </w:r>
-      <w:proofErr w:type="spellEnd"/>
       <w:r>
         <w:rPr>
           <w:rFonts w:asciiTheme="minorHAnsi" w:hAnsiTheme="minorHAnsi"/>
@@ -4615,39 +4490,7 @@
           <w:rFonts w:asciiTheme="minorHAnsi" w:hAnsiTheme="minorHAnsi"/>
           <w:szCs w:val="24"/>
         </w:rPr>
-        <w:t xml:space="preserve"> skeletal muscle is made up Type I, Type </w:t>
-      </w:r>
-      <w:proofErr w:type="spellStart"/>
-      <w:r>
-        <w:rPr>
-          <w:rFonts w:asciiTheme="minorHAnsi" w:hAnsiTheme="minorHAnsi"/>
-          <w:szCs w:val="24"/>
-        </w:rPr>
-        <w:t>IIa</w:t>
-      </w:r>
-      <w:proofErr w:type="spellEnd"/>
-      <w:r>
-        <w:rPr>
-          <w:rFonts w:asciiTheme="minorHAnsi" w:hAnsiTheme="minorHAnsi"/>
-          <w:szCs w:val="24"/>
-        </w:rPr>
-        <w:t xml:space="preserve">, Type IIb, and Type </w:t>
-      </w:r>
-      <w:proofErr w:type="spellStart"/>
-      <w:r>
-        <w:rPr>
-          <w:rFonts w:asciiTheme="minorHAnsi" w:hAnsiTheme="minorHAnsi"/>
-          <w:szCs w:val="24"/>
-        </w:rPr>
-        <w:t>IIx</w:t>
-      </w:r>
-      <w:proofErr w:type="spellEnd"/>
-      <w:r>
-        <w:rPr>
-          <w:rFonts w:asciiTheme="minorHAnsi" w:hAnsiTheme="minorHAnsi"/>
-          <w:szCs w:val="24"/>
-        </w:rPr>
-        <w:t xml:space="preserve"> fibers</w:t>
+        <w:t xml:space="preserve"> skeletal muscle is made up Type I, Type IIa, Type IIb, and Type IIx fibers</w:t>
       </w:r>
       <w:r>
         <w:rPr>
@@ -4819,23 +4662,7 @@
           <w:rFonts w:asciiTheme="minorHAnsi" w:hAnsiTheme="minorHAnsi"/>
           <w:szCs w:val="24"/>
         </w:rPr>
-        <w:t xml:space="preserve">Using these </w:t>
-      </w:r>
-      <w:proofErr w:type="spellStart"/>
-      <w:r>
-        <w:rPr>
-          <w:rFonts w:asciiTheme="minorHAnsi" w:hAnsiTheme="minorHAnsi"/>
-          <w:szCs w:val="24"/>
-        </w:rPr>
-        <w:t>cryosections</w:t>
-      </w:r>
-      <w:proofErr w:type="spellEnd"/>
-      <w:r>
-        <w:rPr>
-          <w:rFonts w:asciiTheme="minorHAnsi" w:hAnsiTheme="minorHAnsi"/>
-          <w:szCs w:val="24"/>
-        </w:rPr>
-        <w:t xml:space="preserve">, we next tested for </w:t>
+        <w:t xml:space="preserve">Using these cryosections, we next tested for </w:t>
       </w:r>
       <w:r>
         <w:rPr>
@@ -4877,9 +4704,8 @@
           <w:rFonts w:asciiTheme="minorHAnsi" w:hAnsiTheme="minorHAnsi"/>
           <w:szCs w:val="24"/>
         </w:rPr>
-        <w:t xml:space="preserve">ype </w:t>
-      </w:r>
-      <w:proofErr w:type="spellStart"/>
+        <w:t>ype I</w:t>
+      </w:r>
       <w:r>
         <w:rPr>
           <w:rFonts w:asciiTheme="minorHAnsi" w:hAnsiTheme="minorHAnsi"/>
@@ -4892,16 +4718,8 @@
           <w:rFonts w:asciiTheme="minorHAnsi" w:hAnsiTheme="minorHAnsi"/>
           <w:szCs w:val="24"/>
         </w:rPr>
-        <w:t>I</w:t>
-      </w:r>
-      <w:r>
-        <w:rPr>
-          <w:rFonts w:asciiTheme="minorHAnsi" w:hAnsiTheme="minorHAnsi"/>
-          <w:szCs w:val="24"/>
-        </w:rPr>
         <w:t>a</w:t>
       </w:r>
-      <w:proofErr w:type="spellEnd"/>
       <w:r>
         <w:rPr>
           <w:rFonts w:asciiTheme="minorHAnsi" w:hAnsiTheme="minorHAnsi"/>
@@ -5033,15 +4851,7 @@
           <w:rFonts w:asciiTheme="minorHAnsi" w:hAnsiTheme="minorHAnsi"/>
           <w:szCs w:val="24"/>
         </w:rPr>
-        <w:t>(</w:t>
-      </w:r>
-      <w:proofErr w:type="spellStart"/>
-      <w:r>
-        <w:rPr>
-          <w:rFonts w:asciiTheme="minorHAnsi" w:hAnsiTheme="minorHAnsi"/>
-          <w:szCs w:val="24"/>
-        </w:rPr>
-        <w:t>p</w:t>
+        <w:t>(p</w:t>
       </w:r>
       <w:r>
         <w:rPr>
@@ -5051,7 +4861,6 @@
         </w:rPr>
         <w:t>interaction</w:t>
       </w:r>
-      <w:proofErr w:type="spellEnd"/>
       <w:r>
         <w:rPr>
           <w:rFonts w:asciiTheme="minorHAnsi" w:hAnsiTheme="minorHAnsi"/>
@@ -5185,15 +4994,7 @@
           <w:rFonts w:asciiTheme="minorHAnsi" w:hAnsiTheme="minorHAnsi"/>
           <w:szCs w:val="24"/>
         </w:rPr>
-        <w:t xml:space="preserve"> (</w:t>
-      </w:r>
-      <w:proofErr w:type="spellStart"/>
-      <w:r>
-        <w:rPr>
-          <w:rFonts w:asciiTheme="minorHAnsi" w:hAnsiTheme="minorHAnsi"/>
-          <w:szCs w:val="24"/>
-        </w:rPr>
-        <w:t>p</w:t>
+        <w:t xml:space="preserve"> (p</w:t>
       </w:r>
       <w:r>
         <w:rPr>
@@ -5203,7 +5004,6 @@
         </w:rPr>
         <w:t>interaction</w:t>
       </w:r>
-      <w:proofErr w:type="spellEnd"/>
       <w:r>
         <w:rPr>
           <w:rFonts w:asciiTheme="minorHAnsi" w:hAnsiTheme="minorHAnsi"/>
@@ -5345,15 +5145,7 @@
           <w:rFonts w:asciiTheme="minorHAnsi" w:hAnsiTheme="minorHAnsi"/>
           <w:szCs w:val="24"/>
         </w:rPr>
-        <w:t>% in lean, the treatment increased fiber CSA in obese mice by 14% (</w:t>
-      </w:r>
-      <w:proofErr w:type="spellStart"/>
-      <w:r>
-        <w:rPr>
-          <w:rFonts w:asciiTheme="minorHAnsi" w:hAnsiTheme="minorHAnsi"/>
-          <w:szCs w:val="24"/>
-        </w:rPr>
-        <w:t>p</w:t>
+        <w:t>% in lean, the treatment increased fiber CSA in obese mice by 14% (p</w:t>
       </w:r>
       <w:r>
         <w:rPr>
@@ -5363,7 +5155,6 @@
         </w:rPr>
         <w:t>interaction</w:t>
       </w:r>
-      <w:proofErr w:type="spellEnd"/>
       <w:r>
         <w:rPr>
           <w:rFonts w:asciiTheme="minorHAnsi" w:hAnsiTheme="minorHAnsi"/>
@@ -5468,7 +5259,6 @@
         </w:rPr>
         <w:t xml:space="preserve">levated </w:t>
       </w:r>
-      <w:proofErr w:type="spellStart"/>
       <w:r>
         <w:rPr>
           <w:sz w:val="24"/>
@@ -5479,14 +5269,7 @@
         <w:rPr>
           <w:sz w:val="24"/>
         </w:rPr>
-        <w:t>trogene</w:t>
-      </w:r>
-      <w:proofErr w:type="spellEnd"/>
-      <w:r>
-        <w:rPr>
-          <w:sz w:val="24"/>
-        </w:rPr>
-        <w:t xml:space="preserve"> </w:t>
+        <w:t xml:space="preserve">trogene </w:t>
       </w:r>
       <w:r>
         <w:rPr>
@@ -5550,373 +5333,331 @@
         <w:rPr>
           <w:rFonts w:asciiTheme="minorHAnsi" w:hAnsiTheme="minorHAnsi"/>
         </w:rPr>
+        <w:t xml:space="preserve"> atrogene expression</w:t>
+      </w:r>
+      <w:r>
+        <w:rPr>
+          <w:rFonts w:asciiTheme="minorHAnsi" w:hAnsiTheme="minorHAnsi"/>
+        </w:rPr>
+        <w:t xml:space="preserve"> in quadriceps</w:t>
+      </w:r>
+      <w:r>
+        <w:rPr>
+          <w:rFonts w:asciiTheme="minorHAnsi" w:hAnsiTheme="minorHAnsi"/>
+        </w:rPr>
+        <w:t xml:space="preserve"> after a two</w:t>
+      </w:r>
+      <w:r>
+        <w:rPr>
+          <w:rFonts w:asciiTheme="minorHAnsi" w:hAnsiTheme="minorHAnsi"/>
+        </w:rPr>
+        <w:t>-</w:t>
+      </w:r>
+      <w:r>
+        <w:rPr>
+          <w:rFonts w:asciiTheme="minorHAnsi" w:hAnsiTheme="minorHAnsi"/>
+        </w:rPr>
+        <w:t xml:space="preserve">week </w:t>
+      </w:r>
+      <w:r>
+        <w:rPr>
+          <w:rFonts w:asciiTheme="minorHAnsi" w:hAnsiTheme="minorHAnsi"/>
+        </w:rPr>
+        <w:t>treatment</w:t>
+      </w:r>
+      <w:r>
+        <w:rPr>
+          <w:rFonts w:asciiTheme="minorHAnsi" w:hAnsiTheme="minorHAnsi"/>
+        </w:rPr>
+        <w:t xml:space="preserve"> time course, with animals </w:t>
+      </w:r>
+      <w:r>
+        <w:rPr>
+          <w:rFonts w:asciiTheme="minorHAnsi" w:hAnsiTheme="minorHAnsi"/>
+        </w:rPr>
+        <w:t xml:space="preserve">euthanized </w:t>
+      </w:r>
+      <w:r>
+        <w:rPr>
+          <w:rFonts w:asciiTheme="minorHAnsi" w:hAnsiTheme="minorHAnsi"/>
+        </w:rPr>
+        <w:t>at 0, 3, 7 and 14 days</w:t>
+      </w:r>
+      <w:r>
+        <w:rPr>
+          <w:rFonts w:asciiTheme="minorHAnsi" w:hAnsiTheme="minorHAnsi"/>
+        </w:rPr>
+        <w:t xml:space="preserve">. After one week of dexamethasone treatment, we observed induction of </w:t>
+      </w:r>
+      <w:r>
+        <w:rPr>
+          <w:rFonts w:asciiTheme="minorHAnsi" w:hAnsiTheme="minorHAnsi"/>
+          <w:i/>
+        </w:rPr>
+        <w:t xml:space="preserve">Foxo3 </w:t>
+      </w:r>
+      <w:r>
+        <w:rPr>
+          <w:rFonts w:asciiTheme="minorHAnsi" w:hAnsiTheme="minorHAnsi"/>
+        </w:rPr>
+        <w:t xml:space="preserve">and the atrogenes, </w:t>
+      </w:r>
+      <w:r>
+        <w:rPr>
+          <w:rFonts w:asciiTheme="minorHAnsi" w:hAnsiTheme="minorHAnsi"/>
+          <w:i/>
+        </w:rPr>
+        <w:t xml:space="preserve">Trim63 </w:t>
+      </w:r>
+      <w:r>
+        <w:rPr>
+          <w:rFonts w:asciiTheme="minorHAnsi" w:hAnsiTheme="minorHAnsi"/>
+        </w:rPr>
+        <w:t xml:space="preserve">(Atrogin-1) </w:t>
+      </w:r>
+      <w:r>
+        <w:rPr>
+          <w:rFonts w:asciiTheme="minorHAnsi" w:hAnsiTheme="minorHAnsi"/>
+        </w:rPr>
+        <w:t xml:space="preserve">and </w:t>
+      </w:r>
+      <w:r>
+        <w:rPr>
+          <w:rFonts w:asciiTheme="minorHAnsi" w:hAnsiTheme="minorHAnsi"/>
+          <w:i/>
+        </w:rPr>
+        <w:t>Fbxo32</w:t>
+      </w:r>
+      <w:r>
+        <w:rPr>
+          <w:rFonts w:asciiTheme="minorHAnsi" w:hAnsiTheme="minorHAnsi"/>
+        </w:rPr>
+        <w:t xml:space="preserve"> (MuRF1)</w:t>
+      </w:r>
+      <w:r>
+        <w:rPr>
+          <w:rFonts w:asciiTheme="minorHAnsi" w:hAnsiTheme="minorHAnsi"/>
+        </w:rPr>
+        <w:t xml:space="preserve">, </w:t>
+      </w:r>
+      <w:r>
+        <w:rPr>
+          <w:rFonts w:asciiTheme="minorHAnsi" w:hAnsiTheme="minorHAnsi"/>
+        </w:rPr>
+        <w:t>to be greater</w:t>
+      </w:r>
+      <w:r>
+        <w:rPr>
+          <w:rFonts w:asciiTheme="minorHAnsi" w:hAnsiTheme="minorHAnsi"/>
+        </w:rPr>
+        <w:t xml:space="preserve"> in obese mice compared to their lean counterparts</w:t>
+      </w:r>
+      <w:r>
+        <w:rPr>
+          <w:rFonts w:asciiTheme="minorHAnsi" w:hAnsiTheme="minorHAnsi"/>
+        </w:rPr>
+        <w:t>,</w:t>
+      </w:r>
+      <w:r>
+        <w:rPr>
+          <w:rFonts w:asciiTheme="minorHAnsi" w:hAnsiTheme="minorHAnsi"/>
+        </w:rPr>
         <w:t xml:space="preserve"> </w:t>
       </w:r>
-      <w:proofErr w:type="spellStart"/>
-      <w:r>
-        <w:rPr>
-          <w:rFonts w:asciiTheme="minorHAnsi" w:hAnsiTheme="minorHAnsi"/>
-        </w:rPr>
-        <w:t>atrogene</w:t>
-      </w:r>
-      <w:proofErr w:type="spellEnd"/>
-      <w:r>
-        <w:rPr>
-          <w:rFonts w:asciiTheme="minorHAnsi" w:hAnsiTheme="minorHAnsi"/>
-        </w:rPr>
-        <w:t xml:space="preserve"> expression</w:t>
-      </w:r>
-      <w:r>
-        <w:rPr>
-          <w:rFonts w:asciiTheme="minorHAnsi" w:hAnsiTheme="minorHAnsi"/>
-        </w:rPr>
-        <w:t xml:space="preserve"> in quadriceps</w:t>
-      </w:r>
-      <w:r>
-        <w:rPr>
-          <w:rFonts w:asciiTheme="minorHAnsi" w:hAnsiTheme="minorHAnsi"/>
-        </w:rPr>
-        <w:t xml:space="preserve"> after a two</w:t>
-      </w:r>
-      <w:r>
-        <w:rPr>
-          <w:rFonts w:asciiTheme="minorHAnsi" w:hAnsiTheme="minorHAnsi"/>
-        </w:rPr>
-        <w:t>-</w:t>
-      </w:r>
-      <w:r>
-        <w:rPr>
-          <w:rFonts w:asciiTheme="minorHAnsi" w:hAnsiTheme="minorHAnsi"/>
-        </w:rPr>
-        <w:t xml:space="preserve">week </w:t>
-      </w:r>
-      <w:r>
-        <w:rPr>
-          <w:rFonts w:asciiTheme="minorHAnsi" w:hAnsiTheme="minorHAnsi"/>
-        </w:rPr>
-        <w:t>treatment</w:t>
-      </w:r>
-      <w:r>
-        <w:rPr>
-          <w:rFonts w:asciiTheme="minorHAnsi" w:hAnsiTheme="minorHAnsi"/>
-        </w:rPr>
-        <w:t xml:space="preserve"> time course, with animals </w:t>
-      </w:r>
-      <w:r>
-        <w:rPr>
-          <w:rFonts w:asciiTheme="minorHAnsi" w:hAnsiTheme="minorHAnsi"/>
-        </w:rPr>
-        <w:t xml:space="preserve">euthanized </w:t>
-      </w:r>
-      <w:r>
-        <w:rPr>
-          <w:rFonts w:asciiTheme="minorHAnsi" w:hAnsiTheme="minorHAnsi"/>
-        </w:rPr>
-        <w:t>at 0, 3, 7 and 14 days</w:t>
-      </w:r>
-      <w:r>
-        <w:rPr>
-          <w:rFonts w:asciiTheme="minorHAnsi" w:hAnsiTheme="minorHAnsi"/>
-        </w:rPr>
-        <w:t xml:space="preserve">. After one week of dexamethasone treatment, we observed induction of </w:t>
+      <w:r>
+        <w:rPr>
+          <w:rFonts w:asciiTheme="minorHAnsi" w:hAnsiTheme="minorHAnsi"/>
+        </w:rPr>
+        <w:t xml:space="preserve">though the interaction between obesity status and dexamethasone treatment did not reach statistical significance </w:t>
+      </w:r>
+      <w:r>
+        <w:rPr>
+          <w:rFonts w:asciiTheme="minorHAnsi" w:hAnsiTheme="minorHAnsi"/>
+        </w:rPr>
+        <w:t xml:space="preserve">for these transcripts </w:t>
+      </w:r>
+      <w:r>
+        <w:rPr>
+          <w:rFonts w:asciiTheme="minorHAnsi" w:hAnsiTheme="minorHAnsi"/>
+        </w:rPr>
+        <w:t xml:space="preserve">(Figure 3). </w:t>
+      </w:r>
+      <w:r>
+        <w:rPr>
+          <w:rFonts w:asciiTheme="minorHAnsi" w:hAnsiTheme="minorHAnsi"/>
+        </w:rPr>
+        <w:t>We</w:t>
+      </w:r>
+      <w:r>
+        <w:rPr>
+          <w:rFonts w:asciiTheme="minorHAnsi" w:hAnsiTheme="minorHAnsi"/>
+        </w:rPr>
+        <w:t xml:space="preserve"> </w:t>
+      </w:r>
+      <w:r>
+        <w:rPr>
+          <w:rFonts w:asciiTheme="minorHAnsi" w:hAnsiTheme="minorHAnsi"/>
+        </w:rPr>
+        <w:t xml:space="preserve">did </w:t>
+      </w:r>
+      <w:r>
+        <w:rPr>
+          <w:rFonts w:asciiTheme="minorHAnsi" w:hAnsiTheme="minorHAnsi"/>
+        </w:rPr>
+        <w:t xml:space="preserve">not </w:t>
+      </w:r>
+      <w:r>
+        <w:rPr>
+          <w:rFonts w:asciiTheme="minorHAnsi" w:hAnsiTheme="minorHAnsi"/>
+        </w:rPr>
+        <w:t xml:space="preserve">observe </w:t>
+      </w:r>
+      <w:r>
+        <w:rPr>
+          <w:rFonts w:asciiTheme="minorHAnsi" w:hAnsiTheme="minorHAnsi"/>
+        </w:rPr>
+        <w:t>a</w:t>
+      </w:r>
+      <w:r>
+        <w:rPr>
+          <w:rFonts w:asciiTheme="minorHAnsi" w:hAnsiTheme="minorHAnsi"/>
+        </w:rPr>
+        <w:t xml:space="preserve"> </w:t>
+      </w:r>
+      <w:r>
+        <w:rPr>
+          <w:rFonts w:asciiTheme="minorHAnsi" w:hAnsiTheme="minorHAnsi"/>
+        </w:rPr>
+        <w:t>treatment effect in either diet for</w:t>
+      </w:r>
+      <w:r>
+        <w:rPr>
+          <w:rFonts w:asciiTheme="minorHAnsi" w:hAnsiTheme="minorHAnsi"/>
+        </w:rPr>
+        <w:t xml:space="preserve"> </w:t>
       </w:r>
       <w:r>
         <w:rPr>
           <w:rFonts w:asciiTheme="minorHAnsi" w:hAnsiTheme="minorHAnsi"/>
           <w:i/>
         </w:rPr>
-        <w:t xml:space="preserve">Foxo3 </w:t>
-      </w:r>
-      <w:r>
-        <w:rPr>
-          <w:rFonts w:asciiTheme="minorHAnsi" w:hAnsiTheme="minorHAnsi"/>
-        </w:rPr>
-        <w:t xml:space="preserve">and the </w:t>
-      </w:r>
-      <w:proofErr w:type="spellStart"/>
-      <w:r>
-        <w:rPr>
-          <w:rFonts w:asciiTheme="minorHAnsi" w:hAnsiTheme="minorHAnsi"/>
-        </w:rPr>
-        <w:t>atrogenes</w:t>
-      </w:r>
-      <w:proofErr w:type="spellEnd"/>
-      <w:r>
-        <w:rPr>
-          <w:rFonts w:asciiTheme="minorHAnsi" w:hAnsiTheme="minorHAnsi"/>
-        </w:rPr>
-        <w:t xml:space="preserve">, </w:t>
+        <w:t>Foxo1</w:t>
+      </w:r>
+      <w:r>
+        <w:rPr>
+          <w:rFonts w:asciiTheme="minorHAnsi" w:hAnsiTheme="minorHAnsi"/>
+        </w:rPr>
+        <w:t xml:space="preserve"> or </w:t>
       </w:r>
       <w:r>
         <w:rPr>
           <w:rFonts w:asciiTheme="minorHAnsi" w:hAnsiTheme="minorHAnsi"/>
           <w:i/>
         </w:rPr>
-        <w:t xml:space="preserve">Trim63 </w:t>
-      </w:r>
-      <w:r>
-        <w:rPr>
-          <w:rFonts w:asciiTheme="minorHAnsi" w:hAnsiTheme="minorHAnsi"/>
-        </w:rPr>
-        <w:t xml:space="preserve">(Atrogin-1) </w:t>
-      </w:r>
-      <w:r>
-        <w:rPr>
-          <w:rFonts w:asciiTheme="minorHAnsi" w:hAnsiTheme="minorHAnsi"/>
-        </w:rPr>
-        <w:t xml:space="preserve">and </w:t>
+        <w:t>Ncr31</w:t>
+      </w:r>
+      <w:r>
+        <w:rPr>
+          <w:rFonts w:asciiTheme="minorHAnsi" w:hAnsiTheme="minorHAnsi"/>
+        </w:rPr>
+        <w:t xml:space="preserve"> (the </w:t>
+      </w:r>
+      <w:r>
+        <w:rPr>
+          <w:rFonts w:asciiTheme="minorHAnsi" w:hAnsiTheme="minorHAnsi"/>
+        </w:rPr>
+        <w:t xml:space="preserve">gene that encodes for </w:t>
+      </w:r>
+      <w:r>
+        <w:rPr>
+          <w:rFonts w:asciiTheme="minorHAnsi" w:hAnsiTheme="minorHAnsi"/>
+        </w:rPr>
+        <w:t>the G</w:t>
+      </w:r>
+      <w:r>
+        <w:rPr>
+          <w:rFonts w:asciiTheme="minorHAnsi" w:hAnsiTheme="minorHAnsi"/>
+        </w:rPr>
+        <w:t xml:space="preserve">lucocorticoid </w:t>
+      </w:r>
+      <w:r>
+        <w:rPr>
+          <w:rFonts w:asciiTheme="minorHAnsi" w:hAnsiTheme="minorHAnsi"/>
+        </w:rPr>
+        <w:t>R</w:t>
+      </w:r>
+      <w:r>
+        <w:rPr>
+          <w:rFonts w:asciiTheme="minorHAnsi" w:hAnsiTheme="minorHAnsi"/>
+        </w:rPr>
+        <w:t>eceptor</w:t>
+      </w:r>
+      <w:r>
+        <w:rPr>
+          <w:rFonts w:asciiTheme="minorHAnsi" w:hAnsiTheme="minorHAnsi"/>
+        </w:rPr>
+        <w:t>)</w:t>
+      </w:r>
+      <w:r>
+        <w:rPr>
+          <w:rFonts w:asciiTheme="minorHAnsi" w:hAnsiTheme="minorHAnsi"/>
+        </w:rPr>
+        <w:t xml:space="preserve">.  </w:t>
+      </w:r>
+      <w:r>
+        <w:rPr>
+          <w:rFonts w:asciiTheme="minorHAnsi" w:hAnsiTheme="minorHAnsi"/>
+        </w:rPr>
+        <w:t xml:space="preserve">These data suggest that the obesity-sensitizing effects on muscle atrophy </w:t>
+      </w:r>
+      <w:r>
+        <w:rPr>
+          <w:rFonts w:asciiTheme="minorHAnsi" w:hAnsiTheme="minorHAnsi"/>
+        </w:rPr>
+        <w:t>could be</w:t>
+      </w:r>
+      <w:r>
+        <w:rPr>
+          <w:rFonts w:asciiTheme="minorHAnsi" w:hAnsiTheme="minorHAnsi"/>
+        </w:rPr>
+        <w:t xml:space="preserve"> </w:t>
+      </w:r>
+      <w:r>
+        <w:rPr>
+          <w:rFonts w:asciiTheme="minorHAnsi" w:hAnsiTheme="minorHAnsi"/>
+        </w:rPr>
+        <w:t>related to</w:t>
+      </w:r>
+      <w:r>
+        <w:rPr>
+          <w:rFonts w:asciiTheme="minorHAnsi" w:hAnsiTheme="minorHAnsi"/>
+        </w:rPr>
+        <w:t xml:space="preserve"> </w:t>
+      </w:r>
+      <w:r>
+        <w:rPr>
+          <w:rFonts w:asciiTheme="minorHAnsi" w:hAnsiTheme="minorHAnsi"/>
+        </w:rPr>
+        <w:t xml:space="preserve">transcriptional </w:t>
+      </w:r>
+      <w:r>
+        <w:rPr>
+          <w:rFonts w:asciiTheme="minorHAnsi" w:hAnsiTheme="minorHAnsi"/>
+        </w:rPr>
+        <w:t xml:space="preserve">elevations of </w:t>
       </w:r>
       <w:r>
         <w:rPr>
           <w:rFonts w:asciiTheme="minorHAnsi" w:hAnsiTheme="minorHAnsi"/>
           <w:i/>
         </w:rPr>
-        <w:t>Fbxo32</w:t>
-      </w:r>
-      <w:r>
-        <w:rPr>
-          <w:rFonts w:asciiTheme="minorHAnsi" w:hAnsiTheme="minorHAnsi"/>
-        </w:rPr>
-        <w:t xml:space="preserve"> (MuRF1)</w:t>
-      </w:r>
-      <w:r>
-        <w:rPr>
-          <w:rFonts w:asciiTheme="minorHAnsi" w:hAnsiTheme="minorHAnsi"/>
-        </w:rPr>
-        <w:t xml:space="preserve">, </w:t>
-      </w:r>
-      <w:r>
-        <w:rPr>
-          <w:rFonts w:asciiTheme="minorHAnsi" w:hAnsiTheme="minorHAnsi"/>
-        </w:rPr>
-        <w:t>to be greater</w:t>
-      </w:r>
-      <w:r>
-        <w:rPr>
-          <w:rFonts w:asciiTheme="minorHAnsi" w:hAnsiTheme="minorHAnsi"/>
-        </w:rPr>
-        <w:t xml:space="preserve"> in obese mice compared to their lean counterparts</w:t>
-      </w:r>
-      <w:r>
-        <w:rPr>
-          <w:rFonts w:asciiTheme="minorHAnsi" w:hAnsiTheme="minorHAnsi"/>
-        </w:rPr>
-        <w:t>,</w:t>
-      </w:r>
-      <w:r>
-        <w:rPr>
-          <w:rFonts w:asciiTheme="minorHAnsi" w:hAnsiTheme="minorHAnsi"/>
-        </w:rPr>
-        <w:t xml:space="preserve"> </w:t>
-      </w:r>
-      <w:r>
-        <w:rPr>
-          <w:rFonts w:asciiTheme="minorHAnsi" w:hAnsiTheme="minorHAnsi"/>
-        </w:rPr>
-        <w:t xml:space="preserve">though the interaction between obesity status and dexamethasone treatment did not reach statistical significance </w:t>
-      </w:r>
-      <w:r>
-        <w:rPr>
-          <w:rFonts w:asciiTheme="minorHAnsi" w:hAnsiTheme="minorHAnsi"/>
-        </w:rPr>
-        <w:t xml:space="preserve">for these transcripts </w:t>
-      </w:r>
-      <w:r>
-        <w:rPr>
-          <w:rFonts w:asciiTheme="minorHAnsi" w:hAnsiTheme="minorHAnsi"/>
-        </w:rPr>
-        <w:t xml:space="preserve">(Figure 3). </w:t>
-      </w:r>
-      <w:r>
-        <w:rPr>
-          <w:rFonts w:asciiTheme="minorHAnsi" w:hAnsiTheme="minorHAnsi"/>
-        </w:rPr>
-        <w:t>We</w:t>
-      </w:r>
-      <w:r>
-        <w:rPr>
-          <w:rFonts w:asciiTheme="minorHAnsi" w:hAnsiTheme="minorHAnsi"/>
-        </w:rPr>
-        <w:t xml:space="preserve"> </w:t>
-      </w:r>
-      <w:r>
-        <w:rPr>
-          <w:rFonts w:asciiTheme="minorHAnsi" w:hAnsiTheme="minorHAnsi"/>
-        </w:rPr>
-        <w:t xml:space="preserve">did </w:t>
-      </w:r>
-      <w:r>
-        <w:rPr>
-          <w:rFonts w:asciiTheme="minorHAnsi" w:hAnsiTheme="minorHAnsi"/>
-        </w:rPr>
-        <w:t xml:space="preserve">not </w:t>
-      </w:r>
-      <w:r>
-        <w:rPr>
-          <w:rFonts w:asciiTheme="minorHAnsi" w:hAnsiTheme="minorHAnsi"/>
-        </w:rPr>
-        <w:t xml:space="preserve">observe </w:t>
-      </w:r>
-      <w:r>
-        <w:rPr>
-          <w:rFonts w:asciiTheme="minorHAnsi" w:hAnsiTheme="minorHAnsi"/>
-        </w:rPr>
-        <w:t>a</w:t>
-      </w:r>
-      <w:r>
-        <w:rPr>
-          <w:rFonts w:asciiTheme="minorHAnsi" w:hAnsiTheme="minorHAnsi"/>
-        </w:rPr>
-        <w:t xml:space="preserve"> </w:t>
-      </w:r>
-      <w:r>
-        <w:rPr>
-          <w:rFonts w:asciiTheme="minorHAnsi" w:hAnsiTheme="minorHAnsi"/>
-        </w:rPr>
-        <w:t>treatment effect in either diet for</w:t>
-      </w:r>
-      <w:r>
-        <w:rPr>
-          <w:rFonts w:asciiTheme="minorHAnsi" w:hAnsiTheme="minorHAnsi"/>
-        </w:rPr>
-        <w:t xml:space="preserve"> </w:t>
-      </w:r>
-      <w:r>
-        <w:rPr>
-          <w:rFonts w:asciiTheme="minorHAnsi" w:hAnsiTheme="minorHAnsi"/>
-          <w:i/>
-        </w:rPr>
-        <w:t>Foxo1</w:t>
-      </w:r>
-      <w:r>
-        <w:rPr>
-          <w:rFonts w:asciiTheme="minorHAnsi" w:hAnsiTheme="minorHAnsi"/>
-        </w:rPr>
-        <w:t xml:space="preserve"> or </w:t>
-      </w:r>
-      <w:r>
-        <w:rPr>
-          <w:rFonts w:asciiTheme="minorHAnsi" w:hAnsiTheme="minorHAnsi"/>
-          <w:i/>
-        </w:rPr>
-        <w:t>Ncr31</w:t>
-      </w:r>
-      <w:r>
-        <w:rPr>
-          <w:rFonts w:asciiTheme="minorHAnsi" w:hAnsiTheme="minorHAnsi"/>
-        </w:rPr>
-        <w:t xml:space="preserve"> (the </w:t>
-      </w:r>
-      <w:r>
-        <w:rPr>
-          <w:rFonts w:asciiTheme="minorHAnsi" w:hAnsiTheme="minorHAnsi"/>
-        </w:rPr>
-        <w:t xml:space="preserve">gene that encodes for </w:t>
-      </w:r>
-      <w:r>
-        <w:rPr>
-          <w:rFonts w:asciiTheme="minorHAnsi" w:hAnsiTheme="minorHAnsi"/>
-        </w:rPr>
-        <w:t>the G</w:t>
-      </w:r>
-      <w:r>
-        <w:rPr>
-          <w:rFonts w:asciiTheme="minorHAnsi" w:hAnsiTheme="minorHAnsi"/>
-        </w:rPr>
-        <w:t xml:space="preserve">lucocorticoid </w:t>
-      </w:r>
-      <w:r>
-        <w:rPr>
-          <w:rFonts w:asciiTheme="minorHAnsi" w:hAnsiTheme="minorHAnsi"/>
-        </w:rPr>
-        <w:t>R</w:t>
-      </w:r>
-      <w:r>
-        <w:rPr>
-          <w:rFonts w:asciiTheme="minorHAnsi" w:hAnsiTheme="minorHAnsi"/>
-        </w:rPr>
-        <w:t>eceptor</w:t>
-      </w:r>
-      <w:r>
-        <w:rPr>
-          <w:rFonts w:asciiTheme="minorHAnsi" w:hAnsiTheme="minorHAnsi"/>
-        </w:rPr>
-        <w:t>)</w:t>
-      </w:r>
-      <w:r>
-        <w:rPr>
-          <w:rFonts w:asciiTheme="minorHAnsi" w:hAnsiTheme="minorHAnsi"/>
-        </w:rPr>
-        <w:t xml:space="preserve">.  </w:t>
-      </w:r>
-      <w:r>
-        <w:rPr>
-          <w:rFonts w:asciiTheme="minorHAnsi" w:hAnsiTheme="minorHAnsi"/>
-        </w:rPr>
-        <w:t xml:space="preserve">These data suggest that the obesity-sensitizing effects on muscle atrophy </w:t>
-      </w:r>
-      <w:r>
-        <w:rPr>
-          <w:rFonts w:asciiTheme="minorHAnsi" w:hAnsiTheme="minorHAnsi"/>
-        </w:rPr>
-        <w:t>could be</w:t>
-      </w:r>
-      <w:r>
-        <w:rPr>
-          <w:rFonts w:asciiTheme="minorHAnsi" w:hAnsiTheme="minorHAnsi"/>
-        </w:rPr>
-        <w:t xml:space="preserve"> </w:t>
-      </w:r>
-      <w:r>
-        <w:rPr>
-          <w:rFonts w:asciiTheme="minorHAnsi" w:hAnsiTheme="minorHAnsi"/>
-        </w:rPr>
-        <w:t>related to</w:t>
-      </w:r>
-      <w:r>
-        <w:rPr>
-          <w:rFonts w:asciiTheme="minorHAnsi" w:hAnsiTheme="minorHAnsi"/>
-        </w:rPr>
-        <w:t xml:space="preserve"> </w:t>
-      </w:r>
-      <w:r>
-        <w:rPr>
-          <w:rFonts w:asciiTheme="minorHAnsi" w:hAnsiTheme="minorHAnsi"/>
-        </w:rPr>
-        <w:t xml:space="preserve">transcriptional </w:t>
-      </w:r>
-      <w:r>
-        <w:rPr>
-          <w:rFonts w:asciiTheme="minorHAnsi" w:hAnsiTheme="minorHAnsi"/>
-        </w:rPr>
-        <w:t xml:space="preserve">elevations of </w:t>
-      </w:r>
-      <w:r>
-        <w:rPr>
-          <w:rFonts w:asciiTheme="minorHAnsi" w:hAnsiTheme="minorHAnsi"/>
-          <w:i/>
-        </w:rPr>
         <w:t>Foxo3</w:t>
       </w:r>
       <w:r>
         <w:rPr>
           <w:rFonts w:asciiTheme="minorHAnsi" w:hAnsiTheme="minorHAnsi"/>
         </w:rPr>
-        <w:t xml:space="preserve"> and these two </w:t>
-      </w:r>
-      <w:proofErr w:type="spellStart"/>
-      <w:r>
-        <w:rPr>
-          <w:rFonts w:asciiTheme="minorHAnsi" w:hAnsiTheme="minorHAnsi"/>
-        </w:rPr>
-        <w:t>atrogenes</w:t>
-      </w:r>
-      <w:proofErr w:type="spellEnd"/>
-      <w:r>
-        <w:rPr>
-          <w:rFonts w:asciiTheme="minorHAnsi" w:hAnsiTheme="minorHAnsi"/>
-        </w:rPr>
-        <w:t>.</w:t>
+        <w:t xml:space="preserve"> and these two atrogenes.</w:t>
       </w:r>
     </w:p>
     <w:p>
@@ -6104,7 +5845,6 @@
         </w:rPr>
         <w:t>obese animals given dexamethasone (</w:t>
       </w:r>
-      <w:proofErr w:type="spellStart"/>
       <w:r>
         <w:rPr>
           <w:rFonts w:asciiTheme="minorHAnsi" w:hAnsiTheme="minorHAnsi"/>
@@ -6118,7 +5858,6 @@
         </w:rPr>
         <w:t>interaction</w:t>
       </w:r>
-      <w:proofErr w:type="spellEnd"/>
       <w:r>
         <w:rPr>
           <w:rFonts w:asciiTheme="minorHAnsi" w:hAnsiTheme="minorHAnsi"/>
@@ -6374,21 +6113,7 @@
         <w:rPr>
           <w:rFonts w:asciiTheme="minorHAnsi" w:hAnsiTheme="minorHAnsi"/>
         </w:rPr>
-        <w:t xml:space="preserve">, we evaluated muscle lysates from gastrocnemius tissues at the end of a </w:t>
-      </w:r>
-      <w:proofErr w:type="spellStart"/>
-      <w:r>
-        <w:rPr>
-          <w:rFonts w:asciiTheme="minorHAnsi" w:hAnsiTheme="minorHAnsi"/>
-        </w:rPr>
-        <w:t>hyperinsulinemic</w:t>
-      </w:r>
-      <w:proofErr w:type="spellEnd"/>
-      <w:r>
-        <w:rPr>
-          <w:rFonts w:asciiTheme="minorHAnsi" w:hAnsiTheme="minorHAnsi"/>
-        </w:rPr>
-        <w:t xml:space="preserve"> euglycemic </w:t>
+        <w:t xml:space="preserve">, we evaluated muscle lysates from gastrocnemius tissues at the end of a hyperinsulinemic euglycemic </w:t>
       </w:r>
       <w:r>
         <w:rPr>
@@ -6401,21 +6126,7 @@
         <w:rPr>
           <w:rFonts w:asciiTheme="minorHAnsi" w:hAnsiTheme="minorHAnsi"/>
         </w:rPr>
-        <w:t xml:space="preserve">  We found that the relative phosphorylation of </w:t>
-      </w:r>
-      <w:proofErr w:type="spellStart"/>
-      <w:r>
-        <w:rPr>
-          <w:rFonts w:asciiTheme="minorHAnsi" w:hAnsiTheme="minorHAnsi"/>
-        </w:rPr>
-        <w:t>Akt</w:t>
-      </w:r>
-      <w:proofErr w:type="spellEnd"/>
-      <w:r>
-        <w:rPr>
-          <w:rFonts w:asciiTheme="minorHAnsi" w:hAnsiTheme="minorHAnsi"/>
-        </w:rPr>
-        <w:t xml:space="preserve"> at Ser 473 was unchanged between water and dexamethasone treatments, in either group (Figure 4C-D).  This is consistent with prior work demonstrating that proximal insulin signaling is </w:t>
+        <w:t xml:space="preserve">  We found that the relative phosphorylation of Akt at Ser 473 was unchanged between water and dexamethasone treatments, in either group (Figure 4C-D).  This is consistent with prior work demonstrating that proximal insulin signaling is </w:t>
       </w:r>
       <w:r>
         <w:rPr>
@@ -6423,8 +6134,6 @@
         </w:rPr>
         <w:t xml:space="preserve">largely </w:t>
       </w:r>
-      <w:bookmarkStart w:id="0" w:name="_GoBack"/>
-      <w:bookmarkEnd w:id="0"/>
       <w:r>
         <w:rPr>
           <w:rFonts w:asciiTheme="minorHAnsi" w:hAnsiTheme="minorHAnsi"/>
@@ -6675,21 +6384,7 @@
         <w:rPr>
           <w:rFonts w:asciiTheme="minorHAnsi" w:hAnsiTheme="minorHAnsi"/>
         </w:rPr>
-        <w:t xml:space="preserve">In our previous study we demonstrated vie euglycemic </w:t>
-      </w:r>
-      <w:proofErr w:type="spellStart"/>
-      <w:r>
-        <w:rPr>
-          <w:rFonts w:asciiTheme="minorHAnsi" w:hAnsiTheme="minorHAnsi"/>
-        </w:rPr>
-        <w:t>hyperinsulinemic</w:t>
-      </w:r>
-      <w:proofErr w:type="spellEnd"/>
-      <w:r>
-        <w:rPr>
-          <w:rFonts w:asciiTheme="minorHAnsi" w:hAnsiTheme="minorHAnsi"/>
-        </w:rPr>
-        <w:t xml:space="preserve"> clamps that obese dexamethasone treated mice were insulin resistant (as determined by suppressed glucose infusion rates), had lowered muscle glucose uptake, and had elevated endogenous glucose production.  Based on elevated lipolysis in these mice, we posited that this is due to indirect promotion of glucose production by adipocyte lipolysis </w:t>
+        <w:t xml:space="preserve">In our previous study we demonstrated vie euglycemic hyperinsulinemic clamps that obese dexamethasone treated mice were insulin resistant (as determined by suppressed glucose infusion rates), had lowered muscle glucose uptake, and had elevated endogenous glucose production.  Based on elevated lipolysis in these mice, we posited that this is due to indirect promotion of glucose production by adipocyte lipolysis </w:t>
       </w:r>
       <w:r>
         <w:rPr>
@@ -7612,16 +7307,255 @@
         <w:rPr>
           <w:rFonts w:asciiTheme="minorHAnsi" w:hAnsiTheme="minorHAnsi"/>
         </w:rPr>
-        <w:t xml:space="preserve">Our data are also concordant with a report showing that glucocorticoids given simultaneously with HFD enhances muscle decay and exacerbated induction of </w:t>
-      </w:r>
-      <w:proofErr w:type="spellStart"/>
-      <w:r>
-        <w:rPr>
-          <w:rFonts w:asciiTheme="minorHAnsi" w:hAnsiTheme="minorHAnsi"/>
-        </w:rPr>
-        <w:t>atrogenes</w:t>
-      </w:r>
-      <w:proofErr w:type="spellEnd"/>
+        <w:t xml:space="preserve">Our data are also concordant with a report showing that glucocorticoids given simultaneously with HFD enhances muscle decay and exacerbated induction of atrogenes </w:t>
+      </w:r>
+      <w:r>
+        <w:rPr>
+          <w:rFonts w:asciiTheme="minorHAnsi" w:hAnsiTheme="minorHAnsi"/>
+        </w:rPr>
+        <w:fldChar w:fldCharType="begin" w:fldLock="1"/>
+      </w:r>
+      <w:r>
+        <w:rPr>
+          <w:rFonts w:asciiTheme="minorHAnsi" w:hAnsiTheme="minorHAnsi"/>
+        </w:rPr>
+        <w:instrText>ADDIN CSL_CITATION {"citationItems":[{"id":"ITEM-1","itemData":{"DOI":"10.1016/j.steroids.2019.05.008","ISSN":"0039-128X","author":[{"dropping-particle":"","family":"Adhikary","given":"Sulekha","non-dropping-particle":"","parse-names":false,"suffix":""},{"dropping-particle":"","family":"Kothari","given":"Priyanka","non-dropping-particle":"","parse-names":false,"suffix":""},{"dropping-particle":"","family":"Choudhary","given":"Dharmendra","non-dropping-particle":"","parse-names":false,"suffix":""},{"dropping-particle":"","family":"Tripathi","given":"Ashish Kumar","non-dropping-particle":"","parse-names":false,"suffix":""},{"dropping-particle":"","family":"Trivedi","given":"Ritu","non-dropping-particle":"","parse-names":false,"suffix":""}],"container-title":"Steroids","id":"ITEM-1","issued":{"date-parts":[["2019"]]},"publisher":"Elsevier Inc.","title":"Glucocorticoid aggravates bone micro-architecture deterioration and skeletal muscle atrophy in mice fed on high-fat diet","type":"article-journal"},"uris":["http://www.mendeley.com/documents/?uuid=12e3e7ad-858c-41c8-ba0b-c369cc939680"]}],"mendeley":{"formattedCitation":"[24]","plainTextFormattedCitation":"[24]","previouslyFormattedCitation":"[24]"},"properties":{"noteIndex":0},"schema":"https://github.com/citation-style-language/schema/raw/master/csl-citation.json"}</w:instrText>
+      </w:r>
+      <w:r>
+        <w:rPr>
+          <w:rFonts w:asciiTheme="minorHAnsi" w:hAnsiTheme="minorHAnsi"/>
+        </w:rPr>
+        <w:fldChar w:fldCharType="separate"/>
+      </w:r>
+      <w:r>
+        <w:rPr>
+          <w:rFonts w:asciiTheme="minorHAnsi" w:hAnsiTheme="minorHAnsi"/>
+          <w:noProof/>
+        </w:rPr>
+        <w:t>[24]</w:t>
+      </w:r>
+      <w:r>
+        <w:rPr>
+          <w:rFonts w:asciiTheme="minorHAnsi" w:hAnsiTheme="minorHAnsi"/>
+        </w:rPr>
+        <w:fldChar w:fldCharType="end"/>
+      </w:r>
+      <w:r>
+        <w:rPr>
+          <w:rFonts w:asciiTheme="minorHAnsi" w:hAnsiTheme="minorHAnsi"/>
+        </w:rPr>
+        <w:t>.</w:t>
+      </w:r>
+      <w:r>
+        <w:rPr>
+          <w:rFonts w:asciiTheme="minorHAnsi" w:hAnsiTheme="minorHAnsi"/>
+        </w:rPr>
+        <w:t xml:space="preserve">  </w:t>
+      </w:r>
+      <w:r>
+        <w:rPr>
+          <w:rFonts w:asciiTheme="minorHAnsi" w:hAnsiTheme="minorHAnsi"/>
+        </w:rPr>
+        <w:t xml:space="preserve">We </w:t>
+      </w:r>
+      <w:r>
+        <w:rPr>
+          <w:rFonts w:asciiTheme="minorHAnsi" w:hAnsiTheme="minorHAnsi"/>
+        </w:rPr>
+        <w:t>did not observe</w:t>
+      </w:r>
+      <w:r>
+        <w:rPr>
+          <w:rFonts w:asciiTheme="minorHAnsi" w:hAnsiTheme="minorHAnsi"/>
+        </w:rPr>
+        <w:t xml:space="preserve"> transcriptional increases in GR in muscle (Figure 3) or adipose tissue </w:t>
+      </w:r>
+      <w:r>
+        <w:rPr>
+          <w:rFonts w:asciiTheme="minorHAnsi" w:hAnsiTheme="minorHAnsi"/>
+        </w:rPr>
+        <w:fldChar w:fldCharType="begin" w:fldLock="1"/>
+      </w:r>
+      <w:r>
+        <w:rPr>
+          <w:rFonts w:asciiTheme="minorHAnsi" w:hAnsiTheme="minorHAnsi"/>
+        </w:rPr>
+        <w:instrText>ADDIN CSL_CITATION {"citationItems":[{"id":"ITEM-1","itemData":{"DOI":"10.1210/en.2018-00147","ISSN":"19457170","PMID":"29659785","abstract":"The purpose of this study was to determine the effects of glucocorticoid-induced metabolic dysfunction in the presence of diet-induced obesity. C57BL/6J adult male lean and diet-induced obese mice were given dexamethasone and levels of hepatic steatosis, insulin resistance and lipolysis were determined. Obese mice given dexamethasone had significant, synergistic effects on fasting glucose, insulin resistance and markers of lipolysis, as well as hepatic steatosis. This was associated with synergistic transactivation of the lipolytic enzyme ATGL. The combination of chronically elevated glucocorticoids and obesity leads to exacerbations in metabolic dysfunction. Our findings suggest lipolysis may be a key player in glucocorticoid-induced insulin resistance and fatty liver in individuals with obesity.","author":[{"dropping-particle":"","family":"Harvey","given":"Innocence","non-dropping-particle":"","parse-names":false,"suffix":""},{"dropping-particle":"","family":"Stephenson","given":"Erin J.","non-dropping-particle":"","parse-names":false,"suffix":""},{"dropping-particle":"","family":"Redd","given":"Jeanna R.","non-dropping-particle":"","parse-names":false,"suffix":""},{"dropping-particle":"","family":"Tran","given":"Quynh T.","non-dropping-particle":"","parse-names":false,"suffix":""},{"dropping-particle":"","family":"Hochberg","given":"Irit","non-dropping-particle":"","parse-names":false,"suffix":""},{"dropping-particle":"","family":"Qi","given":"Nathan","non-dropping-particle":"","parse-names":false,"suffix":""},{"dropping-particle":"","family":"Bridges","given":"Dave","non-dropping-particle":"","parse-names":false,"suffix":""}],"container-title":"Endocrinology","id":"ITEM-1","issue":"6","issued":{"date-parts":[["2018","4","11"]]},"page":"2275-2287","title":"Glucocorticoid-Induced Metabolic Disturbances Are Exacerbated in Obese Male Mice","type":"article-journal","volume":"159"},"uris":["http://www.mendeley.com/documents/?uuid=d0178e14-223a-4a7c-9120-b9340661a101"]}],"mendeley":{"formattedCitation":"[21]","plainTextFormattedCitation":"[21]","previouslyFormattedCitation":"[21]"},"properties":{"noteIndex":0},"schema":"https://github.com/citation-style-language/schema/raw/master/csl-citation.json"}</w:instrText>
+      </w:r>
+      <w:r>
+        <w:rPr>
+          <w:rFonts w:asciiTheme="minorHAnsi" w:hAnsiTheme="minorHAnsi"/>
+        </w:rPr>
+        <w:fldChar w:fldCharType="separate"/>
+      </w:r>
+      <w:r>
+        <w:rPr>
+          <w:rFonts w:asciiTheme="minorHAnsi" w:hAnsiTheme="minorHAnsi"/>
+          <w:noProof/>
+        </w:rPr>
+        <w:t>[21]</w:t>
+      </w:r>
+      <w:r>
+        <w:rPr>
+          <w:rFonts w:asciiTheme="minorHAnsi" w:hAnsiTheme="minorHAnsi"/>
+        </w:rPr>
+        <w:fldChar w:fldCharType="end"/>
+      </w:r>
+      <w:r>
+        <w:rPr>
+          <w:rFonts w:asciiTheme="minorHAnsi" w:hAnsiTheme="minorHAnsi"/>
+        </w:rPr>
+        <w:t xml:space="preserve"> in obese animals</w:t>
+      </w:r>
+      <w:r>
+        <w:rPr>
+          <w:rFonts w:asciiTheme="minorHAnsi" w:hAnsiTheme="minorHAnsi"/>
+        </w:rPr>
+        <w:t xml:space="preserve"> that would explain these findings</w:t>
+      </w:r>
+      <w:r>
+        <w:rPr>
+          <w:rFonts w:asciiTheme="minorHAnsi" w:hAnsiTheme="minorHAnsi"/>
+        </w:rPr>
+        <w:t xml:space="preserve">. </w:t>
+      </w:r>
+      <w:r>
+        <w:rPr>
+          <w:rFonts w:asciiTheme="minorHAnsi" w:hAnsiTheme="minorHAnsi"/>
+          <w:color w:val="000000" w:themeColor="text1"/>
+        </w:rPr>
+        <w:t xml:space="preserve">One </w:t>
+      </w:r>
+      <w:r>
+        <w:rPr>
+          <w:rFonts w:asciiTheme="minorHAnsi" w:hAnsiTheme="minorHAnsi"/>
+          <w:color w:val="000000" w:themeColor="text1"/>
+        </w:rPr>
+        <w:t>hypothesis</w:t>
+      </w:r>
+      <w:r>
+        <w:rPr>
+          <w:rFonts w:asciiTheme="minorHAnsi" w:hAnsiTheme="minorHAnsi"/>
+          <w:color w:val="000000" w:themeColor="text1"/>
+        </w:rPr>
+        <w:t xml:space="preserve"> is that obesity remodels the chromatin landscape, allowing for easier GR access</w:t>
+      </w:r>
+      <w:r>
+        <w:rPr>
+          <w:rFonts w:asciiTheme="minorHAnsi" w:hAnsiTheme="minorHAnsi"/>
+          <w:color w:val="000000" w:themeColor="text1"/>
+        </w:rPr>
+        <w:t xml:space="preserve"> to genes involved in modulating muscle size and function</w:t>
+      </w:r>
+      <w:r>
+        <w:rPr>
+          <w:rFonts w:asciiTheme="minorHAnsi" w:hAnsiTheme="minorHAnsi"/>
+          <w:color w:val="000000" w:themeColor="text1"/>
+        </w:rPr>
+        <w:t xml:space="preserve">. </w:t>
+      </w:r>
+      <w:r>
+        <w:rPr>
+          <w:rFonts w:asciiTheme="minorHAnsi" w:hAnsiTheme="minorHAnsi"/>
+          <w:color w:val="000000"/>
+        </w:rPr>
+        <w:t>Indeed, o</w:t>
+      </w:r>
+      <w:r>
+        <w:rPr>
+          <w:rFonts w:asciiTheme="minorHAnsi" w:hAnsiTheme="minorHAnsi"/>
+          <w:color w:val="000000"/>
+        </w:rPr>
+        <w:t>besity alter</w:t>
+      </w:r>
+      <w:r>
+        <w:rPr>
+          <w:rFonts w:asciiTheme="minorHAnsi" w:hAnsiTheme="minorHAnsi"/>
+          <w:color w:val="000000"/>
+        </w:rPr>
+        <w:t>s the</w:t>
+      </w:r>
+      <w:r>
+        <w:rPr>
+          <w:rFonts w:asciiTheme="minorHAnsi" w:hAnsiTheme="minorHAnsi"/>
+          <w:color w:val="000000"/>
+        </w:rPr>
+        <w:t xml:space="preserve"> packing </w:t>
+      </w:r>
+      <w:r>
+        <w:rPr>
+          <w:rFonts w:asciiTheme="minorHAnsi" w:hAnsiTheme="minorHAnsi"/>
+        </w:rPr>
+        <w:t xml:space="preserve">and accessibility </w:t>
+      </w:r>
+      <w:r>
+        <w:rPr>
+          <w:rFonts w:asciiTheme="minorHAnsi" w:hAnsiTheme="minorHAnsi"/>
+          <w:color w:val="000000"/>
+        </w:rPr>
+        <w:t xml:space="preserve">of DNA in adipocytes </w:t>
+      </w:r>
+      <w:r>
+        <w:rPr>
+          <w:rFonts w:asciiTheme="minorHAnsi" w:hAnsiTheme="minorHAnsi"/>
+        </w:rPr>
+        <w:fldChar w:fldCharType="begin" w:fldLock="1"/>
+      </w:r>
+      <w:r>
+        <w:rPr>
+          <w:rFonts w:asciiTheme="minorHAnsi" w:hAnsiTheme="minorHAnsi"/>
+        </w:rPr>
+        <w:instrText>ADDIN CSL_CITATION {"citationItems":[{"id":"ITEM-1","itemData":{"DOI":"10.1016/j.tcb.2016.01.002","ISSN":"09628924","author":[{"dropping-particle":"","family":"Kang","given":"Sona","non-dropping-particle":"","parse-names":false,"suffix":""},{"dropping-particle":"","family":"Tsai","given":"Linus T-Y.","non-dropping-particle":"","parse-names":false,"suffix":""},{"dropping-particle":"","family":"Rosen","given":"Evan D.","non-dropping-particle":"","parse-names":false,"suffix":""}],"container-title":"Trends in Cell Biology","id":"ITEM-1","issue":"5","issued":{"date-parts":[["2016","5"]]},"page":"341-351","title":"Nuclear Mechanisms of Insulin Resistance","type":"article-journal","volume":"26"},"uris":["http://www.mendeley.com/documents/?uuid=79eee317-29c6-4371-aaff-3eaf34f9c01d","http://www.mendeley.com/documents/?uuid=8a00318b-9060-47f8-902f-abcc259e231c"]},{"id":"ITEM-2","itemData":{"DOI":"10.1210/en.2018-00147","ISSN":"19457170","PMID":"29659785","abstract":"The purpose of this study was to determine the effects of glucocorticoid-induced metabolic dysfunction in the presence of diet-induced obesity. C57BL/6J adult male lean and diet-induced obese mice were given dexamethasone and levels of hepatic steatosis, insulin resistance and lipolysis were determined. Obese mice given dexamethasone had significant, synergistic effects on fasting glucose, insulin resistance and markers of lipolysis, as well as hepatic steatosis. This was associated with synergistic transactivation of the lipolytic enzyme ATGL. The combination of chronically elevated glucocorticoids and obesity leads to exacerbations in metabolic dysfunction. Our findings suggest lipolysis may be a key player in glucocorticoid-induced insulin resistance and fatty liver in individuals with obesity.","author":[{"dropping-particle":"","family":"Harvey","given":"Innocence","non-dropping-particle":"","parse-names":false,"suffix":""},{"dropping-particle":"","family":"Stephenson","given":"Erin J.","non-dropping-particle":"","parse-names":false,"suffix":""},{"dropping-particle":"","family":"Redd","given":"Jeanna R.","non-dropping-particle":"","parse-names":false,"suffix":""},{"dropping-particle":"","family":"Tran","given":"Quynh T.","non-dropping-particle":"","parse-names":false,"suffix":""},{"dropping-particle":"","family":"Hochberg","given":"Irit","non-dropping-particle":"","parse-names":false,"suffix":""},{"dropping-particle":"","family":"Qi","given":"Nathan","non-dropping-particle":"","parse-names":false,"suffix":""},{"dropping-particle":"","family":"Bridges","given":"Dave","non-dropping-particle":"","parse-names":false,"suffix":""}],"container-title":"Endocrinology","id":"ITEM-2","issue":"6","issued":{"date-parts":[["2018","4","11"]]},"page":"2275-2287","title":"Glucocorticoid-Induced Metabolic Disturbances Are Exacerbated in Obese Male Mice","type":"article-journal","volume":"159"},"uris":["http://www.mendeley.com/documents/?uuid=d0178e14-223a-4a7c-9120-b9340661a101"]},{"id":"ITEM-3","itemData":{"DOI":"10.1530/JME-15-0119","ISSN":"0952-5041","PMID":"26150553","abstract":"Glucocorticoids have major effects on adipose tissue metabolism. To study tissue mRNA expression changes induced by chronic elevated endogenous glucocorticoids, we performed RNA sequencing on subcutaneous adipose tissue from patients with Cushing's disease (n=5) compared to patients with non-functioning pituitary adenomas (n=11). We found higher expression of transcripts involved in several metabolic pathways, including lipogenesis, proteolysis and glucose oxidation as well as decreased expression of transcripts involved in inflammation and protein synthesis. To further study this in a model system, we subjected mice to dexamethasone treatment for 12 weeks and analyzed their inguinal (subcutaneous) fat pads, which led to similar findings. Additionally, mice treated with dexamethasone showed drastic decreases in lean body mass as well as increased fat mass, further supporting the human transcriptomic data. These data provide insight to transcriptional changes that may be responsible for the co-morbidities associated with chronic elevations of glucocorticoids.","author":[{"dropping-particle":"","family":"Hochberg","given":"Irit","non-dropping-particle":"","parse-names":false,"suffix":""},{"dropping-particle":"","family":"Harvey","given":"Innocence","non-dropping-particle":"","parse-names":false,"suffix":""},{"dropping-particle":"","family":"Tran","given":"Quynh T.","non-dropping-particle":"","parse-names":false,"suffix":""},{"dropping-particle":"","family":"Stephenson","given":"Erin J.","non-dropping-particle":"","parse-names":false,"suffix":""},{"dropping-particle":"","family":"Barkan","given":"Ariel L","non-dropping-particle":"","parse-names":false,"suffix":""},{"dropping-particle":"","family":"Saltiel","given":"Alan R.","non-dropping-particle":"","parse-names":false,"suffix":""},{"dropping-particle":"","family":"Chandler","given":"William F.","non-dropping-particle":"","parse-names":false,"suffix":""},{"dropping-particle":"","family":"Bridges","given":"Dave","non-dropping-particle":"","parse-names":false,"suffix":""}],"container-title":"Journal of Molecular Endocrinology","id":"ITEM-3","issue":"2","issued":{"date-parts":[["2015","10"]]},"page":"81-94","title":"Gene expression changes in subcutaneous adipose tissue due to Cushing's disease","type":"article-journal","volume":"55"},"uris":["http://www.mendeley.com/documents/?uuid=b00291bd-42ee-44d7-a7a2-bb9d5a302bbd"]}],"mendeley":{"formattedCitation":"[14,21,43]","plainTextFormattedCitation":"[14,21,43]","previouslyFormattedCitation":"[14,21,42]"},"properties":{"noteIndex":0},"schema":"https://github.com/citation-style-language/schema/raw/master/csl-citation.json"}</w:instrText>
+      </w:r>
+      <w:r>
+        <w:rPr>
+          <w:rFonts w:asciiTheme="minorHAnsi" w:hAnsiTheme="minorHAnsi"/>
+        </w:rPr>
+        <w:fldChar w:fldCharType="separate"/>
+      </w:r>
+      <w:r>
+        <w:rPr>
+          <w:rFonts w:asciiTheme="minorHAnsi" w:hAnsiTheme="minorHAnsi"/>
+          <w:noProof/>
+        </w:rPr>
+        <w:t>[14,21,43]</w:t>
+      </w:r>
+      <w:r>
+        <w:rPr>
+          <w:rFonts w:asciiTheme="minorHAnsi" w:hAnsiTheme="minorHAnsi"/>
+        </w:rPr>
+        <w:fldChar w:fldCharType="end"/>
+      </w:r>
+      <w:r>
+        <w:rPr>
+          <w:rFonts w:asciiTheme="minorHAnsi" w:hAnsiTheme="minorHAnsi"/>
+        </w:rPr>
+        <w:t xml:space="preserve"> and therefore </w:t>
+      </w:r>
+      <w:r>
+        <w:rPr>
+          <w:rFonts w:asciiTheme="minorHAnsi" w:hAnsiTheme="minorHAnsi"/>
+        </w:rPr>
+        <w:t xml:space="preserve">may have a similar effect in muscle in which Glucocorticoid Response Elements </w:t>
+      </w:r>
+      <w:r>
+        <w:rPr>
+          <w:rFonts w:asciiTheme="minorHAnsi" w:hAnsiTheme="minorHAnsi"/>
+        </w:rPr>
+        <w:t xml:space="preserve">are more </w:t>
+      </w:r>
+      <w:r>
+        <w:rPr>
+          <w:rFonts w:asciiTheme="minorHAnsi" w:hAnsiTheme="minorHAnsi"/>
+        </w:rPr>
+        <w:t xml:space="preserve">easily </w:t>
+      </w:r>
+      <w:r>
+        <w:rPr>
+          <w:rFonts w:asciiTheme="minorHAnsi" w:hAnsiTheme="minorHAnsi"/>
+        </w:rPr>
+        <w:t>bound by</w:t>
+      </w:r>
       <w:r>
         <w:rPr>
           <w:rFonts w:asciiTheme="minorHAnsi" w:hAnsiTheme="minorHAnsi"/>
@@ -7632,356 +7566,119 @@
         <w:rPr>
           <w:rFonts w:asciiTheme="minorHAnsi" w:hAnsiTheme="minorHAnsi"/>
         </w:rPr>
-        <w:fldChar w:fldCharType="begin" w:fldLock="1"/>
-      </w:r>
-      <w:r>
-        <w:rPr>
-          <w:rFonts w:asciiTheme="minorHAnsi" w:hAnsiTheme="minorHAnsi"/>
-        </w:rPr>
-        <w:instrText>ADDIN CSL_CITATION {"citationItems":[{"id":"ITEM-1","itemData":{"DOI":"10.1016/j.steroids.2019.05.008","ISSN":"0039-128X","author":[{"dropping-particle":"","family":"Adhikary","given":"Sulekha","non-dropping-particle":"","parse-names":false,"suffix":""},{"dropping-particle":"","family":"Kothari","given":"Priyanka","non-dropping-particle":"","parse-names":false,"suffix":""},{"dropping-particle":"","family":"Choudhary","given":"Dharmendra","non-dropping-particle":"","parse-names":false,"suffix":""},{"dropping-particle":"","family":"Tripathi","given":"Ashish Kumar","non-dropping-particle":"","parse-names":false,"suffix":""},{"dropping-particle":"","family":"Trivedi","given":"Ritu","non-dropping-particle":"","parse-names":false,"suffix":""}],"container-title":"Steroids","id":"ITEM-1","issued":{"date-parts":[["2019"]]},"publisher":"Elsevier Inc.","title":"Glucocorticoid aggravates bone micro-architecture deterioration and skeletal muscle atrophy in mice fed on high-fat diet","type":"article-journal"},"uris":["http://www.mendeley.com/documents/?uuid=12e3e7ad-858c-41c8-ba0b-c369cc939680"]}],"mendeley":{"formattedCitation":"[24]","plainTextFormattedCitation":"[24]","previouslyFormattedCitation":"[24]"},"properties":{"noteIndex":0},"schema":"https://github.com/citation-style-language/schema/raw/master/csl-citation.json"}</w:instrText>
-      </w:r>
-      <w:r>
-        <w:rPr>
-          <w:rFonts w:asciiTheme="minorHAnsi" w:hAnsiTheme="minorHAnsi"/>
-        </w:rPr>
-        <w:fldChar w:fldCharType="separate"/>
-      </w:r>
-      <w:r>
-        <w:rPr>
-          <w:rFonts w:asciiTheme="minorHAnsi" w:hAnsiTheme="minorHAnsi"/>
-          <w:noProof/>
-        </w:rPr>
-        <w:t>[24]</w:t>
-      </w:r>
-      <w:r>
-        <w:rPr>
-          <w:rFonts w:asciiTheme="minorHAnsi" w:hAnsiTheme="minorHAnsi"/>
-        </w:rPr>
-        <w:fldChar w:fldCharType="end"/>
-      </w:r>
-      <w:r>
-        <w:rPr>
-          <w:rFonts w:asciiTheme="minorHAnsi" w:hAnsiTheme="minorHAnsi"/>
+        <w:t>GR</w:t>
+      </w:r>
+      <w:r>
+        <w:rPr>
+          <w:rFonts w:asciiTheme="minorHAnsi" w:hAnsiTheme="minorHAnsi"/>
+        </w:rPr>
+        <w:t xml:space="preserve"> causing increased glucocorticoid action.</w:t>
+      </w:r>
+      <w:r>
+        <w:rPr>
+          <w:rFonts w:asciiTheme="minorHAnsi" w:hAnsiTheme="minorHAnsi"/>
+        </w:rPr>
+        <w:t xml:space="preserve">  </w:t>
+      </w:r>
+      <w:r>
+        <w:rPr>
+          <w:rFonts w:asciiTheme="minorHAnsi" w:hAnsiTheme="minorHAnsi"/>
+          <w:color w:val="000000" w:themeColor="text1"/>
+        </w:rPr>
+        <w:t xml:space="preserve">Another </w:t>
+      </w:r>
+      <w:r>
+        <w:rPr>
+          <w:rFonts w:asciiTheme="minorHAnsi" w:hAnsiTheme="minorHAnsi"/>
+          <w:color w:val="000000" w:themeColor="text1"/>
+        </w:rPr>
+        <w:t>potential mechanism</w:t>
+      </w:r>
+      <w:r>
+        <w:rPr>
+          <w:rFonts w:asciiTheme="minorHAnsi" w:hAnsiTheme="minorHAnsi"/>
+          <w:color w:val="000000" w:themeColor="text1"/>
+        </w:rPr>
+        <w:t xml:space="preserve"> is that the effects of GR-dependent signaling </w:t>
+      </w:r>
+      <w:r>
+        <w:rPr>
+          <w:rFonts w:asciiTheme="minorHAnsi" w:hAnsiTheme="minorHAnsi"/>
+          <w:color w:val="000000" w:themeColor="text1"/>
+        </w:rPr>
+        <w:t>are</w:t>
+      </w:r>
+      <w:r>
+        <w:rPr>
+          <w:rFonts w:asciiTheme="minorHAnsi" w:hAnsiTheme="minorHAnsi"/>
+          <w:color w:val="000000" w:themeColor="text1"/>
+        </w:rPr>
+        <w:t xml:space="preserve"> </w:t>
+      </w:r>
+      <w:r>
+        <w:rPr>
+          <w:rFonts w:asciiTheme="minorHAnsi" w:hAnsiTheme="minorHAnsi"/>
+          <w:color w:val="000000" w:themeColor="text1"/>
+        </w:rPr>
+        <w:t>enhanced</w:t>
+      </w:r>
+      <w:r>
+        <w:rPr>
+          <w:rFonts w:asciiTheme="minorHAnsi" w:hAnsiTheme="minorHAnsi"/>
+          <w:color w:val="000000" w:themeColor="text1"/>
+        </w:rPr>
+        <w:t xml:space="preserve"> by insulin resistance</w:t>
+      </w:r>
+      <w:r>
+        <w:rPr>
+          <w:rFonts w:asciiTheme="minorHAnsi" w:hAnsiTheme="minorHAnsi"/>
+          <w:color w:val="000000" w:themeColor="text1"/>
+        </w:rPr>
+        <w:t xml:space="preserve"> by FOXO dephosphorylation</w:t>
+      </w:r>
+      <w:r>
+        <w:rPr>
+          <w:rFonts w:asciiTheme="minorHAnsi" w:hAnsiTheme="minorHAnsi"/>
+          <w:color w:val="000000" w:themeColor="text1"/>
+        </w:rPr>
+        <w:t xml:space="preserve">, though in our case we observe substantial </w:t>
+      </w:r>
+      <w:r>
+        <w:rPr>
+          <w:rFonts w:asciiTheme="minorHAnsi" w:hAnsiTheme="minorHAnsi"/>
+          <w:color w:val="000000" w:themeColor="text1"/>
+        </w:rPr>
+        <w:t xml:space="preserve">transcriptional </w:t>
+      </w:r>
+      <w:r>
+        <w:rPr>
+          <w:rFonts w:asciiTheme="minorHAnsi" w:hAnsiTheme="minorHAnsi"/>
+          <w:color w:val="000000" w:themeColor="text1"/>
+        </w:rPr>
+        <w:t>activation of FOXO3</w:t>
+      </w:r>
+      <w:r>
+        <w:rPr>
+          <w:rFonts w:asciiTheme="minorHAnsi" w:hAnsiTheme="minorHAnsi"/>
+          <w:color w:val="000000" w:themeColor="text1"/>
         </w:rPr>
         <w:t>.</w:t>
       </w:r>
       <w:r>
         <w:rPr>
           <w:rFonts w:asciiTheme="minorHAnsi" w:hAnsiTheme="minorHAnsi"/>
-        </w:rPr>
-        <w:t xml:space="preserve">  </w:t>
-      </w:r>
-      <w:r>
-        <w:rPr>
-          <w:rFonts w:asciiTheme="minorHAnsi" w:hAnsiTheme="minorHAnsi"/>
-        </w:rPr>
-        <w:t xml:space="preserve">We </w:t>
-      </w:r>
-      <w:r>
-        <w:rPr>
-          <w:rFonts w:asciiTheme="minorHAnsi" w:hAnsiTheme="minorHAnsi"/>
-        </w:rPr>
-        <w:t>did not observe</w:t>
-      </w:r>
-      <w:r>
-        <w:rPr>
-          <w:rFonts w:asciiTheme="minorHAnsi" w:hAnsiTheme="minorHAnsi"/>
-        </w:rPr>
-        <w:t xml:space="preserve"> transcriptional increases in GR in muscle (Figure 3) or adipose tissue </w:t>
-      </w:r>
-      <w:r>
-        <w:rPr>
-          <w:rFonts w:asciiTheme="minorHAnsi" w:hAnsiTheme="minorHAnsi"/>
-        </w:rPr>
-        <w:fldChar w:fldCharType="begin" w:fldLock="1"/>
-      </w:r>
-      <w:r>
-        <w:rPr>
-          <w:rFonts w:asciiTheme="minorHAnsi" w:hAnsiTheme="minorHAnsi"/>
-        </w:rPr>
-        <w:instrText>ADDIN CSL_CITATION {"citationItems":[{"id":"ITEM-1","itemData":{"DOI":"10.1210/en.2018-00147","ISSN":"19457170","PMID":"29659785","abstract":"The purpose of this study was to determine the effects of glucocorticoid-induced metabolic dysfunction in the presence of diet-induced obesity. C57BL/6J adult male lean and diet-induced obese mice were given dexamethasone and levels of hepatic steatosis, insulin resistance and lipolysis were determined. Obese mice given dexamethasone had significant, synergistic effects on fasting glucose, insulin resistance and markers of lipolysis, as well as hepatic steatosis. This was associated with synergistic transactivation of the lipolytic enzyme ATGL. The combination of chronically elevated glucocorticoids and obesity leads to exacerbations in metabolic dysfunction. Our findings suggest lipolysis may be a key player in glucocorticoid-induced insulin resistance and fatty liver in individuals with obesity.","author":[{"dropping-particle":"","family":"Harvey","given":"Innocence","non-dropping-particle":"","parse-names":false,"suffix":""},{"dropping-particle":"","family":"Stephenson","given":"Erin J.","non-dropping-particle":"","parse-names":false,"suffix":""},{"dropping-particle":"","family":"Redd","given":"Jeanna R.","non-dropping-particle":"","parse-names":false,"suffix":""},{"dropping-particle":"","family":"Tran","given":"Quynh T.","non-dropping-particle":"","parse-names":false,"suffix":""},{"dropping-particle":"","family":"Hochberg","given":"Irit","non-dropping-particle":"","parse-names":false,"suffix":""},{"dropping-particle":"","family":"Qi","given":"Nathan","non-dropping-particle":"","parse-names":false,"suffix":""},{"dropping-particle":"","family":"Bridges","given":"Dave","non-dropping-particle":"","parse-names":false,"suffix":""}],"container-title":"Endocrinology","id":"ITEM-1","issue":"6","issued":{"date-parts":[["2018","4","11"]]},"page":"2275-2287","title":"Glucocorticoid-Induced Metabolic Disturbances Are Exacerbated in Obese Male Mice","type":"article-journal","volume":"159"},"uris":["http://www.mendeley.com/documents/?uuid=d0178e14-223a-4a7c-9120-b9340661a101"]}],"mendeley":{"formattedCitation":"[21]","plainTextFormattedCitation":"[21]","previouslyFormattedCitation":"[21]"},"properties":{"noteIndex":0},"schema":"https://github.com/citation-style-language/schema/raw/master/csl-citation.json"}</w:instrText>
-      </w:r>
-      <w:r>
-        <w:rPr>
-          <w:rFonts w:asciiTheme="minorHAnsi" w:hAnsiTheme="minorHAnsi"/>
-        </w:rPr>
-        <w:fldChar w:fldCharType="separate"/>
-      </w:r>
-      <w:r>
-        <w:rPr>
-          <w:rFonts w:asciiTheme="minorHAnsi" w:hAnsiTheme="minorHAnsi"/>
-          <w:noProof/>
-        </w:rPr>
-        <w:t>[21]</w:t>
-      </w:r>
-      <w:r>
-        <w:rPr>
-          <w:rFonts w:asciiTheme="minorHAnsi" w:hAnsiTheme="minorHAnsi"/>
-        </w:rPr>
-        <w:fldChar w:fldCharType="end"/>
-      </w:r>
-      <w:r>
-        <w:rPr>
-          <w:rFonts w:asciiTheme="minorHAnsi" w:hAnsiTheme="minorHAnsi"/>
-        </w:rPr>
-        <w:t xml:space="preserve"> in obese animals</w:t>
-      </w:r>
-      <w:r>
-        <w:rPr>
-          <w:rFonts w:asciiTheme="minorHAnsi" w:hAnsiTheme="minorHAnsi"/>
-        </w:rPr>
-        <w:t xml:space="preserve"> that would explain these findings</w:t>
-      </w:r>
-      <w:r>
-        <w:rPr>
-          <w:rFonts w:asciiTheme="minorHAnsi" w:hAnsiTheme="minorHAnsi"/>
-        </w:rPr>
-        <w:t xml:space="preserve">. </w:t>
-      </w:r>
-      <w:r>
-        <w:rPr>
-          <w:rFonts w:asciiTheme="minorHAnsi" w:hAnsiTheme="minorHAnsi"/>
           <w:color w:val="000000" w:themeColor="text1"/>
         </w:rPr>
-        <w:t xml:space="preserve">One </w:t>
-      </w:r>
+        <w:t xml:space="preserve">  Another possibility is that reduced muscle mass results in li</w:t>
+      </w:r>
+      <w:bookmarkStart w:id="0" w:name="_GoBack"/>
+      <w:bookmarkEnd w:id="0"/>
       <w:r>
         <w:rPr>
           <w:rFonts w:asciiTheme="minorHAnsi" w:hAnsiTheme="minorHAnsi"/>
           <w:color w:val="000000" w:themeColor="text1"/>
         </w:rPr>
-        <w:t>hypothesis</w:t>
-      </w:r>
-      <w:r>
-        <w:rPr>
-          <w:rFonts w:asciiTheme="minorHAnsi" w:hAnsiTheme="minorHAnsi"/>
-          <w:color w:val="000000" w:themeColor="text1"/>
-        </w:rPr>
-        <w:t xml:space="preserve"> is that obesity remodels the chromatin landscape, allowing for easier GR access</w:t>
-      </w:r>
-      <w:r>
-        <w:rPr>
-          <w:rFonts w:asciiTheme="minorHAnsi" w:hAnsiTheme="minorHAnsi"/>
-          <w:color w:val="000000" w:themeColor="text1"/>
-        </w:rPr>
-        <w:t xml:space="preserve"> to genes involved in modulating muscle size and function</w:t>
-      </w:r>
-      <w:r>
-        <w:rPr>
-          <w:rFonts w:asciiTheme="minorHAnsi" w:hAnsiTheme="minorHAnsi"/>
-          <w:color w:val="000000" w:themeColor="text1"/>
-        </w:rPr>
-        <w:t xml:space="preserve">. </w:t>
-      </w:r>
-      <w:r>
-        <w:rPr>
-          <w:rFonts w:asciiTheme="minorHAnsi" w:hAnsiTheme="minorHAnsi"/>
-          <w:color w:val="000000"/>
-        </w:rPr>
-        <w:t>Indeed, o</w:t>
-      </w:r>
-      <w:r>
-        <w:rPr>
-          <w:rFonts w:asciiTheme="minorHAnsi" w:hAnsiTheme="minorHAnsi"/>
-          <w:color w:val="000000"/>
-        </w:rPr>
-        <w:t>besity alter</w:t>
-      </w:r>
-      <w:r>
-        <w:rPr>
-          <w:rFonts w:asciiTheme="minorHAnsi" w:hAnsiTheme="minorHAnsi"/>
-          <w:color w:val="000000"/>
-        </w:rPr>
-        <w:t>s the</w:t>
-      </w:r>
-      <w:r>
-        <w:rPr>
-          <w:rFonts w:asciiTheme="minorHAnsi" w:hAnsiTheme="minorHAnsi"/>
-          <w:color w:val="000000"/>
-        </w:rPr>
-        <w:t xml:space="preserve"> packing </w:t>
-      </w:r>
-      <w:r>
-        <w:rPr>
-          <w:rFonts w:asciiTheme="minorHAnsi" w:hAnsiTheme="minorHAnsi"/>
-        </w:rPr>
-        <w:t xml:space="preserve">and accessibility </w:t>
-      </w:r>
-      <w:r>
-        <w:rPr>
-          <w:rFonts w:asciiTheme="minorHAnsi" w:hAnsiTheme="minorHAnsi"/>
-          <w:color w:val="000000"/>
-        </w:rPr>
-        <w:t xml:space="preserve">of DNA in adipocytes </w:t>
-      </w:r>
-      <w:r>
-        <w:rPr>
-          <w:rFonts w:asciiTheme="minorHAnsi" w:hAnsiTheme="minorHAnsi"/>
-        </w:rPr>
-        <w:fldChar w:fldCharType="begin" w:fldLock="1"/>
-      </w:r>
-      <w:r>
-        <w:rPr>
-          <w:rFonts w:asciiTheme="minorHAnsi" w:hAnsiTheme="minorHAnsi"/>
-        </w:rPr>
-        <w:instrText>ADDIN CSL_CITATION {"citationItems":[{"id":"ITEM-1","itemData":{"DOI":"10.1016/j.tcb.2016.01.002","ISSN":"09628924","author":[{"dropping-particle":"","family":"Kang","given":"Sona","non-dropping-particle":"","parse-names":false,"suffix":""},{"dropping-particle":"","family":"Tsai","given":"Linus T-Y.","non-dropping-particle":"","parse-names":false,"suffix":""},{"dropping-particle":"","family":"Rosen","given":"Evan D.","non-dropping-particle":"","parse-names":false,"suffix":""}],"container-title":"Trends in Cell Biology","id":"ITEM-1","issue":"5","issued":{"date-parts":[["2016","5"]]},"page":"341-351","title":"Nuclear Mechanisms of Insulin Resistance","type":"article-journal","volume":"26"},"uris":["http://www.mendeley.com/documents/?uuid=79eee317-29c6-4371-aaff-3eaf34f9c01d","http://www.mendeley.com/documents/?uuid=8a00318b-9060-47f8-902f-abcc259e231c"]},{"id":"ITEM-2","itemData":{"DOI":"10.1210/en.2018-00147","ISSN":"19457170","PMID":"29659785","abstract":"The purpose of this study was to determine the effects of glucocorticoid-induced metabolic dysfunction in the presence of diet-induced obesity. C57BL/6J adult male lean and diet-induced obese mice were given dexamethasone and levels of hepatic steatosis, insulin resistance and lipolysis were determined. Obese mice given dexamethasone had significant, synergistic effects on fasting glucose, insulin resistance and markers of lipolysis, as well as hepatic steatosis. This was associated with synergistic transactivation of the lipolytic enzyme ATGL. The combination of chronically elevated glucocorticoids and obesity leads to exacerbations in metabolic dysfunction. Our findings suggest lipolysis may be a key player in glucocorticoid-induced insulin resistance and fatty liver in individuals with obesity.","author":[{"dropping-particle":"","family":"Harvey","given":"Innocence","non-dropping-particle":"","parse-names":false,"suffix":""},{"dropping-particle":"","family":"Stephenson","given":"Erin J.","non-dropping-particle":"","parse-names":false,"suffix":""},{"dropping-particle":"","family":"Redd","given":"Jeanna R.","non-dropping-particle":"","parse-names":false,"suffix":""},{"dropping-particle":"","family":"Tran","given":"Quynh T.","non-dropping-particle":"","parse-names":false,"suffix":""},{"dropping-particle":"","family":"Hochberg","given":"Irit","non-dropping-particle":"","parse-names":false,"suffix":""},{"dropping-particle":"","family":"Qi","given":"Nathan","non-dropping-particle":"","parse-names":false,"suffix":""},{"dropping-particle":"","family":"Bridges","given":"Dave","non-dropping-particle":"","parse-names":false,"suffix":""}],"container-title":"Endocrinology","id":"ITEM-2","issue":"6","issued":{"date-parts":[["2018","4","11"]]},"page":"2275-2287","title":"Glucocorticoid-Induced Metabolic Disturbances Are Exacerbated in Obese Male Mice","type":"article-journal","volume":"159"},"uris":["http://www.mendeley.com/documents/?uuid=d0178e14-223a-4a7c-9120-b9340661a101"]},{"id":"ITEM-3","itemData":{"DOI":"10.1530/JME-15-0119","ISSN":"0952-5041","PMID":"26150553","abstract":"Glucocorticoids have major effects on adipose tissue metabolism. To study tissue mRNA expression changes induced by chronic elevated endogenous glucocorticoids, we performed RNA sequencing on subcutaneous adipose tissue from patients with Cushing's disease (n=5) compared to patients with non-functioning pituitary adenomas (n=11). We found higher expression of transcripts involved in several metabolic pathways, including lipogenesis, proteolysis and glucose oxidation as well as decreased expression of transcripts involved in inflammation and protein synthesis. To further study this in a model system, we subjected mice to dexamethasone treatment for 12 weeks and analyzed their inguinal (subcutaneous) fat pads, which led to similar findings. Additionally, mice treated with dexamethasone showed drastic decreases in lean body mass as well as increased fat mass, further supporting the human transcriptomic data. These data provide insight to transcriptional changes that may be responsible for the co-morbidities associated with chronic elevations of glucocorticoids.","author":[{"dropping-particle":"","family":"Hochberg","given":"Irit","non-dropping-particle":"","parse-names":false,"suffix":""},{"dropping-particle":"","family":"Harvey","given":"Innocence","non-dropping-particle":"","parse-names":false,"suffix":""},{"dropping-particle":"","family":"Tran","given":"Quynh T.","non-dropping-particle":"","parse-names":false,"suffix":""},{"dropping-particle":"","family":"Stephenson","given":"Erin J.","non-dropping-particle":"","parse-names":false,"suffix":""},{"dropping-particle":"","family":"Barkan","given":"Ariel L","non-dropping-particle":"","parse-names":false,"suffix":""},{"dropping-particle":"","family":"Saltiel","given":"Alan R.","non-dropping-particle":"","parse-names":false,"suffix":""},{"dropping-particle":"","family":"Chandler","given":"William F.","non-dropping-particle":"","parse-names":false,"suffix":""},{"dropping-particle":"","family":"Bridges","given":"Dave","non-dropping-particle":"","parse-names":false,"suffix":""}],"container-title":"Journal of Molecular Endocrinology","id":"ITEM-3","issue":"2","issued":{"date-parts":[["2015","10"]]},"page":"81-94","title":"Gene expression changes in subcutaneous adipose tissue due to Cushing's disease","type":"article-journal","volume":"55"},"uris":["http://www.mendeley.com/documents/?uuid=b00291bd-42ee-44d7-a7a2-bb9d5a302bbd"]}],"mendeley":{"formattedCitation":"[14,21,43]","plainTextFormattedCitation":"[14,21,43]","previouslyFormattedCitation":"[14,21,42]"},"properties":{"noteIndex":0},"schema":"https://github.com/citation-style-language/schema/raw/master/csl-citation.json"}</w:instrText>
-      </w:r>
-      <w:r>
-        <w:rPr>
-          <w:rFonts w:asciiTheme="minorHAnsi" w:hAnsiTheme="minorHAnsi"/>
-        </w:rPr>
-        <w:fldChar w:fldCharType="separate"/>
-      </w:r>
-      <w:r>
-        <w:rPr>
-          <w:rFonts w:asciiTheme="minorHAnsi" w:hAnsiTheme="minorHAnsi"/>
-          <w:noProof/>
-        </w:rPr>
-        <w:t>[14,21,43]</w:t>
-      </w:r>
-      <w:r>
-        <w:rPr>
-          <w:rFonts w:asciiTheme="minorHAnsi" w:hAnsiTheme="minorHAnsi"/>
-        </w:rPr>
-        <w:fldChar w:fldCharType="end"/>
-      </w:r>
-      <w:r>
-        <w:rPr>
-          <w:rFonts w:asciiTheme="minorHAnsi" w:hAnsiTheme="minorHAnsi"/>
-        </w:rPr>
-        <w:t xml:space="preserve"> and therefore </w:t>
-      </w:r>
-      <w:r>
-        <w:rPr>
-          <w:rFonts w:asciiTheme="minorHAnsi" w:hAnsiTheme="minorHAnsi"/>
-        </w:rPr>
-        <w:t xml:space="preserve">may have a similar effect in muscle in which Glucocorticoid Response Elements </w:t>
-      </w:r>
-      <w:r>
-        <w:rPr>
-          <w:rFonts w:asciiTheme="minorHAnsi" w:hAnsiTheme="minorHAnsi"/>
-        </w:rPr>
-        <w:t xml:space="preserve">are more </w:t>
-      </w:r>
-      <w:r>
-        <w:rPr>
-          <w:rFonts w:asciiTheme="minorHAnsi" w:hAnsiTheme="minorHAnsi"/>
-        </w:rPr>
-        <w:t xml:space="preserve">easily </w:t>
-      </w:r>
-      <w:r>
-        <w:rPr>
-          <w:rFonts w:asciiTheme="minorHAnsi" w:hAnsiTheme="minorHAnsi"/>
-        </w:rPr>
-        <w:t>bound by</w:t>
-      </w:r>
-      <w:r>
-        <w:rPr>
-          <w:rFonts w:asciiTheme="minorHAnsi" w:hAnsiTheme="minorHAnsi"/>
-        </w:rPr>
-        <w:t xml:space="preserve"> </w:t>
-      </w:r>
-      <w:r>
-        <w:rPr>
-          <w:rFonts w:asciiTheme="minorHAnsi" w:hAnsiTheme="minorHAnsi"/>
-        </w:rPr>
-        <w:t>GR</w:t>
-      </w:r>
-      <w:r>
-        <w:rPr>
-          <w:rFonts w:asciiTheme="minorHAnsi" w:hAnsiTheme="minorHAnsi"/>
-        </w:rPr>
-        <w:t xml:space="preserve"> causing increased glucocorticoid action.</w:t>
-      </w:r>
-      <w:r>
-        <w:rPr>
-          <w:rFonts w:asciiTheme="minorHAnsi" w:hAnsiTheme="minorHAnsi"/>
-        </w:rPr>
-        <w:t xml:space="preserve">  </w:t>
-      </w:r>
-      <w:r>
-        <w:rPr>
-          <w:rFonts w:asciiTheme="minorHAnsi" w:hAnsiTheme="minorHAnsi"/>
-          <w:color w:val="000000" w:themeColor="text1"/>
-        </w:rPr>
-        <w:t xml:space="preserve">Another </w:t>
-      </w:r>
-      <w:r>
-        <w:rPr>
-          <w:rFonts w:asciiTheme="minorHAnsi" w:hAnsiTheme="minorHAnsi"/>
-          <w:color w:val="000000" w:themeColor="text1"/>
-        </w:rPr>
-        <w:t>potential mechanism</w:t>
-      </w:r>
-      <w:r>
-        <w:rPr>
-          <w:rFonts w:asciiTheme="minorHAnsi" w:hAnsiTheme="minorHAnsi"/>
-          <w:color w:val="000000" w:themeColor="text1"/>
-        </w:rPr>
-        <w:t xml:space="preserve"> is that the effects of GR-dependent signaling </w:t>
-      </w:r>
-      <w:r>
-        <w:rPr>
-          <w:rFonts w:asciiTheme="minorHAnsi" w:hAnsiTheme="minorHAnsi"/>
-          <w:color w:val="000000" w:themeColor="text1"/>
-        </w:rPr>
-        <w:t>are</w:t>
-      </w:r>
-      <w:r>
-        <w:rPr>
-          <w:rFonts w:asciiTheme="minorHAnsi" w:hAnsiTheme="minorHAnsi"/>
-          <w:color w:val="000000" w:themeColor="text1"/>
-        </w:rPr>
-        <w:t xml:space="preserve"> </w:t>
-      </w:r>
-      <w:r>
-        <w:rPr>
-          <w:rFonts w:asciiTheme="minorHAnsi" w:hAnsiTheme="minorHAnsi"/>
-          <w:color w:val="000000" w:themeColor="text1"/>
-        </w:rPr>
-        <w:t>enhanced</w:t>
-      </w:r>
-      <w:r>
-        <w:rPr>
-          <w:rFonts w:asciiTheme="minorHAnsi" w:hAnsiTheme="minorHAnsi"/>
-          <w:color w:val="000000" w:themeColor="text1"/>
-        </w:rPr>
-        <w:t xml:space="preserve"> by insulin resistance</w:t>
-      </w:r>
-      <w:r>
-        <w:rPr>
-          <w:rFonts w:asciiTheme="minorHAnsi" w:hAnsiTheme="minorHAnsi"/>
-          <w:color w:val="000000" w:themeColor="text1"/>
-        </w:rPr>
-        <w:t xml:space="preserve"> by FOXO dephosphorylation</w:t>
-      </w:r>
-      <w:r>
-        <w:rPr>
-          <w:rFonts w:asciiTheme="minorHAnsi" w:hAnsiTheme="minorHAnsi"/>
-          <w:color w:val="000000" w:themeColor="text1"/>
-        </w:rPr>
-        <w:t xml:space="preserve">, though in our case we observe substantial </w:t>
-      </w:r>
-      <w:r>
-        <w:rPr>
-          <w:rFonts w:asciiTheme="minorHAnsi" w:hAnsiTheme="minorHAnsi"/>
-          <w:color w:val="000000" w:themeColor="text1"/>
-        </w:rPr>
-        <w:t xml:space="preserve">transcriptional </w:t>
-      </w:r>
-      <w:r>
-        <w:rPr>
-          <w:rFonts w:asciiTheme="minorHAnsi" w:hAnsiTheme="minorHAnsi"/>
-          <w:color w:val="000000" w:themeColor="text1"/>
-        </w:rPr>
-        <w:t>activation of FOXO3</w:t>
-      </w:r>
-      <w:r>
-        <w:rPr>
-          <w:rFonts w:asciiTheme="minorHAnsi" w:hAnsiTheme="minorHAnsi"/>
-          <w:color w:val="000000" w:themeColor="text1"/>
-        </w:rPr>
-        <w:t>.</w:t>
+        <w:t>mited physical activity, which in turn reduces insulin sensitivity.  In this work we show transcriptional upregulation of these genes, but have not assessed activities or levels of these GR inducible proteins.</w:t>
       </w:r>
     </w:p>
     <w:p>
@@ -8322,7 +8019,7 @@
           <w:color w:val="000000"/>
           <w:lang w:val="en-US"/>
         </w:rPr>
-        <w:t xml:space="preserve">, as evidenced by synergistic reductions in muscle function, </w:t>
+        <w:t xml:space="preserve">, as evidenced by </w:t>
       </w:r>
       <w:r>
         <w:rPr>
@@ -8330,7 +8027,8 @@
           <w:color w:val="000000"/>
           <w:lang w:val="en-US"/>
         </w:rPr>
-        <w:t xml:space="preserve">muscle </w:t>
+        <w:lastRenderedPageBreak/>
+        <w:t xml:space="preserve">synergistic reductions in muscle function, </w:t>
       </w:r>
       <w:r>
         <w:rPr>
@@ -8338,7 +8036,7 @@
           <w:color w:val="000000"/>
           <w:lang w:val="en-US"/>
         </w:rPr>
-        <w:t>mass, and fiber</w:t>
+        <w:t xml:space="preserve">muscle </w:t>
       </w:r>
       <w:r>
         <w:rPr>
@@ -8346,7 +8044,7 @@
           <w:color w:val="000000"/>
           <w:lang w:val="en-US"/>
         </w:rPr>
-        <w:t>-specific</w:t>
+        <w:t>mass, and fiber</w:t>
       </w:r>
       <w:r>
         <w:rPr>
@@ -8354,7 +8052,7 @@
           <w:color w:val="000000"/>
           <w:lang w:val="en-US"/>
         </w:rPr>
-        <w:t xml:space="preserve"> cross-sectional area. </w:t>
+        <w:t>-specific</w:t>
       </w:r>
       <w:r>
         <w:rPr>
@@ -8362,7 +8060,7 @@
           <w:color w:val="000000"/>
           <w:lang w:val="en-US"/>
         </w:rPr>
-        <w:t xml:space="preserve">Based on this, and prior findings </w:t>
+        <w:t xml:space="preserve"> cross-sectional area. </w:t>
       </w:r>
       <w:r>
         <w:rPr>
@@ -8370,7 +8068,7 @@
           <w:color w:val="000000"/>
           <w:lang w:val="en-US"/>
         </w:rPr>
-        <w:t xml:space="preserve">that show dexamethasone treatment in the context of obesity </w:t>
+        <w:t xml:space="preserve">Based on this, and prior findings </w:t>
       </w:r>
       <w:r>
         <w:rPr>
@@ -8378,7 +8076,7 @@
           <w:color w:val="000000"/>
           <w:lang w:val="en-US"/>
         </w:rPr>
-        <w:t>exacerbate</w:t>
+        <w:t xml:space="preserve">that show dexamethasone treatment in the context of obesity </w:t>
       </w:r>
       <w:r>
         <w:rPr>
@@ -8386,7 +8084,7 @@
           <w:color w:val="000000"/>
           <w:lang w:val="en-US"/>
         </w:rPr>
-        <w:t>s</w:t>
+        <w:t>exacerbate</w:t>
       </w:r>
       <w:r>
         <w:rPr>
@@ -8394,7 +8092,7 @@
           <w:color w:val="000000"/>
           <w:lang w:val="en-US"/>
         </w:rPr>
-        <w:t xml:space="preserve"> insulin resistance and NAFLD, whether humans with obesity are more prone to stress </w:t>
+        <w:t>s</w:t>
       </w:r>
       <w:r>
         <w:rPr>
@@ -8402,8 +8100,7 @@
           <w:color w:val="000000"/>
           <w:lang w:val="en-US"/>
         </w:rPr>
-        <w:lastRenderedPageBreak/>
-        <w:t>or drug-induced glucocorticoid responses</w:t>
+        <w:t xml:space="preserve"> insulin resistance and NAFLD, whether humans with obesity are more prone to stress or drug-induced glucocorticoid responses</w:t>
       </w:r>
       <w:r>
         <w:rPr>
@@ -8528,25 +8225,7 @@
           <w:color w:val="2A2A2A"/>
           <w:highlight w:val="white"/>
         </w:rPr>
-        <w:t xml:space="preserve">) or kept on a normal chow diet (NCD; 13% fat, 57% carbohydrate, and 30% protein; </w:t>
-      </w:r>
-      <w:proofErr w:type="spellStart"/>
-      <w:r>
-        <w:rPr>
-          <w:rFonts w:asciiTheme="minorHAnsi" w:hAnsiTheme="minorHAnsi"/>
-          <w:color w:val="2A2A2A"/>
-          <w:highlight w:val="white"/>
-        </w:rPr>
-        <w:t>Teklad</w:t>
-      </w:r>
-      <w:proofErr w:type="spellEnd"/>
-      <w:r>
-        <w:rPr>
-          <w:rFonts w:asciiTheme="minorHAnsi" w:hAnsiTheme="minorHAnsi"/>
-          <w:color w:val="2A2A2A"/>
-          <w:highlight w:val="white"/>
-        </w:rPr>
-        <w:t xml:space="preserve"> catalog no. 5LOD) for 12 weeks. At 22 weeks, </w:t>
+        <w:t xml:space="preserve">) or kept on a normal chow diet (NCD; 13% fat, 57% carbohydrate, and 30% protein; Teklad catalog no. 5LOD) for 12 weeks. At 22 weeks, </w:t>
       </w:r>
       <w:r>
         <w:rPr>
@@ -8655,7 +8334,17 @@
           <w:szCs w:val="24"/>
           <w:highlight w:val="white"/>
         </w:rPr>
-        <w:t>Mice were tested using a grip strength meter with a Chatillon digital force gauge (AMETEK). Mice were placed on a grid attached to the meter and once all four paws had contact with the grid, the mice were slowly pulled backwards by the tail until they left the grid. Each mouse was tested five times and given approximately 10 seconds rest between each test. Final measurements for grip strength were assessed by taking the average of the five trials and reported as average peak force (N).</w:t>
+        <w:t xml:space="preserve">Mice were tested using a grip strength meter with a Chatillon digital force gauge (AMETEK). Mice were placed on a grid attached to the meter and once all four paws had contact with the grid, the mice were slowly pulled backwards by the tail until they left the grid. Each mouse was tested five times and given approximately 10 seconds rest between each test. Final measurements for grip </w:t>
+      </w:r>
+      <w:r>
+        <w:rPr>
+          <w:rFonts w:asciiTheme="minorHAnsi" w:hAnsiTheme="minorHAnsi"/>
+          <w:color w:val="2A2A2A"/>
+          <w:szCs w:val="24"/>
+          <w:highlight w:val="white"/>
+        </w:rPr>
+        <w:lastRenderedPageBreak/>
+        <w:t>strength were assessed by taking the average of the five trials and reported as average peak force (N).</w:t>
       </w:r>
     </w:p>
     <w:p>
@@ -8672,7 +8361,6 @@
           <w:sz w:val="24"/>
           <w:highlight w:val="white"/>
         </w:rPr>
-        <w:lastRenderedPageBreak/>
         <w:t xml:space="preserve">In situ </w:t>
       </w:r>
       <w:r>
@@ -8893,27 +8581,7 @@
           <w:szCs w:val="24"/>
           <w:highlight w:val="white"/>
         </w:rPr>
-        <w:t xml:space="preserve">300 </w:t>
-      </w:r>
-      <w:proofErr w:type="spellStart"/>
-      <w:r>
-        <w:rPr>
-          <w:rFonts w:asciiTheme="minorHAnsi" w:hAnsiTheme="minorHAnsi"/>
-          <w:color w:val="2A2A2A"/>
-          <w:szCs w:val="24"/>
-          <w:highlight w:val="white"/>
-        </w:rPr>
-        <w:t>ms</w:t>
-      </w:r>
-      <w:proofErr w:type="spellEnd"/>
-      <w:r>
-        <w:rPr>
-          <w:rFonts w:asciiTheme="minorHAnsi" w:hAnsiTheme="minorHAnsi"/>
-          <w:color w:val="2A2A2A"/>
-          <w:szCs w:val="24"/>
-          <w:highlight w:val="white"/>
-        </w:rPr>
-        <w:t xml:space="preserve"> trains of </w:t>
+        <w:t xml:space="preserve">300 ms trains of </w:t>
       </w:r>
       <w:r>
         <w:rPr>
@@ -9156,35 +8824,14 @@
         <w:rPr>
           <w:rFonts w:asciiTheme="minorHAnsi" w:hAnsiTheme="minorHAnsi"/>
         </w:rPr>
-        <w:t xml:space="preserve">Quadriceps were collected and frozen in 2-methyl-butane cooled under liquid nitrogen. Quadricep samples were sectioned using a </w:t>
-      </w:r>
-      <w:proofErr w:type="spellStart"/>
-      <w:r>
-        <w:rPr>
-          <w:rFonts w:asciiTheme="minorHAnsi" w:hAnsiTheme="minorHAnsi"/>
-        </w:rPr>
-        <w:t>CryoStar</w:t>
-      </w:r>
-      <w:proofErr w:type="spellEnd"/>
-      <w:r>
-        <w:rPr>
-          <w:rFonts w:asciiTheme="minorHAnsi" w:hAnsiTheme="minorHAnsi"/>
-        </w:rPr>
-        <w:t xml:space="preserve"> NX350 HOVP Cryostat (</w:t>
-      </w:r>
-      <w:proofErr w:type="spellStart"/>
-      <w:r>
-        <w:rPr>
-          <w:rFonts w:asciiTheme="minorHAnsi" w:hAnsiTheme="minorHAnsi"/>
-        </w:rPr>
-        <w:t>Thermo</w:t>
-      </w:r>
-      <w:proofErr w:type="spellEnd"/>
-      <w:r>
-        <w:rPr>
-          <w:rFonts w:asciiTheme="minorHAnsi" w:hAnsiTheme="minorHAnsi"/>
-        </w:rPr>
-        <w:t xml:space="preserve"> Scientific) at -20</w:t>
+        <w:t xml:space="preserve">Quadriceps were collected and frozen in 2-methyl-butane cooled under liquid nitrogen. </w:t>
+      </w:r>
+      <w:r>
+        <w:rPr>
+          <w:rFonts w:asciiTheme="minorHAnsi" w:hAnsiTheme="minorHAnsi"/>
+        </w:rPr>
+        <w:lastRenderedPageBreak/>
+        <w:t>Quadricep samples were sectioned using a CryoStar NX350 HOVP Cryostat (Thermo Scientific) at -20</w:t>
       </w:r>
       <w:r>
         <w:rPr>
@@ -9196,21 +8843,7 @@
         <w:rPr>
           <w:rFonts w:asciiTheme="minorHAnsi" w:hAnsiTheme="minorHAnsi"/>
         </w:rPr>
-        <w:t xml:space="preserve">C with a thickness of 10um through the mid-belly and mounted on </w:t>
-      </w:r>
-      <w:proofErr w:type="spellStart"/>
-      <w:r>
-        <w:rPr>
-          <w:rFonts w:asciiTheme="minorHAnsi" w:hAnsiTheme="minorHAnsi"/>
-        </w:rPr>
-        <w:t>SuperFrost</w:t>
-      </w:r>
-      <w:proofErr w:type="spellEnd"/>
-      <w:r>
-        <w:rPr>
-          <w:rFonts w:asciiTheme="minorHAnsi" w:hAnsiTheme="minorHAnsi"/>
-        </w:rPr>
-        <w:t xml:space="preserve"> glass slides (</w:t>
+        <w:t>C with a thickness of 10um through the mid-belly and mounted on SuperFrost glass slides (</w:t>
       </w:r>
       <w:r>
         <w:rPr>
@@ -9225,14 +8858,7 @@
         <w:rPr>
           <w:rFonts w:asciiTheme="minorHAnsi" w:hAnsiTheme="minorHAnsi"/>
         </w:rPr>
-        <w:t xml:space="preserve">. For analysis of fiber cross-sectional area </w:t>
-      </w:r>
-      <w:r>
-        <w:rPr>
-          <w:rFonts w:asciiTheme="minorHAnsi" w:hAnsiTheme="minorHAnsi"/>
-        </w:rPr>
-        <w:lastRenderedPageBreak/>
-        <w:t xml:space="preserve">(CSA), fibers were assessed by hematoxylin and eosin (H&amp;E staining) and for fiber-type, muscles were stained using NADH-NBT staining as described in </w:t>
+        <w:t xml:space="preserve">. For analysis of fiber cross-sectional area (CSA), fibers were assessed by hematoxylin and eosin (H&amp;E staining) and for fiber-type, muscles were stained using NADH-NBT staining as described in </w:t>
       </w:r>
       <w:r>
         <w:rPr>
@@ -9402,9 +9028,17 @@
           <w:szCs w:val="24"/>
           <w:highlight w:val="white"/>
         </w:rPr>
-        <w:t xml:space="preserve">Cells and tissues were lysed in </w:t>
-      </w:r>
-      <w:proofErr w:type="spellStart"/>
+        <w:t xml:space="preserve">Cells and tissues were lysed in TRIzol using a TissueLyser II (Qiagen) and RNA was extracted using a PureLink RNA kit (catalog no. 12183025; Life Technologies) following manufacturer’s instructions. Complementary DNA (cDNA) was synthesized using the High Capacity cDNA Reverse Transcription Kit </w:t>
+      </w:r>
+      <w:r>
+        <w:rPr>
+          <w:rFonts w:asciiTheme="minorHAnsi" w:hAnsiTheme="minorHAnsi"/>
+          <w:color w:val="252525"/>
+          <w:szCs w:val="24"/>
+          <w:highlight w:val="white"/>
+        </w:rPr>
+        <w:t xml:space="preserve">without RNAse inhibitor </w:t>
+      </w:r>
       <w:r>
         <w:rPr>
           <w:rFonts w:asciiTheme="minorHAnsi" w:hAnsiTheme="minorHAnsi"/>
@@ -9412,135 +9046,7 @@
           <w:szCs w:val="24"/>
           <w:highlight w:val="white"/>
         </w:rPr>
-        <w:t>TRIzol</w:t>
-      </w:r>
-      <w:proofErr w:type="spellEnd"/>
-      <w:r>
-        <w:rPr>
-          <w:rFonts w:asciiTheme="minorHAnsi" w:hAnsiTheme="minorHAnsi"/>
-          <w:color w:val="2A2A2A"/>
-          <w:szCs w:val="24"/>
-          <w:highlight w:val="white"/>
-        </w:rPr>
-        <w:t xml:space="preserve"> using a </w:t>
-      </w:r>
-      <w:proofErr w:type="spellStart"/>
-      <w:r>
-        <w:rPr>
-          <w:rFonts w:asciiTheme="minorHAnsi" w:hAnsiTheme="minorHAnsi"/>
-          <w:color w:val="2A2A2A"/>
-          <w:szCs w:val="24"/>
-          <w:highlight w:val="white"/>
-        </w:rPr>
-        <w:t>TissueLyser</w:t>
-      </w:r>
-      <w:proofErr w:type="spellEnd"/>
-      <w:r>
-        <w:rPr>
-          <w:rFonts w:asciiTheme="minorHAnsi" w:hAnsiTheme="minorHAnsi"/>
-          <w:color w:val="2A2A2A"/>
-          <w:szCs w:val="24"/>
-          <w:highlight w:val="white"/>
-        </w:rPr>
-        <w:t xml:space="preserve"> II (Qiagen) and RNA was extracted using a </w:t>
-      </w:r>
-      <w:proofErr w:type="spellStart"/>
-      <w:r>
-        <w:rPr>
-          <w:rFonts w:asciiTheme="minorHAnsi" w:hAnsiTheme="minorHAnsi"/>
-          <w:color w:val="2A2A2A"/>
-          <w:szCs w:val="24"/>
-          <w:highlight w:val="white"/>
-        </w:rPr>
-        <w:t>PureLink</w:t>
-      </w:r>
-      <w:proofErr w:type="spellEnd"/>
-      <w:r>
-        <w:rPr>
-          <w:rFonts w:asciiTheme="minorHAnsi" w:hAnsiTheme="minorHAnsi"/>
-          <w:color w:val="2A2A2A"/>
-          <w:szCs w:val="24"/>
-          <w:highlight w:val="white"/>
-        </w:rPr>
-        <w:t xml:space="preserve"> RNA kit (catalog no. 12183025; Life Technologies) following manufacturer’s instructions. Complementary DNA (cDNA) was synthesized using the High Capacity cDNA Reverse Transcription Kit </w:t>
-      </w:r>
-      <w:r>
-        <w:rPr>
-          <w:rFonts w:asciiTheme="minorHAnsi" w:hAnsiTheme="minorHAnsi"/>
-          <w:color w:val="252525"/>
-          <w:szCs w:val="24"/>
-          <w:highlight w:val="white"/>
-        </w:rPr>
-        <w:t xml:space="preserve">without </w:t>
-      </w:r>
-      <w:proofErr w:type="spellStart"/>
-      <w:r>
-        <w:rPr>
-          <w:rFonts w:asciiTheme="minorHAnsi" w:hAnsiTheme="minorHAnsi"/>
-          <w:color w:val="252525"/>
-          <w:szCs w:val="24"/>
-          <w:highlight w:val="white"/>
-        </w:rPr>
-        <w:t>RNAse</w:t>
-      </w:r>
-      <w:proofErr w:type="spellEnd"/>
-      <w:r>
-        <w:rPr>
-          <w:rFonts w:asciiTheme="minorHAnsi" w:hAnsiTheme="minorHAnsi"/>
-          <w:color w:val="252525"/>
-          <w:szCs w:val="24"/>
-          <w:highlight w:val="white"/>
-        </w:rPr>
-        <w:t xml:space="preserve"> inhibitor </w:t>
-      </w:r>
-      <w:r>
-        <w:rPr>
-          <w:rFonts w:asciiTheme="minorHAnsi" w:hAnsiTheme="minorHAnsi"/>
-          <w:color w:val="2A2A2A"/>
-          <w:szCs w:val="24"/>
-          <w:highlight w:val="white"/>
-        </w:rPr>
-        <w:t xml:space="preserve">(catalog no. 4368813; Life Technologies). Quantitative Real-Time Polymerase Chain reaction (qPCR) was performed using a </w:t>
-      </w:r>
-      <w:proofErr w:type="spellStart"/>
-      <w:r>
-        <w:rPr>
-          <w:rFonts w:asciiTheme="minorHAnsi" w:hAnsiTheme="minorHAnsi"/>
-          <w:color w:val="2A2A2A"/>
-          <w:szCs w:val="24"/>
-          <w:highlight w:val="white"/>
-        </w:rPr>
-        <w:t>QuantStudio</w:t>
-      </w:r>
-      <w:proofErr w:type="spellEnd"/>
-      <w:r>
-        <w:rPr>
-          <w:rFonts w:asciiTheme="minorHAnsi" w:hAnsiTheme="minorHAnsi"/>
-          <w:color w:val="2A2A2A"/>
-          <w:szCs w:val="24"/>
-          <w:highlight w:val="white"/>
-        </w:rPr>
-        <w:t xml:space="preserve"> 5 (</w:t>
-      </w:r>
-      <w:proofErr w:type="spellStart"/>
-      <w:r>
-        <w:rPr>
-          <w:rFonts w:asciiTheme="minorHAnsi" w:hAnsiTheme="minorHAnsi"/>
-          <w:color w:val="2A2A2A"/>
-          <w:szCs w:val="24"/>
-          <w:highlight w:val="white"/>
-        </w:rPr>
-        <w:t>Thermo</w:t>
-      </w:r>
-      <w:proofErr w:type="spellEnd"/>
-      <w:r>
-        <w:rPr>
-          <w:rFonts w:asciiTheme="minorHAnsi" w:hAnsiTheme="minorHAnsi"/>
-          <w:color w:val="2A2A2A"/>
-          <w:szCs w:val="24"/>
-          <w:highlight w:val="white"/>
-        </w:rPr>
-        <w:t xml:space="preserve"> Fisher Scientific) with primers, complementary DNA, and Power SYBR Green PCR Master Mix (catalog no. 4368708; Life Technologies) per manufacturer’s instructions. Messenger RNA (mRNA) expression levels were normalized to </w:t>
+        <w:t xml:space="preserve">(catalog no. 4368813; Life Technologies). Quantitative Real-Time Polymerase Chain reaction (qPCR) was performed using a QuantStudio 5 (Thermo Fisher Scientific) with primers, complementary DNA, and Power SYBR Green PCR Master Mix (catalog no. 4368708; Life Technologies) per manufacturer’s instructions. Messenger RNA (mRNA) expression levels were normalized to </w:t>
       </w:r>
       <w:r>
         <w:rPr>
@@ -9735,107 +9241,50 @@
           <w:rFonts w:asciiTheme="minorHAnsi" w:hAnsiTheme="minorHAnsi"/>
           <w:highlight w:val="white"/>
         </w:rPr>
-        <w:t xml:space="preserve">were lysed in RIPA buffer using a </w:t>
-      </w:r>
-      <w:proofErr w:type="spellStart"/>
+        <w:t xml:space="preserve">were lysed in RIPA buffer </w:t>
+      </w:r>
       <w:r>
         <w:rPr>
           <w:rFonts w:asciiTheme="minorHAnsi" w:hAnsiTheme="minorHAnsi"/>
           <w:highlight w:val="white"/>
         </w:rPr>
-        <w:t>TissueLyser</w:t>
-      </w:r>
-      <w:proofErr w:type="spellEnd"/>
+        <w:lastRenderedPageBreak/>
+        <w:t xml:space="preserve">using a TissueLyser II, followed by centrifugation at </w:t>
+      </w:r>
       <w:r>
         <w:rPr>
           <w:rFonts w:asciiTheme="minorHAnsi" w:hAnsiTheme="minorHAnsi"/>
           <w:highlight w:val="white"/>
         </w:rPr>
-        <w:t xml:space="preserve"> II, followed by centrifugation at </w:t>
+        <w:t xml:space="preserve">20,000g.  Lysates were combined with reducing agent and SDS loading buffer and loaded onto SDS-PAGE gradient gels and then transferred to nitrocellulose.  Membranes were blotted using pAkt Ser 473 (cat # 4060; RRID AB_2314509) and Akt (cat </w:t>
       </w:r>
       <w:r>
         <w:rPr>
           <w:rFonts w:asciiTheme="minorHAnsi" w:hAnsiTheme="minorHAnsi"/>
           <w:highlight w:val="white"/>
         </w:rPr>
-        <w:t xml:space="preserve">20,000g.  Lysates were combined with reducing agent and SDS loading buffer and loaded onto SDS-PAGE gradient gels and then transferred to nitrocellulose.  Membranes were blotted using </w:t>
-      </w:r>
-      <w:proofErr w:type="spellStart"/>
+        <w:t xml:space="preserve"># </w:t>
+      </w:r>
       <w:r>
         <w:rPr>
           <w:rFonts w:asciiTheme="minorHAnsi" w:hAnsiTheme="minorHAnsi"/>
           <w:highlight w:val="white"/>
         </w:rPr>
-        <w:t>pAkt</w:t>
-      </w:r>
-      <w:proofErr w:type="spellEnd"/>
+        <w:t>9272</w:t>
+      </w:r>
       <w:r>
         <w:rPr>
           <w:rFonts w:asciiTheme="minorHAnsi" w:hAnsiTheme="minorHAnsi"/>
           <w:highlight w:val="white"/>
         </w:rPr>
-        <w:t xml:space="preserve"> Ser 473 (cat # 4060; RRID AB_2314509) and </w:t>
-      </w:r>
-      <w:proofErr w:type="spellStart"/>
+        <w:t>; RRID AB_329827)</w:t>
+      </w:r>
       <w:r>
         <w:rPr>
           <w:rFonts w:asciiTheme="minorHAnsi" w:hAnsiTheme="minorHAnsi"/>
           <w:highlight w:val="white"/>
         </w:rPr>
-        <w:lastRenderedPageBreak/>
-        <w:t>Akt</w:t>
-      </w:r>
-      <w:proofErr w:type="spellEnd"/>
-      <w:r>
-        <w:rPr>
-          <w:rFonts w:asciiTheme="minorHAnsi" w:hAnsiTheme="minorHAnsi"/>
-          <w:highlight w:val="white"/>
-        </w:rPr>
-        <w:t xml:space="preserve"> (cat </w:t>
-      </w:r>
-      <w:r>
-        <w:rPr>
-          <w:rFonts w:asciiTheme="minorHAnsi" w:hAnsiTheme="minorHAnsi"/>
-          <w:highlight w:val="white"/>
-        </w:rPr>
-        <w:t xml:space="preserve"># </w:t>
-      </w:r>
-      <w:r>
-        <w:rPr>
-          <w:rFonts w:asciiTheme="minorHAnsi" w:hAnsiTheme="minorHAnsi"/>
-          <w:highlight w:val="white"/>
-        </w:rPr>
-        <w:t>9272</w:t>
-      </w:r>
-      <w:r>
-        <w:rPr>
-          <w:rFonts w:asciiTheme="minorHAnsi" w:hAnsiTheme="minorHAnsi"/>
-          <w:highlight w:val="white"/>
-        </w:rPr>
-        <w:t>; RRID AB_329827)</w:t>
-      </w:r>
-      <w:r>
-        <w:rPr>
-          <w:rFonts w:asciiTheme="minorHAnsi" w:hAnsiTheme="minorHAnsi"/>
-          <w:highlight w:val="white"/>
-        </w:rPr>
-        <w:t xml:space="preserve"> antibodies from Cell Signaling Technologies.  Blots were scanned and quantified using a </w:t>
-      </w:r>
-      <w:proofErr w:type="spellStart"/>
-      <w:r>
-        <w:rPr>
-          <w:rFonts w:asciiTheme="minorHAnsi" w:hAnsiTheme="minorHAnsi"/>
-          <w:highlight w:val="white"/>
-        </w:rPr>
-        <w:t>LiCOR</w:t>
-      </w:r>
-      <w:proofErr w:type="spellEnd"/>
-      <w:r>
-        <w:rPr>
-          <w:rFonts w:asciiTheme="minorHAnsi" w:hAnsiTheme="minorHAnsi"/>
-          <w:highlight w:val="white"/>
-        </w:rPr>
-        <w:t xml:space="preserve"> imaging system.</w:t>
+        <w:t xml:space="preserve"> antibodies from Cell Signaling Technologies.  Blots were scanned and quantified using a LiCOR imaging system.</w:t>
       </w:r>
     </w:p>
     <w:p>
@@ -9883,25 +9332,7 @@
           <w:color w:val="000000"/>
           <w:lang w:val="en-US"/>
         </w:rPr>
-        <w:t>Insulin tolerance testing took place between ZT8 and ZT10 following a 6-hour fast. Mice were assessed for glucose levels using a handheld glucometer (</w:t>
-      </w:r>
-      <w:proofErr w:type="spellStart"/>
-      <w:r>
-        <w:rPr>
-          <w:rFonts w:asciiTheme="minorHAnsi" w:hAnsiTheme="minorHAnsi"/>
-          <w:color w:val="000000"/>
-          <w:lang w:val="en-US"/>
-        </w:rPr>
-        <w:t>Accuchek</w:t>
-      </w:r>
-      <w:proofErr w:type="spellEnd"/>
-      <w:r>
-        <w:rPr>
-          <w:rFonts w:asciiTheme="minorHAnsi" w:hAnsiTheme="minorHAnsi"/>
-          <w:color w:val="000000"/>
-          <w:lang w:val="en-US"/>
-        </w:rPr>
-        <w:t>) with blood drawn from the tail vein. Insulin (Humulin R, Lilly) was then administered via intraperitoneal injection at 0.75</w:t>
+        <w:t>Insulin tolerance testing took place between ZT8 and ZT10 following a 6-hour fast. Mice were assessed for glucose levels using a handheld glucometer (Accuchek) with blood drawn from the tail vein. Insulin (Humulin R, Lilly) was then administered via intraperitoneal injection at 0.75</w:t>
       </w:r>
       <w:r>
         <w:rPr>
@@ -10085,39 +9516,7 @@
           <w:rFonts w:asciiTheme="minorHAnsi" w:hAnsiTheme="minorHAnsi"/>
           <w:color w:val="000000"/>
         </w:rPr>
-        <w:t xml:space="preserve"> </w:t>
-      </w:r>
-      <w:proofErr w:type="spellStart"/>
-      <w:r>
-        <w:rPr>
-          <w:rFonts w:asciiTheme="minorHAnsi" w:hAnsiTheme="minorHAnsi"/>
-          <w:color w:val="000000"/>
-        </w:rPr>
-        <w:t>EchoMRI</w:t>
-      </w:r>
-      <w:proofErr w:type="spellEnd"/>
-      <w:r>
-        <w:rPr>
-          <w:rFonts w:asciiTheme="minorHAnsi" w:hAnsiTheme="minorHAnsi"/>
-          <w:color w:val="000000"/>
-        </w:rPr>
-        <w:t xml:space="preserve"> 2100 (</w:t>
-      </w:r>
-      <w:proofErr w:type="spellStart"/>
-      <w:r>
-        <w:rPr>
-          <w:rFonts w:asciiTheme="minorHAnsi" w:hAnsiTheme="minorHAnsi"/>
-          <w:color w:val="000000"/>
-        </w:rPr>
-        <w:t>EchoMRI</w:t>
-      </w:r>
-      <w:proofErr w:type="spellEnd"/>
-      <w:r>
-        <w:rPr>
-          <w:rFonts w:asciiTheme="minorHAnsi" w:hAnsiTheme="minorHAnsi"/>
-          <w:color w:val="000000"/>
-        </w:rPr>
-        <w:t>)</w:t>
+        <w:t xml:space="preserve"> EchoMRI 2100 (EchoMRI)</w:t>
       </w:r>
       <w:r>
         <w:rPr>
@@ -10174,21 +9573,7 @@
         <w:rPr>
           <w:rFonts w:asciiTheme="minorHAnsi" w:hAnsiTheme="minorHAnsi"/>
         </w:rPr>
-        <w:t xml:space="preserve"> were performed to test for significance and determine interactions between diet and dexamethasone treatment. Pairwise testing was performed after assessing normality and equal of variances. If Shapiro-Wilk test was insignificant, a </w:t>
-      </w:r>
-      <w:proofErr w:type="spellStart"/>
-      <w:r>
-        <w:rPr>
-          <w:rFonts w:asciiTheme="minorHAnsi" w:hAnsiTheme="minorHAnsi"/>
-        </w:rPr>
-        <w:t>Levene’s</w:t>
-      </w:r>
-      <w:proofErr w:type="spellEnd"/>
-      <w:r>
-        <w:rPr>
-          <w:rFonts w:asciiTheme="minorHAnsi" w:hAnsiTheme="minorHAnsi"/>
-        </w:rPr>
-        <w:t xml:space="preserve"> tests was performed</w:t>
+        <w:t xml:space="preserve"> were performed to test for significance and determine interactions between diet and dexamethasone treatment. Pairwise testing was performed after assessing normality and equal of variances. If Shapiro-Wilk test was insignificant, a Levene’s tests was performed</w:t>
       </w:r>
       <w:r>
         <w:rPr>
@@ -10225,7 +9610,14 @@
         <w:rPr>
           <w:rFonts w:asciiTheme="minorHAnsi" w:hAnsiTheme="minorHAnsi"/>
         </w:rPr>
-        <w:t xml:space="preserve"> p-value under 0.05 was considered significant. All statistical tests were conducted using R version 3.5.0 </w:t>
+        <w:t xml:space="preserve"> p-value under 0.05 was considered significant. All statistical tests were </w:t>
+      </w:r>
+      <w:r>
+        <w:rPr>
+          <w:rFonts w:asciiTheme="minorHAnsi" w:hAnsiTheme="minorHAnsi"/>
+        </w:rPr>
+        <w:lastRenderedPageBreak/>
+        <w:t xml:space="preserve">conducted using R version 3.5.0 </w:t>
       </w:r>
       <w:r>
         <w:rPr>
@@ -10295,7 +9687,6 @@
           <w:sz w:val="32"/>
           <w:highlight w:val="white"/>
         </w:rPr>
-        <w:lastRenderedPageBreak/>
         <w:t>Acknowledgements</w:t>
       </w:r>
     </w:p>
@@ -15042,17 +14433,8 @@
           <w:rFonts w:asciiTheme="minorHAnsi" w:hAnsiTheme="minorHAnsi"/>
           <w:szCs w:val="24"/>
         </w:rPr>
-        <w:t xml:space="preserve">via </w:t>
-      </w:r>
-      <w:proofErr w:type="spellStart"/>
-      <w:r>
-        <w:rPr>
-          <w:rFonts w:asciiTheme="minorHAnsi" w:hAnsiTheme="minorHAnsi"/>
-          <w:szCs w:val="24"/>
-        </w:rPr>
-        <w:t>EchoMRI</w:t>
-      </w:r>
-      <w:proofErr w:type="spellEnd"/>
+        <w:t>via EchoMRI</w:t>
+      </w:r>
       <w:r>
         <w:rPr>
           <w:rFonts w:asciiTheme="minorHAnsi" w:hAnsiTheme="minorHAnsi"/>
@@ -15551,21 +14933,12 @@
         </w:rPr>
         <w:t xml:space="preserve">.  </w:t>
       </w:r>
-      <w:proofErr w:type="spellStart"/>
-      <w:r>
-        <w:rPr>
-          <w:rFonts w:asciiTheme="minorHAnsi" w:hAnsiTheme="minorHAnsi"/>
-          <w:szCs w:val="24"/>
-        </w:rPr>
-        <w:t>Atrogene</w:t>
-      </w:r>
-      <w:proofErr w:type="spellEnd"/>
-      <w:r>
-        <w:rPr>
-          <w:rFonts w:asciiTheme="minorHAnsi" w:hAnsiTheme="minorHAnsi"/>
-          <w:szCs w:val="24"/>
-        </w:rPr>
-        <w:t xml:space="preserve"> expression in </w:t>
+      <w:r>
+        <w:rPr>
+          <w:rFonts w:asciiTheme="minorHAnsi" w:hAnsiTheme="minorHAnsi"/>
+          <w:szCs w:val="24"/>
+        </w:rPr>
+        <w:t xml:space="preserve">Atrogene expression in </w:t>
       </w:r>
       <w:r>
         <w:rPr>
@@ -15945,39 +15318,7 @@
           <w:rFonts w:asciiTheme="minorHAnsi" w:hAnsiTheme="minorHAnsi"/>
           <w:szCs w:val="24"/>
         </w:rPr>
-        <w:t xml:space="preserve">treated with water or dexamethasone.  D) Quantification of </w:t>
-      </w:r>
-      <w:proofErr w:type="spellStart"/>
-      <w:r>
-        <w:rPr>
-          <w:rFonts w:asciiTheme="minorHAnsi" w:hAnsiTheme="minorHAnsi"/>
-          <w:szCs w:val="24"/>
-        </w:rPr>
-        <w:t>pAkt</w:t>
-      </w:r>
-      <w:proofErr w:type="spellEnd"/>
-      <w:r>
-        <w:rPr>
-          <w:rFonts w:asciiTheme="minorHAnsi" w:hAnsiTheme="minorHAnsi"/>
-          <w:szCs w:val="24"/>
-        </w:rPr>
-        <w:t>/</w:t>
-      </w:r>
-      <w:proofErr w:type="spellStart"/>
-      <w:r>
-        <w:rPr>
-          <w:rFonts w:asciiTheme="minorHAnsi" w:hAnsiTheme="minorHAnsi"/>
-          <w:szCs w:val="24"/>
-        </w:rPr>
-        <w:t>Akt</w:t>
-      </w:r>
-      <w:proofErr w:type="spellEnd"/>
-      <w:r>
-        <w:rPr>
-          <w:rFonts w:asciiTheme="minorHAnsi" w:hAnsiTheme="minorHAnsi"/>
-          <w:szCs w:val="24"/>
-        </w:rPr>
-        <w:t xml:space="preserve"> from samples described in C).</w:t>
+        <w:t>treated with water or dexamethasone.  D) Quantification of pAkt/Akt from samples described in C).</w:t>
       </w:r>
       <w:r>
         <w:rPr>
@@ -19552,7 +18893,7 @@
 </file>
 
 <file path=customXml/itemProps1.xml><?xml version="1.0" encoding="utf-8"?>
-<ds:datastoreItem xmlns:ds="http://schemas.openxmlformats.org/officeDocument/2006/customXml" ds:itemID="{8B41490F-502D-1941-A548-FC6C72C86F08}">
+<ds:datastoreItem xmlns:ds="http://schemas.openxmlformats.org/officeDocument/2006/customXml" ds:itemID="{53BEB1C6-0605-CC45-A16C-1D5A1529ACDF}">
   <ds:schemaRefs>
     <ds:schemaRef ds:uri="http://schemas.openxmlformats.org/officeDocument/2006/bibliography"/>
   </ds:schemaRefs>

</xml_diff>

<commit_message>
Added clarification about pairwise effects on muscle strength
</commit_message>
<xml_diff>
--- a/manuscript/Muscle-Function/Manuscript.docx
+++ b/manuscript/Muscle-Function/Manuscript.docx
@@ -149,7 +149,23 @@
           <w:rFonts w:asciiTheme="minorHAnsi" w:hAnsiTheme="minorHAnsi"/>
           <w:color w:val="000000" w:themeColor="text1"/>
         </w:rPr>
-        <w:t>, JeAnna R. Redd</w:t>
+        <w:t xml:space="preserve">, </w:t>
+      </w:r>
+      <w:proofErr w:type="spellStart"/>
+      <w:r>
+        <w:rPr>
+          <w:rFonts w:asciiTheme="minorHAnsi" w:hAnsiTheme="minorHAnsi"/>
+          <w:color w:val="000000" w:themeColor="text1"/>
+        </w:rPr>
+        <w:t>JeAnna</w:t>
+      </w:r>
+      <w:proofErr w:type="spellEnd"/>
+      <w:r>
+        <w:rPr>
+          <w:rFonts w:asciiTheme="minorHAnsi" w:hAnsiTheme="minorHAnsi"/>
+          <w:color w:val="000000" w:themeColor="text1"/>
+        </w:rPr>
+        <w:t xml:space="preserve"> R. Redd</w:t>
       </w:r>
       <w:r>
         <w:rPr>
@@ -595,7 +611,21 @@
         <w:rPr>
           <w:rFonts w:asciiTheme="minorHAnsi" w:hAnsiTheme="minorHAnsi"/>
         </w:rPr>
-        <w:t xml:space="preserve">Glucocorticoids promote muscle atrophy by inducing a class of proteins called atrogenes, resulting in reductions in </w:t>
+        <w:t xml:space="preserve">Glucocorticoids promote muscle atrophy by inducing a class of proteins called </w:t>
+      </w:r>
+      <w:proofErr w:type="spellStart"/>
+      <w:r>
+        <w:rPr>
+          <w:rFonts w:asciiTheme="minorHAnsi" w:hAnsiTheme="minorHAnsi"/>
+        </w:rPr>
+        <w:t>atrogenes</w:t>
+      </w:r>
+      <w:proofErr w:type="spellEnd"/>
+      <w:r>
+        <w:rPr>
+          <w:rFonts w:asciiTheme="minorHAnsi" w:hAnsiTheme="minorHAnsi"/>
+        </w:rPr>
+        <w:t xml:space="preserve">, resulting in reductions in </w:t>
       </w:r>
       <w:r>
         <w:rPr>
@@ -679,7 +709,21 @@
         <w:rPr>
           <w:rFonts w:asciiTheme="minorHAnsi" w:hAnsiTheme="minorHAnsi"/>
         </w:rPr>
-        <w:t xml:space="preserve"> and potentiated induction of atrogene expression in the obese mice</w:t>
+        <w:t xml:space="preserve"> and potentiated induction of </w:t>
+      </w:r>
+      <w:proofErr w:type="spellStart"/>
+      <w:r>
+        <w:rPr>
+          <w:rFonts w:asciiTheme="minorHAnsi" w:hAnsiTheme="minorHAnsi"/>
+        </w:rPr>
+        <w:t>atrogene</w:t>
+      </w:r>
+      <w:proofErr w:type="spellEnd"/>
+      <w:r>
+        <w:rPr>
+          <w:rFonts w:asciiTheme="minorHAnsi" w:hAnsiTheme="minorHAnsi"/>
+        </w:rPr>
+        <w:t xml:space="preserve"> expression in the obese mice</w:t>
       </w:r>
       <w:r>
         <w:rPr>
@@ -735,7 +779,23 @@
           <w:rFonts w:asciiTheme="minorHAnsi" w:hAnsiTheme="minorHAnsi"/>
           <w:color w:val="000000" w:themeColor="text1"/>
         </w:rPr>
-        <w:t>: Glucocorticoids, atrophy, obesity, atrogenes, insulin resistance</w:t>
+        <w:t xml:space="preserve">: Glucocorticoids, atrophy, obesity, </w:t>
+      </w:r>
+      <w:proofErr w:type="spellStart"/>
+      <w:r>
+        <w:rPr>
+          <w:rFonts w:asciiTheme="minorHAnsi" w:hAnsiTheme="minorHAnsi"/>
+          <w:color w:val="000000" w:themeColor="text1"/>
+        </w:rPr>
+        <w:t>atrogenes</w:t>
+      </w:r>
+      <w:proofErr w:type="spellEnd"/>
+      <w:r>
+        <w:rPr>
+          <w:rFonts w:asciiTheme="minorHAnsi" w:hAnsiTheme="minorHAnsi"/>
+          <w:color w:val="000000" w:themeColor="text1"/>
+        </w:rPr>
+        <w:t>, insulin resistance</w:t>
       </w:r>
     </w:p>
     <w:p>
@@ -1579,8 +1639,17 @@
           <w:rFonts w:asciiTheme="minorHAnsi" w:hAnsiTheme="minorHAnsi"/>
           <w:szCs w:val="24"/>
         </w:rPr>
-        <w:t xml:space="preserve"> an upregulation of atrogenes</w:t>
-      </w:r>
+        <w:t xml:space="preserve"> an upregulation of </w:t>
+      </w:r>
+      <w:proofErr w:type="spellStart"/>
+      <w:r>
+        <w:rPr>
+          <w:rFonts w:asciiTheme="minorHAnsi" w:hAnsiTheme="minorHAnsi"/>
+          <w:szCs w:val="24"/>
+        </w:rPr>
+        <w:t>atrogenes</w:t>
+      </w:r>
+      <w:proofErr w:type="spellEnd"/>
       <w:r>
         <w:rPr>
           <w:rFonts w:asciiTheme="minorHAnsi" w:hAnsiTheme="minorHAnsi"/>
@@ -2711,8 +2780,16 @@
         <w:rPr>
           <w:rFonts w:asciiTheme="minorHAnsi" w:hAnsiTheme="minorHAnsi"/>
         </w:rPr>
-        <w:t xml:space="preserve"> effect of HFD treatment (p= 0.85 ;</w:t>
-      </w:r>
+        <w:t xml:space="preserve"> effect of HFD treatment (p= </w:t>
+      </w:r>
+      <w:proofErr w:type="gramStart"/>
+      <w:r>
+        <w:rPr>
+          <w:rFonts w:asciiTheme="minorHAnsi" w:hAnsiTheme="minorHAnsi"/>
+        </w:rPr>
+        <w:t>0.85 ;</w:t>
+      </w:r>
+      <w:proofErr w:type="gramEnd"/>
       <w:r>
         <w:rPr>
           <w:rFonts w:asciiTheme="minorHAnsi" w:hAnsiTheme="minorHAnsi"/>
@@ -3110,7 +3187,14 @@
         <w:rPr>
           <w:rFonts w:asciiTheme="minorHAnsi" w:hAnsiTheme="minorHAnsi"/>
         </w:rPr>
-        <w:t>dexamethasone treatment (p</w:t>
+        <w:t>dexamethasone treatment (</w:t>
+      </w:r>
+      <w:proofErr w:type="spellStart"/>
+      <w:r>
+        <w:rPr>
+          <w:rFonts w:asciiTheme="minorHAnsi" w:hAnsiTheme="minorHAnsi"/>
+        </w:rPr>
+        <w:t>p</w:t>
       </w:r>
       <w:r>
         <w:rPr>
@@ -3119,6 +3203,7 @@
         </w:rPr>
         <w:t>interaction</w:t>
       </w:r>
+      <w:proofErr w:type="spellEnd"/>
       <w:r>
         <w:rPr>
           <w:rFonts w:asciiTheme="minorHAnsi" w:hAnsiTheme="minorHAnsi"/>
@@ -3231,7 +3316,14 @@
         <w:rPr>
           <w:rFonts w:asciiTheme="minorHAnsi" w:hAnsiTheme="minorHAnsi"/>
         </w:rPr>
-        <w:t>(p</w:t>
+        <w:t>(</w:t>
+      </w:r>
+      <w:proofErr w:type="spellStart"/>
+      <w:r>
+        <w:rPr>
+          <w:rFonts w:asciiTheme="minorHAnsi" w:hAnsiTheme="minorHAnsi"/>
+        </w:rPr>
+        <w:t>p</w:t>
       </w:r>
       <w:r>
         <w:rPr>
@@ -3240,6 +3332,7 @@
         </w:rPr>
         <w:t>interaction</w:t>
       </w:r>
+      <w:proofErr w:type="spellEnd"/>
       <w:r>
         <w:rPr>
           <w:rFonts w:asciiTheme="minorHAnsi" w:hAnsiTheme="minorHAnsi"/>
@@ -3292,7 +3385,68 @@
         <w:rPr>
           <w:rFonts w:asciiTheme="minorHAnsi" w:hAnsiTheme="minorHAnsi"/>
         </w:rPr>
-        <w:t xml:space="preserve">  These data suggest </w:t>
+        <w:t xml:space="preserve">  </w:t>
+      </w:r>
+      <w:r>
+        <w:rPr>
+          <w:rFonts w:asciiTheme="minorHAnsi" w:hAnsiTheme="minorHAnsi"/>
+        </w:rPr>
+        <w:t xml:space="preserve">Dexamethasone had significant effects in both groups for both </w:t>
+      </w:r>
+      <w:r>
+        <w:rPr>
+          <w:rFonts w:asciiTheme="minorHAnsi" w:hAnsiTheme="minorHAnsi"/>
+          <w:lang w:val="en-US"/>
+        </w:rPr>
+        <w:t>muscle (p=0.016 for NCD and p=0.005 for HFD</w:t>
+      </w:r>
+      <w:r>
+        <w:rPr>
+          <w:rFonts w:asciiTheme="minorHAnsi" w:hAnsiTheme="minorHAnsi"/>
+          <w:lang w:val="en-US"/>
+        </w:rPr>
+        <w:t xml:space="preserve"> via Student’s </w:t>
+      </w:r>
+      <w:r>
+        <w:rPr>
+          <w:rFonts w:asciiTheme="minorHAnsi" w:hAnsiTheme="minorHAnsi"/>
+          <w:i/>
+          <w:lang w:val="en-US"/>
+        </w:rPr>
+        <w:t>t</w:t>
+      </w:r>
+      <w:r>
+        <w:rPr>
+          <w:rFonts w:asciiTheme="minorHAnsi" w:hAnsiTheme="minorHAnsi"/>
+          <w:lang w:val="en-US"/>
+        </w:rPr>
+        <w:t>-tests</w:t>
+      </w:r>
+      <w:r>
+        <w:rPr>
+          <w:rFonts w:asciiTheme="minorHAnsi" w:hAnsiTheme="minorHAnsi"/>
+          <w:lang w:val="en-US"/>
+        </w:rPr>
+        <w:t>) and nerve stimulation (p=0.015 for NCD and p=0.003 for HFD</w:t>
+      </w:r>
+      <w:r>
+        <w:rPr>
+          <w:rFonts w:asciiTheme="minorHAnsi" w:hAnsiTheme="minorHAnsi"/>
+          <w:lang w:val="en-US"/>
+        </w:rPr>
+        <w:t>).</w:t>
+      </w:r>
+      <w:r>
+        <w:rPr>
+          <w:rFonts w:asciiTheme="minorHAnsi" w:hAnsiTheme="minorHAnsi"/>
+        </w:rPr>
+        <w:t xml:space="preserve"> </w:t>
+      </w:r>
+      <w:r>
+        <w:rPr>
+          <w:rFonts w:asciiTheme="minorHAnsi" w:hAnsiTheme="minorHAnsi"/>
+        </w:rPr>
+        <w:t xml:space="preserve">These data suggest </w:t>
       </w:r>
       <w:r>
         <w:rPr>
@@ -3638,6 +3792,7 @@
         <w:rPr>
           <w:rFonts w:asciiTheme="minorHAnsi" w:hAnsiTheme="minorHAnsi"/>
         </w:rPr>
+        <w:lastRenderedPageBreak/>
         <w:t xml:space="preserve">that </w:t>
       </w:r>
       <w:r>
@@ -3713,7 +3868,6 @@
         <w:rPr>
           <w:sz w:val="24"/>
         </w:rPr>
-        <w:lastRenderedPageBreak/>
         <w:t xml:space="preserve">Enhanced Muscle </w:t>
       </w:r>
       <w:r>
@@ -3966,7 +4120,14 @@
         <w:rPr>
           <w:rFonts w:asciiTheme="minorHAnsi" w:hAnsiTheme="minorHAnsi"/>
         </w:rPr>
-        <w:t>group (p</w:t>
+        <w:t>group (</w:t>
+      </w:r>
+      <w:proofErr w:type="spellStart"/>
+      <w:r>
+        <w:rPr>
+          <w:rFonts w:asciiTheme="minorHAnsi" w:hAnsiTheme="minorHAnsi"/>
+        </w:rPr>
+        <w:t>p</w:t>
       </w:r>
       <w:r>
         <w:rPr>
@@ -3975,6 +4136,7 @@
         </w:rPr>
         <w:t>interaction</w:t>
       </w:r>
+      <w:proofErr w:type="spellEnd"/>
       <w:r>
         <w:rPr>
           <w:rFonts w:asciiTheme="minorHAnsi" w:hAnsiTheme="minorHAnsi"/>
@@ -4081,7 +4243,14 @@
         <w:rPr>
           <w:rFonts w:asciiTheme="minorHAnsi" w:hAnsiTheme="minorHAnsi"/>
         </w:rPr>
-        <w:t>(p</w:t>
+        <w:t>(</w:t>
+      </w:r>
+      <w:proofErr w:type="spellStart"/>
+      <w:r>
+        <w:rPr>
+          <w:rFonts w:asciiTheme="minorHAnsi" w:hAnsiTheme="minorHAnsi"/>
+        </w:rPr>
+        <w:t>p</w:t>
       </w:r>
       <w:r>
         <w:rPr>
@@ -4090,6 +4259,7 @@
         </w:rPr>
         <w:t>interaction</w:t>
       </w:r>
+      <w:proofErr w:type="spellEnd"/>
       <w:r>
         <w:rPr>
           <w:rFonts w:asciiTheme="minorHAnsi" w:hAnsiTheme="minorHAnsi"/>
@@ -4215,6 +4385,7 @@
         </w:rPr>
         <w:t xml:space="preserve"> </w:t>
       </w:r>
+      <w:proofErr w:type="spellStart"/>
       <w:r>
         <w:rPr>
           <w:rFonts w:asciiTheme="minorHAnsi" w:hAnsiTheme="minorHAnsi"/>
@@ -4225,7 +4396,14 @@
         <w:rPr>
           <w:rFonts w:asciiTheme="minorHAnsi" w:hAnsiTheme="minorHAnsi"/>
         </w:rPr>
-        <w:t xml:space="preserve">sectioned </w:t>
+        <w:t>sectioned</w:t>
+      </w:r>
+      <w:proofErr w:type="spellEnd"/>
+      <w:r>
+        <w:rPr>
+          <w:rFonts w:asciiTheme="minorHAnsi" w:hAnsiTheme="minorHAnsi"/>
+        </w:rPr>
+        <w:t xml:space="preserve"> </w:t>
       </w:r>
       <w:r>
         <w:rPr>
@@ -4375,7 +4553,14 @@
         <w:rPr>
           <w:rFonts w:asciiTheme="minorHAnsi" w:hAnsiTheme="minorHAnsi"/>
         </w:rPr>
-        <w:t>(p</w:t>
+        <w:t>(</w:t>
+      </w:r>
+      <w:proofErr w:type="spellStart"/>
+      <w:r>
+        <w:rPr>
+          <w:rFonts w:asciiTheme="minorHAnsi" w:hAnsiTheme="minorHAnsi"/>
+        </w:rPr>
+        <w:t>p</w:t>
       </w:r>
       <w:r>
         <w:rPr>
@@ -4384,6 +4569,7 @@
         </w:rPr>
         <w:t>interaction</w:t>
       </w:r>
+      <w:proofErr w:type="spellEnd"/>
       <w:r>
         <w:rPr>
           <w:rFonts w:asciiTheme="minorHAnsi" w:hAnsiTheme="minorHAnsi"/>
@@ -4490,7 +4676,39 @@
           <w:rFonts w:asciiTheme="minorHAnsi" w:hAnsiTheme="minorHAnsi"/>
           <w:szCs w:val="24"/>
         </w:rPr>
-        <w:t xml:space="preserve"> skeletal muscle is made up Type I, Type IIa, Type IIb, and Type IIx fibers</w:t>
+        <w:t xml:space="preserve"> skeletal muscle is made up Type I, Type </w:t>
+      </w:r>
+      <w:proofErr w:type="spellStart"/>
+      <w:r>
+        <w:rPr>
+          <w:rFonts w:asciiTheme="minorHAnsi" w:hAnsiTheme="minorHAnsi"/>
+          <w:szCs w:val="24"/>
+        </w:rPr>
+        <w:t>IIa</w:t>
+      </w:r>
+      <w:proofErr w:type="spellEnd"/>
+      <w:r>
+        <w:rPr>
+          <w:rFonts w:asciiTheme="minorHAnsi" w:hAnsiTheme="minorHAnsi"/>
+          <w:szCs w:val="24"/>
+        </w:rPr>
+        <w:t xml:space="preserve">, Type IIb, and Type </w:t>
+      </w:r>
+      <w:proofErr w:type="spellStart"/>
+      <w:r>
+        <w:rPr>
+          <w:rFonts w:asciiTheme="minorHAnsi" w:hAnsiTheme="minorHAnsi"/>
+          <w:szCs w:val="24"/>
+        </w:rPr>
+        <w:t>IIx</w:t>
+      </w:r>
+      <w:proofErr w:type="spellEnd"/>
+      <w:r>
+        <w:rPr>
+          <w:rFonts w:asciiTheme="minorHAnsi" w:hAnsiTheme="minorHAnsi"/>
+          <w:szCs w:val="24"/>
+        </w:rPr>
+        <w:t xml:space="preserve"> fibers</w:t>
       </w:r>
       <w:r>
         <w:rPr>
@@ -4662,7 +4880,23 @@
           <w:rFonts w:asciiTheme="minorHAnsi" w:hAnsiTheme="minorHAnsi"/>
           <w:szCs w:val="24"/>
         </w:rPr>
-        <w:t xml:space="preserve">Using these cryosections, we next tested for </w:t>
+        <w:t xml:space="preserve">Using these </w:t>
+      </w:r>
+      <w:proofErr w:type="spellStart"/>
+      <w:r>
+        <w:rPr>
+          <w:rFonts w:asciiTheme="minorHAnsi" w:hAnsiTheme="minorHAnsi"/>
+          <w:szCs w:val="24"/>
+        </w:rPr>
+        <w:t>cryosections</w:t>
+      </w:r>
+      <w:proofErr w:type="spellEnd"/>
+      <w:r>
+        <w:rPr>
+          <w:rFonts w:asciiTheme="minorHAnsi" w:hAnsiTheme="minorHAnsi"/>
+          <w:szCs w:val="24"/>
+        </w:rPr>
+        <w:t xml:space="preserve">, we next tested for </w:t>
       </w:r>
       <w:r>
         <w:rPr>
@@ -4704,8 +4938,9 @@
           <w:rFonts w:asciiTheme="minorHAnsi" w:hAnsiTheme="minorHAnsi"/>
           <w:szCs w:val="24"/>
         </w:rPr>
-        <w:t>ype I</w:t>
-      </w:r>
+        <w:t xml:space="preserve">ype </w:t>
+      </w:r>
+      <w:proofErr w:type="spellStart"/>
       <w:r>
         <w:rPr>
           <w:rFonts w:asciiTheme="minorHAnsi" w:hAnsiTheme="minorHAnsi"/>
@@ -4718,8 +4953,16 @@
           <w:rFonts w:asciiTheme="minorHAnsi" w:hAnsiTheme="minorHAnsi"/>
           <w:szCs w:val="24"/>
         </w:rPr>
+        <w:t>I</w:t>
+      </w:r>
+      <w:r>
+        <w:rPr>
+          <w:rFonts w:asciiTheme="minorHAnsi" w:hAnsiTheme="minorHAnsi"/>
+          <w:szCs w:val="24"/>
+        </w:rPr>
         <w:t>a</w:t>
       </w:r>
+      <w:proofErr w:type="spellEnd"/>
       <w:r>
         <w:rPr>
           <w:rFonts w:asciiTheme="minorHAnsi" w:hAnsiTheme="minorHAnsi"/>
@@ -4837,7 +5080,15 @@
           <w:rFonts w:asciiTheme="minorHAnsi" w:hAnsiTheme="minorHAnsi"/>
           <w:szCs w:val="24"/>
         </w:rPr>
-        <w:t>did not reach statistical reference</w:t>
+        <w:t xml:space="preserve">did not reach statistical </w:t>
+      </w:r>
+      <w:r>
+        <w:rPr>
+          <w:rFonts w:asciiTheme="minorHAnsi" w:hAnsiTheme="minorHAnsi"/>
+          <w:szCs w:val="24"/>
+        </w:rPr>
+        <w:lastRenderedPageBreak/>
+        <w:t>reference</w:t>
       </w:r>
       <w:r>
         <w:rPr>
@@ -4851,7 +5102,15 @@
           <w:rFonts w:asciiTheme="minorHAnsi" w:hAnsiTheme="minorHAnsi"/>
           <w:szCs w:val="24"/>
         </w:rPr>
-        <w:t>(p</w:t>
+        <w:t>(</w:t>
+      </w:r>
+      <w:proofErr w:type="spellStart"/>
+      <w:r>
+        <w:rPr>
+          <w:rFonts w:asciiTheme="minorHAnsi" w:hAnsiTheme="minorHAnsi"/>
+          <w:szCs w:val="24"/>
+        </w:rPr>
+        <w:t>p</w:t>
       </w:r>
       <w:r>
         <w:rPr>
@@ -4861,6 +5120,7 @@
         </w:rPr>
         <w:t>interaction</w:t>
       </w:r>
+      <w:proofErr w:type="spellEnd"/>
       <w:r>
         <w:rPr>
           <w:rFonts w:asciiTheme="minorHAnsi" w:hAnsiTheme="minorHAnsi"/>
@@ -4994,7 +5254,15 @@
           <w:rFonts w:asciiTheme="minorHAnsi" w:hAnsiTheme="minorHAnsi"/>
           <w:szCs w:val="24"/>
         </w:rPr>
-        <w:t xml:space="preserve"> (p</w:t>
+        <w:t xml:space="preserve"> (</w:t>
+      </w:r>
+      <w:proofErr w:type="spellStart"/>
+      <w:r>
+        <w:rPr>
+          <w:rFonts w:asciiTheme="minorHAnsi" w:hAnsiTheme="minorHAnsi"/>
+          <w:szCs w:val="24"/>
+        </w:rPr>
+        <w:t>p</w:t>
       </w:r>
       <w:r>
         <w:rPr>
@@ -5004,6 +5272,7 @@
         </w:rPr>
         <w:t>interaction</w:t>
       </w:r>
+      <w:proofErr w:type="spellEnd"/>
       <w:r>
         <w:rPr>
           <w:rFonts w:asciiTheme="minorHAnsi" w:hAnsiTheme="minorHAnsi"/>
@@ -5102,7 +5371,6 @@
           <w:rFonts w:asciiTheme="minorHAnsi" w:hAnsiTheme="minorHAnsi"/>
           <w:szCs w:val="24"/>
         </w:rPr>
-        <w:lastRenderedPageBreak/>
         <w:t xml:space="preserve">treatment reduced </w:t>
       </w:r>
       <w:r>
@@ -5145,7 +5413,15 @@
           <w:rFonts w:asciiTheme="minorHAnsi" w:hAnsiTheme="minorHAnsi"/>
           <w:szCs w:val="24"/>
         </w:rPr>
-        <w:t>% in lean, the treatment increased fiber CSA in obese mice by 14% (p</w:t>
+        <w:t>% in lean, the treatment increased fiber CSA in obese mice by 14% (</w:t>
+      </w:r>
+      <w:proofErr w:type="spellStart"/>
+      <w:r>
+        <w:rPr>
+          <w:rFonts w:asciiTheme="minorHAnsi" w:hAnsiTheme="minorHAnsi"/>
+          <w:szCs w:val="24"/>
+        </w:rPr>
+        <w:t>p</w:t>
       </w:r>
       <w:r>
         <w:rPr>
@@ -5155,6 +5431,7 @@
         </w:rPr>
         <w:t>interaction</w:t>
       </w:r>
+      <w:proofErr w:type="spellEnd"/>
       <w:r>
         <w:rPr>
           <w:rFonts w:asciiTheme="minorHAnsi" w:hAnsiTheme="minorHAnsi"/>
@@ -5259,6 +5536,7 @@
         </w:rPr>
         <w:t xml:space="preserve">levated </w:t>
       </w:r>
+      <w:proofErr w:type="spellStart"/>
       <w:r>
         <w:rPr>
           <w:sz w:val="24"/>
@@ -5269,7 +5547,14 @@
         <w:rPr>
           <w:sz w:val="24"/>
         </w:rPr>
-        <w:t xml:space="preserve">trogene </w:t>
+        <w:t>trogene</w:t>
+      </w:r>
+      <w:proofErr w:type="spellEnd"/>
+      <w:r>
+        <w:rPr>
+          <w:sz w:val="24"/>
+        </w:rPr>
+        <w:t xml:space="preserve"> </w:t>
       </w:r>
       <w:r>
         <w:rPr>
@@ -5333,7 +5618,21 @@
         <w:rPr>
           <w:rFonts w:asciiTheme="minorHAnsi" w:hAnsiTheme="minorHAnsi"/>
         </w:rPr>
-        <w:t xml:space="preserve"> atrogene expression</w:t>
+        <w:t xml:space="preserve"> </w:t>
+      </w:r>
+      <w:proofErr w:type="spellStart"/>
+      <w:r>
+        <w:rPr>
+          <w:rFonts w:asciiTheme="minorHAnsi" w:hAnsiTheme="minorHAnsi"/>
+        </w:rPr>
+        <w:t>atrogene</w:t>
+      </w:r>
+      <w:proofErr w:type="spellEnd"/>
+      <w:r>
+        <w:rPr>
+          <w:rFonts w:asciiTheme="minorHAnsi" w:hAnsiTheme="minorHAnsi"/>
+        </w:rPr>
+        <w:t xml:space="preserve"> expression</w:t>
       </w:r>
       <w:r>
         <w:rPr>
@@ -5400,7 +5699,21 @@
         <w:rPr>
           <w:rFonts w:asciiTheme="minorHAnsi" w:hAnsiTheme="minorHAnsi"/>
         </w:rPr>
-        <w:t xml:space="preserve">and the atrogenes, </w:t>
+        <w:t xml:space="preserve">and the </w:t>
+      </w:r>
+      <w:proofErr w:type="spellStart"/>
+      <w:r>
+        <w:rPr>
+          <w:rFonts w:asciiTheme="minorHAnsi" w:hAnsiTheme="minorHAnsi"/>
+        </w:rPr>
+        <w:t>atrogenes</w:t>
+      </w:r>
+      <w:proofErr w:type="spellEnd"/>
+      <w:r>
+        <w:rPr>
+          <w:rFonts w:asciiTheme="minorHAnsi" w:hAnsiTheme="minorHAnsi"/>
+        </w:rPr>
+        <w:t xml:space="preserve">, </w:t>
       </w:r>
       <w:r>
         <w:rPr>
@@ -5657,7 +5970,21 @@
         <w:rPr>
           <w:rFonts w:asciiTheme="minorHAnsi" w:hAnsiTheme="minorHAnsi"/>
         </w:rPr>
-        <w:t xml:space="preserve"> and these two atrogenes.</w:t>
+        <w:t xml:space="preserve"> and these two </w:t>
+      </w:r>
+      <w:proofErr w:type="spellStart"/>
+      <w:r>
+        <w:rPr>
+          <w:rFonts w:asciiTheme="minorHAnsi" w:hAnsiTheme="minorHAnsi"/>
+        </w:rPr>
+        <w:t>atrogenes</w:t>
+      </w:r>
+      <w:proofErr w:type="spellEnd"/>
+      <w:r>
+        <w:rPr>
+          <w:rFonts w:asciiTheme="minorHAnsi" w:hAnsiTheme="minorHAnsi"/>
+        </w:rPr>
+        <w:t>.</w:t>
       </w:r>
     </w:p>
     <w:p>
@@ -5845,6 +6172,7 @@
         </w:rPr>
         <w:t>obese animals given dexamethasone (</w:t>
       </w:r>
+      <w:proofErr w:type="spellStart"/>
       <w:r>
         <w:rPr>
           <w:rFonts w:asciiTheme="minorHAnsi" w:hAnsiTheme="minorHAnsi"/>
@@ -5858,6 +6186,7 @@
         </w:rPr>
         <w:t>interaction</w:t>
       </w:r>
+      <w:proofErr w:type="spellEnd"/>
       <w:r>
         <w:rPr>
           <w:rFonts w:asciiTheme="minorHAnsi" w:hAnsiTheme="minorHAnsi"/>
@@ -6095,7 +6424,14 @@
         <w:rPr>
           <w:rFonts w:asciiTheme="minorHAnsi" w:hAnsiTheme="minorHAnsi"/>
         </w:rPr>
-        <w:t>These data suggest that even after accounting for change in muscle mass, glucocorticoids still cause insulin resistance.</w:t>
+        <w:t xml:space="preserve">These </w:t>
+      </w:r>
+      <w:r>
+        <w:rPr>
+          <w:rFonts w:asciiTheme="minorHAnsi" w:hAnsiTheme="minorHAnsi"/>
+        </w:rPr>
+        <w:lastRenderedPageBreak/>
+        <w:t>data suggest that even after accounting for change in muscle mass, glucocorticoids still cause insulin resistance.</w:t>
       </w:r>
       <w:r>
         <w:rPr>
@@ -6113,20 +6449,41 @@
         <w:rPr>
           <w:rFonts w:asciiTheme="minorHAnsi" w:hAnsiTheme="minorHAnsi"/>
         </w:rPr>
-        <w:t xml:space="preserve">, we evaluated muscle lysates from gastrocnemius tissues at the end of a hyperinsulinemic euglycemic </w:t>
-      </w:r>
-      <w:r>
-        <w:rPr>
-          <w:rFonts w:asciiTheme="minorHAnsi" w:hAnsiTheme="minorHAnsi"/>
-        </w:rPr>
-        <w:lastRenderedPageBreak/>
-        <w:t>clamp.</w:t>
-      </w:r>
-      <w:r>
-        <w:rPr>
-          <w:rFonts w:asciiTheme="minorHAnsi" w:hAnsiTheme="minorHAnsi"/>
-        </w:rPr>
-        <w:t xml:space="preserve">  We found that the relative phosphorylation of Akt at Ser 473 was unchanged between water and dexamethasone treatments, in either group (Figure 4C-D).  This is consistent with prior work demonstrating that proximal insulin signaling is </w:t>
+        <w:t xml:space="preserve">, we evaluated muscle lysates from gastrocnemius tissues at the end of a </w:t>
+      </w:r>
+      <w:proofErr w:type="spellStart"/>
+      <w:r>
+        <w:rPr>
+          <w:rFonts w:asciiTheme="minorHAnsi" w:hAnsiTheme="minorHAnsi"/>
+        </w:rPr>
+        <w:t>hyperinsulinemic</w:t>
+      </w:r>
+      <w:proofErr w:type="spellEnd"/>
+      <w:r>
+        <w:rPr>
+          <w:rFonts w:asciiTheme="minorHAnsi" w:hAnsiTheme="minorHAnsi"/>
+        </w:rPr>
+        <w:t xml:space="preserve"> euglycemic clamp.</w:t>
+      </w:r>
+      <w:r>
+        <w:rPr>
+          <w:rFonts w:asciiTheme="minorHAnsi" w:hAnsiTheme="minorHAnsi"/>
+        </w:rPr>
+        <w:t xml:space="preserve">  We found that the relative phosphorylation of </w:t>
+      </w:r>
+      <w:proofErr w:type="spellStart"/>
+      <w:r>
+        <w:rPr>
+          <w:rFonts w:asciiTheme="minorHAnsi" w:hAnsiTheme="minorHAnsi"/>
+        </w:rPr>
+        <w:t>Akt</w:t>
+      </w:r>
+      <w:proofErr w:type="spellEnd"/>
+      <w:r>
+        <w:rPr>
+          <w:rFonts w:asciiTheme="minorHAnsi" w:hAnsiTheme="minorHAnsi"/>
+        </w:rPr>
+        <w:t xml:space="preserve"> at Ser 473 was unchanged between water and dexamethasone treatments, in either group (Figure 4C-D).  This is consistent with prior work demonstrating that proximal insulin signaling is </w:t>
       </w:r>
       <w:r>
         <w:rPr>
@@ -6384,7 +6741,21 @@
         <w:rPr>
           <w:rFonts w:asciiTheme="minorHAnsi" w:hAnsiTheme="minorHAnsi"/>
         </w:rPr>
-        <w:t xml:space="preserve">In our previous study we demonstrated vie euglycemic hyperinsulinemic clamps that obese dexamethasone treated mice were insulin resistant (as determined by suppressed glucose infusion rates), had lowered muscle glucose uptake, and had elevated endogenous glucose production.  Based on elevated lipolysis in these mice, we posited that this is due to indirect promotion of glucose production by adipocyte lipolysis </w:t>
+        <w:t xml:space="preserve">In our previous study we demonstrated vie euglycemic </w:t>
+      </w:r>
+      <w:proofErr w:type="spellStart"/>
+      <w:r>
+        <w:rPr>
+          <w:rFonts w:asciiTheme="minorHAnsi" w:hAnsiTheme="minorHAnsi"/>
+        </w:rPr>
+        <w:t>hyperinsulinemic</w:t>
+      </w:r>
+      <w:proofErr w:type="spellEnd"/>
+      <w:r>
+        <w:rPr>
+          <w:rFonts w:asciiTheme="minorHAnsi" w:hAnsiTheme="minorHAnsi"/>
+        </w:rPr>
+        <w:t xml:space="preserve"> clamps that obese dexamethasone treated mice were insulin resistant (as determined by suppressed glucose infusion rates), had lowered muscle glucose uptake, and had elevated endogenous glucose production.  Based on elevated lipolysis in these mice, we posited that this is due to indirect promotion of glucose production by adipocyte lipolysis </w:t>
       </w:r>
       <w:r>
         <w:rPr>
@@ -6830,6 +7201,7 @@
           <w:rFonts w:asciiTheme="minorHAnsi" w:hAnsiTheme="minorHAnsi"/>
           <w:highlight w:val="white"/>
         </w:rPr>
+        <w:lastRenderedPageBreak/>
         <w:t>80</w:t>
       </w:r>
       <w:r>
@@ -7042,14 +7414,7 @@
         <w:rPr>
           <w:rFonts w:asciiTheme="minorHAnsi" w:hAnsiTheme="minorHAnsi"/>
         </w:rPr>
-        <w:t xml:space="preserve"> induced </w:t>
-      </w:r>
-      <w:r>
-        <w:rPr>
-          <w:rFonts w:asciiTheme="minorHAnsi" w:hAnsiTheme="minorHAnsi"/>
-        </w:rPr>
-        <w:lastRenderedPageBreak/>
-        <w:t>changes in cross-sectional area</w:t>
+        <w:t xml:space="preserve"> induced changes in cross-sectional area</w:t>
       </w:r>
       <w:r>
         <w:rPr>
@@ -7224,7 +7589,7 @@
           <w:rFonts w:asciiTheme="minorHAnsi" w:hAnsiTheme="minorHAnsi"/>
           <w:color w:val="000000" w:themeColor="text1"/>
         </w:rPr>
-        <w:t>More broadly, the</w:t>
+        <w:t>The</w:t>
       </w:r>
       <w:r>
         <w:rPr>
@@ -7273,14 +7638,14 @@
           <w:rFonts w:asciiTheme="minorHAnsi" w:hAnsiTheme="minorHAnsi"/>
           <w:color w:val="000000" w:themeColor="text1"/>
         </w:rPr>
-        <w:t>are also</w:t>
+        <w:t xml:space="preserve">are </w:t>
       </w:r>
       <w:r>
         <w:rPr>
           <w:rFonts w:asciiTheme="minorHAnsi" w:hAnsiTheme="minorHAnsi"/>
           <w:color w:val="000000" w:themeColor="text1"/>
         </w:rPr>
-        <w:t xml:space="preserve"> not currently </w:t>
+        <w:t xml:space="preserve">not currently </w:t>
       </w:r>
       <w:r>
         <w:rPr>
@@ -7307,7 +7672,21 @@
         <w:rPr>
           <w:rFonts w:asciiTheme="minorHAnsi" w:hAnsiTheme="minorHAnsi"/>
         </w:rPr>
-        <w:t xml:space="preserve">Our data are also concordant with a report showing that glucocorticoids given simultaneously with HFD enhances muscle decay and exacerbated induction of atrogenes </w:t>
+        <w:t xml:space="preserve">Our data are also concordant with a report showing that glucocorticoids given simultaneously with HFD enhances muscle decay and exacerbated induction of </w:t>
+      </w:r>
+      <w:proofErr w:type="spellStart"/>
+      <w:r>
+        <w:rPr>
+          <w:rFonts w:asciiTheme="minorHAnsi" w:hAnsiTheme="minorHAnsi"/>
+        </w:rPr>
+        <w:t>atrogenes</w:t>
+      </w:r>
+      <w:proofErr w:type="spellEnd"/>
+      <w:r>
+        <w:rPr>
+          <w:rFonts w:asciiTheme="minorHAnsi" w:hAnsiTheme="minorHAnsi"/>
+        </w:rPr>
+        <w:t xml:space="preserve"> </w:t>
       </w:r>
       <w:r>
         <w:rPr>
@@ -7669,16 +8048,7 @@
           <w:rFonts w:asciiTheme="minorHAnsi" w:hAnsiTheme="minorHAnsi"/>
           <w:color w:val="000000" w:themeColor="text1"/>
         </w:rPr>
-        <w:t xml:space="preserve">  Another possibility is that reduced muscle mass results in li</w:t>
-      </w:r>
-      <w:bookmarkStart w:id="0" w:name="_GoBack"/>
-      <w:bookmarkEnd w:id="0"/>
-      <w:r>
-        <w:rPr>
-          <w:rFonts w:asciiTheme="minorHAnsi" w:hAnsiTheme="minorHAnsi"/>
-          <w:color w:val="000000" w:themeColor="text1"/>
-        </w:rPr>
-        <w:t>mited physical activity, which in turn reduces insulin sensitivity.  In this work we show transcriptional upregulation of these genes, but have not assessed activities or levels of these GR inducible proteins.</w:t>
+        <w:t xml:space="preserve">  Another possibility is that reduced muscle mass results in limited physical activity, which in turn reduces insulin sensitivity.  In this work we show transcriptional upregulation of these genes, but have not assessed activities or levels of these GR inducible proteins.</w:t>
       </w:r>
     </w:p>
     <w:p>
@@ -7797,7 +8167,15 @@
           <w:rFonts w:asciiTheme="minorHAnsi" w:hAnsiTheme="minorHAnsi"/>
           <w:lang w:val="en-US"/>
         </w:rPr>
-        <w:t xml:space="preserve">and energy production </w:t>
+        <w:t xml:space="preserve">and energy </w:t>
+      </w:r>
+      <w:r>
+        <w:rPr>
+          <w:rFonts w:asciiTheme="minorHAnsi" w:hAnsiTheme="minorHAnsi"/>
+          <w:lang w:val="en-US"/>
+        </w:rPr>
+        <w:lastRenderedPageBreak/>
+        <w:t xml:space="preserve">production </w:t>
       </w:r>
       <w:r>
         <w:rPr>
@@ -8019,16 +8397,7 @@
           <w:color w:val="000000"/>
           <w:lang w:val="en-US"/>
         </w:rPr>
-        <w:t xml:space="preserve">, as evidenced by </w:t>
-      </w:r>
-      <w:r>
-        <w:rPr>
-          <w:rFonts w:asciiTheme="minorHAnsi" w:hAnsiTheme="minorHAnsi"/>
-          <w:color w:val="000000"/>
-          <w:lang w:val="en-US"/>
-        </w:rPr>
-        <w:lastRenderedPageBreak/>
-        <w:t xml:space="preserve">synergistic reductions in muscle function, </w:t>
+        <w:t xml:space="preserve">, as evidenced by synergistic reductions in muscle function, </w:t>
       </w:r>
       <w:r>
         <w:rPr>
@@ -8225,7 +8594,25 @@
           <w:color w:val="2A2A2A"/>
           <w:highlight w:val="white"/>
         </w:rPr>
-        <w:t xml:space="preserve">) or kept on a normal chow diet (NCD; 13% fat, 57% carbohydrate, and 30% protein; Teklad catalog no. 5LOD) for 12 weeks. At 22 weeks, </w:t>
+        <w:t xml:space="preserve">) or kept on a normal chow diet (NCD; 13% fat, 57% carbohydrate, and 30% protein; </w:t>
+      </w:r>
+      <w:proofErr w:type="spellStart"/>
+      <w:r>
+        <w:rPr>
+          <w:rFonts w:asciiTheme="minorHAnsi" w:hAnsiTheme="minorHAnsi"/>
+          <w:color w:val="2A2A2A"/>
+          <w:highlight w:val="white"/>
+        </w:rPr>
+        <w:t>Teklad</w:t>
+      </w:r>
+      <w:proofErr w:type="spellEnd"/>
+      <w:r>
+        <w:rPr>
+          <w:rFonts w:asciiTheme="minorHAnsi" w:hAnsiTheme="minorHAnsi"/>
+          <w:color w:val="2A2A2A"/>
+          <w:highlight w:val="white"/>
+        </w:rPr>
+        <w:t xml:space="preserve"> catalog no. 5LOD) for 12 weeks. At 22 weeks, </w:t>
       </w:r>
       <w:r>
         <w:rPr>
@@ -8312,6 +8699,7 @@
           <w:sz w:val="24"/>
           <w:highlight w:val="white"/>
         </w:rPr>
+        <w:lastRenderedPageBreak/>
         <w:t>Grip Strength</w:t>
       </w:r>
     </w:p>
@@ -8334,17 +8722,7 @@
           <w:szCs w:val="24"/>
           <w:highlight w:val="white"/>
         </w:rPr>
-        <w:t xml:space="preserve">Mice were tested using a grip strength meter with a Chatillon digital force gauge (AMETEK). Mice were placed on a grid attached to the meter and once all four paws had contact with the grid, the mice were slowly pulled backwards by the tail until they left the grid. Each mouse was tested five times and given approximately 10 seconds rest between each test. Final measurements for grip </w:t>
-      </w:r>
-      <w:r>
-        <w:rPr>
-          <w:rFonts w:asciiTheme="minorHAnsi" w:hAnsiTheme="minorHAnsi"/>
-          <w:color w:val="2A2A2A"/>
-          <w:szCs w:val="24"/>
-          <w:highlight w:val="white"/>
-        </w:rPr>
-        <w:lastRenderedPageBreak/>
-        <w:t>strength were assessed by taking the average of the five trials and reported as average peak force (N).</w:t>
+        <w:t>Mice were tested using a grip strength meter with a Chatillon digital force gauge (AMETEK). Mice were placed on a grid attached to the meter and once all four paws had contact with the grid, the mice were slowly pulled backwards by the tail until they left the grid. Each mouse was tested five times and given approximately 10 seconds rest between each test. Final measurements for grip strength were assessed by taking the average of the five trials and reported as average peak force (N).</w:t>
       </w:r>
     </w:p>
     <w:p>
@@ -8581,7 +8959,27 @@
           <w:szCs w:val="24"/>
           <w:highlight w:val="white"/>
         </w:rPr>
-        <w:t xml:space="preserve">300 ms trains of </w:t>
+        <w:t xml:space="preserve">300 </w:t>
+      </w:r>
+      <w:proofErr w:type="spellStart"/>
+      <w:r>
+        <w:rPr>
+          <w:rFonts w:asciiTheme="minorHAnsi" w:hAnsiTheme="minorHAnsi"/>
+          <w:color w:val="2A2A2A"/>
+          <w:szCs w:val="24"/>
+          <w:highlight w:val="white"/>
+        </w:rPr>
+        <w:t>ms</w:t>
+      </w:r>
+      <w:proofErr w:type="spellEnd"/>
+      <w:r>
+        <w:rPr>
+          <w:rFonts w:asciiTheme="minorHAnsi" w:hAnsiTheme="minorHAnsi"/>
+          <w:color w:val="2A2A2A"/>
+          <w:szCs w:val="24"/>
+          <w:highlight w:val="white"/>
+        </w:rPr>
+        <w:t xml:space="preserve"> trains of </w:t>
       </w:r>
       <w:r>
         <w:rPr>
@@ -8762,7 +9160,17 @@
           <w:szCs w:val="24"/>
           <w:highlight w:val="white"/>
         </w:rPr>
-        <w:t xml:space="preserve">mice were sacrificed and </w:t>
+        <w:t xml:space="preserve">mice </w:t>
+      </w:r>
+      <w:r>
+        <w:rPr>
+          <w:rFonts w:asciiTheme="minorHAnsi" w:hAnsiTheme="minorHAnsi"/>
+          <w:color w:val="2A2A2A"/>
+          <w:szCs w:val="24"/>
+          <w:highlight w:val="white"/>
+        </w:rPr>
+        <w:lastRenderedPageBreak/>
+        <w:t xml:space="preserve">were sacrificed and </w:t>
       </w:r>
       <w:r>
         <w:rPr>
@@ -8824,14 +9232,35 @@
         <w:rPr>
           <w:rFonts w:asciiTheme="minorHAnsi" w:hAnsiTheme="minorHAnsi"/>
         </w:rPr>
-        <w:t xml:space="preserve">Quadriceps were collected and frozen in 2-methyl-butane cooled under liquid nitrogen. </w:t>
-      </w:r>
-      <w:r>
-        <w:rPr>
-          <w:rFonts w:asciiTheme="minorHAnsi" w:hAnsiTheme="minorHAnsi"/>
-        </w:rPr>
-        <w:lastRenderedPageBreak/>
-        <w:t>Quadricep samples were sectioned using a CryoStar NX350 HOVP Cryostat (Thermo Scientific) at -20</w:t>
+        <w:t xml:space="preserve">Quadriceps were collected and frozen in 2-methyl-butane cooled under liquid nitrogen. Quadricep samples were sectioned using a </w:t>
+      </w:r>
+      <w:proofErr w:type="spellStart"/>
+      <w:r>
+        <w:rPr>
+          <w:rFonts w:asciiTheme="minorHAnsi" w:hAnsiTheme="minorHAnsi"/>
+        </w:rPr>
+        <w:t>CryoStar</w:t>
+      </w:r>
+      <w:proofErr w:type="spellEnd"/>
+      <w:r>
+        <w:rPr>
+          <w:rFonts w:asciiTheme="minorHAnsi" w:hAnsiTheme="minorHAnsi"/>
+        </w:rPr>
+        <w:t xml:space="preserve"> NX350 HOVP Cryostat (</w:t>
+      </w:r>
+      <w:proofErr w:type="spellStart"/>
+      <w:r>
+        <w:rPr>
+          <w:rFonts w:asciiTheme="minorHAnsi" w:hAnsiTheme="minorHAnsi"/>
+        </w:rPr>
+        <w:t>Thermo</w:t>
+      </w:r>
+      <w:proofErr w:type="spellEnd"/>
+      <w:r>
+        <w:rPr>
+          <w:rFonts w:asciiTheme="minorHAnsi" w:hAnsiTheme="minorHAnsi"/>
+        </w:rPr>
+        <w:t xml:space="preserve"> Scientific) at -20</w:t>
       </w:r>
       <w:r>
         <w:rPr>
@@ -8843,7 +9272,21 @@
         <w:rPr>
           <w:rFonts w:asciiTheme="minorHAnsi" w:hAnsiTheme="minorHAnsi"/>
         </w:rPr>
-        <w:t>C with a thickness of 10um through the mid-belly and mounted on SuperFrost glass slides (</w:t>
+        <w:t xml:space="preserve">C with a thickness of 10um through the mid-belly and mounted on </w:t>
+      </w:r>
+      <w:proofErr w:type="spellStart"/>
+      <w:r>
+        <w:rPr>
+          <w:rFonts w:asciiTheme="minorHAnsi" w:hAnsiTheme="minorHAnsi"/>
+        </w:rPr>
+        <w:t>SuperFrost</w:t>
+      </w:r>
+      <w:proofErr w:type="spellEnd"/>
+      <w:r>
+        <w:rPr>
+          <w:rFonts w:asciiTheme="minorHAnsi" w:hAnsiTheme="minorHAnsi"/>
+        </w:rPr>
+        <w:t xml:space="preserve"> glass slides (</w:t>
       </w:r>
       <w:r>
         <w:rPr>
@@ -9028,7 +9471,67 @@
           <w:szCs w:val="24"/>
           <w:highlight w:val="white"/>
         </w:rPr>
-        <w:t xml:space="preserve">Cells and tissues were lysed in TRIzol using a TissueLyser II (Qiagen) and RNA was extracted using a PureLink RNA kit (catalog no. 12183025; Life Technologies) following manufacturer’s instructions. Complementary DNA (cDNA) was synthesized using the High Capacity cDNA Reverse Transcription Kit </w:t>
+        <w:t xml:space="preserve">Cells and tissues were lysed in </w:t>
+      </w:r>
+      <w:proofErr w:type="spellStart"/>
+      <w:r>
+        <w:rPr>
+          <w:rFonts w:asciiTheme="minorHAnsi" w:hAnsiTheme="minorHAnsi"/>
+          <w:color w:val="2A2A2A"/>
+          <w:szCs w:val="24"/>
+          <w:highlight w:val="white"/>
+        </w:rPr>
+        <w:t>TRIzol</w:t>
+      </w:r>
+      <w:proofErr w:type="spellEnd"/>
+      <w:r>
+        <w:rPr>
+          <w:rFonts w:asciiTheme="minorHAnsi" w:hAnsiTheme="minorHAnsi"/>
+          <w:color w:val="2A2A2A"/>
+          <w:szCs w:val="24"/>
+          <w:highlight w:val="white"/>
+        </w:rPr>
+        <w:t xml:space="preserve"> using a </w:t>
+      </w:r>
+      <w:proofErr w:type="spellStart"/>
+      <w:r>
+        <w:rPr>
+          <w:rFonts w:asciiTheme="minorHAnsi" w:hAnsiTheme="minorHAnsi"/>
+          <w:color w:val="2A2A2A"/>
+          <w:szCs w:val="24"/>
+          <w:highlight w:val="white"/>
+        </w:rPr>
+        <w:t>TissueLyser</w:t>
+      </w:r>
+      <w:proofErr w:type="spellEnd"/>
+      <w:r>
+        <w:rPr>
+          <w:rFonts w:asciiTheme="minorHAnsi" w:hAnsiTheme="minorHAnsi"/>
+          <w:color w:val="2A2A2A"/>
+          <w:szCs w:val="24"/>
+          <w:highlight w:val="white"/>
+        </w:rPr>
+        <w:t xml:space="preserve"> II (Qiagen) and RNA was extracted using a </w:t>
+      </w:r>
+      <w:proofErr w:type="spellStart"/>
+      <w:r>
+        <w:rPr>
+          <w:rFonts w:asciiTheme="minorHAnsi" w:hAnsiTheme="minorHAnsi"/>
+          <w:color w:val="2A2A2A"/>
+          <w:szCs w:val="24"/>
+          <w:highlight w:val="white"/>
+        </w:rPr>
+        <w:t>PureLink</w:t>
+      </w:r>
+      <w:proofErr w:type="spellEnd"/>
+      <w:r>
+        <w:rPr>
+          <w:rFonts w:asciiTheme="minorHAnsi" w:hAnsiTheme="minorHAnsi"/>
+          <w:color w:val="2A2A2A"/>
+          <w:szCs w:val="24"/>
+          <w:highlight w:val="white"/>
+        </w:rPr>
+        <w:t xml:space="preserve"> RNA kit (catalog no. 12183025; Life Technologies) following manufacturer’s instructions. Complementary DNA (cDNA) was synthesized using the High Capacity cDNA Reverse Transcription Kit </w:t>
       </w:r>
       <w:r>
         <w:rPr>
@@ -9037,7 +9540,27 @@
           <w:szCs w:val="24"/>
           <w:highlight w:val="white"/>
         </w:rPr>
-        <w:t xml:space="preserve">without RNAse inhibitor </w:t>
+        <w:t xml:space="preserve">without </w:t>
+      </w:r>
+      <w:proofErr w:type="spellStart"/>
+      <w:r>
+        <w:rPr>
+          <w:rFonts w:asciiTheme="minorHAnsi" w:hAnsiTheme="minorHAnsi"/>
+          <w:color w:val="252525"/>
+          <w:szCs w:val="24"/>
+          <w:highlight w:val="white"/>
+        </w:rPr>
+        <w:t>RNAse</w:t>
+      </w:r>
+      <w:proofErr w:type="spellEnd"/>
+      <w:r>
+        <w:rPr>
+          <w:rFonts w:asciiTheme="minorHAnsi" w:hAnsiTheme="minorHAnsi"/>
+          <w:color w:val="252525"/>
+          <w:szCs w:val="24"/>
+          <w:highlight w:val="white"/>
+        </w:rPr>
+        <w:t xml:space="preserve"> inhibitor </w:t>
       </w:r>
       <w:r>
         <w:rPr>
@@ -9046,7 +9569,47 @@
           <w:szCs w:val="24"/>
           <w:highlight w:val="white"/>
         </w:rPr>
-        <w:t xml:space="preserve">(catalog no. 4368813; Life Technologies). Quantitative Real-Time Polymerase Chain reaction (qPCR) was performed using a QuantStudio 5 (Thermo Fisher Scientific) with primers, complementary DNA, and Power SYBR Green PCR Master Mix (catalog no. 4368708; Life Technologies) per manufacturer’s instructions. Messenger RNA (mRNA) expression levels were normalized to </w:t>
+        <w:t xml:space="preserve">(catalog no. 4368813; Life Technologies). Quantitative Real-Time Polymerase Chain reaction (qPCR) was performed using a </w:t>
+      </w:r>
+      <w:proofErr w:type="spellStart"/>
+      <w:r>
+        <w:rPr>
+          <w:rFonts w:asciiTheme="minorHAnsi" w:hAnsiTheme="minorHAnsi"/>
+          <w:color w:val="2A2A2A"/>
+          <w:szCs w:val="24"/>
+          <w:highlight w:val="white"/>
+        </w:rPr>
+        <w:t>QuantStudio</w:t>
+      </w:r>
+      <w:proofErr w:type="spellEnd"/>
+      <w:r>
+        <w:rPr>
+          <w:rFonts w:asciiTheme="minorHAnsi" w:hAnsiTheme="minorHAnsi"/>
+          <w:color w:val="2A2A2A"/>
+          <w:szCs w:val="24"/>
+          <w:highlight w:val="white"/>
+        </w:rPr>
+        <w:t xml:space="preserve"> 5 (</w:t>
+      </w:r>
+      <w:proofErr w:type="spellStart"/>
+      <w:r>
+        <w:rPr>
+          <w:rFonts w:asciiTheme="minorHAnsi" w:hAnsiTheme="minorHAnsi"/>
+          <w:color w:val="2A2A2A"/>
+          <w:szCs w:val="24"/>
+          <w:highlight w:val="white"/>
+        </w:rPr>
+        <w:t>Thermo</w:t>
+      </w:r>
+      <w:proofErr w:type="spellEnd"/>
+      <w:r>
+        <w:rPr>
+          <w:rFonts w:asciiTheme="minorHAnsi" w:hAnsiTheme="minorHAnsi"/>
+          <w:color w:val="2A2A2A"/>
+          <w:szCs w:val="24"/>
+          <w:highlight w:val="white"/>
+        </w:rPr>
+        <w:t xml:space="preserve"> Fisher Scientific) with primers, complementary DNA, and Power SYBR Green PCR Master Mix (catalog no. 4368708; Life Technologies) per manufacturer’s instructions. Messenger RNA (mRNA) expression levels were normalized to </w:t>
       </w:r>
       <w:r>
         <w:rPr>
@@ -9241,28 +9804,68 @@
           <w:rFonts w:asciiTheme="minorHAnsi" w:hAnsiTheme="minorHAnsi"/>
           <w:highlight w:val="white"/>
         </w:rPr>
-        <w:t xml:space="preserve">were lysed in RIPA buffer </w:t>
-      </w:r>
+        <w:t xml:space="preserve">were lysed in RIPA buffer using a </w:t>
+      </w:r>
+      <w:proofErr w:type="spellStart"/>
       <w:r>
         <w:rPr>
           <w:rFonts w:asciiTheme="minorHAnsi" w:hAnsiTheme="minorHAnsi"/>
           <w:highlight w:val="white"/>
         </w:rPr>
-        <w:lastRenderedPageBreak/>
-        <w:t xml:space="preserve">using a TissueLyser II, followed by centrifugation at </w:t>
-      </w:r>
+        <w:t>TissueLyser</w:t>
+      </w:r>
+      <w:proofErr w:type="spellEnd"/>
       <w:r>
         <w:rPr>
           <w:rFonts w:asciiTheme="minorHAnsi" w:hAnsiTheme="minorHAnsi"/>
           <w:highlight w:val="white"/>
         </w:rPr>
-        <w:t xml:space="preserve">20,000g.  Lysates were combined with reducing agent and SDS loading buffer and loaded onto SDS-PAGE gradient gels and then transferred to nitrocellulose.  Membranes were blotted using pAkt Ser 473 (cat # 4060; RRID AB_2314509) and Akt (cat </w:t>
+        <w:t xml:space="preserve"> II, followed by centrifugation at </w:t>
       </w:r>
       <w:r>
         <w:rPr>
           <w:rFonts w:asciiTheme="minorHAnsi" w:hAnsiTheme="minorHAnsi"/>
           <w:highlight w:val="white"/>
         </w:rPr>
+        <w:t xml:space="preserve">20,000g.  Lysates were combined with reducing agent and SDS loading buffer and loaded onto SDS-PAGE gradient gels and then transferred to nitrocellulose.  Membranes were blotted using </w:t>
+      </w:r>
+      <w:proofErr w:type="spellStart"/>
+      <w:r>
+        <w:rPr>
+          <w:rFonts w:asciiTheme="minorHAnsi" w:hAnsiTheme="minorHAnsi"/>
+          <w:highlight w:val="white"/>
+        </w:rPr>
+        <w:t>pAkt</w:t>
+      </w:r>
+      <w:proofErr w:type="spellEnd"/>
+      <w:r>
+        <w:rPr>
+          <w:rFonts w:asciiTheme="minorHAnsi" w:hAnsiTheme="minorHAnsi"/>
+          <w:highlight w:val="white"/>
+        </w:rPr>
+        <w:t xml:space="preserve"> Ser 473 (cat # 4060; RRID AB_2314509) and </w:t>
+      </w:r>
+      <w:proofErr w:type="spellStart"/>
+      <w:r>
+        <w:rPr>
+          <w:rFonts w:asciiTheme="minorHAnsi" w:hAnsiTheme="minorHAnsi"/>
+          <w:highlight w:val="white"/>
+        </w:rPr>
+        <w:t>Akt</w:t>
+      </w:r>
+      <w:proofErr w:type="spellEnd"/>
+      <w:r>
+        <w:rPr>
+          <w:rFonts w:asciiTheme="minorHAnsi" w:hAnsiTheme="minorHAnsi"/>
+          <w:highlight w:val="white"/>
+        </w:rPr>
+        <w:t xml:space="preserve"> (cat </w:t>
+      </w:r>
+      <w:r>
+        <w:rPr>
+          <w:rFonts w:asciiTheme="minorHAnsi" w:hAnsiTheme="minorHAnsi"/>
+          <w:highlight w:val="white"/>
+        </w:rPr>
         <w:t xml:space="preserve"># </w:t>
       </w:r>
       <w:r>
@@ -9284,7 +9887,23 @@
           <w:rFonts w:asciiTheme="minorHAnsi" w:hAnsiTheme="minorHAnsi"/>
           <w:highlight w:val="white"/>
         </w:rPr>
-        <w:t xml:space="preserve"> antibodies from Cell Signaling Technologies.  Blots were scanned and quantified using a LiCOR imaging system.</w:t>
+        <w:t xml:space="preserve"> antibodies from Cell Signaling Technologies.  Blots were scanned and quantified using a </w:t>
+      </w:r>
+      <w:proofErr w:type="spellStart"/>
+      <w:r>
+        <w:rPr>
+          <w:rFonts w:asciiTheme="minorHAnsi" w:hAnsiTheme="minorHAnsi"/>
+          <w:highlight w:val="white"/>
+        </w:rPr>
+        <w:t>LiCOR</w:t>
+      </w:r>
+      <w:proofErr w:type="spellEnd"/>
+      <w:r>
+        <w:rPr>
+          <w:rFonts w:asciiTheme="minorHAnsi" w:hAnsiTheme="minorHAnsi"/>
+          <w:highlight w:val="white"/>
+        </w:rPr>
+        <w:t xml:space="preserve"> imaging system.</w:t>
       </w:r>
     </w:p>
     <w:p>
@@ -9332,7 +9951,25 @@
           <w:color w:val="000000"/>
           <w:lang w:val="en-US"/>
         </w:rPr>
-        <w:t>Insulin tolerance testing took place between ZT8 and ZT10 following a 6-hour fast. Mice were assessed for glucose levels using a handheld glucometer (Accuchek) with blood drawn from the tail vein. Insulin (Humulin R, Lilly) was then administered via intraperitoneal injection at 0.75</w:t>
+        <w:t>Insulin tolerance testing took place between ZT8 and ZT10 following a 6-hour fast. Mice were assessed for glucose levels using a handheld glucometer (</w:t>
+      </w:r>
+      <w:proofErr w:type="spellStart"/>
+      <w:r>
+        <w:rPr>
+          <w:rFonts w:asciiTheme="minorHAnsi" w:hAnsiTheme="minorHAnsi"/>
+          <w:color w:val="000000"/>
+          <w:lang w:val="en-US"/>
+        </w:rPr>
+        <w:t>Accuchek</w:t>
+      </w:r>
+      <w:proofErr w:type="spellEnd"/>
+      <w:r>
+        <w:rPr>
+          <w:rFonts w:asciiTheme="minorHAnsi" w:hAnsiTheme="minorHAnsi"/>
+          <w:color w:val="000000"/>
+          <w:lang w:val="en-US"/>
+        </w:rPr>
+        <w:t>) with blood drawn from the tail vein. Insulin (Humulin R, Lilly) was then administered via intraperitoneal injection at 0.75</w:t>
       </w:r>
       <w:r>
         <w:rPr>
@@ -9516,7 +10153,39 @@
           <w:rFonts w:asciiTheme="minorHAnsi" w:hAnsiTheme="minorHAnsi"/>
           <w:color w:val="000000"/>
         </w:rPr>
-        <w:t xml:space="preserve"> EchoMRI 2100 (EchoMRI)</w:t>
+        <w:t xml:space="preserve"> </w:t>
+      </w:r>
+      <w:proofErr w:type="spellStart"/>
+      <w:r>
+        <w:rPr>
+          <w:rFonts w:asciiTheme="minorHAnsi" w:hAnsiTheme="minorHAnsi"/>
+          <w:color w:val="000000"/>
+        </w:rPr>
+        <w:t>EchoMRI</w:t>
+      </w:r>
+      <w:proofErr w:type="spellEnd"/>
+      <w:r>
+        <w:rPr>
+          <w:rFonts w:asciiTheme="minorHAnsi" w:hAnsiTheme="minorHAnsi"/>
+          <w:color w:val="000000"/>
+        </w:rPr>
+        <w:t xml:space="preserve"> 2100 (</w:t>
+      </w:r>
+      <w:proofErr w:type="spellStart"/>
+      <w:r>
+        <w:rPr>
+          <w:rFonts w:asciiTheme="minorHAnsi" w:hAnsiTheme="minorHAnsi"/>
+          <w:color w:val="000000"/>
+        </w:rPr>
+        <w:t>EchoMRI</w:t>
+      </w:r>
+      <w:proofErr w:type="spellEnd"/>
+      <w:r>
+        <w:rPr>
+          <w:rFonts w:asciiTheme="minorHAnsi" w:hAnsiTheme="minorHAnsi"/>
+          <w:color w:val="000000"/>
+        </w:rPr>
+        <w:t>)</w:t>
       </w:r>
       <w:r>
         <w:rPr>
@@ -9573,7 +10242,28 @@
         <w:rPr>
           <w:rFonts w:asciiTheme="minorHAnsi" w:hAnsiTheme="minorHAnsi"/>
         </w:rPr>
-        <w:t xml:space="preserve"> were performed to test for significance and determine interactions between diet and dexamethasone treatment. Pairwise testing was performed after assessing normality and equal of variances. If Shapiro-Wilk test was insignificant, a Levene’s tests was performed</w:t>
+        <w:t xml:space="preserve"> were performed to test for significance and determine interactions between diet </w:t>
+      </w:r>
+      <w:r>
+        <w:rPr>
+          <w:rFonts w:asciiTheme="minorHAnsi" w:hAnsiTheme="minorHAnsi"/>
+        </w:rPr>
+        <w:lastRenderedPageBreak/>
+        <w:t xml:space="preserve">and dexamethasone treatment. Pairwise testing was performed after assessing normality and equal of variances. If Shapiro-Wilk test was insignificant, a </w:t>
+      </w:r>
+      <w:proofErr w:type="spellStart"/>
+      <w:r>
+        <w:rPr>
+          <w:rFonts w:asciiTheme="minorHAnsi" w:hAnsiTheme="minorHAnsi"/>
+        </w:rPr>
+        <w:t>Levene’s</w:t>
+      </w:r>
+      <w:proofErr w:type="spellEnd"/>
+      <w:r>
+        <w:rPr>
+          <w:rFonts w:asciiTheme="minorHAnsi" w:hAnsiTheme="minorHAnsi"/>
+        </w:rPr>
+        <w:t xml:space="preserve"> tests was performed</w:t>
       </w:r>
       <w:r>
         <w:rPr>
@@ -9598,7 +10288,21 @@
         <w:rPr>
           <w:rFonts w:asciiTheme="minorHAnsi" w:hAnsiTheme="minorHAnsi"/>
         </w:rPr>
-        <w:t xml:space="preserve">-test as noted in the figure legends. </w:t>
+        <w:t xml:space="preserve">-test as noted in the </w:t>
+      </w:r>
+      <w:r>
+        <w:rPr>
+          <w:rFonts w:asciiTheme="minorHAnsi" w:hAnsiTheme="minorHAnsi"/>
+        </w:rPr>
+        <w:t>text</w:t>
+      </w:r>
+      <w:bookmarkStart w:id="0" w:name="_GoBack"/>
+      <w:bookmarkEnd w:id="0"/>
+      <w:r>
+        <w:rPr>
+          <w:rFonts w:asciiTheme="minorHAnsi" w:hAnsiTheme="minorHAnsi"/>
+        </w:rPr>
+        <w:t xml:space="preserve">. </w:t>
       </w:r>
       <w:r>
         <w:rPr>
@@ -9610,14 +10314,7 @@
         <w:rPr>
           <w:rFonts w:asciiTheme="minorHAnsi" w:hAnsiTheme="minorHAnsi"/>
         </w:rPr>
-        <w:t xml:space="preserve"> p-value under 0.05 was considered significant. All statistical tests were </w:t>
-      </w:r>
-      <w:r>
-        <w:rPr>
-          <w:rFonts w:asciiTheme="minorHAnsi" w:hAnsiTheme="minorHAnsi"/>
-        </w:rPr>
-        <w:lastRenderedPageBreak/>
-        <w:t xml:space="preserve">conducted using R version 3.5.0 </w:t>
+        <w:t xml:space="preserve"> p-value under 0.05 was considered significant. All statistical tests were conducted using R version 3.5.0 </w:t>
       </w:r>
       <w:r>
         <w:rPr>
@@ -14433,8 +15130,17 @@
           <w:rFonts w:asciiTheme="minorHAnsi" w:hAnsiTheme="minorHAnsi"/>
           <w:szCs w:val="24"/>
         </w:rPr>
-        <w:t>via EchoMRI</w:t>
-      </w:r>
+        <w:t xml:space="preserve">via </w:t>
+      </w:r>
+      <w:proofErr w:type="spellStart"/>
+      <w:r>
+        <w:rPr>
+          <w:rFonts w:asciiTheme="minorHAnsi" w:hAnsiTheme="minorHAnsi"/>
+          <w:szCs w:val="24"/>
+        </w:rPr>
+        <w:t>EchoMRI</w:t>
+      </w:r>
+      <w:proofErr w:type="spellEnd"/>
       <w:r>
         <w:rPr>
           <w:rFonts w:asciiTheme="minorHAnsi" w:hAnsiTheme="minorHAnsi"/>
@@ -14933,12 +15639,21 @@
         </w:rPr>
         <w:t xml:space="preserve">.  </w:t>
       </w:r>
-      <w:r>
-        <w:rPr>
-          <w:rFonts w:asciiTheme="minorHAnsi" w:hAnsiTheme="minorHAnsi"/>
-          <w:szCs w:val="24"/>
-        </w:rPr>
-        <w:t xml:space="preserve">Atrogene expression in </w:t>
+      <w:proofErr w:type="spellStart"/>
+      <w:r>
+        <w:rPr>
+          <w:rFonts w:asciiTheme="minorHAnsi" w:hAnsiTheme="minorHAnsi"/>
+          <w:szCs w:val="24"/>
+        </w:rPr>
+        <w:t>Atrogene</w:t>
+      </w:r>
+      <w:proofErr w:type="spellEnd"/>
+      <w:r>
+        <w:rPr>
+          <w:rFonts w:asciiTheme="minorHAnsi" w:hAnsiTheme="minorHAnsi"/>
+          <w:szCs w:val="24"/>
+        </w:rPr>
+        <w:t xml:space="preserve"> expression in </w:t>
       </w:r>
       <w:r>
         <w:rPr>
@@ -15318,7 +16033,39 @@
           <w:rFonts w:asciiTheme="minorHAnsi" w:hAnsiTheme="minorHAnsi"/>
           <w:szCs w:val="24"/>
         </w:rPr>
-        <w:t>treated with water or dexamethasone.  D) Quantification of pAkt/Akt from samples described in C).</w:t>
+        <w:t xml:space="preserve">treated with water or dexamethasone.  D) Quantification of </w:t>
+      </w:r>
+      <w:proofErr w:type="spellStart"/>
+      <w:r>
+        <w:rPr>
+          <w:rFonts w:asciiTheme="minorHAnsi" w:hAnsiTheme="minorHAnsi"/>
+          <w:szCs w:val="24"/>
+        </w:rPr>
+        <w:t>pAkt</w:t>
+      </w:r>
+      <w:proofErr w:type="spellEnd"/>
+      <w:r>
+        <w:rPr>
+          <w:rFonts w:asciiTheme="minorHAnsi" w:hAnsiTheme="minorHAnsi"/>
+          <w:szCs w:val="24"/>
+        </w:rPr>
+        <w:t>/</w:t>
+      </w:r>
+      <w:proofErr w:type="spellStart"/>
+      <w:r>
+        <w:rPr>
+          <w:rFonts w:asciiTheme="minorHAnsi" w:hAnsiTheme="minorHAnsi"/>
+          <w:szCs w:val="24"/>
+        </w:rPr>
+        <w:t>Akt</w:t>
+      </w:r>
+      <w:proofErr w:type="spellEnd"/>
+      <w:r>
+        <w:rPr>
+          <w:rFonts w:asciiTheme="minorHAnsi" w:hAnsiTheme="minorHAnsi"/>
+          <w:szCs w:val="24"/>
+        </w:rPr>
+        <w:t xml:space="preserve"> from samples described in C).</w:t>
       </w:r>
       <w:r>
         <w:rPr>
@@ -18329,7 +19076,6 @@
   <w:style w:type="character" w:default="1" w:styleId="DefaultParagraphFont">
     <w:name w:val="Default Paragraph Font"/>
     <w:uiPriority w:val="1"/>
-    <w:semiHidden/>
     <w:unhideWhenUsed/>
   </w:style>
   <w:style w:type="table" w:default="1" w:styleId="TableNormal">
@@ -18893,7 +19639,7 @@
 </file>
 
 <file path=customXml/itemProps1.xml><?xml version="1.0" encoding="utf-8"?>
-<ds:datastoreItem xmlns:ds="http://schemas.openxmlformats.org/officeDocument/2006/customXml" ds:itemID="{53BEB1C6-0605-CC45-A16C-1D5A1529ACDF}">
+<ds:datastoreItem xmlns:ds="http://schemas.openxmlformats.org/officeDocument/2006/customXml" ds:itemID="{941A4C13-8299-F84F-92A5-DE9200A7BCB5}">
   <ds:schemaRefs>
     <ds:schemaRef ds:uri="http://schemas.openxmlformats.org/officeDocument/2006/bibliography"/>
   </ds:schemaRefs>

</xml_diff>

<commit_message>
Added details about main effects on fiber sizing
</commit_message>
<xml_diff>
--- a/manuscript/Muscle-Function/Manuscript.docx
+++ b/manuscript/Muscle-Function/Manuscript.docx
@@ -3600,6 +3600,48 @@
         <w:rPr>
           <w:rFonts w:asciiTheme="minorHAnsi" w:hAnsiTheme="minorHAnsi"/>
         </w:rPr>
+        <w:t>The</w:t>
+      </w:r>
+      <w:r>
+        <w:rPr>
+          <w:rFonts w:asciiTheme="minorHAnsi" w:hAnsiTheme="minorHAnsi"/>
+        </w:rPr>
+        <w:t xml:space="preserve"> </w:t>
+      </w:r>
+      <w:r>
+        <w:rPr>
+          <w:rFonts w:asciiTheme="minorHAnsi" w:hAnsiTheme="minorHAnsi"/>
+        </w:rPr>
+        <w:t>quadriceps CSA</w:t>
+      </w:r>
+      <w:r>
+        <w:rPr>
+          <w:rFonts w:asciiTheme="minorHAnsi" w:hAnsiTheme="minorHAnsi"/>
+        </w:rPr>
+        <w:t xml:space="preserve"> was </w:t>
+      </w:r>
+      <w:r>
+        <w:rPr>
+          <w:rFonts w:asciiTheme="minorHAnsi" w:hAnsiTheme="minorHAnsi"/>
+        </w:rPr>
+        <w:t>significantly</w:t>
+      </w:r>
+      <w:r>
+        <w:rPr>
+          <w:rFonts w:asciiTheme="minorHAnsi" w:hAnsiTheme="minorHAnsi"/>
+        </w:rPr>
+        <w:t xml:space="preserve"> lower for the </w:t>
+      </w:r>
+      <w:r>
+        <w:rPr>
+          <w:rFonts w:asciiTheme="minorHAnsi" w:hAnsiTheme="minorHAnsi"/>
+        </w:rPr>
+        <w:t xml:space="preserve">dexamethasone treated groups and this was enhanced by obesity (Figure 2C).   </w:t>
+      </w:r>
+      <w:r>
+        <w:rPr>
+          <w:rFonts w:asciiTheme="minorHAnsi" w:hAnsiTheme="minorHAnsi"/>
+        </w:rPr>
         <w:t xml:space="preserve">The </w:t>
       </w:r>
       <w:r>
@@ -3768,7 +3810,14 @@
         <w:rPr>
           <w:rFonts w:asciiTheme="minorHAnsi" w:hAnsiTheme="minorHAnsi"/>
         </w:rPr>
-        <w:t>7, Muscle Stimulation: p=0.42</w:t>
+        <w:t xml:space="preserve">7, Muscle </w:t>
+      </w:r>
+      <w:r>
+        <w:rPr>
+          <w:rFonts w:asciiTheme="minorHAnsi" w:hAnsiTheme="minorHAnsi"/>
+        </w:rPr>
+        <w:lastRenderedPageBreak/>
+        <w:t>Stimulation: p=0.42</w:t>
       </w:r>
       <w:r>
         <w:rPr>
@@ -3792,7 +3841,6 @@
         <w:rPr>
           <w:rFonts w:asciiTheme="minorHAnsi" w:hAnsiTheme="minorHAnsi"/>
         </w:rPr>
-        <w:lastRenderedPageBreak/>
         <w:t xml:space="preserve">that </w:t>
       </w:r>
       <w:r>
@@ -4669,6 +4717,13 @@
           <w:rFonts w:asciiTheme="minorHAnsi" w:hAnsiTheme="minorHAnsi"/>
           <w:szCs w:val="24"/>
         </w:rPr>
+        <w:t xml:space="preserve"> We used NADH/NBT staining which is responsive to succinate dehydrogenase activity.  </w:t>
+      </w:r>
+      <w:r>
+        <w:rPr>
+          <w:rFonts w:asciiTheme="minorHAnsi" w:hAnsiTheme="minorHAnsi"/>
+          <w:szCs w:val="24"/>
+        </w:rPr>
         <w:t>Mouse</w:t>
       </w:r>
       <w:r>
@@ -4880,6 +4935,7 @@
           <w:rFonts w:asciiTheme="minorHAnsi" w:hAnsiTheme="minorHAnsi"/>
           <w:szCs w:val="24"/>
         </w:rPr>
+        <w:lastRenderedPageBreak/>
         <w:t xml:space="preserve">Using these </w:t>
       </w:r>
       <w:proofErr w:type="spellStart"/>
@@ -4924,7 +4980,30 @@
           <w:rFonts w:asciiTheme="minorHAnsi" w:hAnsiTheme="minorHAnsi"/>
           <w:szCs w:val="24"/>
         </w:rPr>
-        <w:t xml:space="preserve">. Dexamethasone-treatment reduced </w:t>
+        <w:t xml:space="preserve">. </w:t>
+      </w:r>
+      <w:r>
+        <w:rPr>
+          <w:rFonts w:asciiTheme="minorHAnsi" w:hAnsiTheme="minorHAnsi"/>
+          <w:szCs w:val="24"/>
+        </w:rPr>
+        <w:t xml:space="preserve">There was a main effect of dexamethasone treatment in all fiber types except oxidative (p=0.001 for light, p=0.004 for medium and p=0.449 for dark stained fibers).  There was a significant main effect of diet reducing fiber size in light (p=0.01) but not medium </w:t>
+      </w:r>
+      <w:bookmarkStart w:id="0" w:name="_GoBack"/>
+      <w:bookmarkEnd w:id="0"/>
+      <w:r>
+        <w:rPr>
+          <w:rFonts w:asciiTheme="minorHAnsi" w:hAnsiTheme="minorHAnsi"/>
+          <w:szCs w:val="24"/>
+        </w:rPr>
+        <w:t>(p=0.125) or dark stained fiber (p=0.425). We found that d</w:t>
+      </w:r>
+      <w:r>
+        <w:rPr>
+          <w:rFonts w:asciiTheme="minorHAnsi" w:hAnsiTheme="minorHAnsi"/>
+          <w:szCs w:val="24"/>
+        </w:rPr>
+        <w:t xml:space="preserve">examethasone-treatment reduced </w:t>
       </w:r>
       <w:r>
         <w:rPr>
@@ -5080,15 +5159,7 @@
           <w:rFonts w:asciiTheme="minorHAnsi" w:hAnsiTheme="minorHAnsi"/>
           <w:szCs w:val="24"/>
         </w:rPr>
-        <w:t xml:space="preserve">did not reach statistical </w:t>
-      </w:r>
-      <w:r>
-        <w:rPr>
-          <w:rFonts w:asciiTheme="minorHAnsi" w:hAnsiTheme="minorHAnsi"/>
-          <w:szCs w:val="24"/>
-        </w:rPr>
-        <w:lastRenderedPageBreak/>
-        <w:t>reference</w:t>
+        <w:t>did not reach statistical reference</w:t>
       </w:r>
       <w:r>
         <w:rPr>
@@ -6116,7 +6187,14 @@
         <w:rPr>
           <w:rFonts w:asciiTheme="minorHAnsi" w:hAnsiTheme="minorHAnsi"/>
         </w:rPr>
-        <w:t>fasting blood glucose</w:t>
+        <w:t xml:space="preserve">fasting </w:t>
+      </w:r>
+      <w:r>
+        <w:rPr>
+          <w:rFonts w:asciiTheme="minorHAnsi" w:hAnsiTheme="minorHAnsi"/>
+        </w:rPr>
+        <w:lastRenderedPageBreak/>
+        <w:t>blood glucose</w:t>
       </w:r>
       <w:r>
         <w:rPr>
@@ -6424,14 +6502,7 @@
         <w:rPr>
           <w:rFonts w:asciiTheme="minorHAnsi" w:hAnsiTheme="minorHAnsi"/>
         </w:rPr>
-        <w:t xml:space="preserve">These </w:t>
-      </w:r>
-      <w:r>
-        <w:rPr>
-          <w:rFonts w:asciiTheme="minorHAnsi" w:hAnsiTheme="minorHAnsi"/>
-        </w:rPr>
-        <w:lastRenderedPageBreak/>
-        <w:t>data suggest that even after accounting for change in muscle mass, glucocorticoids still cause insulin resistance.</w:t>
+        <w:t>These data suggest that even after accounting for change in muscle mass, glucocorticoids still cause insulin resistance.</w:t>
       </w:r>
       <w:r>
         <w:rPr>
@@ -6953,7 +7024,14 @@
         <w:rPr>
           <w:rFonts w:asciiTheme="minorHAnsi" w:hAnsiTheme="minorHAnsi"/>
         </w:rPr>
-        <w:t xml:space="preserve"> could be particularly important because those with obesity are </w:t>
+        <w:t xml:space="preserve"> could be particularly important </w:t>
+      </w:r>
+      <w:r>
+        <w:rPr>
+          <w:rFonts w:asciiTheme="minorHAnsi" w:hAnsiTheme="minorHAnsi"/>
+        </w:rPr>
+        <w:lastRenderedPageBreak/>
+        <w:t xml:space="preserve">because those with obesity are </w:t>
       </w:r>
       <w:r>
         <w:rPr>
@@ -7201,7 +7279,6 @@
           <w:rFonts w:asciiTheme="minorHAnsi" w:hAnsiTheme="minorHAnsi"/>
           <w:highlight w:val="white"/>
         </w:rPr>
-        <w:lastRenderedPageBreak/>
         <w:t>80</w:t>
       </w:r>
       <w:r>
@@ -8048,7 +8125,15 @@
           <w:rFonts w:asciiTheme="minorHAnsi" w:hAnsiTheme="minorHAnsi"/>
           <w:color w:val="000000" w:themeColor="text1"/>
         </w:rPr>
-        <w:t xml:space="preserve">  Another possibility is that reduced muscle mass results in limited physical activity, which in turn reduces insulin sensitivity.  In this work we show transcriptional upregulation of these genes, but have not assessed activities or levels of these GR inducible proteins.</w:t>
+        <w:t xml:space="preserve">  Another possibility is that reduced muscle mass results in limited physical </w:t>
+      </w:r>
+      <w:r>
+        <w:rPr>
+          <w:rFonts w:asciiTheme="minorHAnsi" w:hAnsiTheme="minorHAnsi"/>
+          <w:color w:val="000000" w:themeColor="text1"/>
+        </w:rPr>
+        <w:lastRenderedPageBreak/>
+        <w:t>activity, which in turn reduces insulin sensitivity.  In this work we show transcriptional upregulation of these genes, but have not assessed activities or levels of these GR inducible proteins.</w:t>
       </w:r>
     </w:p>
     <w:p>
@@ -8167,15 +8252,7 @@
           <w:rFonts w:asciiTheme="minorHAnsi" w:hAnsiTheme="minorHAnsi"/>
           <w:lang w:val="en-US"/>
         </w:rPr>
-        <w:t xml:space="preserve">and energy </w:t>
-      </w:r>
-      <w:r>
-        <w:rPr>
-          <w:rFonts w:asciiTheme="minorHAnsi" w:hAnsiTheme="minorHAnsi"/>
-          <w:lang w:val="en-US"/>
-        </w:rPr>
-        <w:lastRenderedPageBreak/>
-        <w:t xml:space="preserve">production </w:t>
+        <w:t xml:space="preserve">and energy production </w:t>
       </w:r>
       <w:r>
         <w:rPr>
@@ -8676,7 +8753,16 @@
           <w:color w:val="2A2A2A"/>
           <w:highlight w:val="white"/>
         </w:rPr>
-        <w:t xml:space="preserve"> access to food and their respective waters throughout the study. Food and liquid consumption were measured weekly to determine the concentration of dexamethasone consumed per cage and volumes were averaged per mouse per cage. </w:t>
+        <w:t xml:space="preserve"> access to food and their respective waters throughout the study. Food and liquid consumption were measured weekly to determine </w:t>
+      </w:r>
+      <w:r>
+        <w:rPr>
+          <w:rFonts w:asciiTheme="minorHAnsi" w:hAnsiTheme="minorHAnsi"/>
+          <w:color w:val="2A2A2A"/>
+          <w:highlight w:val="white"/>
+        </w:rPr>
+        <w:lastRenderedPageBreak/>
+        <w:t xml:space="preserve">the concentration of dexamethasone consumed per cage and volumes were averaged per mouse per cage. </w:t>
       </w:r>
       <w:r>
         <w:rPr>
@@ -8699,7 +8785,6 @@
           <w:sz w:val="24"/>
           <w:highlight w:val="white"/>
         </w:rPr>
-        <w:lastRenderedPageBreak/>
         <w:t>Grip Strength</w:t>
       </w:r>
     </w:p>
@@ -9061,7 +9146,7 @@
           <w:szCs w:val="24"/>
           <w:highlight w:val="white"/>
         </w:rPr>
-        <w:t xml:space="preserve"> In order to measure force generated </w:t>
+        <w:t xml:space="preserve"> In order </w:t>
       </w:r>
       <w:r>
         <w:rPr>
@@ -9070,6 +9155,16 @@
           <w:szCs w:val="24"/>
           <w:highlight w:val="white"/>
         </w:rPr>
+        <w:lastRenderedPageBreak/>
+        <w:t xml:space="preserve">to measure force generated </w:t>
+      </w:r>
+      <w:r>
+        <w:rPr>
+          <w:rFonts w:asciiTheme="minorHAnsi" w:hAnsiTheme="minorHAnsi"/>
+          <w:color w:val="2A2A2A"/>
+          <w:szCs w:val="24"/>
+          <w:highlight w:val="white"/>
+        </w:rPr>
         <w:t>in response to direct depolarization of the muscle fibers bypassing the requirement for neuromuscular transmission of the activating stimulus</w:t>
       </w:r>
       <w:r>
@@ -9160,17 +9255,7 @@
           <w:szCs w:val="24"/>
           <w:highlight w:val="white"/>
         </w:rPr>
-        <w:t xml:space="preserve">mice </w:t>
-      </w:r>
-      <w:r>
-        <w:rPr>
-          <w:rFonts w:asciiTheme="minorHAnsi" w:hAnsiTheme="minorHAnsi"/>
-          <w:color w:val="2A2A2A"/>
-          <w:szCs w:val="24"/>
-          <w:highlight w:val="white"/>
-        </w:rPr>
-        <w:lastRenderedPageBreak/>
-        <w:t xml:space="preserve">were sacrificed and </w:t>
+        <w:t xml:space="preserve">mice were sacrificed and </w:t>
       </w:r>
       <w:r>
         <w:rPr>
@@ -9589,7 +9674,17 @@
           <w:szCs w:val="24"/>
           <w:highlight w:val="white"/>
         </w:rPr>
-        <w:t xml:space="preserve"> 5 (</w:t>
+        <w:t xml:space="preserve"> 5 </w:t>
+      </w:r>
+      <w:r>
+        <w:rPr>
+          <w:rFonts w:asciiTheme="minorHAnsi" w:hAnsiTheme="minorHAnsi"/>
+          <w:color w:val="2A2A2A"/>
+          <w:szCs w:val="24"/>
+          <w:highlight w:val="white"/>
+        </w:rPr>
+        <w:lastRenderedPageBreak/>
+        <w:t>(</w:t>
       </w:r>
       <w:proofErr w:type="spellStart"/>
       <w:r>
@@ -10211,6 +10306,7 @@
           <w:sz w:val="24"/>
           <w:highlight w:val="white"/>
         </w:rPr>
+        <w:lastRenderedPageBreak/>
         <w:t xml:space="preserve">Statistics </w:t>
       </w:r>
       <w:r>
@@ -10242,14 +10338,7 @@
         <w:rPr>
           <w:rFonts w:asciiTheme="minorHAnsi" w:hAnsiTheme="minorHAnsi"/>
         </w:rPr>
-        <w:t xml:space="preserve"> were performed to test for significance and determine interactions between diet </w:t>
-      </w:r>
-      <w:r>
-        <w:rPr>
-          <w:rFonts w:asciiTheme="minorHAnsi" w:hAnsiTheme="minorHAnsi"/>
-        </w:rPr>
-        <w:lastRenderedPageBreak/>
-        <w:t xml:space="preserve">and dexamethasone treatment. Pairwise testing was performed after assessing normality and equal of variances. If Shapiro-Wilk test was insignificant, a </w:t>
+        <w:t xml:space="preserve"> were performed to test for significance and determine interactions between diet and dexamethasone treatment. Pairwise testing was performed after assessing normality and equal of variances. If Shapiro-Wilk test was insignificant, a </w:t>
       </w:r>
       <w:proofErr w:type="spellStart"/>
       <w:r>
@@ -10296,8 +10385,6 @@
         </w:rPr>
         <w:t>text</w:t>
       </w:r>
-      <w:bookmarkStart w:id="0" w:name="_GoBack"/>
-      <w:bookmarkEnd w:id="0"/>
       <w:r>
         <w:rPr>
           <w:rFonts w:asciiTheme="minorHAnsi" w:hAnsiTheme="minorHAnsi"/>
@@ -18468,7 +18555,6 @@
     <w:sectPr>
       <w:pgSz w:w="12240" w:h="15840"/>
       <w:pgMar w:top="1440" w:right="1440" w:bottom="1440" w:left="1440" w:header="720" w:footer="720" w:gutter="0"/>
-      <w:lnNumType w:countBy="1" w:restart="continuous"/>
       <w:pgNumType w:start="1"/>
       <w:cols w:space="720"/>
       <w:docGrid w:linePitch="299"/>
@@ -19639,7 +19725,7 @@
 </file>
 
 <file path=customXml/itemProps1.xml><?xml version="1.0" encoding="utf-8"?>
-<ds:datastoreItem xmlns:ds="http://schemas.openxmlformats.org/officeDocument/2006/customXml" ds:itemID="{941A4C13-8299-F84F-92A5-DE9200A7BCB5}">
+<ds:datastoreItem xmlns:ds="http://schemas.openxmlformats.org/officeDocument/2006/customXml" ds:itemID="{16F0022E-2206-6B4D-A6C1-C114B21CB766}">
   <ds:schemaRefs>
     <ds:schemaRef ds:uri="http://schemas.openxmlformats.org/officeDocument/2006/bibliography"/>
   </ds:schemaRefs>

</xml_diff>

<commit_message>
Added missing primer data
</commit_message>
<xml_diff>
--- a/manuscript/Muscle-Function/Manuscript.docx
+++ b/manuscript/Muscle-Function/Manuscript.docx
@@ -31,7 +31,25 @@
           <w:sz w:val="22"/>
           <w:szCs w:val="22"/>
         </w:rPr>
-        <w:t xml:space="preserve">Obesity promotes glucocorticoid-dependent muscle atrophy in male </w:t>
+        <w:t xml:space="preserve">Obesity </w:t>
+      </w:r>
+      <w:r>
+        <w:rPr>
+          <w:rFonts w:asciiTheme="minorHAnsi" w:hAnsiTheme="minorHAnsi"/>
+          <w:color w:val="000000" w:themeColor="text1"/>
+          <w:sz w:val="22"/>
+          <w:szCs w:val="22"/>
+        </w:rPr>
+        <w:t>augments</w:t>
+      </w:r>
+      <w:r>
+        <w:rPr>
+          <w:rFonts w:asciiTheme="minorHAnsi" w:hAnsiTheme="minorHAnsi"/>
+          <w:color w:val="000000" w:themeColor="text1"/>
+          <w:sz w:val="22"/>
+          <w:szCs w:val="22"/>
+        </w:rPr>
+        <w:t xml:space="preserve"> glucocorticoid-dependent muscle atrophy in male </w:t>
       </w:r>
       <w:r>
         <w:rPr>
@@ -4987,16 +5005,7 @@
           <w:rFonts w:asciiTheme="minorHAnsi" w:hAnsiTheme="minorHAnsi"/>
           <w:szCs w:val="24"/>
         </w:rPr>
-        <w:t xml:space="preserve">There was a main effect of dexamethasone treatment in all fiber types except oxidative (p=0.001 for light, p=0.004 for medium and p=0.449 for dark stained fibers).  There was a significant main effect of diet reducing fiber size in light (p=0.01) but not medium </w:t>
-      </w:r>
-      <w:bookmarkStart w:id="0" w:name="_GoBack"/>
-      <w:bookmarkEnd w:id="0"/>
-      <w:r>
-        <w:rPr>
-          <w:rFonts w:asciiTheme="minorHAnsi" w:hAnsiTheme="minorHAnsi"/>
-          <w:szCs w:val="24"/>
-        </w:rPr>
-        <w:t>(p=0.125) or dark stained fiber (p=0.425). We found that d</w:t>
+        <w:t>There was a main effect of dexamethasone treatment in all fiber types except oxidative (p=0.001 for light, p=0.004 for medium and p=0.449 for dark stained fibers).  There was a significant main effect of diet reducing fiber size in light (p=0.01) but not medium (p=0.125) or dark stained fiber (p=0.425). We found that d</w:t>
       </w:r>
       <w:r>
         <w:rPr>
@@ -18415,6 +18424,118 @@
       </w:tr>
       <w:tr>
         <w:trPr>
+          <w:trHeight w:val="474"/>
+        </w:trPr>
+        <w:tc>
+          <w:tcPr>
+            <w:tcW w:w="1740" w:type="dxa"/>
+            <w:shd w:val="clear" w:color="auto" w:fill="auto"/>
+            <w:tcMar>
+              <w:top w:w="100" w:type="dxa"/>
+              <w:left w:w="100" w:type="dxa"/>
+              <w:bottom w:w="100" w:type="dxa"/>
+              <w:right w:w="100" w:type="dxa"/>
+            </w:tcMar>
+          </w:tcPr>
+          <w:p>
+            <w:pPr>
+              <w:widowControl w:val="0"/>
+              <w:spacing w:line="480" w:lineRule="auto"/>
+              <w:rPr>
+                <w:i/>
+                <w:color w:val="2A2A2A"/>
+                <w:sz w:val="24"/>
+                <w:szCs w:val="24"/>
+                <w:highlight w:val="white"/>
+              </w:rPr>
+            </w:pPr>
+            <w:r>
+              <w:rPr>
+                <w:i/>
+                <w:color w:val="2A2A2A"/>
+                <w:sz w:val="24"/>
+                <w:szCs w:val="24"/>
+                <w:highlight w:val="white"/>
+              </w:rPr>
+              <w:t>Nr3c1</w:t>
+            </w:r>
+          </w:p>
+        </w:tc>
+        <w:tc>
+          <w:tcPr>
+            <w:tcW w:w="3825" w:type="dxa"/>
+            <w:shd w:val="clear" w:color="auto" w:fill="auto"/>
+            <w:tcMar>
+              <w:top w:w="100" w:type="dxa"/>
+              <w:left w:w="100" w:type="dxa"/>
+              <w:bottom w:w="100" w:type="dxa"/>
+              <w:right w:w="100" w:type="dxa"/>
+            </w:tcMar>
+          </w:tcPr>
+          <w:p>
+            <w:pPr>
+              <w:widowControl w:val="0"/>
+              <w:spacing w:line="480" w:lineRule="auto"/>
+              <w:rPr>
+                <w:color w:val="2A2A2A"/>
+                <w:sz w:val="24"/>
+                <w:szCs w:val="24"/>
+                <w:highlight w:val="white"/>
+                <w:lang w:val="en-US"/>
+              </w:rPr>
+            </w:pPr>
+            <w:r>
+              <w:rPr>
+                <w:color w:val="2A2A2A"/>
+                <w:sz w:val="24"/>
+                <w:szCs w:val="24"/>
+                <w:highlight w:val="white"/>
+                <w:lang w:val="en-US"/>
+              </w:rPr>
+              <w:t>CAAGGGTCTGGAGAGGACAAC</w:t>
+            </w:r>
+          </w:p>
+        </w:tc>
+        <w:tc>
+          <w:tcPr>
+            <w:tcW w:w="3765" w:type="dxa"/>
+            <w:shd w:val="clear" w:color="auto" w:fill="auto"/>
+            <w:tcMar>
+              <w:top w:w="100" w:type="dxa"/>
+              <w:left w:w="100" w:type="dxa"/>
+              <w:bottom w:w="100" w:type="dxa"/>
+              <w:right w:w="100" w:type="dxa"/>
+            </w:tcMar>
+          </w:tcPr>
+          <w:p>
+            <w:pPr>
+              <w:widowControl w:val="0"/>
+              <w:spacing w:line="480" w:lineRule="auto"/>
+              <w:rPr>
+                <w:color w:val="2A2A2A"/>
+                <w:sz w:val="24"/>
+                <w:szCs w:val="24"/>
+                <w:highlight w:val="white"/>
+                <w:lang w:val="en-US"/>
+              </w:rPr>
+            </w:pPr>
+            <w:r>
+              <w:rPr>
+                <w:color w:val="2A2A2A"/>
+                <w:sz w:val="24"/>
+                <w:szCs w:val="24"/>
+                <w:highlight w:val="white"/>
+                <w:lang w:val="en-US"/>
+              </w:rPr>
+              <w:t>GCTGGACGGAGGAGAACTCA</w:t>
+            </w:r>
+            <w:bookmarkStart w:id="0" w:name="_GoBack"/>
+            <w:bookmarkEnd w:id="0"/>
+          </w:p>
+        </w:tc>
+      </w:tr>
+      <w:tr>
+        <w:trPr>
           <w:trHeight w:val="231"/>
         </w:trPr>
         <w:tc>
@@ -19725,7 +19846,7 @@
 </file>
 
 <file path=customXml/itemProps1.xml><?xml version="1.0" encoding="utf-8"?>
-<ds:datastoreItem xmlns:ds="http://schemas.openxmlformats.org/officeDocument/2006/customXml" ds:itemID="{16F0022E-2206-6B4D-A6C1-C114B21CB766}">
+<ds:datastoreItem xmlns:ds="http://schemas.openxmlformats.org/officeDocument/2006/customXml" ds:itemID="{FDAEC3DE-E77F-A746-A64F-D1BBF3F55209}">
   <ds:schemaRefs>
     <ds:schemaRef ds:uri="http://schemas.openxmlformats.org/officeDocument/2006/bibliography"/>
   </ds:schemaRefs>

</xml_diff>

<commit_message>
Added data for lean mass at sacrifice
</commit_message>
<xml_diff>
--- a/manuscript/Muscle-Function/Manuscript.docx
+++ b/manuscript/Muscle-Function/Manuscript.docx
@@ -2798,16 +2798,8 @@
         <w:rPr>
           <w:rFonts w:asciiTheme="minorHAnsi" w:hAnsiTheme="minorHAnsi"/>
         </w:rPr>
-        <w:t xml:space="preserve"> effect of HFD treatment (p= </w:t>
-      </w:r>
-      <w:proofErr w:type="gramStart"/>
-      <w:r>
-        <w:rPr>
-          <w:rFonts w:asciiTheme="minorHAnsi" w:hAnsiTheme="minorHAnsi"/>
-        </w:rPr>
-        <w:t>0.85 ;</w:t>
-      </w:r>
-      <w:proofErr w:type="gramEnd"/>
+        <w:t xml:space="preserve"> effect of HFD treatment (p= 0.85;</w:t>
+      </w:r>
       <w:r>
         <w:rPr>
           <w:rFonts w:asciiTheme="minorHAnsi" w:hAnsiTheme="minorHAnsi"/>
@@ -4350,6 +4342,72 @@
         </w:rPr>
         <w:t>).</w:t>
       </w:r>
+      <w:r>
+        <w:rPr>
+          <w:rFonts w:asciiTheme="minorHAnsi" w:hAnsiTheme="minorHAnsi"/>
+        </w:rPr>
+        <w:t xml:space="preserve">  </w:t>
+      </w:r>
+      <w:r>
+        <w:rPr>
+          <w:rFonts w:asciiTheme="minorHAnsi" w:hAnsiTheme="minorHAnsi"/>
+        </w:rPr>
+        <w:t xml:space="preserve">There </w:t>
+      </w:r>
+      <w:r>
+        <w:rPr>
+          <w:rFonts w:asciiTheme="minorHAnsi" w:hAnsiTheme="minorHAnsi"/>
+        </w:rPr>
+        <w:t xml:space="preserve">were no significant changes in </w:t>
+      </w:r>
+      <w:r>
+        <w:rPr>
+          <w:rFonts w:asciiTheme="minorHAnsi" w:hAnsiTheme="minorHAnsi"/>
+        </w:rPr>
+        <w:t>relative gastrocnemius weights due to dexamethasone treatment after normalization to total body weight (</w:t>
+      </w:r>
+      <w:proofErr w:type="spellStart"/>
+      <w:r>
+        <w:rPr>
+          <w:rFonts w:asciiTheme="minorHAnsi" w:hAnsiTheme="minorHAnsi"/>
+        </w:rPr>
+        <w:t>p</w:t>
+      </w:r>
+      <w:r>
+        <w:rPr>
+          <w:rFonts w:asciiTheme="minorHAnsi" w:hAnsiTheme="minorHAnsi"/>
+          <w:vertAlign w:val="subscript"/>
+        </w:rPr>
+        <w:t>interaction</w:t>
+      </w:r>
+      <w:proofErr w:type="spellEnd"/>
+      <w:r>
+        <w:rPr>
+          <w:rFonts w:asciiTheme="minorHAnsi" w:hAnsiTheme="minorHAnsi"/>
+        </w:rPr>
+        <w:t xml:space="preserve">=0.486, </w:t>
+      </w:r>
+      <w:proofErr w:type="spellStart"/>
+      <w:r>
+        <w:rPr>
+          <w:rFonts w:asciiTheme="minorHAnsi" w:hAnsiTheme="minorHAnsi"/>
+        </w:rPr>
+        <w:t>p</w:t>
+      </w:r>
+      <w:r>
+        <w:rPr>
+          <w:rFonts w:asciiTheme="minorHAnsi" w:hAnsiTheme="minorHAnsi"/>
+          <w:vertAlign w:val="subscript"/>
+        </w:rPr>
+        <w:t>dexamethasone</w:t>
+      </w:r>
+      <w:proofErr w:type="spellEnd"/>
+      <w:r>
+        <w:rPr>
+          <w:rFonts w:asciiTheme="minorHAnsi" w:hAnsiTheme="minorHAnsi"/>
+        </w:rPr>
+        <w:t>=0.386).  We interpret this to indicating that the individual muscle mass changes were proportional to changes in total body weight, and that this was largely driven by reductions in lean mass.</w:t>
+      </w:r>
     </w:p>
     <w:p>
       <w:pPr>
@@ -4749,7 +4807,15 @@
           <w:rFonts w:asciiTheme="minorHAnsi" w:hAnsiTheme="minorHAnsi"/>
           <w:szCs w:val="24"/>
         </w:rPr>
-        <w:t xml:space="preserve"> skeletal muscle is made up Type I, Type </w:t>
+        <w:t xml:space="preserve"> </w:t>
+      </w:r>
+      <w:r>
+        <w:rPr>
+          <w:rFonts w:asciiTheme="minorHAnsi" w:hAnsiTheme="minorHAnsi"/>
+          <w:szCs w:val="24"/>
+        </w:rPr>
+        <w:lastRenderedPageBreak/>
+        <w:t xml:space="preserve">skeletal muscle is made up Type I, Type </w:t>
       </w:r>
       <w:proofErr w:type="spellStart"/>
       <w:r>
@@ -4953,7 +5019,6 @@
           <w:rFonts w:asciiTheme="minorHAnsi" w:hAnsiTheme="minorHAnsi"/>
           <w:szCs w:val="24"/>
         </w:rPr>
-        <w:lastRenderedPageBreak/>
         <w:t xml:space="preserve">Using these </w:t>
       </w:r>
       <w:proofErr w:type="spellStart"/>
@@ -6082,6 +6147,7 @@
           <w:sz w:val="24"/>
           <w:szCs w:val="24"/>
         </w:rPr>
+        <w:lastRenderedPageBreak/>
         <w:t>Obese Dexamethasone-Treated Mice are Insulin Resistant</w:t>
       </w:r>
       <w:r>
@@ -6196,14 +6262,7 @@
         <w:rPr>
           <w:rFonts w:asciiTheme="minorHAnsi" w:hAnsiTheme="minorHAnsi"/>
         </w:rPr>
-        <w:t xml:space="preserve">fasting </w:t>
-      </w:r>
-      <w:r>
-        <w:rPr>
-          <w:rFonts w:asciiTheme="minorHAnsi" w:hAnsiTheme="minorHAnsi"/>
-        </w:rPr>
-        <w:lastRenderedPageBreak/>
-        <w:t>blood glucose</w:t>
+        <w:t>fasting blood glucose</w:t>
       </w:r>
       <w:r>
         <w:rPr>
@@ -6887,6 +6946,7 @@
         <w:rPr>
           <w:rFonts w:asciiTheme="minorHAnsi" w:hAnsiTheme="minorHAnsi"/>
         </w:rPr>
+        <w:lastRenderedPageBreak/>
         <w:t>M</w:t>
       </w:r>
       <w:r>
@@ -7033,14 +7093,7 @@
         <w:rPr>
           <w:rFonts w:asciiTheme="minorHAnsi" w:hAnsiTheme="minorHAnsi"/>
         </w:rPr>
-        <w:t xml:space="preserve"> could be particularly important </w:t>
-      </w:r>
-      <w:r>
-        <w:rPr>
-          <w:rFonts w:asciiTheme="minorHAnsi" w:hAnsiTheme="minorHAnsi"/>
-        </w:rPr>
-        <w:lastRenderedPageBreak/>
-        <w:t xml:space="preserve">because those with obesity are </w:t>
+        <w:t xml:space="preserve"> could be particularly important because those with obesity are </w:t>
       </w:r>
       <w:r>
         <w:rPr>
@@ -8057,6 +8110,7 @@
           <w:rFonts w:asciiTheme="minorHAnsi" w:hAnsiTheme="minorHAnsi"/>
           <w:color w:val="000000" w:themeColor="text1"/>
         </w:rPr>
+        <w:lastRenderedPageBreak/>
         <w:t>potential mechanism</w:t>
       </w:r>
       <w:r>
@@ -8134,15 +8188,7 @@
           <w:rFonts w:asciiTheme="minorHAnsi" w:hAnsiTheme="minorHAnsi"/>
           <w:color w:val="000000" w:themeColor="text1"/>
         </w:rPr>
-        <w:t xml:space="preserve">  Another possibility is that reduced muscle mass results in limited physical </w:t>
-      </w:r>
-      <w:r>
-        <w:rPr>
-          <w:rFonts w:asciiTheme="minorHAnsi" w:hAnsiTheme="minorHAnsi"/>
-          <w:color w:val="000000" w:themeColor="text1"/>
-        </w:rPr>
-        <w:lastRenderedPageBreak/>
-        <w:t>activity, which in turn reduces insulin sensitivity.  In this work we show transcriptional upregulation of these genes, but have not assessed activities or levels of these GR inducible proteins.</w:t>
+        <w:t xml:space="preserve">  Another possibility is that reduced muscle mass results in limited physical activity, which in turn reduces insulin sensitivity.  In this work we show transcriptional upregulation of these genes, but have not assessed activities or levels of these GR inducible proteins.</w:t>
       </w:r>
     </w:p>
     <w:p>
@@ -8713,7 +8759,16 @@
           <w:color w:val="2A2A2A"/>
           <w:highlight w:val="white"/>
         </w:rPr>
-        <w:t xml:space="preserve">vehicle (water) or </w:t>
+        <w:t xml:space="preserve">vehicle </w:t>
+      </w:r>
+      <w:r>
+        <w:rPr>
+          <w:rFonts w:asciiTheme="minorHAnsi" w:hAnsiTheme="minorHAnsi"/>
+          <w:color w:val="2A2A2A"/>
+          <w:highlight w:val="white"/>
+        </w:rPr>
+        <w:lastRenderedPageBreak/>
+        <w:t xml:space="preserve">(water) or </w:t>
       </w:r>
       <w:r>
         <w:rPr>
@@ -8762,16 +8817,7 @@
           <w:color w:val="2A2A2A"/>
           <w:highlight w:val="white"/>
         </w:rPr>
-        <w:t xml:space="preserve"> access to food and their respective waters throughout the study. Food and liquid consumption were measured weekly to determine </w:t>
-      </w:r>
-      <w:r>
-        <w:rPr>
-          <w:rFonts w:asciiTheme="minorHAnsi" w:hAnsiTheme="minorHAnsi"/>
-          <w:color w:val="2A2A2A"/>
-          <w:highlight w:val="white"/>
-        </w:rPr>
-        <w:lastRenderedPageBreak/>
-        <w:t xml:space="preserve">the concentration of dexamethasone consumed per cage and volumes were averaged per mouse per cage. </w:t>
+        <w:t xml:space="preserve"> access to food and their respective waters throughout the study. Food and liquid consumption were measured weekly to determine the concentration of dexamethasone consumed per cage and volumes were averaged per mouse per cage. </w:t>
       </w:r>
       <w:r>
         <w:rPr>
@@ -9007,7 +9053,17 @@
           <w:szCs w:val="24"/>
           <w:highlight w:val="white"/>
         </w:rPr>
-        <w:t>). Optimal length is the length of the muscle in which the maximal twitch force was obtained.  Once L</w:t>
+        <w:t xml:space="preserve">). Optimal length is the length of the muscle in which the maximal twitch force </w:t>
+      </w:r>
+      <w:r>
+        <w:rPr>
+          <w:rFonts w:asciiTheme="minorHAnsi" w:hAnsiTheme="minorHAnsi"/>
+          <w:color w:val="2A2A2A"/>
+          <w:szCs w:val="24"/>
+          <w:highlight w:val="white"/>
+        </w:rPr>
+        <w:lastRenderedPageBreak/>
+        <w:t>was obtained.  Once L</w:t>
       </w:r>
       <w:r>
         <w:rPr>
@@ -9155,17 +9211,7 @@
           <w:szCs w:val="24"/>
           <w:highlight w:val="white"/>
         </w:rPr>
-        <w:t xml:space="preserve"> In order </w:t>
-      </w:r>
-      <w:r>
-        <w:rPr>
-          <w:rFonts w:asciiTheme="minorHAnsi" w:hAnsiTheme="minorHAnsi"/>
-          <w:color w:val="2A2A2A"/>
-          <w:szCs w:val="24"/>
-          <w:highlight w:val="white"/>
-        </w:rPr>
-        <w:lastRenderedPageBreak/>
-        <w:t xml:space="preserve">to measure force generated </w:t>
+        <w:t xml:space="preserve"> In order to measure force generated </w:t>
       </w:r>
       <w:r>
         <w:rPr>
@@ -9625,7 +9671,17 @@
           <w:szCs w:val="24"/>
           <w:highlight w:val="white"/>
         </w:rPr>
-        <w:t xml:space="preserve"> RNA kit (catalog no. 12183025; Life Technologies) following manufacturer’s instructions. Complementary DNA (cDNA) was synthesized using the High Capacity cDNA Reverse Transcription Kit </w:t>
+        <w:t xml:space="preserve"> RNA kit (catalog no. 12183025; Life Technologies) following </w:t>
+      </w:r>
+      <w:r>
+        <w:rPr>
+          <w:rFonts w:asciiTheme="minorHAnsi" w:hAnsiTheme="minorHAnsi"/>
+          <w:color w:val="2A2A2A"/>
+          <w:szCs w:val="24"/>
+          <w:highlight w:val="white"/>
+        </w:rPr>
+        <w:lastRenderedPageBreak/>
+        <w:t xml:space="preserve">manufacturer’s instructions. Complementary DNA (cDNA) was synthesized using the High Capacity cDNA Reverse Transcription Kit </w:t>
       </w:r>
       <w:r>
         <w:rPr>
@@ -9683,17 +9739,7 @@
           <w:szCs w:val="24"/>
           <w:highlight w:val="white"/>
         </w:rPr>
-        <w:t xml:space="preserve"> 5 </w:t>
-      </w:r>
-      <w:r>
-        <w:rPr>
-          <w:rFonts w:asciiTheme="minorHAnsi" w:hAnsiTheme="minorHAnsi"/>
-          <w:color w:val="2A2A2A"/>
-          <w:szCs w:val="24"/>
-          <w:highlight w:val="white"/>
-        </w:rPr>
-        <w:lastRenderedPageBreak/>
-        <w:t>(</w:t>
+        <w:t xml:space="preserve"> 5 (</w:t>
       </w:r>
       <w:proofErr w:type="spellStart"/>
       <w:r>
@@ -10199,6 +10245,7 @@
         <w:rPr>
           <w:sz w:val="24"/>
         </w:rPr>
+        <w:lastRenderedPageBreak/>
         <w:t>Body, Fat, and Lean Mass Determination</w:t>
       </w:r>
     </w:p>
@@ -10315,7 +10362,6 @@
           <w:sz w:val="24"/>
           <w:highlight w:val="white"/>
         </w:rPr>
-        <w:lastRenderedPageBreak/>
         <w:t xml:space="preserve">Statistics </w:t>
       </w:r>
       <w:r>
@@ -10722,7 +10768,16 @@
           <w:highlight w:val="white"/>
           <w:lang w:val="en-US"/>
         </w:rPr>
-        <w:t xml:space="preserve">.; Writing – Review &amp; Editing, </w:t>
+        <w:t xml:space="preserve">.; Writing – </w:t>
+      </w:r>
+      <w:r>
+        <w:rPr>
+          <w:rFonts w:asciiTheme="minorHAnsi" w:hAnsiTheme="minorHAnsi"/>
+          <w:highlight w:val="white"/>
+          <w:lang w:val="en-US"/>
+        </w:rPr>
+        <w:lastRenderedPageBreak/>
+        <w:t xml:space="preserve">Review &amp; Editing, </w:t>
       </w:r>
       <w:r>
         <w:rPr>
@@ -16764,6 +16819,222 @@
               </w:rPr>
               <w:t>34.2 ± 1.6 *</w:t>
             </w:r>
+          </w:p>
+        </w:tc>
+      </w:tr>
+      <w:tr>
+        <w:tc>
+          <w:tcPr>
+            <w:tcW w:w="2550" w:type="dxa"/>
+            <w:shd w:val="clear" w:color="auto" w:fill="auto"/>
+            <w:tcMar>
+              <w:top w:w="100" w:type="dxa"/>
+              <w:left w:w="100" w:type="dxa"/>
+              <w:bottom w:w="100" w:type="dxa"/>
+              <w:right w:w="100" w:type="dxa"/>
+            </w:tcMar>
+          </w:tcPr>
+          <w:p>
+            <w:pPr>
+              <w:pStyle w:val="Normal1"/>
+              <w:widowControl w:val="0"/>
+              <w:spacing w:line="240" w:lineRule="auto"/>
+            </w:pPr>
+            <w:r>
+              <w:t>Lean mass at sacrifice (g)</w:t>
+            </w:r>
+          </w:p>
+        </w:tc>
+        <w:tc>
+          <w:tcPr>
+            <w:tcW w:w="1440" w:type="dxa"/>
+            <w:shd w:val="clear" w:color="auto" w:fill="auto"/>
+            <w:tcMar>
+              <w:top w:w="100" w:type="dxa"/>
+              <w:left w:w="100" w:type="dxa"/>
+              <w:bottom w:w="100" w:type="dxa"/>
+              <w:right w:w="100" w:type="dxa"/>
+            </w:tcMar>
+          </w:tcPr>
+          <w:p>
+            <w:pPr>
+              <w:pStyle w:val="Normal1"/>
+              <w:widowControl w:val="0"/>
+              <w:pBdr>
+                <w:top w:val="nil"/>
+                <w:left w:val="nil"/>
+                <w:bottom w:val="nil"/>
+                <w:right w:val="nil"/>
+                <w:between w:val="nil"/>
+              </w:pBdr>
+              <w:spacing w:line="240" w:lineRule="auto"/>
+              <w:rPr>
+                <w:sz w:val="24"/>
+                <w:szCs w:val="24"/>
+              </w:rPr>
+            </w:pPr>
+            <w:r>
+              <w:rPr>
+                <w:sz w:val="24"/>
+                <w:szCs w:val="24"/>
+              </w:rPr>
+              <w:t xml:space="preserve">26.2 </w:t>
+            </w:r>
+            <w:r>
+              <w:rPr>
+                <w:sz w:val="24"/>
+                <w:szCs w:val="24"/>
+              </w:rPr>
+              <w:t>±</w:t>
+            </w:r>
+            <w:r>
+              <w:rPr>
+                <w:sz w:val="24"/>
+                <w:szCs w:val="24"/>
+              </w:rPr>
+              <w:t xml:space="preserve"> 0.4</w:t>
+            </w:r>
+          </w:p>
+        </w:tc>
+        <w:tc>
+          <w:tcPr>
+            <w:tcW w:w="1890" w:type="dxa"/>
+            <w:shd w:val="clear" w:color="auto" w:fill="auto"/>
+            <w:tcMar>
+              <w:top w:w="100" w:type="dxa"/>
+              <w:left w:w="100" w:type="dxa"/>
+              <w:bottom w:w="100" w:type="dxa"/>
+              <w:right w:w="100" w:type="dxa"/>
+            </w:tcMar>
+          </w:tcPr>
+          <w:p>
+            <w:pPr>
+              <w:pStyle w:val="Normal1"/>
+              <w:widowControl w:val="0"/>
+              <w:spacing w:line="240" w:lineRule="auto"/>
+              <w:rPr>
+                <w:sz w:val="24"/>
+                <w:szCs w:val="24"/>
+              </w:rPr>
+            </w:pPr>
+            <w:r>
+              <w:rPr>
+                <w:sz w:val="24"/>
+                <w:szCs w:val="24"/>
+              </w:rPr>
+              <w:t xml:space="preserve">23.8 </w:t>
+            </w:r>
+            <w:r>
+              <w:rPr>
+                <w:sz w:val="24"/>
+                <w:szCs w:val="24"/>
+              </w:rPr>
+              <w:t>±</w:t>
+            </w:r>
+            <w:r>
+              <w:rPr>
+                <w:sz w:val="24"/>
+                <w:szCs w:val="24"/>
+              </w:rPr>
+              <w:t xml:space="preserve"> 0.6</w:t>
+            </w:r>
+          </w:p>
+        </w:tc>
+        <w:tc>
+          <w:tcPr>
+            <w:tcW w:w="1785" w:type="dxa"/>
+            <w:shd w:val="clear" w:color="auto" w:fill="auto"/>
+            <w:tcMar>
+              <w:top w:w="100" w:type="dxa"/>
+              <w:left w:w="100" w:type="dxa"/>
+              <w:bottom w:w="100" w:type="dxa"/>
+              <w:right w:w="100" w:type="dxa"/>
+            </w:tcMar>
+          </w:tcPr>
+          <w:p>
+            <w:pPr>
+              <w:pStyle w:val="Normal1"/>
+              <w:widowControl w:val="0"/>
+              <w:pBdr>
+                <w:top w:val="nil"/>
+                <w:left w:val="nil"/>
+                <w:bottom w:val="nil"/>
+                <w:right w:val="nil"/>
+                <w:between w:val="nil"/>
+              </w:pBdr>
+              <w:spacing w:line="240" w:lineRule="auto"/>
+              <w:rPr>
+                <w:sz w:val="24"/>
+                <w:szCs w:val="24"/>
+              </w:rPr>
+            </w:pPr>
+            <w:r>
+              <w:rPr>
+                <w:sz w:val="24"/>
+                <w:szCs w:val="24"/>
+              </w:rPr>
+              <w:t xml:space="preserve">27.8 </w:t>
+            </w:r>
+            <w:r>
+              <w:rPr>
+                <w:sz w:val="24"/>
+                <w:szCs w:val="24"/>
+              </w:rPr>
+              <w:t>±</w:t>
+            </w:r>
+            <w:r>
+              <w:rPr>
+                <w:sz w:val="24"/>
+                <w:szCs w:val="24"/>
+              </w:rPr>
+              <w:t xml:space="preserve"> 1.1</w:t>
+            </w:r>
+          </w:p>
+        </w:tc>
+        <w:tc>
+          <w:tcPr>
+            <w:tcW w:w="2070" w:type="dxa"/>
+            <w:shd w:val="clear" w:color="auto" w:fill="auto"/>
+            <w:tcMar>
+              <w:top w:w="100" w:type="dxa"/>
+              <w:left w:w="100" w:type="dxa"/>
+              <w:bottom w:w="100" w:type="dxa"/>
+              <w:right w:w="100" w:type="dxa"/>
+            </w:tcMar>
+          </w:tcPr>
+          <w:p>
+            <w:pPr>
+              <w:pStyle w:val="Normal1"/>
+              <w:widowControl w:val="0"/>
+              <w:spacing w:line="240" w:lineRule="auto"/>
+              <w:rPr>
+                <w:sz w:val="24"/>
+                <w:szCs w:val="24"/>
+              </w:rPr>
+            </w:pPr>
+            <w:r>
+              <w:rPr>
+                <w:sz w:val="24"/>
+                <w:szCs w:val="24"/>
+              </w:rPr>
+              <w:t xml:space="preserve">23.7 </w:t>
+            </w:r>
+            <w:r>
+              <w:rPr>
+                <w:sz w:val="24"/>
+                <w:szCs w:val="24"/>
+              </w:rPr>
+              <w:t>±</w:t>
+            </w:r>
+            <w:r>
+              <w:rPr>
+                <w:sz w:val="24"/>
+                <w:szCs w:val="24"/>
+              </w:rPr>
+              <w:t xml:space="preserve"> 0.3</w:t>
+            </w:r>
+            <w:bookmarkStart w:id="0" w:name="_GoBack"/>
+            <w:bookmarkEnd w:id="0"/>
           </w:p>
         </w:tc>
       </w:tr>
@@ -18529,8 +18800,6 @@
               </w:rPr>
               <w:t>GCTGGACGGAGGAGAACTCA</w:t>
             </w:r>
-            <w:bookmarkStart w:id="0" w:name="_GoBack"/>
-            <w:bookmarkEnd w:id="0"/>
           </w:p>
         </w:tc>
       </w:tr>
@@ -19283,6 +19552,7 @@
   <w:style w:type="character" w:default="1" w:styleId="DefaultParagraphFont">
     <w:name w:val="Default Paragraph Font"/>
     <w:uiPriority w:val="1"/>
+    <w:semiHidden/>
     <w:unhideWhenUsed/>
   </w:style>
   <w:style w:type="table" w:default="1" w:styleId="TableNormal">
@@ -19846,7 +20116,7 @@
 </file>
 
 <file path=customXml/itemProps1.xml><?xml version="1.0" encoding="utf-8"?>
-<ds:datastoreItem xmlns:ds="http://schemas.openxmlformats.org/officeDocument/2006/customXml" ds:itemID="{FDAEC3DE-E77F-A746-A64F-D1BBF3F55209}">
+<ds:datastoreItem xmlns:ds="http://schemas.openxmlformats.org/officeDocument/2006/customXml" ds:itemID="{6A7B3D81-349F-554A-9440-A56EEDC84780}">
   <ds:schemaRefs>
     <ds:schemaRef ds:uri="http://schemas.openxmlformats.org/officeDocument/2006/bibliography"/>
   </ds:schemaRefs>

</xml_diff>

<commit_message>
Added data about body weights for the table
</commit_message>
<xml_diff>
--- a/manuscript/Muscle-Function/Manuscript.docx
+++ b/manuscript/Muscle-Function/Manuscript.docx
@@ -16706,7 +16706,14 @@
                 <w:sz w:val="24"/>
                 <w:szCs w:val="24"/>
               </w:rPr>
-              <w:t>31.5 ± 7.5</w:t>
+              <w:t xml:space="preserve">31.5 ± </w:t>
+            </w:r>
+            <w:r>
+              <w:rPr>
+                <w:sz w:val="24"/>
+                <w:szCs w:val="24"/>
+              </w:rPr>
+              <w:t>0.7</w:t>
             </w:r>
           </w:p>
         </w:tc>
@@ -16780,8 +16787,17 @@
                 <w:sz w:val="24"/>
                 <w:szCs w:val="24"/>
               </w:rPr>
-              <w:t>46.5 ± 9.8</w:t>
+              <w:t xml:space="preserve">46.5 ± </w:t>
             </w:r>
+            <w:r>
+              <w:rPr>
+                <w:sz w:val="24"/>
+                <w:szCs w:val="24"/>
+              </w:rPr>
+              <w:t>1.0</w:t>
+            </w:r>
+            <w:bookmarkStart w:id="0" w:name="_GoBack"/>
+            <w:bookmarkEnd w:id="0"/>
           </w:p>
         </w:tc>
         <w:tc>
@@ -17033,8 +17049,6 @@
               </w:rPr>
               <w:t xml:space="preserve"> 0.3</w:t>
             </w:r>
-            <w:bookmarkStart w:id="0" w:name="_GoBack"/>
-            <w:bookmarkEnd w:id="0"/>
           </w:p>
         </w:tc>
       </w:tr>
@@ -20116,7 +20130,7 @@
 </file>
 
 <file path=customXml/itemProps1.xml><?xml version="1.0" encoding="utf-8"?>
-<ds:datastoreItem xmlns:ds="http://schemas.openxmlformats.org/officeDocument/2006/customXml" ds:itemID="{6A7B3D81-349F-554A-9440-A56EEDC84780}">
+<ds:datastoreItem xmlns:ds="http://schemas.openxmlformats.org/officeDocument/2006/customXml" ds:itemID="{5FEA5032-8A22-334A-B4A6-4243F20FFDE2}">
   <ds:schemaRefs>
     <ds:schemaRef ds:uri="http://schemas.openxmlformats.org/officeDocument/2006/bibliography"/>
   </ds:schemaRefs>

</xml_diff>